<commit_message>
Adding the second format of the blob retrieval request. JIRA: CXX-9869
</commit_message>
<xml_diff>
--- a/misc/PSG Server.docx
+++ b/misc/PSG Server.docx
@@ -100,7 +100,6 @@
                 <w:dataBinding w:prefixMappings="xmlns:ns0='http://schemas.openxmlformats.org/package/2006/metadata/core-properties' xmlns:ns1='http://purl.org/dc/elements/1.1/'" w:xpath="/ns0:coreProperties[1]/ns1:title[1]" w:storeItemID="{6C3C8BC8-F283-45AE-878A-BAB7291924A1}"/>
                 <w:text/>
               </w:sdtPr>
-              <w:sdtEndPr/>
               <w:sdtContent>
                 <w:tc>
                   <w:tcPr>
@@ -176,7 +175,6 @@
                 <w:dataBinding w:prefixMappings="xmlns:ns0='http://schemas.openxmlformats.org/package/2006/metadata/core-properties' xmlns:ns1='http://purl.org/dc/elements/1.1/'" w:xpath="/ns0:coreProperties[1]/ns1:subject[1]" w:storeItemID="{6C3C8BC8-F283-45AE-878A-BAB7291924A1}"/>
                 <w:text/>
               </w:sdtPr>
-              <w:sdtEndPr/>
               <w:sdtContent>
                 <w:tc>
                   <w:tcPr>
@@ -243,7 +241,6 @@
                 <w:dataBinding w:prefixMappings="xmlns:ns0='http://schemas.openxmlformats.org/package/2006/metadata/core-properties' xmlns:ns1='http://purl.org/dc/elements/1.1/'" w:xpath="/ns0:coreProperties[1]/ns1:creator[1]" w:storeItemID="{6C3C8BC8-F283-45AE-878A-BAB7291924A1}"/>
                 <w:text/>
               </w:sdtPr>
-              <w:sdtEndPr/>
               <w:sdtContent>
                 <w:tc>
                   <w:tcPr>
@@ -292,7 +289,6 @@
                   <w:calendar w:val="gregorian"/>
                 </w:date>
               </w:sdtPr>
-              <w:sdtEndPr/>
               <w:sdtContent>
                 <w:tc>
                   <w:tcPr>
@@ -368,7 +364,6 @@
                 <w:dataBinding w:prefixMappings="xmlns:ns0='http://schemas.microsoft.com/office/2006/coverPageProps'" w:xpath="/ns0:CoverPageProperties[1]/ns0:Abstract[1]" w:storeItemID="{55AF091B-3C7A-41E3-B477-F2FDAA23CFDA}"/>
                 <w:text/>
               </w:sdtPr>
-              <w:sdtEndPr/>
               <w:sdtContent>
                 <w:tc>
                   <w:tcPr>
@@ -382,7 +377,7 @@
                       <w:t>Document version: 1.</w:t>
                     </w:r>
                     <w:r>
-                      <w:t>0</w:t>
+                      <w:t>1</w:t>
                     </w:r>
                   </w:p>
                 </w:tc>
@@ -530,6 +525,56 @@
           </w:p>
         </w:tc>
       </w:tr>
+      <w:tr>
+        <w:tc>
+          <w:tcPr>
+            <w:tcW w:w="1001" w:type="dxa"/>
+          </w:tcPr>
+          <w:p>
+            <w:r>
+              <w:t>1.1</w:t>
+            </w:r>
+          </w:p>
+        </w:tc>
+        <w:tc>
+          <w:tcPr>
+            <w:tcW w:w="1678" w:type="dxa"/>
+          </w:tcPr>
+          <w:p>
+            <w:r>
+              <w:t>Mar 08, 2018</w:t>
+            </w:r>
+          </w:p>
+        </w:tc>
+        <w:tc>
+          <w:tcPr>
+            <w:tcW w:w="2182" w:type="dxa"/>
+          </w:tcPr>
+          <w:p>
+            <w:r>
+              <w:t>Sergey Satskiy</w:t>
+            </w:r>
+          </w:p>
+        </w:tc>
+        <w:tc>
+          <w:tcPr>
+            <w:tcW w:w="4489" w:type="dxa"/>
+          </w:tcPr>
+          <w:p>
+            <w:r>
+              <w:t xml:space="preserve">Added format #2 for blob retrieval; </w:t>
+            </w:r>
+            <w:proofErr w:type="spellStart"/>
+            <w:r>
+              <w:t>GetBlob</w:t>
+            </w:r>
+            <w:proofErr w:type="spellEnd"/>
+            <w:r>
+              <w:t xml:space="preserve"> diagram</w:t>
+            </w:r>
+          </w:p>
+        </w:tc>
+      </w:tr>
     </w:tbl>
     <w:p/>
     <w:p>
@@ -566,7 +611,12 @@
             <w:pStyle w:val="TOCHeading"/>
           </w:pPr>
           <w:r>
-            <w:t>Table of Contents</w:t>
+            <w:t>Table of C</w:t>
+          </w:r>
+          <w:bookmarkStart w:id="0" w:name="_GoBack"/>
+          <w:bookmarkEnd w:id="0"/>
+          <w:r>
+            <w:t>ontents</w:t>
           </w:r>
         </w:p>
         <w:p>
@@ -589,7 +639,7 @@
           <w:r>
             <w:fldChar w:fldCharType="separate"/>
           </w:r>
-          <w:hyperlink w:anchor="_Toc507146020" w:history="1">
+          <w:hyperlink w:anchor="_Toc508266634" w:history="1">
             <w:r>
               <w:rPr>
                 <w:rStyle w:val="Hyperlink"/>
@@ -616,7 +666,7 @@
                 <w:noProof/>
                 <w:webHidden/>
               </w:rPr>
-              <w:instrText xml:space="preserve"> PAGEREF _Toc507146020 \h </w:instrText>
+              <w:instrText xml:space="preserve"> PAGEREF _Toc508266634 \h </w:instrText>
             </w:r>
             <w:r>
               <w:rPr>
@@ -658,7 +708,7 @@
               <w:noProof/>
             </w:rPr>
           </w:pPr>
-          <w:hyperlink w:anchor="_Toc507146021" w:history="1">
+          <w:hyperlink w:anchor="_Toc508266635" w:history="1">
             <w:r>
               <w:rPr>
                 <w:rStyle w:val="Hyperlink"/>
@@ -685,7 +735,7 @@
                 <w:noProof/>
                 <w:webHidden/>
               </w:rPr>
-              <w:instrText xml:space="preserve"> PAGEREF _Toc507146021 \h </w:instrText>
+              <w:instrText xml:space="preserve"> PAGEREF _Toc508266635 \h </w:instrText>
             </w:r>
             <w:r>
               <w:rPr>
@@ -727,7 +777,7 @@
               <w:noProof/>
             </w:rPr>
           </w:pPr>
-          <w:hyperlink w:anchor="_Toc507146022" w:history="1">
+          <w:hyperlink w:anchor="_Toc508266636" w:history="1">
             <w:r>
               <w:rPr>
                 <w:rStyle w:val="Hyperlink"/>
@@ -754,7 +804,7 @@
                 <w:noProof/>
                 <w:webHidden/>
               </w:rPr>
-              <w:instrText xml:space="preserve"> PAGEREF _Toc507146022 \h </w:instrText>
+              <w:instrText xml:space="preserve"> PAGEREF _Toc508266636 \h </w:instrText>
             </w:r>
             <w:r>
               <w:rPr>
@@ -796,7 +846,7 @@
               <w:noProof/>
             </w:rPr>
           </w:pPr>
-          <w:hyperlink w:anchor="_Toc507146023" w:history="1">
+          <w:hyperlink w:anchor="_Toc508266637" w:history="1">
             <w:r>
               <w:rPr>
                 <w:rStyle w:val="Hyperlink"/>
@@ -823,7 +873,7 @@
                 <w:noProof/>
                 <w:webHidden/>
               </w:rPr>
-              <w:instrText xml:space="preserve"> PAGEREF _Toc507146023 \h </w:instrText>
+              <w:instrText xml:space="preserve"> PAGEREF _Toc508266637 \h </w:instrText>
             </w:r>
             <w:r>
               <w:rPr>
@@ -865,7 +915,7 @@
               <w:noProof/>
             </w:rPr>
           </w:pPr>
-          <w:hyperlink w:anchor="_Toc507146024" w:history="1">
+          <w:hyperlink w:anchor="_Toc508266638" w:history="1">
             <w:r>
               <w:rPr>
                 <w:rStyle w:val="Hyperlink"/>
@@ -892,7 +942,7 @@
                 <w:noProof/>
                 <w:webHidden/>
               </w:rPr>
-              <w:instrText xml:space="preserve"> PAGEREF _Toc507146024 \h </w:instrText>
+              <w:instrText xml:space="preserve"> PAGEREF _Toc508266638 \h </w:instrText>
             </w:r>
             <w:r>
               <w:rPr>
@@ -934,7 +984,7 @@
               <w:noProof/>
             </w:rPr>
           </w:pPr>
-          <w:hyperlink w:anchor="_Toc507146025" w:history="1">
+          <w:hyperlink w:anchor="_Toc508266639" w:history="1">
             <w:r>
               <w:rPr>
                 <w:rStyle w:val="Hyperlink"/>
@@ -961,7 +1011,7 @@
                 <w:noProof/>
                 <w:webHidden/>
               </w:rPr>
-              <w:instrText xml:space="preserve"> PAGEREF _Toc507146025 \h </w:instrText>
+              <w:instrText xml:space="preserve"> PAGEREF _Toc508266639 \h </w:instrText>
             </w:r>
             <w:r>
               <w:rPr>
@@ -1003,7 +1053,7 @@
               <w:noProof/>
             </w:rPr>
           </w:pPr>
-          <w:hyperlink w:anchor="_Toc507146026" w:history="1">
+          <w:hyperlink w:anchor="_Toc508266640" w:history="1">
             <w:r>
               <w:rPr>
                 <w:rStyle w:val="Hyperlink"/>
@@ -1030,7 +1080,7 @@
                 <w:noProof/>
                 <w:webHidden/>
               </w:rPr>
-              <w:instrText xml:space="preserve"> PAGEREF _Toc507146026 \h </w:instrText>
+              <w:instrText xml:space="preserve"> PAGEREF _Toc508266640 \h </w:instrText>
             </w:r>
             <w:r>
               <w:rPr>
@@ -1072,7 +1122,7 @@
               <w:noProof/>
             </w:rPr>
           </w:pPr>
-          <w:hyperlink w:anchor="_Toc507146027" w:history="1">
+          <w:hyperlink w:anchor="_Toc508266641" w:history="1">
             <w:r>
               <w:rPr>
                 <w:rStyle w:val="Hyperlink"/>
@@ -1099,7 +1149,7 @@
                 <w:noProof/>
                 <w:webHidden/>
               </w:rPr>
-              <w:instrText xml:space="preserve"> PAGEREF _Toc507146027 \h </w:instrText>
+              <w:instrText xml:space="preserve"> PAGEREF _Toc508266641 \h </w:instrText>
             </w:r>
             <w:r>
               <w:rPr>
@@ -1119,7 +1169,7 @@
                 <w:noProof/>
                 <w:webHidden/>
               </w:rPr>
-              <w:t>5</w:t>
+              <w:t>6</w:t>
             </w:r>
             <w:r>
               <w:rPr>
@@ -1141,13 +1191,13 @@
               <w:noProof/>
             </w:rPr>
           </w:pPr>
-          <w:hyperlink w:anchor="_Toc507146028" w:history="1">
+          <w:hyperlink w:anchor="_Toc508266642" w:history="1">
             <w:r>
               <w:rPr>
                 <w:rStyle w:val="Hyperlink"/>
                 <w:noProof/>
               </w:rPr>
-              <w:t>Monitoring and Maintenance</w:t>
+              <w:t>Cassandra Database</w:t>
             </w:r>
             <w:r>
               <w:rPr>
@@ -1168,7 +1218,145 @@
                 <w:noProof/>
                 <w:webHidden/>
               </w:rPr>
-              <w:instrText xml:space="preserve"> PAGEREF _Toc507146028 \h </w:instrText>
+              <w:instrText xml:space="preserve"> PAGEREF _Toc508266642 \h </w:instrText>
+            </w:r>
+            <w:r>
+              <w:rPr>
+                <w:noProof/>
+                <w:webHidden/>
+              </w:rPr>
+            </w:r>
+            <w:r>
+              <w:rPr>
+                <w:noProof/>
+                <w:webHidden/>
+              </w:rPr>
+              <w:fldChar w:fldCharType="separate"/>
+            </w:r>
+            <w:r>
+              <w:rPr>
+                <w:noProof/>
+                <w:webHidden/>
+              </w:rPr>
+              <w:t>7</w:t>
+            </w:r>
+            <w:r>
+              <w:rPr>
+                <w:noProof/>
+                <w:webHidden/>
+              </w:rPr>
+              <w:fldChar w:fldCharType="end"/>
+            </w:r>
+          </w:hyperlink>
+        </w:p>
+        <w:p>
+          <w:pPr>
+            <w:pStyle w:val="TOC2"/>
+            <w:tabs>
+              <w:tab w:val="right" w:leader="dot" w:pos="9350"/>
+            </w:tabs>
+            <w:rPr>
+              <w:rFonts w:eastAsiaTheme="minorEastAsia"/>
+              <w:noProof/>
+            </w:rPr>
+          </w:pPr>
+          <w:hyperlink w:anchor="_Toc508266643" w:history="1">
+            <w:r>
+              <w:rPr>
+                <w:rStyle w:val="Hyperlink"/>
+                <w:noProof/>
+              </w:rPr>
+              <w:t>entity</w:t>
+            </w:r>
+            <w:r>
+              <w:rPr>
+                <w:noProof/>
+                <w:webHidden/>
+              </w:rPr>
+              <w:tab/>
+            </w:r>
+            <w:r>
+              <w:rPr>
+                <w:noProof/>
+                <w:webHidden/>
+              </w:rPr>
+              <w:fldChar w:fldCharType="begin"/>
+            </w:r>
+            <w:r>
+              <w:rPr>
+                <w:noProof/>
+                <w:webHidden/>
+              </w:rPr>
+              <w:instrText xml:space="preserve"> PAGEREF _Toc508266643 \h </w:instrText>
+            </w:r>
+            <w:r>
+              <w:rPr>
+                <w:noProof/>
+                <w:webHidden/>
+              </w:rPr>
+            </w:r>
+            <w:r>
+              <w:rPr>
+                <w:noProof/>
+                <w:webHidden/>
+              </w:rPr>
+              <w:fldChar w:fldCharType="separate"/>
+            </w:r>
+            <w:r>
+              <w:rPr>
+                <w:noProof/>
+                <w:webHidden/>
+              </w:rPr>
+              <w:t>7</w:t>
+            </w:r>
+            <w:r>
+              <w:rPr>
+                <w:noProof/>
+                <w:webHidden/>
+              </w:rPr>
+              <w:fldChar w:fldCharType="end"/>
+            </w:r>
+          </w:hyperlink>
+        </w:p>
+        <w:p>
+          <w:pPr>
+            <w:pStyle w:val="TOC2"/>
+            <w:tabs>
+              <w:tab w:val="right" w:leader="dot" w:pos="9350"/>
+            </w:tabs>
+            <w:rPr>
+              <w:rFonts w:eastAsiaTheme="minorEastAsia"/>
+              <w:noProof/>
+            </w:rPr>
+          </w:pPr>
+          <w:hyperlink w:anchor="_Toc508266644" w:history="1">
+            <w:r>
+              <w:rPr>
+                <w:rStyle w:val="Hyperlink"/>
+                <w:noProof/>
+              </w:rPr>
+              <w:t>largeentity</w:t>
+            </w:r>
+            <w:r>
+              <w:rPr>
+                <w:noProof/>
+                <w:webHidden/>
+              </w:rPr>
+              <w:tab/>
+            </w:r>
+            <w:r>
+              <w:rPr>
+                <w:noProof/>
+                <w:webHidden/>
+              </w:rPr>
+              <w:fldChar w:fldCharType="begin"/>
+            </w:r>
+            <w:r>
+              <w:rPr>
+                <w:noProof/>
+                <w:webHidden/>
+              </w:rPr>
+              <w:instrText xml:space="preserve"> PAGEREF _Toc508266644 \h </w:instrText>
             </w:r>
             <w:r>
               <w:rPr>
@@ -1210,13 +1398,13 @@
               <w:noProof/>
             </w:rPr>
           </w:pPr>
-          <w:hyperlink w:anchor="_Toc507146029" w:history="1">
+          <w:hyperlink w:anchor="_Toc508266645" w:history="1">
             <w:r>
               <w:rPr>
                 <w:rStyle w:val="Hyperlink"/>
                 <w:noProof/>
               </w:rPr>
-              <w:t>Command Line Arguments</w:t>
+              <w:t>Monitoring and Maintenance</w:t>
             </w:r>
             <w:r>
               <w:rPr>
@@ -1237,7 +1425,7 @@
                 <w:noProof/>
                 <w:webHidden/>
               </w:rPr>
-              <w:instrText xml:space="preserve"> PAGEREF _Toc507146029 \h </w:instrText>
+              <w:instrText xml:space="preserve"> PAGEREF _Toc508266645 \h </w:instrText>
             </w:r>
             <w:r>
               <w:rPr>
@@ -1279,12 +1467,81 @@
               <w:noProof/>
             </w:rPr>
           </w:pPr>
-          <w:hyperlink w:anchor="_Toc507146030" w:history="1">
+          <w:hyperlink w:anchor="_Toc508266646" w:history="1">
             <w:r>
               <w:rPr>
                 <w:rStyle w:val="Hyperlink"/>
                 <w:noProof/>
               </w:rPr>
+              <w:t>Command Line Arguments</w:t>
+            </w:r>
+            <w:r>
+              <w:rPr>
+                <w:noProof/>
+                <w:webHidden/>
+              </w:rPr>
+              <w:tab/>
+            </w:r>
+            <w:r>
+              <w:rPr>
+                <w:noProof/>
+                <w:webHidden/>
+              </w:rPr>
+              <w:fldChar w:fldCharType="begin"/>
+            </w:r>
+            <w:r>
+              <w:rPr>
+                <w:noProof/>
+                <w:webHidden/>
+              </w:rPr>
+              <w:instrText xml:space="preserve"> PAGEREF _Toc508266646 \h </w:instrText>
+            </w:r>
+            <w:r>
+              <w:rPr>
+                <w:noProof/>
+                <w:webHidden/>
+              </w:rPr>
+            </w:r>
+            <w:r>
+              <w:rPr>
+                <w:noProof/>
+                <w:webHidden/>
+              </w:rPr>
+              <w:fldChar w:fldCharType="separate"/>
+            </w:r>
+            <w:r>
+              <w:rPr>
+                <w:noProof/>
+                <w:webHidden/>
+              </w:rPr>
+              <w:t>9</w:t>
+            </w:r>
+            <w:r>
+              <w:rPr>
+                <w:noProof/>
+                <w:webHidden/>
+              </w:rPr>
+              <w:fldChar w:fldCharType="end"/>
+            </w:r>
+          </w:hyperlink>
+        </w:p>
+        <w:p>
+          <w:pPr>
+            <w:pStyle w:val="TOC1"/>
+            <w:tabs>
+              <w:tab w:val="right" w:leader="dot" w:pos="9350"/>
+            </w:tabs>
+            <w:rPr>
+              <w:rFonts w:eastAsiaTheme="minorEastAsia"/>
+              <w:noProof/>
+            </w:rPr>
+          </w:pPr>
+          <w:hyperlink w:anchor="_Toc508266647" w:history="1">
+            <w:r>
+              <w:rPr>
+                <w:rStyle w:val="Hyperlink"/>
+                <w:noProof/>
+              </w:rPr>
               <w:t>Configuration Parameters</w:t>
             </w:r>
             <w:r>
@@ -1306,7 +1563,7 @@
                 <w:noProof/>
                 <w:webHidden/>
               </w:rPr>
-              <w:instrText xml:space="preserve"> PAGEREF _Toc507146030 \h </w:instrText>
+              <w:instrText xml:space="preserve"> PAGEREF _Toc508266647 \h </w:instrText>
             </w:r>
             <w:r>
               <w:rPr>
@@ -1326,7 +1583,7 @@
                 <w:noProof/>
                 <w:webHidden/>
               </w:rPr>
-              <w:t>8</w:t>
+              <w:t>9</w:t>
             </w:r>
             <w:r>
               <w:rPr>
@@ -1348,7 +1605,7 @@
               <w:noProof/>
             </w:rPr>
           </w:pPr>
-          <w:hyperlink w:anchor="_Toc507146031" w:history="1">
+          <w:hyperlink w:anchor="_Toc508266648" w:history="1">
             <w:r>
               <w:rPr>
                 <w:rStyle w:val="Hyperlink"/>
@@ -1375,7 +1632,7 @@
                 <w:noProof/>
                 <w:webHidden/>
               </w:rPr>
-              <w:instrText xml:space="preserve"> PAGEREF _Toc507146031 \h </w:instrText>
+              <w:instrText xml:space="preserve"> PAGEREF _Toc508266648 \h </w:instrText>
             </w:r>
             <w:r>
               <w:rPr>
@@ -1395,7 +1652,7 @@
                 <w:noProof/>
                 <w:webHidden/>
               </w:rPr>
-              <w:t>8</w:t>
+              <w:t>9</w:t>
             </w:r>
             <w:r>
               <w:rPr>
@@ -1417,7 +1674,7 @@
               <w:noProof/>
             </w:rPr>
           </w:pPr>
-          <w:hyperlink w:anchor="_Toc507146032" w:history="1">
+          <w:hyperlink w:anchor="_Toc508266649" w:history="1">
             <w:r>
               <w:rPr>
                 <w:rStyle w:val="Hyperlink"/>
@@ -1444,7 +1701,7 @@
                 <w:noProof/>
                 <w:webHidden/>
               </w:rPr>
-              <w:instrText xml:space="preserve"> PAGEREF _Toc507146032 \h </w:instrText>
+              <w:instrText xml:space="preserve"> PAGEREF _Toc508266649 \h </w:instrText>
             </w:r>
             <w:r>
               <w:rPr>
@@ -1464,7 +1721,7 @@
                 <w:noProof/>
                 <w:webHidden/>
               </w:rPr>
-              <w:t>8</w:t>
+              <w:t>9</w:t>
             </w:r>
             <w:r>
               <w:rPr>
@@ -1486,7 +1743,7 @@
               <w:noProof/>
             </w:rPr>
           </w:pPr>
-          <w:hyperlink w:anchor="_Toc507146033" w:history="1">
+          <w:hyperlink w:anchor="_Toc508266650" w:history="1">
             <w:r>
               <w:rPr>
                 <w:rStyle w:val="Hyperlink"/>
@@ -1513,7 +1770,7 @@
                 <w:noProof/>
                 <w:webHidden/>
               </w:rPr>
-              <w:instrText xml:space="preserve"> PAGEREF _Toc507146033 \h </w:instrText>
+              <w:instrText xml:space="preserve"> PAGEREF _Toc508266650 \h </w:instrText>
             </w:r>
             <w:r>
               <w:rPr>
@@ -1533,7 +1790,145 @@
                 <w:noProof/>
                 <w:webHidden/>
               </w:rPr>
-              <w:t>9</w:t>
+              <w:t>10</w:t>
+            </w:r>
+            <w:r>
+              <w:rPr>
+                <w:noProof/>
+                <w:webHidden/>
+              </w:rPr>
+              <w:fldChar w:fldCharType="end"/>
+            </w:r>
+          </w:hyperlink>
+        </w:p>
+        <w:p>
+          <w:pPr>
+            <w:pStyle w:val="TOC1"/>
+            <w:tabs>
+              <w:tab w:val="right" w:leader="dot" w:pos="9350"/>
+            </w:tabs>
+            <w:rPr>
+              <w:rFonts w:eastAsiaTheme="minorEastAsia"/>
+              <w:noProof/>
+            </w:rPr>
+          </w:pPr>
+          <w:hyperlink w:anchor="_Toc508266651" w:history="1">
+            <w:r>
+              <w:rPr>
+                <w:rStyle w:val="Hyperlink"/>
+                <w:noProof/>
+              </w:rPr>
+              <w:t>Appendix</w:t>
+            </w:r>
+            <w:r>
+              <w:rPr>
+                <w:noProof/>
+                <w:webHidden/>
+              </w:rPr>
+              <w:tab/>
+            </w:r>
+            <w:r>
+              <w:rPr>
+                <w:noProof/>
+                <w:webHidden/>
+              </w:rPr>
+              <w:fldChar w:fldCharType="begin"/>
+            </w:r>
+            <w:r>
+              <w:rPr>
+                <w:noProof/>
+                <w:webHidden/>
+              </w:rPr>
+              <w:instrText xml:space="preserve"> PAGEREF _Toc508266651 \h </w:instrText>
+            </w:r>
+            <w:r>
+              <w:rPr>
+                <w:noProof/>
+                <w:webHidden/>
+              </w:rPr>
+            </w:r>
+            <w:r>
+              <w:rPr>
+                <w:noProof/>
+                <w:webHidden/>
+              </w:rPr>
+              <w:fldChar w:fldCharType="separate"/>
+            </w:r>
+            <w:r>
+              <w:rPr>
+                <w:noProof/>
+                <w:webHidden/>
+              </w:rPr>
+              <w:t>12</w:t>
+            </w:r>
+            <w:r>
+              <w:rPr>
+                <w:noProof/>
+                <w:webHidden/>
+              </w:rPr>
+              <w:fldChar w:fldCharType="end"/>
+            </w:r>
+          </w:hyperlink>
+        </w:p>
+        <w:p>
+          <w:pPr>
+            <w:pStyle w:val="TOC2"/>
+            <w:tabs>
+              <w:tab w:val="right" w:leader="dot" w:pos="9350"/>
+            </w:tabs>
+            <w:rPr>
+              <w:rFonts w:eastAsiaTheme="minorEastAsia"/>
+              <w:noProof/>
+            </w:rPr>
+          </w:pPr>
+          <w:hyperlink w:anchor="_Toc508266652" w:history="1">
+            <w:r>
+              <w:rPr>
+                <w:rStyle w:val="Hyperlink"/>
+                <w:noProof/>
+              </w:rPr>
+              <w:t>GetBlob Diagram</w:t>
+            </w:r>
+            <w:r>
+              <w:rPr>
+                <w:noProof/>
+                <w:webHidden/>
+              </w:rPr>
+              <w:tab/>
+            </w:r>
+            <w:r>
+              <w:rPr>
+                <w:noProof/>
+                <w:webHidden/>
+              </w:rPr>
+              <w:fldChar w:fldCharType="begin"/>
+            </w:r>
+            <w:r>
+              <w:rPr>
+                <w:noProof/>
+                <w:webHidden/>
+              </w:rPr>
+              <w:instrText xml:space="preserve"> PAGEREF _Toc508266652 \h </w:instrText>
+            </w:r>
+            <w:r>
+              <w:rPr>
+                <w:noProof/>
+                <w:webHidden/>
+              </w:rPr>
+            </w:r>
+            <w:r>
+              <w:rPr>
+                <w:noProof/>
+                <w:webHidden/>
+              </w:rPr>
+              <w:fldChar w:fldCharType="separate"/>
+            </w:r>
+            <w:r>
+              <w:rPr>
+                <w:noProof/>
+                <w:webHidden/>
+              </w:rPr>
+              <w:t>12</w:t>
             </w:r>
             <w:r>
               <w:rPr>
@@ -1563,7 +1958,7 @@
       <w:pPr>
         <w:pStyle w:val="Heading1"/>
       </w:pPr>
-      <w:bookmarkStart w:id="0" w:name="_Toc507146020"/>
+      <w:bookmarkStart w:id="1" w:name="_Toc508266634"/>
       <w:proofErr w:type="spellStart"/>
       <w:r>
         <w:lastRenderedPageBreak/>
@@ -1582,7 +1977,7 @@
       <w:r>
         <w:t>)</w:t>
       </w:r>
-      <w:bookmarkEnd w:id="0"/>
+      <w:bookmarkEnd w:id="1"/>
     </w:p>
     <w:p>
       <w:pPr>
@@ -1673,11 +2068,11 @@
       <w:pPr>
         <w:pStyle w:val="Heading1"/>
       </w:pPr>
-      <w:bookmarkStart w:id="1" w:name="_Toc507146021"/>
+      <w:bookmarkStart w:id="2" w:name="_Toc508266635"/>
       <w:r>
         <w:t>Requirements</w:t>
       </w:r>
-      <w:bookmarkEnd w:id="1"/>
+      <w:bookmarkEnd w:id="2"/>
     </w:p>
     <w:p>
       <w:pPr>
@@ -1858,12 +2253,12 @@
       <w:pPr>
         <w:pStyle w:val="Heading1"/>
       </w:pPr>
-      <w:bookmarkStart w:id="2" w:name="_Toc507146022"/>
+      <w:bookmarkStart w:id="3" w:name="_Toc508266636"/>
       <w:r>
         <w:lastRenderedPageBreak/>
         <w:t>Overview</w:t>
       </w:r>
-      <w:bookmarkEnd w:id="2"/>
+      <w:bookmarkEnd w:id="3"/>
     </w:p>
     <w:p>
       <w:r>
@@ -1922,7 +2317,7 @@
           <v:shape id="_x0000_i1025" type="#_x0000_t75" style="width:467.7pt;height:232.9pt" o:ole="">
             <v:imagedata r:id="rId11" o:title=""/>
           </v:shape>
-          <o:OLEObject Type="Embed" ProgID="Visio.Drawing.15" ShapeID="_x0000_i1025" DrawAspect="Content" ObjectID="_1581257709" r:id="rId12"/>
+          <o:OLEObject Type="Embed" ProgID="Visio.Drawing.15" ShapeID="_x0000_i1025" DrawAspect="Content" ObjectID="_1582009038" r:id="rId12"/>
         </w:object>
       </w:r>
     </w:p>
@@ -2033,12 +2428,12 @@
       <w:pPr>
         <w:pStyle w:val="Heading1"/>
       </w:pPr>
-      <w:bookmarkStart w:id="3" w:name="_Toc507146023"/>
+      <w:bookmarkStart w:id="4" w:name="_Toc508266637"/>
       <w:r>
         <w:lastRenderedPageBreak/>
         <w:t>Communication Protocol</w:t>
       </w:r>
-      <w:bookmarkEnd w:id="3"/>
+      <w:bookmarkEnd w:id="4"/>
     </w:p>
     <w:p/>
     <w:p>
@@ -2050,14 +2445,14 @@
       <w:pPr>
         <w:pStyle w:val="Heading1"/>
       </w:pPr>
-      <w:bookmarkStart w:id="4" w:name="_Toc507146024"/>
+      <w:bookmarkStart w:id="5" w:name="_Toc508266638"/>
       <w:r>
         <w:t xml:space="preserve">Files </w:t>
       </w:r>
       <w:r>
         <w:t>Architecture</w:t>
       </w:r>
-      <w:bookmarkEnd w:id="4"/>
+      <w:bookmarkEnd w:id="5"/>
     </w:p>
     <w:p>
       <w:r>
@@ -2084,7 +2479,7 @@
           <v:shape id="_x0000_i1026" type="#_x0000_t75" style="width:367.5pt;height:79.5pt" o:ole="">
             <v:imagedata r:id="rId13" o:title=""/>
           </v:shape>
-          <o:OLEObject Type="Embed" ProgID="Visio.Drawing.15" ShapeID="_x0000_i1026" DrawAspect="Content" ObjectID="_1581257710" r:id="rId14"/>
+          <o:OLEObject Type="Embed" ProgID="Visio.Drawing.15" ShapeID="_x0000_i1026" DrawAspect="Content" ObjectID="_1582009039" r:id="rId14"/>
         </w:object>
       </w:r>
     </w:p>
@@ -2133,11 +2528,11 @@
       <w:pPr>
         <w:pStyle w:val="Heading1"/>
       </w:pPr>
-      <w:bookmarkStart w:id="5" w:name="_Toc507146025"/>
+      <w:bookmarkStart w:id="6" w:name="_Toc508266639"/>
       <w:r>
         <w:t>Requests</w:t>
       </w:r>
-      <w:bookmarkEnd w:id="5"/>
+      <w:bookmarkEnd w:id="6"/>
     </w:p>
     <w:p>
       <w:r>
@@ -2156,11 +2551,11 @@
       <w:pPr>
         <w:pStyle w:val="Heading2"/>
       </w:pPr>
-      <w:bookmarkStart w:id="6" w:name="_Toc507146026"/>
+      <w:bookmarkStart w:id="7" w:name="_Toc508266640"/>
       <w:r>
         <w:t>Accession Resolver</w:t>
       </w:r>
-      <w:bookmarkEnd w:id="6"/>
+      <w:bookmarkEnd w:id="7"/>
     </w:p>
     <w:p>
       <w:r>
@@ -2189,7 +2584,10 @@
         <w:t>/ID/accver.resolver?accver=</w:t>
       </w:r>
       <w:r>
-        <w:t>&lt;AccessionVersion&gt;</w:t>
+        <w:t>&lt;accession</w:t>
+      </w:r>
+      <w:r>
+        <w:t>&gt;</w:t>
       </w:r>
     </w:p>
     <w:p>
@@ -2267,11 +2665,9 @@
             <w:tcW w:w="4675" w:type="dxa"/>
           </w:tcPr>
           <w:p>
-            <w:proofErr w:type="spellStart"/>
-            <w:r>
-              <w:t>AccessionVersion</w:t>
-            </w:r>
-            <w:proofErr w:type="spellEnd"/>
+            <w:r>
+              <w:t>accession</w:t>
+            </w:r>
           </w:p>
         </w:tc>
         <w:tc>
@@ -2291,18 +2687,67 @@
     </w:tbl>
     <w:p/>
     <w:p>
+      <w:r>
+        <w:t>Response:</w:t>
+      </w:r>
+    </w:p>
+    <w:p>
+      <w:r>
+        <w:t xml:space="preserve">The HTTP header Content-Length is set to the </w:t>
+      </w:r>
+      <w:r>
+        <w:t xml:space="preserve">accession resolution binary </w:t>
+      </w:r>
+      <w:r>
+        <w:t>data size.</w:t>
+      </w:r>
+    </w:p>
+    <w:p>
+      <w:r>
+        <w:lastRenderedPageBreak/>
+        <w:t>The content is formed as follows:</w:t>
+      </w:r>
+    </w:p>
+    <w:p>
+      <w:pPr>
+        <w:pStyle w:val="ListParagraph"/>
+        <w:numPr>
+          <w:ilvl w:val="0"/>
+          <w:numId w:val="17"/>
+        </w:numPr>
+      </w:pPr>
+      <w:r>
+        <w:t>accession resolution binary data</w:t>
+      </w:r>
+    </w:p>
+    <w:p/>
+    <w:p>
       <w:pPr>
         <w:pStyle w:val="Heading2"/>
       </w:pPr>
-      <w:bookmarkStart w:id="7" w:name="_Toc507146027"/>
+      <w:bookmarkStart w:id="8" w:name="_Toc508266641"/>
       <w:r>
         <w:t>Blob Retrieval</w:t>
       </w:r>
-      <w:bookmarkEnd w:id="7"/>
-    </w:p>
-    <w:p>
-      <w:r>
-        <w:t>The format of the request:</w:t>
+      <w:bookmarkEnd w:id="8"/>
+    </w:p>
+    <w:p>
+      <w:r>
+        <w:t>There are two formats supported for the blob retrieval.</w:t>
+      </w:r>
+    </w:p>
+    <w:p>
+      <w:r>
+        <w:t>F</w:t>
+      </w:r>
+      <w:r>
+        <w:t xml:space="preserve">ormat </w:t>
+      </w:r>
+      <w:r>
+        <w:t xml:space="preserve">#1 </w:t>
+      </w:r>
+      <w:r>
+        <w:t>of the request:</w:t>
       </w:r>
     </w:p>
     <w:p>
@@ -2310,7 +2755,6 @@
         <w:jc w:val="center"/>
       </w:pPr>
       <w:r>
-        <w:lastRenderedPageBreak/>
         <w:t>http://</w:t>
       </w:r>
       <w:r>
@@ -2335,6 +2779,30 @@
       </w:r>
       <w:r>
         <w:t>&lt;sat key&gt;</w:t>
+      </w:r>
+    </w:p>
+    <w:p>
+      <w:r>
+        <w:t>Format #2 of the request:</w:t>
+      </w:r>
+    </w:p>
+    <w:p>
+      <w:pPr>
+        <w:jc w:val="center"/>
+      </w:pPr>
+      <w:r>
+        <w:t>http://</w:t>
+      </w:r>
+      <w:r>
+        <w:t>&lt;</w:t>
+      </w:r>
+      <w:proofErr w:type="gramStart"/>
+      <w:r>
+        <w:t>host:port</w:t>
+      </w:r>
+      <w:proofErr w:type="gramEnd"/>
+      <w:r>
+        <w:t>&gt;/ID/getblob?accession=&lt;accession&gt;</w:t>
       </w:r>
     </w:p>
     <w:p>
@@ -2421,7 +2889,11 @@
           <w:tcPr>
             <w:tcW w:w="4675" w:type="dxa"/>
           </w:tcPr>
-          <w:p/>
+          <w:p>
+            <w:r>
+              <w:t>Satellite of the blob</w:t>
+            </w:r>
+          </w:p>
           <w:p>
             <w:r>
               <w:t>e.g. 4</w:t>
@@ -2444,10 +2916,44 @@
           <w:tcPr>
             <w:tcW w:w="4675" w:type="dxa"/>
           </w:tcPr>
-          <w:p/>
+          <w:p>
+            <w:r>
+              <w:t>Blob key within the satellite</w:t>
+            </w:r>
+          </w:p>
           <w:p>
             <w:r>
               <w:t>e.g. 42</w:t>
+            </w:r>
+          </w:p>
+        </w:tc>
+      </w:tr>
+      <w:tr>
+        <w:tc>
+          <w:tcPr>
+            <w:tcW w:w="4675" w:type="dxa"/>
+          </w:tcPr>
+          <w:p>
+            <w:r>
+              <w:t>accession</w:t>
+            </w:r>
+          </w:p>
+        </w:tc>
+        <w:tc>
+          <w:tcPr>
+            <w:tcW w:w="4675" w:type="dxa"/>
+          </w:tcPr>
+          <w:p>
+            <w:r>
+              <w:t>Accession of the blob</w:t>
+            </w:r>
+          </w:p>
+          <w:p>
+            <w:r>
+              <w:t xml:space="preserve">e.g. </w:t>
+            </w:r>
+            <w:r>
+              <w:t>P43208.1</w:t>
             </w:r>
           </w:p>
         </w:tc>
@@ -2456,6 +2962,99 @@
     <w:p/>
     <w:p>
       <w:r>
+        <w:t>Response</w:t>
+      </w:r>
+      <w:r>
+        <w:t xml:space="preserve"> to format #1</w:t>
+      </w:r>
+      <w:r>
+        <w:t>:</w:t>
+      </w:r>
+    </w:p>
+    <w:p>
+      <w:r>
+        <w:t>The HTTP header C</w:t>
+      </w:r>
+      <w:r>
+        <w:t>ontent-</w:t>
+      </w:r>
+      <w:r>
+        <w:t>L</w:t>
+      </w:r>
+      <w:r>
+        <w:t>ength is set to the blob size.</w:t>
+      </w:r>
+    </w:p>
+    <w:p>
+      <w:r>
+        <w:t>The content is formed as follows:</w:t>
+      </w:r>
+    </w:p>
+    <w:p>
+      <w:pPr>
+        <w:pStyle w:val="ListParagraph"/>
+        <w:numPr>
+          <w:ilvl w:val="0"/>
+          <w:numId w:val="17"/>
+        </w:numPr>
+      </w:pPr>
+      <w:r>
+        <w:t>blob binary data</w:t>
+      </w:r>
+    </w:p>
+    <w:p>
+      <w:r>
+        <w:t>Response to format #2:</w:t>
+      </w:r>
+    </w:p>
+    <w:p>
+      <w:r>
+        <w:t>The HTTP header Content-Length is set to: 4 + accession resolution data size + blob size.</w:t>
+      </w:r>
+    </w:p>
+    <w:p>
+      <w:r>
+        <w:t>The content is formed as follows:</w:t>
+      </w:r>
+    </w:p>
+    <w:p>
+      <w:pPr>
+        <w:pStyle w:val="ListParagraph"/>
+        <w:numPr>
+          <w:ilvl w:val="0"/>
+          <w:numId w:val="17"/>
+        </w:numPr>
+      </w:pPr>
+      <w:r>
+        <w:t>4 bytes size of the accession resolution data (network byte order)</w:t>
+      </w:r>
+    </w:p>
+    <w:p>
+      <w:pPr>
+        <w:pStyle w:val="ListParagraph"/>
+        <w:numPr>
+          <w:ilvl w:val="0"/>
+          <w:numId w:val="17"/>
+        </w:numPr>
+      </w:pPr>
+      <w:r>
+        <w:t>accession resolution binary data</w:t>
+      </w:r>
+    </w:p>
+    <w:p>
+      <w:pPr>
+        <w:pStyle w:val="ListParagraph"/>
+        <w:numPr>
+          <w:ilvl w:val="0"/>
+          <w:numId w:val="17"/>
+        </w:numPr>
+      </w:pPr>
+      <w:r>
+        <w:t>blob binary data</w:t>
+      </w:r>
+    </w:p>
+    <w:p>
+      <w:r>
         <w:br w:type="page"/>
       </w:r>
     </w:p>
@@ -2463,10 +3062,12 @@
       <w:pPr>
         <w:pStyle w:val="Heading1"/>
       </w:pPr>
+      <w:bookmarkStart w:id="9" w:name="_Toc508266642"/>
       <w:r>
         <w:lastRenderedPageBreak/>
         <w:t>Cassandra Database</w:t>
       </w:r>
+      <w:bookmarkEnd w:id="9"/>
     </w:p>
     <w:p>
       <w:r>
@@ -2485,9 +3086,11 @@
       <w:pPr>
         <w:pStyle w:val="Heading2"/>
       </w:pPr>
+      <w:bookmarkStart w:id="10" w:name="_Toc508266643"/>
       <w:r>
         <w:t>entity</w:t>
       </w:r>
+      <w:bookmarkEnd w:id="10"/>
     </w:p>
     <w:p>
       <w:r>
@@ -2810,10 +3413,12 @@
       <w:pPr>
         <w:pStyle w:val="Heading2"/>
       </w:pPr>
+      <w:bookmarkStart w:id="11" w:name="_Toc508266644"/>
       <w:proofErr w:type="spellStart"/>
       <w:r>
         <w:t>largeentity</w:t>
       </w:r>
+      <w:bookmarkEnd w:id="11"/>
       <w:proofErr w:type="spellEnd"/>
     </w:p>
     <w:p>
@@ -3000,17 +3605,14 @@
         <w:pStyle w:val="Heading1"/>
         <w:jc w:val="both"/>
       </w:pPr>
-      <w:bookmarkStart w:id="8" w:name="_Toc507146028"/>
+      <w:bookmarkStart w:id="12" w:name="_Toc508266645"/>
       <w:r>
         <w:lastRenderedPageBreak/>
         <w:t>Monitoring and Maintenance</w:t>
       </w:r>
-      <w:bookmarkEnd w:id="8"/>
-    </w:p>
-    <w:p>
-      <w:bookmarkStart w:id="9" w:name="_GoBack"/>
-      <w:bookmarkEnd w:id="9"/>
-    </w:p>
+      <w:bookmarkEnd w:id="12"/>
+    </w:p>
+    <w:p/>
     <w:p>
       <w:r>
         <w:t>Logging, events, alerts, counters.</w:t>
@@ -3025,12 +3627,12 @@
       <w:pPr>
         <w:pStyle w:val="Heading1"/>
       </w:pPr>
-      <w:bookmarkStart w:id="10" w:name="_Toc507146029"/>
+      <w:bookmarkStart w:id="13" w:name="_Toc508266646"/>
       <w:r>
         <w:lastRenderedPageBreak/>
         <w:t>Command Line Arguments</w:t>
       </w:r>
-      <w:bookmarkEnd w:id="10"/>
+      <w:bookmarkEnd w:id="13"/>
     </w:p>
     <w:p>
       <w:r>
@@ -3050,7 +3652,7 @@
       <w:tr>
         <w:tc>
           <w:tcPr>
-            <w:tcW w:w="1818" w:type="dxa"/>
+            <w:tcW w:w="1797" w:type="dxa"/>
           </w:tcPr>
           <w:p>
             <w:pPr>
@@ -3063,7 +3665,7 @@
         </w:tc>
         <w:tc>
           <w:tcPr>
-            <w:tcW w:w="7758" w:type="dxa"/>
+            <w:tcW w:w="7553" w:type="dxa"/>
           </w:tcPr>
           <w:p>
             <w:pPr>
@@ -3078,7 +3680,7 @@
       <w:tr>
         <w:tc>
           <w:tcPr>
-            <w:tcW w:w="1818" w:type="dxa"/>
+            <w:tcW w:w="1797" w:type="dxa"/>
           </w:tcPr>
           <w:p>
             <w:r>
@@ -3088,7 +3690,7 @@
         </w:tc>
         <w:tc>
           <w:tcPr>
-            <w:tcW w:w="7758" w:type="dxa"/>
+            <w:tcW w:w="7553" w:type="dxa"/>
           </w:tcPr>
           <w:p>
             <w:r>
@@ -3100,7 +3702,7 @@
       <w:tr>
         <w:tc>
           <w:tcPr>
-            <w:tcW w:w="1818" w:type="dxa"/>
+            <w:tcW w:w="1797" w:type="dxa"/>
           </w:tcPr>
           <w:p>
             <w:r>
@@ -3115,7 +3717,7 @@
         </w:tc>
         <w:tc>
           <w:tcPr>
-            <w:tcW w:w="7758" w:type="dxa"/>
+            <w:tcW w:w="7553" w:type="dxa"/>
           </w:tcPr>
           <w:p>
             <w:r>
@@ -3135,7 +3737,7 @@
       <w:tr>
         <w:tc>
           <w:tcPr>
-            <w:tcW w:w="1818" w:type="dxa"/>
+            <w:tcW w:w="1797" w:type="dxa"/>
           </w:tcPr>
           <w:p>
             <w:r>
@@ -3145,7 +3747,7 @@
         </w:tc>
         <w:tc>
           <w:tcPr>
-            <w:tcW w:w="7758" w:type="dxa"/>
+            <w:tcW w:w="7553" w:type="dxa"/>
           </w:tcPr>
           <w:p>
             <w:r>
@@ -3157,7 +3759,7 @@
       <w:tr>
         <w:tc>
           <w:tcPr>
-            <w:tcW w:w="1818" w:type="dxa"/>
+            <w:tcW w:w="1797" w:type="dxa"/>
           </w:tcPr>
           <w:p>
             <w:r>
@@ -3167,7 +3769,7 @@
         </w:tc>
         <w:tc>
           <w:tcPr>
-            <w:tcW w:w="7758" w:type="dxa"/>
+            <w:tcW w:w="7553" w:type="dxa"/>
           </w:tcPr>
           <w:p>
             <w:r>
@@ -3179,7 +3781,7 @@
       <w:tr>
         <w:tc>
           <w:tcPr>
-            <w:tcW w:w="1818" w:type="dxa"/>
+            <w:tcW w:w="1797" w:type="dxa"/>
           </w:tcPr>
           <w:p>
             <w:r>
@@ -3189,7 +3791,7 @@
         </w:tc>
         <w:tc>
           <w:tcPr>
-            <w:tcW w:w="7758" w:type="dxa"/>
+            <w:tcW w:w="7553" w:type="dxa"/>
           </w:tcPr>
           <w:p>
             <w:r>
@@ -3201,7 +3803,7 @@
       <w:tr>
         <w:tc>
           <w:tcPr>
-            <w:tcW w:w="1818" w:type="dxa"/>
+            <w:tcW w:w="1797" w:type="dxa"/>
           </w:tcPr>
           <w:p>
             <w:r>
@@ -3216,54 +3818,13 @@
         </w:tc>
         <w:tc>
           <w:tcPr>
-            <w:tcW w:w="7758" w:type="dxa"/>
+            <w:tcW w:w="7553" w:type="dxa"/>
           </w:tcPr>
           <w:p>
             <w:r>
               <w:t>The file from which the server should read the configuration.</w:t>
             </w:r>
           </w:p>
-        </w:tc>
-      </w:tr>
-      <w:tr>
-        <w:tc>
-          <w:tcPr>
-            <w:tcW w:w="1818" w:type="dxa"/>
-          </w:tcPr>
-          <w:p>
-            <w:r>
-              <w:t>-</w:t>
-            </w:r>
-            <w:proofErr w:type="spellStart"/>
-            <w:r>
-              <w:t>pidfile</w:t>
-            </w:r>
-            <w:proofErr w:type="spellEnd"/>
-          </w:p>
-        </w:tc>
-        <w:tc>
-          <w:tcPr>
-            <w:tcW w:w="7758" w:type="dxa"/>
-          </w:tcPr>
-          <w:p>
-            <w:r>
-              <w:t>The file where the server saves its PID.</w:t>
-            </w:r>
-          </w:p>
-        </w:tc>
-      </w:tr>
-      <w:tr>
-        <w:tc>
-          <w:tcPr>
-            <w:tcW w:w="1818" w:type="dxa"/>
-          </w:tcPr>
-          <w:p/>
-        </w:tc>
-        <w:tc>
-          <w:tcPr>
-            <w:tcW w:w="7758" w:type="dxa"/>
-          </w:tcPr>
-          <w:p/>
         </w:tc>
       </w:tr>
     </w:tbl>
@@ -3271,11 +3832,11 @@
       <w:pPr>
         <w:pStyle w:val="Heading1"/>
       </w:pPr>
-      <w:bookmarkStart w:id="11" w:name="_Toc507146030"/>
+      <w:bookmarkStart w:id="14" w:name="_Toc508266647"/>
       <w:r>
         <w:t>Configuration Parameters</w:t>
       </w:r>
-      <w:bookmarkEnd w:id="11"/>
+      <w:bookmarkEnd w:id="14"/>
     </w:p>
     <w:p>
       <w:pPr>
@@ -3344,7 +3905,7 @@
       <w:pPr>
         <w:pStyle w:val="Heading2"/>
       </w:pPr>
-      <w:bookmarkStart w:id="12" w:name="_Toc507146031"/>
+      <w:bookmarkStart w:id="15" w:name="_Toc508266648"/>
       <w:r>
         <w:t>[</w:t>
       </w:r>
@@ -3354,7 +3915,7 @@
       <w:r>
         <w:t>] section</w:t>
       </w:r>
-      <w:bookmarkEnd w:id="12"/>
+      <w:bookmarkEnd w:id="15"/>
     </w:p>
     <w:tbl>
       <w:tblPr>
@@ -3437,14 +3998,14 @@
       <w:pPr>
         <w:pStyle w:val="Heading2"/>
       </w:pPr>
-      <w:bookmarkStart w:id="13" w:name="_Toc507146032"/>
+      <w:bookmarkStart w:id="16" w:name="_Toc508266649"/>
       <w:r>
         <w:t>[SERVER</w:t>
       </w:r>
       <w:r>
         <w:t>] section</w:t>
       </w:r>
-      <w:bookmarkEnd w:id="13"/>
+      <w:bookmarkEnd w:id="16"/>
     </w:p>
     <w:tbl>
       <w:tblPr>
@@ -3707,7 +4268,6 @@
               <w:jc w:val="both"/>
             </w:pPr>
             <w:r>
-              <w:lastRenderedPageBreak/>
               <w:t>If not provided (or cannot be opened for writing) and it is a non-daemon run</w:t>
             </w:r>
             <w:r>
@@ -3737,11 +4297,11 @@
       <w:pPr>
         <w:pStyle w:val="Heading2"/>
       </w:pPr>
-      <w:bookmarkStart w:id="14" w:name="_Toc507146033"/>
+      <w:bookmarkStart w:id="17" w:name="_Toc508266650"/>
       <w:r>
         <w:t>[CASSANDRA_DB] section</w:t>
       </w:r>
-      <w:bookmarkEnd w:id="14"/>
+      <w:bookmarkEnd w:id="17"/>
     </w:p>
     <w:tbl>
       <w:tblPr>
@@ -4567,11 +5127,7 @@
             </w:r>
             <w:proofErr w:type="spellEnd"/>
             <w:r>
-              <w:t xml:space="preserve"> checks that if ports are provided then they are the same. If </w:t>
-            </w:r>
-            <w:r>
-              <w:lastRenderedPageBreak/>
-              <w:t>the port is provided then it is used for the Cassandra cluster. If no ports are provided then the Cassandra driver uses its default one.</w:t>
+              <w:t xml:space="preserve"> checks that if ports are provided then they are the same. If the port is provided then it is used for the Cassandra cluster. If no ports are provided then the Cassandra driver uses its default one.</w:t>
             </w:r>
           </w:p>
         </w:tc>
@@ -4583,10 +5139,82 @@
       </w:pPr>
     </w:p>
     <w:p>
-      <w:pPr>
-        <w:jc w:val="both"/>
-      </w:pPr>
-    </w:p>
+      <w:r>
+        <w:lastRenderedPageBreak/>
+        <w:br w:type="page"/>
+      </w:r>
+    </w:p>
+    <w:p>
+      <w:pPr>
+        <w:pStyle w:val="Heading1"/>
+      </w:pPr>
+      <w:bookmarkStart w:id="18" w:name="_Toc508266651"/>
+      <w:r>
+        <w:lastRenderedPageBreak/>
+        <w:t>Appendix</w:t>
+      </w:r>
+      <w:bookmarkEnd w:id="18"/>
+    </w:p>
+    <w:p/>
+    <w:p>
+      <w:pPr>
+        <w:pStyle w:val="Heading2"/>
+      </w:pPr>
+      <w:bookmarkStart w:id="19" w:name="_Toc508266652"/>
+      <w:proofErr w:type="spellStart"/>
+      <w:r>
+        <w:t>GetBlob</w:t>
+      </w:r>
+      <w:proofErr w:type="spellEnd"/>
+      <w:r>
+        <w:t xml:space="preserve"> </w:t>
+      </w:r>
+      <w:r>
+        <w:t>Diagram</w:t>
+      </w:r>
+      <w:bookmarkEnd w:id="19"/>
+    </w:p>
+    <w:p/>
+    <w:p>
+      <w:r>
+        <w:drawing>
+          <wp:inline distT="0" distB="0" distL="0" distR="0" wp14:anchorId="6B876555" wp14:editId="6FE699E9">
+            <wp:extent cx="5943600" cy="3671570"/>
+            <wp:effectExtent l="0" t="0" r="0" b="5080"/>
+            <wp:docPr id="1" name="Picture 1"/>
+            <wp:cNvGraphicFramePr>
+              <a:graphicFrameLocks xmlns:a="http://schemas.openxmlformats.org/drawingml/2006/main" noChangeAspect="1"/>
+            </wp:cNvGraphicFramePr>
+            <a:graphic xmlns:a="http://schemas.openxmlformats.org/drawingml/2006/main">
+              <a:graphicData uri="http://schemas.openxmlformats.org/drawingml/2006/picture">
+                <pic:pic xmlns:pic="http://schemas.openxmlformats.org/drawingml/2006/picture">
+                  <pic:nvPicPr>
+                    <pic:cNvPr id="1" name=""/>
+                    <pic:cNvPicPr/>
+                  </pic:nvPicPr>
+                  <pic:blipFill>
+                    <a:blip r:embed="rId15"/>
+                    <a:stretch>
+                      <a:fillRect/>
+                    </a:stretch>
+                  </pic:blipFill>
+                  <pic:spPr>
+                    <a:xfrm>
+                      <a:off x="0" y="0"/>
+                      <a:ext cx="5943600" cy="3671570"/>
+                    </a:xfrm>
+                    <a:prstGeom prst="rect">
+                      <a:avLst/>
+                    </a:prstGeom>
+                  </pic:spPr>
+                </pic:pic>
+              </a:graphicData>
+            </a:graphic>
+          </wp:inline>
+        </w:drawing>
+      </w:r>
+    </w:p>
+    <w:p/>
     <w:sectPr>
       <w:pgSz w:w="12240" w:h="15840"/>
       <w:pgMar w:top="1440" w:right="1440" w:bottom="1440" w:left="1440" w:header="720" w:footer="720" w:gutter="0"/>
@@ -6297,6 +6925,119 @@
     </w:lvl>
   </w:abstractNum>
   <w:abstractNum w:abstractNumId="15" w15:restartNumberingAfterBreak="0">
+    <w:nsid w:val="70B64B0A"/>
+    <w:multiLevelType w:val="hybridMultilevel"/>
+    <w:tmpl w:val="188036E6"/>
+    <w:lvl w:ilvl="0" w:tplc="04090001">
+      <w:start w:val="1"/>
+      <w:numFmt w:val="bullet"/>
+      <w:lvlText w:val=""/>
+      <w:lvlJc w:val="left"/>
+      <w:pPr>
+        <w:ind w:left="720" w:hanging="360"/>
+      </w:pPr>
+      <w:rPr>
+        <w:rFonts w:ascii="Symbol" w:hAnsi="Symbol" w:hint="default"/>
+      </w:rPr>
+    </w:lvl>
+    <w:lvl w:ilvl="1" w:tplc="04090003" w:tentative="1">
+      <w:start w:val="1"/>
+      <w:numFmt w:val="bullet"/>
+      <w:lvlText w:val="o"/>
+      <w:lvlJc w:val="left"/>
+      <w:pPr>
+        <w:ind w:left="1440" w:hanging="360"/>
+      </w:pPr>
+      <w:rPr>
+        <w:rFonts w:ascii="Courier New" w:hAnsi="Courier New" w:cs="Courier New" w:hint="default"/>
+      </w:rPr>
+    </w:lvl>
+    <w:lvl w:ilvl="2" w:tplc="04090005" w:tentative="1">
+      <w:start w:val="1"/>
+      <w:numFmt w:val="bullet"/>
+      <w:lvlText w:val=""/>
+      <w:lvlJc w:val="left"/>
+      <w:pPr>
+        <w:ind w:left="2160" w:hanging="360"/>
+      </w:pPr>
+      <w:rPr>
+        <w:rFonts w:ascii="Wingdings" w:hAnsi="Wingdings" w:hint="default"/>
+      </w:rPr>
+    </w:lvl>
+    <w:lvl w:ilvl="3" w:tplc="04090001" w:tentative="1">
+      <w:start w:val="1"/>
+      <w:numFmt w:val="bullet"/>
+      <w:lvlText w:val=""/>
+      <w:lvlJc w:val="left"/>
+      <w:pPr>
+        <w:ind w:left="2880" w:hanging="360"/>
+      </w:pPr>
+      <w:rPr>
+        <w:rFonts w:ascii="Symbol" w:hAnsi="Symbol" w:hint="default"/>
+      </w:rPr>
+    </w:lvl>
+    <w:lvl w:ilvl="4" w:tplc="04090003" w:tentative="1">
+      <w:start w:val="1"/>
+      <w:numFmt w:val="bullet"/>
+      <w:lvlText w:val="o"/>
+      <w:lvlJc w:val="left"/>
+      <w:pPr>
+        <w:ind w:left="3600" w:hanging="360"/>
+      </w:pPr>
+      <w:rPr>
+        <w:rFonts w:ascii="Courier New" w:hAnsi="Courier New" w:cs="Courier New" w:hint="default"/>
+      </w:rPr>
+    </w:lvl>
+    <w:lvl w:ilvl="5" w:tplc="04090005" w:tentative="1">
+      <w:start w:val="1"/>
+      <w:numFmt w:val="bullet"/>
+      <w:lvlText w:val=""/>
+      <w:lvlJc w:val="left"/>
+      <w:pPr>
+        <w:ind w:left="4320" w:hanging="360"/>
+      </w:pPr>
+      <w:rPr>
+        <w:rFonts w:ascii="Wingdings" w:hAnsi="Wingdings" w:hint="default"/>
+      </w:rPr>
+    </w:lvl>
+    <w:lvl w:ilvl="6" w:tplc="04090001" w:tentative="1">
+      <w:start w:val="1"/>
+      <w:numFmt w:val="bullet"/>
+      <w:lvlText w:val=""/>
+      <w:lvlJc w:val="left"/>
+      <w:pPr>
+        <w:ind w:left="5040" w:hanging="360"/>
+      </w:pPr>
+      <w:rPr>
+        <w:rFonts w:ascii="Symbol" w:hAnsi="Symbol" w:hint="default"/>
+      </w:rPr>
+    </w:lvl>
+    <w:lvl w:ilvl="7" w:tplc="04090003" w:tentative="1">
+      <w:start w:val="1"/>
+      <w:numFmt w:val="bullet"/>
+      <w:lvlText w:val="o"/>
+      <w:lvlJc w:val="left"/>
+      <w:pPr>
+        <w:ind w:left="5760" w:hanging="360"/>
+      </w:pPr>
+      <w:rPr>
+        <w:rFonts w:ascii="Courier New" w:hAnsi="Courier New" w:cs="Courier New" w:hint="default"/>
+      </w:rPr>
+    </w:lvl>
+    <w:lvl w:ilvl="8" w:tplc="04090005" w:tentative="1">
+      <w:start w:val="1"/>
+      <w:numFmt w:val="bullet"/>
+      <w:lvlText w:val=""/>
+      <w:lvlJc w:val="left"/>
+      <w:pPr>
+        <w:ind w:left="6480" w:hanging="360"/>
+      </w:pPr>
+      <w:rPr>
+        <w:rFonts w:ascii="Wingdings" w:hAnsi="Wingdings" w:hint="default"/>
+      </w:rPr>
+    </w:lvl>
+  </w:abstractNum>
+  <w:abstractNum w:abstractNumId="16" w15:restartNumberingAfterBreak="0">
     <w:nsid w:val="74564EA7"/>
     <w:multiLevelType w:val="hybridMultilevel"/>
     <w:tmpl w:val="49326E4A"/>
@@ -6440,7 +7181,7 @@
     <w:abstractNumId w:val="13"/>
   </w:num>
   <w:num w:numId="11">
-    <w:abstractNumId w:val="15"/>
+    <w:abstractNumId w:val="16"/>
   </w:num>
   <w:num w:numId="12">
     <w:abstractNumId w:val="12"/>
@@ -6456,6 +7197,9 @@
   </w:num>
   <w:num w:numId="16">
     <w:abstractNumId w:val="9"/>
+  </w:num>
+  <w:num w:numId="17">
+    <w:abstractNumId w:val="15"/>
   </w:num>
 </w:numbering>
 </file>
@@ -7596,7 +8340,7 @@
 <file path=customXml/item1.xml><?xml version="1.0" encoding="utf-8"?>
 <CoverPageProperties xmlns="http://schemas.microsoft.com/office/2006/coverPageProps">
   <PublishDate>2018-01-24T00:00:00</PublishDate>
-  <Abstract>Document version: 1.0</Abstract>
+  <Abstract>Document version: 1.1</Abstract>
   <CompanyAddress/>
   <CompanyPhone/>
   <CompanyFax/>
@@ -7617,65 +8361,6 @@
 </file>
 
 <file path=customXml/item3.xml><?xml version="1.0" encoding="utf-8"?>
-<?mso-contentType ?>
-<FormTemplates xmlns="http://schemas.microsoft.com/sharepoint/v3/contenttype/forms">
-  <Display>DocumentLibraryForm</Display>
-  <Edit>DocumentLibraryForm</Edit>
-  <New>DocumentLibraryForm</New>
-</FormTemplates>
-</file>
-
-<file path=customXml/item4.xml><?xml version="1.0" encoding="utf-8"?>
-<?mso-contentType ?>
-<spe:Receivers xmlns:spe="http://schemas.microsoft.com/sharepoint/events">
-  <Receiver>
-    <Name>Document ID Generator</Name>
-    <Synchronization>Synchronous</Synchronization>
-    <Type>10001</Type>
-    <SequenceNumber>1000</SequenceNumber>
-    <Url/>
-    <Assembly>Microsoft.Office.DocumentManagement, Version=15.0.0.0, Culture=neutral, PublicKeyToken=71e9bce111e9429c</Assembly>
-    <Class>Microsoft.Office.DocumentManagement.Internal.DocIdHandler</Class>
-    <Data/>
-    <Filter/>
-  </Receiver>
-  <Receiver>
-    <Name>Document ID Generator</Name>
-    <Synchronization>Synchronous</Synchronization>
-    <Type>10002</Type>
-    <SequenceNumber>1001</SequenceNumber>
-    <Url/>
-    <Assembly>Microsoft.Office.DocumentManagement, Version=15.0.0.0, Culture=neutral, PublicKeyToken=71e9bce111e9429c</Assembly>
-    <Class>Microsoft.Office.DocumentManagement.Internal.DocIdHandler</Class>
-    <Data/>
-    <Filter/>
-  </Receiver>
-  <Receiver>
-    <Name>Document ID Generator</Name>
-    <Synchronization>Synchronous</Synchronization>
-    <Type>10004</Type>
-    <SequenceNumber>1002</SequenceNumber>
-    <Url/>
-    <Assembly>Microsoft.Office.DocumentManagement, Version=15.0.0.0, Culture=neutral, PublicKeyToken=71e9bce111e9429c</Assembly>
-    <Class>Microsoft.Office.DocumentManagement.Internal.DocIdHandler</Class>
-    <Data/>
-    <Filter/>
-  </Receiver>
-  <Receiver>
-    <Name>Document ID Generator</Name>
-    <Synchronization>Synchronous</Synchronization>
-    <Type>10006</Type>
-    <SequenceNumber>1003</SequenceNumber>
-    <Url/>
-    <Assembly>Microsoft.Office.DocumentManagement, Version=15.0.0.0, Culture=neutral, PublicKeyToken=71e9bce111e9429c</Assembly>
-    <Class>Microsoft.Office.DocumentManagement.Internal.DocIdHandler</Class>
-    <Data/>
-    <Filter/>
-  </Receiver>
-</spe:Receivers>
-</file>
-
-<file path=customXml/item5.xml><?xml version="1.0" encoding="utf-8"?>
 <ct:contentTypeSchema xmlns:ct="http://schemas.microsoft.com/office/2006/metadata/contentType" xmlns:ma="http://schemas.microsoft.com/office/2006/metadata/properties/metaAttributes" ct:_="" ma:_="" ma:contentTypeName="Document" ma:contentTypeID="0x010100804F0F871C92454BA582842CD3B861CB" ma:contentTypeVersion="1" ma:contentTypeDescription="Create a new document." ma:contentTypeScope="" ma:versionID="17108c8fb818525b19f04f03124d2db9">
   <xsd:schema xmlns:xsd="http://www.w3.org/2001/XMLSchema" xmlns:xs="http://www.w3.org/2001/XMLSchema" xmlns:p="http://schemas.microsoft.com/office/2006/metadata/properties" xmlns:ns2="bebfb516-47c3-42bf-8695-c627e02fd07c" targetNamespace="http://schemas.microsoft.com/office/2006/metadata/properties" ma:root="true" ma:fieldsID="1c56c5b5f1ead94acc500394bce569b3" ns2:_="">
     <xsd:import namespace="bebfb516-47c3-42bf-8695-c627e02fd07c"/>
@@ -7820,6 +8505,65 @@
 </ct:contentTypeSchema>
 </file>
 
+<file path=customXml/item4.xml><?xml version="1.0" encoding="utf-8"?>
+<?mso-contentType ?>
+<spe:Receivers xmlns:spe="http://schemas.microsoft.com/sharepoint/events">
+  <Receiver>
+    <Name>Document ID Generator</Name>
+    <Synchronization>Synchronous</Synchronization>
+    <Type>10001</Type>
+    <SequenceNumber>1000</SequenceNumber>
+    <Url/>
+    <Assembly>Microsoft.Office.DocumentManagement, Version=15.0.0.0, Culture=neutral, PublicKeyToken=71e9bce111e9429c</Assembly>
+    <Class>Microsoft.Office.DocumentManagement.Internal.DocIdHandler</Class>
+    <Data/>
+    <Filter/>
+  </Receiver>
+  <Receiver>
+    <Name>Document ID Generator</Name>
+    <Synchronization>Synchronous</Synchronization>
+    <Type>10002</Type>
+    <SequenceNumber>1001</SequenceNumber>
+    <Url/>
+    <Assembly>Microsoft.Office.DocumentManagement, Version=15.0.0.0, Culture=neutral, PublicKeyToken=71e9bce111e9429c</Assembly>
+    <Class>Microsoft.Office.DocumentManagement.Internal.DocIdHandler</Class>
+    <Data/>
+    <Filter/>
+  </Receiver>
+  <Receiver>
+    <Name>Document ID Generator</Name>
+    <Synchronization>Synchronous</Synchronization>
+    <Type>10004</Type>
+    <SequenceNumber>1002</SequenceNumber>
+    <Url/>
+    <Assembly>Microsoft.Office.DocumentManagement, Version=15.0.0.0, Culture=neutral, PublicKeyToken=71e9bce111e9429c</Assembly>
+    <Class>Microsoft.Office.DocumentManagement.Internal.DocIdHandler</Class>
+    <Data/>
+    <Filter/>
+  </Receiver>
+  <Receiver>
+    <Name>Document ID Generator</Name>
+    <Synchronization>Synchronous</Synchronization>
+    <Type>10006</Type>
+    <SequenceNumber>1003</SequenceNumber>
+    <Url/>
+    <Assembly>Microsoft.Office.DocumentManagement, Version=15.0.0.0, Culture=neutral, PublicKeyToken=71e9bce111e9429c</Assembly>
+    <Class>Microsoft.Office.DocumentManagement.Internal.DocIdHandler</Class>
+    <Data/>
+    <Filter/>
+  </Receiver>
+</spe:Receivers>
+</file>
+
+<file path=customXml/item5.xml><?xml version="1.0" encoding="utf-8"?>
+<?mso-contentType ?>
+<FormTemplates xmlns="http://schemas.microsoft.com/sharepoint/v3/contenttype/forms">
+  <Display>DocumentLibraryForm</Display>
+  <Edit>DocumentLibraryForm</Edit>
+  <New>DocumentLibraryForm</New>
+</FormTemplates>
+</file>
+
 <file path=customXml/item6.xml><?xml version="1.0" encoding="utf-8"?>
 <b:Sources xmlns:b="http://schemas.openxmlformats.org/officeDocument/2006/bibliography" xmlns="http://schemas.openxmlformats.org/officeDocument/2006/bibliography" SelectedStyle="\APA.XSL" StyleName="APA"/>
 </file>
@@ -7842,22 +8586,6 @@
 </file>
 
 <file path=customXml/itemProps3.xml><?xml version="1.0" encoding="utf-8"?>
-<ds:datastoreItem xmlns:ds="http://schemas.openxmlformats.org/officeDocument/2006/customXml" ds:itemID="{910EA325-BFD3-40A7-B49F-A40A5596D5CE}">
-  <ds:schemaRefs>
-    <ds:schemaRef ds:uri="http://schemas.microsoft.com/sharepoint/v3/contenttype/forms"/>
-  </ds:schemaRefs>
-</ds:datastoreItem>
-</file>
-
-<file path=customXml/itemProps4.xml><?xml version="1.0" encoding="utf-8"?>
-<ds:datastoreItem xmlns:ds="http://schemas.openxmlformats.org/officeDocument/2006/customXml" ds:itemID="{4BDF85BA-E69F-4D6A-AE92-E7CF998321DD}">
-  <ds:schemaRefs>
-    <ds:schemaRef ds:uri="http://schemas.microsoft.com/sharepoint/events"/>
-  </ds:schemaRefs>
-</ds:datastoreItem>
-</file>
-
-<file path=customXml/itemProps5.xml><?xml version="1.0" encoding="utf-8"?>
 <ds:datastoreItem xmlns:ds="http://schemas.openxmlformats.org/officeDocument/2006/customXml" ds:itemID="{AA0E1C7F-2557-4EEC-A922-A4F9B8592289}">
   <ds:schemaRefs>
     <ds:schemaRef ds:uri="http://schemas.microsoft.com/office/2006/metadata/contentType"/>
@@ -7875,8 +8603,24 @@
 </ds:datastoreItem>
 </file>
 
+<file path=customXml/itemProps4.xml><?xml version="1.0" encoding="utf-8"?>
+<ds:datastoreItem xmlns:ds="http://schemas.openxmlformats.org/officeDocument/2006/customXml" ds:itemID="{4BDF85BA-E69F-4D6A-AE92-E7CF998321DD}">
+  <ds:schemaRefs>
+    <ds:schemaRef ds:uri="http://schemas.microsoft.com/sharepoint/events"/>
+  </ds:schemaRefs>
+</ds:datastoreItem>
+</file>
+
+<file path=customXml/itemProps5.xml><?xml version="1.0" encoding="utf-8"?>
+<ds:datastoreItem xmlns:ds="http://schemas.openxmlformats.org/officeDocument/2006/customXml" ds:itemID="{910EA325-BFD3-40A7-B49F-A40A5596D5CE}">
+  <ds:schemaRefs>
+    <ds:schemaRef ds:uri="http://schemas.microsoft.com/sharepoint/v3/contenttype/forms"/>
+  </ds:schemaRefs>
+</ds:datastoreItem>
+</file>
+
 <file path=customXml/itemProps6.xml><?xml version="1.0" encoding="utf-8"?>
-<ds:datastoreItem xmlns:ds="http://schemas.openxmlformats.org/officeDocument/2006/customXml" ds:itemID="{C1C116CD-82D1-4D9A-8485-7C2FC932A8AF}">
+<ds:datastoreItem xmlns:ds="http://schemas.openxmlformats.org/officeDocument/2006/customXml" ds:itemID="{B6AC691E-5C23-4228-94B9-CA1E47980A5E}">
   <ds:schemaRefs>
     <ds:schemaRef ds:uri="http://schemas.openxmlformats.org/officeDocument/2006/bibliography"/>
   </ds:schemaRefs>

</xml_diff>

<commit_message>
Updates in the request URL formats. JIRA: CXX-9869
</commit_message>
<xml_diff>
--- a/misc/PSG Server.docx
+++ b/misc/PSG Server.docx
@@ -100,6 +100,7 @@
                 <w:dataBinding w:prefixMappings="xmlns:ns0='http://schemas.openxmlformats.org/package/2006/metadata/core-properties' xmlns:ns1='http://purl.org/dc/elements/1.1/'" w:xpath="/ns0:coreProperties[1]/ns1:title[1]" w:storeItemID="{6C3C8BC8-F283-45AE-878A-BAB7291924A1}"/>
                 <w:text/>
               </w:sdtPr>
+              <w:sdtEndPr/>
               <w:sdtContent>
                 <w:tc>
                   <w:tcPr>
@@ -119,23 +120,13 @@
                         <w:szCs w:val="80"/>
                       </w:rPr>
                     </w:pPr>
-                    <w:proofErr w:type="spellStart"/>
                     <w:r>
                       <w:rPr>
                         <w:rFonts w:asciiTheme="majorHAnsi" w:eastAsiaTheme="majorEastAsia" w:hAnsiTheme="majorHAnsi" w:cstheme="majorBidi"/>
                         <w:sz w:val="80"/>
                         <w:szCs w:val="80"/>
                       </w:rPr>
-                      <w:t>Pubseq</w:t>
-                    </w:r>
-                    <w:proofErr w:type="spellEnd"/>
-                    <w:r>
-                      <w:rPr>
-                        <w:rFonts w:asciiTheme="majorHAnsi" w:eastAsiaTheme="majorEastAsia" w:hAnsiTheme="majorHAnsi" w:cstheme="majorBidi"/>
-                        <w:sz w:val="80"/>
-                        <w:szCs w:val="80"/>
-                      </w:rPr>
-                      <w:t xml:space="preserve"> Gateway</w:t>
+                      <w:t>Pubseq Gateway</w:t>
                     </w:r>
                     <w:r>
                       <w:rPr>
@@ -175,6 +166,7 @@
                 <w:dataBinding w:prefixMappings="xmlns:ns0='http://schemas.openxmlformats.org/package/2006/metadata/core-properties' xmlns:ns1='http://purl.org/dc/elements/1.1/'" w:xpath="/ns0:coreProperties[1]/ns1:subject[1]" w:storeItemID="{6C3C8BC8-F283-45AE-878A-BAB7291924A1}"/>
                 <w:text/>
               </w:sdtPr>
+              <w:sdtEndPr/>
               <w:sdtContent>
                 <w:tc>
                   <w:tcPr>
@@ -241,6 +233,7 @@
                 <w:dataBinding w:prefixMappings="xmlns:ns0='http://schemas.openxmlformats.org/package/2006/metadata/core-properties' xmlns:ns1='http://purl.org/dc/elements/1.1/'" w:xpath="/ns0:coreProperties[1]/ns1:creator[1]" w:storeItemID="{6C3C8BC8-F283-45AE-878A-BAB7291924A1}"/>
                 <w:text/>
               </w:sdtPr>
+              <w:sdtEndPr/>
               <w:sdtContent>
                 <w:tc>
                   <w:tcPr>
@@ -289,6 +282,7 @@
                   <w:calendar w:val="gregorian"/>
                 </w:date>
               </w:sdtPr>
+              <w:sdtEndPr/>
               <w:sdtContent>
                 <w:tc>
                   <w:tcPr>
@@ -364,6 +358,7 @@
                 <w:dataBinding w:prefixMappings="xmlns:ns0='http://schemas.microsoft.com/office/2006/coverPageProps'" w:xpath="/ns0:CoverPageProperties[1]/ns0:Abstract[1]" w:storeItemID="{55AF091B-3C7A-41E3-B477-F2FDAA23CFDA}"/>
                 <w:text/>
               </w:sdtPr>
+              <w:sdtEndPr/>
               <w:sdtContent>
                 <w:tc>
                   <w:tcPr>
@@ -377,7 +372,7 @@
                       <w:t>Document version: 1.</w:t>
                     </w:r>
                     <w:r>
-                      <w:t>1</w:t>
+                      <w:t>2</w:t>
                     </w:r>
                   </w:p>
                 </w:tc>
@@ -562,15 +557,49 @@
           </w:tcPr>
           <w:p>
             <w:r>
-              <w:t xml:space="preserve">Added format #2 for blob retrieval; </w:t>
-            </w:r>
-            <w:proofErr w:type="spellStart"/>
-            <w:r>
-              <w:t>GetBlob</w:t>
-            </w:r>
-            <w:proofErr w:type="spellEnd"/>
-            <w:r>
-              <w:t xml:space="preserve"> diagram</w:t>
+              <w:t>Added format #2 for blob retrieval; GetBlob diagram</w:t>
+            </w:r>
+          </w:p>
+        </w:tc>
+      </w:tr>
+      <w:tr>
+        <w:tc>
+          <w:tcPr>
+            <w:tcW w:w="1001" w:type="dxa"/>
+          </w:tcPr>
+          <w:p>
+            <w:r>
+              <w:t>1.2</w:t>
+            </w:r>
+          </w:p>
+        </w:tc>
+        <w:tc>
+          <w:tcPr>
+            <w:tcW w:w="1678" w:type="dxa"/>
+          </w:tcPr>
+          <w:p>
+            <w:r>
+              <w:t>Mar 09, 2018</w:t>
+            </w:r>
+          </w:p>
+        </w:tc>
+        <w:tc>
+          <w:tcPr>
+            <w:tcW w:w="2182" w:type="dxa"/>
+          </w:tcPr>
+          <w:p>
+            <w:r>
+              <w:t>Sergey Satskiy</w:t>
+            </w:r>
+          </w:p>
+        </w:tc>
+        <w:tc>
+          <w:tcPr>
+            <w:tcW w:w="4489" w:type="dxa"/>
+          </w:tcPr>
+          <w:p>
+            <w:r>
+              <w:t>Changes in the resolution request URL format</w:t>
             </w:r>
           </w:p>
         </w:tc>
@@ -611,12 +640,7 @@
             <w:pStyle w:val="TOCHeading"/>
           </w:pPr>
           <w:r>
-            <w:t>Table of C</w:t>
-          </w:r>
-          <w:bookmarkStart w:id="0" w:name="_GoBack"/>
-          <w:bookmarkEnd w:id="0"/>
-          <w:r>
-            <w:t>ontents</w:t>
+            <w:t>Table of Contents</w:t>
           </w:r>
         </w:p>
         <w:p>
@@ -1958,15 +1982,10 @@
       <w:pPr>
         <w:pStyle w:val="Heading1"/>
       </w:pPr>
-      <w:bookmarkStart w:id="1" w:name="_Toc508266634"/>
-      <w:proofErr w:type="spellStart"/>
+      <w:bookmarkStart w:id="0" w:name="_Toc508266634"/>
       <w:r>
         <w:lastRenderedPageBreak/>
-        <w:t>Pubseq</w:t>
-      </w:r>
-      <w:proofErr w:type="spellEnd"/>
-      <w:r>
-        <w:t xml:space="preserve"> Gateway </w:t>
+        <w:t xml:space="preserve">Pubseq Gateway </w:t>
       </w:r>
       <w:r>
         <w:t>Server</w:t>
@@ -1977,7 +1996,7 @@
       <w:r>
         <w:t>)</w:t>
       </w:r>
-      <w:bookmarkEnd w:id="1"/>
+      <w:bookmarkEnd w:id="0"/>
     </w:p>
     <w:p>
       <w:pPr>
@@ -1995,13 +2014,8 @@
       <w:r>
         <w:t xml:space="preserve"> of the </w:t>
       </w:r>
-      <w:proofErr w:type="spellStart"/>
-      <w:r>
-        <w:t>Pubseq</w:t>
-      </w:r>
-      <w:proofErr w:type="spellEnd"/>
-      <w:r>
-        <w:t xml:space="preserve"> Gateway </w:t>
+      <w:r>
+        <w:t xml:space="preserve">Pubseq Gateway </w:t>
       </w:r>
       <w:r>
         <w:t xml:space="preserve">server </w:t>
@@ -2045,13 +2059,8 @@
         <w:t>blobs</w:t>
       </w:r>
       <w:r>
-        <w:t xml:space="preserve"> retrieval with its </w:t>
-      </w:r>
-      <w:proofErr w:type="spellStart"/>
-      <w:r>
-        <w:t>accsessions</w:t>
-      </w:r>
-      <w:proofErr w:type="spellEnd"/>
+        <w:t xml:space="preserve"> retrieval with its accsessions</w:t>
+      </w:r>
     </w:p>
     <w:p>
       <w:pPr>
@@ -2068,11 +2077,11 @@
       <w:pPr>
         <w:pStyle w:val="Heading1"/>
       </w:pPr>
-      <w:bookmarkStart w:id="2" w:name="_Toc508266635"/>
+      <w:bookmarkStart w:id="1" w:name="_Toc508266635"/>
       <w:r>
         <w:t>Requirements</w:t>
       </w:r>
-      <w:bookmarkEnd w:id="2"/>
+      <w:bookmarkEnd w:id="1"/>
     </w:p>
     <w:p>
       <w:pPr>
@@ -2081,13 +2090,8 @@
       <w:r>
         <w:t xml:space="preserve">Below is a list of major requirements to the </w:t>
       </w:r>
-      <w:proofErr w:type="spellStart"/>
-      <w:r>
-        <w:t>Pubseq</w:t>
-      </w:r>
-      <w:proofErr w:type="spellEnd"/>
-      <w:r>
-        <w:t xml:space="preserve"> Gateway </w:t>
+      <w:r>
+        <w:t xml:space="preserve">Pubseq Gateway </w:t>
       </w:r>
       <w:r>
         <w:t>server.</w:t>
@@ -2253,37 +2257,24 @@
       <w:pPr>
         <w:pStyle w:val="Heading1"/>
       </w:pPr>
-      <w:bookmarkStart w:id="3" w:name="_Toc508266636"/>
+      <w:bookmarkStart w:id="2" w:name="_Toc508266636"/>
       <w:r>
         <w:lastRenderedPageBreak/>
         <w:t>Overview</w:t>
       </w:r>
-      <w:bookmarkEnd w:id="3"/>
-    </w:p>
-    <w:p>
-      <w:r>
-        <w:t xml:space="preserve">Basically, the </w:t>
-      </w:r>
-      <w:proofErr w:type="spellStart"/>
-      <w:r>
-        <w:t>Pubseq</w:t>
-      </w:r>
-      <w:proofErr w:type="spellEnd"/>
-      <w:r>
-        <w:t xml:space="preserve"> Gateway server is stateless and operates in request – response mode.</w:t>
+      <w:bookmarkEnd w:id="2"/>
+    </w:p>
+    <w:p>
+      <w:r>
+        <w:t>Basically, the Pubseq Gateway server is stateless and operates in request – response mode.</w:t>
       </w:r>
     </w:p>
     <w:p>
       <w:r>
         <w:t xml:space="preserve">The diagram below shows the main actors and entities involved into a typical </w:t>
       </w:r>
-      <w:proofErr w:type="spellStart"/>
-      <w:r>
-        <w:t>Pubseq</w:t>
-      </w:r>
-      <w:proofErr w:type="spellEnd"/>
-      <w:r>
-        <w:t xml:space="preserve"> Gateway</w:t>
+      <w:r>
+        <w:t>Pubseq Gateway</w:t>
       </w:r>
       <w:r>
         <w:t xml:space="preserve"> application.</w:t>
@@ -2314,10 +2305,10 @@
             <v:path o:extrusionok="f" gradientshapeok="t" o:connecttype="rect"/>
             <o:lock v:ext="edit" aspectratio="t"/>
           </v:shapetype>
-          <v:shape id="_x0000_i1025" type="#_x0000_t75" style="width:467.7pt;height:232.9pt" o:ole="">
+          <v:shape id="_x0000_i1025" type="#_x0000_t75" style="width:467.25pt;height:232.5pt" o:ole="">
             <v:imagedata r:id="rId11" o:title=""/>
           </v:shape>
-          <o:OLEObject Type="Embed" ProgID="Visio.Drawing.15" ShapeID="_x0000_i1025" DrawAspect="Content" ObjectID="_1582009038" r:id="rId12"/>
+          <o:OLEObject Type="Embed" ProgID="Visio.Drawing.15" ShapeID="_x0000_i1025" DrawAspect="Content" ObjectID="_1582103333" r:id="rId12"/>
         </w:object>
       </w:r>
     </w:p>
@@ -2335,27 +2326,14 @@
       <w:r>
         <w:t xml:space="preserve">with the </w:t>
       </w:r>
-      <w:proofErr w:type="spellStart"/>
-      <w:r>
-        <w:t>Pubseq</w:t>
-      </w:r>
-      <w:proofErr w:type="spellEnd"/>
-      <w:r>
-        <w:t xml:space="preserve"> Gateway </w:t>
+      <w:r>
+        <w:t xml:space="preserve">Pubseq Gateway </w:t>
       </w:r>
       <w:r>
         <w:t>server via an API</w:t>
       </w:r>
       <w:r>
-        <w:t xml:space="preserve"> (</w:t>
-      </w:r>
-      <w:proofErr w:type="spellStart"/>
-      <w:r>
-        <w:t>psg_client</w:t>
-      </w:r>
-      <w:proofErr w:type="spellEnd"/>
-      <w:r>
-        <w:t xml:space="preserve"> library)</w:t>
+        <w:t xml:space="preserve"> (psg_client library)</w:t>
       </w:r>
       <w:r>
         <w:t>,</w:t>
@@ -2384,23 +2362,7 @@
         <w:jc w:val="both"/>
       </w:pPr>
       <w:r>
-        <w:t xml:space="preserve">The Cassandra DB stores two major types of objects: resolutions for accessors and BLOBs. </w:t>
-      </w:r>
-      <w:proofErr w:type="gramStart"/>
-      <w:r>
-        <w:t>So</w:t>
-      </w:r>
-      <w:proofErr w:type="gramEnd"/>
-      <w:r>
-        <w:t xml:space="preserve"> the clients receive the BLOBs through the </w:t>
-      </w:r>
-      <w:proofErr w:type="spellStart"/>
-      <w:r>
-        <w:t>pubseq</w:t>
-      </w:r>
-      <w:proofErr w:type="spellEnd"/>
-      <w:r>
-        <w:t xml:space="preserve"> server while the resolutions are used by the server internally.</w:t>
+        <w:t>The Cassandra DB stores two major types of objects: resolutions for accessors and BLOBs. So the clients receive the BLOBs through the pubseq server while the resolutions are used by the server internally.</w:t>
       </w:r>
     </w:p>
     <w:p>
@@ -2408,15 +2370,7 @@
         <w:jc w:val="both"/>
       </w:pPr>
       <w:r>
-        <w:t xml:space="preserve">To speed up the resolution process there is a local copy of them stored in an LMDB file. The file is populated by a synchronization utility </w:t>
-      </w:r>
-      <w:proofErr w:type="spellStart"/>
-      <w:r>
-        <w:t>showen</w:t>
-      </w:r>
-      <w:proofErr w:type="spellEnd"/>
-      <w:r>
-        <w:t xml:space="preserve"> on the diagram in green.</w:t>
+        <w:t>To speed up the resolution process there is a local copy of them stored in an LMDB file. The file is populated by a synchronization utility showen on the diagram in green.</w:t>
       </w:r>
     </w:p>
     <w:p>
@@ -2428,43 +2382,38 @@
       <w:pPr>
         <w:pStyle w:val="Heading1"/>
       </w:pPr>
-      <w:bookmarkStart w:id="4" w:name="_Toc508266637"/>
+      <w:bookmarkStart w:id="3" w:name="_Toc508266637"/>
       <w:r>
         <w:lastRenderedPageBreak/>
         <w:t>Communication Protocol</w:t>
       </w:r>
+      <w:bookmarkEnd w:id="3"/>
+    </w:p>
+    <w:p/>
+    <w:p>
+      <w:pPr>
+        <w:jc w:val="both"/>
+      </w:pPr>
+    </w:p>
+    <w:p>
+      <w:pPr>
+        <w:pStyle w:val="Heading1"/>
+      </w:pPr>
+      <w:bookmarkStart w:id="4" w:name="_Toc508266638"/>
+      <w:r>
+        <w:t xml:space="preserve">Files </w:t>
+      </w:r>
+      <w:r>
+        <w:t>Architecture</w:t>
+      </w:r>
       <w:bookmarkEnd w:id="4"/>
     </w:p>
-    <w:p/>
-    <w:p>
-      <w:pPr>
-        <w:jc w:val="both"/>
-      </w:pPr>
-    </w:p>
-    <w:p>
-      <w:pPr>
-        <w:pStyle w:val="Heading1"/>
-      </w:pPr>
-      <w:bookmarkStart w:id="5" w:name="_Toc508266638"/>
-      <w:r>
-        <w:t xml:space="preserve">Files </w:t>
-      </w:r>
-      <w:r>
-        <w:t>Architecture</w:t>
-      </w:r>
-      <w:bookmarkEnd w:id="5"/>
-    </w:p>
     <w:p>
       <w:r>
         <w:t xml:space="preserve">The diagram below shows the files used by </w:t>
       </w:r>
-      <w:proofErr w:type="spellStart"/>
-      <w:r>
-        <w:t>Pubseq</w:t>
-      </w:r>
-      <w:proofErr w:type="spellEnd"/>
-      <w:r>
-        <w:t xml:space="preserve"> Gateway</w:t>
+      <w:r>
+        <w:t>Pubseq Gateway</w:t>
       </w:r>
       <w:r>
         <w:t xml:space="preserve"> server.</w:t>
@@ -2479,7 +2428,7 @@
           <v:shape id="_x0000_i1026" type="#_x0000_t75" style="width:367.5pt;height:79.5pt" o:ole="">
             <v:imagedata r:id="rId13" o:title=""/>
           </v:shape>
-          <o:OLEObject Type="Embed" ProgID="Visio.Drawing.15" ShapeID="_x0000_i1026" DrawAspect="Content" ObjectID="_1582009039" r:id="rId14"/>
+          <o:OLEObject Type="Embed" ProgID="Visio.Drawing.15" ShapeID="_x0000_i1026" DrawAspect="Content" ObjectID="_1582103334" r:id="rId14"/>
         </w:object>
       </w:r>
     </w:p>
@@ -2488,13 +2437,8 @@
       <w:pPr>
         <w:jc w:val="both"/>
       </w:pPr>
-      <w:proofErr w:type="spellStart"/>
-      <w:r>
-        <w:t>Pubseq</w:t>
-      </w:r>
-      <w:proofErr w:type="spellEnd"/>
-      <w:r>
-        <w:t xml:space="preserve"> Gateway </w:t>
+      <w:r>
+        <w:t xml:space="preserve">Pubseq Gateway </w:t>
       </w:r>
       <w:r>
         <w:t xml:space="preserve">reads its configuration file (usually named </w:t>
@@ -2528,37 +2472,29 @@
       <w:pPr>
         <w:pStyle w:val="Heading1"/>
       </w:pPr>
-      <w:bookmarkStart w:id="6" w:name="_Toc508266639"/>
+      <w:bookmarkStart w:id="5" w:name="_Toc508266639"/>
       <w:r>
         <w:t>Requests</w:t>
       </w:r>
+      <w:bookmarkEnd w:id="5"/>
+    </w:p>
+    <w:p>
+      <w:r>
+        <w:t>The server accepts HTTP requests. The section describes the requests and the server responces.</w:t>
+      </w:r>
+    </w:p>
+    <w:p>
+      <w:pPr>
+        <w:pStyle w:val="Heading2"/>
+      </w:pPr>
+      <w:bookmarkStart w:id="6" w:name="_Toc508266640"/>
+      <w:r>
+        <w:t>Accession Resolver</w:t>
+      </w:r>
       <w:bookmarkEnd w:id="6"/>
     </w:p>
     <w:p>
       <w:r>
-        <w:t xml:space="preserve">The server accepts HTTP requests. The section describes the requests and the server </w:t>
-      </w:r>
-      <w:proofErr w:type="spellStart"/>
-      <w:r>
-        <w:t>responces</w:t>
-      </w:r>
-      <w:proofErr w:type="spellEnd"/>
-      <w:r>
-        <w:t>.</w:t>
-      </w:r>
-    </w:p>
-    <w:p>
-      <w:pPr>
-        <w:pStyle w:val="Heading2"/>
-      </w:pPr>
-      <w:bookmarkStart w:id="7" w:name="_Toc508266640"/>
-      <w:r>
-        <w:t>Accession Resolver</w:t>
-      </w:r>
-      <w:bookmarkEnd w:id="7"/>
-    </w:p>
-    <w:p>
-      <w:r>
         <w:t>The format of the request:</w:t>
       </w:r>
     </w:p>
@@ -2570,18 +2506,16 @@
         <w:t>http://</w:t>
       </w:r>
       <w:r>
-        <w:t>&lt;</w:t>
-      </w:r>
-      <w:proofErr w:type="gramStart"/>
-      <w:r>
-        <w:t>host:port</w:t>
-      </w:r>
-      <w:proofErr w:type="gramEnd"/>
-      <w:r>
-        <w:t>&gt;</w:t>
-      </w:r>
-      <w:r>
-        <w:t>/ID/accver.resolver?accver=</w:t>
+        <w:t>&lt;host:port&gt;</w:t>
+      </w:r>
+      <w:r>
+        <w:t>/ID/</w:t>
+      </w:r>
+      <w:r>
+        <w:t>resolve?accession</w:t>
+      </w:r>
+      <w:r>
+        <w:t>=</w:t>
       </w:r>
       <w:r>
         <w:t>&lt;accession</w:t>
@@ -2639,13 +2573,9 @@
             <w:tcW w:w="4675" w:type="dxa"/>
           </w:tcPr>
           <w:p>
-            <w:proofErr w:type="spellStart"/>
-            <w:proofErr w:type="gramStart"/>
             <w:r>
               <w:t>host:port</w:t>
             </w:r>
-            <w:proofErr w:type="spellEnd"/>
-            <w:proofErr w:type="gramEnd"/>
           </w:p>
         </w:tc>
         <w:tc>
@@ -2725,11 +2655,11 @@
       <w:pPr>
         <w:pStyle w:val="Heading2"/>
       </w:pPr>
-      <w:bookmarkStart w:id="8" w:name="_Toc508266641"/>
+      <w:bookmarkStart w:id="7" w:name="_Toc508266641"/>
       <w:r>
         <w:t>Blob Retrieval</w:t>
       </w:r>
-      <w:bookmarkEnd w:id="8"/>
+      <w:bookmarkEnd w:id="7"/>
     </w:p>
     <w:p>
       <w:r>
@@ -2758,15 +2688,7 @@
         <w:t>http://</w:t>
       </w:r>
       <w:r>
-        <w:t>&lt;</w:t>
-      </w:r>
-      <w:proofErr w:type="gramStart"/>
-      <w:r>
-        <w:t>host:port</w:t>
-      </w:r>
-      <w:proofErr w:type="gramEnd"/>
-      <w:r>
-        <w:t>&gt;</w:t>
+        <w:t>&lt;host:port&gt;</w:t>
       </w:r>
       <w:r>
         <w:t>/ID/getblob?sat=</w:t>
@@ -2794,15 +2716,7 @@
         <w:t>http://</w:t>
       </w:r>
       <w:r>
-        <w:t>&lt;</w:t>
-      </w:r>
-      <w:proofErr w:type="gramStart"/>
-      <w:r>
-        <w:t>host:port</w:t>
-      </w:r>
-      <w:proofErr w:type="gramEnd"/>
-      <w:r>
-        <w:t>&gt;/ID/getblob?accession=&lt;accession&gt;</w:t>
+        <w:t>&lt;host:port&gt;/ID/getblob?accession=&lt;accession&gt;</w:t>
       </w:r>
     </w:p>
     <w:p>
@@ -2854,13 +2768,9 @@
             <w:tcW w:w="4675" w:type="dxa"/>
           </w:tcPr>
           <w:p>
-            <w:proofErr w:type="spellStart"/>
-            <w:proofErr w:type="gramStart"/>
             <w:r>
               <w:t>host:port</w:t>
             </w:r>
-            <w:proofErr w:type="spellEnd"/>
-            <w:proofErr w:type="gramEnd"/>
           </w:p>
         </w:tc>
         <w:tc>
@@ -3062,47 +2972,31 @@
       <w:pPr>
         <w:pStyle w:val="Heading1"/>
       </w:pPr>
-      <w:bookmarkStart w:id="9" w:name="_Toc508266642"/>
+      <w:bookmarkStart w:id="8" w:name="_Toc508266642"/>
       <w:r>
         <w:lastRenderedPageBreak/>
         <w:t>Cassandra Database</w:t>
       </w:r>
+      <w:bookmarkEnd w:id="8"/>
+    </w:p>
+    <w:p>
+      <w:r>
+        <w:t>For each keyspace two tables are defined.</w:t>
+      </w:r>
+    </w:p>
+    <w:p>
+      <w:pPr>
+        <w:pStyle w:val="Heading2"/>
+      </w:pPr>
+      <w:bookmarkStart w:id="9" w:name="_Toc508266643"/>
+      <w:r>
+        <w:t>entity</w:t>
+      </w:r>
       <w:bookmarkEnd w:id="9"/>
     </w:p>
     <w:p>
       <w:r>
-        <w:t xml:space="preserve">For each </w:t>
-      </w:r>
-      <w:proofErr w:type="spellStart"/>
-      <w:r>
-        <w:t>keyspace</w:t>
-      </w:r>
-      <w:proofErr w:type="spellEnd"/>
-      <w:r>
-        <w:t xml:space="preserve"> two tables are defined.</w:t>
-      </w:r>
-    </w:p>
-    <w:p>
-      <w:pPr>
-        <w:pStyle w:val="Heading2"/>
-      </w:pPr>
-      <w:bookmarkStart w:id="10" w:name="_Toc508266643"/>
-      <w:r>
-        <w:t>entity</w:t>
-      </w:r>
-      <w:bookmarkEnd w:id="10"/>
-    </w:p>
-    <w:p>
-      <w:r>
-        <w:t xml:space="preserve">The table stores a general blob information. If a blob is small then the blob body is saved right in this table. If a blob is large, the table stores the information of how many chunks the blob is split into and the blob body goes into the </w:t>
-      </w:r>
-      <w:proofErr w:type="spellStart"/>
-      <w:r>
-        <w:t>largeentity</w:t>
-      </w:r>
-      <w:proofErr w:type="spellEnd"/>
-      <w:r>
-        <w:t xml:space="preserve"> table as a sequence of chunks.</w:t>
+        <w:t>The table stores a general blob information. If a blob is small then the blob body is saved right in this table. If a blob is large, the table stores the information of how many chunks the blob is split into and the blob body goes into the largeentity table as a sequence of chunks.</w:t>
       </w:r>
     </w:p>
     <w:tbl>
@@ -3163,11 +3057,9 @@
             <w:tcW w:w="1525" w:type="dxa"/>
           </w:tcPr>
           <w:p>
-            <w:proofErr w:type="spellStart"/>
             <w:r>
               <w:t>ent</w:t>
             </w:r>
-            <w:proofErr w:type="spellEnd"/>
           </w:p>
         </w:tc>
         <w:tc>
@@ -3175,11 +3067,9 @@
             <w:tcW w:w="1530" w:type="dxa"/>
           </w:tcPr>
           <w:p>
-            <w:proofErr w:type="spellStart"/>
             <w:r>
               <w:t>int</w:t>
             </w:r>
-            <w:proofErr w:type="spellEnd"/>
           </w:p>
         </w:tc>
         <w:tc>
@@ -3193,15 +3083,7 @@
           </w:p>
           <w:p>
             <w:r>
-              <w:t xml:space="preserve">it shared between the entity and </w:t>
-            </w:r>
-            <w:proofErr w:type="spellStart"/>
-            <w:r>
-              <w:t>largeentity</w:t>
-            </w:r>
-            <w:proofErr w:type="spellEnd"/>
-            <w:r>
-              <w:t xml:space="preserve"> tables</w:t>
+              <w:t>it shared between the entity and largeentity tables</w:t>
             </w:r>
           </w:p>
         </w:tc>
@@ -3238,15 +3120,7 @@
           </w:p>
           <w:p>
             <w:r>
-              <w:t xml:space="preserve">Otherwise the blob is split into chunks and the chunks are saved in the </w:t>
-            </w:r>
-            <w:proofErr w:type="spellStart"/>
-            <w:r>
-              <w:t>largeentity</w:t>
-            </w:r>
-            <w:proofErr w:type="spellEnd"/>
-            <w:r>
-              <w:t xml:space="preserve"> table (this field value gets null)</w:t>
+              <w:t>Otherwise the blob is split into chunks and the chunks are saved in the largeentity table (this field value gets null)</w:t>
             </w:r>
           </w:p>
         </w:tc>
@@ -3267,11 +3141,9 @@
             <w:tcW w:w="1530" w:type="dxa"/>
           </w:tcPr>
           <w:p>
-            <w:proofErr w:type="spellStart"/>
             <w:r>
               <w:t>bigint</w:t>
             </w:r>
-            <w:proofErr w:type="spellEnd"/>
           </w:p>
         </w:tc>
         <w:tc>
@@ -3306,11 +3178,9 @@
             <w:tcW w:w="1525" w:type="dxa"/>
           </w:tcPr>
           <w:p>
-            <w:proofErr w:type="spellStart"/>
             <w:r>
               <w:t>large_parts</w:t>
             </w:r>
-            <w:proofErr w:type="spellEnd"/>
           </w:p>
         </w:tc>
         <w:tc>
@@ -3318,11 +3188,9 @@
             <w:tcW w:w="1530" w:type="dxa"/>
           </w:tcPr>
           <w:p>
-            <w:proofErr w:type="spellStart"/>
             <w:r>
               <w:t>int</w:t>
             </w:r>
-            <w:proofErr w:type="spellEnd"/>
           </w:p>
         </w:tc>
         <w:tc>
@@ -3389,11 +3257,9 @@
             <w:tcW w:w="1530" w:type="dxa"/>
           </w:tcPr>
           <w:p>
-            <w:proofErr w:type="spellStart"/>
             <w:r>
               <w:t>bigint</w:t>
             </w:r>
-            <w:proofErr w:type="spellEnd"/>
           </w:p>
         </w:tc>
         <w:tc>
@@ -3413,13 +3279,11 @@
       <w:pPr>
         <w:pStyle w:val="Heading2"/>
       </w:pPr>
-      <w:bookmarkStart w:id="11" w:name="_Toc508266644"/>
-      <w:proofErr w:type="spellStart"/>
+      <w:bookmarkStart w:id="10" w:name="_Toc508266644"/>
       <w:r>
         <w:t>largeentity</w:t>
       </w:r>
-      <w:bookmarkEnd w:id="11"/>
-      <w:proofErr w:type="spellEnd"/>
+      <w:bookmarkEnd w:id="10"/>
     </w:p>
     <w:p>
       <w:r>
@@ -3484,11 +3348,9 @@
             <w:tcW w:w="1525" w:type="dxa"/>
           </w:tcPr>
           <w:p>
-            <w:proofErr w:type="spellStart"/>
             <w:r>
               <w:t>ent</w:t>
             </w:r>
-            <w:proofErr w:type="spellEnd"/>
           </w:p>
         </w:tc>
         <w:tc>
@@ -3496,11 +3358,9 @@
             <w:tcW w:w="1530" w:type="dxa"/>
           </w:tcPr>
           <w:p>
-            <w:proofErr w:type="spellStart"/>
             <w:r>
               <w:t>int</w:t>
             </w:r>
-            <w:proofErr w:type="spellEnd"/>
           </w:p>
         </w:tc>
         <w:tc>
@@ -3520,11 +3380,9 @@
             <w:tcW w:w="1525" w:type="dxa"/>
           </w:tcPr>
           <w:p>
-            <w:proofErr w:type="spellStart"/>
             <w:r>
               <w:t>local_id</w:t>
             </w:r>
-            <w:proofErr w:type="spellEnd"/>
           </w:p>
         </w:tc>
         <w:tc>
@@ -3532,11 +3390,9 @@
             <w:tcW w:w="1530" w:type="dxa"/>
           </w:tcPr>
           <w:p>
-            <w:proofErr w:type="spellStart"/>
             <w:r>
               <w:t>int</w:t>
             </w:r>
-            <w:proofErr w:type="spellEnd"/>
           </w:p>
         </w:tc>
         <w:tc>
@@ -3605,12 +3461,12 @@
         <w:pStyle w:val="Heading1"/>
         <w:jc w:val="both"/>
       </w:pPr>
-      <w:bookmarkStart w:id="12" w:name="_Toc508266645"/>
+      <w:bookmarkStart w:id="11" w:name="_Toc508266645"/>
       <w:r>
         <w:lastRenderedPageBreak/>
         <w:t>Monitoring and Maintenance</w:t>
       </w:r>
-      <w:bookmarkEnd w:id="12"/>
+      <w:bookmarkEnd w:id="11"/>
     </w:p>
     <w:p/>
     <w:p>
@@ -3627,12 +3483,12 @@
       <w:pPr>
         <w:pStyle w:val="Heading1"/>
       </w:pPr>
-      <w:bookmarkStart w:id="13" w:name="_Toc508266646"/>
+      <w:bookmarkStart w:id="12" w:name="_Toc508266646"/>
       <w:r>
         <w:lastRenderedPageBreak/>
         <w:t>Command Line Arguments</w:t>
       </w:r>
-      <w:bookmarkEnd w:id="13"/>
+      <w:bookmarkEnd w:id="12"/>
     </w:p>
     <w:p>
       <w:r>
@@ -3706,13 +3562,8 @@
           </w:tcPr>
           <w:p>
             <w:r>
-              <w:t>-</w:t>
-            </w:r>
-            <w:proofErr w:type="spellStart"/>
-            <w:r>
-              <w:t>nodaemon</w:t>
-            </w:r>
-            <w:proofErr w:type="spellEnd"/>
+              <w:t>-nodaemon</w:t>
+            </w:r>
           </w:p>
         </w:tc>
         <w:tc>
@@ -3721,15 +3572,7 @@
           </w:tcPr>
           <w:p>
             <w:r>
-              <w:t xml:space="preserve">If given then the server does not </w:t>
-            </w:r>
-            <w:proofErr w:type="spellStart"/>
-            <w:r>
-              <w:t>daemonize</w:t>
-            </w:r>
-            <w:proofErr w:type="spellEnd"/>
-            <w:r>
-              <w:t>.</w:t>
+              <w:t>If given then the server does not daemonize.</w:t>
             </w:r>
           </w:p>
         </w:tc>
@@ -3807,13 +3650,8 @@
           </w:tcPr>
           <w:p>
             <w:r>
-              <w:t>-</w:t>
-            </w:r>
-            <w:proofErr w:type="spellStart"/>
-            <w:r>
-              <w:t>conffile</w:t>
-            </w:r>
-            <w:proofErr w:type="spellEnd"/>
+              <w:t>-conffile</w:t>
+            </w:r>
           </w:p>
         </w:tc>
         <w:tc>
@@ -3832,90 +3670,70 @@
       <w:pPr>
         <w:pStyle w:val="Heading1"/>
       </w:pPr>
-      <w:bookmarkStart w:id="14" w:name="_Toc508266647"/>
+      <w:bookmarkStart w:id="13" w:name="_Toc508266647"/>
       <w:r>
         <w:t>Configuration Parameters</w:t>
       </w:r>
+      <w:bookmarkEnd w:id="13"/>
+    </w:p>
+    <w:p>
+      <w:pPr>
+        <w:jc w:val="both"/>
+      </w:pPr>
+      <w:r>
+        <w:t>Pubseq Gateway</w:t>
+      </w:r>
+      <w:r>
+        <w:t xml:space="preserve"> reads the configuration from a file. The default name of the server is </w:t>
+      </w:r>
+      <w:r>
+        <w:t>pubseq_gateway</w:t>
+      </w:r>
+      <w:r>
+        <w:t xml:space="preserve"> so (if the </w:t>
+      </w:r>
+      <w:r>
+        <w:t>–</w:t>
+      </w:r>
+      <w:r>
+        <w:t xml:space="preserve">conffile command line argument is not provided) the default configuration file name will be </w:t>
+      </w:r>
+      <w:r>
+        <w:t>pubseq_gateway</w:t>
+      </w:r>
+      <w:r>
+        <w:t>.ini.</w:t>
+      </w:r>
+    </w:p>
+    <w:p>
+      <w:pPr>
+        <w:jc w:val="both"/>
+      </w:pPr>
+      <w:r>
+        <w:t xml:space="preserve">The configuration file uses the </w:t>
+      </w:r>
+      <w:r>
+        <w:t>NCBI</w:t>
+      </w:r>
+      <w:r>
+        <w:t xml:space="preserve"> standard ini file format with sections and values within sections. The sections below describe each section of the configuration file separately.</w:t>
+      </w:r>
+    </w:p>
+    <w:p>
+      <w:pPr>
+        <w:pStyle w:val="Heading2"/>
+      </w:pPr>
+      <w:bookmarkStart w:id="14" w:name="_Toc508266648"/>
+      <w:r>
+        <w:t>[</w:t>
+      </w:r>
+      <w:r>
+        <w:t>LMDB_CACHE</w:t>
+      </w:r>
+      <w:r>
+        <w:t>] section</w:t>
+      </w:r>
       <w:bookmarkEnd w:id="14"/>
-    </w:p>
-    <w:p>
-      <w:pPr>
-        <w:jc w:val="both"/>
-      </w:pPr>
-      <w:proofErr w:type="spellStart"/>
-      <w:r>
-        <w:t>Pubseq</w:t>
-      </w:r>
-      <w:proofErr w:type="spellEnd"/>
-      <w:r>
-        <w:t xml:space="preserve"> Gateway</w:t>
-      </w:r>
-      <w:r>
-        <w:t xml:space="preserve"> reads the configuration from a file. The default name of the server is </w:t>
-      </w:r>
-      <w:proofErr w:type="spellStart"/>
-      <w:r>
-        <w:t>pubseq_gateway</w:t>
-      </w:r>
-      <w:proofErr w:type="spellEnd"/>
-      <w:r>
-        <w:t xml:space="preserve"> so (if the </w:t>
-      </w:r>
-      <w:r>
-        <w:t>–</w:t>
-      </w:r>
-      <w:proofErr w:type="spellStart"/>
-      <w:r>
-        <w:t>conffile</w:t>
-      </w:r>
-      <w:proofErr w:type="spellEnd"/>
-      <w:r>
-        <w:t xml:space="preserve"> command line argument is not provided) the default configuration file name will be </w:t>
-      </w:r>
-      <w:r>
-        <w:t>pubseq_gateway</w:t>
-      </w:r>
-      <w:r>
-        <w:t>.ini.</w:t>
-      </w:r>
-    </w:p>
-    <w:p>
-      <w:pPr>
-        <w:jc w:val="both"/>
-      </w:pPr>
-      <w:r>
-        <w:t xml:space="preserve">The configuration file uses the </w:t>
-      </w:r>
-      <w:r>
-        <w:t>NCBI</w:t>
-      </w:r>
-      <w:r>
-        <w:t xml:space="preserve"> standard </w:t>
-      </w:r>
-      <w:proofErr w:type="spellStart"/>
-      <w:r>
-        <w:t>ini</w:t>
-      </w:r>
-      <w:proofErr w:type="spellEnd"/>
-      <w:r>
-        <w:t xml:space="preserve"> file format with sections and values within sections. The sections below describe each section of the configuration file separately.</w:t>
-      </w:r>
-    </w:p>
-    <w:p>
-      <w:pPr>
-        <w:pStyle w:val="Heading2"/>
-      </w:pPr>
-      <w:bookmarkStart w:id="15" w:name="_Toc508266648"/>
-      <w:r>
-        <w:t>[</w:t>
-      </w:r>
-      <w:r>
-        <w:t>LMDB_CACHE</w:t>
-      </w:r>
-      <w:r>
-        <w:t>] section</w:t>
-      </w:r>
-      <w:bookmarkEnd w:id="15"/>
     </w:p>
     <w:tbl>
       <w:tblPr>
@@ -3964,11 +3782,9 @@
             <w:pPr>
               <w:jc w:val="both"/>
             </w:pPr>
-            <w:proofErr w:type="spellStart"/>
             <w:r>
               <w:t>dbfile</w:t>
             </w:r>
-            <w:proofErr w:type="spellEnd"/>
           </w:p>
         </w:tc>
         <w:tc>
@@ -3998,14 +3814,14 @@
       <w:pPr>
         <w:pStyle w:val="Heading2"/>
       </w:pPr>
-      <w:bookmarkStart w:id="16" w:name="_Toc508266649"/>
+      <w:bookmarkStart w:id="15" w:name="_Toc508266649"/>
       <w:r>
         <w:t>[SERVER</w:t>
       </w:r>
       <w:r>
         <w:t>] section</w:t>
       </w:r>
-      <w:bookmarkEnd w:id="16"/>
+      <w:bookmarkEnd w:id="15"/>
     </w:p>
     <w:tbl>
       <w:tblPr>
@@ -4165,11 +3981,9 @@
             <w:pPr>
               <w:jc w:val="both"/>
             </w:pPr>
-            <w:proofErr w:type="spellStart"/>
             <w:r>
               <w:t>maxconn</w:t>
             </w:r>
-            <w:proofErr w:type="spellEnd"/>
           </w:p>
         </w:tc>
         <w:tc>
@@ -4206,11 +4020,9 @@
             <w:pPr>
               <w:jc w:val="both"/>
             </w:pPr>
-            <w:proofErr w:type="spellStart"/>
             <w:r>
               <w:t>optimeout</w:t>
             </w:r>
-            <w:proofErr w:type="spellEnd"/>
           </w:p>
         </w:tc>
         <w:tc>
@@ -4244,11 +4056,9 @@
             <w:pPr>
               <w:jc w:val="both"/>
             </w:pPr>
-            <w:proofErr w:type="spellStart"/>
             <w:r>
               <w:t>countfile</w:t>
             </w:r>
-            <w:proofErr w:type="spellEnd"/>
           </w:p>
         </w:tc>
         <w:tc>
@@ -4297,11 +4107,11 @@
       <w:pPr>
         <w:pStyle w:val="Heading2"/>
       </w:pPr>
-      <w:bookmarkStart w:id="17" w:name="_Toc508266650"/>
+      <w:bookmarkStart w:id="16" w:name="_Toc508266650"/>
       <w:r>
         <w:t>[CASSANDRA_DB] section</w:t>
       </w:r>
-      <w:bookmarkEnd w:id="17"/>
+      <w:bookmarkEnd w:id="16"/>
     </w:p>
     <w:tbl>
       <w:tblPr>
@@ -4350,11 +4160,9 @@
             <w:pPr>
               <w:jc w:val="both"/>
             </w:pPr>
-            <w:proofErr w:type="spellStart"/>
             <w:r>
               <w:t>ctimeout</w:t>
             </w:r>
-            <w:proofErr w:type="spellEnd"/>
           </w:p>
         </w:tc>
         <w:tc>
@@ -4366,13 +4174,8 @@
               <w:jc w:val="both"/>
             </w:pPr>
             <w:r>
-              <w:t xml:space="preserve">Connection timeout in </w:t>
-            </w:r>
-            <w:proofErr w:type="spellStart"/>
-            <w:r>
-              <w:t>ms</w:t>
-            </w:r>
-            <w:proofErr w:type="spellEnd"/>
+              <w:t>Connection timeout in ms</w:t>
+            </w:r>
           </w:p>
           <w:p>
             <w:pPr>
@@ -4396,11 +4199,9 @@
             <w:pPr>
               <w:jc w:val="both"/>
             </w:pPr>
-            <w:proofErr w:type="spellStart"/>
             <w:r>
               <w:t>qtimeout</w:t>
             </w:r>
-            <w:proofErr w:type="spellEnd"/>
           </w:p>
         </w:tc>
         <w:tc>
@@ -4412,13 +4213,8 @@
               <w:jc w:val="both"/>
             </w:pPr>
             <w:r>
-              <w:t xml:space="preserve">Query timeout in </w:t>
-            </w:r>
-            <w:proofErr w:type="spellStart"/>
-            <w:r>
-              <w:t>ms</w:t>
-            </w:r>
-            <w:proofErr w:type="spellEnd"/>
+              <w:t>Query timeout in ms</w:t>
+            </w:r>
           </w:p>
           <w:p>
             <w:pPr>
@@ -4475,11 +4271,9 @@
             <w:pPr>
               <w:jc w:val="both"/>
             </w:pPr>
-            <w:proofErr w:type="spellStart"/>
             <w:r>
               <w:t>fallbackrdconsistency</w:t>
             </w:r>
-            <w:proofErr w:type="spellEnd"/>
           </w:p>
         </w:tc>
         <w:tc>
@@ -4513,11 +4307,9 @@
             <w:pPr>
               <w:jc w:val="both"/>
             </w:pPr>
-            <w:proofErr w:type="spellStart"/>
             <w:r>
               <w:t>fallbackwriteconsistency</w:t>
             </w:r>
-            <w:proofErr w:type="spellEnd"/>
           </w:p>
         </w:tc>
         <w:tc>
@@ -4529,15 +4321,7 @@
               <w:jc w:val="both"/>
             </w:pPr>
             <w:r>
-              <w:t xml:space="preserve">Lower down consistency of BD </w:t>
-            </w:r>
-            <w:proofErr w:type="gramStart"/>
-            <w:r>
-              <w:t>write</w:t>
-            </w:r>
-            <w:proofErr w:type="gramEnd"/>
-            <w:r>
-              <w:t xml:space="preserve"> operations if local quorum can't be achieved</w:t>
+              <w:t>Lower down consistency of BD write operations if local quorum can't be achieved</w:t>
             </w:r>
             <w:r>
               <w:t>.</w:t>
@@ -4548,15 +4332,7 @@
               <w:jc w:val="both"/>
             </w:pPr>
             <w:r>
-              <w:t xml:space="preserve">0 - default </w:t>
-            </w:r>
-            <w:proofErr w:type="spellStart"/>
-            <w:r>
-              <w:t>cassandra</w:t>
-            </w:r>
-            <w:proofErr w:type="spellEnd"/>
-            <w:r>
-              <w:t xml:space="preserve"> driver behavior</w:t>
+              <w:t>0 - default cassandra driver behavior</w:t>
             </w:r>
           </w:p>
           <w:p>
@@ -4578,11 +4354,9 @@
             <w:pPr>
               <w:jc w:val="both"/>
             </w:pPr>
-            <w:proofErr w:type="spellStart"/>
             <w:r>
               <w:t>loadbalancing</w:t>
             </w:r>
-            <w:proofErr w:type="spellEnd"/>
           </w:p>
         </w:tc>
         <w:tc>
@@ -4594,34 +4368,16 @@
               <w:jc w:val="both"/>
             </w:pPr>
             <w:r>
-              <w:t xml:space="preserve">Load balancing policy. Accepted values are: </w:t>
-            </w:r>
-            <w:proofErr w:type="spellStart"/>
-            <w:r>
-              <w:t>DCAware</w:t>
-            </w:r>
-            <w:proofErr w:type="spellEnd"/>
-            <w:r>
-              <w:t xml:space="preserve">, </w:t>
-            </w:r>
-            <w:proofErr w:type="spellStart"/>
-            <w:r>
-              <w:t>RoundRobin</w:t>
-            </w:r>
-            <w:proofErr w:type="spellEnd"/>
+              <w:t>Load balancing policy. Accepted values are: DCAware, RoundRobin</w:t>
+            </w:r>
           </w:p>
           <w:p>
             <w:pPr>
               <w:jc w:val="both"/>
             </w:pPr>
             <w:r>
-              <w:t xml:space="preserve">Default: </w:t>
-            </w:r>
-            <w:proofErr w:type="spellStart"/>
-            <w:r>
-              <w:t>DCAware</w:t>
-            </w:r>
-            <w:proofErr w:type="spellEnd"/>
+              <w:t>Default: DCAware</w:t>
+            </w:r>
           </w:p>
         </w:tc>
       </w:tr>
@@ -4634,11 +4390,9 @@
             <w:pPr>
               <w:jc w:val="both"/>
             </w:pPr>
-            <w:proofErr w:type="spellStart"/>
             <w:r>
               <w:t>tokenaware</w:t>
             </w:r>
-            <w:proofErr w:type="spellEnd"/>
           </w:p>
         </w:tc>
         <w:tc>
@@ -4650,15 +4404,7 @@
               <w:jc w:val="both"/>
             </w:pPr>
             <w:r>
-              <w:t xml:space="preserve">Enables </w:t>
-            </w:r>
-            <w:proofErr w:type="spellStart"/>
-            <w:r>
-              <w:t>TokenAware</w:t>
-            </w:r>
-            <w:proofErr w:type="spellEnd"/>
-            <w:r>
-              <w:t xml:space="preserve"> routing</w:t>
+              <w:t>Enables TokenAware routing</w:t>
             </w:r>
           </w:p>
           <w:p>
@@ -4680,11 +4426,9 @@
             <w:pPr>
               <w:jc w:val="both"/>
             </w:pPr>
-            <w:proofErr w:type="spellStart"/>
             <w:r>
               <w:t>latencyaware</w:t>
             </w:r>
-            <w:proofErr w:type="spellEnd"/>
           </w:p>
         </w:tc>
         <w:tc>
@@ -4696,15 +4440,7 @@
               <w:jc w:val="both"/>
             </w:pPr>
             <w:r>
-              <w:t xml:space="preserve">Enables </w:t>
-            </w:r>
-            <w:proofErr w:type="spellStart"/>
-            <w:r>
-              <w:t>LatencyAware</w:t>
-            </w:r>
-            <w:proofErr w:type="spellEnd"/>
-            <w:r>
-              <w:t xml:space="preserve"> routing</w:t>
+              <w:t>Enables LatencyAware routing</w:t>
             </w:r>
           </w:p>
           <w:p>
@@ -4726,11 +4462,9 @@
             <w:pPr>
               <w:jc w:val="both"/>
             </w:pPr>
-            <w:proofErr w:type="spellStart"/>
             <w:r>
               <w:t>numthreadsio</w:t>
             </w:r>
-            <w:proofErr w:type="spellEnd"/>
           </w:p>
         </w:tc>
         <w:tc>
@@ -4742,23 +4476,7 @@
               <w:jc w:val="both"/>
             </w:pPr>
             <w:r>
-              <w:t xml:space="preserve">Number of </w:t>
-            </w:r>
-            <w:proofErr w:type="spellStart"/>
-            <w:r>
-              <w:t>io</w:t>
-            </w:r>
-            <w:proofErr w:type="spellEnd"/>
-            <w:r>
-              <w:t xml:space="preserve"> threads to </w:t>
-            </w:r>
-            <w:proofErr w:type="spellStart"/>
-            <w:r>
-              <w:t>async</w:t>
-            </w:r>
-            <w:proofErr w:type="spellEnd"/>
-            <w:r>
-              <w:t xml:space="preserve"> processing (1...32)</w:t>
+              <w:t>Number of io threads to async processing (1...32)</w:t>
             </w:r>
           </w:p>
           <w:p>
@@ -4780,11 +4498,9 @@
             <w:pPr>
               <w:jc w:val="both"/>
             </w:pPr>
-            <w:proofErr w:type="spellStart"/>
             <w:r>
               <w:t>numconnperhost</w:t>
             </w:r>
-            <w:proofErr w:type="spellEnd"/>
           </w:p>
         </w:tc>
         <w:tc>
@@ -4818,11 +4534,9 @@
             <w:pPr>
               <w:jc w:val="both"/>
             </w:pPr>
-            <w:proofErr w:type="spellStart"/>
             <w:r>
               <w:t>maxconnperhost</w:t>
             </w:r>
-            <w:proofErr w:type="spellEnd"/>
           </w:p>
         </w:tc>
         <w:tc>
@@ -4892,11 +4606,9 @@
             <w:pPr>
               <w:jc w:val="both"/>
             </w:pPr>
-            <w:proofErr w:type="spellStart"/>
             <w:r>
               <w:t>drvlog</w:t>
             </w:r>
-            <w:proofErr w:type="spellEnd"/>
           </w:p>
         </w:tc>
         <w:tc>
@@ -4908,15 +4620,7 @@
               <w:jc w:val="both"/>
             </w:pPr>
             <w:r>
-              <w:t xml:space="preserve">Location of a </w:t>
-            </w:r>
-            <w:proofErr w:type="spellStart"/>
-            <w:r>
-              <w:t>cassandra</w:t>
-            </w:r>
-            <w:proofErr w:type="spellEnd"/>
-            <w:r>
-              <w:t xml:space="preserve"> driver log file. If not provided then there will be no</w:t>
+              <w:t>Location of a cassandra driver log file. If not provided then there will be no</w:t>
             </w:r>
             <w:r>
               <w:t xml:space="preserve"> </w:t>
@@ -4944,11 +4648,9 @@
             <w:pPr>
               <w:jc w:val="both"/>
             </w:pPr>
-            <w:proofErr w:type="spellStart"/>
             <w:r>
               <w:t>password_file</w:t>
             </w:r>
-            <w:proofErr w:type="spellEnd"/>
           </w:p>
         </w:tc>
         <w:tc>
@@ -4964,23 +4666,7 @@
               <w:t>Cassandra password file and a section where credentials are stored</w:t>
             </w:r>
             <w:r>
-              <w:t xml:space="preserve">. If a </w:t>
-            </w:r>
-            <w:proofErr w:type="spellStart"/>
-            <w:r>
-              <w:t>password_file</w:t>
-            </w:r>
-            <w:proofErr w:type="spellEnd"/>
-            <w:r>
-              <w:t xml:space="preserve"> is not provided then </w:t>
-            </w:r>
-            <w:proofErr w:type="spellStart"/>
-            <w:r>
-              <w:t>password_section</w:t>
-            </w:r>
-            <w:proofErr w:type="spellEnd"/>
-            <w:r>
-              <w:t xml:space="preserve"> value is ignored.</w:t>
+              <w:t>. If a password_file is not provided then password_section value is ignored.</w:t>
             </w:r>
           </w:p>
           <w:p>
@@ -5002,11 +4688,9 @@
             <w:pPr>
               <w:jc w:val="both"/>
             </w:pPr>
-            <w:proofErr w:type="spellStart"/>
             <w:r>
               <w:t>password_section</w:t>
             </w:r>
-            <w:proofErr w:type="spellEnd"/>
           </w:p>
         </w:tc>
         <w:tc>
@@ -5046,14 +4730,12 @@
             <w:r>
               <w:t>The value is a load balancer name or a list of host</w:t>
             </w:r>
-            <w:proofErr w:type="gramStart"/>
             <w:r>
               <w:t>[</w:t>
             </w:r>
             <w:r>
               <w:t>:port</w:t>
             </w:r>
-            <w:proofErr w:type="gramEnd"/>
             <w:r>
               <w:t>]</w:t>
             </w:r>
@@ -5075,15 +4757,7 @@
               <w:jc w:val="both"/>
             </w:pPr>
             <w:r>
-              <w:t xml:space="preserve">If the value has neither </w:t>
-            </w:r>
-            <w:proofErr w:type="gramStart"/>
-            <w:r>
-              <w:t>‘ ‘</w:t>
-            </w:r>
-            <w:proofErr w:type="gramEnd"/>
-            <w:r>
-              <w:t>, nor ‘,’ no</w:t>
+              <w:t>If the value has neither ‘ ‘, nor ‘,’ no</w:t>
             </w:r>
             <w:r>
               <w:t>r</w:t>
@@ -5094,13 +4768,8 @@
             <w:r>
               <w:t xml:space="preserve"> The load balancer resolved host ports are </w:t>
             </w:r>
-            <w:proofErr w:type="spellStart"/>
-            <w:r>
-              <w:t>are</w:t>
-            </w:r>
-            <w:proofErr w:type="spellEnd"/>
-            <w:r>
-              <w:t xml:space="preserve"> sorted in accordance with their rates.</w:t>
+            <w:r>
+              <w:t>are sorted in accordance with their rates.</w:t>
             </w:r>
           </w:p>
           <w:p>
@@ -5108,26 +4777,10 @@
               <w:jc w:val="both"/>
             </w:pPr>
             <w:r>
-              <w:t>The list of host</w:t>
-            </w:r>
-            <w:proofErr w:type="gramStart"/>
-            <w:r>
-              <w:t>[:port</w:t>
-            </w:r>
-            <w:proofErr w:type="gramEnd"/>
-            <w:r>
-              <w:t xml:space="preserve">] items, regardless </w:t>
-            </w:r>
-            <w:r>
-              <w:t xml:space="preserve">where it came from – directly from a parameter value or from a load balancer – is analyzed further. The </w:t>
-            </w:r>
-            <w:proofErr w:type="spellStart"/>
-            <w:r>
-              <w:t>analizis</w:t>
-            </w:r>
-            <w:proofErr w:type="spellEnd"/>
-            <w:r>
-              <w:t xml:space="preserve"> checks that if ports are provided then they are the same. If the port is provided then it is used for the Cassandra cluster. If no ports are provided then the Cassandra driver uses its default one.</w:t>
+              <w:t xml:space="preserve">The list of host[:port] items, regardless </w:t>
+            </w:r>
+            <w:r>
+              <w:t>where it came from – directly from a parameter value or from a load balancer – is analyzed further. The analizis checks that if ports are provided then they are the same. If the port is provided then it is used for the Cassandra cluster. If no ports are provided then the Cassandra driver uses its default one.</w:t>
             </w:r>
           </w:p>
         </w:tc>
@@ -5148,35 +4801,33 @@
       <w:pPr>
         <w:pStyle w:val="Heading1"/>
       </w:pPr>
-      <w:bookmarkStart w:id="18" w:name="_Toc508266651"/>
+      <w:bookmarkStart w:id="17" w:name="_Toc508266651"/>
       <w:r>
         <w:lastRenderedPageBreak/>
         <w:t>Appendix</w:t>
       </w:r>
+      <w:bookmarkEnd w:id="17"/>
+    </w:p>
+    <w:p/>
+    <w:p>
+      <w:pPr>
+        <w:pStyle w:val="Heading2"/>
+      </w:pPr>
+      <w:bookmarkStart w:id="18" w:name="_Toc508266652"/>
+      <w:r>
+        <w:t xml:space="preserve">GetBlob </w:t>
+      </w:r>
+      <w:r>
+        <w:t>Diagram</w:t>
+      </w:r>
       <w:bookmarkEnd w:id="18"/>
     </w:p>
     <w:p/>
     <w:p>
-      <w:pPr>
-        <w:pStyle w:val="Heading2"/>
-      </w:pPr>
-      <w:bookmarkStart w:id="19" w:name="_Toc508266652"/>
-      <w:proofErr w:type="spellStart"/>
-      <w:r>
-        <w:t>GetBlob</w:t>
-      </w:r>
-      <w:proofErr w:type="spellEnd"/>
-      <w:r>
-        <w:t xml:space="preserve"> </w:t>
-      </w:r>
-      <w:r>
-        <w:t>Diagram</w:t>
-      </w:r>
-      <w:bookmarkEnd w:id="19"/>
-    </w:p>
-    <w:p/>
-    <w:p>
-      <w:r>
+      <w:r>
+        <w:rPr>
+          <w:noProof/>
+        </w:rPr>
         <w:drawing>
           <wp:inline distT="0" distB="0" distL="0" distR="0" wp14:anchorId="6B876555" wp14:editId="6FE699E9">
             <wp:extent cx="5943600" cy="3671570"/>
@@ -8340,7 +7991,7 @@
 <file path=customXml/item1.xml><?xml version="1.0" encoding="utf-8"?>
 <CoverPageProperties xmlns="http://schemas.microsoft.com/office/2006/coverPageProps">
   <PublishDate>2018-01-24T00:00:00</PublishDate>
-  <Abstract>Document version: 1.1</Abstract>
+  <Abstract>Document version: 1.2</Abstract>
   <CompanyAddress/>
   <CompanyPhone/>
   <CompanyFax/>
@@ -8361,6 +8012,65 @@
 </file>
 
 <file path=customXml/item3.xml><?xml version="1.0" encoding="utf-8"?>
+<?mso-contentType ?>
+<FormTemplates xmlns="http://schemas.microsoft.com/sharepoint/v3/contenttype/forms">
+  <Display>DocumentLibraryForm</Display>
+  <Edit>DocumentLibraryForm</Edit>
+  <New>DocumentLibraryForm</New>
+</FormTemplates>
+</file>
+
+<file path=customXml/item4.xml><?xml version="1.0" encoding="utf-8"?>
+<?mso-contentType ?>
+<spe:Receivers xmlns:spe="http://schemas.microsoft.com/sharepoint/events">
+  <Receiver>
+    <Name>Document ID Generator</Name>
+    <Synchronization>Synchronous</Synchronization>
+    <Type>10001</Type>
+    <SequenceNumber>1000</SequenceNumber>
+    <Url/>
+    <Assembly>Microsoft.Office.DocumentManagement, Version=15.0.0.0, Culture=neutral, PublicKeyToken=71e9bce111e9429c</Assembly>
+    <Class>Microsoft.Office.DocumentManagement.Internal.DocIdHandler</Class>
+    <Data/>
+    <Filter/>
+  </Receiver>
+  <Receiver>
+    <Name>Document ID Generator</Name>
+    <Synchronization>Synchronous</Synchronization>
+    <Type>10002</Type>
+    <SequenceNumber>1001</SequenceNumber>
+    <Url/>
+    <Assembly>Microsoft.Office.DocumentManagement, Version=15.0.0.0, Culture=neutral, PublicKeyToken=71e9bce111e9429c</Assembly>
+    <Class>Microsoft.Office.DocumentManagement.Internal.DocIdHandler</Class>
+    <Data/>
+    <Filter/>
+  </Receiver>
+  <Receiver>
+    <Name>Document ID Generator</Name>
+    <Synchronization>Synchronous</Synchronization>
+    <Type>10004</Type>
+    <SequenceNumber>1002</SequenceNumber>
+    <Url/>
+    <Assembly>Microsoft.Office.DocumentManagement, Version=15.0.0.0, Culture=neutral, PublicKeyToken=71e9bce111e9429c</Assembly>
+    <Class>Microsoft.Office.DocumentManagement.Internal.DocIdHandler</Class>
+    <Data/>
+    <Filter/>
+  </Receiver>
+  <Receiver>
+    <Name>Document ID Generator</Name>
+    <Synchronization>Synchronous</Synchronization>
+    <Type>10006</Type>
+    <SequenceNumber>1003</SequenceNumber>
+    <Url/>
+    <Assembly>Microsoft.Office.DocumentManagement, Version=15.0.0.0, Culture=neutral, PublicKeyToken=71e9bce111e9429c</Assembly>
+    <Class>Microsoft.Office.DocumentManagement.Internal.DocIdHandler</Class>
+    <Data/>
+    <Filter/>
+  </Receiver>
+</spe:Receivers>
+</file>
+
+<file path=customXml/item5.xml><?xml version="1.0" encoding="utf-8"?>
 <ct:contentTypeSchema xmlns:ct="http://schemas.microsoft.com/office/2006/metadata/contentType" xmlns:ma="http://schemas.microsoft.com/office/2006/metadata/properties/metaAttributes" ct:_="" ma:_="" ma:contentTypeName="Document" ma:contentTypeID="0x010100804F0F871C92454BA582842CD3B861CB" ma:contentTypeVersion="1" ma:contentTypeDescription="Create a new document." ma:contentTypeScope="" ma:versionID="17108c8fb818525b19f04f03124d2db9">
   <xsd:schema xmlns:xsd="http://www.w3.org/2001/XMLSchema" xmlns:xs="http://www.w3.org/2001/XMLSchema" xmlns:p="http://schemas.microsoft.com/office/2006/metadata/properties" xmlns:ns2="bebfb516-47c3-42bf-8695-c627e02fd07c" targetNamespace="http://schemas.microsoft.com/office/2006/metadata/properties" ma:root="true" ma:fieldsID="1c56c5b5f1ead94acc500394bce569b3" ns2:_="">
     <xsd:import namespace="bebfb516-47c3-42bf-8695-c627e02fd07c"/>
@@ -8505,65 +8215,6 @@
 </ct:contentTypeSchema>
 </file>
 
-<file path=customXml/item4.xml><?xml version="1.0" encoding="utf-8"?>
-<?mso-contentType ?>
-<spe:Receivers xmlns:spe="http://schemas.microsoft.com/sharepoint/events">
-  <Receiver>
-    <Name>Document ID Generator</Name>
-    <Synchronization>Synchronous</Synchronization>
-    <Type>10001</Type>
-    <SequenceNumber>1000</SequenceNumber>
-    <Url/>
-    <Assembly>Microsoft.Office.DocumentManagement, Version=15.0.0.0, Culture=neutral, PublicKeyToken=71e9bce111e9429c</Assembly>
-    <Class>Microsoft.Office.DocumentManagement.Internal.DocIdHandler</Class>
-    <Data/>
-    <Filter/>
-  </Receiver>
-  <Receiver>
-    <Name>Document ID Generator</Name>
-    <Synchronization>Synchronous</Synchronization>
-    <Type>10002</Type>
-    <SequenceNumber>1001</SequenceNumber>
-    <Url/>
-    <Assembly>Microsoft.Office.DocumentManagement, Version=15.0.0.0, Culture=neutral, PublicKeyToken=71e9bce111e9429c</Assembly>
-    <Class>Microsoft.Office.DocumentManagement.Internal.DocIdHandler</Class>
-    <Data/>
-    <Filter/>
-  </Receiver>
-  <Receiver>
-    <Name>Document ID Generator</Name>
-    <Synchronization>Synchronous</Synchronization>
-    <Type>10004</Type>
-    <SequenceNumber>1002</SequenceNumber>
-    <Url/>
-    <Assembly>Microsoft.Office.DocumentManagement, Version=15.0.0.0, Culture=neutral, PublicKeyToken=71e9bce111e9429c</Assembly>
-    <Class>Microsoft.Office.DocumentManagement.Internal.DocIdHandler</Class>
-    <Data/>
-    <Filter/>
-  </Receiver>
-  <Receiver>
-    <Name>Document ID Generator</Name>
-    <Synchronization>Synchronous</Synchronization>
-    <Type>10006</Type>
-    <SequenceNumber>1003</SequenceNumber>
-    <Url/>
-    <Assembly>Microsoft.Office.DocumentManagement, Version=15.0.0.0, Culture=neutral, PublicKeyToken=71e9bce111e9429c</Assembly>
-    <Class>Microsoft.Office.DocumentManagement.Internal.DocIdHandler</Class>
-    <Data/>
-    <Filter/>
-  </Receiver>
-</spe:Receivers>
-</file>
-
-<file path=customXml/item5.xml><?xml version="1.0" encoding="utf-8"?>
-<?mso-contentType ?>
-<FormTemplates xmlns="http://schemas.microsoft.com/sharepoint/v3/contenttype/forms">
-  <Display>DocumentLibraryForm</Display>
-  <Edit>DocumentLibraryForm</Edit>
-  <New>DocumentLibraryForm</New>
-</FormTemplates>
-</file>
-
 <file path=customXml/item6.xml><?xml version="1.0" encoding="utf-8"?>
 <b:Sources xmlns:b="http://schemas.openxmlformats.org/officeDocument/2006/bibliography" xmlns="http://schemas.openxmlformats.org/officeDocument/2006/bibliography" SelectedStyle="\APA.XSL" StyleName="APA"/>
 </file>
@@ -8586,6 +8237,22 @@
 </file>
 
 <file path=customXml/itemProps3.xml><?xml version="1.0" encoding="utf-8"?>
+<ds:datastoreItem xmlns:ds="http://schemas.openxmlformats.org/officeDocument/2006/customXml" ds:itemID="{910EA325-BFD3-40A7-B49F-A40A5596D5CE}">
+  <ds:schemaRefs>
+    <ds:schemaRef ds:uri="http://schemas.microsoft.com/sharepoint/v3/contenttype/forms"/>
+  </ds:schemaRefs>
+</ds:datastoreItem>
+</file>
+
+<file path=customXml/itemProps4.xml><?xml version="1.0" encoding="utf-8"?>
+<ds:datastoreItem xmlns:ds="http://schemas.openxmlformats.org/officeDocument/2006/customXml" ds:itemID="{4BDF85BA-E69F-4D6A-AE92-E7CF998321DD}">
+  <ds:schemaRefs>
+    <ds:schemaRef ds:uri="http://schemas.microsoft.com/sharepoint/events"/>
+  </ds:schemaRefs>
+</ds:datastoreItem>
+</file>
+
+<file path=customXml/itemProps5.xml><?xml version="1.0" encoding="utf-8"?>
 <ds:datastoreItem xmlns:ds="http://schemas.openxmlformats.org/officeDocument/2006/customXml" ds:itemID="{AA0E1C7F-2557-4EEC-A922-A4F9B8592289}">
   <ds:schemaRefs>
     <ds:schemaRef ds:uri="http://schemas.microsoft.com/office/2006/metadata/contentType"/>
@@ -8603,24 +8270,8 @@
 </ds:datastoreItem>
 </file>
 
-<file path=customXml/itemProps4.xml><?xml version="1.0" encoding="utf-8"?>
-<ds:datastoreItem xmlns:ds="http://schemas.openxmlformats.org/officeDocument/2006/customXml" ds:itemID="{4BDF85BA-E69F-4D6A-AE92-E7CF998321DD}">
-  <ds:schemaRefs>
-    <ds:schemaRef ds:uri="http://schemas.microsoft.com/sharepoint/events"/>
-  </ds:schemaRefs>
-</ds:datastoreItem>
-</file>
-
-<file path=customXml/itemProps5.xml><?xml version="1.0" encoding="utf-8"?>
-<ds:datastoreItem xmlns:ds="http://schemas.openxmlformats.org/officeDocument/2006/customXml" ds:itemID="{910EA325-BFD3-40A7-B49F-A40A5596D5CE}">
-  <ds:schemaRefs>
-    <ds:schemaRef ds:uri="http://schemas.microsoft.com/sharepoint/v3/contenttype/forms"/>
-  </ds:schemaRefs>
-</ds:datastoreItem>
-</file>
-
 <file path=customXml/itemProps6.xml><?xml version="1.0" encoding="utf-8"?>
-<ds:datastoreItem xmlns:ds="http://schemas.openxmlformats.org/officeDocument/2006/customXml" ds:itemID="{B6AC691E-5C23-4228-94B9-CA1E47980A5E}">
+<ds:datastoreItem xmlns:ds="http://schemas.openxmlformats.org/officeDocument/2006/customXml" ds:itemID="{66AEAD86-95DB-42F7-943A-7736D2C914AB}">
   <ds:schemaRefs>
     <ds:schemaRef ds:uri="http://schemas.openxmlformats.org/officeDocument/2006/bibliography"/>
   </ds:schemaRefs>

</xml_diff>

<commit_message>
Adding ADMIN/config request and response description. JIRA: CXX-9975
</commit_message>
<xml_diff>
--- a/misc/PSG Server.docx
+++ b/misc/PSG Server.docx
@@ -120,13 +120,23 @@
                         <w:szCs w:val="80"/>
                       </w:rPr>
                     </w:pPr>
+                    <w:proofErr w:type="spellStart"/>
                     <w:r>
                       <w:rPr>
                         <w:rFonts w:asciiTheme="majorHAnsi" w:eastAsiaTheme="majorEastAsia" w:hAnsiTheme="majorHAnsi" w:cstheme="majorBidi"/>
                         <w:sz w:val="80"/>
                         <w:szCs w:val="80"/>
                       </w:rPr>
-                      <w:t>Pubseq Gateway</w:t>
+                      <w:t>Pubseq</w:t>
+                    </w:r>
+                    <w:proofErr w:type="spellEnd"/>
+                    <w:r>
+                      <w:rPr>
+                        <w:rFonts w:asciiTheme="majorHAnsi" w:eastAsiaTheme="majorEastAsia" w:hAnsiTheme="majorHAnsi" w:cstheme="majorBidi"/>
+                        <w:sz w:val="80"/>
+                        <w:szCs w:val="80"/>
+                      </w:rPr>
+                      <w:t xml:space="preserve"> Gateway</w:t>
                     </w:r>
                     <w:r>
                       <w:rPr>
@@ -372,7 +382,7 @@
                       <w:t>Document version: 1.</w:t>
                     </w:r>
                     <w:r>
-                      <w:t>2</w:t>
+                      <w:t>3</w:t>
                     </w:r>
                   </w:p>
                 </w:tc>
@@ -557,7 +567,15 @@
           </w:tcPr>
           <w:p>
             <w:r>
-              <w:t>Added format #2 for blob retrieval; GetBlob diagram</w:t>
+              <w:t xml:space="preserve">Added format #2 for blob retrieval; </w:t>
+            </w:r>
+            <w:proofErr w:type="spellStart"/>
+            <w:r>
+              <w:t>GetBlob</w:t>
+            </w:r>
+            <w:proofErr w:type="spellEnd"/>
+            <w:r>
+              <w:t xml:space="preserve"> diagram</w:t>
             </w:r>
           </w:p>
         </w:tc>
@@ -600,6 +618,48 @@
           <w:p>
             <w:r>
               <w:t>Changes in the resolution request URL format</w:t>
+            </w:r>
+          </w:p>
+        </w:tc>
+      </w:tr>
+      <w:tr>
+        <w:tc>
+          <w:tcPr>
+            <w:tcW w:w="1001" w:type="dxa"/>
+          </w:tcPr>
+          <w:p>
+            <w:r>
+              <w:t>1.3</w:t>
+            </w:r>
+          </w:p>
+        </w:tc>
+        <w:tc>
+          <w:tcPr>
+            <w:tcW w:w="1678" w:type="dxa"/>
+          </w:tcPr>
+          <w:p>
+            <w:r>
+              <w:t>Mar 23, 2018</w:t>
+            </w:r>
+          </w:p>
+        </w:tc>
+        <w:tc>
+          <w:tcPr>
+            <w:tcW w:w="2182" w:type="dxa"/>
+          </w:tcPr>
+          <w:p>
+            <w:r>
+              <w:t>Sergey Satskiy</w:t>
+            </w:r>
+          </w:p>
+        </w:tc>
+        <w:tc>
+          <w:tcPr>
+            <w:tcW w:w="4489" w:type="dxa"/>
+          </w:tcPr>
+          <w:p>
+            <w:r>
+              <w:t>Adding ADMIN/config request</w:t>
             </w:r>
           </w:p>
         </w:tc>
@@ -640,7 +700,12 @@
             <w:pStyle w:val="TOCHeading"/>
           </w:pPr>
           <w:r>
-            <w:t>Table of Contents</w:t>
+            <w:t>Table of Con</w:t>
+          </w:r>
+          <w:bookmarkStart w:id="0" w:name="_GoBack"/>
+          <w:bookmarkEnd w:id="0"/>
+          <w:r>
+            <w:t>tents</w:t>
           </w:r>
         </w:p>
         <w:p>
@@ -663,7 +728,7 @@
           <w:r>
             <w:fldChar w:fldCharType="separate"/>
           </w:r>
-          <w:hyperlink w:anchor="_Toc508266634" w:history="1">
+          <w:hyperlink w:anchor="_Toc509579364" w:history="1">
             <w:r>
               <w:rPr>
                 <w:rStyle w:val="Hyperlink"/>
@@ -690,7 +755,7 @@
                 <w:noProof/>
                 <w:webHidden/>
               </w:rPr>
-              <w:instrText xml:space="preserve"> PAGEREF _Toc508266634 \h </w:instrText>
+              <w:instrText xml:space="preserve"> PAGEREF _Toc509579364 \h </w:instrText>
             </w:r>
             <w:r>
               <w:rPr>
@@ -732,7 +797,7 @@
               <w:noProof/>
             </w:rPr>
           </w:pPr>
-          <w:hyperlink w:anchor="_Toc508266635" w:history="1">
+          <w:hyperlink w:anchor="_Toc509579365" w:history="1">
             <w:r>
               <w:rPr>
                 <w:rStyle w:val="Hyperlink"/>
@@ -759,7 +824,7 @@
                 <w:noProof/>
                 <w:webHidden/>
               </w:rPr>
-              <w:instrText xml:space="preserve"> PAGEREF _Toc508266635 \h </w:instrText>
+              <w:instrText xml:space="preserve"> PAGEREF _Toc509579365 \h </w:instrText>
             </w:r>
             <w:r>
               <w:rPr>
@@ -801,7 +866,7 @@
               <w:noProof/>
             </w:rPr>
           </w:pPr>
-          <w:hyperlink w:anchor="_Toc508266636" w:history="1">
+          <w:hyperlink w:anchor="_Toc509579366" w:history="1">
             <w:r>
               <w:rPr>
                 <w:rStyle w:val="Hyperlink"/>
@@ -828,7 +893,7 @@
                 <w:noProof/>
                 <w:webHidden/>
               </w:rPr>
-              <w:instrText xml:space="preserve"> PAGEREF _Toc508266636 \h </w:instrText>
+              <w:instrText xml:space="preserve"> PAGEREF _Toc509579366 \h </w:instrText>
             </w:r>
             <w:r>
               <w:rPr>
@@ -870,7 +935,7 @@
               <w:noProof/>
             </w:rPr>
           </w:pPr>
-          <w:hyperlink w:anchor="_Toc508266637" w:history="1">
+          <w:hyperlink w:anchor="_Toc509579367" w:history="1">
             <w:r>
               <w:rPr>
                 <w:rStyle w:val="Hyperlink"/>
@@ -897,7 +962,7 @@
                 <w:noProof/>
                 <w:webHidden/>
               </w:rPr>
-              <w:instrText xml:space="preserve"> PAGEREF _Toc508266637 \h </w:instrText>
+              <w:instrText xml:space="preserve"> PAGEREF _Toc509579367 \h </w:instrText>
             </w:r>
             <w:r>
               <w:rPr>
@@ -939,7 +1004,7 @@
               <w:noProof/>
             </w:rPr>
           </w:pPr>
-          <w:hyperlink w:anchor="_Toc508266638" w:history="1">
+          <w:hyperlink w:anchor="_Toc509579368" w:history="1">
             <w:r>
               <w:rPr>
                 <w:rStyle w:val="Hyperlink"/>
@@ -966,7 +1031,7 @@
                 <w:noProof/>
                 <w:webHidden/>
               </w:rPr>
-              <w:instrText xml:space="preserve"> PAGEREF _Toc508266638 \h </w:instrText>
+              <w:instrText xml:space="preserve"> PAGEREF _Toc509579368 \h </w:instrText>
             </w:r>
             <w:r>
               <w:rPr>
@@ -1008,7 +1073,7 @@
               <w:noProof/>
             </w:rPr>
           </w:pPr>
-          <w:hyperlink w:anchor="_Toc508266639" w:history="1">
+          <w:hyperlink w:anchor="_Toc509579369" w:history="1">
             <w:r>
               <w:rPr>
                 <w:rStyle w:val="Hyperlink"/>
@@ -1035,7 +1100,7 @@
                 <w:noProof/>
                 <w:webHidden/>
               </w:rPr>
-              <w:instrText xml:space="preserve"> PAGEREF _Toc508266639 \h </w:instrText>
+              <w:instrText xml:space="preserve"> PAGEREF _Toc509579369 \h </w:instrText>
             </w:r>
             <w:r>
               <w:rPr>
@@ -1077,7 +1142,7 @@
               <w:noProof/>
             </w:rPr>
           </w:pPr>
-          <w:hyperlink w:anchor="_Toc508266640" w:history="1">
+          <w:hyperlink w:anchor="_Toc509579370" w:history="1">
             <w:r>
               <w:rPr>
                 <w:rStyle w:val="Hyperlink"/>
@@ -1104,7 +1169,7 @@
                 <w:noProof/>
                 <w:webHidden/>
               </w:rPr>
-              <w:instrText xml:space="preserve"> PAGEREF _Toc508266640 \h </w:instrText>
+              <w:instrText xml:space="preserve"> PAGEREF _Toc509579370 \h </w:instrText>
             </w:r>
             <w:r>
               <w:rPr>
@@ -1146,7 +1211,7 @@
               <w:noProof/>
             </w:rPr>
           </w:pPr>
-          <w:hyperlink w:anchor="_Toc508266641" w:history="1">
+          <w:hyperlink w:anchor="_Toc509579371" w:history="1">
             <w:r>
               <w:rPr>
                 <w:rStyle w:val="Hyperlink"/>
@@ -1173,7 +1238,7 @@
                 <w:noProof/>
                 <w:webHidden/>
               </w:rPr>
-              <w:instrText xml:space="preserve"> PAGEREF _Toc508266641 \h </w:instrText>
+              <w:instrText xml:space="preserve"> PAGEREF _Toc509579371 \h </w:instrText>
             </w:r>
             <w:r>
               <w:rPr>
@@ -1194,6 +1259,75 @@
                 <w:webHidden/>
               </w:rPr>
               <w:t>6</w:t>
+            </w:r>
+            <w:r>
+              <w:rPr>
+                <w:noProof/>
+                <w:webHidden/>
+              </w:rPr>
+              <w:fldChar w:fldCharType="end"/>
+            </w:r>
+          </w:hyperlink>
+        </w:p>
+        <w:p>
+          <w:pPr>
+            <w:pStyle w:val="TOC2"/>
+            <w:tabs>
+              <w:tab w:val="right" w:leader="dot" w:pos="9350"/>
+            </w:tabs>
+            <w:rPr>
+              <w:rFonts w:eastAsiaTheme="minorEastAsia"/>
+              <w:noProof/>
+            </w:rPr>
+          </w:pPr>
+          <w:hyperlink w:anchor="_Toc509579372" w:history="1">
+            <w:r>
+              <w:rPr>
+                <w:rStyle w:val="Hyperlink"/>
+                <w:noProof/>
+              </w:rPr>
+              <w:t>Configuration</w:t>
+            </w:r>
+            <w:r>
+              <w:rPr>
+                <w:noProof/>
+                <w:webHidden/>
+              </w:rPr>
+              <w:tab/>
+            </w:r>
+            <w:r>
+              <w:rPr>
+                <w:noProof/>
+                <w:webHidden/>
+              </w:rPr>
+              <w:fldChar w:fldCharType="begin"/>
+            </w:r>
+            <w:r>
+              <w:rPr>
+                <w:noProof/>
+                <w:webHidden/>
+              </w:rPr>
+              <w:instrText xml:space="preserve"> PAGEREF _Toc509579372 \h </w:instrText>
+            </w:r>
+            <w:r>
+              <w:rPr>
+                <w:noProof/>
+                <w:webHidden/>
+              </w:rPr>
+            </w:r>
+            <w:r>
+              <w:rPr>
+                <w:noProof/>
+                <w:webHidden/>
+              </w:rPr>
+              <w:fldChar w:fldCharType="separate"/>
+            </w:r>
+            <w:r>
+              <w:rPr>
+                <w:noProof/>
+                <w:webHidden/>
+              </w:rPr>
+              <w:t>7</w:t>
             </w:r>
             <w:r>
               <w:rPr>
@@ -1215,7 +1349,7 @@
               <w:noProof/>
             </w:rPr>
           </w:pPr>
-          <w:hyperlink w:anchor="_Toc508266642" w:history="1">
+          <w:hyperlink w:anchor="_Toc509579373" w:history="1">
             <w:r>
               <w:rPr>
                 <w:rStyle w:val="Hyperlink"/>
@@ -1242,7 +1376,7 @@
                 <w:noProof/>
                 <w:webHidden/>
               </w:rPr>
-              <w:instrText xml:space="preserve"> PAGEREF _Toc508266642 \h </w:instrText>
+              <w:instrText xml:space="preserve"> PAGEREF _Toc509579373 \h </w:instrText>
             </w:r>
             <w:r>
               <w:rPr>
@@ -1262,7 +1396,7 @@
                 <w:noProof/>
                 <w:webHidden/>
               </w:rPr>
-              <w:t>7</w:t>
+              <w:t>8</w:t>
             </w:r>
             <w:r>
               <w:rPr>
@@ -1284,7 +1418,7 @@
               <w:noProof/>
             </w:rPr>
           </w:pPr>
-          <w:hyperlink w:anchor="_Toc508266643" w:history="1">
+          <w:hyperlink w:anchor="_Toc509579374" w:history="1">
             <w:r>
               <w:rPr>
                 <w:rStyle w:val="Hyperlink"/>
@@ -1311,7 +1445,7 @@
                 <w:noProof/>
                 <w:webHidden/>
               </w:rPr>
-              <w:instrText xml:space="preserve"> PAGEREF _Toc508266643 \h </w:instrText>
+              <w:instrText xml:space="preserve"> PAGEREF _Toc509579374 \h </w:instrText>
             </w:r>
             <w:r>
               <w:rPr>
@@ -1331,7 +1465,7 @@
                 <w:noProof/>
                 <w:webHidden/>
               </w:rPr>
-              <w:t>7</w:t>
+              <w:t>8</w:t>
             </w:r>
             <w:r>
               <w:rPr>
@@ -1353,7 +1487,7 @@
               <w:noProof/>
             </w:rPr>
           </w:pPr>
-          <w:hyperlink w:anchor="_Toc508266644" w:history="1">
+          <w:hyperlink w:anchor="_Toc509579375" w:history="1">
             <w:r>
               <w:rPr>
                 <w:rStyle w:val="Hyperlink"/>
@@ -1380,7 +1514,7 @@
                 <w:noProof/>
                 <w:webHidden/>
               </w:rPr>
-              <w:instrText xml:space="preserve"> PAGEREF _Toc508266644 \h </w:instrText>
+              <w:instrText xml:space="preserve"> PAGEREF _Toc509579375 \h </w:instrText>
             </w:r>
             <w:r>
               <w:rPr>
@@ -1400,7 +1534,7 @@
                 <w:noProof/>
                 <w:webHidden/>
               </w:rPr>
-              <w:t>7</w:t>
+              <w:t>8</w:t>
             </w:r>
             <w:r>
               <w:rPr>
@@ -1422,7 +1556,7 @@
               <w:noProof/>
             </w:rPr>
           </w:pPr>
-          <w:hyperlink w:anchor="_Toc508266645" w:history="1">
+          <w:hyperlink w:anchor="_Toc509579376" w:history="1">
             <w:r>
               <w:rPr>
                 <w:rStyle w:val="Hyperlink"/>
@@ -1449,7 +1583,7 @@
                 <w:noProof/>
                 <w:webHidden/>
               </w:rPr>
-              <w:instrText xml:space="preserve"> PAGEREF _Toc508266645 \h </w:instrText>
+              <w:instrText xml:space="preserve"> PAGEREF _Toc509579376 \h </w:instrText>
             </w:r>
             <w:r>
               <w:rPr>
@@ -1469,7 +1603,7 @@
                 <w:noProof/>
                 <w:webHidden/>
               </w:rPr>
-              <w:t>8</w:t>
+              <w:t>9</w:t>
             </w:r>
             <w:r>
               <w:rPr>
@@ -1491,7 +1625,7 @@
               <w:noProof/>
             </w:rPr>
           </w:pPr>
-          <w:hyperlink w:anchor="_Toc508266646" w:history="1">
+          <w:hyperlink w:anchor="_Toc509579377" w:history="1">
             <w:r>
               <w:rPr>
                 <w:rStyle w:val="Hyperlink"/>
@@ -1518,7 +1652,7 @@
                 <w:noProof/>
                 <w:webHidden/>
               </w:rPr>
-              <w:instrText xml:space="preserve"> PAGEREF _Toc508266646 \h </w:instrText>
+              <w:instrText xml:space="preserve"> PAGEREF _Toc509579377 \h </w:instrText>
             </w:r>
             <w:r>
               <w:rPr>
@@ -1538,7 +1672,7 @@
                 <w:noProof/>
                 <w:webHidden/>
               </w:rPr>
-              <w:t>9</w:t>
+              <w:t>10</w:t>
             </w:r>
             <w:r>
               <w:rPr>
@@ -1560,7 +1694,7 @@
               <w:noProof/>
             </w:rPr>
           </w:pPr>
-          <w:hyperlink w:anchor="_Toc508266647" w:history="1">
+          <w:hyperlink w:anchor="_Toc509579378" w:history="1">
             <w:r>
               <w:rPr>
                 <w:rStyle w:val="Hyperlink"/>
@@ -1587,7 +1721,7 @@
                 <w:noProof/>
                 <w:webHidden/>
               </w:rPr>
-              <w:instrText xml:space="preserve"> PAGEREF _Toc508266647 \h </w:instrText>
+              <w:instrText xml:space="preserve"> PAGEREF _Toc509579378 \h </w:instrText>
             </w:r>
             <w:r>
               <w:rPr>
@@ -1607,7 +1741,7 @@
                 <w:noProof/>
                 <w:webHidden/>
               </w:rPr>
-              <w:t>9</w:t>
+              <w:t>10</w:t>
             </w:r>
             <w:r>
               <w:rPr>
@@ -1629,7 +1763,7 @@
               <w:noProof/>
             </w:rPr>
           </w:pPr>
-          <w:hyperlink w:anchor="_Toc508266648" w:history="1">
+          <w:hyperlink w:anchor="_Toc509579379" w:history="1">
             <w:r>
               <w:rPr>
                 <w:rStyle w:val="Hyperlink"/>
@@ -1656,7 +1790,7 @@
                 <w:noProof/>
                 <w:webHidden/>
               </w:rPr>
-              <w:instrText xml:space="preserve"> PAGEREF _Toc508266648 \h </w:instrText>
+              <w:instrText xml:space="preserve"> PAGEREF _Toc509579379 \h </w:instrText>
             </w:r>
             <w:r>
               <w:rPr>
@@ -1676,7 +1810,7 @@
                 <w:noProof/>
                 <w:webHidden/>
               </w:rPr>
-              <w:t>9</w:t>
+              <w:t>10</w:t>
             </w:r>
             <w:r>
               <w:rPr>
@@ -1698,7 +1832,7 @@
               <w:noProof/>
             </w:rPr>
           </w:pPr>
-          <w:hyperlink w:anchor="_Toc508266649" w:history="1">
+          <w:hyperlink w:anchor="_Toc509579380" w:history="1">
             <w:r>
               <w:rPr>
                 <w:rStyle w:val="Hyperlink"/>
@@ -1725,7 +1859,7 @@
                 <w:noProof/>
                 <w:webHidden/>
               </w:rPr>
-              <w:instrText xml:space="preserve"> PAGEREF _Toc508266649 \h </w:instrText>
+              <w:instrText xml:space="preserve"> PAGEREF _Toc509579380 \h </w:instrText>
             </w:r>
             <w:r>
               <w:rPr>
@@ -1745,7 +1879,7 @@
                 <w:noProof/>
                 <w:webHidden/>
               </w:rPr>
-              <w:t>9</w:t>
+              <w:t>10</w:t>
             </w:r>
             <w:r>
               <w:rPr>
@@ -1767,7 +1901,7 @@
               <w:noProof/>
             </w:rPr>
           </w:pPr>
-          <w:hyperlink w:anchor="_Toc508266650" w:history="1">
+          <w:hyperlink w:anchor="_Toc509579381" w:history="1">
             <w:r>
               <w:rPr>
                 <w:rStyle w:val="Hyperlink"/>
@@ -1794,7 +1928,7 @@
                 <w:noProof/>
                 <w:webHidden/>
               </w:rPr>
-              <w:instrText xml:space="preserve"> PAGEREF _Toc508266650 \h </w:instrText>
+              <w:instrText xml:space="preserve"> PAGEREF _Toc509579381 \h </w:instrText>
             </w:r>
             <w:r>
               <w:rPr>
@@ -1814,7 +1948,7 @@
                 <w:noProof/>
                 <w:webHidden/>
               </w:rPr>
-              <w:t>10</w:t>
+              <w:t>11</w:t>
             </w:r>
             <w:r>
               <w:rPr>
@@ -1836,7 +1970,7 @@
               <w:noProof/>
             </w:rPr>
           </w:pPr>
-          <w:hyperlink w:anchor="_Toc508266651" w:history="1">
+          <w:hyperlink w:anchor="_Toc509579382" w:history="1">
             <w:r>
               <w:rPr>
                 <w:rStyle w:val="Hyperlink"/>
@@ -1863,7 +1997,7 @@
                 <w:noProof/>
                 <w:webHidden/>
               </w:rPr>
-              <w:instrText xml:space="preserve"> PAGEREF _Toc508266651 \h </w:instrText>
+              <w:instrText xml:space="preserve"> PAGEREF _Toc509579382 \h </w:instrText>
             </w:r>
             <w:r>
               <w:rPr>
@@ -1883,7 +2017,7 @@
                 <w:noProof/>
                 <w:webHidden/>
               </w:rPr>
-              <w:t>12</w:t>
+              <w:t>13</w:t>
             </w:r>
             <w:r>
               <w:rPr>
@@ -1905,7 +2039,7 @@
               <w:noProof/>
             </w:rPr>
           </w:pPr>
-          <w:hyperlink w:anchor="_Toc508266652" w:history="1">
+          <w:hyperlink w:anchor="_Toc509579383" w:history="1">
             <w:r>
               <w:rPr>
                 <w:rStyle w:val="Hyperlink"/>
@@ -1932,7 +2066,7 @@
                 <w:noProof/>
                 <w:webHidden/>
               </w:rPr>
-              <w:instrText xml:space="preserve"> PAGEREF _Toc508266652 \h </w:instrText>
+              <w:instrText xml:space="preserve"> PAGEREF _Toc509579383 \h </w:instrText>
             </w:r>
             <w:r>
               <w:rPr>
@@ -1952,7 +2086,7 @@
                 <w:noProof/>
                 <w:webHidden/>
               </w:rPr>
-              <w:t>12</w:t>
+              <w:t>13</w:t>
             </w:r>
             <w:r>
               <w:rPr>
@@ -1982,10 +2116,15 @@
       <w:pPr>
         <w:pStyle w:val="Heading1"/>
       </w:pPr>
-      <w:bookmarkStart w:id="0" w:name="_Toc508266634"/>
+      <w:bookmarkStart w:id="1" w:name="_Toc509579364"/>
+      <w:proofErr w:type="spellStart"/>
       <w:r>
         <w:lastRenderedPageBreak/>
-        <w:t xml:space="preserve">Pubseq Gateway </w:t>
+        <w:t>Pubseq</w:t>
+      </w:r>
+      <w:proofErr w:type="spellEnd"/>
+      <w:r>
+        <w:t xml:space="preserve"> Gateway </w:t>
       </w:r>
       <w:r>
         <w:t>Server</w:t>
@@ -1996,7 +2135,7 @@
       <w:r>
         <w:t>)</w:t>
       </w:r>
-      <w:bookmarkEnd w:id="0"/>
+      <w:bookmarkEnd w:id="1"/>
     </w:p>
     <w:p>
       <w:pPr>
@@ -2014,8 +2153,13 @@
       <w:r>
         <w:t xml:space="preserve"> of the </w:t>
       </w:r>
-      <w:r>
-        <w:t xml:space="preserve">Pubseq Gateway </w:t>
+      <w:proofErr w:type="spellStart"/>
+      <w:r>
+        <w:t>Pubseq</w:t>
+      </w:r>
+      <w:proofErr w:type="spellEnd"/>
+      <w:r>
+        <w:t xml:space="preserve"> Gateway </w:t>
       </w:r>
       <w:r>
         <w:t xml:space="preserve">server </w:t>
@@ -2027,7 +2171,15 @@
         <w:t>.</w:t>
       </w:r>
       <w:r>
-        <w:t xml:space="preserve"> Basically the server </w:t>
+        <w:t xml:space="preserve"> </w:t>
+      </w:r>
+      <w:proofErr w:type="gramStart"/>
+      <w:r>
+        <w:t>Basically</w:t>
+      </w:r>
+      <w:proofErr w:type="gramEnd"/>
+      <w:r>
+        <w:t xml:space="preserve"> the server </w:t>
       </w:r>
       <w:r>
         <w:t>provides two types of services:</w:t>
@@ -2059,8 +2211,13 @@
         <w:t>blobs</w:t>
       </w:r>
       <w:r>
-        <w:t xml:space="preserve"> retrieval with its accsessions</w:t>
-      </w:r>
+        <w:t xml:space="preserve"> retrieval with its </w:t>
+      </w:r>
+      <w:proofErr w:type="spellStart"/>
+      <w:r>
+        <w:t>accsessions</w:t>
+      </w:r>
+      <w:proofErr w:type="spellEnd"/>
     </w:p>
     <w:p>
       <w:pPr>
@@ -2077,11 +2234,11 @@
       <w:pPr>
         <w:pStyle w:val="Heading1"/>
       </w:pPr>
-      <w:bookmarkStart w:id="1" w:name="_Toc508266635"/>
+      <w:bookmarkStart w:id="2" w:name="_Toc509579365"/>
       <w:r>
         <w:t>Requirements</w:t>
       </w:r>
-      <w:bookmarkEnd w:id="1"/>
+      <w:bookmarkEnd w:id="2"/>
     </w:p>
     <w:p>
       <w:pPr>
@@ -2090,8 +2247,13 @@
       <w:r>
         <w:t xml:space="preserve">Below is a list of major requirements to the </w:t>
       </w:r>
-      <w:r>
-        <w:t xml:space="preserve">Pubseq Gateway </w:t>
+      <w:proofErr w:type="spellStart"/>
+      <w:r>
+        <w:t>Pubseq</w:t>
+      </w:r>
+      <w:proofErr w:type="spellEnd"/>
+      <w:r>
+        <w:t xml:space="preserve"> Gateway </w:t>
       </w:r>
       <w:r>
         <w:t>server.</w:t>
@@ -2257,24 +2419,37 @@
       <w:pPr>
         <w:pStyle w:val="Heading1"/>
       </w:pPr>
-      <w:bookmarkStart w:id="2" w:name="_Toc508266636"/>
+      <w:bookmarkStart w:id="3" w:name="_Toc509579366"/>
       <w:r>
         <w:lastRenderedPageBreak/>
         <w:t>Overview</w:t>
       </w:r>
-      <w:bookmarkEnd w:id="2"/>
-    </w:p>
-    <w:p>
-      <w:r>
-        <w:t>Basically, the Pubseq Gateway server is stateless and operates in request – response mode.</w:t>
+      <w:bookmarkEnd w:id="3"/>
+    </w:p>
+    <w:p>
+      <w:r>
+        <w:t xml:space="preserve">Basically, the </w:t>
+      </w:r>
+      <w:proofErr w:type="spellStart"/>
+      <w:r>
+        <w:t>Pubseq</w:t>
+      </w:r>
+      <w:proofErr w:type="spellEnd"/>
+      <w:r>
+        <w:t xml:space="preserve"> Gateway server is stateless and operates in request – response mode.</w:t>
       </w:r>
     </w:p>
     <w:p>
       <w:r>
         <w:t xml:space="preserve">The diagram below shows the main actors and entities involved into a typical </w:t>
       </w:r>
-      <w:r>
-        <w:t>Pubseq Gateway</w:t>
+      <w:proofErr w:type="spellStart"/>
+      <w:r>
+        <w:t>Pubseq</w:t>
+      </w:r>
+      <w:proofErr w:type="spellEnd"/>
+      <w:r>
+        <w:t xml:space="preserve"> Gateway</w:t>
       </w:r>
       <w:r>
         <w:t xml:space="preserve"> application.</w:t>
@@ -2308,7 +2483,7 @@
           <v:shape id="_x0000_i1025" type="#_x0000_t75" style="width:467.25pt;height:232.5pt" o:ole="">
             <v:imagedata r:id="rId11" o:title=""/>
           </v:shape>
-          <o:OLEObject Type="Embed" ProgID="Visio.Drawing.15" ShapeID="_x0000_i1025" DrawAspect="Content" ObjectID="_1582103333" r:id="rId12"/>
+          <o:OLEObject Type="Embed" ProgID="Visio.Drawing.15" ShapeID="_x0000_i1025" DrawAspect="Content" ObjectID="_1583321195" r:id="rId12"/>
         </w:object>
       </w:r>
     </w:p>
@@ -2326,14 +2501,27 @@
       <w:r>
         <w:t xml:space="preserve">with the </w:t>
       </w:r>
-      <w:r>
-        <w:t xml:space="preserve">Pubseq Gateway </w:t>
+      <w:proofErr w:type="spellStart"/>
+      <w:r>
+        <w:t>Pubseq</w:t>
+      </w:r>
+      <w:proofErr w:type="spellEnd"/>
+      <w:r>
+        <w:t xml:space="preserve"> Gateway </w:t>
       </w:r>
       <w:r>
         <w:t>server via an API</w:t>
       </w:r>
       <w:r>
-        <w:t xml:space="preserve"> (psg_client library)</w:t>
+        <w:t xml:space="preserve"> (</w:t>
+      </w:r>
+      <w:proofErr w:type="spellStart"/>
+      <w:r>
+        <w:t>psg_client</w:t>
+      </w:r>
+      <w:proofErr w:type="spellEnd"/>
+      <w:r>
+        <w:t xml:space="preserve"> library)</w:t>
       </w:r>
       <w:r>
         <w:t>,</w:t>
@@ -2362,7 +2550,23 @@
         <w:jc w:val="both"/>
       </w:pPr>
       <w:r>
-        <w:t>The Cassandra DB stores two major types of objects: resolutions for accessors and BLOBs. So the clients receive the BLOBs through the pubseq server while the resolutions are used by the server internally.</w:t>
+        <w:t xml:space="preserve">The Cassandra DB stores two major types of objects: resolutions for accessors and BLOBs. </w:t>
+      </w:r>
+      <w:proofErr w:type="gramStart"/>
+      <w:r>
+        <w:t>So</w:t>
+      </w:r>
+      <w:proofErr w:type="gramEnd"/>
+      <w:r>
+        <w:t xml:space="preserve"> the clients receive the BLOBs through the </w:t>
+      </w:r>
+      <w:proofErr w:type="spellStart"/>
+      <w:r>
+        <w:t>pubseq</w:t>
+      </w:r>
+      <w:proofErr w:type="spellEnd"/>
+      <w:r>
+        <w:t xml:space="preserve"> server while the resolutions are used by the server internally.</w:t>
       </w:r>
     </w:p>
     <w:p>
@@ -2370,7 +2574,15 @@
         <w:jc w:val="both"/>
       </w:pPr>
       <w:r>
-        <w:t>To speed up the resolution process there is a local copy of them stored in an LMDB file. The file is populated by a synchronization utility showen on the diagram in green.</w:t>
+        <w:t xml:space="preserve">To speed up the resolution process there is a local copy of them stored in an LMDB file. The file is populated by a synchronization utility </w:t>
+      </w:r>
+      <w:proofErr w:type="spellStart"/>
+      <w:r>
+        <w:t>showen</w:t>
+      </w:r>
+      <w:proofErr w:type="spellEnd"/>
+      <w:r>
+        <w:t xml:space="preserve"> on the diagram in green.</w:t>
       </w:r>
     </w:p>
     <w:p>
@@ -2382,12 +2594,12 @@
       <w:pPr>
         <w:pStyle w:val="Heading1"/>
       </w:pPr>
-      <w:bookmarkStart w:id="3" w:name="_Toc508266637"/>
+      <w:bookmarkStart w:id="4" w:name="_Toc509579367"/>
       <w:r>
         <w:lastRenderedPageBreak/>
         <w:t>Communication Protocol</w:t>
       </w:r>
-      <w:bookmarkEnd w:id="3"/>
+      <w:bookmarkEnd w:id="4"/>
     </w:p>
     <w:p/>
     <w:p>
@@ -2399,21 +2611,26 @@
       <w:pPr>
         <w:pStyle w:val="Heading1"/>
       </w:pPr>
-      <w:bookmarkStart w:id="4" w:name="_Toc508266638"/>
+      <w:bookmarkStart w:id="5" w:name="_Toc509579368"/>
       <w:r>
         <w:t xml:space="preserve">Files </w:t>
       </w:r>
       <w:r>
         <w:t>Architecture</w:t>
       </w:r>
-      <w:bookmarkEnd w:id="4"/>
+      <w:bookmarkEnd w:id="5"/>
     </w:p>
     <w:p>
       <w:r>
         <w:t xml:space="preserve">The diagram below shows the files used by </w:t>
       </w:r>
-      <w:r>
-        <w:t>Pubseq Gateway</w:t>
+      <w:proofErr w:type="spellStart"/>
+      <w:r>
+        <w:t>Pubseq</w:t>
+      </w:r>
+      <w:proofErr w:type="spellEnd"/>
+      <w:r>
+        <w:t xml:space="preserve"> Gateway</w:t>
       </w:r>
       <w:r>
         <w:t xml:space="preserve"> server.</w:t>
@@ -2428,7 +2645,7 @@
           <v:shape id="_x0000_i1026" type="#_x0000_t75" style="width:367.5pt;height:79.5pt" o:ole="">
             <v:imagedata r:id="rId13" o:title=""/>
           </v:shape>
-          <o:OLEObject Type="Embed" ProgID="Visio.Drawing.15" ShapeID="_x0000_i1026" DrawAspect="Content" ObjectID="_1582103334" r:id="rId14"/>
+          <o:OLEObject Type="Embed" ProgID="Visio.Drawing.15" ShapeID="_x0000_i1026" DrawAspect="Content" ObjectID="_1583321196" r:id="rId14"/>
         </w:object>
       </w:r>
     </w:p>
@@ -2437,8 +2654,13 @@
       <w:pPr>
         <w:jc w:val="both"/>
       </w:pPr>
-      <w:r>
-        <w:t xml:space="preserve">Pubseq Gateway </w:t>
+      <w:proofErr w:type="spellStart"/>
+      <w:r>
+        <w:t>Pubseq</w:t>
+      </w:r>
+      <w:proofErr w:type="spellEnd"/>
+      <w:r>
+        <w:t xml:space="preserve"> Gateway </w:t>
       </w:r>
       <w:r>
         <w:t xml:space="preserve">reads its configuration file (usually named </w:t>
@@ -2472,26 +2694,34 @@
       <w:pPr>
         <w:pStyle w:val="Heading1"/>
       </w:pPr>
-      <w:bookmarkStart w:id="5" w:name="_Toc508266639"/>
+      <w:bookmarkStart w:id="6" w:name="_Toc509579369"/>
       <w:r>
         <w:t>Requests</w:t>
       </w:r>
-      <w:bookmarkEnd w:id="5"/>
-    </w:p>
-    <w:p>
-      <w:r>
-        <w:t>The server accepts HTTP requests. The section describes the requests and the server responces.</w:t>
+      <w:bookmarkEnd w:id="6"/>
+    </w:p>
+    <w:p>
+      <w:r>
+        <w:t xml:space="preserve">The server accepts HTTP requests. The section describes the requests and the server </w:t>
+      </w:r>
+      <w:proofErr w:type="spellStart"/>
+      <w:r>
+        <w:t>responces</w:t>
+      </w:r>
+      <w:proofErr w:type="spellEnd"/>
+      <w:r>
+        <w:t>.</w:t>
       </w:r>
     </w:p>
     <w:p>
       <w:pPr>
         <w:pStyle w:val="Heading2"/>
       </w:pPr>
-      <w:bookmarkStart w:id="6" w:name="_Toc508266640"/>
+      <w:bookmarkStart w:id="7" w:name="_Toc509579370"/>
       <w:r>
         <w:t>Accession Resolver</w:t>
       </w:r>
-      <w:bookmarkEnd w:id="6"/>
+      <w:bookmarkEnd w:id="7"/>
     </w:p>
     <w:p>
       <w:r>
@@ -2506,7 +2736,15 @@
         <w:t>http://</w:t>
       </w:r>
       <w:r>
-        <w:t>&lt;host:port&gt;</w:t>
+        <w:t>&lt;</w:t>
+      </w:r>
+      <w:proofErr w:type="gramStart"/>
+      <w:r>
+        <w:t>host:port</w:t>
+      </w:r>
+      <w:proofErr w:type="gramEnd"/>
+      <w:r>
+        <w:t>&gt;</w:t>
       </w:r>
       <w:r>
         <w:t>/ID/</w:t>
@@ -2573,9 +2811,13 @@
             <w:tcW w:w="4675" w:type="dxa"/>
           </w:tcPr>
           <w:p>
+            <w:proofErr w:type="spellStart"/>
+            <w:proofErr w:type="gramStart"/>
             <w:r>
               <w:t>host:port</w:t>
             </w:r>
+            <w:proofErr w:type="spellEnd"/>
+            <w:proofErr w:type="gramEnd"/>
           </w:p>
         </w:tc>
         <w:tc>
@@ -2655,11 +2897,11 @@
       <w:pPr>
         <w:pStyle w:val="Heading2"/>
       </w:pPr>
-      <w:bookmarkStart w:id="7" w:name="_Toc508266641"/>
+      <w:bookmarkStart w:id="8" w:name="_Toc509579371"/>
       <w:r>
         <w:t>Blob Retrieval</w:t>
       </w:r>
-      <w:bookmarkEnd w:id="7"/>
+      <w:bookmarkEnd w:id="8"/>
     </w:p>
     <w:p>
       <w:r>
@@ -2688,7 +2930,15 @@
         <w:t>http://</w:t>
       </w:r>
       <w:r>
-        <w:t>&lt;host:port&gt;</w:t>
+        <w:t>&lt;</w:t>
+      </w:r>
+      <w:proofErr w:type="gramStart"/>
+      <w:r>
+        <w:t>host:port</w:t>
+      </w:r>
+      <w:proofErr w:type="gramEnd"/>
+      <w:r>
+        <w:t>&gt;</w:t>
       </w:r>
       <w:r>
         <w:t>/ID/getblob?sat=</w:t>
@@ -2716,7 +2966,15 @@
         <w:t>http://</w:t>
       </w:r>
       <w:r>
-        <w:t>&lt;host:port&gt;/ID/getblob?accession=&lt;accession&gt;</w:t>
+        <w:t>&lt;</w:t>
+      </w:r>
+      <w:proofErr w:type="gramStart"/>
+      <w:r>
+        <w:t>host:port</w:t>
+      </w:r>
+      <w:proofErr w:type="gramEnd"/>
+      <w:r>
+        <w:t>&gt;/ID/getblob?accession=&lt;accession&gt;</w:t>
       </w:r>
     </w:p>
     <w:p>
@@ -2768,9 +3026,13 @@
             <w:tcW w:w="4675" w:type="dxa"/>
           </w:tcPr>
           <w:p>
+            <w:proofErr w:type="spellStart"/>
+            <w:proofErr w:type="gramStart"/>
             <w:r>
               <w:t>host:port</w:t>
             </w:r>
+            <w:proofErr w:type="spellEnd"/>
+            <w:proofErr w:type="gramEnd"/>
           </w:p>
         </w:tc>
         <w:tc>
@@ -2964,6 +3226,271 @@
       </w:r>
     </w:p>
     <w:p>
+      <w:pPr>
+        <w:pStyle w:val="Heading2"/>
+      </w:pPr>
+      <w:bookmarkStart w:id="9" w:name="_Toc509579372"/>
+      <w:r>
+        <w:lastRenderedPageBreak/>
+        <w:t>Configuration</w:t>
+      </w:r>
+      <w:bookmarkEnd w:id="9"/>
+    </w:p>
+    <w:p>
+      <w:r>
+        <w:t>The format of the request:</w:t>
+      </w:r>
+    </w:p>
+    <w:p>
+      <w:pPr>
+        <w:jc w:val="center"/>
+      </w:pPr>
+      <w:r>
+        <w:t>http://</w:t>
+      </w:r>
+      <w:r>
+        <w:t>&lt;</w:t>
+      </w:r>
+      <w:proofErr w:type="gramStart"/>
+      <w:r>
+        <w:t>host:port</w:t>
+      </w:r>
+      <w:proofErr w:type="gramEnd"/>
+      <w:r>
+        <w:t>&gt;</w:t>
+      </w:r>
+      <w:r>
+        <w:t>/ADMIN</w:t>
+      </w:r>
+      <w:r>
+        <w:t>/</w:t>
+      </w:r>
+      <w:r>
+        <w:t>config</w:t>
+      </w:r>
+    </w:p>
+    <w:p>
+      <w:r>
+        <w:t>where</w:t>
+      </w:r>
+    </w:p>
+    <w:tbl>
+      <w:tblPr>
+        <w:tblStyle w:val="TableGrid"/>
+        <w:tblW w:w="0" w:type="auto"/>
+        <w:tblLook w:val="04A0" w:firstRow="1" w:lastRow="0" w:firstColumn="1" w:lastColumn="0" w:noHBand="0" w:noVBand="1"/>
+      </w:tblPr>
+      <w:tblGrid>
+        <w:gridCol w:w="4675"/>
+        <w:gridCol w:w="4675"/>
+      </w:tblGrid>
+      <w:tr>
+        <w:tc>
+          <w:tcPr>
+            <w:tcW w:w="4675" w:type="dxa"/>
+          </w:tcPr>
+          <w:p>
+            <w:pPr>
+              <w:jc w:val="center"/>
+            </w:pPr>
+            <w:r>
+              <w:t>Parameter</w:t>
+            </w:r>
+          </w:p>
+        </w:tc>
+        <w:tc>
+          <w:tcPr>
+            <w:tcW w:w="4675" w:type="dxa"/>
+          </w:tcPr>
+          <w:p>
+            <w:pPr>
+              <w:jc w:val="center"/>
+            </w:pPr>
+            <w:r>
+              <w:t>Description</w:t>
+            </w:r>
+          </w:p>
+        </w:tc>
+      </w:tr>
+      <w:tr>
+        <w:tc>
+          <w:tcPr>
+            <w:tcW w:w="4675" w:type="dxa"/>
+          </w:tcPr>
+          <w:p>
+            <w:proofErr w:type="spellStart"/>
+            <w:proofErr w:type="gramStart"/>
+            <w:r>
+              <w:t>host:port</w:t>
+            </w:r>
+            <w:proofErr w:type="spellEnd"/>
+            <w:proofErr w:type="gramEnd"/>
+          </w:p>
+        </w:tc>
+        <w:tc>
+          <w:tcPr>
+            <w:tcW w:w="4675" w:type="dxa"/>
+          </w:tcPr>
+          <w:p>
+            <w:r>
+              <w:t>Host and port where the server accepts requests, e.g. iebdev12:2180</w:t>
+            </w:r>
+          </w:p>
+        </w:tc>
+      </w:tr>
+    </w:tbl>
+    <w:p/>
+    <w:p>
+      <w:r>
+        <w:t>Response:</w:t>
+      </w:r>
+    </w:p>
+    <w:p>
+      <w:r>
+        <w:t>The HTTP header Content-Type is set to “application/</w:t>
+      </w:r>
+      <w:proofErr w:type="spellStart"/>
+      <w:r>
+        <w:t>json</w:t>
+      </w:r>
+      <w:proofErr w:type="spellEnd"/>
+      <w:r>
+        <w:t>”</w:t>
+      </w:r>
+    </w:p>
+    <w:p>
+      <w:r>
+        <w:t>The HTTP head</w:t>
+      </w:r>
+      <w:r>
+        <w:t xml:space="preserve">er Content-Length is set </w:t>
+      </w:r>
+      <w:proofErr w:type="spellStart"/>
+      <w:r>
+        <w:t>approprietely</w:t>
+      </w:r>
+      <w:proofErr w:type="spellEnd"/>
+    </w:p>
+    <w:p>
+      <w:r>
+        <w:t>T</w:t>
+      </w:r>
+      <w:r>
+        <w:t>he content is formed as a JSON dictionary with the following items:</w:t>
+      </w:r>
+    </w:p>
+    <w:tbl>
+      <w:tblPr>
+        <w:tblStyle w:val="TableGrid"/>
+        <w:tblW w:w="0" w:type="auto"/>
+        <w:tblLook w:val="04A0" w:firstRow="1" w:lastRow="0" w:firstColumn="1" w:lastColumn="0" w:noHBand="0" w:noVBand="1"/>
+      </w:tblPr>
+      <w:tblGrid>
+        <w:gridCol w:w="3116"/>
+        <w:gridCol w:w="3117"/>
+        <w:gridCol w:w="3117"/>
+      </w:tblGrid>
+      <w:tr>
+        <w:tc>
+          <w:tcPr>
+            <w:tcW w:w="3116" w:type="dxa"/>
+          </w:tcPr>
+          <w:p>
+            <w:r>
+              <w:t>Key</w:t>
+            </w:r>
+          </w:p>
+        </w:tc>
+        <w:tc>
+          <w:tcPr>
+            <w:tcW w:w="3117" w:type="dxa"/>
+          </w:tcPr>
+          <w:p>
+            <w:r>
+              <w:t>Value Type</w:t>
+            </w:r>
+          </w:p>
+        </w:tc>
+        <w:tc>
+          <w:tcPr>
+            <w:tcW w:w="3117" w:type="dxa"/>
+          </w:tcPr>
+          <w:p>
+            <w:r>
+              <w:t>Description</w:t>
+            </w:r>
+          </w:p>
+        </w:tc>
+      </w:tr>
+      <w:tr>
+        <w:tc>
+          <w:tcPr>
+            <w:tcW w:w="3116" w:type="dxa"/>
+          </w:tcPr>
+          <w:p>
+            <w:proofErr w:type="spellStart"/>
+            <w:r>
+              <w:t>ConfigurationFilePath</w:t>
+            </w:r>
+            <w:proofErr w:type="spellEnd"/>
+          </w:p>
+        </w:tc>
+        <w:tc>
+          <w:tcPr>
+            <w:tcW w:w="3117" w:type="dxa"/>
+          </w:tcPr>
+          <w:p>
+            <w:r>
+              <w:t>String</w:t>
+            </w:r>
+          </w:p>
+        </w:tc>
+        <w:tc>
+          <w:tcPr>
+            <w:tcW w:w="3117" w:type="dxa"/>
+          </w:tcPr>
+          <w:p>
+            <w:r>
+              <w:t>Full path on the server local file system to the configuration file</w:t>
+            </w:r>
+          </w:p>
+        </w:tc>
+      </w:tr>
+      <w:tr>
+        <w:tc>
+          <w:tcPr>
+            <w:tcW w:w="3116" w:type="dxa"/>
+          </w:tcPr>
+          <w:p>
+            <w:r>
+              <w:t>Configuration</w:t>
+            </w:r>
+          </w:p>
+        </w:tc>
+        <w:tc>
+          <w:tcPr>
+            <w:tcW w:w="3117" w:type="dxa"/>
+          </w:tcPr>
+          <w:p>
+            <w:r>
+              <w:t>String</w:t>
+            </w:r>
+          </w:p>
+        </w:tc>
+        <w:tc>
+          <w:tcPr>
+            <w:tcW w:w="3117" w:type="dxa"/>
+          </w:tcPr>
+          <w:p>
+            <w:r>
+              <w:t>The full content of the configuration file the server started with</w:t>
+            </w:r>
+          </w:p>
+        </w:tc>
+      </w:tr>
+    </w:tbl>
+    <w:p/>
+    <w:p>
       <w:r>
         <w:br w:type="page"/>
       </w:r>
@@ -2972,31 +3499,47 @@
       <w:pPr>
         <w:pStyle w:val="Heading1"/>
       </w:pPr>
-      <w:bookmarkStart w:id="8" w:name="_Toc508266642"/>
+      <w:bookmarkStart w:id="10" w:name="_Toc509579373"/>
       <w:r>
         <w:lastRenderedPageBreak/>
         <w:t>Cassandra Database</w:t>
       </w:r>
-      <w:bookmarkEnd w:id="8"/>
-    </w:p>
-    <w:p>
-      <w:r>
-        <w:t>For each keyspace two tables are defined.</w:t>
+      <w:bookmarkEnd w:id="10"/>
+    </w:p>
+    <w:p>
+      <w:r>
+        <w:t xml:space="preserve">For each </w:t>
+      </w:r>
+      <w:proofErr w:type="spellStart"/>
+      <w:r>
+        <w:t>keyspace</w:t>
+      </w:r>
+      <w:proofErr w:type="spellEnd"/>
+      <w:r>
+        <w:t xml:space="preserve"> two tables are defined.</w:t>
       </w:r>
     </w:p>
     <w:p>
       <w:pPr>
         <w:pStyle w:val="Heading2"/>
       </w:pPr>
-      <w:bookmarkStart w:id="9" w:name="_Toc508266643"/>
+      <w:bookmarkStart w:id="11" w:name="_Toc509579374"/>
       <w:r>
         <w:t>entity</w:t>
       </w:r>
-      <w:bookmarkEnd w:id="9"/>
-    </w:p>
-    <w:p>
-      <w:r>
-        <w:t>The table stores a general blob information. If a blob is small then the blob body is saved right in this table. If a blob is large, the table stores the information of how many chunks the blob is split into and the blob body goes into the largeentity table as a sequence of chunks.</w:t>
+      <w:bookmarkEnd w:id="11"/>
+    </w:p>
+    <w:p>
+      <w:r>
+        <w:t xml:space="preserve">The table stores a general blob information. If a blob is small then the blob body is saved right in this table. If a blob is large, the table stores the information of how many chunks the blob is split into and the blob body goes into the </w:t>
+      </w:r>
+      <w:proofErr w:type="spellStart"/>
+      <w:r>
+        <w:t>largeentity</w:t>
+      </w:r>
+      <w:proofErr w:type="spellEnd"/>
+      <w:r>
+        <w:t xml:space="preserve"> table as a sequence of chunks.</w:t>
       </w:r>
     </w:p>
     <w:tbl>
@@ -3057,9 +3600,11 @@
             <w:tcW w:w="1525" w:type="dxa"/>
           </w:tcPr>
           <w:p>
+            <w:proofErr w:type="spellStart"/>
             <w:r>
               <w:t>ent</w:t>
             </w:r>
+            <w:proofErr w:type="spellEnd"/>
           </w:p>
         </w:tc>
         <w:tc>
@@ -3067,9 +3612,11 @@
             <w:tcW w:w="1530" w:type="dxa"/>
           </w:tcPr>
           <w:p>
+            <w:proofErr w:type="spellStart"/>
             <w:r>
               <w:t>int</w:t>
             </w:r>
+            <w:proofErr w:type="spellEnd"/>
           </w:p>
         </w:tc>
         <w:tc>
@@ -3083,7 +3630,15 @@
           </w:p>
           <w:p>
             <w:r>
-              <w:t>it shared between the entity and largeentity tables</w:t>
+              <w:t xml:space="preserve">it shared between the entity and </w:t>
+            </w:r>
+            <w:proofErr w:type="spellStart"/>
+            <w:r>
+              <w:t>largeentity</w:t>
+            </w:r>
+            <w:proofErr w:type="spellEnd"/>
+            <w:r>
+              <w:t xml:space="preserve"> tables</w:t>
             </w:r>
           </w:p>
         </w:tc>
@@ -3120,7 +3675,15 @@
           </w:p>
           <w:p>
             <w:r>
-              <w:t>Otherwise the blob is split into chunks and the chunks are saved in the largeentity table (this field value gets null)</w:t>
+              <w:t xml:space="preserve">Otherwise the blob is split into chunks and the chunks are saved in the </w:t>
+            </w:r>
+            <w:proofErr w:type="spellStart"/>
+            <w:r>
+              <w:t>largeentity</w:t>
+            </w:r>
+            <w:proofErr w:type="spellEnd"/>
+            <w:r>
+              <w:t xml:space="preserve"> table (this field value gets null)</w:t>
             </w:r>
           </w:p>
         </w:tc>
@@ -3141,9 +3704,11 @@
             <w:tcW w:w="1530" w:type="dxa"/>
           </w:tcPr>
           <w:p>
+            <w:proofErr w:type="spellStart"/>
             <w:r>
               <w:t>bigint</w:t>
             </w:r>
+            <w:proofErr w:type="spellEnd"/>
           </w:p>
         </w:tc>
         <w:tc>
@@ -3178,9 +3743,11 @@
             <w:tcW w:w="1525" w:type="dxa"/>
           </w:tcPr>
           <w:p>
+            <w:proofErr w:type="spellStart"/>
             <w:r>
               <w:t>large_parts</w:t>
             </w:r>
+            <w:proofErr w:type="spellEnd"/>
           </w:p>
         </w:tc>
         <w:tc>
@@ -3188,9 +3755,11 @@
             <w:tcW w:w="1530" w:type="dxa"/>
           </w:tcPr>
           <w:p>
+            <w:proofErr w:type="spellStart"/>
             <w:r>
               <w:t>int</w:t>
             </w:r>
+            <w:proofErr w:type="spellEnd"/>
           </w:p>
         </w:tc>
         <w:tc>
@@ -3257,9 +3826,11 @@
             <w:tcW w:w="1530" w:type="dxa"/>
           </w:tcPr>
           <w:p>
+            <w:proofErr w:type="spellStart"/>
             <w:r>
               <w:t>bigint</w:t>
             </w:r>
+            <w:proofErr w:type="spellEnd"/>
           </w:p>
         </w:tc>
         <w:tc>
@@ -3279,11 +3850,13 @@
       <w:pPr>
         <w:pStyle w:val="Heading2"/>
       </w:pPr>
-      <w:bookmarkStart w:id="10" w:name="_Toc508266644"/>
+      <w:bookmarkStart w:id="12" w:name="_Toc509579375"/>
+      <w:proofErr w:type="spellStart"/>
       <w:r>
         <w:t>largeentity</w:t>
       </w:r>
-      <w:bookmarkEnd w:id="10"/>
+      <w:bookmarkEnd w:id="12"/>
+      <w:proofErr w:type="spellEnd"/>
     </w:p>
     <w:p>
       <w:r>
@@ -3348,9 +3921,11 @@
             <w:tcW w:w="1525" w:type="dxa"/>
           </w:tcPr>
           <w:p>
+            <w:proofErr w:type="spellStart"/>
             <w:r>
               <w:t>ent</w:t>
             </w:r>
+            <w:proofErr w:type="spellEnd"/>
           </w:p>
         </w:tc>
         <w:tc>
@@ -3358,9 +3933,11 @@
             <w:tcW w:w="1530" w:type="dxa"/>
           </w:tcPr>
           <w:p>
+            <w:proofErr w:type="spellStart"/>
             <w:r>
               <w:t>int</w:t>
             </w:r>
+            <w:proofErr w:type="spellEnd"/>
           </w:p>
         </w:tc>
         <w:tc>
@@ -3380,9 +3957,11 @@
             <w:tcW w:w="1525" w:type="dxa"/>
           </w:tcPr>
           <w:p>
+            <w:proofErr w:type="spellStart"/>
             <w:r>
               <w:t>local_id</w:t>
             </w:r>
+            <w:proofErr w:type="spellEnd"/>
           </w:p>
         </w:tc>
         <w:tc>
@@ -3390,9 +3969,11 @@
             <w:tcW w:w="1530" w:type="dxa"/>
           </w:tcPr>
           <w:p>
+            <w:proofErr w:type="spellStart"/>
             <w:r>
               <w:t>int</w:t>
             </w:r>
+            <w:proofErr w:type="spellEnd"/>
           </w:p>
         </w:tc>
         <w:tc>
@@ -3461,12 +4042,12 @@
         <w:pStyle w:val="Heading1"/>
         <w:jc w:val="both"/>
       </w:pPr>
-      <w:bookmarkStart w:id="11" w:name="_Toc508266645"/>
+      <w:bookmarkStart w:id="13" w:name="_Toc509579376"/>
       <w:r>
         <w:lastRenderedPageBreak/>
         <w:t>Monitoring and Maintenance</w:t>
       </w:r>
-      <w:bookmarkEnd w:id="11"/>
+      <w:bookmarkEnd w:id="13"/>
     </w:p>
     <w:p/>
     <w:p>
@@ -3483,12 +4064,12 @@
       <w:pPr>
         <w:pStyle w:val="Heading1"/>
       </w:pPr>
-      <w:bookmarkStart w:id="12" w:name="_Toc508266646"/>
+      <w:bookmarkStart w:id="14" w:name="_Toc509579377"/>
       <w:r>
         <w:lastRenderedPageBreak/>
         <w:t>Command Line Arguments</w:t>
       </w:r>
-      <w:bookmarkEnd w:id="12"/>
+      <w:bookmarkEnd w:id="14"/>
     </w:p>
     <w:p>
       <w:r>
@@ -3562,8 +4143,13 @@
           </w:tcPr>
           <w:p>
             <w:r>
-              <w:t>-nodaemon</w:t>
-            </w:r>
+              <w:t>-</w:t>
+            </w:r>
+            <w:proofErr w:type="spellStart"/>
+            <w:r>
+              <w:t>nodaemon</w:t>
+            </w:r>
+            <w:proofErr w:type="spellEnd"/>
           </w:p>
         </w:tc>
         <w:tc>
@@ -3572,7 +4158,15 @@
           </w:tcPr>
           <w:p>
             <w:r>
-              <w:t>If given then the server does not daemonize.</w:t>
+              <w:t xml:space="preserve">If given then the server does not </w:t>
+            </w:r>
+            <w:proofErr w:type="spellStart"/>
+            <w:r>
+              <w:t>daemonize</w:t>
+            </w:r>
+            <w:proofErr w:type="spellEnd"/>
+            <w:r>
+              <w:t>.</w:t>
             </w:r>
           </w:p>
         </w:tc>
@@ -3650,8 +4244,13 @@
           </w:tcPr>
           <w:p>
             <w:r>
-              <w:t>-conffile</w:t>
-            </w:r>
+              <w:t>-</w:t>
+            </w:r>
+            <w:proofErr w:type="spellStart"/>
+            <w:r>
+              <w:t>conffile</w:t>
+            </w:r>
+            <w:proofErr w:type="spellEnd"/>
           </w:p>
         </w:tc>
         <w:tc>
@@ -3670,33 +4269,45 @@
       <w:pPr>
         <w:pStyle w:val="Heading1"/>
       </w:pPr>
-      <w:bookmarkStart w:id="13" w:name="_Toc508266647"/>
+      <w:bookmarkStart w:id="15" w:name="_Toc509579378"/>
       <w:r>
         <w:t>Configuration Parameters</w:t>
       </w:r>
-      <w:bookmarkEnd w:id="13"/>
+      <w:bookmarkEnd w:id="15"/>
     </w:p>
     <w:p>
       <w:pPr>
         <w:jc w:val="both"/>
       </w:pPr>
-      <w:r>
-        <w:t>Pubseq Gateway</w:t>
+      <w:proofErr w:type="spellStart"/>
+      <w:r>
+        <w:t>Pubseq</w:t>
+      </w:r>
+      <w:proofErr w:type="spellEnd"/>
+      <w:r>
+        <w:t xml:space="preserve"> Gateway</w:t>
       </w:r>
       <w:r>
         <w:t xml:space="preserve"> reads the configuration from a file. The default name of the server is </w:t>
       </w:r>
+      <w:proofErr w:type="spellStart"/>
       <w:r>
         <w:t>pubseq_gateway</w:t>
       </w:r>
+      <w:proofErr w:type="spellEnd"/>
       <w:r>
         <w:t xml:space="preserve"> so (if the </w:t>
       </w:r>
       <w:r>
         <w:t>–</w:t>
       </w:r>
-      <w:r>
-        <w:t xml:space="preserve">conffile command line argument is not provided) the default configuration file name will be </w:t>
+      <w:proofErr w:type="spellStart"/>
+      <w:r>
+        <w:t>conffile</w:t>
+      </w:r>
+      <w:proofErr w:type="spellEnd"/>
+      <w:r>
+        <w:t xml:space="preserve"> command line argument is not provided) the default configuration file name will be </w:t>
       </w:r>
       <w:r>
         <w:t>pubseq_gateway</w:t>
@@ -3716,14 +4327,22 @@
         <w:t>NCBI</w:t>
       </w:r>
       <w:r>
-        <w:t xml:space="preserve"> standard ini file format with sections and values within sections. The sections below describe each section of the configuration file separately.</w:t>
+        <w:t xml:space="preserve"> standard </w:t>
+      </w:r>
+      <w:proofErr w:type="spellStart"/>
+      <w:r>
+        <w:t>ini</w:t>
+      </w:r>
+      <w:proofErr w:type="spellEnd"/>
+      <w:r>
+        <w:t xml:space="preserve"> file format with sections and values within sections. The sections below describe each section of the configuration file separately.</w:t>
       </w:r>
     </w:p>
     <w:p>
       <w:pPr>
         <w:pStyle w:val="Heading2"/>
       </w:pPr>
-      <w:bookmarkStart w:id="14" w:name="_Toc508266648"/>
+      <w:bookmarkStart w:id="16" w:name="_Toc509579379"/>
       <w:r>
         <w:t>[</w:t>
       </w:r>
@@ -3733,7 +4352,7 @@
       <w:r>
         <w:t>] section</w:t>
       </w:r>
-      <w:bookmarkEnd w:id="14"/>
+      <w:bookmarkEnd w:id="16"/>
     </w:p>
     <w:tbl>
       <w:tblPr>
@@ -3782,9 +4401,11 @@
             <w:pPr>
               <w:jc w:val="both"/>
             </w:pPr>
+            <w:proofErr w:type="spellStart"/>
             <w:r>
               <w:t>dbfile</w:t>
             </w:r>
+            <w:proofErr w:type="spellEnd"/>
           </w:p>
         </w:tc>
         <w:tc>
@@ -3814,14 +4435,14 @@
       <w:pPr>
         <w:pStyle w:val="Heading2"/>
       </w:pPr>
-      <w:bookmarkStart w:id="15" w:name="_Toc508266649"/>
+      <w:bookmarkStart w:id="17" w:name="_Toc509579380"/>
       <w:r>
         <w:t>[SERVER</w:t>
       </w:r>
       <w:r>
         <w:t>] section</w:t>
       </w:r>
-      <w:bookmarkEnd w:id="15"/>
+      <w:bookmarkEnd w:id="17"/>
     </w:p>
     <w:tbl>
       <w:tblPr>
@@ -3981,9 +4602,11 @@
             <w:pPr>
               <w:jc w:val="both"/>
             </w:pPr>
+            <w:proofErr w:type="spellStart"/>
             <w:r>
               <w:t>maxconn</w:t>
             </w:r>
+            <w:proofErr w:type="spellEnd"/>
           </w:p>
         </w:tc>
         <w:tc>
@@ -4020,9 +4643,11 @@
             <w:pPr>
               <w:jc w:val="both"/>
             </w:pPr>
+            <w:proofErr w:type="spellStart"/>
             <w:r>
               <w:t>optimeout</w:t>
             </w:r>
+            <w:proofErr w:type="spellEnd"/>
           </w:p>
         </w:tc>
         <w:tc>
@@ -4056,9 +4681,11 @@
             <w:pPr>
               <w:jc w:val="both"/>
             </w:pPr>
+            <w:proofErr w:type="spellStart"/>
             <w:r>
               <w:t>countfile</w:t>
             </w:r>
+            <w:proofErr w:type="spellEnd"/>
           </w:p>
         </w:tc>
         <w:tc>
@@ -4107,11 +4734,11 @@
       <w:pPr>
         <w:pStyle w:val="Heading2"/>
       </w:pPr>
-      <w:bookmarkStart w:id="16" w:name="_Toc508266650"/>
+      <w:bookmarkStart w:id="18" w:name="_Toc509579381"/>
       <w:r>
         <w:t>[CASSANDRA_DB] section</w:t>
       </w:r>
-      <w:bookmarkEnd w:id="16"/>
+      <w:bookmarkEnd w:id="18"/>
     </w:p>
     <w:tbl>
       <w:tblPr>
@@ -4160,9 +4787,11 @@
             <w:pPr>
               <w:jc w:val="both"/>
             </w:pPr>
+            <w:proofErr w:type="spellStart"/>
             <w:r>
               <w:t>ctimeout</w:t>
             </w:r>
+            <w:proofErr w:type="spellEnd"/>
           </w:p>
         </w:tc>
         <w:tc>
@@ -4174,8 +4803,13 @@
               <w:jc w:val="both"/>
             </w:pPr>
             <w:r>
-              <w:t>Connection timeout in ms</w:t>
-            </w:r>
+              <w:t xml:space="preserve">Connection timeout in </w:t>
+            </w:r>
+            <w:proofErr w:type="spellStart"/>
+            <w:r>
+              <w:t>ms</w:t>
+            </w:r>
+            <w:proofErr w:type="spellEnd"/>
           </w:p>
           <w:p>
             <w:pPr>
@@ -4199,9 +4833,11 @@
             <w:pPr>
               <w:jc w:val="both"/>
             </w:pPr>
+            <w:proofErr w:type="spellStart"/>
             <w:r>
               <w:t>qtimeout</w:t>
             </w:r>
+            <w:proofErr w:type="spellEnd"/>
           </w:p>
         </w:tc>
         <w:tc>
@@ -4213,8 +4849,13 @@
               <w:jc w:val="both"/>
             </w:pPr>
             <w:r>
-              <w:t>Query timeout in ms</w:t>
-            </w:r>
+              <w:t xml:space="preserve">Query timeout in </w:t>
+            </w:r>
+            <w:proofErr w:type="spellStart"/>
+            <w:r>
+              <w:t>ms</w:t>
+            </w:r>
+            <w:proofErr w:type="spellEnd"/>
           </w:p>
           <w:p>
             <w:pPr>
@@ -4271,9 +4912,11 @@
             <w:pPr>
               <w:jc w:val="both"/>
             </w:pPr>
+            <w:proofErr w:type="spellStart"/>
             <w:r>
               <w:t>fallbackrdconsistency</w:t>
             </w:r>
+            <w:proofErr w:type="spellEnd"/>
           </w:p>
         </w:tc>
         <w:tc>
@@ -4307,9 +4950,11 @@
             <w:pPr>
               <w:jc w:val="both"/>
             </w:pPr>
+            <w:proofErr w:type="spellStart"/>
             <w:r>
               <w:t>fallbackwriteconsistency</w:t>
             </w:r>
+            <w:proofErr w:type="spellEnd"/>
           </w:p>
         </w:tc>
         <w:tc>
@@ -4321,7 +4966,15 @@
               <w:jc w:val="both"/>
             </w:pPr>
             <w:r>
-              <w:t>Lower down consistency of BD write operations if local quorum can't be achieved</w:t>
+              <w:t xml:space="preserve">Lower down consistency of BD </w:t>
+            </w:r>
+            <w:proofErr w:type="gramStart"/>
+            <w:r>
+              <w:t>write</w:t>
+            </w:r>
+            <w:proofErr w:type="gramEnd"/>
+            <w:r>
+              <w:t xml:space="preserve"> operations if local quorum can't be achieved</w:t>
             </w:r>
             <w:r>
               <w:t>.</w:t>
@@ -4332,7 +4985,15 @@
               <w:jc w:val="both"/>
             </w:pPr>
             <w:r>
-              <w:t>0 - default cassandra driver behavior</w:t>
+              <w:t xml:space="preserve">0 - default </w:t>
+            </w:r>
+            <w:proofErr w:type="spellStart"/>
+            <w:r>
+              <w:t>cassandra</w:t>
+            </w:r>
+            <w:proofErr w:type="spellEnd"/>
+            <w:r>
+              <w:t xml:space="preserve"> driver behavior</w:t>
             </w:r>
           </w:p>
           <w:p>
@@ -4354,9 +5015,11 @@
             <w:pPr>
               <w:jc w:val="both"/>
             </w:pPr>
+            <w:proofErr w:type="spellStart"/>
             <w:r>
               <w:t>loadbalancing</w:t>
             </w:r>
+            <w:proofErr w:type="spellEnd"/>
           </w:p>
         </w:tc>
         <w:tc>
@@ -4368,16 +5031,34 @@
               <w:jc w:val="both"/>
             </w:pPr>
             <w:r>
-              <w:t>Load balancing policy. Accepted values are: DCAware, RoundRobin</w:t>
-            </w:r>
+              <w:t xml:space="preserve">Load balancing policy. Accepted values are: </w:t>
+            </w:r>
+            <w:proofErr w:type="spellStart"/>
+            <w:r>
+              <w:t>DCAware</w:t>
+            </w:r>
+            <w:proofErr w:type="spellEnd"/>
+            <w:r>
+              <w:t xml:space="preserve">, </w:t>
+            </w:r>
+            <w:proofErr w:type="spellStart"/>
+            <w:r>
+              <w:t>RoundRobin</w:t>
+            </w:r>
+            <w:proofErr w:type="spellEnd"/>
           </w:p>
           <w:p>
             <w:pPr>
               <w:jc w:val="both"/>
             </w:pPr>
             <w:r>
-              <w:t>Default: DCAware</w:t>
-            </w:r>
+              <w:t xml:space="preserve">Default: </w:t>
+            </w:r>
+            <w:proofErr w:type="spellStart"/>
+            <w:r>
+              <w:t>DCAware</w:t>
+            </w:r>
+            <w:proofErr w:type="spellEnd"/>
           </w:p>
         </w:tc>
       </w:tr>
@@ -4390,9 +5071,11 @@
             <w:pPr>
               <w:jc w:val="both"/>
             </w:pPr>
+            <w:proofErr w:type="spellStart"/>
             <w:r>
               <w:t>tokenaware</w:t>
             </w:r>
+            <w:proofErr w:type="spellEnd"/>
           </w:p>
         </w:tc>
         <w:tc>
@@ -4404,7 +5087,15 @@
               <w:jc w:val="both"/>
             </w:pPr>
             <w:r>
-              <w:t>Enables TokenAware routing</w:t>
+              <w:t xml:space="preserve">Enables </w:t>
+            </w:r>
+            <w:proofErr w:type="spellStart"/>
+            <w:r>
+              <w:t>TokenAware</w:t>
+            </w:r>
+            <w:proofErr w:type="spellEnd"/>
+            <w:r>
+              <w:t xml:space="preserve"> routing</w:t>
             </w:r>
           </w:p>
           <w:p>
@@ -4426,9 +5117,11 @@
             <w:pPr>
               <w:jc w:val="both"/>
             </w:pPr>
+            <w:proofErr w:type="spellStart"/>
             <w:r>
               <w:t>latencyaware</w:t>
             </w:r>
+            <w:proofErr w:type="spellEnd"/>
           </w:p>
         </w:tc>
         <w:tc>
@@ -4440,7 +5133,15 @@
               <w:jc w:val="both"/>
             </w:pPr>
             <w:r>
-              <w:t>Enables LatencyAware routing</w:t>
+              <w:t xml:space="preserve">Enables </w:t>
+            </w:r>
+            <w:proofErr w:type="spellStart"/>
+            <w:r>
+              <w:t>LatencyAware</w:t>
+            </w:r>
+            <w:proofErr w:type="spellEnd"/>
+            <w:r>
+              <w:t xml:space="preserve"> routing</w:t>
             </w:r>
           </w:p>
           <w:p>
@@ -4462,9 +5163,11 @@
             <w:pPr>
               <w:jc w:val="both"/>
             </w:pPr>
+            <w:proofErr w:type="spellStart"/>
             <w:r>
               <w:t>numthreadsio</w:t>
             </w:r>
+            <w:proofErr w:type="spellEnd"/>
           </w:p>
         </w:tc>
         <w:tc>
@@ -4476,7 +5179,23 @@
               <w:jc w:val="both"/>
             </w:pPr>
             <w:r>
-              <w:t>Number of io threads to async processing (1...32)</w:t>
+              <w:t xml:space="preserve">Number of </w:t>
+            </w:r>
+            <w:proofErr w:type="spellStart"/>
+            <w:r>
+              <w:t>io</w:t>
+            </w:r>
+            <w:proofErr w:type="spellEnd"/>
+            <w:r>
+              <w:t xml:space="preserve"> threads to </w:t>
+            </w:r>
+            <w:proofErr w:type="spellStart"/>
+            <w:r>
+              <w:t>async</w:t>
+            </w:r>
+            <w:proofErr w:type="spellEnd"/>
+            <w:r>
+              <w:t xml:space="preserve"> processing (1...32)</w:t>
             </w:r>
           </w:p>
           <w:p>
@@ -4498,9 +5217,11 @@
             <w:pPr>
               <w:jc w:val="both"/>
             </w:pPr>
+            <w:proofErr w:type="spellStart"/>
             <w:r>
               <w:t>numconnperhost</w:t>
             </w:r>
+            <w:proofErr w:type="spellEnd"/>
           </w:p>
         </w:tc>
         <w:tc>
@@ -4534,9 +5255,11 @@
             <w:pPr>
               <w:jc w:val="both"/>
             </w:pPr>
+            <w:proofErr w:type="spellStart"/>
             <w:r>
               <w:t>maxconnperhost</w:t>
             </w:r>
+            <w:proofErr w:type="spellEnd"/>
           </w:p>
         </w:tc>
         <w:tc>
@@ -4606,9 +5329,11 @@
             <w:pPr>
               <w:jc w:val="both"/>
             </w:pPr>
+            <w:proofErr w:type="spellStart"/>
             <w:r>
               <w:t>drvlog</w:t>
             </w:r>
+            <w:proofErr w:type="spellEnd"/>
           </w:p>
         </w:tc>
         <w:tc>
@@ -4620,7 +5345,15 @@
               <w:jc w:val="both"/>
             </w:pPr>
             <w:r>
-              <w:t>Location of a cassandra driver log file. If not provided then there will be no</w:t>
+              <w:t xml:space="preserve">Location of a </w:t>
+            </w:r>
+            <w:proofErr w:type="spellStart"/>
+            <w:r>
+              <w:t>cassandra</w:t>
+            </w:r>
+            <w:proofErr w:type="spellEnd"/>
+            <w:r>
+              <w:t xml:space="preserve"> driver log file. If not provided then there will be no</w:t>
             </w:r>
             <w:r>
               <w:t xml:space="preserve"> </w:t>
@@ -4648,9 +5381,11 @@
             <w:pPr>
               <w:jc w:val="both"/>
             </w:pPr>
+            <w:proofErr w:type="spellStart"/>
             <w:r>
               <w:t>password_file</w:t>
             </w:r>
+            <w:proofErr w:type="spellEnd"/>
           </w:p>
         </w:tc>
         <w:tc>
@@ -4666,7 +5401,23 @@
               <w:t>Cassandra password file and a section where credentials are stored</w:t>
             </w:r>
             <w:r>
-              <w:t>. If a password_file is not provided then password_section value is ignored.</w:t>
+              <w:t xml:space="preserve">. If a </w:t>
+            </w:r>
+            <w:proofErr w:type="spellStart"/>
+            <w:r>
+              <w:t>password_file</w:t>
+            </w:r>
+            <w:proofErr w:type="spellEnd"/>
+            <w:r>
+              <w:t xml:space="preserve"> is not provided then </w:t>
+            </w:r>
+            <w:proofErr w:type="spellStart"/>
+            <w:r>
+              <w:t>password_section</w:t>
+            </w:r>
+            <w:proofErr w:type="spellEnd"/>
+            <w:r>
+              <w:t xml:space="preserve"> value is ignored.</w:t>
             </w:r>
           </w:p>
           <w:p>
@@ -4688,9 +5439,11 @@
             <w:pPr>
               <w:jc w:val="both"/>
             </w:pPr>
+            <w:proofErr w:type="spellStart"/>
             <w:r>
               <w:t>password_section</w:t>
             </w:r>
+            <w:proofErr w:type="spellEnd"/>
           </w:p>
         </w:tc>
         <w:tc>
@@ -4730,12 +5483,14 @@
             <w:r>
               <w:t>The value is a load balancer name or a list of host</w:t>
             </w:r>
+            <w:proofErr w:type="gramStart"/>
             <w:r>
               <w:t>[</w:t>
             </w:r>
             <w:r>
               <w:t>:port</w:t>
             </w:r>
+            <w:proofErr w:type="gramEnd"/>
             <w:r>
               <w:t>]</w:t>
             </w:r>
@@ -4757,7 +5512,15 @@
               <w:jc w:val="both"/>
             </w:pPr>
             <w:r>
-              <w:t>If the value has neither ‘ ‘, nor ‘,’ no</w:t>
+              <w:t xml:space="preserve">If the value has neither </w:t>
+            </w:r>
+            <w:proofErr w:type="gramStart"/>
+            <w:r>
+              <w:t>‘ ‘</w:t>
+            </w:r>
+            <w:proofErr w:type="gramEnd"/>
+            <w:r>
+              <w:t>, nor ‘,’ no</w:t>
             </w:r>
             <w:r>
               <w:t>r</w:t>
@@ -4768,8 +5531,13 @@
             <w:r>
               <w:t xml:space="preserve"> The load balancer resolved host ports are </w:t>
             </w:r>
-            <w:r>
-              <w:t>are sorted in accordance with their rates.</w:t>
+            <w:proofErr w:type="spellStart"/>
+            <w:r>
+              <w:t>are</w:t>
+            </w:r>
+            <w:proofErr w:type="spellEnd"/>
+            <w:r>
+              <w:t xml:space="preserve"> sorted in accordance with their rates.</w:t>
             </w:r>
           </w:p>
           <w:p>
@@ -4777,10 +5545,26 @@
               <w:jc w:val="both"/>
             </w:pPr>
             <w:r>
-              <w:t xml:space="preserve">The list of host[:port] items, regardless </w:t>
-            </w:r>
-            <w:r>
-              <w:t>where it came from – directly from a parameter value or from a load balancer – is analyzed further. The analizis checks that if ports are provided then they are the same. If the port is provided then it is used for the Cassandra cluster. If no ports are provided then the Cassandra driver uses its default one.</w:t>
+              <w:t>The list of host</w:t>
+            </w:r>
+            <w:proofErr w:type="gramStart"/>
+            <w:r>
+              <w:t>[:port</w:t>
+            </w:r>
+            <w:proofErr w:type="gramEnd"/>
+            <w:r>
+              <w:t xml:space="preserve">] items, regardless </w:t>
+            </w:r>
+            <w:r>
+              <w:t xml:space="preserve">where it came from – directly from a parameter value or from a load balancer – is analyzed further. The </w:t>
+            </w:r>
+            <w:proofErr w:type="spellStart"/>
+            <w:r>
+              <w:t>analizis</w:t>
+            </w:r>
+            <w:proofErr w:type="spellEnd"/>
+            <w:r>
+              <w:t xml:space="preserve"> checks that if ports are provided then they are the same. If the port is provided then it is used for the Cassandra cluster. If no ports are provided then the Cassandra driver uses its default one.</w:t>
             </w:r>
           </w:p>
         </w:tc>
@@ -4801,26 +5585,31 @@
       <w:pPr>
         <w:pStyle w:val="Heading1"/>
       </w:pPr>
-      <w:bookmarkStart w:id="17" w:name="_Toc508266651"/>
+      <w:bookmarkStart w:id="19" w:name="_Toc509579382"/>
       <w:r>
         <w:lastRenderedPageBreak/>
         <w:t>Appendix</w:t>
       </w:r>
-      <w:bookmarkEnd w:id="17"/>
+      <w:bookmarkEnd w:id="19"/>
     </w:p>
     <w:p/>
     <w:p>
       <w:pPr>
         <w:pStyle w:val="Heading2"/>
       </w:pPr>
-      <w:bookmarkStart w:id="18" w:name="_Toc508266652"/>
-      <w:r>
-        <w:t xml:space="preserve">GetBlob </w:t>
+      <w:bookmarkStart w:id="20" w:name="_Toc509579383"/>
+      <w:proofErr w:type="spellStart"/>
+      <w:r>
+        <w:t>GetBlob</w:t>
+      </w:r>
+      <w:proofErr w:type="spellEnd"/>
+      <w:r>
+        <w:t xml:space="preserve"> </w:t>
       </w:r>
       <w:r>
         <w:t>Diagram</w:t>
       </w:r>
-      <w:bookmarkEnd w:id="18"/>
+      <w:bookmarkEnd w:id="20"/>
     </w:p>
     <w:p/>
     <w:p>
@@ -7991,7 +8780,7 @@
 <file path=customXml/item1.xml><?xml version="1.0" encoding="utf-8"?>
 <CoverPageProperties xmlns="http://schemas.microsoft.com/office/2006/coverPageProps">
   <PublishDate>2018-01-24T00:00:00</PublishDate>
-  <Abstract>Document version: 1.2</Abstract>
+  <Abstract>Document version: 1.3</Abstract>
   <CompanyAddress/>
   <CompanyPhone/>
   <CompanyFax/>
@@ -8012,65 +8801,6 @@
 </file>
 
 <file path=customXml/item3.xml><?xml version="1.0" encoding="utf-8"?>
-<?mso-contentType ?>
-<FormTemplates xmlns="http://schemas.microsoft.com/sharepoint/v3/contenttype/forms">
-  <Display>DocumentLibraryForm</Display>
-  <Edit>DocumentLibraryForm</Edit>
-  <New>DocumentLibraryForm</New>
-</FormTemplates>
-</file>
-
-<file path=customXml/item4.xml><?xml version="1.0" encoding="utf-8"?>
-<?mso-contentType ?>
-<spe:Receivers xmlns:spe="http://schemas.microsoft.com/sharepoint/events">
-  <Receiver>
-    <Name>Document ID Generator</Name>
-    <Synchronization>Synchronous</Synchronization>
-    <Type>10001</Type>
-    <SequenceNumber>1000</SequenceNumber>
-    <Url/>
-    <Assembly>Microsoft.Office.DocumentManagement, Version=15.0.0.0, Culture=neutral, PublicKeyToken=71e9bce111e9429c</Assembly>
-    <Class>Microsoft.Office.DocumentManagement.Internal.DocIdHandler</Class>
-    <Data/>
-    <Filter/>
-  </Receiver>
-  <Receiver>
-    <Name>Document ID Generator</Name>
-    <Synchronization>Synchronous</Synchronization>
-    <Type>10002</Type>
-    <SequenceNumber>1001</SequenceNumber>
-    <Url/>
-    <Assembly>Microsoft.Office.DocumentManagement, Version=15.0.0.0, Culture=neutral, PublicKeyToken=71e9bce111e9429c</Assembly>
-    <Class>Microsoft.Office.DocumentManagement.Internal.DocIdHandler</Class>
-    <Data/>
-    <Filter/>
-  </Receiver>
-  <Receiver>
-    <Name>Document ID Generator</Name>
-    <Synchronization>Synchronous</Synchronization>
-    <Type>10004</Type>
-    <SequenceNumber>1002</SequenceNumber>
-    <Url/>
-    <Assembly>Microsoft.Office.DocumentManagement, Version=15.0.0.0, Culture=neutral, PublicKeyToken=71e9bce111e9429c</Assembly>
-    <Class>Microsoft.Office.DocumentManagement.Internal.DocIdHandler</Class>
-    <Data/>
-    <Filter/>
-  </Receiver>
-  <Receiver>
-    <Name>Document ID Generator</Name>
-    <Synchronization>Synchronous</Synchronization>
-    <Type>10006</Type>
-    <SequenceNumber>1003</SequenceNumber>
-    <Url/>
-    <Assembly>Microsoft.Office.DocumentManagement, Version=15.0.0.0, Culture=neutral, PublicKeyToken=71e9bce111e9429c</Assembly>
-    <Class>Microsoft.Office.DocumentManagement.Internal.DocIdHandler</Class>
-    <Data/>
-    <Filter/>
-  </Receiver>
-</spe:Receivers>
-</file>
-
-<file path=customXml/item5.xml><?xml version="1.0" encoding="utf-8"?>
 <ct:contentTypeSchema xmlns:ct="http://schemas.microsoft.com/office/2006/metadata/contentType" xmlns:ma="http://schemas.microsoft.com/office/2006/metadata/properties/metaAttributes" ct:_="" ma:_="" ma:contentTypeName="Document" ma:contentTypeID="0x010100804F0F871C92454BA582842CD3B861CB" ma:contentTypeVersion="1" ma:contentTypeDescription="Create a new document." ma:contentTypeScope="" ma:versionID="17108c8fb818525b19f04f03124d2db9">
   <xsd:schema xmlns:xsd="http://www.w3.org/2001/XMLSchema" xmlns:xs="http://www.w3.org/2001/XMLSchema" xmlns:p="http://schemas.microsoft.com/office/2006/metadata/properties" xmlns:ns2="bebfb516-47c3-42bf-8695-c627e02fd07c" targetNamespace="http://schemas.microsoft.com/office/2006/metadata/properties" ma:root="true" ma:fieldsID="1c56c5b5f1ead94acc500394bce569b3" ns2:_="">
     <xsd:import namespace="bebfb516-47c3-42bf-8695-c627e02fd07c"/>
@@ -8215,6 +8945,65 @@
 </ct:contentTypeSchema>
 </file>
 
+<file path=customXml/item4.xml><?xml version="1.0" encoding="utf-8"?>
+<?mso-contentType ?>
+<spe:Receivers xmlns:spe="http://schemas.microsoft.com/sharepoint/events">
+  <Receiver>
+    <Name>Document ID Generator</Name>
+    <Synchronization>Synchronous</Synchronization>
+    <Type>10001</Type>
+    <SequenceNumber>1000</SequenceNumber>
+    <Url/>
+    <Assembly>Microsoft.Office.DocumentManagement, Version=15.0.0.0, Culture=neutral, PublicKeyToken=71e9bce111e9429c</Assembly>
+    <Class>Microsoft.Office.DocumentManagement.Internal.DocIdHandler</Class>
+    <Data/>
+    <Filter/>
+  </Receiver>
+  <Receiver>
+    <Name>Document ID Generator</Name>
+    <Synchronization>Synchronous</Synchronization>
+    <Type>10002</Type>
+    <SequenceNumber>1001</SequenceNumber>
+    <Url/>
+    <Assembly>Microsoft.Office.DocumentManagement, Version=15.0.0.0, Culture=neutral, PublicKeyToken=71e9bce111e9429c</Assembly>
+    <Class>Microsoft.Office.DocumentManagement.Internal.DocIdHandler</Class>
+    <Data/>
+    <Filter/>
+  </Receiver>
+  <Receiver>
+    <Name>Document ID Generator</Name>
+    <Synchronization>Synchronous</Synchronization>
+    <Type>10004</Type>
+    <SequenceNumber>1002</SequenceNumber>
+    <Url/>
+    <Assembly>Microsoft.Office.DocumentManagement, Version=15.0.0.0, Culture=neutral, PublicKeyToken=71e9bce111e9429c</Assembly>
+    <Class>Microsoft.Office.DocumentManagement.Internal.DocIdHandler</Class>
+    <Data/>
+    <Filter/>
+  </Receiver>
+  <Receiver>
+    <Name>Document ID Generator</Name>
+    <Synchronization>Synchronous</Synchronization>
+    <Type>10006</Type>
+    <SequenceNumber>1003</SequenceNumber>
+    <Url/>
+    <Assembly>Microsoft.Office.DocumentManagement, Version=15.0.0.0, Culture=neutral, PublicKeyToken=71e9bce111e9429c</Assembly>
+    <Class>Microsoft.Office.DocumentManagement.Internal.DocIdHandler</Class>
+    <Data/>
+    <Filter/>
+  </Receiver>
+</spe:Receivers>
+</file>
+
+<file path=customXml/item5.xml><?xml version="1.0" encoding="utf-8"?>
+<?mso-contentType ?>
+<FormTemplates xmlns="http://schemas.microsoft.com/sharepoint/v3/contenttype/forms">
+  <Display>DocumentLibraryForm</Display>
+  <Edit>DocumentLibraryForm</Edit>
+  <New>DocumentLibraryForm</New>
+</FormTemplates>
+</file>
+
 <file path=customXml/item6.xml><?xml version="1.0" encoding="utf-8"?>
 <b:Sources xmlns:b="http://schemas.openxmlformats.org/officeDocument/2006/bibliography" xmlns="http://schemas.openxmlformats.org/officeDocument/2006/bibliography" SelectedStyle="\APA.XSL" StyleName="APA"/>
 </file>
@@ -8237,22 +9026,6 @@
 </file>
 
 <file path=customXml/itemProps3.xml><?xml version="1.0" encoding="utf-8"?>
-<ds:datastoreItem xmlns:ds="http://schemas.openxmlformats.org/officeDocument/2006/customXml" ds:itemID="{910EA325-BFD3-40A7-B49F-A40A5596D5CE}">
-  <ds:schemaRefs>
-    <ds:schemaRef ds:uri="http://schemas.microsoft.com/sharepoint/v3/contenttype/forms"/>
-  </ds:schemaRefs>
-</ds:datastoreItem>
-</file>
-
-<file path=customXml/itemProps4.xml><?xml version="1.0" encoding="utf-8"?>
-<ds:datastoreItem xmlns:ds="http://schemas.openxmlformats.org/officeDocument/2006/customXml" ds:itemID="{4BDF85BA-E69F-4D6A-AE92-E7CF998321DD}">
-  <ds:schemaRefs>
-    <ds:schemaRef ds:uri="http://schemas.microsoft.com/sharepoint/events"/>
-  </ds:schemaRefs>
-</ds:datastoreItem>
-</file>
-
-<file path=customXml/itemProps5.xml><?xml version="1.0" encoding="utf-8"?>
 <ds:datastoreItem xmlns:ds="http://schemas.openxmlformats.org/officeDocument/2006/customXml" ds:itemID="{AA0E1C7F-2557-4EEC-A922-A4F9B8592289}">
   <ds:schemaRefs>
     <ds:schemaRef ds:uri="http://schemas.microsoft.com/office/2006/metadata/contentType"/>
@@ -8270,8 +9043,24 @@
 </ds:datastoreItem>
 </file>
 
+<file path=customXml/itemProps4.xml><?xml version="1.0" encoding="utf-8"?>
+<ds:datastoreItem xmlns:ds="http://schemas.openxmlformats.org/officeDocument/2006/customXml" ds:itemID="{4BDF85BA-E69F-4D6A-AE92-E7CF998321DD}">
+  <ds:schemaRefs>
+    <ds:schemaRef ds:uri="http://schemas.microsoft.com/sharepoint/events"/>
+  </ds:schemaRefs>
+</ds:datastoreItem>
+</file>
+
+<file path=customXml/itemProps5.xml><?xml version="1.0" encoding="utf-8"?>
+<ds:datastoreItem xmlns:ds="http://schemas.openxmlformats.org/officeDocument/2006/customXml" ds:itemID="{910EA325-BFD3-40A7-B49F-A40A5596D5CE}">
+  <ds:schemaRefs>
+    <ds:schemaRef ds:uri="http://schemas.microsoft.com/sharepoint/v3/contenttype/forms"/>
+  </ds:schemaRefs>
+</ds:datastoreItem>
+</file>
+
 <file path=customXml/itemProps6.xml><?xml version="1.0" encoding="utf-8"?>
-<ds:datastoreItem xmlns:ds="http://schemas.openxmlformats.org/officeDocument/2006/customXml" ds:itemID="{66AEAD86-95DB-42F7-943A-7736D2C914AB}">
+<ds:datastoreItem xmlns:ds="http://schemas.openxmlformats.org/officeDocument/2006/customXml" ds:itemID="{827855D7-BA10-4748-8A99-92F86B9C4524}">
   <ds:schemaRefs>
     <ds:schemaRef ds:uri="http://schemas.openxmlformats.org/officeDocument/2006/bibliography"/>
   </ds:schemaRefs>

</xml_diff>

<commit_message>
Adding ADMIN/info request and response description. JIRA: CXX-9974
</commit_message>
<xml_diff>
--- a/misc/PSG Server.docx
+++ b/misc/PSG Server.docx
@@ -382,7 +382,7 @@
                       <w:t>Document version: 1.</w:t>
                     </w:r>
                     <w:r>
-                      <w:t>3</w:t>
+                      <w:t>4</w:t>
                     </w:r>
                   </w:p>
                 </w:tc>
@@ -660,6 +660,48 @@
           <w:p>
             <w:r>
               <w:t>Adding ADMIN/config request</w:t>
+            </w:r>
+          </w:p>
+        </w:tc>
+      </w:tr>
+      <w:tr>
+        <w:tc>
+          <w:tcPr>
+            <w:tcW w:w="1001" w:type="dxa"/>
+          </w:tcPr>
+          <w:p>
+            <w:r>
+              <w:t>1.4</w:t>
+            </w:r>
+          </w:p>
+        </w:tc>
+        <w:tc>
+          <w:tcPr>
+            <w:tcW w:w="1678" w:type="dxa"/>
+          </w:tcPr>
+          <w:p>
+            <w:r>
+              <w:t>Mar 26, 2018</w:t>
+            </w:r>
+          </w:p>
+        </w:tc>
+        <w:tc>
+          <w:tcPr>
+            <w:tcW w:w="2182" w:type="dxa"/>
+          </w:tcPr>
+          <w:p>
+            <w:r>
+              <w:t>Sergey Satskiy</w:t>
+            </w:r>
+          </w:p>
+        </w:tc>
+        <w:tc>
+          <w:tcPr>
+            <w:tcW w:w="4489" w:type="dxa"/>
+          </w:tcPr>
+          <w:p>
+            <w:r>
+              <w:t>Adding ADMIN/info request</w:t>
             </w:r>
           </w:p>
         </w:tc>
@@ -728,7 +770,7 @@
           <w:r>
             <w:fldChar w:fldCharType="separate"/>
           </w:r>
-          <w:hyperlink w:anchor="_Toc509579364" w:history="1">
+          <w:hyperlink w:anchor="_Toc509829276" w:history="1">
             <w:r>
               <w:rPr>
                 <w:rStyle w:val="Hyperlink"/>
@@ -755,7 +797,7 @@
                 <w:noProof/>
                 <w:webHidden/>
               </w:rPr>
-              <w:instrText xml:space="preserve"> PAGEREF _Toc509579364 \h </w:instrText>
+              <w:instrText xml:space="preserve"> PAGEREF _Toc509829276 \h </w:instrText>
             </w:r>
             <w:r>
               <w:rPr>
@@ -797,7 +839,7 @@
               <w:noProof/>
             </w:rPr>
           </w:pPr>
-          <w:hyperlink w:anchor="_Toc509579365" w:history="1">
+          <w:hyperlink w:anchor="_Toc509829277" w:history="1">
             <w:r>
               <w:rPr>
                 <w:rStyle w:val="Hyperlink"/>
@@ -824,7 +866,7 @@
                 <w:noProof/>
                 <w:webHidden/>
               </w:rPr>
-              <w:instrText xml:space="preserve"> PAGEREF _Toc509579365 \h </w:instrText>
+              <w:instrText xml:space="preserve"> PAGEREF _Toc509829277 \h </w:instrText>
             </w:r>
             <w:r>
               <w:rPr>
@@ -866,7 +908,7 @@
               <w:noProof/>
             </w:rPr>
           </w:pPr>
-          <w:hyperlink w:anchor="_Toc509579366" w:history="1">
+          <w:hyperlink w:anchor="_Toc509829278" w:history="1">
             <w:r>
               <w:rPr>
                 <w:rStyle w:val="Hyperlink"/>
@@ -893,7 +935,7 @@
                 <w:noProof/>
                 <w:webHidden/>
               </w:rPr>
-              <w:instrText xml:space="preserve"> PAGEREF _Toc509579366 \h </w:instrText>
+              <w:instrText xml:space="preserve"> PAGEREF _Toc509829278 \h </w:instrText>
             </w:r>
             <w:r>
               <w:rPr>
@@ -935,7 +977,7 @@
               <w:noProof/>
             </w:rPr>
           </w:pPr>
-          <w:hyperlink w:anchor="_Toc509579367" w:history="1">
+          <w:hyperlink w:anchor="_Toc509829279" w:history="1">
             <w:r>
               <w:rPr>
                 <w:rStyle w:val="Hyperlink"/>
@@ -962,7 +1004,7 @@
                 <w:noProof/>
                 <w:webHidden/>
               </w:rPr>
-              <w:instrText xml:space="preserve"> PAGEREF _Toc509579367 \h </w:instrText>
+              <w:instrText xml:space="preserve"> PAGEREF _Toc509829279 \h </w:instrText>
             </w:r>
             <w:r>
               <w:rPr>
@@ -1004,7 +1046,7 @@
               <w:noProof/>
             </w:rPr>
           </w:pPr>
-          <w:hyperlink w:anchor="_Toc509579368" w:history="1">
+          <w:hyperlink w:anchor="_Toc509829280" w:history="1">
             <w:r>
               <w:rPr>
                 <w:rStyle w:val="Hyperlink"/>
@@ -1031,7 +1073,7 @@
                 <w:noProof/>
                 <w:webHidden/>
               </w:rPr>
-              <w:instrText xml:space="preserve"> PAGEREF _Toc509579368 \h </w:instrText>
+              <w:instrText xml:space="preserve"> PAGEREF _Toc509829280 \h </w:instrText>
             </w:r>
             <w:r>
               <w:rPr>
@@ -1073,7 +1115,7 @@
               <w:noProof/>
             </w:rPr>
           </w:pPr>
-          <w:hyperlink w:anchor="_Toc509579369" w:history="1">
+          <w:hyperlink w:anchor="_Toc509829281" w:history="1">
             <w:r>
               <w:rPr>
                 <w:rStyle w:val="Hyperlink"/>
@@ -1100,7 +1142,7 @@
                 <w:noProof/>
                 <w:webHidden/>
               </w:rPr>
-              <w:instrText xml:space="preserve"> PAGEREF _Toc509579369 \h </w:instrText>
+              <w:instrText xml:space="preserve"> PAGEREF _Toc509829281 \h </w:instrText>
             </w:r>
             <w:r>
               <w:rPr>
@@ -1142,7 +1184,7 @@
               <w:noProof/>
             </w:rPr>
           </w:pPr>
-          <w:hyperlink w:anchor="_Toc509579370" w:history="1">
+          <w:hyperlink w:anchor="_Toc509829282" w:history="1">
             <w:r>
               <w:rPr>
                 <w:rStyle w:val="Hyperlink"/>
@@ -1169,7 +1211,7 @@
                 <w:noProof/>
                 <w:webHidden/>
               </w:rPr>
-              <w:instrText xml:space="preserve"> PAGEREF _Toc509579370 \h </w:instrText>
+              <w:instrText xml:space="preserve"> PAGEREF _Toc509829282 \h </w:instrText>
             </w:r>
             <w:r>
               <w:rPr>
@@ -1211,7 +1253,7 @@
               <w:noProof/>
             </w:rPr>
           </w:pPr>
-          <w:hyperlink w:anchor="_Toc509579371" w:history="1">
+          <w:hyperlink w:anchor="_Toc509829283" w:history="1">
             <w:r>
               <w:rPr>
                 <w:rStyle w:val="Hyperlink"/>
@@ -1238,7 +1280,7 @@
                 <w:noProof/>
                 <w:webHidden/>
               </w:rPr>
-              <w:instrText xml:space="preserve"> PAGEREF _Toc509579371 \h </w:instrText>
+              <w:instrText xml:space="preserve"> PAGEREF _Toc509829283 \h </w:instrText>
             </w:r>
             <w:r>
               <w:rPr>
@@ -1280,7 +1322,7 @@
               <w:noProof/>
             </w:rPr>
           </w:pPr>
-          <w:hyperlink w:anchor="_Toc509579372" w:history="1">
+          <w:hyperlink w:anchor="_Toc509829284" w:history="1">
             <w:r>
               <w:rPr>
                 <w:rStyle w:val="Hyperlink"/>
@@ -1307,7 +1349,76 @@
                 <w:noProof/>
                 <w:webHidden/>
               </w:rPr>
-              <w:instrText xml:space="preserve"> PAGEREF _Toc509579372 \h </w:instrText>
+              <w:instrText xml:space="preserve"> PAGEREF _Toc509829284 \h </w:instrText>
+            </w:r>
+            <w:r>
+              <w:rPr>
+                <w:noProof/>
+                <w:webHidden/>
+              </w:rPr>
+            </w:r>
+            <w:r>
+              <w:rPr>
+                <w:noProof/>
+                <w:webHidden/>
+              </w:rPr>
+              <w:fldChar w:fldCharType="separate"/>
+            </w:r>
+            <w:r>
+              <w:rPr>
+                <w:noProof/>
+                <w:webHidden/>
+              </w:rPr>
+              <w:t>7</w:t>
+            </w:r>
+            <w:r>
+              <w:rPr>
+                <w:noProof/>
+                <w:webHidden/>
+              </w:rPr>
+              <w:fldChar w:fldCharType="end"/>
+            </w:r>
+          </w:hyperlink>
+        </w:p>
+        <w:p>
+          <w:pPr>
+            <w:pStyle w:val="TOC2"/>
+            <w:tabs>
+              <w:tab w:val="right" w:leader="dot" w:pos="9350"/>
+            </w:tabs>
+            <w:rPr>
+              <w:rFonts w:eastAsiaTheme="minorEastAsia"/>
+              <w:noProof/>
+            </w:rPr>
+          </w:pPr>
+          <w:hyperlink w:anchor="_Toc509829285" w:history="1">
+            <w:r>
+              <w:rPr>
+                <w:rStyle w:val="Hyperlink"/>
+                <w:noProof/>
+              </w:rPr>
+              <w:t>Information</w:t>
+            </w:r>
+            <w:r>
+              <w:rPr>
+                <w:noProof/>
+                <w:webHidden/>
+              </w:rPr>
+              <w:tab/>
+            </w:r>
+            <w:r>
+              <w:rPr>
+                <w:noProof/>
+                <w:webHidden/>
+              </w:rPr>
+              <w:fldChar w:fldCharType="begin"/>
+            </w:r>
+            <w:r>
+              <w:rPr>
+                <w:noProof/>
+                <w:webHidden/>
+              </w:rPr>
+              <w:instrText xml:space="preserve"> PAGEREF _Toc509829285 \h </w:instrText>
             </w:r>
             <w:r>
               <w:rPr>
@@ -1349,7 +1460,7 @@
               <w:noProof/>
             </w:rPr>
           </w:pPr>
-          <w:hyperlink w:anchor="_Toc509579373" w:history="1">
+          <w:hyperlink w:anchor="_Toc509829286" w:history="1">
             <w:r>
               <w:rPr>
                 <w:rStyle w:val="Hyperlink"/>
@@ -1376,7 +1487,7 @@
                 <w:noProof/>
                 <w:webHidden/>
               </w:rPr>
-              <w:instrText xml:space="preserve"> PAGEREF _Toc509579373 \h </w:instrText>
+              <w:instrText xml:space="preserve"> PAGEREF _Toc509829286 \h </w:instrText>
             </w:r>
             <w:r>
               <w:rPr>
@@ -1396,7 +1507,7 @@
                 <w:noProof/>
                 <w:webHidden/>
               </w:rPr>
-              <w:t>8</w:t>
+              <w:t>10</w:t>
             </w:r>
             <w:r>
               <w:rPr>
@@ -1418,7 +1529,7 @@
               <w:noProof/>
             </w:rPr>
           </w:pPr>
-          <w:hyperlink w:anchor="_Toc509579374" w:history="1">
+          <w:hyperlink w:anchor="_Toc509829287" w:history="1">
             <w:r>
               <w:rPr>
                 <w:rStyle w:val="Hyperlink"/>
@@ -1445,7 +1556,7 @@
                 <w:noProof/>
                 <w:webHidden/>
               </w:rPr>
-              <w:instrText xml:space="preserve"> PAGEREF _Toc509579374 \h </w:instrText>
+              <w:instrText xml:space="preserve"> PAGEREF _Toc509829287 \h </w:instrText>
             </w:r>
             <w:r>
               <w:rPr>
@@ -1465,7 +1576,7 @@
                 <w:noProof/>
                 <w:webHidden/>
               </w:rPr>
-              <w:t>8</w:t>
+              <w:t>10</w:t>
             </w:r>
             <w:r>
               <w:rPr>
@@ -1487,7 +1598,7 @@
               <w:noProof/>
             </w:rPr>
           </w:pPr>
-          <w:hyperlink w:anchor="_Toc509579375" w:history="1">
+          <w:hyperlink w:anchor="_Toc509829288" w:history="1">
             <w:r>
               <w:rPr>
                 <w:rStyle w:val="Hyperlink"/>
@@ -1514,7 +1625,7 @@
                 <w:noProof/>
                 <w:webHidden/>
               </w:rPr>
-              <w:instrText xml:space="preserve"> PAGEREF _Toc509579375 \h </w:instrText>
+              <w:instrText xml:space="preserve"> PAGEREF _Toc509829288 \h </w:instrText>
             </w:r>
             <w:r>
               <w:rPr>
@@ -1534,7 +1645,7 @@
                 <w:noProof/>
                 <w:webHidden/>
               </w:rPr>
-              <w:t>8</w:t>
+              <w:t>10</w:t>
             </w:r>
             <w:r>
               <w:rPr>
@@ -1556,7 +1667,7 @@
               <w:noProof/>
             </w:rPr>
           </w:pPr>
-          <w:hyperlink w:anchor="_Toc509579376" w:history="1">
+          <w:hyperlink w:anchor="_Toc509829289" w:history="1">
             <w:r>
               <w:rPr>
                 <w:rStyle w:val="Hyperlink"/>
@@ -1583,7 +1694,7 @@
                 <w:noProof/>
                 <w:webHidden/>
               </w:rPr>
-              <w:instrText xml:space="preserve"> PAGEREF _Toc509579376 \h </w:instrText>
+              <w:instrText xml:space="preserve"> PAGEREF _Toc509829289 \h </w:instrText>
             </w:r>
             <w:r>
               <w:rPr>
@@ -1603,7 +1714,7 @@
                 <w:noProof/>
                 <w:webHidden/>
               </w:rPr>
-              <w:t>9</w:t>
+              <w:t>11</w:t>
             </w:r>
             <w:r>
               <w:rPr>
@@ -1625,7 +1736,7 @@
               <w:noProof/>
             </w:rPr>
           </w:pPr>
-          <w:hyperlink w:anchor="_Toc509579377" w:history="1">
+          <w:hyperlink w:anchor="_Toc509829290" w:history="1">
             <w:r>
               <w:rPr>
                 <w:rStyle w:val="Hyperlink"/>
@@ -1652,7 +1763,7 @@
                 <w:noProof/>
                 <w:webHidden/>
               </w:rPr>
-              <w:instrText xml:space="preserve"> PAGEREF _Toc509579377 \h </w:instrText>
+              <w:instrText xml:space="preserve"> PAGEREF _Toc509829290 \h </w:instrText>
             </w:r>
             <w:r>
               <w:rPr>
@@ -1672,7 +1783,7 @@
                 <w:noProof/>
                 <w:webHidden/>
               </w:rPr>
-              <w:t>10</w:t>
+              <w:t>12</w:t>
             </w:r>
             <w:r>
               <w:rPr>
@@ -1694,7 +1805,7 @@
               <w:noProof/>
             </w:rPr>
           </w:pPr>
-          <w:hyperlink w:anchor="_Toc509579378" w:history="1">
+          <w:hyperlink w:anchor="_Toc509829291" w:history="1">
             <w:r>
               <w:rPr>
                 <w:rStyle w:val="Hyperlink"/>
@@ -1721,7 +1832,7 @@
                 <w:noProof/>
                 <w:webHidden/>
               </w:rPr>
-              <w:instrText xml:space="preserve"> PAGEREF _Toc509579378 \h </w:instrText>
+              <w:instrText xml:space="preserve"> PAGEREF _Toc509829291 \h </w:instrText>
             </w:r>
             <w:r>
               <w:rPr>
@@ -1741,7 +1852,7 @@
                 <w:noProof/>
                 <w:webHidden/>
               </w:rPr>
-              <w:t>10</w:t>
+              <w:t>12</w:t>
             </w:r>
             <w:r>
               <w:rPr>
@@ -1763,7 +1874,7 @@
               <w:noProof/>
             </w:rPr>
           </w:pPr>
-          <w:hyperlink w:anchor="_Toc509579379" w:history="1">
+          <w:hyperlink w:anchor="_Toc509829292" w:history="1">
             <w:r>
               <w:rPr>
                 <w:rStyle w:val="Hyperlink"/>
@@ -1790,7 +1901,7 @@
                 <w:noProof/>
                 <w:webHidden/>
               </w:rPr>
-              <w:instrText xml:space="preserve"> PAGEREF _Toc509579379 \h </w:instrText>
+              <w:instrText xml:space="preserve"> PAGEREF _Toc509829292 \h </w:instrText>
             </w:r>
             <w:r>
               <w:rPr>
@@ -1810,7 +1921,7 @@
                 <w:noProof/>
                 <w:webHidden/>
               </w:rPr>
-              <w:t>10</w:t>
+              <w:t>12</w:t>
             </w:r>
             <w:r>
               <w:rPr>
@@ -1832,7 +1943,7 @@
               <w:noProof/>
             </w:rPr>
           </w:pPr>
-          <w:hyperlink w:anchor="_Toc509579380" w:history="1">
+          <w:hyperlink w:anchor="_Toc509829293" w:history="1">
             <w:r>
               <w:rPr>
                 <w:rStyle w:val="Hyperlink"/>
@@ -1859,7 +1970,7 @@
                 <w:noProof/>
                 <w:webHidden/>
               </w:rPr>
-              <w:instrText xml:space="preserve"> PAGEREF _Toc509579380 \h </w:instrText>
+              <w:instrText xml:space="preserve"> PAGEREF _Toc509829293 \h </w:instrText>
             </w:r>
             <w:r>
               <w:rPr>
@@ -1879,7 +1990,7 @@
                 <w:noProof/>
                 <w:webHidden/>
               </w:rPr>
-              <w:t>10</w:t>
+              <w:t>12</w:t>
             </w:r>
             <w:r>
               <w:rPr>
@@ -1901,7 +2012,7 @@
               <w:noProof/>
             </w:rPr>
           </w:pPr>
-          <w:hyperlink w:anchor="_Toc509579381" w:history="1">
+          <w:hyperlink w:anchor="_Toc509829294" w:history="1">
             <w:r>
               <w:rPr>
                 <w:rStyle w:val="Hyperlink"/>
@@ -1928,7 +2039,7 @@
                 <w:noProof/>
                 <w:webHidden/>
               </w:rPr>
-              <w:instrText xml:space="preserve"> PAGEREF _Toc509579381 \h </w:instrText>
+              <w:instrText xml:space="preserve"> PAGEREF _Toc509829294 \h </w:instrText>
             </w:r>
             <w:r>
               <w:rPr>
@@ -1948,7 +2059,7 @@
                 <w:noProof/>
                 <w:webHidden/>
               </w:rPr>
-              <w:t>11</w:t>
+              <w:t>13</w:t>
             </w:r>
             <w:r>
               <w:rPr>
@@ -1970,7 +2081,7 @@
               <w:noProof/>
             </w:rPr>
           </w:pPr>
-          <w:hyperlink w:anchor="_Toc509579382" w:history="1">
+          <w:hyperlink w:anchor="_Toc509829295" w:history="1">
             <w:r>
               <w:rPr>
                 <w:rStyle w:val="Hyperlink"/>
@@ -1997,7 +2108,7 @@
                 <w:noProof/>
                 <w:webHidden/>
               </w:rPr>
-              <w:instrText xml:space="preserve"> PAGEREF _Toc509579382 \h </w:instrText>
+              <w:instrText xml:space="preserve"> PAGEREF _Toc509829295 \h </w:instrText>
             </w:r>
             <w:r>
               <w:rPr>
@@ -2017,7 +2128,7 @@
                 <w:noProof/>
                 <w:webHidden/>
               </w:rPr>
-              <w:t>13</w:t>
+              <w:t>15</w:t>
             </w:r>
             <w:r>
               <w:rPr>
@@ -2039,7 +2150,7 @@
               <w:noProof/>
             </w:rPr>
           </w:pPr>
-          <w:hyperlink w:anchor="_Toc509579383" w:history="1">
+          <w:hyperlink w:anchor="_Toc509829296" w:history="1">
             <w:r>
               <w:rPr>
                 <w:rStyle w:val="Hyperlink"/>
@@ -2066,7 +2177,7 @@
                 <w:noProof/>
                 <w:webHidden/>
               </w:rPr>
-              <w:instrText xml:space="preserve"> PAGEREF _Toc509579383 \h </w:instrText>
+              <w:instrText xml:space="preserve"> PAGEREF _Toc509829296 \h </w:instrText>
             </w:r>
             <w:r>
               <w:rPr>
@@ -2086,7 +2197,7 @@
                 <w:noProof/>
                 <w:webHidden/>
               </w:rPr>
-              <w:t>13</w:t>
+              <w:t>15</w:t>
             </w:r>
             <w:r>
               <w:rPr>
@@ -2116,7 +2227,7 @@
       <w:pPr>
         <w:pStyle w:val="Heading1"/>
       </w:pPr>
-      <w:bookmarkStart w:id="1" w:name="_Toc509579364"/>
+      <w:bookmarkStart w:id="1" w:name="_Toc509829276"/>
       <w:proofErr w:type="spellStart"/>
       <w:r>
         <w:lastRenderedPageBreak/>
@@ -2234,7 +2345,7 @@
       <w:pPr>
         <w:pStyle w:val="Heading1"/>
       </w:pPr>
-      <w:bookmarkStart w:id="2" w:name="_Toc509579365"/>
+      <w:bookmarkStart w:id="2" w:name="_Toc509829277"/>
       <w:r>
         <w:t>Requirements</w:t>
       </w:r>
@@ -2419,7 +2530,7 @@
       <w:pPr>
         <w:pStyle w:val="Heading1"/>
       </w:pPr>
-      <w:bookmarkStart w:id="3" w:name="_Toc509579366"/>
+      <w:bookmarkStart w:id="3" w:name="_Toc509829278"/>
       <w:r>
         <w:lastRenderedPageBreak/>
         <w:t>Overview</w:t>
@@ -2483,7 +2594,7 @@
           <v:shape id="_x0000_i1025" type="#_x0000_t75" style="width:467.25pt;height:232.5pt" o:ole="">
             <v:imagedata r:id="rId11" o:title=""/>
           </v:shape>
-          <o:OLEObject Type="Embed" ProgID="Visio.Drawing.15" ShapeID="_x0000_i1025" DrawAspect="Content" ObjectID="_1583321195" r:id="rId12"/>
+          <o:OLEObject Type="Embed" ProgID="Visio.Drawing.15" ShapeID="_x0000_i1025" DrawAspect="Content" ObjectID="_1583571121" r:id="rId12"/>
         </w:object>
       </w:r>
     </w:p>
@@ -2594,7 +2705,7 @@
       <w:pPr>
         <w:pStyle w:val="Heading1"/>
       </w:pPr>
-      <w:bookmarkStart w:id="4" w:name="_Toc509579367"/>
+      <w:bookmarkStart w:id="4" w:name="_Toc509829279"/>
       <w:r>
         <w:lastRenderedPageBreak/>
         <w:t>Communication Protocol</w:t>
@@ -2611,7 +2722,7 @@
       <w:pPr>
         <w:pStyle w:val="Heading1"/>
       </w:pPr>
-      <w:bookmarkStart w:id="5" w:name="_Toc509579368"/>
+      <w:bookmarkStart w:id="5" w:name="_Toc509829280"/>
       <w:r>
         <w:t xml:space="preserve">Files </w:t>
       </w:r>
@@ -2645,7 +2756,7 @@
           <v:shape id="_x0000_i1026" type="#_x0000_t75" style="width:367.5pt;height:79.5pt" o:ole="">
             <v:imagedata r:id="rId13" o:title=""/>
           </v:shape>
-          <o:OLEObject Type="Embed" ProgID="Visio.Drawing.15" ShapeID="_x0000_i1026" DrawAspect="Content" ObjectID="_1583321196" r:id="rId14"/>
+          <o:OLEObject Type="Embed" ProgID="Visio.Drawing.15" ShapeID="_x0000_i1026" DrawAspect="Content" ObjectID="_1583571122" r:id="rId14"/>
         </w:object>
       </w:r>
     </w:p>
@@ -2694,7 +2805,7 @@
       <w:pPr>
         <w:pStyle w:val="Heading1"/>
       </w:pPr>
-      <w:bookmarkStart w:id="6" w:name="_Toc509579369"/>
+      <w:bookmarkStart w:id="6" w:name="_Toc509829281"/>
       <w:r>
         <w:t>Requests</w:t>
       </w:r>
@@ -2717,7 +2828,7 @@
       <w:pPr>
         <w:pStyle w:val="Heading2"/>
       </w:pPr>
-      <w:bookmarkStart w:id="7" w:name="_Toc509579370"/>
+      <w:bookmarkStart w:id="7" w:name="_Toc509829282"/>
       <w:r>
         <w:t>Accession Resolver</w:t>
       </w:r>
@@ -2897,7 +3008,7 @@
       <w:pPr>
         <w:pStyle w:val="Heading2"/>
       </w:pPr>
-      <w:bookmarkStart w:id="8" w:name="_Toc509579371"/>
+      <w:bookmarkStart w:id="8" w:name="_Toc509829283"/>
       <w:r>
         <w:t>Blob Retrieval</w:t>
       </w:r>
@@ -3229,7 +3340,7 @@
       <w:pPr>
         <w:pStyle w:val="Heading2"/>
       </w:pPr>
-      <w:bookmarkStart w:id="9" w:name="_Toc509579372"/>
+      <w:bookmarkStart w:id="9" w:name="_Toc509829284"/>
       <w:r>
         <w:lastRenderedPageBreak/>
         <w:t>Configuration</w:t>
@@ -3257,16 +3368,7 @@
       </w:r>
       <w:proofErr w:type="gramEnd"/>
       <w:r>
-        <w:t>&gt;</w:t>
-      </w:r>
-      <w:r>
-        <w:t>/ADMIN</w:t>
-      </w:r>
-      <w:r>
-        <w:t>/</w:t>
-      </w:r>
-      <w:r>
-        <w:t>config</w:t>
+        <w:t>&gt;/ADMIN/config</w:t>
       </w:r>
     </w:p>
     <w:p>
@@ -3360,10 +3462,7 @@
     </w:p>
     <w:p>
       <w:r>
-        <w:t>The HTTP head</w:t>
-      </w:r>
-      <w:r>
-        <w:t xml:space="preserve">er Content-Length is set </w:t>
+        <w:t xml:space="preserve">The HTTP header Content-Length is set </w:t>
       </w:r>
       <w:proofErr w:type="spellStart"/>
       <w:r>
@@ -3373,10 +3472,7 @@
     </w:p>
     <w:p>
       <w:r>
-        <w:t>T</w:t>
-      </w:r>
-      <w:r>
-        <w:t>he content is formed as a JSON dictionary with the following items:</w:t>
+        <w:t>The content is formed as a JSON dictionary with the following items:</w:t>
       </w:r>
     </w:p>
     <w:tbl>
@@ -3491,6 +3587,878 @@
     </w:tbl>
     <w:p/>
     <w:p>
+      <w:pPr>
+        <w:pStyle w:val="Heading2"/>
+      </w:pPr>
+      <w:bookmarkStart w:id="10" w:name="_Toc509829285"/>
+      <w:r>
+        <w:t>Information</w:t>
+      </w:r>
+      <w:bookmarkEnd w:id="10"/>
+    </w:p>
+    <w:p>
+      <w:r>
+        <w:t>The format of the request:</w:t>
+      </w:r>
+    </w:p>
+    <w:p>
+      <w:pPr>
+        <w:jc w:val="center"/>
+      </w:pPr>
+      <w:r>
+        <w:t>http://</w:t>
+      </w:r>
+      <w:r>
+        <w:t>&lt;</w:t>
+      </w:r>
+      <w:proofErr w:type="gramStart"/>
+      <w:r>
+        <w:t>host:port</w:t>
+      </w:r>
+      <w:proofErr w:type="gramEnd"/>
+      <w:r>
+        <w:t>&gt;/ADMIN/info</w:t>
+      </w:r>
+    </w:p>
+    <w:p>
+      <w:r>
+        <w:t>where</w:t>
+      </w:r>
+    </w:p>
+    <w:tbl>
+      <w:tblPr>
+        <w:tblStyle w:val="TableGrid"/>
+        <w:tblW w:w="0" w:type="auto"/>
+        <w:tblLook w:val="04A0" w:firstRow="1" w:lastRow="0" w:firstColumn="1" w:lastColumn="0" w:noHBand="0" w:noVBand="1"/>
+      </w:tblPr>
+      <w:tblGrid>
+        <w:gridCol w:w="4675"/>
+        <w:gridCol w:w="4675"/>
+      </w:tblGrid>
+      <w:tr>
+        <w:tc>
+          <w:tcPr>
+            <w:tcW w:w="4675" w:type="dxa"/>
+          </w:tcPr>
+          <w:p>
+            <w:pPr>
+              <w:jc w:val="center"/>
+            </w:pPr>
+            <w:r>
+              <w:t>Parameter</w:t>
+            </w:r>
+          </w:p>
+        </w:tc>
+        <w:tc>
+          <w:tcPr>
+            <w:tcW w:w="4675" w:type="dxa"/>
+          </w:tcPr>
+          <w:p>
+            <w:pPr>
+              <w:jc w:val="center"/>
+            </w:pPr>
+            <w:r>
+              <w:t>Description</w:t>
+            </w:r>
+          </w:p>
+        </w:tc>
+      </w:tr>
+      <w:tr>
+        <w:tc>
+          <w:tcPr>
+            <w:tcW w:w="4675" w:type="dxa"/>
+          </w:tcPr>
+          <w:p>
+            <w:proofErr w:type="spellStart"/>
+            <w:proofErr w:type="gramStart"/>
+            <w:r>
+              <w:t>host:port</w:t>
+            </w:r>
+            <w:proofErr w:type="spellEnd"/>
+            <w:proofErr w:type="gramEnd"/>
+          </w:p>
+        </w:tc>
+        <w:tc>
+          <w:tcPr>
+            <w:tcW w:w="4675" w:type="dxa"/>
+          </w:tcPr>
+          <w:p>
+            <w:r>
+              <w:t>Host and port where the server accepts requests, e.g. iebdev12:2180</w:t>
+            </w:r>
+          </w:p>
+        </w:tc>
+      </w:tr>
+    </w:tbl>
+    <w:p/>
+    <w:p>
+      <w:r>
+        <w:t>Response:</w:t>
+      </w:r>
+    </w:p>
+    <w:p>
+      <w:r>
+        <w:t>The HTTP header Content-Type is set to “application/</w:t>
+      </w:r>
+      <w:proofErr w:type="spellStart"/>
+      <w:r>
+        <w:t>json</w:t>
+      </w:r>
+      <w:proofErr w:type="spellEnd"/>
+      <w:r>
+        <w:t>”</w:t>
+      </w:r>
+    </w:p>
+    <w:p>
+      <w:r>
+        <w:t xml:space="preserve">The HTTP header Content-Length is set </w:t>
+      </w:r>
+      <w:proofErr w:type="spellStart"/>
+      <w:r>
+        <w:t>approprietely</w:t>
+      </w:r>
+      <w:proofErr w:type="spellEnd"/>
+    </w:p>
+    <w:p>
+      <w:r>
+        <w:t>The content is formed as a JSON dictionary with the following items:</w:t>
+      </w:r>
+    </w:p>
+    <w:tbl>
+      <w:tblPr>
+        <w:tblStyle w:val="TableGrid"/>
+        <w:tblW w:w="0" w:type="auto"/>
+        <w:tblLook w:val="04A0" w:firstRow="1" w:lastRow="0" w:firstColumn="1" w:lastColumn="0" w:noHBand="0" w:noVBand="1"/>
+      </w:tblPr>
+      <w:tblGrid>
+        <w:gridCol w:w="2695"/>
+        <w:gridCol w:w="2070"/>
+        <w:gridCol w:w="4585"/>
+      </w:tblGrid>
+      <w:tr>
+        <w:tc>
+          <w:tcPr>
+            <w:tcW w:w="2695" w:type="dxa"/>
+          </w:tcPr>
+          <w:p>
+            <w:r>
+              <w:lastRenderedPageBreak/>
+              <w:t>Key</w:t>
+            </w:r>
+          </w:p>
+        </w:tc>
+        <w:tc>
+          <w:tcPr>
+            <w:tcW w:w="2070" w:type="dxa"/>
+          </w:tcPr>
+          <w:p>
+            <w:r>
+              <w:t>Value Type</w:t>
+            </w:r>
+          </w:p>
+        </w:tc>
+        <w:tc>
+          <w:tcPr>
+            <w:tcW w:w="4585" w:type="dxa"/>
+          </w:tcPr>
+          <w:p>
+            <w:r>
+              <w:t>Description</w:t>
+            </w:r>
+          </w:p>
+        </w:tc>
+      </w:tr>
+      <w:tr>
+        <w:tc>
+          <w:tcPr>
+            <w:tcW w:w="2695" w:type="dxa"/>
+          </w:tcPr>
+          <w:p>
+            <w:r>
+              <w:t>PID</w:t>
+            </w:r>
+          </w:p>
+        </w:tc>
+        <w:tc>
+          <w:tcPr>
+            <w:tcW w:w="2070" w:type="dxa"/>
+          </w:tcPr>
+          <w:p>
+            <w:r>
+              <w:t>Integer</w:t>
+            </w:r>
+          </w:p>
+        </w:tc>
+        <w:tc>
+          <w:tcPr>
+            <w:tcW w:w="4585" w:type="dxa"/>
+          </w:tcPr>
+          <w:p>
+            <w:r>
+              <w:t>Server process PID</w:t>
+            </w:r>
+          </w:p>
+        </w:tc>
+      </w:tr>
+      <w:tr>
+        <w:tc>
+          <w:tcPr>
+            <w:tcW w:w="2695" w:type="dxa"/>
+          </w:tcPr>
+          <w:p>
+            <w:proofErr w:type="spellStart"/>
+            <w:r>
+              <w:t>ExecutablePath</w:t>
+            </w:r>
+            <w:proofErr w:type="spellEnd"/>
+          </w:p>
+        </w:tc>
+        <w:tc>
+          <w:tcPr>
+            <w:tcW w:w="2070" w:type="dxa"/>
+          </w:tcPr>
+          <w:p>
+            <w:r>
+              <w:t>String</w:t>
+            </w:r>
+          </w:p>
+        </w:tc>
+        <w:tc>
+          <w:tcPr>
+            <w:tcW w:w="4585" w:type="dxa"/>
+          </w:tcPr>
+          <w:p>
+            <w:r>
+              <w:t>Full local file system path to the server executable</w:t>
+            </w:r>
+          </w:p>
+        </w:tc>
+      </w:tr>
+      <w:tr>
+        <w:tc>
+          <w:tcPr>
+            <w:tcW w:w="2695" w:type="dxa"/>
+          </w:tcPr>
+          <w:p>
+            <w:proofErr w:type="spellStart"/>
+            <w:r>
+              <w:t>CommandLineArguments</w:t>
+            </w:r>
+            <w:proofErr w:type="spellEnd"/>
+          </w:p>
+        </w:tc>
+        <w:tc>
+          <w:tcPr>
+            <w:tcW w:w="2070" w:type="dxa"/>
+          </w:tcPr>
+          <w:p>
+            <w:r>
+              <w:t>String</w:t>
+            </w:r>
+          </w:p>
+        </w:tc>
+        <w:tc>
+          <w:tcPr>
+            <w:tcW w:w="4585" w:type="dxa"/>
+          </w:tcPr>
+          <w:p>
+            <w:r>
+              <w:t>Command line arguments exactly as the server was started including the binary name.</w:t>
+            </w:r>
+          </w:p>
+        </w:tc>
+      </w:tr>
+      <w:tr>
+        <w:tc>
+          <w:tcPr>
+            <w:tcW w:w="2695" w:type="dxa"/>
+          </w:tcPr>
+          <w:p>
+            <w:proofErr w:type="spellStart"/>
+            <w:r>
+              <w:t>UserTime</w:t>
+            </w:r>
+            <w:proofErr w:type="spellEnd"/>
+          </w:p>
+        </w:tc>
+        <w:tc>
+          <w:tcPr>
+            <w:tcW w:w="2070" w:type="dxa"/>
+          </w:tcPr>
+          <w:p>
+            <w:r>
+              <w:t>Double or string</w:t>
+            </w:r>
+          </w:p>
+        </w:tc>
+        <w:tc>
+          <w:tcPr>
+            <w:tcW w:w="4585" w:type="dxa"/>
+          </w:tcPr>
+          <w:p>
+            <w:r>
+              <w:t>If succeeded then the process user time consumed as an integer.</w:t>
+            </w:r>
+          </w:p>
+          <w:p>
+            <w:r>
+              <w:t>In case of an error getting the value from the OS then a string with a fixed value “n/a”.</w:t>
+            </w:r>
+          </w:p>
+        </w:tc>
+      </w:tr>
+      <w:tr>
+        <w:tc>
+          <w:tcPr>
+            <w:tcW w:w="2695" w:type="dxa"/>
+          </w:tcPr>
+          <w:p>
+            <w:proofErr w:type="spellStart"/>
+            <w:r>
+              <w:t>SystemTime</w:t>
+            </w:r>
+            <w:proofErr w:type="spellEnd"/>
+          </w:p>
+        </w:tc>
+        <w:tc>
+          <w:tcPr>
+            <w:tcW w:w="2070" w:type="dxa"/>
+          </w:tcPr>
+          <w:p>
+            <w:r>
+              <w:t>Double or string</w:t>
+            </w:r>
+          </w:p>
+        </w:tc>
+        <w:tc>
+          <w:tcPr>
+            <w:tcW w:w="4585" w:type="dxa"/>
+          </w:tcPr>
+          <w:p>
+            <w:r>
+              <w:t>If succeeded then</w:t>
+            </w:r>
+            <w:r>
+              <w:t xml:space="preserve"> the process system time consumed as a double.</w:t>
+            </w:r>
+          </w:p>
+          <w:p>
+            <w:r>
+              <w:t>In case of an error getting the value from the OS then a string with a fixed value “n/a”.</w:t>
+            </w:r>
+          </w:p>
+        </w:tc>
+      </w:tr>
+      <w:tr>
+        <w:tc>
+          <w:tcPr>
+            <w:tcW w:w="2695" w:type="dxa"/>
+          </w:tcPr>
+          <w:p>
+            <w:proofErr w:type="spellStart"/>
+            <w:r>
+              <w:t>PhysicalMemory</w:t>
+            </w:r>
+            <w:proofErr w:type="spellEnd"/>
+          </w:p>
+        </w:tc>
+        <w:tc>
+          <w:tcPr>
+            <w:tcW w:w="2070" w:type="dxa"/>
+          </w:tcPr>
+          <w:p>
+            <w:r>
+              <w:t>Integer or string</w:t>
+            </w:r>
+          </w:p>
+        </w:tc>
+        <w:tc>
+          <w:tcPr>
+            <w:tcW w:w="4585" w:type="dxa"/>
+          </w:tcPr>
+          <w:p>
+            <w:r>
+              <w:t>If succeeded then</w:t>
+            </w:r>
+            <w:r>
+              <w:t xml:space="preserve"> the number of physical memory bytes available on the host as an integer.</w:t>
+            </w:r>
+          </w:p>
+          <w:p>
+            <w:r>
+              <w:t>In case of an error getting the value from the OS then a string with a fixed value “n/a”.</w:t>
+            </w:r>
+          </w:p>
+        </w:tc>
+      </w:tr>
+      <w:tr>
+        <w:tc>
+          <w:tcPr>
+            <w:tcW w:w="2695" w:type="dxa"/>
+          </w:tcPr>
+          <w:p>
+            <w:proofErr w:type="spellStart"/>
+            <w:r>
+              <w:t>MemoryUsedTotal</w:t>
+            </w:r>
+            <w:proofErr w:type="spellEnd"/>
+          </w:p>
+        </w:tc>
+        <w:tc>
+          <w:tcPr>
+            <w:tcW w:w="2070" w:type="dxa"/>
+          </w:tcPr>
+          <w:p>
+            <w:r>
+              <w:t>Integer or string</w:t>
+            </w:r>
+          </w:p>
+        </w:tc>
+        <w:tc>
+          <w:tcPr>
+            <w:tcW w:w="4585" w:type="dxa"/>
+          </w:tcPr>
+          <w:p>
+            <w:r>
+              <w:t>If succeeded then</w:t>
+            </w:r>
+            <w:r>
+              <w:t xml:space="preserve"> the number of total used memory bytes as an integer.</w:t>
+            </w:r>
+          </w:p>
+          <w:p>
+            <w:r>
+              <w:t>In case of an error getting the value from the OS then a string with a fixed value “n/a”.</w:t>
+            </w:r>
+          </w:p>
+        </w:tc>
+      </w:tr>
+      <w:tr>
+        <w:tc>
+          <w:tcPr>
+            <w:tcW w:w="2695" w:type="dxa"/>
+          </w:tcPr>
+          <w:p>
+            <w:proofErr w:type="spellStart"/>
+            <w:r>
+              <w:t>MemoryUsedResident</w:t>
+            </w:r>
+            <w:proofErr w:type="spellEnd"/>
+          </w:p>
+        </w:tc>
+        <w:tc>
+          <w:tcPr>
+            <w:tcW w:w="2070" w:type="dxa"/>
+          </w:tcPr>
+          <w:p>
+            <w:r>
+              <w:t>Integer or string</w:t>
+            </w:r>
+          </w:p>
+        </w:tc>
+        <w:tc>
+          <w:tcPr>
+            <w:tcW w:w="4585" w:type="dxa"/>
+          </w:tcPr>
+          <w:p>
+            <w:r>
+              <w:t>If succeeded then</w:t>
+            </w:r>
+            <w:r>
+              <w:t xml:space="preserve"> the number of resident memory bytes as an integer.</w:t>
+            </w:r>
+          </w:p>
+          <w:p>
+            <w:r>
+              <w:t>In case of an error getting the value from the OS then a string with a fixed value “n/a”.</w:t>
+            </w:r>
+          </w:p>
+        </w:tc>
+      </w:tr>
+      <w:tr>
+        <w:tc>
+          <w:tcPr>
+            <w:tcW w:w="2695" w:type="dxa"/>
+          </w:tcPr>
+          <w:p>
+            <w:proofErr w:type="spellStart"/>
+            <w:r>
+              <w:t>MemoryUsedShared</w:t>
+            </w:r>
+            <w:proofErr w:type="spellEnd"/>
+          </w:p>
+        </w:tc>
+        <w:tc>
+          <w:tcPr>
+            <w:tcW w:w="2070" w:type="dxa"/>
+          </w:tcPr>
+          <w:p>
+            <w:r>
+              <w:t>Integer or string</w:t>
+            </w:r>
+          </w:p>
+        </w:tc>
+        <w:tc>
+          <w:tcPr>
+            <w:tcW w:w="4585" w:type="dxa"/>
+          </w:tcPr>
+          <w:p>
+            <w:r>
+              <w:t>If succeeded then</w:t>
+            </w:r>
+            <w:r>
+              <w:t xml:space="preserve"> the number of used shared memory bytes as an integer.</w:t>
+            </w:r>
+          </w:p>
+          <w:p>
+            <w:r>
+              <w:t>In case of an error getting the value from the OS then a string with a fixed value “n/a”.</w:t>
+            </w:r>
+          </w:p>
+        </w:tc>
+      </w:tr>
+      <w:tr>
+        <w:tc>
+          <w:tcPr>
+            <w:tcW w:w="2695" w:type="dxa"/>
+          </w:tcPr>
+          <w:p>
+            <w:proofErr w:type="spellStart"/>
+            <w:r>
+              <w:t>ProcFDSoftLimit</w:t>
+            </w:r>
+            <w:proofErr w:type="spellEnd"/>
+          </w:p>
+        </w:tc>
+        <w:tc>
+          <w:tcPr>
+            <w:tcW w:w="2070" w:type="dxa"/>
+          </w:tcPr>
+          <w:p>
+            <w:r>
+              <w:t>Integer or string</w:t>
+            </w:r>
+          </w:p>
+        </w:tc>
+        <w:tc>
+          <w:tcPr>
+            <w:tcW w:w="4585" w:type="dxa"/>
+          </w:tcPr>
+          <w:p>
+            <w:r>
+              <w:t>If succeeded then</w:t>
+            </w:r>
+            <w:r>
+              <w:t xml:space="preserve"> the process file descriptor soft limit as an integer.</w:t>
+            </w:r>
+          </w:p>
+          <w:p>
+            <w:r>
+              <w:t>In case of an error getting the value from the OS then a string with a fixed value “n/a”.</w:t>
+            </w:r>
+          </w:p>
+        </w:tc>
+      </w:tr>
+      <w:tr>
+        <w:tc>
+          <w:tcPr>
+            <w:tcW w:w="2695" w:type="dxa"/>
+          </w:tcPr>
+          <w:p>
+            <w:proofErr w:type="spellStart"/>
+            <w:r>
+              <w:t>ProcFDHardLimit</w:t>
+            </w:r>
+            <w:proofErr w:type="spellEnd"/>
+          </w:p>
+        </w:tc>
+        <w:tc>
+          <w:tcPr>
+            <w:tcW w:w="2070" w:type="dxa"/>
+          </w:tcPr>
+          <w:p>
+            <w:r>
+              <w:t>Integer or string</w:t>
+            </w:r>
+          </w:p>
+        </w:tc>
+        <w:tc>
+          <w:tcPr>
+            <w:tcW w:w="4585" w:type="dxa"/>
+          </w:tcPr>
+          <w:p>
+            <w:r>
+              <w:t>If succeeded then</w:t>
+            </w:r>
+            <w:r>
+              <w:t xml:space="preserve"> the process file descriptor hard limit as an integer.</w:t>
+            </w:r>
+          </w:p>
+          <w:p>
+            <w:r>
+              <w:t>In case of an error getting the value from the OS then a string with a fixed value “n/a”.</w:t>
+            </w:r>
+          </w:p>
+        </w:tc>
+      </w:tr>
+      <w:tr>
+        <w:tc>
+          <w:tcPr>
+            <w:tcW w:w="2695" w:type="dxa"/>
+          </w:tcPr>
+          <w:p>
+            <w:proofErr w:type="spellStart"/>
+            <w:r>
+              <w:t>ProcFDUsed</w:t>
+            </w:r>
+            <w:proofErr w:type="spellEnd"/>
+          </w:p>
+        </w:tc>
+        <w:tc>
+          <w:tcPr>
+            <w:tcW w:w="2070" w:type="dxa"/>
+          </w:tcPr>
+          <w:p>
+            <w:r>
+              <w:t>Integer or string</w:t>
+            </w:r>
+          </w:p>
+        </w:tc>
+        <w:tc>
+          <w:tcPr>
+            <w:tcW w:w="4585" w:type="dxa"/>
+          </w:tcPr>
+          <w:p>
+            <w:r>
+              <w:t>If succeeded then</w:t>
+            </w:r>
+            <w:r>
+              <w:t xml:space="preserve"> the number of used file descriptors as an integer.</w:t>
+            </w:r>
+          </w:p>
+          <w:p>
+            <w:r>
+              <w:t>In case of an error getting the value from the OS then a string with a fixed value “n/a”.</w:t>
+            </w:r>
+          </w:p>
+        </w:tc>
+      </w:tr>
+      <w:tr>
+        <w:tc>
+          <w:tcPr>
+            <w:tcW w:w="2695" w:type="dxa"/>
+          </w:tcPr>
+          <w:p>
+            <w:proofErr w:type="spellStart"/>
+            <w:r>
+              <w:t>CPUCount</w:t>
+            </w:r>
+            <w:proofErr w:type="spellEnd"/>
+          </w:p>
+        </w:tc>
+        <w:tc>
+          <w:tcPr>
+            <w:tcW w:w="2070" w:type="dxa"/>
+          </w:tcPr>
+          <w:p>
+            <w:r>
+              <w:t>Integer</w:t>
+            </w:r>
+          </w:p>
+        </w:tc>
+        <w:tc>
+          <w:tcPr>
+            <w:tcW w:w="4585" w:type="dxa"/>
+          </w:tcPr>
+          <w:p>
+            <w:r>
+              <w:t>The number of CPUs on the host.</w:t>
+            </w:r>
+          </w:p>
+        </w:tc>
+      </w:tr>
+      <w:tr>
+        <w:tc>
+          <w:tcPr>
+            <w:tcW w:w="2695" w:type="dxa"/>
+          </w:tcPr>
+          <w:p>
+            <w:proofErr w:type="spellStart"/>
+            <w:r>
+              <w:t>ProcThreadCount</w:t>
+            </w:r>
+            <w:proofErr w:type="spellEnd"/>
+          </w:p>
+        </w:tc>
+        <w:tc>
+          <w:tcPr>
+            <w:tcW w:w="2070" w:type="dxa"/>
+          </w:tcPr>
+          <w:p>
+            <w:r>
+              <w:t>Integer or string</w:t>
+            </w:r>
+          </w:p>
+        </w:tc>
+        <w:tc>
+          <w:tcPr>
+            <w:tcW w:w="4585" w:type="dxa"/>
+          </w:tcPr>
+          <w:p>
+            <w:r>
+              <w:t>If succeeded then</w:t>
+            </w:r>
+            <w:r>
+              <w:t xml:space="preserve"> the number of threads the process uses as an integer.</w:t>
+            </w:r>
+          </w:p>
+          <w:p>
+            <w:r>
+              <w:lastRenderedPageBreak/>
+              <w:t>In case of an error getting the value from the OS then a string with a fixed value “n/a”.</w:t>
+            </w:r>
+          </w:p>
+        </w:tc>
+      </w:tr>
+      <w:tr>
+        <w:tc>
+          <w:tcPr>
+            <w:tcW w:w="2695" w:type="dxa"/>
+          </w:tcPr>
+          <w:p>
+            <w:r>
+              <w:lastRenderedPageBreak/>
+              <w:t>Version</w:t>
+            </w:r>
+          </w:p>
+        </w:tc>
+        <w:tc>
+          <w:tcPr>
+            <w:tcW w:w="2070" w:type="dxa"/>
+          </w:tcPr>
+          <w:p>
+            <w:r>
+              <w:t>String</w:t>
+            </w:r>
+          </w:p>
+        </w:tc>
+        <w:tc>
+          <w:tcPr>
+            <w:tcW w:w="4585" w:type="dxa"/>
+          </w:tcPr>
+          <w:p>
+            <w:r>
+              <w:t>Package version X.Y.Z</w:t>
+            </w:r>
+          </w:p>
+          <w:p>
+            <w:r>
+              <w:t>0.0.0 if built outside of the prepare_release framework.</w:t>
+            </w:r>
+          </w:p>
+        </w:tc>
+      </w:tr>
+      <w:tr>
+        <w:tc>
+          <w:tcPr>
+            <w:tcW w:w="2695" w:type="dxa"/>
+          </w:tcPr>
+          <w:p>
+            <w:proofErr w:type="spellStart"/>
+            <w:r>
+              <w:t>BuildDate</w:t>
+            </w:r>
+            <w:proofErr w:type="spellEnd"/>
+          </w:p>
+        </w:tc>
+        <w:tc>
+          <w:tcPr>
+            <w:tcW w:w="2070" w:type="dxa"/>
+          </w:tcPr>
+          <w:p>
+            <w:r>
+              <w:t>String</w:t>
+            </w:r>
+          </w:p>
+        </w:tc>
+        <w:tc>
+          <w:tcPr>
+            <w:tcW w:w="4585" w:type="dxa"/>
+          </w:tcPr>
+          <w:p>
+            <w:r>
+              <w:t>Build timestamp. Format:</w:t>
+            </w:r>
+          </w:p>
+          <w:p>
+            <w:r>
+              <w:t xml:space="preserve">MMM DD YYYY </w:t>
+            </w:r>
+            <w:proofErr w:type="spellStart"/>
+            <w:r>
+              <w:t>HH:</w:t>
+            </w:r>
+            <w:proofErr w:type="gramStart"/>
+            <w:r>
+              <w:t>mm:SS</w:t>
+            </w:r>
+            <w:proofErr w:type="spellEnd"/>
+            <w:proofErr w:type="gramEnd"/>
+          </w:p>
+        </w:tc>
+      </w:tr>
+      <w:tr>
+        <w:tc>
+          <w:tcPr>
+            <w:tcW w:w="2695" w:type="dxa"/>
+          </w:tcPr>
+          <w:p>
+            <w:proofErr w:type="spellStart"/>
+            <w:r>
+              <w:t>StartedAt</w:t>
+            </w:r>
+            <w:proofErr w:type="spellEnd"/>
+          </w:p>
+        </w:tc>
+        <w:tc>
+          <w:tcPr>
+            <w:tcW w:w="2070" w:type="dxa"/>
+          </w:tcPr>
+          <w:p>
+            <w:r>
+              <w:t>String</w:t>
+            </w:r>
+          </w:p>
+        </w:tc>
+        <w:tc>
+          <w:tcPr>
+            <w:tcW w:w="4585" w:type="dxa"/>
+          </w:tcPr>
+          <w:p>
+            <w:r>
+              <w:t>Local time when the server started. Format:</w:t>
+            </w:r>
+          </w:p>
+          <w:p>
+            <w:r>
+              <w:t xml:space="preserve">MM/DD/YYYY </w:t>
+            </w:r>
+            <w:proofErr w:type="spellStart"/>
+            <w:r>
+              <w:t>HH:</w:t>
+            </w:r>
+            <w:proofErr w:type="gramStart"/>
+            <w:r>
+              <w:t>mm:SS</w:t>
+            </w:r>
+            <w:proofErr w:type="spellEnd"/>
+            <w:proofErr w:type="gramEnd"/>
+          </w:p>
+        </w:tc>
+      </w:tr>
+    </w:tbl>
+    <w:p/>
+    <w:p>
       <w:r>
         <w:br w:type="page"/>
       </w:r>
@@ -3499,12 +4467,12 @@
       <w:pPr>
         <w:pStyle w:val="Heading1"/>
       </w:pPr>
-      <w:bookmarkStart w:id="10" w:name="_Toc509579373"/>
+      <w:bookmarkStart w:id="11" w:name="_Toc509829286"/>
       <w:r>
         <w:lastRenderedPageBreak/>
         <w:t>Cassandra Database</w:t>
       </w:r>
-      <w:bookmarkEnd w:id="10"/>
+      <w:bookmarkEnd w:id="11"/>
     </w:p>
     <w:p>
       <w:r>
@@ -3523,11 +4491,11 @@
       <w:pPr>
         <w:pStyle w:val="Heading2"/>
       </w:pPr>
-      <w:bookmarkStart w:id="11" w:name="_Toc509579374"/>
+      <w:bookmarkStart w:id="12" w:name="_Toc509829287"/>
       <w:r>
         <w:t>entity</w:t>
       </w:r>
-      <w:bookmarkEnd w:id="11"/>
+      <w:bookmarkEnd w:id="12"/>
     </w:p>
     <w:p>
       <w:r>
@@ -3850,12 +4818,12 @@
       <w:pPr>
         <w:pStyle w:val="Heading2"/>
       </w:pPr>
-      <w:bookmarkStart w:id="12" w:name="_Toc509579375"/>
+      <w:bookmarkStart w:id="13" w:name="_Toc509829288"/>
       <w:proofErr w:type="spellStart"/>
       <w:r>
         <w:t>largeentity</w:t>
       </w:r>
-      <w:bookmarkEnd w:id="12"/>
+      <w:bookmarkEnd w:id="13"/>
       <w:proofErr w:type="spellEnd"/>
     </w:p>
     <w:p>
@@ -4042,12 +5010,12 @@
         <w:pStyle w:val="Heading1"/>
         <w:jc w:val="both"/>
       </w:pPr>
-      <w:bookmarkStart w:id="13" w:name="_Toc509579376"/>
+      <w:bookmarkStart w:id="14" w:name="_Toc509829289"/>
       <w:r>
         <w:lastRenderedPageBreak/>
         <w:t>Monitoring and Maintenance</w:t>
       </w:r>
-      <w:bookmarkEnd w:id="13"/>
+      <w:bookmarkEnd w:id="14"/>
     </w:p>
     <w:p/>
     <w:p>
@@ -4064,12 +5032,12 @@
       <w:pPr>
         <w:pStyle w:val="Heading1"/>
       </w:pPr>
-      <w:bookmarkStart w:id="14" w:name="_Toc509579377"/>
+      <w:bookmarkStart w:id="15" w:name="_Toc509829290"/>
       <w:r>
         <w:lastRenderedPageBreak/>
         <w:t>Command Line Arguments</w:t>
       </w:r>
-      <w:bookmarkEnd w:id="14"/>
+      <w:bookmarkEnd w:id="15"/>
     </w:p>
     <w:p>
       <w:r>
@@ -4269,11 +5237,11 @@
       <w:pPr>
         <w:pStyle w:val="Heading1"/>
       </w:pPr>
-      <w:bookmarkStart w:id="15" w:name="_Toc509579378"/>
+      <w:bookmarkStart w:id="16" w:name="_Toc509829291"/>
       <w:r>
         <w:t>Configuration Parameters</w:t>
       </w:r>
-      <w:bookmarkEnd w:id="15"/>
+      <w:bookmarkEnd w:id="16"/>
     </w:p>
     <w:p>
       <w:pPr>
@@ -4342,7 +5310,7 @@
       <w:pPr>
         <w:pStyle w:val="Heading2"/>
       </w:pPr>
-      <w:bookmarkStart w:id="16" w:name="_Toc509579379"/>
+      <w:bookmarkStart w:id="17" w:name="_Toc509829292"/>
       <w:r>
         <w:t>[</w:t>
       </w:r>
@@ -4352,7 +5320,7 @@
       <w:r>
         <w:t>] section</w:t>
       </w:r>
-      <w:bookmarkEnd w:id="16"/>
+      <w:bookmarkEnd w:id="17"/>
     </w:p>
     <w:tbl>
       <w:tblPr>
@@ -4435,14 +5403,14 @@
       <w:pPr>
         <w:pStyle w:val="Heading2"/>
       </w:pPr>
-      <w:bookmarkStart w:id="17" w:name="_Toc509579380"/>
+      <w:bookmarkStart w:id="18" w:name="_Toc509829293"/>
       <w:r>
         <w:t>[SERVER</w:t>
       </w:r>
       <w:r>
         <w:t>] section</w:t>
       </w:r>
-      <w:bookmarkEnd w:id="17"/>
+      <w:bookmarkEnd w:id="18"/>
     </w:p>
     <w:tbl>
       <w:tblPr>
@@ -4734,11 +5702,11 @@
       <w:pPr>
         <w:pStyle w:val="Heading2"/>
       </w:pPr>
-      <w:bookmarkStart w:id="18" w:name="_Toc509579381"/>
+      <w:bookmarkStart w:id="19" w:name="_Toc509829294"/>
       <w:r>
         <w:t>[CASSANDRA_DB] section</w:t>
       </w:r>
-      <w:bookmarkEnd w:id="18"/>
+      <w:bookmarkEnd w:id="19"/>
     </w:p>
     <w:tbl>
       <w:tblPr>
@@ -5585,19 +6553,19 @@
       <w:pPr>
         <w:pStyle w:val="Heading1"/>
       </w:pPr>
-      <w:bookmarkStart w:id="19" w:name="_Toc509579382"/>
+      <w:bookmarkStart w:id="20" w:name="_Toc509829295"/>
       <w:r>
         <w:lastRenderedPageBreak/>
         <w:t>Appendix</w:t>
       </w:r>
-      <w:bookmarkEnd w:id="19"/>
+      <w:bookmarkEnd w:id="20"/>
     </w:p>
     <w:p/>
     <w:p>
       <w:pPr>
         <w:pStyle w:val="Heading2"/>
       </w:pPr>
-      <w:bookmarkStart w:id="20" w:name="_Toc509579383"/>
+      <w:bookmarkStart w:id="21" w:name="_Toc509829296"/>
       <w:proofErr w:type="spellStart"/>
       <w:r>
         <w:t>GetBlob</w:t>
@@ -5609,7 +6577,7 @@
       <w:r>
         <w:t>Diagram</w:t>
       </w:r>
-      <w:bookmarkEnd w:id="20"/>
+      <w:bookmarkEnd w:id="21"/>
     </w:p>
     <w:p/>
     <w:p>
@@ -8780,7 +9748,7 @@
 <file path=customXml/item1.xml><?xml version="1.0" encoding="utf-8"?>
 <CoverPageProperties xmlns="http://schemas.microsoft.com/office/2006/coverPageProps">
   <PublishDate>2018-01-24T00:00:00</PublishDate>
-  <Abstract>Document version: 1.3</Abstract>
+  <Abstract>Document version: 1.4</Abstract>
   <CompanyAddress/>
   <CompanyPhone/>
   <CompanyFax/>
@@ -8801,6 +9769,65 @@
 </file>
 
 <file path=customXml/item3.xml><?xml version="1.0" encoding="utf-8"?>
+<?mso-contentType ?>
+<FormTemplates xmlns="http://schemas.microsoft.com/sharepoint/v3/contenttype/forms">
+  <Display>DocumentLibraryForm</Display>
+  <Edit>DocumentLibraryForm</Edit>
+  <New>DocumentLibraryForm</New>
+</FormTemplates>
+</file>
+
+<file path=customXml/item4.xml><?xml version="1.0" encoding="utf-8"?>
+<?mso-contentType ?>
+<spe:Receivers xmlns:spe="http://schemas.microsoft.com/sharepoint/events">
+  <Receiver>
+    <Name>Document ID Generator</Name>
+    <Synchronization>Synchronous</Synchronization>
+    <Type>10001</Type>
+    <SequenceNumber>1000</SequenceNumber>
+    <Url/>
+    <Assembly>Microsoft.Office.DocumentManagement, Version=15.0.0.0, Culture=neutral, PublicKeyToken=71e9bce111e9429c</Assembly>
+    <Class>Microsoft.Office.DocumentManagement.Internal.DocIdHandler</Class>
+    <Data/>
+    <Filter/>
+  </Receiver>
+  <Receiver>
+    <Name>Document ID Generator</Name>
+    <Synchronization>Synchronous</Synchronization>
+    <Type>10002</Type>
+    <SequenceNumber>1001</SequenceNumber>
+    <Url/>
+    <Assembly>Microsoft.Office.DocumentManagement, Version=15.0.0.0, Culture=neutral, PublicKeyToken=71e9bce111e9429c</Assembly>
+    <Class>Microsoft.Office.DocumentManagement.Internal.DocIdHandler</Class>
+    <Data/>
+    <Filter/>
+  </Receiver>
+  <Receiver>
+    <Name>Document ID Generator</Name>
+    <Synchronization>Synchronous</Synchronization>
+    <Type>10004</Type>
+    <SequenceNumber>1002</SequenceNumber>
+    <Url/>
+    <Assembly>Microsoft.Office.DocumentManagement, Version=15.0.0.0, Culture=neutral, PublicKeyToken=71e9bce111e9429c</Assembly>
+    <Class>Microsoft.Office.DocumentManagement.Internal.DocIdHandler</Class>
+    <Data/>
+    <Filter/>
+  </Receiver>
+  <Receiver>
+    <Name>Document ID Generator</Name>
+    <Synchronization>Synchronous</Synchronization>
+    <Type>10006</Type>
+    <SequenceNumber>1003</SequenceNumber>
+    <Url/>
+    <Assembly>Microsoft.Office.DocumentManagement, Version=15.0.0.0, Culture=neutral, PublicKeyToken=71e9bce111e9429c</Assembly>
+    <Class>Microsoft.Office.DocumentManagement.Internal.DocIdHandler</Class>
+    <Data/>
+    <Filter/>
+  </Receiver>
+</spe:Receivers>
+</file>
+
+<file path=customXml/item5.xml><?xml version="1.0" encoding="utf-8"?>
 <ct:contentTypeSchema xmlns:ct="http://schemas.microsoft.com/office/2006/metadata/contentType" xmlns:ma="http://schemas.microsoft.com/office/2006/metadata/properties/metaAttributes" ct:_="" ma:_="" ma:contentTypeName="Document" ma:contentTypeID="0x010100804F0F871C92454BA582842CD3B861CB" ma:contentTypeVersion="1" ma:contentTypeDescription="Create a new document." ma:contentTypeScope="" ma:versionID="17108c8fb818525b19f04f03124d2db9">
   <xsd:schema xmlns:xsd="http://www.w3.org/2001/XMLSchema" xmlns:xs="http://www.w3.org/2001/XMLSchema" xmlns:p="http://schemas.microsoft.com/office/2006/metadata/properties" xmlns:ns2="bebfb516-47c3-42bf-8695-c627e02fd07c" targetNamespace="http://schemas.microsoft.com/office/2006/metadata/properties" ma:root="true" ma:fieldsID="1c56c5b5f1ead94acc500394bce569b3" ns2:_="">
     <xsd:import namespace="bebfb516-47c3-42bf-8695-c627e02fd07c"/>
@@ -8945,65 +9972,6 @@
 </ct:contentTypeSchema>
 </file>
 
-<file path=customXml/item4.xml><?xml version="1.0" encoding="utf-8"?>
-<?mso-contentType ?>
-<spe:Receivers xmlns:spe="http://schemas.microsoft.com/sharepoint/events">
-  <Receiver>
-    <Name>Document ID Generator</Name>
-    <Synchronization>Synchronous</Synchronization>
-    <Type>10001</Type>
-    <SequenceNumber>1000</SequenceNumber>
-    <Url/>
-    <Assembly>Microsoft.Office.DocumentManagement, Version=15.0.0.0, Culture=neutral, PublicKeyToken=71e9bce111e9429c</Assembly>
-    <Class>Microsoft.Office.DocumentManagement.Internal.DocIdHandler</Class>
-    <Data/>
-    <Filter/>
-  </Receiver>
-  <Receiver>
-    <Name>Document ID Generator</Name>
-    <Synchronization>Synchronous</Synchronization>
-    <Type>10002</Type>
-    <SequenceNumber>1001</SequenceNumber>
-    <Url/>
-    <Assembly>Microsoft.Office.DocumentManagement, Version=15.0.0.0, Culture=neutral, PublicKeyToken=71e9bce111e9429c</Assembly>
-    <Class>Microsoft.Office.DocumentManagement.Internal.DocIdHandler</Class>
-    <Data/>
-    <Filter/>
-  </Receiver>
-  <Receiver>
-    <Name>Document ID Generator</Name>
-    <Synchronization>Synchronous</Synchronization>
-    <Type>10004</Type>
-    <SequenceNumber>1002</SequenceNumber>
-    <Url/>
-    <Assembly>Microsoft.Office.DocumentManagement, Version=15.0.0.0, Culture=neutral, PublicKeyToken=71e9bce111e9429c</Assembly>
-    <Class>Microsoft.Office.DocumentManagement.Internal.DocIdHandler</Class>
-    <Data/>
-    <Filter/>
-  </Receiver>
-  <Receiver>
-    <Name>Document ID Generator</Name>
-    <Synchronization>Synchronous</Synchronization>
-    <Type>10006</Type>
-    <SequenceNumber>1003</SequenceNumber>
-    <Url/>
-    <Assembly>Microsoft.Office.DocumentManagement, Version=15.0.0.0, Culture=neutral, PublicKeyToken=71e9bce111e9429c</Assembly>
-    <Class>Microsoft.Office.DocumentManagement.Internal.DocIdHandler</Class>
-    <Data/>
-    <Filter/>
-  </Receiver>
-</spe:Receivers>
-</file>
-
-<file path=customXml/item5.xml><?xml version="1.0" encoding="utf-8"?>
-<?mso-contentType ?>
-<FormTemplates xmlns="http://schemas.microsoft.com/sharepoint/v3/contenttype/forms">
-  <Display>DocumentLibraryForm</Display>
-  <Edit>DocumentLibraryForm</Edit>
-  <New>DocumentLibraryForm</New>
-</FormTemplates>
-</file>
-
 <file path=customXml/item6.xml><?xml version="1.0" encoding="utf-8"?>
 <b:Sources xmlns:b="http://schemas.openxmlformats.org/officeDocument/2006/bibliography" xmlns="http://schemas.openxmlformats.org/officeDocument/2006/bibliography" SelectedStyle="\APA.XSL" StyleName="APA"/>
 </file>
@@ -9026,6 +9994,22 @@
 </file>
 
 <file path=customXml/itemProps3.xml><?xml version="1.0" encoding="utf-8"?>
+<ds:datastoreItem xmlns:ds="http://schemas.openxmlformats.org/officeDocument/2006/customXml" ds:itemID="{910EA325-BFD3-40A7-B49F-A40A5596D5CE}">
+  <ds:schemaRefs>
+    <ds:schemaRef ds:uri="http://schemas.microsoft.com/sharepoint/v3/contenttype/forms"/>
+  </ds:schemaRefs>
+</ds:datastoreItem>
+</file>
+
+<file path=customXml/itemProps4.xml><?xml version="1.0" encoding="utf-8"?>
+<ds:datastoreItem xmlns:ds="http://schemas.openxmlformats.org/officeDocument/2006/customXml" ds:itemID="{4BDF85BA-E69F-4D6A-AE92-E7CF998321DD}">
+  <ds:schemaRefs>
+    <ds:schemaRef ds:uri="http://schemas.microsoft.com/sharepoint/events"/>
+  </ds:schemaRefs>
+</ds:datastoreItem>
+</file>
+
+<file path=customXml/itemProps5.xml><?xml version="1.0" encoding="utf-8"?>
 <ds:datastoreItem xmlns:ds="http://schemas.openxmlformats.org/officeDocument/2006/customXml" ds:itemID="{AA0E1C7F-2557-4EEC-A922-A4F9B8592289}">
   <ds:schemaRefs>
     <ds:schemaRef ds:uri="http://schemas.microsoft.com/office/2006/metadata/contentType"/>
@@ -9043,24 +10027,8 @@
 </ds:datastoreItem>
 </file>
 
-<file path=customXml/itemProps4.xml><?xml version="1.0" encoding="utf-8"?>
-<ds:datastoreItem xmlns:ds="http://schemas.openxmlformats.org/officeDocument/2006/customXml" ds:itemID="{4BDF85BA-E69F-4D6A-AE92-E7CF998321DD}">
-  <ds:schemaRefs>
-    <ds:schemaRef ds:uri="http://schemas.microsoft.com/sharepoint/events"/>
-  </ds:schemaRefs>
-</ds:datastoreItem>
-</file>
-
-<file path=customXml/itemProps5.xml><?xml version="1.0" encoding="utf-8"?>
-<ds:datastoreItem xmlns:ds="http://schemas.openxmlformats.org/officeDocument/2006/customXml" ds:itemID="{910EA325-BFD3-40A7-B49F-A40A5596D5CE}">
-  <ds:schemaRefs>
-    <ds:schemaRef ds:uri="http://schemas.microsoft.com/sharepoint/v3/contenttype/forms"/>
-  </ds:schemaRefs>
-</ds:datastoreItem>
-</file>
-
 <file path=customXml/itemProps6.xml><?xml version="1.0" encoding="utf-8"?>
-<ds:datastoreItem xmlns:ds="http://schemas.openxmlformats.org/officeDocument/2006/customXml" ds:itemID="{827855D7-BA10-4748-8A99-92F86B9C4524}">
+<ds:datastoreItem xmlns:ds="http://schemas.openxmlformats.org/officeDocument/2006/customXml" ds:itemID="{FB97CEB4-A759-4496-9550-62888AD15E80}">
   <ds:schemaRefs>
     <ds:schemaRef ds:uri="http://schemas.openxmlformats.org/officeDocument/2006/bibliography"/>
   </ds:schemaRefs>

</xml_diff>

<commit_message>
Adding ADMIN/status request description. JIRA: CXX-9973
</commit_message>
<xml_diff>
--- a/misc/PSG Server.docx
+++ b/misc/PSG Server.docx
@@ -100,7 +100,6 @@
                 <w:dataBinding w:prefixMappings="xmlns:ns0='http://schemas.openxmlformats.org/package/2006/metadata/core-properties' xmlns:ns1='http://purl.org/dc/elements/1.1/'" w:xpath="/ns0:coreProperties[1]/ns1:title[1]" w:storeItemID="{6C3C8BC8-F283-45AE-878A-BAB7291924A1}"/>
                 <w:text/>
               </w:sdtPr>
-              <w:sdtEndPr/>
               <w:sdtContent>
                 <w:tc>
                   <w:tcPr>
@@ -176,7 +175,6 @@
                 <w:dataBinding w:prefixMappings="xmlns:ns0='http://schemas.openxmlformats.org/package/2006/metadata/core-properties' xmlns:ns1='http://purl.org/dc/elements/1.1/'" w:xpath="/ns0:coreProperties[1]/ns1:subject[1]" w:storeItemID="{6C3C8BC8-F283-45AE-878A-BAB7291924A1}"/>
                 <w:text/>
               </w:sdtPr>
-              <w:sdtEndPr/>
               <w:sdtContent>
                 <w:tc>
                   <w:tcPr>
@@ -243,7 +241,6 @@
                 <w:dataBinding w:prefixMappings="xmlns:ns0='http://schemas.openxmlformats.org/package/2006/metadata/core-properties' xmlns:ns1='http://purl.org/dc/elements/1.1/'" w:xpath="/ns0:coreProperties[1]/ns1:creator[1]" w:storeItemID="{6C3C8BC8-F283-45AE-878A-BAB7291924A1}"/>
                 <w:text/>
               </w:sdtPr>
-              <w:sdtEndPr/>
               <w:sdtContent>
                 <w:tc>
                   <w:tcPr>
@@ -292,7 +289,6 @@
                   <w:calendar w:val="gregorian"/>
                 </w:date>
               </w:sdtPr>
-              <w:sdtEndPr/>
               <w:sdtContent>
                 <w:tc>
                   <w:tcPr>
@@ -368,7 +364,6 @@
                 <w:dataBinding w:prefixMappings="xmlns:ns0='http://schemas.microsoft.com/office/2006/coverPageProps'" w:xpath="/ns0:CoverPageProperties[1]/ns0:Abstract[1]" w:storeItemID="{55AF091B-3C7A-41E3-B477-F2FDAA23CFDA}"/>
                 <w:text/>
               </w:sdtPr>
-              <w:sdtEndPr/>
               <w:sdtContent>
                 <w:tc>
                   <w:tcPr>
@@ -382,7 +377,7 @@
                       <w:t>Document version: 1.</w:t>
                     </w:r>
                     <w:r>
-                      <w:t>4</w:t>
+                      <w:t>5</w:t>
                     </w:r>
                   </w:p>
                 </w:tc>
@@ -702,6 +697,48 @@
           <w:p>
             <w:r>
               <w:t>Adding ADMIN/info request</w:t>
+            </w:r>
+          </w:p>
+        </w:tc>
+      </w:tr>
+      <w:tr>
+        <w:tc>
+          <w:tcPr>
+            <w:tcW w:w="1001" w:type="dxa"/>
+          </w:tcPr>
+          <w:p>
+            <w:r>
+              <w:t>1.5</w:t>
+            </w:r>
+          </w:p>
+        </w:tc>
+        <w:tc>
+          <w:tcPr>
+            <w:tcW w:w="1678" w:type="dxa"/>
+          </w:tcPr>
+          <w:p>
+            <w:r>
+              <w:t>Mar 30, 2018</w:t>
+            </w:r>
+          </w:p>
+        </w:tc>
+        <w:tc>
+          <w:tcPr>
+            <w:tcW w:w="2182" w:type="dxa"/>
+          </w:tcPr>
+          <w:p>
+            <w:r>
+              <w:t>Sergey Satskiy</w:t>
+            </w:r>
+          </w:p>
+        </w:tc>
+        <w:tc>
+          <w:tcPr>
+            <w:tcW w:w="4489" w:type="dxa"/>
+          </w:tcPr>
+          <w:p>
+            <w:r>
+              <w:t>Adding ADMIN/status request</w:t>
             </w:r>
           </w:p>
         </w:tc>
@@ -770,7 +807,7 @@
           <w:r>
             <w:fldChar w:fldCharType="separate"/>
           </w:r>
-          <w:hyperlink w:anchor="_Toc509829276" w:history="1">
+          <w:hyperlink w:anchor="_Toc510172792" w:history="1">
             <w:r>
               <w:rPr>
                 <w:rStyle w:val="Hyperlink"/>
@@ -797,7 +834,7 @@
                 <w:noProof/>
                 <w:webHidden/>
               </w:rPr>
-              <w:instrText xml:space="preserve"> PAGEREF _Toc509829276 \h </w:instrText>
+              <w:instrText xml:space="preserve"> PAGEREF _Toc510172792 \h </w:instrText>
             </w:r>
             <w:r>
               <w:rPr>
@@ -839,7 +876,7 @@
               <w:noProof/>
             </w:rPr>
           </w:pPr>
-          <w:hyperlink w:anchor="_Toc509829277" w:history="1">
+          <w:hyperlink w:anchor="_Toc510172793" w:history="1">
             <w:r>
               <w:rPr>
                 <w:rStyle w:val="Hyperlink"/>
@@ -866,7 +903,7 @@
                 <w:noProof/>
                 <w:webHidden/>
               </w:rPr>
-              <w:instrText xml:space="preserve"> PAGEREF _Toc509829277 \h </w:instrText>
+              <w:instrText xml:space="preserve"> PAGEREF _Toc510172793 \h </w:instrText>
             </w:r>
             <w:r>
               <w:rPr>
@@ -908,7 +945,7 @@
               <w:noProof/>
             </w:rPr>
           </w:pPr>
-          <w:hyperlink w:anchor="_Toc509829278" w:history="1">
+          <w:hyperlink w:anchor="_Toc510172794" w:history="1">
             <w:r>
               <w:rPr>
                 <w:rStyle w:val="Hyperlink"/>
@@ -935,7 +972,7 @@
                 <w:noProof/>
                 <w:webHidden/>
               </w:rPr>
-              <w:instrText xml:space="preserve"> PAGEREF _Toc509829278 \h </w:instrText>
+              <w:instrText xml:space="preserve"> PAGEREF _Toc510172794 \h </w:instrText>
             </w:r>
             <w:r>
               <w:rPr>
@@ -977,7 +1014,7 @@
               <w:noProof/>
             </w:rPr>
           </w:pPr>
-          <w:hyperlink w:anchor="_Toc509829279" w:history="1">
+          <w:hyperlink w:anchor="_Toc510172795" w:history="1">
             <w:r>
               <w:rPr>
                 <w:rStyle w:val="Hyperlink"/>
@@ -1004,7 +1041,7 @@
                 <w:noProof/>
                 <w:webHidden/>
               </w:rPr>
-              <w:instrText xml:space="preserve"> PAGEREF _Toc509829279 \h </w:instrText>
+              <w:instrText xml:space="preserve"> PAGEREF _Toc510172795 \h </w:instrText>
             </w:r>
             <w:r>
               <w:rPr>
@@ -1046,7 +1083,7 @@
               <w:noProof/>
             </w:rPr>
           </w:pPr>
-          <w:hyperlink w:anchor="_Toc509829280" w:history="1">
+          <w:hyperlink w:anchor="_Toc510172796" w:history="1">
             <w:r>
               <w:rPr>
                 <w:rStyle w:val="Hyperlink"/>
@@ -1073,7 +1110,7 @@
                 <w:noProof/>
                 <w:webHidden/>
               </w:rPr>
-              <w:instrText xml:space="preserve"> PAGEREF _Toc509829280 \h </w:instrText>
+              <w:instrText xml:space="preserve"> PAGEREF _Toc510172796 \h </w:instrText>
             </w:r>
             <w:r>
               <w:rPr>
@@ -1115,7 +1152,7 @@
               <w:noProof/>
             </w:rPr>
           </w:pPr>
-          <w:hyperlink w:anchor="_Toc509829281" w:history="1">
+          <w:hyperlink w:anchor="_Toc510172797" w:history="1">
             <w:r>
               <w:rPr>
                 <w:rStyle w:val="Hyperlink"/>
@@ -1142,7 +1179,7 @@
                 <w:noProof/>
                 <w:webHidden/>
               </w:rPr>
-              <w:instrText xml:space="preserve"> PAGEREF _Toc509829281 \h </w:instrText>
+              <w:instrText xml:space="preserve"> PAGEREF _Toc510172797 \h </w:instrText>
             </w:r>
             <w:r>
               <w:rPr>
@@ -1184,7 +1221,7 @@
               <w:noProof/>
             </w:rPr>
           </w:pPr>
-          <w:hyperlink w:anchor="_Toc509829282" w:history="1">
+          <w:hyperlink w:anchor="_Toc510172798" w:history="1">
             <w:r>
               <w:rPr>
                 <w:rStyle w:val="Hyperlink"/>
@@ -1211,7 +1248,7 @@
                 <w:noProof/>
                 <w:webHidden/>
               </w:rPr>
-              <w:instrText xml:space="preserve"> PAGEREF _Toc509829282 \h </w:instrText>
+              <w:instrText xml:space="preserve"> PAGEREF _Toc510172798 \h </w:instrText>
             </w:r>
             <w:r>
               <w:rPr>
@@ -1253,7 +1290,7 @@
               <w:noProof/>
             </w:rPr>
           </w:pPr>
-          <w:hyperlink w:anchor="_Toc509829283" w:history="1">
+          <w:hyperlink w:anchor="_Toc510172799" w:history="1">
             <w:r>
               <w:rPr>
                 <w:rStyle w:val="Hyperlink"/>
@@ -1280,7 +1317,7 @@
                 <w:noProof/>
                 <w:webHidden/>
               </w:rPr>
-              <w:instrText xml:space="preserve"> PAGEREF _Toc509829283 \h </w:instrText>
+              <w:instrText xml:space="preserve"> PAGEREF _Toc510172799 \h </w:instrText>
             </w:r>
             <w:r>
               <w:rPr>
@@ -1322,7 +1359,7 @@
               <w:noProof/>
             </w:rPr>
           </w:pPr>
-          <w:hyperlink w:anchor="_Toc509829284" w:history="1">
+          <w:hyperlink w:anchor="_Toc510172800" w:history="1">
             <w:r>
               <w:rPr>
                 <w:rStyle w:val="Hyperlink"/>
@@ -1349,7 +1386,7 @@
                 <w:noProof/>
                 <w:webHidden/>
               </w:rPr>
-              <w:instrText xml:space="preserve"> PAGEREF _Toc509829284 \h </w:instrText>
+              <w:instrText xml:space="preserve"> PAGEREF _Toc510172800 \h </w:instrText>
             </w:r>
             <w:r>
               <w:rPr>
@@ -1391,7 +1428,7 @@
               <w:noProof/>
             </w:rPr>
           </w:pPr>
-          <w:hyperlink w:anchor="_Toc509829285" w:history="1">
+          <w:hyperlink w:anchor="_Toc510172801" w:history="1">
             <w:r>
               <w:rPr>
                 <w:rStyle w:val="Hyperlink"/>
@@ -1418,7 +1455,7 @@
                 <w:noProof/>
                 <w:webHidden/>
               </w:rPr>
-              <w:instrText xml:space="preserve"> PAGEREF _Toc509829285 \h </w:instrText>
+              <w:instrText xml:space="preserve"> PAGEREF _Toc510172801 \h </w:instrText>
             </w:r>
             <w:r>
               <w:rPr>
@@ -1439,6 +1476,75 @@
                 <w:webHidden/>
               </w:rPr>
               <w:t>7</w:t>
+            </w:r>
+            <w:r>
+              <w:rPr>
+                <w:noProof/>
+                <w:webHidden/>
+              </w:rPr>
+              <w:fldChar w:fldCharType="end"/>
+            </w:r>
+          </w:hyperlink>
+        </w:p>
+        <w:p>
+          <w:pPr>
+            <w:pStyle w:val="TOC2"/>
+            <w:tabs>
+              <w:tab w:val="right" w:leader="dot" w:pos="9350"/>
+            </w:tabs>
+            <w:rPr>
+              <w:rFonts w:eastAsiaTheme="minorEastAsia"/>
+              <w:noProof/>
+            </w:rPr>
+          </w:pPr>
+          <w:hyperlink w:anchor="_Toc510172802" w:history="1">
+            <w:r>
+              <w:rPr>
+                <w:rStyle w:val="Hyperlink"/>
+                <w:noProof/>
+              </w:rPr>
+              <w:t>Status</w:t>
+            </w:r>
+            <w:r>
+              <w:rPr>
+                <w:noProof/>
+                <w:webHidden/>
+              </w:rPr>
+              <w:tab/>
+            </w:r>
+            <w:r>
+              <w:rPr>
+                <w:noProof/>
+                <w:webHidden/>
+              </w:rPr>
+              <w:fldChar w:fldCharType="begin"/>
+            </w:r>
+            <w:r>
+              <w:rPr>
+                <w:noProof/>
+                <w:webHidden/>
+              </w:rPr>
+              <w:instrText xml:space="preserve"> PAGEREF _Toc510172802 \h </w:instrText>
+            </w:r>
+            <w:r>
+              <w:rPr>
+                <w:noProof/>
+                <w:webHidden/>
+              </w:rPr>
+            </w:r>
+            <w:r>
+              <w:rPr>
+                <w:noProof/>
+                <w:webHidden/>
+              </w:rPr>
+              <w:fldChar w:fldCharType="separate"/>
+            </w:r>
+            <w:r>
+              <w:rPr>
+                <w:noProof/>
+                <w:webHidden/>
+              </w:rPr>
+              <w:t>9</w:t>
             </w:r>
             <w:r>
               <w:rPr>
@@ -1460,7 +1566,7 @@
               <w:noProof/>
             </w:rPr>
           </w:pPr>
-          <w:hyperlink w:anchor="_Toc509829286" w:history="1">
+          <w:hyperlink w:anchor="_Toc510172803" w:history="1">
             <w:r>
               <w:rPr>
                 <w:rStyle w:val="Hyperlink"/>
@@ -1487,7 +1593,7 @@
                 <w:noProof/>
                 <w:webHidden/>
               </w:rPr>
-              <w:instrText xml:space="preserve"> PAGEREF _Toc509829286 \h </w:instrText>
+              <w:instrText xml:space="preserve"> PAGEREF _Toc510172803 \h </w:instrText>
             </w:r>
             <w:r>
               <w:rPr>
@@ -1507,7 +1613,7 @@
                 <w:noProof/>
                 <w:webHidden/>
               </w:rPr>
-              <w:t>10</w:t>
+              <w:t>11</w:t>
             </w:r>
             <w:r>
               <w:rPr>
@@ -1529,7 +1635,7 @@
               <w:noProof/>
             </w:rPr>
           </w:pPr>
-          <w:hyperlink w:anchor="_Toc509829287" w:history="1">
+          <w:hyperlink w:anchor="_Toc510172804" w:history="1">
             <w:r>
               <w:rPr>
                 <w:rStyle w:val="Hyperlink"/>
@@ -1556,7 +1662,7 @@
                 <w:noProof/>
                 <w:webHidden/>
               </w:rPr>
-              <w:instrText xml:space="preserve"> PAGEREF _Toc509829287 \h </w:instrText>
+              <w:instrText xml:space="preserve"> PAGEREF _Toc510172804 \h </w:instrText>
             </w:r>
             <w:r>
               <w:rPr>
@@ -1576,7 +1682,7 @@
                 <w:noProof/>
                 <w:webHidden/>
               </w:rPr>
-              <w:t>10</w:t>
+              <w:t>11</w:t>
             </w:r>
             <w:r>
               <w:rPr>
@@ -1598,7 +1704,7 @@
               <w:noProof/>
             </w:rPr>
           </w:pPr>
-          <w:hyperlink w:anchor="_Toc509829288" w:history="1">
+          <w:hyperlink w:anchor="_Toc510172805" w:history="1">
             <w:r>
               <w:rPr>
                 <w:rStyle w:val="Hyperlink"/>
@@ -1625,7 +1731,7 @@
                 <w:noProof/>
                 <w:webHidden/>
               </w:rPr>
-              <w:instrText xml:space="preserve"> PAGEREF _Toc509829288 \h </w:instrText>
+              <w:instrText xml:space="preserve"> PAGEREF _Toc510172805 \h </w:instrText>
             </w:r>
             <w:r>
               <w:rPr>
@@ -1645,7 +1751,7 @@
                 <w:noProof/>
                 <w:webHidden/>
               </w:rPr>
-              <w:t>10</w:t>
+              <w:t>11</w:t>
             </w:r>
             <w:r>
               <w:rPr>
@@ -1667,7 +1773,7 @@
               <w:noProof/>
             </w:rPr>
           </w:pPr>
-          <w:hyperlink w:anchor="_Toc509829289" w:history="1">
+          <w:hyperlink w:anchor="_Toc510172806" w:history="1">
             <w:r>
               <w:rPr>
                 <w:rStyle w:val="Hyperlink"/>
@@ -1694,7 +1800,7 @@
                 <w:noProof/>
                 <w:webHidden/>
               </w:rPr>
-              <w:instrText xml:space="preserve"> PAGEREF _Toc509829289 \h </w:instrText>
+              <w:instrText xml:space="preserve"> PAGEREF _Toc510172806 \h </w:instrText>
             </w:r>
             <w:r>
               <w:rPr>
@@ -1714,7 +1820,7 @@
                 <w:noProof/>
                 <w:webHidden/>
               </w:rPr>
-              <w:t>11</w:t>
+              <w:t>12</w:t>
             </w:r>
             <w:r>
               <w:rPr>
@@ -1736,7 +1842,7 @@
               <w:noProof/>
             </w:rPr>
           </w:pPr>
-          <w:hyperlink w:anchor="_Toc509829290" w:history="1">
+          <w:hyperlink w:anchor="_Toc510172807" w:history="1">
             <w:r>
               <w:rPr>
                 <w:rStyle w:val="Hyperlink"/>
@@ -1763,7 +1869,7 @@
                 <w:noProof/>
                 <w:webHidden/>
               </w:rPr>
-              <w:instrText xml:space="preserve"> PAGEREF _Toc509829290 \h </w:instrText>
+              <w:instrText xml:space="preserve"> PAGEREF _Toc510172807 \h </w:instrText>
             </w:r>
             <w:r>
               <w:rPr>
@@ -1783,7 +1889,7 @@
                 <w:noProof/>
                 <w:webHidden/>
               </w:rPr>
-              <w:t>12</w:t>
+              <w:t>13</w:t>
             </w:r>
             <w:r>
               <w:rPr>
@@ -1805,7 +1911,7 @@
               <w:noProof/>
             </w:rPr>
           </w:pPr>
-          <w:hyperlink w:anchor="_Toc509829291" w:history="1">
+          <w:hyperlink w:anchor="_Toc510172808" w:history="1">
             <w:r>
               <w:rPr>
                 <w:rStyle w:val="Hyperlink"/>
@@ -1832,7 +1938,7 @@
                 <w:noProof/>
                 <w:webHidden/>
               </w:rPr>
-              <w:instrText xml:space="preserve"> PAGEREF _Toc509829291 \h </w:instrText>
+              <w:instrText xml:space="preserve"> PAGEREF _Toc510172808 \h </w:instrText>
             </w:r>
             <w:r>
               <w:rPr>
@@ -1852,7 +1958,7 @@
                 <w:noProof/>
                 <w:webHidden/>
               </w:rPr>
-              <w:t>12</w:t>
+              <w:t>13</w:t>
             </w:r>
             <w:r>
               <w:rPr>
@@ -1874,7 +1980,7 @@
               <w:noProof/>
             </w:rPr>
           </w:pPr>
-          <w:hyperlink w:anchor="_Toc509829292" w:history="1">
+          <w:hyperlink w:anchor="_Toc510172809" w:history="1">
             <w:r>
               <w:rPr>
                 <w:rStyle w:val="Hyperlink"/>
@@ -1901,7 +2007,7 @@
                 <w:noProof/>
                 <w:webHidden/>
               </w:rPr>
-              <w:instrText xml:space="preserve"> PAGEREF _Toc509829292 \h </w:instrText>
+              <w:instrText xml:space="preserve"> PAGEREF _Toc510172809 \h </w:instrText>
             </w:r>
             <w:r>
               <w:rPr>
@@ -1921,7 +2027,7 @@
                 <w:noProof/>
                 <w:webHidden/>
               </w:rPr>
-              <w:t>12</w:t>
+              <w:t>13</w:t>
             </w:r>
             <w:r>
               <w:rPr>
@@ -1943,7 +2049,7 @@
               <w:noProof/>
             </w:rPr>
           </w:pPr>
-          <w:hyperlink w:anchor="_Toc509829293" w:history="1">
+          <w:hyperlink w:anchor="_Toc510172810" w:history="1">
             <w:r>
               <w:rPr>
                 <w:rStyle w:val="Hyperlink"/>
@@ -1970,7 +2076,7 @@
                 <w:noProof/>
                 <w:webHidden/>
               </w:rPr>
-              <w:instrText xml:space="preserve"> PAGEREF _Toc509829293 \h </w:instrText>
+              <w:instrText xml:space="preserve"> PAGEREF _Toc510172810 \h </w:instrText>
             </w:r>
             <w:r>
               <w:rPr>
@@ -1990,7 +2096,7 @@
                 <w:noProof/>
                 <w:webHidden/>
               </w:rPr>
-              <w:t>12</w:t>
+              <w:t>13</w:t>
             </w:r>
             <w:r>
               <w:rPr>
@@ -2012,7 +2118,7 @@
               <w:noProof/>
             </w:rPr>
           </w:pPr>
-          <w:hyperlink w:anchor="_Toc509829294" w:history="1">
+          <w:hyperlink w:anchor="_Toc510172811" w:history="1">
             <w:r>
               <w:rPr>
                 <w:rStyle w:val="Hyperlink"/>
@@ -2039,7 +2145,7 @@
                 <w:noProof/>
                 <w:webHidden/>
               </w:rPr>
-              <w:instrText xml:space="preserve"> PAGEREF _Toc509829294 \h </w:instrText>
+              <w:instrText xml:space="preserve"> PAGEREF _Toc510172811 \h </w:instrText>
             </w:r>
             <w:r>
               <w:rPr>
@@ -2059,7 +2165,7 @@
                 <w:noProof/>
                 <w:webHidden/>
               </w:rPr>
-              <w:t>13</w:t>
+              <w:t>14</w:t>
             </w:r>
             <w:r>
               <w:rPr>
@@ -2081,7 +2187,7 @@
               <w:noProof/>
             </w:rPr>
           </w:pPr>
-          <w:hyperlink w:anchor="_Toc509829295" w:history="1">
+          <w:hyperlink w:anchor="_Toc510172812" w:history="1">
             <w:r>
               <w:rPr>
                 <w:rStyle w:val="Hyperlink"/>
@@ -2108,7 +2214,7 @@
                 <w:noProof/>
                 <w:webHidden/>
               </w:rPr>
-              <w:instrText xml:space="preserve"> PAGEREF _Toc509829295 \h </w:instrText>
+              <w:instrText xml:space="preserve"> PAGEREF _Toc510172812 \h </w:instrText>
             </w:r>
             <w:r>
               <w:rPr>
@@ -2128,7 +2234,7 @@
                 <w:noProof/>
                 <w:webHidden/>
               </w:rPr>
-              <w:t>15</w:t>
+              <w:t>16</w:t>
             </w:r>
             <w:r>
               <w:rPr>
@@ -2150,7 +2256,7 @@
               <w:noProof/>
             </w:rPr>
           </w:pPr>
-          <w:hyperlink w:anchor="_Toc509829296" w:history="1">
+          <w:hyperlink w:anchor="_Toc510172813" w:history="1">
             <w:r>
               <w:rPr>
                 <w:rStyle w:val="Hyperlink"/>
@@ -2177,7 +2283,7 @@
                 <w:noProof/>
                 <w:webHidden/>
               </w:rPr>
-              <w:instrText xml:space="preserve"> PAGEREF _Toc509829296 \h </w:instrText>
+              <w:instrText xml:space="preserve"> PAGEREF _Toc510172813 \h </w:instrText>
             </w:r>
             <w:r>
               <w:rPr>
@@ -2197,7 +2303,7 @@
                 <w:noProof/>
                 <w:webHidden/>
               </w:rPr>
-              <w:t>15</w:t>
+              <w:t>16</w:t>
             </w:r>
             <w:r>
               <w:rPr>
@@ -2227,7 +2333,7 @@
       <w:pPr>
         <w:pStyle w:val="Heading1"/>
       </w:pPr>
-      <w:bookmarkStart w:id="1" w:name="_Toc509829276"/>
+      <w:bookmarkStart w:id="1" w:name="_Toc510172792"/>
       <w:proofErr w:type="spellStart"/>
       <w:r>
         <w:lastRenderedPageBreak/>
@@ -2345,7 +2451,7 @@
       <w:pPr>
         <w:pStyle w:val="Heading1"/>
       </w:pPr>
-      <w:bookmarkStart w:id="2" w:name="_Toc509829277"/>
+      <w:bookmarkStart w:id="2" w:name="_Toc510172793"/>
       <w:r>
         <w:t>Requirements</w:t>
       </w:r>
@@ -2530,7 +2636,7 @@
       <w:pPr>
         <w:pStyle w:val="Heading1"/>
       </w:pPr>
-      <w:bookmarkStart w:id="3" w:name="_Toc509829278"/>
+      <w:bookmarkStart w:id="3" w:name="_Toc510172794"/>
       <w:r>
         <w:lastRenderedPageBreak/>
         <w:t>Overview</w:t>
@@ -2594,7 +2700,7 @@
           <v:shape id="_x0000_i1025" type="#_x0000_t75" style="width:467.25pt;height:232.5pt" o:ole="">
             <v:imagedata r:id="rId11" o:title=""/>
           </v:shape>
-          <o:OLEObject Type="Embed" ProgID="Visio.Drawing.15" ShapeID="_x0000_i1025" DrawAspect="Content" ObjectID="_1583571121" r:id="rId12"/>
+          <o:OLEObject Type="Embed" ProgID="Visio.Drawing.15" ShapeID="_x0000_i1025" DrawAspect="Content" ObjectID="_1583914621" r:id="rId12"/>
         </w:object>
       </w:r>
     </w:p>
@@ -2705,7 +2811,7 @@
       <w:pPr>
         <w:pStyle w:val="Heading1"/>
       </w:pPr>
-      <w:bookmarkStart w:id="4" w:name="_Toc509829279"/>
+      <w:bookmarkStart w:id="4" w:name="_Toc510172795"/>
       <w:r>
         <w:lastRenderedPageBreak/>
         <w:t>Communication Protocol</w:t>
@@ -2722,7 +2828,7 @@
       <w:pPr>
         <w:pStyle w:val="Heading1"/>
       </w:pPr>
-      <w:bookmarkStart w:id="5" w:name="_Toc509829280"/>
+      <w:bookmarkStart w:id="5" w:name="_Toc510172796"/>
       <w:r>
         <w:t xml:space="preserve">Files </w:t>
       </w:r>
@@ -2756,7 +2862,7 @@
           <v:shape id="_x0000_i1026" type="#_x0000_t75" style="width:367.5pt;height:79.5pt" o:ole="">
             <v:imagedata r:id="rId13" o:title=""/>
           </v:shape>
-          <o:OLEObject Type="Embed" ProgID="Visio.Drawing.15" ShapeID="_x0000_i1026" DrawAspect="Content" ObjectID="_1583571122" r:id="rId14"/>
+          <o:OLEObject Type="Embed" ProgID="Visio.Drawing.15" ShapeID="_x0000_i1026" DrawAspect="Content" ObjectID="_1583914622" r:id="rId14"/>
         </w:object>
       </w:r>
     </w:p>
@@ -2805,7 +2911,7 @@
       <w:pPr>
         <w:pStyle w:val="Heading1"/>
       </w:pPr>
-      <w:bookmarkStart w:id="6" w:name="_Toc509829281"/>
+      <w:bookmarkStart w:id="6" w:name="_Toc510172797"/>
       <w:r>
         <w:t>Requests</w:t>
       </w:r>
@@ -2828,7 +2934,7 @@
       <w:pPr>
         <w:pStyle w:val="Heading2"/>
       </w:pPr>
-      <w:bookmarkStart w:id="7" w:name="_Toc509829282"/>
+      <w:bookmarkStart w:id="7" w:name="_Toc510172798"/>
       <w:r>
         <w:t>Accession Resolver</w:t>
       </w:r>
@@ -3008,7 +3114,7 @@
       <w:pPr>
         <w:pStyle w:val="Heading2"/>
       </w:pPr>
-      <w:bookmarkStart w:id="8" w:name="_Toc509829283"/>
+      <w:bookmarkStart w:id="8" w:name="_Toc510172799"/>
       <w:r>
         <w:t>Blob Retrieval</w:t>
       </w:r>
@@ -3340,7 +3446,7 @@
       <w:pPr>
         <w:pStyle w:val="Heading2"/>
       </w:pPr>
-      <w:bookmarkStart w:id="9" w:name="_Toc509829284"/>
+      <w:bookmarkStart w:id="9" w:name="_Toc510172800"/>
       <w:r>
         <w:lastRenderedPageBreak/>
         <w:t>Configuration</w:t>
@@ -3590,7 +3696,7 @@
       <w:pPr>
         <w:pStyle w:val="Heading2"/>
       </w:pPr>
-      <w:bookmarkStart w:id="10" w:name="_Toc509829285"/>
+      <w:bookmarkStart w:id="10" w:name="_Toc510172801"/>
       <w:r>
         <w:t>Information</w:t>
       </w:r>
@@ -3936,10 +4042,7 @@
           </w:tcPr>
           <w:p>
             <w:r>
-              <w:t>If succeeded then</w:t>
-            </w:r>
-            <w:r>
-              <w:t xml:space="preserve"> the process system time consumed as a double.</w:t>
+              <w:t>If succeeded then the process system time consumed as a double.</w:t>
             </w:r>
           </w:p>
           <w:p>
@@ -3978,10 +4081,7 @@
           </w:tcPr>
           <w:p>
             <w:r>
-              <w:t>If succeeded then</w:t>
-            </w:r>
-            <w:r>
-              <w:t xml:space="preserve"> the number of physical memory bytes available on the host as an integer.</w:t>
+              <w:t>If succeeded then the number of physical memory bytes available on the host as an integer.</w:t>
             </w:r>
           </w:p>
           <w:p>
@@ -4020,10 +4120,7 @@
           </w:tcPr>
           <w:p>
             <w:r>
-              <w:t>If succeeded then</w:t>
-            </w:r>
-            <w:r>
-              <w:t xml:space="preserve"> the number of total used memory bytes as an integer.</w:t>
+              <w:t>If succeeded then the number of total used memory bytes as an integer.</w:t>
             </w:r>
           </w:p>
           <w:p>
@@ -4062,10 +4159,7 @@
           </w:tcPr>
           <w:p>
             <w:r>
-              <w:t>If succeeded then</w:t>
-            </w:r>
-            <w:r>
-              <w:t xml:space="preserve"> the number of resident memory bytes as an integer.</w:t>
+              <w:t>If succeeded then the number of resident memory bytes as an integer.</w:t>
             </w:r>
           </w:p>
           <w:p>
@@ -4104,10 +4198,7 @@
           </w:tcPr>
           <w:p>
             <w:r>
-              <w:t>If succeeded then</w:t>
-            </w:r>
-            <w:r>
-              <w:t xml:space="preserve"> the number of used shared memory bytes as an integer.</w:t>
+              <w:t>If succeeded then the number of used shared memory bytes as an integer.</w:t>
             </w:r>
           </w:p>
           <w:p>
@@ -4146,10 +4237,7 @@
           </w:tcPr>
           <w:p>
             <w:r>
-              <w:t>If succeeded then</w:t>
-            </w:r>
-            <w:r>
-              <w:t xml:space="preserve"> the process file descriptor soft limit as an integer.</w:t>
+              <w:t>If succeeded then the process file descriptor soft limit as an integer.</w:t>
             </w:r>
           </w:p>
           <w:p>
@@ -4188,10 +4276,7 @@
           </w:tcPr>
           <w:p>
             <w:r>
-              <w:t>If succeeded then</w:t>
-            </w:r>
-            <w:r>
-              <w:t xml:space="preserve"> the process file descriptor hard limit as an integer.</w:t>
+              <w:t>If succeeded then the process file descriptor hard limit as an integer.</w:t>
             </w:r>
           </w:p>
           <w:p>
@@ -4230,10 +4315,7 @@
           </w:tcPr>
           <w:p>
             <w:r>
-              <w:t>If succeeded then</w:t>
-            </w:r>
-            <w:r>
-              <w:t xml:space="preserve"> the number of used file descriptors as an integer.</w:t>
+              <w:t>If succeeded then the number of used file descriptors as an integer.</w:t>
             </w:r>
           </w:p>
           <w:p>
@@ -4306,10 +4388,7 @@
           </w:tcPr>
           <w:p>
             <w:r>
-              <w:t>If succeeded then</w:t>
-            </w:r>
-            <w:r>
-              <w:t xml:space="preserve"> the number of threads the process uses as an integer.</w:t>
+              <w:t>If succeeded then the number of threads the process uses as an integer.</w:t>
             </w:r>
           </w:p>
           <w:p>
@@ -4459,6 +4538,851 @@
     </w:tbl>
     <w:p/>
     <w:p>
+      <w:pPr>
+        <w:pStyle w:val="Heading2"/>
+      </w:pPr>
+      <w:bookmarkStart w:id="11" w:name="_Toc510172802"/>
+      <w:r>
+        <w:t>Status</w:t>
+      </w:r>
+      <w:bookmarkEnd w:id="11"/>
+    </w:p>
+    <w:p>
+      <w:r>
+        <w:t>The format of the request:</w:t>
+      </w:r>
+    </w:p>
+    <w:p>
+      <w:pPr>
+        <w:jc w:val="center"/>
+      </w:pPr>
+      <w:r>
+        <w:t>http://</w:t>
+      </w:r>
+      <w:r>
+        <w:t>&lt;</w:t>
+      </w:r>
+      <w:proofErr w:type="gramStart"/>
+      <w:r>
+        <w:t>host:port</w:t>
+      </w:r>
+      <w:proofErr w:type="gramEnd"/>
+      <w:r>
+        <w:t>&gt;/ADMIN/status</w:t>
+      </w:r>
+    </w:p>
+    <w:p>
+      <w:r>
+        <w:t>where</w:t>
+      </w:r>
+    </w:p>
+    <w:tbl>
+      <w:tblPr>
+        <w:tblStyle w:val="TableGrid"/>
+        <w:tblW w:w="0" w:type="auto"/>
+        <w:tblLook w:val="04A0" w:firstRow="1" w:lastRow="0" w:firstColumn="1" w:lastColumn="0" w:noHBand="0" w:noVBand="1"/>
+      </w:tblPr>
+      <w:tblGrid>
+        <w:gridCol w:w="4675"/>
+        <w:gridCol w:w="4675"/>
+      </w:tblGrid>
+      <w:tr>
+        <w:tc>
+          <w:tcPr>
+            <w:tcW w:w="4675" w:type="dxa"/>
+          </w:tcPr>
+          <w:p>
+            <w:pPr>
+              <w:jc w:val="center"/>
+            </w:pPr>
+            <w:r>
+              <w:t>Parameter</w:t>
+            </w:r>
+          </w:p>
+        </w:tc>
+        <w:tc>
+          <w:tcPr>
+            <w:tcW w:w="4675" w:type="dxa"/>
+          </w:tcPr>
+          <w:p>
+            <w:pPr>
+              <w:jc w:val="center"/>
+            </w:pPr>
+            <w:r>
+              <w:t>Description</w:t>
+            </w:r>
+          </w:p>
+        </w:tc>
+      </w:tr>
+      <w:tr>
+        <w:tc>
+          <w:tcPr>
+            <w:tcW w:w="4675" w:type="dxa"/>
+          </w:tcPr>
+          <w:p>
+            <w:proofErr w:type="spellStart"/>
+            <w:proofErr w:type="gramStart"/>
+            <w:r>
+              <w:t>host:port</w:t>
+            </w:r>
+            <w:proofErr w:type="spellEnd"/>
+            <w:proofErr w:type="gramEnd"/>
+          </w:p>
+        </w:tc>
+        <w:tc>
+          <w:tcPr>
+            <w:tcW w:w="4675" w:type="dxa"/>
+          </w:tcPr>
+          <w:p>
+            <w:r>
+              <w:t>Host and port where the server accepts requests, e.g. iebdev12:2180</w:t>
+            </w:r>
+          </w:p>
+        </w:tc>
+      </w:tr>
+    </w:tbl>
+    <w:p/>
+    <w:p>
+      <w:r>
+        <w:t>Response:</w:t>
+      </w:r>
+    </w:p>
+    <w:p>
+      <w:r>
+        <w:t>The HTTP header Content-Type is set to “application/</w:t>
+      </w:r>
+      <w:proofErr w:type="spellStart"/>
+      <w:r>
+        <w:t>json</w:t>
+      </w:r>
+      <w:proofErr w:type="spellEnd"/>
+      <w:r>
+        <w:t>”</w:t>
+      </w:r>
+    </w:p>
+    <w:p>
+      <w:r>
+        <w:t xml:space="preserve">The HTTP header Content-Length is set </w:t>
+      </w:r>
+      <w:proofErr w:type="spellStart"/>
+      <w:r>
+        <w:t>approprietely</w:t>
+      </w:r>
+      <w:proofErr w:type="spellEnd"/>
+    </w:p>
+    <w:p>
+      <w:r>
+        <w:t>The content is formed as a JSON dictionary with the following items:</w:t>
+      </w:r>
+    </w:p>
+    <w:tbl>
+      <w:tblPr>
+        <w:tblStyle w:val="TableGrid"/>
+        <w:tblW w:w="0" w:type="auto"/>
+        <w:tblLook w:val="04A0" w:firstRow="1" w:lastRow="0" w:firstColumn="1" w:lastColumn="0" w:noHBand="0" w:noVBand="1"/>
+      </w:tblPr>
+      <w:tblGrid>
+        <w:gridCol w:w="3311"/>
+        <w:gridCol w:w="1724"/>
+        <w:gridCol w:w="4315"/>
+      </w:tblGrid>
+      <w:tr>
+        <w:tc>
+          <w:tcPr>
+            <w:tcW w:w="3311" w:type="dxa"/>
+          </w:tcPr>
+          <w:p>
+            <w:r>
+              <w:t>Key</w:t>
+            </w:r>
+          </w:p>
+        </w:tc>
+        <w:tc>
+          <w:tcPr>
+            <w:tcW w:w="1724" w:type="dxa"/>
+          </w:tcPr>
+          <w:p>
+            <w:r>
+              <w:t>Value Type</w:t>
+            </w:r>
+          </w:p>
+        </w:tc>
+        <w:tc>
+          <w:tcPr>
+            <w:tcW w:w="4315" w:type="dxa"/>
+          </w:tcPr>
+          <w:p>
+            <w:r>
+              <w:t>Description</w:t>
+            </w:r>
+          </w:p>
+        </w:tc>
+      </w:tr>
+      <w:tr>
+        <w:tc>
+          <w:tcPr>
+            <w:tcW w:w="3311" w:type="dxa"/>
+          </w:tcPr>
+          <w:p>
+            <w:proofErr w:type="spellStart"/>
+            <w:r>
+              <w:t>CassandraActiveStatementsCount</w:t>
+            </w:r>
+            <w:proofErr w:type="spellEnd"/>
+          </w:p>
+        </w:tc>
+        <w:tc>
+          <w:tcPr>
+            <w:tcW w:w="1724" w:type="dxa"/>
+          </w:tcPr>
+          <w:p>
+            <w:r>
+              <w:t>Integer</w:t>
+            </w:r>
+          </w:p>
+        </w:tc>
+        <w:tc>
+          <w:tcPr>
+            <w:tcW w:w="4315" w:type="dxa"/>
+          </w:tcPr>
+          <w:p>
+            <w:r>
+              <w:t>The current number of active Cassandra statements.</w:t>
+            </w:r>
+          </w:p>
+        </w:tc>
+      </w:tr>
+      <w:tr>
+        <w:tc>
+          <w:tcPr>
+            <w:tcW w:w="3311" w:type="dxa"/>
+          </w:tcPr>
+          <w:p>
+            <w:proofErr w:type="spellStart"/>
+            <w:r>
+              <w:t>NumberOfConnections</w:t>
+            </w:r>
+            <w:proofErr w:type="spellEnd"/>
+          </w:p>
+        </w:tc>
+        <w:tc>
+          <w:tcPr>
+            <w:tcW w:w="1724" w:type="dxa"/>
+          </w:tcPr>
+          <w:p>
+            <w:r>
+              <w:t>Integer</w:t>
+            </w:r>
+          </w:p>
+        </w:tc>
+        <w:tc>
+          <w:tcPr>
+            <w:tcW w:w="4315" w:type="dxa"/>
+          </w:tcPr>
+          <w:p>
+            <w:r>
+              <w:t>The current number of connections to the server.</w:t>
+            </w:r>
+          </w:p>
+        </w:tc>
+      </w:tr>
+      <w:tr>
+        <w:tc>
+          <w:tcPr>
+            <w:tcW w:w="3311" w:type="dxa"/>
+          </w:tcPr>
+          <w:p>
+            <w:proofErr w:type="spellStart"/>
+            <w:r>
+              <w:t>BadUrlPathCount</w:t>
+            </w:r>
+            <w:proofErr w:type="spellEnd"/>
+          </w:p>
+        </w:tc>
+        <w:tc>
+          <w:tcPr>
+            <w:tcW w:w="1724" w:type="dxa"/>
+          </w:tcPr>
+          <w:p>
+            <w:r>
+              <w:t>Integer</w:t>
+            </w:r>
+          </w:p>
+        </w:tc>
+        <w:tc>
+          <w:tcPr>
+            <w:tcW w:w="4315" w:type="dxa"/>
+          </w:tcPr>
+          <w:p>
+            <w:r>
+              <w:t>The total n</w:t>
+            </w:r>
+            <w:r>
+              <w:t>umber of bad URL path requests.</w:t>
+            </w:r>
+          </w:p>
+          <w:p>
+            <w:r>
+              <w:t>The counter is zero when the server starts and increased appropriately.</w:t>
+            </w:r>
+          </w:p>
+        </w:tc>
+      </w:tr>
+      <w:tr>
+        <w:tc>
+          <w:tcPr>
+            <w:tcW w:w="3311" w:type="dxa"/>
+          </w:tcPr>
+          <w:p>
+            <w:proofErr w:type="spellStart"/>
+            <w:r>
+              <w:t>InsufficientArgumentsCount</w:t>
+            </w:r>
+            <w:proofErr w:type="spellEnd"/>
+          </w:p>
+        </w:tc>
+        <w:tc>
+          <w:tcPr>
+            <w:tcW w:w="1724" w:type="dxa"/>
+          </w:tcPr>
+          <w:p>
+            <w:r>
+              <w:t>Integer</w:t>
+            </w:r>
+          </w:p>
+        </w:tc>
+        <w:tc>
+          <w:tcPr>
+            <w:tcW w:w="4315" w:type="dxa"/>
+          </w:tcPr>
+          <w:p>
+            <w:r>
+              <w:t xml:space="preserve">The total number of requests with insufficient </w:t>
+            </w:r>
+            <w:proofErr w:type="spellStart"/>
+            <w:r>
+              <w:t>argumens</w:t>
+            </w:r>
+            <w:proofErr w:type="spellEnd"/>
+            <w:r>
+              <w:t>.</w:t>
+            </w:r>
+          </w:p>
+          <w:p>
+            <w:r>
+              <w:t>The counter is zero when the server starts and increased appropriately.</w:t>
+            </w:r>
+          </w:p>
+        </w:tc>
+      </w:tr>
+      <w:tr>
+        <w:tc>
+          <w:tcPr>
+            <w:tcW w:w="3311" w:type="dxa"/>
+          </w:tcPr>
+          <w:p>
+            <w:proofErr w:type="spellStart"/>
+            <w:r>
+              <w:t>MalformedArgumentsCount</w:t>
+            </w:r>
+            <w:proofErr w:type="spellEnd"/>
+          </w:p>
+        </w:tc>
+        <w:tc>
+          <w:tcPr>
+            <w:tcW w:w="1724" w:type="dxa"/>
+          </w:tcPr>
+          <w:p>
+            <w:r>
+              <w:t>Integer</w:t>
+            </w:r>
+          </w:p>
+        </w:tc>
+        <w:tc>
+          <w:tcPr>
+            <w:tcW w:w="4315" w:type="dxa"/>
+          </w:tcPr>
+          <w:p>
+            <w:r>
+              <w:t>The total number of requests with</w:t>
+            </w:r>
+            <w:r>
+              <w:t xml:space="preserve"> malformed arguments.</w:t>
+            </w:r>
+          </w:p>
+          <w:p>
+            <w:r>
+              <w:t>The counter is zero when the server starts and increased appropriately.</w:t>
+            </w:r>
+          </w:p>
+        </w:tc>
+      </w:tr>
+      <w:tr>
+        <w:tc>
+          <w:tcPr>
+            <w:tcW w:w="3311" w:type="dxa"/>
+          </w:tcPr>
+          <w:p>
+            <w:proofErr w:type="spellStart"/>
+            <w:r>
+              <w:lastRenderedPageBreak/>
+              <w:t>ResolveNotFoundCount</w:t>
+            </w:r>
+            <w:proofErr w:type="spellEnd"/>
+          </w:p>
+        </w:tc>
+        <w:tc>
+          <w:tcPr>
+            <w:tcW w:w="1724" w:type="dxa"/>
+          </w:tcPr>
+          <w:p>
+            <w:r>
+              <w:t>Integer</w:t>
+            </w:r>
+          </w:p>
+        </w:tc>
+        <w:tc>
+          <w:tcPr>
+            <w:tcW w:w="4315" w:type="dxa"/>
+          </w:tcPr>
+          <w:p>
+            <w:r>
+              <w:t>T</w:t>
+            </w:r>
+            <w:r>
+              <w:t>he total number of requests when an accession resolution is not found.</w:t>
+            </w:r>
+          </w:p>
+          <w:p>
+            <w:r>
+              <w:t>The counter is zero when the server starts and increased appropriately.</w:t>
+            </w:r>
+          </w:p>
+        </w:tc>
+      </w:tr>
+      <w:tr>
+        <w:tc>
+          <w:tcPr>
+            <w:tcW w:w="3311" w:type="dxa"/>
+          </w:tcPr>
+          <w:p>
+            <w:proofErr w:type="spellStart"/>
+            <w:r>
+              <w:t>ResolveErrorCount</w:t>
+            </w:r>
+            <w:proofErr w:type="spellEnd"/>
+          </w:p>
+        </w:tc>
+        <w:tc>
+          <w:tcPr>
+            <w:tcW w:w="1724" w:type="dxa"/>
+          </w:tcPr>
+          <w:p>
+            <w:r>
+              <w:t>Integer</w:t>
+            </w:r>
+          </w:p>
+        </w:tc>
+        <w:tc>
+          <w:tcPr>
+            <w:tcW w:w="4315" w:type="dxa"/>
+          </w:tcPr>
+          <w:p>
+            <w:r>
+              <w:t>T</w:t>
+            </w:r>
+            <w:r>
+              <w:t>he total number of requests when an accession resolution failed.</w:t>
+            </w:r>
+          </w:p>
+          <w:p>
+            <w:r>
+              <w:t>The counter is zero when the server starts and increased appropriately.</w:t>
+            </w:r>
+          </w:p>
+        </w:tc>
+      </w:tr>
+      <w:tr>
+        <w:tc>
+          <w:tcPr>
+            <w:tcW w:w="3311" w:type="dxa"/>
+          </w:tcPr>
+          <w:p>
+            <w:proofErr w:type="spellStart"/>
+            <w:r>
+              <w:t>GetBlobNotFoundCount</w:t>
+            </w:r>
+            <w:proofErr w:type="spellEnd"/>
+          </w:p>
+        </w:tc>
+        <w:tc>
+          <w:tcPr>
+            <w:tcW w:w="1724" w:type="dxa"/>
+          </w:tcPr>
+          <w:p>
+            <w:r>
+              <w:t>Integer</w:t>
+            </w:r>
+          </w:p>
+        </w:tc>
+        <w:tc>
+          <w:tcPr>
+            <w:tcW w:w="4315" w:type="dxa"/>
+          </w:tcPr>
+          <w:p>
+            <w:r>
+              <w:t>T</w:t>
+            </w:r>
+            <w:r>
+              <w:t>he total number of requests when a requested blob is not found.</w:t>
+            </w:r>
+          </w:p>
+          <w:p>
+            <w:r>
+              <w:t>The counter is zero when the server starts and increased appropriately.</w:t>
+            </w:r>
+          </w:p>
+        </w:tc>
+      </w:tr>
+      <w:tr>
+        <w:tc>
+          <w:tcPr>
+            <w:tcW w:w="3311" w:type="dxa"/>
+          </w:tcPr>
+          <w:p>
+            <w:proofErr w:type="spellStart"/>
+            <w:r>
+              <w:t>GetBlobErrorCount</w:t>
+            </w:r>
+            <w:proofErr w:type="spellEnd"/>
+          </w:p>
+        </w:tc>
+        <w:tc>
+          <w:tcPr>
+            <w:tcW w:w="1724" w:type="dxa"/>
+          </w:tcPr>
+          <w:p>
+            <w:r>
+              <w:t>Integer</w:t>
+            </w:r>
+          </w:p>
+        </w:tc>
+        <w:tc>
+          <w:tcPr>
+            <w:tcW w:w="4315" w:type="dxa"/>
+          </w:tcPr>
+          <w:p>
+            <w:r>
+              <w:t>T</w:t>
+            </w:r>
+            <w:r>
+              <w:t>he total number of requests when there was an error retrieving a blob.</w:t>
+            </w:r>
+          </w:p>
+          <w:p>
+            <w:r>
+              <w:t>The counter is zero when the server starts and increased appropriately.</w:t>
+            </w:r>
+          </w:p>
+        </w:tc>
+      </w:tr>
+      <w:tr>
+        <w:tc>
+          <w:tcPr>
+            <w:tcW w:w="3311" w:type="dxa"/>
+          </w:tcPr>
+          <w:p>
+            <w:proofErr w:type="spellStart"/>
+            <w:r>
+              <w:t>UnknownErrorCount</w:t>
+            </w:r>
+            <w:proofErr w:type="spellEnd"/>
+          </w:p>
+        </w:tc>
+        <w:tc>
+          <w:tcPr>
+            <w:tcW w:w="1724" w:type="dxa"/>
+          </w:tcPr>
+          <w:p>
+            <w:r>
+              <w:t>Integer</w:t>
+            </w:r>
+          </w:p>
+        </w:tc>
+        <w:tc>
+          <w:tcPr>
+            <w:tcW w:w="4315" w:type="dxa"/>
+          </w:tcPr>
+          <w:p>
+            <w:r>
+              <w:t>T</w:t>
+            </w:r>
+            <w:r>
+              <w:t>he total number of requests when an unknown error was encountered.</w:t>
+            </w:r>
+          </w:p>
+          <w:p>
+            <w:r>
+              <w:t>The counter is zero when the server starts and increased appropriately.</w:t>
+            </w:r>
+          </w:p>
+        </w:tc>
+      </w:tr>
+      <w:tr>
+        <w:tc>
+          <w:tcPr>
+            <w:tcW w:w="3311" w:type="dxa"/>
+          </w:tcPr>
+          <w:p>
+            <w:proofErr w:type="spellStart"/>
+            <w:r>
+              <w:t>TotalErrorCount</w:t>
+            </w:r>
+            <w:proofErr w:type="spellEnd"/>
+          </w:p>
+        </w:tc>
+        <w:tc>
+          <w:tcPr>
+            <w:tcW w:w="1724" w:type="dxa"/>
+          </w:tcPr>
+          <w:p>
+            <w:r>
+              <w:t>Integer</w:t>
+            </w:r>
+          </w:p>
+        </w:tc>
+        <w:tc>
+          <w:tcPr>
+            <w:tcW w:w="4315" w:type="dxa"/>
+          </w:tcPr>
+          <w:p>
+            <w:r>
+              <w:t>The total number of requests with</w:t>
+            </w:r>
+            <w:r>
+              <w:t xml:space="preserve"> any kind of error encountered.</w:t>
+            </w:r>
+          </w:p>
+          <w:p>
+            <w:r>
+              <w:t>The counter is zero when the server starts and increased appropriately.</w:t>
+            </w:r>
+          </w:p>
+        </w:tc>
+      </w:tr>
+      <w:tr>
+        <w:tc>
+          <w:tcPr>
+            <w:tcW w:w="3311" w:type="dxa"/>
+          </w:tcPr>
+          <w:p>
+            <w:proofErr w:type="spellStart"/>
+            <w:r>
+              <w:t>AdminRequestCount</w:t>
+            </w:r>
+            <w:proofErr w:type="spellEnd"/>
+          </w:p>
+        </w:tc>
+        <w:tc>
+          <w:tcPr>
+            <w:tcW w:w="1724" w:type="dxa"/>
+          </w:tcPr>
+          <w:p>
+            <w:r>
+              <w:t>Integer</w:t>
+            </w:r>
+          </w:p>
+        </w:tc>
+        <w:tc>
+          <w:tcPr>
+            <w:tcW w:w="4315" w:type="dxa"/>
+          </w:tcPr>
+          <w:p>
+            <w:r>
+              <w:t>T</w:t>
+            </w:r>
+            <w:r>
+              <w:t>he total number of successful requests for and administrative information.</w:t>
+            </w:r>
+          </w:p>
+          <w:p>
+            <w:r>
+              <w:t>The counter is zero when the server starts and increased appropriately.</w:t>
+            </w:r>
+          </w:p>
+        </w:tc>
+      </w:tr>
+      <w:tr>
+        <w:tc>
+          <w:tcPr>
+            <w:tcW w:w="3311" w:type="dxa"/>
+          </w:tcPr>
+          <w:p>
+            <w:proofErr w:type="spellStart"/>
+            <w:r>
+              <w:t>ResolveRequestCount</w:t>
+            </w:r>
+            <w:proofErr w:type="spellEnd"/>
+          </w:p>
+        </w:tc>
+        <w:tc>
+          <w:tcPr>
+            <w:tcW w:w="1724" w:type="dxa"/>
+          </w:tcPr>
+          <w:p>
+            <w:r>
+              <w:t>Integer</w:t>
+            </w:r>
+          </w:p>
+        </w:tc>
+        <w:tc>
+          <w:tcPr>
+            <w:tcW w:w="4315" w:type="dxa"/>
+          </w:tcPr>
+          <w:p>
+            <w:r>
+              <w:t>T</w:t>
+            </w:r>
+            <w:r>
+              <w:t>he total number of successful requests to resolve an accession.</w:t>
+            </w:r>
+          </w:p>
+          <w:p>
+            <w:r>
+              <w:t>The counter is zero when the server starts and increased appropriately.</w:t>
+            </w:r>
+          </w:p>
+        </w:tc>
+      </w:tr>
+      <w:tr>
+        <w:tc>
+          <w:tcPr>
+            <w:tcW w:w="3311" w:type="dxa"/>
+          </w:tcPr>
+          <w:p>
+            <w:proofErr w:type="spellStart"/>
+            <w:r>
+              <w:t>GetBlobByAccessionRequestCount</w:t>
+            </w:r>
+            <w:proofErr w:type="spellEnd"/>
+          </w:p>
+        </w:tc>
+        <w:tc>
+          <w:tcPr>
+            <w:tcW w:w="1724" w:type="dxa"/>
+          </w:tcPr>
+          <w:p>
+            <w:r>
+              <w:t>Integer</w:t>
+            </w:r>
+          </w:p>
+        </w:tc>
+        <w:tc>
+          <w:tcPr>
+            <w:tcW w:w="4315" w:type="dxa"/>
+          </w:tcPr>
+          <w:p>
+            <w:r>
+              <w:t>T</w:t>
+            </w:r>
+            <w:r>
+              <w:t>he total number of successful requests to get a blob by accession.</w:t>
+            </w:r>
+          </w:p>
+          <w:p>
+            <w:r>
+              <w:t>The counter is zero when the server starts and increased appropriately.</w:t>
+            </w:r>
+          </w:p>
+        </w:tc>
+      </w:tr>
+      <w:tr>
+        <w:tc>
+          <w:tcPr>
+            <w:tcW w:w="3311" w:type="dxa"/>
+          </w:tcPr>
+          <w:p>
+            <w:proofErr w:type="spellStart"/>
+            <w:r>
+              <w:t>GetBlobBySatSatKeyRequestCount</w:t>
+            </w:r>
+            <w:proofErr w:type="spellEnd"/>
+          </w:p>
+        </w:tc>
+        <w:tc>
+          <w:tcPr>
+            <w:tcW w:w="1724" w:type="dxa"/>
+          </w:tcPr>
+          <w:p>
+            <w:r>
+              <w:t>Integer</w:t>
+            </w:r>
+          </w:p>
+        </w:tc>
+        <w:tc>
+          <w:tcPr>
+            <w:tcW w:w="4315" w:type="dxa"/>
+          </w:tcPr>
+          <w:p>
+            <w:r>
+              <w:t xml:space="preserve">The total number of </w:t>
+            </w:r>
+            <w:r>
+              <w:t>successful requests to get a blob by sat and sat key.</w:t>
+            </w:r>
+          </w:p>
+          <w:p>
+            <w:r>
+              <w:t>The counter is zero when the server starts and increased appropriately.</w:t>
+            </w:r>
+          </w:p>
+        </w:tc>
+      </w:tr>
+      <w:tr>
+        <w:tc>
+          <w:tcPr>
+            <w:tcW w:w="3311" w:type="dxa"/>
+          </w:tcPr>
+          <w:p>
+            <w:proofErr w:type="spellStart"/>
+            <w:r>
+              <w:t>TotalSucceededRequestCount</w:t>
+            </w:r>
+            <w:proofErr w:type="spellEnd"/>
+          </w:p>
+        </w:tc>
+        <w:tc>
+          <w:tcPr>
+            <w:tcW w:w="1724" w:type="dxa"/>
+          </w:tcPr>
+          <w:p>
+            <w:r>
+              <w:t>Integer</w:t>
+            </w:r>
+          </w:p>
+        </w:tc>
+        <w:tc>
+          <w:tcPr>
+            <w:tcW w:w="4315" w:type="dxa"/>
+          </w:tcPr>
+          <w:p>
+            <w:r>
+              <w:t xml:space="preserve">The total number of </w:t>
+            </w:r>
+            <w:r>
+              <w:t>successful requests.</w:t>
+            </w:r>
+          </w:p>
+          <w:p>
+            <w:r>
+              <w:t>The counter is zero when the server starts and increased appropriately.</w:t>
+            </w:r>
+          </w:p>
+        </w:tc>
+      </w:tr>
+    </w:tbl>
+    <w:p/>
+    <w:p>
       <w:r>
         <w:br w:type="page"/>
       </w:r>
@@ -4467,12 +5391,12 @@
       <w:pPr>
         <w:pStyle w:val="Heading1"/>
       </w:pPr>
-      <w:bookmarkStart w:id="11" w:name="_Toc509829286"/>
+      <w:bookmarkStart w:id="12" w:name="_Toc510172803"/>
       <w:r>
         <w:lastRenderedPageBreak/>
         <w:t>Cassandra Database</w:t>
       </w:r>
-      <w:bookmarkEnd w:id="11"/>
+      <w:bookmarkEnd w:id="12"/>
     </w:p>
     <w:p>
       <w:r>
@@ -4491,11 +5415,11 @@
       <w:pPr>
         <w:pStyle w:val="Heading2"/>
       </w:pPr>
-      <w:bookmarkStart w:id="12" w:name="_Toc509829287"/>
+      <w:bookmarkStart w:id="13" w:name="_Toc510172804"/>
       <w:r>
         <w:t>entity</w:t>
       </w:r>
-      <w:bookmarkEnd w:id="12"/>
+      <w:bookmarkEnd w:id="13"/>
     </w:p>
     <w:p>
       <w:r>
@@ -4818,12 +5742,12 @@
       <w:pPr>
         <w:pStyle w:val="Heading2"/>
       </w:pPr>
-      <w:bookmarkStart w:id="13" w:name="_Toc509829288"/>
+      <w:bookmarkStart w:id="14" w:name="_Toc510172805"/>
       <w:proofErr w:type="spellStart"/>
       <w:r>
         <w:t>largeentity</w:t>
       </w:r>
-      <w:bookmarkEnd w:id="13"/>
+      <w:bookmarkEnd w:id="14"/>
       <w:proofErr w:type="spellEnd"/>
     </w:p>
     <w:p>
@@ -5010,12 +5934,12 @@
         <w:pStyle w:val="Heading1"/>
         <w:jc w:val="both"/>
       </w:pPr>
-      <w:bookmarkStart w:id="14" w:name="_Toc509829289"/>
+      <w:bookmarkStart w:id="15" w:name="_Toc510172806"/>
       <w:r>
         <w:lastRenderedPageBreak/>
         <w:t>Monitoring and Maintenance</w:t>
       </w:r>
-      <w:bookmarkEnd w:id="14"/>
+      <w:bookmarkEnd w:id="15"/>
     </w:p>
     <w:p/>
     <w:p>
@@ -5032,12 +5956,12 @@
       <w:pPr>
         <w:pStyle w:val="Heading1"/>
       </w:pPr>
-      <w:bookmarkStart w:id="15" w:name="_Toc509829290"/>
+      <w:bookmarkStart w:id="16" w:name="_Toc510172807"/>
       <w:r>
         <w:lastRenderedPageBreak/>
         <w:t>Command Line Arguments</w:t>
       </w:r>
-      <w:bookmarkEnd w:id="15"/>
+      <w:bookmarkEnd w:id="16"/>
     </w:p>
     <w:p>
       <w:r>
@@ -5237,11 +6161,11 @@
       <w:pPr>
         <w:pStyle w:val="Heading1"/>
       </w:pPr>
-      <w:bookmarkStart w:id="16" w:name="_Toc509829291"/>
+      <w:bookmarkStart w:id="17" w:name="_Toc510172808"/>
       <w:r>
         <w:t>Configuration Parameters</w:t>
       </w:r>
-      <w:bookmarkEnd w:id="16"/>
+      <w:bookmarkEnd w:id="17"/>
     </w:p>
     <w:p>
       <w:pPr>
@@ -5310,7 +6234,7 @@
       <w:pPr>
         <w:pStyle w:val="Heading2"/>
       </w:pPr>
-      <w:bookmarkStart w:id="17" w:name="_Toc509829292"/>
+      <w:bookmarkStart w:id="18" w:name="_Toc510172809"/>
       <w:r>
         <w:t>[</w:t>
       </w:r>
@@ -5320,7 +6244,7 @@
       <w:r>
         <w:t>] section</w:t>
       </w:r>
-      <w:bookmarkEnd w:id="17"/>
+      <w:bookmarkEnd w:id="18"/>
     </w:p>
     <w:tbl>
       <w:tblPr>
@@ -5403,14 +6327,14 @@
       <w:pPr>
         <w:pStyle w:val="Heading2"/>
       </w:pPr>
-      <w:bookmarkStart w:id="18" w:name="_Toc509829293"/>
+      <w:bookmarkStart w:id="19" w:name="_Toc510172810"/>
       <w:r>
         <w:t>[SERVER</w:t>
       </w:r>
       <w:r>
         <w:t>] section</w:t>
       </w:r>
-      <w:bookmarkEnd w:id="18"/>
+      <w:bookmarkEnd w:id="19"/>
     </w:p>
     <w:tbl>
       <w:tblPr>
@@ -5702,11 +6626,11 @@
       <w:pPr>
         <w:pStyle w:val="Heading2"/>
       </w:pPr>
-      <w:bookmarkStart w:id="19" w:name="_Toc509829294"/>
+      <w:bookmarkStart w:id="20" w:name="_Toc510172811"/>
       <w:r>
         <w:t>[CASSANDRA_DB] section</w:t>
       </w:r>
-      <w:bookmarkEnd w:id="19"/>
+      <w:bookmarkEnd w:id="20"/>
     </w:p>
     <w:tbl>
       <w:tblPr>
@@ -6553,19 +7477,19 @@
       <w:pPr>
         <w:pStyle w:val="Heading1"/>
       </w:pPr>
-      <w:bookmarkStart w:id="20" w:name="_Toc509829295"/>
+      <w:bookmarkStart w:id="21" w:name="_Toc510172812"/>
       <w:r>
         <w:lastRenderedPageBreak/>
         <w:t>Appendix</w:t>
       </w:r>
-      <w:bookmarkEnd w:id="20"/>
+      <w:bookmarkEnd w:id="21"/>
     </w:p>
     <w:p/>
     <w:p>
       <w:pPr>
         <w:pStyle w:val="Heading2"/>
       </w:pPr>
-      <w:bookmarkStart w:id="21" w:name="_Toc509829296"/>
+      <w:bookmarkStart w:id="22" w:name="_Toc510172813"/>
       <w:proofErr w:type="spellStart"/>
       <w:r>
         <w:t>GetBlob</w:t>
@@ -6577,7 +7501,7 @@
       <w:r>
         <w:t>Diagram</w:t>
       </w:r>
-      <w:bookmarkEnd w:id="21"/>
+      <w:bookmarkEnd w:id="22"/>
     </w:p>
     <w:p/>
     <w:p>
@@ -9748,7 +10672,7 @@
 <file path=customXml/item1.xml><?xml version="1.0" encoding="utf-8"?>
 <CoverPageProperties xmlns="http://schemas.microsoft.com/office/2006/coverPageProps">
   <PublishDate>2018-01-24T00:00:00</PublishDate>
-  <Abstract>Document version: 1.4</Abstract>
+  <Abstract>Document version: 1.5</Abstract>
   <CompanyAddress/>
   <CompanyPhone/>
   <CompanyFax/>
@@ -9769,65 +10693,6 @@
 </file>
 
 <file path=customXml/item3.xml><?xml version="1.0" encoding="utf-8"?>
-<?mso-contentType ?>
-<FormTemplates xmlns="http://schemas.microsoft.com/sharepoint/v3/contenttype/forms">
-  <Display>DocumentLibraryForm</Display>
-  <Edit>DocumentLibraryForm</Edit>
-  <New>DocumentLibraryForm</New>
-</FormTemplates>
-</file>
-
-<file path=customXml/item4.xml><?xml version="1.0" encoding="utf-8"?>
-<?mso-contentType ?>
-<spe:Receivers xmlns:spe="http://schemas.microsoft.com/sharepoint/events">
-  <Receiver>
-    <Name>Document ID Generator</Name>
-    <Synchronization>Synchronous</Synchronization>
-    <Type>10001</Type>
-    <SequenceNumber>1000</SequenceNumber>
-    <Url/>
-    <Assembly>Microsoft.Office.DocumentManagement, Version=15.0.0.0, Culture=neutral, PublicKeyToken=71e9bce111e9429c</Assembly>
-    <Class>Microsoft.Office.DocumentManagement.Internal.DocIdHandler</Class>
-    <Data/>
-    <Filter/>
-  </Receiver>
-  <Receiver>
-    <Name>Document ID Generator</Name>
-    <Synchronization>Synchronous</Synchronization>
-    <Type>10002</Type>
-    <SequenceNumber>1001</SequenceNumber>
-    <Url/>
-    <Assembly>Microsoft.Office.DocumentManagement, Version=15.0.0.0, Culture=neutral, PublicKeyToken=71e9bce111e9429c</Assembly>
-    <Class>Microsoft.Office.DocumentManagement.Internal.DocIdHandler</Class>
-    <Data/>
-    <Filter/>
-  </Receiver>
-  <Receiver>
-    <Name>Document ID Generator</Name>
-    <Synchronization>Synchronous</Synchronization>
-    <Type>10004</Type>
-    <SequenceNumber>1002</SequenceNumber>
-    <Url/>
-    <Assembly>Microsoft.Office.DocumentManagement, Version=15.0.0.0, Culture=neutral, PublicKeyToken=71e9bce111e9429c</Assembly>
-    <Class>Microsoft.Office.DocumentManagement.Internal.DocIdHandler</Class>
-    <Data/>
-    <Filter/>
-  </Receiver>
-  <Receiver>
-    <Name>Document ID Generator</Name>
-    <Synchronization>Synchronous</Synchronization>
-    <Type>10006</Type>
-    <SequenceNumber>1003</SequenceNumber>
-    <Url/>
-    <Assembly>Microsoft.Office.DocumentManagement, Version=15.0.0.0, Culture=neutral, PublicKeyToken=71e9bce111e9429c</Assembly>
-    <Class>Microsoft.Office.DocumentManagement.Internal.DocIdHandler</Class>
-    <Data/>
-    <Filter/>
-  </Receiver>
-</spe:Receivers>
-</file>
-
-<file path=customXml/item5.xml><?xml version="1.0" encoding="utf-8"?>
 <ct:contentTypeSchema xmlns:ct="http://schemas.microsoft.com/office/2006/metadata/contentType" xmlns:ma="http://schemas.microsoft.com/office/2006/metadata/properties/metaAttributes" ct:_="" ma:_="" ma:contentTypeName="Document" ma:contentTypeID="0x010100804F0F871C92454BA582842CD3B861CB" ma:contentTypeVersion="1" ma:contentTypeDescription="Create a new document." ma:contentTypeScope="" ma:versionID="17108c8fb818525b19f04f03124d2db9">
   <xsd:schema xmlns:xsd="http://www.w3.org/2001/XMLSchema" xmlns:xs="http://www.w3.org/2001/XMLSchema" xmlns:p="http://schemas.microsoft.com/office/2006/metadata/properties" xmlns:ns2="bebfb516-47c3-42bf-8695-c627e02fd07c" targetNamespace="http://schemas.microsoft.com/office/2006/metadata/properties" ma:root="true" ma:fieldsID="1c56c5b5f1ead94acc500394bce569b3" ns2:_="">
     <xsd:import namespace="bebfb516-47c3-42bf-8695-c627e02fd07c"/>
@@ -9972,6 +10837,65 @@
 </ct:contentTypeSchema>
 </file>
 
+<file path=customXml/item4.xml><?xml version="1.0" encoding="utf-8"?>
+<?mso-contentType ?>
+<spe:Receivers xmlns:spe="http://schemas.microsoft.com/sharepoint/events">
+  <Receiver>
+    <Name>Document ID Generator</Name>
+    <Synchronization>Synchronous</Synchronization>
+    <Type>10001</Type>
+    <SequenceNumber>1000</SequenceNumber>
+    <Url/>
+    <Assembly>Microsoft.Office.DocumentManagement, Version=15.0.0.0, Culture=neutral, PublicKeyToken=71e9bce111e9429c</Assembly>
+    <Class>Microsoft.Office.DocumentManagement.Internal.DocIdHandler</Class>
+    <Data/>
+    <Filter/>
+  </Receiver>
+  <Receiver>
+    <Name>Document ID Generator</Name>
+    <Synchronization>Synchronous</Synchronization>
+    <Type>10002</Type>
+    <SequenceNumber>1001</SequenceNumber>
+    <Url/>
+    <Assembly>Microsoft.Office.DocumentManagement, Version=15.0.0.0, Culture=neutral, PublicKeyToken=71e9bce111e9429c</Assembly>
+    <Class>Microsoft.Office.DocumentManagement.Internal.DocIdHandler</Class>
+    <Data/>
+    <Filter/>
+  </Receiver>
+  <Receiver>
+    <Name>Document ID Generator</Name>
+    <Synchronization>Synchronous</Synchronization>
+    <Type>10004</Type>
+    <SequenceNumber>1002</SequenceNumber>
+    <Url/>
+    <Assembly>Microsoft.Office.DocumentManagement, Version=15.0.0.0, Culture=neutral, PublicKeyToken=71e9bce111e9429c</Assembly>
+    <Class>Microsoft.Office.DocumentManagement.Internal.DocIdHandler</Class>
+    <Data/>
+    <Filter/>
+  </Receiver>
+  <Receiver>
+    <Name>Document ID Generator</Name>
+    <Synchronization>Synchronous</Synchronization>
+    <Type>10006</Type>
+    <SequenceNumber>1003</SequenceNumber>
+    <Url/>
+    <Assembly>Microsoft.Office.DocumentManagement, Version=15.0.0.0, Culture=neutral, PublicKeyToken=71e9bce111e9429c</Assembly>
+    <Class>Microsoft.Office.DocumentManagement.Internal.DocIdHandler</Class>
+    <Data/>
+    <Filter/>
+  </Receiver>
+</spe:Receivers>
+</file>
+
+<file path=customXml/item5.xml><?xml version="1.0" encoding="utf-8"?>
+<?mso-contentType ?>
+<FormTemplates xmlns="http://schemas.microsoft.com/sharepoint/v3/contenttype/forms">
+  <Display>DocumentLibraryForm</Display>
+  <Edit>DocumentLibraryForm</Edit>
+  <New>DocumentLibraryForm</New>
+</FormTemplates>
+</file>
+
 <file path=customXml/item6.xml><?xml version="1.0" encoding="utf-8"?>
 <b:Sources xmlns:b="http://schemas.openxmlformats.org/officeDocument/2006/bibliography" xmlns="http://schemas.openxmlformats.org/officeDocument/2006/bibliography" SelectedStyle="\APA.XSL" StyleName="APA"/>
 </file>
@@ -9994,22 +10918,6 @@
 </file>
 
 <file path=customXml/itemProps3.xml><?xml version="1.0" encoding="utf-8"?>
-<ds:datastoreItem xmlns:ds="http://schemas.openxmlformats.org/officeDocument/2006/customXml" ds:itemID="{910EA325-BFD3-40A7-B49F-A40A5596D5CE}">
-  <ds:schemaRefs>
-    <ds:schemaRef ds:uri="http://schemas.microsoft.com/sharepoint/v3/contenttype/forms"/>
-  </ds:schemaRefs>
-</ds:datastoreItem>
-</file>
-
-<file path=customXml/itemProps4.xml><?xml version="1.0" encoding="utf-8"?>
-<ds:datastoreItem xmlns:ds="http://schemas.openxmlformats.org/officeDocument/2006/customXml" ds:itemID="{4BDF85BA-E69F-4D6A-AE92-E7CF998321DD}">
-  <ds:schemaRefs>
-    <ds:schemaRef ds:uri="http://schemas.microsoft.com/sharepoint/events"/>
-  </ds:schemaRefs>
-</ds:datastoreItem>
-</file>
-
-<file path=customXml/itemProps5.xml><?xml version="1.0" encoding="utf-8"?>
 <ds:datastoreItem xmlns:ds="http://schemas.openxmlformats.org/officeDocument/2006/customXml" ds:itemID="{AA0E1C7F-2557-4EEC-A922-A4F9B8592289}">
   <ds:schemaRefs>
     <ds:schemaRef ds:uri="http://schemas.microsoft.com/office/2006/metadata/contentType"/>
@@ -10027,8 +10935,24 @@
 </ds:datastoreItem>
 </file>
 
+<file path=customXml/itemProps4.xml><?xml version="1.0" encoding="utf-8"?>
+<ds:datastoreItem xmlns:ds="http://schemas.openxmlformats.org/officeDocument/2006/customXml" ds:itemID="{4BDF85BA-E69F-4D6A-AE92-E7CF998321DD}">
+  <ds:schemaRefs>
+    <ds:schemaRef ds:uri="http://schemas.microsoft.com/sharepoint/events"/>
+  </ds:schemaRefs>
+</ds:datastoreItem>
+</file>
+
+<file path=customXml/itemProps5.xml><?xml version="1.0" encoding="utf-8"?>
+<ds:datastoreItem xmlns:ds="http://schemas.openxmlformats.org/officeDocument/2006/customXml" ds:itemID="{910EA325-BFD3-40A7-B49F-A40A5596D5CE}">
+  <ds:schemaRefs>
+    <ds:schemaRef ds:uri="http://schemas.microsoft.com/sharepoint/v3/contenttype/forms"/>
+  </ds:schemaRefs>
+</ds:datastoreItem>
+</file>
+
 <file path=customXml/itemProps6.xml><?xml version="1.0" encoding="utf-8"?>
-<ds:datastoreItem xmlns:ds="http://schemas.openxmlformats.org/officeDocument/2006/customXml" ds:itemID="{FB97CEB4-A759-4496-9550-62888AD15E80}">
+<ds:datastoreItem xmlns:ds="http://schemas.openxmlformats.org/officeDocument/2006/customXml" ds:itemID="{3D8A9A31-FD33-49C5-AC3D-5DB9DC143162}">
   <ds:schemaRefs>
     <ds:schemaRef ds:uri="http://schemas.openxmlformats.org/officeDocument/2006/bibliography"/>
   </ds:schemaRefs>

</xml_diff>

<commit_message>
Adding [server]/maxretries parameter description. JIRA: CXX-10005
</commit_message>
<xml_diff>
--- a/misc/PSG Server.docx
+++ b/misc/PSG Server.docx
@@ -100,6 +100,7 @@
                 <w:dataBinding w:prefixMappings="xmlns:ns0='http://schemas.openxmlformats.org/package/2006/metadata/core-properties' xmlns:ns1='http://purl.org/dc/elements/1.1/'" w:xpath="/ns0:coreProperties[1]/ns1:title[1]" w:storeItemID="{6C3C8BC8-F283-45AE-878A-BAB7291924A1}"/>
                 <w:text/>
               </w:sdtPr>
+              <w:sdtEndPr/>
               <w:sdtContent>
                 <w:tc>
                   <w:tcPr>
@@ -119,13 +120,23 @@
                         <w:szCs w:val="80"/>
                       </w:rPr>
                     </w:pPr>
+                    <w:proofErr w:type="spellStart"/>
                     <w:r>
                       <w:rPr>
                         <w:rFonts w:asciiTheme="majorHAnsi" w:eastAsiaTheme="majorEastAsia" w:hAnsiTheme="majorHAnsi" w:cstheme="majorBidi"/>
                         <w:sz w:val="80"/>
                         <w:szCs w:val="80"/>
                       </w:rPr>
-                      <w:t>Pubseq Gateway</w:t>
+                      <w:t>Pubseq</w:t>
+                    </w:r>
+                    <w:proofErr w:type="spellEnd"/>
+                    <w:r>
+                      <w:rPr>
+                        <w:rFonts w:asciiTheme="majorHAnsi" w:eastAsiaTheme="majorEastAsia" w:hAnsiTheme="majorHAnsi" w:cstheme="majorBidi"/>
+                        <w:sz w:val="80"/>
+                        <w:szCs w:val="80"/>
+                      </w:rPr>
+                      <w:t xml:space="preserve"> Gateway</w:t>
                     </w:r>
                     <w:r>
                       <w:rPr>
@@ -165,6 +176,7 @@
                 <w:dataBinding w:prefixMappings="xmlns:ns0='http://schemas.openxmlformats.org/package/2006/metadata/core-properties' xmlns:ns1='http://purl.org/dc/elements/1.1/'" w:xpath="/ns0:coreProperties[1]/ns1:subject[1]" w:storeItemID="{6C3C8BC8-F283-45AE-878A-BAB7291924A1}"/>
                 <w:text/>
               </w:sdtPr>
+              <w:sdtEndPr/>
               <w:sdtContent>
                 <w:tc>
                   <w:tcPr>
@@ -231,6 +243,7 @@
                 <w:dataBinding w:prefixMappings="xmlns:ns0='http://schemas.openxmlformats.org/package/2006/metadata/core-properties' xmlns:ns1='http://purl.org/dc/elements/1.1/'" w:xpath="/ns0:coreProperties[1]/ns1:creator[1]" w:storeItemID="{6C3C8BC8-F283-45AE-878A-BAB7291924A1}"/>
                 <w:text/>
               </w:sdtPr>
+              <w:sdtEndPr/>
               <w:sdtContent>
                 <w:tc>
                   <w:tcPr>
@@ -279,6 +292,7 @@
                   <w:calendar w:val="gregorian"/>
                 </w:date>
               </w:sdtPr>
+              <w:sdtEndPr/>
               <w:sdtContent>
                 <w:tc>
                   <w:tcPr>
@@ -354,6 +368,7 @@
                 <w:dataBinding w:prefixMappings="xmlns:ns0='http://schemas.microsoft.com/office/2006/coverPageProps'" w:xpath="/ns0:CoverPageProperties[1]/ns0:Abstract[1]" w:storeItemID="{55AF091B-3C7A-41E3-B477-F2FDAA23CFDA}"/>
                 <w:text/>
               </w:sdtPr>
+              <w:sdtEndPr/>
               <w:sdtContent>
                 <w:tc>
                   <w:tcPr>
@@ -367,7 +382,7 @@
                       <w:t>Document version: 1.</w:t>
                     </w:r>
                     <w:r>
-                      <w:t>6</w:t>
+                      <w:t>7</w:t>
                     </w:r>
                   </w:p>
                 </w:tc>
@@ -552,7 +567,15 @@
           </w:tcPr>
           <w:p>
             <w:r>
-              <w:t>Added format #2 for blob retrieval; GetBlob diagram</w:t>
+              <w:t xml:space="preserve">Added format #2 for blob retrieval; </w:t>
+            </w:r>
+            <w:proofErr w:type="spellStart"/>
+            <w:r>
+              <w:t>GetBlob</w:t>
+            </w:r>
+            <w:proofErr w:type="spellEnd"/>
+            <w:r>
+              <w:t xml:space="preserve"> diagram</w:t>
             </w:r>
           </w:p>
         </w:tc>
@@ -763,6 +786,61 @@
           <w:p>
             <w:r>
               <w:t>Changes in the response format; adding description of the communication protocol.</w:t>
+            </w:r>
+          </w:p>
+        </w:tc>
+      </w:tr>
+      <w:tr>
+        <w:tc>
+          <w:tcPr>
+            <w:tcW w:w="1001" w:type="dxa"/>
+          </w:tcPr>
+          <w:p>
+            <w:r>
+              <w:t>1.7</w:t>
+            </w:r>
+          </w:p>
+        </w:tc>
+        <w:tc>
+          <w:tcPr>
+            <w:tcW w:w="1678" w:type="dxa"/>
+          </w:tcPr>
+          <w:p>
+            <w:r>
+              <w:t>Apr 19, 2018</w:t>
+            </w:r>
+          </w:p>
+        </w:tc>
+        <w:tc>
+          <w:tcPr>
+            <w:tcW w:w="2182" w:type="dxa"/>
+          </w:tcPr>
+          <w:p>
+            <w:r>
+              <w:t>Sergey Satskiy</w:t>
+            </w:r>
+          </w:p>
+        </w:tc>
+        <w:tc>
+          <w:tcPr>
+            <w:tcW w:w="4489" w:type="dxa"/>
+          </w:tcPr>
+          <w:p>
+            <w:proofErr w:type="spellStart"/>
+            <w:r>
+              <w:t>Addig</w:t>
+            </w:r>
+            <w:proofErr w:type="spellEnd"/>
+            <w:r>
+              <w:t xml:space="preserve"> [server]/</w:t>
+            </w:r>
+            <w:proofErr w:type="spellStart"/>
+            <w:r>
+              <w:t>maxretries</w:t>
+            </w:r>
+            <w:proofErr w:type="spellEnd"/>
+            <w:r>
+              <w:t xml:space="preserve"> setting description</w:t>
             </w:r>
           </w:p>
         </w:tc>
@@ -803,7 +881,12 @@
             <w:pStyle w:val="TOCHeading"/>
           </w:pPr>
           <w:r>
-            <w:t>Table of Contents</w:t>
+            <w:t>Table of Conten</w:t>
+          </w:r>
+          <w:bookmarkStart w:id="0" w:name="_GoBack"/>
+          <w:bookmarkEnd w:id="0"/>
+          <w:r>
+            <w:t>ts</w:t>
           </w:r>
         </w:p>
         <w:p>
@@ -2352,10 +2435,15 @@
       <w:pPr>
         <w:pStyle w:val="Heading1"/>
       </w:pPr>
-      <w:bookmarkStart w:id="0" w:name="_Toc511653370"/>
+      <w:bookmarkStart w:id="1" w:name="_Toc511653370"/>
+      <w:proofErr w:type="spellStart"/>
       <w:r>
         <w:lastRenderedPageBreak/>
-        <w:t xml:space="preserve">Pubseq Gateway </w:t>
+        <w:t>Pubseq</w:t>
+      </w:r>
+      <w:proofErr w:type="spellEnd"/>
+      <w:r>
+        <w:t xml:space="preserve"> Gateway </w:t>
       </w:r>
       <w:r>
         <w:t>Server</w:t>
@@ -2366,7 +2454,7 @@
       <w:r>
         <w:t>)</w:t>
       </w:r>
-      <w:bookmarkEnd w:id="0"/>
+      <w:bookmarkEnd w:id="1"/>
     </w:p>
     <w:p>
       <w:pPr>
@@ -2384,8 +2472,13 @@
       <w:r>
         <w:t xml:space="preserve"> of the </w:t>
       </w:r>
-      <w:r>
-        <w:t xml:space="preserve">Pubseq Gateway </w:t>
+      <w:proofErr w:type="spellStart"/>
+      <w:r>
+        <w:t>Pubseq</w:t>
+      </w:r>
+      <w:proofErr w:type="spellEnd"/>
+      <w:r>
+        <w:t xml:space="preserve"> Gateway </w:t>
       </w:r>
       <w:r>
         <w:t xml:space="preserve">server </w:t>
@@ -2397,7 +2490,15 @@
         <w:t>.</w:t>
       </w:r>
       <w:r>
-        <w:t xml:space="preserve"> Basically the server </w:t>
+        <w:t xml:space="preserve"> </w:t>
+      </w:r>
+      <w:proofErr w:type="gramStart"/>
+      <w:r>
+        <w:t>Basically</w:t>
+      </w:r>
+      <w:proofErr w:type="gramEnd"/>
+      <w:r>
+        <w:t xml:space="preserve"> the server </w:t>
       </w:r>
       <w:r>
         <w:t>provides two types of services:</w:t>
@@ -2429,8 +2530,13 @@
         <w:t>blobs</w:t>
       </w:r>
       <w:r>
-        <w:t xml:space="preserve"> retrieval with its accsessions</w:t>
-      </w:r>
+        <w:t xml:space="preserve"> retrieval with its </w:t>
+      </w:r>
+      <w:proofErr w:type="spellStart"/>
+      <w:r>
+        <w:t>accsessions</w:t>
+      </w:r>
+      <w:proofErr w:type="spellEnd"/>
     </w:p>
     <w:p>
       <w:pPr>
@@ -2447,11 +2553,11 @@
       <w:pPr>
         <w:pStyle w:val="Heading1"/>
       </w:pPr>
-      <w:bookmarkStart w:id="1" w:name="_Toc511653371"/>
+      <w:bookmarkStart w:id="2" w:name="_Toc511653371"/>
       <w:r>
         <w:t>Requirements</w:t>
       </w:r>
-      <w:bookmarkEnd w:id="1"/>
+      <w:bookmarkEnd w:id="2"/>
     </w:p>
     <w:p>
       <w:pPr>
@@ -2460,8 +2566,13 @@
       <w:r>
         <w:t xml:space="preserve">Below is a list of major requirements to the </w:t>
       </w:r>
-      <w:r>
-        <w:t xml:space="preserve">Pubseq Gateway </w:t>
+      <w:proofErr w:type="spellStart"/>
+      <w:r>
+        <w:t>Pubseq</w:t>
+      </w:r>
+      <w:proofErr w:type="spellEnd"/>
+      <w:r>
+        <w:t xml:space="preserve"> Gateway </w:t>
       </w:r>
       <w:r>
         <w:t>server.</w:t>
@@ -2627,24 +2738,37 @@
       <w:pPr>
         <w:pStyle w:val="Heading1"/>
       </w:pPr>
-      <w:bookmarkStart w:id="2" w:name="_Toc511653372"/>
+      <w:bookmarkStart w:id="3" w:name="_Toc511653372"/>
       <w:r>
         <w:lastRenderedPageBreak/>
         <w:t>Overview</w:t>
       </w:r>
-      <w:bookmarkEnd w:id="2"/>
-    </w:p>
-    <w:p>
-      <w:r>
-        <w:t>Basically, the Pubseq Gateway server is stateless and operates in request – response mode.</w:t>
+      <w:bookmarkEnd w:id="3"/>
+    </w:p>
+    <w:p>
+      <w:r>
+        <w:t xml:space="preserve">Basically, the </w:t>
+      </w:r>
+      <w:proofErr w:type="spellStart"/>
+      <w:r>
+        <w:t>Pubseq</w:t>
+      </w:r>
+      <w:proofErr w:type="spellEnd"/>
+      <w:r>
+        <w:t xml:space="preserve"> Gateway server is stateless and operates in request – response mode.</w:t>
       </w:r>
     </w:p>
     <w:p>
       <w:r>
         <w:t xml:space="preserve">The diagram below shows the main actors and entities involved into a typical </w:t>
       </w:r>
-      <w:r>
-        <w:t>Pubseq Gateway</w:t>
+      <w:proofErr w:type="spellStart"/>
+      <w:r>
+        <w:t>Pubseq</w:t>
+      </w:r>
+      <w:proofErr w:type="spellEnd"/>
+      <w:r>
+        <w:t xml:space="preserve"> Gateway</w:t>
       </w:r>
       <w:r>
         <w:t xml:space="preserve"> application.</w:t>
@@ -2678,7 +2802,7 @@
           <v:shape id="_x0000_i1025" type="#_x0000_t75" style="width:467.25pt;height:232.5pt" o:ole="">
             <v:imagedata r:id="rId11" o:title=""/>
           </v:shape>
-          <o:OLEObject Type="Embed" ProgID="Visio.Drawing.15" ShapeID="_x0000_i1025" DrawAspect="Content" ObjectID="_1585395267" r:id="rId12"/>
+          <o:OLEObject Type="Embed" ProgID="Visio.Drawing.15" ShapeID="_x0000_i1025" DrawAspect="Content" ObjectID="_1585644223" r:id="rId12"/>
         </w:object>
       </w:r>
     </w:p>
@@ -2696,14 +2820,27 @@
       <w:r>
         <w:t xml:space="preserve">with the </w:t>
       </w:r>
-      <w:r>
-        <w:t xml:space="preserve">Pubseq Gateway </w:t>
+      <w:proofErr w:type="spellStart"/>
+      <w:r>
+        <w:t>Pubseq</w:t>
+      </w:r>
+      <w:proofErr w:type="spellEnd"/>
+      <w:r>
+        <w:t xml:space="preserve"> Gateway </w:t>
       </w:r>
       <w:r>
         <w:t>server via an API</w:t>
       </w:r>
       <w:r>
-        <w:t xml:space="preserve"> (psg_client library)</w:t>
+        <w:t xml:space="preserve"> (</w:t>
+      </w:r>
+      <w:proofErr w:type="spellStart"/>
+      <w:r>
+        <w:t>psg_client</w:t>
+      </w:r>
+      <w:proofErr w:type="spellEnd"/>
+      <w:r>
+        <w:t xml:space="preserve"> library)</w:t>
       </w:r>
       <w:r>
         <w:t>,</w:t>
@@ -2732,7 +2869,23 @@
         <w:jc w:val="both"/>
       </w:pPr>
       <w:r>
-        <w:t>The Cassandra DB stores two major types of objects: resolutions for accessors and BLOBs. So the clients receive the BLOBs through the pubseq server while the resolutions are used by the server internally.</w:t>
+        <w:t xml:space="preserve">The Cassandra DB stores two major types of objects: resolutions for accessors and BLOBs. </w:t>
+      </w:r>
+      <w:proofErr w:type="gramStart"/>
+      <w:r>
+        <w:t>So</w:t>
+      </w:r>
+      <w:proofErr w:type="gramEnd"/>
+      <w:r>
+        <w:t xml:space="preserve"> the clients receive the BLOBs through the </w:t>
+      </w:r>
+      <w:proofErr w:type="spellStart"/>
+      <w:r>
+        <w:t>pubseq</w:t>
+      </w:r>
+      <w:proofErr w:type="spellEnd"/>
+      <w:r>
+        <w:t xml:space="preserve"> server while the resolutions are used by the server internally.</w:t>
       </w:r>
     </w:p>
     <w:p>
@@ -2740,7 +2893,15 @@
         <w:jc w:val="both"/>
       </w:pPr>
       <w:r>
-        <w:t>To speed up the resolution process there is a local copy of them stored in an LMDB file. The file is populated by a synchronization utility showen on the diagram in green.</w:t>
+        <w:t xml:space="preserve">To speed up the resolution process there is a local copy of them stored in an LMDB file. The file is populated by a synchronization utility </w:t>
+      </w:r>
+      <w:proofErr w:type="spellStart"/>
+      <w:r>
+        <w:t>showen</w:t>
+      </w:r>
+      <w:proofErr w:type="spellEnd"/>
+      <w:r>
+        <w:t xml:space="preserve"> on the diagram in green.</w:t>
       </w:r>
     </w:p>
     <w:p>
@@ -2752,12 +2913,12 @@
       <w:pPr>
         <w:pStyle w:val="Heading1"/>
       </w:pPr>
-      <w:bookmarkStart w:id="3" w:name="_Toc511653373"/>
+      <w:bookmarkStart w:id="4" w:name="_Toc511653373"/>
       <w:r>
         <w:lastRenderedPageBreak/>
         <w:t>Communication Protocol</w:t>
       </w:r>
-      <w:bookmarkEnd w:id="3"/>
+      <w:bookmarkEnd w:id="4"/>
     </w:p>
     <w:p>
       <w:r>
@@ -2771,7 +2932,23 @@
     </w:p>
     <w:p>
       <w:r>
-        <w:t>The responces differ depending on a stage. If a problem is detected with the received URL or with the parameters then the standard HTTP/2 way is used. I.e. the status code can be 404, 400, 502, 503 etc. depending on a particular case.</w:t>
+        <w:t xml:space="preserve">The </w:t>
+      </w:r>
+      <w:proofErr w:type="spellStart"/>
+      <w:r>
+        <w:t>responces</w:t>
+      </w:r>
+      <w:proofErr w:type="spellEnd"/>
+      <w:r>
+        <w:t xml:space="preserve"> differ depending on a stage. If a problem is detected with the received URL or with the parameters then the standard HTTP/2 way is used. I.e. the status code can be 404, 400, 502, 503 etc. depending on a </w:t>
+      </w:r>
+      <w:proofErr w:type="gramStart"/>
+      <w:r>
+        <w:t>particular case</w:t>
+      </w:r>
+      <w:proofErr w:type="gramEnd"/>
+      <w:r>
+        <w:t>.</w:t>
       </w:r>
     </w:p>
     <w:p>
@@ -2812,7 +2989,79 @@
           <w:sz w:val="20"/>
           <w:szCs w:val="20"/>
         </w:rPr>
-        <w:t>\n\nPSG-Reply-Chunk: item_type=...&amp;chunk_type=...[&amp;size=...]&amp;...\n</w:t>
+        <w:t>\n\</w:t>
+      </w:r>
+      <w:proofErr w:type="spellStart"/>
+      <w:r>
+        <w:rPr>
+          <w:rFonts w:ascii="Courier New" w:eastAsia="Times New Roman" w:hAnsi="Courier New" w:cs="Courier New"/>
+          <w:sz w:val="20"/>
+          <w:szCs w:val="20"/>
+        </w:rPr>
+        <w:t>nPSG</w:t>
+      </w:r>
+      <w:proofErr w:type="spellEnd"/>
+      <w:r>
+        <w:rPr>
+          <w:rFonts w:ascii="Courier New" w:eastAsia="Times New Roman" w:hAnsi="Courier New" w:cs="Courier New"/>
+          <w:sz w:val="20"/>
+          <w:szCs w:val="20"/>
+        </w:rPr>
+        <w:t xml:space="preserve">-Reply-Chunk: </w:t>
+      </w:r>
+      <w:proofErr w:type="spellStart"/>
+      <w:r>
+        <w:rPr>
+          <w:rFonts w:ascii="Courier New" w:eastAsia="Times New Roman" w:hAnsi="Courier New" w:cs="Courier New"/>
+          <w:sz w:val="20"/>
+          <w:szCs w:val="20"/>
+        </w:rPr>
+        <w:t>item_type</w:t>
+      </w:r>
+      <w:proofErr w:type="spellEnd"/>
+      <w:r>
+        <w:rPr>
+          <w:rFonts w:ascii="Courier New" w:eastAsia="Times New Roman" w:hAnsi="Courier New" w:cs="Courier New"/>
+          <w:sz w:val="20"/>
+          <w:szCs w:val="20"/>
+        </w:rPr>
+        <w:t>=...&amp;</w:t>
+      </w:r>
+      <w:proofErr w:type="spellStart"/>
+      <w:r>
+        <w:rPr>
+          <w:rFonts w:ascii="Courier New" w:eastAsia="Times New Roman" w:hAnsi="Courier New" w:cs="Courier New"/>
+          <w:sz w:val="20"/>
+          <w:szCs w:val="20"/>
+        </w:rPr>
+        <w:t>chunk_type</w:t>
+      </w:r>
+      <w:proofErr w:type="spellEnd"/>
+      <w:r>
+        <w:rPr>
+          <w:rFonts w:ascii="Courier New" w:eastAsia="Times New Roman" w:hAnsi="Courier New" w:cs="Courier New"/>
+          <w:sz w:val="20"/>
+          <w:szCs w:val="20"/>
+        </w:rPr>
+        <w:t>=</w:t>
+      </w:r>
+      <w:proofErr w:type="gramStart"/>
+      <w:r>
+        <w:rPr>
+          <w:rFonts w:ascii="Courier New" w:eastAsia="Times New Roman" w:hAnsi="Courier New" w:cs="Courier New"/>
+          <w:sz w:val="20"/>
+          <w:szCs w:val="20"/>
+        </w:rPr>
+        <w:t>...[</w:t>
+      </w:r>
+      <w:proofErr w:type="gramEnd"/>
+      <w:r>
+        <w:rPr>
+          <w:rFonts w:ascii="Courier New" w:eastAsia="Times New Roman" w:hAnsi="Courier New" w:cs="Courier New"/>
+          <w:sz w:val="20"/>
+          <w:szCs w:val="20"/>
+        </w:rPr>
+        <w:t>&amp;size=...]&amp;...\n</w:t>
       </w:r>
     </w:p>
     <w:p>
@@ -2947,15 +3196,29 @@
       <w:r>
         <w:t>is not used in responses unless it is one of the ADMIN requests.</w:t>
       </w:r>
-      <w:bookmarkStart w:id="4" w:name="_GoBack"/>
-      <w:bookmarkEnd w:id="4"/>
     </w:p>
     <w:p>
       <w:pPr>
         <w:jc w:val="both"/>
       </w:pPr>
       <w:r>
-        <w:t>All data chunks can appear in any order, including item_type=resolution and item_type=reply.</w:t>
+        <w:t xml:space="preserve">All data chunks can appear in any order, including </w:t>
+      </w:r>
+      <w:proofErr w:type="spellStart"/>
+      <w:r>
+        <w:t>item_type</w:t>
+      </w:r>
+      <w:proofErr w:type="spellEnd"/>
+      <w:r>
+        <w:t xml:space="preserve">=resolution and </w:t>
+      </w:r>
+      <w:proofErr w:type="spellStart"/>
+      <w:r>
+        <w:t>item_type</w:t>
+      </w:r>
+      <w:proofErr w:type="spellEnd"/>
+      <w:r>
+        <w:t>=reply.</w:t>
       </w:r>
     </w:p>
     <w:p>
@@ -2963,7 +3226,47 @@
         <w:jc w:val="both"/>
       </w:pPr>
       <w:r>
-        <w:t>For each data blob, blob_n_chunks must appear in an item_type=blob&amp;chunk_type=meta. It must account for each and every chunk of data (PSG-Reply-Chunk – regardless of the chunk_type, and including itself too) related to this particular data blob.</w:t>
+        <w:t xml:space="preserve">For each data blob, </w:t>
+      </w:r>
+      <w:proofErr w:type="spellStart"/>
+      <w:r>
+        <w:t>blob_n_chunks</w:t>
+      </w:r>
+      <w:proofErr w:type="spellEnd"/>
+      <w:r>
+        <w:t xml:space="preserve"> must appear in an </w:t>
+      </w:r>
+      <w:proofErr w:type="spellStart"/>
+      <w:r>
+        <w:t>item_type</w:t>
+      </w:r>
+      <w:proofErr w:type="spellEnd"/>
+      <w:r>
+        <w:t>=</w:t>
+      </w:r>
+      <w:proofErr w:type="spellStart"/>
+      <w:r>
+        <w:t>blob&amp;chunk_type</w:t>
+      </w:r>
+      <w:proofErr w:type="spellEnd"/>
+      <w:r>
+        <w:t xml:space="preserve">=meta. It must account for </w:t>
+      </w:r>
+      <w:proofErr w:type="gramStart"/>
+      <w:r>
+        <w:t>each and every</w:t>
+      </w:r>
+      <w:proofErr w:type="gramEnd"/>
+      <w:r>
+        <w:t xml:space="preserve"> chunk of data (PSG-Reply-Chunk – regardless of the </w:t>
+      </w:r>
+      <w:proofErr w:type="spellStart"/>
+      <w:r>
+        <w:t>chunk_type</w:t>
+      </w:r>
+      <w:proofErr w:type="spellEnd"/>
+      <w:r>
+        <w:t>, and including itself too) related to this particular data blob.</w:t>
       </w:r>
     </w:p>
     <w:p>
@@ -2986,7 +3289,31 @@
       </w:r>
       <w:r>
         <w:br/>
-        <w:t>PSG-Reply-Chunk: item_type=resolution&amp;chunk_type=data&amp;size=1001&amp;....</w:t>
+        <w:t xml:space="preserve">PSG-Reply-Chunk: </w:t>
+      </w:r>
+      <w:proofErr w:type="spellStart"/>
+      <w:r>
+        <w:t>item_type</w:t>
+      </w:r>
+      <w:proofErr w:type="spellEnd"/>
+      <w:r>
+        <w:t>=</w:t>
+      </w:r>
+      <w:proofErr w:type="spellStart"/>
+      <w:r>
+        <w:t>resolution&amp;chunk_type</w:t>
+      </w:r>
+      <w:proofErr w:type="spellEnd"/>
+      <w:r>
+        <w:t>=</w:t>
+      </w:r>
+      <w:proofErr w:type="spellStart"/>
+      <w:r>
+        <w:t>data&amp;size</w:t>
+      </w:r>
+      <w:proofErr w:type="spellEnd"/>
+      <w:r>
+        <w:t>=1001&amp;....</w:t>
       </w:r>
     </w:p>
     <w:p>
@@ -3050,7 +3377,31 @@
         <w:pStyle w:val="HTMLPreformatted"/>
       </w:pPr>
       <w:r>
-        <w:t>PSG-Reply-Chunk: item_type=reply&amp;chunk_type=meta&amp;reply_n_chunks=133</w:t>
+        <w:t xml:space="preserve">PSG-Reply-Chunk: </w:t>
+      </w:r>
+      <w:proofErr w:type="spellStart"/>
+      <w:r>
+        <w:t>item_type</w:t>
+      </w:r>
+      <w:proofErr w:type="spellEnd"/>
+      <w:r>
+        <w:t>=</w:t>
+      </w:r>
+      <w:proofErr w:type="spellStart"/>
+      <w:r>
+        <w:t>reply&amp;chunk_type</w:t>
+      </w:r>
+      <w:proofErr w:type="spellEnd"/>
+      <w:r>
+        <w:t>=</w:t>
+      </w:r>
+      <w:proofErr w:type="spellStart"/>
+      <w:r>
+        <w:t>meta&amp;reply_n_chunks</w:t>
+      </w:r>
+      <w:proofErr w:type="spellEnd"/>
+      <w:r>
+        <w:t>=133</w:t>
       </w:r>
     </w:p>
     <w:p>
@@ -3068,7 +3419,31 @@
         <w:pStyle w:val="HTMLPreformatted"/>
       </w:pPr>
       <w:r>
-        <w:t>PSG-Reply-Chunk: item_type=blob&amp;chunk_type=meta&amp;blob_id=222.33&amp;blob_n_chunks=100</w:t>
+        <w:t xml:space="preserve">PSG-Reply-Chunk: </w:t>
+      </w:r>
+      <w:proofErr w:type="spellStart"/>
+      <w:r>
+        <w:t>item_type</w:t>
+      </w:r>
+      <w:proofErr w:type="spellEnd"/>
+      <w:r>
+        <w:t>=</w:t>
+      </w:r>
+      <w:proofErr w:type="spellStart"/>
+      <w:r>
+        <w:t>blob&amp;chunk_type</w:t>
+      </w:r>
+      <w:proofErr w:type="spellEnd"/>
+      <w:r>
+        <w:t>=</w:t>
+      </w:r>
+      <w:proofErr w:type="spellStart"/>
+      <w:r>
+        <w:t>meta&amp;blob_id</w:t>
+      </w:r>
+      <w:proofErr w:type="spellEnd"/>
+      <w:r>
+        <w:t>=222.33&amp;blob_n_chunks=100</w:t>
       </w:r>
     </w:p>
     <w:p>
@@ -3170,9 +3545,11 @@
             <w:pPr>
               <w:jc w:val="both"/>
             </w:pPr>
+            <w:proofErr w:type="spellStart"/>
             <w:r>
               <w:t>blob_id</w:t>
             </w:r>
+            <w:proofErr w:type="spellEnd"/>
           </w:p>
         </w:tc>
         <w:tc>
@@ -3184,7 +3561,15 @@
               <w:jc w:val="both"/>
             </w:pPr>
             <w:r>
-              <w:t>The blob identifier which appears in the form of &lt;sat&gt;.&lt;sat key&gt; where both are integers.</w:t>
+              <w:t>The blob identifier which appears in the form of &lt;sat</w:t>
+            </w:r>
+            <w:proofErr w:type="gramStart"/>
+            <w:r>
+              <w:t>&gt;.&lt;</w:t>
+            </w:r>
+            <w:proofErr w:type="gramEnd"/>
+            <w:r>
+              <w:t>sat key&gt; where both are integers.</w:t>
             </w:r>
           </w:p>
         </w:tc>
@@ -3198,9 +3583,11 @@
             <w:pPr>
               <w:jc w:val="both"/>
             </w:pPr>
+            <w:proofErr w:type="spellStart"/>
             <w:r>
               <w:t>blob_chunk</w:t>
             </w:r>
+            <w:proofErr w:type="spellEnd"/>
           </w:p>
         </w:tc>
         <w:tc>
@@ -3226,9 +3613,11 @@
             <w:pPr>
               <w:jc w:val="both"/>
             </w:pPr>
+            <w:proofErr w:type="spellStart"/>
             <w:r>
               <w:t>blob_n_chunks</w:t>
             </w:r>
+            <w:proofErr w:type="spellEnd"/>
           </w:p>
         </w:tc>
         <w:tc>
@@ -3416,9 +3805,11 @@
             <w:pPr>
               <w:jc w:val="both"/>
             </w:pPr>
+            <w:proofErr w:type="spellStart"/>
             <w:r>
               <w:t>reply_n_chunks</w:t>
             </w:r>
+            <w:proofErr w:type="spellEnd"/>
           </w:p>
         </w:tc>
         <w:tc>
@@ -3458,8 +3849,13 @@
       <w:r>
         <w:t xml:space="preserve">The diagram below shows the files used by </w:t>
       </w:r>
-      <w:r>
-        <w:t>Pubseq Gateway</w:t>
+      <w:proofErr w:type="spellStart"/>
+      <w:r>
+        <w:t>Pubseq</w:t>
+      </w:r>
+      <w:proofErr w:type="spellEnd"/>
+      <w:r>
+        <w:t xml:space="preserve"> Gateway</w:t>
       </w:r>
       <w:r>
         <w:t xml:space="preserve"> server.</w:t>
@@ -3474,7 +3870,7 @@
           <v:shape id="_x0000_i1026" type="#_x0000_t75" style="width:367.5pt;height:79.5pt" o:ole="">
             <v:imagedata r:id="rId13" o:title=""/>
           </v:shape>
-          <o:OLEObject Type="Embed" ProgID="Visio.Drawing.15" ShapeID="_x0000_i1026" DrawAspect="Content" ObjectID="_1585395268" r:id="rId14"/>
+          <o:OLEObject Type="Embed" ProgID="Visio.Drawing.15" ShapeID="_x0000_i1026" DrawAspect="Content" ObjectID="_1585644224" r:id="rId14"/>
         </w:object>
       </w:r>
     </w:p>
@@ -3483,8 +3879,13 @@
       <w:pPr>
         <w:jc w:val="both"/>
       </w:pPr>
-      <w:r>
-        <w:t xml:space="preserve">Pubseq Gateway </w:t>
+      <w:proofErr w:type="spellStart"/>
+      <w:r>
+        <w:t>Pubseq</w:t>
+      </w:r>
+      <w:proofErr w:type="spellEnd"/>
+      <w:r>
+        <w:t xml:space="preserve"> Gateway </w:t>
       </w:r>
       <w:r>
         <w:t xml:space="preserve">reads its configuration file (usually named </w:t>
@@ -3526,7 +3927,15 @@
     </w:p>
     <w:p>
       <w:r>
-        <w:t>The server accepts HTTP requests. The section describes the requests and the server responces.</w:t>
+        <w:t xml:space="preserve">The server accepts HTTP requests. The section describes the requests and the server </w:t>
+      </w:r>
+      <w:proofErr w:type="spellStart"/>
+      <w:r>
+        <w:t>responces</w:t>
+      </w:r>
+      <w:proofErr w:type="spellEnd"/>
+      <w:r>
+        <w:t>.</w:t>
       </w:r>
     </w:p>
     <w:p>
@@ -3552,7 +3961,15 @@
         <w:t>http://</w:t>
       </w:r>
       <w:r>
-        <w:t>&lt;host:port&gt;/ID/getblob?blob_id</w:t>
+        <w:t>&lt;</w:t>
+      </w:r>
+      <w:proofErr w:type="gramStart"/>
+      <w:r>
+        <w:t>host:port</w:t>
+      </w:r>
+      <w:proofErr w:type="gramEnd"/>
+      <w:r>
+        <w:t>&gt;/ID/getblob?blob_id</w:t>
       </w:r>
       <w:r>
         <w:t>=</w:t>
@@ -3610,9 +4027,13 @@
             <w:tcW w:w="4675" w:type="dxa"/>
           </w:tcPr>
           <w:p>
+            <w:proofErr w:type="spellStart"/>
+            <w:proofErr w:type="gramStart"/>
             <w:r>
               <w:t>host:port</w:t>
             </w:r>
+            <w:proofErr w:type="spellEnd"/>
+            <w:proofErr w:type="gramEnd"/>
           </w:p>
         </w:tc>
         <w:tc>
@@ -3667,9 +4088,11 @@
             <w:tcW w:w="4675" w:type="dxa"/>
           </w:tcPr>
           <w:p>
+            <w:proofErr w:type="spellStart"/>
             <w:r>
               <w:t>sat_key</w:t>
             </w:r>
+            <w:proofErr w:type="spellEnd"/>
           </w:p>
         </w:tc>
         <w:tc>
@@ -3732,14 +4155,69 @@
         <w:t>http://</w:t>
       </w:r>
       <w:r>
-        <w:t>&lt;host:port&gt;/ID/get?accession=&lt;accession&gt;&amp;resolution=&lt;res&gt;&amp;main_blob=&lt;mb&gt;&amp;</w:t>
+        <w:t>&lt;</w:t>
+      </w:r>
+      <w:proofErr w:type="gramStart"/>
+      <w:r>
+        <w:t>host:port</w:t>
+      </w:r>
+      <w:proofErr w:type="gramEnd"/>
+      <w:r>
+        <w:t>&gt;/ID/get?accession=&lt;accession&gt;&amp;resolution=&lt;res&gt;&amp;main_blob=&lt;mb&gt;&amp;</w:t>
       </w:r>
       <w:r>
         <w:br/>
-        <w:t>prefer_non_split=&lt;pns&gt;&amp;named</w:t>
-      </w:r>
-      <w:r>
-        <w:t>_annots=&lt;na&gt;&amp;external_annots=&lt;ea&gt;</w:t>
+      </w:r>
+      <w:proofErr w:type="spellStart"/>
+      <w:r>
+        <w:t>prefer_non_split</w:t>
+      </w:r>
+      <w:proofErr w:type="spellEnd"/>
+      <w:r>
+        <w:t>=&lt;</w:t>
+      </w:r>
+      <w:proofErr w:type="spellStart"/>
+      <w:r>
+        <w:t>pns</w:t>
+      </w:r>
+      <w:proofErr w:type="spellEnd"/>
+      <w:r>
+        <w:t>&gt;&amp;</w:t>
+      </w:r>
+      <w:proofErr w:type="spellStart"/>
+      <w:r>
+        <w:t>named</w:t>
+      </w:r>
+      <w:r>
+        <w:t>_annots</w:t>
+      </w:r>
+      <w:proofErr w:type="spellEnd"/>
+      <w:r>
+        <w:t>=&lt;</w:t>
+      </w:r>
+      <w:proofErr w:type="spellStart"/>
+      <w:r>
+        <w:t>na</w:t>
+      </w:r>
+      <w:proofErr w:type="spellEnd"/>
+      <w:r>
+        <w:t>&gt;&amp;</w:t>
+      </w:r>
+      <w:proofErr w:type="spellStart"/>
+      <w:r>
+        <w:t>external_annots</w:t>
+      </w:r>
+      <w:proofErr w:type="spellEnd"/>
+      <w:r>
+        <w:t>=&lt;</w:t>
+      </w:r>
+      <w:proofErr w:type="spellStart"/>
+      <w:r>
+        <w:t>ea</w:t>
+      </w:r>
+      <w:proofErr w:type="spellEnd"/>
+      <w:r>
+        <w:t>&gt;</w:t>
       </w:r>
     </w:p>
     <w:p>
@@ -3791,9 +4269,13 @@
             <w:tcW w:w="3145" w:type="dxa"/>
           </w:tcPr>
           <w:p>
+            <w:proofErr w:type="spellStart"/>
+            <w:proofErr w:type="gramStart"/>
             <w:r>
               <w:t>host:port</w:t>
             </w:r>
+            <w:proofErr w:type="spellEnd"/>
+            <w:proofErr w:type="gramEnd"/>
           </w:p>
         </w:tc>
         <w:tc>
@@ -3900,9 +4382,11 @@
             <w:tcW w:w="3145" w:type="dxa"/>
           </w:tcPr>
           <w:p>
+            <w:proofErr w:type="spellStart"/>
             <w:r>
               <w:t>mb</w:t>
             </w:r>
+            <w:proofErr w:type="spellEnd"/>
           </w:p>
         </w:tc>
         <w:tc>
@@ -3951,9 +4435,11 @@
             <w:tcW w:w="3145" w:type="dxa"/>
           </w:tcPr>
           <w:p>
+            <w:proofErr w:type="spellStart"/>
             <w:r>
               <w:t>pns</w:t>
             </w:r>
+            <w:proofErr w:type="spellEnd"/>
           </w:p>
         </w:tc>
         <w:tc>
@@ -3964,8 +4450,13 @@
             <w:r>
               <w:t xml:space="preserve">The flag which tells if </w:t>
             </w:r>
-            <w:r>
-              <w:t>non split option is preferred</w:t>
+            <w:proofErr w:type="gramStart"/>
+            <w:r>
+              <w:t>non split</w:t>
+            </w:r>
+            <w:proofErr w:type="gramEnd"/>
+            <w:r>
+              <w:t xml:space="preserve"> option is preferred</w:t>
             </w:r>
             <w:r>
               <w:t>. Accepted values (case sensitive):</w:t>
@@ -3997,19 +4488,7 @@
           </w:p>
           <w:p>
             <w:r>
-              <w:t xml:space="preserve">The </w:t>
-            </w:r>
-            <w:r>
-              <w:t xml:space="preserve">default </w:t>
-            </w:r>
-            <w:r>
-              <w:t>v</w:t>
-            </w:r>
-            <w:r>
-              <w:t>alue</w:t>
-            </w:r>
-            <w:r>
-              <w:t xml:space="preserve"> is “no”</w:t>
+              <w:t>The default value is “no”</w:t>
             </w:r>
             <w:r>
               <w:t>.</w:t>
@@ -4028,9 +4507,11 @@
             <w:tcW w:w="3145" w:type="dxa"/>
           </w:tcPr>
           <w:p>
+            <w:proofErr w:type="spellStart"/>
             <w:r>
               <w:t>na</w:t>
             </w:r>
+            <w:proofErr w:type="spellEnd"/>
           </w:p>
         </w:tc>
         <w:tc>
@@ -4084,9 +4565,11 @@
             <w:tcW w:w="3145" w:type="dxa"/>
           </w:tcPr>
           <w:p>
+            <w:proofErr w:type="spellStart"/>
             <w:r>
               <w:t>ea</w:t>
             </w:r>
+            <w:proofErr w:type="spellEnd"/>
           </w:p>
         </w:tc>
         <w:tc>
@@ -4136,7 +4619,15 @@
         <w:t>http://</w:t>
       </w:r>
       <w:r>
-        <w:t>&lt;host:port&gt;/ADMIN/config</w:t>
+        <w:t>&lt;</w:t>
+      </w:r>
+      <w:proofErr w:type="gramStart"/>
+      <w:r>
+        <w:t>host:port</w:t>
+      </w:r>
+      <w:proofErr w:type="gramEnd"/>
+      <w:r>
+        <w:t>&gt;/ADMIN/config</w:t>
       </w:r>
     </w:p>
     <w:p>
@@ -4188,9 +4679,13 @@
             <w:tcW w:w="4675" w:type="dxa"/>
           </w:tcPr>
           <w:p>
+            <w:proofErr w:type="spellStart"/>
+            <w:proofErr w:type="gramStart"/>
             <w:r>
               <w:t>host:port</w:t>
             </w:r>
+            <w:proofErr w:type="spellEnd"/>
+            <w:proofErr w:type="gramEnd"/>
           </w:p>
         </w:tc>
         <w:tc>
@@ -4213,13 +4708,26 @@
     </w:p>
     <w:p>
       <w:r>
-        <w:t>The HTTP header Content-Type is set to “application/json”</w:t>
-      </w:r>
-    </w:p>
-    <w:p>
-      <w:r>
-        <w:t>The HTTP header Content-Length is set approprietely</w:t>
-      </w:r>
+        <w:t>The HTTP header Content-Type is set to “application/</w:t>
+      </w:r>
+      <w:proofErr w:type="spellStart"/>
+      <w:r>
+        <w:t>json</w:t>
+      </w:r>
+      <w:proofErr w:type="spellEnd"/>
+      <w:r>
+        <w:t>”</w:t>
+      </w:r>
+    </w:p>
+    <w:p>
+      <w:r>
+        <w:t xml:space="preserve">The HTTP header Content-Length is set </w:t>
+      </w:r>
+      <w:proofErr w:type="spellStart"/>
+      <w:r>
+        <w:t>approprietely</w:t>
+      </w:r>
+      <w:proofErr w:type="spellEnd"/>
     </w:p>
     <w:p>
       <w:r>
@@ -4276,9 +4784,11 @@
             <w:tcW w:w="3116" w:type="dxa"/>
           </w:tcPr>
           <w:p>
+            <w:proofErr w:type="spellStart"/>
             <w:r>
               <w:t>ConfigurationFilePath</w:t>
             </w:r>
+            <w:proofErr w:type="spellEnd"/>
           </w:p>
         </w:tc>
         <w:tc>
@@ -4359,7 +4869,15 @@
         <w:t>http://</w:t>
       </w:r>
       <w:r>
-        <w:t>&lt;host:port&gt;/ADMIN/info</w:t>
+        <w:t>&lt;</w:t>
+      </w:r>
+      <w:proofErr w:type="gramStart"/>
+      <w:r>
+        <w:t>host:port</w:t>
+      </w:r>
+      <w:proofErr w:type="gramEnd"/>
+      <w:r>
+        <w:t>&gt;/ADMIN/info</w:t>
       </w:r>
     </w:p>
     <w:p>
@@ -4411,9 +4929,13 @@
             <w:tcW w:w="4675" w:type="dxa"/>
           </w:tcPr>
           <w:p>
+            <w:proofErr w:type="spellStart"/>
+            <w:proofErr w:type="gramStart"/>
             <w:r>
               <w:t>host:port</w:t>
             </w:r>
+            <w:proofErr w:type="spellEnd"/>
+            <w:proofErr w:type="gramEnd"/>
           </w:p>
         </w:tc>
         <w:tc>
@@ -4436,13 +4958,26 @@
     </w:p>
     <w:p>
       <w:r>
-        <w:t>The HTTP header Content-Type is set to “application/json”</w:t>
-      </w:r>
-    </w:p>
-    <w:p>
-      <w:r>
-        <w:t>The HTTP header Content-Length is set approprietely</w:t>
-      </w:r>
+        <w:t>The HTTP header Content-Type is set to “application/</w:t>
+      </w:r>
+      <w:proofErr w:type="spellStart"/>
+      <w:r>
+        <w:t>json</w:t>
+      </w:r>
+      <w:proofErr w:type="spellEnd"/>
+      <w:r>
+        <w:t>”</w:t>
+      </w:r>
+    </w:p>
+    <w:p>
+      <w:r>
+        <w:t xml:space="preserve">The HTTP header Content-Length is set </w:t>
+      </w:r>
+      <w:proofErr w:type="spellStart"/>
+      <w:r>
+        <w:t>approprietely</w:t>
+      </w:r>
+      <w:proofErr w:type="spellEnd"/>
     </w:p>
     <w:p>
       <w:r>
@@ -4530,9 +5065,11 @@
             <w:tcW w:w="2695" w:type="dxa"/>
           </w:tcPr>
           <w:p>
+            <w:proofErr w:type="spellStart"/>
             <w:r>
               <w:t>ExecutablePath</w:t>
             </w:r>
+            <w:proofErr w:type="spellEnd"/>
           </w:p>
         </w:tc>
         <w:tc>
@@ -4562,9 +5099,11 @@
             <w:tcW w:w="2695" w:type="dxa"/>
           </w:tcPr>
           <w:p>
+            <w:proofErr w:type="spellStart"/>
             <w:r>
               <w:t>CommandLineArguments</w:t>
             </w:r>
+            <w:proofErr w:type="spellEnd"/>
           </w:p>
         </w:tc>
         <w:tc>
@@ -4594,9 +5133,11 @@
             <w:tcW w:w="2695" w:type="dxa"/>
           </w:tcPr>
           <w:p>
+            <w:proofErr w:type="spellStart"/>
             <w:r>
               <w:t>UserTime</w:t>
             </w:r>
+            <w:proofErr w:type="spellEnd"/>
           </w:p>
         </w:tc>
         <w:tc>
@@ -4631,9 +5172,11 @@
             <w:tcW w:w="2695" w:type="dxa"/>
           </w:tcPr>
           <w:p>
+            <w:proofErr w:type="spellStart"/>
             <w:r>
               <w:t>SystemTime</w:t>
             </w:r>
+            <w:proofErr w:type="spellEnd"/>
           </w:p>
         </w:tc>
         <w:tc>
@@ -4668,9 +5211,11 @@
             <w:tcW w:w="2695" w:type="dxa"/>
           </w:tcPr>
           <w:p>
+            <w:proofErr w:type="spellStart"/>
             <w:r>
               <w:t>PhysicalMemory</w:t>
             </w:r>
+            <w:proofErr w:type="spellEnd"/>
           </w:p>
         </w:tc>
         <w:tc>
@@ -4706,10 +5251,12 @@
             <w:tcW w:w="2695" w:type="dxa"/>
           </w:tcPr>
           <w:p>
+            <w:proofErr w:type="spellStart"/>
             <w:r>
               <w:lastRenderedPageBreak/>
               <w:t>MemoryUsedTotal</w:t>
             </w:r>
+            <w:proofErr w:type="spellEnd"/>
           </w:p>
         </w:tc>
         <w:tc>
@@ -4744,9 +5291,11 @@
             <w:tcW w:w="2695" w:type="dxa"/>
           </w:tcPr>
           <w:p>
+            <w:proofErr w:type="spellStart"/>
             <w:r>
               <w:t>MemoryUsedResident</w:t>
             </w:r>
+            <w:proofErr w:type="spellEnd"/>
           </w:p>
         </w:tc>
         <w:tc>
@@ -4781,9 +5330,11 @@
             <w:tcW w:w="2695" w:type="dxa"/>
           </w:tcPr>
           <w:p>
+            <w:proofErr w:type="spellStart"/>
             <w:r>
               <w:t>MemoryUsedShared</w:t>
             </w:r>
+            <w:proofErr w:type="spellEnd"/>
           </w:p>
         </w:tc>
         <w:tc>
@@ -4818,9 +5369,11 @@
             <w:tcW w:w="2695" w:type="dxa"/>
           </w:tcPr>
           <w:p>
+            <w:proofErr w:type="spellStart"/>
             <w:r>
               <w:t>ProcFDSoftLimit</w:t>
             </w:r>
+            <w:proofErr w:type="spellEnd"/>
           </w:p>
         </w:tc>
         <w:tc>
@@ -4855,9 +5408,11 @@
             <w:tcW w:w="2695" w:type="dxa"/>
           </w:tcPr>
           <w:p>
+            <w:proofErr w:type="spellStart"/>
             <w:r>
               <w:t>ProcFDHardLimit</w:t>
             </w:r>
+            <w:proofErr w:type="spellEnd"/>
           </w:p>
         </w:tc>
         <w:tc>
@@ -4892,9 +5447,11 @@
             <w:tcW w:w="2695" w:type="dxa"/>
           </w:tcPr>
           <w:p>
+            <w:proofErr w:type="spellStart"/>
             <w:r>
               <w:t>ProcFDUsed</w:t>
             </w:r>
+            <w:proofErr w:type="spellEnd"/>
           </w:p>
         </w:tc>
         <w:tc>
@@ -4929,9 +5486,11 @@
             <w:tcW w:w="2695" w:type="dxa"/>
           </w:tcPr>
           <w:p>
+            <w:proofErr w:type="spellStart"/>
             <w:r>
               <w:t>CPUCount</w:t>
             </w:r>
+            <w:proofErr w:type="spellEnd"/>
           </w:p>
         </w:tc>
         <w:tc>
@@ -4961,9 +5520,11 @@
             <w:tcW w:w="2695" w:type="dxa"/>
           </w:tcPr>
           <w:p>
+            <w:proofErr w:type="spellStart"/>
             <w:r>
               <w:t>ProcThreadCount</w:t>
             </w:r>
+            <w:proofErr w:type="spellEnd"/>
           </w:p>
         </w:tc>
         <w:tc>
@@ -5035,9 +5596,11 @@
             <w:tcW w:w="2695" w:type="dxa"/>
           </w:tcPr>
           <w:p>
+            <w:proofErr w:type="spellStart"/>
             <w:r>
               <w:t>BuildDate</w:t>
             </w:r>
+            <w:proofErr w:type="spellEnd"/>
           </w:p>
         </w:tc>
         <w:tc>
@@ -5061,8 +5624,18 @@
           </w:p>
           <w:p>
             <w:r>
-              <w:t>MMM DD YYYY HH:mm:SS</w:t>
-            </w:r>
+              <w:t xml:space="preserve">MMM DD YYYY </w:t>
+            </w:r>
+            <w:proofErr w:type="spellStart"/>
+            <w:r>
+              <w:t>HH:</w:t>
+            </w:r>
+            <w:proofErr w:type="gramStart"/>
+            <w:r>
+              <w:t>mm:SS</w:t>
+            </w:r>
+            <w:proofErr w:type="spellEnd"/>
+            <w:proofErr w:type="gramEnd"/>
           </w:p>
         </w:tc>
       </w:tr>
@@ -5072,9 +5645,11 @@
             <w:tcW w:w="2695" w:type="dxa"/>
           </w:tcPr>
           <w:p>
+            <w:proofErr w:type="spellStart"/>
             <w:r>
               <w:t>StartedAt</w:t>
             </w:r>
+            <w:proofErr w:type="spellEnd"/>
           </w:p>
         </w:tc>
         <w:tc>
@@ -5098,8 +5673,18 @@
           </w:p>
           <w:p>
             <w:r>
-              <w:t>MM/DD/YYYY HH:mm:SS</w:t>
-            </w:r>
+              <w:t xml:space="preserve">MM/DD/YYYY </w:t>
+            </w:r>
+            <w:proofErr w:type="spellStart"/>
+            <w:r>
+              <w:t>HH:</w:t>
+            </w:r>
+            <w:proofErr w:type="gramStart"/>
+            <w:r>
+              <w:t>mm:SS</w:t>
+            </w:r>
+            <w:proofErr w:type="spellEnd"/>
+            <w:proofErr w:type="gramEnd"/>
           </w:p>
         </w:tc>
       </w:tr>
@@ -5128,7 +5713,15 @@
         <w:t>http://</w:t>
       </w:r>
       <w:r>
-        <w:t>&lt;host:port&gt;/ADMIN/status</w:t>
+        <w:t>&lt;</w:t>
+      </w:r>
+      <w:proofErr w:type="gramStart"/>
+      <w:r>
+        <w:t>host:port</w:t>
+      </w:r>
+      <w:proofErr w:type="gramEnd"/>
+      <w:r>
+        <w:t>&gt;/ADMIN/status</w:t>
       </w:r>
     </w:p>
     <w:p>
@@ -5181,9 +5774,13 @@
             <w:tcW w:w="4675" w:type="dxa"/>
           </w:tcPr>
           <w:p>
+            <w:proofErr w:type="spellStart"/>
+            <w:proofErr w:type="gramStart"/>
             <w:r>
               <w:t>host:port</w:t>
             </w:r>
+            <w:proofErr w:type="spellEnd"/>
+            <w:proofErr w:type="gramEnd"/>
           </w:p>
         </w:tc>
         <w:tc>
@@ -5206,13 +5803,26 @@
     </w:p>
     <w:p>
       <w:r>
-        <w:t>The HTTP header Content-Type is set to “application/json”</w:t>
-      </w:r>
-    </w:p>
-    <w:p>
-      <w:r>
-        <w:t>The HTTP header Content-Length is set approprietely</w:t>
-      </w:r>
+        <w:t>The HTTP header Content-Type is set to “application/</w:t>
+      </w:r>
+      <w:proofErr w:type="spellStart"/>
+      <w:r>
+        <w:t>json</w:t>
+      </w:r>
+      <w:proofErr w:type="spellEnd"/>
+      <w:r>
+        <w:t>”</w:t>
+      </w:r>
+    </w:p>
+    <w:p>
+      <w:r>
+        <w:t xml:space="preserve">The HTTP header Content-Length is set </w:t>
+      </w:r>
+      <w:proofErr w:type="spellStart"/>
+      <w:r>
+        <w:t>approprietely</w:t>
+      </w:r>
+      <w:proofErr w:type="spellEnd"/>
     </w:p>
     <w:p>
       <w:r>
@@ -5268,9 +5878,11 @@
             <w:tcW w:w="3311" w:type="dxa"/>
           </w:tcPr>
           <w:p>
+            <w:proofErr w:type="spellStart"/>
             <w:r>
               <w:t>CassandraActiveStatementsCount</w:t>
             </w:r>
+            <w:proofErr w:type="spellEnd"/>
           </w:p>
         </w:tc>
         <w:tc>
@@ -5300,9 +5912,11 @@
             <w:tcW w:w="3311" w:type="dxa"/>
           </w:tcPr>
           <w:p>
+            <w:proofErr w:type="spellStart"/>
             <w:r>
               <w:t>NumberOfConnections</w:t>
             </w:r>
+            <w:proofErr w:type="spellEnd"/>
           </w:p>
         </w:tc>
         <w:tc>
@@ -5332,9 +5946,11 @@
             <w:tcW w:w="3311" w:type="dxa"/>
           </w:tcPr>
           <w:p>
+            <w:proofErr w:type="spellStart"/>
             <w:r>
               <w:t>BadUrlPathCount</w:t>
             </w:r>
+            <w:proofErr w:type="spellEnd"/>
           </w:p>
         </w:tc>
         <w:tc>
@@ -5372,9 +5988,11 @@
             <w:tcW w:w="3311" w:type="dxa"/>
           </w:tcPr>
           <w:p>
+            <w:proofErr w:type="spellStart"/>
             <w:r>
               <w:t>InsufficientArgumentsCount</w:t>
             </w:r>
+            <w:proofErr w:type="spellEnd"/>
           </w:p>
         </w:tc>
         <w:tc>
@@ -5393,7 +6011,15 @@
           </w:tcPr>
           <w:p>
             <w:r>
-              <w:t>The total number of requests with insufficient argumens.</w:t>
+              <w:t xml:space="preserve">The total number of requests with insufficient </w:t>
+            </w:r>
+            <w:proofErr w:type="spellStart"/>
+            <w:r>
+              <w:t>argumens</w:t>
+            </w:r>
+            <w:proofErr w:type="spellEnd"/>
+            <w:r>
+              <w:t>.</w:t>
             </w:r>
           </w:p>
           <w:p>
@@ -5409,9 +6035,11 @@
             <w:tcW w:w="3311" w:type="dxa"/>
           </w:tcPr>
           <w:p>
+            <w:proofErr w:type="spellStart"/>
             <w:r>
               <w:t>MalformedArgumentsCount</w:t>
             </w:r>
+            <w:proofErr w:type="spellEnd"/>
           </w:p>
         </w:tc>
         <w:tc>
@@ -5446,9 +6074,11 @@
             <w:tcW w:w="3311" w:type="dxa"/>
           </w:tcPr>
           <w:p>
+            <w:proofErr w:type="spellStart"/>
             <w:r>
               <w:t>ResolveNotFoundCount</w:t>
             </w:r>
+            <w:proofErr w:type="spellEnd"/>
           </w:p>
         </w:tc>
         <w:tc>
@@ -5483,9 +6113,11 @@
             <w:tcW w:w="3311" w:type="dxa"/>
           </w:tcPr>
           <w:p>
+            <w:proofErr w:type="spellStart"/>
             <w:r>
               <w:t>ResolveErrorCount</w:t>
             </w:r>
+            <w:proofErr w:type="spellEnd"/>
           </w:p>
         </w:tc>
         <w:tc>
@@ -5520,9 +6152,11 @@
             <w:tcW w:w="3311" w:type="dxa"/>
           </w:tcPr>
           <w:p>
+            <w:proofErr w:type="spellStart"/>
             <w:r>
               <w:t>GetBlobNotFoundCount</w:t>
             </w:r>
+            <w:proofErr w:type="spellEnd"/>
           </w:p>
         </w:tc>
         <w:tc>
@@ -5557,9 +6191,11 @@
             <w:tcW w:w="3311" w:type="dxa"/>
           </w:tcPr>
           <w:p>
+            <w:proofErr w:type="spellStart"/>
             <w:r>
               <w:t>GetBlobErrorCount</w:t>
             </w:r>
+            <w:proofErr w:type="spellEnd"/>
           </w:p>
         </w:tc>
         <w:tc>
@@ -5594,9 +6230,11 @@
             <w:tcW w:w="3311" w:type="dxa"/>
           </w:tcPr>
           <w:p>
+            <w:proofErr w:type="spellStart"/>
             <w:r>
               <w:t>UnknownErrorCount</w:t>
             </w:r>
+            <w:proofErr w:type="spellEnd"/>
           </w:p>
         </w:tc>
         <w:tc>
@@ -5632,10 +6270,12 @@
             <w:tcW w:w="3311" w:type="dxa"/>
           </w:tcPr>
           <w:p>
+            <w:proofErr w:type="spellStart"/>
             <w:r>
               <w:lastRenderedPageBreak/>
               <w:t>TotalErrorCount</w:t>
             </w:r>
+            <w:proofErr w:type="spellEnd"/>
           </w:p>
         </w:tc>
         <w:tc>
@@ -5670,9 +6310,11 @@
             <w:tcW w:w="3311" w:type="dxa"/>
           </w:tcPr>
           <w:p>
+            <w:proofErr w:type="spellStart"/>
             <w:r>
               <w:t>AdminRequestCount</w:t>
             </w:r>
+            <w:proofErr w:type="spellEnd"/>
           </w:p>
         </w:tc>
         <w:tc>
@@ -5707,9 +6349,11 @@
             <w:tcW w:w="3311" w:type="dxa"/>
           </w:tcPr>
           <w:p>
+            <w:proofErr w:type="spellStart"/>
             <w:r>
               <w:t>ResolveRequestCount</w:t>
             </w:r>
+            <w:proofErr w:type="spellEnd"/>
           </w:p>
         </w:tc>
         <w:tc>
@@ -5744,9 +6388,11 @@
             <w:tcW w:w="3311" w:type="dxa"/>
           </w:tcPr>
           <w:p>
+            <w:proofErr w:type="spellStart"/>
             <w:r>
               <w:t>GetBlobByAccessionRequestCount</w:t>
             </w:r>
+            <w:proofErr w:type="spellEnd"/>
           </w:p>
         </w:tc>
         <w:tc>
@@ -5781,9 +6427,11 @@
             <w:tcW w:w="3311" w:type="dxa"/>
           </w:tcPr>
           <w:p>
+            <w:proofErr w:type="spellStart"/>
             <w:r>
               <w:t>GetBlobBySatSatKeyRequestCount</w:t>
             </w:r>
+            <w:proofErr w:type="spellEnd"/>
           </w:p>
         </w:tc>
         <w:tc>
@@ -5818,9 +6466,11 @@
             <w:tcW w:w="3311" w:type="dxa"/>
           </w:tcPr>
           <w:p>
+            <w:proofErr w:type="spellStart"/>
             <w:r>
               <w:t>TotalSucceededRequestCount</w:t>
             </w:r>
+            <w:proofErr w:type="spellEnd"/>
           </w:p>
         </w:tc>
         <w:tc>
@@ -5869,7 +6519,15 @@
     </w:p>
     <w:p>
       <w:r>
-        <w:t>For each keyspace two tables are defined.</w:t>
+        <w:t xml:space="preserve">For each </w:t>
+      </w:r>
+      <w:proofErr w:type="spellStart"/>
+      <w:r>
+        <w:t>keyspace</w:t>
+      </w:r>
+      <w:proofErr w:type="spellEnd"/>
+      <w:r>
+        <w:t xml:space="preserve"> two tables are defined.</w:t>
       </w:r>
     </w:p>
     <w:p>
@@ -5884,7 +6542,15 @@
     </w:p>
     <w:p>
       <w:r>
-        <w:t>The table stores a general blob information. If a blob is small then the blob body is saved right in this table. If a blob is large, the table stores the information of how many chunks the blob is split into and the blob body goes into the largeentity table as a sequence of chunks.</w:t>
+        <w:t xml:space="preserve">The table stores a general blob information. If a blob is small then the blob body is saved right in this table. If a blob is large, the table stores the information of how many chunks the blob is split into and the blob body goes into the </w:t>
+      </w:r>
+      <w:proofErr w:type="spellStart"/>
+      <w:r>
+        <w:t>largeentity</w:t>
+      </w:r>
+      <w:proofErr w:type="spellEnd"/>
+      <w:r>
+        <w:t xml:space="preserve"> table as a sequence of chunks.</w:t>
       </w:r>
     </w:p>
     <w:tbl>
@@ -5945,9 +6611,11 @@
             <w:tcW w:w="1525" w:type="dxa"/>
           </w:tcPr>
           <w:p>
+            <w:proofErr w:type="spellStart"/>
             <w:r>
               <w:t>ent</w:t>
             </w:r>
+            <w:proofErr w:type="spellEnd"/>
           </w:p>
         </w:tc>
         <w:tc>
@@ -5955,9 +6623,11 @@
             <w:tcW w:w="1530" w:type="dxa"/>
           </w:tcPr>
           <w:p>
+            <w:proofErr w:type="spellStart"/>
             <w:r>
               <w:t>int</w:t>
             </w:r>
+            <w:proofErr w:type="spellEnd"/>
           </w:p>
         </w:tc>
         <w:tc>
@@ -5971,7 +6641,15 @@
           </w:p>
           <w:p>
             <w:r>
-              <w:t>it shared between the entity and largeentity tables</w:t>
+              <w:t xml:space="preserve">it shared between the entity and </w:t>
+            </w:r>
+            <w:proofErr w:type="spellStart"/>
+            <w:r>
+              <w:t>largeentity</w:t>
+            </w:r>
+            <w:proofErr w:type="spellEnd"/>
+            <w:r>
+              <w:t xml:space="preserve"> tables</w:t>
             </w:r>
           </w:p>
         </w:tc>
@@ -6008,7 +6686,15 @@
           </w:p>
           <w:p>
             <w:r>
-              <w:t>Otherwise the blob is split into chunks and the chunks are saved in the largeentity table (this field value gets null)</w:t>
+              <w:t xml:space="preserve">Otherwise the blob is split into chunks and the chunks are saved in the </w:t>
+            </w:r>
+            <w:proofErr w:type="spellStart"/>
+            <w:r>
+              <w:t>largeentity</w:t>
+            </w:r>
+            <w:proofErr w:type="spellEnd"/>
+            <w:r>
+              <w:t xml:space="preserve"> table (this field value gets null)</w:t>
             </w:r>
           </w:p>
         </w:tc>
@@ -6029,9 +6715,11 @@
             <w:tcW w:w="1530" w:type="dxa"/>
           </w:tcPr>
           <w:p>
+            <w:proofErr w:type="spellStart"/>
             <w:r>
               <w:t>bigint</w:t>
             </w:r>
+            <w:proofErr w:type="spellEnd"/>
           </w:p>
         </w:tc>
         <w:tc>
@@ -6066,9 +6754,11 @@
             <w:tcW w:w="1525" w:type="dxa"/>
           </w:tcPr>
           <w:p>
+            <w:proofErr w:type="spellStart"/>
             <w:r>
               <w:t>large_parts</w:t>
             </w:r>
+            <w:proofErr w:type="spellEnd"/>
           </w:p>
         </w:tc>
         <w:tc>
@@ -6076,9 +6766,11 @@
             <w:tcW w:w="1530" w:type="dxa"/>
           </w:tcPr>
           <w:p>
+            <w:proofErr w:type="spellStart"/>
             <w:r>
               <w:t>int</w:t>
             </w:r>
+            <w:proofErr w:type="spellEnd"/>
           </w:p>
         </w:tc>
         <w:tc>
@@ -6145,9 +6837,11 @@
             <w:tcW w:w="1530" w:type="dxa"/>
           </w:tcPr>
           <w:p>
+            <w:proofErr w:type="spellStart"/>
             <w:r>
               <w:t>bigint</w:t>
             </w:r>
+            <w:proofErr w:type="spellEnd"/>
           </w:p>
         </w:tc>
         <w:tc>
@@ -6168,10 +6862,12 @@
         <w:pStyle w:val="Heading2"/>
       </w:pPr>
       <w:bookmarkStart w:id="14" w:name="_Toc511653383"/>
+      <w:proofErr w:type="spellStart"/>
       <w:r>
         <w:t>largeentity</w:t>
       </w:r>
       <w:bookmarkEnd w:id="14"/>
+      <w:proofErr w:type="spellEnd"/>
     </w:p>
     <w:p>
       <w:r>
@@ -6236,9 +6932,11 @@
             <w:tcW w:w="1525" w:type="dxa"/>
           </w:tcPr>
           <w:p>
+            <w:proofErr w:type="spellStart"/>
             <w:r>
               <w:t>ent</w:t>
             </w:r>
+            <w:proofErr w:type="spellEnd"/>
           </w:p>
         </w:tc>
         <w:tc>
@@ -6246,9 +6944,11 @@
             <w:tcW w:w="1530" w:type="dxa"/>
           </w:tcPr>
           <w:p>
+            <w:proofErr w:type="spellStart"/>
             <w:r>
               <w:t>int</w:t>
             </w:r>
+            <w:proofErr w:type="spellEnd"/>
           </w:p>
         </w:tc>
         <w:tc>
@@ -6268,9 +6968,11 @@
             <w:tcW w:w="1525" w:type="dxa"/>
           </w:tcPr>
           <w:p>
+            <w:proofErr w:type="spellStart"/>
             <w:r>
               <w:t>local_id</w:t>
             </w:r>
+            <w:proofErr w:type="spellEnd"/>
           </w:p>
         </w:tc>
         <w:tc>
@@ -6278,9 +6980,11 @@
             <w:tcW w:w="1530" w:type="dxa"/>
           </w:tcPr>
           <w:p>
+            <w:proofErr w:type="spellStart"/>
             <w:r>
               <w:t>int</w:t>
             </w:r>
+            <w:proofErr w:type="spellEnd"/>
           </w:p>
         </w:tc>
         <w:tc>
@@ -6450,8 +7154,13 @@
           </w:tcPr>
           <w:p>
             <w:r>
-              <w:t>-nodaemon</w:t>
-            </w:r>
+              <w:t>-</w:t>
+            </w:r>
+            <w:proofErr w:type="spellStart"/>
+            <w:r>
+              <w:t>nodaemon</w:t>
+            </w:r>
+            <w:proofErr w:type="spellEnd"/>
           </w:p>
         </w:tc>
         <w:tc>
@@ -6460,7 +7169,15 @@
           </w:tcPr>
           <w:p>
             <w:r>
-              <w:t>If given then the server does not daemonize.</w:t>
+              <w:t xml:space="preserve">If given then the server does not </w:t>
+            </w:r>
+            <w:proofErr w:type="spellStart"/>
+            <w:r>
+              <w:t>daemonize</w:t>
+            </w:r>
+            <w:proofErr w:type="spellEnd"/>
+            <w:r>
+              <w:t>.</w:t>
             </w:r>
           </w:p>
         </w:tc>
@@ -6538,8 +7255,13 @@
           </w:tcPr>
           <w:p>
             <w:r>
-              <w:t>-conffile</w:t>
-            </w:r>
+              <w:t>-</w:t>
+            </w:r>
+            <w:proofErr w:type="spellStart"/>
+            <w:r>
+              <w:t>conffile</w:t>
+            </w:r>
+            <w:proofErr w:type="spellEnd"/>
           </w:p>
         </w:tc>
         <w:tc>
@@ -6568,23 +7290,35 @@
       <w:pPr>
         <w:jc w:val="both"/>
       </w:pPr>
-      <w:r>
-        <w:t>Pubseq Gateway</w:t>
+      <w:proofErr w:type="spellStart"/>
+      <w:r>
+        <w:t>Pubseq</w:t>
+      </w:r>
+      <w:proofErr w:type="spellEnd"/>
+      <w:r>
+        <w:t xml:space="preserve"> Gateway</w:t>
       </w:r>
       <w:r>
         <w:t xml:space="preserve"> reads the configuration from a file. The default name of the server is </w:t>
       </w:r>
+      <w:proofErr w:type="spellStart"/>
       <w:r>
         <w:t>pubseq_gateway</w:t>
       </w:r>
+      <w:proofErr w:type="spellEnd"/>
       <w:r>
         <w:t xml:space="preserve"> so (if the </w:t>
       </w:r>
       <w:r>
         <w:t>–</w:t>
       </w:r>
-      <w:r>
-        <w:t xml:space="preserve">conffile command line argument is not provided) the default configuration file name will be </w:t>
+      <w:proofErr w:type="spellStart"/>
+      <w:r>
+        <w:t>conffile</w:t>
+      </w:r>
+      <w:proofErr w:type="spellEnd"/>
+      <w:r>
+        <w:t xml:space="preserve"> command line argument is not provided) the default configuration file name will be </w:t>
       </w:r>
       <w:r>
         <w:t>pubseq_gateway</w:t>
@@ -6604,7 +7338,15 @@
         <w:t>NCBI</w:t>
       </w:r>
       <w:r>
-        <w:t xml:space="preserve"> standard ini file format with sections and values within sections. The sections below describe each section of the configuration file separately.</w:t>
+        <w:t xml:space="preserve"> standard </w:t>
+      </w:r>
+      <w:proofErr w:type="spellStart"/>
+      <w:r>
+        <w:t>ini</w:t>
+      </w:r>
+      <w:proofErr w:type="spellEnd"/>
+      <w:r>
+        <w:t xml:space="preserve"> file format with sections and values within sections. The sections below describe each section of the configuration file separately.</w:t>
       </w:r>
     </w:p>
     <w:p>
@@ -6670,9 +7412,11 @@
             <w:pPr>
               <w:jc w:val="both"/>
             </w:pPr>
+            <w:proofErr w:type="spellStart"/>
             <w:r>
               <w:t>dbfile</w:t>
             </w:r>
+            <w:proofErr w:type="spellEnd"/>
           </w:p>
         </w:tc>
         <w:tc>
@@ -6718,8 +7462,8 @@
         <w:tblLook w:val="04A0" w:firstRow="1" w:lastRow="0" w:firstColumn="1" w:lastColumn="0" w:noHBand="0" w:noVBand="1"/>
       </w:tblPr>
       <w:tblGrid>
-        <w:gridCol w:w="3278"/>
-        <w:gridCol w:w="6072"/>
+        <w:gridCol w:w="3279"/>
+        <w:gridCol w:w="6071"/>
       </w:tblGrid>
       <w:tr>
         <w:tc>
@@ -6869,9 +7613,11 @@
             <w:pPr>
               <w:jc w:val="both"/>
             </w:pPr>
+            <w:proofErr w:type="spellStart"/>
             <w:r>
               <w:t>maxconn</w:t>
             </w:r>
+            <w:proofErr w:type="spellEnd"/>
           </w:p>
         </w:tc>
         <w:tc>
@@ -6908,9 +7654,11 @@
             <w:pPr>
               <w:jc w:val="both"/>
             </w:pPr>
+            <w:proofErr w:type="spellStart"/>
             <w:r>
               <w:t>optimeout</w:t>
             </w:r>
+            <w:proofErr w:type="spellEnd"/>
           </w:p>
         </w:tc>
         <w:tc>
@@ -6944,9 +7692,11 @@
             <w:pPr>
               <w:jc w:val="both"/>
             </w:pPr>
+            <w:proofErr w:type="spellStart"/>
             <w:r>
               <w:t>countfile</w:t>
             </w:r>
+            <w:proofErr w:type="spellEnd"/>
           </w:p>
         </w:tc>
         <w:tc>
@@ -6981,6 +7731,45 @@
             </w:pPr>
             <w:r>
               <w:t>Default: not provided</w:t>
+            </w:r>
+          </w:p>
+        </w:tc>
+      </w:tr>
+      <w:tr>
+        <w:tc>
+          <w:tcPr>
+            <w:tcW w:w="3348" w:type="dxa"/>
+          </w:tcPr>
+          <w:p>
+            <w:pPr>
+              <w:jc w:val="both"/>
+            </w:pPr>
+            <w:proofErr w:type="spellStart"/>
+            <w:r>
+              <w:lastRenderedPageBreak/>
+              <w:t>maxretries</w:t>
+            </w:r>
+            <w:proofErr w:type="spellEnd"/>
+          </w:p>
+        </w:tc>
+        <w:tc>
+          <w:tcPr>
+            <w:tcW w:w="6228" w:type="dxa"/>
+          </w:tcPr>
+          <w:p>
+            <w:pPr>
+              <w:jc w:val="both"/>
+            </w:pPr>
+            <w:r>
+              <w:t>The maximum number of retries when a blob is retrieved from Cassandra DB.</w:t>
+            </w:r>
+          </w:p>
+          <w:p>
+            <w:pPr>
+              <w:jc w:val="both"/>
+            </w:pPr>
+            <w:r>
+              <w:t>Default: 1</w:t>
             </w:r>
           </w:p>
         </w:tc>
@@ -7048,9 +7837,11 @@
             <w:pPr>
               <w:jc w:val="both"/>
             </w:pPr>
+            <w:proofErr w:type="spellStart"/>
             <w:r>
               <w:t>ctimeout</w:t>
             </w:r>
+            <w:proofErr w:type="spellEnd"/>
           </w:p>
         </w:tc>
         <w:tc>
@@ -7062,8 +7853,13 @@
               <w:jc w:val="both"/>
             </w:pPr>
             <w:r>
-              <w:t>Connection timeout in ms</w:t>
-            </w:r>
+              <w:t xml:space="preserve">Connection timeout in </w:t>
+            </w:r>
+            <w:proofErr w:type="spellStart"/>
+            <w:r>
+              <w:t>ms</w:t>
+            </w:r>
+            <w:proofErr w:type="spellEnd"/>
           </w:p>
           <w:p>
             <w:pPr>
@@ -7087,9 +7883,11 @@
             <w:pPr>
               <w:jc w:val="both"/>
             </w:pPr>
+            <w:proofErr w:type="spellStart"/>
             <w:r>
               <w:t>qtimeout</w:t>
             </w:r>
+            <w:proofErr w:type="spellEnd"/>
           </w:p>
         </w:tc>
         <w:tc>
@@ -7101,8 +7899,13 @@
               <w:jc w:val="both"/>
             </w:pPr>
             <w:r>
-              <w:t>Query timeout in ms</w:t>
-            </w:r>
+              <w:t xml:space="preserve">Query timeout in </w:t>
+            </w:r>
+            <w:proofErr w:type="spellStart"/>
+            <w:r>
+              <w:t>ms</w:t>
+            </w:r>
+            <w:proofErr w:type="spellEnd"/>
           </w:p>
           <w:p>
             <w:pPr>
@@ -7159,9 +7962,11 @@
             <w:pPr>
               <w:jc w:val="both"/>
             </w:pPr>
+            <w:proofErr w:type="spellStart"/>
             <w:r>
               <w:t>fallbackrdconsistency</w:t>
             </w:r>
+            <w:proofErr w:type="spellEnd"/>
           </w:p>
         </w:tc>
         <w:tc>
@@ -7195,9 +8000,11 @@
             <w:pPr>
               <w:jc w:val="both"/>
             </w:pPr>
+            <w:proofErr w:type="spellStart"/>
             <w:r>
               <w:t>fallbackwriteconsistency</w:t>
             </w:r>
+            <w:proofErr w:type="spellEnd"/>
           </w:p>
         </w:tc>
         <w:tc>
@@ -7209,7 +8016,15 @@
               <w:jc w:val="both"/>
             </w:pPr>
             <w:r>
-              <w:t>Lower down consistency of BD write operations if local quorum can't be achieved</w:t>
+              <w:t xml:space="preserve">Lower down consistency of BD </w:t>
+            </w:r>
+            <w:proofErr w:type="gramStart"/>
+            <w:r>
+              <w:t>write</w:t>
+            </w:r>
+            <w:proofErr w:type="gramEnd"/>
+            <w:r>
+              <w:t xml:space="preserve"> operations if local quorum can't be achieved</w:t>
             </w:r>
             <w:r>
               <w:t>.</w:t>
@@ -7220,7 +8035,15 @@
               <w:jc w:val="both"/>
             </w:pPr>
             <w:r>
-              <w:t>0 - default cassandra driver behavior</w:t>
+              <w:t xml:space="preserve">0 - default </w:t>
+            </w:r>
+            <w:proofErr w:type="spellStart"/>
+            <w:r>
+              <w:t>cassandra</w:t>
+            </w:r>
+            <w:proofErr w:type="spellEnd"/>
+            <w:r>
+              <w:t xml:space="preserve"> driver behavior</w:t>
             </w:r>
           </w:p>
           <w:p>
@@ -7242,9 +8065,11 @@
             <w:pPr>
               <w:jc w:val="both"/>
             </w:pPr>
+            <w:proofErr w:type="spellStart"/>
             <w:r>
               <w:t>loadbalancing</w:t>
             </w:r>
+            <w:proofErr w:type="spellEnd"/>
           </w:p>
         </w:tc>
         <w:tc>
@@ -7256,16 +8081,34 @@
               <w:jc w:val="both"/>
             </w:pPr>
             <w:r>
-              <w:t>Load balancing policy. Accepted values are: DCAware, RoundRobin</w:t>
-            </w:r>
+              <w:t xml:space="preserve">Load balancing policy. Accepted values are: </w:t>
+            </w:r>
+            <w:proofErr w:type="spellStart"/>
+            <w:r>
+              <w:t>DCAware</w:t>
+            </w:r>
+            <w:proofErr w:type="spellEnd"/>
+            <w:r>
+              <w:t xml:space="preserve">, </w:t>
+            </w:r>
+            <w:proofErr w:type="spellStart"/>
+            <w:r>
+              <w:t>RoundRobin</w:t>
+            </w:r>
+            <w:proofErr w:type="spellEnd"/>
           </w:p>
           <w:p>
             <w:pPr>
               <w:jc w:val="both"/>
             </w:pPr>
             <w:r>
-              <w:t>Default: DCAware</w:t>
-            </w:r>
+              <w:t xml:space="preserve">Default: </w:t>
+            </w:r>
+            <w:proofErr w:type="spellStart"/>
+            <w:r>
+              <w:t>DCAware</w:t>
+            </w:r>
+            <w:proofErr w:type="spellEnd"/>
           </w:p>
         </w:tc>
       </w:tr>
@@ -7278,9 +8121,11 @@
             <w:pPr>
               <w:jc w:val="both"/>
             </w:pPr>
+            <w:proofErr w:type="spellStart"/>
             <w:r>
               <w:t>tokenaware</w:t>
             </w:r>
+            <w:proofErr w:type="spellEnd"/>
           </w:p>
         </w:tc>
         <w:tc>
@@ -7292,7 +8137,15 @@
               <w:jc w:val="both"/>
             </w:pPr>
             <w:r>
-              <w:t>Enables TokenAware routing</w:t>
+              <w:t xml:space="preserve">Enables </w:t>
+            </w:r>
+            <w:proofErr w:type="spellStart"/>
+            <w:r>
+              <w:t>TokenAware</w:t>
+            </w:r>
+            <w:proofErr w:type="spellEnd"/>
+            <w:r>
+              <w:t xml:space="preserve"> routing</w:t>
             </w:r>
           </w:p>
           <w:p>
@@ -7314,9 +8167,11 @@
             <w:pPr>
               <w:jc w:val="both"/>
             </w:pPr>
+            <w:proofErr w:type="spellStart"/>
             <w:r>
               <w:t>latencyaware</w:t>
             </w:r>
+            <w:proofErr w:type="spellEnd"/>
           </w:p>
         </w:tc>
         <w:tc>
@@ -7328,7 +8183,15 @@
               <w:jc w:val="both"/>
             </w:pPr>
             <w:r>
-              <w:t>Enables LatencyAware routing</w:t>
+              <w:t xml:space="preserve">Enables </w:t>
+            </w:r>
+            <w:proofErr w:type="spellStart"/>
+            <w:r>
+              <w:t>LatencyAware</w:t>
+            </w:r>
+            <w:proofErr w:type="spellEnd"/>
+            <w:r>
+              <w:t xml:space="preserve"> routing</w:t>
             </w:r>
           </w:p>
           <w:p>
@@ -7350,9 +8213,11 @@
             <w:pPr>
               <w:jc w:val="both"/>
             </w:pPr>
+            <w:proofErr w:type="spellStart"/>
             <w:r>
               <w:t>numthreadsio</w:t>
             </w:r>
+            <w:proofErr w:type="spellEnd"/>
           </w:p>
         </w:tc>
         <w:tc>
@@ -7364,7 +8229,23 @@
               <w:jc w:val="both"/>
             </w:pPr>
             <w:r>
-              <w:t>Number of io threads to async processing (1...32)</w:t>
+              <w:t xml:space="preserve">Number of </w:t>
+            </w:r>
+            <w:proofErr w:type="spellStart"/>
+            <w:r>
+              <w:t>io</w:t>
+            </w:r>
+            <w:proofErr w:type="spellEnd"/>
+            <w:r>
+              <w:t xml:space="preserve"> threads to </w:t>
+            </w:r>
+            <w:proofErr w:type="spellStart"/>
+            <w:r>
+              <w:t>async</w:t>
+            </w:r>
+            <w:proofErr w:type="spellEnd"/>
+            <w:r>
+              <w:t xml:space="preserve"> processing (1...32)</w:t>
             </w:r>
           </w:p>
           <w:p>
@@ -7386,9 +8267,11 @@
             <w:pPr>
               <w:jc w:val="both"/>
             </w:pPr>
+            <w:proofErr w:type="spellStart"/>
             <w:r>
               <w:t>numconnperhost</w:t>
             </w:r>
+            <w:proofErr w:type="spellEnd"/>
           </w:p>
         </w:tc>
         <w:tc>
@@ -7422,9 +8305,11 @@
             <w:pPr>
               <w:jc w:val="both"/>
             </w:pPr>
+            <w:proofErr w:type="spellStart"/>
             <w:r>
               <w:t>maxconnperhost</w:t>
             </w:r>
+            <w:proofErr w:type="spellEnd"/>
           </w:p>
         </w:tc>
         <w:tc>
@@ -7494,9 +8379,11 @@
             <w:pPr>
               <w:jc w:val="both"/>
             </w:pPr>
+            <w:proofErr w:type="spellStart"/>
             <w:r>
               <w:t>drvlog</w:t>
             </w:r>
+            <w:proofErr w:type="spellEnd"/>
           </w:p>
         </w:tc>
         <w:tc>
@@ -7508,7 +8395,15 @@
               <w:jc w:val="both"/>
             </w:pPr>
             <w:r>
-              <w:t>Location of a cassandra driver log file. If not provided then there will be no</w:t>
+              <w:t xml:space="preserve">Location of a </w:t>
+            </w:r>
+            <w:proofErr w:type="spellStart"/>
+            <w:r>
+              <w:t>cassandra</w:t>
+            </w:r>
+            <w:proofErr w:type="spellEnd"/>
+            <w:r>
+              <w:t xml:space="preserve"> driver log file. If not provided then there will be no</w:t>
             </w:r>
             <w:r>
               <w:t xml:space="preserve"> </w:t>
@@ -7536,9 +8431,11 @@
             <w:pPr>
               <w:jc w:val="both"/>
             </w:pPr>
+            <w:proofErr w:type="spellStart"/>
             <w:r>
               <w:t>password_file</w:t>
             </w:r>
+            <w:proofErr w:type="spellEnd"/>
           </w:p>
         </w:tc>
         <w:tc>
@@ -7554,7 +8451,23 @@
               <w:t>Cassandra password file and a section where credentials are stored</w:t>
             </w:r>
             <w:r>
-              <w:t>. If a password_file is not provided then password_section value is ignored.</w:t>
+              <w:t xml:space="preserve">. If a </w:t>
+            </w:r>
+            <w:proofErr w:type="spellStart"/>
+            <w:r>
+              <w:t>password_file</w:t>
+            </w:r>
+            <w:proofErr w:type="spellEnd"/>
+            <w:r>
+              <w:t xml:space="preserve"> is not provided then </w:t>
+            </w:r>
+            <w:proofErr w:type="spellStart"/>
+            <w:r>
+              <w:t>password_section</w:t>
+            </w:r>
+            <w:proofErr w:type="spellEnd"/>
+            <w:r>
+              <w:t xml:space="preserve"> value is ignored.</w:t>
             </w:r>
           </w:p>
           <w:p>
@@ -7576,9 +8489,11 @@
             <w:pPr>
               <w:jc w:val="both"/>
             </w:pPr>
+            <w:proofErr w:type="spellStart"/>
             <w:r>
               <w:t>password_section</w:t>
             </w:r>
+            <w:proofErr w:type="spellEnd"/>
           </w:p>
         </w:tc>
         <w:tc>
@@ -7618,12 +8533,14 @@
             <w:r>
               <w:t>The value is a load balancer name or a list of host</w:t>
             </w:r>
+            <w:proofErr w:type="gramStart"/>
             <w:r>
               <w:t>[</w:t>
             </w:r>
             <w:r>
               <w:t>:port</w:t>
             </w:r>
+            <w:proofErr w:type="gramEnd"/>
             <w:r>
               <w:t>]</w:t>
             </w:r>
@@ -7645,7 +8562,15 @@
               <w:jc w:val="both"/>
             </w:pPr>
             <w:r>
-              <w:t>If the value has neither ‘ ‘, nor ‘,’ no</w:t>
+              <w:t xml:space="preserve">If the value has neither </w:t>
+            </w:r>
+            <w:proofErr w:type="gramStart"/>
+            <w:r>
+              <w:t>‘ ‘</w:t>
+            </w:r>
+            <w:proofErr w:type="gramEnd"/>
+            <w:r>
+              <w:t>, nor ‘,’ no</w:t>
             </w:r>
             <w:r>
               <w:t>r</w:t>
@@ -7656,8 +8581,13 @@
             <w:r>
               <w:t xml:space="preserve"> The load balancer resolved host ports are </w:t>
             </w:r>
-            <w:r>
-              <w:t>are sorted in accordance with their rates.</w:t>
+            <w:proofErr w:type="spellStart"/>
+            <w:r>
+              <w:t>are</w:t>
+            </w:r>
+            <w:proofErr w:type="spellEnd"/>
+            <w:r>
+              <w:t xml:space="preserve"> sorted in accordance with their rates.</w:t>
             </w:r>
           </w:p>
           <w:p>
@@ -7665,10 +8595,30 @@
               <w:jc w:val="both"/>
             </w:pPr>
             <w:r>
-              <w:t xml:space="preserve">The list of host[:port] items, regardless </w:t>
-            </w:r>
-            <w:r>
-              <w:t>where it came from – directly from a parameter value or from a load balancer – is analyzed further. The analizis checks that if ports are provided then they are the same. If the port is provided then it is used for the Cassandra cluster. If no ports are provided then the Cassandra driver uses its default one.</w:t>
+              <w:t>The list of host</w:t>
+            </w:r>
+            <w:proofErr w:type="gramStart"/>
+            <w:r>
+              <w:t>[:port</w:t>
+            </w:r>
+            <w:proofErr w:type="gramEnd"/>
+            <w:r>
+              <w:t xml:space="preserve">] items, regardless </w:t>
+            </w:r>
+            <w:r>
+              <w:t xml:space="preserve">where it came from – directly from a parameter value or from a load balancer – is analyzed further. The </w:t>
+            </w:r>
+            <w:proofErr w:type="spellStart"/>
+            <w:r>
+              <w:t>analizis</w:t>
+            </w:r>
+            <w:proofErr w:type="spellEnd"/>
+            <w:r>
+              <w:t xml:space="preserve"> checks that if ports are provided then they are the same. If </w:t>
+            </w:r>
+            <w:r>
+              <w:lastRenderedPageBreak/>
+              <w:t>the port is provided then it is used for the Cassandra cluster. If no ports are provided then the Cassandra driver uses its default one.</w:t>
             </w:r>
           </w:p>
         </w:tc>
@@ -7681,7 +8631,6 @@
     </w:p>
     <w:p>
       <w:r>
-        <w:lastRenderedPageBreak/>
         <w:br w:type="page"/>
       </w:r>
     </w:p>
@@ -7702,8 +8651,13 @@
         <w:pStyle w:val="Heading2"/>
       </w:pPr>
       <w:bookmarkStart w:id="22" w:name="_Toc511653391"/>
-      <w:r>
-        <w:t xml:space="preserve">GetBlob </w:t>
+      <w:proofErr w:type="spellStart"/>
+      <w:r>
+        <w:t>GetBlob</w:t>
+      </w:r>
+      <w:proofErr w:type="spellEnd"/>
+      <w:r>
+        <w:t xml:space="preserve"> </w:t>
       </w:r>
       <w:r>
         <w:t>Diagram</w:t>
@@ -11639,7 +12593,7 @@
 <file path=customXml/item1.xml><?xml version="1.0" encoding="utf-8"?>
 <CoverPageProperties xmlns="http://schemas.microsoft.com/office/2006/coverPageProps">
   <PublishDate>2018-01-24T00:00:00</PublishDate>
-  <Abstract>Document version: 1.6</Abstract>
+  <Abstract>Document version: 1.7</Abstract>
   <CompanyAddress/>
   <CompanyPhone/>
   <CompanyFax/>
@@ -11660,6 +12614,65 @@
 </file>
 
 <file path=customXml/item3.xml><?xml version="1.0" encoding="utf-8"?>
+<?mso-contentType ?>
+<FormTemplates xmlns="http://schemas.microsoft.com/sharepoint/v3/contenttype/forms">
+  <Display>DocumentLibraryForm</Display>
+  <Edit>DocumentLibraryForm</Edit>
+  <New>DocumentLibraryForm</New>
+</FormTemplates>
+</file>
+
+<file path=customXml/item4.xml><?xml version="1.0" encoding="utf-8"?>
+<?mso-contentType ?>
+<spe:Receivers xmlns:spe="http://schemas.microsoft.com/sharepoint/events">
+  <Receiver>
+    <Name>Document ID Generator</Name>
+    <Synchronization>Synchronous</Synchronization>
+    <Type>10001</Type>
+    <SequenceNumber>1000</SequenceNumber>
+    <Url/>
+    <Assembly>Microsoft.Office.DocumentManagement, Version=15.0.0.0, Culture=neutral, PublicKeyToken=71e9bce111e9429c</Assembly>
+    <Class>Microsoft.Office.DocumentManagement.Internal.DocIdHandler</Class>
+    <Data/>
+    <Filter/>
+  </Receiver>
+  <Receiver>
+    <Name>Document ID Generator</Name>
+    <Synchronization>Synchronous</Synchronization>
+    <Type>10002</Type>
+    <SequenceNumber>1001</SequenceNumber>
+    <Url/>
+    <Assembly>Microsoft.Office.DocumentManagement, Version=15.0.0.0, Culture=neutral, PublicKeyToken=71e9bce111e9429c</Assembly>
+    <Class>Microsoft.Office.DocumentManagement.Internal.DocIdHandler</Class>
+    <Data/>
+    <Filter/>
+  </Receiver>
+  <Receiver>
+    <Name>Document ID Generator</Name>
+    <Synchronization>Synchronous</Synchronization>
+    <Type>10004</Type>
+    <SequenceNumber>1002</SequenceNumber>
+    <Url/>
+    <Assembly>Microsoft.Office.DocumentManagement, Version=15.0.0.0, Culture=neutral, PublicKeyToken=71e9bce111e9429c</Assembly>
+    <Class>Microsoft.Office.DocumentManagement.Internal.DocIdHandler</Class>
+    <Data/>
+    <Filter/>
+  </Receiver>
+  <Receiver>
+    <Name>Document ID Generator</Name>
+    <Synchronization>Synchronous</Synchronization>
+    <Type>10006</Type>
+    <SequenceNumber>1003</SequenceNumber>
+    <Url/>
+    <Assembly>Microsoft.Office.DocumentManagement, Version=15.0.0.0, Culture=neutral, PublicKeyToken=71e9bce111e9429c</Assembly>
+    <Class>Microsoft.Office.DocumentManagement.Internal.DocIdHandler</Class>
+    <Data/>
+    <Filter/>
+  </Receiver>
+</spe:Receivers>
+</file>
+
+<file path=customXml/item5.xml><?xml version="1.0" encoding="utf-8"?>
 <ct:contentTypeSchema xmlns:ct="http://schemas.microsoft.com/office/2006/metadata/contentType" xmlns:ma="http://schemas.microsoft.com/office/2006/metadata/properties/metaAttributes" ct:_="" ma:_="" ma:contentTypeName="Document" ma:contentTypeID="0x010100804F0F871C92454BA582842CD3B861CB" ma:contentTypeVersion="1" ma:contentTypeDescription="Create a new document." ma:contentTypeScope="" ma:versionID="17108c8fb818525b19f04f03124d2db9">
   <xsd:schema xmlns:xsd="http://www.w3.org/2001/XMLSchema" xmlns:xs="http://www.w3.org/2001/XMLSchema" xmlns:p="http://schemas.microsoft.com/office/2006/metadata/properties" xmlns:ns2="bebfb516-47c3-42bf-8695-c627e02fd07c" targetNamespace="http://schemas.microsoft.com/office/2006/metadata/properties" ma:root="true" ma:fieldsID="1c56c5b5f1ead94acc500394bce569b3" ns2:_="">
     <xsd:import namespace="bebfb516-47c3-42bf-8695-c627e02fd07c"/>
@@ -11804,65 +12817,6 @@
 </ct:contentTypeSchema>
 </file>
 
-<file path=customXml/item4.xml><?xml version="1.0" encoding="utf-8"?>
-<?mso-contentType ?>
-<spe:Receivers xmlns:spe="http://schemas.microsoft.com/sharepoint/events">
-  <Receiver>
-    <Name>Document ID Generator</Name>
-    <Synchronization>Synchronous</Synchronization>
-    <Type>10001</Type>
-    <SequenceNumber>1000</SequenceNumber>
-    <Url/>
-    <Assembly>Microsoft.Office.DocumentManagement, Version=15.0.0.0, Culture=neutral, PublicKeyToken=71e9bce111e9429c</Assembly>
-    <Class>Microsoft.Office.DocumentManagement.Internal.DocIdHandler</Class>
-    <Data/>
-    <Filter/>
-  </Receiver>
-  <Receiver>
-    <Name>Document ID Generator</Name>
-    <Synchronization>Synchronous</Synchronization>
-    <Type>10002</Type>
-    <SequenceNumber>1001</SequenceNumber>
-    <Url/>
-    <Assembly>Microsoft.Office.DocumentManagement, Version=15.0.0.0, Culture=neutral, PublicKeyToken=71e9bce111e9429c</Assembly>
-    <Class>Microsoft.Office.DocumentManagement.Internal.DocIdHandler</Class>
-    <Data/>
-    <Filter/>
-  </Receiver>
-  <Receiver>
-    <Name>Document ID Generator</Name>
-    <Synchronization>Synchronous</Synchronization>
-    <Type>10004</Type>
-    <SequenceNumber>1002</SequenceNumber>
-    <Url/>
-    <Assembly>Microsoft.Office.DocumentManagement, Version=15.0.0.0, Culture=neutral, PublicKeyToken=71e9bce111e9429c</Assembly>
-    <Class>Microsoft.Office.DocumentManagement.Internal.DocIdHandler</Class>
-    <Data/>
-    <Filter/>
-  </Receiver>
-  <Receiver>
-    <Name>Document ID Generator</Name>
-    <Synchronization>Synchronous</Synchronization>
-    <Type>10006</Type>
-    <SequenceNumber>1003</SequenceNumber>
-    <Url/>
-    <Assembly>Microsoft.Office.DocumentManagement, Version=15.0.0.0, Culture=neutral, PublicKeyToken=71e9bce111e9429c</Assembly>
-    <Class>Microsoft.Office.DocumentManagement.Internal.DocIdHandler</Class>
-    <Data/>
-    <Filter/>
-  </Receiver>
-</spe:Receivers>
-</file>
-
-<file path=customXml/item5.xml><?xml version="1.0" encoding="utf-8"?>
-<?mso-contentType ?>
-<FormTemplates xmlns="http://schemas.microsoft.com/sharepoint/v3/contenttype/forms">
-  <Display>DocumentLibraryForm</Display>
-  <Edit>DocumentLibraryForm</Edit>
-  <New>DocumentLibraryForm</New>
-</FormTemplates>
-</file>
-
 <file path=customXml/item6.xml><?xml version="1.0" encoding="utf-8"?>
 <b:Sources xmlns:b="http://schemas.openxmlformats.org/officeDocument/2006/bibliography" xmlns="http://schemas.openxmlformats.org/officeDocument/2006/bibliography" SelectedStyle="\APA.XSL" StyleName="APA"/>
 </file>
@@ -11885,6 +12839,22 @@
 </file>
 
 <file path=customXml/itemProps3.xml><?xml version="1.0" encoding="utf-8"?>
+<ds:datastoreItem xmlns:ds="http://schemas.openxmlformats.org/officeDocument/2006/customXml" ds:itemID="{910EA325-BFD3-40A7-B49F-A40A5596D5CE}">
+  <ds:schemaRefs>
+    <ds:schemaRef ds:uri="http://schemas.microsoft.com/sharepoint/v3/contenttype/forms"/>
+  </ds:schemaRefs>
+</ds:datastoreItem>
+</file>
+
+<file path=customXml/itemProps4.xml><?xml version="1.0" encoding="utf-8"?>
+<ds:datastoreItem xmlns:ds="http://schemas.openxmlformats.org/officeDocument/2006/customXml" ds:itemID="{4BDF85BA-E69F-4D6A-AE92-E7CF998321DD}">
+  <ds:schemaRefs>
+    <ds:schemaRef ds:uri="http://schemas.microsoft.com/sharepoint/events"/>
+  </ds:schemaRefs>
+</ds:datastoreItem>
+</file>
+
+<file path=customXml/itemProps5.xml><?xml version="1.0" encoding="utf-8"?>
 <ds:datastoreItem xmlns:ds="http://schemas.openxmlformats.org/officeDocument/2006/customXml" ds:itemID="{AA0E1C7F-2557-4EEC-A922-A4F9B8592289}">
   <ds:schemaRefs>
     <ds:schemaRef ds:uri="http://schemas.microsoft.com/office/2006/metadata/contentType"/>
@@ -11902,24 +12872,8 @@
 </ds:datastoreItem>
 </file>
 
-<file path=customXml/itemProps4.xml><?xml version="1.0" encoding="utf-8"?>
-<ds:datastoreItem xmlns:ds="http://schemas.openxmlformats.org/officeDocument/2006/customXml" ds:itemID="{4BDF85BA-E69F-4D6A-AE92-E7CF998321DD}">
-  <ds:schemaRefs>
-    <ds:schemaRef ds:uri="http://schemas.microsoft.com/sharepoint/events"/>
-  </ds:schemaRefs>
-</ds:datastoreItem>
-</file>
-
-<file path=customXml/itemProps5.xml><?xml version="1.0" encoding="utf-8"?>
-<ds:datastoreItem xmlns:ds="http://schemas.openxmlformats.org/officeDocument/2006/customXml" ds:itemID="{910EA325-BFD3-40A7-B49F-A40A5596D5CE}">
-  <ds:schemaRefs>
-    <ds:schemaRef ds:uri="http://schemas.microsoft.com/sharepoint/v3/contenttype/forms"/>
-  </ds:schemaRefs>
-</ds:datastoreItem>
-</file>
-
 <file path=customXml/itemProps6.xml><?xml version="1.0" encoding="utf-8"?>
-<ds:datastoreItem xmlns:ds="http://schemas.openxmlformats.org/officeDocument/2006/customXml" ds:itemID="{69343431-1706-4BA4-93DE-A86CBC0841BF}">
+<ds:datastoreItem xmlns:ds="http://schemas.openxmlformats.org/officeDocument/2006/customXml" ds:itemID="{A587341E-D5B9-4795-96C1-8E228CE7C929}">
   <ds:schemaRefs>
     <ds:schemaRef ds:uri="http://schemas.openxmlformats.org/officeDocument/2006/bibliography"/>
   </ds:schemaRefs>

</xml_diff>

<commit_message>
Adjustments to the communication protocol. JIRA: CXX-9987
</commit_message>
<xml_diff>
--- a/misc/PSG Server.docx
+++ b/misc/PSG Server.docx
@@ -100,7 +100,6 @@
                 <w:dataBinding w:prefixMappings="xmlns:ns0='http://schemas.openxmlformats.org/package/2006/metadata/core-properties' xmlns:ns1='http://purl.org/dc/elements/1.1/'" w:xpath="/ns0:coreProperties[1]/ns1:title[1]" w:storeItemID="{6C3C8BC8-F283-45AE-878A-BAB7291924A1}"/>
                 <w:text/>
               </w:sdtPr>
-              <w:sdtEndPr/>
               <w:sdtContent>
                 <w:tc>
                   <w:tcPr>
@@ -176,7 +175,6 @@
                 <w:dataBinding w:prefixMappings="xmlns:ns0='http://schemas.openxmlformats.org/package/2006/metadata/core-properties' xmlns:ns1='http://purl.org/dc/elements/1.1/'" w:xpath="/ns0:coreProperties[1]/ns1:subject[1]" w:storeItemID="{6C3C8BC8-F283-45AE-878A-BAB7291924A1}"/>
                 <w:text/>
               </w:sdtPr>
-              <w:sdtEndPr/>
               <w:sdtContent>
                 <w:tc>
                   <w:tcPr>
@@ -243,7 +241,6 @@
                 <w:dataBinding w:prefixMappings="xmlns:ns0='http://schemas.openxmlformats.org/package/2006/metadata/core-properties' xmlns:ns1='http://purl.org/dc/elements/1.1/'" w:xpath="/ns0:coreProperties[1]/ns1:creator[1]" w:storeItemID="{6C3C8BC8-F283-45AE-878A-BAB7291924A1}"/>
                 <w:text/>
               </w:sdtPr>
-              <w:sdtEndPr/>
               <w:sdtContent>
                 <w:tc>
                   <w:tcPr>
@@ -292,7 +289,6 @@
                   <w:calendar w:val="gregorian"/>
                 </w:date>
               </w:sdtPr>
-              <w:sdtEndPr/>
               <w:sdtContent>
                 <w:tc>
                   <w:tcPr>
@@ -368,7 +364,6 @@
                 <w:dataBinding w:prefixMappings="xmlns:ns0='http://schemas.microsoft.com/office/2006/coverPageProps'" w:xpath="/ns0:CoverPageProperties[1]/ns0:Abstract[1]" w:storeItemID="{55AF091B-3C7A-41E3-B477-F2FDAA23CFDA}"/>
                 <w:text/>
               </w:sdtPr>
-              <w:sdtEndPr/>
               <w:sdtContent>
                 <w:tc>
                   <w:tcPr>
@@ -382,7 +377,7 @@
                       <w:t>Document version: 1.</w:t>
                     </w:r>
                     <w:r>
-                      <w:t>7</w:t>
+                      <w:t>8</w:t>
                     </w:r>
                   </w:p>
                 </w:tc>
@@ -845,6 +840,48 @@
           </w:p>
         </w:tc>
       </w:tr>
+      <w:tr>
+        <w:tc>
+          <w:tcPr>
+            <w:tcW w:w="1001" w:type="dxa"/>
+          </w:tcPr>
+          <w:p>
+            <w:r>
+              <w:t>1.8</w:t>
+            </w:r>
+          </w:p>
+        </w:tc>
+        <w:tc>
+          <w:tcPr>
+            <w:tcW w:w="1678" w:type="dxa"/>
+          </w:tcPr>
+          <w:p>
+            <w:r>
+              <w:t>Apr 20, 2018</w:t>
+            </w:r>
+          </w:p>
+        </w:tc>
+        <w:tc>
+          <w:tcPr>
+            <w:tcW w:w="2182" w:type="dxa"/>
+          </w:tcPr>
+          <w:p>
+            <w:r>
+              <w:t>Sergey Satskiy</w:t>
+            </w:r>
+          </w:p>
+        </w:tc>
+        <w:tc>
+          <w:tcPr>
+            <w:tcW w:w="4489" w:type="dxa"/>
+          </w:tcPr>
+          <w:p>
+            <w:r>
+              <w:t>Updates on the communication protocol</w:t>
+            </w:r>
+          </w:p>
+        </w:tc>
+      </w:tr>
     </w:tbl>
     <w:p/>
     <w:p>
@@ -881,12 +918,7 @@
             <w:pStyle w:val="TOCHeading"/>
           </w:pPr>
           <w:r>
-            <w:t>Table of Conten</w:t>
-          </w:r>
-          <w:bookmarkStart w:id="0" w:name="_GoBack"/>
-          <w:bookmarkEnd w:id="0"/>
-          <w:r>
-            <w:t>ts</w:t>
+            <w:t>Table of Contents</w:t>
           </w:r>
         </w:p>
         <w:p>
@@ -2435,7 +2467,7 @@
       <w:pPr>
         <w:pStyle w:val="Heading1"/>
       </w:pPr>
-      <w:bookmarkStart w:id="1" w:name="_Toc511653370"/>
+      <w:bookmarkStart w:id="0" w:name="_Toc511653370"/>
       <w:proofErr w:type="spellStart"/>
       <w:r>
         <w:lastRenderedPageBreak/>
@@ -2454,7 +2486,7 @@
       <w:r>
         <w:t>)</w:t>
       </w:r>
-      <w:bookmarkEnd w:id="1"/>
+      <w:bookmarkEnd w:id="0"/>
     </w:p>
     <w:p>
       <w:pPr>
@@ -2553,11 +2585,11 @@
       <w:pPr>
         <w:pStyle w:val="Heading1"/>
       </w:pPr>
-      <w:bookmarkStart w:id="2" w:name="_Toc511653371"/>
+      <w:bookmarkStart w:id="1" w:name="_Toc511653371"/>
       <w:r>
         <w:t>Requirements</w:t>
       </w:r>
-      <w:bookmarkEnd w:id="2"/>
+      <w:bookmarkEnd w:id="1"/>
     </w:p>
     <w:p>
       <w:pPr>
@@ -2738,12 +2770,12 @@
       <w:pPr>
         <w:pStyle w:val="Heading1"/>
       </w:pPr>
-      <w:bookmarkStart w:id="3" w:name="_Toc511653372"/>
+      <w:bookmarkStart w:id="2" w:name="_Toc511653372"/>
       <w:r>
         <w:lastRenderedPageBreak/>
         <w:t>Overview</w:t>
       </w:r>
-      <w:bookmarkEnd w:id="3"/>
+      <w:bookmarkEnd w:id="2"/>
     </w:p>
     <w:p>
       <w:r>
@@ -2802,7 +2834,7 @@
           <v:shape id="_x0000_i1025" type="#_x0000_t75" style="width:467.25pt;height:232.5pt" o:ole="">
             <v:imagedata r:id="rId11" o:title=""/>
           </v:shape>
-          <o:OLEObject Type="Embed" ProgID="Visio.Drawing.15" ShapeID="_x0000_i1025" DrawAspect="Content" ObjectID="_1585644223" r:id="rId12"/>
+          <o:OLEObject Type="Embed" ProgID="Visio.Drawing.15" ShapeID="_x0000_i1025" DrawAspect="Content" ObjectID="_1585726750" r:id="rId12"/>
         </w:object>
       </w:r>
     </w:p>
@@ -2913,12 +2945,12 @@
       <w:pPr>
         <w:pStyle w:val="Heading1"/>
       </w:pPr>
-      <w:bookmarkStart w:id="4" w:name="_Toc511653373"/>
+      <w:bookmarkStart w:id="3" w:name="_Toc511653373"/>
       <w:r>
         <w:lastRenderedPageBreak/>
         <w:t>Communication Protocol</w:t>
       </w:r>
-      <w:bookmarkEnd w:id="4"/>
+      <w:bookmarkEnd w:id="3"/>
     </w:p>
     <w:p>
       <w:r>
@@ -3419,31 +3451,10 @@
         <w:pStyle w:val="HTMLPreformatted"/>
       </w:pPr>
       <w:r>
-        <w:t xml:space="preserve">PSG-Reply-Chunk: </w:t>
-      </w:r>
-      <w:proofErr w:type="spellStart"/>
-      <w:r>
-        <w:t>item_type</w:t>
-      </w:r>
-      <w:proofErr w:type="spellEnd"/>
-      <w:r>
-        <w:t>=</w:t>
-      </w:r>
-      <w:proofErr w:type="spellStart"/>
-      <w:r>
-        <w:t>blob&amp;chunk_type</w:t>
-      </w:r>
-      <w:proofErr w:type="spellEnd"/>
-      <w:r>
-        <w:t>=</w:t>
-      </w:r>
-      <w:proofErr w:type="spellStart"/>
-      <w:r>
-        <w:t>meta&amp;blob_id</w:t>
-      </w:r>
-      <w:proofErr w:type="spellEnd"/>
-      <w:r>
-        <w:t>=222.33&amp;blob_n_chunks=100</w:t>
+        <w:t>PSG-Reply-Chunk: item_type=blob&amp;chunk_type=meta&amp;blob_id=222.33&amp;blob_n_chunks=10</w:t>
+      </w:r>
+      <w:r>
+        <w:t>1&amp;blob_n_data_chunks=100</w:t>
       </w:r>
     </w:p>
     <w:p>
@@ -3461,7 +3472,12 @@
         <w:pStyle w:val="HTMLPreformatted"/>
       </w:pPr>
       <w:r>
-        <w:t>PSG-Reply-Chunk: item_type=blob&amp;chunk_type=error&amp;size=22&amp;blob_id=111.222&amp;status=404&amp;code=5&amp;severity=critical</w:t>
+        <w:t>PSG-Reply</w:t>
+      </w:r>
+      <w:bookmarkStart w:id="4" w:name="_GoBack"/>
+      <w:bookmarkEnd w:id="4"/>
+      <w:r>
+        <w:t>-Chunk: item_type=blob&amp;chunk_type=error&amp;size=22&amp;blob_id=111.222&amp;status=404&amp;code=5&amp;severity=critical</w:t>
       </w:r>
     </w:p>
     <w:p>
@@ -3629,7 +3645,40 @@
               <w:jc w:val="both"/>
             </w:pPr>
             <w:r>
-              <w:t>The total number of chunks in the blob.</w:t>
+              <w:t>The tot</w:t>
+            </w:r>
+            <w:r>
+              <w:t>al number of chunks sent about the blob regardless of the chunk type. I.e. it includes both data and meta chunks.</w:t>
+            </w:r>
+          </w:p>
+        </w:tc>
+      </w:tr>
+      <w:tr>
+        <w:tc>
+          <w:tcPr>
+            <w:tcW w:w="3055" w:type="dxa"/>
+          </w:tcPr>
+          <w:p>
+            <w:pPr>
+              <w:jc w:val="both"/>
+            </w:pPr>
+            <w:proofErr w:type="spellStart"/>
+            <w:r>
+              <w:t>blob_n_data_chunks</w:t>
+            </w:r>
+            <w:proofErr w:type="spellEnd"/>
+          </w:p>
+        </w:tc>
+        <w:tc>
+          <w:tcPr>
+            <w:tcW w:w="6295" w:type="dxa"/>
+          </w:tcPr>
+          <w:p>
+            <w:pPr>
+              <w:jc w:val="both"/>
+            </w:pPr>
+            <w:r>
+              <w:t>The total number of the blob data chunks sent.</w:t>
             </w:r>
           </w:p>
         </w:tc>
@@ -3870,7 +3919,7 @@
           <v:shape id="_x0000_i1026" type="#_x0000_t75" style="width:367.5pt;height:79.5pt" o:ole="">
             <v:imagedata r:id="rId13" o:title=""/>
           </v:shape>
-          <o:OLEObject Type="Embed" ProgID="Visio.Drawing.15" ShapeID="_x0000_i1026" DrawAspect="Content" ObjectID="_1585644224" r:id="rId14"/>
+          <o:OLEObject Type="Embed" ProgID="Visio.Drawing.15" ShapeID="_x0000_i1026" DrawAspect="Content" ObjectID="_1585726751" r:id="rId14"/>
         </w:object>
       </w:r>
     </w:p>
@@ -4245,6 +4294,7 @@
               <w:jc w:val="center"/>
             </w:pPr>
             <w:r>
+              <w:lastRenderedPageBreak/>
               <w:t>Parameter</w:t>
             </w:r>
           </w:p>
@@ -4326,7 +4376,6 @@
           </w:tcPr>
           <w:p>
             <w:r>
-              <w:lastRenderedPageBreak/>
               <w:t>res</w:t>
             </w:r>
           </w:p>
@@ -4703,6 +4752,7 @@
     <w:p/>
     <w:p>
       <w:r>
+        <w:lastRenderedPageBreak/>
         <w:t>Response:</w:t>
       </w:r>
     </w:p>
@@ -4731,7 +4781,6 @@
     </w:p>
     <w:p>
       <w:r>
-        <w:lastRenderedPageBreak/>
         <w:t>The content is formed as a JSON dictionary with the following items:</w:t>
       </w:r>
     </w:p>
@@ -5200,6 +5249,7 @@
           </w:p>
           <w:p>
             <w:r>
+              <w:lastRenderedPageBreak/>
               <w:t>In case of an error getting the value from the OS then a string with a fixed value “n/a”.</w:t>
             </w:r>
           </w:p>
@@ -5213,6 +5263,7 @@
           <w:p>
             <w:proofErr w:type="spellStart"/>
             <w:r>
+              <w:lastRenderedPageBreak/>
               <w:t>PhysicalMemory</w:t>
             </w:r>
             <w:proofErr w:type="spellEnd"/>
@@ -5239,7 +5290,6 @@
           </w:p>
           <w:p>
             <w:r>
-              <w:lastRenderedPageBreak/>
               <w:t>In case of an error getting the value from the OS then a string with a fixed value “n/a”.</w:t>
             </w:r>
           </w:p>
@@ -5253,7 +5303,6 @@
           <w:p>
             <w:proofErr w:type="spellStart"/>
             <w:r>
-              <w:lastRenderedPageBreak/>
               <w:t>MemoryUsedTotal</w:t>
             </w:r>
             <w:proofErr w:type="spellEnd"/>
@@ -5710,6 +5759,7 @@
         <w:jc w:val="center"/>
       </w:pPr>
       <w:r>
+        <w:lastRenderedPageBreak/>
         <w:t>http://</w:t>
       </w:r>
       <w:r>
@@ -5749,7 +5799,6 @@
               <w:jc w:val="center"/>
             </w:pPr>
             <w:r>
-              <w:lastRenderedPageBreak/>
               <w:t>Parameter</w:t>
             </w:r>
           </w:p>
@@ -6219,6 +6268,7 @@
           </w:p>
           <w:p>
             <w:r>
+              <w:lastRenderedPageBreak/>
               <w:t>The counter is zero when the server starts and increased appropriately.</w:t>
             </w:r>
           </w:p>
@@ -6232,6 +6282,7 @@
           <w:p>
             <w:proofErr w:type="spellStart"/>
             <w:r>
+              <w:lastRenderedPageBreak/>
               <w:t>UnknownErrorCount</w:t>
             </w:r>
             <w:proofErr w:type="spellEnd"/>
@@ -6258,7 +6309,6 @@
           </w:p>
           <w:p>
             <w:r>
-              <w:lastRenderedPageBreak/>
               <w:t>The counter is zero when the server starts and increased appropriately.</w:t>
             </w:r>
           </w:p>
@@ -6272,7 +6322,6 @@
           <w:p>
             <w:proofErr w:type="spellStart"/>
             <w:r>
-              <w:lastRenderedPageBreak/>
               <w:t>TotalErrorCount</w:t>
             </w:r>
             <w:proofErr w:type="spellEnd"/>
@@ -12593,7 +12642,7 @@
 <file path=customXml/item1.xml><?xml version="1.0" encoding="utf-8"?>
 <CoverPageProperties xmlns="http://schemas.microsoft.com/office/2006/coverPageProps">
   <PublishDate>2018-01-24T00:00:00</PublishDate>
-  <Abstract>Document version: 1.7</Abstract>
+  <Abstract>Document version: 1.8</Abstract>
   <CompanyAddress/>
   <CompanyPhone/>
   <CompanyFax/>
@@ -12614,65 +12663,6 @@
 </file>
 
 <file path=customXml/item3.xml><?xml version="1.0" encoding="utf-8"?>
-<?mso-contentType ?>
-<FormTemplates xmlns="http://schemas.microsoft.com/sharepoint/v3/contenttype/forms">
-  <Display>DocumentLibraryForm</Display>
-  <Edit>DocumentLibraryForm</Edit>
-  <New>DocumentLibraryForm</New>
-</FormTemplates>
-</file>
-
-<file path=customXml/item4.xml><?xml version="1.0" encoding="utf-8"?>
-<?mso-contentType ?>
-<spe:Receivers xmlns:spe="http://schemas.microsoft.com/sharepoint/events">
-  <Receiver>
-    <Name>Document ID Generator</Name>
-    <Synchronization>Synchronous</Synchronization>
-    <Type>10001</Type>
-    <SequenceNumber>1000</SequenceNumber>
-    <Url/>
-    <Assembly>Microsoft.Office.DocumentManagement, Version=15.0.0.0, Culture=neutral, PublicKeyToken=71e9bce111e9429c</Assembly>
-    <Class>Microsoft.Office.DocumentManagement.Internal.DocIdHandler</Class>
-    <Data/>
-    <Filter/>
-  </Receiver>
-  <Receiver>
-    <Name>Document ID Generator</Name>
-    <Synchronization>Synchronous</Synchronization>
-    <Type>10002</Type>
-    <SequenceNumber>1001</SequenceNumber>
-    <Url/>
-    <Assembly>Microsoft.Office.DocumentManagement, Version=15.0.0.0, Culture=neutral, PublicKeyToken=71e9bce111e9429c</Assembly>
-    <Class>Microsoft.Office.DocumentManagement.Internal.DocIdHandler</Class>
-    <Data/>
-    <Filter/>
-  </Receiver>
-  <Receiver>
-    <Name>Document ID Generator</Name>
-    <Synchronization>Synchronous</Synchronization>
-    <Type>10004</Type>
-    <SequenceNumber>1002</SequenceNumber>
-    <Url/>
-    <Assembly>Microsoft.Office.DocumentManagement, Version=15.0.0.0, Culture=neutral, PublicKeyToken=71e9bce111e9429c</Assembly>
-    <Class>Microsoft.Office.DocumentManagement.Internal.DocIdHandler</Class>
-    <Data/>
-    <Filter/>
-  </Receiver>
-  <Receiver>
-    <Name>Document ID Generator</Name>
-    <Synchronization>Synchronous</Synchronization>
-    <Type>10006</Type>
-    <SequenceNumber>1003</SequenceNumber>
-    <Url/>
-    <Assembly>Microsoft.Office.DocumentManagement, Version=15.0.0.0, Culture=neutral, PublicKeyToken=71e9bce111e9429c</Assembly>
-    <Class>Microsoft.Office.DocumentManagement.Internal.DocIdHandler</Class>
-    <Data/>
-    <Filter/>
-  </Receiver>
-</spe:Receivers>
-</file>
-
-<file path=customXml/item5.xml><?xml version="1.0" encoding="utf-8"?>
 <ct:contentTypeSchema xmlns:ct="http://schemas.microsoft.com/office/2006/metadata/contentType" xmlns:ma="http://schemas.microsoft.com/office/2006/metadata/properties/metaAttributes" ct:_="" ma:_="" ma:contentTypeName="Document" ma:contentTypeID="0x010100804F0F871C92454BA582842CD3B861CB" ma:contentTypeVersion="1" ma:contentTypeDescription="Create a new document." ma:contentTypeScope="" ma:versionID="17108c8fb818525b19f04f03124d2db9">
   <xsd:schema xmlns:xsd="http://www.w3.org/2001/XMLSchema" xmlns:xs="http://www.w3.org/2001/XMLSchema" xmlns:p="http://schemas.microsoft.com/office/2006/metadata/properties" xmlns:ns2="bebfb516-47c3-42bf-8695-c627e02fd07c" targetNamespace="http://schemas.microsoft.com/office/2006/metadata/properties" ma:root="true" ma:fieldsID="1c56c5b5f1ead94acc500394bce569b3" ns2:_="">
     <xsd:import namespace="bebfb516-47c3-42bf-8695-c627e02fd07c"/>
@@ -12817,6 +12807,65 @@
 </ct:contentTypeSchema>
 </file>
 
+<file path=customXml/item4.xml><?xml version="1.0" encoding="utf-8"?>
+<?mso-contentType ?>
+<spe:Receivers xmlns:spe="http://schemas.microsoft.com/sharepoint/events">
+  <Receiver>
+    <Name>Document ID Generator</Name>
+    <Synchronization>Synchronous</Synchronization>
+    <Type>10001</Type>
+    <SequenceNumber>1000</SequenceNumber>
+    <Url/>
+    <Assembly>Microsoft.Office.DocumentManagement, Version=15.0.0.0, Culture=neutral, PublicKeyToken=71e9bce111e9429c</Assembly>
+    <Class>Microsoft.Office.DocumentManagement.Internal.DocIdHandler</Class>
+    <Data/>
+    <Filter/>
+  </Receiver>
+  <Receiver>
+    <Name>Document ID Generator</Name>
+    <Synchronization>Synchronous</Synchronization>
+    <Type>10002</Type>
+    <SequenceNumber>1001</SequenceNumber>
+    <Url/>
+    <Assembly>Microsoft.Office.DocumentManagement, Version=15.0.0.0, Culture=neutral, PublicKeyToken=71e9bce111e9429c</Assembly>
+    <Class>Microsoft.Office.DocumentManagement.Internal.DocIdHandler</Class>
+    <Data/>
+    <Filter/>
+  </Receiver>
+  <Receiver>
+    <Name>Document ID Generator</Name>
+    <Synchronization>Synchronous</Synchronization>
+    <Type>10004</Type>
+    <SequenceNumber>1002</SequenceNumber>
+    <Url/>
+    <Assembly>Microsoft.Office.DocumentManagement, Version=15.0.0.0, Culture=neutral, PublicKeyToken=71e9bce111e9429c</Assembly>
+    <Class>Microsoft.Office.DocumentManagement.Internal.DocIdHandler</Class>
+    <Data/>
+    <Filter/>
+  </Receiver>
+  <Receiver>
+    <Name>Document ID Generator</Name>
+    <Synchronization>Synchronous</Synchronization>
+    <Type>10006</Type>
+    <SequenceNumber>1003</SequenceNumber>
+    <Url/>
+    <Assembly>Microsoft.Office.DocumentManagement, Version=15.0.0.0, Culture=neutral, PublicKeyToken=71e9bce111e9429c</Assembly>
+    <Class>Microsoft.Office.DocumentManagement.Internal.DocIdHandler</Class>
+    <Data/>
+    <Filter/>
+  </Receiver>
+</spe:Receivers>
+</file>
+
+<file path=customXml/item5.xml><?xml version="1.0" encoding="utf-8"?>
+<?mso-contentType ?>
+<FormTemplates xmlns="http://schemas.microsoft.com/sharepoint/v3/contenttype/forms">
+  <Display>DocumentLibraryForm</Display>
+  <Edit>DocumentLibraryForm</Edit>
+  <New>DocumentLibraryForm</New>
+</FormTemplates>
+</file>
+
 <file path=customXml/item6.xml><?xml version="1.0" encoding="utf-8"?>
 <b:Sources xmlns:b="http://schemas.openxmlformats.org/officeDocument/2006/bibliography" xmlns="http://schemas.openxmlformats.org/officeDocument/2006/bibliography" SelectedStyle="\APA.XSL" StyleName="APA"/>
 </file>
@@ -12839,22 +12888,6 @@
 </file>
 
 <file path=customXml/itemProps3.xml><?xml version="1.0" encoding="utf-8"?>
-<ds:datastoreItem xmlns:ds="http://schemas.openxmlformats.org/officeDocument/2006/customXml" ds:itemID="{910EA325-BFD3-40A7-B49F-A40A5596D5CE}">
-  <ds:schemaRefs>
-    <ds:schemaRef ds:uri="http://schemas.microsoft.com/sharepoint/v3/contenttype/forms"/>
-  </ds:schemaRefs>
-</ds:datastoreItem>
-</file>
-
-<file path=customXml/itemProps4.xml><?xml version="1.0" encoding="utf-8"?>
-<ds:datastoreItem xmlns:ds="http://schemas.openxmlformats.org/officeDocument/2006/customXml" ds:itemID="{4BDF85BA-E69F-4D6A-AE92-E7CF998321DD}">
-  <ds:schemaRefs>
-    <ds:schemaRef ds:uri="http://schemas.microsoft.com/sharepoint/events"/>
-  </ds:schemaRefs>
-</ds:datastoreItem>
-</file>
-
-<file path=customXml/itemProps5.xml><?xml version="1.0" encoding="utf-8"?>
 <ds:datastoreItem xmlns:ds="http://schemas.openxmlformats.org/officeDocument/2006/customXml" ds:itemID="{AA0E1C7F-2557-4EEC-A922-A4F9B8592289}">
   <ds:schemaRefs>
     <ds:schemaRef ds:uri="http://schemas.microsoft.com/office/2006/metadata/contentType"/>
@@ -12872,8 +12905,24 @@
 </ds:datastoreItem>
 </file>
 
+<file path=customXml/itemProps4.xml><?xml version="1.0" encoding="utf-8"?>
+<ds:datastoreItem xmlns:ds="http://schemas.openxmlformats.org/officeDocument/2006/customXml" ds:itemID="{4BDF85BA-E69F-4D6A-AE92-E7CF998321DD}">
+  <ds:schemaRefs>
+    <ds:schemaRef ds:uri="http://schemas.microsoft.com/sharepoint/events"/>
+  </ds:schemaRefs>
+</ds:datastoreItem>
+</file>
+
+<file path=customXml/itemProps5.xml><?xml version="1.0" encoding="utf-8"?>
+<ds:datastoreItem xmlns:ds="http://schemas.openxmlformats.org/officeDocument/2006/customXml" ds:itemID="{910EA325-BFD3-40A7-B49F-A40A5596D5CE}">
+  <ds:schemaRefs>
+    <ds:schemaRef ds:uri="http://schemas.microsoft.com/sharepoint/v3/contenttype/forms"/>
+  </ds:schemaRefs>
+</ds:datastoreItem>
+</file>
+
 <file path=customXml/itemProps6.xml><?xml version="1.0" encoding="utf-8"?>
-<ds:datastoreItem xmlns:ds="http://schemas.openxmlformats.org/officeDocument/2006/customXml" ds:itemID="{A587341E-D5B9-4795-96C1-8E228CE7C929}">
+<ds:datastoreItem xmlns:ds="http://schemas.openxmlformats.org/officeDocument/2006/customXml" ds:itemID="{B45EEDDD-C341-4D89-AFE1-4EEEB34908E2}">
   <ds:schemaRefs>
     <ds:schemaRef ds:uri="http://schemas.openxmlformats.org/officeDocument/2006/bibliography"/>
   </ds:schemaRefs>

</xml_diff>

<commit_message>
Updating the PSG server logging description. JIRA: CXX-9971
</commit_message>
<xml_diff>
--- a/misc/PSG Server.docx
+++ b/misc/PSG Server.docx
@@ -100,6 +100,7 @@
                 <w:dataBinding w:prefixMappings="xmlns:ns0='http://schemas.openxmlformats.org/package/2006/metadata/core-properties' xmlns:ns1='http://purl.org/dc/elements/1.1/'" w:xpath="/ns0:coreProperties[1]/ns1:title[1]" w:storeItemID="{6C3C8BC8-F283-45AE-878A-BAB7291924A1}"/>
                 <w:text/>
               </w:sdtPr>
+              <w:sdtEndPr/>
               <w:sdtContent>
                 <w:tc>
                   <w:tcPr>
@@ -175,6 +176,7 @@
                 <w:dataBinding w:prefixMappings="xmlns:ns0='http://schemas.openxmlformats.org/package/2006/metadata/core-properties' xmlns:ns1='http://purl.org/dc/elements/1.1/'" w:xpath="/ns0:coreProperties[1]/ns1:subject[1]" w:storeItemID="{6C3C8BC8-F283-45AE-878A-BAB7291924A1}"/>
                 <w:text/>
               </w:sdtPr>
+              <w:sdtEndPr/>
               <w:sdtContent>
                 <w:tc>
                   <w:tcPr>
@@ -241,6 +243,7 @@
                 <w:dataBinding w:prefixMappings="xmlns:ns0='http://schemas.openxmlformats.org/package/2006/metadata/core-properties' xmlns:ns1='http://purl.org/dc/elements/1.1/'" w:xpath="/ns0:coreProperties[1]/ns1:creator[1]" w:storeItemID="{6C3C8BC8-F283-45AE-878A-BAB7291924A1}"/>
                 <w:text/>
               </w:sdtPr>
+              <w:sdtEndPr/>
               <w:sdtContent>
                 <w:tc>
                   <w:tcPr>
@@ -289,6 +292,7 @@
                   <w:calendar w:val="gregorian"/>
                 </w:date>
               </w:sdtPr>
+              <w:sdtEndPr/>
               <w:sdtContent>
                 <w:tc>
                   <w:tcPr>
@@ -364,6 +368,7 @@
                 <w:dataBinding w:prefixMappings="xmlns:ns0='http://schemas.microsoft.com/office/2006/coverPageProps'" w:xpath="/ns0:CoverPageProperties[1]/ns0:Abstract[1]" w:storeItemID="{55AF091B-3C7A-41E3-B477-F2FDAA23CFDA}"/>
                 <w:text/>
               </w:sdtPr>
+              <w:sdtEndPr/>
               <w:sdtContent>
                 <w:tc>
                   <w:tcPr>
@@ -377,7 +382,7 @@
                       <w:t>Document version: 1.</w:t>
                     </w:r>
                     <w:r>
-                      <w:t>9</w:t>
+                      <w:t>10</w:t>
                     </w:r>
                   </w:p>
                 </w:tc>
@@ -924,6 +929,48 @@
           </w:p>
         </w:tc>
       </w:tr>
+      <w:tr>
+        <w:tc>
+          <w:tcPr>
+            <w:tcW w:w="1001" w:type="dxa"/>
+          </w:tcPr>
+          <w:p>
+            <w:r>
+              <w:t>1.10</w:t>
+            </w:r>
+          </w:p>
+        </w:tc>
+        <w:tc>
+          <w:tcPr>
+            <w:tcW w:w="1678" w:type="dxa"/>
+          </w:tcPr>
+          <w:p>
+            <w:r>
+              <w:t>May 5, 2018</w:t>
+            </w:r>
+          </w:p>
+        </w:tc>
+        <w:tc>
+          <w:tcPr>
+            <w:tcW w:w="2182" w:type="dxa"/>
+          </w:tcPr>
+          <w:p>
+            <w:r>
+              <w:t>Sergey Satskiy</w:t>
+            </w:r>
+          </w:p>
+        </w:tc>
+        <w:tc>
+          <w:tcPr>
+            <w:tcW w:w="4489" w:type="dxa"/>
+          </w:tcPr>
+          <w:p>
+            <w:r>
+              <w:t>Updates related to logging</w:t>
+            </w:r>
+          </w:p>
+        </w:tc>
+      </w:tr>
     </w:tbl>
     <w:p/>
     <w:p>
@@ -960,7 +1007,12 @@
             <w:pStyle w:val="TOCHeading"/>
           </w:pPr>
           <w:r>
-            <w:t>Table of Contents</w:t>
+            <w:t>Table of Conte</w:t>
+          </w:r>
+          <w:bookmarkStart w:id="0" w:name="_GoBack"/>
+          <w:bookmarkEnd w:id="0"/>
+          <w:r>
+            <w:t>nts</w:t>
           </w:r>
         </w:p>
         <w:p>
@@ -2509,7 +2561,7 @@
       <w:pPr>
         <w:pStyle w:val="Heading1"/>
       </w:pPr>
-      <w:bookmarkStart w:id="0" w:name="_Toc511653370"/>
+      <w:bookmarkStart w:id="1" w:name="_Toc511653370"/>
       <w:proofErr w:type="spellStart"/>
       <w:r>
         <w:lastRenderedPageBreak/>
@@ -2528,7 +2580,7 @@
       <w:r>
         <w:t>)</w:t>
       </w:r>
-      <w:bookmarkEnd w:id="0"/>
+      <w:bookmarkEnd w:id="1"/>
     </w:p>
     <w:p>
       <w:pPr>
@@ -2627,11 +2679,11 @@
       <w:pPr>
         <w:pStyle w:val="Heading1"/>
       </w:pPr>
-      <w:bookmarkStart w:id="1" w:name="_Toc511653371"/>
+      <w:bookmarkStart w:id="2" w:name="_Toc511653371"/>
       <w:r>
         <w:t>Requirements</w:t>
       </w:r>
-      <w:bookmarkEnd w:id="1"/>
+      <w:bookmarkEnd w:id="2"/>
     </w:p>
     <w:p>
       <w:pPr>
@@ -2729,7 +2781,7 @@
         <w:t xml:space="preserve">The logging facilities must be provided via </w:t>
       </w:r>
       <w:r>
-        <w:t>(TBD)</w:t>
+        <w:t>standard C++ toolkit facilities</w:t>
       </w:r>
     </w:p>
     <w:p>
@@ -2812,12 +2864,12 @@
       <w:pPr>
         <w:pStyle w:val="Heading1"/>
       </w:pPr>
-      <w:bookmarkStart w:id="2" w:name="_Toc511653372"/>
+      <w:bookmarkStart w:id="3" w:name="_Toc511653372"/>
       <w:r>
         <w:lastRenderedPageBreak/>
         <w:t>Overview</w:t>
       </w:r>
-      <w:bookmarkEnd w:id="2"/>
+      <w:bookmarkEnd w:id="3"/>
     </w:p>
     <w:p>
       <w:r>
@@ -2876,7 +2928,7 @@
           <v:shape id="_x0000_i1025" type="#_x0000_t75" style="width:467.25pt;height:232.5pt" o:ole="">
             <v:imagedata r:id="rId11" o:title=""/>
           </v:shape>
-          <o:OLEObject Type="Embed" ProgID="Visio.Drawing.15" ShapeID="_x0000_i1025" DrawAspect="Content" ObjectID="_1586089235" r:id="rId12"/>
+          <o:OLEObject Type="Embed" ProgID="Visio.Drawing.15" ShapeID="_x0000_i1025" DrawAspect="Content" ObjectID="_1587538859" r:id="rId12"/>
         </w:object>
       </w:r>
     </w:p>
@@ -2987,12 +3039,12 @@
       <w:pPr>
         <w:pStyle w:val="Heading1"/>
       </w:pPr>
-      <w:bookmarkStart w:id="3" w:name="_Toc511653373"/>
+      <w:bookmarkStart w:id="4" w:name="_Toc511653373"/>
       <w:r>
         <w:lastRenderedPageBreak/>
         <w:t>Communication Protocol</w:t>
       </w:r>
-      <w:bookmarkEnd w:id="3"/>
+      <w:bookmarkEnd w:id="4"/>
     </w:p>
     <w:p>
       <w:r>
@@ -3552,22 +3604,7 @@
         <w:pStyle w:val="HTMLPreformatted"/>
       </w:pPr>
       <w:r>
-        <w:t>PSG-Reply-Chunk: item_type=blob&amp;chunk_type=</w:t>
-      </w:r>
-      <w:r>
-        <w:t>message</w:t>
-      </w:r>
-      <w:r>
-        <w:t>&amp;size=</w:t>
-      </w:r>
-      <w:r>
-        <w:t>44&amp;blob_id=111.222&amp;status=200</w:t>
-      </w:r>
-      <w:r>
-        <w:t>&amp;code=</w:t>
-      </w:r>
-      <w:r>
-        <w:t>3&amp;severity=info</w:t>
+        <w:t>PSG-Reply-Chunk: item_type=blob&amp;chunk_type=message&amp;size=44&amp;blob_id=111.222&amp;status=200&amp;code=3&amp;severity=info</w:t>
       </w:r>
     </w:p>
     <w:p>
@@ -3575,10 +3612,7 @@
         <w:pStyle w:val="HTMLPreformatted"/>
       </w:pPr>
       <w:r>
-        <w:t xml:space="preserve">&lt;TEXT </w:t>
-      </w:r>
-      <w:r>
-        <w:t>MESSAGE HERE&gt;</w:t>
+        <w:t>&lt;TEXT MESSAGE HERE&gt;</w:t>
       </w:r>
     </w:p>
     <w:p>
@@ -3922,13 +3956,7 @@
               <w:jc w:val="both"/>
             </w:pPr>
             <w:r>
-              <w:t xml:space="preserve">Available values </w:t>
-            </w:r>
-            <w:r>
-              <w:t>for the messages</w:t>
-            </w:r>
-            <w:r>
-              <w:t xml:space="preserve"> are:</w:t>
+              <w:t>Available values for the messages are:</w:t>
             </w:r>
           </w:p>
           <w:p>
@@ -4012,7 +4040,7 @@
       <w:pPr>
         <w:pStyle w:val="Heading1"/>
       </w:pPr>
-      <w:bookmarkStart w:id="4" w:name="_Toc511653374"/>
+      <w:bookmarkStart w:id="5" w:name="_Toc511653374"/>
       <w:r>
         <w:lastRenderedPageBreak/>
         <w:t xml:space="preserve">Files </w:t>
@@ -4020,7 +4048,7 @@
       <w:r>
         <w:t>Architecture</w:t>
       </w:r>
-      <w:bookmarkEnd w:id="4"/>
+      <w:bookmarkEnd w:id="5"/>
     </w:p>
     <w:p>
       <w:r>
@@ -4047,7 +4075,7 @@
           <v:shape id="_x0000_i1026" type="#_x0000_t75" style="width:367.5pt;height:79.5pt" o:ole="">
             <v:imagedata r:id="rId13" o:title=""/>
           </v:shape>
-          <o:OLEObject Type="Embed" ProgID="Visio.Drawing.15" ShapeID="_x0000_i1026" DrawAspect="Content" ObjectID="_1586089236" r:id="rId14"/>
+          <o:OLEObject Type="Embed" ProgID="Visio.Drawing.15" ShapeID="_x0000_i1026" DrawAspect="Content" ObjectID="_1587538860" r:id="rId14"/>
         </w:object>
       </w:r>
     </w:p>
@@ -4096,11 +4124,11 @@
       <w:pPr>
         <w:pStyle w:val="Heading1"/>
       </w:pPr>
-      <w:bookmarkStart w:id="5" w:name="_Toc511653375"/>
+      <w:bookmarkStart w:id="6" w:name="_Toc511653375"/>
       <w:r>
         <w:t>Requests</w:t>
       </w:r>
-      <w:bookmarkEnd w:id="5"/>
+      <w:bookmarkEnd w:id="6"/>
     </w:p>
     <w:p>
       <w:r>
@@ -4119,11 +4147,11 @@
       <w:pPr>
         <w:pStyle w:val="Heading2"/>
       </w:pPr>
-      <w:bookmarkStart w:id="6" w:name="_Toc511653376"/>
+      <w:bookmarkStart w:id="7" w:name="_Toc511653376"/>
       <w:r>
         <w:t>Get Blob Request</w:t>
       </w:r>
-      <w:bookmarkEnd w:id="6"/>
+      <w:bookmarkEnd w:id="7"/>
     </w:p>
     <w:p>
       <w:r>
@@ -4307,7 +4335,7 @@
       <w:pPr>
         <w:pStyle w:val="Heading2"/>
       </w:pPr>
-      <w:bookmarkStart w:id="7" w:name="_Toc511653377"/>
+      <w:bookmarkStart w:id="8" w:name="_Toc511653377"/>
       <w:r>
         <w:t xml:space="preserve">Get </w:t>
       </w:r>
@@ -4317,7 +4345,7 @@
       <w:r>
         <w:t>equest</w:t>
       </w:r>
-      <w:bookmarkEnd w:id="7"/>
+      <w:bookmarkEnd w:id="8"/>
     </w:p>
     <w:p>
       <w:r>
@@ -4777,11 +4805,11 @@
       <w:pPr>
         <w:pStyle w:val="Heading2"/>
       </w:pPr>
-      <w:bookmarkStart w:id="8" w:name="_Toc511653378"/>
+      <w:bookmarkStart w:id="9" w:name="_Toc511653378"/>
       <w:r>
         <w:t>Configuration</w:t>
       </w:r>
-      <w:bookmarkEnd w:id="8"/>
+      <w:bookmarkEnd w:id="9"/>
     </w:p>
     <w:p>
       <w:r>
@@ -5027,11 +5055,11 @@
       <w:pPr>
         <w:pStyle w:val="Heading2"/>
       </w:pPr>
-      <w:bookmarkStart w:id="9" w:name="_Toc511653379"/>
+      <w:bookmarkStart w:id="10" w:name="_Toc511653379"/>
       <w:r>
         <w:t>Information</w:t>
       </w:r>
-      <w:bookmarkEnd w:id="9"/>
+      <w:bookmarkEnd w:id="10"/>
     </w:p>
     <w:p>
       <w:r>
@@ -5871,11 +5899,11 @@
       <w:pPr>
         <w:pStyle w:val="Heading2"/>
       </w:pPr>
-      <w:bookmarkStart w:id="10" w:name="_Toc511653380"/>
+      <w:bookmarkStart w:id="11" w:name="_Toc511653380"/>
       <w:r>
         <w:t>Status</w:t>
       </w:r>
-      <w:bookmarkEnd w:id="10"/>
+      <w:bookmarkEnd w:id="11"/>
     </w:p>
     <w:p>
       <w:r>
@@ -6685,12 +6713,12 @@
       <w:pPr>
         <w:pStyle w:val="Heading1"/>
       </w:pPr>
-      <w:bookmarkStart w:id="11" w:name="_Toc511653381"/>
+      <w:bookmarkStart w:id="12" w:name="_Toc511653381"/>
       <w:r>
         <w:lastRenderedPageBreak/>
         <w:t>Cassandra Database</w:t>
       </w:r>
-      <w:bookmarkEnd w:id="11"/>
+      <w:bookmarkEnd w:id="12"/>
     </w:p>
     <w:p>
       <w:r>
@@ -6709,11 +6737,11 @@
       <w:pPr>
         <w:pStyle w:val="Heading2"/>
       </w:pPr>
-      <w:bookmarkStart w:id="12" w:name="_Toc511653382"/>
+      <w:bookmarkStart w:id="13" w:name="_Toc511653382"/>
       <w:r>
         <w:t>entity</w:t>
       </w:r>
-      <w:bookmarkEnd w:id="12"/>
+      <w:bookmarkEnd w:id="13"/>
     </w:p>
     <w:p>
       <w:r>
@@ -7036,12 +7064,12 @@
       <w:pPr>
         <w:pStyle w:val="Heading2"/>
       </w:pPr>
-      <w:bookmarkStart w:id="13" w:name="_Toc511653383"/>
+      <w:bookmarkStart w:id="14" w:name="_Toc511653383"/>
       <w:proofErr w:type="spellStart"/>
       <w:r>
         <w:t>largeentity</w:t>
       </w:r>
-      <w:bookmarkEnd w:id="13"/>
+      <w:bookmarkEnd w:id="14"/>
       <w:proofErr w:type="spellEnd"/>
     </w:p>
     <w:p>
@@ -7228,17 +7256,48 @@
         <w:pStyle w:val="Heading1"/>
         <w:jc w:val="both"/>
       </w:pPr>
-      <w:bookmarkStart w:id="14" w:name="_Toc511653384"/>
+      <w:bookmarkStart w:id="15" w:name="_Toc511653384"/>
       <w:r>
         <w:lastRenderedPageBreak/>
         <w:t>Monitoring and Maintenance</w:t>
       </w:r>
-      <w:bookmarkEnd w:id="14"/>
+      <w:bookmarkEnd w:id="15"/>
     </w:p>
     <w:p/>
     <w:p>
       <w:r>
-        <w:t>Logging, events, alerts, counters.</w:t>
+        <w:t xml:space="preserve">The server code uses the standard C++ Toolkit logging. </w:t>
+      </w:r>
+      <w:proofErr w:type="gramStart"/>
+      <w:r>
+        <w:t>So</w:t>
+      </w:r>
+      <w:proofErr w:type="gramEnd"/>
+      <w:r>
+        <w:t xml:space="preserve"> logging configuration is the same as for all other NCBI C++ written applications.</w:t>
+      </w:r>
+    </w:p>
+    <w:p>
+      <w:r>
+        <w:t xml:space="preserve">The server also supports running counters, status and configuration information which are provided via the HTTP/2 requests, see the ‘admin’ requests </w:t>
+      </w:r>
+      <w:proofErr w:type="spellStart"/>
+      <w:r>
+        <w:t>decribed</w:t>
+      </w:r>
+      <w:proofErr w:type="spellEnd"/>
+      <w:r>
+        <w:t xml:space="preserve"> above.</w:t>
+      </w:r>
+    </w:p>
+    <w:p>
+      <w:proofErr w:type="gramStart"/>
+      <w:r>
+        <w:t>At the moment</w:t>
+      </w:r>
+      <w:proofErr w:type="gramEnd"/>
+      <w:r>
+        <w:t xml:space="preserve"> the alerts infrastructure is not supported.</w:t>
       </w:r>
     </w:p>
     <w:p>
@@ -7250,12 +7309,12 @@
       <w:pPr>
         <w:pStyle w:val="Heading1"/>
       </w:pPr>
-      <w:bookmarkStart w:id="15" w:name="_Toc511653385"/>
+      <w:bookmarkStart w:id="16" w:name="_Toc511653385"/>
       <w:r>
         <w:lastRenderedPageBreak/>
         <w:t>Command Line Arguments</w:t>
       </w:r>
-      <w:bookmarkEnd w:id="15"/>
+      <w:bookmarkEnd w:id="16"/>
     </w:p>
     <w:p>
       <w:r>
@@ -7455,11 +7514,11 @@
       <w:pPr>
         <w:pStyle w:val="Heading1"/>
       </w:pPr>
-      <w:bookmarkStart w:id="16" w:name="_Toc511653386"/>
+      <w:bookmarkStart w:id="17" w:name="_Toc511653386"/>
       <w:r>
         <w:t>Configuration Parameters</w:t>
       </w:r>
-      <w:bookmarkEnd w:id="16"/>
+      <w:bookmarkEnd w:id="17"/>
     </w:p>
     <w:p>
       <w:pPr>
@@ -7528,7 +7587,7 @@
       <w:pPr>
         <w:pStyle w:val="Heading2"/>
       </w:pPr>
-      <w:bookmarkStart w:id="17" w:name="_Toc511653387"/>
+      <w:bookmarkStart w:id="18" w:name="_Toc511653387"/>
       <w:r>
         <w:t>[</w:t>
       </w:r>
@@ -7538,7 +7597,7 @@
       <w:r>
         <w:t>] section</w:t>
       </w:r>
-      <w:bookmarkEnd w:id="17"/>
+      <w:bookmarkEnd w:id="18"/>
     </w:p>
     <w:tbl>
       <w:tblPr>
@@ -7621,14 +7680,14 @@
       <w:pPr>
         <w:pStyle w:val="Heading2"/>
       </w:pPr>
-      <w:bookmarkStart w:id="18" w:name="_Toc511653388"/>
+      <w:bookmarkStart w:id="19" w:name="_Toc511653388"/>
       <w:r>
         <w:t>[SERVER</w:t>
       </w:r>
       <w:r>
         <w:t>] section</w:t>
       </w:r>
-      <w:bookmarkEnd w:id="18"/>
+      <w:bookmarkEnd w:id="19"/>
     </w:p>
     <w:tbl>
       <w:tblPr>
@@ -7637,8 +7696,8 @@
         <w:tblLook w:val="04A0" w:firstRow="1" w:lastRow="0" w:firstColumn="1" w:lastColumn="0" w:noHBand="0" w:noVBand="1"/>
       </w:tblPr>
       <w:tblGrid>
-        <w:gridCol w:w="3279"/>
-        <w:gridCol w:w="6071"/>
+        <w:gridCol w:w="3278"/>
+        <w:gridCol w:w="6072"/>
       </w:tblGrid>
       <w:tr>
         <w:tc>
@@ -7949,6 +8008,50 @@
           </w:p>
         </w:tc>
       </w:tr>
+      <w:tr>
+        <w:tc>
+          <w:tcPr>
+            <w:tcW w:w="3348" w:type="dxa"/>
+          </w:tcPr>
+          <w:p>
+            <w:pPr>
+              <w:jc w:val="both"/>
+            </w:pPr>
+            <w:r>
+              <w:t>log</w:t>
+            </w:r>
+          </w:p>
+        </w:tc>
+        <w:tc>
+          <w:tcPr>
+            <w:tcW w:w="6228" w:type="dxa"/>
+          </w:tcPr>
+          <w:p>
+            <w:pPr>
+              <w:jc w:val="both"/>
+            </w:pPr>
+            <w:r>
+              <w:t>Tells if the server logging should be switched on or off.</w:t>
+            </w:r>
+          </w:p>
+          <w:p>
+            <w:pPr>
+              <w:jc w:val="both"/>
+            </w:pPr>
+            <w:r>
+              <w:t>If switched on then each request is accompanied with request start and request end and all incoming parameters are logged too.</w:t>
+            </w:r>
+          </w:p>
+          <w:p>
+            <w:pPr>
+              <w:jc w:val="both"/>
+            </w:pPr>
+            <w:r>
+              <w:t>Default: true</w:t>
+            </w:r>
+          </w:p>
+        </w:tc>
+      </w:tr>
     </w:tbl>
     <w:p>
       <w:pPr>
@@ -7959,11 +8062,11 @@
       <w:pPr>
         <w:pStyle w:val="Heading2"/>
       </w:pPr>
-      <w:bookmarkStart w:id="19" w:name="_Toc511653389"/>
+      <w:bookmarkStart w:id="20" w:name="_Toc511653389"/>
       <w:r>
         <w:t>[CASSANDRA_DB] section</w:t>
       </w:r>
-      <w:bookmarkEnd w:id="19"/>
+      <w:bookmarkEnd w:id="20"/>
     </w:p>
     <w:tbl>
       <w:tblPr>
@@ -8737,6 +8840,7 @@
               <w:jc w:val="both"/>
             </w:pPr>
             <w:r>
+              <w:lastRenderedPageBreak/>
               <w:t xml:space="preserve">If the value has neither </w:t>
             </w:r>
             <w:proofErr w:type="gramStart"/>
@@ -8789,11 +8893,52 @@
             </w:r>
             <w:proofErr w:type="spellEnd"/>
             <w:r>
-              <w:t xml:space="preserve"> checks that if ports are provided then they are the same. If </w:t>
-            </w:r>
+              <w:t xml:space="preserve"> checks that if ports are provided then they are the same. If the port is provided then it is used for the Cassandra cluster. If no ports are provided then the Cassandra driver uses its default one.</w:t>
+            </w:r>
+          </w:p>
+        </w:tc>
+      </w:tr>
+      <w:tr>
+        <w:tc>
+          <w:tcPr>
+            <w:tcW w:w="2794" w:type="dxa"/>
+          </w:tcPr>
+          <w:p>
+            <w:pPr>
+              <w:jc w:val="both"/>
+            </w:pPr>
             <w:r>
               <w:lastRenderedPageBreak/>
-              <w:t>the port is provided then it is used for the Cassandra cluster. If no ports are provided then the Cassandra driver uses its default one.</w:t>
+              <w:t>log</w:t>
+            </w:r>
+          </w:p>
+        </w:tc>
+        <w:tc>
+          <w:tcPr>
+            <w:tcW w:w="6556" w:type="dxa"/>
+          </w:tcPr>
+          <w:p>
+            <w:pPr>
+              <w:jc w:val="both"/>
+            </w:pPr>
+            <w:r>
+              <w:t>Tells if the Cassandra drivers should produce log records.</w:t>
+            </w:r>
+          </w:p>
+          <w:p>
+            <w:pPr>
+              <w:jc w:val="both"/>
+            </w:pPr>
+            <w:r>
+              <w:t>If switched on then the records go into the same destination as the rest of the server logging. The logging level matches the one configured for the application.</w:t>
+            </w:r>
+          </w:p>
+          <w:p>
+            <w:pPr>
+              <w:jc w:val="both"/>
+            </w:pPr>
+            <w:r>
+              <w:t>Default: false</w:t>
             </w:r>
           </w:p>
         </w:tc>
@@ -8813,19 +8958,19 @@
       <w:pPr>
         <w:pStyle w:val="Heading1"/>
       </w:pPr>
-      <w:bookmarkStart w:id="20" w:name="_Toc511653390"/>
+      <w:bookmarkStart w:id="21" w:name="_Toc511653390"/>
       <w:r>
         <w:lastRenderedPageBreak/>
         <w:t>Appendix</w:t>
       </w:r>
-      <w:bookmarkEnd w:id="20"/>
+      <w:bookmarkEnd w:id="21"/>
     </w:p>
     <w:p/>
     <w:p>
       <w:pPr>
         <w:pStyle w:val="Heading2"/>
       </w:pPr>
-      <w:bookmarkStart w:id="21" w:name="_Toc511653391"/>
+      <w:bookmarkStart w:id="22" w:name="_Toc511653391"/>
       <w:proofErr w:type="spellStart"/>
       <w:r>
         <w:t>GetBlob</w:t>
@@ -8837,7 +8982,7 @@
       <w:r>
         <w:t>Diagram</w:t>
       </w:r>
-      <w:bookmarkEnd w:id="21"/>
+      <w:bookmarkEnd w:id="22"/>
     </w:p>
     <w:p/>
     <w:p>
@@ -12768,7 +12913,7 @@
 <file path=customXml/item1.xml><?xml version="1.0" encoding="utf-8"?>
 <CoverPageProperties xmlns="http://schemas.microsoft.com/office/2006/coverPageProps">
   <PublishDate>2018-01-24T00:00:00</PublishDate>
-  <Abstract>Document version: 1.9</Abstract>
+  <Abstract>Document version: 1.10</Abstract>
   <CompanyAddress/>
   <CompanyPhone/>
   <CompanyFax/>
@@ -12789,65 +12934,6 @@
 </file>
 
 <file path=customXml/item3.xml><?xml version="1.0" encoding="utf-8"?>
-<?mso-contentType ?>
-<FormTemplates xmlns="http://schemas.microsoft.com/sharepoint/v3/contenttype/forms">
-  <Display>DocumentLibraryForm</Display>
-  <Edit>DocumentLibraryForm</Edit>
-  <New>DocumentLibraryForm</New>
-</FormTemplates>
-</file>
-
-<file path=customXml/item4.xml><?xml version="1.0" encoding="utf-8"?>
-<?mso-contentType ?>
-<spe:Receivers xmlns:spe="http://schemas.microsoft.com/sharepoint/events">
-  <Receiver>
-    <Name>Document ID Generator</Name>
-    <Synchronization>Synchronous</Synchronization>
-    <Type>10001</Type>
-    <SequenceNumber>1000</SequenceNumber>
-    <Url/>
-    <Assembly>Microsoft.Office.DocumentManagement, Version=15.0.0.0, Culture=neutral, PublicKeyToken=71e9bce111e9429c</Assembly>
-    <Class>Microsoft.Office.DocumentManagement.Internal.DocIdHandler</Class>
-    <Data/>
-    <Filter/>
-  </Receiver>
-  <Receiver>
-    <Name>Document ID Generator</Name>
-    <Synchronization>Synchronous</Synchronization>
-    <Type>10002</Type>
-    <SequenceNumber>1001</SequenceNumber>
-    <Url/>
-    <Assembly>Microsoft.Office.DocumentManagement, Version=15.0.0.0, Culture=neutral, PublicKeyToken=71e9bce111e9429c</Assembly>
-    <Class>Microsoft.Office.DocumentManagement.Internal.DocIdHandler</Class>
-    <Data/>
-    <Filter/>
-  </Receiver>
-  <Receiver>
-    <Name>Document ID Generator</Name>
-    <Synchronization>Synchronous</Synchronization>
-    <Type>10004</Type>
-    <SequenceNumber>1002</SequenceNumber>
-    <Url/>
-    <Assembly>Microsoft.Office.DocumentManagement, Version=15.0.0.0, Culture=neutral, PublicKeyToken=71e9bce111e9429c</Assembly>
-    <Class>Microsoft.Office.DocumentManagement.Internal.DocIdHandler</Class>
-    <Data/>
-    <Filter/>
-  </Receiver>
-  <Receiver>
-    <Name>Document ID Generator</Name>
-    <Synchronization>Synchronous</Synchronization>
-    <Type>10006</Type>
-    <SequenceNumber>1003</SequenceNumber>
-    <Url/>
-    <Assembly>Microsoft.Office.DocumentManagement, Version=15.0.0.0, Culture=neutral, PublicKeyToken=71e9bce111e9429c</Assembly>
-    <Class>Microsoft.Office.DocumentManagement.Internal.DocIdHandler</Class>
-    <Data/>
-    <Filter/>
-  </Receiver>
-</spe:Receivers>
-</file>
-
-<file path=customXml/item5.xml><?xml version="1.0" encoding="utf-8"?>
 <ct:contentTypeSchema xmlns:ct="http://schemas.microsoft.com/office/2006/metadata/contentType" xmlns:ma="http://schemas.microsoft.com/office/2006/metadata/properties/metaAttributes" ct:_="" ma:_="" ma:contentTypeName="Document" ma:contentTypeID="0x010100804F0F871C92454BA582842CD3B861CB" ma:contentTypeVersion="1" ma:contentTypeDescription="Create a new document." ma:contentTypeScope="" ma:versionID="17108c8fb818525b19f04f03124d2db9">
   <xsd:schema xmlns:xsd="http://www.w3.org/2001/XMLSchema" xmlns:xs="http://www.w3.org/2001/XMLSchema" xmlns:p="http://schemas.microsoft.com/office/2006/metadata/properties" xmlns:ns2="bebfb516-47c3-42bf-8695-c627e02fd07c" targetNamespace="http://schemas.microsoft.com/office/2006/metadata/properties" ma:root="true" ma:fieldsID="1c56c5b5f1ead94acc500394bce569b3" ns2:_="">
     <xsd:import namespace="bebfb516-47c3-42bf-8695-c627e02fd07c"/>
@@ -12992,6 +13078,65 @@
 </ct:contentTypeSchema>
 </file>
 
+<file path=customXml/item4.xml><?xml version="1.0" encoding="utf-8"?>
+<?mso-contentType ?>
+<spe:Receivers xmlns:spe="http://schemas.microsoft.com/sharepoint/events">
+  <Receiver>
+    <Name>Document ID Generator</Name>
+    <Synchronization>Synchronous</Synchronization>
+    <Type>10001</Type>
+    <SequenceNumber>1000</SequenceNumber>
+    <Url/>
+    <Assembly>Microsoft.Office.DocumentManagement, Version=15.0.0.0, Culture=neutral, PublicKeyToken=71e9bce111e9429c</Assembly>
+    <Class>Microsoft.Office.DocumentManagement.Internal.DocIdHandler</Class>
+    <Data/>
+    <Filter/>
+  </Receiver>
+  <Receiver>
+    <Name>Document ID Generator</Name>
+    <Synchronization>Synchronous</Synchronization>
+    <Type>10002</Type>
+    <SequenceNumber>1001</SequenceNumber>
+    <Url/>
+    <Assembly>Microsoft.Office.DocumentManagement, Version=15.0.0.0, Culture=neutral, PublicKeyToken=71e9bce111e9429c</Assembly>
+    <Class>Microsoft.Office.DocumentManagement.Internal.DocIdHandler</Class>
+    <Data/>
+    <Filter/>
+  </Receiver>
+  <Receiver>
+    <Name>Document ID Generator</Name>
+    <Synchronization>Synchronous</Synchronization>
+    <Type>10004</Type>
+    <SequenceNumber>1002</SequenceNumber>
+    <Url/>
+    <Assembly>Microsoft.Office.DocumentManagement, Version=15.0.0.0, Culture=neutral, PublicKeyToken=71e9bce111e9429c</Assembly>
+    <Class>Microsoft.Office.DocumentManagement.Internal.DocIdHandler</Class>
+    <Data/>
+    <Filter/>
+  </Receiver>
+  <Receiver>
+    <Name>Document ID Generator</Name>
+    <Synchronization>Synchronous</Synchronization>
+    <Type>10006</Type>
+    <SequenceNumber>1003</SequenceNumber>
+    <Url/>
+    <Assembly>Microsoft.Office.DocumentManagement, Version=15.0.0.0, Culture=neutral, PublicKeyToken=71e9bce111e9429c</Assembly>
+    <Class>Microsoft.Office.DocumentManagement.Internal.DocIdHandler</Class>
+    <Data/>
+    <Filter/>
+  </Receiver>
+</spe:Receivers>
+</file>
+
+<file path=customXml/item5.xml><?xml version="1.0" encoding="utf-8"?>
+<?mso-contentType ?>
+<FormTemplates xmlns="http://schemas.microsoft.com/sharepoint/v3/contenttype/forms">
+  <Display>DocumentLibraryForm</Display>
+  <Edit>DocumentLibraryForm</Edit>
+  <New>DocumentLibraryForm</New>
+</FormTemplates>
+</file>
+
 <file path=customXml/item6.xml><?xml version="1.0" encoding="utf-8"?>
 <b:Sources xmlns:b="http://schemas.openxmlformats.org/officeDocument/2006/bibliography" xmlns="http://schemas.openxmlformats.org/officeDocument/2006/bibliography" SelectedStyle="\APA.XSL" StyleName="APA"/>
 </file>
@@ -13014,22 +13159,6 @@
 </file>
 
 <file path=customXml/itemProps3.xml><?xml version="1.0" encoding="utf-8"?>
-<ds:datastoreItem xmlns:ds="http://schemas.openxmlformats.org/officeDocument/2006/customXml" ds:itemID="{910EA325-BFD3-40A7-B49F-A40A5596D5CE}">
-  <ds:schemaRefs>
-    <ds:schemaRef ds:uri="http://schemas.microsoft.com/sharepoint/v3/contenttype/forms"/>
-  </ds:schemaRefs>
-</ds:datastoreItem>
-</file>
-
-<file path=customXml/itemProps4.xml><?xml version="1.0" encoding="utf-8"?>
-<ds:datastoreItem xmlns:ds="http://schemas.openxmlformats.org/officeDocument/2006/customXml" ds:itemID="{4BDF85BA-E69F-4D6A-AE92-E7CF998321DD}">
-  <ds:schemaRefs>
-    <ds:schemaRef ds:uri="http://schemas.microsoft.com/sharepoint/events"/>
-  </ds:schemaRefs>
-</ds:datastoreItem>
-</file>
-
-<file path=customXml/itemProps5.xml><?xml version="1.0" encoding="utf-8"?>
 <ds:datastoreItem xmlns:ds="http://schemas.openxmlformats.org/officeDocument/2006/customXml" ds:itemID="{AA0E1C7F-2557-4EEC-A922-A4F9B8592289}">
   <ds:schemaRefs>
     <ds:schemaRef ds:uri="http://schemas.microsoft.com/office/2006/metadata/contentType"/>
@@ -13047,8 +13176,24 @@
 </ds:datastoreItem>
 </file>
 
+<file path=customXml/itemProps4.xml><?xml version="1.0" encoding="utf-8"?>
+<ds:datastoreItem xmlns:ds="http://schemas.openxmlformats.org/officeDocument/2006/customXml" ds:itemID="{4BDF85BA-E69F-4D6A-AE92-E7CF998321DD}">
+  <ds:schemaRefs>
+    <ds:schemaRef ds:uri="http://schemas.microsoft.com/sharepoint/events"/>
+  </ds:schemaRefs>
+</ds:datastoreItem>
+</file>
+
+<file path=customXml/itemProps5.xml><?xml version="1.0" encoding="utf-8"?>
+<ds:datastoreItem xmlns:ds="http://schemas.openxmlformats.org/officeDocument/2006/customXml" ds:itemID="{910EA325-BFD3-40A7-B49F-A40A5596D5CE}">
+  <ds:schemaRefs>
+    <ds:schemaRef ds:uri="http://schemas.microsoft.com/sharepoint/v3/contenttype/forms"/>
+  </ds:schemaRefs>
+</ds:datastoreItem>
+</file>
+
 <file path=customXml/itemProps6.xml><?xml version="1.0" encoding="utf-8"?>
-<ds:datastoreItem xmlns:ds="http://schemas.openxmlformats.org/officeDocument/2006/customXml" ds:itemID="{317F225E-39C8-425A-8663-93CB0EC0FDC6}">
+<ds:datastoreItem xmlns:ds="http://schemas.openxmlformats.org/officeDocument/2006/customXml" ds:itemID="{DE52AA20-B7ED-458D-BED4-69E66AC3430B}">
   <ds:schemaRefs>
     <ds:schemaRef ds:uri="http://schemas.openxmlformats.org/officeDocument/2006/bibliography"/>
   </ds:schemaRefs>

</xml_diff>

<commit_message>
Sat to Cassandra keyspace mapping description added
</commit_message>
<xml_diff>
--- a/misc/PSG Server.docx
+++ b/misc/PSG Server.docx
@@ -120,23 +120,13 @@
                         <w:szCs w:val="80"/>
                       </w:rPr>
                     </w:pPr>
-                    <w:proofErr w:type="spellStart"/>
                     <w:r>
                       <w:rPr>
                         <w:rFonts w:asciiTheme="majorHAnsi" w:eastAsiaTheme="majorEastAsia" w:hAnsiTheme="majorHAnsi" w:cstheme="majorBidi"/>
                         <w:sz w:val="80"/>
                         <w:szCs w:val="80"/>
                       </w:rPr>
-                      <w:t>Pubseq</w:t>
-                    </w:r>
-                    <w:proofErr w:type="spellEnd"/>
-                    <w:r>
-                      <w:rPr>
-                        <w:rFonts w:asciiTheme="majorHAnsi" w:eastAsiaTheme="majorEastAsia" w:hAnsiTheme="majorHAnsi" w:cstheme="majorBidi"/>
-                        <w:sz w:val="80"/>
-                        <w:szCs w:val="80"/>
-                      </w:rPr>
-                      <w:t xml:space="preserve"> Gateway</w:t>
+                      <w:t>Pubseq Gateway</w:t>
                     </w:r>
                     <w:r>
                       <w:rPr>
@@ -382,7 +372,7 @@
                       <w:t>Document version: 1.</w:t>
                     </w:r>
                     <w:r>
-                      <w:t>10</w:t>
+                      <w:t>11</w:t>
                     </w:r>
                   </w:p>
                 </w:tc>
@@ -567,15 +557,7 @@
           </w:tcPr>
           <w:p>
             <w:r>
-              <w:t xml:space="preserve">Added format #2 for blob retrieval; </w:t>
-            </w:r>
-            <w:proofErr w:type="spellStart"/>
-            <w:r>
-              <w:t>GetBlob</w:t>
-            </w:r>
-            <w:proofErr w:type="spellEnd"/>
-            <w:r>
-              <w:t xml:space="preserve"> diagram</w:t>
+              <w:t>Added format #2 for blob retrieval; GetBlob diagram</w:t>
             </w:r>
           </w:p>
         </w:tc>
@@ -826,21 +808,8 @@
             <w:tcW w:w="4489" w:type="dxa"/>
           </w:tcPr>
           <w:p>
-            <w:proofErr w:type="spellStart"/>
-            <w:r>
-              <w:t>Addig</w:t>
-            </w:r>
-            <w:proofErr w:type="spellEnd"/>
-            <w:r>
-              <w:t xml:space="preserve"> [server]/</w:t>
-            </w:r>
-            <w:proofErr w:type="spellStart"/>
-            <w:r>
-              <w:t>maxretries</w:t>
-            </w:r>
-            <w:proofErr w:type="spellEnd"/>
-            <w:r>
-              <w:t xml:space="preserve"> setting description</w:t>
+            <w:r>
+              <w:t>Addig [server]/maxretries setting description</w:t>
             </w:r>
           </w:p>
         </w:tc>
@@ -967,6 +936,48 @@
           <w:p>
             <w:r>
               <w:t>Updates related to logging</w:t>
+            </w:r>
+          </w:p>
+        </w:tc>
+      </w:tr>
+      <w:tr>
+        <w:tc>
+          <w:tcPr>
+            <w:tcW w:w="1001" w:type="dxa"/>
+          </w:tcPr>
+          <w:p>
+            <w:r>
+              <w:t>1.11</w:t>
+            </w:r>
+          </w:p>
+        </w:tc>
+        <w:tc>
+          <w:tcPr>
+            <w:tcW w:w="1678" w:type="dxa"/>
+          </w:tcPr>
+          <w:p>
+            <w:r>
+              <w:t>May 18, 2018</w:t>
+            </w:r>
+          </w:p>
+        </w:tc>
+        <w:tc>
+          <w:tcPr>
+            <w:tcW w:w="2182" w:type="dxa"/>
+          </w:tcPr>
+          <w:p>
+            <w:r>
+              <w:t>Sergey Satskiy</w:t>
+            </w:r>
+          </w:p>
+        </w:tc>
+        <w:tc>
+          <w:tcPr>
+            <w:tcW w:w="4489" w:type="dxa"/>
+          </w:tcPr>
+          <w:p>
+            <w:r>
+              <w:t>Sat to keyspace mapping description</w:t>
             </w:r>
           </w:p>
         </w:tc>
@@ -1007,12 +1018,7 @@
             <w:pStyle w:val="TOCHeading"/>
           </w:pPr>
           <w:r>
-            <w:t>Table of Conte</w:t>
-          </w:r>
-          <w:bookmarkStart w:id="0" w:name="_GoBack"/>
-          <w:bookmarkEnd w:id="0"/>
-          <w:r>
-            <w:t>nts</w:t>
+            <w:t>Table of Contents</w:t>
           </w:r>
         </w:p>
         <w:p>
@@ -2561,15 +2567,10 @@
       <w:pPr>
         <w:pStyle w:val="Heading1"/>
       </w:pPr>
-      <w:bookmarkStart w:id="1" w:name="_Toc511653370"/>
-      <w:proofErr w:type="spellStart"/>
+      <w:bookmarkStart w:id="0" w:name="_Toc511653370"/>
       <w:r>
         <w:lastRenderedPageBreak/>
-        <w:t>Pubseq</w:t>
-      </w:r>
-      <w:proofErr w:type="spellEnd"/>
-      <w:r>
-        <w:t xml:space="preserve"> Gateway </w:t>
+        <w:t xml:space="preserve">Pubseq Gateway </w:t>
       </w:r>
       <w:r>
         <w:t>Server</w:t>
@@ -2580,7 +2581,7 @@
       <w:r>
         <w:t>)</w:t>
       </w:r>
-      <w:bookmarkEnd w:id="1"/>
+      <w:bookmarkEnd w:id="0"/>
     </w:p>
     <w:p>
       <w:pPr>
@@ -2598,13 +2599,8 @@
       <w:r>
         <w:t xml:space="preserve"> of the </w:t>
       </w:r>
-      <w:proofErr w:type="spellStart"/>
-      <w:r>
-        <w:t>Pubseq</w:t>
-      </w:r>
-      <w:proofErr w:type="spellEnd"/>
-      <w:r>
-        <w:t xml:space="preserve"> Gateway </w:t>
+      <w:r>
+        <w:t xml:space="preserve">Pubseq Gateway </w:t>
       </w:r>
       <w:r>
         <w:t xml:space="preserve">server </w:t>
@@ -2616,15 +2612,7 @@
         <w:t>.</w:t>
       </w:r>
       <w:r>
-        <w:t xml:space="preserve"> </w:t>
-      </w:r>
-      <w:proofErr w:type="gramStart"/>
-      <w:r>
-        <w:t>Basically</w:t>
-      </w:r>
-      <w:proofErr w:type="gramEnd"/>
-      <w:r>
-        <w:t xml:space="preserve"> the server </w:t>
+        <w:t xml:space="preserve"> Basically the server </w:t>
       </w:r>
       <w:r>
         <w:t>provides two types of services:</w:t>
@@ -2656,13 +2644,8 @@
         <w:t>blobs</w:t>
       </w:r>
       <w:r>
-        <w:t xml:space="preserve"> retrieval with its </w:t>
-      </w:r>
-      <w:proofErr w:type="spellStart"/>
-      <w:r>
-        <w:t>accsessions</w:t>
-      </w:r>
-      <w:proofErr w:type="spellEnd"/>
+        <w:t xml:space="preserve"> retrieval with its accsessions</w:t>
+      </w:r>
     </w:p>
     <w:p>
       <w:pPr>
@@ -2679,11 +2662,11 @@
       <w:pPr>
         <w:pStyle w:val="Heading1"/>
       </w:pPr>
-      <w:bookmarkStart w:id="2" w:name="_Toc511653371"/>
+      <w:bookmarkStart w:id="1" w:name="_Toc511653371"/>
       <w:r>
         <w:t>Requirements</w:t>
       </w:r>
-      <w:bookmarkEnd w:id="2"/>
+      <w:bookmarkEnd w:id="1"/>
     </w:p>
     <w:p>
       <w:pPr>
@@ -2692,13 +2675,8 @@
       <w:r>
         <w:t xml:space="preserve">Below is a list of major requirements to the </w:t>
       </w:r>
-      <w:proofErr w:type="spellStart"/>
-      <w:r>
-        <w:t>Pubseq</w:t>
-      </w:r>
-      <w:proofErr w:type="spellEnd"/>
-      <w:r>
-        <w:t xml:space="preserve"> Gateway </w:t>
+      <w:r>
+        <w:t xml:space="preserve">Pubseq Gateway </w:t>
       </w:r>
       <w:r>
         <w:t>server.</w:t>
@@ -2864,37 +2842,24 @@
       <w:pPr>
         <w:pStyle w:val="Heading1"/>
       </w:pPr>
-      <w:bookmarkStart w:id="3" w:name="_Toc511653372"/>
+      <w:bookmarkStart w:id="2" w:name="_Toc511653372"/>
       <w:r>
         <w:lastRenderedPageBreak/>
         <w:t>Overview</w:t>
       </w:r>
-      <w:bookmarkEnd w:id="3"/>
-    </w:p>
-    <w:p>
-      <w:r>
-        <w:t xml:space="preserve">Basically, the </w:t>
-      </w:r>
-      <w:proofErr w:type="spellStart"/>
-      <w:r>
-        <w:t>Pubseq</w:t>
-      </w:r>
-      <w:proofErr w:type="spellEnd"/>
-      <w:r>
-        <w:t xml:space="preserve"> Gateway server is stateless and operates in request – response mode.</w:t>
+      <w:bookmarkEnd w:id="2"/>
+    </w:p>
+    <w:p>
+      <w:r>
+        <w:t>Basically, the Pubseq Gateway server is stateless and operates in request – response mode.</w:t>
       </w:r>
     </w:p>
     <w:p>
       <w:r>
         <w:t xml:space="preserve">The diagram below shows the main actors and entities involved into a typical </w:t>
       </w:r>
-      <w:proofErr w:type="spellStart"/>
-      <w:r>
-        <w:t>Pubseq</w:t>
-      </w:r>
-      <w:proofErr w:type="spellEnd"/>
-      <w:r>
-        <w:t xml:space="preserve"> Gateway</w:t>
+      <w:r>
+        <w:t>Pubseq Gateway</w:t>
       </w:r>
       <w:r>
         <w:t xml:space="preserve"> application.</w:t>
@@ -2928,7 +2893,7 @@
           <v:shape id="_x0000_i1025" type="#_x0000_t75" style="width:467.25pt;height:232.5pt" o:ole="">
             <v:imagedata r:id="rId11" o:title=""/>
           </v:shape>
-          <o:OLEObject Type="Embed" ProgID="Visio.Drawing.15" ShapeID="_x0000_i1025" DrawAspect="Content" ObjectID="_1587538859" r:id="rId12"/>
+          <o:OLEObject Type="Embed" ProgID="Visio.Drawing.15" ShapeID="_x0000_i1025" DrawAspect="Content" ObjectID="_1588164240" r:id="rId12"/>
         </w:object>
       </w:r>
     </w:p>
@@ -2946,27 +2911,14 @@
       <w:r>
         <w:t xml:space="preserve">with the </w:t>
       </w:r>
-      <w:proofErr w:type="spellStart"/>
-      <w:r>
-        <w:t>Pubseq</w:t>
-      </w:r>
-      <w:proofErr w:type="spellEnd"/>
-      <w:r>
-        <w:t xml:space="preserve"> Gateway </w:t>
+      <w:r>
+        <w:t xml:space="preserve">Pubseq Gateway </w:t>
       </w:r>
       <w:r>
         <w:t>server via an API</w:t>
       </w:r>
       <w:r>
-        <w:t xml:space="preserve"> (</w:t>
-      </w:r>
-      <w:proofErr w:type="spellStart"/>
-      <w:r>
-        <w:t>psg_client</w:t>
-      </w:r>
-      <w:proofErr w:type="spellEnd"/>
-      <w:r>
-        <w:t xml:space="preserve"> library)</w:t>
+        <w:t xml:space="preserve"> (psg_client library)</w:t>
       </w:r>
       <w:r>
         <w:t>,</w:t>
@@ -2995,39 +2947,20 @@
         <w:jc w:val="both"/>
       </w:pPr>
       <w:r>
-        <w:t xml:space="preserve">The Cassandra DB stores two major types of objects: resolutions for accessors and BLOBs. </w:t>
-      </w:r>
-      <w:proofErr w:type="gramStart"/>
-      <w:r>
-        <w:t>So</w:t>
-      </w:r>
-      <w:proofErr w:type="gramEnd"/>
-      <w:r>
-        <w:t xml:space="preserve"> the clients receive the BLOBs through the </w:t>
-      </w:r>
-      <w:proofErr w:type="spellStart"/>
-      <w:r>
-        <w:t>pubseq</w:t>
-      </w:r>
-      <w:proofErr w:type="spellEnd"/>
-      <w:r>
-        <w:t xml:space="preserve"> server while the resolutions are used by the server internally.</w:t>
-      </w:r>
+        <w:t>The Cassandra DB stores two major types of objects: resolutions for accessors and BLOBs. So the clients receive the BLOBs through the pubseq server while the resolutions are used by the server internally.</w:t>
+      </w:r>
+      <w:r>
+        <w:t xml:space="preserve"> Also the Cassandra DB stores mapping information between sat and the DB keyspace. This information is retrieved once at the server start and then used throughout the server life cycle.</w:t>
+      </w:r>
+      <w:bookmarkStart w:id="3" w:name="_GoBack"/>
+      <w:bookmarkEnd w:id="3"/>
     </w:p>
     <w:p>
       <w:pPr>
         <w:jc w:val="both"/>
       </w:pPr>
       <w:r>
-        <w:t xml:space="preserve">To speed up the resolution process there is a local copy of them stored in an LMDB file. The file is populated by a synchronization utility </w:t>
-      </w:r>
-      <w:proofErr w:type="spellStart"/>
-      <w:r>
-        <w:t>showen</w:t>
-      </w:r>
-      <w:proofErr w:type="spellEnd"/>
-      <w:r>
-        <w:t xml:space="preserve"> on the diagram in green.</w:t>
+        <w:t>To speed up the resolution process there is a local copy of them stored in an LMDB file. The file is populated by a synchronization utility showen on the diagram in green.</w:t>
       </w:r>
     </w:p>
     <w:p>
@@ -3061,23 +2994,7 @@
         <w:jc w:val="both"/>
       </w:pPr>
       <w:r>
-        <w:t xml:space="preserve">The </w:t>
-      </w:r>
-      <w:proofErr w:type="spellStart"/>
-      <w:r>
-        <w:t>responces</w:t>
-      </w:r>
-      <w:proofErr w:type="spellEnd"/>
-      <w:r>
-        <w:t xml:space="preserve"> differ depending on a stage. If a problem is detected with the received URL or with the parameters then the standard HTTP/2 way is used. I.e. the status code can be 404, 400, 502, 503 etc. depending on a </w:t>
-      </w:r>
-      <w:proofErr w:type="gramStart"/>
-      <w:r>
-        <w:t>particular case</w:t>
-      </w:r>
-      <w:proofErr w:type="gramEnd"/>
-      <w:r>
-        <w:t>.</w:t>
+        <w:t>The responces differ depending on a stage. If a problem is detected with the received URL or with the parameters then the standard HTTP/2 way is used. I.e. the status code can be 404, 400, 502, 503 etc. depending on a particular case.</w:t>
       </w:r>
     </w:p>
     <w:p>
@@ -3121,79 +3038,7 @@
           <w:sz w:val="20"/>
           <w:szCs w:val="20"/>
         </w:rPr>
-        <w:t>\n\</w:t>
-      </w:r>
-      <w:proofErr w:type="spellStart"/>
-      <w:r>
-        <w:rPr>
-          <w:rFonts w:ascii="Courier New" w:eastAsia="Times New Roman" w:hAnsi="Courier New" w:cs="Courier New"/>
-          <w:sz w:val="20"/>
-          <w:szCs w:val="20"/>
-        </w:rPr>
-        <w:t>nPSG</w:t>
-      </w:r>
-      <w:proofErr w:type="spellEnd"/>
-      <w:r>
-        <w:rPr>
-          <w:rFonts w:ascii="Courier New" w:eastAsia="Times New Roman" w:hAnsi="Courier New" w:cs="Courier New"/>
-          <w:sz w:val="20"/>
-          <w:szCs w:val="20"/>
-        </w:rPr>
-        <w:t xml:space="preserve">-Reply-Chunk: </w:t>
-      </w:r>
-      <w:proofErr w:type="spellStart"/>
-      <w:r>
-        <w:rPr>
-          <w:rFonts w:ascii="Courier New" w:eastAsia="Times New Roman" w:hAnsi="Courier New" w:cs="Courier New"/>
-          <w:sz w:val="20"/>
-          <w:szCs w:val="20"/>
-        </w:rPr>
-        <w:t>item_type</w:t>
-      </w:r>
-      <w:proofErr w:type="spellEnd"/>
-      <w:r>
-        <w:rPr>
-          <w:rFonts w:ascii="Courier New" w:eastAsia="Times New Roman" w:hAnsi="Courier New" w:cs="Courier New"/>
-          <w:sz w:val="20"/>
-          <w:szCs w:val="20"/>
-        </w:rPr>
-        <w:t>=...&amp;</w:t>
-      </w:r>
-      <w:proofErr w:type="spellStart"/>
-      <w:r>
-        <w:rPr>
-          <w:rFonts w:ascii="Courier New" w:eastAsia="Times New Roman" w:hAnsi="Courier New" w:cs="Courier New"/>
-          <w:sz w:val="20"/>
-          <w:szCs w:val="20"/>
-        </w:rPr>
-        <w:t>chunk_type</w:t>
-      </w:r>
-      <w:proofErr w:type="spellEnd"/>
-      <w:r>
-        <w:rPr>
-          <w:rFonts w:ascii="Courier New" w:eastAsia="Times New Roman" w:hAnsi="Courier New" w:cs="Courier New"/>
-          <w:sz w:val="20"/>
-          <w:szCs w:val="20"/>
-        </w:rPr>
-        <w:t>=</w:t>
-      </w:r>
-      <w:proofErr w:type="gramStart"/>
-      <w:r>
-        <w:rPr>
-          <w:rFonts w:ascii="Courier New" w:eastAsia="Times New Roman" w:hAnsi="Courier New" w:cs="Courier New"/>
-          <w:sz w:val="20"/>
-          <w:szCs w:val="20"/>
-        </w:rPr>
-        <w:t>...[</w:t>
-      </w:r>
-      <w:proofErr w:type="gramEnd"/>
-      <w:r>
-        <w:rPr>
-          <w:rFonts w:ascii="Courier New" w:eastAsia="Times New Roman" w:hAnsi="Courier New" w:cs="Courier New"/>
-          <w:sz w:val="20"/>
-          <w:szCs w:val="20"/>
-        </w:rPr>
-        <w:t>&amp;size=...]&amp;...\n</w:t>
+        <w:t>\n\nPSG-Reply-Chunk: item_type=...&amp;chunk_type=...[&amp;size=...]&amp;...\n</w:t>
       </w:r>
     </w:p>
     <w:p>
@@ -3346,23 +3191,7 @@
         <w:jc w:val="both"/>
       </w:pPr>
       <w:r>
-        <w:t xml:space="preserve">All data chunks can appear in any order, including </w:t>
-      </w:r>
-      <w:proofErr w:type="spellStart"/>
-      <w:r>
-        <w:t>item_type</w:t>
-      </w:r>
-      <w:proofErr w:type="spellEnd"/>
-      <w:r>
-        <w:t xml:space="preserve">=resolution and </w:t>
-      </w:r>
-      <w:proofErr w:type="spellStart"/>
-      <w:r>
-        <w:t>item_type</w:t>
-      </w:r>
-      <w:proofErr w:type="spellEnd"/>
-      <w:r>
-        <w:t>=reply.</w:t>
+        <w:t>All data chunks can appear in any order, including item_type=resolution and item_type=reply.</w:t>
       </w:r>
     </w:p>
     <w:p>
@@ -3370,47 +3199,7 @@
         <w:jc w:val="both"/>
       </w:pPr>
       <w:r>
-        <w:t xml:space="preserve">For each data blob, </w:t>
-      </w:r>
-      <w:proofErr w:type="spellStart"/>
-      <w:r>
-        <w:t>blob_n_chunks</w:t>
-      </w:r>
-      <w:proofErr w:type="spellEnd"/>
-      <w:r>
-        <w:t xml:space="preserve"> must appear in an </w:t>
-      </w:r>
-      <w:proofErr w:type="spellStart"/>
-      <w:r>
-        <w:t>item_type</w:t>
-      </w:r>
-      <w:proofErr w:type="spellEnd"/>
-      <w:r>
-        <w:t>=</w:t>
-      </w:r>
-      <w:proofErr w:type="spellStart"/>
-      <w:r>
-        <w:t>blob&amp;chunk_type</w:t>
-      </w:r>
-      <w:proofErr w:type="spellEnd"/>
-      <w:r>
-        <w:t xml:space="preserve">=meta. It must account for </w:t>
-      </w:r>
-      <w:proofErr w:type="gramStart"/>
-      <w:r>
-        <w:t>each and every</w:t>
-      </w:r>
-      <w:proofErr w:type="gramEnd"/>
-      <w:r>
-        <w:t xml:space="preserve"> chunk of data (PSG-Reply-Chunk – regardless of the </w:t>
-      </w:r>
-      <w:proofErr w:type="spellStart"/>
-      <w:r>
-        <w:t>chunk_type</w:t>
-      </w:r>
-      <w:proofErr w:type="spellEnd"/>
-      <w:r>
-        <w:t>, and including itself too) related to this particular data blob.</w:t>
+        <w:t>For each data blob, blob_n_chunks must appear in an item_type=blob&amp;chunk_type=meta. It must account for each and every chunk of data (PSG-Reply-Chunk – regardless of the chunk_type, and including itself too) related to this particular data blob.</w:t>
       </w:r>
     </w:p>
     <w:p>
@@ -3433,31 +3222,7 @@
       </w:r>
       <w:r>
         <w:br/>
-        <w:t xml:space="preserve">PSG-Reply-Chunk: </w:t>
-      </w:r>
-      <w:proofErr w:type="spellStart"/>
-      <w:r>
-        <w:t>item_type</w:t>
-      </w:r>
-      <w:proofErr w:type="spellEnd"/>
-      <w:r>
-        <w:t>=</w:t>
-      </w:r>
-      <w:proofErr w:type="spellStart"/>
-      <w:r>
-        <w:t>resolution&amp;chunk_type</w:t>
-      </w:r>
-      <w:proofErr w:type="spellEnd"/>
-      <w:r>
-        <w:t>=</w:t>
-      </w:r>
-      <w:proofErr w:type="spellStart"/>
-      <w:r>
-        <w:t>data&amp;size</w:t>
-      </w:r>
-      <w:proofErr w:type="spellEnd"/>
-      <w:r>
-        <w:t>=1001&amp;....</w:t>
+        <w:t>PSG-Reply-Chunk: item_type=resolution&amp;chunk_type=data&amp;size=1001&amp;....</w:t>
       </w:r>
     </w:p>
     <w:p>
@@ -3520,31 +3285,7 @@
         <w:pStyle w:val="HTMLPreformatted"/>
       </w:pPr>
       <w:r>
-        <w:t xml:space="preserve">PSG-Reply-Chunk: </w:t>
-      </w:r>
-      <w:proofErr w:type="spellStart"/>
-      <w:r>
-        <w:t>item_type</w:t>
-      </w:r>
-      <w:proofErr w:type="spellEnd"/>
-      <w:r>
-        <w:t>=</w:t>
-      </w:r>
-      <w:proofErr w:type="spellStart"/>
-      <w:r>
-        <w:t>reply&amp;chunk_type</w:t>
-      </w:r>
-      <w:proofErr w:type="spellEnd"/>
-      <w:r>
-        <w:t>=</w:t>
-      </w:r>
-      <w:proofErr w:type="spellStart"/>
-      <w:r>
-        <w:t>meta&amp;reply_n_chunks</w:t>
-      </w:r>
-      <w:proofErr w:type="spellEnd"/>
-      <w:r>
-        <w:t>=133</w:t>
+        <w:t>PSG-Reply-Chunk: item_type=reply&amp;chunk_type=meta&amp;reply_n_chunks=133</w:t>
       </w:r>
     </w:p>
     <w:p>
@@ -3688,11 +3429,9 @@
             <w:pPr>
               <w:jc w:val="both"/>
             </w:pPr>
-            <w:proofErr w:type="spellStart"/>
             <w:r>
               <w:t>blob_id</w:t>
             </w:r>
-            <w:proofErr w:type="spellEnd"/>
           </w:p>
         </w:tc>
         <w:tc>
@@ -3704,15 +3443,7 @@
               <w:jc w:val="both"/>
             </w:pPr>
             <w:r>
-              <w:t>The blob identifier which appears in the form of &lt;sat</w:t>
-            </w:r>
-            <w:proofErr w:type="gramStart"/>
-            <w:r>
-              <w:t>&gt;.&lt;</w:t>
-            </w:r>
-            <w:proofErr w:type="gramEnd"/>
-            <w:r>
-              <w:t>sat key&gt; where both are integers.</w:t>
+              <w:t>The blob identifier which appears in the form of &lt;sat&gt;.&lt;sat key&gt; where both are integers.</w:t>
             </w:r>
           </w:p>
         </w:tc>
@@ -3726,11 +3457,9 @@
             <w:pPr>
               <w:jc w:val="both"/>
             </w:pPr>
-            <w:proofErr w:type="spellStart"/>
             <w:r>
               <w:t>blob_chunk</w:t>
             </w:r>
-            <w:proofErr w:type="spellEnd"/>
           </w:p>
         </w:tc>
         <w:tc>
@@ -3756,11 +3485,9 @@
             <w:pPr>
               <w:jc w:val="both"/>
             </w:pPr>
-            <w:proofErr w:type="spellStart"/>
             <w:r>
               <w:t>blob_n_chunks</w:t>
             </w:r>
-            <w:proofErr w:type="spellEnd"/>
           </w:p>
         </w:tc>
         <w:tc>
@@ -3789,11 +3516,9 @@
             <w:pPr>
               <w:jc w:val="both"/>
             </w:pPr>
-            <w:proofErr w:type="spellStart"/>
             <w:r>
               <w:t>blob_n_data_chunks</w:t>
             </w:r>
-            <w:proofErr w:type="spellEnd"/>
           </w:p>
         </w:tc>
         <w:tc>
@@ -4009,11 +3734,9 @@
             <w:pPr>
               <w:jc w:val="both"/>
             </w:pPr>
-            <w:proofErr w:type="spellStart"/>
             <w:r>
               <w:t>reply_n_chunks</w:t>
             </w:r>
-            <w:proofErr w:type="spellEnd"/>
           </w:p>
         </w:tc>
         <w:tc>
@@ -4054,13 +3777,8 @@
       <w:r>
         <w:t xml:space="preserve">The diagram below shows the files used by </w:t>
       </w:r>
-      <w:proofErr w:type="spellStart"/>
-      <w:r>
-        <w:t>Pubseq</w:t>
-      </w:r>
-      <w:proofErr w:type="spellEnd"/>
-      <w:r>
-        <w:t xml:space="preserve"> Gateway</w:t>
+      <w:r>
+        <w:t>Pubseq Gateway</w:t>
       </w:r>
       <w:r>
         <w:t xml:space="preserve"> server.</w:t>
@@ -4075,7 +3793,7 @@
           <v:shape id="_x0000_i1026" type="#_x0000_t75" style="width:367.5pt;height:79.5pt" o:ole="">
             <v:imagedata r:id="rId13" o:title=""/>
           </v:shape>
-          <o:OLEObject Type="Embed" ProgID="Visio.Drawing.15" ShapeID="_x0000_i1026" DrawAspect="Content" ObjectID="_1587538860" r:id="rId14"/>
+          <o:OLEObject Type="Embed" ProgID="Visio.Drawing.15" ShapeID="_x0000_i1026" DrawAspect="Content" ObjectID="_1588164241" r:id="rId14"/>
         </w:object>
       </w:r>
     </w:p>
@@ -4084,13 +3802,8 @@
       <w:pPr>
         <w:jc w:val="both"/>
       </w:pPr>
-      <w:proofErr w:type="spellStart"/>
-      <w:r>
-        <w:t>Pubseq</w:t>
-      </w:r>
-      <w:proofErr w:type="spellEnd"/>
-      <w:r>
-        <w:t xml:space="preserve"> Gateway </w:t>
+      <w:r>
+        <w:t xml:space="preserve">Pubseq Gateway </w:t>
       </w:r>
       <w:r>
         <w:t xml:space="preserve">reads its configuration file (usually named </w:t>
@@ -4132,15 +3845,7 @@
     </w:p>
     <w:p>
       <w:r>
-        <w:t xml:space="preserve">The server accepts HTTP requests. The section describes the requests and the server </w:t>
-      </w:r>
-      <w:proofErr w:type="spellStart"/>
-      <w:r>
-        <w:t>responces</w:t>
-      </w:r>
-      <w:proofErr w:type="spellEnd"/>
-      <w:r>
-        <w:t>.</w:t>
+        <w:t>The server accepts HTTP requests. The section describes the requests and the server responces.</w:t>
       </w:r>
     </w:p>
     <w:p>
@@ -4166,15 +3871,7 @@
         <w:t>http://</w:t>
       </w:r>
       <w:r>
-        <w:t>&lt;</w:t>
-      </w:r>
-      <w:proofErr w:type="gramStart"/>
-      <w:r>
-        <w:t>host:port</w:t>
-      </w:r>
-      <w:proofErr w:type="gramEnd"/>
-      <w:r>
-        <w:t>&gt;/ID/getblob?blob_id</w:t>
+        <w:t>&lt;host:port&gt;/ID/getblob?blob_id</w:t>
       </w:r>
       <w:r>
         <w:t>=</w:t>
@@ -4232,13 +3929,9 @@
             <w:tcW w:w="4675" w:type="dxa"/>
           </w:tcPr>
           <w:p>
-            <w:proofErr w:type="spellStart"/>
-            <w:proofErr w:type="gramStart"/>
             <w:r>
               <w:t>host:port</w:t>
             </w:r>
-            <w:proofErr w:type="spellEnd"/>
-            <w:proofErr w:type="gramEnd"/>
           </w:p>
         </w:tc>
         <w:tc>
@@ -4293,11 +3986,9 @@
             <w:tcW w:w="4675" w:type="dxa"/>
           </w:tcPr>
           <w:p>
-            <w:proofErr w:type="spellStart"/>
             <w:r>
               <w:t>sat_key</w:t>
             </w:r>
-            <w:proofErr w:type="spellEnd"/>
           </w:p>
         </w:tc>
         <w:tc>
@@ -4361,69 +4052,14 @@
         <w:t>http://</w:t>
       </w:r>
       <w:r>
-        <w:t>&lt;</w:t>
-      </w:r>
-      <w:proofErr w:type="gramStart"/>
-      <w:r>
-        <w:t>host:port</w:t>
-      </w:r>
-      <w:proofErr w:type="gramEnd"/>
-      <w:r>
-        <w:t>&gt;/ID/get?accession=&lt;accession&gt;&amp;resolution=&lt;res&gt;&amp;main_blob=&lt;mb&gt;&amp;</w:t>
+        <w:t>&lt;host:port&gt;/ID/get?accession=&lt;accession&gt;&amp;resolution=&lt;res&gt;&amp;main_blob=&lt;mb&gt;&amp;</w:t>
       </w:r>
       <w:r>
         <w:br/>
-      </w:r>
-      <w:proofErr w:type="spellStart"/>
-      <w:r>
-        <w:t>prefer_non_split</w:t>
-      </w:r>
-      <w:proofErr w:type="spellEnd"/>
-      <w:r>
-        <w:t>=&lt;</w:t>
-      </w:r>
-      <w:proofErr w:type="spellStart"/>
-      <w:r>
-        <w:t>pns</w:t>
-      </w:r>
-      <w:proofErr w:type="spellEnd"/>
-      <w:r>
-        <w:t>&gt;&amp;</w:t>
-      </w:r>
-      <w:proofErr w:type="spellStart"/>
-      <w:r>
-        <w:t>named</w:t>
-      </w:r>
-      <w:r>
-        <w:t>_annots</w:t>
-      </w:r>
-      <w:proofErr w:type="spellEnd"/>
-      <w:r>
-        <w:t>=&lt;</w:t>
-      </w:r>
-      <w:proofErr w:type="spellStart"/>
-      <w:r>
-        <w:t>na</w:t>
-      </w:r>
-      <w:proofErr w:type="spellEnd"/>
-      <w:r>
-        <w:t>&gt;&amp;</w:t>
-      </w:r>
-      <w:proofErr w:type="spellStart"/>
-      <w:r>
-        <w:t>external_annots</w:t>
-      </w:r>
-      <w:proofErr w:type="spellEnd"/>
-      <w:r>
-        <w:t>=&lt;</w:t>
-      </w:r>
-      <w:proofErr w:type="spellStart"/>
-      <w:r>
-        <w:t>ea</w:t>
-      </w:r>
-      <w:proofErr w:type="spellEnd"/>
-      <w:r>
-        <w:t>&gt;</w:t>
+        <w:t>prefer_non_split=&lt;pns&gt;&amp;named</w:t>
+      </w:r>
+      <w:r>
+        <w:t>_annots=&lt;na&gt;&amp;external_annots=&lt;ea&gt;</w:t>
       </w:r>
     </w:p>
     <w:p>
@@ -4475,13 +4111,9 @@
             <w:tcW w:w="3145" w:type="dxa"/>
           </w:tcPr>
           <w:p>
-            <w:proofErr w:type="spellStart"/>
-            <w:proofErr w:type="gramStart"/>
             <w:r>
               <w:t>host:port</w:t>
             </w:r>
-            <w:proofErr w:type="spellEnd"/>
-            <w:proofErr w:type="gramEnd"/>
           </w:p>
         </w:tc>
         <w:tc>
@@ -4587,11 +4219,9 @@
             <w:tcW w:w="3145" w:type="dxa"/>
           </w:tcPr>
           <w:p>
-            <w:proofErr w:type="spellStart"/>
             <w:r>
               <w:t>mb</w:t>
             </w:r>
-            <w:proofErr w:type="spellEnd"/>
           </w:p>
         </w:tc>
         <w:tc>
@@ -4640,11 +4270,9 @@
             <w:tcW w:w="3145" w:type="dxa"/>
           </w:tcPr>
           <w:p>
-            <w:proofErr w:type="spellStart"/>
             <w:r>
               <w:t>pns</w:t>
             </w:r>
-            <w:proofErr w:type="spellEnd"/>
           </w:p>
         </w:tc>
         <w:tc>
@@ -4655,13 +4283,8 @@
             <w:r>
               <w:t xml:space="preserve">The flag which tells if </w:t>
             </w:r>
-            <w:proofErr w:type="gramStart"/>
-            <w:r>
-              <w:t>non split</w:t>
-            </w:r>
-            <w:proofErr w:type="gramEnd"/>
-            <w:r>
-              <w:t xml:space="preserve"> option is preferred</w:t>
+            <w:r>
+              <w:t>non split option is preferred</w:t>
             </w:r>
             <w:r>
               <w:t>. Accepted values (case sensitive):</w:t>
@@ -4712,11 +4335,9 @@
             <w:tcW w:w="3145" w:type="dxa"/>
           </w:tcPr>
           <w:p>
-            <w:proofErr w:type="spellStart"/>
             <w:r>
               <w:t>na</w:t>
             </w:r>
-            <w:proofErr w:type="spellEnd"/>
           </w:p>
         </w:tc>
         <w:tc>
@@ -4770,11 +4391,9 @@
             <w:tcW w:w="3145" w:type="dxa"/>
           </w:tcPr>
           <w:p>
-            <w:proofErr w:type="spellStart"/>
             <w:r>
               <w:t>ea</w:t>
             </w:r>
-            <w:proofErr w:type="spellEnd"/>
           </w:p>
         </w:tc>
         <w:tc>
@@ -4824,15 +4443,7 @@
         <w:t>http://</w:t>
       </w:r>
       <w:r>
-        <w:t>&lt;</w:t>
-      </w:r>
-      <w:proofErr w:type="gramStart"/>
-      <w:r>
-        <w:t>host:port</w:t>
-      </w:r>
-      <w:proofErr w:type="gramEnd"/>
-      <w:r>
-        <w:t>&gt;/ADMIN/config</w:t>
+        <w:t>&lt;host:port&gt;/ADMIN/config</w:t>
       </w:r>
     </w:p>
     <w:p>
@@ -4885,13 +4496,9 @@
             <w:tcW w:w="4675" w:type="dxa"/>
           </w:tcPr>
           <w:p>
-            <w:proofErr w:type="spellStart"/>
-            <w:proofErr w:type="gramStart"/>
             <w:r>
               <w:t>host:port</w:t>
             </w:r>
-            <w:proofErr w:type="spellEnd"/>
-            <w:proofErr w:type="gramEnd"/>
           </w:p>
         </w:tc>
         <w:tc>
@@ -4914,26 +4521,13 @@
     </w:p>
     <w:p>
       <w:r>
-        <w:t>The HTTP header Content-Type is set to “application/</w:t>
-      </w:r>
-      <w:proofErr w:type="spellStart"/>
-      <w:r>
-        <w:t>json</w:t>
-      </w:r>
-      <w:proofErr w:type="spellEnd"/>
-      <w:r>
-        <w:t>”</w:t>
-      </w:r>
-    </w:p>
-    <w:p>
-      <w:r>
-        <w:t xml:space="preserve">The HTTP header Content-Length is set </w:t>
-      </w:r>
-      <w:proofErr w:type="spellStart"/>
-      <w:r>
-        <w:t>approprietely</w:t>
-      </w:r>
-      <w:proofErr w:type="spellEnd"/>
+        <w:t>The HTTP header Content-Type is set to “application/json”</w:t>
+      </w:r>
+    </w:p>
+    <w:p>
+      <w:r>
+        <w:t>The HTTP header Content-Length is set approprietely</w:t>
+      </w:r>
     </w:p>
     <w:p>
       <w:r>
@@ -4989,11 +4583,9 @@
             <w:tcW w:w="3116" w:type="dxa"/>
           </w:tcPr>
           <w:p>
-            <w:proofErr w:type="spellStart"/>
             <w:r>
               <w:t>ConfigurationFilePath</w:t>
             </w:r>
-            <w:proofErr w:type="spellEnd"/>
           </w:p>
         </w:tc>
         <w:tc>
@@ -5074,15 +4666,7 @@
         <w:t>http://</w:t>
       </w:r>
       <w:r>
-        <w:t>&lt;</w:t>
-      </w:r>
-      <w:proofErr w:type="gramStart"/>
-      <w:r>
-        <w:t>host:port</w:t>
-      </w:r>
-      <w:proofErr w:type="gramEnd"/>
-      <w:r>
-        <w:t>&gt;/ADMIN/info</w:t>
+        <w:t>&lt;host:port&gt;/ADMIN/info</w:t>
       </w:r>
     </w:p>
     <w:p>
@@ -5134,13 +4718,9 @@
             <w:tcW w:w="4675" w:type="dxa"/>
           </w:tcPr>
           <w:p>
-            <w:proofErr w:type="spellStart"/>
-            <w:proofErr w:type="gramStart"/>
             <w:r>
               <w:t>host:port</w:t>
             </w:r>
-            <w:proofErr w:type="spellEnd"/>
-            <w:proofErr w:type="gramEnd"/>
           </w:p>
         </w:tc>
         <w:tc>
@@ -5163,26 +4743,13 @@
     </w:p>
     <w:p>
       <w:r>
-        <w:t>The HTTP header Content-Type is set to “application/</w:t>
-      </w:r>
-      <w:proofErr w:type="spellStart"/>
-      <w:r>
-        <w:t>json</w:t>
-      </w:r>
-      <w:proofErr w:type="spellEnd"/>
-      <w:r>
-        <w:t>”</w:t>
-      </w:r>
-    </w:p>
-    <w:p>
-      <w:r>
-        <w:t xml:space="preserve">The HTTP header Content-Length is set </w:t>
-      </w:r>
-      <w:proofErr w:type="spellStart"/>
-      <w:r>
-        <w:t>approprietely</w:t>
-      </w:r>
-      <w:proofErr w:type="spellEnd"/>
+        <w:t>The HTTP header Content-Type is set to “application/json”</w:t>
+      </w:r>
+    </w:p>
+    <w:p>
+      <w:r>
+        <w:t>The HTTP header Content-Length is set approprietely</w:t>
+      </w:r>
     </w:p>
     <w:p>
       <w:r>
@@ -5270,11 +4837,9 @@
             <w:tcW w:w="2695" w:type="dxa"/>
           </w:tcPr>
           <w:p>
-            <w:proofErr w:type="spellStart"/>
             <w:r>
               <w:t>ExecutablePath</w:t>
             </w:r>
-            <w:proofErr w:type="spellEnd"/>
           </w:p>
         </w:tc>
         <w:tc>
@@ -5304,11 +4869,9 @@
             <w:tcW w:w="2695" w:type="dxa"/>
           </w:tcPr>
           <w:p>
-            <w:proofErr w:type="spellStart"/>
             <w:r>
               <w:t>CommandLineArguments</w:t>
             </w:r>
-            <w:proofErr w:type="spellEnd"/>
           </w:p>
         </w:tc>
         <w:tc>
@@ -5338,12 +4901,10 @@
             <w:tcW w:w="2695" w:type="dxa"/>
           </w:tcPr>
           <w:p>
-            <w:proofErr w:type="spellStart"/>
             <w:r>
               <w:lastRenderedPageBreak/>
               <w:t>UserTime</w:t>
             </w:r>
-            <w:proofErr w:type="spellEnd"/>
           </w:p>
         </w:tc>
         <w:tc>
@@ -5378,11 +4939,9 @@
             <w:tcW w:w="2695" w:type="dxa"/>
           </w:tcPr>
           <w:p>
-            <w:proofErr w:type="spellStart"/>
             <w:r>
               <w:t>SystemTime</w:t>
             </w:r>
-            <w:proofErr w:type="spellEnd"/>
           </w:p>
         </w:tc>
         <w:tc>
@@ -5417,11 +4976,9 @@
             <w:tcW w:w="2695" w:type="dxa"/>
           </w:tcPr>
           <w:p>
-            <w:proofErr w:type="spellStart"/>
             <w:r>
               <w:t>PhysicalMemory</w:t>
             </w:r>
-            <w:proofErr w:type="spellEnd"/>
           </w:p>
         </w:tc>
         <w:tc>
@@ -5456,11 +5013,9 @@
             <w:tcW w:w="2695" w:type="dxa"/>
           </w:tcPr>
           <w:p>
-            <w:proofErr w:type="spellStart"/>
             <w:r>
               <w:t>MemoryUsedTotal</w:t>
             </w:r>
-            <w:proofErr w:type="spellEnd"/>
           </w:p>
         </w:tc>
         <w:tc>
@@ -5495,11 +5050,9 @@
             <w:tcW w:w="2695" w:type="dxa"/>
           </w:tcPr>
           <w:p>
-            <w:proofErr w:type="spellStart"/>
             <w:r>
               <w:t>MemoryUsedResident</w:t>
             </w:r>
-            <w:proofErr w:type="spellEnd"/>
           </w:p>
         </w:tc>
         <w:tc>
@@ -5534,11 +5087,9 @@
             <w:tcW w:w="2695" w:type="dxa"/>
           </w:tcPr>
           <w:p>
-            <w:proofErr w:type="spellStart"/>
             <w:r>
               <w:t>MemoryUsedShared</w:t>
             </w:r>
-            <w:proofErr w:type="spellEnd"/>
           </w:p>
         </w:tc>
         <w:tc>
@@ -5573,11 +5124,9 @@
             <w:tcW w:w="2695" w:type="dxa"/>
           </w:tcPr>
           <w:p>
-            <w:proofErr w:type="spellStart"/>
             <w:r>
               <w:t>ProcFDSoftLimit</w:t>
             </w:r>
-            <w:proofErr w:type="spellEnd"/>
           </w:p>
         </w:tc>
         <w:tc>
@@ -5612,11 +5161,9 @@
             <w:tcW w:w="2695" w:type="dxa"/>
           </w:tcPr>
           <w:p>
-            <w:proofErr w:type="spellStart"/>
             <w:r>
               <w:t>ProcFDHardLimit</w:t>
             </w:r>
-            <w:proofErr w:type="spellEnd"/>
           </w:p>
         </w:tc>
         <w:tc>
@@ -5651,11 +5198,9 @@
             <w:tcW w:w="2695" w:type="dxa"/>
           </w:tcPr>
           <w:p>
-            <w:proofErr w:type="spellStart"/>
             <w:r>
               <w:t>ProcFDUsed</w:t>
             </w:r>
-            <w:proofErr w:type="spellEnd"/>
           </w:p>
         </w:tc>
         <w:tc>
@@ -5690,11 +5235,9 @@
             <w:tcW w:w="2695" w:type="dxa"/>
           </w:tcPr>
           <w:p>
-            <w:proofErr w:type="spellStart"/>
             <w:r>
               <w:t>CPUCount</w:t>
             </w:r>
-            <w:proofErr w:type="spellEnd"/>
           </w:p>
         </w:tc>
         <w:tc>
@@ -5724,11 +5267,9 @@
             <w:tcW w:w="2695" w:type="dxa"/>
           </w:tcPr>
           <w:p>
-            <w:proofErr w:type="spellStart"/>
             <w:r>
               <w:t>ProcThreadCount</w:t>
             </w:r>
-            <w:proofErr w:type="spellEnd"/>
           </w:p>
         </w:tc>
         <w:tc>
@@ -5800,11 +5341,9 @@
             <w:tcW w:w="2695" w:type="dxa"/>
           </w:tcPr>
           <w:p>
-            <w:proofErr w:type="spellStart"/>
             <w:r>
               <w:t>BuildDate</w:t>
             </w:r>
-            <w:proofErr w:type="spellEnd"/>
           </w:p>
         </w:tc>
         <w:tc>
@@ -5828,18 +5367,8 @@
           </w:p>
           <w:p>
             <w:r>
-              <w:t xml:space="preserve">MMM DD YYYY </w:t>
-            </w:r>
-            <w:proofErr w:type="spellStart"/>
-            <w:r>
-              <w:t>HH:</w:t>
-            </w:r>
-            <w:proofErr w:type="gramStart"/>
-            <w:r>
-              <w:t>mm:SS</w:t>
-            </w:r>
-            <w:proofErr w:type="spellEnd"/>
-            <w:proofErr w:type="gramEnd"/>
+              <w:t>MMM DD YYYY HH:mm:SS</w:t>
+            </w:r>
           </w:p>
         </w:tc>
       </w:tr>
@@ -5849,12 +5378,10 @@
             <w:tcW w:w="2695" w:type="dxa"/>
           </w:tcPr>
           <w:p>
-            <w:proofErr w:type="spellStart"/>
             <w:r>
               <w:lastRenderedPageBreak/>
               <w:t>StartedAt</w:t>
             </w:r>
-            <w:proofErr w:type="spellEnd"/>
           </w:p>
         </w:tc>
         <w:tc>
@@ -5878,18 +5405,8 @@
           </w:p>
           <w:p>
             <w:r>
-              <w:t xml:space="preserve">MM/DD/YYYY </w:t>
-            </w:r>
-            <w:proofErr w:type="spellStart"/>
-            <w:r>
-              <w:t>HH:</w:t>
-            </w:r>
-            <w:proofErr w:type="gramStart"/>
-            <w:r>
-              <w:t>mm:SS</w:t>
-            </w:r>
-            <w:proofErr w:type="spellEnd"/>
-            <w:proofErr w:type="gramEnd"/>
+              <w:t>MM/DD/YYYY HH:mm:SS</w:t>
+            </w:r>
           </w:p>
         </w:tc>
       </w:tr>
@@ -5918,15 +5435,7 @@
         <w:t>http://</w:t>
       </w:r>
       <w:r>
-        <w:t>&lt;</w:t>
-      </w:r>
-      <w:proofErr w:type="gramStart"/>
-      <w:r>
-        <w:t>host:port</w:t>
-      </w:r>
-      <w:proofErr w:type="gramEnd"/>
-      <w:r>
-        <w:t>&gt;/ADMIN/status</w:t>
+        <w:t>&lt;host:port&gt;/ADMIN/status</w:t>
       </w:r>
     </w:p>
     <w:p>
@@ -5978,13 +5487,9 @@
             <w:tcW w:w="4675" w:type="dxa"/>
           </w:tcPr>
           <w:p>
-            <w:proofErr w:type="spellStart"/>
-            <w:proofErr w:type="gramStart"/>
             <w:r>
               <w:t>host:port</w:t>
             </w:r>
-            <w:proofErr w:type="spellEnd"/>
-            <w:proofErr w:type="gramEnd"/>
           </w:p>
         </w:tc>
         <w:tc>
@@ -6007,26 +5512,13 @@
     </w:p>
     <w:p>
       <w:r>
-        <w:t>The HTTP header Content-Type is set to “application/</w:t>
-      </w:r>
-      <w:proofErr w:type="spellStart"/>
-      <w:r>
-        <w:t>json</w:t>
-      </w:r>
-      <w:proofErr w:type="spellEnd"/>
-      <w:r>
-        <w:t>”</w:t>
-      </w:r>
-    </w:p>
-    <w:p>
-      <w:r>
-        <w:t xml:space="preserve">The HTTP header Content-Length is set </w:t>
-      </w:r>
-      <w:proofErr w:type="spellStart"/>
-      <w:r>
-        <w:t>approprietely</w:t>
-      </w:r>
-      <w:proofErr w:type="spellEnd"/>
+        <w:t>The HTTP header Content-Type is set to “application/json”</w:t>
+      </w:r>
+    </w:p>
+    <w:p>
+      <w:r>
+        <w:t>The HTTP header Content-Length is set approprietely</w:t>
+      </w:r>
     </w:p>
     <w:p>
       <w:r>
@@ -6082,11 +5574,9 @@
             <w:tcW w:w="3311" w:type="dxa"/>
           </w:tcPr>
           <w:p>
-            <w:proofErr w:type="spellStart"/>
             <w:r>
               <w:t>CassandraActiveStatementsCount</w:t>
             </w:r>
-            <w:proofErr w:type="spellEnd"/>
           </w:p>
         </w:tc>
         <w:tc>
@@ -6116,11 +5606,9 @@
             <w:tcW w:w="3311" w:type="dxa"/>
           </w:tcPr>
           <w:p>
-            <w:proofErr w:type="spellStart"/>
             <w:r>
               <w:t>NumberOfConnections</w:t>
             </w:r>
-            <w:proofErr w:type="spellEnd"/>
           </w:p>
         </w:tc>
         <w:tc>
@@ -6150,11 +5638,9 @@
             <w:tcW w:w="3311" w:type="dxa"/>
           </w:tcPr>
           <w:p>
-            <w:proofErr w:type="spellStart"/>
             <w:r>
               <w:t>BadUrlPathCount</w:t>
             </w:r>
-            <w:proofErr w:type="spellEnd"/>
           </w:p>
         </w:tc>
         <w:tc>
@@ -6192,11 +5678,9 @@
             <w:tcW w:w="3311" w:type="dxa"/>
           </w:tcPr>
           <w:p>
-            <w:proofErr w:type="spellStart"/>
             <w:r>
               <w:t>InsufficientArgumentsCount</w:t>
             </w:r>
-            <w:proofErr w:type="spellEnd"/>
           </w:p>
         </w:tc>
         <w:tc>
@@ -6215,15 +5699,7 @@
           </w:tcPr>
           <w:p>
             <w:r>
-              <w:t xml:space="preserve">The total number of requests with insufficient </w:t>
-            </w:r>
-            <w:proofErr w:type="spellStart"/>
-            <w:r>
-              <w:t>argumens</w:t>
-            </w:r>
-            <w:proofErr w:type="spellEnd"/>
-            <w:r>
-              <w:t>.</w:t>
+              <w:t>The total number of requests with insufficient argumens.</w:t>
             </w:r>
           </w:p>
           <w:p>
@@ -6239,11 +5715,9 @@
             <w:tcW w:w="3311" w:type="dxa"/>
           </w:tcPr>
           <w:p>
-            <w:proofErr w:type="spellStart"/>
             <w:r>
               <w:t>MalformedArgumentsCount</w:t>
             </w:r>
-            <w:proofErr w:type="spellEnd"/>
           </w:p>
         </w:tc>
         <w:tc>
@@ -6278,11 +5752,9 @@
             <w:tcW w:w="3311" w:type="dxa"/>
           </w:tcPr>
           <w:p>
-            <w:proofErr w:type="spellStart"/>
             <w:r>
               <w:t>ResolveNotFoundCount</w:t>
             </w:r>
-            <w:proofErr w:type="spellEnd"/>
           </w:p>
         </w:tc>
         <w:tc>
@@ -6317,11 +5789,9 @@
             <w:tcW w:w="3311" w:type="dxa"/>
           </w:tcPr>
           <w:p>
-            <w:proofErr w:type="spellStart"/>
             <w:r>
               <w:t>ResolveErrorCount</w:t>
             </w:r>
-            <w:proofErr w:type="spellEnd"/>
           </w:p>
         </w:tc>
         <w:tc>
@@ -6356,12 +5826,10 @@
             <w:tcW w:w="3311" w:type="dxa"/>
           </w:tcPr>
           <w:p>
-            <w:proofErr w:type="spellStart"/>
             <w:r>
               <w:lastRenderedPageBreak/>
               <w:t>GetBlobNotFoundCount</w:t>
             </w:r>
-            <w:proofErr w:type="spellEnd"/>
           </w:p>
         </w:tc>
         <w:tc>
@@ -6396,11 +5864,9 @@
             <w:tcW w:w="3311" w:type="dxa"/>
           </w:tcPr>
           <w:p>
-            <w:proofErr w:type="spellStart"/>
             <w:r>
               <w:t>GetBlobErrorCount</w:t>
             </w:r>
-            <w:proofErr w:type="spellEnd"/>
           </w:p>
         </w:tc>
         <w:tc>
@@ -6435,11 +5901,9 @@
             <w:tcW w:w="3311" w:type="dxa"/>
           </w:tcPr>
           <w:p>
-            <w:proofErr w:type="spellStart"/>
             <w:r>
               <w:t>UnknownErrorCount</w:t>
             </w:r>
-            <w:proofErr w:type="spellEnd"/>
           </w:p>
         </w:tc>
         <w:tc>
@@ -6474,11 +5938,9 @@
             <w:tcW w:w="3311" w:type="dxa"/>
           </w:tcPr>
           <w:p>
-            <w:proofErr w:type="spellStart"/>
             <w:r>
               <w:t>TotalErrorCount</w:t>
             </w:r>
-            <w:proofErr w:type="spellEnd"/>
           </w:p>
         </w:tc>
         <w:tc>
@@ -6513,11 +5975,9 @@
             <w:tcW w:w="3311" w:type="dxa"/>
           </w:tcPr>
           <w:p>
-            <w:proofErr w:type="spellStart"/>
             <w:r>
               <w:t>AdminRequestCount</w:t>
             </w:r>
-            <w:proofErr w:type="spellEnd"/>
           </w:p>
         </w:tc>
         <w:tc>
@@ -6552,11 +6012,9 @@
             <w:tcW w:w="3311" w:type="dxa"/>
           </w:tcPr>
           <w:p>
-            <w:proofErr w:type="spellStart"/>
             <w:r>
               <w:t>ResolveRequestCount</w:t>
             </w:r>
-            <w:proofErr w:type="spellEnd"/>
           </w:p>
         </w:tc>
         <w:tc>
@@ -6591,11 +6049,9 @@
             <w:tcW w:w="3311" w:type="dxa"/>
           </w:tcPr>
           <w:p>
-            <w:proofErr w:type="spellStart"/>
             <w:r>
               <w:t>GetBlobByAccessionRequestCount</w:t>
             </w:r>
-            <w:proofErr w:type="spellEnd"/>
           </w:p>
         </w:tc>
         <w:tc>
@@ -6630,11 +6086,9 @@
             <w:tcW w:w="3311" w:type="dxa"/>
           </w:tcPr>
           <w:p>
-            <w:proofErr w:type="spellStart"/>
             <w:r>
               <w:t>GetBlobBySatSatKeyRequestCount</w:t>
             </w:r>
-            <w:proofErr w:type="spellEnd"/>
           </w:p>
         </w:tc>
         <w:tc>
@@ -6669,11 +6123,9 @@
             <w:tcW w:w="3311" w:type="dxa"/>
           </w:tcPr>
           <w:p>
-            <w:proofErr w:type="spellStart"/>
             <w:r>
               <w:t>TotalSucceededRequestCount</w:t>
             </w:r>
-            <w:proofErr w:type="spellEnd"/>
           </w:p>
         </w:tc>
         <w:tc>
@@ -6722,15 +6174,7 @@
     </w:p>
     <w:p>
       <w:r>
-        <w:t xml:space="preserve">For each </w:t>
-      </w:r>
-      <w:proofErr w:type="spellStart"/>
-      <w:r>
-        <w:t>keyspace</w:t>
-      </w:r>
-      <w:proofErr w:type="spellEnd"/>
-      <w:r>
-        <w:t xml:space="preserve"> two tables are defined.</w:t>
+        <w:t>For each keyspace two tables are defined.</w:t>
       </w:r>
     </w:p>
     <w:p>
@@ -6745,15 +6189,7 @@
     </w:p>
     <w:p>
       <w:r>
-        <w:t xml:space="preserve">The table stores a general blob information. If a blob is small then the blob body is saved right in this table. If a blob is large, the table stores the information of how many chunks the blob is split into and the blob body goes into the </w:t>
-      </w:r>
-      <w:proofErr w:type="spellStart"/>
-      <w:r>
-        <w:t>largeentity</w:t>
-      </w:r>
-      <w:proofErr w:type="spellEnd"/>
-      <w:r>
-        <w:t xml:space="preserve"> table as a sequence of chunks.</w:t>
+        <w:t>The table stores a general blob information. If a blob is small then the blob body is saved right in this table. If a blob is large, the table stores the information of how many chunks the blob is split into and the blob body goes into the largeentity table as a sequence of chunks.</w:t>
       </w:r>
     </w:p>
     <w:tbl>
@@ -6814,11 +6250,9 @@
             <w:tcW w:w="1525" w:type="dxa"/>
           </w:tcPr>
           <w:p>
-            <w:proofErr w:type="spellStart"/>
             <w:r>
               <w:t>ent</w:t>
             </w:r>
-            <w:proofErr w:type="spellEnd"/>
           </w:p>
         </w:tc>
         <w:tc>
@@ -6826,11 +6260,9 @@
             <w:tcW w:w="1530" w:type="dxa"/>
           </w:tcPr>
           <w:p>
-            <w:proofErr w:type="spellStart"/>
             <w:r>
               <w:t>int</w:t>
             </w:r>
-            <w:proofErr w:type="spellEnd"/>
           </w:p>
         </w:tc>
         <w:tc>
@@ -6844,15 +6276,7 @@
           </w:p>
           <w:p>
             <w:r>
-              <w:t xml:space="preserve">it shared between the entity and </w:t>
-            </w:r>
-            <w:proofErr w:type="spellStart"/>
-            <w:r>
-              <w:t>largeentity</w:t>
-            </w:r>
-            <w:proofErr w:type="spellEnd"/>
-            <w:r>
-              <w:t xml:space="preserve"> tables</w:t>
+              <w:t>it shared between the entity and largeentity tables</w:t>
             </w:r>
           </w:p>
         </w:tc>
@@ -6889,15 +6313,7 @@
           </w:p>
           <w:p>
             <w:r>
-              <w:t xml:space="preserve">Otherwise the blob is split into chunks and the chunks are saved in the </w:t>
-            </w:r>
-            <w:proofErr w:type="spellStart"/>
-            <w:r>
-              <w:t>largeentity</w:t>
-            </w:r>
-            <w:proofErr w:type="spellEnd"/>
-            <w:r>
-              <w:t xml:space="preserve"> table (this field value gets null)</w:t>
+              <w:t>Otherwise the blob is split into chunks and the chunks are saved in the largeentity table (this field value gets null)</w:t>
             </w:r>
           </w:p>
         </w:tc>
@@ -6918,11 +6334,9 @@
             <w:tcW w:w="1530" w:type="dxa"/>
           </w:tcPr>
           <w:p>
-            <w:proofErr w:type="spellStart"/>
             <w:r>
               <w:t>bigint</w:t>
             </w:r>
-            <w:proofErr w:type="spellEnd"/>
           </w:p>
         </w:tc>
         <w:tc>
@@ -6957,11 +6371,9 @@
             <w:tcW w:w="1525" w:type="dxa"/>
           </w:tcPr>
           <w:p>
-            <w:proofErr w:type="spellStart"/>
             <w:r>
               <w:t>large_parts</w:t>
             </w:r>
-            <w:proofErr w:type="spellEnd"/>
           </w:p>
         </w:tc>
         <w:tc>
@@ -6969,11 +6381,9 @@
             <w:tcW w:w="1530" w:type="dxa"/>
           </w:tcPr>
           <w:p>
-            <w:proofErr w:type="spellStart"/>
             <w:r>
               <w:t>int</w:t>
             </w:r>
-            <w:proofErr w:type="spellEnd"/>
           </w:p>
         </w:tc>
         <w:tc>
@@ -7040,11 +6450,9 @@
             <w:tcW w:w="1530" w:type="dxa"/>
           </w:tcPr>
           <w:p>
-            <w:proofErr w:type="spellStart"/>
             <w:r>
               <w:t>bigint</w:t>
             </w:r>
-            <w:proofErr w:type="spellEnd"/>
           </w:p>
         </w:tc>
         <w:tc>
@@ -7065,12 +6473,10 @@
         <w:pStyle w:val="Heading2"/>
       </w:pPr>
       <w:bookmarkStart w:id="14" w:name="_Toc511653383"/>
-      <w:proofErr w:type="spellStart"/>
       <w:r>
         <w:t>largeentity</w:t>
       </w:r>
       <w:bookmarkEnd w:id="14"/>
-      <w:proofErr w:type="spellEnd"/>
     </w:p>
     <w:p>
       <w:r>
@@ -7135,11 +6541,9 @@
             <w:tcW w:w="1525" w:type="dxa"/>
           </w:tcPr>
           <w:p>
-            <w:proofErr w:type="spellStart"/>
             <w:r>
               <w:t>ent</w:t>
             </w:r>
-            <w:proofErr w:type="spellEnd"/>
           </w:p>
         </w:tc>
         <w:tc>
@@ -7147,11 +6551,9 @@
             <w:tcW w:w="1530" w:type="dxa"/>
           </w:tcPr>
           <w:p>
-            <w:proofErr w:type="spellStart"/>
             <w:r>
               <w:t>int</w:t>
             </w:r>
-            <w:proofErr w:type="spellEnd"/>
           </w:p>
         </w:tc>
         <w:tc>
@@ -7171,11 +6573,9 @@
             <w:tcW w:w="1525" w:type="dxa"/>
           </w:tcPr>
           <w:p>
-            <w:proofErr w:type="spellStart"/>
             <w:r>
               <w:t>local_id</w:t>
             </w:r>
-            <w:proofErr w:type="spellEnd"/>
           </w:p>
         </w:tc>
         <w:tc>
@@ -7183,11 +6583,9 @@
             <w:tcW w:w="1530" w:type="dxa"/>
           </w:tcPr>
           <w:p>
-            <w:proofErr w:type="spellStart"/>
             <w:r>
               <w:t>int</w:t>
             </w:r>
-            <w:proofErr w:type="spellEnd"/>
           </w:p>
         </w:tc>
         <w:tc>
@@ -7266,38 +6664,17 @@
     <w:p/>
     <w:p>
       <w:r>
-        <w:t xml:space="preserve">The server code uses the standard C++ Toolkit logging. </w:t>
-      </w:r>
-      <w:proofErr w:type="gramStart"/>
-      <w:r>
-        <w:t>So</w:t>
-      </w:r>
-      <w:proofErr w:type="gramEnd"/>
-      <w:r>
-        <w:t xml:space="preserve"> logging configuration is the same as for all other NCBI C++ written applications.</w:t>
-      </w:r>
-    </w:p>
-    <w:p>
-      <w:r>
-        <w:t xml:space="preserve">The server also supports running counters, status and configuration information which are provided via the HTTP/2 requests, see the ‘admin’ requests </w:t>
-      </w:r>
-      <w:proofErr w:type="spellStart"/>
-      <w:r>
-        <w:t>decribed</w:t>
-      </w:r>
-      <w:proofErr w:type="spellEnd"/>
-      <w:r>
-        <w:t xml:space="preserve"> above.</w:t>
-      </w:r>
-    </w:p>
-    <w:p>
-      <w:proofErr w:type="gramStart"/>
-      <w:r>
-        <w:t>At the moment</w:t>
-      </w:r>
-      <w:proofErr w:type="gramEnd"/>
-      <w:r>
-        <w:t xml:space="preserve"> the alerts infrastructure is not supported.</w:t>
+        <w:t>The server code uses the standard C++ Toolkit logging. So logging configuration is the same as for all other NCBI C++ written applications.</w:t>
+      </w:r>
+    </w:p>
+    <w:p>
+      <w:r>
+        <w:t>The server also supports running counters, status and configuration information which are provided via the HTTP/2 requests, see the ‘admin’ requests decribed above.</w:t>
+      </w:r>
+    </w:p>
+    <w:p>
+      <w:r>
+        <w:t>At the moment the alerts infrastructure is not supported.</w:t>
       </w:r>
     </w:p>
     <w:p>
@@ -7388,13 +6765,8 @@
           </w:tcPr>
           <w:p>
             <w:r>
-              <w:t>-</w:t>
-            </w:r>
-            <w:proofErr w:type="spellStart"/>
-            <w:r>
-              <w:t>nodaemon</w:t>
-            </w:r>
-            <w:proofErr w:type="spellEnd"/>
+              <w:t>-nodaemon</w:t>
+            </w:r>
           </w:p>
         </w:tc>
         <w:tc>
@@ -7403,15 +6775,7 @@
           </w:tcPr>
           <w:p>
             <w:r>
-              <w:t xml:space="preserve">If given then the server does not </w:t>
-            </w:r>
-            <w:proofErr w:type="spellStart"/>
-            <w:r>
-              <w:t>daemonize</w:t>
-            </w:r>
-            <w:proofErr w:type="spellEnd"/>
-            <w:r>
-              <w:t>.</w:t>
+              <w:t>If given then the server does not daemonize.</w:t>
             </w:r>
           </w:p>
         </w:tc>
@@ -7489,13 +6853,8 @@
           </w:tcPr>
           <w:p>
             <w:r>
-              <w:t>-</w:t>
-            </w:r>
-            <w:proofErr w:type="spellStart"/>
-            <w:r>
-              <w:t>conffile</w:t>
-            </w:r>
-            <w:proofErr w:type="spellEnd"/>
+              <w:t>-conffile</w:t>
+            </w:r>
           </w:p>
         </w:tc>
         <w:tc>
@@ -7524,35 +6883,23 @@
       <w:pPr>
         <w:jc w:val="both"/>
       </w:pPr>
-      <w:proofErr w:type="spellStart"/>
-      <w:r>
-        <w:t>Pubseq</w:t>
-      </w:r>
-      <w:proofErr w:type="spellEnd"/>
-      <w:r>
-        <w:t xml:space="preserve"> Gateway</w:t>
+      <w:r>
+        <w:t>Pubseq Gateway</w:t>
       </w:r>
       <w:r>
         <w:t xml:space="preserve"> reads the configuration from a file. The default name of the server is </w:t>
       </w:r>
-      <w:proofErr w:type="spellStart"/>
       <w:r>
         <w:t>pubseq_gateway</w:t>
       </w:r>
-      <w:proofErr w:type="spellEnd"/>
       <w:r>
         <w:t xml:space="preserve"> so (if the </w:t>
       </w:r>
       <w:r>
         <w:t>–</w:t>
       </w:r>
-      <w:proofErr w:type="spellStart"/>
-      <w:r>
-        <w:t>conffile</w:t>
-      </w:r>
-      <w:proofErr w:type="spellEnd"/>
-      <w:r>
-        <w:t xml:space="preserve"> command line argument is not provided) the default configuration file name will be </w:t>
+      <w:r>
+        <w:t xml:space="preserve">conffile command line argument is not provided) the default configuration file name will be </w:t>
       </w:r>
       <w:r>
         <w:t>pubseq_gateway</w:t>
@@ -7572,15 +6919,7 @@
         <w:t>NCBI</w:t>
       </w:r>
       <w:r>
-        <w:t xml:space="preserve"> standard </w:t>
-      </w:r>
-      <w:proofErr w:type="spellStart"/>
-      <w:r>
-        <w:t>ini</w:t>
-      </w:r>
-      <w:proofErr w:type="spellEnd"/>
-      <w:r>
-        <w:t xml:space="preserve"> file format with sections and values within sections. The sections below describe each section of the configuration file separately.</w:t>
+        <w:t xml:space="preserve"> standard ini file format with sections and values within sections. The sections below describe each section of the configuration file separately.</w:t>
       </w:r>
     </w:p>
     <w:p>
@@ -7646,11 +6985,9 @@
             <w:pPr>
               <w:jc w:val="both"/>
             </w:pPr>
-            <w:proofErr w:type="spellStart"/>
             <w:r>
               <w:t>dbfile</w:t>
             </w:r>
-            <w:proofErr w:type="spellEnd"/>
           </w:p>
         </w:tc>
         <w:tc>
@@ -7847,11 +7184,9 @@
             <w:pPr>
               <w:jc w:val="both"/>
             </w:pPr>
-            <w:proofErr w:type="spellStart"/>
             <w:r>
               <w:t>maxconn</w:t>
             </w:r>
-            <w:proofErr w:type="spellEnd"/>
           </w:p>
         </w:tc>
         <w:tc>
@@ -7888,11 +7223,9 @@
             <w:pPr>
               <w:jc w:val="both"/>
             </w:pPr>
-            <w:proofErr w:type="spellStart"/>
             <w:r>
               <w:t>optimeout</w:t>
             </w:r>
-            <w:proofErr w:type="spellEnd"/>
           </w:p>
         </w:tc>
         <w:tc>
@@ -7926,11 +7259,9 @@
             <w:pPr>
               <w:jc w:val="both"/>
             </w:pPr>
-            <w:proofErr w:type="spellStart"/>
             <w:r>
               <w:t>countfile</w:t>
             </w:r>
-            <w:proofErr w:type="spellEnd"/>
           </w:p>
         </w:tc>
         <w:tc>
@@ -7978,12 +7309,10 @@
             <w:pPr>
               <w:jc w:val="both"/>
             </w:pPr>
-            <w:proofErr w:type="spellStart"/>
             <w:r>
               <w:lastRenderedPageBreak/>
               <w:t>maxretries</w:t>
             </w:r>
-            <w:proofErr w:type="spellEnd"/>
           </w:p>
         </w:tc>
         <w:tc>
@@ -8115,11 +7444,9 @@
             <w:pPr>
               <w:jc w:val="both"/>
             </w:pPr>
-            <w:proofErr w:type="spellStart"/>
             <w:r>
               <w:t>ctimeout</w:t>
             </w:r>
-            <w:proofErr w:type="spellEnd"/>
           </w:p>
         </w:tc>
         <w:tc>
@@ -8131,13 +7458,8 @@
               <w:jc w:val="both"/>
             </w:pPr>
             <w:r>
-              <w:t xml:space="preserve">Connection timeout in </w:t>
-            </w:r>
-            <w:proofErr w:type="spellStart"/>
-            <w:r>
-              <w:t>ms</w:t>
-            </w:r>
-            <w:proofErr w:type="spellEnd"/>
+              <w:t>Connection timeout in ms</w:t>
+            </w:r>
           </w:p>
           <w:p>
             <w:pPr>
@@ -8161,11 +7483,9 @@
             <w:pPr>
               <w:jc w:val="both"/>
             </w:pPr>
-            <w:proofErr w:type="spellStart"/>
             <w:r>
               <w:t>qtimeout</w:t>
             </w:r>
-            <w:proofErr w:type="spellEnd"/>
           </w:p>
         </w:tc>
         <w:tc>
@@ -8177,13 +7497,8 @@
               <w:jc w:val="both"/>
             </w:pPr>
             <w:r>
-              <w:t xml:space="preserve">Query timeout in </w:t>
-            </w:r>
-            <w:proofErr w:type="spellStart"/>
-            <w:r>
-              <w:t>ms</w:t>
-            </w:r>
-            <w:proofErr w:type="spellEnd"/>
+              <w:t>Query timeout in ms</w:t>
+            </w:r>
           </w:p>
           <w:p>
             <w:pPr>
@@ -8240,11 +7555,9 @@
             <w:pPr>
               <w:jc w:val="both"/>
             </w:pPr>
-            <w:proofErr w:type="spellStart"/>
             <w:r>
               <w:t>fallbackrdconsistency</w:t>
             </w:r>
-            <w:proofErr w:type="spellEnd"/>
           </w:p>
         </w:tc>
         <w:tc>
@@ -8278,11 +7591,9 @@
             <w:pPr>
               <w:jc w:val="both"/>
             </w:pPr>
-            <w:proofErr w:type="spellStart"/>
             <w:r>
               <w:t>fallbackwriteconsistency</w:t>
             </w:r>
-            <w:proofErr w:type="spellEnd"/>
           </w:p>
         </w:tc>
         <w:tc>
@@ -8294,15 +7605,7 @@
               <w:jc w:val="both"/>
             </w:pPr>
             <w:r>
-              <w:t xml:space="preserve">Lower down consistency of BD </w:t>
-            </w:r>
-            <w:proofErr w:type="gramStart"/>
-            <w:r>
-              <w:t>write</w:t>
-            </w:r>
-            <w:proofErr w:type="gramEnd"/>
-            <w:r>
-              <w:t xml:space="preserve"> operations if local quorum can't be achieved</w:t>
+              <w:t>Lower down consistency of BD write operations if local quorum can't be achieved</w:t>
             </w:r>
             <w:r>
               <w:t>.</w:t>
@@ -8313,15 +7616,7 @@
               <w:jc w:val="both"/>
             </w:pPr>
             <w:r>
-              <w:t xml:space="preserve">0 - default </w:t>
-            </w:r>
-            <w:proofErr w:type="spellStart"/>
-            <w:r>
-              <w:t>cassandra</w:t>
-            </w:r>
-            <w:proofErr w:type="spellEnd"/>
-            <w:r>
-              <w:t xml:space="preserve"> driver behavior</w:t>
+              <w:t>0 - default cassandra driver behavior</w:t>
             </w:r>
           </w:p>
           <w:p>
@@ -8343,11 +7638,9 @@
             <w:pPr>
               <w:jc w:val="both"/>
             </w:pPr>
-            <w:proofErr w:type="spellStart"/>
             <w:r>
               <w:t>loadbalancing</w:t>
             </w:r>
-            <w:proofErr w:type="spellEnd"/>
           </w:p>
         </w:tc>
         <w:tc>
@@ -8359,34 +7652,16 @@
               <w:jc w:val="both"/>
             </w:pPr>
             <w:r>
-              <w:t xml:space="preserve">Load balancing policy. Accepted values are: </w:t>
-            </w:r>
-            <w:proofErr w:type="spellStart"/>
-            <w:r>
-              <w:t>DCAware</w:t>
-            </w:r>
-            <w:proofErr w:type="spellEnd"/>
-            <w:r>
-              <w:t xml:space="preserve">, </w:t>
-            </w:r>
-            <w:proofErr w:type="spellStart"/>
-            <w:r>
-              <w:t>RoundRobin</w:t>
-            </w:r>
-            <w:proofErr w:type="spellEnd"/>
+              <w:t>Load balancing policy. Accepted values are: DCAware, RoundRobin</w:t>
+            </w:r>
           </w:p>
           <w:p>
             <w:pPr>
               <w:jc w:val="both"/>
             </w:pPr>
             <w:r>
-              <w:t xml:space="preserve">Default: </w:t>
-            </w:r>
-            <w:proofErr w:type="spellStart"/>
-            <w:r>
-              <w:t>DCAware</w:t>
-            </w:r>
-            <w:proofErr w:type="spellEnd"/>
+              <w:t>Default: DCAware</w:t>
+            </w:r>
           </w:p>
         </w:tc>
       </w:tr>
@@ -8399,11 +7674,9 @@
             <w:pPr>
               <w:jc w:val="both"/>
             </w:pPr>
-            <w:proofErr w:type="spellStart"/>
             <w:r>
               <w:t>tokenaware</w:t>
             </w:r>
-            <w:proofErr w:type="spellEnd"/>
           </w:p>
         </w:tc>
         <w:tc>
@@ -8415,15 +7688,7 @@
               <w:jc w:val="both"/>
             </w:pPr>
             <w:r>
-              <w:t xml:space="preserve">Enables </w:t>
-            </w:r>
-            <w:proofErr w:type="spellStart"/>
-            <w:r>
-              <w:t>TokenAware</w:t>
-            </w:r>
-            <w:proofErr w:type="spellEnd"/>
-            <w:r>
-              <w:t xml:space="preserve"> routing</w:t>
+              <w:t>Enables TokenAware routing</w:t>
             </w:r>
           </w:p>
           <w:p>
@@ -8445,11 +7710,9 @@
             <w:pPr>
               <w:jc w:val="both"/>
             </w:pPr>
-            <w:proofErr w:type="spellStart"/>
             <w:r>
               <w:t>latencyaware</w:t>
             </w:r>
-            <w:proofErr w:type="spellEnd"/>
           </w:p>
         </w:tc>
         <w:tc>
@@ -8461,15 +7724,7 @@
               <w:jc w:val="both"/>
             </w:pPr>
             <w:r>
-              <w:t xml:space="preserve">Enables </w:t>
-            </w:r>
-            <w:proofErr w:type="spellStart"/>
-            <w:r>
-              <w:t>LatencyAware</w:t>
-            </w:r>
-            <w:proofErr w:type="spellEnd"/>
-            <w:r>
-              <w:t xml:space="preserve"> routing</w:t>
+              <w:t>Enables LatencyAware routing</w:t>
             </w:r>
           </w:p>
           <w:p>
@@ -8491,11 +7746,9 @@
             <w:pPr>
               <w:jc w:val="both"/>
             </w:pPr>
-            <w:proofErr w:type="spellStart"/>
             <w:r>
               <w:t>numthreadsio</w:t>
             </w:r>
-            <w:proofErr w:type="spellEnd"/>
           </w:p>
         </w:tc>
         <w:tc>
@@ -8507,23 +7760,7 @@
               <w:jc w:val="both"/>
             </w:pPr>
             <w:r>
-              <w:t xml:space="preserve">Number of </w:t>
-            </w:r>
-            <w:proofErr w:type="spellStart"/>
-            <w:r>
-              <w:t>io</w:t>
-            </w:r>
-            <w:proofErr w:type="spellEnd"/>
-            <w:r>
-              <w:t xml:space="preserve"> threads to </w:t>
-            </w:r>
-            <w:proofErr w:type="spellStart"/>
-            <w:r>
-              <w:t>async</w:t>
-            </w:r>
-            <w:proofErr w:type="spellEnd"/>
-            <w:r>
-              <w:t xml:space="preserve"> processing (1...32)</w:t>
+              <w:t>Number of io threads to async processing (1...32)</w:t>
             </w:r>
           </w:p>
           <w:p>
@@ -8545,11 +7782,9 @@
             <w:pPr>
               <w:jc w:val="both"/>
             </w:pPr>
-            <w:proofErr w:type="spellStart"/>
             <w:r>
               <w:t>numconnperhost</w:t>
             </w:r>
-            <w:proofErr w:type="spellEnd"/>
           </w:p>
         </w:tc>
         <w:tc>
@@ -8583,11 +7818,9 @@
             <w:pPr>
               <w:jc w:val="both"/>
             </w:pPr>
-            <w:proofErr w:type="spellStart"/>
             <w:r>
               <w:t>maxconnperhost</w:t>
             </w:r>
-            <w:proofErr w:type="spellEnd"/>
           </w:p>
         </w:tc>
         <w:tc>
@@ -8657,11 +7890,9 @@
             <w:pPr>
               <w:jc w:val="both"/>
             </w:pPr>
-            <w:proofErr w:type="spellStart"/>
             <w:r>
               <w:t>drvlog</w:t>
             </w:r>
-            <w:proofErr w:type="spellEnd"/>
           </w:p>
         </w:tc>
         <w:tc>
@@ -8673,15 +7904,7 @@
               <w:jc w:val="both"/>
             </w:pPr>
             <w:r>
-              <w:t xml:space="preserve">Location of a </w:t>
-            </w:r>
-            <w:proofErr w:type="spellStart"/>
-            <w:r>
-              <w:t>cassandra</w:t>
-            </w:r>
-            <w:proofErr w:type="spellEnd"/>
-            <w:r>
-              <w:t xml:space="preserve"> driver log file. If not provided then there will be no</w:t>
+              <w:t>Location of a cassandra driver log file. If not provided then there will be no</w:t>
             </w:r>
             <w:r>
               <w:t xml:space="preserve"> </w:t>
@@ -8709,11 +7932,9 @@
             <w:pPr>
               <w:jc w:val="both"/>
             </w:pPr>
-            <w:proofErr w:type="spellStart"/>
             <w:r>
               <w:t>password_file</w:t>
             </w:r>
-            <w:proofErr w:type="spellEnd"/>
           </w:p>
         </w:tc>
         <w:tc>
@@ -8729,49 +7950,31 @@
               <w:t>Cassandra password file and a section where credentials are stored</w:t>
             </w:r>
             <w:r>
-              <w:t xml:space="preserve">. If a </w:t>
-            </w:r>
-            <w:proofErr w:type="spellStart"/>
-            <w:r>
-              <w:t>password_file</w:t>
-            </w:r>
-            <w:proofErr w:type="spellEnd"/>
-            <w:r>
-              <w:t xml:space="preserve"> is not provided then </w:t>
-            </w:r>
-            <w:proofErr w:type="spellStart"/>
+              <w:t>. If a password_file is not provided then password_section value is ignored.</w:t>
+            </w:r>
+          </w:p>
+          <w:p>
+            <w:pPr>
+              <w:jc w:val="both"/>
+            </w:pPr>
+            <w:r>
+              <w:t>Default: empty, i.e. no user/password combination is used.</w:t>
+            </w:r>
+          </w:p>
+        </w:tc>
+      </w:tr>
+      <w:tr>
+        <w:tc>
+          <w:tcPr>
+            <w:tcW w:w="2794" w:type="dxa"/>
+          </w:tcPr>
+          <w:p>
+            <w:pPr>
+              <w:jc w:val="both"/>
+            </w:pPr>
             <w:r>
               <w:t>password_section</w:t>
             </w:r>
-            <w:proofErr w:type="spellEnd"/>
-            <w:r>
-              <w:t xml:space="preserve"> value is ignored.</w:t>
-            </w:r>
-          </w:p>
-          <w:p>
-            <w:pPr>
-              <w:jc w:val="both"/>
-            </w:pPr>
-            <w:r>
-              <w:t>Default: empty, i.e. no user/password combination is used.</w:t>
-            </w:r>
-          </w:p>
-        </w:tc>
-      </w:tr>
-      <w:tr>
-        <w:tc>
-          <w:tcPr>
-            <w:tcW w:w="2794" w:type="dxa"/>
-          </w:tcPr>
-          <w:p>
-            <w:pPr>
-              <w:jc w:val="both"/>
-            </w:pPr>
-            <w:proofErr w:type="spellStart"/>
-            <w:r>
-              <w:t>password_section</w:t>
-            </w:r>
-            <w:proofErr w:type="spellEnd"/>
           </w:p>
         </w:tc>
         <w:tc>
@@ -8811,14 +8014,12 @@
             <w:r>
               <w:t>The value is a load balancer name or a list of host</w:t>
             </w:r>
-            <w:proofErr w:type="gramStart"/>
             <w:r>
               <w:t>[</w:t>
             </w:r>
             <w:r>
               <w:t>:port</w:t>
             </w:r>
-            <w:proofErr w:type="gramEnd"/>
             <w:r>
               <w:t>]</w:t>
             </w:r>
@@ -8841,15 +8042,7 @@
             </w:pPr>
             <w:r>
               <w:lastRenderedPageBreak/>
-              <w:t xml:space="preserve">If the value has neither </w:t>
-            </w:r>
-            <w:proofErr w:type="gramStart"/>
-            <w:r>
-              <w:t>‘ ‘</w:t>
-            </w:r>
-            <w:proofErr w:type="gramEnd"/>
-            <w:r>
-              <w:t>, nor ‘,’ no</w:t>
+              <w:t>If the value has neither ‘ ‘, nor ‘,’ no</w:t>
             </w:r>
             <w:r>
               <w:t>r</w:t>
@@ -8860,13 +8053,8 @@
             <w:r>
               <w:t xml:space="preserve"> The load balancer resolved host ports are </w:t>
             </w:r>
-            <w:proofErr w:type="spellStart"/>
-            <w:r>
-              <w:t>are</w:t>
-            </w:r>
-            <w:proofErr w:type="spellEnd"/>
-            <w:r>
-              <w:t xml:space="preserve"> sorted in accordance with their rates.</w:t>
+            <w:r>
+              <w:t>are sorted in accordance with their rates.</w:t>
             </w:r>
           </w:p>
           <w:p>
@@ -8874,26 +8062,10 @@
               <w:jc w:val="both"/>
             </w:pPr>
             <w:r>
-              <w:t>The list of host</w:t>
-            </w:r>
-            <w:proofErr w:type="gramStart"/>
-            <w:r>
-              <w:t>[:port</w:t>
-            </w:r>
-            <w:proofErr w:type="gramEnd"/>
-            <w:r>
-              <w:t xml:space="preserve">] items, regardless </w:t>
-            </w:r>
-            <w:r>
-              <w:t xml:space="preserve">where it came from – directly from a parameter value or from a load balancer – is analyzed further. The </w:t>
-            </w:r>
-            <w:proofErr w:type="spellStart"/>
-            <w:r>
-              <w:t>analizis</w:t>
-            </w:r>
-            <w:proofErr w:type="spellEnd"/>
-            <w:r>
-              <w:t xml:space="preserve"> checks that if ports are provided then they are the same. If the port is provided then it is used for the Cassandra cluster. If no ports are provided then the Cassandra driver uses its default one.</w:t>
+              <w:t xml:space="preserve">The list of host[:port] items, regardless </w:t>
+            </w:r>
+            <w:r>
+              <w:t>where it came from – directly from a parameter value or from a load balancer – is analyzed further. The analizis checks that if ports are provided then they are the same. If the port is provided then it is used for the Cassandra cluster. If no ports are provided then the Cassandra driver uses its default one.</w:t>
             </w:r>
           </w:p>
         </w:tc>
@@ -8971,13 +8143,8 @@
         <w:pStyle w:val="Heading2"/>
       </w:pPr>
       <w:bookmarkStart w:id="22" w:name="_Toc511653391"/>
-      <w:proofErr w:type="spellStart"/>
-      <w:r>
-        <w:t>GetBlob</w:t>
-      </w:r>
-      <w:proofErr w:type="spellEnd"/>
-      <w:r>
-        <w:t xml:space="preserve"> </w:t>
+      <w:r>
+        <w:t xml:space="preserve">GetBlob </w:t>
       </w:r>
       <w:r>
         <w:t>Diagram</w:t>
@@ -12913,7 +12080,7 @@
 <file path=customXml/item1.xml><?xml version="1.0" encoding="utf-8"?>
 <CoverPageProperties xmlns="http://schemas.microsoft.com/office/2006/coverPageProps">
   <PublishDate>2018-01-24T00:00:00</PublishDate>
-  <Abstract>Document version: 1.10</Abstract>
+  <Abstract>Document version: 1.11</Abstract>
   <CompanyAddress/>
   <CompanyPhone/>
   <CompanyFax/>
@@ -12934,6 +12101,65 @@
 </file>
 
 <file path=customXml/item3.xml><?xml version="1.0" encoding="utf-8"?>
+<?mso-contentType ?>
+<FormTemplates xmlns="http://schemas.microsoft.com/sharepoint/v3/contenttype/forms">
+  <Display>DocumentLibraryForm</Display>
+  <Edit>DocumentLibraryForm</Edit>
+  <New>DocumentLibraryForm</New>
+</FormTemplates>
+</file>
+
+<file path=customXml/item4.xml><?xml version="1.0" encoding="utf-8"?>
+<?mso-contentType ?>
+<spe:Receivers xmlns:spe="http://schemas.microsoft.com/sharepoint/events">
+  <Receiver>
+    <Name>Document ID Generator</Name>
+    <Synchronization>Synchronous</Synchronization>
+    <Type>10001</Type>
+    <SequenceNumber>1000</SequenceNumber>
+    <Url/>
+    <Assembly>Microsoft.Office.DocumentManagement, Version=15.0.0.0, Culture=neutral, PublicKeyToken=71e9bce111e9429c</Assembly>
+    <Class>Microsoft.Office.DocumentManagement.Internal.DocIdHandler</Class>
+    <Data/>
+    <Filter/>
+  </Receiver>
+  <Receiver>
+    <Name>Document ID Generator</Name>
+    <Synchronization>Synchronous</Synchronization>
+    <Type>10002</Type>
+    <SequenceNumber>1001</SequenceNumber>
+    <Url/>
+    <Assembly>Microsoft.Office.DocumentManagement, Version=15.0.0.0, Culture=neutral, PublicKeyToken=71e9bce111e9429c</Assembly>
+    <Class>Microsoft.Office.DocumentManagement.Internal.DocIdHandler</Class>
+    <Data/>
+    <Filter/>
+  </Receiver>
+  <Receiver>
+    <Name>Document ID Generator</Name>
+    <Synchronization>Synchronous</Synchronization>
+    <Type>10004</Type>
+    <SequenceNumber>1002</SequenceNumber>
+    <Url/>
+    <Assembly>Microsoft.Office.DocumentManagement, Version=15.0.0.0, Culture=neutral, PublicKeyToken=71e9bce111e9429c</Assembly>
+    <Class>Microsoft.Office.DocumentManagement.Internal.DocIdHandler</Class>
+    <Data/>
+    <Filter/>
+  </Receiver>
+  <Receiver>
+    <Name>Document ID Generator</Name>
+    <Synchronization>Synchronous</Synchronization>
+    <Type>10006</Type>
+    <SequenceNumber>1003</SequenceNumber>
+    <Url/>
+    <Assembly>Microsoft.Office.DocumentManagement, Version=15.0.0.0, Culture=neutral, PublicKeyToken=71e9bce111e9429c</Assembly>
+    <Class>Microsoft.Office.DocumentManagement.Internal.DocIdHandler</Class>
+    <Data/>
+    <Filter/>
+  </Receiver>
+</spe:Receivers>
+</file>
+
+<file path=customXml/item5.xml><?xml version="1.0" encoding="utf-8"?>
 <ct:contentTypeSchema xmlns:ct="http://schemas.microsoft.com/office/2006/metadata/contentType" xmlns:ma="http://schemas.microsoft.com/office/2006/metadata/properties/metaAttributes" ct:_="" ma:_="" ma:contentTypeName="Document" ma:contentTypeID="0x010100804F0F871C92454BA582842CD3B861CB" ma:contentTypeVersion="1" ma:contentTypeDescription="Create a new document." ma:contentTypeScope="" ma:versionID="17108c8fb818525b19f04f03124d2db9">
   <xsd:schema xmlns:xsd="http://www.w3.org/2001/XMLSchema" xmlns:xs="http://www.w3.org/2001/XMLSchema" xmlns:p="http://schemas.microsoft.com/office/2006/metadata/properties" xmlns:ns2="bebfb516-47c3-42bf-8695-c627e02fd07c" targetNamespace="http://schemas.microsoft.com/office/2006/metadata/properties" ma:root="true" ma:fieldsID="1c56c5b5f1ead94acc500394bce569b3" ns2:_="">
     <xsd:import namespace="bebfb516-47c3-42bf-8695-c627e02fd07c"/>
@@ -13078,65 +12304,6 @@
 </ct:contentTypeSchema>
 </file>
 
-<file path=customXml/item4.xml><?xml version="1.0" encoding="utf-8"?>
-<?mso-contentType ?>
-<spe:Receivers xmlns:spe="http://schemas.microsoft.com/sharepoint/events">
-  <Receiver>
-    <Name>Document ID Generator</Name>
-    <Synchronization>Synchronous</Synchronization>
-    <Type>10001</Type>
-    <SequenceNumber>1000</SequenceNumber>
-    <Url/>
-    <Assembly>Microsoft.Office.DocumentManagement, Version=15.0.0.0, Culture=neutral, PublicKeyToken=71e9bce111e9429c</Assembly>
-    <Class>Microsoft.Office.DocumentManagement.Internal.DocIdHandler</Class>
-    <Data/>
-    <Filter/>
-  </Receiver>
-  <Receiver>
-    <Name>Document ID Generator</Name>
-    <Synchronization>Synchronous</Synchronization>
-    <Type>10002</Type>
-    <SequenceNumber>1001</SequenceNumber>
-    <Url/>
-    <Assembly>Microsoft.Office.DocumentManagement, Version=15.0.0.0, Culture=neutral, PublicKeyToken=71e9bce111e9429c</Assembly>
-    <Class>Microsoft.Office.DocumentManagement.Internal.DocIdHandler</Class>
-    <Data/>
-    <Filter/>
-  </Receiver>
-  <Receiver>
-    <Name>Document ID Generator</Name>
-    <Synchronization>Synchronous</Synchronization>
-    <Type>10004</Type>
-    <SequenceNumber>1002</SequenceNumber>
-    <Url/>
-    <Assembly>Microsoft.Office.DocumentManagement, Version=15.0.0.0, Culture=neutral, PublicKeyToken=71e9bce111e9429c</Assembly>
-    <Class>Microsoft.Office.DocumentManagement.Internal.DocIdHandler</Class>
-    <Data/>
-    <Filter/>
-  </Receiver>
-  <Receiver>
-    <Name>Document ID Generator</Name>
-    <Synchronization>Synchronous</Synchronization>
-    <Type>10006</Type>
-    <SequenceNumber>1003</SequenceNumber>
-    <Url/>
-    <Assembly>Microsoft.Office.DocumentManagement, Version=15.0.0.0, Culture=neutral, PublicKeyToken=71e9bce111e9429c</Assembly>
-    <Class>Microsoft.Office.DocumentManagement.Internal.DocIdHandler</Class>
-    <Data/>
-    <Filter/>
-  </Receiver>
-</spe:Receivers>
-</file>
-
-<file path=customXml/item5.xml><?xml version="1.0" encoding="utf-8"?>
-<?mso-contentType ?>
-<FormTemplates xmlns="http://schemas.microsoft.com/sharepoint/v3/contenttype/forms">
-  <Display>DocumentLibraryForm</Display>
-  <Edit>DocumentLibraryForm</Edit>
-  <New>DocumentLibraryForm</New>
-</FormTemplates>
-</file>
-
 <file path=customXml/item6.xml><?xml version="1.0" encoding="utf-8"?>
 <b:Sources xmlns:b="http://schemas.openxmlformats.org/officeDocument/2006/bibliography" xmlns="http://schemas.openxmlformats.org/officeDocument/2006/bibliography" SelectedStyle="\APA.XSL" StyleName="APA"/>
 </file>
@@ -13159,6 +12326,22 @@
 </file>
 
 <file path=customXml/itemProps3.xml><?xml version="1.0" encoding="utf-8"?>
+<ds:datastoreItem xmlns:ds="http://schemas.openxmlformats.org/officeDocument/2006/customXml" ds:itemID="{910EA325-BFD3-40A7-B49F-A40A5596D5CE}">
+  <ds:schemaRefs>
+    <ds:schemaRef ds:uri="http://schemas.microsoft.com/sharepoint/v3/contenttype/forms"/>
+  </ds:schemaRefs>
+</ds:datastoreItem>
+</file>
+
+<file path=customXml/itemProps4.xml><?xml version="1.0" encoding="utf-8"?>
+<ds:datastoreItem xmlns:ds="http://schemas.openxmlformats.org/officeDocument/2006/customXml" ds:itemID="{4BDF85BA-E69F-4D6A-AE92-E7CF998321DD}">
+  <ds:schemaRefs>
+    <ds:schemaRef ds:uri="http://schemas.microsoft.com/sharepoint/events"/>
+  </ds:schemaRefs>
+</ds:datastoreItem>
+</file>
+
+<file path=customXml/itemProps5.xml><?xml version="1.0" encoding="utf-8"?>
 <ds:datastoreItem xmlns:ds="http://schemas.openxmlformats.org/officeDocument/2006/customXml" ds:itemID="{AA0E1C7F-2557-4EEC-A922-A4F9B8592289}">
   <ds:schemaRefs>
     <ds:schemaRef ds:uri="http://schemas.microsoft.com/office/2006/metadata/contentType"/>
@@ -13176,24 +12359,8 @@
 </ds:datastoreItem>
 </file>
 
-<file path=customXml/itemProps4.xml><?xml version="1.0" encoding="utf-8"?>
-<ds:datastoreItem xmlns:ds="http://schemas.openxmlformats.org/officeDocument/2006/customXml" ds:itemID="{4BDF85BA-E69F-4D6A-AE92-E7CF998321DD}">
-  <ds:schemaRefs>
-    <ds:schemaRef ds:uri="http://schemas.microsoft.com/sharepoint/events"/>
-  </ds:schemaRefs>
-</ds:datastoreItem>
-</file>
-
-<file path=customXml/itemProps5.xml><?xml version="1.0" encoding="utf-8"?>
-<ds:datastoreItem xmlns:ds="http://schemas.openxmlformats.org/officeDocument/2006/customXml" ds:itemID="{910EA325-BFD3-40A7-B49F-A40A5596D5CE}">
-  <ds:schemaRefs>
-    <ds:schemaRef ds:uri="http://schemas.microsoft.com/sharepoint/v3/contenttype/forms"/>
-  </ds:schemaRefs>
-</ds:datastoreItem>
-</file>
-
 <file path=customXml/itemProps6.xml><?xml version="1.0" encoding="utf-8"?>
-<ds:datastoreItem xmlns:ds="http://schemas.openxmlformats.org/officeDocument/2006/customXml" ds:itemID="{DE52AA20-B7ED-458D-BED4-69E66AC3430B}">
+<ds:datastoreItem xmlns:ds="http://schemas.openxmlformats.org/officeDocument/2006/customXml" ds:itemID="{B2F6EC18-F580-4DFA-8902-C0143D48DA0D}">
   <ds:schemaRefs>
     <ds:schemaRef ds:uri="http://schemas.openxmlformats.org/officeDocument/2006/bibliography"/>
   </ds:schemaRefs>

</xml_diff>

<commit_message>
Minor improvements. JIRA: CXX-10667
</commit_message>
<xml_diff>
--- a/misc/PSG Server.docx
+++ b/misc/PSG Server.docx
@@ -100,6 +100,7 @@
                 <w:dataBinding w:prefixMappings="xmlns:ns0='http://schemas.openxmlformats.org/package/2006/metadata/core-properties' xmlns:ns1='http://purl.org/dc/elements/1.1/'" w:xpath="/ns0:coreProperties[1]/ns1:title[1]" w:storeItemID="{6C3C8BC8-F283-45AE-878A-BAB7291924A1}"/>
                 <w:text/>
               </w:sdtPr>
+              <w:sdtEndPr/>
               <w:sdtContent>
                 <w:tc>
                   <w:tcPr>
@@ -165,6 +166,7 @@
                 <w:dataBinding w:prefixMappings="xmlns:ns0='http://schemas.openxmlformats.org/package/2006/metadata/core-properties' xmlns:ns1='http://purl.org/dc/elements/1.1/'" w:xpath="/ns0:coreProperties[1]/ns1:subject[1]" w:storeItemID="{6C3C8BC8-F283-45AE-878A-BAB7291924A1}"/>
                 <w:text/>
               </w:sdtPr>
+              <w:sdtEndPr/>
               <w:sdtContent>
                 <w:tc>
                   <w:tcPr>
@@ -231,6 +233,7 @@
                 <w:dataBinding w:prefixMappings="xmlns:ns0='http://schemas.openxmlformats.org/package/2006/metadata/core-properties' xmlns:ns1='http://purl.org/dc/elements/1.1/'" w:xpath="/ns0:coreProperties[1]/ns1:creator[1]" w:storeItemID="{6C3C8BC8-F283-45AE-878A-BAB7291924A1}"/>
                 <w:text/>
               </w:sdtPr>
+              <w:sdtEndPr/>
               <w:sdtContent>
                 <w:tc>
                   <w:tcPr>
@@ -279,6 +282,7 @@
                   <w:calendar w:val="gregorian"/>
                 </w:date>
               </w:sdtPr>
+              <w:sdtEndPr/>
               <w:sdtContent>
                 <w:tc>
                   <w:tcPr>
@@ -354,6 +358,7 @@
                 <w:dataBinding w:prefixMappings="xmlns:ns0='http://schemas.microsoft.com/office/2006/coverPageProps'" w:xpath="/ns0:CoverPageProperties[1]/ns0:Abstract[1]" w:storeItemID="{55AF091B-3C7A-41E3-B477-F2FDAA23CFDA}"/>
                 <w:text/>
               </w:sdtPr>
+              <w:sdtEndPr/>
               <w:sdtContent>
                 <w:tc>
                   <w:tcPr>
@@ -1023,7 +1028,15 @@
           </w:tcPr>
           <w:p>
             <w:r>
-              <w:t>May 23, 2019</w:t>
+              <w:t>May 2</w:t>
+            </w:r>
+            <w:r>
+              <w:t>4</w:t>
+            </w:r>
+            <w:bookmarkStart w:id="0" w:name="_GoBack"/>
+            <w:bookmarkEnd w:id="0"/>
+            <w:r>
+              <w:t>, 2019</w:t>
             </w:r>
           </w:p>
         </w:tc>
@@ -1107,7 +1120,7 @@
           <w:r>
             <w:fldChar w:fldCharType="separate"/>
           </w:r>
-          <w:hyperlink w:anchor="_Toc9577547" w:history="1">
+          <w:hyperlink w:anchor="_Toc9578432" w:history="1">
             <w:r>
               <w:rPr>
                 <w:rStyle w:val="Hyperlink"/>
@@ -1134,7 +1147,7 @@
                 <w:noProof/>
                 <w:webHidden/>
               </w:rPr>
-              <w:instrText xml:space="preserve"> PAGEREF _Toc9577547 \h </w:instrText>
+              <w:instrText xml:space="preserve"> PAGEREF _Toc9578432 \h </w:instrText>
             </w:r>
             <w:r>
               <w:rPr>
@@ -1176,7 +1189,7 @@
               <w:noProof/>
             </w:rPr>
           </w:pPr>
-          <w:hyperlink w:anchor="_Toc9577548" w:history="1">
+          <w:hyperlink w:anchor="_Toc9578433" w:history="1">
             <w:r>
               <w:rPr>
                 <w:rStyle w:val="Hyperlink"/>
@@ -1203,7 +1216,7 @@
                 <w:noProof/>
                 <w:webHidden/>
               </w:rPr>
-              <w:instrText xml:space="preserve"> PAGEREF _Toc9577548 \h </w:instrText>
+              <w:instrText xml:space="preserve"> PAGEREF _Toc9578433 \h </w:instrText>
             </w:r>
             <w:r>
               <w:rPr>
@@ -1245,7 +1258,7 @@
               <w:noProof/>
             </w:rPr>
           </w:pPr>
-          <w:hyperlink w:anchor="_Toc9577549" w:history="1">
+          <w:hyperlink w:anchor="_Toc9578434" w:history="1">
             <w:r>
               <w:rPr>
                 <w:rStyle w:val="Hyperlink"/>
@@ -1272,7 +1285,7 @@
                 <w:noProof/>
                 <w:webHidden/>
               </w:rPr>
-              <w:instrText xml:space="preserve"> PAGEREF _Toc9577549 \h </w:instrText>
+              <w:instrText xml:space="preserve"> PAGEREF _Toc9578434 \h </w:instrText>
             </w:r>
             <w:r>
               <w:rPr>
@@ -1314,7 +1327,7 @@
               <w:noProof/>
             </w:rPr>
           </w:pPr>
-          <w:hyperlink w:anchor="_Toc9577550" w:history="1">
+          <w:hyperlink w:anchor="_Toc9578435" w:history="1">
             <w:r>
               <w:rPr>
                 <w:rStyle w:val="Hyperlink"/>
@@ -1341,7 +1354,7 @@
                 <w:noProof/>
                 <w:webHidden/>
               </w:rPr>
-              <w:instrText xml:space="preserve"> PAGEREF _Toc9577550 \h </w:instrText>
+              <w:instrText xml:space="preserve"> PAGEREF _Toc9578435 \h </w:instrText>
             </w:r>
             <w:r>
               <w:rPr>
@@ -1383,7 +1396,7 @@
               <w:noProof/>
             </w:rPr>
           </w:pPr>
-          <w:hyperlink w:anchor="_Toc9577551" w:history="1">
+          <w:hyperlink w:anchor="_Toc9578436" w:history="1">
             <w:r>
               <w:rPr>
                 <w:rStyle w:val="Hyperlink"/>
@@ -1410,7 +1423,7 @@
                 <w:noProof/>
                 <w:webHidden/>
               </w:rPr>
-              <w:instrText xml:space="preserve"> PAGEREF _Toc9577551 \h </w:instrText>
+              <w:instrText xml:space="preserve"> PAGEREF _Toc9578436 \h </w:instrText>
             </w:r>
             <w:r>
               <w:rPr>
@@ -1452,7 +1465,7 @@
               <w:noProof/>
             </w:rPr>
           </w:pPr>
-          <w:hyperlink w:anchor="_Toc9577552" w:history="1">
+          <w:hyperlink w:anchor="_Toc9578437" w:history="1">
             <w:r>
               <w:rPr>
                 <w:rStyle w:val="Hyperlink"/>
@@ -1479,7 +1492,7 @@
                 <w:noProof/>
                 <w:webHidden/>
               </w:rPr>
-              <w:instrText xml:space="preserve"> PAGEREF _Toc9577552 \h </w:instrText>
+              <w:instrText xml:space="preserve"> PAGEREF _Toc9578437 \h </w:instrText>
             </w:r>
             <w:r>
               <w:rPr>
@@ -1521,7 +1534,7 @@
               <w:noProof/>
             </w:rPr>
           </w:pPr>
-          <w:hyperlink w:anchor="_Toc9577553" w:history="1">
+          <w:hyperlink w:anchor="_Toc9578438" w:history="1">
             <w:r>
               <w:rPr>
                 <w:rStyle w:val="Hyperlink"/>
@@ -1548,7 +1561,7 @@
                 <w:noProof/>
                 <w:webHidden/>
               </w:rPr>
-              <w:instrText xml:space="preserve"> PAGEREF _Toc9577553 \h </w:instrText>
+              <w:instrText xml:space="preserve"> PAGEREF _Toc9578438 \h </w:instrText>
             </w:r>
             <w:r>
               <w:rPr>
@@ -1590,7 +1603,7 @@
               <w:noProof/>
             </w:rPr>
           </w:pPr>
-          <w:hyperlink w:anchor="_Toc9577554" w:history="1">
+          <w:hyperlink w:anchor="_Toc9578439" w:history="1">
             <w:r>
               <w:rPr>
                 <w:rStyle w:val="Hyperlink"/>
@@ -1617,7 +1630,7 @@
                 <w:noProof/>
                 <w:webHidden/>
               </w:rPr>
-              <w:instrText xml:space="preserve"> PAGEREF _Toc9577554 \h </w:instrText>
+              <w:instrText xml:space="preserve"> PAGEREF _Toc9578439 \h </w:instrText>
             </w:r>
             <w:r>
               <w:rPr>
@@ -1659,7 +1672,7 @@
               <w:noProof/>
             </w:rPr>
           </w:pPr>
-          <w:hyperlink w:anchor="_Toc9577555" w:history="1">
+          <w:hyperlink w:anchor="_Toc9578440" w:history="1">
             <w:r>
               <w:rPr>
                 <w:rStyle w:val="Hyperlink"/>
@@ -1686,7 +1699,7 @@
                 <w:noProof/>
                 <w:webHidden/>
               </w:rPr>
-              <w:instrText xml:space="preserve"> PAGEREF _Toc9577555 \h </w:instrText>
+              <w:instrText xml:space="preserve"> PAGEREF _Toc9578440 \h </w:instrText>
             </w:r>
             <w:r>
               <w:rPr>
@@ -1728,7 +1741,7 @@
               <w:noProof/>
             </w:rPr>
           </w:pPr>
-          <w:hyperlink w:anchor="_Toc9577556" w:history="1">
+          <w:hyperlink w:anchor="_Toc9578441" w:history="1">
             <w:r>
               <w:rPr>
                 <w:rStyle w:val="Hyperlink"/>
@@ -1755,7 +1768,7 @@
                 <w:noProof/>
                 <w:webHidden/>
               </w:rPr>
-              <w:instrText xml:space="preserve"> PAGEREF _Toc9577556 \h </w:instrText>
+              <w:instrText xml:space="preserve"> PAGEREF _Toc9578441 \h </w:instrText>
             </w:r>
             <w:r>
               <w:rPr>
@@ -1797,7 +1810,7 @@
               <w:noProof/>
             </w:rPr>
           </w:pPr>
-          <w:hyperlink w:anchor="_Toc9577557" w:history="1">
+          <w:hyperlink w:anchor="_Toc9578442" w:history="1">
             <w:r>
               <w:rPr>
                 <w:rStyle w:val="Hyperlink"/>
@@ -1824,7 +1837,7 @@
                 <w:noProof/>
                 <w:webHidden/>
               </w:rPr>
-              <w:instrText xml:space="preserve"> PAGEREF _Toc9577557 \h </w:instrText>
+              <w:instrText xml:space="preserve"> PAGEREF _Toc9578442 \h </w:instrText>
             </w:r>
             <w:r>
               <w:rPr>
@@ -1866,7 +1879,7 @@
               <w:noProof/>
             </w:rPr>
           </w:pPr>
-          <w:hyperlink w:anchor="_Toc9577558" w:history="1">
+          <w:hyperlink w:anchor="_Toc9578443" w:history="1">
             <w:r>
               <w:rPr>
                 <w:rStyle w:val="Hyperlink"/>
@@ -1893,7 +1906,7 @@
                 <w:noProof/>
                 <w:webHidden/>
               </w:rPr>
-              <w:instrText xml:space="preserve"> PAGEREF _Toc9577558 \h </w:instrText>
+              <w:instrText xml:space="preserve"> PAGEREF _Toc9578443 \h </w:instrText>
             </w:r>
             <w:r>
               <w:rPr>
@@ -1935,7 +1948,7 @@
               <w:noProof/>
             </w:rPr>
           </w:pPr>
-          <w:hyperlink w:anchor="_Toc9577559" w:history="1">
+          <w:hyperlink w:anchor="_Toc9578444" w:history="1">
             <w:r>
               <w:rPr>
                 <w:rStyle w:val="Hyperlink"/>
@@ -1962,7 +1975,7 @@
                 <w:noProof/>
                 <w:webHidden/>
               </w:rPr>
-              <w:instrText xml:space="preserve"> PAGEREF _Toc9577559 \h </w:instrText>
+              <w:instrText xml:space="preserve"> PAGEREF _Toc9578444 \h </w:instrText>
             </w:r>
             <w:r>
               <w:rPr>
@@ -2004,7 +2017,7 @@
               <w:noProof/>
             </w:rPr>
           </w:pPr>
-          <w:hyperlink w:anchor="_Toc9577560" w:history="1">
+          <w:hyperlink w:anchor="_Toc9578445" w:history="1">
             <w:r>
               <w:rPr>
                 <w:rStyle w:val="Hyperlink"/>
@@ -2031,7 +2044,7 @@
                 <w:noProof/>
                 <w:webHidden/>
               </w:rPr>
-              <w:instrText xml:space="preserve"> PAGEREF _Toc9577560 \h </w:instrText>
+              <w:instrText xml:space="preserve"> PAGEREF _Toc9578445 \h </w:instrText>
             </w:r>
             <w:r>
               <w:rPr>
@@ -2073,7 +2086,7 @@
               <w:noProof/>
             </w:rPr>
           </w:pPr>
-          <w:hyperlink w:anchor="_Toc9577561" w:history="1">
+          <w:hyperlink w:anchor="_Toc9578446" w:history="1">
             <w:r>
               <w:rPr>
                 <w:rStyle w:val="Hyperlink"/>
@@ -2100,7 +2113,7 @@
                 <w:noProof/>
                 <w:webHidden/>
               </w:rPr>
-              <w:instrText xml:space="preserve"> PAGEREF _Toc9577561 \h </w:instrText>
+              <w:instrText xml:space="preserve"> PAGEREF _Toc9578446 \h </w:instrText>
             </w:r>
             <w:r>
               <w:rPr>
@@ -2142,7 +2155,7 @@
               <w:noProof/>
             </w:rPr>
           </w:pPr>
-          <w:hyperlink w:anchor="_Toc9577562" w:history="1">
+          <w:hyperlink w:anchor="_Toc9578447" w:history="1">
             <w:r>
               <w:rPr>
                 <w:rStyle w:val="Hyperlink"/>
@@ -2169,7 +2182,7 @@
                 <w:noProof/>
                 <w:webHidden/>
               </w:rPr>
-              <w:instrText xml:space="preserve"> PAGEREF _Toc9577562 \h </w:instrText>
+              <w:instrText xml:space="preserve"> PAGEREF _Toc9578447 \h </w:instrText>
             </w:r>
             <w:r>
               <w:rPr>
@@ -2211,7 +2224,7 @@
               <w:noProof/>
             </w:rPr>
           </w:pPr>
-          <w:hyperlink w:anchor="_Toc9577563" w:history="1">
+          <w:hyperlink w:anchor="_Toc9578448" w:history="1">
             <w:r>
               <w:rPr>
                 <w:rStyle w:val="Hyperlink"/>
@@ -2238,7 +2251,7 @@
                 <w:noProof/>
                 <w:webHidden/>
               </w:rPr>
-              <w:instrText xml:space="preserve"> PAGEREF _Toc9577563 \h </w:instrText>
+              <w:instrText xml:space="preserve"> PAGEREF _Toc9578448 \h </w:instrText>
             </w:r>
             <w:r>
               <w:rPr>
@@ -2280,7 +2293,7 @@
               <w:noProof/>
             </w:rPr>
           </w:pPr>
-          <w:hyperlink w:anchor="_Toc9577564" w:history="1">
+          <w:hyperlink w:anchor="_Toc9578449" w:history="1">
             <w:r>
               <w:rPr>
                 <w:rStyle w:val="Hyperlink"/>
@@ -2307,7 +2320,7 @@
                 <w:noProof/>
                 <w:webHidden/>
               </w:rPr>
-              <w:instrText xml:space="preserve"> PAGEREF _Toc9577564 \h </w:instrText>
+              <w:instrText xml:space="preserve"> PAGEREF _Toc9578449 \h </w:instrText>
             </w:r>
             <w:r>
               <w:rPr>
@@ -2349,7 +2362,7 @@
               <w:noProof/>
             </w:rPr>
           </w:pPr>
-          <w:hyperlink w:anchor="_Toc9577565" w:history="1">
+          <w:hyperlink w:anchor="_Toc9578450" w:history="1">
             <w:r>
               <w:rPr>
                 <w:rStyle w:val="Hyperlink"/>
@@ -2376,7 +2389,7 @@
                 <w:noProof/>
                 <w:webHidden/>
               </w:rPr>
-              <w:instrText xml:space="preserve"> PAGEREF _Toc9577565 \h </w:instrText>
+              <w:instrText xml:space="preserve"> PAGEREF _Toc9578450 \h </w:instrText>
             </w:r>
             <w:r>
               <w:rPr>
@@ -2418,7 +2431,7 @@
               <w:noProof/>
             </w:rPr>
           </w:pPr>
-          <w:hyperlink w:anchor="_Toc9577566" w:history="1">
+          <w:hyperlink w:anchor="_Toc9578451" w:history="1">
             <w:r>
               <w:rPr>
                 <w:rStyle w:val="Hyperlink"/>
@@ -2445,7 +2458,7 @@
                 <w:noProof/>
                 <w:webHidden/>
               </w:rPr>
-              <w:instrText xml:space="preserve"> PAGEREF _Toc9577566 \h </w:instrText>
+              <w:instrText xml:space="preserve"> PAGEREF _Toc9578451 \h </w:instrText>
             </w:r>
             <w:r>
               <w:rPr>
@@ -2487,7 +2500,7 @@
               <w:noProof/>
             </w:rPr>
           </w:pPr>
-          <w:hyperlink w:anchor="_Toc9577567" w:history="1">
+          <w:hyperlink w:anchor="_Toc9578452" w:history="1">
             <w:r>
               <w:rPr>
                 <w:rStyle w:val="Hyperlink"/>
@@ -2514,7 +2527,7 @@
                 <w:noProof/>
                 <w:webHidden/>
               </w:rPr>
-              <w:instrText xml:space="preserve"> PAGEREF _Toc9577567 \h </w:instrText>
+              <w:instrText xml:space="preserve"> PAGEREF _Toc9578452 \h </w:instrText>
             </w:r>
             <w:r>
               <w:rPr>
@@ -2556,7 +2569,7 @@
               <w:noProof/>
             </w:rPr>
           </w:pPr>
-          <w:hyperlink w:anchor="_Toc9577568" w:history="1">
+          <w:hyperlink w:anchor="_Toc9578453" w:history="1">
             <w:r>
               <w:rPr>
                 <w:rStyle w:val="Hyperlink"/>
@@ -2583,7 +2596,7 @@
                 <w:noProof/>
                 <w:webHidden/>
               </w:rPr>
-              <w:instrText xml:space="preserve"> PAGEREF _Toc9577568 \h </w:instrText>
+              <w:instrText xml:space="preserve"> PAGEREF _Toc9578453 \h </w:instrText>
             </w:r>
             <w:r>
               <w:rPr>
@@ -2625,12 +2638,81 @@
               <w:noProof/>
             </w:rPr>
           </w:pPr>
-          <w:hyperlink w:anchor="_Toc9577569" w:history="1">
+          <w:hyperlink w:anchor="_Toc9578454" w:history="1">
             <w:r>
               <w:rPr>
                 <w:rStyle w:val="Hyperlink"/>
                 <w:noProof/>
               </w:rPr>
+              <w:t>Signal Handling</w:t>
+            </w:r>
+            <w:r>
+              <w:rPr>
+                <w:noProof/>
+                <w:webHidden/>
+              </w:rPr>
+              <w:tab/>
+            </w:r>
+            <w:r>
+              <w:rPr>
+                <w:noProof/>
+                <w:webHidden/>
+              </w:rPr>
+              <w:fldChar w:fldCharType="begin"/>
+            </w:r>
+            <w:r>
+              <w:rPr>
+                <w:noProof/>
+                <w:webHidden/>
+              </w:rPr>
+              <w:instrText xml:space="preserve"> PAGEREF _Toc9578454 \h </w:instrText>
+            </w:r>
+            <w:r>
+              <w:rPr>
+                <w:noProof/>
+                <w:webHidden/>
+              </w:rPr>
+            </w:r>
+            <w:r>
+              <w:rPr>
+                <w:noProof/>
+                <w:webHidden/>
+              </w:rPr>
+              <w:fldChar w:fldCharType="separate"/>
+            </w:r>
+            <w:r>
+              <w:rPr>
+                <w:noProof/>
+                <w:webHidden/>
+              </w:rPr>
+              <w:t>27</w:t>
+            </w:r>
+            <w:r>
+              <w:rPr>
+                <w:noProof/>
+                <w:webHidden/>
+              </w:rPr>
+              <w:fldChar w:fldCharType="end"/>
+            </w:r>
+          </w:hyperlink>
+        </w:p>
+        <w:p>
+          <w:pPr>
+            <w:pStyle w:val="TOC1"/>
+            <w:tabs>
+              <w:tab w:val="right" w:leader="dot" w:pos="9350"/>
+            </w:tabs>
+            <w:rPr>
+              <w:rFonts w:eastAsiaTheme="minorEastAsia"/>
+              <w:noProof/>
+            </w:rPr>
+          </w:pPr>
+          <w:hyperlink w:anchor="_Toc9578455" w:history="1">
+            <w:r>
+              <w:rPr>
+                <w:rStyle w:val="Hyperlink"/>
+                <w:noProof/>
+              </w:rPr>
               <w:t>Configuration Parameters</w:t>
             </w:r>
             <w:r>
@@ -2652,7 +2734,7 @@
                 <w:noProof/>
                 <w:webHidden/>
               </w:rPr>
-              <w:instrText xml:space="preserve"> PAGEREF _Toc9577569 \h </w:instrText>
+              <w:instrText xml:space="preserve"> PAGEREF _Toc9578455 \h </w:instrText>
             </w:r>
             <w:r>
               <w:rPr>
@@ -2672,7 +2754,7 @@
                 <w:noProof/>
                 <w:webHidden/>
               </w:rPr>
-              <w:t>27</w:t>
+              <w:t>28</w:t>
             </w:r>
             <w:r>
               <w:rPr>
@@ -2694,7 +2776,7 @@
               <w:noProof/>
             </w:rPr>
           </w:pPr>
-          <w:hyperlink w:anchor="_Toc9577570" w:history="1">
+          <w:hyperlink w:anchor="_Toc9578456" w:history="1">
             <w:r>
               <w:rPr>
                 <w:rStyle w:val="Hyperlink"/>
@@ -2721,7 +2803,7 @@
                 <w:noProof/>
                 <w:webHidden/>
               </w:rPr>
-              <w:instrText xml:space="preserve"> PAGEREF _Toc9577570 \h </w:instrText>
+              <w:instrText xml:space="preserve"> PAGEREF _Toc9578456 \h </w:instrText>
             </w:r>
             <w:r>
               <w:rPr>
@@ -2763,7 +2845,7 @@
               <w:noProof/>
             </w:rPr>
           </w:pPr>
-          <w:hyperlink w:anchor="_Toc9577571" w:history="1">
+          <w:hyperlink w:anchor="_Toc9578457" w:history="1">
             <w:r>
               <w:rPr>
                 <w:rStyle w:val="Hyperlink"/>
@@ -2790,7 +2872,7 @@
                 <w:noProof/>
                 <w:webHidden/>
               </w:rPr>
-              <w:instrText xml:space="preserve"> PAGEREF _Toc9577571 \h </w:instrText>
+              <w:instrText xml:space="preserve"> PAGEREF _Toc9578457 \h </w:instrText>
             </w:r>
             <w:r>
               <w:rPr>
@@ -2832,7 +2914,7 @@
               <w:noProof/>
             </w:rPr>
           </w:pPr>
-          <w:hyperlink w:anchor="_Toc9577572" w:history="1">
+          <w:hyperlink w:anchor="_Toc9578458" w:history="1">
             <w:r>
               <w:rPr>
                 <w:rStyle w:val="Hyperlink"/>
@@ -2859,7 +2941,7 @@
                 <w:noProof/>
                 <w:webHidden/>
               </w:rPr>
-              <w:instrText xml:space="preserve"> PAGEREF _Toc9577572 \h </w:instrText>
+              <w:instrText xml:space="preserve"> PAGEREF _Toc9578458 \h </w:instrText>
             </w:r>
             <w:r>
               <w:rPr>
@@ -2901,7 +2983,7 @@
               <w:noProof/>
             </w:rPr>
           </w:pPr>
-          <w:hyperlink w:anchor="_Toc9577573" w:history="1">
+          <w:hyperlink w:anchor="_Toc9578459" w:history="1">
             <w:r>
               <w:rPr>
                 <w:rStyle w:val="Hyperlink"/>
@@ -2928,7 +3010,7 @@
                 <w:noProof/>
                 <w:webHidden/>
               </w:rPr>
-              <w:instrText xml:space="preserve"> PAGEREF _Toc9577573 \h </w:instrText>
+              <w:instrText xml:space="preserve"> PAGEREF _Toc9578459 \h </w:instrText>
             </w:r>
             <w:r>
               <w:rPr>
@@ -2970,7 +3052,7 @@
               <w:noProof/>
             </w:rPr>
           </w:pPr>
-          <w:hyperlink w:anchor="_Toc9577574" w:history="1">
+          <w:hyperlink w:anchor="_Toc9578460" w:history="1">
             <w:r>
               <w:rPr>
                 <w:rStyle w:val="Hyperlink"/>
@@ -2997,7 +3079,7 @@
                 <w:noProof/>
                 <w:webHidden/>
               </w:rPr>
-              <w:instrText xml:space="preserve"> PAGEREF _Toc9577574 \h </w:instrText>
+              <w:instrText xml:space="preserve"> PAGEREF _Toc9578460 \h </w:instrText>
             </w:r>
             <w:r>
               <w:rPr>
@@ -3017,7 +3099,7 @@
                 <w:noProof/>
                 <w:webHidden/>
               </w:rPr>
-              <w:t>29</w:t>
+              <w:t>30</w:t>
             </w:r>
             <w:r>
               <w:rPr>
@@ -3039,7 +3121,7 @@
               <w:noProof/>
             </w:rPr>
           </w:pPr>
-          <w:hyperlink w:anchor="_Toc9577575" w:history="1">
+          <w:hyperlink w:anchor="_Toc9578461" w:history="1">
             <w:r>
               <w:rPr>
                 <w:rStyle w:val="Hyperlink"/>
@@ -3066,7 +3148,7 @@
                 <w:noProof/>
                 <w:webHidden/>
               </w:rPr>
-              <w:instrText xml:space="preserve"> PAGEREF _Toc9577575 \h </w:instrText>
+              <w:instrText xml:space="preserve"> PAGEREF _Toc9578461 \h </w:instrText>
             </w:r>
             <w:r>
               <w:rPr>
@@ -3086,7 +3168,7 @@
                 <w:noProof/>
                 <w:webHidden/>
               </w:rPr>
-              <w:t>29</w:t>
+              <w:t>30</w:t>
             </w:r>
             <w:r>
               <w:rPr>
@@ -3108,7 +3190,7 @@
               <w:noProof/>
             </w:rPr>
           </w:pPr>
-          <w:hyperlink w:anchor="_Toc9577576" w:history="1">
+          <w:hyperlink w:anchor="_Toc9578462" w:history="1">
             <w:r>
               <w:rPr>
                 <w:rStyle w:val="Hyperlink"/>
@@ -3135,7 +3217,7 @@
                 <w:noProof/>
                 <w:webHidden/>
               </w:rPr>
-              <w:instrText xml:space="preserve"> PAGEREF _Toc9577576 \h </w:instrText>
+              <w:instrText xml:space="preserve"> PAGEREF _Toc9578462 \h </w:instrText>
             </w:r>
             <w:r>
               <w:rPr>
@@ -3155,7 +3237,7 @@
                 <w:noProof/>
                 <w:webHidden/>
               </w:rPr>
-              <w:t>31</w:t>
+              <w:t>32</w:t>
             </w:r>
             <w:r>
               <w:rPr>
@@ -3177,7 +3259,7 @@
               <w:noProof/>
             </w:rPr>
           </w:pPr>
-          <w:hyperlink w:anchor="_Toc9577577" w:history="1">
+          <w:hyperlink w:anchor="_Toc9578463" w:history="1">
             <w:r>
               <w:rPr>
                 <w:rStyle w:val="Hyperlink"/>
@@ -3204,7 +3286,7 @@
                 <w:noProof/>
                 <w:webHidden/>
               </w:rPr>
-              <w:instrText xml:space="preserve"> PAGEREF _Toc9577577 \h </w:instrText>
+              <w:instrText xml:space="preserve"> PAGEREF _Toc9578463 \h </w:instrText>
             </w:r>
             <w:r>
               <w:rPr>
@@ -3224,7 +3306,7 @@
                 <w:noProof/>
                 <w:webHidden/>
               </w:rPr>
-              <w:t>31</w:t>
+              <w:t>32</w:t>
             </w:r>
             <w:r>
               <w:rPr>
@@ -3246,7 +3328,7 @@
               <w:noProof/>
             </w:rPr>
           </w:pPr>
-          <w:hyperlink w:anchor="_Toc9577578" w:history="1">
+          <w:hyperlink w:anchor="_Toc9578464" w:history="1">
             <w:r>
               <w:rPr>
                 <w:rStyle w:val="Hyperlink"/>
@@ -3273,7 +3355,7 @@
                 <w:noProof/>
                 <w:webHidden/>
               </w:rPr>
-              <w:instrText xml:space="preserve"> PAGEREF _Toc9577578 \h </w:instrText>
+              <w:instrText xml:space="preserve"> PAGEREF _Toc9578464 \h </w:instrText>
             </w:r>
             <w:r>
               <w:rPr>
@@ -3293,7 +3375,7 @@
                 <w:noProof/>
                 <w:webHidden/>
               </w:rPr>
-              <w:t>33</w:t>
+              <w:t>34</w:t>
             </w:r>
             <w:r>
               <w:rPr>
@@ -3325,7 +3407,7 @@
       <w:pPr>
         <w:pStyle w:val="Heading1"/>
       </w:pPr>
-      <w:bookmarkStart w:id="0" w:name="_Toc9577547"/>
+      <w:bookmarkStart w:id="1" w:name="_Toc9578432"/>
       <w:r>
         <w:lastRenderedPageBreak/>
         <w:t xml:space="preserve">Pubseq Gateway </w:t>
@@ -3339,7 +3421,7 @@
       <w:r>
         <w:t>)</w:t>
       </w:r>
-      <w:bookmarkEnd w:id="0"/>
+      <w:bookmarkEnd w:id="1"/>
     </w:p>
     <w:p>
       <w:pPr>
@@ -3653,12 +3735,12 @@
       <w:pPr>
         <w:pStyle w:val="Heading1"/>
       </w:pPr>
-      <w:bookmarkStart w:id="1" w:name="_Toc9577548"/>
+      <w:bookmarkStart w:id="2" w:name="_Toc9578433"/>
       <w:r>
         <w:lastRenderedPageBreak/>
         <w:t>Overview</w:t>
       </w:r>
-      <w:bookmarkEnd w:id="1"/>
+      <w:bookmarkEnd w:id="2"/>
     </w:p>
     <w:p/>
     <w:p>
@@ -3702,10 +3784,10 @@
             <v:path o:extrusionok="f" gradientshapeok="t" o:connecttype="rect"/>
             <o:lock v:ext="edit" aspectratio="t"/>
           </v:shapetype>
-          <v:shape id="_x0000_i1028" type="#_x0000_t75" style="width:467.25pt;height:232.5pt" o:ole="">
+          <v:shape id="_x0000_i1025" type="#_x0000_t75" style="width:467.25pt;height:232.5pt" o:ole="">
             <v:imagedata r:id="rId11" o:title=""/>
           </v:shape>
-          <o:OLEObject Type="Embed" ProgID="Visio.Drawing.15" ShapeID="_x0000_i1028" DrawAspect="Content" ObjectID="_1620190647" r:id="rId12"/>
+          <o:OLEObject Type="Embed" ProgID="Visio.Drawing.15" ShapeID="_x0000_i1025" DrawAspect="Content" ObjectID="_1620191186" r:id="rId12"/>
         </w:object>
       </w:r>
     </w:p>
@@ -3908,12 +3990,12 @@
       <w:pPr>
         <w:pStyle w:val="Heading1"/>
       </w:pPr>
-      <w:bookmarkStart w:id="2" w:name="_Toc9577549"/>
+      <w:bookmarkStart w:id="3" w:name="_Toc9578434"/>
       <w:r>
         <w:lastRenderedPageBreak/>
         <w:t>Communication Protocol</w:t>
       </w:r>
-      <w:bookmarkEnd w:id="2"/>
+      <w:bookmarkEnd w:id="3"/>
     </w:p>
     <w:p/>
     <w:p>
@@ -3990,11 +4072,11 @@
       <w:pPr>
         <w:pStyle w:val="Heading2"/>
       </w:pPr>
-      <w:bookmarkStart w:id="3" w:name="_Toc9577550"/>
+      <w:bookmarkStart w:id="4" w:name="_Toc9578435"/>
       <w:r>
         <w:t>PSG Protocol</w:t>
       </w:r>
-      <w:bookmarkEnd w:id="3"/>
+      <w:bookmarkEnd w:id="4"/>
     </w:p>
     <w:p/>
     <w:p>
@@ -5270,11 +5352,11 @@
       <w:pPr>
         <w:pStyle w:val="Heading1"/>
       </w:pPr>
-      <w:bookmarkStart w:id="4" w:name="_Toc9577551"/>
+      <w:bookmarkStart w:id="5" w:name="_Toc9578436"/>
       <w:r>
         <w:t>Exclude Blob Cache</w:t>
       </w:r>
-      <w:bookmarkEnd w:id="4"/>
+      <w:bookmarkEnd w:id="5"/>
     </w:p>
     <w:p>
       <w:pPr>
@@ -5532,12 +5614,12 @@
       <w:pPr>
         <w:pStyle w:val="Heading1"/>
       </w:pPr>
-      <w:bookmarkStart w:id="5" w:name="_Toc9577552"/>
+      <w:bookmarkStart w:id="6" w:name="_Toc9578437"/>
       <w:r>
         <w:lastRenderedPageBreak/>
         <w:t>Requests</w:t>
       </w:r>
-      <w:bookmarkEnd w:id="5"/>
+      <w:bookmarkEnd w:id="6"/>
     </w:p>
     <w:p/>
     <w:p>
@@ -5626,7 +5708,7 @@
       <w:pPr>
         <w:pStyle w:val="Heading2"/>
       </w:pPr>
-      <w:bookmarkStart w:id="6" w:name="_Toc9577553"/>
+      <w:bookmarkStart w:id="7" w:name="_Toc9578438"/>
       <w:r>
         <w:t>ID/</w:t>
       </w:r>
@@ -5641,7 +5723,7 @@
       <w:r>
         <w:t xml:space="preserve"> Request</w:t>
       </w:r>
-      <w:bookmarkEnd w:id="6"/>
+      <w:bookmarkEnd w:id="7"/>
     </w:p>
     <w:p/>
     <w:p>
@@ -6298,7 +6380,7 @@
       <w:pPr>
         <w:pStyle w:val="Heading2"/>
       </w:pPr>
-      <w:bookmarkStart w:id="7" w:name="_Toc9577554"/>
+      <w:bookmarkStart w:id="8" w:name="_Toc9578439"/>
       <w:r>
         <w:t>ID/</w:t>
       </w:r>
@@ -6314,7 +6396,7 @@
       <w:r>
         <w:t>equest</w:t>
       </w:r>
-      <w:bookmarkEnd w:id="7"/>
+      <w:bookmarkEnd w:id="8"/>
     </w:p>
     <w:p/>
     <w:p>
@@ -7079,14 +7161,14 @@
       <w:pPr>
         <w:pStyle w:val="Heading2"/>
       </w:pPr>
-      <w:bookmarkStart w:id="8" w:name="_Toc9577555"/>
+      <w:bookmarkStart w:id="9" w:name="_Toc9578440"/>
       <w:r>
         <w:t>ID/</w:t>
       </w:r>
       <w:r>
         <w:t>resolve Request</w:t>
       </w:r>
-      <w:bookmarkEnd w:id="8"/>
+      <w:bookmarkEnd w:id="9"/>
     </w:p>
     <w:p/>
     <w:p>
@@ -7963,7 +8045,7 @@
       <w:pPr>
         <w:pStyle w:val="Heading2"/>
       </w:pPr>
-      <w:bookmarkStart w:id="9" w:name="_Toc9577556"/>
+      <w:bookmarkStart w:id="10" w:name="_Toc9578441"/>
       <w:r>
         <w:t>ID/</w:t>
       </w:r>
@@ -7975,7 +8057,7 @@
       <w:r>
         <w:t xml:space="preserve"> Request</w:t>
       </w:r>
-      <w:bookmarkEnd w:id="9"/>
+      <w:bookmarkEnd w:id="10"/>
     </w:p>
     <w:p/>
     <w:p>
@@ -8476,14 +8558,14 @@
       <w:pPr>
         <w:pStyle w:val="Heading2"/>
       </w:pPr>
-      <w:bookmarkStart w:id="10" w:name="_Toc9577557"/>
+      <w:bookmarkStart w:id="11" w:name="_Toc9578442"/>
       <w:r>
         <w:t>ADMIN/</w:t>
       </w:r>
       <w:r>
         <w:t>config Request</w:t>
       </w:r>
-      <w:bookmarkEnd w:id="10"/>
+      <w:bookmarkEnd w:id="11"/>
     </w:p>
     <w:p/>
     <w:p>
@@ -8656,14 +8738,14 @@
       <w:pPr>
         <w:pStyle w:val="Heading2"/>
       </w:pPr>
-      <w:bookmarkStart w:id="11" w:name="_Toc9577558"/>
+      <w:bookmarkStart w:id="12" w:name="_Toc9578443"/>
       <w:r>
         <w:t>ADMIN/</w:t>
       </w:r>
       <w:r>
         <w:t>info Request</w:t>
       </w:r>
-      <w:bookmarkEnd w:id="11"/>
+      <w:bookmarkEnd w:id="12"/>
     </w:p>
     <w:p/>
     <w:p>
@@ -9936,14 +10018,14 @@
       <w:pPr>
         <w:pStyle w:val="Heading2"/>
       </w:pPr>
-      <w:bookmarkStart w:id="12" w:name="_Toc9577559"/>
+      <w:bookmarkStart w:id="13" w:name="_Toc9578444"/>
       <w:r>
         <w:t>ADMIN/</w:t>
       </w:r>
       <w:r>
         <w:t>status Request</w:t>
       </w:r>
-      <w:bookmarkEnd w:id="12"/>
+      <w:bookmarkEnd w:id="13"/>
     </w:p>
     <w:p/>
     <w:p>
@@ -11503,14 +11585,14 @@
       <w:pPr>
         <w:pStyle w:val="Heading2"/>
       </w:pPr>
-      <w:bookmarkStart w:id="13" w:name="_Toc9577560"/>
+      <w:bookmarkStart w:id="14" w:name="_Toc9578445"/>
       <w:r>
         <w:t>ADMIN/</w:t>
       </w:r>
       <w:r>
         <w:t>shutdown Request</w:t>
       </w:r>
-      <w:bookmarkEnd w:id="13"/>
+      <w:bookmarkEnd w:id="14"/>
     </w:p>
     <w:p/>
     <w:p>
@@ -11923,7 +12005,7 @@
       <w:pPr>
         <w:pStyle w:val="Heading2"/>
       </w:pPr>
-      <w:bookmarkStart w:id="14" w:name="_Toc9577561"/>
+      <w:bookmarkStart w:id="15" w:name="_Toc9578446"/>
       <w:r>
         <w:t>TEST/</w:t>
       </w:r>
@@ -11935,7 +12017,7 @@
       <w:r>
         <w:t xml:space="preserve"> Request</w:t>
       </w:r>
-      <w:bookmarkEnd w:id="14"/>
+      <w:bookmarkEnd w:id="15"/>
     </w:p>
     <w:p/>
     <w:p>
@@ -12184,11 +12266,11 @@
       <w:pPr>
         <w:pStyle w:val="Heading2"/>
       </w:pPr>
-      <w:bookmarkStart w:id="15" w:name="_Toc9577562"/>
+      <w:bookmarkStart w:id="16" w:name="_Toc9578447"/>
       <w:r>
         <w:t>favicon.ico Request</w:t>
       </w:r>
-      <w:bookmarkEnd w:id="15"/>
+      <w:bookmarkEnd w:id="16"/>
     </w:p>
     <w:p/>
     <w:p>
@@ -12248,11 +12330,11 @@
       <w:pPr>
         <w:pStyle w:val="Heading2"/>
       </w:pPr>
-      <w:bookmarkStart w:id="16" w:name="_Toc9577563"/>
+      <w:bookmarkStart w:id="17" w:name="_Toc9578448"/>
       <w:r>
         <w:t>Unknown URL Request</w:t>
       </w:r>
-      <w:bookmarkEnd w:id="16"/>
+      <w:bookmarkEnd w:id="17"/>
     </w:p>
     <w:p/>
     <w:p>
@@ -12343,11 +12425,11 @@
       <w:pPr>
         <w:pStyle w:val="Heading1"/>
       </w:pPr>
-      <w:bookmarkStart w:id="17" w:name="_Toc9577564"/>
+      <w:bookmarkStart w:id="18" w:name="_Toc9578449"/>
       <w:r>
         <w:t>Cassandra Database</w:t>
       </w:r>
-      <w:bookmarkEnd w:id="17"/>
+      <w:bookmarkEnd w:id="18"/>
     </w:p>
     <w:p/>
     <w:p>
@@ -12371,11 +12453,11 @@
         <w:pStyle w:val="Heading1"/>
         <w:jc w:val="both"/>
       </w:pPr>
-      <w:bookmarkStart w:id="18" w:name="_Toc9577565"/>
+      <w:bookmarkStart w:id="19" w:name="_Toc9578450"/>
       <w:r>
         <w:t>Monitoring and Maintenance</w:t>
       </w:r>
-      <w:bookmarkEnd w:id="18"/>
+      <w:bookmarkEnd w:id="19"/>
     </w:p>
     <w:p/>
     <w:p>
@@ -12440,11 +12522,11 @@
       <w:pPr>
         <w:pStyle w:val="Heading1"/>
       </w:pPr>
-      <w:bookmarkStart w:id="19" w:name="_Toc9577566"/>
+      <w:bookmarkStart w:id="20" w:name="_Toc9578451"/>
       <w:r>
         <w:t>Files Architecture</w:t>
       </w:r>
-      <w:bookmarkEnd w:id="19"/>
+      <w:bookmarkEnd w:id="20"/>
     </w:p>
     <w:p/>
     <w:p>
@@ -12464,10 +12546,10 @@
       </w:pPr>
       <w:r>
         <w:object w:dxaOrig="7351" w:dyaOrig="1591" w14:anchorId="620B4101">
-          <v:shape id="_x0000_i1038" type="#_x0000_t75" style="width:367.5pt;height:79.5pt" o:ole="">
+          <v:shape id="_x0000_i1026" type="#_x0000_t75" style="width:367.5pt;height:79.5pt" o:ole="">
             <v:imagedata r:id="rId35" o:title=""/>
           </v:shape>
-          <o:OLEObject Type="Embed" ProgID="Visio.Drawing.15" ShapeID="_x0000_i1038" DrawAspect="Content" ObjectID="_1620190648" r:id="rId36"/>
+          <o:OLEObject Type="Embed" ProgID="Visio.Drawing.15" ShapeID="_x0000_i1026" DrawAspect="Content" ObjectID="_1620191187" r:id="rId36"/>
         </w:object>
       </w:r>
     </w:p>
@@ -12490,11 +12572,11 @@
       <w:pPr>
         <w:pStyle w:val="Heading1"/>
       </w:pPr>
-      <w:bookmarkStart w:id="20" w:name="_Toc9577567"/>
+      <w:bookmarkStart w:id="21" w:name="_Toc9578452"/>
       <w:r>
         <w:t>Client API</w:t>
       </w:r>
-      <w:bookmarkEnd w:id="20"/>
+      <w:bookmarkEnd w:id="21"/>
     </w:p>
     <w:p/>
     <w:p>
@@ -12517,11 +12599,11 @@
       <w:pPr>
         <w:pStyle w:val="Heading1"/>
       </w:pPr>
-      <w:bookmarkStart w:id="21" w:name="_Toc9577568"/>
+      <w:bookmarkStart w:id="22" w:name="_Toc9578453"/>
       <w:r>
         <w:t>Command Line Arguments</w:t>
       </w:r>
-      <w:bookmarkEnd w:id="21"/>
+      <w:bookmarkEnd w:id="22"/>
     </w:p>
     <w:p/>
     <w:p>
@@ -12768,86 +12850,264 @@
       <w:pPr>
         <w:pStyle w:val="Heading1"/>
       </w:pPr>
-      <w:bookmarkStart w:id="22" w:name="_Toc9577569"/>
+      <w:bookmarkStart w:id="23" w:name="_Toc9578454"/>
+      <w:r>
+        <w:t>Signal Handling</w:t>
+      </w:r>
+      <w:bookmarkEnd w:id="23"/>
+    </w:p>
+    <w:p/>
+    <w:p>
+      <w:r>
+        <w:t>The table below describes the signal handling in the server.</w:t>
+      </w:r>
+    </w:p>
+    <w:tbl>
+      <w:tblPr>
+        <w:tblStyle w:val="TableGrid"/>
+        <w:tblW w:w="0" w:type="auto"/>
+        <w:tblLook w:val="04A0" w:firstRow="1" w:lastRow="0" w:firstColumn="1" w:lastColumn="0" w:noHBand="0" w:noVBand="1"/>
+      </w:tblPr>
+      <w:tblGrid>
+        <w:gridCol w:w="4225"/>
+        <w:gridCol w:w="5125"/>
+      </w:tblGrid>
+      <w:tr>
+        <w:tc>
+          <w:tcPr>
+            <w:tcW w:w="4225" w:type="dxa"/>
+          </w:tcPr>
+          <w:p>
+            <w:pPr>
+              <w:jc w:val="center"/>
+            </w:pPr>
+            <w:r>
+              <w:t>Signal</w:t>
+            </w:r>
+          </w:p>
+        </w:tc>
+        <w:tc>
+          <w:tcPr>
+            <w:tcW w:w="5125" w:type="dxa"/>
+          </w:tcPr>
+          <w:p>
+            <w:pPr>
+              <w:jc w:val="center"/>
+            </w:pPr>
+            <w:r>
+              <w:t>Description</w:t>
+            </w:r>
+          </w:p>
+        </w:tc>
+      </w:tr>
+      <w:tr>
+        <w:tc>
+          <w:tcPr>
+            <w:tcW w:w="4225" w:type="dxa"/>
+          </w:tcPr>
+          <w:p>
+            <w:r>
+              <w:t>INT</w:t>
+            </w:r>
+          </w:p>
+        </w:tc>
+        <w:tc>
+          <w:tcPr>
+            <w:tcW w:w="5125" w:type="dxa"/>
+          </w:tcPr>
+          <w:p>
+            <w:r>
+              <w:t>Immediate shutdown which will interrupt all currently executed requests.</w:t>
+            </w:r>
+          </w:p>
+        </w:tc>
+      </w:tr>
+      <w:tr>
+        <w:tc>
+          <w:tcPr>
+            <w:tcW w:w="4225" w:type="dxa"/>
+          </w:tcPr>
+          <w:p>
+            <w:r>
+              <w:t>TERM</w:t>
+            </w:r>
+          </w:p>
+        </w:tc>
+        <w:tc>
+          <w:tcPr>
+            <w:tcW w:w="5125" w:type="dxa"/>
+          </w:tcPr>
+          <w:p>
+            <w:proofErr w:type="spellStart"/>
+            <w:r>
+              <w:t>Gracefull</w:t>
+            </w:r>
+            <w:proofErr w:type="spellEnd"/>
+            <w:r>
+              <w:t xml:space="preserve"> shutdown.</w:t>
+            </w:r>
+          </w:p>
+          <w:p>
+            <w:r>
+              <w:t>The server will wait till all the currently executed requests are finished. During that time all new requests are rejected. When all requests are finished, the server will shut down.</w:t>
+            </w:r>
+          </w:p>
+          <w:p>
+            <w:r>
+              <w:t>Will be called e.g. on the host reboot</w:t>
+            </w:r>
+            <w:r>
+              <w:t>.</w:t>
+            </w:r>
+          </w:p>
+        </w:tc>
+      </w:tr>
+      <w:tr>
+        <w:tc>
+          <w:tcPr>
+            <w:tcW w:w="4225" w:type="dxa"/>
+          </w:tcPr>
+          <w:p>
+            <w:r>
+              <w:t>QUIT</w:t>
+            </w:r>
+          </w:p>
+        </w:tc>
+        <w:tc>
+          <w:tcPr>
+            <w:tcW w:w="5125" w:type="dxa"/>
+          </w:tcPr>
+          <w:p>
+            <w:r>
+              <w:t xml:space="preserve">immediate </w:t>
+            </w:r>
+            <w:proofErr w:type="spellStart"/>
+            <w:r>
+              <w:t>coredump</w:t>
+            </w:r>
+            <w:proofErr w:type="spellEnd"/>
+            <w:r>
+              <w:t xml:space="preserve"> </w:t>
+            </w:r>
+            <w:proofErr w:type="gramStart"/>
+            <w:r>
+              <w:t>( most</w:t>
+            </w:r>
+            <w:proofErr w:type="gramEnd"/>
+            <w:r>
+              <w:t xml:space="preserve"> convenient for debugging, Ctrl-\</w:t>
+            </w:r>
+          </w:p>
+        </w:tc>
+      </w:tr>
+      <w:tr>
+        <w:tc>
+          <w:tcPr>
+            <w:tcW w:w="4225" w:type="dxa"/>
+          </w:tcPr>
+          <w:p>
+            <w:r>
+              <w:t>HUP USR1 USR2 WINCH</w:t>
+            </w:r>
+          </w:p>
+        </w:tc>
+        <w:tc>
+          <w:tcPr>
+            <w:tcW w:w="5125" w:type="dxa"/>
+          </w:tcPr>
+          <w:p>
+            <w:r>
+              <w:t>The signals are intercepted and logged with no other actions.</w:t>
+            </w:r>
+          </w:p>
+        </w:tc>
+      </w:tr>
+    </w:tbl>
+    <w:p/>
+    <w:p>
+      <w:pPr>
+        <w:pStyle w:val="Heading1"/>
+      </w:pPr>
+      <w:bookmarkStart w:id="24" w:name="_Toc9578455"/>
+      <w:r>
+        <w:t>Configuration Parameters</w:t>
+      </w:r>
+      <w:bookmarkEnd w:id="24"/>
+    </w:p>
+    <w:p>
+      <w:pPr>
+        <w:jc w:val="both"/>
+      </w:pPr>
+    </w:p>
+    <w:p>
+      <w:pPr>
+        <w:jc w:val="both"/>
+      </w:pPr>
       <w:r>
         <w:lastRenderedPageBreak/>
-        <w:t>Configuration Parameters</w:t>
-      </w:r>
-      <w:bookmarkEnd w:id="22"/>
+        <w:t>Pubseq Gateway</w:t>
+      </w:r>
+      <w:r>
+        <w:t xml:space="preserve"> reads the configuration from a file. The default name of the server is </w:t>
+      </w:r>
+      <w:proofErr w:type="spellStart"/>
+      <w:r>
+        <w:t>pubseq_gateway</w:t>
+      </w:r>
+      <w:proofErr w:type="spellEnd"/>
+      <w:r>
+        <w:t xml:space="preserve"> so (if the </w:t>
+      </w:r>
+      <w:r>
+        <w:t>–</w:t>
+      </w:r>
+      <w:proofErr w:type="spellStart"/>
+      <w:r>
+        <w:t>conffile</w:t>
+      </w:r>
+      <w:proofErr w:type="spellEnd"/>
+      <w:r>
+        <w:t xml:space="preserve"> command line argument is not provided) the default configuration file name will be </w:t>
+      </w:r>
+      <w:r>
+        <w:t>pubseq_gateway</w:t>
+      </w:r>
+      <w:r>
+        <w:t>.ini.</w:t>
+      </w:r>
     </w:p>
     <w:p>
       <w:pPr>
         <w:jc w:val="both"/>
       </w:pPr>
+      <w:r>
+        <w:t xml:space="preserve">The configuration file uses the </w:t>
+      </w:r>
+      <w:r>
+        <w:t>NCBI</w:t>
+      </w:r>
+      <w:r>
+        <w:t xml:space="preserve"> standard </w:t>
+      </w:r>
+      <w:proofErr w:type="spellStart"/>
+      <w:r>
+        <w:t>ini</w:t>
+      </w:r>
+      <w:proofErr w:type="spellEnd"/>
+      <w:r>
+        <w:t xml:space="preserve"> file format with sections and values within sections. The sections below describe each section of the configuration file separately.</w:t>
+      </w:r>
     </w:p>
     <w:p>
       <w:pPr>
         <w:jc w:val="both"/>
       </w:pPr>
-      <w:r>
-        <w:t>Pubseq Gateway</w:t>
-      </w:r>
-      <w:r>
-        <w:t xml:space="preserve"> reads the configuration from a file. The default name of the server is </w:t>
-      </w:r>
-      <w:proofErr w:type="spellStart"/>
-      <w:r>
-        <w:t>pubseq_gateway</w:t>
-      </w:r>
-      <w:proofErr w:type="spellEnd"/>
-      <w:r>
-        <w:t xml:space="preserve"> so (if the </w:t>
-      </w:r>
-      <w:r>
-        <w:t>–</w:t>
-      </w:r>
-      <w:proofErr w:type="spellStart"/>
-      <w:r>
-        <w:t>conffile</w:t>
-      </w:r>
-      <w:proofErr w:type="spellEnd"/>
-      <w:r>
-        <w:t xml:space="preserve"> command line argument is not provided) the default configuration file name will be </w:t>
-      </w:r>
-      <w:r>
-        <w:t>pubseq_gateway</w:t>
-      </w:r>
-      <w:r>
-        <w:t>.ini.</w:t>
-      </w:r>
-    </w:p>
-    <w:p>
-      <w:pPr>
-        <w:jc w:val="both"/>
-      </w:pPr>
-      <w:r>
-        <w:t xml:space="preserve">The configuration file uses the </w:t>
-      </w:r>
-      <w:r>
-        <w:t>NCBI</w:t>
-      </w:r>
-      <w:r>
-        <w:t xml:space="preserve"> standard </w:t>
-      </w:r>
-      <w:proofErr w:type="spellStart"/>
-      <w:r>
-        <w:t>ini</w:t>
-      </w:r>
-      <w:proofErr w:type="spellEnd"/>
-      <w:r>
-        <w:t xml:space="preserve"> file format with sections and values within sections. The sections below describe each section of the configuration file separately.</w:t>
-      </w:r>
-    </w:p>
-    <w:p>
-      <w:pPr>
-        <w:jc w:val="both"/>
-      </w:pPr>
     </w:p>
     <w:p>
       <w:pPr>
         <w:pStyle w:val="Heading2"/>
       </w:pPr>
-      <w:bookmarkStart w:id="23" w:name="_Toc9577570"/>
+      <w:bookmarkStart w:id="25" w:name="_Toc9578456"/>
       <w:r>
         <w:t>[</w:t>
       </w:r>
@@ -12863,7 +13123,7 @@
       <w:r>
         <w:t>ection</w:t>
       </w:r>
-      <w:bookmarkEnd w:id="23"/>
+      <w:bookmarkEnd w:id="25"/>
     </w:p>
     <w:p/>
     <w:tbl>
@@ -13059,7 +13319,7 @@
       <w:pPr>
         <w:pStyle w:val="Heading2"/>
       </w:pPr>
-      <w:bookmarkStart w:id="24" w:name="_Toc9577571"/>
+      <w:bookmarkStart w:id="26" w:name="_Toc9578457"/>
       <w:r>
         <w:t>[SERVER</w:t>
       </w:r>
@@ -13072,7 +13332,7 @@
       <w:r>
         <w:t>ection</w:t>
       </w:r>
-      <w:bookmarkEnd w:id="24"/>
+      <w:bookmarkEnd w:id="26"/>
     </w:p>
     <w:p/>
     <w:tbl>
@@ -13145,13 +13405,7 @@
               </w:tabs>
             </w:pPr>
             <w:r>
-              <w:t>No default. If port is not specified or is out of range the server</w:t>
-            </w:r>
-            <w:r>
-              <w:t xml:space="preserve"> </w:t>
-            </w:r>
-            <w:r>
-              <w:t>will not start</w:t>
+              <w:t>No default. If port is not specified or is out of range the server will not start</w:t>
             </w:r>
           </w:p>
         </w:tc>
@@ -13485,11 +13739,12 @@
       <w:pPr>
         <w:pStyle w:val="Heading2"/>
       </w:pPr>
-      <w:bookmarkStart w:id="25" w:name="_Toc9577572"/>
-      <w:r>
+      <w:bookmarkStart w:id="27" w:name="_Toc9578458"/>
+      <w:r>
+        <w:lastRenderedPageBreak/>
         <w:t>[AUTO_EXCLUDE] Section</w:t>
       </w:r>
-      <w:bookmarkEnd w:id="25"/>
+      <w:bookmarkEnd w:id="27"/>
     </w:p>
     <w:p>
       <w:pPr>
@@ -13660,11 +13915,11 @@
       <w:pPr>
         <w:pStyle w:val="Heading2"/>
       </w:pPr>
-      <w:bookmarkStart w:id="26" w:name="_Toc9577573"/>
+      <w:bookmarkStart w:id="28" w:name="_Toc9578459"/>
       <w:r>
         <w:t>[ADMIN] Section</w:t>
       </w:r>
-      <w:bookmarkEnd w:id="26"/>
+      <w:bookmarkEnd w:id="28"/>
     </w:p>
     <w:p/>
     <w:tbl>
@@ -13773,11 +14028,11 @@
       <w:pPr>
         <w:pStyle w:val="Heading2"/>
       </w:pPr>
-      <w:bookmarkStart w:id="27" w:name="_Toc9577574"/>
+      <w:bookmarkStart w:id="29" w:name="_Toc9578460"/>
       <w:r>
         <w:t>[DEBUG] Section</w:t>
       </w:r>
-      <w:bookmarkEnd w:id="27"/>
+      <w:bookmarkEnd w:id="29"/>
     </w:p>
     <w:p>
       <w:pPr>
@@ -13916,7 +14171,7 @@
       <w:pPr>
         <w:pStyle w:val="Heading2"/>
       </w:pPr>
-      <w:bookmarkStart w:id="28" w:name="_Toc9577575"/>
+      <w:bookmarkStart w:id="30" w:name="_Toc9578461"/>
       <w:r>
         <w:t xml:space="preserve">[CASSANDRA_DB] </w:t>
       </w:r>
@@ -13926,7 +14181,7 @@
       <w:r>
         <w:t>ection</w:t>
       </w:r>
-      <w:bookmarkEnd w:id="28"/>
+      <w:bookmarkEnd w:id="30"/>
     </w:p>
     <w:p/>
     <w:tbl>
@@ -13949,7 +14204,6 @@
               <w:jc w:val="center"/>
             </w:pPr>
             <w:r>
-              <w:lastRenderedPageBreak/>
               <w:t>Value</w:t>
             </w:r>
           </w:p>
@@ -14129,6 +14383,7 @@
               <w:jc w:val="both"/>
             </w:pPr>
             <w:r>
+              <w:lastRenderedPageBreak/>
               <w:t>Default: false</w:t>
             </w:r>
           </w:p>
@@ -14145,6 +14400,7 @@
             </w:pPr>
             <w:proofErr w:type="spellStart"/>
             <w:r>
+              <w:lastRenderedPageBreak/>
               <w:t>fallbackwriteconsistency</w:t>
             </w:r>
             <w:proofErr w:type="spellEnd"/>
@@ -14808,23 +15064,23 @@
       <w:pPr>
         <w:pStyle w:val="Heading1"/>
       </w:pPr>
-      <w:bookmarkStart w:id="29" w:name="_Toc9577576"/>
+      <w:bookmarkStart w:id="31" w:name="_Toc9578462"/>
       <w:r>
         <w:lastRenderedPageBreak/>
         <w:t>Appendix</w:t>
       </w:r>
-      <w:bookmarkEnd w:id="29"/>
+      <w:bookmarkEnd w:id="31"/>
     </w:p>
     <w:p/>
     <w:p>
       <w:pPr>
         <w:pStyle w:val="Heading2"/>
       </w:pPr>
-      <w:bookmarkStart w:id="30" w:name="_Toc9577577"/>
+      <w:bookmarkStart w:id="32" w:name="_Toc9578463"/>
       <w:r>
         <w:t>Protocol Diagrams</w:t>
       </w:r>
-      <w:bookmarkEnd w:id="30"/>
+      <w:bookmarkEnd w:id="32"/>
     </w:p>
     <w:p/>
     <w:p>
@@ -15134,7 +15390,7 @@
           <w:sz w:val="20"/>
           <w:szCs w:val="20"/>
         </w:rPr>
-        <w:t xml:space="preserve"> |</w:t>
+        <w:t xml:space="preserve"> | </w:t>
       </w:r>
       <w:proofErr w:type="spellStart"/>
       <w:r>
@@ -15143,7 +15399,25 @@
           <w:sz w:val="20"/>
           <w:szCs w:val="20"/>
         </w:rPr>
-        <w:t xml:space="preserve"> BlobChunk | BlobFinalChunk</w:t>
+        <w:t>BlobChunk</w:t>
+      </w:r>
+      <w:proofErr w:type="spellEnd"/>
+      <w:r>
+        <w:rPr>
+          <w:rFonts w:ascii="Lucida Console" w:hAnsi="Lucida Console"/>
+          <w:sz w:val="20"/>
+          <w:szCs w:val="20"/>
+        </w:rPr>
+        <w:t xml:space="preserve"> | </w:t>
+      </w:r>
+      <w:proofErr w:type="spellStart"/>
+      <w:r>
+        <w:rPr>
+          <w:rFonts w:ascii="Lucida Console" w:hAnsi="Lucida Console"/>
+          <w:sz w:val="20"/>
+          <w:szCs w:val="20"/>
+        </w:rPr>
+        <w:t>BlobFinalChunk</w:t>
       </w:r>
       <w:proofErr w:type="spellEnd"/>
       <w:r>
@@ -17904,7 +18178,7 @@
       <w:pPr>
         <w:pStyle w:val="Heading2"/>
       </w:pPr>
-      <w:bookmarkStart w:id="31" w:name="_Toc9577578"/>
+      <w:bookmarkStart w:id="33" w:name="_Toc9578464"/>
       <w:proofErr w:type="spellStart"/>
       <w:r>
         <w:t>GetBlob</w:t>
@@ -17916,7 +18190,7 @@
       <w:r>
         <w:t>Diagram</w:t>
       </w:r>
-      <w:bookmarkEnd w:id="31"/>
+      <w:bookmarkEnd w:id="33"/>
     </w:p>
     <w:p/>
     <w:p>
@@ -22340,18 +22614,6 @@
 </file>
 
 <file path=customXml/item2.xml><?xml version="1.0" encoding="utf-8"?>
-<p:properties xmlns:p="http://schemas.microsoft.com/office/2006/metadata/properties" xmlns:xsi="http://www.w3.org/2001/XMLSchema-instance">
-  <documentManagement>
-    <_dlc_DocId xmlns="bebfb516-47c3-42bf-8695-c627e02fd07c">RP5EP2USD5DN-418-13</_dlc_DocId>
-    <_dlc_DocIdUrl xmlns="bebfb516-47c3-42bf-8695-c627e02fd07c">
-      <Url>https://sp.ncbi.nlm.nih.gov/IEB/ISS/_layouts/15/DocIdRedir.aspx?ID=RP5EP2USD5DN-418-13</Url>
-      <Description>RP5EP2USD5DN-418-13</Description>
-    </_dlc_DocIdUrl>
-  </documentManagement>
-</p:properties>
-</file>
-
-<file path=customXml/item3.xml><?xml version="1.0" encoding="utf-8"?>
 <ct:contentTypeSchema xmlns:ct="http://schemas.microsoft.com/office/2006/metadata/contentType" xmlns:ma="http://schemas.microsoft.com/office/2006/metadata/properties/metaAttributes" ct:_="" ma:_="" ma:contentTypeName="Document" ma:contentTypeID="0x010100804F0F871C92454BA582842CD3B861CB" ma:contentTypeVersion="1" ma:contentTypeDescription="Create a new document." ma:contentTypeScope="" ma:versionID="17108c8fb818525b19f04f03124d2db9">
   <xsd:schema xmlns:xsd="http://www.w3.org/2001/XMLSchema" xmlns:xs="http://www.w3.org/2001/XMLSchema" xmlns:p="http://schemas.microsoft.com/office/2006/metadata/properties" xmlns:ns2="bebfb516-47c3-42bf-8695-c627e02fd07c" targetNamespace="http://schemas.microsoft.com/office/2006/metadata/properties" ma:root="true" ma:fieldsID="1c56c5b5f1ead94acc500394bce569b3" ns2:_="">
     <xsd:import namespace="bebfb516-47c3-42bf-8695-c627e02fd07c"/>
@@ -22496,7 +22758,28 @@
 </ct:contentTypeSchema>
 </file>
 
+<file path=customXml/item3.xml><?xml version="1.0" encoding="utf-8"?>
+<p:properties xmlns:p="http://schemas.microsoft.com/office/2006/metadata/properties" xmlns:xsi="http://www.w3.org/2001/XMLSchema-instance">
+  <documentManagement>
+    <_dlc_DocId xmlns="bebfb516-47c3-42bf-8695-c627e02fd07c">RP5EP2USD5DN-418-13</_dlc_DocId>
+    <_dlc_DocIdUrl xmlns="bebfb516-47c3-42bf-8695-c627e02fd07c">
+      <Url>https://sp.ncbi.nlm.nih.gov/IEB/ISS/_layouts/15/DocIdRedir.aspx?ID=RP5EP2USD5DN-418-13</Url>
+      <Description>RP5EP2USD5DN-418-13</Description>
+    </_dlc_DocIdUrl>
+  </documentManagement>
+</p:properties>
+</file>
+
 <file path=customXml/item4.xml><?xml version="1.0" encoding="utf-8"?>
+<?mso-contentType ?>
+<FormTemplates xmlns="http://schemas.microsoft.com/sharepoint/v3/contenttype/forms">
+  <Display>DocumentLibraryForm</Display>
+  <Edit>DocumentLibraryForm</Edit>
+  <New>DocumentLibraryForm</New>
+</FormTemplates>
+</file>
+
+<file path=customXml/item5.xml><?xml version="1.0" encoding="utf-8"?>
 <?mso-contentType ?>
 <spe:Receivers xmlns:spe="http://schemas.microsoft.com/sharepoint/events">
   <Receiver>
@@ -22546,15 +22829,6 @@
 </spe:Receivers>
 </file>
 
-<file path=customXml/item5.xml><?xml version="1.0" encoding="utf-8"?>
-<?mso-contentType ?>
-<FormTemplates xmlns="http://schemas.microsoft.com/sharepoint/v3/contenttype/forms">
-  <Display>DocumentLibraryForm</Display>
-  <Edit>DocumentLibraryForm</Edit>
-  <New>DocumentLibraryForm</New>
-</FormTemplates>
-</file>
-
 <file path=customXml/item6.xml><?xml version="1.0" encoding="utf-8"?>
 <b:Sources xmlns:b="http://schemas.openxmlformats.org/officeDocument/2006/bibliography" xmlns="http://schemas.openxmlformats.org/officeDocument/2006/bibliography" SelectedStyle="\APA.XSL" StyleName="APA"/>
 </file>
@@ -22568,22 +22842,6 @@
 </file>
 
 <file path=customXml/itemProps2.xml><?xml version="1.0" encoding="utf-8"?>
-<ds:datastoreItem xmlns:ds="http://schemas.openxmlformats.org/officeDocument/2006/customXml" ds:itemID="{AED05E43-12FF-4C22-A572-6E3D13391423}">
-  <ds:schemaRefs>
-    <ds:schemaRef ds:uri="http://purl.org/dc/elements/1.1/"/>
-    <ds:schemaRef ds:uri="http://schemas.microsoft.com/office/2006/metadata/properties"/>
-    <ds:schemaRef ds:uri="bebfb516-47c3-42bf-8695-c627e02fd07c"/>
-    <ds:schemaRef ds:uri="http://purl.org/dc/terms/"/>
-    <ds:schemaRef ds:uri="http://schemas.openxmlformats.org/package/2006/metadata/core-properties"/>
-    <ds:schemaRef ds:uri="http://purl.org/dc/dcmitype/"/>
-    <ds:schemaRef ds:uri="http://schemas.microsoft.com/office/2006/documentManagement/types"/>
-    <ds:schemaRef ds:uri="http://schemas.microsoft.com/office/infopath/2007/PartnerControls"/>
-    <ds:schemaRef ds:uri="http://www.w3.org/XML/1998/namespace"/>
-  </ds:schemaRefs>
-</ds:datastoreItem>
-</file>
-
-<file path=customXml/itemProps3.xml><?xml version="1.0" encoding="utf-8"?>
 <ds:datastoreItem xmlns:ds="http://schemas.openxmlformats.org/officeDocument/2006/customXml" ds:itemID="{AA0E1C7F-2557-4EEC-A922-A4F9B8592289}">
   <ds:schemaRefs>
     <ds:schemaRef ds:uri="http://schemas.microsoft.com/office/2006/metadata/contentType"/>
@@ -22601,7 +22859,31 @@
 </ds:datastoreItem>
 </file>
 
+<file path=customXml/itemProps3.xml><?xml version="1.0" encoding="utf-8"?>
+<ds:datastoreItem xmlns:ds="http://schemas.openxmlformats.org/officeDocument/2006/customXml" ds:itemID="{AED05E43-12FF-4C22-A572-6E3D13391423}">
+  <ds:schemaRefs>
+    <ds:schemaRef ds:uri="http://purl.org/dc/elements/1.1/"/>
+    <ds:schemaRef ds:uri="http://schemas.microsoft.com/office/2006/metadata/properties"/>
+    <ds:schemaRef ds:uri="bebfb516-47c3-42bf-8695-c627e02fd07c"/>
+    <ds:schemaRef ds:uri="http://purl.org/dc/terms/"/>
+    <ds:schemaRef ds:uri="http://schemas.openxmlformats.org/package/2006/metadata/core-properties"/>
+    <ds:schemaRef ds:uri="http://purl.org/dc/dcmitype/"/>
+    <ds:schemaRef ds:uri="http://schemas.microsoft.com/office/2006/documentManagement/types"/>
+    <ds:schemaRef ds:uri="http://schemas.microsoft.com/office/infopath/2007/PartnerControls"/>
+    <ds:schemaRef ds:uri="http://www.w3.org/XML/1998/namespace"/>
+  </ds:schemaRefs>
+</ds:datastoreItem>
+</file>
+
 <file path=customXml/itemProps4.xml><?xml version="1.0" encoding="utf-8"?>
+<ds:datastoreItem xmlns:ds="http://schemas.openxmlformats.org/officeDocument/2006/customXml" ds:itemID="{910EA325-BFD3-40A7-B49F-A40A5596D5CE}">
+  <ds:schemaRefs>
+    <ds:schemaRef ds:uri="http://schemas.microsoft.com/sharepoint/v3/contenttype/forms"/>
+  </ds:schemaRefs>
+</ds:datastoreItem>
+</file>
+
+<file path=customXml/itemProps5.xml><?xml version="1.0" encoding="utf-8"?>
 <ds:datastoreItem xmlns:ds="http://schemas.openxmlformats.org/officeDocument/2006/customXml" ds:itemID="{4BDF85BA-E69F-4D6A-AE92-E7CF998321DD}">
   <ds:schemaRefs>
     <ds:schemaRef ds:uri="http://schemas.microsoft.com/sharepoint/events"/>
@@ -22609,16 +22891,8 @@
 </ds:datastoreItem>
 </file>
 
-<file path=customXml/itemProps5.xml><?xml version="1.0" encoding="utf-8"?>
-<ds:datastoreItem xmlns:ds="http://schemas.openxmlformats.org/officeDocument/2006/customXml" ds:itemID="{910EA325-BFD3-40A7-B49F-A40A5596D5CE}">
-  <ds:schemaRefs>
-    <ds:schemaRef ds:uri="http://schemas.microsoft.com/sharepoint/v3/contenttype/forms"/>
-  </ds:schemaRefs>
-</ds:datastoreItem>
-</file>
-
 <file path=customXml/itemProps6.xml><?xml version="1.0" encoding="utf-8"?>
-<ds:datastoreItem xmlns:ds="http://schemas.openxmlformats.org/officeDocument/2006/customXml" ds:itemID="{DD2EC6BE-4D60-45B6-8D2B-4B7248EE32A3}">
+<ds:datastoreItem xmlns:ds="http://schemas.openxmlformats.org/officeDocument/2006/customXml" ds:itemID="{4E106605-91E4-48DB-BAC3-A9F4B2F10568}">
   <ds:schemaRefs>
     <ds:schemaRef ds:uri="http://schemas.openxmlformats.org/officeDocument/2006/bibliography"/>
   </ds:schemaRefs>

</xml_diff>

<commit_message>
Adding ADMIN/get_alerts and ADMIN/ack_alert requests description. JIRA: CXX-10682
</commit_message>
<xml_diff>
--- a/misc/PSG Server.docx
+++ b/misc/PSG Server.docx
@@ -303,35 +303,7 @@
                         <w:b/>
                         <w:bCs/>
                       </w:rPr>
-                      <w:t>1</w:t>
-                    </w:r>
-                    <w:r>
-                      <w:rPr>
-                        <w:b/>
-                        <w:bCs/>
-                      </w:rPr>
-                      <w:t>/2</w:t>
-                    </w:r>
-                    <w:r>
-                      <w:rPr>
-                        <w:b/>
-                        <w:bCs/>
-                      </w:rPr>
-                      <w:t>4</w:t>
-                    </w:r>
-                    <w:r>
-                      <w:rPr>
-                        <w:b/>
-                        <w:bCs/>
-                      </w:rPr>
-                      <w:t>/201</w:t>
-                    </w:r>
-                    <w:r>
-                      <w:rPr>
-                        <w:b/>
-                        <w:bCs/>
-                      </w:rPr>
-                      <w:t>8</w:t>
+                      <w:t>1/24/2018</w:t>
                     </w:r>
                   </w:p>
                 </w:tc>
@@ -372,7 +344,10 @@
                       <w:t xml:space="preserve">Document version: </w:t>
                     </w:r>
                     <w:r>
-                      <w:t>2.0</w:t>
+                      <w:t>2.</w:t>
+                    </w:r>
+                    <w:r>
+                      <w:t>1</w:t>
                     </w:r>
                   </w:p>
                 </w:tc>
@@ -1033,8 +1008,6 @@
             <w:r>
               <w:t>4</w:t>
             </w:r>
-            <w:bookmarkStart w:id="0" w:name="_GoBack"/>
-            <w:bookmarkEnd w:id="0"/>
             <w:r>
               <w:t>, 2019</w:t>
             </w:r>
@@ -1057,6 +1030,67 @@
           <w:p>
             <w:r>
               <w:t>Massive update of what is currently implemented.</w:t>
+            </w:r>
+          </w:p>
+        </w:tc>
+      </w:tr>
+      <w:tr>
+        <w:tc>
+          <w:tcPr>
+            <w:tcW w:w="1001" w:type="dxa"/>
+          </w:tcPr>
+          <w:p>
+            <w:r>
+              <w:t>2.1</w:t>
+            </w:r>
+          </w:p>
+        </w:tc>
+        <w:tc>
+          <w:tcPr>
+            <w:tcW w:w="1678" w:type="dxa"/>
+          </w:tcPr>
+          <w:p>
+            <w:r>
+              <w:t>May 30, 2019</w:t>
+            </w:r>
+          </w:p>
+        </w:tc>
+        <w:tc>
+          <w:tcPr>
+            <w:tcW w:w="2182" w:type="dxa"/>
+          </w:tcPr>
+          <w:p>
+            <w:r>
+              <w:t>Sergey Satskiy</w:t>
+            </w:r>
+          </w:p>
+        </w:tc>
+        <w:tc>
+          <w:tcPr>
+            <w:tcW w:w="4489" w:type="dxa"/>
+          </w:tcPr>
+          <w:p>
+            <w:r>
+              <w:t>Adding ADMIN/</w:t>
+            </w:r>
+            <w:proofErr w:type="spellStart"/>
+            <w:r>
+              <w:t>get_</w:t>
+            </w:r>
+            <w:r>
+              <w:t>alerts</w:t>
+            </w:r>
+            <w:proofErr w:type="spellEnd"/>
+            <w:r>
+              <w:t xml:space="preserve"> and ADMIN/</w:t>
+            </w:r>
+            <w:proofErr w:type="spellStart"/>
+            <w:r>
+              <w:t>ack_alert</w:t>
+            </w:r>
+            <w:proofErr w:type="spellEnd"/>
+            <w:r>
+              <w:t xml:space="preserve"> requests description</w:t>
             </w:r>
           </w:p>
         </w:tc>
@@ -1120,7 +1154,7 @@
           <w:r>
             <w:fldChar w:fldCharType="separate"/>
           </w:r>
-          <w:hyperlink w:anchor="_Toc9578432" w:history="1">
+          <w:hyperlink w:anchor="_Toc10116819" w:history="1">
             <w:r>
               <w:rPr>
                 <w:rStyle w:val="Hyperlink"/>
@@ -1147,7 +1181,7 @@
                 <w:noProof/>
                 <w:webHidden/>
               </w:rPr>
-              <w:instrText xml:space="preserve"> PAGEREF _Toc9578432 \h </w:instrText>
+              <w:instrText xml:space="preserve"> PAGEREF _Toc10116819 \h </w:instrText>
             </w:r>
             <w:r>
               <w:rPr>
@@ -1189,7 +1223,7 @@
               <w:noProof/>
             </w:rPr>
           </w:pPr>
-          <w:hyperlink w:anchor="_Toc9578433" w:history="1">
+          <w:hyperlink w:anchor="_Toc10116820" w:history="1">
             <w:r>
               <w:rPr>
                 <w:rStyle w:val="Hyperlink"/>
@@ -1216,7 +1250,7 @@
                 <w:noProof/>
                 <w:webHidden/>
               </w:rPr>
-              <w:instrText xml:space="preserve"> PAGEREF _Toc9578433 \h </w:instrText>
+              <w:instrText xml:space="preserve"> PAGEREF _Toc10116820 \h </w:instrText>
             </w:r>
             <w:r>
               <w:rPr>
@@ -1258,7 +1292,7 @@
               <w:noProof/>
             </w:rPr>
           </w:pPr>
-          <w:hyperlink w:anchor="_Toc9578434" w:history="1">
+          <w:hyperlink w:anchor="_Toc10116821" w:history="1">
             <w:r>
               <w:rPr>
                 <w:rStyle w:val="Hyperlink"/>
@@ -1285,7 +1319,7 @@
                 <w:noProof/>
                 <w:webHidden/>
               </w:rPr>
-              <w:instrText xml:space="preserve"> PAGEREF _Toc9578434 \h </w:instrText>
+              <w:instrText xml:space="preserve"> PAGEREF _Toc10116821 \h </w:instrText>
             </w:r>
             <w:r>
               <w:rPr>
@@ -1327,7 +1361,7 @@
               <w:noProof/>
             </w:rPr>
           </w:pPr>
-          <w:hyperlink w:anchor="_Toc9578435" w:history="1">
+          <w:hyperlink w:anchor="_Toc10116822" w:history="1">
             <w:r>
               <w:rPr>
                 <w:rStyle w:val="Hyperlink"/>
@@ -1354,7 +1388,7 @@
                 <w:noProof/>
                 <w:webHidden/>
               </w:rPr>
-              <w:instrText xml:space="preserve"> PAGEREF _Toc9578435 \h </w:instrText>
+              <w:instrText xml:space="preserve"> PAGEREF _Toc10116822 \h </w:instrText>
             </w:r>
             <w:r>
               <w:rPr>
@@ -1396,7 +1430,7 @@
               <w:noProof/>
             </w:rPr>
           </w:pPr>
-          <w:hyperlink w:anchor="_Toc9578436" w:history="1">
+          <w:hyperlink w:anchor="_Toc10116823" w:history="1">
             <w:r>
               <w:rPr>
                 <w:rStyle w:val="Hyperlink"/>
@@ -1423,7 +1457,7 @@
                 <w:noProof/>
                 <w:webHidden/>
               </w:rPr>
-              <w:instrText xml:space="preserve"> PAGEREF _Toc9578436 \h </w:instrText>
+              <w:instrText xml:space="preserve"> PAGEREF _Toc10116823 \h </w:instrText>
             </w:r>
             <w:r>
               <w:rPr>
@@ -1465,7 +1499,7 @@
               <w:noProof/>
             </w:rPr>
           </w:pPr>
-          <w:hyperlink w:anchor="_Toc9578437" w:history="1">
+          <w:hyperlink w:anchor="_Toc10116824" w:history="1">
             <w:r>
               <w:rPr>
                 <w:rStyle w:val="Hyperlink"/>
@@ -1492,7 +1526,7 @@
                 <w:noProof/>
                 <w:webHidden/>
               </w:rPr>
-              <w:instrText xml:space="preserve"> PAGEREF _Toc9578437 \h </w:instrText>
+              <w:instrText xml:space="preserve"> PAGEREF _Toc10116824 \h </w:instrText>
             </w:r>
             <w:r>
               <w:rPr>
@@ -1534,7 +1568,7 @@
               <w:noProof/>
             </w:rPr>
           </w:pPr>
-          <w:hyperlink w:anchor="_Toc9578438" w:history="1">
+          <w:hyperlink w:anchor="_Toc10116825" w:history="1">
             <w:r>
               <w:rPr>
                 <w:rStyle w:val="Hyperlink"/>
@@ -1561,7 +1595,7 @@
                 <w:noProof/>
                 <w:webHidden/>
               </w:rPr>
-              <w:instrText xml:space="preserve"> PAGEREF _Toc9578438 \h </w:instrText>
+              <w:instrText xml:space="preserve"> PAGEREF _Toc10116825 \h </w:instrText>
             </w:r>
             <w:r>
               <w:rPr>
@@ -1603,7 +1637,7 @@
               <w:noProof/>
             </w:rPr>
           </w:pPr>
-          <w:hyperlink w:anchor="_Toc9578439" w:history="1">
+          <w:hyperlink w:anchor="_Toc10116826" w:history="1">
             <w:r>
               <w:rPr>
                 <w:rStyle w:val="Hyperlink"/>
@@ -1630,7 +1664,7 @@
                 <w:noProof/>
                 <w:webHidden/>
               </w:rPr>
-              <w:instrText xml:space="preserve"> PAGEREF _Toc9578439 \h </w:instrText>
+              <w:instrText xml:space="preserve"> PAGEREF _Toc10116826 \h </w:instrText>
             </w:r>
             <w:r>
               <w:rPr>
@@ -1672,7 +1706,7 @@
               <w:noProof/>
             </w:rPr>
           </w:pPr>
-          <w:hyperlink w:anchor="_Toc9578440" w:history="1">
+          <w:hyperlink w:anchor="_Toc10116827" w:history="1">
             <w:r>
               <w:rPr>
                 <w:rStyle w:val="Hyperlink"/>
@@ -1699,7 +1733,7 @@
                 <w:noProof/>
                 <w:webHidden/>
               </w:rPr>
-              <w:instrText xml:space="preserve"> PAGEREF _Toc9578440 \h </w:instrText>
+              <w:instrText xml:space="preserve"> PAGEREF _Toc10116827 \h </w:instrText>
             </w:r>
             <w:r>
               <w:rPr>
@@ -1741,7 +1775,7 @@
               <w:noProof/>
             </w:rPr>
           </w:pPr>
-          <w:hyperlink w:anchor="_Toc9578441" w:history="1">
+          <w:hyperlink w:anchor="_Toc10116828" w:history="1">
             <w:r>
               <w:rPr>
                 <w:rStyle w:val="Hyperlink"/>
@@ -1768,7 +1802,7 @@
                 <w:noProof/>
                 <w:webHidden/>
               </w:rPr>
-              <w:instrText xml:space="preserve"> PAGEREF _Toc9578441 \h </w:instrText>
+              <w:instrText xml:space="preserve"> PAGEREF _Toc10116828 \h </w:instrText>
             </w:r>
             <w:r>
               <w:rPr>
@@ -1810,7 +1844,7 @@
               <w:noProof/>
             </w:rPr>
           </w:pPr>
-          <w:hyperlink w:anchor="_Toc9578442" w:history="1">
+          <w:hyperlink w:anchor="_Toc10116829" w:history="1">
             <w:r>
               <w:rPr>
                 <w:rStyle w:val="Hyperlink"/>
@@ -1837,7 +1871,7 @@
                 <w:noProof/>
                 <w:webHidden/>
               </w:rPr>
-              <w:instrText xml:space="preserve"> PAGEREF _Toc9578442 \h </w:instrText>
+              <w:instrText xml:space="preserve"> PAGEREF _Toc10116829 \h </w:instrText>
             </w:r>
             <w:r>
               <w:rPr>
@@ -1879,7 +1913,7 @@
               <w:noProof/>
             </w:rPr>
           </w:pPr>
-          <w:hyperlink w:anchor="_Toc9578443" w:history="1">
+          <w:hyperlink w:anchor="_Toc10116830" w:history="1">
             <w:r>
               <w:rPr>
                 <w:rStyle w:val="Hyperlink"/>
@@ -1906,7 +1940,7 @@
                 <w:noProof/>
                 <w:webHidden/>
               </w:rPr>
-              <w:instrText xml:space="preserve"> PAGEREF _Toc9578443 \h </w:instrText>
+              <w:instrText xml:space="preserve"> PAGEREF _Toc10116830 \h </w:instrText>
             </w:r>
             <w:r>
               <w:rPr>
@@ -1948,7 +1982,7 @@
               <w:noProof/>
             </w:rPr>
           </w:pPr>
-          <w:hyperlink w:anchor="_Toc9578444" w:history="1">
+          <w:hyperlink w:anchor="_Toc10116831" w:history="1">
             <w:r>
               <w:rPr>
                 <w:rStyle w:val="Hyperlink"/>
@@ -1975,7 +2009,7 @@
                 <w:noProof/>
                 <w:webHidden/>
               </w:rPr>
-              <w:instrText xml:space="preserve"> PAGEREF _Toc9578444 \h </w:instrText>
+              <w:instrText xml:space="preserve"> PAGEREF _Toc10116831 \h </w:instrText>
             </w:r>
             <w:r>
               <w:rPr>
@@ -2017,7 +2051,7 @@
               <w:noProof/>
             </w:rPr>
           </w:pPr>
-          <w:hyperlink w:anchor="_Toc9578445" w:history="1">
+          <w:hyperlink w:anchor="_Toc10116832" w:history="1">
             <w:r>
               <w:rPr>
                 <w:rStyle w:val="Hyperlink"/>
@@ -2044,7 +2078,7 @@
                 <w:noProof/>
                 <w:webHidden/>
               </w:rPr>
-              <w:instrText xml:space="preserve"> PAGEREF _Toc9578445 \h </w:instrText>
+              <w:instrText xml:space="preserve"> PAGEREF _Toc10116832 \h </w:instrText>
             </w:r>
             <w:r>
               <w:rPr>
@@ -2086,13 +2120,13 @@
               <w:noProof/>
             </w:rPr>
           </w:pPr>
-          <w:hyperlink w:anchor="_Toc9578446" w:history="1">
+          <w:hyperlink w:anchor="_Toc10116833" w:history="1">
             <w:r>
               <w:rPr>
                 <w:rStyle w:val="Hyperlink"/>
                 <w:noProof/>
               </w:rPr>
-              <w:t>TEST/io Request</w:t>
+              <w:t>ADMIN/get_alerts Request</w:t>
             </w:r>
             <w:r>
               <w:rPr>
@@ -2113,7 +2147,7 @@
                 <w:noProof/>
                 <w:webHidden/>
               </w:rPr>
-              <w:instrText xml:space="preserve"> PAGEREF _Toc9578446 \h </w:instrText>
+              <w:instrText xml:space="preserve"> PAGEREF _Toc10116833 \h </w:instrText>
             </w:r>
             <w:r>
               <w:rPr>
@@ -2155,13 +2189,13 @@
               <w:noProof/>
             </w:rPr>
           </w:pPr>
-          <w:hyperlink w:anchor="_Toc9578447" w:history="1">
+          <w:hyperlink w:anchor="_Toc10116834" w:history="1">
             <w:r>
               <w:rPr>
                 <w:rStyle w:val="Hyperlink"/>
                 <w:noProof/>
               </w:rPr>
-              <w:t>favicon.ico Request</w:t>
+              <w:t>ADMIN/ack_alert Request</w:t>
             </w:r>
             <w:r>
               <w:rPr>
@@ -2182,7 +2216,7 @@
                 <w:noProof/>
                 <w:webHidden/>
               </w:rPr>
-              <w:instrText xml:space="preserve"> PAGEREF _Toc9578447 \h </w:instrText>
+              <w:instrText xml:space="preserve"> PAGEREF _Toc10116834 \h </w:instrText>
             </w:r>
             <w:r>
               <w:rPr>
@@ -2224,12 +2258,150 @@
               <w:noProof/>
             </w:rPr>
           </w:pPr>
-          <w:hyperlink w:anchor="_Toc9578448" w:history="1">
+          <w:hyperlink w:anchor="_Toc10116835" w:history="1">
             <w:r>
               <w:rPr>
                 <w:rStyle w:val="Hyperlink"/>
                 <w:noProof/>
               </w:rPr>
+              <w:t>TEST/io Request</w:t>
+            </w:r>
+            <w:r>
+              <w:rPr>
+                <w:noProof/>
+                <w:webHidden/>
+              </w:rPr>
+              <w:tab/>
+            </w:r>
+            <w:r>
+              <w:rPr>
+                <w:noProof/>
+                <w:webHidden/>
+              </w:rPr>
+              <w:fldChar w:fldCharType="begin"/>
+            </w:r>
+            <w:r>
+              <w:rPr>
+                <w:noProof/>
+                <w:webHidden/>
+              </w:rPr>
+              <w:instrText xml:space="preserve"> PAGEREF _Toc10116835 \h </w:instrText>
+            </w:r>
+            <w:r>
+              <w:rPr>
+                <w:noProof/>
+                <w:webHidden/>
+              </w:rPr>
+            </w:r>
+            <w:r>
+              <w:rPr>
+                <w:noProof/>
+                <w:webHidden/>
+              </w:rPr>
+              <w:fldChar w:fldCharType="separate"/>
+            </w:r>
+            <w:r>
+              <w:rPr>
+                <w:noProof/>
+                <w:webHidden/>
+              </w:rPr>
+              <w:t>25</w:t>
+            </w:r>
+            <w:r>
+              <w:rPr>
+                <w:noProof/>
+                <w:webHidden/>
+              </w:rPr>
+              <w:fldChar w:fldCharType="end"/>
+            </w:r>
+          </w:hyperlink>
+        </w:p>
+        <w:p>
+          <w:pPr>
+            <w:pStyle w:val="TOC2"/>
+            <w:tabs>
+              <w:tab w:val="right" w:leader="dot" w:pos="9350"/>
+            </w:tabs>
+            <w:rPr>
+              <w:rFonts w:eastAsiaTheme="minorEastAsia"/>
+              <w:noProof/>
+            </w:rPr>
+          </w:pPr>
+          <w:hyperlink w:anchor="_Toc10116836" w:history="1">
+            <w:r>
+              <w:rPr>
+                <w:rStyle w:val="Hyperlink"/>
+                <w:noProof/>
+              </w:rPr>
+              <w:t>favicon.ico Request</w:t>
+            </w:r>
+            <w:r>
+              <w:rPr>
+                <w:noProof/>
+                <w:webHidden/>
+              </w:rPr>
+              <w:tab/>
+            </w:r>
+            <w:r>
+              <w:rPr>
+                <w:noProof/>
+                <w:webHidden/>
+              </w:rPr>
+              <w:fldChar w:fldCharType="begin"/>
+            </w:r>
+            <w:r>
+              <w:rPr>
+                <w:noProof/>
+                <w:webHidden/>
+              </w:rPr>
+              <w:instrText xml:space="preserve"> PAGEREF _Toc10116836 \h </w:instrText>
+            </w:r>
+            <w:r>
+              <w:rPr>
+                <w:noProof/>
+                <w:webHidden/>
+              </w:rPr>
+            </w:r>
+            <w:r>
+              <w:rPr>
+                <w:noProof/>
+                <w:webHidden/>
+              </w:rPr>
+              <w:fldChar w:fldCharType="separate"/>
+            </w:r>
+            <w:r>
+              <w:rPr>
+                <w:noProof/>
+                <w:webHidden/>
+              </w:rPr>
+              <w:t>26</w:t>
+            </w:r>
+            <w:r>
+              <w:rPr>
+                <w:noProof/>
+                <w:webHidden/>
+              </w:rPr>
+              <w:fldChar w:fldCharType="end"/>
+            </w:r>
+          </w:hyperlink>
+        </w:p>
+        <w:p>
+          <w:pPr>
+            <w:pStyle w:val="TOC2"/>
+            <w:tabs>
+              <w:tab w:val="right" w:leader="dot" w:pos="9350"/>
+            </w:tabs>
+            <w:rPr>
+              <w:rFonts w:eastAsiaTheme="minorEastAsia"/>
+              <w:noProof/>
+            </w:rPr>
+          </w:pPr>
+          <w:hyperlink w:anchor="_Toc10116837" w:history="1">
+            <w:r>
+              <w:rPr>
+                <w:rStyle w:val="Hyperlink"/>
+                <w:noProof/>
+              </w:rPr>
               <w:t>Unknown URL Request</w:t>
             </w:r>
             <w:r>
@@ -2251,7 +2423,7 @@
                 <w:noProof/>
                 <w:webHidden/>
               </w:rPr>
-              <w:instrText xml:space="preserve"> PAGEREF _Toc9578448 \h </w:instrText>
+              <w:instrText xml:space="preserve"> PAGEREF _Toc10116837 \h </w:instrText>
             </w:r>
             <w:r>
               <w:rPr>
@@ -2271,7 +2443,7 @@
                 <w:noProof/>
                 <w:webHidden/>
               </w:rPr>
-              <w:t>25</w:t>
+              <w:t>26</w:t>
             </w:r>
             <w:r>
               <w:rPr>
@@ -2293,7 +2465,7 @@
               <w:noProof/>
             </w:rPr>
           </w:pPr>
-          <w:hyperlink w:anchor="_Toc9578449" w:history="1">
+          <w:hyperlink w:anchor="_Toc10116838" w:history="1">
             <w:r>
               <w:rPr>
                 <w:rStyle w:val="Hyperlink"/>
@@ -2320,7 +2492,7 @@
                 <w:noProof/>
                 <w:webHidden/>
               </w:rPr>
-              <w:instrText xml:space="preserve"> PAGEREF _Toc9578449 \h </w:instrText>
+              <w:instrText xml:space="preserve"> PAGEREF _Toc10116838 \h </w:instrText>
             </w:r>
             <w:r>
               <w:rPr>
@@ -2340,7 +2512,7 @@
                 <w:noProof/>
                 <w:webHidden/>
               </w:rPr>
-              <w:t>26</w:t>
+              <w:t>27</w:t>
             </w:r>
             <w:r>
               <w:rPr>
@@ -2362,7 +2534,7 @@
               <w:noProof/>
             </w:rPr>
           </w:pPr>
-          <w:hyperlink w:anchor="_Toc9578450" w:history="1">
+          <w:hyperlink w:anchor="_Toc10116839" w:history="1">
             <w:r>
               <w:rPr>
                 <w:rStyle w:val="Hyperlink"/>
@@ -2389,7 +2561,7 @@
                 <w:noProof/>
                 <w:webHidden/>
               </w:rPr>
-              <w:instrText xml:space="preserve"> PAGEREF _Toc9578450 \h </w:instrText>
+              <w:instrText xml:space="preserve"> PAGEREF _Toc10116839 \h </w:instrText>
             </w:r>
             <w:r>
               <w:rPr>
@@ -2409,7 +2581,7 @@
                 <w:noProof/>
                 <w:webHidden/>
               </w:rPr>
-              <w:t>26</w:t>
+              <w:t>27</w:t>
             </w:r>
             <w:r>
               <w:rPr>
@@ -2431,7 +2603,7 @@
               <w:noProof/>
             </w:rPr>
           </w:pPr>
-          <w:hyperlink w:anchor="_Toc9578451" w:history="1">
+          <w:hyperlink w:anchor="_Toc10116840" w:history="1">
             <w:r>
               <w:rPr>
                 <w:rStyle w:val="Hyperlink"/>
@@ -2458,7 +2630,7 @@
                 <w:noProof/>
                 <w:webHidden/>
               </w:rPr>
-              <w:instrText xml:space="preserve"> PAGEREF _Toc9578451 \h </w:instrText>
+              <w:instrText xml:space="preserve"> PAGEREF _Toc10116840 \h </w:instrText>
             </w:r>
             <w:r>
               <w:rPr>
@@ -2478,7 +2650,7 @@
                 <w:noProof/>
                 <w:webHidden/>
               </w:rPr>
-              <w:t>26</w:t>
+              <w:t>27</w:t>
             </w:r>
             <w:r>
               <w:rPr>
@@ -2500,7 +2672,7 @@
               <w:noProof/>
             </w:rPr>
           </w:pPr>
-          <w:hyperlink w:anchor="_Toc9578452" w:history="1">
+          <w:hyperlink w:anchor="_Toc10116841" w:history="1">
             <w:r>
               <w:rPr>
                 <w:rStyle w:val="Hyperlink"/>
@@ -2527,7 +2699,7 @@
                 <w:noProof/>
                 <w:webHidden/>
               </w:rPr>
-              <w:instrText xml:space="preserve"> PAGEREF _Toc9578452 \h </w:instrText>
+              <w:instrText xml:space="preserve"> PAGEREF _Toc10116841 \h </w:instrText>
             </w:r>
             <w:r>
               <w:rPr>
@@ -2547,7 +2719,7 @@
                 <w:noProof/>
                 <w:webHidden/>
               </w:rPr>
-              <w:t>27</w:t>
+              <w:t>28</w:t>
             </w:r>
             <w:r>
               <w:rPr>
@@ -2569,7 +2741,7 @@
               <w:noProof/>
             </w:rPr>
           </w:pPr>
-          <w:hyperlink w:anchor="_Toc9578453" w:history="1">
+          <w:hyperlink w:anchor="_Toc10116842" w:history="1">
             <w:r>
               <w:rPr>
                 <w:rStyle w:val="Hyperlink"/>
@@ -2596,7 +2768,7 @@
                 <w:noProof/>
                 <w:webHidden/>
               </w:rPr>
-              <w:instrText xml:space="preserve"> PAGEREF _Toc9578453 \h </w:instrText>
+              <w:instrText xml:space="preserve"> PAGEREF _Toc10116842 \h </w:instrText>
             </w:r>
             <w:r>
               <w:rPr>
@@ -2616,7 +2788,7 @@
                 <w:noProof/>
                 <w:webHidden/>
               </w:rPr>
-              <w:t>27</w:t>
+              <w:t>28</w:t>
             </w:r>
             <w:r>
               <w:rPr>
@@ -2638,7 +2810,7 @@
               <w:noProof/>
             </w:rPr>
           </w:pPr>
-          <w:hyperlink w:anchor="_Toc9578454" w:history="1">
+          <w:hyperlink w:anchor="_Toc10116843" w:history="1">
             <w:r>
               <w:rPr>
                 <w:rStyle w:val="Hyperlink"/>
@@ -2665,7 +2837,7 @@
                 <w:noProof/>
                 <w:webHidden/>
               </w:rPr>
-              <w:instrText xml:space="preserve"> PAGEREF _Toc9578454 \h </w:instrText>
+              <w:instrText xml:space="preserve"> PAGEREF _Toc10116843 \h </w:instrText>
             </w:r>
             <w:r>
               <w:rPr>
@@ -2685,7 +2857,7 @@
                 <w:noProof/>
                 <w:webHidden/>
               </w:rPr>
-              <w:t>27</w:t>
+              <w:t>29</w:t>
             </w:r>
             <w:r>
               <w:rPr>
@@ -2707,7 +2879,7 @@
               <w:noProof/>
             </w:rPr>
           </w:pPr>
-          <w:hyperlink w:anchor="_Toc9578455" w:history="1">
+          <w:hyperlink w:anchor="_Toc10116844" w:history="1">
             <w:r>
               <w:rPr>
                 <w:rStyle w:val="Hyperlink"/>
@@ -2734,7 +2906,7 @@
                 <w:noProof/>
                 <w:webHidden/>
               </w:rPr>
-              <w:instrText xml:space="preserve"> PAGEREF _Toc9578455 \h </w:instrText>
+              <w:instrText xml:space="preserve"> PAGEREF _Toc10116844 \h </w:instrText>
             </w:r>
             <w:r>
               <w:rPr>
@@ -2754,7 +2926,7 @@
                 <w:noProof/>
                 <w:webHidden/>
               </w:rPr>
-              <w:t>28</w:t>
+              <w:t>29</w:t>
             </w:r>
             <w:r>
               <w:rPr>
@@ -2776,7 +2948,7 @@
               <w:noProof/>
             </w:rPr>
           </w:pPr>
-          <w:hyperlink w:anchor="_Toc9578456" w:history="1">
+          <w:hyperlink w:anchor="_Toc10116845" w:history="1">
             <w:r>
               <w:rPr>
                 <w:rStyle w:val="Hyperlink"/>
@@ -2803,7 +2975,7 @@
                 <w:noProof/>
                 <w:webHidden/>
               </w:rPr>
-              <w:instrText xml:space="preserve"> PAGEREF _Toc9578456 \h </w:instrText>
+              <w:instrText xml:space="preserve"> PAGEREF _Toc10116845 \h </w:instrText>
             </w:r>
             <w:r>
               <w:rPr>
@@ -2823,7 +2995,7 @@
                 <w:noProof/>
                 <w:webHidden/>
               </w:rPr>
-              <w:t>28</w:t>
+              <w:t>29</w:t>
             </w:r>
             <w:r>
               <w:rPr>
@@ -2845,7 +3017,7 @@
               <w:noProof/>
             </w:rPr>
           </w:pPr>
-          <w:hyperlink w:anchor="_Toc9578457" w:history="1">
+          <w:hyperlink w:anchor="_Toc10116846" w:history="1">
             <w:r>
               <w:rPr>
                 <w:rStyle w:val="Hyperlink"/>
@@ -2872,7 +3044,7 @@
                 <w:noProof/>
                 <w:webHidden/>
               </w:rPr>
-              <w:instrText xml:space="preserve"> PAGEREF _Toc9578457 \h </w:instrText>
+              <w:instrText xml:space="preserve"> PAGEREF _Toc10116846 \h </w:instrText>
             </w:r>
             <w:r>
               <w:rPr>
@@ -2892,7 +3064,7 @@
                 <w:noProof/>
                 <w:webHidden/>
               </w:rPr>
-              <w:t>28</w:t>
+              <w:t>30</w:t>
             </w:r>
             <w:r>
               <w:rPr>
@@ -2914,7 +3086,7 @@
               <w:noProof/>
             </w:rPr>
           </w:pPr>
-          <w:hyperlink w:anchor="_Toc9578458" w:history="1">
+          <w:hyperlink w:anchor="_Toc10116847" w:history="1">
             <w:r>
               <w:rPr>
                 <w:rStyle w:val="Hyperlink"/>
@@ -2941,7 +3113,7 @@
                 <w:noProof/>
                 <w:webHidden/>
               </w:rPr>
-              <w:instrText xml:space="preserve"> PAGEREF _Toc9578458 \h </w:instrText>
+              <w:instrText xml:space="preserve"> PAGEREF _Toc10116847 \h </w:instrText>
             </w:r>
             <w:r>
               <w:rPr>
@@ -2961,7 +3133,7 @@
                 <w:noProof/>
                 <w:webHidden/>
               </w:rPr>
-              <w:t>29</w:t>
+              <w:t>30</w:t>
             </w:r>
             <w:r>
               <w:rPr>
@@ -2983,7 +3155,7 @@
               <w:noProof/>
             </w:rPr>
           </w:pPr>
-          <w:hyperlink w:anchor="_Toc9578459" w:history="1">
+          <w:hyperlink w:anchor="_Toc10116848" w:history="1">
             <w:r>
               <w:rPr>
                 <w:rStyle w:val="Hyperlink"/>
@@ -3010,7 +3182,7 @@
                 <w:noProof/>
                 <w:webHidden/>
               </w:rPr>
-              <w:instrText xml:space="preserve"> PAGEREF _Toc9578459 \h </w:instrText>
+              <w:instrText xml:space="preserve"> PAGEREF _Toc10116848 \h </w:instrText>
             </w:r>
             <w:r>
               <w:rPr>
@@ -3030,7 +3202,7 @@
                 <w:noProof/>
                 <w:webHidden/>
               </w:rPr>
-              <w:t>29</w:t>
+              <w:t>30</w:t>
             </w:r>
             <w:r>
               <w:rPr>
@@ -3052,7 +3224,7 @@
               <w:noProof/>
             </w:rPr>
           </w:pPr>
-          <w:hyperlink w:anchor="_Toc9578460" w:history="1">
+          <w:hyperlink w:anchor="_Toc10116849" w:history="1">
             <w:r>
               <w:rPr>
                 <w:rStyle w:val="Hyperlink"/>
@@ -3079,7 +3251,7 @@
                 <w:noProof/>
                 <w:webHidden/>
               </w:rPr>
-              <w:instrText xml:space="preserve"> PAGEREF _Toc9578460 \h </w:instrText>
+              <w:instrText xml:space="preserve"> PAGEREF _Toc10116849 \h </w:instrText>
             </w:r>
             <w:r>
               <w:rPr>
@@ -3099,7 +3271,7 @@
                 <w:noProof/>
                 <w:webHidden/>
               </w:rPr>
-              <w:t>30</w:t>
+              <w:t>31</w:t>
             </w:r>
             <w:r>
               <w:rPr>
@@ -3121,7 +3293,7 @@
               <w:noProof/>
             </w:rPr>
           </w:pPr>
-          <w:hyperlink w:anchor="_Toc9578461" w:history="1">
+          <w:hyperlink w:anchor="_Toc10116850" w:history="1">
             <w:r>
               <w:rPr>
                 <w:rStyle w:val="Hyperlink"/>
@@ -3148,7 +3320,7 @@
                 <w:noProof/>
                 <w:webHidden/>
               </w:rPr>
-              <w:instrText xml:space="preserve"> PAGEREF _Toc9578461 \h </w:instrText>
+              <w:instrText xml:space="preserve"> PAGEREF _Toc10116850 \h </w:instrText>
             </w:r>
             <w:r>
               <w:rPr>
@@ -3168,7 +3340,7 @@
                 <w:noProof/>
                 <w:webHidden/>
               </w:rPr>
-              <w:t>30</w:t>
+              <w:t>31</w:t>
             </w:r>
             <w:r>
               <w:rPr>
@@ -3190,7 +3362,7 @@
               <w:noProof/>
             </w:rPr>
           </w:pPr>
-          <w:hyperlink w:anchor="_Toc9578462" w:history="1">
+          <w:hyperlink w:anchor="_Toc10116851" w:history="1">
             <w:r>
               <w:rPr>
                 <w:rStyle w:val="Hyperlink"/>
@@ -3217,7 +3389,7 @@
                 <w:noProof/>
                 <w:webHidden/>
               </w:rPr>
-              <w:instrText xml:space="preserve"> PAGEREF _Toc9578462 \h </w:instrText>
+              <w:instrText xml:space="preserve"> PAGEREF _Toc10116851 \h </w:instrText>
             </w:r>
             <w:r>
               <w:rPr>
@@ -3237,7 +3409,7 @@
                 <w:noProof/>
                 <w:webHidden/>
               </w:rPr>
-              <w:t>32</w:t>
+              <w:t>33</w:t>
             </w:r>
             <w:r>
               <w:rPr>
@@ -3259,7 +3431,7 @@
               <w:noProof/>
             </w:rPr>
           </w:pPr>
-          <w:hyperlink w:anchor="_Toc9578463" w:history="1">
+          <w:hyperlink w:anchor="_Toc10116852" w:history="1">
             <w:r>
               <w:rPr>
                 <w:rStyle w:val="Hyperlink"/>
@@ -3286,7 +3458,7 @@
                 <w:noProof/>
                 <w:webHidden/>
               </w:rPr>
-              <w:instrText xml:space="preserve"> PAGEREF _Toc9578463 \h </w:instrText>
+              <w:instrText xml:space="preserve"> PAGEREF _Toc10116852 \h </w:instrText>
             </w:r>
             <w:r>
               <w:rPr>
@@ -3306,7 +3478,7 @@
                 <w:noProof/>
                 <w:webHidden/>
               </w:rPr>
-              <w:t>32</w:t>
+              <w:t>33</w:t>
             </w:r>
             <w:r>
               <w:rPr>
@@ -3328,7 +3500,7 @@
               <w:noProof/>
             </w:rPr>
           </w:pPr>
-          <w:hyperlink w:anchor="_Toc9578464" w:history="1">
+          <w:hyperlink w:anchor="_Toc10116853" w:history="1">
             <w:r>
               <w:rPr>
                 <w:rStyle w:val="Hyperlink"/>
@@ -3355,7 +3527,7 @@
                 <w:noProof/>
                 <w:webHidden/>
               </w:rPr>
-              <w:instrText xml:space="preserve"> PAGEREF _Toc9578464 \h </w:instrText>
+              <w:instrText xml:space="preserve"> PAGEREF _Toc10116853 \h </w:instrText>
             </w:r>
             <w:r>
               <w:rPr>
@@ -3375,7 +3547,7 @@
                 <w:noProof/>
                 <w:webHidden/>
               </w:rPr>
-              <w:t>34</w:t>
+              <w:t>35</w:t>
             </w:r>
             <w:r>
               <w:rPr>
@@ -3407,7 +3579,7 @@
       <w:pPr>
         <w:pStyle w:val="Heading1"/>
       </w:pPr>
-      <w:bookmarkStart w:id="1" w:name="_Toc9578432"/>
+      <w:bookmarkStart w:id="0" w:name="_Toc10116819"/>
       <w:r>
         <w:lastRenderedPageBreak/>
         <w:t xml:space="preserve">Pubseq Gateway </w:t>
@@ -3421,7 +3593,7 @@
       <w:r>
         <w:t>)</w:t>
       </w:r>
-      <w:bookmarkEnd w:id="1"/>
+      <w:bookmarkEnd w:id="0"/>
     </w:p>
     <w:p>
       <w:pPr>
@@ -3735,12 +3907,12 @@
       <w:pPr>
         <w:pStyle w:val="Heading1"/>
       </w:pPr>
-      <w:bookmarkStart w:id="2" w:name="_Toc9578433"/>
+      <w:bookmarkStart w:id="1" w:name="_Toc10116820"/>
       <w:r>
         <w:lastRenderedPageBreak/>
         <w:t>Overview</w:t>
       </w:r>
-      <w:bookmarkEnd w:id="2"/>
+      <w:bookmarkEnd w:id="1"/>
     </w:p>
     <w:p/>
     <w:p>
@@ -3787,7 +3959,7 @@
           <v:shape id="_x0000_i1025" type="#_x0000_t75" style="width:467.25pt;height:232.5pt" o:ole="">
             <v:imagedata r:id="rId11" o:title=""/>
           </v:shape>
-          <o:OLEObject Type="Embed" ProgID="Visio.Drawing.15" ShapeID="_x0000_i1025" DrawAspect="Content" ObjectID="_1620191186" r:id="rId12"/>
+          <o:OLEObject Type="Embed" ProgID="Visio.Drawing.15" ShapeID="_x0000_i1025" DrawAspect="Content" ObjectID="_1620729563" r:id="rId12"/>
         </w:object>
       </w:r>
     </w:p>
@@ -3990,93 +4162,93 @@
       <w:pPr>
         <w:pStyle w:val="Heading1"/>
       </w:pPr>
-      <w:bookmarkStart w:id="3" w:name="_Toc9578434"/>
+      <w:bookmarkStart w:id="2" w:name="_Toc10116821"/>
       <w:r>
         <w:lastRenderedPageBreak/>
         <w:t>Communication Protocol</w:t>
       </w:r>
+      <w:bookmarkEnd w:id="2"/>
+    </w:p>
+    <w:p/>
+    <w:p>
+      <w:r>
+        <w:t xml:space="preserve">The communication with the server is provided over </w:t>
+      </w:r>
+      <w:r>
+        <w:t xml:space="preserve">HTTP 1.1 or </w:t>
+      </w:r>
+      <w:r>
+        <w:t>HTTP/2</w:t>
+      </w:r>
+      <w:r>
+        <w:t xml:space="preserve"> protocols</w:t>
+      </w:r>
+      <w:r>
+        <w:t>.</w:t>
+      </w:r>
+    </w:p>
+    <w:p>
+      <w:r>
+        <w:t xml:space="preserve">The requests are standard </w:t>
+      </w:r>
+      <w:proofErr w:type="gramStart"/>
+      <w:r>
+        <w:t>URLs</w:t>
+      </w:r>
+      <w:proofErr w:type="gramEnd"/>
+      <w:r>
+        <w:t xml:space="preserve"> so the server extracts the parameters in a standard way.</w:t>
+      </w:r>
+    </w:p>
+    <w:p>
+      <w:pPr>
+        <w:jc w:val="both"/>
+      </w:pPr>
+      <w:r>
+        <w:t xml:space="preserve">The </w:t>
+      </w:r>
+      <w:proofErr w:type="spellStart"/>
+      <w:r>
+        <w:t>responces</w:t>
+      </w:r>
+      <w:proofErr w:type="spellEnd"/>
+      <w:r>
+        <w:t xml:space="preserve"> </w:t>
+      </w:r>
+      <w:r>
+        <w:t xml:space="preserve">are standard HTTP 1.1 or HTTP/2 replies however in some cases the reply body introduces a </w:t>
+      </w:r>
+      <w:proofErr w:type="gramStart"/>
+      <w:r>
+        <w:t>higher level</w:t>
+      </w:r>
+      <w:proofErr w:type="gramEnd"/>
+      <w:r>
+        <w:t xml:space="preserve"> structure which is called PSG protocol. The PSG protocol is comprised out of reply chunks and possibly some data. Whether or not a PSG protocol appears in the reply will be described in the individual </w:t>
+      </w:r>
+      <w:proofErr w:type="gramStart"/>
+      <w:r>
+        <w:t>requests</w:t>
+      </w:r>
+      <w:proofErr w:type="gramEnd"/>
+      <w:r>
+        <w:t xml:space="preserve"> sections.</w:t>
+      </w:r>
+    </w:p>
+    <w:p>
+      <w:pPr>
+        <w:jc w:val="both"/>
+      </w:pPr>
+    </w:p>
+    <w:p>
+      <w:pPr>
+        <w:pStyle w:val="Heading2"/>
+      </w:pPr>
+      <w:bookmarkStart w:id="3" w:name="_Toc10116822"/>
+      <w:r>
+        <w:t>PSG Protocol</w:t>
+      </w:r>
       <w:bookmarkEnd w:id="3"/>
-    </w:p>
-    <w:p/>
-    <w:p>
-      <w:r>
-        <w:t xml:space="preserve">The communication with the server is provided over </w:t>
-      </w:r>
-      <w:r>
-        <w:t xml:space="preserve">HTTP 1.1 or </w:t>
-      </w:r>
-      <w:r>
-        <w:t>HTTP/2</w:t>
-      </w:r>
-      <w:r>
-        <w:t xml:space="preserve"> protocols</w:t>
-      </w:r>
-      <w:r>
-        <w:t>.</w:t>
-      </w:r>
-    </w:p>
-    <w:p>
-      <w:r>
-        <w:t xml:space="preserve">The requests are standard </w:t>
-      </w:r>
-      <w:proofErr w:type="gramStart"/>
-      <w:r>
-        <w:t>URLs</w:t>
-      </w:r>
-      <w:proofErr w:type="gramEnd"/>
-      <w:r>
-        <w:t xml:space="preserve"> so the server extracts the parameters in a standard way.</w:t>
-      </w:r>
-    </w:p>
-    <w:p>
-      <w:pPr>
-        <w:jc w:val="both"/>
-      </w:pPr>
-      <w:r>
-        <w:t xml:space="preserve">The </w:t>
-      </w:r>
-      <w:proofErr w:type="spellStart"/>
-      <w:r>
-        <w:t>responces</w:t>
-      </w:r>
-      <w:proofErr w:type="spellEnd"/>
-      <w:r>
-        <w:t xml:space="preserve"> </w:t>
-      </w:r>
-      <w:r>
-        <w:t xml:space="preserve">are standard HTTP 1.1 or HTTP/2 replies however in some cases the reply body introduces a </w:t>
-      </w:r>
-      <w:proofErr w:type="gramStart"/>
-      <w:r>
-        <w:t>higher level</w:t>
-      </w:r>
-      <w:proofErr w:type="gramEnd"/>
-      <w:r>
-        <w:t xml:space="preserve"> structure which is called PSG protocol. The PSG protocol is comprised out of reply chunks and possibly some data. Whether or not a PSG protocol appears in the reply will be described in the individual </w:t>
-      </w:r>
-      <w:proofErr w:type="gramStart"/>
-      <w:r>
-        <w:t>requests</w:t>
-      </w:r>
-      <w:proofErr w:type="gramEnd"/>
-      <w:r>
-        <w:t xml:space="preserve"> sections.</w:t>
-      </w:r>
-    </w:p>
-    <w:p>
-      <w:pPr>
-        <w:jc w:val="both"/>
-      </w:pPr>
-    </w:p>
-    <w:p>
-      <w:pPr>
-        <w:pStyle w:val="Heading2"/>
-      </w:pPr>
-      <w:bookmarkStart w:id="4" w:name="_Toc9578435"/>
-      <w:r>
-        <w:t>PSG Protocol</w:t>
-      </w:r>
-      <w:bookmarkEnd w:id="4"/>
     </w:p>
     <w:p/>
     <w:p>
@@ -5352,11 +5524,11 @@
       <w:pPr>
         <w:pStyle w:val="Heading1"/>
       </w:pPr>
-      <w:bookmarkStart w:id="5" w:name="_Toc9578436"/>
+      <w:bookmarkStart w:id="4" w:name="_Toc10116823"/>
       <w:r>
         <w:t>Exclude Blob Cache</w:t>
       </w:r>
-      <w:bookmarkEnd w:id="5"/>
+      <w:bookmarkEnd w:id="4"/>
     </w:p>
     <w:p>
       <w:pPr>
@@ -5614,12 +5786,12 @@
       <w:pPr>
         <w:pStyle w:val="Heading1"/>
       </w:pPr>
-      <w:bookmarkStart w:id="6" w:name="_Toc9578437"/>
+      <w:bookmarkStart w:id="5" w:name="_Toc10116824"/>
       <w:r>
         <w:lastRenderedPageBreak/>
         <w:t>Requests</w:t>
       </w:r>
-      <w:bookmarkEnd w:id="6"/>
+      <w:bookmarkEnd w:id="5"/>
     </w:p>
     <w:p/>
     <w:p>
@@ -5708,7 +5880,7 @@
       <w:pPr>
         <w:pStyle w:val="Heading2"/>
       </w:pPr>
-      <w:bookmarkStart w:id="7" w:name="_Toc9578438"/>
+      <w:bookmarkStart w:id="6" w:name="_Toc10116825"/>
       <w:r>
         <w:t>ID/</w:t>
       </w:r>
@@ -5723,7 +5895,7 @@
       <w:r>
         <w:t xml:space="preserve"> Request</w:t>
       </w:r>
-      <w:bookmarkEnd w:id="7"/>
+      <w:bookmarkEnd w:id="6"/>
     </w:p>
     <w:p/>
     <w:p>
@@ -6380,7 +6552,7 @@
       <w:pPr>
         <w:pStyle w:val="Heading2"/>
       </w:pPr>
-      <w:bookmarkStart w:id="8" w:name="_Toc9578439"/>
+      <w:bookmarkStart w:id="7" w:name="_Toc10116826"/>
       <w:r>
         <w:t>ID/</w:t>
       </w:r>
@@ -6396,7 +6568,7 @@
       <w:r>
         <w:t>equest</w:t>
       </w:r>
-      <w:bookmarkEnd w:id="8"/>
+      <w:bookmarkEnd w:id="7"/>
     </w:p>
     <w:p/>
     <w:p>
@@ -7161,14 +7333,14 @@
       <w:pPr>
         <w:pStyle w:val="Heading2"/>
       </w:pPr>
-      <w:bookmarkStart w:id="9" w:name="_Toc9578440"/>
+      <w:bookmarkStart w:id="8" w:name="_Toc10116827"/>
       <w:r>
         <w:t>ID/</w:t>
       </w:r>
       <w:r>
         <w:t>resolve Request</w:t>
       </w:r>
-      <w:bookmarkEnd w:id="9"/>
+      <w:bookmarkEnd w:id="8"/>
     </w:p>
     <w:p/>
     <w:p>
@@ -8045,7 +8217,7 @@
       <w:pPr>
         <w:pStyle w:val="Heading2"/>
       </w:pPr>
-      <w:bookmarkStart w:id="10" w:name="_Toc9578441"/>
+      <w:bookmarkStart w:id="9" w:name="_Toc10116828"/>
       <w:r>
         <w:t>ID/</w:t>
       </w:r>
@@ -8057,7 +8229,7 @@
       <w:r>
         <w:t xml:space="preserve"> Request</w:t>
       </w:r>
-      <w:bookmarkEnd w:id="10"/>
+      <w:bookmarkEnd w:id="9"/>
     </w:p>
     <w:p/>
     <w:p>
@@ -8558,14 +8730,14 @@
       <w:pPr>
         <w:pStyle w:val="Heading2"/>
       </w:pPr>
-      <w:bookmarkStart w:id="11" w:name="_Toc9578442"/>
+      <w:bookmarkStart w:id="10" w:name="_Toc10116829"/>
       <w:r>
         <w:t>ADMIN/</w:t>
       </w:r>
       <w:r>
         <w:t>config Request</w:t>
       </w:r>
-      <w:bookmarkEnd w:id="11"/>
+      <w:bookmarkEnd w:id="10"/>
     </w:p>
     <w:p/>
     <w:p>
@@ -8738,14 +8910,14 @@
       <w:pPr>
         <w:pStyle w:val="Heading2"/>
       </w:pPr>
-      <w:bookmarkStart w:id="12" w:name="_Toc9578443"/>
+      <w:bookmarkStart w:id="11" w:name="_Toc10116830"/>
       <w:r>
         <w:t>ADMIN/</w:t>
       </w:r>
       <w:r>
         <w:t>info Request</w:t>
       </w:r>
-      <w:bookmarkEnd w:id="12"/>
+      <w:bookmarkEnd w:id="11"/>
     </w:p>
     <w:p/>
     <w:p>
@@ -10018,14 +10190,14 @@
       <w:pPr>
         <w:pStyle w:val="Heading2"/>
       </w:pPr>
-      <w:bookmarkStart w:id="13" w:name="_Toc9578444"/>
+      <w:bookmarkStart w:id="12" w:name="_Toc10116831"/>
       <w:r>
         <w:t>ADMIN/</w:t>
       </w:r>
       <w:r>
         <w:t>status Request</w:t>
       </w:r>
-      <w:bookmarkEnd w:id="13"/>
+      <w:bookmarkEnd w:id="12"/>
     </w:p>
     <w:p/>
     <w:p>
@@ -11585,14 +11757,14 @@
       <w:pPr>
         <w:pStyle w:val="Heading2"/>
       </w:pPr>
-      <w:bookmarkStart w:id="14" w:name="_Toc9578445"/>
+      <w:bookmarkStart w:id="13" w:name="_Toc10116832"/>
       <w:r>
         <w:t>ADMIN/</w:t>
       </w:r>
       <w:r>
         <w:t>shutdown Request</w:t>
       </w:r>
-      <w:bookmarkEnd w:id="14"/>
+      <w:bookmarkEnd w:id="13"/>
     </w:p>
     <w:p/>
     <w:p>
@@ -12005,39 +12177,112 @@
       <w:pPr>
         <w:pStyle w:val="Heading2"/>
       </w:pPr>
-      <w:bookmarkStart w:id="15" w:name="_Toc9578446"/>
-      <w:r>
-        <w:t>TEST/</w:t>
+      <w:bookmarkStart w:id="14" w:name="_Toc10116833"/>
+      <w:r>
+        <w:t>ADMIN/</w:t>
       </w:r>
       <w:proofErr w:type="spellStart"/>
       <w:r>
-        <w:t>io</w:t>
+        <w:t>get_</w:t>
+      </w:r>
+      <w:r>
+        <w:t>alerts</w:t>
       </w:r>
       <w:proofErr w:type="spellEnd"/>
       <w:r>
         <w:t xml:space="preserve"> Request</w:t>
       </w:r>
+      <w:bookmarkEnd w:id="14"/>
+    </w:p>
+    <w:p/>
+    <w:p>
+      <w:r>
+        <w:t>The format of the request:</w:t>
+      </w:r>
+    </w:p>
+    <w:p>
+      <w:pPr>
+        <w:jc w:val="center"/>
+      </w:pPr>
+      <w:r>
+        <w:t>http://</w:t>
+      </w:r>
+      <w:r>
+        <w:t>&lt;</w:t>
+      </w:r>
+      <w:proofErr w:type="gramStart"/>
+      <w:r>
+        <w:t>host:port</w:t>
+      </w:r>
+      <w:proofErr w:type="gramEnd"/>
+      <w:r>
+        <w:t>&gt;/ADMIN/</w:t>
+      </w:r>
+      <w:r>
+        <w:t>get_</w:t>
+      </w:r>
+      <w:r>
+        <w:t>alerts</w:t>
+      </w:r>
+    </w:p>
+    <w:p/>
+    <w:p>
+      <w:r>
+        <w:t>Response:</w:t>
+      </w:r>
+    </w:p>
+    <w:p>
+      <w:r>
+        <w:t>The standard HTTP 1.1 or HTTP/2 protocol is used.</w:t>
+      </w:r>
+    </w:p>
+    <w:p>
+      <w:r>
+        <w:t>The HTTP header Content-Type is set to “</w:t>
+      </w:r>
+      <w:r>
+        <w:t>application/json</w:t>
+      </w:r>
+      <w:r>
+        <w:t>”.</w:t>
+      </w:r>
+    </w:p>
+    <w:p>
+      <w:r>
+        <w:t>The HTTP header Content-Length is set appropriately.</w:t>
+      </w:r>
+    </w:p>
+    <w:p>
+      <w:r>
+        <w:lastRenderedPageBreak/>
+        <w:t>The content</w:t>
+      </w:r>
+      <w:r>
+        <w:t xml:space="preserve"> has a JSON dictionary which describes the current alerts, both acknowledged and not.</w:t>
+      </w:r>
+    </w:p>
+    <w:p/>
+    <w:p>
+      <w:pPr>
+        <w:pStyle w:val="Heading2"/>
+      </w:pPr>
+      <w:bookmarkStart w:id="15" w:name="_Toc10116834"/>
+      <w:r>
+        <w:t>ADMIN/</w:t>
+      </w:r>
+      <w:proofErr w:type="spellStart"/>
+      <w:r>
+        <w:t>ack_alert</w:t>
+      </w:r>
+      <w:proofErr w:type="spellEnd"/>
+      <w:r>
+        <w:t xml:space="preserve"> Request</w:t>
+      </w:r>
       <w:bookmarkEnd w:id="15"/>
     </w:p>
     <w:p/>
     <w:p>
       <w:r>
-        <w:t xml:space="preserve">The server responses to this request only if the configuration file </w:t>
-      </w:r>
-      <w:r>
-        <w:t>has the [DEBUG]/</w:t>
-      </w:r>
-      <w:proofErr w:type="spellStart"/>
-      <w:r>
-        <w:t>psg_allow_io_test</w:t>
-      </w:r>
-      <w:proofErr w:type="spellEnd"/>
-      <w:r>
-        <w:t xml:space="preserve"> value set to true.</w:t>
-      </w:r>
-    </w:p>
-    <w:p>
-      <w:r>
         <w:t>The format of the request:</w:t>
       </w:r>
     </w:p>
@@ -12057,19 +12302,7 @@
       </w:r>
       <w:proofErr w:type="gramEnd"/>
       <w:r>
-        <w:t>&gt;/</w:t>
-      </w:r>
-      <w:r>
-        <w:t>TEST</w:t>
-      </w:r>
-      <w:r>
-        <w:t>/</w:t>
-      </w:r>
-      <w:r>
-        <w:t>io</w:t>
-      </w:r>
-      <w:r>
-        <w:t>?</w:t>
+        <w:t>&gt;/ADMIN/ack_alert?</w:t>
       </w:r>
     </w:p>
     <w:p>
@@ -12119,23 +12352,17 @@
         <w:tc>
           <w:tcPr>
             <w:tcW w:w="4675" w:type="dxa"/>
-            <w:shd w:val="clear" w:color="auto" w:fill="F2DBDB" w:themeFill="accent2" w:themeFillTint="33"/>
-          </w:tcPr>
-          <w:p>
+          </w:tcPr>
+          <w:p>
+            <w:r>
+              <w:t>alert=&lt;</w:t>
+            </w:r>
             <w:proofErr w:type="spellStart"/>
             <w:r>
-              <w:t>return_data_size</w:t>
+              <w:t>alert_id</w:t>
             </w:r>
             <w:proofErr w:type="spellEnd"/>
             <w:r>
-              <w:t>=&lt;</w:t>
-            </w:r>
-            <w:proofErr w:type="spellStart"/>
-            <w:r>
-              <w:t>data_size</w:t>
-            </w:r>
-            <w:proofErr w:type="spellEnd"/>
-            <w:r>
               <w:t>&gt;</w:t>
             </w:r>
           </w:p>
@@ -12143,39 +12370,15 @@
         <w:tc>
           <w:tcPr>
             <w:tcW w:w="4675" w:type="dxa"/>
-            <w:shd w:val="clear" w:color="auto" w:fill="F2DBDB" w:themeFill="accent2" w:themeFillTint="33"/>
-          </w:tcPr>
-          <w:p>
-            <w:pPr>
-              <w:rPr>
-                <w:rFonts w:ascii="Calibri" w:hAnsi="Calibri" w:cs="Calibri"/>
-              </w:rPr>
-            </w:pPr>
-            <w:r>
-              <w:rPr>
-                <w:rFonts w:ascii="Calibri" w:hAnsi="Calibri" w:cs="Calibri"/>
-              </w:rPr>
-              <w:t xml:space="preserve">Size in bytes (positive integer up to 1000000000) which should be sent </w:t>
-            </w:r>
-            <w:r>
-              <w:rPr>
-                <w:rFonts w:ascii="Calibri" w:hAnsi="Calibri" w:cs="Calibri"/>
-              </w:rPr>
-              <w:t>to the client. The data are random.</w:t>
-            </w:r>
-          </w:p>
-          <w:p>
-            <w:pPr>
-              <w:rPr>
-                <w:rFonts w:ascii="Calibri" w:hAnsi="Calibri" w:cs="Calibri"/>
-              </w:rPr>
-            </w:pPr>
-            <w:r>
-              <w:rPr>
-                <w:rFonts w:ascii="Calibri" w:hAnsi="Calibri" w:cs="Calibri"/>
-              </w:rPr>
-              <w:lastRenderedPageBreak/>
-              <w:t>Mandatory parameter.</w:t>
+          </w:tcPr>
+          <w:p>
+            <w:r>
+              <w:t>The alert identifier to acknowledge (string)</w:t>
+            </w:r>
+          </w:p>
+          <w:p>
+            <w:r>
+              <w:t>Mandatory parameter</w:t>
             </w:r>
           </w:p>
         </w:tc>
@@ -12187,8 +12390,7 @@
           </w:tcPr>
           <w:p>
             <w:r>
-              <w:lastRenderedPageBreak/>
-              <w:t>log=&lt;log&gt;</w:t>
+              <w:t>username=&lt;username&gt;</w:t>
             </w:r>
           </w:p>
         </w:tc>
@@ -12198,22 +12400,17 @@
           </w:tcPr>
           <w:p>
             <w:r>
-              <w:t>Boolean parameter which tells if the logging of the request is done or not.</w:t>
-            </w:r>
-          </w:p>
-          <w:p>
-            <w:r>
-              <w:t>Accepted values are yes and no.</w:t>
-            </w:r>
-          </w:p>
-          <w:p>
-            <w:r>
-              <w:t>Optional parameter.</w:t>
-            </w:r>
-          </w:p>
-          <w:p>
-            <w:r>
-              <w:t>Default: no</w:t>
+              <w:t>The user name who acknowledges the alert (string).</w:t>
+            </w:r>
+          </w:p>
+          <w:p>
+            <w:r>
+              <w:t>The parameter is used only for logging.</w:t>
+            </w:r>
+          </w:p>
+          <w:p>
+            <w:r>
+              <w:t>Mandatory parameter</w:t>
             </w:r>
           </w:p>
         </w:tc>
@@ -12232,6 +12429,334 @@
     </w:p>
     <w:p>
       <w:r>
+        <w:t>The HTTP header Content-Type is set to “text/plain”.</w:t>
+      </w:r>
+    </w:p>
+    <w:p>
+      <w:r>
+        <w:t>The HTTP header Content-Length is set appropriately.</w:t>
+      </w:r>
+    </w:p>
+    <w:tbl>
+      <w:tblPr>
+        <w:tblStyle w:val="TableGrid"/>
+        <w:tblW w:w="0" w:type="auto"/>
+        <w:tblLook w:val="04A0" w:firstRow="1" w:lastRow="0" w:firstColumn="1" w:lastColumn="0" w:noHBand="0" w:noVBand="1"/>
+      </w:tblPr>
+      <w:tblGrid>
+        <w:gridCol w:w="4225"/>
+        <w:gridCol w:w="5125"/>
+      </w:tblGrid>
+      <w:tr>
+        <w:tc>
+          <w:tcPr>
+            <w:tcW w:w="4225" w:type="dxa"/>
+          </w:tcPr>
+          <w:p>
+            <w:pPr>
+              <w:jc w:val="center"/>
+            </w:pPr>
+            <w:r>
+              <w:t>HTTP 1.1 or HTTP/2 status code</w:t>
+            </w:r>
+          </w:p>
+        </w:tc>
+        <w:tc>
+          <w:tcPr>
+            <w:tcW w:w="5125" w:type="dxa"/>
+          </w:tcPr>
+          <w:p>
+            <w:pPr>
+              <w:jc w:val="center"/>
+            </w:pPr>
+            <w:r>
+              <w:t>Description</w:t>
+            </w:r>
+          </w:p>
+        </w:tc>
+      </w:tr>
+      <w:tr>
+        <w:tc>
+          <w:tcPr>
+            <w:tcW w:w="4225" w:type="dxa"/>
+          </w:tcPr>
+          <w:p>
+            <w:r>
+              <w:t>200</w:t>
+            </w:r>
+          </w:p>
+        </w:tc>
+        <w:tc>
+          <w:tcPr>
+            <w:tcW w:w="5125" w:type="dxa"/>
+          </w:tcPr>
+          <w:p>
+            <w:r>
+              <w:t>The alert has been acknowledged or had already been acknowledged before.</w:t>
+            </w:r>
+          </w:p>
+        </w:tc>
+      </w:tr>
+      <w:tr>
+        <w:tc>
+          <w:tcPr>
+            <w:tcW w:w="4225" w:type="dxa"/>
+          </w:tcPr>
+          <w:p>
+            <w:r>
+              <w:t>404</w:t>
+            </w:r>
+          </w:p>
+        </w:tc>
+        <w:tc>
+          <w:tcPr>
+            <w:tcW w:w="5125" w:type="dxa"/>
+          </w:tcPr>
+          <w:p>
+            <w:r>
+              <w:t>The alert has not been found.</w:t>
+            </w:r>
+          </w:p>
+        </w:tc>
+      </w:tr>
+    </w:tbl>
+    <w:p/>
+    <w:p>
+      <w:r>
+        <w:t>The content may have the corresponding message.</w:t>
+      </w:r>
+    </w:p>
+    <w:p/>
+    <w:p>
+      <w:pPr>
+        <w:pStyle w:val="Heading2"/>
+      </w:pPr>
+      <w:bookmarkStart w:id="16" w:name="_Toc10116835"/>
+      <w:r>
+        <w:t>TEST/</w:t>
+      </w:r>
+      <w:proofErr w:type="spellStart"/>
+      <w:r>
+        <w:t>io</w:t>
+      </w:r>
+      <w:proofErr w:type="spellEnd"/>
+      <w:r>
+        <w:t xml:space="preserve"> Request</w:t>
+      </w:r>
+      <w:bookmarkEnd w:id="16"/>
+    </w:p>
+    <w:p/>
+    <w:p>
+      <w:r>
+        <w:t xml:space="preserve">The server responses to this request only if the configuration file </w:t>
+      </w:r>
+      <w:r>
+        <w:t>has the [DEBUG]/</w:t>
+      </w:r>
+      <w:proofErr w:type="spellStart"/>
+      <w:r>
+        <w:t>psg_allow_io_test</w:t>
+      </w:r>
+      <w:proofErr w:type="spellEnd"/>
+      <w:r>
+        <w:t xml:space="preserve"> value set to true.</w:t>
+      </w:r>
+    </w:p>
+    <w:p>
+      <w:r>
+        <w:t>The format of the request:</w:t>
+      </w:r>
+    </w:p>
+    <w:p>
+      <w:pPr>
+        <w:jc w:val="center"/>
+      </w:pPr>
+      <w:r>
+        <w:lastRenderedPageBreak/>
+        <w:t>http://</w:t>
+      </w:r>
+      <w:r>
+        <w:t>&lt;</w:t>
+      </w:r>
+      <w:proofErr w:type="gramStart"/>
+      <w:r>
+        <w:t>host:port</w:t>
+      </w:r>
+      <w:proofErr w:type="gramEnd"/>
+      <w:r>
+        <w:t>&gt;/</w:t>
+      </w:r>
+      <w:r>
+        <w:t>TEST</w:t>
+      </w:r>
+      <w:r>
+        <w:t>/</w:t>
+      </w:r>
+      <w:r>
+        <w:t>io</w:t>
+      </w:r>
+      <w:r>
+        <w:t>?</w:t>
+      </w:r>
+    </w:p>
+    <w:p>
+      <w:r>
+        <w:t>where</w:t>
+      </w:r>
+    </w:p>
+    <w:tbl>
+      <w:tblPr>
+        <w:tblStyle w:val="TableGrid"/>
+        <w:tblW w:w="0" w:type="auto"/>
+        <w:tblLook w:val="04A0" w:firstRow="1" w:lastRow="0" w:firstColumn="1" w:lastColumn="0" w:noHBand="0" w:noVBand="1"/>
+      </w:tblPr>
+      <w:tblGrid>
+        <w:gridCol w:w="4675"/>
+        <w:gridCol w:w="4675"/>
+      </w:tblGrid>
+      <w:tr>
+        <w:tc>
+          <w:tcPr>
+            <w:tcW w:w="4675" w:type="dxa"/>
+          </w:tcPr>
+          <w:p>
+            <w:pPr>
+              <w:jc w:val="center"/>
+            </w:pPr>
+            <w:r>
+              <w:t>Parameter</w:t>
+            </w:r>
+          </w:p>
+        </w:tc>
+        <w:tc>
+          <w:tcPr>
+            <w:tcW w:w="4675" w:type="dxa"/>
+          </w:tcPr>
+          <w:p>
+            <w:pPr>
+              <w:jc w:val="center"/>
+            </w:pPr>
+            <w:r>
+              <w:t>Description</w:t>
+            </w:r>
+          </w:p>
+        </w:tc>
+      </w:tr>
+      <w:tr>
+        <w:tc>
+          <w:tcPr>
+            <w:tcW w:w="4675" w:type="dxa"/>
+            <w:shd w:val="clear" w:color="auto" w:fill="F2DBDB" w:themeFill="accent2" w:themeFillTint="33"/>
+          </w:tcPr>
+          <w:p>
+            <w:proofErr w:type="spellStart"/>
+            <w:r>
+              <w:t>return_data_size</w:t>
+            </w:r>
+            <w:proofErr w:type="spellEnd"/>
+            <w:r>
+              <w:t>=&lt;</w:t>
+            </w:r>
+            <w:proofErr w:type="spellStart"/>
+            <w:r>
+              <w:t>data_size</w:t>
+            </w:r>
+            <w:proofErr w:type="spellEnd"/>
+            <w:r>
+              <w:t>&gt;</w:t>
+            </w:r>
+          </w:p>
+        </w:tc>
+        <w:tc>
+          <w:tcPr>
+            <w:tcW w:w="4675" w:type="dxa"/>
+            <w:shd w:val="clear" w:color="auto" w:fill="F2DBDB" w:themeFill="accent2" w:themeFillTint="33"/>
+          </w:tcPr>
+          <w:p>
+            <w:pPr>
+              <w:rPr>
+                <w:rFonts w:ascii="Calibri" w:hAnsi="Calibri" w:cs="Calibri"/>
+              </w:rPr>
+            </w:pPr>
+            <w:r>
+              <w:rPr>
+                <w:rFonts w:ascii="Calibri" w:hAnsi="Calibri" w:cs="Calibri"/>
+              </w:rPr>
+              <w:t xml:space="preserve">Size in bytes (positive integer up to 1000000000) which should be sent </w:t>
+            </w:r>
+            <w:r>
+              <w:rPr>
+                <w:rFonts w:ascii="Calibri" w:hAnsi="Calibri" w:cs="Calibri"/>
+              </w:rPr>
+              <w:t>to the client. The data are random.</w:t>
+            </w:r>
+          </w:p>
+          <w:p>
+            <w:pPr>
+              <w:rPr>
+                <w:rFonts w:ascii="Calibri" w:hAnsi="Calibri" w:cs="Calibri"/>
+              </w:rPr>
+            </w:pPr>
+            <w:r>
+              <w:rPr>
+                <w:rFonts w:ascii="Calibri" w:hAnsi="Calibri" w:cs="Calibri"/>
+              </w:rPr>
+              <w:t>Mandatory parameter.</w:t>
+            </w:r>
+          </w:p>
+        </w:tc>
+      </w:tr>
+      <w:tr>
+        <w:tc>
+          <w:tcPr>
+            <w:tcW w:w="4675" w:type="dxa"/>
+          </w:tcPr>
+          <w:p>
+            <w:r>
+              <w:t>log=&lt;log&gt;</w:t>
+            </w:r>
+          </w:p>
+        </w:tc>
+        <w:tc>
+          <w:tcPr>
+            <w:tcW w:w="4675" w:type="dxa"/>
+          </w:tcPr>
+          <w:p>
+            <w:r>
+              <w:t>Boolean parameter which tells if the logging of the request is done or not.</w:t>
+            </w:r>
+          </w:p>
+          <w:p>
+            <w:r>
+              <w:t>Accepted values are yes and no.</w:t>
+            </w:r>
+          </w:p>
+          <w:p>
+            <w:r>
+              <w:t>Optional parameter.</w:t>
+            </w:r>
+          </w:p>
+          <w:p>
+            <w:r>
+              <w:t>Default: no</w:t>
+            </w:r>
+          </w:p>
+        </w:tc>
+      </w:tr>
+    </w:tbl>
+    <w:p/>
+    <w:p>
+      <w:r>
+        <w:t>Response:</w:t>
+      </w:r>
+    </w:p>
+    <w:p>
+      <w:r>
+        <w:t>The standard HTTP 1.1 or HTTP/2 protocol is used.</w:t>
+      </w:r>
+    </w:p>
+    <w:p>
+      <w:r>
         <w:t>The HTTP header Content-Type is set to “application/octet-stream”.</w:t>
       </w:r>
     </w:p>
@@ -12266,11 +12791,11 @@
       <w:pPr>
         <w:pStyle w:val="Heading2"/>
       </w:pPr>
-      <w:bookmarkStart w:id="16" w:name="_Toc9578447"/>
+      <w:bookmarkStart w:id="17" w:name="_Toc10116836"/>
       <w:r>
         <w:t>favicon.ico Request</w:t>
       </w:r>
-      <w:bookmarkEnd w:id="16"/>
+      <w:bookmarkEnd w:id="17"/>
     </w:p>
     <w:p/>
     <w:p>
@@ -12330,11 +12855,11 @@
       <w:pPr>
         <w:pStyle w:val="Heading2"/>
       </w:pPr>
-      <w:bookmarkStart w:id="17" w:name="_Toc9578448"/>
+      <w:bookmarkStart w:id="18" w:name="_Toc10116837"/>
       <w:r>
         <w:t>Unknown URL Request</w:t>
       </w:r>
-      <w:bookmarkEnd w:id="17"/>
+      <w:bookmarkEnd w:id="18"/>
     </w:p>
     <w:p/>
     <w:p>
@@ -12344,6 +12869,7 @@
     </w:p>
     <w:p>
       <w:r>
+        <w:lastRenderedPageBreak/>
         <w:t>The PSG protocol is used. The status is 200.</w:t>
       </w:r>
     </w:p>
@@ -12368,7 +12894,6 @@
     <w:p/>
     <w:p>
       <w:r>
-        <w:lastRenderedPageBreak/>
         <w:t>The response body has two chunks</w:t>
       </w:r>
       <w:r>
@@ -12425,11 +12950,11 @@
       <w:pPr>
         <w:pStyle w:val="Heading1"/>
       </w:pPr>
-      <w:bookmarkStart w:id="18" w:name="_Toc9578449"/>
+      <w:bookmarkStart w:id="19" w:name="_Toc10116838"/>
       <w:r>
         <w:t>Cassandra Database</w:t>
       </w:r>
-      <w:bookmarkEnd w:id="18"/>
+      <w:bookmarkEnd w:id="19"/>
     </w:p>
     <w:p/>
     <w:p>
@@ -12453,11 +12978,11 @@
         <w:pStyle w:val="Heading1"/>
         <w:jc w:val="both"/>
       </w:pPr>
-      <w:bookmarkStart w:id="19" w:name="_Toc9578450"/>
+      <w:bookmarkStart w:id="20" w:name="_Toc10116839"/>
       <w:r>
         <w:t>Monitoring and Maintenance</w:t>
       </w:r>
-      <w:bookmarkEnd w:id="19"/>
+      <w:bookmarkEnd w:id="20"/>
     </w:p>
     <w:p/>
     <w:p>
@@ -12522,15 +13047,16 @@
       <w:pPr>
         <w:pStyle w:val="Heading1"/>
       </w:pPr>
-      <w:bookmarkStart w:id="20" w:name="_Toc9578451"/>
+      <w:bookmarkStart w:id="21" w:name="_Toc10116840"/>
       <w:r>
         <w:t>Files Architecture</w:t>
       </w:r>
-      <w:bookmarkEnd w:id="20"/>
+      <w:bookmarkEnd w:id="21"/>
     </w:p>
     <w:p/>
     <w:p>
       <w:r>
+        <w:lastRenderedPageBreak/>
         <w:t>The diagram below shows the files used by Pubseq Gateway server</w:t>
       </w:r>
       <w:r>
@@ -12549,7 +13075,7 @@
           <v:shape id="_x0000_i1026" type="#_x0000_t75" style="width:367.5pt;height:79.5pt" o:ole="">
             <v:imagedata r:id="rId35" o:title=""/>
           </v:shape>
-          <o:OLEObject Type="Embed" ProgID="Visio.Drawing.15" ShapeID="_x0000_i1026" DrawAspect="Content" ObjectID="_1620191187" r:id="rId36"/>
+          <o:OLEObject Type="Embed" ProgID="Visio.Drawing.15" ShapeID="_x0000_i1026" DrawAspect="Content" ObjectID="_1620729564" r:id="rId36"/>
         </w:object>
       </w:r>
     </w:p>
@@ -12572,11 +13098,11 @@
       <w:pPr>
         <w:pStyle w:val="Heading1"/>
       </w:pPr>
-      <w:bookmarkStart w:id="21" w:name="_Toc9578452"/>
+      <w:bookmarkStart w:id="22" w:name="_Toc10116841"/>
       <w:r>
         <w:t>Client API</w:t>
       </w:r>
-      <w:bookmarkEnd w:id="21"/>
+      <w:bookmarkEnd w:id="22"/>
     </w:p>
     <w:p/>
     <w:p>
@@ -12599,11 +13125,11 @@
       <w:pPr>
         <w:pStyle w:val="Heading1"/>
       </w:pPr>
-      <w:bookmarkStart w:id="22" w:name="_Toc9578453"/>
+      <w:bookmarkStart w:id="23" w:name="_Toc10116842"/>
       <w:r>
         <w:t>Command Line Arguments</w:t>
       </w:r>
-      <w:bookmarkEnd w:id="22"/>
+      <w:bookmarkEnd w:id="23"/>
     </w:p>
     <w:p/>
     <w:p>
@@ -12850,11 +13376,12 @@
       <w:pPr>
         <w:pStyle w:val="Heading1"/>
       </w:pPr>
-      <w:bookmarkStart w:id="23" w:name="_Toc9578454"/>
-      <w:r>
+      <w:bookmarkStart w:id="24" w:name="_Toc10116843"/>
+      <w:r>
+        <w:lastRenderedPageBreak/>
         <w:t>Signal Handling</w:t>
       </w:r>
-      <w:bookmarkEnd w:id="23"/>
+      <w:bookmarkEnd w:id="24"/>
     </w:p>
     <w:p/>
     <w:p>
@@ -12954,10 +13481,7 @@
           </w:p>
           <w:p>
             <w:r>
-              <w:t>Will be called e.g. on the host reboot</w:t>
-            </w:r>
-            <w:r>
-              <w:t>.</w:t>
+              <w:t>Will be called e.g. on the host reboot.</w:t>
             </w:r>
           </w:p>
         </w:tc>
@@ -13028,11 +13552,11 @@
       <w:pPr>
         <w:pStyle w:val="Heading1"/>
       </w:pPr>
-      <w:bookmarkStart w:id="24" w:name="_Toc9578455"/>
+      <w:bookmarkStart w:id="25" w:name="_Toc10116844"/>
       <w:r>
         <w:t>Configuration Parameters</w:t>
       </w:r>
-      <w:bookmarkEnd w:id="24"/>
+      <w:bookmarkEnd w:id="25"/>
     </w:p>
     <w:p>
       <w:pPr>
@@ -13044,7 +13568,6 @@
         <w:jc w:val="both"/>
       </w:pPr>
       <w:r>
-        <w:lastRenderedPageBreak/>
         <w:t>Pubseq Gateway</w:t>
       </w:r>
       <w:r>
@@ -13107,7 +13630,7 @@
       <w:pPr>
         <w:pStyle w:val="Heading2"/>
       </w:pPr>
-      <w:bookmarkStart w:id="25" w:name="_Toc9578456"/>
+      <w:bookmarkStart w:id="26" w:name="_Toc10116845"/>
       <w:r>
         <w:t>[</w:t>
       </w:r>
@@ -13123,7 +13646,7 @@
       <w:r>
         <w:t>ection</w:t>
       </w:r>
-      <w:bookmarkEnd w:id="25"/>
+      <w:bookmarkEnd w:id="26"/>
     </w:p>
     <w:p/>
     <w:tbl>
@@ -13319,8 +13842,9 @@
       <w:pPr>
         <w:pStyle w:val="Heading2"/>
       </w:pPr>
-      <w:bookmarkStart w:id="26" w:name="_Toc9578457"/>
-      <w:r>
+      <w:bookmarkStart w:id="27" w:name="_Toc10116846"/>
+      <w:r>
+        <w:lastRenderedPageBreak/>
         <w:t>[SERVER</w:t>
       </w:r>
       <w:r>
@@ -13332,7 +13856,7 @@
       <w:r>
         <w:t>ection</w:t>
       </w:r>
-      <w:bookmarkEnd w:id="26"/>
+      <w:bookmarkEnd w:id="27"/>
     </w:p>
     <w:p/>
     <w:tbl>
@@ -13739,12 +14263,11 @@
       <w:pPr>
         <w:pStyle w:val="Heading2"/>
       </w:pPr>
-      <w:bookmarkStart w:id="27" w:name="_Toc9578458"/>
-      <w:r>
-        <w:lastRenderedPageBreak/>
+      <w:bookmarkStart w:id="28" w:name="_Toc10116847"/>
+      <w:r>
         <w:t>[AUTO_EXCLUDE] Section</w:t>
       </w:r>
-      <w:bookmarkEnd w:id="27"/>
+      <w:bookmarkEnd w:id="28"/>
     </w:p>
     <w:p>
       <w:pPr>
@@ -13915,11 +14438,11 @@
       <w:pPr>
         <w:pStyle w:val="Heading2"/>
       </w:pPr>
-      <w:bookmarkStart w:id="28" w:name="_Toc9578459"/>
+      <w:bookmarkStart w:id="29" w:name="_Toc10116848"/>
       <w:r>
         <w:t>[ADMIN] Section</w:t>
       </w:r>
-      <w:bookmarkEnd w:id="28"/>
+      <w:bookmarkEnd w:id="29"/>
     </w:p>
     <w:p/>
     <w:tbl>
@@ -13942,6 +14465,7 @@
               <w:jc w:val="center"/>
             </w:pPr>
             <w:r>
+              <w:lastRenderedPageBreak/>
               <w:t>Value</w:t>
             </w:r>
           </w:p>
@@ -14028,11 +14552,11 @@
       <w:pPr>
         <w:pStyle w:val="Heading2"/>
       </w:pPr>
-      <w:bookmarkStart w:id="29" w:name="_Toc9578460"/>
+      <w:bookmarkStart w:id="30" w:name="_Toc10116849"/>
       <w:r>
         <w:t>[DEBUG] Section</w:t>
       </w:r>
-      <w:bookmarkEnd w:id="29"/>
+      <w:bookmarkEnd w:id="30"/>
     </w:p>
     <w:p>
       <w:pPr>
@@ -14171,7 +14695,7 @@
       <w:pPr>
         <w:pStyle w:val="Heading2"/>
       </w:pPr>
-      <w:bookmarkStart w:id="30" w:name="_Toc9578461"/>
+      <w:bookmarkStart w:id="31" w:name="_Toc10116850"/>
       <w:r>
         <w:t xml:space="preserve">[CASSANDRA_DB] </w:t>
       </w:r>
@@ -14181,7 +14705,7 @@
       <w:r>
         <w:t>ection</w:t>
       </w:r>
-      <w:bookmarkEnd w:id="30"/>
+      <w:bookmarkEnd w:id="31"/>
     </w:p>
     <w:p/>
     <w:tbl>
@@ -14383,7 +14907,6 @@
               <w:jc w:val="both"/>
             </w:pPr>
             <w:r>
-              <w:lastRenderedPageBreak/>
               <w:t>Default: false</w:t>
             </w:r>
           </w:p>
@@ -14400,7 +14923,6 @@
             </w:pPr>
             <w:proofErr w:type="spellStart"/>
             <w:r>
-              <w:lastRenderedPageBreak/>
               <w:t>fallbackwriteconsistency</w:t>
             </w:r>
             <w:proofErr w:type="spellEnd"/>
@@ -14748,6 +15270,7 @@
               <w:jc w:val="both"/>
             </w:pPr>
             <w:r>
+              <w:lastRenderedPageBreak/>
               <w:t>keepalive</w:t>
             </w:r>
           </w:p>
@@ -15064,23 +15587,23 @@
       <w:pPr>
         <w:pStyle w:val="Heading1"/>
       </w:pPr>
-      <w:bookmarkStart w:id="31" w:name="_Toc9578462"/>
+      <w:bookmarkStart w:id="32" w:name="_Toc10116851"/>
       <w:r>
         <w:lastRenderedPageBreak/>
         <w:t>Appendix</w:t>
       </w:r>
-      <w:bookmarkEnd w:id="31"/>
+      <w:bookmarkEnd w:id="32"/>
     </w:p>
     <w:p/>
     <w:p>
       <w:pPr>
         <w:pStyle w:val="Heading2"/>
       </w:pPr>
-      <w:bookmarkStart w:id="32" w:name="_Toc9578463"/>
+      <w:bookmarkStart w:id="33" w:name="_Toc10116852"/>
       <w:r>
         <w:t>Protocol Diagrams</w:t>
       </w:r>
-      <w:bookmarkEnd w:id="32"/>
+      <w:bookmarkEnd w:id="33"/>
     </w:p>
     <w:p/>
     <w:p>
@@ -18178,7 +18701,7 @@
       <w:pPr>
         <w:pStyle w:val="Heading2"/>
       </w:pPr>
-      <w:bookmarkStart w:id="33" w:name="_Toc9578464"/>
+      <w:bookmarkStart w:id="34" w:name="_Toc10116853"/>
       <w:proofErr w:type="spellStart"/>
       <w:r>
         <w:t>GetBlob</w:t>
@@ -18190,7 +18713,7 @@
       <w:r>
         <w:t>Diagram</w:t>
       </w:r>
-      <w:bookmarkEnd w:id="33"/>
+      <w:bookmarkEnd w:id="34"/>
     </w:p>
     <w:p/>
     <w:p>
@@ -22605,7 +23128,7 @@
 <file path=customXml/item1.xml><?xml version="1.0" encoding="utf-8"?>
 <CoverPageProperties xmlns="http://schemas.microsoft.com/office/2006/coverPageProps">
   <PublishDate>2018-01-24T00:00:00</PublishDate>
-  <Abstract>Document version: 2.0</Abstract>
+  <Abstract>Document version: 2.1</Abstract>
   <CompanyAddress/>
   <CompanyPhone/>
   <CompanyFax/>
@@ -22892,7 +23415,7 @@
 </file>
 
 <file path=customXml/itemProps6.xml><?xml version="1.0" encoding="utf-8"?>
-<ds:datastoreItem xmlns:ds="http://schemas.openxmlformats.org/officeDocument/2006/customXml" ds:itemID="{4E106605-91E4-48DB-BAC3-A9F4B2F10568}">
+<ds:datastoreItem xmlns:ds="http://schemas.openxmlformats.org/officeDocument/2006/customXml" ds:itemID="{88B81865-7C89-4573-BECE-40F8AFE3D030}">
   <ds:schemaRefs>
     <ds:schemaRef ds:uri="http://schemas.openxmlformats.org/officeDocument/2006/bibliography"/>
   </ds:schemaRefs>

</xml_diff>

<commit_message>
Adding ADMIN/statistics description; adding [STATISTICS] configuration section description. JIRA: CXX-10722
</commit_message>
<xml_diff>
--- a/misc/PSG Server.docx
+++ b/misc/PSG Server.docx
@@ -100,7 +100,6 @@
                 <w:dataBinding w:prefixMappings="xmlns:ns0='http://schemas.openxmlformats.org/package/2006/metadata/core-properties' xmlns:ns1='http://purl.org/dc/elements/1.1/'" w:xpath="/ns0:coreProperties[1]/ns1:title[1]" w:storeItemID="{6C3C8BC8-F283-45AE-878A-BAB7291924A1}"/>
                 <w:text/>
               </w:sdtPr>
-              <w:sdtEndPr/>
               <w:sdtContent>
                 <w:tc>
                   <w:tcPr>
@@ -166,7 +165,6 @@
                 <w:dataBinding w:prefixMappings="xmlns:ns0='http://schemas.openxmlformats.org/package/2006/metadata/core-properties' xmlns:ns1='http://purl.org/dc/elements/1.1/'" w:xpath="/ns0:coreProperties[1]/ns1:subject[1]" w:storeItemID="{6C3C8BC8-F283-45AE-878A-BAB7291924A1}"/>
                 <w:text/>
               </w:sdtPr>
-              <w:sdtEndPr/>
               <w:sdtContent>
                 <w:tc>
                   <w:tcPr>
@@ -233,7 +231,6 @@
                 <w:dataBinding w:prefixMappings="xmlns:ns0='http://schemas.openxmlformats.org/package/2006/metadata/core-properties' xmlns:ns1='http://purl.org/dc/elements/1.1/'" w:xpath="/ns0:coreProperties[1]/ns1:creator[1]" w:storeItemID="{6C3C8BC8-F283-45AE-878A-BAB7291924A1}"/>
                 <w:text/>
               </w:sdtPr>
-              <w:sdtEndPr/>
               <w:sdtContent>
                 <w:tc>
                   <w:tcPr>
@@ -282,7 +279,6 @@
                   <w:calendar w:val="gregorian"/>
                 </w:date>
               </w:sdtPr>
-              <w:sdtEndPr/>
               <w:sdtContent>
                 <w:tc>
                   <w:tcPr>
@@ -330,7 +326,6 @@
                 <w:dataBinding w:prefixMappings="xmlns:ns0='http://schemas.microsoft.com/office/2006/coverPageProps'" w:xpath="/ns0:CoverPageProperties[1]/ns0:Abstract[1]" w:storeItemID="{55AF091B-3C7A-41E3-B477-F2FDAA23CFDA}"/>
                 <w:text/>
               </w:sdtPr>
-              <w:sdtEndPr/>
               <w:sdtContent>
                 <w:tc>
                   <w:tcPr>
@@ -347,7 +342,7 @@
                       <w:t>2.</w:t>
                     </w:r>
                     <w:r>
-                      <w:t>1</w:t>
+                      <w:t>2</w:t>
                     </w:r>
                   </w:p>
                 </w:tc>
@@ -1095,6 +1090,48 @@
           </w:p>
         </w:tc>
       </w:tr>
+      <w:tr>
+        <w:tc>
+          <w:tcPr>
+            <w:tcW w:w="1001" w:type="dxa"/>
+          </w:tcPr>
+          <w:p>
+            <w:r>
+              <w:t>2.2</w:t>
+            </w:r>
+          </w:p>
+        </w:tc>
+        <w:tc>
+          <w:tcPr>
+            <w:tcW w:w="1678" w:type="dxa"/>
+          </w:tcPr>
+          <w:p>
+            <w:r>
+              <w:t>June 18, 2019</w:t>
+            </w:r>
+          </w:p>
+        </w:tc>
+        <w:tc>
+          <w:tcPr>
+            <w:tcW w:w="2182" w:type="dxa"/>
+          </w:tcPr>
+          <w:p>
+            <w:r>
+              <w:t>Sergey Satskiy</w:t>
+            </w:r>
+          </w:p>
+        </w:tc>
+        <w:tc>
+          <w:tcPr>
+            <w:tcW w:w="4489" w:type="dxa"/>
+          </w:tcPr>
+          <w:p>
+            <w:r>
+              <w:t>Adding ADMIN/statistics and the [STATISTICS] configuration file section description</w:t>
+            </w:r>
+          </w:p>
+        </w:tc>
+      </w:tr>
     </w:tbl>
     <w:p/>
     <w:p>
@@ -1154,7 +1191,7 @@
           <w:r>
             <w:fldChar w:fldCharType="separate"/>
           </w:r>
-          <w:hyperlink w:anchor="_Toc10116819" w:history="1">
+          <w:hyperlink w:anchor="_Toc11757841" w:history="1">
             <w:r>
               <w:rPr>
                 <w:rStyle w:val="Hyperlink"/>
@@ -1181,7 +1218,7 @@
                 <w:noProof/>
                 <w:webHidden/>
               </w:rPr>
-              <w:instrText xml:space="preserve"> PAGEREF _Toc10116819 \h </w:instrText>
+              <w:instrText xml:space="preserve"> PAGEREF _Toc11757841 \h </w:instrText>
             </w:r>
             <w:r>
               <w:rPr>
@@ -1223,7 +1260,7 @@
               <w:noProof/>
             </w:rPr>
           </w:pPr>
-          <w:hyperlink w:anchor="_Toc10116820" w:history="1">
+          <w:hyperlink w:anchor="_Toc11757842" w:history="1">
             <w:r>
               <w:rPr>
                 <w:rStyle w:val="Hyperlink"/>
@@ -1250,7 +1287,7 @@
                 <w:noProof/>
                 <w:webHidden/>
               </w:rPr>
-              <w:instrText xml:space="preserve"> PAGEREF _Toc10116820 \h </w:instrText>
+              <w:instrText xml:space="preserve"> PAGEREF _Toc11757842 \h </w:instrText>
             </w:r>
             <w:r>
               <w:rPr>
@@ -1292,7 +1329,7 @@
               <w:noProof/>
             </w:rPr>
           </w:pPr>
-          <w:hyperlink w:anchor="_Toc10116821" w:history="1">
+          <w:hyperlink w:anchor="_Toc11757843" w:history="1">
             <w:r>
               <w:rPr>
                 <w:rStyle w:val="Hyperlink"/>
@@ -1319,7 +1356,7 @@
                 <w:noProof/>
                 <w:webHidden/>
               </w:rPr>
-              <w:instrText xml:space="preserve"> PAGEREF _Toc10116821 \h </w:instrText>
+              <w:instrText xml:space="preserve"> PAGEREF _Toc11757843 \h </w:instrText>
             </w:r>
             <w:r>
               <w:rPr>
@@ -1361,7 +1398,7 @@
               <w:noProof/>
             </w:rPr>
           </w:pPr>
-          <w:hyperlink w:anchor="_Toc10116822" w:history="1">
+          <w:hyperlink w:anchor="_Toc11757844" w:history="1">
             <w:r>
               <w:rPr>
                 <w:rStyle w:val="Hyperlink"/>
@@ -1388,7 +1425,7 @@
                 <w:noProof/>
                 <w:webHidden/>
               </w:rPr>
-              <w:instrText xml:space="preserve"> PAGEREF _Toc10116822 \h </w:instrText>
+              <w:instrText xml:space="preserve"> PAGEREF _Toc11757844 \h </w:instrText>
             </w:r>
             <w:r>
               <w:rPr>
@@ -1430,7 +1467,7 @@
               <w:noProof/>
             </w:rPr>
           </w:pPr>
-          <w:hyperlink w:anchor="_Toc10116823" w:history="1">
+          <w:hyperlink w:anchor="_Toc11757845" w:history="1">
             <w:r>
               <w:rPr>
                 <w:rStyle w:val="Hyperlink"/>
@@ -1457,7 +1494,7 @@
                 <w:noProof/>
                 <w:webHidden/>
               </w:rPr>
-              <w:instrText xml:space="preserve"> PAGEREF _Toc10116823 \h </w:instrText>
+              <w:instrText xml:space="preserve"> PAGEREF _Toc11757845 \h </w:instrText>
             </w:r>
             <w:r>
               <w:rPr>
@@ -1499,7 +1536,7 @@
               <w:noProof/>
             </w:rPr>
           </w:pPr>
-          <w:hyperlink w:anchor="_Toc10116824" w:history="1">
+          <w:hyperlink w:anchor="_Toc11757846" w:history="1">
             <w:r>
               <w:rPr>
                 <w:rStyle w:val="Hyperlink"/>
@@ -1526,7 +1563,7 @@
                 <w:noProof/>
                 <w:webHidden/>
               </w:rPr>
-              <w:instrText xml:space="preserve"> PAGEREF _Toc10116824 \h </w:instrText>
+              <w:instrText xml:space="preserve"> PAGEREF _Toc11757846 \h </w:instrText>
             </w:r>
             <w:r>
               <w:rPr>
@@ -1568,7 +1605,7 @@
               <w:noProof/>
             </w:rPr>
           </w:pPr>
-          <w:hyperlink w:anchor="_Toc10116825" w:history="1">
+          <w:hyperlink w:anchor="_Toc11757847" w:history="1">
             <w:r>
               <w:rPr>
                 <w:rStyle w:val="Hyperlink"/>
@@ -1595,7 +1632,7 @@
                 <w:noProof/>
                 <w:webHidden/>
               </w:rPr>
-              <w:instrText xml:space="preserve"> PAGEREF _Toc10116825 \h </w:instrText>
+              <w:instrText xml:space="preserve"> PAGEREF _Toc11757847 \h </w:instrText>
             </w:r>
             <w:r>
               <w:rPr>
@@ -1637,7 +1674,7 @@
               <w:noProof/>
             </w:rPr>
           </w:pPr>
-          <w:hyperlink w:anchor="_Toc10116826" w:history="1">
+          <w:hyperlink w:anchor="_Toc11757848" w:history="1">
             <w:r>
               <w:rPr>
                 <w:rStyle w:val="Hyperlink"/>
@@ -1664,7 +1701,7 @@
                 <w:noProof/>
                 <w:webHidden/>
               </w:rPr>
-              <w:instrText xml:space="preserve"> PAGEREF _Toc10116826 \h </w:instrText>
+              <w:instrText xml:space="preserve"> PAGEREF _Toc11757848 \h </w:instrText>
             </w:r>
             <w:r>
               <w:rPr>
@@ -1706,7 +1743,7 @@
               <w:noProof/>
             </w:rPr>
           </w:pPr>
-          <w:hyperlink w:anchor="_Toc10116827" w:history="1">
+          <w:hyperlink w:anchor="_Toc11757849" w:history="1">
             <w:r>
               <w:rPr>
                 <w:rStyle w:val="Hyperlink"/>
@@ -1733,7 +1770,7 @@
                 <w:noProof/>
                 <w:webHidden/>
               </w:rPr>
-              <w:instrText xml:space="preserve"> PAGEREF _Toc10116827 \h </w:instrText>
+              <w:instrText xml:space="preserve"> PAGEREF _Toc11757849 \h </w:instrText>
             </w:r>
             <w:r>
               <w:rPr>
@@ -1775,7 +1812,7 @@
               <w:noProof/>
             </w:rPr>
           </w:pPr>
-          <w:hyperlink w:anchor="_Toc10116828" w:history="1">
+          <w:hyperlink w:anchor="_Toc11757850" w:history="1">
             <w:r>
               <w:rPr>
                 <w:rStyle w:val="Hyperlink"/>
@@ -1802,7 +1839,7 @@
                 <w:noProof/>
                 <w:webHidden/>
               </w:rPr>
-              <w:instrText xml:space="preserve"> PAGEREF _Toc10116828 \h </w:instrText>
+              <w:instrText xml:space="preserve"> PAGEREF _Toc11757850 \h </w:instrText>
             </w:r>
             <w:r>
               <w:rPr>
@@ -1844,7 +1881,7 @@
               <w:noProof/>
             </w:rPr>
           </w:pPr>
-          <w:hyperlink w:anchor="_Toc10116829" w:history="1">
+          <w:hyperlink w:anchor="_Toc11757851" w:history="1">
             <w:r>
               <w:rPr>
                 <w:rStyle w:val="Hyperlink"/>
@@ -1871,7 +1908,7 @@
                 <w:noProof/>
                 <w:webHidden/>
               </w:rPr>
-              <w:instrText xml:space="preserve"> PAGEREF _Toc10116829 \h </w:instrText>
+              <w:instrText xml:space="preserve"> PAGEREF _Toc11757851 \h </w:instrText>
             </w:r>
             <w:r>
               <w:rPr>
@@ -1913,7 +1950,7 @@
               <w:noProof/>
             </w:rPr>
           </w:pPr>
-          <w:hyperlink w:anchor="_Toc10116830" w:history="1">
+          <w:hyperlink w:anchor="_Toc11757852" w:history="1">
             <w:r>
               <w:rPr>
                 <w:rStyle w:val="Hyperlink"/>
@@ -1940,7 +1977,7 @@
                 <w:noProof/>
                 <w:webHidden/>
               </w:rPr>
-              <w:instrText xml:space="preserve"> PAGEREF _Toc10116830 \h </w:instrText>
+              <w:instrText xml:space="preserve"> PAGEREF _Toc11757852 \h </w:instrText>
             </w:r>
             <w:r>
               <w:rPr>
@@ -1982,7 +2019,7 @@
               <w:noProof/>
             </w:rPr>
           </w:pPr>
-          <w:hyperlink w:anchor="_Toc10116831" w:history="1">
+          <w:hyperlink w:anchor="_Toc11757853" w:history="1">
             <w:r>
               <w:rPr>
                 <w:rStyle w:val="Hyperlink"/>
@@ -2009,7 +2046,7 @@
                 <w:noProof/>
                 <w:webHidden/>
               </w:rPr>
-              <w:instrText xml:space="preserve"> PAGEREF _Toc10116831 \h </w:instrText>
+              <w:instrText xml:space="preserve"> PAGEREF _Toc11757853 \h </w:instrText>
             </w:r>
             <w:r>
               <w:rPr>
@@ -2051,7 +2088,7 @@
               <w:noProof/>
             </w:rPr>
           </w:pPr>
-          <w:hyperlink w:anchor="_Toc10116832" w:history="1">
+          <w:hyperlink w:anchor="_Toc11757854" w:history="1">
             <w:r>
               <w:rPr>
                 <w:rStyle w:val="Hyperlink"/>
@@ -2078,7 +2115,7 @@
                 <w:noProof/>
                 <w:webHidden/>
               </w:rPr>
-              <w:instrText xml:space="preserve"> PAGEREF _Toc10116832 \h </w:instrText>
+              <w:instrText xml:space="preserve"> PAGEREF _Toc11757854 \h </w:instrText>
             </w:r>
             <w:r>
               <w:rPr>
@@ -2120,7 +2157,7 @@
               <w:noProof/>
             </w:rPr>
           </w:pPr>
-          <w:hyperlink w:anchor="_Toc10116833" w:history="1">
+          <w:hyperlink w:anchor="_Toc11757855" w:history="1">
             <w:r>
               <w:rPr>
                 <w:rStyle w:val="Hyperlink"/>
@@ -2147,7 +2184,7 @@
                 <w:noProof/>
                 <w:webHidden/>
               </w:rPr>
-              <w:instrText xml:space="preserve"> PAGEREF _Toc10116833 \h </w:instrText>
+              <w:instrText xml:space="preserve"> PAGEREF _Toc11757855 \h </w:instrText>
             </w:r>
             <w:r>
               <w:rPr>
@@ -2189,7 +2226,7 @@
               <w:noProof/>
             </w:rPr>
           </w:pPr>
-          <w:hyperlink w:anchor="_Toc10116834" w:history="1">
+          <w:hyperlink w:anchor="_Toc11757856" w:history="1">
             <w:r>
               <w:rPr>
                 <w:rStyle w:val="Hyperlink"/>
@@ -2216,7 +2253,7 @@
                 <w:noProof/>
                 <w:webHidden/>
               </w:rPr>
-              <w:instrText xml:space="preserve"> PAGEREF _Toc10116834 \h </w:instrText>
+              <w:instrText xml:space="preserve"> PAGEREF _Toc11757856 \h </w:instrText>
             </w:r>
             <w:r>
               <w:rPr>
@@ -2258,13 +2295,13 @@
               <w:noProof/>
             </w:rPr>
           </w:pPr>
-          <w:hyperlink w:anchor="_Toc10116835" w:history="1">
+          <w:hyperlink w:anchor="_Toc11757857" w:history="1">
             <w:r>
               <w:rPr>
                 <w:rStyle w:val="Hyperlink"/>
                 <w:noProof/>
               </w:rPr>
-              <w:t>TEST/io Request</w:t>
+              <w:t>ADMIN/statistics Request</w:t>
             </w:r>
             <w:r>
               <w:rPr>
@@ -2285,7 +2322,7 @@
                 <w:noProof/>
                 <w:webHidden/>
               </w:rPr>
-              <w:instrText xml:space="preserve"> PAGEREF _Toc10116835 \h </w:instrText>
+              <w:instrText xml:space="preserve"> PAGEREF _Toc11757857 \h </w:instrText>
             </w:r>
             <w:r>
               <w:rPr>
@@ -2327,13 +2364,13 @@
               <w:noProof/>
             </w:rPr>
           </w:pPr>
-          <w:hyperlink w:anchor="_Toc10116836" w:history="1">
+          <w:hyperlink w:anchor="_Toc11757858" w:history="1">
             <w:r>
               <w:rPr>
                 <w:rStyle w:val="Hyperlink"/>
                 <w:noProof/>
               </w:rPr>
-              <w:t>favicon.ico Request</w:t>
+              <w:t>TEST/io Request</w:t>
             </w:r>
             <w:r>
               <w:rPr>
@@ -2354,7 +2391,7 @@
                 <w:noProof/>
                 <w:webHidden/>
               </w:rPr>
-              <w:instrText xml:space="preserve"> PAGEREF _Toc10116836 \h </w:instrText>
+              <w:instrText xml:space="preserve"> PAGEREF _Toc11757858 \h </w:instrText>
             </w:r>
             <w:r>
               <w:rPr>
@@ -2396,12 +2433,81 @@
               <w:noProof/>
             </w:rPr>
           </w:pPr>
-          <w:hyperlink w:anchor="_Toc10116837" w:history="1">
+          <w:hyperlink w:anchor="_Toc11757859" w:history="1">
             <w:r>
               <w:rPr>
                 <w:rStyle w:val="Hyperlink"/>
                 <w:noProof/>
               </w:rPr>
+              <w:t>favicon.ico Request</w:t>
+            </w:r>
+            <w:r>
+              <w:rPr>
+                <w:noProof/>
+                <w:webHidden/>
+              </w:rPr>
+              <w:tab/>
+            </w:r>
+            <w:r>
+              <w:rPr>
+                <w:noProof/>
+                <w:webHidden/>
+              </w:rPr>
+              <w:fldChar w:fldCharType="begin"/>
+            </w:r>
+            <w:r>
+              <w:rPr>
+                <w:noProof/>
+                <w:webHidden/>
+              </w:rPr>
+              <w:instrText xml:space="preserve"> PAGEREF _Toc11757859 \h </w:instrText>
+            </w:r>
+            <w:r>
+              <w:rPr>
+                <w:noProof/>
+                <w:webHidden/>
+              </w:rPr>
+            </w:r>
+            <w:r>
+              <w:rPr>
+                <w:noProof/>
+                <w:webHidden/>
+              </w:rPr>
+              <w:fldChar w:fldCharType="separate"/>
+            </w:r>
+            <w:r>
+              <w:rPr>
+                <w:noProof/>
+                <w:webHidden/>
+              </w:rPr>
+              <w:t>27</w:t>
+            </w:r>
+            <w:r>
+              <w:rPr>
+                <w:noProof/>
+                <w:webHidden/>
+              </w:rPr>
+              <w:fldChar w:fldCharType="end"/>
+            </w:r>
+          </w:hyperlink>
+        </w:p>
+        <w:p>
+          <w:pPr>
+            <w:pStyle w:val="TOC2"/>
+            <w:tabs>
+              <w:tab w:val="right" w:leader="dot" w:pos="9350"/>
+            </w:tabs>
+            <w:rPr>
+              <w:rFonts w:eastAsiaTheme="minorEastAsia"/>
+              <w:noProof/>
+            </w:rPr>
+          </w:pPr>
+          <w:hyperlink w:anchor="_Toc11757860" w:history="1">
+            <w:r>
+              <w:rPr>
+                <w:rStyle w:val="Hyperlink"/>
+                <w:noProof/>
+              </w:rPr>
               <w:t>Unknown URL Request</w:t>
             </w:r>
             <w:r>
@@ -2423,7 +2529,7 @@
                 <w:noProof/>
                 <w:webHidden/>
               </w:rPr>
-              <w:instrText xml:space="preserve"> PAGEREF _Toc10116837 \h </w:instrText>
+              <w:instrText xml:space="preserve"> PAGEREF _Toc11757860 \h </w:instrText>
             </w:r>
             <w:r>
               <w:rPr>
@@ -2443,7 +2549,7 @@
                 <w:noProof/>
                 <w:webHidden/>
               </w:rPr>
-              <w:t>26</w:t>
+              <w:t>27</w:t>
             </w:r>
             <w:r>
               <w:rPr>
@@ -2465,7 +2571,7 @@
               <w:noProof/>
             </w:rPr>
           </w:pPr>
-          <w:hyperlink w:anchor="_Toc10116838" w:history="1">
+          <w:hyperlink w:anchor="_Toc11757861" w:history="1">
             <w:r>
               <w:rPr>
                 <w:rStyle w:val="Hyperlink"/>
@@ -2492,7 +2598,7 @@
                 <w:noProof/>
                 <w:webHidden/>
               </w:rPr>
-              <w:instrText xml:space="preserve"> PAGEREF _Toc10116838 \h </w:instrText>
+              <w:instrText xml:space="preserve"> PAGEREF _Toc11757861 \h </w:instrText>
             </w:r>
             <w:r>
               <w:rPr>
@@ -2512,7 +2618,7 @@
                 <w:noProof/>
                 <w:webHidden/>
               </w:rPr>
-              <w:t>27</w:t>
+              <w:t>28</w:t>
             </w:r>
             <w:r>
               <w:rPr>
@@ -2534,7 +2640,7 @@
               <w:noProof/>
             </w:rPr>
           </w:pPr>
-          <w:hyperlink w:anchor="_Toc10116839" w:history="1">
+          <w:hyperlink w:anchor="_Toc11757862" w:history="1">
             <w:r>
               <w:rPr>
                 <w:rStyle w:val="Hyperlink"/>
@@ -2561,7 +2667,7 @@
                 <w:noProof/>
                 <w:webHidden/>
               </w:rPr>
-              <w:instrText xml:space="preserve"> PAGEREF _Toc10116839 \h </w:instrText>
+              <w:instrText xml:space="preserve"> PAGEREF _Toc11757862 \h </w:instrText>
             </w:r>
             <w:r>
               <w:rPr>
@@ -2581,7 +2687,7 @@
                 <w:noProof/>
                 <w:webHidden/>
               </w:rPr>
-              <w:t>27</w:t>
+              <w:t>28</w:t>
             </w:r>
             <w:r>
               <w:rPr>
@@ -2603,7 +2709,7 @@
               <w:noProof/>
             </w:rPr>
           </w:pPr>
-          <w:hyperlink w:anchor="_Toc10116840" w:history="1">
+          <w:hyperlink w:anchor="_Toc11757863" w:history="1">
             <w:r>
               <w:rPr>
                 <w:rStyle w:val="Hyperlink"/>
@@ -2630,7 +2736,7 @@
                 <w:noProof/>
                 <w:webHidden/>
               </w:rPr>
-              <w:instrText xml:space="preserve"> PAGEREF _Toc10116840 \h </w:instrText>
+              <w:instrText xml:space="preserve"> PAGEREF _Toc11757863 \h </w:instrText>
             </w:r>
             <w:r>
               <w:rPr>
@@ -2650,7 +2756,7 @@
                 <w:noProof/>
                 <w:webHidden/>
               </w:rPr>
-              <w:t>27</w:t>
+              <w:t>28</w:t>
             </w:r>
             <w:r>
               <w:rPr>
@@ -2672,7 +2778,7 @@
               <w:noProof/>
             </w:rPr>
           </w:pPr>
-          <w:hyperlink w:anchor="_Toc10116841" w:history="1">
+          <w:hyperlink w:anchor="_Toc11757864" w:history="1">
             <w:r>
               <w:rPr>
                 <w:rStyle w:val="Hyperlink"/>
@@ -2699,7 +2805,7 @@
                 <w:noProof/>
                 <w:webHidden/>
               </w:rPr>
-              <w:instrText xml:space="preserve"> PAGEREF _Toc10116841 \h </w:instrText>
+              <w:instrText xml:space="preserve"> PAGEREF _Toc11757864 \h </w:instrText>
             </w:r>
             <w:r>
               <w:rPr>
@@ -2719,7 +2825,7 @@
                 <w:noProof/>
                 <w:webHidden/>
               </w:rPr>
-              <w:t>28</w:t>
+              <w:t>29</w:t>
             </w:r>
             <w:r>
               <w:rPr>
@@ -2741,7 +2847,7 @@
               <w:noProof/>
             </w:rPr>
           </w:pPr>
-          <w:hyperlink w:anchor="_Toc10116842" w:history="1">
+          <w:hyperlink w:anchor="_Toc11757865" w:history="1">
             <w:r>
               <w:rPr>
                 <w:rStyle w:val="Hyperlink"/>
@@ -2768,7 +2874,7 @@
                 <w:noProof/>
                 <w:webHidden/>
               </w:rPr>
-              <w:instrText xml:space="preserve"> PAGEREF _Toc10116842 \h </w:instrText>
+              <w:instrText xml:space="preserve"> PAGEREF _Toc11757865 \h </w:instrText>
             </w:r>
             <w:r>
               <w:rPr>
@@ -2788,7 +2894,7 @@
                 <w:noProof/>
                 <w:webHidden/>
               </w:rPr>
-              <w:t>28</w:t>
+              <w:t>29</w:t>
             </w:r>
             <w:r>
               <w:rPr>
@@ -2810,7 +2916,7 @@
               <w:noProof/>
             </w:rPr>
           </w:pPr>
-          <w:hyperlink w:anchor="_Toc10116843" w:history="1">
+          <w:hyperlink w:anchor="_Toc11757866" w:history="1">
             <w:r>
               <w:rPr>
                 <w:rStyle w:val="Hyperlink"/>
@@ -2837,7 +2943,7 @@
                 <w:noProof/>
                 <w:webHidden/>
               </w:rPr>
-              <w:instrText xml:space="preserve"> PAGEREF _Toc10116843 \h </w:instrText>
+              <w:instrText xml:space="preserve"> PAGEREF _Toc11757866 \h </w:instrText>
             </w:r>
             <w:r>
               <w:rPr>
@@ -2879,7 +2985,7 @@
               <w:noProof/>
             </w:rPr>
           </w:pPr>
-          <w:hyperlink w:anchor="_Toc10116844" w:history="1">
+          <w:hyperlink w:anchor="_Toc11757867" w:history="1">
             <w:r>
               <w:rPr>
                 <w:rStyle w:val="Hyperlink"/>
@@ -2906,7 +3012,7 @@
                 <w:noProof/>
                 <w:webHidden/>
               </w:rPr>
-              <w:instrText xml:space="preserve"> PAGEREF _Toc10116844 \h </w:instrText>
+              <w:instrText xml:space="preserve"> PAGEREF _Toc11757867 \h </w:instrText>
             </w:r>
             <w:r>
               <w:rPr>
@@ -2926,7 +3032,7 @@
                 <w:noProof/>
                 <w:webHidden/>
               </w:rPr>
-              <w:t>29</w:t>
+              <w:t>30</w:t>
             </w:r>
             <w:r>
               <w:rPr>
@@ -2948,7 +3054,7 @@
               <w:noProof/>
             </w:rPr>
           </w:pPr>
-          <w:hyperlink w:anchor="_Toc10116845" w:history="1">
+          <w:hyperlink w:anchor="_Toc11757868" w:history="1">
             <w:r>
               <w:rPr>
                 <w:rStyle w:val="Hyperlink"/>
@@ -2975,7 +3081,7 @@
                 <w:noProof/>
                 <w:webHidden/>
               </w:rPr>
-              <w:instrText xml:space="preserve"> PAGEREF _Toc10116845 \h </w:instrText>
+              <w:instrText xml:space="preserve"> PAGEREF _Toc11757868 \h </w:instrText>
             </w:r>
             <w:r>
               <w:rPr>
@@ -2995,7 +3101,7 @@
                 <w:noProof/>
                 <w:webHidden/>
               </w:rPr>
-              <w:t>29</w:t>
+              <w:t>30</w:t>
             </w:r>
             <w:r>
               <w:rPr>
@@ -3017,7 +3123,7 @@
               <w:noProof/>
             </w:rPr>
           </w:pPr>
-          <w:hyperlink w:anchor="_Toc10116846" w:history="1">
+          <w:hyperlink w:anchor="_Toc11757869" w:history="1">
             <w:r>
               <w:rPr>
                 <w:rStyle w:val="Hyperlink"/>
@@ -3044,7 +3150,7 @@
                 <w:noProof/>
                 <w:webHidden/>
               </w:rPr>
-              <w:instrText xml:space="preserve"> PAGEREF _Toc10116846 \h </w:instrText>
+              <w:instrText xml:space="preserve"> PAGEREF _Toc11757869 \h </w:instrText>
             </w:r>
             <w:r>
               <w:rPr>
@@ -3086,7 +3192,7 @@
               <w:noProof/>
             </w:rPr>
           </w:pPr>
-          <w:hyperlink w:anchor="_Toc10116847" w:history="1">
+          <w:hyperlink w:anchor="_Toc11757870" w:history="1">
             <w:r>
               <w:rPr>
                 <w:rStyle w:val="Hyperlink"/>
@@ -3113,7 +3219,7 @@
                 <w:noProof/>
                 <w:webHidden/>
               </w:rPr>
-              <w:instrText xml:space="preserve"> PAGEREF _Toc10116847 \h </w:instrText>
+              <w:instrText xml:space="preserve"> PAGEREF _Toc11757870 \h </w:instrText>
             </w:r>
             <w:r>
               <w:rPr>
@@ -3133,7 +3239,7 @@
                 <w:noProof/>
                 <w:webHidden/>
               </w:rPr>
-              <w:t>30</w:t>
+              <w:t>31</w:t>
             </w:r>
             <w:r>
               <w:rPr>
@@ -3155,7 +3261,7 @@
               <w:noProof/>
             </w:rPr>
           </w:pPr>
-          <w:hyperlink w:anchor="_Toc10116848" w:history="1">
+          <w:hyperlink w:anchor="_Toc11757871" w:history="1">
             <w:r>
               <w:rPr>
                 <w:rStyle w:val="Hyperlink"/>
@@ -3182,7 +3288,7 @@
                 <w:noProof/>
                 <w:webHidden/>
               </w:rPr>
-              <w:instrText xml:space="preserve"> PAGEREF _Toc10116848 \h </w:instrText>
+              <w:instrText xml:space="preserve"> PAGEREF _Toc11757871 \h </w:instrText>
             </w:r>
             <w:r>
               <w:rPr>
@@ -3202,7 +3308,7 @@
                 <w:noProof/>
                 <w:webHidden/>
               </w:rPr>
-              <w:t>30</w:t>
+              <w:t>31</w:t>
             </w:r>
             <w:r>
               <w:rPr>
@@ -3224,13 +3330,13 @@
               <w:noProof/>
             </w:rPr>
           </w:pPr>
-          <w:hyperlink w:anchor="_Toc10116849" w:history="1">
+          <w:hyperlink w:anchor="_Toc11757872" w:history="1">
             <w:r>
               <w:rPr>
                 <w:rStyle w:val="Hyperlink"/>
                 <w:noProof/>
               </w:rPr>
-              <w:t>[DEBUG] Section</w:t>
+              <w:t>[STATISTICS] Section</w:t>
             </w:r>
             <w:r>
               <w:rPr>
@@ -3251,7 +3357,7 @@
                 <w:noProof/>
                 <w:webHidden/>
               </w:rPr>
-              <w:instrText xml:space="preserve"> PAGEREF _Toc10116849 \h </w:instrText>
+              <w:instrText xml:space="preserve"> PAGEREF _Toc11757872 \h </w:instrText>
             </w:r>
             <w:r>
               <w:rPr>
@@ -3293,12 +3399,81 @@
               <w:noProof/>
             </w:rPr>
           </w:pPr>
-          <w:hyperlink w:anchor="_Toc10116850" w:history="1">
+          <w:hyperlink w:anchor="_Toc11757873" w:history="1">
             <w:r>
               <w:rPr>
                 <w:rStyle w:val="Hyperlink"/>
                 <w:noProof/>
               </w:rPr>
+              <w:t>[DEBUG] Section</w:t>
+            </w:r>
+            <w:r>
+              <w:rPr>
+                <w:noProof/>
+                <w:webHidden/>
+              </w:rPr>
+              <w:tab/>
+            </w:r>
+            <w:r>
+              <w:rPr>
+                <w:noProof/>
+                <w:webHidden/>
+              </w:rPr>
+              <w:fldChar w:fldCharType="begin"/>
+            </w:r>
+            <w:r>
+              <w:rPr>
+                <w:noProof/>
+                <w:webHidden/>
+              </w:rPr>
+              <w:instrText xml:space="preserve"> PAGEREF _Toc11757873 \h </w:instrText>
+            </w:r>
+            <w:r>
+              <w:rPr>
+                <w:noProof/>
+                <w:webHidden/>
+              </w:rPr>
+            </w:r>
+            <w:r>
+              <w:rPr>
+                <w:noProof/>
+                <w:webHidden/>
+              </w:rPr>
+              <w:fldChar w:fldCharType="separate"/>
+            </w:r>
+            <w:r>
+              <w:rPr>
+                <w:noProof/>
+                <w:webHidden/>
+              </w:rPr>
+              <w:t>32</w:t>
+            </w:r>
+            <w:r>
+              <w:rPr>
+                <w:noProof/>
+                <w:webHidden/>
+              </w:rPr>
+              <w:fldChar w:fldCharType="end"/>
+            </w:r>
+          </w:hyperlink>
+        </w:p>
+        <w:p>
+          <w:pPr>
+            <w:pStyle w:val="TOC2"/>
+            <w:tabs>
+              <w:tab w:val="right" w:leader="dot" w:pos="9350"/>
+            </w:tabs>
+            <w:rPr>
+              <w:rFonts w:eastAsiaTheme="minorEastAsia"/>
+              <w:noProof/>
+            </w:rPr>
+          </w:pPr>
+          <w:hyperlink w:anchor="_Toc11757874" w:history="1">
+            <w:r>
+              <w:rPr>
+                <w:rStyle w:val="Hyperlink"/>
+                <w:noProof/>
+              </w:rPr>
               <w:t>[CASSANDRA_DB] Section</w:t>
             </w:r>
             <w:r>
@@ -3320,7 +3495,7 @@
                 <w:noProof/>
                 <w:webHidden/>
               </w:rPr>
-              <w:instrText xml:space="preserve"> PAGEREF _Toc10116850 \h </w:instrText>
+              <w:instrText xml:space="preserve"> PAGEREF _Toc11757874 \h </w:instrText>
             </w:r>
             <w:r>
               <w:rPr>
@@ -3340,7 +3515,7 @@
                 <w:noProof/>
                 <w:webHidden/>
               </w:rPr>
-              <w:t>31</w:t>
+              <w:t>32</w:t>
             </w:r>
             <w:r>
               <w:rPr>
@@ -3362,7 +3537,7 @@
               <w:noProof/>
             </w:rPr>
           </w:pPr>
-          <w:hyperlink w:anchor="_Toc10116851" w:history="1">
+          <w:hyperlink w:anchor="_Toc11757875" w:history="1">
             <w:r>
               <w:rPr>
                 <w:rStyle w:val="Hyperlink"/>
@@ -3389,7 +3564,7 @@
                 <w:noProof/>
                 <w:webHidden/>
               </w:rPr>
-              <w:instrText xml:space="preserve"> PAGEREF _Toc10116851 \h </w:instrText>
+              <w:instrText xml:space="preserve"> PAGEREF _Toc11757875 \h </w:instrText>
             </w:r>
             <w:r>
               <w:rPr>
@@ -3409,7 +3584,7 @@
                 <w:noProof/>
                 <w:webHidden/>
               </w:rPr>
-              <w:t>33</w:t>
+              <w:t>34</w:t>
             </w:r>
             <w:r>
               <w:rPr>
@@ -3431,7 +3606,7 @@
               <w:noProof/>
             </w:rPr>
           </w:pPr>
-          <w:hyperlink w:anchor="_Toc10116852" w:history="1">
+          <w:hyperlink w:anchor="_Toc11757876" w:history="1">
             <w:r>
               <w:rPr>
                 <w:rStyle w:val="Hyperlink"/>
@@ -3458,7 +3633,7 @@
                 <w:noProof/>
                 <w:webHidden/>
               </w:rPr>
-              <w:instrText xml:space="preserve"> PAGEREF _Toc10116852 \h </w:instrText>
+              <w:instrText xml:space="preserve"> PAGEREF _Toc11757876 \h </w:instrText>
             </w:r>
             <w:r>
               <w:rPr>
@@ -3478,7 +3653,7 @@
                 <w:noProof/>
                 <w:webHidden/>
               </w:rPr>
-              <w:t>33</w:t>
+              <w:t>34</w:t>
             </w:r>
             <w:r>
               <w:rPr>
@@ -3500,7 +3675,7 @@
               <w:noProof/>
             </w:rPr>
           </w:pPr>
-          <w:hyperlink w:anchor="_Toc10116853" w:history="1">
+          <w:hyperlink w:anchor="_Toc11757877" w:history="1">
             <w:r>
               <w:rPr>
                 <w:rStyle w:val="Hyperlink"/>
@@ -3527,7 +3702,7 @@
                 <w:noProof/>
                 <w:webHidden/>
               </w:rPr>
-              <w:instrText xml:space="preserve"> PAGEREF _Toc10116853 \h </w:instrText>
+              <w:instrText xml:space="preserve"> PAGEREF _Toc11757877 \h </w:instrText>
             </w:r>
             <w:r>
               <w:rPr>
@@ -3547,7 +3722,7 @@
                 <w:noProof/>
                 <w:webHidden/>
               </w:rPr>
-              <w:t>35</w:t>
+              <w:t>36</w:t>
             </w:r>
             <w:r>
               <w:rPr>
@@ -3574,12 +3749,14 @@
       <w:r>
         <w:br w:type="page"/>
       </w:r>
+      <w:bookmarkStart w:id="0" w:name="_GoBack"/>
+      <w:bookmarkEnd w:id="0"/>
     </w:p>
     <w:p>
       <w:pPr>
         <w:pStyle w:val="Heading1"/>
       </w:pPr>
-      <w:bookmarkStart w:id="0" w:name="_Toc10116819"/>
+      <w:bookmarkStart w:id="1" w:name="_Toc11757841"/>
       <w:r>
         <w:lastRenderedPageBreak/>
         <w:t xml:space="preserve">Pubseq Gateway </w:t>
@@ -3593,7 +3770,7 @@
       <w:r>
         <w:t>)</w:t>
       </w:r>
-      <w:bookmarkEnd w:id="0"/>
+      <w:bookmarkEnd w:id="1"/>
     </w:p>
     <w:p>
       <w:pPr>
@@ -3907,12 +4084,12 @@
       <w:pPr>
         <w:pStyle w:val="Heading1"/>
       </w:pPr>
-      <w:bookmarkStart w:id="1" w:name="_Toc10116820"/>
+      <w:bookmarkStart w:id="2" w:name="_Toc11757842"/>
       <w:r>
         <w:lastRenderedPageBreak/>
         <w:t>Overview</w:t>
       </w:r>
-      <w:bookmarkEnd w:id="1"/>
+      <w:bookmarkEnd w:id="2"/>
     </w:p>
     <w:p/>
     <w:p>
@@ -3959,7 +4136,7 @@
           <v:shape id="_x0000_i1025" type="#_x0000_t75" style="width:467.25pt;height:232.5pt" o:ole="">
             <v:imagedata r:id="rId11" o:title=""/>
           </v:shape>
-          <o:OLEObject Type="Embed" ProgID="Visio.Drawing.15" ShapeID="_x0000_i1025" DrawAspect="Content" ObjectID="_1620729563" r:id="rId12"/>
+          <o:OLEObject Type="Embed" ProgID="Visio.Drawing.15" ShapeID="_x0000_i1025" DrawAspect="Content" ObjectID="_1622370591" r:id="rId12"/>
         </w:object>
       </w:r>
     </w:p>
@@ -4162,12 +4339,12 @@
       <w:pPr>
         <w:pStyle w:val="Heading1"/>
       </w:pPr>
-      <w:bookmarkStart w:id="2" w:name="_Toc10116821"/>
+      <w:bookmarkStart w:id="3" w:name="_Toc11757843"/>
       <w:r>
         <w:lastRenderedPageBreak/>
         <w:t>Communication Protocol</w:t>
       </w:r>
-      <w:bookmarkEnd w:id="2"/>
+      <w:bookmarkEnd w:id="3"/>
     </w:p>
     <w:p/>
     <w:p>
@@ -4244,11 +4421,11 @@
       <w:pPr>
         <w:pStyle w:val="Heading2"/>
       </w:pPr>
-      <w:bookmarkStart w:id="3" w:name="_Toc10116822"/>
+      <w:bookmarkStart w:id="4" w:name="_Toc11757844"/>
       <w:r>
         <w:t>PSG Protocol</w:t>
       </w:r>
-      <w:bookmarkEnd w:id="3"/>
+      <w:bookmarkEnd w:id="4"/>
     </w:p>
     <w:p/>
     <w:p>
@@ -5524,11 +5701,11 @@
       <w:pPr>
         <w:pStyle w:val="Heading1"/>
       </w:pPr>
-      <w:bookmarkStart w:id="4" w:name="_Toc10116823"/>
+      <w:bookmarkStart w:id="5" w:name="_Toc11757845"/>
       <w:r>
         <w:t>Exclude Blob Cache</w:t>
       </w:r>
-      <w:bookmarkEnd w:id="4"/>
+      <w:bookmarkEnd w:id="5"/>
     </w:p>
     <w:p>
       <w:pPr>
@@ -5786,12 +5963,12 @@
       <w:pPr>
         <w:pStyle w:val="Heading1"/>
       </w:pPr>
-      <w:bookmarkStart w:id="5" w:name="_Toc10116824"/>
+      <w:bookmarkStart w:id="6" w:name="_Toc11757846"/>
       <w:r>
         <w:lastRenderedPageBreak/>
         <w:t>Requests</w:t>
       </w:r>
-      <w:bookmarkEnd w:id="5"/>
+      <w:bookmarkEnd w:id="6"/>
     </w:p>
     <w:p/>
     <w:p>
@@ -5880,7 +6057,7 @@
       <w:pPr>
         <w:pStyle w:val="Heading2"/>
       </w:pPr>
-      <w:bookmarkStart w:id="6" w:name="_Toc10116825"/>
+      <w:bookmarkStart w:id="7" w:name="_Toc11757847"/>
       <w:r>
         <w:t>ID/</w:t>
       </w:r>
@@ -5895,7 +6072,7 @@
       <w:r>
         <w:t xml:space="preserve"> Request</w:t>
       </w:r>
-      <w:bookmarkEnd w:id="6"/>
+      <w:bookmarkEnd w:id="7"/>
     </w:p>
     <w:p/>
     <w:p>
@@ -6552,7 +6729,7 @@
       <w:pPr>
         <w:pStyle w:val="Heading2"/>
       </w:pPr>
-      <w:bookmarkStart w:id="7" w:name="_Toc10116826"/>
+      <w:bookmarkStart w:id="8" w:name="_Toc11757848"/>
       <w:r>
         <w:t>ID/</w:t>
       </w:r>
@@ -6568,7 +6745,7 @@
       <w:r>
         <w:t>equest</w:t>
       </w:r>
-      <w:bookmarkEnd w:id="7"/>
+      <w:bookmarkEnd w:id="8"/>
     </w:p>
     <w:p/>
     <w:p>
@@ -7333,14 +7510,14 @@
       <w:pPr>
         <w:pStyle w:val="Heading2"/>
       </w:pPr>
-      <w:bookmarkStart w:id="8" w:name="_Toc10116827"/>
+      <w:bookmarkStart w:id="9" w:name="_Toc11757849"/>
       <w:r>
         <w:t>ID/</w:t>
       </w:r>
       <w:r>
         <w:t>resolve Request</w:t>
       </w:r>
-      <w:bookmarkEnd w:id="8"/>
+      <w:bookmarkEnd w:id="9"/>
     </w:p>
     <w:p/>
     <w:p>
@@ -8217,7 +8394,7 @@
       <w:pPr>
         <w:pStyle w:val="Heading2"/>
       </w:pPr>
-      <w:bookmarkStart w:id="9" w:name="_Toc10116828"/>
+      <w:bookmarkStart w:id="10" w:name="_Toc11757850"/>
       <w:r>
         <w:t>ID/</w:t>
       </w:r>
@@ -8229,7 +8406,7 @@
       <w:r>
         <w:t xml:space="preserve"> Request</w:t>
       </w:r>
-      <w:bookmarkEnd w:id="9"/>
+      <w:bookmarkEnd w:id="10"/>
     </w:p>
     <w:p/>
     <w:p>
@@ -8730,14 +8907,14 @@
       <w:pPr>
         <w:pStyle w:val="Heading2"/>
       </w:pPr>
-      <w:bookmarkStart w:id="10" w:name="_Toc10116829"/>
+      <w:bookmarkStart w:id="11" w:name="_Toc11757851"/>
       <w:r>
         <w:t>ADMIN/</w:t>
       </w:r>
       <w:r>
         <w:t>config Request</w:t>
       </w:r>
-      <w:bookmarkEnd w:id="10"/>
+      <w:bookmarkEnd w:id="11"/>
     </w:p>
     <w:p/>
     <w:p>
@@ -8910,14 +9087,14 @@
       <w:pPr>
         <w:pStyle w:val="Heading2"/>
       </w:pPr>
-      <w:bookmarkStart w:id="11" w:name="_Toc10116830"/>
+      <w:bookmarkStart w:id="12" w:name="_Toc11757852"/>
       <w:r>
         <w:t>ADMIN/</w:t>
       </w:r>
       <w:r>
         <w:t>info Request</w:t>
       </w:r>
-      <w:bookmarkEnd w:id="11"/>
+      <w:bookmarkEnd w:id="12"/>
     </w:p>
     <w:p/>
     <w:p>
@@ -10190,14 +10367,14 @@
       <w:pPr>
         <w:pStyle w:val="Heading2"/>
       </w:pPr>
-      <w:bookmarkStart w:id="12" w:name="_Toc10116831"/>
+      <w:bookmarkStart w:id="13" w:name="_Toc11757853"/>
       <w:r>
         <w:t>ADMIN/</w:t>
       </w:r>
       <w:r>
         <w:t>status Request</w:t>
       </w:r>
-      <w:bookmarkEnd w:id="12"/>
+      <w:bookmarkEnd w:id="13"/>
     </w:p>
     <w:p/>
     <w:p>
@@ -11757,14 +11934,14 @@
       <w:pPr>
         <w:pStyle w:val="Heading2"/>
       </w:pPr>
-      <w:bookmarkStart w:id="13" w:name="_Toc10116832"/>
+      <w:bookmarkStart w:id="14" w:name="_Toc11757854"/>
       <w:r>
         <w:t>ADMIN/</w:t>
       </w:r>
       <w:r>
         <w:t>shutdown Request</w:t>
       </w:r>
-      <w:bookmarkEnd w:id="13"/>
+      <w:bookmarkEnd w:id="14"/>
     </w:p>
     <w:p/>
     <w:p>
@@ -12177,7 +12354,7 @@
       <w:pPr>
         <w:pStyle w:val="Heading2"/>
       </w:pPr>
-      <w:bookmarkStart w:id="14" w:name="_Toc10116833"/>
+      <w:bookmarkStart w:id="15" w:name="_Toc11757855"/>
       <w:r>
         <w:t>ADMIN/</w:t>
       </w:r>
@@ -12192,7 +12369,7 @@
       <w:r>
         <w:t xml:space="preserve"> Request</w:t>
       </w:r>
-      <w:bookmarkEnd w:id="14"/>
+      <w:bookmarkEnd w:id="15"/>
     </w:p>
     <w:p/>
     <w:p>
@@ -12266,7 +12443,7 @@
       <w:pPr>
         <w:pStyle w:val="Heading2"/>
       </w:pPr>
-      <w:bookmarkStart w:id="15" w:name="_Toc10116834"/>
+      <w:bookmarkStart w:id="16" w:name="_Toc11757856"/>
       <w:r>
         <w:t>ADMIN/</w:t>
       </w:r>
@@ -12278,7 +12455,7 @@
       <w:r>
         <w:t xml:space="preserve"> Request</w:t>
       </w:r>
-      <w:bookmarkEnd w:id="15"/>
+      <w:bookmarkEnd w:id="16"/>
     </w:p>
     <w:p/>
     <w:p>
@@ -12352,6 +12529,7 @@
         <w:tc>
           <w:tcPr>
             <w:tcW w:w="4675" w:type="dxa"/>
+            <w:shd w:val="clear" w:color="auto" w:fill="F2DBDB" w:themeFill="accent2" w:themeFillTint="33"/>
           </w:tcPr>
           <w:p>
             <w:r>
@@ -12370,6 +12548,7 @@
         <w:tc>
           <w:tcPr>
             <w:tcW w:w="4675" w:type="dxa"/>
+            <w:shd w:val="clear" w:color="auto" w:fill="F2DBDB" w:themeFill="accent2" w:themeFillTint="33"/>
           </w:tcPr>
           <w:p>
             <w:r>
@@ -12387,6 +12566,7 @@
         <w:tc>
           <w:tcPr>
             <w:tcW w:w="4675" w:type="dxa"/>
+            <w:shd w:val="clear" w:color="auto" w:fill="F2DBDB" w:themeFill="accent2" w:themeFillTint="33"/>
           </w:tcPr>
           <w:p>
             <w:r>
@@ -12397,6 +12577,7 @@
         <w:tc>
           <w:tcPr>
             <w:tcW w:w="4675" w:type="dxa"/>
+            <w:shd w:val="clear" w:color="auto" w:fill="F2DBDB" w:themeFill="accent2" w:themeFillTint="33"/>
           </w:tcPr>
           <w:p>
             <w:r>
@@ -12531,39 +12712,15 @@
       <w:pPr>
         <w:pStyle w:val="Heading2"/>
       </w:pPr>
-      <w:bookmarkStart w:id="16" w:name="_Toc10116835"/>
-      <w:r>
-        <w:t>TEST/</w:t>
-      </w:r>
-      <w:proofErr w:type="spellStart"/>
-      <w:r>
-        <w:t>io</w:t>
-      </w:r>
-      <w:proofErr w:type="spellEnd"/>
-      <w:r>
-        <w:t xml:space="preserve"> Request</w:t>
-      </w:r>
-      <w:bookmarkEnd w:id="16"/>
+      <w:bookmarkStart w:id="17" w:name="_Toc11757857"/>
+      <w:r>
+        <w:t>ADMIN/statistics Request</w:t>
+      </w:r>
+      <w:bookmarkEnd w:id="17"/>
     </w:p>
     <w:p/>
     <w:p>
       <w:r>
-        <w:t xml:space="preserve">The server responses to this request only if the configuration file </w:t>
-      </w:r>
-      <w:r>
-        <w:t>has the [DEBUG]/</w:t>
-      </w:r>
-      <w:proofErr w:type="spellStart"/>
-      <w:r>
-        <w:t>psg_allow_io_test</w:t>
-      </w:r>
-      <w:proofErr w:type="spellEnd"/>
-      <w:r>
-        <w:t xml:space="preserve"> value set to true.</w:t>
-      </w:r>
-    </w:p>
-    <w:p>
-      <w:r>
         <w:t>The format of the request:</w:t>
       </w:r>
     </w:p>
@@ -12572,7 +12729,6 @@
         <w:jc w:val="center"/>
       </w:pPr>
       <w:r>
-        <w:lastRenderedPageBreak/>
         <w:t>http://</w:t>
       </w:r>
       <w:r>
@@ -12584,19 +12740,7 @@
       </w:r>
       <w:proofErr w:type="gramEnd"/>
       <w:r>
-        <w:t>&gt;/</w:t>
-      </w:r>
-      <w:r>
-        <w:t>TEST</w:t>
-      </w:r>
-      <w:r>
-        <w:t>/</w:t>
-      </w:r>
-      <w:r>
-        <w:t>io</w:t>
-      </w:r>
-      <w:r>
-        <w:t>?</w:t>
+        <w:t>&gt;/ADMIN/statistics?</w:t>
       </w:r>
     </w:p>
     <w:p>
@@ -12624,6 +12768,7 @@
               <w:jc w:val="center"/>
             </w:pPr>
             <w:r>
+              <w:lastRenderedPageBreak/>
               <w:t>Parameter</w:t>
             </w:r>
           </w:p>
@@ -12646,99 +12791,50 @@
         <w:tc>
           <w:tcPr>
             <w:tcW w:w="4675" w:type="dxa"/>
-            <w:shd w:val="clear" w:color="auto" w:fill="F2DBDB" w:themeFill="accent2" w:themeFillTint="33"/>
-          </w:tcPr>
-          <w:p>
+          </w:tcPr>
+          <w:p>
+            <w:r>
+              <w:t>reset</w:t>
+            </w:r>
+            <w:r>
+              <w:t>=&lt;</w:t>
+            </w:r>
+            <w:r>
+              <w:t>yes or no</w:t>
+            </w:r>
+            <w:r>
+              <w:t>&gt;</w:t>
+            </w:r>
+          </w:p>
+        </w:tc>
+        <w:tc>
+          <w:tcPr>
+            <w:tcW w:w="4675" w:type="dxa"/>
+          </w:tcPr>
+          <w:p>
+            <w:r>
+              <w:t xml:space="preserve">If provided as </w:t>
+            </w:r>
             <w:proofErr w:type="spellStart"/>
             <w:r>
-              <w:t>return_data_size</w:t>
+              <w:t>tes</w:t>
             </w:r>
             <w:proofErr w:type="spellEnd"/>
             <w:r>
-              <w:t>=&lt;</w:t>
-            </w:r>
-            <w:proofErr w:type="spellStart"/>
-            <w:r>
-              <w:t>data_size</w:t>
-            </w:r>
-            <w:proofErr w:type="spellEnd"/>
-            <w:r>
-              <w:t>&gt;</w:t>
-            </w:r>
-          </w:p>
-        </w:tc>
-        <w:tc>
-          <w:tcPr>
-            <w:tcW w:w="4675" w:type="dxa"/>
-            <w:shd w:val="clear" w:color="auto" w:fill="F2DBDB" w:themeFill="accent2" w:themeFillTint="33"/>
-          </w:tcPr>
-          <w:p>
-            <w:pPr>
-              <w:rPr>
-                <w:rFonts w:ascii="Calibri" w:hAnsi="Calibri" w:cs="Calibri"/>
-              </w:rPr>
-            </w:pPr>
-            <w:r>
-              <w:rPr>
-                <w:rFonts w:ascii="Calibri" w:hAnsi="Calibri" w:cs="Calibri"/>
-              </w:rPr>
-              <w:t xml:space="preserve">Size in bytes (positive integer up to 1000000000) which should be sent </w:t>
-            </w:r>
-            <w:r>
-              <w:rPr>
-                <w:rFonts w:ascii="Calibri" w:hAnsi="Calibri" w:cs="Calibri"/>
-              </w:rPr>
-              <w:t>to the client. The data are random.</w:t>
-            </w:r>
-          </w:p>
-          <w:p>
-            <w:pPr>
-              <w:rPr>
-                <w:rFonts w:ascii="Calibri" w:hAnsi="Calibri" w:cs="Calibri"/>
-              </w:rPr>
-            </w:pPr>
-            <w:r>
-              <w:rPr>
-                <w:rFonts w:ascii="Calibri" w:hAnsi="Calibri" w:cs="Calibri"/>
-              </w:rPr>
-              <w:t>Mandatory parameter.</w:t>
-            </w:r>
-          </w:p>
-        </w:tc>
-      </w:tr>
-      <w:tr>
-        <w:tc>
-          <w:tcPr>
-            <w:tcW w:w="4675" w:type="dxa"/>
-          </w:tcPr>
-          <w:p>
-            <w:r>
-              <w:t>log=&lt;log&gt;</w:t>
-            </w:r>
-          </w:p>
-        </w:tc>
-        <w:tc>
-          <w:tcPr>
-            <w:tcW w:w="4675" w:type="dxa"/>
-          </w:tcPr>
-          <w:p>
-            <w:r>
-              <w:t>Boolean parameter which tells if the logging of the request is done or not.</w:t>
-            </w:r>
-          </w:p>
-          <w:p>
-            <w:r>
-              <w:t>Accepted values are yes and no.</w:t>
-            </w:r>
-          </w:p>
-          <w:p>
-            <w:r>
-              <w:t>Optional parameter.</w:t>
+              <w:t xml:space="preserve"> then the collected statistics is rest. Otherwise the collected statistics is sent to the client.</w:t>
             </w:r>
           </w:p>
           <w:p>
             <w:r>
               <w:t>Default: no</w:t>
+            </w:r>
+          </w:p>
+          <w:p>
+            <w:r>
+              <w:t>Optional</w:t>
+            </w:r>
+            <w:r>
+              <w:t xml:space="preserve"> parameter</w:t>
             </w:r>
           </w:p>
         </w:tc>
@@ -12757,6 +12853,253 @@
     </w:p>
     <w:p>
       <w:r>
+        <w:t>The HTTP header Content-Type is set to “application/json”.</w:t>
+      </w:r>
+    </w:p>
+    <w:p>
+      <w:r>
+        <w:t>The HTTP header Content-Length is set appropriately.</w:t>
+      </w:r>
+    </w:p>
+    <w:p>
+      <w:r>
+        <w:t xml:space="preserve">The content has a JSON dictionary which </w:t>
+      </w:r>
+      <w:r>
+        <w:t>stores all the collected statistics since the server restart or the last reset.</w:t>
+      </w:r>
+    </w:p>
+    <w:p/>
+    <w:p>
+      <w:pPr>
+        <w:pStyle w:val="Heading2"/>
+      </w:pPr>
+      <w:bookmarkStart w:id="18" w:name="_Toc11757858"/>
+      <w:r>
+        <w:t>TEST/</w:t>
+      </w:r>
+      <w:proofErr w:type="spellStart"/>
+      <w:r>
+        <w:t>io</w:t>
+      </w:r>
+      <w:proofErr w:type="spellEnd"/>
+      <w:r>
+        <w:t xml:space="preserve"> Request</w:t>
+      </w:r>
+      <w:bookmarkEnd w:id="18"/>
+    </w:p>
+    <w:p/>
+    <w:p>
+      <w:r>
+        <w:t xml:space="preserve">The server responses to this request only if the configuration file </w:t>
+      </w:r>
+      <w:r>
+        <w:t>has the [DEBUG]/</w:t>
+      </w:r>
+      <w:proofErr w:type="spellStart"/>
+      <w:r>
+        <w:t>psg_allow_io_test</w:t>
+      </w:r>
+      <w:proofErr w:type="spellEnd"/>
+      <w:r>
+        <w:t xml:space="preserve"> value set to true.</w:t>
+      </w:r>
+    </w:p>
+    <w:p>
+      <w:r>
+        <w:t>The format of the request:</w:t>
+      </w:r>
+    </w:p>
+    <w:p>
+      <w:pPr>
+        <w:jc w:val="center"/>
+      </w:pPr>
+      <w:r>
+        <w:t>http://</w:t>
+      </w:r>
+      <w:r>
+        <w:t>&lt;</w:t>
+      </w:r>
+      <w:proofErr w:type="gramStart"/>
+      <w:r>
+        <w:t>host:port</w:t>
+      </w:r>
+      <w:proofErr w:type="gramEnd"/>
+      <w:r>
+        <w:t>&gt;/</w:t>
+      </w:r>
+      <w:r>
+        <w:t>TEST</w:t>
+      </w:r>
+      <w:r>
+        <w:t>/</w:t>
+      </w:r>
+      <w:r>
+        <w:t>io</w:t>
+      </w:r>
+      <w:r>
+        <w:t>?</w:t>
+      </w:r>
+    </w:p>
+    <w:p>
+      <w:r>
+        <w:t>where</w:t>
+      </w:r>
+    </w:p>
+    <w:tbl>
+      <w:tblPr>
+        <w:tblStyle w:val="TableGrid"/>
+        <w:tblW w:w="0" w:type="auto"/>
+        <w:tblLook w:val="04A0" w:firstRow="1" w:lastRow="0" w:firstColumn="1" w:lastColumn="0" w:noHBand="0" w:noVBand="1"/>
+      </w:tblPr>
+      <w:tblGrid>
+        <w:gridCol w:w="4675"/>
+        <w:gridCol w:w="4675"/>
+      </w:tblGrid>
+      <w:tr>
+        <w:tc>
+          <w:tcPr>
+            <w:tcW w:w="4675" w:type="dxa"/>
+          </w:tcPr>
+          <w:p>
+            <w:pPr>
+              <w:jc w:val="center"/>
+            </w:pPr>
+            <w:r>
+              <w:t>Parameter</w:t>
+            </w:r>
+          </w:p>
+        </w:tc>
+        <w:tc>
+          <w:tcPr>
+            <w:tcW w:w="4675" w:type="dxa"/>
+          </w:tcPr>
+          <w:p>
+            <w:pPr>
+              <w:jc w:val="center"/>
+            </w:pPr>
+            <w:r>
+              <w:t>Description</w:t>
+            </w:r>
+          </w:p>
+        </w:tc>
+      </w:tr>
+      <w:tr>
+        <w:tc>
+          <w:tcPr>
+            <w:tcW w:w="4675" w:type="dxa"/>
+            <w:shd w:val="clear" w:color="auto" w:fill="F2DBDB" w:themeFill="accent2" w:themeFillTint="33"/>
+          </w:tcPr>
+          <w:p>
+            <w:proofErr w:type="spellStart"/>
+            <w:r>
+              <w:t>return_data_size</w:t>
+            </w:r>
+            <w:proofErr w:type="spellEnd"/>
+            <w:r>
+              <w:t>=&lt;</w:t>
+            </w:r>
+            <w:proofErr w:type="spellStart"/>
+            <w:r>
+              <w:t>data_size</w:t>
+            </w:r>
+            <w:proofErr w:type="spellEnd"/>
+            <w:r>
+              <w:t>&gt;</w:t>
+            </w:r>
+          </w:p>
+        </w:tc>
+        <w:tc>
+          <w:tcPr>
+            <w:tcW w:w="4675" w:type="dxa"/>
+            <w:shd w:val="clear" w:color="auto" w:fill="F2DBDB" w:themeFill="accent2" w:themeFillTint="33"/>
+          </w:tcPr>
+          <w:p>
+            <w:pPr>
+              <w:rPr>
+                <w:rFonts w:ascii="Calibri" w:hAnsi="Calibri" w:cs="Calibri"/>
+              </w:rPr>
+            </w:pPr>
+            <w:r>
+              <w:rPr>
+                <w:rFonts w:ascii="Calibri" w:hAnsi="Calibri" w:cs="Calibri"/>
+              </w:rPr>
+              <w:t xml:space="preserve">Size in bytes (positive integer up to 1000000000) which should be sent </w:t>
+            </w:r>
+            <w:r>
+              <w:rPr>
+                <w:rFonts w:ascii="Calibri" w:hAnsi="Calibri" w:cs="Calibri"/>
+              </w:rPr>
+              <w:t>to the client. The data are random.</w:t>
+            </w:r>
+          </w:p>
+          <w:p>
+            <w:pPr>
+              <w:rPr>
+                <w:rFonts w:ascii="Calibri" w:hAnsi="Calibri" w:cs="Calibri"/>
+              </w:rPr>
+            </w:pPr>
+            <w:r>
+              <w:rPr>
+                <w:rFonts w:ascii="Calibri" w:hAnsi="Calibri" w:cs="Calibri"/>
+              </w:rPr>
+              <w:t>Mandatory parameter.</w:t>
+            </w:r>
+          </w:p>
+        </w:tc>
+      </w:tr>
+      <w:tr>
+        <w:tc>
+          <w:tcPr>
+            <w:tcW w:w="4675" w:type="dxa"/>
+          </w:tcPr>
+          <w:p>
+            <w:r>
+              <w:t>log=&lt;log&gt;</w:t>
+            </w:r>
+          </w:p>
+        </w:tc>
+        <w:tc>
+          <w:tcPr>
+            <w:tcW w:w="4675" w:type="dxa"/>
+          </w:tcPr>
+          <w:p>
+            <w:r>
+              <w:t>Boolean parameter which tells if the logging of the request is done or not.</w:t>
+            </w:r>
+          </w:p>
+          <w:p>
+            <w:r>
+              <w:t>Accepted values are yes and no.</w:t>
+            </w:r>
+          </w:p>
+          <w:p>
+            <w:r>
+              <w:t>Optional parameter.</w:t>
+            </w:r>
+          </w:p>
+          <w:p>
+            <w:r>
+              <w:t>Default: no</w:t>
+            </w:r>
+          </w:p>
+        </w:tc>
+      </w:tr>
+    </w:tbl>
+    <w:p/>
+    <w:p>
+      <w:r>
+        <w:t>Response:</w:t>
+      </w:r>
+    </w:p>
+    <w:p>
+      <w:r>
+        <w:t>The standard HTTP 1.1 or HTTP/2 protocol is used.</w:t>
+      </w:r>
+    </w:p>
+    <w:p>
+      <w:r>
+        <w:lastRenderedPageBreak/>
         <w:t>The HTTP header Content-Type is set to “application/octet-stream”.</w:t>
       </w:r>
     </w:p>
@@ -12791,11 +13134,11 @@
       <w:pPr>
         <w:pStyle w:val="Heading2"/>
       </w:pPr>
-      <w:bookmarkStart w:id="17" w:name="_Toc10116836"/>
+      <w:bookmarkStart w:id="19" w:name="_Toc11757859"/>
       <w:r>
         <w:t>favicon.ico Request</w:t>
       </w:r>
-      <w:bookmarkEnd w:id="17"/>
+      <w:bookmarkEnd w:id="19"/>
     </w:p>
     <w:p/>
     <w:p>
@@ -12855,11 +13198,11 @@
       <w:pPr>
         <w:pStyle w:val="Heading2"/>
       </w:pPr>
-      <w:bookmarkStart w:id="18" w:name="_Toc10116837"/>
+      <w:bookmarkStart w:id="20" w:name="_Toc11757860"/>
       <w:r>
         <w:t>Unknown URL Request</w:t>
       </w:r>
-      <w:bookmarkEnd w:id="18"/>
+      <w:bookmarkEnd w:id="20"/>
     </w:p>
     <w:p/>
     <w:p>
@@ -12869,7 +13212,6 @@
     </w:p>
     <w:p>
       <w:r>
-        <w:lastRenderedPageBreak/>
         <w:t>The PSG protocol is used. The status is 200.</w:t>
       </w:r>
     </w:p>
@@ -12950,11 +13292,12 @@
       <w:pPr>
         <w:pStyle w:val="Heading1"/>
       </w:pPr>
-      <w:bookmarkStart w:id="19" w:name="_Toc10116838"/>
-      <w:r>
+      <w:bookmarkStart w:id="21" w:name="_Toc11757861"/>
+      <w:r>
+        <w:lastRenderedPageBreak/>
         <w:t>Cassandra Database</w:t>
       </w:r>
-      <w:bookmarkEnd w:id="19"/>
+      <w:bookmarkEnd w:id="21"/>
     </w:p>
     <w:p/>
     <w:p>
@@ -12978,11 +13321,11 @@
         <w:pStyle w:val="Heading1"/>
         <w:jc w:val="both"/>
       </w:pPr>
-      <w:bookmarkStart w:id="20" w:name="_Toc10116839"/>
+      <w:bookmarkStart w:id="22" w:name="_Toc11757862"/>
       <w:r>
         <w:t>Monitoring and Maintenance</w:t>
       </w:r>
-      <w:bookmarkEnd w:id="20"/>
+      <w:bookmarkEnd w:id="22"/>
     </w:p>
     <w:p/>
     <w:p>
@@ -13047,16 +13390,15 @@
       <w:pPr>
         <w:pStyle w:val="Heading1"/>
       </w:pPr>
-      <w:bookmarkStart w:id="21" w:name="_Toc10116840"/>
+      <w:bookmarkStart w:id="23" w:name="_Toc11757863"/>
       <w:r>
         <w:t>Files Architecture</w:t>
       </w:r>
-      <w:bookmarkEnd w:id="21"/>
+      <w:bookmarkEnd w:id="23"/>
     </w:p>
     <w:p/>
     <w:p>
       <w:r>
-        <w:lastRenderedPageBreak/>
         <w:t>The diagram below shows the files used by Pubseq Gateway server</w:t>
       </w:r>
       <w:r>
@@ -13075,7 +13417,7 @@
           <v:shape id="_x0000_i1026" type="#_x0000_t75" style="width:367.5pt;height:79.5pt" o:ole="">
             <v:imagedata r:id="rId35" o:title=""/>
           </v:shape>
-          <o:OLEObject Type="Embed" ProgID="Visio.Drawing.15" ShapeID="_x0000_i1026" DrawAspect="Content" ObjectID="_1620729564" r:id="rId36"/>
+          <o:OLEObject Type="Embed" ProgID="Visio.Drawing.15" ShapeID="_x0000_i1026" DrawAspect="Content" ObjectID="_1622370592" r:id="rId36"/>
         </w:object>
       </w:r>
     </w:p>
@@ -13098,11 +13440,11 @@
       <w:pPr>
         <w:pStyle w:val="Heading1"/>
       </w:pPr>
-      <w:bookmarkStart w:id="22" w:name="_Toc10116841"/>
+      <w:bookmarkStart w:id="24" w:name="_Toc11757864"/>
       <w:r>
         <w:t>Client API</w:t>
       </w:r>
-      <w:bookmarkEnd w:id="22"/>
+      <w:bookmarkEnd w:id="24"/>
     </w:p>
     <w:p/>
     <w:p>
@@ -13125,11 +13467,11 @@
       <w:pPr>
         <w:pStyle w:val="Heading1"/>
       </w:pPr>
-      <w:bookmarkStart w:id="23" w:name="_Toc10116842"/>
+      <w:bookmarkStart w:id="25" w:name="_Toc11757865"/>
       <w:r>
         <w:t>Command Line Arguments</w:t>
       </w:r>
-      <w:bookmarkEnd w:id="23"/>
+      <w:bookmarkEnd w:id="25"/>
     </w:p>
     <w:p/>
     <w:p>
@@ -13376,12 +13718,11 @@
       <w:pPr>
         <w:pStyle w:val="Heading1"/>
       </w:pPr>
-      <w:bookmarkStart w:id="24" w:name="_Toc10116843"/>
-      <w:r>
-        <w:lastRenderedPageBreak/>
+      <w:bookmarkStart w:id="26" w:name="_Toc11757866"/>
+      <w:r>
         <w:t>Signal Handling</w:t>
       </w:r>
-      <w:bookmarkEnd w:id="24"/>
+      <w:bookmarkEnd w:id="26"/>
     </w:p>
     <w:p/>
     <w:p>
@@ -13531,6 +13872,7 @@
           </w:tcPr>
           <w:p>
             <w:r>
+              <w:lastRenderedPageBreak/>
               <w:t>HUP USR1 USR2 WINCH</w:t>
             </w:r>
           </w:p>
@@ -13552,11 +13894,11 @@
       <w:pPr>
         <w:pStyle w:val="Heading1"/>
       </w:pPr>
-      <w:bookmarkStart w:id="25" w:name="_Toc10116844"/>
+      <w:bookmarkStart w:id="27" w:name="_Toc11757867"/>
       <w:r>
         <w:t>Configuration Parameters</w:t>
       </w:r>
-      <w:bookmarkEnd w:id="25"/>
+      <w:bookmarkEnd w:id="27"/>
     </w:p>
     <w:p>
       <w:pPr>
@@ -13630,7 +13972,7 @@
       <w:pPr>
         <w:pStyle w:val="Heading2"/>
       </w:pPr>
-      <w:bookmarkStart w:id="26" w:name="_Toc10116845"/>
+      <w:bookmarkStart w:id="28" w:name="_Toc11757868"/>
       <w:r>
         <w:t>[</w:t>
       </w:r>
@@ -13646,7 +13988,7 @@
       <w:r>
         <w:t>ection</w:t>
       </w:r>
-      <w:bookmarkEnd w:id="26"/>
+      <w:bookmarkEnd w:id="28"/>
     </w:p>
     <w:p/>
     <w:tbl>
@@ -13842,9 +14184,8 @@
       <w:pPr>
         <w:pStyle w:val="Heading2"/>
       </w:pPr>
-      <w:bookmarkStart w:id="27" w:name="_Toc10116846"/>
-      <w:r>
-        <w:lastRenderedPageBreak/>
+      <w:bookmarkStart w:id="29" w:name="_Toc11757869"/>
+      <w:r>
         <w:t>[SERVER</w:t>
       </w:r>
       <w:r>
@@ -13856,7 +14197,7 @@
       <w:r>
         <w:t>ection</w:t>
       </w:r>
-      <w:bookmarkEnd w:id="27"/>
+      <w:bookmarkEnd w:id="29"/>
     </w:p>
     <w:p/>
     <w:tbl>
@@ -14130,6 +14471,7 @@
               <w:jc w:val="both"/>
             </w:pPr>
             <w:r>
+              <w:lastRenderedPageBreak/>
               <w:t>log</w:t>
             </w:r>
           </w:p>
@@ -14263,11 +14605,11 @@
       <w:pPr>
         <w:pStyle w:val="Heading2"/>
       </w:pPr>
-      <w:bookmarkStart w:id="28" w:name="_Toc10116847"/>
+      <w:bookmarkStart w:id="30" w:name="_Toc11757870"/>
       <w:r>
         <w:t>[AUTO_EXCLUDE] Section</w:t>
       </w:r>
-      <w:bookmarkEnd w:id="28"/>
+      <w:bookmarkEnd w:id="30"/>
     </w:p>
     <w:p>
       <w:pPr>
@@ -14438,11 +14780,11 @@
       <w:pPr>
         <w:pStyle w:val="Heading2"/>
       </w:pPr>
-      <w:bookmarkStart w:id="29" w:name="_Toc10116848"/>
+      <w:bookmarkStart w:id="31" w:name="_Toc11757871"/>
       <w:r>
         <w:t>[ADMIN] Section</w:t>
       </w:r>
-      <w:bookmarkEnd w:id="29"/>
+      <w:bookmarkEnd w:id="31"/>
     </w:p>
     <w:p/>
     <w:tbl>
@@ -14465,7 +14807,6 @@
               <w:jc w:val="center"/>
             </w:pPr>
             <w:r>
-              <w:lastRenderedPageBreak/>
               <w:t>Value</w:t>
             </w:r>
           </w:p>
@@ -14552,160 +14893,17 @@
       <w:pPr>
         <w:pStyle w:val="Heading2"/>
       </w:pPr>
-      <w:bookmarkStart w:id="30" w:name="_Toc10116849"/>
-      <w:r>
-        <w:t>[DEBUG] Section</w:t>
-      </w:r>
-      <w:bookmarkEnd w:id="30"/>
-    </w:p>
-    <w:p>
-      <w:pPr>
-        <w:jc w:val="both"/>
-      </w:pPr>
-    </w:p>
-    <w:tbl>
-      <w:tblPr>
-        <w:tblStyle w:val="TableGrid"/>
-        <w:tblW w:w="0" w:type="auto"/>
-        <w:tblLook w:val="04A0" w:firstRow="1" w:lastRow="0" w:firstColumn="1" w:lastColumn="0" w:noHBand="0" w:noVBand="1"/>
-      </w:tblPr>
-      <w:tblGrid>
-        <w:gridCol w:w="2605"/>
-        <w:gridCol w:w="6745"/>
-      </w:tblGrid>
-      <w:tr>
-        <w:tc>
-          <w:tcPr>
-            <w:tcW w:w="2605" w:type="dxa"/>
-          </w:tcPr>
-          <w:p>
-            <w:pPr>
-              <w:jc w:val="center"/>
-            </w:pPr>
-            <w:r>
-              <w:t>Value</w:t>
-            </w:r>
-          </w:p>
-        </w:tc>
-        <w:tc>
-          <w:tcPr>
-            <w:tcW w:w="6745" w:type="dxa"/>
-          </w:tcPr>
-          <w:p>
-            <w:pPr>
-              <w:jc w:val="center"/>
-            </w:pPr>
-            <w:r>
-              <w:t>Description</w:t>
-            </w:r>
-          </w:p>
-        </w:tc>
-      </w:tr>
-      <w:tr>
-        <w:tc>
-          <w:tcPr>
-            <w:tcW w:w="2605" w:type="dxa"/>
-          </w:tcPr>
-          <w:p>
-            <w:proofErr w:type="spellStart"/>
-            <w:r>
-              <w:t>diag</w:t>
-            </w:r>
-            <w:r>
-              <w:t>_</w:t>
-            </w:r>
-            <w:r>
-              <w:t>post</w:t>
-            </w:r>
-            <w:r>
-              <w:t>_</w:t>
-            </w:r>
-            <w:r>
-              <w:t>level</w:t>
-            </w:r>
-            <w:proofErr w:type="spellEnd"/>
-          </w:p>
-        </w:tc>
-        <w:tc>
-          <w:tcPr>
-            <w:tcW w:w="6745" w:type="dxa"/>
-          </w:tcPr>
-          <w:p>
-            <w:r>
-              <w:t>The level of messages which will be in the log file</w:t>
-            </w:r>
-          </w:p>
-        </w:tc>
-      </w:tr>
-      <w:tr>
-        <w:tc>
-          <w:tcPr>
-            <w:tcW w:w="2605" w:type="dxa"/>
-          </w:tcPr>
-          <w:p>
-            <w:proofErr w:type="spellStart"/>
-            <w:r>
-              <w:t>psg_allow_io_test</w:t>
-            </w:r>
-            <w:proofErr w:type="spellEnd"/>
-          </w:p>
-        </w:tc>
-        <w:tc>
-          <w:tcPr>
-            <w:tcW w:w="6745" w:type="dxa"/>
-          </w:tcPr>
-          <w:p>
-            <w:r>
-              <w:t xml:space="preserve">If set to </w:t>
-            </w:r>
-            <w:proofErr w:type="gramStart"/>
-            <w:r>
-              <w:t>true</w:t>
-            </w:r>
-            <w:proofErr w:type="gramEnd"/>
-            <w:r>
-              <w:t xml:space="preserve"> then </w:t>
-            </w:r>
-            <w:proofErr w:type="spellStart"/>
-            <w:r>
-              <w:t>psg</w:t>
-            </w:r>
-            <w:proofErr w:type="spellEnd"/>
-            <w:r>
-              <w:t xml:space="preserve"> will respond to TEST/</w:t>
-            </w:r>
-            <w:proofErr w:type="spellStart"/>
-            <w:r>
-              <w:t>io</w:t>
-            </w:r>
-            <w:proofErr w:type="spellEnd"/>
-            <w:r>
-              <w:t xml:space="preserve"> URL sending back up to 1000000000 bytes</w:t>
-            </w:r>
-          </w:p>
-        </w:tc>
-      </w:tr>
-    </w:tbl>
-    <w:p>
-      <w:pPr>
-        <w:jc w:val="both"/>
-      </w:pPr>
-    </w:p>
-    <w:p>
-      <w:pPr>
-        <w:pStyle w:val="Heading2"/>
-      </w:pPr>
-      <w:bookmarkStart w:id="31" w:name="_Toc10116850"/>
-      <w:r>
-        <w:t xml:space="preserve">[CASSANDRA_DB] </w:t>
-      </w:r>
-      <w:r>
-        <w:t>S</w:t>
-      </w:r>
-      <w:r>
-        <w:t>ection</w:t>
-      </w:r>
-      <w:bookmarkEnd w:id="31"/>
+      <w:bookmarkStart w:id="32" w:name="_Toc11757872"/>
+      <w:r>
+        <w:t>[</w:t>
+      </w:r>
+      <w:r>
+        <w:t>STATISTICS</w:t>
+      </w:r>
+      <w:r>
+        <w:t>] Section</w:t>
+      </w:r>
+      <w:bookmarkEnd w:id="32"/>
     </w:p>
     <w:p/>
     <w:tbl>
@@ -14757,10 +14955,7 @@
             </w:pPr>
             <w:proofErr w:type="spellStart"/>
             <w:r>
-              <w:t>C</w:t>
-            </w:r>
-            <w:r>
-              <w:t>timeout</w:t>
+              <w:t>small_blob_size</w:t>
             </w:r>
             <w:proofErr w:type="spellEnd"/>
           </w:p>
@@ -14774,23 +14969,97 @@
               <w:jc w:val="both"/>
             </w:pPr>
             <w:r>
-              <w:t xml:space="preserve">Connection timeout in </w:t>
+              <w:t xml:space="preserve">The statistics for the blob retrieving timing is collected depending on the blob sizes in separate bins. The first bin covers the range of sizes from 0 till </w:t>
             </w:r>
             <w:proofErr w:type="spellStart"/>
             <w:r>
-              <w:t>ms</w:t>
+              <w:t>small_blob_size</w:t>
             </w:r>
             <w:proofErr w:type="spellEnd"/>
+            <w:r>
+              <w:t xml:space="preserve"> inclusive. Then the ranges will start from the power of 2.</w:t>
+            </w:r>
           </w:p>
           <w:p>
             <w:pPr>
               <w:jc w:val="both"/>
             </w:pPr>
             <w:r>
-              <w:t xml:space="preserve">Default: </w:t>
-            </w:r>
-            <w:r>
-              <w:t>30000</w:t>
+              <w:t>Default: 16</w:t>
+            </w:r>
+          </w:p>
+        </w:tc>
+      </w:tr>
+      <w:tr>
+        <w:tc>
+          <w:tcPr>
+            <w:tcW w:w="2605" w:type="dxa"/>
+          </w:tcPr>
+          <w:p>
+            <w:pPr>
+              <w:jc w:val="both"/>
+            </w:pPr>
+            <w:r>
+              <w:t>min</w:t>
+            </w:r>
+          </w:p>
+        </w:tc>
+        <w:tc>
+          <w:tcPr>
+            <w:tcW w:w="6745" w:type="dxa"/>
+          </w:tcPr>
+          <w:p>
+            <w:pPr>
+              <w:jc w:val="both"/>
+            </w:pPr>
+            <w:r>
+              <w:t>Min time value (microseconds)</w:t>
+            </w:r>
+          </w:p>
+          <w:p>
+            <w:pPr>
+              <w:jc w:val="both"/>
+            </w:pPr>
+            <w:r>
+              <w:lastRenderedPageBreak/>
+              <w:t>Default: 1</w:t>
+            </w:r>
+          </w:p>
+        </w:tc>
+      </w:tr>
+      <w:tr>
+        <w:tc>
+          <w:tcPr>
+            <w:tcW w:w="2605" w:type="dxa"/>
+          </w:tcPr>
+          <w:p>
+            <w:pPr>
+              <w:jc w:val="both"/>
+            </w:pPr>
+            <w:r>
+              <w:lastRenderedPageBreak/>
+              <w:t>max</w:t>
+            </w:r>
+          </w:p>
+        </w:tc>
+        <w:tc>
+          <w:tcPr>
+            <w:tcW w:w="6745" w:type="dxa"/>
+          </w:tcPr>
+          <w:p>
+            <w:pPr>
+              <w:jc w:val="both"/>
+            </w:pPr>
+            <w:r>
+              <w:t>Max time value (microseconds)</w:t>
+            </w:r>
+          </w:p>
+          <w:p>
+            <w:pPr>
+              <w:jc w:val="both"/>
+            </w:pPr>
+            <w:r>
+              <w:t>Default: 16 * 1024 * 1024</w:t>
             </w:r>
           </w:p>
         </w:tc>
@@ -14806,7 +15075,7 @@
             </w:pPr>
             <w:proofErr w:type="spellStart"/>
             <w:r>
-              <w:t>qtimeout</w:t>
+              <w:t>n_bins</w:t>
             </w:r>
             <w:proofErr w:type="spellEnd"/>
           </w:p>
@@ -14820,20 +15089,15 @@
               <w:jc w:val="both"/>
             </w:pPr>
             <w:r>
-              <w:t xml:space="preserve">Query timeout in </w:t>
-            </w:r>
-            <w:proofErr w:type="spellStart"/>
-            <w:r>
-              <w:t>ms</w:t>
-            </w:r>
-            <w:proofErr w:type="spellEnd"/>
+              <w:t>Number of bins</w:t>
+            </w:r>
           </w:p>
           <w:p>
             <w:pPr>
               <w:jc w:val="both"/>
             </w:pPr>
             <w:r>
-              <w:t>Default: 5000</w:t>
+              <w:t>Default: 24</w:t>
             </w:r>
           </w:p>
         </w:tc>
@@ -14848,7 +15112,7 @@
               <w:jc w:val="both"/>
             </w:pPr>
             <w:r>
-              <w:t>namespace</w:t>
+              <w:t>type</w:t>
             </w:r>
           </w:p>
         </w:tc>
@@ -14861,7 +15125,7 @@
               <w:jc w:val="both"/>
             </w:pPr>
             <w:r>
-              <w:t>Data namespace</w:t>
+              <w:t>Scale type</w:t>
             </w:r>
           </w:p>
           <w:p>
@@ -14869,7 +15133,227 @@
               <w:jc w:val="both"/>
             </w:pPr>
             <w:r>
-              <w:t>Default: empty string</w:t>
+              <w:t>C</w:t>
+            </w:r>
+            <w:r>
+              <w:t>an be "log" or "linear"</w:t>
+            </w:r>
+          </w:p>
+          <w:p>
+            <w:pPr>
+              <w:jc w:val="both"/>
+            </w:pPr>
+            <w:r>
+              <w:t>Default: log</w:t>
+            </w:r>
+          </w:p>
+        </w:tc>
+      </w:tr>
+    </w:tbl>
+    <w:p>
+      <w:pPr>
+        <w:jc w:val="both"/>
+      </w:pPr>
+    </w:p>
+    <w:p>
+      <w:pPr>
+        <w:jc w:val="both"/>
+      </w:pPr>
+    </w:p>
+    <w:p>
+      <w:pPr>
+        <w:pStyle w:val="Heading2"/>
+      </w:pPr>
+      <w:bookmarkStart w:id="33" w:name="_Toc11757873"/>
+      <w:r>
+        <w:t>[DEBUG] Section</w:t>
+      </w:r>
+      <w:bookmarkEnd w:id="33"/>
+    </w:p>
+    <w:p>
+      <w:pPr>
+        <w:jc w:val="both"/>
+      </w:pPr>
+    </w:p>
+    <w:tbl>
+      <w:tblPr>
+        <w:tblStyle w:val="TableGrid"/>
+        <w:tblW w:w="0" w:type="auto"/>
+        <w:tblLook w:val="04A0" w:firstRow="1" w:lastRow="0" w:firstColumn="1" w:lastColumn="0" w:noHBand="0" w:noVBand="1"/>
+      </w:tblPr>
+      <w:tblGrid>
+        <w:gridCol w:w="2605"/>
+        <w:gridCol w:w="6745"/>
+      </w:tblGrid>
+      <w:tr>
+        <w:tc>
+          <w:tcPr>
+            <w:tcW w:w="2605" w:type="dxa"/>
+          </w:tcPr>
+          <w:p>
+            <w:pPr>
+              <w:jc w:val="center"/>
+            </w:pPr>
+            <w:r>
+              <w:t>Value</w:t>
+            </w:r>
+          </w:p>
+        </w:tc>
+        <w:tc>
+          <w:tcPr>
+            <w:tcW w:w="6745" w:type="dxa"/>
+          </w:tcPr>
+          <w:p>
+            <w:pPr>
+              <w:jc w:val="center"/>
+            </w:pPr>
+            <w:r>
+              <w:t>Description</w:t>
+            </w:r>
+          </w:p>
+        </w:tc>
+      </w:tr>
+      <w:tr>
+        <w:tc>
+          <w:tcPr>
+            <w:tcW w:w="2605" w:type="dxa"/>
+          </w:tcPr>
+          <w:p>
+            <w:proofErr w:type="spellStart"/>
+            <w:r>
+              <w:t>diag</w:t>
+            </w:r>
+            <w:r>
+              <w:t>_</w:t>
+            </w:r>
+            <w:r>
+              <w:t>post</w:t>
+            </w:r>
+            <w:r>
+              <w:t>_</w:t>
+            </w:r>
+            <w:r>
+              <w:t>level</w:t>
+            </w:r>
+            <w:proofErr w:type="spellEnd"/>
+          </w:p>
+        </w:tc>
+        <w:tc>
+          <w:tcPr>
+            <w:tcW w:w="6745" w:type="dxa"/>
+          </w:tcPr>
+          <w:p>
+            <w:r>
+              <w:t>The level of messages which will be in the log file</w:t>
+            </w:r>
+          </w:p>
+        </w:tc>
+      </w:tr>
+      <w:tr>
+        <w:tc>
+          <w:tcPr>
+            <w:tcW w:w="2605" w:type="dxa"/>
+          </w:tcPr>
+          <w:p>
+            <w:proofErr w:type="spellStart"/>
+            <w:r>
+              <w:t>psg_allow_io_test</w:t>
+            </w:r>
+            <w:proofErr w:type="spellEnd"/>
+          </w:p>
+        </w:tc>
+        <w:tc>
+          <w:tcPr>
+            <w:tcW w:w="6745" w:type="dxa"/>
+          </w:tcPr>
+          <w:p>
+            <w:r>
+              <w:t xml:space="preserve">If set to </w:t>
+            </w:r>
+            <w:proofErr w:type="gramStart"/>
+            <w:r>
+              <w:t>true</w:t>
+            </w:r>
+            <w:proofErr w:type="gramEnd"/>
+            <w:r>
+              <w:t xml:space="preserve"> then </w:t>
+            </w:r>
+            <w:proofErr w:type="spellStart"/>
+            <w:r>
+              <w:t>psg</w:t>
+            </w:r>
+            <w:proofErr w:type="spellEnd"/>
+            <w:r>
+              <w:t xml:space="preserve"> will respond to TEST/</w:t>
+            </w:r>
+            <w:proofErr w:type="spellStart"/>
+            <w:r>
+              <w:t>io</w:t>
+            </w:r>
+            <w:proofErr w:type="spellEnd"/>
+            <w:r>
+              <w:t xml:space="preserve"> URL sending back up to 1000000000 bytes</w:t>
+            </w:r>
+          </w:p>
+        </w:tc>
+      </w:tr>
+    </w:tbl>
+    <w:p>
+      <w:pPr>
+        <w:jc w:val="both"/>
+      </w:pPr>
+    </w:p>
+    <w:p>
+      <w:pPr>
+        <w:pStyle w:val="Heading2"/>
+      </w:pPr>
+      <w:bookmarkStart w:id="34" w:name="_Toc11757874"/>
+      <w:r>
+        <w:t xml:space="preserve">[CASSANDRA_DB] </w:t>
+      </w:r>
+      <w:r>
+        <w:t>S</w:t>
+      </w:r>
+      <w:r>
+        <w:t>ection</w:t>
+      </w:r>
+      <w:bookmarkEnd w:id="34"/>
+    </w:p>
+    <w:p/>
+    <w:tbl>
+      <w:tblPr>
+        <w:tblStyle w:val="TableGrid"/>
+        <w:tblW w:w="0" w:type="auto"/>
+        <w:tblLook w:val="04A0" w:firstRow="1" w:lastRow="0" w:firstColumn="1" w:lastColumn="0" w:noHBand="0" w:noVBand="1"/>
+      </w:tblPr>
+      <w:tblGrid>
+        <w:gridCol w:w="2605"/>
+        <w:gridCol w:w="6745"/>
+      </w:tblGrid>
+      <w:tr>
+        <w:tc>
+          <w:tcPr>
+            <w:tcW w:w="2605" w:type="dxa"/>
+          </w:tcPr>
+          <w:p>
+            <w:pPr>
+              <w:jc w:val="center"/>
+            </w:pPr>
+            <w:r>
+              <w:t>Value</w:t>
+            </w:r>
+          </w:p>
+        </w:tc>
+        <w:tc>
+          <w:tcPr>
+            <w:tcW w:w="6745" w:type="dxa"/>
+          </w:tcPr>
+          <w:p>
+            <w:pPr>
+              <w:jc w:val="center"/>
+            </w:pPr>
+            <w:r>
+              <w:t>Description</w:t>
             </w:r>
           </w:p>
         </w:tc>
@@ -14885,7 +15369,10 @@
             </w:pPr>
             <w:proofErr w:type="spellStart"/>
             <w:r>
-              <w:t>fallbackrdconsistency</w:t>
+              <w:t>C</w:t>
+            </w:r>
+            <w:r>
+              <w:t>timeout</w:t>
             </w:r>
             <w:proofErr w:type="spellEnd"/>
           </w:p>
@@ -14899,15 +15386,23 @@
               <w:jc w:val="both"/>
             </w:pPr>
             <w:r>
-              <w:t>Fallback read consistency</w:t>
-            </w:r>
+              <w:t xml:space="preserve">Connection timeout in </w:t>
+            </w:r>
+            <w:proofErr w:type="spellStart"/>
+            <w:r>
+              <w:t>ms</w:t>
+            </w:r>
+            <w:proofErr w:type="spellEnd"/>
           </w:p>
           <w:p>
             <w:pPr>
               <w:jc w:val="both"/>
             </w:pPr>
             <w:r>
-              <w:t>Default: false</w:t>
+              <w:t xml:space="preserve">Default: </w:t>
+            </w:r>
+            <w:r>
+              <w:t>30000</w:t>
             </w:r>
           </w:p>
         </w:tc>
@@ -14923,7 +15418,7 @@
             </w:pPr>
             <w:proofErr w:type="spellStart"/>
             <w:r>
-              <w:t>fallbackwriteconsistency</w:t>
+              <w:t>qtimeout</w:t>
             </w:r>
             <w:proofErr w:type="spellEnd"/>
           </w:p>
@@ -14937,42 +15432,56 @@
               <w:jc w:val="both"/>
             </w:pPr>
             <w:r>
-              <w:t xml:space="preserve">Lower down consistency of BD </w:t>
-            </w:r>
-            <w:proofErr w:type="gramStart"/>
-            <w:r>
-              <w:t>write</w:t>
-            </w:r>
-            <w:proofErr w:type="gramEnd"/>
-            <w:r>
-              <w:t xml:space="preserve"> operations if local quorum can't be achieved</w:t>
-            </w:r>
-            <w:r>
-              <w:t>.</w:t>
-            </w:r>
+              <w:t xml:space="preserve">Query timeout in </w:t>
+            </w:r>
+            <w:proofErr w:type="spellStart"/>
+            <w:r>
+              <w:t>ms</w:t>
+            </w:r>
+            <w:proofErr w:type="spellEnd"/>
           </w:p>
           <w:p>
             <w:pPr>
               <w:jc w:val="both"/>
             </w:pPr>
             <w:r>
-              <w:t xml:space="preserve">0 - default </w:t>
-            </w:r>
-            <w:proofErr w:type="spellStart"/>
-            <w:r>
-              <w:t>cassandra</w:t>
-            </w:r>
-            <w:proofErr w:type="spellEnd"/>
-            <w:r>
-              <w:t xml:space="preserve"> driver behavior</w:t>
-            </w:r>
-          </w:p>
+              <w:t>Default: 5000</w:t>
+            </w:r>
+          </w:p>
+        </w:tc>
+      </w:tr>
+      <w:tr>
+        <w:tc>
+          <w:tcPr>
+            <w:tcW w:w="2605" w:type="dxa"/>
+          </w:tcPr>
           <w:p>
             <w:pPr>
               <w:jc w:val="both"/>
             </w:pPr>
             <w:r>
-              <w:t>Default: 0</w:t>
+              <w:t>namespace</w:t>
+            </w:r>
+          </w:p>
+        </w:tc>
+        <w:tc>
+          <w:tcPr>
+            <w:tcW w:w="6745" w:type="dxa"/>
+          </w:tcPr>
+          <w:p>
+            <w:pPr>
+              <w:jc w:val="both"/>
+            </w:pPr>
+            <w:r>
+              <w:t>Data namespace</w:t>
+            </w:r>
+          </w:p>
+          <w:p>
+            <w:pPr>
+              <w:jc w:val="both"/>
+            </w:pPr>
+            <w:r>
+              <w:t>Default: empty string</w:t>
             </w:r>
           </w:p>
         </w:tc>
@@ -14988,7 +15497,7 @@
             </w:pPr>
             <w:proofErr w:type="spellStart"/>
             <w:r>
-              <w:t>loadbalancing</w:t>
+              <w:t>fallbackrdconsistency</w:t>
             </w:r>
             <w:proofErr w:type="spellEnd"/>
           </w:p>
@@ -15002,34 +15511,16 @@
               <w:jc w:val="both"/>
             </w:pPr>
             <w:r>
-              <w:t xml:space="preserve">Load balancing policy. Accepted values are: </w:t>
-            </w:r>
-            <w:proofErr w:type="spellStart"/>
-            <w:r>
-              <w:t>DCAware</w:t>
-            </w:r>
-            <w:proofErr w:type="spellEnd"/>
-            <w:r>
-              <w:t xml:space="preserve">, </w:t>
-            </w:r>
-            <w:proofErr w:type="spellStart"/>
-            <w:r>
-              <w:t>RoundRobin</w:t>
-            </w:r>
-            <w:proofErr w:type="spellEnd"/>
+              <w:t>Fallback read consistency</w:t>
+            </w:r>
           </w:p>
           <w:p>
             <w:pPr>
               <w:jc w:val="both"/>
             </w:pPr>
             <w:r>
-              <w:t xml:space="preserve">Default: </w:t>
-            </w:r>
-            <w:proofErr w:type="spellStart"/>
-            <w:r>
-              <w:t>DCAware</w:t>
-            </w:r>
-            <w:proofErr w:type="spellEnd"/>
+              <w:t>Default: false</w:t>
+            </w:r>
           </w:p>
         </w:tc>
       </w:tr>
@@ -15044,7 +15535,7 @@
             </w:pPr>
             <w:proofErr w:type="spellStart"/>
             <w:r>
-              <w:t>tokenaware</w:t>
+              <w:t>fallbackwriteconsistency</w:t>
             </w:r>
             <w:proofErr w:type="spellEnd"/>
           </w:p>
@@ -15058,15 +15549,18 @@
               <w:jc w:val="both"/>
             </w:pPr>
             <w:r>
-              <w:t xml:space="preserve">Enables </w:t>
-            </w:r>
-            <w:proofErr w:type="spellStart"/>
-            <w:r>
-              <w:t>TokenAware</w:t>
-            </w:r>
-            <w:proofErr w:type="spellEnd"/>
-            <w:r>
-              <w:t xml:space="preserve"> routing</w:t>
+              <w:t xml:space="preserve">Lower down consistency of BD </w:t>
+            </w:r>
+            <w:proofErr w:type="gramStart"/>
+            <w:r>
+              <w:t>write</w:t>
+            </w:r>
+            <w:proofErr w:type="gramEnd"/>
+            <w:r>
+              <w:t xml:space="preserve"> operations if local quorum can't be achieved</w:t>
+            </w:r>
+            <w:r>
+              <w:t>.</w:t>
             </w:r>
           </w:p>
           <w:p>
@@ -15074,7 +15568,23 @@
               <w:jc w:val="both"/>
             </w:pPr>
             <w:r>
-              <w:t>Default: true</w:t>
+              <w:t xml:space="preserve">0 - default </w:t>
+            </w:r>
+            <w:proofErr w:type="spellStart"/>
+            <w:r>
+              <w:t>cassandra</w:t>
+            </w:r>
+            <w:proofErr w:type="spellEnd"/>
+            <w:r>
+              <w:t xml:space="preserve"> driver behavior</w:t>
+            </w:r>
+          </w:p>
+          <w:p>
+            <w:pPr>
+              <w:jc w:val="both"/>
+            </w:pPr>
+            <w:r>
+              <w:t>Default: 0</w:t>
             </w:r>
           </w:p>
         </w:tc>
@@ -15090,7 +15600,7 @@
             </w:pPr>
             <w:proofErr w:type="spellStart"/>
             <w:r>
-              <w:t>latencyaware</w:t>
+              <w:t>loadbalancing</w:t>
             </w:r>
             <w:proofErr w:type="spellEnd"/>
           </w:p>
@@ -15104,24 +15614,34 @@
               <w:jc w:val="both"/>
             </w:pPr>
             <w:r>
-              <w:t xml:space="preserve">Enables </w:t>
+              <w:t xml:space="preserve">Load balancing policy. Accepted values are: </w:t>
             </w:r>
             <w:proofErr w:type="spellStart"/>
             <w:r>
-              <w:t>LatencyAware</w:t>
+              <w:t>DCAware</w:t>
             </w:r>
             <w:proofErr w:type="spellEnd"/>
             <w:r>
-              <w:t xml:space="preserve"> routing</w:t>
-            </w:r>
+              <w:t xml:space="preserve">, </w:t>
+            </w:r>
+            <w:proofErr w:type="spellStart"/>
+            <w:r>
+              <w:t>RoundRobin</w:t>
+            </w:r>
+            <w:proofErr w:type="spellEnd"/>
           </w:p>
           <w:p>
             <w:pPr>
               <w:jc w:val="both"/>
             </w:pPr>
             <w:r>
-              <w:t>Default: true</w:t>
-            </w:r>
+              <w:t xml:space="preserve">Default: </w:t>
+            </w:r>
+            <w:proofErr w:type="spellStart"/>
+            <w:r>
+              <w:t>DCAware</w:t>
+            </w:r>
+            <w:proofErr w:type="spellEnd"/>
           </w:p>
         </w:tc>
       </w:tr>
@@ -15136,6 +15656,98 @@
             </w:pPr>
             <w:proofErr w:type="spellStart"/>
             <w:r>
+              <w:t>tokenaware</w:t>
+            </w:r>
+            <w:proofErr w:type="spellEnd"/>
+          </w:p>
+        </w:tc>
+        <w:tc>
+          <w:tcPr>
+            <w:tcW w:w="6745" w:type="dxa"/>
+          </w:tcPr>
+          <w:p>
+            <w:pPr>
+              <w:jc w:val="both"/>
+            </w:pPr>
+            <w:r>
+              <w:t xml:space="preserve">Enables </w:t>
+            </w:r>
+            <w:proofErr w:type="spellStart"/>
+            <w:r>
+              <w:t>TokenAware</w:t>
+            </w:r>
+            <w:proofErr w:type="spellEnd"/>
+            <w:r>
+              <w:t xml:space="preserve"> routing</w:t>
+            </w:r>
+          </w:p>
+          <w:p>
+            <w:pPr>
+              <w:jc w:val="both"/>
+            </w:pPr>
+            <w:r>
+              <w:t>Default: true</w:t>
+            </w:r>
+          </w:p>
+        </w:tc>
+      </w:tr>
+      <w:tr>
+        <w:tc>
+          <w:tcPr>
+            <w:tcW w:w="2605" w:type="dxa"/>
+          </w:tcPr>
+          <w:p>
+            <w:pPr>
+              <w:jc w:val="both"/>
+            </w:pPr>
+            <w:proofErr w:type="spellStart"/>
+            <w:r>
+              <w:t>latencyaware</w:t>
+            </w:r>
+            <w:proofErr w:type="spellEnd"/>
+          </w:p>
+        </w:tc>
+        <w:tc>
+          <w:tcPr>
+            <w:tcW w:w="6745" w:type="dxa"/>
+          </w:tcPr>
+          <w:p>
+            <w:pPr>
+              <w:jc w:val="both"/>
+            </w:pPr>
+            <w:r>
+              <w:t xml:space="preserve">Enables </w:t>
+            </w:r>
+            <w:proofErr w:type="spellStart"/>
+            <w:r>
+              <w:t>LatencyAware</w:t>
+            </w:r>
+            <w:proofErr w:type="spellEnd"/>
+            <w:r>
+              <w:t xml:space="preserve"> routing</w:t>
+            </w:r>
+          </w:p>
+          <w:p>
+            <w:pPr>
+              <w:jc w:val="both"/>
+            </w:pPr>
+            <w:r>
+              <w:t>Default: true</w:t>
+            </w:r>
+          </w:p>
+        </w:tc>
+      </w:tr>
+      <w:tr>
+        <w:tc>
+          <w:tcPr>
+            <w:tcW w:w="2605" w:type="dxa"/>
+          </w:tcPr>
+          <w:p>
+            <w:pPr>
+              <w:jc w:val="both"/>
+            </w:pPr>
+            <w:proofErr w:type="spellStart"/>
+            <w:r>
               <w:t>numthreadsio</w:t>
             </w:r>
             <w:proofErr w:type="spellEnd"/>
@@ -15179,6 +15791,7 @@
               <w:jc w:val="both"/>
             </w:pPr>
             <w:r>
+              <w:lastRenderedPageBreak/>
               <w:t>Default: 4</w:t>
             </w:r>
           </w:p>
@@ -15195,6 +15808,7 @@
             </w:pPr>
             <w:proofErr w:type="spellStart"/>
             <w:r>
+              <w:lastRenderedPageBreak/>
               <w:t>numconnperhost</w:t>
             </w:r>
             <w:proofErr w:type="spellEnd"/>
@@ -15270,7 +15884,6 @@
               <w:jc w:val="both"/>
             </w:pPr>
             <w:r>
-              <w:lastRenderedPageBreak/>
               <w:t>keepalive</w:t>
             </w:r>
           </w:p>
@@ -15587,23 +16200,23 @@
       <w:pPr>
         <w:pStyle w:val="Heading1"/>
       </w:pPr>
-      <w:bookmarkStart w:id="32" w:name="_Toc10116851"/>
+      <w:bookmarkStart w:id="35" w:name="_Toc11757875"/>
       <w:r>
         <w:lastRenderedPageBreak/>
         <w:t>Appendix</w:t>
       </w:r>
-      <w:bookmarkEnd w:id="32"/>
+      <w:bookmarkEnd w:id="35"/>
     </w:p>
     <w:p/>
     <w:p>
       <w:pPr>
         <w:pStyle w:val="Heading2"/>
       </w:pPr>
-      <w:bookmarkStart w:id="33" w:name="_Toc10116852"/>
+      <w:bookmarkStart w:id="36" w:name="_Toc11757876"/>
       <w:r>
         <w:t>Protocol Diagrams</w:t>
       </w:r>
-      <w:bookmarkEnd w:id="33"/>
+      <w:bookmarkEnd w:id="36"/>
     </w:p>
     <w:p/>
     <w:p>
@@ -18701,7 +19314,7 @@
       <w:pPr>
         <w:pStyle w:val="Heading2"/>
       </w:pPr>
-      <w:bookmarkStart w:id="34" w:name="_Toc10116853"/>
+      <w:bookmarkStart w:id="37" w:name="_Toc11757877"/>
       <w:proofErr w:type="spellStart"/>
       <w:r>
         <w:t>GetBlob</w:t>
@@ -18713,7 +19326,7 @@
       <w:r>
         <w:t>Diagram</w:t>
       </w:r>
-      <w:bookmarkEnd w:id="34"/>
+      <w:bookmarkEnd w:id="37"/>
     </w:p>
     <w:p/>
     <w:p>
@@ -23128,7 +23741,7 @@
 <file path=customXml/item1.xml><?xml version="1.0" encoding="utf-8"?>
 <CoverPageProperties xmlns="http://schemas.microsoft.com/office/2006/coverPageProps">
   <PublishDate>2018-01-24T00:00:00</PublishDate>
-  <Abstract>Document version: 2.1</Abstract>
+  <Abstract>Document version: 2.2</Abstract>
   <CompanyAddress/>
   <CompanyPhone/>
   <CompanyFax/>
@@ -23137,6 +23750,18 @@
 </file>
 
 <file path=customXml/item2.xml><?xml version="1.0" encoding="utf-8"?>
+<p:properties xmlns:p="http://schemas.microsoft.com/office/2006/metadata/properties" xmlns:xsi="http://www.w3.org/2001/XMLSchema-instance">
+  <documentManagement>
+    <_dlc_DocId xmlns="bebfb516-47c3-42bf-8695-c627e02fd07c">RP5EP2USD5DN-418-13</_dlc_DocId>
+    <_dlc_DocIdUrl xmlns="bebfb516-47c3-42bf-8695-c627e02fd07c">
+      <Url>https://sp.ncbi.nlm.nih.gov/IEB/ISS/_layouts/15/DocIdRedir.aspx?ID=RP5EP2USD5DN-418-13</Url>
+      <Description>RP5EP2USD5DN-418-13</Description>
+    </_dlc_DocIdUrl>
+  </documentManagement>
+</p:properties>
+</file>
+
+<file path=customXml/item3.xml><?xml version="1.0" encoding="utf-8"?>
 <ct:contentTypeSchema xmlns:ct="http://schemas.microsoft.com/office/2006/metadata/contentType" xmlns:ma="http://schemas.microsoft.com/office/2006/metadata/properties/metaAttributes" ct:_="" ma:_="" ma:contentTypeName="Document" ma:contentTypeID="0x010100804F0F871C92454BA582842CD3B861CB" ma:contentTypeVersion="1" ma:contentTypeDescription="Create a new document." ma:contentTypeScope="" ma:versionID="17108c8fb818525b19f04f03124d2db9">
   <xsd:schema xmlns:xsd="http://www.w3.org/2001/XMLSchema" xmlns:xs="http://www.w3.org/2001/XMLSchema" xmlns:p="http://schemas.microsoft.com/office/2006/metadata/properties" xmlns:ns2="bebfb516-47c3-42bf-8695-c627e02fd07c" targetNamespace="http://schemas.microsoft.com/office/2006/metadata/properties" ma:root="true" ma:fieldsID="1c56c5b5f1ead94acc500394bce569b3" ns2:_="">
     <xsd:import namespace="bebfb516-47c3-42bf-8695-c627e02fd07c"/>
@@ -23281,28 +23906,7 @@
 </ct:contentTypeSchema>
 </file>
 
-<file path=customXml/item3.xml><?xml version="1.0" encoding="utf-8"?>
-<p:properties xmlns:p="http://schemas.microsoft.com/office/2006/metadata/properties" xmlns:xsi="http://www.w3.org/2001/XMLSchema-instance">
-  <documentManagement>
-    <_dlc_DocId xmlns="bebfb516-47c3-42bf-8695-c627e02fd07c">RP5EP2USD5DN-418-13</_dlc_DocId>
-    <_dlc_DocIdUrl xmlns="bebfb516-47c3-42bf-8695-c627e02fd07c">
-      <Url>https://sp.ncbi.nlm.nih.gov/IEB/ISS/_layouts/15/DocIdRedir.aspx?ID=RP5EP2USD5DN-418-13</Url>
-      <Description>RP5EP2USD5DN-418-13</Description>
-    </_dlc_DocIdUrl>
-  </documentManagement>
-</p:properties>
-</file>
-
 <file path=customXml/item4.xml><?xml version="1.0" encoding="utf-8"?>
-<?mso-contentType ?>
-<FormTemplates xmlns="http://schemas.microsoft.com/sharepoint/v3/contenttype/forms">
-  <Display>DocumentLibraryForm</Display>
-  <Edit>DocumentLibraryForm</Edit>
-  <New>DocumentLibraryForm</New>
-</FormTemplates>
-</file>
-
-<file path=customXml/item5.xml><?xml version="1.0" encoding="utf-8"?>
 <?mso-contentType ?>
 <spe:Receivers xmlns:spe="http://schemas.microsoft.com/sharepoint/events">
   <Receiver>
@@ -23352,6 +23956,15 @@
 </spe:Receivers>
 </file>
 
+<file path=customXml/item5.xml><?xml version="1.0" encoding="utf-8"?>
+<?mso-contentType ?>
+<FormTemplates xmlns="http://schemas.microsoft.com/sharepoint/v3/contenttype/forms">
+  <Display>DocumentLibraryForm</Display>
+  <Edit>DocumentLibraryForm</Edit>
+  <New>DocumentLibraryForm</New>
+</FormTemplates>
+</file>
+
 <file path=customXml/item6.xml><?xml version="1.0" encoding="utf-8"?>
 <b:Sources xmlns:b="http://schemas.openxmlformats.org/officeDocument/2006/bibliography" xmlns="http://schemas.openxmlformats.org/officeDocument/2006/bibliography" SelectedStyle="\APA.XSL" StyleName="APA"/>
 </file>
@@ -23365,6 +23978,22 @@
 </file>
 
 <file path=customXml/itemProps2.xml><?xml version="1.0" encoding="utf-8"?>
+<ds:datastoreItem xmlns:ds="http://schemas.openxmlformats.org/officeDocument/2006/customXml" ds:itemID="{AED05E43-12FF-4C22-A572-6E3D13391423}">
+  <ds:schemaRefs>
+    <ds:schemaRef ds:uri="http://purl.org/dc/elements/1.1/"/>
+    <ds:schemaRef ds:uri="http://schemas.microsoft.com/office/2006/metadata/properties"/>
+    <ds:schemaRef ds:uri="bebfb516-47c3-42bf-8695-c627e02fd07c"/>
+    <ds:schemaRef ds:uri="http://purl.org/dc/terms/"/>
+    <ds:schemaRef ds:uri="http://schemas.openxmlformats.org/package/2006/metadata/core-properties"/>
+    <ds:schemaRef ds:uri="http://purl.org/dc/dcmitype/"/>
+    <ds:schemaRef ds:uri="http://schemas.microsoft.com/office/2006/documentManagement/types"/>
+    <ds:schemaRef ds:uri="http://schemas.microsoft.com/office/infopath/2007/PartnerControls"/>
+    <ds:schemaRef ds:uri="http://www.w3.org/XML/1998/namespace"/>
+  </ds:schemaRefs>
+</ds:datastoreItem>
+</file>
+
+<file path=customXml/itemProps3.xml><?xml version="1.0" encoding="utf-8"?>
 <ds:datastoreItem xmlns:ds="http://schemas.openxmlformats.org/officeDocument/2006/customXml" ds:itemID="{AA0E1C7F-2557-4EEC-A922-A4F9B8592289}">
   <ds:schemaRefs>
     <ds:schemaRef ds:uri="http://schemas.microsoft.com/office/2006/metadata/contentType"/>
@@ -23382,23 +24011,15 @@
 </ds:datastoreItem>
 </file>
 
-<file path=customXml/itemProps3.xml><?xml version="1.0" encoding="utf-8"?>
-<ds:datastoreItem xmlns:ds="http://schemas.openxmlformats.org/officeDocument/2006/customXml" ds:itemID="{AED05E43-12FF-4C22-A572-6E3D13391423}">
+<file path=customXml/itemProps4.xml><?xml version="1.0" encoding="utf-8"?>
+<ds:datastoreItem xmlns:ds="http://schemas.openxmlformats.org/officeDocument/2006/customXml" ds:itemID="{4BDF85BA-E69F-4D6A-AE92-E7CF998321DD}">
   <ds:schemaRefs>
-    <ds:schemaRef ds:uri="http://purl.org/dc/elements/1.1/"/>
-    <ds:schemaRef ds:uri="http://schemas.microsoft.com/office/2006/metadata/properties"/>
-    <ds:schemaRef ds:uri="bebfb516-47c3-42bf-8695-c627e02fd07c"/>
-    <ds:schemaRef ds:uri="http://purl.org/dc/terms/"/>
-    <ds:schemaRef ds:uri="http://schemas.openxmlformats.org/package/2006/metadata/core-properties"/>
-    <ds:schemaRef ds:uri="http://purl.org/dc/dcmitype/"/>
-    <ds:schemaRef ds:uri="http://schemas.microsoft.com/office/2006/documentManagement/types"/>
-    <ds:schemaRef ds:uri="http://schemas.microsoft.com/office/infopath/2007/PartnerControls"/>
-    <ds:schemaRef ds:uri="http://www.w3.org/XML/1998/namespace"/>
+    <ds:schemaRef ds:uri="http://schemas.microsoft.com/sharepoint/events"/>
   </ds:schemaRefs>
 </ds:datastoreItem>
 </file>
 
-<file path=customXml/itemProps4.xml><?xml version="1.0" encoding="utf-8"?>
+<file path=customXml/itemProps5.xml><?xml version="1.0" encoding="utf-8"?>
 <ds:datastoreItem xmlns:ds="http://schemas.openxmlformats.org/officeDocument/2006/customXml" ds:itemID="{910EA325-BFD3-40A7-B49F-A40A5596D5CE}">
   <ds:schemaRefs>
     <ds:schemaRef ds:uri="http://schemas.microsoft.com/sharepoint/v3/contenttype/forms"/>
@@ -23406,16 +24027,8 @@
 </ds:datastoreItem>
 </file>
 
-<file path=customXml/itemProps5.xml><?xml version="1.0" encoding="utf-8"?>
-<ds:datastoreItem xmlns:ds="http://schemas.openxmlformats.org/officeDocument/2006/customXml" ds:itemID="{4BDF85BA-E69F-4D6A-AE92-E7CF998321DD}">
-  <ds:schemaRefs>
-    <ds:schemaRef ds:uri="http://schemas.microsoft.com/sharepoint/events"/>
-  </ds:schemaRefs>
-</ds:datastoreItem>
-</file>
-
 <file path=customXml/itemProps6.xml><?xml version="1.0" encoding="utf-8"?>
-<ds:datastoreItem xmlns:ds="http://schemas.openxmlformats.org/officeDocument/2006/customXml" ds:itemID="{88B81865-7C89-4573-BECE-40F8AFE3D030}">
+<ds:datastoreItem xmlns:ds="http://schemas.openxmlformats.org/officeDocument/2006/customXml" ds:itemID="{7CB4E684-F8AE-4D4B-AF7F-DCCFF873B00C}">
   <ds:schemaRefs>
     <ds:schemaRef ds:uri="http://schemas.openxmlformats.org/officeDocument/2006/bibliography"/>
   </ds:schemaRefs>

</xml_diff>

<commit_message>
Updating documentation for PSG 1.8.0. JIRA: CXX-10728
</commit_message>
<xml_diff>
--- a/misc/PSG Server.docx
+++ b/misc/PSG Server.docx
@@ -299,14 +299,7 @@
                         <w:b/>
                         <w:bCs/>
                       </w:rPr>
-                      <w:t xml:space="preserve">Creation Date: </w:t>
-                    </w:r>
-                    <w:r>
-                      <w:rPr>
-                        <w:b/>
-                        <w:bCs/>
-                      </w:rPr>
-                      <w:t>1/24/2018</w:t>
+                      <w:t>Creation date: 1/24/2018</w:t>
                     </w:r>
                   </w:p>
                 </w:tc>
@@ -349,7 +342,7 @@
                       <w:t>2.</w:t>
                     </w:r>
                     <w:r>
-                      <w:t>3</w:t>
+                      <w:t>4</w:t>
                     </w:r>
                   </w:p>
                 </w:tc>
@@ -1189,6 +1182,48 @@
           </w:p>
         </w:tc>
       </w:tr>
+      <w:tr>
+        <w:tc>
+          <w:tcPr>
+            <w:tcW w:w="1001" w:type="dxa"/>
+          </w:tcPr>
+          <w:p>
+            <w:r>
+              <w:t>2.4</w:t>
+            </w:r>
+          </w:p>
+        </w:tc>
+        <w:tc>
+          <w:tcPr>
+            <w:tcW w:w="1678" w:type="dxa"/>
+          </w:tcPr>
+          <w:p>
+            <w:r>
+              <w:t>Oct 9, 2019</w:t>
+            </w:r>
+          </w:p>
+        </w:tc>
+        <w:tc>
+          <w:tcPr>
+            <w:tcW w:w="2182" w:type="dxa"/>
+          </w:tcPr>
+          <w:p>
+            <w:r>
+              <w:t>Sergey Satskiy</w:t>
+            </w:r>
+          </w:p>
+        </w:tc>
+        <w:tc>
+          <w:tcPr>
+            <w:tcW w:w="4489" w:type="dxa"/>
+          </w:tcPr>
+          <w:p>
+            <w:r>
+              <w:t>Updates for PSG 1.8.0</w:t>
+            </w:r>
+          </w:p>
+        </w:tc>
+      </w:tr>
     </w:tbl>
     <w:p/>
     <w:p>
@@ -2123,7 +2158,7 @@
                 <w:noProof/>
                 <w:webHidden/>
               </w:rPr>
-              <w:t>19</w:t>
+              <w:t>20</w:t>
             </w:r>
             <w:r>
               <w:rPr>
@@ -2330,7 +2365,7 @@
                 <w:noProof/>
                 <w:webHidden/>
               </w:rPr>
-              <w:t>25</w:t>
+              <w:t>26</w:t>
             </w:r>
             <w:r>
               <w:rPr>
@@ -2468,7 +2503,7 @@
                 <w:noProof/>
                 <w:webHidden/>
               </w:rPr>
-              <w:t>26</w:t>
+              <w:t>27</w:t>
             </w:r>
             <w:r>
               <w:rPr>
@@ -3503,7 +3538,7 @@
                 <w:noProof/>
                 <w:webHidden/>
               </w:rPr>
-              <w:t>32</w:t>
+              <w:t>33</w:t>
             </w:r>
             <w:r>
               <w:rPr>
@@ -4071,12 +4106,7 @@
         <w:t>s</w:t>
       </w:r>
       <w:r>
-        <w:t xml:space="preserve"> all the settings </w:t>
-      </w:r>
-      <w:bookmarkStart w:id="1" w:name="_GoBack"/>
-      <w:bookmarkEnd w:id="1"/>
-      <w:r>
-        <w:t>from a configuration file</w:t>
+        <w:t xml:space="preserve"> all the settings from a configuration file</w:t>
       </w:r>
       <w:r>
         <w:t xml:space="preserve"> only</w:t>
@@ -4213,12 +4243,12 @@
       <w:pPr>
         <w:pStyle w:val="Heading1"/>
       </w:pPr>
-      <w:bookmarkStart w:id="2" w:name="_Toc16167824"/>
+      <w:bookmarkStart w:id="1" w:name="_Toc16167824"/>
       <w:r>
         <w:lastRenderedPageBreak/>
         <w:t>Overview</w:t>
       </w:r>
-      <w:bookmarkEnd w:id="2"/>
+      <w:bookmarkEnd w:id="1"/>
     </w:p>
     <w:p/>
     <w:p>
@@ -4265,7 +4295,7 @@
           <v:shape id="_x0000_i1025" type="#_x0000_t75" style="width:467.25pt;height:232.5pt" o:ole="">
             <v:imagedata r:id="rId11" o:title=""/>
           </v:shape>
-          <o:OLEObject Type="Embed" ProgID="Visio.Drawing.15" ShapeID="_x0000_i1025" DrawAspect="Content" ObjectID="_1626783328" r:id="rId12"/>
+          <o:OLEObject Type="Embed" ProgID="Visio.Drawing.15" ShapeID="_x0000_i1025" DrawAspect="Content" ObjectID="_1632140645" r:id="rId12"/>
         </w:object>
       </w:r>
     </w:p>
@@ -4468,93 +4498,93 @@
       <w:pPr>
         <w:pStyle w:val="Heading1"/>
       </w:pPr>
-      <w:bookmarkStart w:id="3" w:name="_Toc16167825"/>
+      <w:bookmarkStart w:id="2" w:name="_Toc16167825"/>
       <w:r>
         <w:lastRenderedPageBreak/>
         <w:t>Communication Protocol</w:t>
       </w:r>
+      <w:bookmarkEnd w:id="2"/>
+    </w:p>
+    <w:p/>
+    <w:p>
+      <w:r>
+        <w:t xml:space="preserve">The communication with the server is provided over </w:t>
+      </w:r>
+      <w:r>
+        <w:t xml:space="preserve">HTTP 1.1 or </w:t>
+      </w:r>
+      <w:r>
+        <w:t>HTTP/2</w:t>
+      </w:r>
+      <w:r>
+        <w:t xml:space="preserve"> protocols</w:t>
+      </w:r>
+      <w:r>
+        <w:t>.</w:t>
+      </w:r>
+    </w:p>
+    <w:p>
+      <w:r>
+        <w:t xml:space="preserve">The requests are standard </w:t>
+      </w:r>
+      <w:proofErr w:type="gramStart"/>
+      <w:r>
+        <w:t>URLs</w:t>
+      </w:r>
+      <w:proofErr w:type="gramEnd"/>
+      <w:r>
+        <w:t xml:space="preserve"> so the server extracts the parameters in a standard way.</w:t>
+      </w:r>
+    </w:p>
+    <w:p>
+      <w:pPr>
+        <w:jc w:val="both"/>
+      </w:pPr>
+      <w:r>
+        <w:t xml:space="preserve">The </w:t>
+      </w:r>
+      <w:proofErr w:type="spellStart"/>
+      <w:r>
+        <w:t>responces</w:t>
+      </w:r>
+      <w:proofErr w:type="spellEnd"/>
+      <w:r>
+        <w:t xml:space="preserve"> </w:t>
+      </w:r>
+      <w:r>
+        <w:t xml:space="preserve">are standard HTTP 1.1 or HTTP/2 replies however in some cases the reply body introduces a </w:t>
+      </w:r>
+      <w:proofErr w:type="gramStart"/>
+      <w:r>
+        <w:t>higher level</w:t>
+      </w:r>
+      <w:proofErr w:type="gramEnd"/>
+      <w:r>
+        <w:t xml:space="preserve"> structure which is called PSG protocol. The PSG protocol is comprised out of reply chunks and possibly some data. Whether or not a PSG protocol appears in the reply will be described in the individual </w:t>
+      </w:r>
+      <w:proofErr w:type="gramStart"/>
+      <w:r>
+        <w:t>requests</w:t>
+      </w:r>
+      <w:proofErr w:type="gramEnd"/>
+      <w:r>
+        <w:t xml:space="preserve"> sections.</w:t>
+      </w:r>
+    </w:p>
+    <w:p>
+      <w:pPr>
+        <w:jc w:val="both"/>
+      </w:pPr>
+    </w:p>
+    <w:p>
+      <w:pPr>
+        <w:pStyle w:val="Heading2"/>
+      </w:pPr>
+      <w:bookmarkStart w:id="3" w:name="_Toc16167826"/>
+      <w:r>
+        <w:t>PSG Protocol</w:t>
+      </w:r>
       <w:bookmarkEnd w:id="3"/>
-    </w:p>
-    <w:p/>
-    <w:p>
-      <w:r>
-        <w:t xml:space="preserve">The communication with the server is provided over </w:t>
-      </w:r>
-      <w:r>
-        <w:t xml:space="preserve">HTTP 1.1 or </w:t>
-      </w:r>
-      <w:r>
-        <w:t>HTTP/2</w:t>
-      </w:r>
-      <w:r>
-        <w:t xml:space="preserve"> protocols</w:t>
-      </w:r>
-      <w:r>
-        <w:t>.</w:t>
-      </w:r>
-    </w:p>
-    <w:p>
-      <w:r>
-        <w:t xml:space="preserve">The requests are standard </w:t>
-      </w:r>
-      <w:proofErr w:type="gramStart"/>
-      <w:r>
-        <w:t>URLs</w:t>
-      </w:r>
-      <w:proofErr w:type="gramEnd"/>
-      <w:r>
-        <w:t xml:space="preserve"> so the server extracts the parameters in a standard way.</w:t>
-      </w:r>
-    </w:p>
-    <w:p>
-      <w:pPr>
-        <w:jc w:val="both"/>
-      </w:pPr>
-      <w:r>
-        <w:t xml:space="preserve">The </w:t>
-      </w:r>
-      <w:proofErr w:type="spellStart"/>
-      <w:r>
-        <w:t>responces</w:t>
-      </w:r>
-      <w:proofErr w:type="spellEnd"/>
-      <w:r>
-        <w:t xml:space="preserve"> </w:t>
-      </w:r>
-      <w:r>
-        <w:t xml:space="preserve">are standard HTTP 1.1 or HTTP/2 replies however in some cases the reply body introduces a </w:t>
-      </w:r>
-      <w:proofErr w:type="gramStart"/>
-      <w:r>
-        <w:t>higher level</w:t>
-      </w:r>
-      <w:proofErr w:type="gramEnd"/>
-      <w:r>
-        <w:t xml:space="preserve"> structure which is called PSG protocol. The PSG protocol is comprised out of reply chunks and possibly some data. Whether or not a PSG protocol appears in the reply will be described in the individual </w:t>
-      </w:r>
-      <w:proofErr w:type="gramStart"/>
-      <w:r>
-        <w:t>requests</w:t>
-      </w:r>
-      <w:proofErr w:type="gramEnd"/>
-      <w:r>
-        <w:t xml:space="preserve"> sections.</w:t>
-      </w:r>
-    </w:p>
-    <w:p>
-      <w:pPr>
-        <w:jc w:val="both"/>
-      </w:pPr>
-    </w:p>
-    <w:p>
-      <w:pPr>
-        <w:pStyle w:val="Heading2"/>
-      </w:pPr>
-      <w:bookmarkStart w:id="4" w:name="_Toc16167826"/>
-      <w:r>
-        <w:t>PSG Protocol</w:t>
-      </w:r>
-      <w:bookmarkEnd w:id="4"/>
     </w:p>
     <w:p/>
     <w:p>
@@ -5830,11 +5860,11 @@
       <w:pPr>
         <w:pStyle w:val="Heading1"/>
       </w:pPr>
-      <w:bookmarkStart w:id="5" w:name="_Toc16167827"/>
+      <w:bookmarkStart w:id="4" w:name="_Toc16167827"/>
       <w:r>
         <w:t>Exclude Blob Cache</w:t>
       </w:r>
-      <w:bookmarkEnd w:id="5"/>
+      <w:bookmarkEnd w:id="4"/>
     </w:p>
     <w:p>
       <w:pPr>
@@ -6092,12 +6122,12 @@
       <w:pPr>
         <w:pStyle w:val="Heading1"/>
       </w:pPr>
-      <w:bookmarkStart w:id="6" w:name="_Toc16167828"/>
+      <w:bookmarkStart w:id="5" w:name="_Toc16167828"/>
       <w:r>
         <w:lastRenderedPageBreak/>
         <w:t>Requests</w:t>
       </w:r>
-      <w:bookmarkEnd w:id="6"/>
+      <w:bookmarkEnd w:id="5"/>
     </w:p>
     <w:p/>
     <w:p>
@@ -6186,7 +6216,7 @@
       <w:pPr>
         <w:pStyle w:val="Heading2"/>
       </w:pPr>
-      <w:bookmarkStart w:id="7" w:name="_Toc16167829"/>
+      <w:bookmarkStart w:id="6" w:name="_Toc16167829"/>
       <w:r>
         <w:t>ID/</w:t>
       </w:r>
@@ -6201,7 +6231,7 @@
       <w:r>
         <w:t xml:space="preserve"> Request</w:t>
       </w:r>
-      <w:bookmarkEnd w:id="7"/>
+      <w:bookmarkEnd w:id="6"/>
     </w:p>
     <w:p/>
     <w:p>
@@ -6861,7 +6891,7 @@
       <w:pPr>
         <w:pStyle w:val="Heading2"/>
       </w:pPr>
-      <w:bookmarkStart w:id="8" w:name="_Toc16167830"/>
+      <w:bookmarkStart w:id="7" w:name="_Toc16167830"/>
       <w:r>
         <w:t>ID/</w:t>
       </w:r>
@@ -6877,7 +6907,7 @@
       <w:r>
         <w:t>equest</w:t>
       </w:r>
-      <w:bookmarkEnd w:id="8"/>
+      <w:bookmarkEnd w:id="7"/>
     </w:p>
     <w:p/>
     <w:p>
@@ -6922,7 +6952,7 @@
       <w:tr>
         <w:tc>
           <w:tcPr>
-            <w:tcW w:w="2875" w:type="dxa"/>
+            <w:tcW w:w="2887" w:type="dxa"/>
           </w:tcPr>
           <w:p>
             <w:pPr>
@@ -6935,7 +6965,7 @@
         </w:tc>
         <w:tc>
           <w:tcPr>
-            <w:tcW w:w="6475" w:type="dxa"/>
+            <w:tcW w:w="6463" w:type="dxa"/>
           </w:tcPr>
           <w:p>
             <w:pPr>
@@ -6950,7 +6980,7 @@
       <w:tr>
         <w:tc>
           <w:tcPr>
-            <w:tcW w:w="2875" w:type="dxa"/>
+            <w:tcW w:w="2887" w:type="dxa"/>
             <w:shd w:val="clear" w:color="auto" w:fill="F2DBDB" w:themeFill="accent2" w:themeFillTint="33"/>
           </w:tcPr>
           <w:p>
@@ -6974,7 +7004,7 @@
         </w:tc>
         <w:tc>
           <w:tcPr>
-            <w:tcW w:w="6475" w:type="dxa"/>
+            <w:tcW w:w="6463" w:type="dxa"/>
             <w:shd w:val="clear" w:color="auto" w:fill="F2DBDB" w:themeFill="accent2" w:themeFillTint="33"/>
           </w:tcPr>
           <w:p>
@@ -7000,7 +7030,7 @@
       <w:tr>
         <w:tc>
           <w:tcPr>
-            <w:tcW w:w="2875" w:type="dxa"/>
+            <w:tcW w:w="2887" w:type="dxa"/>
           </w:tcPr>
           <w:p>
             <w:proofErr w:type="spellStart"/>
@@ -7023,7 +7053,7 @@
         </w:tc>
         <w:tc>
           <w:tcPr>
-            <w:tcW w:w="6475" w:type="dxa"/>
+            <w:tcW w:w="6463" w:type="dxa"/>
           </w:tcPr>
           <w:p>
             <w:proofErr w:type="spellStart"/>
@@ -7045,7 +7075,7 @@
       <w:tr>
         <w:tc>
           <w:tcPr>
-            <w:tcW w:w="2875" w:type="dxa"/>
+            <w:tcW w:w="2887" w:type="dxa"/>
           </w:tcPr>
           <w:p>
             <w:proofErr w:type="spellStart"/>
@@ -7060,7 +7090,7 @@
         </w:tc>
         <w:tc>
           <w:tcPr>
-            <w:tcW w:w="6475" w:type="dxa"/>
+            <w:tcW w:w="6463" w:type="dxa"/>
           </w:tcPr>
           <w:p>
             <w:r>
@@ -7136,7 +7166,7 @@
       <w:tr>
         <w:tc>
           <w:tcPr>
-            <w:tcW w:w="2875" w:type="dxa"/>
+            <w:tcW w:w="2887" w:type="dxa"/>
           </w:tcPr>
           <w:p>
             <w:proofErr w:type="spellStart"/>
@@ -7160,7 +7190,7 @@
         </w:tc>
         <w:tc>
           <w:tcPr>
-            <w:tcW w:w="6475" w:type="dxa"/>
+            <w:tcW w:w="6463" w:type="dxa"/>
           </w:tcPr>
           <w:p>
             <w:r>
@@ -7402,7 +7432,7 @@
       <w:tr>
         <w:tc>
           <w:tcPr>
-            <w:tcW w:w="2875" w:type="dxa"/>
+            <w:tcW w:w="2887" w:type="dxa"/>
           </w:tcPr>
           <w:p>
             <w:proofErr w:type="spellStart"/>
@@ -7425,7 +7455,7 @@
         </w:tc>
         <w:tc>
           <w:tcPr>
-            <w:tcW w:w="6475" w:type="dxa"/>
+            <w:tcW w:w="6463" w:type="dxa"/>
           </w:tcPr>
           <w:p>
             <w:r>
@@ -7482,7 +7512,7 @@
       <w:tr>
         <w:tc>
           <w:tcPr>
-            <w:tcW w:w="2875" w:type="dxa"/>
+            <w:tcW w:w="2887" w:type="dxa"/>
           </w:tcPr>
           <w:p>
             <w:proofErr w:type="spellStart"/>
@@ -7505,7 +7535,7 @@
         </w:tc>
         <w:tc>
           <w:tcPr>
-            <w:tcW w:w="6475" w:type="dxa"/>
+            <w:tcW w:w="6463" w:type="dxa"/>
           </w:tcPr>
           <w:p>
             <w:r>
@@ -7531,6 +7561,172 @@
           <w:p>
             <w:r>
               <w:t>Optional parameter.</w:t>
+            </w:r>
+          </w:p>
+        </w:tc>
+      </w:tr>
+      <w:tr>
+        <w:tc>
+          <w:tcPr>
+            <w:tcW w:w="2887" w:type="dxa"/>
+          </w:tcPr>
+          <w:p>
+            <w:proofErr w:type="spellStart"/>
+            <w:r>
+              <w:t>acc_substitution</w:t>
+            </w:r>
+            <w:proofErr w:type="spellEnd"/>
+            <w:r>
+              <w:t>=&lt;policy&gt;</w:t>
+            </w:r>
+          </w:p>
+        </w:tc>
+        <w:tc>
+          <w:tcPr>
+            <w:tcW w:w="6463" w:type="dxa"/>
+          </w:tcPr>
+          <w:p>
+            <w:r>
+              <w:t xml:space="preserve">The option controls how the </w:t>
+            </w:r>
+            <w:proofErr w:type="spellStart"/>
+            <w:r>
+              <w:t>bioseq</w:t>
+            </w:r>
+            <w:proofErr w:type="spellEnd"/>
+            <w:r>
+              <w:t xml:space="preserve"> info </w:t>
+            </w:r>
+            <w:r>
+              <w:t>accession substation is done.</w:t>
+            </w:r>
+          </w:p>
+          <w:p>
+            <w:r>
+              <w:t>The supported policy values are:</w:t>
+            </w:r>
+          </w:p>
+          <w:p>
+            <w:pPr>
+              <w:pStyle w:val="ListParagraph"/>
+              <w:numPr>
+                <w:ilvl w:val="0"/>
+                <w:numId w:val="28"/>
+              </w:numPr>
+            </w:pPr>
+            <w:r>
+              <w:t>default</w:t>
+            </w:r>
+            <w:r>
+              <w:t xml:space="preserve">: substitute if </w:t>
+            </w:r>
+            <w:r>
+              <w:t xml:space="preserve">version value (version &lt;= 0) or </w:t>
+            </w:r>
+            <w:proofErr w:type="spellStart"/>
+            <w:r>
+              <w:t>seq_id_type</w:t>
+            </w:r>
+            <w:proofErr w:type="spellEnd"/>
+            <w:r>
+              <w:t xml:space="preserve"> </w:t>
+            </w:r>
+            <w:r>
+              <w:t>is</w:t>
+            </w:r>
+            <w:r>
+              <w:t xml:space="preserve"> </w:t>
+            </w:r>
+            <w:proofErr w:type="gramStart"/>
+            <w:r>
+              <w:t>Gi(</w:t>
+            </w:r>
+            <w:proofErr w:type="gramEnd"/>
+            <w:r>
+              <w:t>12</w:t>
+            </w:r>
+            <w:r>
+              <w:t>)</w:t>
+            </w:r>
+          </w:p>
+          <w:p>
+            <w:pPr>
+              <w:pStyle w:val="ListParagraph"/>
+              <w:numPr>
+                <w:ilvl w:val="0"/>
+                <w:numId w:val="28"/>
+              </w:numPr>
+            </w:pPr>
+            <w:r>
+              <w:t>limited</w:t>
+            </w:r>
+            <w:r>
+              <w:t>: s</w:t>
+            </w:r>
+            <w:r>
+              <w:t xml:space="preserve">ubstitute only if the resolved record's </w:t>
+            </w:r>
+            <w:proofErr w:type="spellStart"/>
+            <w:r>
+              <w:t>seq_id_type</w:t>
+            </w:r>
+            <w:proofErr w:type="spellEnd"/>
+            <w:r>
+              <w:t xml:space="preserve"> is </w:t>
+            </w:r>
+            <w:proofErr w:type="gramStart"/>
+            <w:r>
+              <w:t>GI(</w:t>
+            </w:r>
+            <w:proofErr w:type="gramEnd"/>
+            <w:r>
+              <w:t>12)</w:t>
+            </w:r>
+          </w:p>
+          <w:p>
+            <w:pPr>
+              <w:pStyle w:val="ListParagraph"/>
+              <w:numPr>
+                <w:ilvl w:val="0"/>
+                <w:numId w:val="28"/>
+              </w:numPr>
+            </w:pPr>
+            <w:r>
+              <w:t>never</w:t>
+            </w:r>
+            <w:r>
+              <w:t>: the accession substitution is never done</w:t>
+            </w:r>
+          </w:p>
+          <w:p>
+            <w:r>
+              <w:t xml:space="preserve">If the substitution is </w:t>
+            </w:r>
+            <w:proofErr w:type="gramStart"/>
+            <w:r>
+              <w:t>needed</w:t>
+            </w:r>
+            <w:proofErr w:type="gramEnd"/>
+            <w:r>
+              <w:t xml:space="preserve"> then the </w:t>
+            </w:r>
+            <w:proofErr w:type="spellStart"/>
+            <w:r>
+              <w:t>seq_ids</w:t>
+            </w:r>
+            <w:proofErr w:type="spellEnd"/>
+            <w:r>
+              <w:t xml:space="preserve"> list is analyzed. If there is one with Gi then it is taken for substitution. Otherwise an arbitrary one is picked.</w:t>
+            </w:r>
+          </w:p>
+          <w:p>
+            <w:r>
+              <w:t>Optional parameter.</w:t>
+            </w:r>
+          </w:p>
+          <w:p>
+            <w:r>
+              <w:t>Note: The parameter is available starting from PSG 1.8.0</w:t>
             </w:r>
           </w:p>
         </w:tc>
@@ -7556,7 +7752,13 @@
       </w:r>
     </w:p>
     <w:p>
-      <w:r>
+      <w:pPr>
+        <w:rPr>
+          <w:lang w:val="ru-RU"/>
+        </w:rPr>
+      </w:pPr>
+      <w:r>
+        <w:lastRenderedPageBreak/>
         <w:t>The HTTP header Content-Length is not set.</w:t>
       </w:r>
     </w:p>
@@ -7576,7 +7778,6 @@
         <w:rPr>
           <w:noProof/>
         </w:rPr>
-        <w:lastRenderedPageBreak/>
         <w:drawing>
           <wp:inline distT="0" distB="0" distL="0" distR="0" wp14:anchorId="7DD0DAE3" wp14:editId="1FBA95DE">
             <wp:extent cx="5943600" cy="1070610"/>
@@ -7645,7 +7846,7 @@
       <w:pPr>
         <w:pStyle w:val="Heading2"/>
       </w:pPr>
-      <w:bookmarkStart w:id="9" w:name="_Toc16167831"/>
+      <w:bookmarkStart w:id="8" w:name="_Toc16167831"/>
       <w:r>
         <w:t>ID/</w:t>
       </w:r>
@@ -7657,7 +7858,7 @@
       <w:r>
         <w:t xml:space="preserve"> Request</w:t>
       </w:r>
-      <w:bookmarkEnd w:id="9"/>
+      <w:bookmarkEnd w:id="8"/>
     </w:p>
     <w:p/>
     <w:p>
@@ -8014,7 +8215,6 @@
     </w:p>
     <w:p>
       <w:r>
-        <w:lastRenderedPageBreak/>
         <w:t>The HTTP 1.1 or HTTP/2 status code is always 200.</w:t>
       </w:r>
     </w:p>
@@ -8071,14 +8271,14 @@
       <w:pPr>
         <w:pStyle w:val="Heading2"/>
       </w:pPr>
-      <w:bookmarkStart w:id="10" w:name="_Toc16167832"/>
+      <w:bookmarkStart w:id="9" w:name="_Toc16167832"/>
       <w:r>
         <w:t>ID/</w:t>
       </w:r>
       <w:r>
         <w:t>resolve Request</w:t>
       </w:r>
-      <w:bookmarkEnd w:id="10"/>
+      <w:bookmarkEnd w:id="9"/>
     </w:p>
     <w:p/>
     <w:p>
@@ -8372,6 +8572,7 @@
           </w:p>
           <w:p>
             <w:r>
+              <w:lastRenderedPageBreak/>
               <w:t xml:space="preserve">By default (no </w:t>
             </w:r>
             <w:proofErr w:type="spellStart"/>
@@ -8407,6 +8608,7 @@
           <w:p>
             <w:proofErr w:type="spellStart"/>
             <w:r>
+              <w:lastRenderedPageBreak/>
               <w:t>fmt</w:t>
             </w:r>
             <w:proofErr w:type="spellEnd"/>
@@ -8508,7 +8710,6 @@
                 </w:tcPr>
                 <w:p>
                   <w:r>
-                    <w:lastRenderedPageBreak/>
                     <w:t>native</w:t>
                   </w:r>
                 </w:p>
@@ -8546,7 +8747,6 @@
           <w:p>
             <w:proofErr w:type="spellStart"/>
             <w:r>
-              <w:lastRenderedPageBreak/>
               <w:t>all_info</w:t>
             </w:r>
             <w:proofErr w:type="spellEnd"/>
@@ -8709,6 +8909,24 @@
               <w:t>&gt;</w:t>
             </w:r>
           </w:p>
+          <w:p>
+            <w:proofErr w:type="spellStart"/>
+            <w:r>
+              <w:t>gi</w:t>
+            </w:r>
+            <w:proofErr w:type="spellEnd"/>
+            <w:r>
+              <w:t>=&lt;</w:t>
+            </w:r>
+            <w:proofErr w:type="spellStart"/>
+            <w:r>
+              <w:t>bool_val</w:t>
+            </w:r>
+            <w:proofErr w:type="spellEnd"/>
+            <w:r>
+              <w:t>&gt;</w:t>
+            </w:r>
+          </w:p>
         </w:tc>
         <w:tc>
           <w:tcPr>
@@ -8783,6 +9001,173 @@
           <w:p>
             <w:r>
               <w:t>The parameters are taken into consideration only if the effective data format is JSON.</w:t>
+            </w:r>
+          </w:p>
+          <w:p>
+            <w:r>
+              <w:t>Note: the ‘</w:t>
+            </w:r>
+            <w:proofErr w:type="spellStart"/>
+            <w:r>
+              <w:t>gi</w:t>
+            </w:r>
+            <w:proofErr w:type="spellEnd"/>
+            <w:r>
+              <w:t>’ flag is available starting from PSG 1.8.0</w:t>
+            </w:r>
+          </w:p>
+        </w:tc>
+      </w:tr>
+      <w:tr>
+        <w:tc>
+          <w:tcPr>
+            <w:tcW w:w="2875" w:type="dxa"/>
+          </w:tcPr>
+          <w:p>
+            <w:proofErr w:type="spellStart"/>
+            <w:r>
+              <w:t>acc_substitution</w:t>
+            </w:r>
+            <w:proofErr w:type="spellEnd"/>
+            <w:r>
+              <w:t>=&lt;policy&gt;</w:t>
+            </w:r>
+          </w:p>
+        </w:tc>
+        <w:tc>
+          <w:tcPr>
+            <w:tcW w:w="6475" w:type="dxa"/>
+          </w:tcPr>
+          <w:p>
+            <w:r>
+              <w:t xml:space="preserve">The option controls how the </w:t>
+            </w:r>
+            <w:proofErr w:type="spellStart"/>
+            <w:r>
+              <w:t>bioseq</w:t>
+            </w:r>
+            <w:proofErr w:type="spellEnd"/>
+            <w:r>
+              <w:t xml:space="preserve"> info accession substation is done.</w:t>
+            </w:r>
+          </w:p>
+          <w:p>
+            <w:r>
+              <w:t>The supported policy values are:</w:t>
+            </w:r>
+          </w:p>
+          <w:p>
+            <w:pPr>
+              <w:pStyle w:val="ListParagraph"/>
+              <w:numPr>
+                <w:ilvl w:val="0"/>
+                <w:numId w:val="28"/>
+              </w:numPr>
+            </w:pPr>
+            <w:r>
+              <w:t xml:space="preserve">default: substitute if </w:t>
+            </w:r>
+            <w:r>
+              <w:t xml:space="preserve">version value (version &lt;= 0) or </w:t>
+            </w:r>
+            <w:proofErr w:type="spellStart"/>
+            <w:r>
+              <w:t>seq_id_type</w:t>
+            </w:r>
+            <w:proofErr w:type="spellEnd"/>
+            <w:r>
+              <w:t xml:space="preserve"> </w:t>
+            </w:r>
+            <w:r>
+              <w:t>is</w:t>
+            </w:r>
+            <w:r>
+              <w:t xml:space="preserve"> </w:t>
+            </w:r>
+            <w:proofErr w:type="gramStart"/>
+            <w:r>
+              <w:t>Gi(</w:t>
+            </w:r>
+            <w:proofErr w:type="gramEnd"/>
+            <w:r>
+              <w:t>12</w:t>
+            </w:r>
+            <w:r>
+              <w:t>)</w:t>
+            </w:r>
+          </w:p>
+          <w:p>
+            <w:pPr>
+              <w:pStyle w:val="ListParagraph"/>
+              <w:numPr>
+                <w:ilvl w:val="0"/>
+                <w:numId w:val="28"/>
+              </w:numPr>
+            </w:pPr>
+            <w:r>
+              <w:t>limited: s</w:t>
+            </w:r>
+            <w:r>
+              <w:t xml:space="preserve">ubstitute only if the resolved record's </w:t>
+            </w:r>
+            <w:proofErr w:type="spellStart"/>
+            <w:r>
+              <w:t>seq_id_type</w:t>
+            </w:r>
+            <w:proofErr w:type="spellEnd"/>
+            <w:r>
+              <w:t xml:space="preserve"> is </w:t>
+            </w:r>
+            <w:proofErr w:type="gramStart"/>
+            <w:r>
+              <w:t>GI(</w:t>
+            </w:r>
+            <w:proofErr w:type="gramEnd"/>
+            <w:r>
+              <w:t>12)</w:t>
+            </w:r>
+          </w:p>
+          <w:p>
+            <w:pPr>
+              <w:pStyle w:val="ListParagraph"/>
+              <w:numPr>
+                <w:ilvl w:val="0"/>
+                <w:numId w:val="28"/>
+              </w:numPr>
+            </w:pPr>
+            <w:r>
+              <w:t>never: the accession substitution is never done</w:t>
+            </w:r>
+          </w:p>
+          <w:p>
+            <w:r>
+              <w:t xml:space="preserve">If the substitution is </w:t>
+            </w:r>
+            <w:proofErr w:type="gramStart"/>
+            <w:r>
+              <w:t>needed</w:t>
+            </w:r>
+            <w:proofErr w:type="gramEnd"/>
+            <w:r>
+              <w:t xml:space="preserve"> then the </w:t>
+            </w:r>
+            <w:proofErr w:type="spellStart"/>
+            <w:r>
+              <w:t>seq_ids</w:t>
+            </w:r>
+            <w:proofErr w:type="spellEnd"/>
+            <w:r>
+              <w:t xml:space="preserve"> list is analyzed. If there is one with Gi then it is taken for substitution. Otherwise an arbitrary one is picked.</w:t>
+            </w:r>
+          </w:p>
+          <w:p>
+            <w:r>
+              <w:t>Optional parameter.</w:t>
+            </w:r>
+          </w:p>
+          <w:p>
+            <w:r>
+              <w:t>Note: The parameter is available starting from PSG 1.8.0</w:t>
             </w:r>
           </w:p>
         </w:tc>
@@ -8854,6 +9239,7 @@
     </w:p>
     <w:p>
       <w:r>
+        <w:lastRenderedPageBreak/>
         <w:t xml:space="preserve">The protobuf format description can be found here: </w:t>
       </w:r>
       <w:hyperlink r:id="rId31" w:history="1">
@@ -8958,7 +9344,7 @@
       <w:pPr>
         <w:pStyle w:val="Heading2"/>
       </w:pPr>
-      <w:bookmarkStart w:id="11" w:name="_Toc16167833"/>
+      <w:bookmarkStart w:id="10" w:name="_Toc16167833"/>
       <w:r>
         <w:t>ID/</w:t>
       </w:r>
@@ -8970,7 +9356,7 @@
       <w:r>
         <w:t xml:space="preserve"> Request</w:t>
       </w:r>
-      <w:bookmarkEnd w:id="11"/>
+      <w:bookmarkEnd w:id="10"/>
     </w:p>
     <w:p/>
     <w:p>
@@ -9269,6 +9655,7 @@
           <w:p/>
           <w:p>
             <w:r>
+              <w:lastRenderedPageBreak/>
               <w:t>Optional parameter.</w:t>
             </w:r>
           </w:p>
@@ -9309,6 +9696,7 @@
           <w:p>
             <w:proofErr w:type="spellStart"/>
             <w:r>
+              <w:lastRenderedPageBreak/>
               <w:t>fmt</w:t>
             </w:r>
             <w:proofErr w:type="spellEnd"/>
@@ -9402,7 +9790,6 @@
         <w:rPr>
           <w:noProof/>
         </w:rPr>
-        <w:lastRenderedPageBreak/>
         <w:drawing>
           <wp:inline distT="0" distB="0" distL="0" distR="0" wp14:anchorId="6ACC75B5" wp14:editId="40CC8F93">
             <wp:extent cx="5553075" cy="1095375"/>
@@ -9474,14 +9861,14 @@
       <w:pPr>
         <w:pStyle w:val="Heading2"/>
       </w:pPr>
-      <w:bookmarkStart w:id="12" w:name="_Toc16167834"/>
+      <w:bookmarkStart w:id="11" w:name="_Toc16167834"/>
       <w:r>
         <w:t>ADMIN/</w:t>
       </w:r>
       <w:r>
         <w:t>config Request</w:t>
       </w:r>
-      <w:bookmarkEnd w:id="12"/>
+      <w:bookmarkEnd w:id="11"/>
     </w:p>
     <w:p/>
     <w:p>
@@ -9536,6 +9923,7 @@
     </w:p>
     <w:p>
       <w:r>
+        <w:lastRenderedPageBreak/>
         <w:t>The content is formed as a JSON dictionary with the following items:</w:t>
       </w:r>
     </w:p>
@@ -9654,14 +10042,14 @@
       <w:pPr>
         <w:pStyle w:val="Heading2"/>
       </w:pPr>
-      <w:bookmarkStart w:id="13" w:name="_Toc16167835"/>
+      <w:bookmarkStart w:id="12" w:name="_Toc16167835"/>
       <w:r>
         <w:t>ADMIN/</w:t>
       </w:r>
       <w:r>
         <w:t>info Request</w:t>
       </w:r>
-      <w:bookmarkEnd w:id="13"/>
+      <w:bookmarkEnd w:id="12"/>
     </w:p>
     <w:p/>
     <w:p>
@@ -9691,7 +10079,6 @@
     <w:p/>
     <w:p>
       <w:r>
-        <w:lastRenderedPageBreak/>
         <w:t>Response:</w:t>
       </w:r>
     </w:p>
@@ -10018,6 +10405,7 @@
           <w:p>
             <w:proofErr w:type="spellStart"/>
             <w:r>
+              <w:lastRenderedPageBreak/>
               <w:t>PhysicalMemory</w:t>
             </w:r>
             <w:proofErr w:type="spellEnd"/>
@@ -10246,6 +10634,335 @@
           </w:p>
           <w:p>
             <w:r>
+              <w:t>In case of an error getting the value from the OS then a string with a fixed value “n/a”.</w:t>
+            </w:r>
+          </w:p>
+        </w:tc>
+      </w:tr>
+      <w:tr>
+        <w:tc>
+          <w:tcPr>
+            <w:tcW w:w="2695" w:type="dxa"/>
+          </w:tcPr>
+          <w:p>
+            <w:proofErr w:type="spellStart"/>
+            <w:r>
+              <w:t>MemoryUsedShared</w:t>
+            </w:r>
+            <w:proofErr w:type="spellEnd"/>
+          </w:p>
+        </w:tc>
+        <w:tc>
+          <w:tcPr>
+            <w:tcW w:w="2070" w:type="dxa"/>
+          </w:tcPr>
+          <w:p>
+            <w:r>
+              <w:t>Integer or string</w:t>
+            </w:r>
+          </w:p>
+        </w:tc>
+        <w:tc>
+          <w:tcPr>
+            <w:tcW w:w="4585" w:type="dxa"/>
+          </w:tcPr>
+          <w:p>
+            <w:r>
+              <w:t xml:space="preserve">If </w:t>
+            </w:r>
+            <w:proofErr w:type="gramStart"/>
+            <w:r>
+              <w:t>succeeded</w:t>
+            </w:r>
+            <w:proofErr w:type="gramEnd"/>
+            <w:r>
+              <w:t xml:space="preserve"> then the number of used shared memory bytes as an integer.</w:t>
+            </w:r>
+          </w:p>
+          <w:p>
+            <w:r>
+              <w:t>In case of an error getting the value from the OS then a string with a fixed value “n/a”.</w:t>
+            </w:r>
+          </w:p>
+        </w:tc>
+      </w:tr>
+      <w:tr>
+        <w:tc>
+          <w:tcPr>
+            <w:tcW w:w="2695" w:type="dxa"/>
+          </w:tcPr>
+          <w:p>
+            <w:proofErr w:type="spellStart"/>
+            <w:r>
+              <w:t>MemoryUsedData</w:t>
+            </w:r>
+            <w:proofErr w:type="spellEnd"/>
+          </w:p>
+        </w:tc>
+        <w:tc>
+          <w:tcPr>
+            <w:tcW w:w="2070" w:type="dxa"/>
+          </w:tcPr>
+          <w:p>
+            <w:r>
+              <w:t>Integer or string</w:t>
+            </w:r>
+          </w:p>
+        </w:tc>
+        <w:tc>
+          <w:tcPr>
+            <w:tcW w:w="4585" w:type="dxa"/>
+          </w:tcPr>
+          <w:p>
+            <w:r>
+              <w:t xml:space="preserve">If </w:t>
+            </w:r>
+            <w:proofErr w:type="gramStart"/>
+            <w:r>
+              <w:t>succeeded</w:t>
+            </w:r>
+            <w:proofErr w:type="gramEnd"/>
+            <w:r>
+              <w:t xml:space="preserve"> then the number of used data memory bytes as an integer.</w:t>
+            </w:r>
+          </w:p>
+          <w:p>
+            <w:r>
+              <w:t>In case of an error getting the value from the OS then a string with a fixed value “n/a”.</w:t>
+            </w:r>
+          </w:p>
+        </w:tc>
+      </w:tr>
+      <w:tr>
+        <w:tc>
+          <w:tcPr>
+            <w:tcW w:w="2695" w:type="dxa"/>
+          </w:tcPr>
+          <w:p>
+            <w:proofErr w:type="spellStart"/>
+            <w:r>
+              <w:t>MemoryUsedStack</w:t>
+            </w:r>
+            <w:proofErr w:type="spellEnd"/>
+          </w:p>
+        </w:tc>
+        <w:tc>
+          <w:tcPr>
+            <w:tcW w:w="2070" w:type="dxa"/>
+          </w:tcPr>
+          <w:p>
+            <w:r>
+              <w:t>Integer or string</w:t>
+            </w:r>
+          </w:p>
+        </w:tc>
+        <w:tc>
+          <w:tcPr>
+            <w:tcW w:w="4585" w:type="dxa"/>
+          </w:tcPr>
+          <w:p>
+            <w:r>
+              <w:t xml:space="preserve">If </w:t>
+            </w:r>
+            <w:proofErr w:type="gramStart"/>
+            <w:r>
+              <w:t>succeeded</w:t>
+            </w:r>
+            <w:proofErr w:type="gramEnd"/>
+            <w:r>
+              <w:t xml:space="preserve"> then the number of used stack memory bytes as an integer.</w:t>
+            </w:r>
+          </w:p>
+          <w:p>
+            <w:r>
+              <w:t>In case of an error getting the value from the OS then a string with a fixed value “n/a”.</w:t>
+            </w:r>
+          </w:p>
+        </w:tc>
+      </w:tr>
+      <w:tr>
+        <w:tc>
+          <w:tcPr>
+            <w:tcW w:w="2695" w:type="dxa"/>
+          </w:tcPr>
+          <w:p>
+            <w:proofErr w:type="spellStart"/>
+            <w:r>
+              <w:t>MemoryUsedText</w:t>
+            </w:r>
+            <w:proofErr w:type="spellEnd"/>
+          </w:p>
+        </w:tc>
+        <w:tc>
+          <w:tcPr>
+            <w:tcW w:w="2070" w:type="dxa"/>
+          </w:tcPr>
+          <w:p>
+            <w:r>
+              <w:t>Integer or string</w:t>
+            </w:r>
+          </w:p>
+        </w:tc>
+        <w:tc>
+          <w:tcPr>
+            <w:tcW w:w="4585" w:type="dxa"/>
+          </w:tcPr>
+          <w:p>
+            <w:r>
+              <w:t xml:space="preserve">If </w:t>
+            </w:r>
+            <w:proofErr w:type="gramStart"/>
+            <w:r>
+              <w:t>succeeded</w:t>
+            </w:r>
+            <w:proofErr w:type="gramEnd"/>
+            <w:r>
+              <w:t xml:space="preserve"> then the number of used text memory bytes as an integer.</w:t>
+            </w:r>
+          </w:p>
+          <w:p>
+            <w:r>
+              <w:t>In case of an error getting the value from the OS then a string with a fixed value “n/a”.</w:t>
+            </w:r>
+          </w:p>
+        </w:tc>
+      </w:tr>
+      <w:tr>
+        <w:tc>
+          <w:tcPr>
+            <w:tcW w:w="2695" w:type="dxa"/>
+          </w:tcPr>
+          <w:p>
+            <w:proofErr w:type="spellStart"/>
+            <w:r>
+              <w:t>MemoryUsedLib</w:t>
+            </w:r>
+            <w:proofErr w:type="spellEnd"/>
+          </w:p>
+        </w:tc>
+        <w:tc>
+          <w:tcPr>
+            <w:tcW w:w="2070" w:type="dxa"/>
+          </w:tcPr>
+          <w:p>
+            <w:r>
+              <w:t>Integer or string</w:t>
+            </w:r>
+          </w:p>
+        </w:tc>
+        <w:tc>
+          <w:tcPr>
+            <w:tcW w:w="4585" w:type="dxa"/>
+          </w:tcPr>
+          <w:p>
+            <w:r>
+              <w:t xml:space="preserve">If </w:t>
+            </w:r>
+            <w:proofErr w:type="gramStart"/>
+            <w:r>
+              <w:t>succeeded</w:t>
+            </w:r>
+            <w:proofErr w:type="gramEnd"/>
+            <w:r>
+              <w:t xml:space="preserve"> then the number of used library memory bytes as an integer.</w:t>
+            </w:r>
+          </w:p>
+          <w:p>
+            <w:r>
+              <w:t>In case of an error getting the value from the OS then a string with a fixed value “n/a”.</w:t>
+            </w:r>
+          </w:p>
+        </w:tc>
+      </w:tr>
+      <w:tr>
+        <w:tc>
+          <w:tcPr>
+            <w:tcW w:w="2695" w:type="dxa"/>
+          </w:tcPr>
+          <w:p>
+            <w:proofErr w:type="spellStart"/>
+            <w:r>
+              <w:t>MemoryUsedSwap</w:t>
+            </w:r>
+            <w:proofErr w:type="spellEnd"/>
+          </w:p>
+        </w:tc>
+        <w:tc>
+          <w:tcPr>
+            <w:tcW w:w="2070" w:type="dxa"/>
+          </w:tcPr>
+          <w:p>
+            <w:r>
+              <w:t>Integer or string</w:t>
+            </w:r>
+          </w:p>
+        </w:tc>
+        <w:tc>
+          <w:tcPr>
+            <w:tcW w:w="4585" w:type="dxa"/>
+          </w:tcPr>
+          <w:p>
+            <w:r>
+              <w:t xml:space="preserve">If </w:t>
+            </w:r>
+            <w:proofErr w:type="gramStart"/>
+            <w:r>
+              <w:t>succeeded</w:t>
+            </w:r>
+            <w:proofErr w:type="gramEnd"/>
+            <w:r>
+              <w:t xml:space="preserve"> then the number of used swap memory bytes as an integer.</w:t>
+            </w:r>
+          </w:p>
+          <w:p>
+            <w:r>
+              <w:t>In case of an error getting the value from the OS then a string with a fixed value “n/a”.</w:t>
+            </w:r>
+          </w:p>
+        </w:tc>
+      </w:tr>
+      <w:tr>
+        <w:tc>
+          <w:tcPr>
+            <w:tcW w:w="2695" w:type="dxa"/>
+          </w:tcPr>
+          <w:p>
+            <w:proofErr w:type="spellStart"/>
+            <w:r>
+              <w:t>ProcFDSoftLimit</w:t>
+            </w:r>
+            <w:proofErr w:type="spellEnd"/>
+          </w:p>
+        </w:tc>
+        <w:tc>
+          <w:tcPr>
+            <w:tcW w:w="2070" w:type="dxa"/>
+          </w:tcPr>
+          <w:p>
+            <w:r>
+              <w:t>Integer or string</w:t>
+            </w:r>
+          </w:p>
+        </w:tc>
+        <w:tc>
+          <w:tcPr>
+            <w:tcW w:w="4585" w:type="dxa"/>
+          </w:tcPr>
+          <w:p>
+            <w:r>
+              <w:t xml:space="preserve">If </w:t>
+            </w:r>
+            <w:proofErr w:type="gramStart"/>
+            <w:r>
+              <w:t>succeeded</w:t>
+            </w:r>
+            <w:proofErr w:type="gramEnd"/>
+            <w:r>
+              <w:t xml:space="preserve"> then the process file descriptor soft limit as an integer.</w:t>
+            </w:r>
+          </w:p>
+          <w:p>
+            <w:r>
               <w:lastRenderedPageBreak/>
               <w:t>In case of an error getting the value from the OS then a string with a fixed value “n/a”.</w:t>
             </w:r>
@@ -10261,7 +10978,7 @@
             <w:proofErr w:type="spellStart"/>
             <w:r>
               <w:lastRenderedPageBreak/>
-              <w:t>MemoryUsedShared</w:t>
+              <w:t>ProcFDHardLimit</w:t>
             </w:r>
             <w:proofErr w:type="spellEnd"/>
           </w:p>
@@ -10290,7 +11007,7 @@
             </w:r>
             <w:proofErr w:type="gramEnd"/>
             <w:r>
-              <w:t xml:space="preserve"> then the number of used shared memory bytes as an integer.</w:t>
+              <w:t xml:space="preserve"> then the process file descriptor hard limit as an integer.</w:t>
             </w:r>
           </w:p>
           <w:p>
@@ -10308,7 +11025,7 @@
           <w:p>
             <w:proofErr w:type="spellStart"/>
             <w:r>
-              <w:t>MemoryUsedData</w:t>
+              <w:t>ProcFDUsed</w:t>
             </w:r>
             <w:proofErr w:type="spellEnd"/>
           </w:p>
@@ -10337,7 +11054,7 @@
             </w:r>
             <w:proofErr w:type="gramEnd"/>
             <w:r>
-              <w:t xml:space="preserve"> then the number of used data memory bytes as an integer.</w:t>
+              <w:t xml:space="preserve"> then the number of used file descriptors as an integer.</w:t>
             </w:r>
           </w:p>
           <w:p>
@@ -10355,7 +11072,7 @@
           <w:p>
             <w:proofErr w:type="spellStart"/>
             <w:r>
-              <w:t>MemoryUsedStack</w:t>
+              <w:t>CPUCount</w:t>
             </w:r>
             <w:proofErr w:type="spellEnd"/>
           </w:p>
@@ -10366,7 +11083,7 @@
           </w:tcPr>
           <w:p>
             <w:r>
-              <w:t>Integer or string</w:t>
+              <w:t>Integer</w:t>
             </w:r>
           </w:p>
         </w:tc>
@@ -10376,20 +11093,7 @@
           </w:tcPr>
           <w:p>
             <w:r>
-              <w:t xml:space="preserve">If </w:t>
-            </w:r>
-            <w:proofErr w:type="gramStart"/>
-            <w:r>
-              <w:t>succeeded</w:t>
-            </w:r>
-            <w:proofErr w:type="gramEnd"/>
-            <w:r>
-              <w:t xml:space="preserve"> then the number of used stack memory bytes as an integer.</w:t>
-            </w:r>
-          </w:p>
-          <w:p>
-            <w:r>
-              <w:t>In case of an error getting the value from the OS then a string with a fixed value “n/a”.</w:t>
+              <w:t>The number of CPUs on the host.</w:t>
             </w:r>
           </w:p>
         </w:tc>
@@ -10402,7 +11106,7 @@
           <w:p>
             <w:proofErr w:type="spellStart"/>
             <w:r>
-              <w:t>MemoryUsedText</w:t>
+              <w:t>ProcThreadCount</w:t>
             </w:r>
             <w:proofErr w:type="spellEnd"/>
           </w:p>
@@ -10431,7 +11135,7 @@
             </w:r>
             <w:proofErr w:type="gramEnd"/>
             <w:r>
-              <w:t xml:space="preserve"> then the number of used text memory bytes as an integer.</w:t>
+              <w:t xml:space="preserve"> then the number of threads the process uses as an integer.</w:t>
             </w:r>
           </w:p>
           <w:p>
@@ -10447,11 +11151,9 @@
             <w:tcW w:w="2695" w:type="dxa"/>
           </w:tcPr>
           <w:p>
-            <w:proofErr w:type="spellStart"/>
-            <w:r>
-              <w:t>MemoryUsedLib</w:t>
-            </w:r>
-            <w:proofErr w:type="spellEnd"/>
+            <w:r>
+              <w:t>Version</w:t>
+            </w:r>
           </w:p>
         </w:tc>
         <w:tc>
@@ -10460,7 +11162,7 @@
           </w:tcPr>
           <w:p>
             <w:r>
-              <w:t>Integer or string</w:t>
+              <w:t>String</w:t>
             </w:r>
           </w:p>
         </w:tc>
@@ -10470,20 +11172,12 @@
           </w:tcPr>
           <w:p>
             <w:r>
-              <w:t xml:space="preserve">If </w:t>
-            </w:r>
-            <w:proofErr w:type="gramStart"/>
-            <w:r>
-              <w:t>succeeded</w:t>
-            </w:r>
-            <w:proofErr w:type="gramEnd"/>
-            <w:r>
-              <w:t xml:space="preserve"> then the number of used library memory bytes as an integer.</w:t>
-            </w:r>
-          </w:p>
-          <w:p>
-            <w:r>
-              <w:t>In case of an error getting the value from the OS then a string with a fixed value “n/a”.</w:t>
+              <w:t>Package version X.Y.Z</w:t>
+            </w:r>
+          </w:p>
+          <w:p>
+            <w:r>
+              <w:t>0.0.0 if built outside of the prepare_release framework.</w:t>
             </w:r>
           </w:p>
         </w:tc>
@@ -10496,7 +11190,7 @@
           <w:p>
             <w:proofErr w:type="spellStart"/>
             <w:r>
-              <w:t>MemoryUsedSwap</w:t>
+              <w:t>BuildDate</w:t>
             </w:r>
             <w:proofErr w:type="spellEnd"/>
           </w:p>
@@ -10507,7 +11201,7 @@
           </w:tcPr>
           <w:p>
             <w:r>
-              <w:t>Integer or string</w:t>
+              <w:t>String</w:t>
             </w:r>
           </w:p>
         </w:tc>
@@ -10517,21 +11211,23 @@
           </w:tcPr>
           <w:p>
             <w:r>
-              <w:t xml:space="preserve">If </w:t>
+              <w:t>Build timestamp. Format:</w:t>
+            </w:r>
+          </w:p>
+          <w:p>
+            <w:r>
+              <w:t xml:space="preserve">MMM DD YYYY </w:t>
+            </w:r>
+            <w:proofErr w:type="spellStart"/>
+            <w:r>
+              <w:t>HH:</w:t>
             </w:r>
             <w:proofErr w:type="gramStart"/>
             <w:r>
-              <w:t>succeeded</w:t>
-            </w:r>
+              <w:t>mm:SS</w:t>
+            </w:r>
+            <w:proofErr w:type="spellEnd"/>
             <w:proofErr w:type="gramEnd"/>
-            <w:r>
-              <w:t xml:space="preserve"> then the number of used swap memory bytes as an integer.</w:t>
-            </w:r>
-          </w:p>
-          <w:p>
-            <w:r>
-              <w:t>In case of an error getting the value from the OS then a string with a fixed value “n/a”.</w:t>
-            </w:r>
           </w:p>
         </w:tc>
       </w:tr>
@@ -10543,316 +11239,6 @@
           <w:p>
             <w:proofErr w:type="spellStart"/>
             <w:r>
-              <w:t>ProcFDSoftLimit</w:t>
-            </w:r>
-            <w:proofErr w:type="spellEnd"/>
-          </w:p>
-        </w:tc>
-        <w:tc>
-          <w:tcPr>
-            <w:tcW w:w="2070" w:type="dxa"/>
-          </w:tcPr>
-          <w:p>
-            <w:r>
-              <w:t>Integer or string</w:t>
-            </w:r>
-          </w:p>
-        </w:tc>
-        <w:tc>
-          <w:tcPr>
-            <w:tcW w:w="4585" w:type="dxa"/>
-          </w:tcPr>
-          <w:p>
-            <w:r>
-              <w:t xml:space="preserve">If </w:t>
-            </w:r>
-            <w:proofErr w:type="gramStart"/>
-            <w:r>
-              <w:t>succeeded</w:t>
-            </w:r>
-            <w:proofErr w:type="gramEnd"/>
-            <w:r>
-              <w:t xml:space="preserve"> then the process file descriptor soft limit as an integer.</w:t>
-            </w:r>
-          </w:p>
-          <w:p>
-            <w:r>
-              <w:t>In case of an error getting the value from the OS then a string with a fixed value “n/a”.</w:t>
-            </w:r>
-          </w:p>
-        </w:tc>
-      </w:tr>
-      <w:tr>
-        <w:tc>
-          <w:tcPr>
-            <w:tcW w:w="2695" w:type="dxa"/>
-          </w:tcPr>
-          <w:p>
-            <w:proofErr w:type="spellStart"/>
-            <w:r>
-              <w:t>ProcFDHardLimit</w:t>
-            </w:r>
-            <w:proofErr w:type="spellEnd"/>
-          </w:p>
-        </w:tc>
-        <w:tc>
-          <w:tcPr>
-            <w:tcW w:w="2070" w:type="dxa"/>
-          </w:tcPr>
-          <w:p>
-            <w:r>
-              <w:t>Integer or string</w:t>
-            </w:r>
-          </w:p>
-        </w:tc>
-        <w:tc>
-          <w:tcPr>
-            <w:tcW w:w="4585" w:type="dxa"/>
-          </w:tcPr>
-          <w:p>
-            <w:r>
-              <w:t xml:space="preserve">If </w:t>
-            </w:r>
-            <w:proofErr w:type="gramStart"/>
-            <w:r>
-              <w:t>succeeded</w:t>
-            </w:r>
-            <w:proofErr w:type="gramEnd"/>
-            <w:r>
-              <w:t xml:space="preserve"> then the process file descriptor hard limit as an integer.</w:t>
-            </w:r>
-          </w:p>
-          <w:p>
-            <w:r>
-              <w:t>In case of an error getting the value from the OS then a string with a fixed value “n/a”.</w:t>
-            </w:r>
-          </w:p>
-        </w:tc>
-      </w:tr>
-      <w:tr>
-        <w:tc>
-          <w:tcPr>
-            <w:tcW w:w="2695" w:type="dxa"/>
-          </w:tcPr>
-          <w:p>
-            <w:proofErr w:type="spellStart"/>
-            <w:r>
-              <w:t>ProcFDUsed</w:t>
-            </w:r>
-            <w:proofErr w:type="spellEnd"/>
-          </w:p>
-        </w:tc>
-        <w:tc>
-          <w:tcPr>
-            <w:tcW w:w="2070" w:type="dxa"/>
-          </w:tcPr>
-          <w:p>
-            <w:r>
-              <w:t>Integer or string</w:t>
-            </w:r>
-          </w:p>
-        </w:tc>
-        <w:tc>
-          <w:tcPr>
-            <w:tcW w:w="4585" w:type="dxa"/>
-          </w:tcPr>
-          <w:p>
-            <w:r>
-              <w:t xml:space="preserve">If </w:t>
-            </w:r>
-            <w:proofErr w:type="gramStart"/>
-            <w:r>
-              <w:t>succeeded</w:t>
-            </w:r>
-            <w:proofErr w:type="gramEnd"/>
-            <w:r>
-              <w:t xml:space="preserve"> then the number of used file descriptors as an integer.</w:t>
-            </w:r>
-          </w:p>
-          <w:p>
-            <w:r>
-              <w:t>In case of an error getting the value from the OS then a string with a fixed value “n/a”.</w:t>
-            </w:r>
-          </w:p>
-        </w:tc>
-      </w:tr>
-      <w:tr>
-        <w:tc>
-          <w:tcPr>
-            <w:tcW w:w="2695" w:type="dxa"/>
-          </w:tcPr>
-          <w:p>
-            <w:proofErr w:type="spellStart"/>
-            <w:r>
-              <w:t>CPUCount</w:t>
-            </w:r>
-            <w:proofErr w:type="spellEnd"/>
-          </w:p>
-        </w:tc>
-        <w:tc>
-          <w:tcPr>
-            <w:tcW w:w="2070" w:type="dxa"/>
-          </w:tcPr>
-          <w:p>
-            <w:r>
-              <w:t>Integer</w:t>
-            </w:r>
-          </w:p>
-        </w:tc>
-        <w:tc>
-          <w:tcPr>
-            <w:tcW w:w="4585" w:type="dxa"/>
-          </w:tcPr>
-          <w:p>
-            <w:r>
-              <w:t>The number of CPUs on the host.</w:t>
-            </w:r>
-          </w:p>
-        </w:tc>
-      </w:tr>
-      <w:tr>
-        <w:tc>
-          <w:tcPr>
-            <w:tcW w:w="2695" w:type="dxa"/>
-          </w:tcPr>
-          <w:p>
-            <w:proofErr w:type="spellStart"/>
-            <w:r>
-              <w:t>ProcThreadCount</w:t>
-            </w:r>
-            <w:proofErr w:type="spellEnd"/>
-          </w:p>
-        </w:tc>
-        <w:tc>
-          <w:tcPr>
-            <w:tcW w:w="2070" w:type="dxa"/>
-          </w:tcPr>
-          <w:p>
-            <w:r>
-              <w:t>Integer or string</w:t>
-            </w:r>
-          </w:p>
-        </w:tc>
-        <w:tc>
-          <w:tcPr>
-            <w:tcW w:w="4585" w:type="dxa"/>
-          </w:tcPr>
-          <w:p>
-            <w:r>
-              <w:t xml:space="preserve">If </w:t>
-            </w:r>
-            <w:proofErr w:type="gramStart"/>
-            <w:r>
-              <w:t>succeeded</w:t>
-            </w:r>
-            <w:proofErr w:type="gramEnd"/>
-            <w:r>
-              <w:t xml:space="preserve"> then the number of threads the process uses as an integer.</w:t>
-            </w:r>
-          </w:p>
-          <w:p>
-            <w:r>
-              <w:t>In case of an error getting the value from the OS then a string with a fixed value “n/a”.</w:t>
-            </w:r>
-          </w:p>
-        </w:tc>
-      </w:tr>
-      <w:tr>
-        <w:tc>
-          <w:tcPr>
-            <w:tcW w:w="2695" w:type="dxa"/>
-          </w:tcPr>
-          <w:p>
-            <w:r>
-              <w:t>Version</w:t>
-            </w:r>
-          </w:p>
-        </w:tc>
-        <w:tc>
-          <w:tcPr>
-            <w:tcW w:w="2070" w:type="dxa"/>
-          </w:tcPr>
-          <w:p>
-            <w:r>
-              <w:t>String</w:t>
-            </w:r>
-          </w:p>
-        </w:tc>
-        <w:tc>
-          <w:tcPr>
-            <w:tcW w:w="4585" w:type="dxa"/>
-          </w:tcPr>
-          <w:p>
-            <w:r>
-              <w:t>Package version X.Y.Z</w:t>
-            </w:r>
-          </w:p>
-          <w:p>
-            <w:r>
-              <w:t>0.0.0 if built outside of the prepare_release framework.</w:t>
-            </w:r>
-          </w:p>
-        </w:tc>
-      </w:tr>
-      <w:tr>
-        <w:tc>
-          <w:tcPr>
-            <w:tcW w:w="2695" w:type="dxa"/>
-          </w:tcPr>
-          <w:p>
-            <w:proofErr w:type="spellStart"/>
-            <w:r>
-              <w:t>BuildDate</w:t>
-            </w:r>
-            <w:proofErr w:type="spellEnd"/>
-          </w:p>
-        </w:tc>
-        <w:tc>
-          <w:tcPr>
-            <w:tcW w:w="2070" w:type="dxa"/>
-          </w:tcPr>
-          <w:p>
-            <w:r>
-              <w:t>String</w:t>
-            </w:r>
-          </w:p>
-        </w:tc>
-        <w:tc>
-          <w:tcPr>
-            <w:tcW w:w="4585" w:type="dxa"/>
-          </w:tcPr>
-          <w:p>
-            <w:r>
-              <w:t>Build timestamp. Format:</w:t>
-            </w:r>
-          </w:p>
-          <w:p>
-            <w:r>
-              <w:lastRenderedPageBreak/>
-              <w:t xml:space="preserve">MMM DD YYYY </w:t>
-            </w:r>
-            <w:proofErr w:type="spellStart"/>
-            <w:r>
-              <w:t>HH:</w:t>
-            </w:r>
-            <w:proofErr w:type="gramStart"/>
-            <w:r>
-              <w:t>mm:SS</w:t>
-            </w:r>
-            <w:proofErr w:type="spellEnd"/>
-            <w:proofErr w:type="gramEnd"/>
-          </w:p>
-        </w:tc>
-      </w:tr>
-      <w:tr>
-        <w:tc>
-          <w:tcPr>
-            <w:tcW w:w="2695" w:type="dxa"/>
-          </w:tcPr>
-          <w:p>
-            <w:proofErr w:type="spellStart"/>
-            <w:r>
-              <w:lastRenderedPageBreak/>
               <w:t>StartedAt</w:t>
             </w:r>
             <w:proofErr w:type="spellEnd"/>
@@ -10934,14 +11320,14 @@
       <w:pPr>
         <w:pStyle w:val="Heading2"/>
       </w:pPr>
-      <w:bookmarkStart w:id="14" w:name="_Toc16167836"/>
+      <w:bookmarkStart w:id="13" w:name="_Toc16167836"/>
       <w:r>
         <w:t>ADMIN/</w:t>
       </w:r>
       <w:r>
         <w:t>status Request</w:t>
       </w:r>
-      <w:bookmarkEnd w:id="14"/>
+      <w:bookmarkEnd w:id="13"/>
     </w:p>
     <w:p/>
     <w:p>
@@ -11023,6 +11409,7 @@
           </w:tcPr>
           <w:p>
             <w:r>
+              <w:lastRenderedPageBreak/>
               <w:t>Key</w:t>
             </w:r>
           </w:p>
@@ -11386,7 +11773,6 @@
           <w:p>
             <w:proofErr w:type="spellStart"/>
             <w:r>
-              <w:lastRenderedPageBreak/>
               <w:t>UnknownErrorCount</w:t>
             </w:r>
             <w:proofErr w:type="spellEnd"/>
@@ -11870,6 +12256,7 @@
           <w:p>
             <w:proofErr w:type="spellStart"/>
             <w:r>
+              <w:lastRenderedPageBreak/>
               <w:t>GetNamedAnnotationsCount</w:t>
             </w:r>
             <w:proofErr w:type="spellEnd"/>
@@ -12221,7 +12608,6 @@
           </w:tcPr>
           <w:p>
             <w:r>
-              <w:lastRenderedPageBreak/>
               <w:t>Si2csiNotFound</w:t>
             </w:r>
           </w:p>
@@ -12501,14 +12887,14 @@
       <w:pPr>
         <w:pStyle w:val="Heading2"/>
       </w:pPr>
-      <w:bookmarkStart w:id="15" w:name="_Toc16167837"/>
+      <w:bookmarkStart w:id="14" w:name="_Toc16167837"/>
       <w:r>
         <w:t>ADMIN/</w:t>
       </w:r>
       <w:r>
         <w:t>shutdown Request</w:t>
       </w:r>
-      <w:bookmarkEnd w:id="15"/>
+      <w:bookmarkEnd w:id="14"/>
     </w:p>
     <w:p/>
     <w:p>
@@ -12521,6 +12907,7 @@
         <w:jc w:val="center"/>
       </w:pPr>
       <w:r>
+        <w:lastRenderedPageBreak/>
         <w:t>http://</w:t>
       </w:r>
       <w:r>
@@ -12676,7 +13063,6 @@
           </w:p>
           <w:p>
             <w:r>
-              <w:lastRenderedPageBreak/>
               <w:t>Default: empty string.</w:t>
             </w:r>
           </w:p>
@@ -12689,7 +13075,6 @@
           </w:tcPr>
           <w:p>
             <w:r>
-              <w:lastRenderedPageBreak/>
               <w:t>timeout=&lt;timeout&gt;</w:t>
             </w:r>
           </w:p>
@@ -12921,8 +13306,9 @@
       <w:pPr>
         <w:pStyle w:val="Heading2"/>
       </w:pPr>
-      <w:bookmarkStart w:id="16" w:name="_Toc16167838"/>
-      <w:r>
+      <w:bookmarkStart w:id="15" w:name="_Toc16167838"/>
+      <w:r>
+        <w:lastRenderedPageBreak/>
         <w:t>ADMIN/</w:t>
       </w:r>
       <w:proofErr w:type="spellStart"/>
@@ -12936,76 +13322,78 @@
       <w:r>
         <w:t xml:space="preserve"> Request</w:t>
       </w:r>
+      <w:bookmarkEnd w:id="15"/>
+    </w:p>
+    <w:p/>
+    <w:p>
+      <w:r>
+        <w:t>The format of the request:</w:t>
+      </w:r>
+    </w:p>
+    <w:p>
+      <w:pPr>
+        <w:jc w:val="center"/>
+      </w:pPr>
+      <w:r>
+        <w:t>http://</w:t>
+      </w:r>
+      <w:r>
+        <w:t>&lt;</w:t>
+      </w:r>
+      <w:proofErr w:type="gramStart"/>
+      <w:r>
+        <w:t>host:port</w:t>
+      </w:r>
+      <w:proofErr w:type="gramEnd"/>
+      <w:r>
+        <w:t>&gt;/ADMIN/</w:t>
+      </w:r>
+      <w:r>
+        <w:t>get_</w:t>
+      </w:r>
+      <w:r>
+        <w:t>alerts</w:t>
+      </w:r>
+    </w:p>
+    <w:p/>
+    <w:p>
+      <w:r>
+        <w:t>Response:</w:t>
+      </w:r>
+    </w:p>
+    <w:p>
+      <w:r>
+        <w:t>The standard HTTP 1.1 or HTTP/2 protocol is used.</w:t>
+      </w:r>
+    </w:p>
+    <w:p>
+      <w:r>
+        <w:t>The HTTP header Content-Type is set to “</w:t>
+      </w:r>
+      <w:r>
+        <w:t>application/json</w:t>
+      </w:r>
+      <w:r>
+        <w:t>”.</w:t>
+      </w:r>
+    </w:p>
+    <w:p>
+      <w:r>
+        <w:t>The HTTP header Content-Length is set appropriately.</w:t>
+      </w:r>
+    </w:p>
+    <w:p>
+      <w:r>
+        <w:t>The content</w:t>
+      </w:r>
+      <w:r>
+        <w:t xml:space="preserve"> has a JSON dictionary which describes the current alerts, both acknowledged and not.</w:t>
+      </w:r>
+    </w:p>
+    <w:p>
+      <w:bookmarkStart w:id="16" w:name="_GoBack"/>
       <w:bookmarkEnd w:id="16"/>
     </w:p>
-    <w:p/>
-    <w:p>
-      <w:r>
-        <w:t>The format of the request:</w:t>
-      </w:r>
-    </w:p>
-    <w:p>
-      <w:pPr>
-        <w:jc w:val="center"/>
-      </w:pPr>
-      <w:r>
-        <w:t>http://</w:t>
-      </w:r>
-      <w:r>
-        <w:t>&lt;</w:t>
-      </w:r>
-      <w:proofErr w:type="gramStart"/>
-      <w:r>
-        <w:t>host:port</w:t>
-      </w:r>
-      <w:proofErr w:type="gramEnd"/>
-      <w:r>
-        <w:t>&gt;/ADMIN/</w:t>
-      </w:r>
-      <w:r>
-        <w:t>get_</w:t>
-      </w:r>
-      <w:r>
-        <w:t>alerts</w:t>
-      </w:r>
-    </w:p>
-    <w:p/>
-    <w:p>
-      <w:r>
-        <w:t>Response:</w:t>
-      </w:r>
-    </w:p>
-    <w:p>
-      <w:r>
-        <w:t>The standard HTTP 1.1 or HTTP/2 protocol is used.</w:t>
-      </w:r>
-    </w:p>
-    <w:p>
-      <w:r>
-        <w:t>The HTTP header Content-Type is set to “</w:t>
-      </w:r>
-      <w:r>
-        <w:t>application/json</w:t>
-      </w:r>
-      <w:r>
-        <w:t>”.</w:t>
-      </w:r>
-    </w:p>
-    <w:p>
-      <w:r>
-        <w:t>The HTTP header Content-Length is set appropriately.</w:t>
-      </w:r>
-    </w:p>
-    <w:p>
-      <w:r>
-        <w:lastRenderedPageBreak/>
-        <w:t>The content</w:t>
-      </w:r>
-      <w:r>
-        <w:t xml:space="preserve"> has a JSON dictionary which describes the current alerts, both acknowledged and not.</w:t>
-      </w:r>
-    </w:p>
-    <w:p/>
     <w:p>
       <w:pPr>
         <w:pStyle w:val="Heading2"/>
@@ -13230,6 +13618,7 @@
           </w:tcPr>
           <w:p>
             <w:r>
+              <w:lastRenderedPageBreak/>
               <w:t>200</w:t>
             </w:r>
           </w:p>
@@ -13335,7 +13724,6 @@
               <w:jc w:val="center"/>
             </w:pPr>
             <w:r>
-              <w:lastRenderedPageBreak/>
               <w:t>Parameter</w:t>
             </w:r>
           </w:p>
@@ -13507,6 +13895,7 @@
     </w:p>
     <w:p>
       <w:r>
+        <w:lastRenderedPageBreak/>
         <w:t>where</w:t>
       </w:r>
     </w:p>
@@ -13663,124 +14052,124 @@
     </w:p>
     <w:p>
       <w:r>
+        <w:t>The HTTP header Content-Type is set to “application/octet-stream”.</w:t>
+      </w:r>
+    </w:p>
+    <w:p>
+      <w:r>
+        <w:t xml:space="preserve">The HTTP header Content-Length is set to </w:t>
+      </w:r>
+      <w:proofErr w:type="spellStart"/>
+      <w:r>
+        <w:t>data_size</w:t>
+      </w:r>
+      <w:proofErr w:type="spellEnd"/>
+      <w:r>
+        <w:t>.</w:t>
+      </w:r>
+    </w:p>
+    <w:p>
+      <w:r>
+        <w:t xml:space="preserve">The content will have the </w:t>
+      </w:r>
+      <w:proofErr w:type="spellStart"/>
+      <w:r>
+        <w:t>data_size</w:t>
+      </w:r>
+      <w:proofErr w:type="spellEnd"/>
+      <w:r>
+        <w:t xml:space="preserve"> of randomly generated bytes.</w:t>
+      </w:r>
+    </w:p>
+    <w:p/>
+    <w:p>
+      <w:pPr>
+        <w:pStyle w:val="Heading2"/>
+      </w:pPr>
+      <w:bookmarkStart w:id="20" w:name="_Toc16167842"/>
+      <w:r>
+        <w:t>favicon.ico Request</w:t>
+      </w:r>
+      <w:bookmarkEnd w:id="20"/>
+    </w:p>
+    <w:p/>
+    <w:p>
+      <w:r>
+        <w:t>The format of the request:</w:t>
+      </w:r>
+    </w:p>
+    <w:p>
+      <w:pPr>
+        <w:jc w:val="center"/>
+      </w:pPr>
+      <w:r>
+        <w:t>http://</w:t>
+      </w:r>
+      <w:r>
+        <w:t>&lt;</w:t>
+      </w:r>
+      <w:proofErr w:type="gramStart"/>
+      <w:r>
+        <w:t>host:port</w:t>
+      </w:r>
+      <w:proofErr w:type="gramEnd"/>
+      <w:r>
+        <w:t>&gt;/favicon.ico</w:t>
+      </w:r>
+    </w:p>
+    <w:p>
+      <w:r>
+        <w:t xml:space="preserve">The request is often sent by various </w:t>
+      </w:r>
+      <w:proofErr w:type="gramStart"/>
+      <w:r>
+        <w:t>browsers</w:t>
+      </w:r>
+      <w:proofErr w:type="gramEnd"/>
+      <w:r>
+        <w:t xml:space="preserve"> so the PSG server implements a response to it.</w:t>
+      </w:r>
+    </w:p>
+    <w:p>
+      <w:r>
+        <w:t>Response:</w:t>
+      </w:r>
+    </w:p>
+    <w:p>
+      <w:r>
+        <w:t>The standard HTTP 1.1 or HTTP/2 protocol is used.</w:t>
+      </w:r>
+    </w:p>
+    <w:p>
+      <w:r>
+        <w:t>The status code is always 404.</w:t>
+      </w:r>
+    </w:p>
+    <w:p/>
+    <w:p>
+      <w:pPr>
+        <w:pStyle w:val="Heading2"/>
+      </w:pPr>
+      <w:bookmarkStart w:id="21" w:name="_Toc16167843"/>
+      <w:r>
+        <w:t>Unknown URL Request</w:t>
+      </w:r>
+      <w:bookmarkEnd w:id="21"/>
+    </w:p>
+    <w:p/>
+    <w:p>
+      <w:r>
+        <w:t>Response:</w:t>
+      </w:r>
+    </w:p>
+    <w:p>
+      <w:r>
+        <w:t>The PSG protocol is used. The status is 200.</w:t>
+      </w:r>
+    </w:p>
+    <w:p>
+      <w:r>
         <w:lastRenderedPageBreak/>
-        <w:t>The HTTP header Content-Type is set to “application/octet-stream”.</w:t>
-      </w:r>
-    </w:p>
-    <w:p>
-      <w:r>
-        <w:t xml:space="preserve">The HTTP header Content-Length is set to </w:t>
-      </w:r>
-      <w:proofErr w:type="spellStart"/>
-      <w:r>
-        <w:t>data_size</w:t>
-      </w:r>
-      <w:proofErr w:type="spellEnd"/>
-      <w:r>
-        <w:t>.</w:t>
-      </w:r>
-    </w:p>
-    <w:p>
-      <w:r>
-        <w:t xml:space="preserve">The content will have the </w:t>
-      </w:r>
-      <w:proofErr w:type="spellStart"/>
-      <w:r>
-        <w:t>data_size</w:t>
-      </w:r>
-      <w:proofErr w:type="spellEnd"/>
-      <w:r>
-        <w:t xml:space="preserve"> of randomly generated bytes.</w:t>
-      </w:r>
-    </w:p>
-    <w:p/>
-    <w:p>
-      <w:pPr>
-        <w:pStyle w:val="Heading2"/>
-      </w:pPr>
-      <w:bookmarkStart w:id="20" w:name="_Toc16167842"/>
-      <w:r>
-        <w:t>favicon.ico Request</w:t>
-      </w:r>
-      <w:bookmarkEnd w:id="20"/>
-    </w:p>
-    <w:p/>
-    <w:p>
-      <w:r>
-        <w:t>The format of the request:</w:t>
-      </w:r>
-    </w:p>
-    <w:p>
-      <w:pPr>
-        <w:jc w:val="center"/>
-      </w:pPr>
-      <w:r>
-        <w:t>http://</w:t>
-      </w:r>
-      <w:r>
-        <w:t>&lt;</w:t>
-      </w:r>
-      <w:proofErr w:type="gramStart"/>
-      <w:r>
-        <w:t>host:port</w:t>
-      </w:r>
-      <w:proofErr w:type="gramEnd"/>
-      <w:r>
-        <w:t>&gt;/favicon.ico</w:t>
-      </w:r>
-    </w:p>
-    <w:p>
-      <w:r>
-        <w:t xml:space="preserve">The request is often sent by various </w:t>
-      </w:r>
-      <w:proofErr w:type="gramStart"/>
-      <w:r>
-        <w:t>browsers</w:t>
-      </w:r>
-      <w:proofErr w:type="gramEnd"/>
-      <w:r>
-        <w:t xml:space="preserve"> so the PSG server implements a response to it.</w:t>
-      </w:r>
-    </w:p>
-    <w:p>
-      <w:r>
-        <w:t>Response:</w:t>
-      </w:r>
-    </w:p>
-    <w:p>
-      <w:r>
-        <w:t>The standard HTTP 1.1 or HTTP/2 protocol is used.</w:t>
-      </w:r>
-    </w:p>
-    <w:p>
-      <w:r>
-        <w:t>The status code is always 404.</w:t>
-      </w:r>
-    </w:p>
-    <w:p/>
-    <w:p>
-      <w:pPr>
-        <w:pStyle w:val="Heading2"/>
-      </w:pPr>
-      <w:bookmarkStart w:id="21" w:name="_Toc16167843"/>
-      <w:r>
-        <w:t>Unknown URL Request</w:t>
-      </w:r>
-      <w:bookmarkEnd w:id="21"/>
-    </w:p>
-    <w:p/>
-    <w:p>
-      <w:r>
-        <w:t>Response:</w:t>
-      </w:r>
-    </w:p>
-    <w:p>
-      <w:r>
-        <w:t>The PSG protocol is used. The status is 200.</w:t>
-      </w:r>
-    </w:p>
-    <w:p>
-      <w:r>
         <w:t>The HTTP header Content-Type is set to “application/x-ncbi-</w:t>
       </w:r>
       <w:proofErr w:type="spellStart"/>
@@ -13858,7 +14247,6 @@
       </w:pPr>
       <w:bookmarkStart w:id="22" w:name="_Toc16167844"/>
       <w:r>
-        <w:lastRenderedPageBreak/>
         <w:t>Cassandra Database</w:t>
       </w:r>
       <w:bookmarkEnd w:id="22"/>
@@ -13987,7 +14375,7 @@
           <v:shape id="_x0000_i1026" type="#_x0000_t75" style="width:367.5pt;height:79.5pt" o:ole="">
             <v:imagedata r:id="rId36" o:title=""/>
           </v:shape>
-          <o:OLEObject Type="Embed" ProgID="Visio.Drawing.15" ShapeID="_x0000_i1026" DrawAspect="Content" ObjectID="_1626783329" r:id="rId37"/>
+          <o:OLEObject Type="Embed" ProgID="Visio.Drawing.15" ShapeID="_x0000_i1026" DrawAspect="Content" ObjectID="_1632140646" r:id="rId37"/>
         </w:object>
       </w:r>
     </w:p>
@@ -14300,6 +14688,7 @@
     <w:p/>
     <w:p>
       <w:r>
+        <w:lastRenderedPageBreak/>
         <w:t>The table below describes the signal handling in the server.</w:t>
       </w:r>
     </w:p>
@@ -14445,7 +14834,6 @@
           </w:tcPr>
           <w:p>
             <w:r>
-              <w:lastRenderedPageBreak/>
               <w:t>HUP USR1 USR2 WINCH</w:t>
             </w:r>
           </w:p>
@@ -14843,6 +15231,7 @@
               </w:tabs>
             </w:pPr>
             <w:r>
+              <w:lastRenderedPageBreak/>
               <w:t>No default. If port is not specified or is out of range the server will not start</w:t>
             </w:r>
           </w:p>
@@ -14858,6 +15247,7 @@
               <w:jc w:val="both"/>
             </w:pPr>
             <w:r>
+              <w:lastRenderedPageBreak/>
               <w:t>workers</w:t>
             </w:r>
           </w:p>
@@ -15044,7 +15434,6 @@
               <w:jc w:val="both"/>
             </w:pPr>
             <w:r>
-              <w:lastRenderedPageBreak/>
               <w:t>log</w:t>
             </w:r>
           </w:p>
@@ -15588,7 +15977,6 @@
               <w:jc w:val="both"/>
             </w:pPr>
             <w:r>
-              <w:lastRenderedPageBreak/>
               <w:t>Default: 1</w:t>
             </w:r>
           </w:p>
@@ -15604,7 +15992,6 @@
               <w:jc w:val="both"/>
             </w:pPr>
             <w:r>
-              <w:lastRenderedPageBreak/>
               <w:t>max</w:t>
             </w:r>
           </w:p>
@@ -16132,6 +16519,7 @@
               <w:jc w:val="both"/>
             </w:pPr>
             <w:r>
+              <w:lastRenderedPageBreak/>
               <w:t xml:space="preserve">0 - default </w:t>
             </w:r>
             <w:proofErr w:type="spellStart"/>
@@ -16164,6 +16552,7 @@
             </w:pPr>
             <w:proofErr w:type="spellStart"/>
             <w:r>
+              <w:lastRenderedPageBreak/>
               <w:t>loadbalancing</w:t>
             </w:r>
             <w:proofErr w:type="spellEnd"/>
@@ -16355,7 +16744,6 @@
               <w:jc w:val="both"/>
             </w:pPr>
             <w:r>
-              <w:lastRenderedPageBreak/>
               <w:t>Default: 4</w:t>
             </w:r>
           </w:p>
@@ -16372,7 +16760,6 @@
             </w:pPr>
             <w:proofErr w:type="spellStart"/>
             <w:r>
-              <w:lastRenderedPageBreak/>
               <w:t>numconnperhost</w:t>
             </w:r>
             <w:proofErr w:type="spellEnd"/>
@@ -22657,16 +23044,16 @@
     </w:lvl>
   </w:abstractNum>
   <w:abstractNum w:abstractNumId="21" w15:restartNumberingAfterBreak="0">
-    <w:nsid w:val="606959AA"/>
+    <w:nsid w:val="5CDC3233"/>
     <w:multiLevelType w:val="hybridMultilevel"/>
-    <w:tmpl w:val="40D828CE"/>
+    <w:tmpl w:val="2B4439D4"/>
     <w:lvl w:ilvl="0" w:tplc="04090001">
       <w:start w:val="1"/>
       <w:numFmt w:val="bullet"/>
       <w:lvlText w:val=""/>
       <w:lvlJc w:val="left"/>
       <w:pPr>
-        <w:ind w:left="720" w:hanging="360"/>
+        <w:ind w:left="360" w:hanging="360"/>
       </w:pPr>
       <w:rPr>
         <w:rFonts w:ascii="Symbol" w:hAnsi="Symbol" w:hint="default"/>
@@ -22678,7 +23065,7 @@
       <w:lvlText w:val="o"/>
       <w:lvlJc w:val="left"/>
       <w:pPr>
-        <w:ind w:left="1440" w:hanging="360"/>
+        <w:ind w:left="1080" w:hanging="360"/>
       </w:pPr>
       <w:rPr>
         <w:rFonts w:ascii="Courier New" w:hAnsi="Courier New" w:cs="Courier New" w:hint="default"/>
@@ -22690,7 +23077,7 @@
       <w:lvlText w:val=""/>
       <w:lvlJc w:val="left"/>
       <w:pPr>
-        <w:ind w:left="2160" w:hanging="360"/>
+        <w:ind w:left="1800" w:hanging="360"/>
       </w:pPr>
       <w:rPr>
         <w:rFonts w:ascii="Wingdings" w:hAnsi="Wingdings" w:hint="default"/>
@@ -22702,7 +23089,7 @@
       <w:lvlText w:val=""/>
       <w:lvlJc w:val="left"/>
       <w:pPr>
-        <w:ind w:left="2880" w:hanging="360"/>
+        <w:ind w:left="2520" w:hanging="360"/>
       </w:pPr>
       <w:rPr>
         <w:rFonts w:ascii="Symbol" w:hAnsi="Symbol" w:hint="default"/>
@@ -22714,7 +23101,7 @@
       <w:lvlText w:val="o"/>
       <w:lvlJc w:val="left"/>
       <w:pPr>
-        <w:ind w:left="3600" w:hanging="360"/>
+        <w:ind w:left="3240" w:hanging="360"/>
       </w:pPr>
       <w:rPr>
         <w:rFonts w:ascii="Courier New" w:hAnsi="Courier New" w:cs="Courier New" w:hint="default"/>
@@ -22726,7 +23113,7 @@
       <w:lvlText w:val=""/>
       <w:lvlJc w:val="left"/>
       <w:pPr>
-        <w:ind w:left="4320" w:hanging="360"/>
+        <w:ind w:left="3960" w:hanging="360"/>
       </w:pPr>
       <w:rPr>
         <w:rFonts w:ascii="Wingdings" w:hAnsi="Wingdings" w:hint="default"/>
@@ -22738,7 +23125,7 @@
       <w:lvlText w:val=""/>
       <w:lvlJc w:val="left"/>
       <w:pPr>
-        <w:ind w:left="5040" w:hanging="360"/>
+        <w:ind w:left="4680" w:hanging="360"/>
       </w:pPr>
       <w:rPr>
         <w:rFonts w:ascii="Symbol" w:hAnsi="Symbol" w:hint="default"/>
@@ -22750,7 +23137,7 @@
       <w:lvlText w:val="o"/>
       <w:lvlJc w:val="left"/>
       <w:pPr>
-        <w:ind w:left="5760" w:hanging="360"/>
+        <w:ind w:left="5400" w:hanging="360"/>
       </w:pPr>
       <w:rPr>
         <w:rFonts w:ascii="Courier New" w:hAnsi="Courier New" w:cs="Courier New" w:hint="default"/>
@@ -22762,7 +23149,7 @@
       <w:lvlText w:val=""/>
       <w:lvlJc w:val="left"/>
       <w:pPr>
-        <w:ind w:left="6480" w:hanging="360"/>
+        <w:ind w:left="6120" w:hanging="360"/>
       </w:pPr>
       <w:rPr>
         <w:rFonts w:ascii="Wingdings" w:hAnsi="Wingdings" w:hint="default"/>
@@ -22770,9 +23157,9 @@
     </w:lvl>
   </w:abstractNum>
   <w:abstractNum w:abstractNumId="22" w15:restartNumberingAfterBreak="0">
-    <w:nsid w:val="63E765E6"/>
+    <w:nsid w:val="606959AA"/>
     <w:multiLevelType w:val="hybridMultilevel"/>
-    <w:tmpl w:val="E7F405C4"/>
+    <w:tmpl w:val="40D828CE"/>
     <w:lvl w:ilvl="0" w:tplc="04090001">
       <w:start w:val="1"/>
       <w:numFmt w:val="bullet"/>
@@ -22883,9 +23270,9 @@
     </w:lvl>
   </w:abstractNum>
   <w:abstractNum w:abstractNumId="23" w15:restartNumberingAfterBreak="0">
-    <w:nsid w:val="6A661CFB"/>
+    <w:nsid w:val="63E765E6"/>
     <w:multiLevelType w:val="hybridMultilevel"/>
-    <w:tmpl w:val="F154D660"/>
+    <w:tmpl w:val="E7F405C4"/>
     <w:lvl w:ilvl="0" w:tplc="04090001">
       <w:start w:val="1"/>
       <w:numFmt w:val="bullet"/>
@@ -22996,9 +23383,9 @@
     </w:lvl>
   </w:abstractNum>
   <w:abstractNum w:abstractNumId="24" w15:restartNumberingAfterBreak="0">
-    <w:nsid w:val="70B64B0A"/>
+    <w:nsid w:val="6A661CFB"/>
     <w:multiLevelType w:val="hybridMultilevel"/>
-    <w:tmpl w:val="188036E6"/>
+    <w:tmpl w:val="F154D660"/>
     <w:lvl w:ilvl="0" w:tplc="04090001">
       <w:start w:val="1"/>
       <w:numFmt w:val="bullet"/>
@@ -23109,9 +23496,9 @@
     </w:lvl>
   </w:abstractNum>
   <w:abstractNum w:abstractNumId="25" w15:restartNumberingAfterBreak="0">
-    <w:nsid w:val="74564EA7"/>
+    <w:nsid w:val="70B64B0A"/>
     <w:multiLevelType w:val="hybridMultilevel"/>
-    <w:tmpl w:val="49326E4A"/>
+    <w:tmpl w:val="188036E6"/>
     <w:lvl w:ilvl="0" w:tplc="04090001">
       <w:start w:val="1"/>
       <w:numFmt w:val="bullet"/>
@@ -23222,6 +23609,119 @@
     </w:lvl>
   </w:abstractNum>
   <w:abstractNum w:abstractNumId="26" w15:restartNumberingAfterBreak="0">
+    <w:nsid w:val="74564EA7"/>
+    <w:multiLevelType w:val="hybridMultilevel"/>
+    <w:tmpl w:val="49326E4A"/>
+    <w:lvl w:ilvl="0" w:tplc="04090001">
+      <w:start w:val="1"/>
+      <w:numFmt w:val="bullet"/>
+      <w:lvlText w:val=""/>
+      <w:lvlJc w:val="left"/>
+      <w:pPr>
+        <w:ind w:left="720" w:hanging="360"/>
+      </w:pPr>
+      <w:rPr>
+        <w:rFonts w:ascii="Symbol" w:hAnsi="Symbol" w:hint="default"/>
+      </w:rPr>
+    </w:lvl>
+    <w:lvl w:ilvl="1" w:tplc="04090003" w:tentative="1">
+      <w:start w:val="1"/>
+      <w:numFmt w:val="bullet"/>
+      <w:lvlText w:val="o"/>
+      <w:lvlJc w:val="left"/>
+      <w:pPr>
+        <w:ind w:left="1440" w:hanging="360"/>
+      </w:pPr>
+      <w:rPr>
+        <w:rFonts w:ascii="Courier New" w:hAnsi="Courier New" w:cs="Courier New" w:hint="default"/>
+      </w:rPr>
+    </w:lvl>
+    <w:lvl w:ilvl="2" w:tplc="04090005" w:tentative="1">
+      <w:start w:val="1"/>
+      <w:numFmt w:val="bullet"/>
+      <w:lvlText w:val=""/>
+      <w:lvlJc w:val="left"/>
+      <w:pPr>
+        <w:ind w:left="2160" w:hanging="360"/>
+      </w:pPr>
+      <w:rPr>
+        <w:rFonts w:ascii="Wingdings" w:hAnsi="Wingdings" w:hint="default"/>
+      </w:rPr>
+    </w:lvl>
+    <w:lvl w:ilvl="3" w:tplc="04090001" w:tentative="1">
+      <w:start w:val="1"/>
+      <w:numFmt w:val="bullet"/>
+      <w:lvlText w:val=""/>
+      <w:lvlJc w:val="left"/>
+      <w:pPr>
+        <w:ind w:left="2880" w:hanging="360"/>
+      </w:pPr>
+      <w:rPr>
+        <w:rFonts w:ascii="Symbol" w:hAnsi="Symbol" w:hint="default"/>
+      </w:rPr>
+    </w:lvl>
+    <w:lvl w:ilvl="4" w:tplc="04090003" w:tentative="1">
+      <w:start w:val="1"/>
+      <w:numFmt w:val="bullet"/>
+      <w:lvlText w:val="o"/>
+      <w:lvlJc w:val="left"/>
+      <w:pPr>
+        <w:ind w:left="3600" w:hanging="360"/>
+      </w:pPr>
+      <w:rPr>
+        <w:rFonts w:ascii="Courier New" w:hAnsi="Courier New" w:cs="Courier New" w:hint="default"/>
+      </w:rPr>
+    </w:lvl>
+    <w:lvl w:ilvl="5" w:tplc="04090005" w:tentative="1">
+      <w:start w:val="1"/>
+      <w:numFmt w:val="bullet"/>
+      <w:lvlText w:val=""/>
+      <w:lvlJc w:val="left"/>
+      <w:pPr>
+        <w:ind w:left="4320" w:hanging="360"/>
+      </w:pPr>
+      <w:rPr>
+        <w:rFonts w:ascii="Wingdings" w:hAnsi="Wingdings" w:hint="default"/>
+      </w:rPr>
+    </w:lvl>
+    <w:lvl w:ilvl="6" w:tplc="04090001" w:tentative="1">
+      <w:start w:val="1"/>
+      <w:numFmt w:val="bullet"/>
+      <w:lvlText w:val=""/>
+      <w:lvlJc w:val="left"/>
+      <w:pPr>
+        <w:ind w:left="5040" w:hanging="360"/>
+      </w:pPr>
+      <w:rPr>
+        <w:rFonts w:ascii="Symbol" w:hAnsi="Symbol" w:hint="default"/>
+      </w:rPr>
+    </w:lvl>
+    <w:lvl w:ilvl="7" w:tplc="04090003" w:tentative="1">
+      <w:start w:val="1"/>
+      <w:numFmt w:val="bullet"/>
+      <w:lvlText w:val="o"/>
+      <w:lvlJc w:val="left"/>
+      <w:pPr>
+        <w:ind w:left="5760" w:hanging="360"/>
+      </w:pPr>
+      <w:rPr>
+        <w:rFonts w:ascii="Courier New" w:hAnsi="Courier New" w:cs="Courier New" w:hint="default"/>
+      </w:rPr>
+    </w:lvl>
+    <w:lvl w:ilvl="8" w:tplc="04090005" w:tentative="1">
+      <w:start w:val="1"/>
+      <w:numFmt w:val="bullet"/>
+      <w:lvlText w:val=""/>
+      <w:lvlJc w:val="left"/>
+      <w:pPr>
+        <w:ind w:left="6480" w:hanging="360"/>
+      </w:pPr>
+      <w:rPr>
+        <w:rFonts w:ascii="Wingdings" w:hAnsi="Wingdings" w:hint="default"/>
+      </w:rPr>
+    </w:lvl>
+  </w:abstractNum>
+  <w:abstractNum w:abstractNumId="27" w15:restartNumberingAfterBreak="0">
     <w:nsid w:val="7F8C0059"/>
     <w:multiLevelType w:val="hybridMultilevel"/>
     <w:tmpl w:val="FD94CA20"/>
@@ -23341,7 +23841,7 @@
     <w:abstractNumId w:val="6"/>
   </w:num>
   <w:num w:numId="3">
-    <w:abstractNumId w:val="23"/>
+    <w:abstractNumId w:val="24"/>
   </w:num>
   <w:num w:numId="4">
     <w:abstractNumId w:val="16"/>
@@ -23365,7 +23865,7 @@
     <w:abstractNumId w:val="20"/>
   </w:num>
   <w:num w:numId="11">
-    <w:abstractNumId w:val="25"/>
+    <w:abstractNumId w:val="26"/>
   </w:num>
   <w:num w:numId="12">
     <w:abstractNumId w:val="17"/>
@@ -23383,7 +23883,7 @@
     <w:abstractNumId w:val="14"/>
   </w:num>
   <w:num w:numId="17">
-    <w:abstractNumId w:val="24"/>
+    <w:abstractNumId w:val="25"/>
   </w:num>
   <w:num w:numId="18">
     <w:abstractNumId w:val="2"/>
@@ -23395,7 +23895,7 @@
     <w:abstractNumId w:val="11"/>
   </w:num>
   <w:num w:numId="21">
-    <w:abstractNumId w:val="21"/>
+    <w:abstractNumId w:val="22"/>
   </w:num>
   <w:num w:numId="22">
     <w:abstractNumId w:val="18"/>
@@ -23404,7 +23904,7 @@
     <w:abstractNumId w:val="0"/>
   </w:num>
   <w:num w:numId="24">
-    <w:abstractNumId w:val="22"/>
+    <w:abstractNumId w:val="23"/>
   </w:num>
   <w:num w:numId="25">
     <w:abstractNumId w:val="4"/>
@@ -23413,7 +23913,10 @@
     <w:abstractNumId w:val="19"/>
   </w:num>
   <w:num w:numId="27">
-    <w:abstractNumId w:val="26"/>
+    <w:abstractNumId w:val="27"/>
+  </w:num>
+  <w:num w:numId="28">
+    <w:abstractNumId w:val="21"/>
   </w:num>
 </w:numbering>
 </file>
@@ -24638,7 +25141,7 @@
 <file path=customXml/item1.xml><?xml version="1.0" encoding="utf-8"?>
 <CoverPageProperties xmlns="http://schemas.microsoft.com/office/2006/coverPageProps">
   <PublishDate>2018-01-24T00:00:00</PublishDate>
-  <Abstract>Document version: 2.3</Abstract>
+  <Abstract>Document version: 2.4</Abstract>
   <CompanyAddress/>
   <CompanyPhone/>
   <CompanyFax/>
@@ -24647,6 +25150,18 @@
 </file>
 
 <file path=customXml/item2.xml><?xml version="1.0" encoding="utf-8"?>
+<p:properties xmlns:p="http://schemas.microsoft.com/office/2006/metadata/properties" xmlns:xsi="http://www.w3.org/2001/XMLSchema-instance">
+  <documentManagement>
+    <_dlc_DocId xmlns="bebfb516-47c3-42bf-8695-c627e02fd07c">RP5EP2USD5DN-418-13</_dlc_DocId>
+    <_dlc_DocIdUrl xmlns="bebfb516-47c3-42bf-8695-c627e02fd07c">
+      <Url>https://sp.ncbi.nlm.nih.gov/IEB/ISS/_layouts/15/DocIdRedir.aspx?ID=RP5EP2USD5DN-418-13</Url>
+      <Description>RP5EP2USD5DN-418-13</Description>
+    </_dlc_DocIdUrl>
+  </documentManagement>
+</p:properties>
+</file>
+
+<file path=customXml/item3.xml><?xml version="1.0" encoding="utf-8"?>
 <ct:contentTypeSchema xmlns:ct="http://schemas.microsoft.com/office/2006/metadata/contentType" xmlns:ma="http://schemas.microsoft.com/office/2006/metadata/properties/metaAttributes" ct:_="" ma:_="" ma:contentTypeName="Document" ma:contentTypeID="0x010100804F0F871C92454BA582842CD3B861CB" ma:contentTypeVersion="1" ma:contentTypeDescription="Create a new document." ma:contentTypeScope="" ma:versionID="17108c8fb818525b19f04f03124d2db9">
   <xsd:schema xmlns:xsd="http://www.w3.org/2001/XMLSchema" xmlns:xs="http://www.w3.org/2001/XMLSchema" xmlns:p="http://schemas.microsoft.com/office/2006/metadata/properties" xmlns:ns2="bebfb516-47c3-42bf-8695-c627e02fd07c" targetNamespace="http://schemas.microsoft.com/office/2006/metadata/properties" ma:root="true" ma:fieldsID="1c56c5b5f1ead94acc500394bce569b3" ns2:_="">
     <xsd:import namespace="bebfb516-47c3-42bf-8695-c627e02fd07c"/>
@@ -24791,28 +25306,7 @@
 </ct:contentTypeSchema>
 </file>
 
-<file path=customXml/item3.xml><?xml version="1.0" encoding="utf-8"?>
-<p:properties xmlns:p="http://schemas.microsoft.com/office/2006/metadata/properties" xmlns:xsi="http://www.w3.org/2001/XMLSchema-instance">
-  <documentManagement>
-    <_dlc_DocId xmlns="bebfb516-47c3-42bf-8695-c627e02fd07c">RP5EP2USD5DN-418-13</_dlc_DocId>
-    <_dlc_DocIdUrl xmlns="bebfb516-47c3-42bf-8695-c627e02fd07c">
-      <Url>https://sp.ncbi.nlm.nih.gov/IEB/ISS/_layouts/15/DocIdRedir.aspx?ID=RP5EP2USD5DN-418-13</Url>
-      <Description>RP5EP2USD5DN-418-13</Description>
-    </_dlc_DocIdUrl>
-  </documentManagement>
-</p:properties>
-</file>
-
 <file path=customXml/item4.xml><?xml version="1.0" encoding="utf-8"?>
-<?mso-contentType ?>
-<FormTemplates xmlns="http://schemas.microsoft.com/sharepoint/v3/contenttype/forms">
-  <Display>DocumentLibraryForm</Display>
-  <Edit>DocumentLibraryForm</Edit>
-  <New>DocumentLibraryForm</New>
-</FormTemplates>
-</file>
-
-<file path=customXml/item5.xml><?xml version="1.0" encoding="utf-8"?>
 <?mso-contentType ?>
 <spe:Receivers xmlns:spe="http://schemas.microsoft.com/sharepoint/events">
   <Receiver>
@@ -24862,6 +25356,15 @@
 </spe:Receivers>
 </file>
 
+<file path=customXml/item5.xml><?xml version="1.0" encoding="utf-8"?>
+<?mso-contentType ?>
+<FormTemplates xmlns="http://schemas.microsoft.com/sharepoint/v3/contenttype/forms">
+  <Display>DocumentLibraryForm</Display>
+  <Edit>DocumentLibraryForm</Edit>
+  <New>DocumentLibraryForm</New>
+</FormTemplates>
+</file>
+
 <file path=customXml/item6.xml><?xml version="1.0" encoding="utf-8"?>
 <b:Sources xmlns:b="http://schemas.openxmlformats.org/officeDocument/2006/bibliography" xmlns="http://schemas.openxmlformats.org/officeDocument/2006/bibliography" SelectedStyle="\APA.XSL" StyleName="APA"/>
 </file>
@@ -24875,6 +25378,22 @@
 </file>
 
 <file path=customXml/itemProps2.xml><?xml version="1.0" encoding="utf-8"?>
+<ds:datastoreItem xmlns:ds="http://schemas.openxmlformats.org/officeDocument/2006/customXml" ds:itemID="{AED05E43-12FF-4C22-A572-6E3D13391423}">
+  <ds:schemaRefs>
+    <ds:schemaRef ds:uri="http://purl.org/dc/elements/1.1/"/>
+    <ds:schemaRef ds:uri="http://schemas.microsoft.com/office/2006/metadata/properties"/>
+    <ds:schemaRef ds:uri="http://schemas.microsoft.com/office/2006/documentManagement/types"/>
+    <ds:schemaRef ds:uri="http://purl.org/dc/terms/"/>
+    <ds:schemaRef ds:uri="http://schemas.openxmlformats.org/package/2006/metadata/core-properties"/>
+    <ds:schemaRef ds:uri="http://purl.org/dc/dcmitype/"/>
+    <ds:schemaRef ds:uri="http://schemas.microsoft.com/office/infopath/2007/PartnerControls"/>
+    <ds:schemaRef ds:uri="bebfb516-47c3-42bf-8695-c627e02fd07c"/>
+    <ds:schemaRef ds:uri="http://www.w3.org/XML/1998/namespace"/>
+  </ds:schemaRefs>
+</ds:datastoreItem>
+</file>
+
+<file path=customXml/itemProps3.xml><?xml version="1.0" encoding="utf-8"?>
 <ds:datastoreItem xmlns:ds="http://schemas.openxmlformats.org/officeDocument/2006/customXml" ds:itemID="{AA0E1C7F-2557-4EEC-A922-A4F9B8592289}">
   <ds:schemaRefs>
     <ds:schemaRef ds:uri="http://schemas.microsoft.com/office/2006/metadata/contentType"/>
@@ -24892,23 +25411,15 @@
 </ds:datastoreItem>
 </file>
 
-<file path=customXml/itemProps3.xml><?xml version="1.0" encoding="utf-8"?>
-<ds:datastoreItem xmlns:ds="http://schemas.openxmlformats.org/officeDocument/2006/customXml" ds:itemID="{AED05E43-12FF-4C22-A572-6E3D13391423}">
+<file path=customXml/itemProps4.xml><?xml version="1.0" encoding="utf-8"?>
+<ds:datastoreItem xmlns:ds="http://schemas.openxmlformats.org/officeDocument/2006/customXml" ds:itemID="{4BDF85BA-E69F-4D6A-AE92-E7CF998321DD}">
   <ds:schemaRefs>
-    <ds:schemaRef ds:uri="http://purl.org/dc/elements/1.1/"/>
-    <ds:schemaRef ds:uri="http://schemas.microsoft.com/office/2006/metadata/properties"/>
-    <ds:schemaRef ds:uri="bebfb516-47c3-42bf-8695-c627e02fd07c"/>
-    <ds:schemaRef ds:uri="http://purl.org/dc/terms/"/>
-    <ds:schemaRef ds:uri="http://schemas.openxmlformats.org/package/2006/metadata/core-properties"/>
-    <ds:schemaRef ds:uri="http://purl.org/dc/dcmitype/"/>
-    <ds:schemaRef ds:uri="http://schemas.microsoft.com/office/2006/documentManagement/types"/>
-    <ds:schemaRef ds:uri="http://schemas.microsoft.com/office/infopath/2007/PartnerControls"/>
-    <ds:schemaRef ds:uri="http://www.w3.org/XML/1998/namespace"/>
+    <ds:schemaRef ds:uri="http://schemas.microsoft.com/sharepoint/events"/>
   </ds:schemaRefs>
 </ds:datastoreItem>
 </file>
 
-<file path=customXml/itemProps4.xml><?xml version="1.0" encoding="utf-8"?>
+<file path=customXml/itemProps5.xml><?xml version="1.0" encoding="utf-8"?>
 <ds:datastoreItem xmlns:ds="http://schemas.openxmlformats.org/officeDocument/2006/customXml" ds:itemID="{910EA325-BFD3-40A7-B49F-A40A5596D5CE}">
   <ds:schemaRefs>
     <ds:schemaRef ds:uri="http://schemas.microsoft.com/sharepoint/v3/contenttype/forms"/>
@@ -24916,16 +25427,8 @@
 </ds:datastoreItem>
 </file>
 
-<file path=customXml/itemProps5.xml><?xml version="1.0" encoding="utf-8"?>
-<ds:datastoreItem xmlns:ds="http://schemas.openxmlformats.org/officeDocument/2006/customXml" ds:itemID="{4BDF85BA-E69F-4D6A-AE92-E7CF998321DD}">
-  <ds:schemaRefs>
-    <ds:schemaRef ds:uri="http://schemas.microsoft.com/sharepoint/events"/>
-  </ds:schemaRefs>
-</ds:datastoreItem>
-</file>
-
 <file path=customXml/itemProps6.xml><?xml version="1.0" encoding="utf-8"?>
-<ds:datastoreItem xmlns:ds="http://schemas.openxmlformats.org/officeDocument/2006/customXml" ds:itemID="{00AB56D7-C3AC-442D-99FB-8D6B8BC590EB}">
+<ds:datastoreItem xmlns:ds="http://schemas.openxmlformats.org/officeDocument/2006/customXml" ds:itemID="{7F888187-B837-4735-BE97-FA5B64B4B82D}">
   <ds:schemaRefs>
     <ds:schemaRef ds:uri="http://schemas.openxmlformats.org/officeDocument/2006/bibliography"/>
   </ds:schemaRefs>

</xml_diff>

<commit_message>
Adding the 'name' field description for PSG 1.8.2. JIRA: CXX-10990
</commit_message>
<xml_diff>
--- a/misc/PSG Server.docx
+++ b/misc/PSG Server.docx
@@ -100,6 +100,7 @@
                 <w:dataBinding w:prefixMappings="xmlns:ns0='http://schemas.openxmlformats.org/package/2006/metadata/core-properties' xmlns:ns1='http://purl.org/dc/elements/1.1/'" w:xpath="/ns0:coreProperties[1]/ns1:title[1]" w:storeItemID="{6C3C8BC8-F283-45AE-878A-BAB7291924A1}"/>
                 <w:text/>
               </w:sdtPr>
+              <w:sdtEndPr/>
               <w:sdtContent>
                 <w:tc>
                   <w:tcPr>
@@ -165,6 +166,7 @@
                 <w:dataBinding w:prefixMappings="xmlns:ns0='http://schemas.openxmlformats.org/package/2006/metadata/core-properties' xmlns:ns1='http://purl.org/dc/elements/1.1/'" w:xpath="/ns0:coreProperties[1]/ns1:subject[1]" w:storeItemID="{6C3C8BC8-F283-45AE-878A-BAB7291924A1}"/>
                 <w:text/>
               </w:sdtPr>
+              <w:sdtEndPr/>
               <w:sdtContent>
                 <w:tc>
                   <w:tcPr>
@@ -231,6 +233,7 @@
                 <w:dataBinding w:prefixMappings="xmlns:ns0='http://schemas.openxmlformats.org/package/2006/metadata/core-properties' xmlns:ns1='http://purl.org/dc/elements/1.1/'" w:xpath="/ns0:coreProperties[1]/ns1:creator[1]" w:storeItemID="{6C3C8BC8-F283-45AE-878A-BAB7291924A1}"/>
                 <w:text/>
               </w:sdtPr>
+              <w:sdtEndPr/>
               <w:sdtContent>
                 <w:tc>
                   <w:tcPr>
@@ -279,6 +282,7 @@
                   <w:calendar w:val="gregorian"/>
                 </w:date>
               </w:sdtPr>
+              <w:sdtEndPr/>
               <w:sdtContent>
                 <w:tc>
                   <w:tcPr>
@@ -299,7 +303,7 @@
                         <w:b/>
                         <w:bCs/>
                       </w:rPr>
-                      <w:t>Creation date: 1/24/2018</w:t>
+                      <w:t>1/24/2018</w:t>
                     </w:r>
                   </w:p>
                 </w:tc>
@@ -326,6 +330,7 @@
                 <w:dataBinding w:prefixMappings="xmlns:ns0='http://schemas.microsoft.com/office/2006/coverPageProps'" w:xpath="/ns0:CoverPageProperties[1]/ns0:Abstract[1]" w:storeItemID="{55AF091B-3C7A-41E3-B477-F2FDAA23CFDA}"/>
                 <w:text/>
               </w:sdtPr>
+              <w:sdtEndPr/>
               <w:sdtContent>
                 <w:tc>
                   <w:tcPr>
@@ -342,7 +347,7 @@
                       <w:t>2.</w:t>
                     </w:r>
                     <w:r>
-                      <w:t>4</w:t>
+                      <w:t>5</w:t>
                     </w:r>
                   </w:p>
                 </w:tc>
@@ -1224,12 +1229,56 @@
           </w:p>
         </w:tc>
       </w:tr>
+      <w:tr>
+        <w:tc>
+          <w:tcPr>
+            <w:tcW w:w="1001" w:type="dxa"/>
+          </w:tcPr>
+          <w:p>
+            <w:r>
+              <w:t>2.5</w:t>
+            </w:r>
+          </w:p>
+        </w:tc>
+        <w:tc>
+          <w:tcPr>
+            <w:tcW w:w="1678" w:type="dxa"/>
+          </w:tcPr>
+          <w:p>
+            <w:r>
+              <w:t>Oct 28, 2019</w:t>
+            </w:r>
+          </w:p>
+        </w:tc>
+        <w:tc>
+          <w:tcPr>
+            <w:tcW w:w="2182" w:type="dxa"/>
+          </w:tcPr>
+          <w:p>
+            <w:r>
+              <w:t>Sergey Satskiy</w:t>
+            </w:r>
+          </w:p>
+        </w:tc>
+        <w:tc>
+          <w:tcPr>
+            <w:tcW w:w="4489" w:type="dxa"/>
+          </w:tcPr>
+          <w:p>
+            <w:r>
+              <w:t>Adding the ‘name’ flag for PSG 1.8.2</w:t>
+            </w:r>
+          </w:p>
+        </w:tc>
+      </w:tr>
     </w:tbl>
     <w:p/>
     <w:p>
       <w:r>
         <w:br w:type="page"/>
       </w:r>
+      <w:bookmarkStart w:id="0" w:name="_GoBack"/>
+      <w:bookmarkEnd w:id="0"/>
     </w:p>
     <w:p/>
     <w:sdt>
@@ -3124,7 +3173,7 @@
                 <w:noProof/>
                 <w:webHidden/>
               </w:rPr>
-              <w:t>30</w:t>
+              <w:t>31</w:t>
             </w:r>
             <w:r>
               <w:rPr>
@@ -3331,7 +3380,7 @@
                 <w:noProof/>
                 <w:webHidden/>
               </w:rPr>
-              <w:t>31</w:t>
+              <w:t>32</w:t>
             </w:r>
             <w:r>
               <w:rPr>
@@ -3915,7 +3964,7 @@
       <w:pPr>
         <w:pStyle w:val="Heading1"/>
       </w:pPr>
-      <w:bookmarkStart w:id="0" w:name="_Toc16167823"/>
+      <w:bookmarkStart w:id="1" w:name="_Toc16167823"/>
       <w:r>
         <w:lastRenderedPageBreak/>
         <w:t xml:space="preserve">Pubseq Gateway </w:t>
@@ -3929,7 +3978,7 @@
       <w:r>
         <w:t>)</w:t>
       </w:r>
-      <w:bookmarkEnd w:id="0"/>
+      <w:bookmarkEnd w:id="1"/>
     </w:p>
     <w:p>
       <w:pPr>
@@ -4243,12 +4292,12 @@
       <w:pPr>
         <w:pStyle w:val="Heading1"/>
       </w:pPr>
-      <w:bookmarkStart w:id="1" w:name="_Toc16167824"/>
+      <w:bookmarkStart w:id="2" w:name="_Toc16167824"/>
       <w:r>
         <w:lastRenderedPageBreak/>
         <w:t>Overview</w:t>
       </w:r>
-      <w:bookmarkEnd w:id="1"/>
+      <w:bookmarkEnd w:id="2"/>
     </w:p>
     <w:p/>
     <w:p>
@@ -4295,7 +4344,7 @@
           <v:shape id="_x0000_i1025" type="#_x0000_t75" style="width:467.25pt;height:232.5pt" o:ole="">
             <v:imagedata r:id="rId11" o:title=""/>
           </v:shape>
-          <o:OLEObject Type="Embed" ProgID="Visio.Drawing.15" ShapeID="_x0000_i1025" DrawAspect="Content" ObjectID="_1632140645" r:id="rId12"/>
+          <o:OLEObject Type="Embed" ProgID="Visio.Drawing.15" ShapeID="_x0000_i1025" DrawAspect="Content" ObjectID="_1633783262" r:id="rId12"/>
         </w:object>
       </w:r>
     </w:p>
@@ -4498,12 +4547,12 @@
       <w:pPr>
         <w:pStyle w:val="Heading1"/>
       </w:pPr>
-      <w:bookmarkStart w:id="2" w:name="_Toc16167825"/>
+      <w:bookmarkStart w:id="3" w:name="_Toc16167825"/>
       <w:r>
         <w:lastRenderedPageBreak/>
         <w:t>Communication Protocol</w:t>
       </w:r>
-      <w:bookmarkEnd w:id="2"/>
+      <w:bookmarkEnd w:id="3"/>
     </w:p>
     <w:p/>
     <w:p>
@@ -4580,11 +4629,11 @@
       <w:pPr>
         <w:pStyle w:val="Heading2"/>
       </w:pPr>
-      <w:bookmarkStart w:id="3" w:name="_Toc16167826"/>
+      <w:bookmarkStart w:id="4" w:name="_Toc16167826"/>
       <w:r>
         <w:t>PSG Protocol</w:t>
       </w:r>
-      <w:bookmarkEnd w:id="3"/>
+      <w:bookmarkEnd w:id="4"/>
     </w:p>
     <w:p/>
     <w:p>
@@ -5860,11 +5909,11 @@
       <w:pPr>
         <w:pStyle w:val="Heading1"/>
       </w:pPr>
-      <w:bookmarkStart w:id="4" w:name="_Toc16167827"/>
+      <w:bookmarkStart w:id="5" w:name="_Toc16167827"/>
       <w:r>
         <w:t>Exclude Blob Cache</w:t>
       </w:r>
-      <w:bookmarkEnd w:id="4"/>
+      <w:bookmarkEnd w:id="5"/>
     </w:p>
     <w:p>
       <w:pPr>
@@ -6122,12 +6171,12 @@
       <w:pPr>
         <w:pStyle w:val="Heading1"/>
       </w:pPr>
-      <w:bookmarkStart w:id="5" w:name="_Toc16167828"/>
+      <w:bookmarkStart w:id="6" w:name="_Toc16167828"/>
       <w:r>
         <w:lastRenderedPageBreak/>
         <w:t>Requests</w:t>
       </w:r>
-      <w:bookmarkEnd w:id="5"/>
+      <w:bookmarkEnd w:id="6"/>
     </w:p>
     <w:p/>
     <w:p>
@@ -6216,7 +6265,7 @@
       <w:pPr>
         <w:pStyle w:val="Heading2"/>
       </w:pPr>
-      <w:bookmarkStart w:id="6" w:name="_Toc16167829"/>
+      <w:bookmarkStart w:id="7" w:name="_Toc16167829"/>
       <w:r>
         <w:t>ID/</w:t>
       </w:r>
@@ -6231,7 +6280,7 @@
       <w:r>
         <w:t xml:space="preserve"> Request</w:t>
       </w:r>
-      <w:bookmarkEnd w:id="6"/>
+      <w:bookmarkEnd w:id="7"/>
     </w:p>
     <w:p/>
     <w:p>
@@ -6891,7 +6940,7 @@
       <w:pPr>
         <w:pStyle w:val="Heading2"/>
       </w:pPr>
-      <w:bookmarkStart w:id="7" w:name="_Toc16167830"/>
+      <w:bookmarkStart w:id="8" w:name="_Toc16167830"/>
       <w:r>
         <w:t>ID/</w:t>
       </w:r>
@@ -6907,7 +6956,7 @@
       <w:r>
         <w:t>equest</w:t>
       </w:r>
-      <w:bookmarkEnd w:id="7"/>
+      <w:bookmarkEnd w:id="8"/>
     </w:p>
     <w:p/>
     <w:p>
@@ -7752,11 +7801,6 @@
       </w:r>
     </w:p>
     <w:p>
-      <w:pPr>
-        <w:rPr>
-          <w:lang w:val="ru-RU"/>
-        </w:rPr>
-      </w:pPr>
       <w:r>
         <w:lastRenderedPageBreak/>
         <w:t>The HTTP header Content-Length is not set.</w:t>
@@ -7846,7 +7890,7 @@
       <w:pPr>
         <w:pStyle w:val="Heading2"/>
       </w:pPr>
-      <w:bookmarkStart w:id="8" w:name="_Toc16167831"/>
+      <w:bookmarkStart w:id="9" w:name="_Toc16167831"/>
       <w:r>
         <w:t>ID/</w:t>
       </w:r>
@@ -7858,7 +7902,7 @@
       <w:r>
         <w:t xml:space="preserve"> Request</w:t>
       </w:r>
-      <w:bookmarkEnd w:id="8"/>
+      <w:bookmarkEnd w:id="9"/>
     </w:p>
     <w:p/>
     <w:p>
@@ -8271,14 +8315,14 @@
       <w:pPr>
         <w:pStyle w:val="Heading2"/>
       </w:pPr>
-      <w:bookmarkStart w:id="9" w:name="_Toc16167832"/>
+      <w:bookmarkStart w:id="10" w:name="_Toc16167832"/>
       <w:r>
         <w:t>ID/</w:t>
       </w:r>
       <w:r>
         <w:t>resolve Request</w:t>
       </w:r>
-      <w:bookmarkEnd w:id="9"/>
+      <w:bookmarkEnd w:id="10"/>
     </w:p>
     <w:p/>
     <w:p>
@@ -8927,6 +8971,19 @@
               <w:t>&gt;</w:t>
             </w:r>
           </w:p>
+          <w:p>
+            <w:r>
+              <w:t>name=&lt;</w:t>
+            </w:r>
+            <w:proofErr w:type="spellStart"/>
+            <w:r>
+              <w:t>bool_val</w:t>
+            </w:r>
+            <w:proofErr w:type="spellEnd"/>
+            <w:r>
+              <w:t>&gt;</w:t>
+            </w:r>
+          </w:p>
         </w:tc>
         <w:tc>
           <w:tcPr>
@@ -9014,6 +9071,11 @@
             <w:proofErr w:type="spellEnd"/>
             <w:r>
               <w:t>’ flag is available starting from PSG 1.8.0</w:t>
+            </w:r>
+          </w:p>
+          <w:p>
+            <w:r>
+              <w:t>Note: the ‘name’ flag is available starting from PSG 1.8.2</w:t>
             </w:r>
           </w:p>
         </w:tc>
@@ -9226,6 +9288,7 @@
     </w:p>
     <w:p>
       <w:r>
+        <w:lastRenderedPageBreak/>
         <w:t xml:space="preserve">The response body will have the </w:t>
       </w:r>
       <w:proofErr w:type="spellStart"/>
@@ -9239,7 +9302,6 @@
     </w:p>
     <w:p>
       <w:r>
-        <w:lastRenderedPageBreak/>
         <w:t xml:space="preserve">The protobuf format description can be found here: </w:t>
       </w:r>
       <w:hyperlink r:id="rId31" w:history="1">
@@ -9344,7 +9406,7 @@
       <w:pPr>
         <w:pStyle w:val="Heading2"/>
       </w:pPr>
-      <w:bookmarkStart w:id="10" w:name="_Toc16167833"/>
+      <w:bookmarkStart w:id="11" w:name="_Toc16167833"/>
       <w:r>
         <w:t>ID/</w:t>
       </w:r>
@@ -9356,7 +9418,7 @@
       <w:r>
         <w:t xml:space="preserve"> Request</w:t>
       </w:r>
-      <w:bookmarkEnd w:id="10"/>
+      <w:bookmarkEnd w:id="11"/>
     </w:p>
     <w:p/>
     <w:p>
@@ -9655,7 +9717,6 @@
           <w:p/>
           <w:p>
             <w:r>
-              <w:lastRenderedPageBreak/>
               <w:t>Optional parameter.</w:t>
             </w:r>
           </w:p>
@@ -9861,14 +9922,14 @@
       <w:pPr>
         <w:pStyle w:val="Heading2"/>
       </w:pPr>
-      <w:bookmarkStart w:id="11" w:name="_Toc16167834"/>
+      <w:bookmarkStart w:id="12" w:name="_Toc16167834"/>
       <w:r>
         <w:t>ADMIN/</w:t>
       </w:r>
       <w:r>
         <w:t>config Request</w:t>
       </w:r>
-      <w:bookmarkEnd w:id="11"/>
+      <w:bookmarkEnd w:id="12"/>
     </w:p>
     <w:p/>
     <w:p>
@@ -9913,6 +9974,7 @@
     </w:p>
     <w:p>
       <w:r>
+        <w:lastRenderedPageBreak/>
         <w:t xml:space="preserve">The HTTP header Content-Length is set </w:t>
       </w:r>
       <w:proofErr w:type="spellStart"/>
@@ -9923,7 +9985,6 @@
     </w:p>
     <w:p>
       <w:r>
-        <w:lastRenderedPageBreak/>
         <w:t>The content is formed as a JSON dictionary with the following items:</w:t>
       </w:r>
     </w:p>
@@ -10042,14 +10103,14 @@
       <w:pPr>
         <w:pStyle w:val="Heading2"/>
       </w:pPr>
-      <w:bookmarkStart w:id="12" w:name="_Toc16167835"/>
+      <w:bookmarkStart w:id="13" w:name="_Toc16167835"/>
       <w:r>
         <w:t>ADMIN/</w:t>
       </w:r>
       <w:r>
         <w:t>info Request</w:t>
       </w:r>
-      <w:bookmarkEnd w:id="12"/>
+      <w:bookmarkEnd w:id="13"/>
     </w:p>
     <w:p/>
     <w:p>
@@ -10392,6 +10453,7 @@
           </w:p>
           <w:p>
             <w:r>
+              <w:lastRenderedPageBreak/>
               <w:t>In case of an error getting the value from the OS then a string with a fixed value “n/a”.</w:t>
             </w:r>
           </w:p>
@@ -10929,6 +10991,7 @@
           <w:p>
             <w:proofErr w:type="spellStart"/>
             <w:r>
+              <w:lastRenderedPageBreak/>
               <w:t>ProcFDSoftLimit</w:t>
             </w:r>
             <w:proofErr w:type="spellEnd"/>
@@ -10963,7 +11026,6 @@
           </w:p>
           <w:p>
             <w:r>
-              <w:lastRenderedPageBreak/>
               <w:t>In case of an error getting the value from the OS then a string with a fixed value “n/a”.</w:t>
             </w:r>
           </w:p>
@@ -10977,7 +11039,6 @@
           <w:p>
             <w:proofErr w:type="spellStart"/>
             <w:r>
-              <w:lastRenderedPageBreak/>
               <w:t>ProcFDHardLimit</w:t>
             </w:r>
             <w:proofErr w:type="spellEnd"/>
@@ -11320,14 +11381,14 @@
       <w:pPr>
         <w:pStyle w:val="Heading2"/>
       </w:pPr>
-      <w:bookmarkStart w:id="13" w:name="_Toc16167836"/>
+      <w:bookmarkStart w:id="14" w:name="_Toc16167836"/>
       <w:r>
         <w:t>ADMIN/</w:t>
       </w:r>
       <w:r>
         <w:t>status Request</w:t>
       </w:r>
-      <w:bookmarkEnd w:id="13"/>
+      <w:bookmarkEnd w:id="14"/>
     </w:p>
     <w:p/>
     <w:p>
@@ -11388,6 +11449,7 @@
     </w:p>
     <w:p>
       <w:r>
+        <w:lastRenderedPageBreak/>
         <w:t>The content is formed as a JSON dictionary with the following items:</w:t>
       </w:r>
     </w:p>
@@ -11409,7 +11471,6 @@
           </w:tcPr>
           <w:p>
             <w:r>
-              <w:lastRenderedPageBreak/>
               <w:t>Key</w:t>
             </w:r>
           </w:p>
@@ -12222,6 +12283,7 @@
           <w:p>
             <w:proofErr w:type="spellStart"/>
             <w:r>
+              <w:lastRenderedPageBreak/>
               <w:t>GetBlobBySatSatKeyRequestCount</w:t>
             </w:r>
             <w:proofErr w:type="spellEnd"/>
@@ -12256,7 +12318,6 @@
           <w:p>
             <w:proofErr w:type="spellStart"/>
             <w:r>
-              <w:lastRenderedPageBreak/>
               <w:t>GetNamedAnnotationsCount</w:t>
             </w:r>
             <w:proofErr w:type="spellEnd"/>
@@ -12887,18 +12948,19 @@
       <w:pPr>
         <w:pStyle w:val="Heading2"/>
       </w:pPr>
-      <w:bookmarkStart w:id="14" w:name="_Toc16167837"/>
+      <w:bookmarkStart w:id="15" w:name="_Toc16167837"/>
       <w:r>
         <w:t>ADMIN/</w:t>
       </w:r>
       <w:r>
         <w:t>shutdown Request</w:t>
       </w:r>
-      <w:bookmarkEnd w:id="14"/>
+      <w:bookmarkEnd w:id="15"/>
     </w:p>
     <w:p/>
     <w:p>
       <w:r>
+        <w:lastRenderedPageBreak/>
         <w:t>The format of the request:</w:t>
       </w:r>
     </w:p>
@@ -12907,7 +12969,6 @@
         <w:jc w:val="center"/>
       </w:pPr>
       <w:r>
-        <w:lastRenderedPageBreak/>
         <w:t>http://</w:t>
       </w:r>
       <w:r>
@@ -13306,9 +13367,8 @@
       <w:pPr>
         <w:pStyle w:val="Heading2"/>
       </w:pPr>
-      <w:bookmarkStart w:id="15" w:name="_Toc16167838"/>
-      <w:r>
-        <w:lastRenderedPageBreak/>
+      <w:bookmarkStart w:id="16" w:name="_Toc16167838"/>
+      <w:r>
         <w:t>ADMIN/</w:t>
       </w:r>
       <w:proofErr w:type="spellStart"/>
@@ -13322,7 +13382,7 @@
       <w:r>
         <w:t xml:space="preserve"> Request</w:t>
       </w:r>
-      <w:bookmarkEnd w:id="15"/>
+      <w:bookmarkEnd w:id="16"/>
     </w:p>
     <w:p/>
     <w:p>
@@ -13390,10 +13450,7 @@
         <w:t xml:space="preserve"> has a JSON dictionary which describes the current alerts, both acknowledged and not.</w:t>
       </w:r>
     </w:p>
-    <w:p>
-      <w:bookmarkStart w:id="16" w:name="_GoBack"/>
-      <w:bookmarkEnd w:id="16"/>
-    </w:p>
+    <w:p/>
     <w:p>
       <w:pPr>
         <w:pStyle w:val="Heading2"/>
@@ -13593,6 +13650,7 @@
               <w:jc w:val="center"/>
             </w:pPr>
             <w:r>
+              <w:lastRenderedPageBreak/>
               <w:t>HTTP 1.1 or HTTP/2 status code</w:t>
             </w:r>
           </w:p>
@@ -13618,7 +13676,6 @@
           </w:tcPr>
           <w:p>
             <w:r>
-              <w:lastRenderedPageBreak/>
               <w:t>200</w:t>
             </w:r>
           </w:p>
@@ -13867,6 +13924,7 @@
         <w:jc w:val="center"/>
       </w:pPr>
       <w:r>
+        <w:lastRenderedPageBreak/>
         <w:t>http://</w:t>
       </w:r>
       <w:r>
@@ -13895,7 +13953,6 @@
     </w:p>
     <w:p>
       <w:r>
-        <w:lastRenderedPageBreak/>
         <w:t>where</w:t>
       </w:r>
     </w:p>
@@ -14164,12 +14221,12 @@
     </w:p>
     <w:p>
       <w:r>
+        <w:lastRenderedPageBreak/>
         <w:t>The PSG protocol is used. The status is 200.</w:t>
       </w:r>
     </w:p>
     <w:p>
       <w:r>
-        <w:lastRenderedPageBreak/>
         <w:t>The HTTP header Content-Type is set to “application/x-ncbi-</w:t>
       </w:r>
       <w:proofErr w:type="spellStart"/>
@@ -14357,6 +14414,7 @@
         <w:jc w:val="both"/>
       </w:pPr>
       <w:r>
+        <w:lastRenderedPageBreak/>
         <w:t>The diagram below shows the files used by Pubseq Gateway server</w:t>
       </w:r>
       <w:r>
@@ -14375,7 +14433,7 @@
           <v:shape id="_x0000_i1026" type="#_x0000_t75" style="width:367.5pt;height:79.5pt" o:ole="">
             <v:imagedata r:id="rId36" o:title=""/>
           </v:shape>
-          <o:OLEObject Type="Embed" ProgID="Visio.Drawing.15" ShapeID="_x0000_i1026" DrawAspect="Content" ObjectID="_1632140646" r:id="rId37"/>
+          <o:OLEObject Type="Embed" ProgID="Visio.Drawing.15" ShapeID="_x0000_i1026" DrawAspect="Content" ObjectID="_1633783263" r:id="rId37"/>
         </w:object>
       </w:r>
     </w:p>
@@ -14681,6 +14739,7 @@
       </w:pPr>
       <w:bookmarkStart w:id="27" w:name="_Toc16167849"/>
       <w:r>
+        <w:lastRenderedPageBreak/>
         <w:t>Signal Handling</w:t>
       </w:r>
       <w:bookmarkEnd w:id="27"/>
@@ -14688,7 +14747,6 @@
     <w:p/>
     <w:p>
       <w:r>
-        <w:lastRenderedPageBreak/>
         <w:t>The table below describes the signal handling in the server.</w:t>
       </w:r>
     </w:p>
@@ -15147,6 +15205,7 @@
       </w:pPr>
       <w:bookmarkStart w:id="30" w:name="_Toc16167852"/>
       <w:r>
+        <w:lastRenderedPageBreak/>
         <w:t>[SERVER</w:t>
       </w:r>
       <w:r>
@@ -15231,7 +15290,6 @@
               </w:tabs>
             </w:pPr>
             <w:r>
-              <w:lastRenderedPageBreak/>
               <w:t>No default. If port is not specified or is out of range the server will not start</w:t>
             </w:r>
           </w:p>
@@ -15247,7 +15305,6 @@
               <w:jc w:val="both"/>
             </w:pPr>
             <w:r>
-              <w:lastRenderedPageBreak/>
               <w:t>workers</w:t>
             </w:r>
           </w:p>
@@ -15769,6 +15826,7 @@
               <w:jc w:val="center"/>
             </w:pPr>
             <w:r>
+              <w:lastRenderedPageBreak/>
               <w:t>Value</w:t>
             </w:r>
           </w:p>
@@ -16432,6 +16490,7 @@
               <w:jc w:val="both"/>
             </w:pPr>
             <w:r>
+              <w:lastRenderedPageBreak/>
               <w:t>Default: empty string</w:t>
             </w:r>
           </w:p>
@@ -16448,6 +16507,7 @@
             </w:pPr>
             <w:proofErr w:type="spellStart"/>
             <w:r>
+              <w:lastRenderedPageBreak/>
               <w:t>fallbackrdconsistency</w:t>
             </w:r>
             <w:proofErr w:type="spellEnd"/>
@@ -16519,7 +16579,6 @@
               <w:jc w:val="both"/>
             </w:pPr>
             <w:r>
-              <w:lastRenderedPageBreak/>
               <w:t xml:space="preserve">0 - default </w:t>
             </w:r>
             <w:proofErr w:type="spellStart"/>
@@ -16552,7 +16611,6 @@
             </w:pPr>
             <w:proofErr w:type="spellStart"/>
             <w:r>
-              <w:lastRenderedPageBreak/>
               <w:t>loadbalancing</w:t>
             </w:r>
             <w:proofErr w:type="spellEnd"/>
@@ -25141,7 +25199,7 @@
 <file path=customXml/item1.xml><?xml version="1.0" encoding="utf-8"?>
 <CoverPageProperties xmlns="http://schemas.microsoft.com/office/2006/coverPageProps">
   <PublishDate>2018-01-24T00:00:00</PublishDate>
-  <Abstract>Document version: 2.4</Abstract>
+  <Abstract>Document version: 2.5</Abstract>
   <CompanyAddress/>
   <CompanyPhone/>
   <CompanyFax/>
@@ -25150,18 +25208,6 @@
 </file>
 
 <file path=customXml/item2.xml><?xml version="1.0" encoding="utf-8"?>
-<p:properties xmlns:p="http://schemas.microsoft.com/office/2006/metadata/properties" xmlns:xsi="http://www.w3.org/2001/XMLSchema-instance">
-  <documentManagement>
-    <_dlc_DocId xmlns="bebfb516-47c3-42bf-8695-c627e02fd07c">RP5EP2USD5DN-418-13</_dlc_DocId>
-    <_dlc_DocIdUrl xmlns="bebfb516-47c3-42bf-8695-c627e02fd07c">
-      <Url>https://sp.ncbi.nlm.nih.gov/IEB/ISS/_layouts/15/DocIdRedir.aspx?ID=RP5EP2USD5DN-418-13</Url>
-      <Description>RP5EP2USD5DN-418-13</Description>
-    </_dlc_DocIdUrl>
-  </documentManagement>
-</p:properties>
-</file>
-
-<file path=customXml/item3.xml><?xml version="1.0" encoding="utf-8"?>
 <ct:contentTypeSchema xmlns:ct="http://schemas.microsoft.com/office/2006/metadata/contentType" xmlns:ma="http://schemas.microsoft.com/office/2006/metadata/properties/metaAttributes" ct:_="" ma:_="" ma:contentTypeName="Document" ma:contentTypeID="0x010100804F0F871C92454BA582842CD3B861CB" ma:contentTypeVersion="1" ma:contentTypeDescription="Create a new document." ma:contentTypeScope="" ma:versionID="17108c8fb818525b19f04f03124d2db9">
   <xsd:schema xmlns:xsd="http://www.w3.org/2001/XMLSchema" xmlns:xs="http://www.w3.org/2001/XMLSchema" xmlns:p="http://schemas.microsoft.com/office/2006/metadata/properties" xmlns:ns2="bebfb516-47c3-42bf-8695-c627e02fd07c" targetNamespace="http://schemas.microsoft.com/office/2006/metadata/properties" ma:root="true" ma:fieldsID="1c56c5b5f1ead94acc500394bce569b3" ns2:_="">
     <xsd:import namespace="bebfb516-47c3-42bf-8695-c627e02fd07c"/>
@@ -25306,7 +25352,28 @@
 </ct:contentTypeSchema>
 </file>
 
+<file path=customXml/item3.xml><?xml version="1.0" encoding="utf-8"?>
+<p:properties xmlns:p="http://schemas.microsoft.com/office/2006/metadata/properties" xmlns:xsi="http://www.w3.org/2001/XMLSchema-instance">
+  <documentManagement>
+    <_dlc_DocId xmlns="bebfb516-47c3-42bf-8695-c627e02fd07c">RP5EP2USD5DN-418-13</_dlc_DocId>
+    <_dlc_DocIdUrl xmlns="bebfb516-47c3-42bf-8695-c627e02fd07c">
+      <Url>https://sp.ncbi.nlm.nih.gov/IEB/ISS/_layouts/15/DocIdRedir.aspx?ID=RP5EP2USD5DN-418-13</Url>
+      <Description>RP5EP2USD5DN-418-13</Description>
+    </_dlc_DocIdUrl>
+  </documentManagement>
+</p:properties>
+</file>
+
 <file path=customXml/item4.xml><?xml version="1.0" encoding="utf-8"?>
+<?mso-contentType ?>
+<FormTemplates xmlns="http://schemas.microsoft.com/sharepoint/v3/contenttype/forms">
+  <Display>DocumentLibraryForm</Display>
+  <Edit>DocumentLibraryForm</Edit>
+  <New>DocumentLibraryForm</New>
+</FormTemplates>
+</file>
+
+<file path=customXml/item5.xml><?xml version="1.0" encoding="utf-8"?>
 <?mso-contentType ?>
 <spe:Receivers xmlns:spe="http://schemas.microsoft.com/sharepoint/events">
   <Receiver>
@@ -25356,15 +25423,6 @@
 </spe:Receivers>
 </file>
 
-<file path=customXml/item5.xml><?xml version="1.0" encoding="utf-8"?>
-<?mso-contentType ?>
-<FormTemplates xmlns="http://schemas.microsoft.com/sharepoint/v3/contenttype/forms">
-  <Display>DocumentLibraryForm</Display>
-  <Edit>DocumentLibraryForm</Edit>
-  <New>DocumentLibraryForm</New>
-</FormTemplates>
-</file>
-
 <file path=customXml/item6.xml><?xml version="1.0" encoding="utf-8"?>
 <b:Sources xmlns:b="http://schemas.openxmlformats.org/officeDocument/2006/bibliography" xmlns="http://schemas.openxmlformats.org/officeDocument/2006/bibliography" SelectedStyle="\APA.XSL" StyleName="APA"/>
 </file>
@@ -25378,22 +25436,6 @@
 </file>
 
 <file path=customXml/itemProps2.xml><?xml version="1.0" encoding="utf-8"?>
-<ds:datastoreItem xmlns:ds="http://schemas.openxmlformats.org/officeDocument/2006/customXml" ds:itemID="{AED05E43-12FF-4C22-A572-6E3D13391423}">
-  <ds:schemaRefs>
-    <ds:schemaRef ds:uri="http://purl.org/dc/elements/1.1/"/>
-    <ds:schemaRef ds:uri="http://schemas.microsoft.com/office/2006/metadata/properties"/>
-    <ds:schemaRef ds:uri="http://schemas.microsoft.com/office/2006/documentManagement/types"/>
-    <ds:schemaRef ds:uri="http://purl.org/dc/terms/"/>
-    <ds:schemaRef ds:uri="http://schemas.openxmlformats.org/package/2006/metadata/core-properties"/>
-    <ds:schemaRef ds:uri="http://purl.org/dc/dcmitype/"/>
-    <ds:schemaRef ds:uri="http://schemas.microsoft.com/office/infopath/2007/PartnerControls"/>
-    <ds:schemaRef ds:uri="bebfb516-47c3-42bf-8695-c627e02fd07c"/>
-    <ds:schemaRef ds:uri="http://www.w3.org/XML/1998/namespace"/>
-  </ds:schemaRefs>
-</ds:datastoreItem>
-</file>
-
-<file path=customXml/itemProps3.xml><?xml version="1.0" encoding="utf-8"?>
 <ds:datastoreItem xmlns:ds="http://schemas.openxmlformats.org/officeDocument/2006/customXml" ds:itemID="{AA0E1C7F-2557-4EEC-A922-A4F9B8592289}">
   <ds:schemaRefs>
     <ds:schemaRef ds:uri="http://schemas.microsoft.com/office/2006/metadata/contentType"/>
@@ -25411,7 +25453,31 @@
 </ds:datastoreItem>
 </file>
 
+<file path=customXml/itemProps3.xml><?xml version="1.0" encoding="utf-8"?>
+<ds:datastoreItem xmlns:ds="http://schemas.openxmlformats.org/officeDocument/2006/customXml" ds:itemID="{AED05E43-12FF-4C22-A572-6E3D13391423}">
+  <ds:schemaRefs>
+    <ds:schemaRef ds:uri="http://purl.org/dc/elements/1.1/"/>
+    <ds:schemaRef ds:uri="http://schemas.microsoft.com/office/2006/metadata/properties"/>
+    <ds:schemaRef ds:uri="http://schemas.microsoft.com/office/2006/documentManagement/types"/>
+    <ds:schemaRef ds:uri="http://purl.org/dc/terms/"/>
+    <ds:schemaRef ds:uri="http://schemas.openxmlformats.org/package/2006/metadata/core-properties"/>
+    <ds:schemaRef ds:uri="http://purl.org/dc/dcmitype/"/>
+    <ds:schemaRef ds:uri="http://schemas.microsoft.com/office/infopath/2007/PartnerControls"/>
+    <ds:schemaRef ds:uri="bebfb516-47c3-42bf-8695-c627e02fd07c"/>
+    <ds:schemaRef ds:uri="http://www.w3.org/XML/1998/namespace"/>
+  </ds:schemaRefs>
+</ds:datastoreItem>
+</file>
+
 <file path=customXml/itemProps4.xml><?xml version="1.0" encoding="utf-8"?>
+<ds:datastoreItem xmlns:ds="http://schemas.openxmlformats.org/officeDocument/2006/customXml" ds:itemID="{910EA325-BFD3-40A7-B49F-A40A5596D5CE}">
+  <ds:schemaRefs>
+    <ds:schemaRef ds:uri="http://schemas.microsoft.com/sharepoint/v3/contenttype/forms"/>
+  </ds:schemaRefs>
+</ds:datastoreItem>
+</file>
+
+<file path=customXml/itemProps5.xml><?xml version="1.0" encoding="utf-8"?>
 <ds:datastoreItem xmlns:ds="http://schemas.openxmlformats.org/officeDocument/2006/customXml" ds:itemID="{4BDF85BA-E69F-4D6A-AE92-E7CF998321DD}">
   <ds:schemaRefs>
     <ds:schemaRef ds:uri="http://schemas.microsoft.com/sharepoint/events"/>
@@ -25419,16 +25485,8 @@
 </ds:datastoreItem>
 </file>
 
-<file path=customXml/itemProps5.xml><?xml version="1.0" encoding="utf-8"?>
-<ds:datastoreItem xmlns:ds="http://schemas.openxmlformats.org/officeDocument/2006/customXml" ds:itemID="{910EA325-BFD3-40A7-B49F-A40A5596D5CE}">
-  <ds:schemaRefs>
-    <ds:schemaRef ds:uri="http://schemas.microsoft.com/sharepoint/v3/contenttype/forms"/>
-  </ds:schemaRefs>
-</ds:datastoreItem>
-</file>
-
 <file path=customXml/itemProps6.xml><?xml version="1.0" encoding="utf-8"?>
-<ds:datastoreItem xmlns:ds="http://schemas.openxmlformats.org/officeDocument/2006/customXml" ds:itemID="{7F888187-B837-4735-BE97-FA5B64B4B82D}">
+<ds:datastoreItem xmlns:ds="http://schemas.openxmlformats.org/officeDocument/2006/customXml" ds:itemID="{9B127114-AC2F-4B2E-B87E-9FBB1EA8EC59}">
   <ds:schemaRefs>
     <ds:schemaRef ds:uri="http://schemas.openxmlformats.org/officeDocument/2006/bibliography"/>
   </ds:schemaRefs>

</xml_diff>

<commit_message>
Adding seq_state flag for PSG 1.8.2
</commit_message>
<xml_diff>
--- a/misc/PSG Server.docx
+++ b/misc/PSG Server.docx
@@ -299,6 +299,13 @@
                         <w:b/>
                         <w:bCs/>
                       </w:rPr>
+                      <w:t xml:space="preserve">Create date: </w:t>
+                    </w:r>
+                    <w:r>
+                      <w:rPr>
+                        <w:b/>
+                        <w:bCs/>
+                      </w:rPr>
                       <w:t>1/24/2018</w:t>
                     </w:r>
                   </w:p>
@@ -1316,6 +1323,59 @@
           </w:p>
         </w:tc>
       </w:tr>
+      <w:tr>
+        <w:tc>
+          <w:tcPr>
+            <w:tcW w:w="1001" w:type="dxa"/>
+          </w:tcPr>
+          <w:p>
+            <w:r>
+              <w:t>2.7</w:t>
+            </w:r>
+          </w:p>
+        </w:tc>
+        <w:tc>
+          <w:tcPr>
+            <w:tcW w:w="1678" w:type="dxa"/>
+          </w:tcPr>
+          <w:p>
+            <w:r>
+              <w:t xml:space="preserve">Dec </w:t>
+            </w:r>
+            <w:r>
+              <w:t>04, 2019</w:t>
+            </w:r>
+          </w:p>
+        </w:tc>
+        <w:tc>
+          <w:tcPr>
+            <w:tcW w:w="2182" w:type="dxa"/>
+          </w:tcPr>
+          <w:p>
+            <w:r>
+              <w:t>Sergey Satskiy</w:t>
+            </w:r>
+          </w:p>
+        </w:tc>
+        <w:tc>
+          <w:tcPr>
+            <w:tcW w:w="4489" w:type="dxa"/>
+          </w:tcPr>
+          <w:p>
+            <w:r>
+              <w:t>Adding the ‘</w:t>
+            </w:r>
+            <w:proofErr w:type="spellStart"/>
+            <w:r>
+              <w:t>seq_state</w:t>
+            </w:r>
+            <w:proofErr w:type="spellEnd"/>
+            <w:r>
+              <w:t>’ flag for PSG 1.8.2</w:t>
+            </w:r>
+          </w:p>
+        </w:tc>
+      </w:tr>
     </w:tbl>
     <w:p/>
     <w:p>
@@ -4387,7 +4447,7 @@
           <v:shape id="_x0000_i1025" type="#_x0000_t75" style="width:467.25pt;height:232.5pt" o:ole="">
             <v:imagedata r:id="rId11" o:title=""/>
           </v:shape>
-          <o:OLEObject Type="Embed" ProgID="Visio.Drawing.15" ShapeID="_x0000_i1025" DrawAspect="Content" ObjectID="_1635071523" r:id="rId12"/>
+          <o:OLEObject Type="Embed" ProgID="Visio.Drawing.15" ShapeID="_x0000_i1025" DrawAspect="Content" ObjectID="_1636963555" r:id="rId12"/>
         </w:object>
       </w:r>
     </w:p>
@@ -9088,6 +9148,24 @@
               <w:t>&gt;</w:t>
             </w:r>
           </w:p>
+          <w:p>
+            <w:proofErr w:type="spellStart"/>
+            <w:r>
+              <w:t>seq_state</w:t>
+            </w:r>
+            <w:proofErr w:type="spellEnd"/>
+            <w:r>
+              <w:t>=&lt;</w:t>
+            </w:r>
+            <w:proofErr w:type="spellStart"/>
+            <w:r>
+              <w:t>bool_val</w:t>
+            </w:r>
+            <w:proofErr w:type="spellEnd"/>
+            <w:r>
+              <w:t>&gt;</w:t>
+            </w:r>
+          </w:p>
         </w:tc>
         <w:tc>
           <w:tcPr>
@@ -9181,6 +9259,21 @@
             <w:r>
               <w:t>Note: the ‘name’ flag is available starting from PSG 1.8.2</w:t>
             </w:r>
+          </w:p>
+          <w:p>
+            <w:r>
+              <w:t>Note: the ‘</w:t>
+            </w:r>
+            <w:proofErr w:type="spellStart"/>
+            <w:r>
+              <w:t>seq_state</w:t>
+            </w:r>
+            <w:proofErr w:type="spellEnd"/>
+            <w:r>
+              <w:t>’ flag is available starting from PSG 1.8.2</w:t>
+            </w:r>
+            <w:bookmarkStart w:id="10" w:name="_GoBack"/>
+            <w:bookmarkEnd w:id="10"/>
           </w:p>
         </w:tc>
       </w:tr>
@@ -9510,7 +9603,7 @@
       <w:pPr>
         <w:pStyle w:val="Heading2"/>
       </w:pPr>
-      <w:bookmarkStart w:id="10" w:name="_Toc16167833"/>
+      <w:bookmarkStart w:id="11" w:name="_Toc16167833"/>
       <w:r>
         <w:t>ID/</w:t>
       </w:r>
@@ -9522,7 +9615,7 @@
       <w:r>
         <w:t xml:space="preserve"> Request</w:t>
       </w:r>
-      <w:bookmarkEnd w:id="10"/>
+      <w:bookmarkEnd w:id="11"/>
     </w:p>
     <w:p/>
     <w:p>
@@ -10110,14 +10203,14 @@
       <w:pPr>
         <w:pStyle w:val="Heading2"/>
       </w:pPr>
-      <w:bookmarkStart w:id="11" w:name="_Toc16167834"/>
+      <w:bookmarkStart w:id="12" w:name="_Toc16167834"/>
       <w:r>
         <w:t>ADMIN/</w:t>
       </w:r>
       <w:r>
         <w:t>config Request</w:t>
       </w:r>
-      <w:bookmarkEnd w:id="11"/>
+      <w:bookmarkEnd w:id="12"/>
     </w:p>
     <w:p/>
     <w:p>
@@ -10290,14 +10383,14 @@
       <w:pPr>
         <w:pStyle w:val="Heading2"/>
       </w:pPr>
-      <w:bookmarkStart w:id="12" w:name="_Toc16167835"/>
+      <w:bookmarkStart w:id="13" w:name="_Toc16167835"/>
       <w:r>
         <w:t>ADMIN/</w:t>
       </w:r>
       <w:r>
         <w:t>info Request</w:t>
       </w:r>
-      <w:bookmarkEnd w:id="12"/>
+      <w:bookmarkEnd w:id="13"/>
     </w:p>
     <w:p/>
     <w:p>
@@ -11568,14 +11661,14 @@
       <w:pPr>
         <w:pStyle w:val="Heading2"/>
       </w:pPr>
-      <w:bookmarkStart w:id="13" w:name="_Toc16167836"/>
+      <w:bookmarkStart w:id="14" w:name="_Toc16167836"/>
       <w:r>
         <w:t>ADMIN/</w:t>
       </w:r>
       <w:r>
         <w:t>status Request</w:t>
       </w:r>
-      <w:bookmarkEnd w:id="13"/>
+      <w:bookmarkEnd w:id="14"/>
     </w:p>
     <w:p/>
     <w:p>
@@ -13135,14 +13228,14 @@
       <w:pPr>
         <w:pStyle w:val="Heading2"/>
       </w:pPr>
-      <w:bookmarkStart w:id="14" w:name="_Toc16167837"/>
+      <w:bookmarkStart w:id="15" w:name="_Toc16167837"/>
       <w:r>
         <w:t>ADMIN/</w:t>
       </w:r>
       <w:r>
         <w:t>shutdown Request</w:t>
       </w:r>
-      <w:bookmarkEnd w:id="14"/>
+      <w:bookmarkEnd w:id="15"/>
     </w:p>
     <w:p/>
     <w:p>
@@ -13555,7 +13648,7 @@
       <w:pPr>
         <w:pStyle w:val="Heading2"/>
       </w:pPr>
-      <w:bookmarkStart w:id="15" w:name="_Toc16167838"/>
+      <w:bookmarkStart w:id="16" w:name="_Toc16167838"/>
       <w:r>
         <w:t>ADMIN/</w:t>
       </w:r>
@@ -13570,7 +13663,7 @@
       <w:r>
         <w:t xml:space="preserve"> Request</w:t>
       </w:r>
-      <w:bookmarkEnd w:id="15"/>
+      <w:bookmarkEnd w:id="16"/>
     </w:p>
     <w:p/>
     <w:p>
@@ -13644,7 +13737,7 @@
       <w:pPr>
         <w:pStyle w:val="Heading2"/>
       </w:pPr>
-      <w:bookmarkStart w:id="16" w:name="_Toc16167839"/>
+      <w:bookmarkStart w:id="17" w:name="_Toc16167839"/>
       <w:r>
         <w:t>ADMIN/</w:t>
       </w:r>
@@ -13656,7 +13749,7 @@
       <w:r>
         <w:t xml:space="preserve"> Request</w:t>
       </w:r>
-      <w:bookmarkEnd w:id="16"/>
+      <w:bookmarkEnd w:id="17"/>
     </w:p>
     <w:p/>
     <w:p>
@@ -13913,11 +14006,11 @@
       <w:pPr>
         <w:pStyle w:val="Heading2"/>
       </w:pPr>
-      <w:bookmarkStart w:id="17" w:name="_Toc16167840"/>
+      <w:bookmarkStart w:id="18" w:name="_Toc16167840"/>
       <w:r>
         <w:t>ADMIN/statistics Request</w:t>
       </w:r>
-      <w:bookmarkEnd w:id="17"/>
+      <w:bookmarkEnd w:id="18"/>
     </w:p>
     <w:p/>
     <w:p>
@@ -14072,7 +14165,7 @@
       <w:pPr>
         <w:pStyle w:val="Heading2"/>
       </w:pPr>
-      <w:bookmarkStart w:id="18" w:name="_Toc16167841"/>
+      <w:bookmarkStart w:id="19" w:name="_Toc16167841"/>
       <w:r>
         <w:t>TEST/</w:t>
       </w:r>
@@ -14084,7 +14177,7 @@
       <w:r>
         <w:t xml:space="preserve"> Request</w:t>
       </w:r>
-      <w:bookmarkEnd w:id="18"/>
+      <w:bookmarkEnd w:id="19"/>
     </w:p>
     <w:p/>
     <w:p>
@@ -14332,11 +14425,11 @@
       <w:pPr>
         <w:pStyle w:val="Heading2"/>
       </w:pPr>
-      <w:bookmarkStart w:id="19" w:name="_Toc16167842"/>
+      <w:bookmarkStart w:id="20" w:name="_Toc16167842"/>
       <w:r>
         <w:t>favicon.ico Request</w:t>
       </w:r>
-      <w:bookmarkEnd w:id="19"/>
+      <w:bookmarkEnd w:id="20"/>
     </w:p>
     <w:p/>
     <w:p>
@@ -14396,11 +14489,11 @@
       <w:pPr>
         <w:pStyle w:val="Heading2"/>
       </w:pPr>
-      <w:bookmarkStart w:id="20" w:name="_Toc16167843"/>
+      <w:bookmarkStart w:id="21" w:name="_Toc16167843"/>
       <w:r>
         <w:t>Unknown URL Request</w:t>
       </w:r>
-      <w:bookmarkEnd w:id="20"/>
+      <w:bookmarkEnd w:id="21"/>
     </w:p>
     <w:p/>
     <w:p>
@@ -14490,12 +14583,12 @@
       <w:pPr>
         <w:pStyle w:val="Heading1"/>
       </w:pPr>
-      <w:bookmarkStart w:id="21" w:name="_Toc16167844"/>
+      <w:bookmarkStart w:id="22" w:name="_Toc16167844"/>
       <w:r>
         <w:lastRenderedPageBreak/>
         <w:t>Cassandra Database</w:t>
       </w:r>
-      <w:bookmarkEnd w:id="21"/>
+      <w:bookmarkEnd w:id="22"/>
     </w:p>
     <w:p/>
     <w:p>
@@ -14519,11 +14612,11 @@
         <w:pStyle w:val="Heading1"/>
         <w:jc w:val="both"/>
       </w:pPr>
-      <w:bookmarkStart w:id="22" w:name="_Toc16167845"/>
+      <w:bookmarkStart w:id="23" w:name="_Toc16167845"/>
       <w:r>
         <w:t>Monitoring and Maintenance</w:t>
       </w:r>
-      <w:bookmarkEnd w:id="22"/>
+      <w:bookmarkEnd w:id="23"/>
     </w:p>
     <w:p/>
     <w:p>
@@ -14591,11 +14684,11 @@
       <w:pPr>
         <w:pStyle w:val="Heading1"/>
       </w:pPr>
-      <w:bookmarkStart w:id="23" w:name="_Toc16167846"/>
+      <w:bookmarkStart w:id="24" w:name="_Toc16167846"/>
       <w:r>
         <w:t>Files Architecture</w:t>
       </w:r>
-      <w:bookmarkEnd w:id="23"/>
+      <w:bookmarkEnd w:id="24"/>
     </w:p>
     <w:p/>
     <w:p>
@@ -14621,7 +14714,7 @@
           <v:shape id="_x0000_i1026" type="#_x0000_t75" style="width:367.5pt;height:79.5pt" o:ole="">
             <v:imagedata r:id="rId38" o:title=""/>
           </v:shape>
-          <o:OLEObject Type="Embed" ProgID="Visio.Drawing.15" ShapeID="_x0000_i1026" DrawAspect="Content" ObjectID="_1635071524" r:id="rId39"/>
+          <o:OLEObject Type="Embed" ProgID="Visio.Drawing.15" ShapeID="_x0000_i1026" DrawAspect="Content" ObjectID="_1636963556" r:id="rId39"/>
         </w:object>
       </w:r>
     </w:p>
@@ -14647,11 +14740,11 @@
       <w:pPr>
         <w:pStyle w:val="Heading1"/>
       </w:pPr>
-      <w:bookmarkStart w:id="24" w:name="_Toc16167847"/>
+      <w:bookmarkStart w:id="25" w:name="_Toc16167847"/>
       <w:r>
         <w:t>Client API</w:t>
       </w:r>
-      <w:bookmarkEnd w:id="24"/>
+      <w:bookmarkEnd w:id="25"/>
     </w:p>
     <w:p/>
     <w:p>
@@ -14674,11 +14767,11 @@
       <w:pPr>
         <w:pStyle w:val="Heading1"/>
       </w:pPr>
-      <w:bookmarkStart w:id="25" w:name="_Toc16167848"/>
+      <w:bookmarkStart w:id="26" w:name="_Toc16167848"/>
       <w:r>
         <w:t>Command Line Arguments</w:t>
       </w:r>
-      <w:bookmarkEnd w:id="25"/>
+      <w:bookmarkEnd w:id="26"/>
     </w:p>
     <w:p/>
     <w:p>
@@ -14925,11 +15018,11 @@
       <w:pPr>
         <w:pStyle w:val="Heading1"/>
       </w:pPr>
-      <w:bookmarkStart w:id="26" w:name="_Toc16167849"/>
+      <w:bookmarkStart w:id="27" w:name="_Toc16167849"/>
       <w:r>
         <w:t>Signal Handling</w:t>
       </w:r>
-      <w:bookmarkEnd w:id="26"/>
+      <w:bookmarkEnd w:id="27"/>
     </w:p>
     <w:p/>
     <w:p>
@@ -15101,11 +15194,11 @@
       <w:pPr>
         <w:pStyle w:val="Heading1"/>
       </w:pPr>
-      <w:bookmarkStart w:id="27" w:name="_Toc16167850"/>
+      <w:bookmarkStart w:id="28" w:name="_Toc16167850"/>
       <w:r>
         <w:t>Configuration Parameters</w:t>
       </w:r>
-      <w:bookmarkEnd w:id="27"/>
+      <w:bookmarkEnd w:id="28"/>
     </w:p>
     <w:p>
       <w:pPr>
@@ -15179,7 +15272,7 @@
       <w:pPr>
         <w:pStyle w:val="Heading2"/>
       </w:pPr>
-      <w:bookmarkStart w:id="28" w:name="_Toc16167851"/>
+      <w:bookmarkStart w:id="29" w:name="_Toc16167851"/>
       <w:r>
         <w:t>[</w:t>
       </w:r>
@@ -15195,7 +15288,7 @@
       <w:r>
         <w:t>ection</w:t>
       </w:r>
-      <w:bookmarkEnd w:id="28"/>
+      <w:bookmarkEnd w:id="29"/>
     </w:p>
     <w:p/>
     <w:tbl>
@@ -15391,7 +15484,7 @@
       <w:pPr>
         <w:pStyle w:val="Heading2"/>
       </w:pPr>
-      <w:bookmarkStart w:id="29" w:name="_Toc16167852"/>
+      <w:bookmarkStart w:id="30" w:name="_Toc16167852"/>
       <w:r>
         <w:t>[SERVER</w:t>
       </w:r>
@@ -15404,7 +15497,7 @@
       <w:r>
         <w:t>ection</w:t>
       </w:r>
-      <w:bookmarkEnd w:id="29"/>
+      <w:bookmarkEnd w:id="30"/>
     </w:p>
     <w:p/>
     <w:tbl>
@@ -15812,11 +15905,11 @@
       <w:pPr>
         <w:pStyle w:val="Heading2"/>
       </w:pPr>
-      <w:bookmarkStart w:id="30" w:name="_Toc16167853"/>
+      <w:bookmarkStart w:id="31" w:name="_Toc16167853"/>
       <w:r>
         <w:t>[AUTO_EXCLUDE] Section</w:t>
       </w:r>
-      <w:bookmarkEnd w:id="30"/>
+      <w:bookmarkEnd w:id="31"/>
     </w:p>
     <w:p>
       <w:pPr>
@@ -15987,11 +16080,11 @@
       <w:pPr>
         <w:pStyle w:val="Heading2"/>
       </w:pPr>
-      <w:bookmarkStart w:id="31" w:name="_Toc16167854"/>
+      <w:bookmarkStart w:id="32" w:name="_Toc16167854"/>
       <w:r>
         <w:t>[ADMIN] Section</w:t>
       </w:r>
-      <w:bookmarkEnd w:id="31"/>
+      <w:bookmarkEnd w:id="32"/>
     </w:p>
     <w:p/>
     <w:tbl>
@@ -16100,11 +16193,11 @@
       <w:pPr>
         <w:pStyle w:val="Heading2"/>
       </w:pPr>
-      <w:bookmarkStart w:id="32" w:name="_Toc16167855"/>
+      <w:bookmarkStart w:id="33" w:name="_Toc16167855"/>
       <w:r>
         <w:t>[STATISTICS] Section</w:t>
       </w:r>
-      <w:bookmarkEnd w:id="32"/>
+      <w:bookmarkEnd w:id="33"/>
     </w:p>
     <w:p/>
     <w:tbl>
@@ -16362,11 +16455,11 @@
       <w:pPr>
         <w:pStyle w:val="Heading2"/>
       </w:pPr>
-      <w:bookmarkStart w:id="33" w:name="_Toc16167856"/>
+      <w:bookmarkStart w:id="34" w:name="_Toc16167856"/>
       <w:r>
         <w:t>[DEBUG] Section</w:t>
       </w:r>
-      <w:bookmarkEnd w:id="33"/>
+      <w:bookmarkEnd w:id="34"/>
     </w:p>
     <w:p>
       <w:pPr>
@@ -16505,7 +16598,7 @@
       <w:pPr>
         <w:pStyle w:val="Heading2"/>
       </w:pPr>
-      <w:bookmarkStart w:id="34" w:name="_Toc16167857"/>
+      <w:bookmarkStart w:id="35" w:name="_Toc16167857"/>
       <w:r>
         <w:t xml:space="preserve">[CASSANDRA_DB] </w:t>
       </w:r>
@@ -16515,7 +16608,7 @@
       <w:r>
         <w:t>ection</w:t>
       </w:r>
-      <w:bookmarkEnd w:id="34"/>
+      <w:bookmarkEnd w:id="35"/>
     </w:p>
     <w:p/>
     <w:tbl>
@@ -17398,23 +17491,23 @@
       <w:pPr>
         <w:pStyle w:val="Heading1"/>
       </w:pPr>
-      <w:bookmarkStart w:id="35" w:name="_Toc16167858"/>
+      <w:bookmarkStart w:id="36" w:name="_Toc16167858"/>
       <w:r>
         <w:lastRenderedPageBreak/>
         <w:t>Appendix</w:t>
       </w:r>
-      <w:bookmarkEnd w:id="35"/>
+      <w:bookmarkEnd w:id="36"/>
     </w:p>
     <w:p/>
     <w:p>
       <w:pPr>
         <w:pStyle w:val="Heading2"/>
       </w:pPr>
-      <w:bookmarkStart w:id="36" w:name="_Toc16167859"/>
+      <w:bookmarkStart w:id="37" w:name="_Toc16167859"/>
       <w:r>
         <w:t>Protocol Diagrams</w:t>
       </w:r>
-      <w:bookmarkEnd w:id="36"/>
+      <w:bookmarkEnd w:id="37"/>
     </w:p>
     <w:p/>
     <w:p>
@@ -18030,17 +18123,7 @@
           <w:sz w:val="20"/>
           <w:szCs w:val="20"/>
         </w:rPr>
-        <w:t>=data' '&amp;</w:t>
-      </w:r>
-      <w:bookmarkStart w:id="37" w:name="_GoBack"/>
-      <w:bookmarkEnd w:id="37"/>
-      <w:r>
-        <w:rPr>
-          <w:rFonts w:ascii="Lucida Console" w:hAnsi="Lucida Console"/>
-          <w:sz w:val="20"/>
-          <w:szCs w:val="20"/>
-        </w:rPr>
-        <w:t>size=' Integer '&amp;</w:t>
+        <w:t>=data' '&amp;size=' Integer '&amp;</w:t>
       </w:r>
       <w:proofErr w:type="spellStart"/>
       <w:r>
@@ -25370,18 +25453,6 @@
 </file>
 
 <file path=customXml/item2.xml><?xml version="1.0" encoding="utf-8"?>
-<p:properties xmlns:p="http://schemas.microsoft.com/office/2006/metadata/properties" xmlns:xsi="http://www.w3.org/2001/XMLSchema-instance">
-  <documentManagement>
-    <_dlc_DocId xmlns="bebfb516-47c3-42bf-8695-c627e02fd07c">RP5EP2USD5DN-418-13</_dlc_DocId>
-    <_dlc_DocIdUrl xmlns="bebfb516-47c3-42bf-8695-c627e02fd07c">
-      <Url>https://sp.ncbi.nlm.nih.gov/IEB/ISS/_layouts/15/DocIdRedir.aspx?ID=RP5EP2USD5DN-418-13</Url>
-      <Description>RP5EP2USD5DN-418-13</Description>
-    </_dlc_DocIdUrl>
-  </documentManagement>
-</p:properties>
-</file>
-
-<file path=customXml/item3.xml><?xml version="1.0" encoding="utf-8"?>
 <ct:contentTypeSchema xmlns:ct="http://schemas.microsoft.com/office/2006/metadata/contentType" xmlns:ma="http://schemas.microsoft.com/office/2006/metadata/properties/metaAttributes" ct:_="" ma:_="" ma:contentTypeName="Document" ma:contentTypeID="0x010100804F0F871C92454BA582842CD3B861CB" ma:contentTypeVersion="1" ma:contentTypeDescription="Create a new document." ma:contentTypeScope="" ma:versionID="17108c8fb818525b19f04f03124d2db9">
   <xsd:schema xmlns:xsd="http://www.w3.org/2001/XMLSchema" xmlns:xs="http://www.w3.org/2001/XMLSchema" xmlns:p="http://schemas.microsoft.com/office/2006/metadata/properties" xmlns:ns2="bebfb516-47c3-42bf-8695-c627e02fd07c" targetNamespace="http://schemas.microsoft.com/office/2006/metadata/properties" ma:root="true" ma:fieldsID="1c56c5b5f1ead94acc500394bce569b3" ns2:_="">
     <xsd:import namespace="bebfb516-47c3-42bf-8695-c627e02fd07c"/>
@@ -25526,7 +25597,28 @@
 </ct:contentTypeSchema>
 </file>
 
+<file path=customXml/item3.xml><?xml version="1.0" encoding="utf-8"?>
+<p:properties xmlns:p="http://schemas.microsoft.com/office/2006/metadata/properties" xmlns:xsi="http://www.w3.org/2001/XMLSchema-instance">
+  <documentManagement>
+    <_dlc_DocId xmlns="bebfb516-47c3-42bf-8695-c627e02fd07c">RP5EP2USD5DN-418-13</_dlc_DocId>
+    <_dlc_DocIdUrl xmlns="bebfb516-47c3-42bf-8695-c627e02fd07c">
+      <Url>https://sp.ncbi.nlm.nih.gov/IEB/ISS/_layouts/15/DocIdRedir.aspx?ID=RP5EP2USD5DN-418-13</Url>
+      <Description>RP5EP2USD5DN-418-13</Description>
+    </_dlc_DocIdUrl>
+  </documentManagement>
+</p:properties>
+</file>
+
 <file path=customXml/item4.xml><?xml version="1.0" encoding="utf-8"?>
+<?mso-contentType ?>
+<FormTemplates xmlns="http://schemas.microsoft.com/sharepoint/v3/contenttype/forms">
+  <Display>DocumentLibraryForm</Display>
+  <Edit>DocumentLibraryForm</Edit>
+  <New>DocumentLibraryForm</New>
+</FormTemplates>
+</file>
+
+<file path=customXml/item5.xml><?xml version="1.0" encoding="utf-8"?>
 <?mso-contentType ?>
 <spe:Receivers xmlns:spe="http://schemas.microsoft.com/sharepoint/events">
   <Receiver>
@@ -25576,15 +25668,6 @@
 </spe:Receivers>
 </file>
 
-<file path=customXml/item5.xml><?xml version="1.0" encoding="utf-8"?>
-<?mso-contentType ?>
-<FormTemplates xmlns="http://schemas.microsoft.com/sharepoint/v3/contenttype/forms">
-  <Display>DocumentLibraryForm</Display>
-  <Edit>DocumentLibraryForm</Edit>
-  <New>DocumentLibraryForm</New>
-</FormTemplates>
-</file>
-
 <file path=customXml/item6.xml><?xml version="1.0" encoding="utf-8"?>
 <b:Sources xmlns:b="http://schemas.openxmlformats.org/officeDocument/2006/bibliography" xmlns="http://schemas.openxmlformats.org/officeDocument/2006/bibliography" SelectedStyle="\APA.XSL" StyleName="APA"/>
 </file>
@@ -25598,22 +25681,6 @@
 </file>
 
 <file path=customXml/itemProps2.xml><?xml version="1.0" encoding="utf-8"?>
-<ds:datastoreItem xmlns:ds="http://schemas.openxmlformats.org/officeDocument/2006/customXml" ds:itemID="{AED05E43-12FF-4C22-A572-6E3D13391423}">
-  <ds:schemaRefs>
-    <ds:schemaRef ds:uri="http://purl.org/dc/elements/1.1/"/>
-    <ds:schemaRef ds:uri="http://schemas.microsoft.com/office/2006/metadata/properties"/>
-    <ds:schemaRef ds:uri="http://schemas.microsoft.com/office/2006/documentManagement/types"/>
-    <ds:schemaRef ds:uri="http://purl.org/dc/terms/"/>
-    <ds:schemaRef ds:uri="http://schemas.openxmlformats.org/package/2006/metadata/core-properties"/>
-    <ds:schemaRef ds:uri="http://purl.org/dc/dcmitype/"/>
-    <ds:schemaRef ds:uri="http://schemas.microsoft.com/office/infopath/2007/PartnerControls"/>
-    <ds:schemaRef ds:uri="bebfb516-47c3-42bf-8695-c627e02fd07c"/>
-    <ds:schemaRef ds:uri="http://www.w3.org/XML/1998/namespace"/>
-  </ds:schemaRefs>
-</ds:datastoreItem>
-</file>
-
-<file path=customXml/itemProps3.xml><?xml version="1.0" encoding="utf-8"?>
 <ds:datastoreItem xmlns:ds="http://schemas.openxmlformats.org/officeDocument/2006/customXml" ds:itemID="{AA0E1C7F-2557-4EEC-A922-A4F9B8592289}">
   <ds:schemaRefs>
     <ds:schemaRef ds:uri="http://schemas.microsoft.com/office/2006/metadata/contentType"/>
@@ -25631,7 +25698,31 @@
 </ds:datastoreItem>
 </file>
 
+<file path=customXml/itemProps3.xml><?xml version="1.0" encoding="utf-8"?>
+<ds:datastoreItem xmlns:ds="http://schemas.openxmlformats.org/officeDocument/2006/customXml" ds:itemID="{AED05E43-12FF-4C22-A572-6E3D13391423}">
+  <ds:schemaRefs>
+    <ds:schemaRef ds:uri="http://purl.org/dc/elements/1.1/"/>
+    <ds:schemaRef ds:uri="http://schemas.microsoft.com/office/2006/metadata/properties"/>
+    <ds:schemaRef ds:uri="http://schemas.microsoft.com/office/2006/documentManagement/types"/>
+    <ds:schemaRef ds:uri="http://purl.org/dc/terms/"/>
+    <ds:schemaRef ds:uri="http://schemas.openxmlformats.org/package/2006/metadata/core-properties"/>
+    <ds:schemaRef ds:uri="http://purl.org/dc/dcmitype/"/>
+    <ds:schemaRef ds:uri="http://schemas.microsoft.com/office/infopath/2007/PartnerControls"/>
+    <ds:schemaRef ds:uri="bebfb516-47c3-42bf-8695-c627e02fd07c"/>
+    <ds:schemaRef ds:uri="http://www.w3.org/XML/1998/namespace"/>
+  </ds:schemaRefs>
+</ds:datastoreItem>
+</file>
+
 <file path=customXml/itemProps4.xml><?xml version="1.0" encoding="utf-8"?>
+<ds:datastoreItem xmlns:ds="http://schemas.openxmlformats.org/officeDocument/2006/customXml" ds:itemID="{910EA325-BFD3-40A7-B49F-A40A5596D5CE}">
+  <ds:schemaRefs>
+    <ds:schemaRef ds:uri="http://schemas.microsoft.com/sharepoint/v3/contenttype/forms"/>
+  </ds:schemaRefs>
+</ds:datastoreItem>
+</file>
+
+<file path=customXml/itemProps5.xml><?xml version="1.0" encoding="utf-8"?>
 <ds:datastoreItem xmlns:ds="http://schemas.openxmlformats.org/officeDocument/2006/customXml" ds:itemID="{4BDF85BA-E69F-4D6A-AE92-E7CF998321DD}">
   <ds:schemaRefs>
     <ds:schemaRef ds:uri="http://schemas.microsoft.com/sharepoint/events"/>
@@ -25639,16 +25730,8 @@
 </ds:datastoreItem>
 </file>
 
-<file path=customXml/itemProps5.xml><?xml version="1.0" encoding="utf-8"?>
-<ds:datastoreItem xmlns:ds="http://schemas.openxmlformats.org/officeDocument/2006/customXml" ds:itemID="{910EA325-BFD3-40A7-B49F-A40A5596D5CE}">
-  <ds:schemaRefs>
-    <ds:schemaRef ds:uri="http://schemas.microsoft.com/sharepoint/v3/contenttype/forms"/>
-  </ds:schemaRefs>
-</ds:datastoreItem>
-</file>
-
 <file path=customXml/itemProps6.xml><?xml version="1.0" encoding="utf-8"?>
-<ds:datastoreItem xmlns:ds="http://schemas.openxmlformats.org/officeDocument/2006/customXml" ds:itemID="{F96FFD37-49C0-45B7-B0F4-4EFDB2973AE7}">
+<ds:datastoreItem xmlns:ds="http://schemas.openxmlformats.org/officeDocument/2006/customXml" ds:itemID="{E6E36911-8EF3-40A3-B5F9-860ED13F01C0}">
   <ds:schemaRefs>
     <ds:schemaRef ds:uri="http://schemas.openxmlformats.org/officeDocument/2006/bibliography"/>
   </ds:schemaRefs>

</xml_diff>

<commit_message>
Adding the trace flag for PSG 1.8.3 JIRA: CXX-11067
</commit_message>
<xml_diff>
--- a/misc/PSG Server.docx
+++ b/misc/PSG Server.docx
@@ -100,6 +100,7 @@
                 <w:dataBinding w:prefixMappings="xmlns:ns0='http://schemas.openxmlformats.org/package/2006/metadata/core-properties' xmlns:ns1='http://purl.org/dc/elements/1.1/'" w:xpath="/ns0:coreProperties[1]/ns1:title[1]" w:storeItemID="{6C3C8BC8-F283-45AE-878A-BAB7291924A1}"/>
                 <w:text/>
               </w:sdtPr>
+              <w:sdtEndPr/>
               <w:sdtContent>
                 <w:tc>
                   <w:tcPr>
@@ -165,6 +166,7 @@
                 <w:dataBinding w:prefixMappings="xmlns:ns0='http://schemas.openxmlformats.org/package/2006/metadata/core-properties' xmlns:ns1='http://purl.org/dc/elements/1.1/'" w:xpath="/ns0:coreProperties[1]/ns1:subject[1]" w:storeItemID="{6C3C8BC8-F283-45AE-878A-BAB7291924A1}"/>
                 <w:text/>
               </w:sdtPr>
+              <w:sdtEndPr/>
               <w:sdtContent>
                 <w:tc>
                   <w:tcPr>
@@ -231,6 +233,7 @@
                 <w:dataBinding w:prefixMappings="xmlns:ns0='http://schemas.openxmlformats.org/package/2006/metadata/core-properties' xmlns:ns1='http://purl.org/dc/elements/1.1/'" w:xpath="/ns0:coreProperties[1]/ns1:creator[1]" w:storeItemID="{6C3C8BC8-F283-45AE-878A-BAB7291924A1}"/>
                 <w:text/>
               </w:sdtPr>
+              <w:sdtEndPr/>
               <w:sdtContent>
                 <w:tc>
                   <w:tcPr>
@@ -279,6 +282,7 @@
                   <w:calendar w:val="gregorian"/>
                 </w:date>
               </w:sdtPr>
+              <w:sdtEndPr/>
               <w:sdtContent>
                 <w:tc>
                   <w:tcPr>
@@ -294,13 +298,6 @@
                         <w:bCs/>
                       </w:rPr>
                     </w:pPr>
-                    <w:r>
-                      <w:rPr>
-                        <w:b/>
-                        <w:bCs/>
-                      </w:rPr>
-                      <w:t xml:space="preserve">Create date: </w:t>
-                    </w:r>
                     <w:r>
                       <w:rPr>
                         <w:b/>
@@ -333,6 +330,7 @@
                 <w:dataBinding w:prefixMappings="xmlns:ns0='http://schemas.microsoft.com/office/2006/coverPageProps'" w:xpath="/ns0:CoverPageProperties[1]/ns0:Abstract[1]" w:storeItemID="{55AF091B-3C7A-41E3-B477-F2FDAA23CFDA}"/>
                 <w:text/>
               </w:sdtPr>
+              <w:sdtEndPr/>
               <w:sdtContent>
                 <w:tc>
                   <w:tcPr>
@@ -349,7 +347,7 @@
                       <w:t>2.</w:t>
                     </w:r>
                     <w:r>
-                      <w:t>6</w:t>
+                      <w:t>8</w:t>
                     </w:r>
                   </w:p>
                 </w:tc>
@@ -1376,12 +1374,61 @@
           </w:p>
         </w:tc>
       </w:tr>
+      <w:tr>
+        <w:tc>
+          <w:tcPr>
+            <w:tcW w:w="1001" w:type="dxa"/>
+          </w:tcPr>
+          <w:p>
+            <w:r>
+              <w:t>2.8</w:t>
+            </w:r>
+          </w:p>
+        </w:tc>
+        <w:tc>
+          <w:tcPr>
+            <w:tcW w:w="1678" w:type="dxa"/>
+          </w:tcPr>
+          <w:p>
+            <w:r>
+              <w:t>Dec 10, 2019</w:t>
+            </w:r>
+          </w:p>
+        </w:tc>
+        <w:tc>
+          <w:tcPr>
+            <w:tcW w:w="2182" w:type="dxa"/>
+          </w:tcPr>
+          <w:p>
+            <w:r>
+              <w:t>Sergey Satskiy</w:t>
+            </w:r>
+          </w:p>
+        </w:tc>
+        <w:tc>
+          <w:tcPr>
+            <w:tcW w:w="4489" w:type="dxa"/>
+          </w:tcPr>
+          <w:p>
+            <w:proofErr w:type="spellStart"/>
+            <w:r>
+              <w:t>Addin</w:t>
+            </w:r>
+            <w:proofErr w:type="spellEnd"/>
+            <w:r>
+              <w:t xml:space="preserve"> the ‘trace’ flag for PSG 1.8.3</w:t>
+            </w:r>
+          </w:p>
+        </w:tc>
+      </w:tr>
     </w:tbl>
     <w:p/>
     <w:p>
       <w:r>
         <w:br w:type="page"/>
       </w:r>
+      <w:bookmarkStart w:id="0" w:name="_GoBack"/>
+      <w:bookmarkEnd w:id="0"/>
     </w:p>
     <w:p/>
     <w:sdt>
@@ -1435,7 +1482,7 @@
           <w:r>
             <w:fldChar w:fldCharType="separate"/>
           </w:r>
-          <w:hyperlink w:anchor="_Toc16167823" w:history="1">
+          <w:hyperlink w:anchor="_Toc26881513" w:history="1">
             <w:r>
               <w:rPr>
                 <w:rStyle w:val="Hyperlink"/>
@@ -1462,7 +1509,7 @@
                 <w:noProof/>
                 <w:webHidden/>
               </w:rPr>
-              <w:instrText xml:space="preserve"> PAGEREF _Toc16167823 \h </w:instrText>
+              <w:instrText xml:space="preserve"> PAGEREF _Toc26881513 \h </w:instrText>
             </w:r>
             <w:r>
               <w:rPr>
@@ -1504,7 +1551,7 @@
               <w:noProof/>
             </w:rPr>
           </w:pPr>
-          <w:hyperlink w:anchor="_Toc16167824" w:history="1">
+          <w:hyperlink w:anchor="_Toc26881514" w:history="1">
             <w:r>
               <w:rPr>
                 <w:rStyle w:val="Hyperlink"/>
@@ -1531,7 +1578,7 @@
                 <w:noProof/>
                 <w:webHidden/>
               </w:rPr>
-              <w:instrText xml:space="preserve"> PAGEREF _Toc16167824 \h </w:instrText>
+              <w:instrText xml:space="preserve"> PAGEREF _Toc26881514 \h </w:instrText>
             </w:r>
             <w:r>
               <w:rPr>
@@ -1573,7 +1620,7 @@
               <w:noProof/>
             </w:rPr>
           </w:pPr>
-          <w:hyperlink w:anchor="_Toc16167825" w:history="1">
+          <w:hyperlink w:anchor="_Toc26881515" w:history="1">
             <w:r>
               <w:rPr>
                 <w:rStyle w:val="Hyperlink"/>
@@ -1600,7 +1647,7 @@
                 <w:noProof/>
                 <w:webHidden/>
               </w:rPr>
-              <w:instrText xml:space="preserve"> PAGEREF _Toc16167825 \h </w:instrText>
+              <w:instrText xml:space="preserve"> PAGEREF _Toc26881515 \h </w:instrText>
             </w:r>
             <w:r>
               <w:rPr>
@@ -1642,7 +1689,7 @@
               <w:noProof/>
             </w:rPr>
           </w:pPr>
-          <w:hyperlink w:anchor="_Toc16167826" w:history="1">
+          <w:hyperlink w:anchor="_Toc26881516" w:history="1">
             <w:r>
               <w:rPr>
                 <w:rStyle w:val="Hyperlink"/>
@@ -1669,7 +1716,7 @@
                 <w:noProof/>
                 <w:webHidden/>
               </w:rPr>
-              <w:instrText xml:space="preserve"> PAGEREF _Toc16167826 \h </w:instrText>
+              <w:instrText xml:space="preserve"> PAGEREF _Toc26881516 \h </w:instrText>
             </w:r>
             <w:r>
               <w:rPr>
@@ -1711,7 +1758,7 @@
               <w:noProof/>
             </w:rPr>
           </w:pPr>
-          <w:hyperlink w:anchor="_Toc16167827" w:history="1">
+          <w:hyperlink w:anchor="_Toc26881517" w:history="1">
             <w:r>
               <w:rPr>
                 <w:rStyle w:val="Hyperlink"/>
@@ -1738,7 +1785,7 @@
                 <w:noProof/>
                 <w:webHidden/>
               </w:rPr>
-              <w:instrText xml:space="preserve"> PAGEREF _Toc16167827 \h </w:instrText>
+              <w:instrText xml:space="preserve"> PAGEREF _Toc26881517 \h </w:instrText>
             </w:r>
             <w:r>
               <w:rPr>
@@ -1780,7 +1827,7 @@
               <w:noProof/>
             </w:rPr>
           </w:pPr>
-          <w:hyperlink w:anchor="_Toc16167828" w:history="1">
+          <w:hyperlink w:anchor="_Toc26881518" w:history="1">
             <w:r>
               <w:rPr>
                 <w:rStyle w:val="Hyperlink"/>
@@ -1807,7 +1854,7 @@
                 <w:noProof/>
                 <w:webHidden/>
               </w:rPr>
-              <w:instrText xml:space="preserve"> PAGEREF _Toc16167828 \h </w:instrText>
+              <w:instrText xml:space="preserve"> PAGEREF _Toc26881518 \h </w:instrText>
             </w:r>
             <w:r>
               <w:rPr>
@@ -1849,7 +1896,7 @@
               <w:noProof/>
             </w:rPr>
           </w:pPr>
-          <w:hyperlink w:anchor="_Toc16167829" w:history="1">
+          <w:hyperlink w:anchor="_Toc26881519" w:history="1">
             <w:r>
               <w:rPr>
                 <w:rStyle w:val="Hyperlink"/>
@@ -1876,7 +1923,7 @@
                 <w:noProof/>
                 <w:webHidden/>
               </w:rPr>
-              <w:instrText xml:space="preserve"> PAGEREF _Toc16167829 \h </w:instrText>
+              <w:instrText xml:space="preserve"> PAGEREF _Toc26881519 \h </w:instrText>
             </w:r>
             <w:r>
               <w:rPr>
@@ -1918,7 +1965,7 @@
               <w:noProof/>
             </w:rPr>
           </w:pPr>
-          <w:hyperlink w:anchor="_Toc16167830" w:history="1">
+          <w:hyperlink w:anchor="_Toc26881520" w:history="1">
             <w:r>
               <w:rPr>
                 <w:rStyle w:val="Hyperlink"/>
@@ -1945,7 +1992,7 @@
                 <w:noProof/>
                 <w:webHidden/>
               </w:rPr>
-              <w:instrText xml:space="preserve"> PAGEREF _Toc16167830 \h </w:instrText>
+              <w:instrText xml:space="preserve"> PAGEREF _Toc26881520 \h </w:instrText>
             </w:r>
             <w:r>
               <w:rPr>
@@ -1965,7 +2012,7 @@
                 <w:noProof/>
                 <w:webHidden/>
               </w:rPr>
-              <w:t>13</w:t>
+              <w:t>14</w:t>
             </w:r>
             <w:r>
               <w:rPr>
@@ -1987,7 +2034,7 @@
               <w:noProof/>
             </w:rPr>
           </w:pPr>
-          <w:hyperlink w:anchor="_Toc16167831" w:history="1">
+          <w:hyperlink w:anchor="_Toc26881521" w:history="1">
             <w:r>
               <w:rPr>
                 <w:rStyle w:val="Hyperlink"/>
@@ -2014,7 +2061,7 @@
                 <w:noProof/>
                 <w:webHidden/>
               </w:rPr>
-              <w:instrText xml:space="preserve"> PAGEREF _Toc16167831 \h </w:instrText>
+              <w:instrText xml:space="preserve"> PAGEREF _Toc26881521 \h </w:instrText>
             </w:r>
             <w:r>
               <w:rPr>
@@ -2056,7 +2103,7 @@
               <w:noProof/>
             </w:rPr>
           </w:pPr>
-          <w:hyperlink w:anchor="_Toc16167832" w:history="1">
+          <w:hyperlink w:anchor="_Toc26881522" w:history="1">
             <w:r>
               <w:rPr>
                 <w:rStyle w:val="Hyperlink"/>
@@ -2083,7 +2130,7 @@
                 <w:noProof/>
                 <w:webHidden/>
               </w:rPr>
-              <w:instrText xml:space="preserve"> PAGEREF _Toc16167832 \h </w:instrText>
+              <w:instrText xml:space="preserve"> PAGEREF _Toc26881522 \h </w:instrText>
             </w:r>
             <w:r>
               <w:rPr>
@@ -2103,7 +2150,7 @@
                 <w:noProof/>
                 <w:webHidden/>
               </w:rPr>
-              <w:t>16</w:t>
+              <w:t>17</w:t>
             </w:r>
             <w:r>
               <w:rPr>
@@ -2125,7 +2172,7 @@
               <w:noProof/>
             </w:rPr>
           </w:pPr>
-          <w:hyperlink w:anchor="_Toc16167833" w:history="1">
+          <w:hyperlink w:anchor="_Toc26881523" w:history="1">
             <w:r>
               <w:rPr>
                 <w:rStyle w:val="Hyperlink"/>
@@ -2152,7 +2199,7 @@
                 <w:noProof/>
                 <w:webHidden/>
               </w:rPr>
-              <w:instrText xml:space="preserve"> PAGEREF _Toc16167833 \h </w:instrText>
+              <w:instrText xml:space="preserve"> PAGEREF _Toc26881523 \h </w:instrText>
             </w:r>
             <w:r>
               <w:rPr>
@@ -2172,7 +2219,7 @@
                 <w:noProof/>
                 <w:webHidden/>
               </w:rPr>
-              <w:t>18</w:t>
+              <w:t>19</w:t>
             </w:r>
             <w:r>
               <w:rPr>
@@ -2194,7 +2241,7 @@
               <w:noProof/>
             </w:rPr>
           </w:pPr>
-          <w:hyperlink w:anchor="_Toc16167834" w:history="1">
+          <w:hyperlink w:anchor="_Toc26881524" w:history="1">
             <w:r>
               <w:rPr>
                 <w:rStyle w:val="Hyperlink"/>
@@ -2221,7 +2268,7 @@
                 <w:noProof/>
                 <w:webHidden/>
               </w:rPr>
-              <w:instrText xml:space="preserve"> PAGEREF _Toc16167834 \h </w:instrText>
+              <w:instrText xml:space="preserve"> PAGEREF _Toc26881524 \h </w:instrText>
             </w:r>
             <w:r>
               <w:rPr>
@@ -2263,7 +2310,7 @@
               <w:noProof/>
             </w:rPr>
           </w:pPr>
-          <w:hyperlink w:anchor="_Toc16167835" w:history="1">
+          <w:hyperlink w:anchor="_Toc26881525" w:history="1">
             <w:r>
               <w:rPr>
                 <w:rStyle w:val="Hyperlink"/>
@@ -2290,7 +2337,7 @@
                 <w:noProof/>
                 <w:webHidden/>
               </w:rPr>
-              <w:instrText xml:space="preserve"> PAGEREF _Toc16167835 \h </w:instrText>
+              <w:instrText xml:space="preserve"> PAGEREF _Toc26881525 \h </w:instrText>
             </w:r>
             <w:r>
               <w:rPr>
@@ -2310,7 +2357,7 @@
                 <w:noProof/>
                 <w:webHidden/>
               </w:rPr>
-              <w:t>20</w:t>
+              <w:t>21</w:t>
             </w:r>
             <w:r>
               <w:rPr>
@@ -2332,7 +2379,7 @@
               <w:noProof/>
             </w:rPr>
           </w:pPr>
-          <w:hyperlink w:anchor="_Toc16167836" w:history="1">
+          <w:hyperlink w:anchor="_Toc26881526" w:history="1">
             <w:r>
               <w:rPr>
                 <w:rStyle w:val="Hyperlink"/>
@@ -2359,7 +2406,7 @@
                 <w:noProof/>
                 <w:webHidden/>
               </w:rPr>
-              <w:instrText xml:space="preserve"> PAGEREF _Toc16167836 \h </w:instrText>
+              <w:instrText xml:space="preserve"> PAGEREF _Toc26881526 \h </w:instrText>
             </w:r>
             <w:r>
               <w:rPr>
@@ -2401,7 +2448,7 @@
               <w:noProof/>
             </w:rPr>
           </w:pPr>
-          <w:hyperlink w:anchor="_Toc16167837" w:history="1">
+          <w:hyperlink w:anchor="_Toc26881527" w:history="1">
             <w:r>
               <w:rPr>
                 <w:rStyle w:val="Hyperlink"/>
@@ -2428,7 +2475,7 @@
                 <w:noProof/>
                 <w:webHidden/>
               </w:rPr>
-              <w:instrText xml:space="preserve"> PAGEREF _Toc16167837 \h </w:instrText>
+              <w:instrText xml:space="preserve"> PAGEREF _Toc26881527 \h </w:instrText>
             </w:r>
             <w:r>
               <w:rPr>
@@ -2448,7 +2495,7 @@
                 <w:noProof/>
                 <w:webHidden/>
               </w:rPr>
-              <w:t>25</w:t>
+              <w:t>26</w:t>
             </w:r>
             <w:r>
               <w:rPr>
@@ -2470,7 +2517,7 @@
               <w:noProof/>
             </w:rPr>
           </w:pPr>
-          <w:hyperlink w:anchor="_Toc16167838" w:history="1">
+          <w:hyperlink w:anchor="_Toc26881528" w:history="1">
             <w:r>
               <w:rPr>
                 <w:rStyle w:val="Hyperlink"/>
@@ -2497,7 +2544,7 @@
                 <w:noProof/>
                 <w:webHidden/>
               </w:rPr>
-              <w:instrText xml:space="preserve"> PAGEREF _Toc16167838 \h </w:instrText>
+              <w:instrText xml:space="preserve"> PAGEREF _Toc26881528 \h </w:instrText>
             </w:r>
             <w:r>
               <w:rPr>
@@ -2517,7 +2564,7 @@
                 <w:noProof/>
                 <w:webHidden/>
               </w:rPr>
-              <w:t>26</w:t>
+              <w:t>27</w:t>
             </w:r>
             <w:r>
               <w:rPr>
@@ -2539,7 +2586,7 @@
               <w:noProof/>
             </w:rPr>
           </w:pPr>
-          <w:hyperlink w:anchor="_Toc16167839" w:history="1">
+          <w:hyperlink w:anchor="_Toc26881529" w:history="1">
             <w:r>
               <w:rPr>
                 <w:rStyle w:val="Hyperlink"/>
@@ -2566,7 +2613,7 @@
                 <w:noProof/>
                 <w:webHidden/>
               </w:rPr>
-              <w:instrText xml:space="preserve"> PAGEREF _Toc16167839 \h </w:instrText>
+              <w:instrText xml:space="preserve"> PAGEREF _Toc26881529 \h </w:instrText>
             </w:r>
             <w:r>
               <w:rPr>
@@ -2608,7 +2655,7 @@
               <w:noProof/>
             </w:rPr>
           </w:pPr>
-          <w:hyperlink w:anchor="_Toc16167840" w:history="1">
+          <w:hyperlink w:anchor="_Toc26881530" w:history="1">
             <w:r>
               <w:rPr>
                 <w:rStyle w:val="Hyperlink"/>
@@ -2635,7 +2682,7 @@
                 <w:noProof/>
                 <w:webHidden/>
               </w:rPr>
-              <w:instrText xml:space="preserve"> PAGEREF _Toc16167840 \h </w:instrText>
+              <w:instrText xml:space="preserve"> PAGEREF _Toc26881530 \h </w:instrText>
             </w:r>
             <w:r>
               <w:rPr>
@@ -2655,7 +2702,7 @@
                 <w:noProof/>
                 <w:webHidden/>
               </w:rPr>
-              <w:t>27</w:t>
+              <w:t>28</w:t>
             </w:r>
             <w:r>
               <w:rPr>
@@ -2677,7 +2724,7 @@
               <w:noProof/>
             </w:rPr>
           </w:pPr>
-          <w:hyperlink w:anchor="_Toc16167841" w:history="1">
+          <w:hyperlink w:anchor="_Toc26881531" w:history="1">
             <w:r>
               <w:rPr>
                 <w:rStyle w:val="Hyperlink"/>
@@ -2704,7 +2751,7 @@
                 <w:noProof/>
                 <w:webHidden/>
               </w:rPr>
-              <w:instrText xml:space="preserve"> PAGEREF _Toc16167841 \h </w:instrText>
+              <w:instrText xml:space="preserve"> PAGEREF _Toc26881531 \h </w:instrText>
             </w:r>
             <w:r>
               <w:rPr>
@@ -2746,7 +2793,7 @@
               <w:noProof/>
             </w:rPr>
           </w:pPr>
-          <w:hyperlink w:anchor="_Toc16167842" w:history="1">
+          <w:hyperlink w:anchor="_Toc26881532" w:history="1">
             <w:r>
               <w:rPr>
                 <w:rStyle w:val="Hyperlink"/>
@@ -2773,7 +2820,7 @@
                 <w:noProof/>
                 <w:webHidden/>
               </w:rPr>
-              <w:instrText xml:space="preserve"> PAGEREF _Toc16167842 \h </w:instrText>
+              <w:instrText xml:space="preserve"> PAGEREF _Toc26881532 \h </w:instrText>
             </w:r>
             <w:r>
               <w:rPr>
@@ -2815,7 +2862,7 @@
               <w:noProof/>
             </w:rPr>
           </w:pPr>
-          <w:hyperlink w:anchor="_Toc16167843" w:history="1">
+          <w:hyperlink w:anchor="_Toc26881533" w:history="1">
             <w:r>
               <w:rPr>
                 <w:rStyle w:val="Hyperlink"/>
@@ -2842,7 +2889,7 @@
                 <w:noProof/>
                 <w:webHidden/>
               </w:rPr>
-              <w:instrText xml:space="preserve"> PAGEREF _Toc16167843 \h </w:instrText>
+              <w:instrText xml:space="preserve"> PAGEREF _Toc26881533 \h </w:instrText>
             </w:r>
             <w:r>
               <w:rPr>
@@ -2884,7 +2931,7 @@
               <w:noProof/>
             </w:rPr>
           </w:pPr>
-          <w:hyperlink w:anchor="_Toc16167844" w:history="1">
+          <w:hyperlink w:anchor="_Toc26881534" w:history="1">
             <w:r>
               <w:rPr>
                 <w:rStyle w:val="Hyperlink"/>
@@ -2911,7 +2958,7 @@
                 <w:noProof/>
                 <w:webHidden/>
               </w:rPr>
-              <w:instrText xml:space="preserve"> PAGEREF _Toc16167844 \h </w:instrText>
+              <w:instrText xml:space="preserve"> PAGEREF _Toc26881534 \h </w:instrText>
             </w:r>
             <w:r>
               <w:rPr>
@@ -2953,7 +3000,7 @@
               <w:noProof/>
             </w:rPr>
           </w:pPr>
-          <w:hyperlink w:anchor="_Toc16167845" w:history="1">
+          <w:hyperlink w:anchor="_Toc26881535" w:history="1">
             <w:r>
               <w:rPr>
                 <w:rStyle w:val="Hyperlink"/>
@@ -2980,7 +3027,7 @@
                 <w:noProof/>
                 <w:webHidden/>
               </w:rPr>
-              <w:instrText xml:space="preserve"> PAGEREF _Toc16167845 \h </w:instrText>
+              <w:instrText xml:space="preserve"> PAGEREF _Toc26881535 \h </w:instrText>
             </w:r>
             <w:r>
               <w:rPr>
@@ -3022,7 +3069,7 @@
               <w:noProof/>
             </w:rPr>
           </w:pPr>
-          <w:hyperlink w:anchor="_Toc16167846" w:history="1">
+          <w:hyperlink w:anchor="_Toc26881536" w:history="1">
             <w:r>
               <w:rPr>
                 <w:rStyle w:val="Hyperlink"/>
@@ -3049,7 +3096,7 @@
                 <w:noProof/>
                 <w:webHidden/>
               </w:rPr>
-              <w:instrText xml:space="preserve"> PAGEREF _Toc16167846 \h </w:instrText>
+              <w:instrText xml:space="preserve"> PAGEREF _Toc26881536 \h </w:instrText>
             </w:r>
             <w:r>
               <w:rPr>
@@ -3069,7 +3116,7 @@
                 <w:noProof/>
                 <w:webHidden/>
               </w:rPr>
-              <w:t>30</w:t>
+              <w:t>31</w:t>
             </w:r>
             <w:r>
               <w:rPr>
@@ -3091,7 +3138,7 @@
               <w:noProof/>
             </w:rPr>
           </w:pPr>
-          <w:hyperlink w:anchor="_Toc16167847" w:history="1">
+          <w:hyperlink w:anchor="_Toc26881537" w:history="1">
             <w:r>
               <w:rPr>
                 <w:rStyle w:val="Hyperlink"/>
@@ -3118,7 +3165,7 @@
                 <w:noProof/>
                 <w:webHidden/>
               </w:rPr>
-              <w:instrText xml:space="preserve"> PAGEREF _Toc16167847 \h </w:instrText>
+              <w:instrText xml:space="preserve"> PAGEREF _Toc26881537 \h </w:instrText>
             </w:r>
             <w:r>
               <w:rPr>
@@ -3160,7 +3207,7 @@
               <w:noProof/>
             </w:rPr>
           </w:pPr>
-          <w:hyperlink w:anchor="_Toc16167848" w:history="1">
+          <w:hyperlink w:anchor="_Toc26881538" w:history="1">
             <w:r>
               <w:rPr>
                 <w:rStyle w:val="Hyperlink"/>
@@ -3187,7 +3234,7 @@
                 <w:noProof/>
                 <w:webHidden/>
               </w:rPr>
-              <w:instrText xml:space="preserve"> PAGEREF _Toc16167848 \h </w:instrText>
+              <w:instrText xml:space="preserve"> PAGEREF _Toc26881538 \h </w:instrText>
             </w:r>
             <w:r>
               <w:rPr>
@@ -3229,7 +3276,7 @@
               <w:noProof/>
             </w:rPr>
           </w:pPr>
-          <w:hyperlink w:anchor="_Toc16167849" w:history="1">
+          <w:hyperlink w:anchor="_Toc26881539" w:history="1">
             <w:r>
               <w:rPr>
                 <w:rStyle w:val="Hyperlink"/>
@@ -3256,7 +3303,7 @@
                 <w:noProof/>
                 <w:webHidden/>
               </w:rPr>
-              <w:instrText xml:space="preserve"> PAGEREF _Toc16167849 \h </w:instrText>
+              <w:instrText xml:space="preserve"> PAGEREF _Toc26881539 \h </w:instrText>
             </w:r>
             <w:r>
               <w:rPr>
@@ -3276,7 +3323,7 @@
                 <w:noProof/>
                 <w:webHidden/>
               </w:rPr>
-              <w:t>31</w:t>
+              <w:t>32</w:t>
             </w:r>
             <w:r>
               <w:rPr>
@@ -3298,7 +3345,7 @@
               <w:noProof/>
             </w:rPr>
           </w:pPr>
-          <w:hyperlink w:anchor="_Toc16167850" w:history="1">
+          <w:hyperlink w:anchor="_Toc26881540" w:history="1">
             <w:r>
               <w:rPr>
                 <w:rStyle w:val="Hyperlink"/>
@@ -3325,7 +3372,7 @@
                 <w:noProof/>
                 <w:webHidden/>
               </w:rPr>
-              <w:instrText xml:space="preserve"> PAGEREF _Toc16167850 \h </w:instrText>
+              <w:instrText xml:space="preserve"> PAGEREF _Toc26881540 \h </w:instrText>
             </w:r>
             <w:r>
               <w:rPr>
@@ -3367,7 +3414,7 @@
               <w:noProof/>
             </w:rPr>
           </w:pPr>
-          <w:hyperlink w:anchor="_Toc16167851" w:history="1">
+          <w:hyperlink w:anchor="_Toc26881541" w:history="1">
             <w:r>
               <w:rPr>
                 <w:rStyle w:val="Hyperlink"/>
@@ -3394,7 +3441,7 @@
                 <w:noProof/>
                 <w:webHidden/>
               </w:rPr>
-              <w:instrText xml:space="preserve"> PAGEREF _Toc16167851 \h </w:instrText>
+              <w:instrText xml:space="preserve"> PAGEREF _Toc26881541 \h </w:instrText>
             </w:r>
             <w:r>
               <w:rPr>
@@ -3436,7 +3483,7 @@
               <w:noProof/>
             </w:rPr>
           </w:pPr>
-          <w:hyperlink w:anchor="_Toc16167852" w:history="1">
+          <w:hyperlink w:anchor="_Toc26881542" w:history="1">
             <w:r>
               <w:rPr>
                 <w:rStyle w:val="Hyperlink"/>
@@ -3463,7 +3510,7 @@
                 <w:noProof/>
                 <w:webHidden/>
               </w:rPr>
-              <w:instrText xml:space="preserve"> PAGEREF _Toc16167852 \h </w:instrText>
+              <w:instrText xml:space="preserve"> PAGEREF _Toc26881542 \h </w:instrText>
             </w:r>
             <w:r>
               <w:rPr>
@@ -3483,7 +3530,7 @@
                 <w:noProof/>
                 <w:webHidden/>
               </w:rPr>
-              <w:t>32</w:t>
+              <w:t>33</w:t>
             </w:r>
             <w:r>
               <w:rPr>
@@ -3505,7 +3552,7 @@
               <w:noProof/>
             </w:rPr>
           </w:pPr>
-          <w:hyperlink w:anchor="_Toc16167853" w:history="1">
+          <w:hyperlink w:anchor="_Toc26881543" w:history="1">
             <w:r>
               <w:rPr>
                 <w:rStyle w:val="Hyperlink"/>
@@ -3532,7 +3579,7 @@
                 <w:noProof/>
                 <w:webHidden/>
               </w:rPr>
-              <w:instrText xml:space="preserve"> PAGEREF _Toc16167853 \h </w:instrText>
+              <w:instrText xml:space="preserve"> PAGEREF _Toc26881543 \h </w:instrText>
             </w:r>
             <w:r>
               <w:rPr>
@@ -3574,7 +3621,7 @@
               <w:noProof/>
             </w:rPr>
           </w:pPr>
-          <w:hyperlink w:anchor="_Toc16167854" w:history="1">
+          <w:hyperlink w:anchor="_Toc26881544" w:history="1">
             <w:r>
               <w:rPr>
                 <w:rStyle w:val="Hyperlink"/>
@@ -3601,7 +3648,7 @@
                 <w:noProof/>
                 <w:webHidden/>
               </w:rPr>
-              <w:instrText xml:space="preserve"> PAGEREF _Toc16167854 \h </w:instrText>
+              <w:instrText xml:space="preserve"> PAGEREF _Toc26881544 \h </w:instrText>
             </w:r>
             <w:r>
               <w:rPr>
@@ -3621,7 +3668,7 @@
                 <w:noProof/>
                 <w:webHidden/>
               </w:rPr>
-              <w:t>33</w:t>
+              <w:t>34</w:t>
             </w:r>
             <w:r>
               <w:rPr>
@@ -3643,7 +3690,7 @@
               <w:noProof/>
             </w:rPr>
           </w:pPr>
-          <w:hyperlink w:anchor="_Toc16167855" w:history="1">
+          <w:hyperlink w:anchor="_Toc26881545" w:history="1">
             <w:r>
               <w:rPr>
                 <w:rStyle w:val="Hyperlink"/>
@@ -3670,7 +3717,7 @@
                 <w:noProof/>
                 <w:webHidden/>
               </w:rPr>
-              <w:instrText xml:space="preserve"> PAGEREF _Toc16167855 \h </w:instrText>
+              <w:instrText xml:space="preserve"> PAGEREF _Toc26881545 \h </w:instrText>
             </w:r>
             <w:r>
               <w:rPr>
@@ -3690,7 +3737,7 @@
                 <w:noProof/>
                 <w:webHidden/>
               </w:rPr>
-              <w:t>33</w:t>
+              <w:t>34</w:t>
             </w:r>
             <w:r>
               <w:rPr>
@@ -3712,7 +3759,7 @@
               <w:noProof/>
             </w:rPr>
           </w:pPr>
-          <w:hyperlink w:anchor="_Toc16167856" w:history="1">
+          <w:hyperlink w:anchor="_Toc26881546" w:history="1">
             <w:r>
               <w:rPr>
                 <w:rStyle w:val="Hyperlink"/>
@@ -3739,7 +3786,7 @@
                 <w:noProof/>
                 <w:webHidden/>
               </w:rPr>
-              <w:instrText xml:space="preserve"> PAGEREF _Toc16167856 \h </w:instrText>
+              <w:instrText xml:space="preserve"> PAGEREF _Toc26881546 \h </w:instrText>
             </w:r>
             <w:r>
               <w:rPr>
@@ -3781,7 +3828,7 @@
               <w:noProof/>
             </w:rPr>
           </w:pPr>
-          <w:hyperlink w:anchor="_Toc16167857" w:history="1">
+          <w:hyperlink w:anchor="_Toc26881547" w:history="1">
             <w:r>
               <w:rPr>
                 <w:rStyle w:val="Hyperlink"/>
@@ -3808,7 +3855,7 @@
                 <w:noProof/>
                 <w:webHidden/>
               </w:rPr>
-              <w:instrText xml:space="preserve"> PAGEREF _Toc16167857 \h </w:instrText>
+              <w:instrText xml:space="preserve"> PAGEREF _Toc26881547 \h </w:instrText>
             </w:r>
             <w:r>
               <w:rPr>
@@ -3850,7 +3897,7 @@
               <w:noProof/>
             </w:rPr>
           </w:pPr>
-          <w:hyperlink w:anchor="_Toc16167858" w:history="1">
+          <w:hyperlink w:anchor="_Toc26881548" w:history="1">
             <w:r>
               <w:rPr>
                 <w:rStyle w:val="Hyperlink"/>
@@ -3877,7 +3924,7 @@
                 <w:noProof/>
                 <w:webHidden/>
               </w:rPr>
-              <w:instrText xml:space="preserve"> PAGEREF _Toc16167858 \h </w:instrText>
+              <w:instrText xml:space="preserve"> PAGEREF _Toc26881548 \h </w:instrText>
             </w:r>
             <w:r>
               <w:rPr>
@@ -3897,7 +3944,7 @@
                 <w:noProof/>
                 <w:webHidden/>
               </w:rPr>
-              <w:t>36</w:t>
+              <w:t>37</w:t>
             </w:r>
             <w:r>
               <w:rPr>
@@ -3919,7 +3966,7 @@
               <w:noProof/>
             </w:rPr>
           </w:pPr>
-          <w:hyperlink w:anchor="_Toc16167859" w:history="1">
+          <w:hyperlink w:anchor="_Toc26881549" w:history="1">
             <w:r>
               <w:rPr>
                 <w:rStyle w:val="Hyperlink"/>
@@ -3946,7 +3993,7 @@
                 <w:noProof/>
                 <w:webHidden/>
               </w:rPr>
-              <w:instrText xml:space="preserve"> PAGEREF _Toc16167859 \h </w:instrText>
+              <w:instrText xml:space="preserve"> PAGEREF _Toc26881549 \h </w:instrText>
             </w:r>
             <w:r>
               <w:rPr>
@@ -3966,7 +4013,7 @@
                 <w:noProof/>
                 <w:webHidden/>
               </w:rPr>
-              <w:t>36</w:t>
+              <w:t>37</w:t>
             </w:r>
             <w:r>
               <w:rPr>
@@ -3988,7 +4035,7 @@
               <w:noProof/>
             </w:rPr>
           </w:pPr>
-          <w:hyperlink w:anchor="_Toc16167860" w:history="1">
+          <w:hyperlink w:anchor="_Toc26881550" w:history="1">
             <w:r>
               <w:rPr>
                 <w:rStyle w:val="Hyperlink"/>
@@ -4015,7 +4062,7 @@
                 <w:noProof/>
                 <w:webHidden/>
               </w:rPr>
-              <w:instrText xml:space="preserve"> PAGEREF _Toc16167860 \h </w:instrText>
+              <w:instrText xml:space="preserve"> PAGEREF _Toc26881550 \h </w:instrText>
             </w:r>
             <w:r>
               <w:rPr>
@@ -4035,7 +4082,7 @@
                 <w:noProof/>
                 <w:webHidden/>
               </w:rPr>
-              <w:t>38</w:t>
+              <w:t>39</w:t>
             </w:r>
             <w:r>
               <w:rPr>
@@ -4067,7 +4114,7 @@
       <w:pPr>
         <w:pStyle w:val="Heading1"/>
       </w:pPr>
-      <w:bookmarkStart w:id="0" w:name="_Toc16167823"/>
+      <w:bookmarkStart w:id="1" w:name="_Toc26881513"/>
       <w:r>
         <w:lastRenderedPageBreak/>
         <w:t xml:space="preserve">Pubseq Gateway </w:t>
@@ -4081,7 +4128,7 @@
       <w:r>
         <w:t>)</w:t>
       </w:r>
-      <w:bookmarkEnd w:id="0"/>
+      <w:bookmarkEnd w:id="1"/>
     </w:p>
     <w:p>
       <w:pPr>
@@ -4395,12 +4442,12 @@
       <w:pPr>
         <w:pStyle w:val="Heading1"/>
       </w:pPr>
-      <w:bookmarkStart w:id="1" w:name="_Toc16167824"/>
+      <w:bookmarkStart w:id="2" w:name="_Toc26881514"/>
       <w:r>
         <w:lastRenderedPageBreak/>
         <w:t>Overview</w:t>
       </w:r>
-      <w:bookmarkEnd w:id="1"/>
+      <w:bookmarkEnd w:id="2"/>
     </w:p>
     <w:p/>
     <w:p>
@@ -4447,7 +4494,7 @@
           <v:shape id="_x0000_i1025" type="#_x0000_t75" style="width:467.25pt;height:232.5pt" o:ole="">
             <v:imagedata r:id="rId11" o:title=""/>
           </v:shape>
-          <o:OLEObject Type="Embed" ProgID="Visio.Drawing.15" ShapeID="_x0000_i1025" DrawAspect="Content" ObjectID="_1636963555" r:id="rId12"/>
+          <o:OLEObject Type="Embed" ProgID="Visio.Drawing.15" ShapeID="_x0000_i1025" DrawAspect="Content" ObjectID="_1637494266" r:id="rId12"/>
         </w:object>
       </w:r>
     </w:p>
@@ -4650,12 +4697,12 @@
       <w:pPr>
         <w:pStyle w:val="Heading1"/>
       </w:pPr>
-      <w:bookmarkStart w:id="2" w:name="_Toc16167825"/>
+      <w:bookmarkStart w:id="3" w:name="_Toc26881515"/>
       <w:r>
         <w:lastRenderedPageBreak/>
         <w:t>Communication Protocol</w:t>
       </w:r>
-      <w:bookmarkEnd w:id="2"/>
+      <w:bookmarkEnd w:id="3"/>
     </w:p>
     <w:p/>
     <w:p>
@@ -4732,11 +4779,11 @@
       <w:pPr>
         <w:pStyle w:val="Heading2"/>
       </w:pPr>
-      <w:bookmarkStart w:id="3" w:name="_Toc16167826"/>
+      <w:bookmarkStart w:id="4" w:name="_Toc26881516"/>
       <w:r>
         <w:t>PSG Protocol</w:t>
       </w:r>
-      <w:bookmarkEnd w:id="3"/>
+      <w:bookmarkEnd w:id="4"/>
     </w:p>
     <w:p/>
     <w:p>
@@ -6073,11 +6120,11 @@
       <w:pPr>
         <w:pStyle w:val="Heading1"/>
       </w:pPr>
-      <w:bookmarkStart w:id="4" w:name="_Toc16167827"/>
+      <w:bookmarkStart w:id="5" w:name="_Toc26881517"/>
       <w:r>
         <w:t>Exclude Blob Cache</w:t>
       </w:r>
-      <w:bookmarkEnd w:id="4"/>
+      <w:bookmarkEnd w:id="5"/>
     </w:p>
     <w:p>
       <w:pPr>
@@ -6336,11 +6383,11 @@
       <w:pPr>
         <w:pStyle w:val="Heading1"/>
       </w:pPr>
-      <w:bookmarkStart w:id="5" w:name="_Toc16167828"/>
+      <w:bookmarkStart w:id="6" w:name="_Toc26881518"/>
       <w:r>
         <w:t>Requests</w:t>
       </w:r>
-      <w:bookmarkEnd w:id="5"/>
+      <w:bookmarkEnd w:id="6"/>
     </w:p>
     <w:p/>
     <w:p>
@@ -6429,7 +6476,7 @@
       <w:pPr>
         <w:pStyle w:val="Heading2"/>
       </w:pPr>
-      <w:bookmarkStart w:id="6" w:name="_Toc16167829"/>
+      <w:bookmarkStart w:id="7" w:name="_Toc26881519"/>
       <w:r>
         <w:t>ID/</w:t>
       </w:r>
@@ -6444,7 +6491,7 @@
       <w:r>
         <w:t xml:space="preserve"> Request</w:t>
       </w:r>
-      <w:bookmarkEnd w:id="6"/>
+      <w:bookmarkEnd w:id="7"/>
     </w:p>
     <w:p/>
     <w:p>
@@ -6997,6 +7044,38 @@
           </w:p>
         </w:tc>
       </w:tr>
+      <w:tr>
+        <w:tc>
+          <w:tcPr>
+            <w:tcW w:w="2875" w:type="dxa"/>
+          </w:tcPr>
+          <w:p>
+            <w:r>
+              <w:t>trace=&lt;trace&gt;</w:t>
+            </w:r>
+          </w:p>
+        </w:tc>
+        <w:tc>
+          <w:tcPr>
+            <w:tcW w:w="6475" w:type="dxa"/>
+          </w:tcPr>
+          <w:p>
+            <w:r>
+              <w:t>The option to include trace messages to the server output. Acceptable values: yes and no.</w:t>
+            </w:r>
+          </w:p>
+          <w:p>
+            <w:r>
+              <w:t>Default: no</w:t>
+            </w:r>
+          </w:p>
+          <w:p>
+            <w:r>
+              <w:t>Note: the option is available starting from PSG 1.8.3</w:t>
+            </w:r>
+          </w:p>
+        </w:tc>
+      </w:tr>
     </w:tbl>
     <w:p/>
     <w:p>
@@ -7105,7 +7184,7 @@
       <w:pPr>
         <w:pStyle w:val="Heading2"/>
       </w:pPr>
-      <w:bookmarkStart w:id="7" w:name="_Toc16167830"/>
+      <w:bookmarkStart w:id="8" w:name="_Toc26881520"/>
       <w:r>
         <w:t>ID/</w:t>
       </w:r>
@@ -7121,12 +7200,11 @@
       <w:r>
         <w:t>equest</w:t>
       </w:r>
-      <w:bookmarkEnd w:id="7"/>
+      <w:bookmarkEnd w:id="8"/>
     </w:p>
     <w:p/>
     <w:p>
       <w:r>
-        <w:lastRenderedPageBreak/>
         <w:t>The format of the request:</w:t>
       </w:r>
     </w:p>
@@ -7786,6 +7864,7 @@
           <w:p>
             <w:proofErr w:type="spellStart"/>
             <w:r>
+              <w:lastRenderedPageBreak/>
               <w:t>acc_substitution</w:t>
             </w:r>
             <w:proofErr w:type="spellEnd"/>
@@ -7871,7 +7950,6 @@
               </w:numPr>
             </w:pPr>
             <w:r>
-              <w:lastRenderedPageBreak/>
               <w:t>limited</w:t>
             </w:r>
             <w:r>
@@ -7941,6 +8019,38 @@
           <w:p>
             <w:r>
               <w:t>Note: The parameter is available starting from PSG 1.8.0</w:t>
+            </w:r>
+          </w:p>
+        </w:tc>
+      </w:tr>
+      <w:tr>
+        <w:tc>
+          <w:tcPr>
+            <w:tcW w:w="2887" w:type="dxa"/>
+          </w:tcPr>
+          <w:p>
+            <w:r>
+              <w:t>trace=&lt;trace&gt;</w:t>
+            </w:r>
+          </w:p>
+        </w:tc>
+        <w:tc>
+          <w:tcPr>
+            <w:tcW w:w="6463" w:type="dxa"/>
+          </w:tcPr>
+          <w:p>
+            <w:r>
+              <w:t>The option to include trace messages to the server output. Acceptable values: yes and no.</w:t>
+            </w:r>
+          </w:p>
+          <w:p>
+            <w:r>
+              <w:t>Default: no</w:t>
+            </w:r>
+          </w:p>
+          <w:p>
+            <w:r>
+              <w:t>Note: the option is available starting from PSG 1.8.3</w:t>
             </w:r>
           </w:p>
         </w:tc>
@@ -8054,7 +8164,7 @@
       <w:pPr>
         <w:pStyle w:val="Heading2"/>
       </w:pPr>
-      <w:bookmarkStart w:id="8" w:name="_Toc16167831"/>
+      <w:bookmarkStart w:id="9" w:name="_Toc26881521"/>
       <w:r>
         <w:t>ID/</w:t>
       </w:r>
@@ -8066,7 +8176,7 @@
       <w:r>
         <w:t xml:space="preserve"> Request</w:t>
       </w:r>
-      <w:bookmarkEnd w:id="8"/>
+      <w:bookmarkEnd w:id="9"/>
     </w:p>
     <w:p/>
     <w:p>
@@ -8079,6 +8189,7 @@
         <w:jc w:val="center"/>
       </w:pPr>
       <w:r>
+        <w:lastRenderedPageBreak/>
         <w:t>http://</w:t>
       </w:r>
       <w:r>
@@ -8200,7 +8311,6 @@
           </w:tcPr>
           <w:p>
             <w:r>
-              <w:lastRenderedPageBreak/>
               <w:t>chunk=&lt;chunk number&gt;</w:t>
             </w:r>
           </w:p>
@@ -8393,6 +8503,38 @@
             <w:proofErr w:type="gramEnd"/>
             <w:r>
               <w:t>; then, fallback to Cassandra storage.</w:t>
+            </w:r>
+          </w:p>
+        </w:tc>
+      </w:tr>
+      <w:tr>
+        <w:tc>
+          <w:tcPr>
+            <w:tcW w:w="2875" w:type="dxa"/>
+          </w:tcPr>
+          <w:p>
+            <w:r>
+              <w:t>trace=&lt;trace&gt;</w:t>
+            </w:r>
+          </w:p>
+        </w:tc>
+        <w:tc>
+          <w:tcPr>
+            <w:tcW w:w="6475" w:type="dxa"/>
+          </w:tcPr>
+          <w:p>
+            <w:r>
+              <w:t>The option to include trace messages to the server output. Acceptable values: yes and no.</w:t>
+            </w:r>
+          </w:p>
+          <w:p>
+            <w:r>
+              <w:t>Default: no</w:t>
+            </w:r>
+          </w:p>
+          <w:p>
+            <w:r>
+              <w:t>Note: the option is available starting from PSG 1.8.3</w:t>
             </w:r>
           </w:p>
         </w:tc>
@@ -8480,14 +8622,15 @@
       <w:pPr>
         <w:pStyle w:val="Heading2"/>
       </w:pPr>
-      <w:bookmarkStart w:id="9" w:name="_Toc16167832"/>
-      <w:r>
+      <w:bookmarkStart w:id="10" w:name="_Toc26881522"/>
+      <w:r>
+        <w:lastRenderedPageBreak/>
         <w:t>ID/</w:t>
       </w:r>
       <w:r>
         <w:t>resolve Request</w:t>
       </w:r>
-      <w:bookmarkEnd w:id="9"/>
+      <w:bookmarkEnd w:id="10"/>
     </w:p>
     <w:p/>
     <w:p>
@@ -8623,7 +8766,6 @@
           <w:p>
             <w:proofErr w:type="spellStart"/>
             <w:r>
-              <w:lastRenderedPageBreak/>
               <w:t>seq_id_type</w:t>
             </w:r>
             <w:proofErr w:type="spellEnd"/>
@@ -9088,6 +9230,7 @@
           </w:p>
           <w:p>
             <w:r>
+              <w:lastRenderedPageBreak/>
               <w:t>hash=&lt;</w:t>
             </w:r>
             <w:proofErr w:type="spellStart"/>
@@ -9173,6 +9316,7 @@
           </w:tcPr>
           <w:p>
             <w:r>
+              <w:lastRenderedPageBreak/>
               <w:t xml:space="preserve">It is used </w:t>
             </w:r>
             <w:r>
@@ -9239,6 +9383,7 @@
           </w:p>
           <w:p>
             <w:r>
+              <w:lastRenderedPageBreak/>
               <w:t>The parameters are taken into consideration only if the effective data format is JSON.</w:t>
             </w:r>
           </w:p>
@@ -9272,8 +9417,6 @@
             <w:r>
               <w:t>’ flag is available starting from PSG 1.8.2</w:t>
             </w:r>
-            <w:bookmarkStart w:id="10" w:name="_GoBack"/>
-            <w:bookmarkEnd w:id="10"/>
           </w:p>
         </w:tc>
       </w:tr>
@@ -9285,6 +9428,7 @@
           <w:p>
             <w:proofErr w:type="spellStart"/>
             <w:r>
+              <w:lastRenderedPageBreak/>
               <w:t>acc_substitution</w:t>
             </w:r>
             <w:proofErr w:type="spellEnd"/>
@@ -9400,7 +9544,6 @@
           </w:p>
           <w:p>
             <w:r>
-              <w:lastRenderedPageBreak/>
               <w:t xml:space="preserve">If the substitution is </w:t>
             </w:r>
             <w:proofErr w:type="gramStart"/>
@@ -9428,6 +9571,38 @@
           <w:p>
             <w:r>
               <w:t>Note: The parameter is available starting from PSG 1.8.0</w:t>
+            </w:r>
+          </w:p>
+        </w:tc>
+      </w:tr>
+      <w:tr>
+        <w:tc>
+          <w:tcPr>
+            <w:tcW w:w="2875" w:type="dxa"/>
+          </w:tcPr>
+          <w:p>
+            <w:r>
+              <w:t>trace=&lt;trace&gt;</w:t>
+            </w:r>
+          </w:p>
+        </w:tc>
+        <w:tc>
+          <w:tcPr>
+            <w:tcW w:w="6475" w:type="dxa"/>
+          </w:tcPr>
+          <w:p>
+            <w:r>
+              <w:t>The option to include trace messages to the server output. Acceptable values: yes and no.</w:t>
+            </w:r>
+          </w:p>
+          <w:p>
+            <w:r>
+              <w:t>Default: no</w:t>
+            </w:r>
+          </w:p>
+          <w:p>
+            <w:r>
+              <w:t>Note: the option is available starting from PSG 1.8.3</w:t>
             </w:r>
           </w:p>
         </w:tc>
@@ -9535,6 +9710,7 @@
         <w:rPr>
           <w:noProof/>
         </w:rPr>
+        <w:lastRenderedPageBreak/>
         <w:drawing>
           <wp:inline distT="0" distB="0" distL="0" distR="0" wp14:anchorId="4384D343" wp14:editId="59A9925F">
             <wp:extent cx="4914900" cy="781050"/>
@@ -9603,7 +9779,7 @@
       <w:pPr>
         <w:pStyle w:val="Heading2"/>
       </w:pPr>
-      <w:bookmarkStart w:id="11" w:name="_Toc16167833"/>
+      <w:bookmarkStart w:id="11" w:name="_Toc26881523"/>
       <w:r>
         <w:t>ID/</w:t>
       </w:r>
@@ -9667,7 +9843,6 @@
               <w:jc w:val="center"/>
             </w:pPr>
             <w:r>
-              <w:lastRenderedPageBreak/>
               <w:t>Parameter</w:t>
             </w:r>
           </w:p>
@@ -10004,6 +10179,39 @@
             <w:proofErr w:type="gramEnd"/>
             <w:r>
               <w:t xml:space="preserve"> JSON format is always used.</w:t>
+            </w:r>
+          </w:p>
+        </w:tc>
+      </w:tr>
+      <w:tr>
+        <w:tc>
+          <w:tcPr>
+            <w:tcW w:w="2875" w:type="dxa"/>
+          </w:tcPr>
+          <w:p>
+            <w:r>
+              <w:t>trace=&lt;trace&gt;</w:t>
+            </w:r>
+          </w:p>
+        </w:tc>
+        <w:tc>
+          <w:tcPr>
+            <w:tcW w:w="6475" w:type="dxa"/>
+          </w:tcPr>
+          <w:p>
+            <w:r>
+              <w:t>The option to include trace messages to the server output. Acceptable values: yes and no.</w:t>
+            </w:r>
+          </w:p>
+          <w:p>
+            <w:r>
+              <w:lastRenderedPageBreak/>
+              <w:t>Default: no</w:t>
+            </w:r>
+          </w:p>
+          <w:p>
+            <w:r>
+              <w:t>Note: the option is available starting from PSG 1.8.3</w:t>
             </w:r>
           </w:p>
         </w:tc>
@@ -10101,7 +10309,6 @@
         <w:rPr>
           <w:noProof/>
         </w:rPr>
-        <w:lastRenderedPageBreak/>
         <w:drawing>
           <wp:inline distT="0" distB="0" distL="0" distR="0" wp14:anchorId="5066B7BE" wp14:editId="545D1317">
             <wp:extent cx="5943600" cy="748030"/>
@@ -10203,7 +10410,7 @@
       <w:pPr>
         <w:pStyle w:val="Heading2"/>
       </w:pPr>
-      <w:bookmarkStart w:id="12" w:name="_Toc16167834"/>
+      <w:bookmarkStart w:id="12" w:name="_Toc26881524"/>
       <w:r>
         <w:t>ADMIN/</w:t>
       </w:r>
@@ -10245,6 +10452,7 @@
     </w:p>
     <w:p>
       <w:r>
+        <w:lastRenderedPageBreak/>
         <w:t>The standard HTTP 1.1 or HTTP/2 protocol is used.</w:t>
       </w:r>
     </w:p>
@@ -10383,7 +10591,7 @@
       <w:pPr>
         <w:pStyle w:val="Heading2"/>
       </w:pPr>
-      <w:bookmarkStart w:id="13" w:name="_Toc16167835"/>
+      <w:bookmarkStart w:id="13" w:name="_Toc26881525"/>
       <w:r>
         <w:t>ADMIN/</w:t>
       </w:r>
@@ -10699,6 +10907,7 @@
           <w:p>
             <w:proofErr w:type="spellStart"/>
             <w:r>
+              <w:lastRenderedPageBreak/>
               <w:t>SystemTime</w:t>
             </w:r>
             <w:proofErr w:type="spellEnd"/>
@@ -10937,7 +11146,6 @@
           <w:p>
             <w:proofErr w:type="spellStart"/>
             <w:r>
-              <w:lastRenderedPageBreak/>
               <w:t>MemoryUsed</w:t>
             </w:r>
             <w:r>
@@ -11257,6 +11465,7 @@
           </w:p>
           <w:p>
             <w:r>
+              <w:lastRenderedPageBreak/>
               <w:t>In case of an error getting the value from the OS then a string with a fixed value “n/a”.</w:t>
             </w:r>
           </w:p>
@@ -11270,6 +11479,7 @@
           <w:p>
             <w:proofErr w:type="spellStart"/>
             <w:r>
+              <w:lastRenderedPageBreak/>
               <w:t>ProcFDSoftLimit</w:t>
             </w:r>
             <w:proofErr w:type="spellEnd"/>
@@ -11516,7 +11726,6 @@
           </w:p>
           <w:p>
             <w:r>
-              <w:lastRenderedPageBreak/>
               <w:t>0.0.0 if built outside of the prepare_release framework.</w:t>
             </w:r>
           </w:p>
@@ -11530,7 +11739,6 @@
           <w:p>
             <w:proofErr w:type="spellStart"/>
             <w:r>
-              <w:lastRenderedPageBreak/>
               <w:t>BuildDate</w:t>
             </w:r>
             <w:proofErr w:type="spellEnd"/>
@@ -11661,7 +11869,7 @@
       <w:pPr>
         <w:pStyle w:val="Heading2"/>
       </w:pPr>
-      <w:bookmarkStart w:id="14" w:name="_Toc16167836"/>
+      <w:bookmarkStart w:id="14" w:name="_Toc26881526"/>
       <w:r>
         <w:t>ADMIN/</w:t>
       </w:r>
@@ -11724,6 +11932,7 @@
     </w:p>
     <w:p>
       <w:r>
+        <w:lastRenderedPageBreak/>
         <w:t>All the event counters (errors, request counters etc.) are monotonically growing and are set to 0 at the server instance startup.</w:t>
       </w:r>
     </w:p>
@@ -12079,7 +12288,6 @@
           <w:p>
             <w:proofErr w:type="spellStart"/>
             <w:r>
-              <w:lastRenderedPageBreak/>
               <w:t>GetBlobNotFoundCount</w:t>
             </w:r>
             <w:proofErr w:type="spellEnd"/>
@@ -12521,6 +12729,7 @@
           <w:p>
             <w:proofErr w:type="spellStart"/>
             <w:r>
+              <w:lastRenderedPageBreak/>
               <w:t>GetBlobBySeqIdRequestCount</w:t>
             </w:r>
             <w:proofErr w:type="spellEnd"/>
@@ -12948,7 +13157,6 @@
           </w:tcPr>
           <w:p>
             <w:r>
-              <w:lastRenderedPageBreak/>
               <w:t>Si2csiNotFound</w:t>
             </w:r>
           </w:p>
@@ -13228,8 +13436,9 @@
       <w:pPr>
         <w:pStyle w:val="Heading2"/>
       </w:pPr>
-      <w:bookmarkStart w:id="15" w:name="_Toc16167837"/>
-      <w:r>
+      <w:bookmarkStart w:id="15" w:name="_Toc26881527"/>
+      <w:r>
+        <w:lastRenderedPageBreak/>
         <w:t>ADMIN/</w:t>
       </w:r>
       <w:r>
@@ -13403,7 +13612,6 @@
           </w:p>
           <w:p>
             <w:r>
-              <w:lastRenderedPageBreak/>
               <w:t>Default: empty string.</w:t>
             </w:r>
           </w:p>
@@ -13416,7 +13624,6 @@
           </w:tcPr>
           <w:p>
             <w:r>
-              <w:lastRenderedPageBreak/>
               <w:t>timeout=&lt;timeout&gt;</w:t>
             </w:r>
           </w:p>
@@ -13640,6 +13847,7 @@
     <w:p/>
     <w:p>
       <w:r>
+        <w:lastRenderedPageBreak/>
         <w:t>The content may have the corresponding message.</w:t>
       </w:r>
     </w:p>
@@ -13648,7 +13856,7 @@
       <w:pPr>
         <w:pStyle w:val="Heading2"/>
       </w:pPr>
-      <w:bookmarkStart w:id="16" w:name="_Toc16167838"/>
+      <w:bookmarkStart w:id="16" w:name="_Toc26881528"/>
       <w:r>
         <w:t>ADMIN/</w:t>
       </w:r>
@@ -13725,7 +13933,6 @@
     </w:p>
     <w:p>
       <w:r>
-        <w:lastRenderedPageBreak/>
         <w:t>The content</w:t>
       </w:r>
       <w:r>
@@ -13737,7 +13944,7 @@
       <w:pPr>
         <w:pStyle w:val="Heading2"/>
       </w:pPr>
-      <w:bookmarkStart w:id="17" w:name="_Toc16167839"/>
+      <w:bookmarkStart w:id="17" w:name="_Toc26881529"/>
       <w:r>
         <w:t>ADMIN/</w:t>
       </w:r>
@@ -13909,6 +14116,7 @@
     </w:p>
     <w:p>
       <w:r>
+        <w:lastRenderedPageBreak/>
         <w:t>The HTTP header Content-Length is set appropriately.</w:t>
       </w:r>
     </w:p>
@@ -14006,7 +14214,7 @@
       <w:pPr>
         <w:pStyle w:val="Heading2"/>
       </w:pPr>
-      <w:bookmarkStart w:id="18" w:name="_Toc16167840"/>
+      <w:bookmarkStart w:id="18" w:name="_Toc26881530"/>
       <w:r>
         <w:t>ADMIN/statistics Request</w:t>
       </w:r>
@@ -14062,7 +14270,6 @@
               <w:jc w:val="center"/>
             </w:pPr>
             <w:r>
-              <w:lastRenderedPageBreak/>
               <w:t>Parameter</w:t>
             </w:r>
           </w:p>
@@ -14165,7 +14372,7 @@
       <w:pPr>
         <w:pStyle w:val="Heading2"/>
       </w:pPr>
-      <w:bookmarkStart w:id="19" w:name="_Toc16167841"/>
+      <w:bookmarkStart w:id="19" w:name="_Toc26881531"/>
       <w:r>
         <w:t>TEST/</w:t>
       </w:r>
@@ -14198,6 +14405,7 @@
     </w:p>
     <w:p>
       <w:r>
+        <w:lastRenderedPageBreak/>
         <w:t>The format of the request:</w:t>
       </w:r>
     </w:p>
@@ -14390,114 +14598,114 @@
     </w:p>
     <w:p>
       <w:r>
+        <w:t>The HTTP header Content-Type is set to “application/octet-stream”.</w:t>
+      </w:r>
+    </w:p>
+    <w:p>
+      <w:r>
+        <w:t xml:space="preserve">The HTTP header Content-Length is set to </w:t>
+      </w:r>
+      <w:proofErr w:type="spellStart"/>
+      <w:r>
+        <w:t>data_size</w:t>
+      </w:r>
+      <w:proofErr w:type="spellEnd"/>
+      <w:r>
+        <w:t>.</w:t>
+      </w:r>
+    </w:p>
+    <w:p>
+      <w:r>
+        <w:t xml:space="preserve">The content will have the </w:t>
+      </w:r>
+      <w:proofErr w:type="spellStart"/>
+      <w:r>
+        <w:t>data_size</w:t>
+      </w:r>
+      <w:proofErr w:type="spellEnd"/>
+      <w:r>
+        <w:t xml:space="preserve"> of randomly generated bytes.</w:t>
+      </w:r>
+    </w:p>
+    <w:p/>
+    <w:p>
+      <w:pPr>
+        <w:pStyle w:val="Heading2"/>
+      </w:pPr>
+      <w:bookmarkStart w:id="20" w:name="_Toc26881532"/>
+      <w:r>
+        <w:t>favicon.ico Request</w:t>
+      </w:r>
+      <w:bookmarkEnd w:id="20"/>
+    </w:p>
+    <w:p/>
+    <w:p>
+      <w:r>
+        <w:t>The format of the request:</w:t>
+      </w:r>
+    </w:p>
+    <w:p>
+      <w:pPr>
+        <w:jc w:val="center"/>
+      </w:pPr>
+      <w:r>
+        <w:t>http://</w:t>
+      </w:r>
+      <w:r>
+        <w:t>&lt;</w:t>
+      </w:r>
+      <w:proofErr w:type="gramStart"/>
+      <w:r>
+        <w:t>host:port</w:t>
+      </w:r>
+      <w:proofErr w:type="gramEnd"/>
+      <w:r>
+        <w:t>&gt;/favicon.ico</w:t>
+      </w:r>
+    </w:p>
+    <w:p>
+      <w:r>
+        <w:t xml:space="preserve">The request is often sent by various </w:t>
+      </w:r>
+      <w:proofErr w:type="gramStart"/>
+      <w:r>
+        <w:t>browsers</w:t>
+      </w:r>
+      <w:proofErr w:type="gramEnd"/>
+      <w:r>
+        <w:t xml:space="preserve"> so the PSG server implements a response to it.</w:t>
+      </w:r>
+    </w:p>
+    <w:p>
+      <w:r>
+        <w:t>Response:</w:t>
+      </w:r>
+    </w:p>
+    <w:p>
+      <w:r>
+        <w:t>The standard HTTP 1.1 or HTTP/2 protocol is used.</w:t>
+      </w:r>
+    </w:p>
+    <w:p>
+      <w:r>
+        <w:t>The status code is always 404.</w:t>
+      </w:r>
+    </w:p>
+    <w:p/>
+    <w:p>
+      <w:pPr>
+        <w:pStyle w:val="Heading2"/>
+      </w:pPr>
+      <w:bookmarkStart w:id="21" w:name="_Toc26881533"/>
+      <w:r>
+        <w:t>Unknown URL Request</w:t>
+      </w:r>
+      <w:bookmarkEnd w:id="21"/>
+    </w:p>
+    <w:p/>
+    <w:p>
+      <w:r>
         <w:lastRenderedPageBreak/>
-        <w:t>The HTTP header Content-Type is set to “application/octet-stream”.</w:t>
-      </w:r>
-    </w:p>
-    <w:p>
-      <w:r>
-        <w:t xml:space="preserve">The HTTP header Content-Length is set to </w:t>
-      </w:r>
-      <w:proofErr w:type="spellStart"/>
-      <w:r>
-        <w:t>data_size</w:t>
-      </w:r>
-      <w:proofErr w:type="spellEnd"/>
-      <w:r>
-        <w:t>.</w:t>
-      </w:r>
-    </w:p>
-    <w:p>
-      <w:r>
-        <w:t xml:space="preserve">The content will have the </w:t>
-      </w:r>
-      <w:proofErr w:type="spellStart"/>
-      <w:r>
-        <w:t>data_size</w:t>
-      </w:r>
-      <w:proofErr w:type="spellEnd"/>
-      <w:r>
-        <w:t xml:space="preserve"> of randomly generated bytes.</w:t>
-      </w:r>
-    </w:p>
-    <w:p/>
-    <w:p>
-      <w:pPr>
-        <w:pStyle w:val="Heading2"/>
-      </w:pPr>
-      <w:bookmarkStart w:id="20" w:name="_Toc16167842"/>
-      <w:r>
-        <w:t>favicon.ico Request</w:t>
-      </w:r>
-      <w:bookmarkEnd w:id="20"/>
-    </w:p>
-    <w:p/>
-    <w:p>
-      <w:r>
-        <w:t>The format of the request:</w:t>
-      </w:r>
-    </w:p>
-    <w:p>
-      <w:pPr>
-        <w:jc w:val="center"/>
-      </w:pPr>
-      <w:r>
-        <w:t>http://</w:t>
-      </w:r>
-      <w:r>
-        <w:t>&lt;</w:t>
-      </w:r>
-      <w:proofErr w:type="gramStart"/>
-      <w:r>
-        <w:t>host:port</w:t>
-      </w:r>
-      <w:proofErr w:type="gramEnd"/>
-      <w:r>
-        <w:t>&gt;/favicon.ico</w:t>
-      </w:r>
-    </w:p>
-    <w:p>
-      <w:r>
-        <w:t xml:space="preserve">The request is often sent by various </w:t>
-      </w:r>
-      <w:proofErr w:type="gramStart"/>
-      <w:r>
-        <w:t>browsers</w:t>
-      </w:r>
-      <w:proofErr w:type="gramEnd"/>
-      <w:r>
-        <w:t xml:space="preserve"> so the PSG server implements a response to it.</w:t>
-      </w:r>
-    </w:p>
-    <w:p>
-      <w:r>
-        <w:t>Response:</w:t>
-      </w:r>
-    </w:p>
-    <w:p>
-      <w:r>
-        <w:t>The standard HTTP 1.1 or HTTP/2 protocol is used.</w:t>
-      </w:r>
-    </w:p>
-    <w:p>
-      <w:r>
-        <w:t>The status code is always 404.</w:t>
-      </w:r>
-    </w:p>
-    <w:p/>
-    <w:p>
-      <w:pPr>
-        <w:pStyle w:val="Heading2"/>
-      </w:pPr>
-      <w:bookmarkStart w:id="21" w:name="_Toc16167843"/>
-      <w:r>
-        <w:t>Unknown URL Request</w:t>
-      </w:r>
-      <w:bookmarkEnd w:id="21"/>
-    </w:p>
-    <w:p/>
-    <w:p>
-      <w:r>
         <w:t>Response:</w:t>
       </w:r>
     </w:p>
@@ -14583,9 +14791,8 @@
       <w:pPr>
         <w:pStyle w:val="Heading1"/>
       </w:pPr>
-      <w:bookmarkStart w:id="22" w:name="_Toc16167844"/>
-      <w:r>
-        <w:lastRenderedPageBreak/>
+      <w:bookmarkStart w:id="22" w:name="_Toc26881534"/>
+      <w:r>
         <w:t>Cassandra Database</w:t>
       </w:r>
       <w:bookmarkEnd w:id="22"/>
@@ -14612,7 +14819,7 @@
         <w:pStyle w:val="Heading1"/>
         <w:jc w:val="both"/>
       </w:pPr>
-      <w:bookmarkStart w:id="23" w:name="_Toc16167845"/>
+      <w:bookmarkStart w:id="23" w:name="_Toc26881535"/>
       <w:r>
         <w:t>Monitoring and Maintenance</w:t>
       </w:r>
@@ -14684,8 +14891,9 @@
       <w:pPr>
         <w:pStyle w:val="Heading1"/>
       </w:pPr>
-      <w:bookmarkStart w:id="24" w:name="_Toc16167846"/>
-      <w:r>
+      <w:bookmarkStart w:id="24" w:name="_Toc26881536"/>
+      <w:r>
+        <w:lastRenderedPageBreak/>
         <w:t>Files Architecture</w:t>
       </w:r>
       <w:bookmarkEnd w:id="24"/>
@@ -14714,7 +14922,7 @@
           <v:shape id="_x0000_i1026" type="#_x0000_t75" style="width:367.5pt;height:79.5pt" o:ole="">
             <v:imagedata r:id="rId38" o:title=""/>
           </v:shape>
-          <o:OLEObject Type="Embed" ProgID="Visio.Drawing.15" ShapeID="_x0000_i1026" DrawAspect="Content" ObjectID="_1636963556" r:id="rId39"/>
+          <o:OLEObject Type="Embed" ProgID="Visio.Drawing.15" ShapeID="_x0000_i1026" DrawAspect="Content" ObjectID="_1637494267" r:id="rId39"/>
         </w:object>
       </w:r>
     </w:p>
@@ -14740,7 +14948,7 @@
       <w:pPr>
         <w:pStyle w:val="Heading1"/>
       </w:pPr>
-      <w:bookmarkStart w:id="25" w:name="_Toc16167847"/>
+      <w:bookmarkStart w:id="25" w:name="_Toc26881537"/>
       <w:r>
         <w:t>Client API</w:t>
       </w:r>
@@ -14767,7 +14975,7 @@
       <w:pPr>
         <w:pStyle w:val="Heading1"/>
       </w:pPr>
-      <w:bookmarkStart w:id="26" w:name="_Toc16167848"/>
+      <w:bookmarkStart w:id="26" w:name="_Toc26881538"/>
       <w:r>
         <w:t>Command Line Arguments</w:t>
       </w:r>
@@ -14992,6 +15200,7 @@
           </w:tcPr>
           <w:p>
             <w:r>
+              <w:lastRenderedPageBreak/>
               <w:t>-</w:t>
             </w:r>
             <w:proofErr w:type="spellStart"/>
@@ -15018,7 +15227,7 @@
       <w:pPr>
         <w:pStyle w:val="Heading1"/>
       </w:pPr>
-      <w:bookmarkStart w:id="27" w:name="_Toc16167849"/>
+      <w:bookmarkStart w:id="27" w:name="_Toc26881539"/>
       <w:r>
         <w:t>Signal Handling</w:t>
       </w:r>
@@ -15172,7 +15381,6 @@
           </w:tcPr>
           <w:p>
             <w:r>
-              <w:lastRenderedPageBreak/>
               <w:t>HUP USR1 USR2 WINCH</w:t>
             </w:r>
           </w:p>
@@ -15194,7 +15402,7 @@
       <w:pPr>
         <w:pStyle w:val="Heading1"/>
       </w:pPr>
-      <w:bookmarkStart w:id="28" w:name="_Toc16167850"/>
+      <w:bookmarkStart w:id="28" w:name="_Toc26881540"/>
       <w:r>
         <w:t>Configuration Parameters</w:t>
       </w:r>
@@ -15272,7 +15480,7 @@
       <w:pPr>
         <w:pStyle w:val="Heading2"/>
       </w:pPr>
-      <w:bookmarkStart w:id="29" w:name="_Toc16167851"/>
+      <w:bookmarkStart w:id="29" w:name="_Toc26881541"/>
       <w:r>
         <w:t>[</w:t>
       </w:r>
@@ -15484,7 +15692,7 @@
       <w:pPr>
         <w:pStyle w:val="Heading2"/>
       </w:pPr>
-      <w:bookmarkStart w:id="30" w:name="_Toc16167852"/>
+      <w:bookmarkStart w:id="30" w:name="_Toc26881542"/>
       <w:r>
         <w:t>[SERVER</w:t>
       </w:r>
@@ -15771,7 +15979,6 @@
               <w:jc w:val="both"/>
             </w:pPr>
             <w:r>
-              <w:lastRenderedPageBreak/>
               <w:t>log</w:t>
             </w:r>
           </w:p>
@@ -15905,7 +16112,7 @@
       <w:pPr>
         <w:pStyle w:val="Heading2"/>
       </w:pPr>
-      <w:bookmarkStart w:id="31" w:name="_Toc16167853"/>
+      <w:bookmarkStart w:id="31" w:name="_Toc26881543"/>
       <w:r>
         <w:t>[AUTO_EXCLUDE] Section</w:t>
       </w:r>
@@ -16080,8 +16287,9 @@
       <w:pPr>
         <w:pStyle w:val="Heading2"/>
       </w:pPr>
-      <w:bookmarkStart w:id="32" w:name="_Toc16167854"/>
-      <w:r>
+      <w:bookmarkStart w:id="32" w:name="_Toc26881544"/>
+      <w:r>
+        <w:lastRenderedPageBreak/>
         <w:t>[ADMIN] Section</w:t>
       </w:r>
       <w:bookmarkEnd w:id="32"/>
@@ -16193,7 +16401,7 @@
       <w:pPr>
         <w:pStyle w:val="Heading2"/>
       </w:pPr>
-      <w:bookmarkStart w:id="33" w:name="_Toc16167855"/>
+      <w:bookmarkStart w:id="33" w:name="_Toc26881545"/>
       <w:r>
         <w:t>[STATISTICS] Section</w:t>
       </w:r>
@@ -16315,7 +16523,6 @@
               <w:jc w:val="both"/>
             </w:pPr>
             <w:r>
-              <w:lastRenderedPageBreak/>
               <w:t>Default: 1</w:t>
             </w:r>
           </w:p>
@@ -16331,7 +16538,6 @@
               <w:jc w:val="both"/>
             </w:pPr>
             <w:r>
-              <w:lastRenderedPageBreak/>
               <w:t>max</w:t>
             </w:r>
           </w:p>
@@ -16455,7 +16661,7 @@
       <w:pPr>
         <w:pStyle w:val="Heading2"/>
       </w:pPr>
-      <w:bookmarkStart w:id="34" w:name="_Toc16167856"/>
+      <w:bookmarkStart w:id="34" w:name="_Toc26881546"/>
       <w:r>
         <w:t>[DEBUG] Section</w:t>
       </w:r>
@@ -16598,7 +16804,7 @@
       <w:pPr>
         <w:pStyle w:val="Heading2"/>
       </w:pPr>
-      <w:bookmarkStart w:id="35" w:name="_Toc16167857"/>
+      <w:bookmarkStart w:id="35" w:name="_Toc26881547"/>
       <w:r>
         <w:t xml:space="preserve">[CASSANDRA_DB] </w:t>
       </w:r>
@@ -16709,6 +16915,7 @@
             </w:pPr>
             <w:proofErr w:type="spellStart"/>
             <w:r>
+              <w:lastRenderedPageBreak/>
               <w:t>qtimeout</w:t>
             </w:r>
             <w:proofErr w:type="spellEnd"/>
@@ -17082,7 +17289,6 @@
               <w:jc w:val="both"/>
             </w:pPr>
             <w:r>
-              <w:lastRenderedPageBreak/>
               <w:t>Default: 4</w:t>
             </w:r>
           </w:p>
@@ -17099,7 +17305,6 @@
             </w:pPr>
             <w:proofErr w:type="spellStart"/>
             <w:r>
-              <w:lastRenderedPageBreak/>
               <w:t>numconnperhost</w:t>
             </w:r>
             <w:proofErr w:type="spellEnd"/>
@@ -17484,6 +17689,7 @@
     </w:p>
     <w:p>
       <w:r>
+        <w:lastRenderedPageBreak/>
         <w:br w:type="page"/>
       </w:r>
     </w:p>
@@ -17491,7 +17697,7 @@
       <w:pPr>
         <w:pStyle w:val="Heading1"/>
       </w:pPr>
-      <w:bookmarkStart w:id="36" w:name="_Toc16167858"/>
+      <w:bookmarkStart w:id="36" w:name="_Toc26881548"/>
       <w:r>
         <w:lastRenderedPageBreak/>
         <w:t>Appendix</w:t>
@@ -17503,7 +17709,7 @@
       <w:pPr>
         <w:pStyle w:val="Heading2"/>
       </w:pPr>
-      <w:bookmarkStart w:id="37" w:name="_Toc16167859"/>
+      <w:bookmarkStart w:id="37" w:name="_Toc26881549"/>
       <w:r>
         <w:t>Protocol Diagrams</w:t>
       </w:r>
@@ -20901,7 +21107,7 @@
       <w:pPr>
         <w:pStyle w:val="Heading2"/>
       </w:pPr>
-      <w:bookmarkStart w:id="38" w:name="_Toc16167860"/>
+      <w:bookmarkStart w:id="38" w:name="_Toc26881550"/>
       <w:proofErr w:type="spellStart"/>
       <w:r>
         <w:t>GetBlob</w:t>
@@ -25444,7 +25650,7 @@
 <file path=customXml/item1.xml><?xml version="1.0" encoding="utf-8"?>
 <CoverPageProperties xmlns="http://schemas.microsoft.com/office/2006/coverPageProps">
   <PublishDate>2018-01-24T00:00:00</PublishDate>
-  <Abstract>Document version: 2.6</Abstract>
+  <Abstract>Document version: 2.8</Abstract>
   <CompanyAddress/>
   <CompanyPhone/>
   <CompanyFax/>
@@ -25453,6 +25659,18 @@
 </file>
 
 <file path=customXml/item2.xml><?xml version="1.0" encoding="utf-8"?>
+<p:properties xmlns:p="http://schemas.microsoft.com/office/2006/metadata/properties" xmlns:xsi="http://www.w3.org/2001/XMLSchema-instance">
+  <documentManagement>
+    <_dlc_DocId xmlns="bebfb516-47c3-42bf-8695-c627e02fd07c">RP5EP2USD5DN-418-13</_dlc_DocId>
+    <_dlc_DocIdUrl xmlns="bebfb516-47c3-42bf-8695-c627e02fd07c">
+      <Url>https://sp.ncbi.nlm.nih.gov/IEB/ISS/_layouts/15/DocIdRedir.aspx?ID=RP5EP2USD5DN-418-13</Url>
+      <Description>RP5EP2USD5DN-418-13</Description>
+    </_dlc_DocIdUrl>
+  </documentManagement>
+</p:properties>
+</file>
+
+<file path=customXml/item3.xml><?xml version="1.0" encoding="utf-8"?>
 <ct:contentTypeSchema xmlns:ct="http://schemas.microsoft.com/office/2006/metadata/contentType" xmlns:ma="http://schemas.microsoft.com/office/2006/metadata/properties/metaAttributes" ct:_="" ma:_="" ma:contentTypeName="Document" ma:contentTypeID="0x010100804F0F871C92454BA582842CD3B861CB" ma:contentTypeVersion="1" ma:contentTypeDescription="Create a new document." ma:contentTypeScope="" ma:versionID="17108c8fb818525b19f04f03124d2db9">
   <xsd:schema xmlns:xsd="http://www.w3.org/2001/XMLSchema" xmlns:xs="http://www.w3.org/2001/XMLSchema" xmlns:p="http://schemas.microsoft.com/office/2006/metadata/properties" xmlns:ns2="bebfb516-47c3-42bf-8695-c627e02fd07c" targetNamespace="http://schemas.microsoft.com/office/2006/metadata/properties" ma:root="true" ma:fieldsID="1c56c5b5f1ead94acc500394bce569b3" ns2:_="">
     <xsd:import namespace="bebfb516-47c3-42bf-8695-c627e02fd07c"/>
@@ -25597,28 +25815,7 @@
 </ct:contentTypeSchema>
 </file>
 
-<file path=customXml/item3.xml><?xml version="1.0" encoding="utf-8"?>
-<p:properties xmlns:p="http://schemas.microsoft.com/office/2006/metadata/properties" xmlns:xsi="http://www.w3.org/2001/XMLSchema-instance">
-  <documentManagement>
-    <_dlc_DocId xmlns="bebfb516-47c3-42bf-8695-c627e02fd07c">RP5EP2USD5DN-418-13</_dlc_DocId>
-    <_dlc_DocIdUrl xmlns="bebfb516-47c3-42bf-8695-c627e02fd07c">
-      <Url>https://sp.ncbi.nlm.nih.gov/IEB/ISS/_layouts/15/DocIdRedir.aspx?ID=RP5EP2USD5DN-418-13</Url>
-      <Description>RP5EP2USD5DN-418-13</Description>
-    </_dlc_DocIdUrl>
-  </documentManagement>
-</p:properties>
-</file>
-
 <file path=customXml/item4.xml><?xml version="1.0" encoding="utf-8"?>
-<?mso-contentType ?>
-<FormTemplates xmlns="http://schemas.microsoft.com/sharepoint/v3/contenttype/forms">
-  <Display>DocumentLibraryForm</Display>
-  <Edit>DocumentLibraryForm</Edit>
-  <New>DocumentLibraryForm</New>
-</FormTemplates>
-</file>
-
-<file path=customXml/item5.xml><?xml version="1.0" encoding="utf-8"?>
 <?mso-contentType ?>
 <spe:Receivers xmlns:spe="http://schemas.microsoft.com/sharepoint/events">
   <Receiver>
@@ -25668,6 +25865,15 @@
 </spe:Receivers>
 </file>
 
+<file path=customXml/item5.xml><?xml version="1.0" encoding="utf-8"?>
+<?mso-contentType ?>
+<FormTemplates xmlns="http://schemas.microsoft.com/sharepoint/v3/contenttype/forms">
+  <Display>DocumentLibraryForm</Display>
+  <Edit>DocumentLibraryForm</Edit>
+  <New>DocumentLibraryForm</New>
+</FormTemplates>
+</file>
+
 <file path=customXml/item6.xml><?xml version="1.0" encoding="utf-8"?>
 <b:Sources xmlns:b="http://schemas.openxmlformats.org/officeDocument/2006/bibliography" xmlns="http://schemas.openxmlformats.org/officeDocument/2006/bibliography" SelectedStyle="\APA.XSL" StyleName="APA"/>
 </file>
@@ -25681,6 +25887,22 @@
 </file>
 
 <file path=customXml/itemProps2.xml><?xml version="1.0" encoding="utf-8"?>
+<ds:datastoreItem xmlns:ds="http://schemas.openxmlformats.org/officeDocument/2006/customXml" ds:itemID="{AED05E43-12FF-4C22-A572-6E3D13391423}">
+  <ds:schemaRefs>
+    <ds:schemaRef ds:uri="http://purl.org/dc/elements/1.1/"/>
+    <ds:schemaRef ds:uri="http://schemas.microsoft.com/office/2006/metadata/properties"/>
+    <ds:schemaRef ds:uri="http://schemas.microsoft.com/office/2006/documentManagement/types"/>
+    <ds:schemaRef ds:uri="http://purl.org/dc/terms/"/>
+    <ds:schemaRef ds:uri="http://schemas.openxmlformats.org/package/2006/metadata/core-properties"/>
+    <ds:schemaRef ds:uri="http://purl.org/dc/dcmitype/"/>
+    <ds:schemaRef ds:uri="http://schemas.microsoft.com/office/infopath/2007/PartnerControls"/>
+    <ds:schemaRef ds:uri="bebfb516-47c3-42bf-8695-c627e02fd07c"/>
+    <ds:schemaRef ds:uri="http://www.w3.org/XML/1998/namespace"/>
+  </ds:schemaRefs>
+</ds:datastoreItem>
+</file>
+
+<file path=customXml/itemProps3.xml><?xml version="1.0" encoding="utf-8"?>
 <ds:datastoreItem xmlns:ds="http://schemas.openxmlformats.org/officeDocument/2006/customXml" ds:itemID="{AA0E1C7F-2557-4EEC-A922-A4F9B8592289}">
   <ds:schemaRefs>
     <ds:schemaRef ds:uri="http://schemas.microsoft.com/office/2006/metadata/contentType"/>
@@ -25698,23 +25920,15 @@
 </ds:datastoreItem>
 </file>
 
-<file path=customXml/itemProps3.xml><?xml version="1.0" encoding="utf-8"?>
-<ds:datastoreItem xmlns:ds="http://schemas.openxmlformats.org/officeDocument/2006/customXml" ds:itemID="{AED05E43-12FF-4C22-A572-6E3D13391423}">
+<file path=customXml/itemProps4.xml><?xml version="1.0" encoding="utf-8"?>
+<ds:datastoreItem xmlns:ds="http://schemas.openxmlformats.org/officeDocument/2006/customXml" ds:itemID="{4BDF85BA-E69F-4D6A-AE92-E7CF998321DD}">
   <ds:schemaRefs>
-    <ds:schemaRef ds:uri="http://purl.org/dc/elements/1.1/"/>
-    <ds:schemaRef ds:uri="http://schemas.microsoft.com/office/2006/metadata/properties"/>
-    <ds:schemaRef ds:uri="http://schemas.microsoft.com/office/2006/documentManagement/types"/>
-    <ds:schemaRef ds:uri="http://purl.org/dc/terms/"/>
-    <ds:schemaRef ds:uri="http://schemas.openxmlformats.org/package/2006/metadata/core-properties"/>
-    <ds:schemaRef ds:uri="http://purl.org/dc/dcmitype/"/>
-    <ds:schemaRef ds:uri="http://schemas.microsoft.com/office/infopath/2007/PartnerControls"/>
-    <ds:schemaRef ds:uri="bebfb516-47c3-42bf-8695-c627e02fd07c"/>
-    <ds:schemaRef ds:uri="http://www.w3.org/XML/1998/namespace"/>
+    <ds:schemaRef ds:uri="http://schemas.microsoft.com/sharepoint/events"/>
   </ds:schemaRefs>
 </ds:datastoreItem>
 </file>
 
-<file path=customXml/itemProps4.xml><?xml version="1.0" encoding="utf-8"?>
+<file path=customXml/itemProps5.xml><?xml version="1.0" encoding="utf-8"?>
 <ds:datastoreItem xmlns:ds="http://schemas.openxmlformats.org/officeDocument/2006/customXml" ds:itemID="{910EA325-BFD3-40A7-B49F-A40A5596D5CE}">
   <ds:schemaRefs>
     <ds:schemaRef ds:uri="http://schemas.microsoft.com/sharepoint/v3/contenttype/forms"/>
@@ -25722,16 +25936,8 @@
 </ds:datastoreItem>
 </file>
 
-<file path=customXml/itemProps5.xml><?xml version="1.0" encoding="utf-8"?>
-<ds:datastoreItem xmlns:ds="http://schemas.openxmlformats.org/officeDocument/2006/customXml" ds:itemID="{4BDF85BA-E69F-4D6A-AE92-E7CF998321DD}">
-  <ds:schemaRefs>
-    <ds:schemaRef ds:uri="http://schemas.microsoft.com/sharepoint/events"/>
-  </ds:schemaRefs>
-</ds:datastoreItem>
-</file>
-
 <file path=customXml/itemProps6.xml><?xml version="1.0" encoding="utf-8"?>
-<ds:datastoreItem xmlns:ds="http://schemas.openxmlformats.org/officeDocument/2006/customXml" ds:itemID="{E6E36911-8EF3-40A3-B5F9-860ED13F01C0}">
+<ds:datastoreItem xmlns:ds="http://schemas.openxmlformats.org/officeDocument/2006/customXml" ds:itemID="{612A515C-399E-4CB3-B36C-7CDDE1A49FBB}">
   <ds:schemaRefs>
     <ds:schemaRef ds:uri="http://schemas.openxmlformats.org/officeDocument/2006/bibliography"/>
   </ds:schemaRefs>

</xml_diff>

<commit_message>
Adding description of the histogram_names, most_recent_time and most_ancient_time parameters of the ADMIN/statistics URL. JIRA: CXX-11013 CXX-11015
</commit_message>
<xml_diff>
--- a/misc/PSG Server.docx
+++ b/misc/PSG Server.docx
@@ -100,7 +100,6 @@
                 <w:dataBinding w:prefixMappings="xmlns:ns0='http://schemas.openxmlformats.org/package/2006/metadata/core-properties' xmlns:ns1='http://purl.org/dc/elements/1.1/'" w:xpath="/ns0:coreProperties[1]/ns1:title[1]" w:storeItemID="{6C3C8BC8-F283-45AE-878A-BAB7291924A1}"/>
                 <w:text/>
               </w:sdtPr>
-              <w:sdtEndPr/>
               <w:sdtContent>
                 <w:tc>
                   <w:tcPr>
@@ -166,7 +165,6 @@
                 <w:dataBinding w:prefixMappings="xmlns:ns0='http://schemas.openxmlformats.org/package/2006/metadata/core-properties' xmlns:ns1='http://purl.org/dc/elements/1.1/'" w:xpath="/ns0:coreProperties[1]/ns1:subject[1]" w:storeItemID="{6C3C8BC8-F283-45AE-878A-BAB7291924A1}"/>
                 <w:text/>
               </w:sdtPr>
-              <w:sdtEndPr/>
               <w:sdtContent>
                 <w:tc>
                   <w:tcPr>
@@ -233,7 +231,6 @@
                 <w:dataBinding w:prefixMappings="xmlns:ns0='http://schemas.openxmlformats.org/package/2006/metadata/core-properties' xmlns:ns1='http://purl.org/dc/elements/1.1/'" w:xpath="/ns0:coreProperties[1]/ns1:creator[1]" w:storeItemID="{6C3C8BC8-F283-45AE-878A-BAB7291924A1}"/>
                 <w:text/>
               </w:sdtPr>
-              <w:sdtEndPr/>
               <w:sdtContent>
                 <w:tc>
                   <w:tcPr>
@@ -282,7 +279,6 @@
                   <w:calendar w:val="gregorian"/>
                 </w:date>
               </w:sdtPr>
-              <w:sdtEndPr/>
               <w:sdtContent>
                 <w:tc>
                   <w:tcPr>
@@ -330,7 +326,6 @@
                 <w:dataBinding w:prefixMappings="xmlns:ns0='http://schemas.microsoft.com/office/2006/coverPageProps'" w:xpath="/ns0:CoverPageProperties[1]/ns0:Abstract[1]" w:storeItemID="{55AF091B-3C7A-41E3-B477-F2FDAA23CFDA}"/>
                 <w:text/>
               </w:sdtPr>
-              <w:sdtEndPr/>
               <w:sdtContent>
                 <w:tc>
                   <w:tcPr>
@@ -347,7 +342,7 @@
                       <w:t>2.</w:t>
                     </w:r>
                     <w:r>
-                      <w:t>8</w:t>
+                      <w:t>9</w:t>
                     </w:r>
                   </w:p>
                 </w:tc>
@@ -1421,14 +1416,59 @@
           </w:p>
         </w:tc>
       </w:tr>
+      <w:tr>
+        <w:tc>
+          <w:tcPr>
+            <w:tcW w:w="1001" w:type="dxa"/>
+          </w:tcPr>
+          <w:p>
+            <w:r>
+              <w:t>2.9</w:t>
+            </w:r>
+          </w:p>
+        </w:tc>
+        <w:tc>
+          <w:tcPr>
+            <w:tcW w:w="1678" w:type="dxa"/>
+          </w:tcPr>
+          <w:p>
+            <w:r>
+              <w:t>Jan 10, 2020</w:t>
+            </w:r>
+          </w:p>
+        </w:tc>
+        <w:tc>
+          <w:tcPr>
+            <w:tcW w:w="2182" w:type="dxa"/>
+          </w:tcPr>
+          <w:p>
+            <w:r>
+              <w:t>Sergey Satskiy</w:t>
+            </w:r>
+          </w:p>
+        </w:tc>
+        <w:tc>
+          <w:tcPr>
+            <w:tcW w:w="4489" w:type="dxa"/>
+          </w:tcPr>
+          <w:p>
+            <w:r>
+              <w:t xml:space="preserve">Adding new parameters for the ADMIN/statistics </w:t>
+            </w:r>
+            <w:proofErr w:type="spellStart"/>
+            <w:r>
+              <w:t>url</w:t>
+            </w:r>
+            <w:proofErr w:type="spellEnd"/>
+          </w:p>
+        </w:tc>
+      </w:tr>
     </w:tbl>
     <w:p/>
     <w:p>
       <w:r>
         <w:br w:type="page"/>
       </w:r>
-      <w:bookmarkStart w:id="0" w:name="_GoBack"/>
-      <w:bookmarkEnd w:id="0"/>
     </w:p>
     <w:p/>
     <w:sdt>
@@ -2771,7 +2811,7 @@
                 <w:noProof/>
                 <w:webHidden/>
               </w:rPr>
-              <w:t>28</w:t>
+              <w:t>29</w:t>
             </w:r>
             <w:r>
               <w:rPr>
@@ -2840,7 +2880,7 @@
                 <w:noProof/>
                 <w:webHidden/>
               </w:rPr>
-              <w:t>29</w:t>
+              <w:t>30</w:t>
             </w:r>
             <w:r>
               <w:rPr>
@@ -2909,7 +2949,7 @@
                 <w:noProof/>
                 <w:webHidden/>
               </w:rPr>
-              <w:t>29</w:t>
+              <w:t>30</w:t>
             </w:r>
             <w:r>
               <w:rPr>
@@ -2978,7 +3018,7 @@
                 <w:noProof/>
                 <w:webHidden/>
               </w:rPr>
-              <w:t>30</w:t>
+              <w:t>31</w:t>
             </w:r>
             <w:r>
               <w:rPr>
@@ -3047,7 +3087,7 @@
                 <w:noProof/>
                 <w:webHidden/>
               </w:rPr>
-              <w:t>30</w:t>
+              <w:t>31</w:t>
             </w:r>
             <w:r>
               <w:rPr>
@@ -3185,7 +3225,7 @@
                 <w:noProof/>
                 <w:webHidden/>
               </w:rPr>
-              <w:t>31</w:t>
+              <w:t>32</w:t>
             </w:r>
             <w:r>
               <w:rPr>
@@ -3254,7 +3294,7 @@
                 <w:noProof/>
                 <w:webHidden/>
               </w:rPr>
-              <w:t>31</w:t>
+              <w:t>32</w:t>
             </w:r>
             <w:r>
               <w:rPr>
@@ -3392,7 +3432,7 @@
                 <w:noProof/>
                 <w:webHidden/>
               </w:rPr>
-              <w:t>32</w:t>
+              <w:t>33</w:t>
             </w:r>
             <w:r>
               <w:rPr>
@@ -3461,7 +3501,7 @@
                 <w:noProof/>
                 <w:webHidden/>
               </w:rPr>
-              <w:t>32</w:t>
+              <w:t>33</w:t>
             </w:r>
             <w:r>
               <w:rPr>
@@ -3599,7 +3639,7 @@
                 <w:noProof/>
                 <w:webHidden/>
               </w:rPr>
-              <w:t>33</w:t>
+              <w:t>34</w:t>
             </w:r>
             <w:r>
               <w:rPr>
@@ -3806,7 +3846,7 @@
                 <w:noProof/>
                 <w:webHidden/>
               </w:rPr>
-              <w:t>34</w:t>
+              <w:t>35</w:t>
             </w:r>
             <w:r>
               <w:rPr>
@@ -3875,7 +3915,7 @@
                 <w:noProof/>
                 <w:webHidden/>
               </w:rPr>
-              <w:t>34</w:t>
+              <w:t>35</w:t>
             </w:r>
             <w:r>
               <w:rPr>
@@ -4114,7 +4154,7 @@
       <w:pPr>
         <w:pStyle w:val="Heading1"/>
       </w:pPr>
-      <w:bookmarkStart w:id="1" w:name="_Toc26881513"/>
+      <w:bookmarkStart w:id="0" w:name="_Toc26881513"/>
       <w:r>
         <w:lastRenderedPageBreak/>
         <w:t xml:space="preserve">Pubseq Gateway </w:t>
@@ -4128,7 +4168,7 @@
       <w:r>
         <w:t>)</w:t>
       </w:r>
-      <w:bookmarkEnd w:id="1"/>
+      <w:bookmarkEnd w:id="0"/>
     </w:p>
     <w:p>
       <w:pPr>
@@ -4442,12 +4482,12 @@
       <w:pPr>
         <w:pStyle w:val="Heading1"/>
       </w:pPr>
-      <w:bookmarkStart w:id="2" w:name="_Toc26881514"/>
+      <w:bookmarkStart w:id="1" w:name="_Toc26881514"/>
       <w:r>
         <w:lastRenderedPageBreak/>
         <w:t>Overview</w:t>
       </w:r>
-      <w:bookmarkEnd w:id="2"/>
+      <w:bookmarkEnd w:id="1"/>
     </w:p>
     <w:p/>
     <w:p>
@@ -4494,7 +4534,7 @@
           <v:shape id="_x0000_i1025" type="#_x0000_t75" style="width:467.25pt;height:232.5pt" o:ole="">
             <v:imagedata r:id="rId11" o:title=""/>
           </v:shape>
-          <o:OLEObject Type="Embed" ProgID="Visio.Drawing.15" ShapeID="_x0000_i1025" DrawAspect="Content" ObjectID="_1637494266" r:id="rId12"/>
+          <o:OLEObject Type="Embed" ProgID="Visio.Drawing.15" ShapeID="_x0000_i1025" DrawAspect="Content" ObjectID="_1640175620" r:id="rId12"/>
         </w:object>
       </w:r>
     </w:p>
@@ -4697,93 +4737,93 @@
       <w:pPr>
         <w:pStyle w:val="Heading1"/>
       </w:pPr>
-      <w:bookmarkStart w:id="3" w:name="_Toc26881515"/>
+      <w:bookmarkStart w:id="2" w:name="_Toc26881515"/>
       <w:r>
         <w:lastRenderedPageBreak/>
         <w:t>Communication Protocol</w:t>
       </w:r>
+      <w:bookmarkEnd w:id="2"/>
+    </w:p>
+    <w:p/>
+    <w:p>
+      <w:r>
+        <w:t xml:space="preserve">The communication with the server is provided over </w:t>
+      </w:r>
+      <w:r>
+        <w:t xml:space="preserve">HTTP 1.1 or </w:t>
+      </w:r>
+      <w:r>
+        <w:t>HTTP/2</w:t>
+      </w:r>
+      <w:r>
+        <w:t xml:space="preserve"> protocols</w:t>
+      </w:r>
+      <w:r>
+        <w:t>.</w:t>
+      </w:r>
+    </w:p>
+    <w:p>
+      <w:r>
+        <w:t xml:space="preserve">The requests are standard </w:t>
+      </w:r>
+      <w:proofErr w:type="gramStart"/>
+      <w:r>
+        <w:t>URLs</w:t>
+      </w:r>
+      <w:proofErr w:type="gramEnd"/>
+      <w:r>
+        <w:t xml:space="preserve"> so the server extracts the parameters in a standard way.</w:t>
+      </w:r>
+    </w:p>
+    <w:p>
+      <w:pPr>
+        <w:jc w:val="both"/>
+      </w:pPr>
+      <w:r>
+        <w:t xml:space="preserve">The </w:t>
+      </w:r>
+      <w:proofErr w:type="spellStart"/>
+      <w:r>
+        <w:t>responces</w:t>
+      </w:r>
+      <w:proofErr w:type="spellEnd"/>
+      <w:r>
+        <w:t xml:space="preserve"> </w:t>
+      </w:r>
+      <w:r>
+        <w:t xml:space="preserve">are standard HTTP 1.1 or HTTP/2 replies however in some cases the reply body introduces a </w:t>
+      </w:r>
+      <w:proofErr w:type="gramStart"/>
+      <w:r>
+        <w:t>higher level</w:t>
+      </w:r>
+      <w:proofErr w:type="gramEnd"/>
+      <w:r>
+        <w:t xml:space="preserve"> structure which is called PSG protocol. The PSG protocol is comprised out of reply chunks and possibly some data. Whether or not a PSG protocol appears in the reply will be described in the individual </w:t>
+      </w:r>
+      <w:proofErr w:type="gramStart"/>
+      <w:r>
+        <w:t>requests</w:t>
+      </w:r>
+      <w:proofErr w:type="gramEnd"/>
+      <w:r>
+        <w:t xml:space="preserve"> sections.</w:t>
+      </w:r>
+    </w:p>
+    <w:p>
+      <w:pPr>
+        <w:jc w:val="both"/>
+      </w:pPr>
+    </w:p>
+    <w:p>
+      <w:pPr>
+        <w:pStyle w:val="Heading2"/>
+      </w:pPr>
+      <w:bookmarkStart w:id="3" w:name="_Toc26881516"/>
+      <w:r>
+        <w:t>PSG Protocol</w:t>
+      </w:r>
       <w:bookmarkEnd w:id="3"/>
-    </w:p>
-    <w:p/>
-    <w:p>
-      <w:r>
-        <w:t xml:space="preserve">The communication with the server is provided over </w:t>
-      </w:r>
-      <w:r>
-        <w:t xml:space="preserve">HTTP 1.1 or </w:t>
-      </w:r>
-      <w:r>
-        <w:t>HTTP/2</w:t>
-      </w:r>
-      <w:r>
-        <w:t xml:space="preserve"> protocols</w:t>
-      </w:r>
-      <w:r>
-        <w:t>.</w:t>
-      </w:r>
-    </w:p>
-    <w:p>
-      <w:r>
-        <w:t xml:space="preserve">The requests are standard </w:t>
-      </w:r>
-      <w:proofErr w:type="gramStart"/>
-      <w:r>
-        <w:t>URLs</w:t>
-      </w:r>
-      <w:proofErr w:type="gramEnd"/>
-      <w:r>
-        <w:t xml:space="preserve"> so the server extracts the parameters in a standard way.</w:t>
-      </w:r>
-    </w:p>
-    <w:p>
-      <w:pPr>
-        <w:jc w:val="both"/>
-      </w:pPr>
-      <w:r>
-        <w:t xml:space="preserve">The </w:t>
-      </w:r>
-      <w:proofErr w:type="spellStart"/>
-      <w:r>
-        <w:t>responces</w:t>
-      </w:r>
-      <w:proofErr w:type="spellEnd"/>
-      <w:r>
-        <w:t xml:space="preserve"> </w:t>
-      </w:r>
-      <w:r>
-        <w:t xml:space="preserve">are standard HTTP 1.1 or HTTP/2 replies however in some cases the reply body introduces a </w:t>
-      </w:r>
-      <w:proofErr w:type="gramStart"/>
-      <w:r>
-        <w:t>higher level</w:t>
-      </w:r>
-      <w:proofErr w:type="gramEnd"/>
-      <w:r>
-        <w:t xml:space="preserve"> structure which is called PSG protocol. The PSG protocol is comprised out of reply chunks and possibly some data. Whether or not a PSG protocol appears in the reply will be described in the individual </w:t>
-      </w:r>
-      <w:proofErr w:type="gramStart"/>
-      <w:r>
-        <w:t>requests</w:t>
-      </w:r>
-      <w:proofErr w:type="gramEnd"/>
-      <w:r>
-        <w:t xml:space="preserve"> sections.</w:t>
-      </w:r>
-    </w:p>
-    <w:p>
-      <w:pPr>
-        <w:jc w:val="both"/>
-      </w:pPr>
-    </w:p>
-    <w:p>
-      <w:pPr>
-        <w:pStyle w:val="Heading2"/>
-      </w:pPr>
-      <w:bookmarkStart w:id="4" w:name="_Toc26881516"/>
-      <w:r>
-        <w:t>PSG Protocol</w:t>
-      </w:r>
-      <w:bookmarkEnd w:id="4"/>
     </w:p>
     <w:p/>
     <w:p>
@@ -6120,11 +6160,11 @@
       <w:pPr>
         <w:pStyle w:val="Heading1"/>
       </w:pPr>
-      <w:bookmarkStart w:id="5" w:name="_Toc26881517"/>
+      <w:bookmarkStart w:id="4" w:name="_Toc26881517"/>
       <w:r>
         <w:t>Exclude Blob Cache</w:t>
       </w:r>
-      <w:bookmarkEnd w:id="5"/>
+      <w:bookmarkEnd w:id="4"/>
     </w:p>
     <w:p>
       <w:pPr>
@@ -6383,11 +6423,11 @@
       <w:pPr>
         <w:pStyle w:val="Heading1"/>
       </w:pPr>
-      <w:bookmarkStart w:id="6" w:name="_Toc26881518"/>
+      <w:bookmarkStart w:id="5" w:name="_Toc26881518"/>
       <w:r>
         <w:t>Requests</w:t>
       </w:r>
-      <w:bookmarkEnd w:id="6"/>
+      <w:bookmarkEnd w:id="5"/>
     </w:p>
     <w:p/>
     <w:p>
@@ -6476,7 +6516,7 @@
       <w:pPr>
         <w:pStyle w:val="Heading2"/>
       </w:pPr>
-      <w:bookmarkStart w:id="7" w:name="_Toc26881519"/>
+      <w:bookmarkStart w:id="6" w:name="_Toc26881519"/>
       <w:r>
         <w:t>ID/</w:t>
       </w:r>
@@ -6491,7 +6531,7 @@
       <w:r>
         <w:t xml:space="preserve"> Request</w:t>
       </w:r>
-      <w:bookmarkEnd w:id="7"/>
+      <w:bookmarkEnd w:id="6"/>
     </w:p>
     <w:p/>
     <w:p>
@@ -7184,7 +7224,7 @@
       <w:pPr>
         <w:pStyle w:val="Heading2"/>
       </w:pPr>
-      <w:bookmarkStart w:id="8" w:name="_Toc26881520"/>
+      <w:bookmarkStart w:id="7" w:name="_Toc26881520"/>
       <w:r>
         <w:t>ID/</w:t>
       </w:r>
@@ -7200,7 +7240,7 @@
       <w:r>
         <w:t>equest</w:t>
       </w:r>
-      <w:bookmarkEnd w:id="8"/>
+      <w:bookmarkEnd w:id="7"/>
     </w:p>
     <w:p/>
     <w:p>
@@ -8164,7 +8204,7 @@
       <w:pPr>
         <w:pStyle w:val="Heading2"/>
       </w:pPr>
-      <w:bookmarkStart w:id="9" w:name="_Toc26881521"/>
+      <w:bookmarkStart w:id="8" w:name="_Toc26881521"/>
       <w:r>
         <w:t>ID/</w:t>
       </w:r>
@@ -8176,7 +8216,7 @@
       <w:r>
         <w:t xml:space="preserve"> Request</w:t>
       </w:r>
-      <w:bookmarkEnd w:id="9"/>
+      <w:bookmarkEnd w:id="8"/>
     </w:p>
     <w:p/>
     <w:p>
@@ -8622,7 +8662,7 @@
       <w:pPr>
         <w:pStyle w:val="Heading2"/>
       </w:pPr>
-      <w:bookmarkStart w:id="10" w:name="_Toc26881522"/>
+      <w:bookmarkStart w:id="9" w:name="_Toc26881522"/>
       <w:r>
         <w:lastRenderedPageBreak/>
         <w:t>ID/</w:t>
@@ -8630,7 +8670,7 @@
       <w:r>
         <w:t>resolve Request</w:t>
       </w:r>
-      <w:bookmarkEnd w:id="10"/>
+      <w:bookmarkEnd w:id="9"/>
     </w:p>
     <w:p/>
     <w:p>
@@ -9779,7 +9819,7 @@
       <w:pPr>
         <w:pStyle w:val="Heading2"/>
       </w:pPr>
-      <w:bookmarkStart w:id="11" w:name="_Toc26881523"/>
+      <w:bookmarkStart w:id="10" w:name="_Toc26881523"/>
       <w:r>
         <w:t>ID/</w:t>
       </w:r>
@@ -9791,7 +9831,7 @@
       <w:r>
         <w:t xml:space="preserve"> Request</w:t>
       </w:r>
-      <w:bookmarkEnd w:id="11"/>
+      <w:bookmarkEnd w:id="10"/>
     </w:p>
     <w:p/>
     <w:p>
@@ -10410,14 +10450,14 @@
       <w:pPr>
         <w:pStyle w:val="Heading2"/>
       </w:pPr>
-      <w:bookmarkStart w:id="12" w:name="_Toc26881524"/>
+      <w:bookmarkStart w:id="11" w:name="_Toc26881524"/>
       <w:r>
         <w:t>ADMIN/</w:t>
       </w:r>
       <w:r>
         <w:t>config Request</w:t>
       </w:r>
-      <w:bookmarkEnd w:id="12"/>
+      <w:bookmarkEnd w:id="11"/>
     </w:p>
     <w:p/>
     <w:p>
@@ -10591,14 +10631,14 @@
       <w:pPr>
         <w:pStyle w:val="Heading2"/>
       </w:pPr>
-      <w:bookmarkStart w:id="13" w:name="_Toc26881525"/>
+      <w:bookmarkStart w:id="12" w:name="_Toc26881525"/>
       <w:r>
         <w:t>ADMIN/</w:t>
       </w:r>
       <w:r>
         <w:t>info Request</w:t>
       </w:r>
-      <w:bookmarkEnd w:id="13"/>
+      <w:bookmarkEnd w:id="12"/>
     </w:p>
     <w:p/>
     <w:p>
@@ -11869,14 +11909,14 @@
       <w:pPr>
         <w:pStyle w:val="Heading2"/>
       </w:pPr>
-      <w:bookmarkStart w:id="14" w:name="_Toc26881526"/>
+      <w:bookmarkStart w:id="13" w:name="_Toc26881526"/>
       <w:r>
         <w:t>ADMIN/</w:t>
       </w:r>
       <w:r>
         <w:t>status Request</w:t>
       </w:r>
-      <w:bookmarkEnd w:id="14"/>
+      <w:bookmarkEnd w:id="13"/>
     </w:p>
     <w:p/>
     <w:p>
@@ -13436,7 +13476,7 @@
       <w:pPr>
         <w:pStyle w:val="Heading2"/>
       </w:pPr>
-      <w:bookmarkStart w:id="15" w:name="_Toc26881527"/>
+      <w:bookmarkStart w:id="14" w:name="_Toc26881527"/>
       <w:r>
         <w:lastRenderedPageBreak/>
         <w:t>ADMIN/</w:t>
@@ -13444,7 +13484,7 @@
       <w:r>
         <w:t>shutdown Request</w:t>
       </w:r>
-      <w:bookmarkEnd w:id="15"/>
+      <w:bookmarkEnd w:id="14"/>
     </w:p>
     <w:p/>
     <w:p>
@@ -13856,7 +13896,7 @@
       <w:pPr>
         <w:pStyle w:val="Heading2"/>
       </w:pPr>
-      <w:bookmarkStart w:id="16" w:name="_Toc26881528"/>
+      <w:bookmarkStart w:id="15" w:name="_Toc26881528"/>
       <w:r>
         <w:t>ADMIN/</w:t>
       </w:r>
@@ -13871,92 +13911,92 @@
       <w:r>
         <w:t xml:space="preserve"> Request</w:t>
       </w:r>
+      <w:bookmarkEnd w:id="15"/>
+    </w:p>
+    <w:p/>
+    <w:p>
+      <w:r>
+        <w:t>The format of the request:</w:t>
+      </w:r>
+    </w:p>
+    <w:p>
+      <w:pPr>
+        <w:jc w:val="center"/>
+      </w:pPr>
+      <w:r>
+        <w:t>http://</w:t>
+      </w:r>
+      <w:r>
+        <w:t>&lt;</w:t>
+      </w:r>
+      <w:proofErr w:type="gramStart"/>
+      <w:r>
+        <w:t>host:port</w:t>
+      </w:r>
+      <w:proofErr w:type="gramEnd"/>
+      <w:r>
+        <w:t>&gt;/ADMIN/</w:t>
+      </w:r>
+      <w:r>
+        <w:t>get_</w:t>
+      </w:r>
+      <w:r>
+        <w:t>alerts</w:t>
+      </w:r>
+    </w:p>
+    <w:p/>
+    <w:p>
+      <w:r>
+        <w:t>Response:</w:t>
+      </w:r>
+    </w:p>
+    <w:p>
+      <w:r>
+        <w:t>The standard HTTP 1.1 or HTTP/2 protocol is used.</w:t>
+      </w:r>
+    </w:p>
+    <w:p>
+      <w:r>
+        <w:t>The HTTP header Content-Type is set to “</w:t>
+      </w:r>
+      <w:r>
+        <w:t>application/json</w:t>
+      </w:r>
+      <w:r>
+        <w:t>”.</w:t>
+      </w:r>
+    </w:p>
+    <w:p>
+      <w:r>
+        <w:t>The HTTP header Content-Length is set appropriately.</w:t>
+      </w:r>
+    </w:p>
+    <w:p>
+      <w:r>
+        <w:t>The content</w:t>
+      </w:r>
+      <w:r>
+        <w:t xml:space="preserve"> has a JSON dictionary which describes the current alerts, both acknowledged and not.</w:t>
+      </w:r>
+    </w:p>
+    <w:p/>
+    <w:p>
+      <w:pPr>
+        <w:pStyle w:val="Heading2"/>
+      </w:pPr>
+      <w:bookmarkStart w:id="16" w:name="_Toc26881529"/>
+      <w:r>
+        <w:t>ADMIN/</w:t>
+      </w:r>
+      <w:proofErr w:type="spellStart"/>
+      <w:r>
+        <w:t>ack_alert</w:t>
+      </w:r>
+      <w:proofErr w:type="spellEnd"/>
+      <w:r>
+        <w:t xml:space="preserve"> Request</w:t>
+      </w:r>
       <w:bookmarkEnd w:id="16"/>
-    </w:p>
-    <w:p/>
-    <w:p>
-      <w:r>
-        <w:t>The format of the request:</w:t>
-      </w:r>
-    </w:p>
-    <w:p>
-      <w:pPr>
-        <w:jc w:val="center"/>
-      </w:pPr>
-      <w:r>
-        <w:t>http://</w:t>
-      </w:r>
-      <w:r>
-        <w:t>&lt;</w:t>
-      </w:r>
-      <w:proofErr w:type="gramStart"/>
-      <w:r>
-        <w:t>host:port</w:t>
-      </w:r>
-      <w:proofErr w:type="gramEnd"/>
-      <w:r>
-        <w:t>&gt;/ADMIN/</w:t>
-      </w:r>
-      <w:r>
-        <w:t>get_</w:t>
-      </w:r>
-      <w:r>
-        <w:t>alerts</w:t>
-      </w:r>
-    </w:p>
-    <w:p/>
-    <w:p>
-      <w:r>
-        <w:t>Response:</w:t>
-      </w:r>
-    </w:p>
-    <w:p>
-      <w:r>
-        <w:t>The standard HTTP 1.1 or HTTP/2 protocol is used.</w:t>
-      </w:r>
-    </w:p>
-    <w:p>
-      <w:r>
-        <w:t>The HTTP header Content-Type is set to “</w:t>
-      </w:r>
-      <w:r>
-        <w:t>application/json</w:t>
-      </w:r>
-      <w:r>
-        <w:t>”.</w:t>
-      </w:r>
-    </w:p>
-    <w:p>
-      <w:r>
-        <w:t>The HTTP header Content-Length is set appropriately.</w:t>
-      </w:r>
-    </w:p>
-    <w:p>
-      <w:r>
-        <w:t>The content</w:t>
-      </w:r>
-      <w:r>
-        <w:t xml:space="preserve"> has a JSON dictionary which describes the current alerts, both acknowledged and not.</w:t>
-      </w:r>
-    </w:p>
-    <w:p/>
-    <w:p>
-      <w:pPr>
-        <w:pStyle w:val="Heading2"/>
-      </w:pPr>
-      <w:bookmarkStart w:id="17" w:name="_Toc26881529"/>
-      <w:r>
-        <w:t>ADMIN/</w:t>
-      </w:r>
-      <w:proofErr w:type="spellStart"/>
-      <w:r>
-        <w:t>ack_alert</w:t>
-      </w:r>
-      <w:proofErr w:type="spellEnd"/>
-      <w:r>
-        <w:t xml:space="preserve"> Request</w:t>
-      </w:r>
-      <w:bookmarkEnd w:id="17"/>
     </w:p>
     <w:p/>
     <w:p>
@@ -14214,11 +14254,11 @@
       <w:pPr>
         <w:pStyle w:val="Heading2"/>
       </w:pPr>
-      <w:bookmarkStart w:id="18" w:name="_Toc26881530"/>
+      <w:bookmarkStart w:id="17" w:name="_Toc26881530"/>
       <w:r>
         <w:t>ADMIN/statistics Request</w:t>
       </w:r>
-      <w:bookmarkEnd w:id="18"/>
+      <w:bookmarkEnd w:id="17"/>
     </w:p>
     <w:p/>
     <w:p>
@@ -14340,10 +14380,249 @@
           </w:p>
         </w:tc>
       </w:tr>
+      <w:tr>
+        <w:tc>
+          <w:tcPr>
+            <w:tcW w:w="4675" w:type="dxa"/>
+          </w:tcPr>
+          <w:p>
+            <w:proofErr w:type="spellStart"/>
+            <w:r>
+              <w:t>most_recent_time</w:t>
+            </w:r>
+            <w:proofErr w:type="spellEnd"/>
+            <w:r>
+              <w:t>=&lt;time&gt;</w:t>
+            </w:r>
+          </w:p>
+        </w:tc>
+        <w:tc>
+          <w:tcPr>
+            <w:tcW w:w="4675" w:type="dxa"/>
+          </w:tcPr>
+          <w:p>
+            <w:r>
+              <w:t xml:space="preserve">Number of seconds for the most recent </w:t>
+            </w:r>
+            <w:r>
+              <w:t xml:space="preserve">time range limit. </w:t>
+            </w:r>
+          </w:p>
+          <w:p>
+            <w:r>
+              <w:t>See more below</w:t>
+            </w:r>
+          </w:p>
+        </w:tc>
+      </w:tr>
+      <w:tr>
+        <w:tc>
+          <w:tcPr>
+            <w:tcW w:w="4675" w:type="dxa"/>
+          </w:tcPr>
+          <w:p>
+            <w:proofErr w:type="spellStart"/>
+            <w:r>
+              <w:t>most_ancient_time</w:t>
+            </w:r>
+            <w:proofErr w:type="spellEnd"/>
+            <w:r>
+              <w:t>=&lt;time&gt;</w:t>
+            </w:r>
+          </w:p>
+        </w:tc>
+        <w:tc>
+          <w:tcPr>
+            <w:tcW w:w="4675" w:type="dxa"/>
+          </w:tcPr>
+          <w:p>
+            <w:r>
+              <w:t>Number of seconds for the most</w:t>
+            </w:r>
+            <w:r>
+              <w:t xml:space="preserve"> ancient</w:t>
+            </w:r>
+            <w:r>
+              <w:t xml:space="preserve"> time range limit.</w:t>
+            </w:r>
+          </w:p>
+          <w:p>
+            <w:r>
+              <w:t>See more below</w:t>
+            </w:r>
+          </w:p>
+        </w:tc>
+      </w:tr>
+      <w:tr>
+        <w:tc>
+          <w:tcPr>
+            <w:tcW w:w="4675" w:type="dxa"/>
+          </w:tcPr>
+          <w:p>
+            <w:proofErr w:type="spellStart"/>
+            <w:r>
+              <w:t>histogram_names</w:t>
+            </w:r>
+            <w:proofErr w:type="spellEnd"/>
+          </w:p>
+        </w:tc>
+        <w:tc>
+          <w:tcPr>
+            <w:tcW w:w="4675" w:type="dxa"/>
+          </w:tcPr>
+          <w:p>
+            <w:r>
+              <w:t>Comma separated list of the histogram names.</w:t>
+            </w:r>
+          </w:p>
+          <w:p>
+            <w:r>
+              <w:t xml:space="preserve">If </w:t>
+            </w:r>
+            <w:proofErr w:type="gramStart"/>
+            <w:r>
+              <w:t>provided</w:t>
+            </w:r>
+            <w:proofErr w:type="gramEnd"/>
+            <w:r>
+              <w:t xml:space="preserve"> then the server </w:t>
+            </w:r>
+            <w:r>
+              <w:t>return</w:t>
+            </w:r>
+            <w:r>
+              <w:t>s</w:t>
+            </w:r>
+            <w:r>
+              <w:t xml:space="preserve"> all existing histograms (liste</w:t>
+            </w:r>
+            <w:r>
+              <w:t xml:space="preserve">d in </w:t>
+            </w:r>
+            <w:proofErr w:type="spellStart"/>
+            <w:r>
+              <w:t>histogram_names</w:t>
+            </w:r>
+            <w:proofErr w:type="spellEnd"/>
+            <w:r>
+              <w:t>)</w:t>
+            </w:r>
+            <w:r>
+              <w:t xml:space="preserve"> which intersect with the specified time period.</w:t>
+            </w:r>
+          </w:p>
+        </w:tc>
+      </w:tr>
     </w:tbl>
     <w:p/>
     <w:p>
       <w:r>
+        <w:t>Time limits mean "so many seconds ago from the current time".</w:t>
+      </w:r>
+    </w:p>
+    <w:p>
+      <w:r>
+        <w:t xml:space="preserve">If the histogram names are </w:t>
+      </w:r>
+      <w:r>
+        <w:t xml:space="preserve">not </w:t>
+      </w:r>
+      <w:proofErr w:type="gramStart"/>
+      <w:r>
+        <w:t>provided</w:t>
+      </w:r>
+      <w:proofErr w:type="gramEnd"/>
+      <w:r>
+        <w:t xml:space="preserve"> then the server sums up the histograms which intersect the specified time range. Otherwise all the intersected histograms will be sent for the provided histogram names.</w:t>
+      </w:r>
+    </w:p>
+    <w:p>
+      <w:r>
+        <w:t xml:space="preserve">If both </w:t>
+      </w:r>
+      <w:proofErr w:type="spellStart"/>
+      <w:r>
+        <w:t>most_recent_time</w:t>
+      </w:r>
+      <w:proofErr w:type="spellEnd"/>
+      <w:r>
+        <w:t xml:space="preserve"> and </w:t>
+      </w:r>
+      <w:proofErr w:type="spellStart"/>
+      <w:r>
+        <w:t>most_ancient_time</w:t>
+      </w:r>
+      <w:proofErr w:type="spellEnd"/>
+      <w:r>
+        <w:t xml:space="preserve"> are specified, then their order is not important (will be auto-reordered if needed)</w:t>
+      </w:r>
+    </w:p>
+    <w:p>
+      <w:r>
+        <w:lastRenderedPageBreak/>
+        <w:t xml:space="preserve">If only </w:t>
+      </w:r>
+      <w:proofErr w:type="spellStart"/>
+      <w:r>
+        <w:t>most_recent_time</w:t>
+      </w:r>
+      <w:proofErr w:type="spellEnd"/>
+      <w:r>
+        <w:t xml:space="preserve"> is specified, then assume </w:t>
+      </w:r>
+      <w:proofErr w:type="spellStart"/>
+      <w:r>
+        <w:t>most_ancient_time</w:t>
+      </w:r>
+      <w:proofErr w:type="spellEnd"/>
+      <w:r>
+        <w:t xml:space="preserve"> as infinite.</w:t>
+      </w:r>
+    </w:p>
+    <w:p>
+      <w:r>
+        <w:t xml:space="preserve">If only </w:t>
+      </w:r>
+      <w:proofErr w:type="spellStart"/>
+      <w:r>
+        <w:t>most_ancient_time</w:t>
+      </w:r>
+      <w:proofErr w:type="spellEnd"/>
+      <w:r>
+        <w:t xml:space="preserve"> is specified, then assume </w:t>
+      </w:r>
+      <w:proofErr w:type="spellStart"/>
+      <w:r>
+        <w:t>most_recent_time</w:t>
+      </w:r>
+      <w:proofErr w:type="spellEnd"/>
+      <w:r>
+        <w:t xml:space="preserve"> equal to </w:t>
+      </w:r>
+      <w:r>
+        <w:t>0</w:t>
+      </w:r>
+      <w:r>
+        <w:t>.</w:t>
+      </w:r>
+    </w:p>
+    <w:p>
+      <w:r>
+        <w:t xml:space="preserve">The actual time period for which the data is returned </w:t>
+      </w:r>
+      <w:r>
+        <w:t>is</w:t>
+      </w:r>
+      <w:r>
+        <w:t xml:space="preserve"> passed back to the client</w:t>
+      </w:r>
+      <w:r>
+        <w:t>.</w:t>
+      </w:r>
+    </w:p>
+    <w:p/>
+    <w:p>
+      <w:r>
         <w:t>Response:</w:t>
       </w:r>
     </w:p>
@@ -14372,7 +14651,7 @@
       <w:pPr>
         <w:pStyle w:val="Heading2"/>
       </w:pPr>
-      <w:bookmarkStart w:id="19" w:name="_Toc26881531"/>
+      <w:bookmarkStart w:id="18" w:name="_Toc26881531"/>
       <w:r>
         <w:t>TEST/</w:t>
       </w:r>
@@ -14384,7 +14663,7 @@
       <w:r>
         <w:t xml:space="preserve"> Request</w:t>
       </w:r>
-      <w:bookmarkEnd w:id="19"/>
+      <w:bookmarkEnd w:id="18"/>
     </w:p>
     <w:p/>
     <w:p>
@@ -14405,7 +14684,6 @@
     </w:p>
     <w:p>
       <w:r>
-        <w:lastRenderedPageBreak/>
         <w:t>The format of the request:</w:t>
       </w:r>
     </w:p>
@@ -14598,6 +14876,7 @@
     </w:p>
     <w:p>
       <w:r>
+        <w:lastRenderedPageBreak/>
         <w:t>The HTTP header Content-Type is set to “application/octet-stream”.</w:t>
       </w:r>
     </w:p>
@@ -14632,80 +14911,79 @@
       <w:pPr>
         <w:pStyle w:val="Heading2"/>
       </w:pPr>
-      <w:bookmarkStart w:id="20" w:name="_Toc26881532"/>
+      <w:bookmarkStart w:id="19" w:name="_Toc26881532"/>
       <w:r>
         <w:t>favicon.ico Request</w:t>
       </w:r>
+      <w:bookmarkEnd w:id="19"/>
+    </w:p>
+    <w:p/>
+    <w:p>
+      <w:r>
+        <w:t>The format of the request:</w:t>
+      </w:r>
+    </w:p>
+    <w:p>
+      <w:pPr>
+        <w:jc w:val="center"/>
+      </w:pPr>
+      <w:r>
+        <w:t>http://</w:t>
+      </w:r>
+      <w:r>
+        <w:t>&lt;</w:t>
+      </w:r>
+      <w:proofErr w:type="gramStart"/>
+      <w:r>
+        <w:t>host:port</w:t>
+      </w:r>
+      <w:proofErr w:type="gramEnd"/>
+      <w:r>
+        <w:t>&gt;/favicon.ico</w:t>
+      </w:r>
+    </w:p>
+    <w:p>
+      <w:r>
+        <w:t xml:space="preserve">The request is often sent by various </w:t>
+      </w:r>
+      <w:proofErr w:type="gramStart"/>
+      <w:r>
+        <w:t>browsers</w:t>
+      </w:r>
+      <w:proofErr w:type="gramEnd"/>
+      <w:r>
+        <w:t xml:space="preserve"> so the PSG server implements a response to it.</w:t>
+      </w:r>
+    </w:p>
+    <w:p>
+      <w:r>
+        <w:t>Response:</w:t>
+      </w:r>
+    </w:p>
+    <w:p>
+      <w:r>
+        <w:t>The standard HTTP 1.1 or HTTP/2 protocol is used.</w:t>
+      </w:r>
+    </w:p>
+    <w:p>
+      <w:r>
+        <w:t>The status code is always 404.</w:t>
+      </w:r>
+    </w:p>
+    <w:p/>
+    <w:p>
+      <w:pPr>
+        <w:pStyle w:val="Heading2"/>
+      </w:pPr>
+      <w:bookmarkStart w:id="20" w:name="_Toc26881533"/>
+      <w:r>
+        <w:t>Unknown URL Request</w:t>
+      </w:r>
       <w:bookmarkEnd w:id="20"/>
     </w:p>
     <w:p/>
     <w:p>
       <w:r>
-        <w:t>The format of the request:</w:t>
-      </w:r>
-    </w:p>
-    <w:p>
-      <w:pPr>
-        <w:jc w:val="center"/>
-      </w:pPr>
-      <w:r>
-        <w:t>http://</w:t>
-      </w:r>
-      <w:r>
-        <w:t>&lt;</w:t>
-      </w:r>
-      <w:proofErr w:type="gramStart"/>
-      <w:r>
-        <w:t>host:port</w:t>
-      </w:r>
-      <w:proofErr w:type="gramEnd"/>
-      <w:r>
-        <w:t>&gt;/favicon.ico</w:t>
-      </w:r>
-    </w:p>
-    <w:p>
-      <w:r>
-        <w:t xml:space="preserve">The request is often sent by various </w:t>
-      </w:r>
-      <w:proofErr w:type="gramStart"/>
-      <w:r>
-        <w:t>browsers</w:t>
-      </w:r>
-      <w:proofErr w:type="gramEnd"/>
-      <w:r>
-        <w:t xml:space="preserve"> so the PSG server implements a response to it.</w:t>
-      </w:r>
-    </w:p>
-    <w:p>
-      <w:r>
-        <w:t>Response:</w:t>
-      </w:r>
-    </w:p>
-    <w:p>
-      <w:r>
-        <w:t>The standard HTTP 1.1 or HTTP/2 protocol is used.</w:t>
-      </w:r>
-    </w:p>
-    <w:p>
-      <w:r>
-        <w:t>The status code is always 404.</w:t>
-      </w:r>
-    </w:p>
-    <w:p/>
-    <w:p>
-      <w:pPr>
-        <w:pStyle w:val="Heading2"/>
-      </w:pPr>
-      <w:bookmarkStart w:id="21" w:name="_Toc26881533"/>
-      <w:r>
-        <w:t>Unknown URL Request</w:t>
-      </w:r>
-      <w:bookmarkEnd w:id="21"/>
-    </w:p>
-    <w:p/>
-    <w:p>
-      <w:r>
-        <w:lastRenderedPageBreak/>
         <w:t>Response:</w:t>
       </w:r>
     </w:p>
@@ -14791,11 +15069,12 @@
       <w:pPr>
         <w:pStyle w:val="Heading1"/>
       </w:pPr>
-      <w:bookmarkStart w:id="22" w:name="_Toc26881534"/>
-      <w:r>
+      <w:bookmarkStart w:id="21" w:name="_Toc26881534"/>
+      <w:r>
+        <w:lastRenderedPageBreak/>
         <w:t>Cassandra Database</w:t>
       </w:r>
-      <w:bookmarkEnd w:id="22"/>
+      <w:bookmarkEnd w:id="21"/>
     </w:p>
     <w:p/>
     <w:p>
@@ -14819,84 +15098,83 @@
         <w:pStyle w:val="Heading1"/>
         <w:jc w:val="both"/>
       </w:pPr>
-      <w:bookmarkStart w:id="23" w:name="_Toc26881535"/>
+      <w:bookmarkStart w:id="22" w:name="_Toc26881535"/>
       <w:r>
         <w:t>Monitoring and Maintenance</w:t>
       </w:r>
+      <w:bookmarkEnd w:id="22"/>
+    </w:p>
+    <w:p/>
+    <w:p>
+      <w:pPr>
+        <w:jc w:val="both"/>
+      </w:pPr>
+      <w:r>
+        <w:t xml:space="preserve">The server code uses the standard C++ Toolkit logging. </w:t>
+      </w:r>
+      <w:proofErr w:type="gramStart"/>
+      <w:r>
+        <w:t>So</w:t>
+      </w:r>
+      <w:proofErr w:type="gramEnd"/>
+      <w:r>
+        <w:t xml:space="preserve"> logging configuration is the same as for all other NCBI C++ written applications.</w:t>
+      </w:r>
+    </w:p>
+    <w:p>
+      <w:pPr>
+        <w:jc w:val="both"/>
+      </w:pPr>
+      <w:r>
+        <w:t xml:space="preserve">The server also </w:t>
+      </w:r>
+      <w:r>
+        <w:t xml:space="preserve">exposes </w:t>
+      </w:r>
+      <w:r>
+        <w:t xml:space="preserve">some internal events monotonically growing </w:t>
+      </w:r>
+      <w:r>
+        <w:t>counters, status and configuration information</w:t>
+      </w:r>
+      <w:r>
+        <w:t>. This information is available via /ADMIN/&lt;item&gt; requests (see the request description above)</w:t>
+      </w:r>
+      <w:r>
+        <w:t>.</w:t>
+      </w:r>
+      <w:r>
+        <w:t xml:space="preserve"> It is also possible to </w:t>
+      </w:r>
+      <w:proofErr w:type="spellStart"/>
+      <w:r>
+        <w:t>shutdown</w:t>
+      </w:r>
+      <w:proofErr w:type="spellEnd"/>
+      <w:r>
+        <w:t xml:space="preserve"> the server using a URL request.</w:t>
+      </w:r>
+    </w:p>
+    <w:p>
+      <w:proofErr w:type="gramStart"/>
+      <w:r>
+        <w:t>At the moment</w:t>
+      </w:r>
+      <w:proofErr w:type="gramEnd"/>
+      <w:r>
+        <w:t xml:space="preserve"> the alerts infrastructure is not supported.</w:t>
+      </w:r>
+    </w:p>
+    <w:p/>
+    <w:p>
+      <w:pPr>
+        <w:pStyle w:val="Heading1"/>
+      </w:pPr>
+      <w:bookmarkStart w:id="23" w:name="_Toc26881536"/>
+      <w:r>
+        <w:t>Files Architecture</w:t>
+      </w:r>
       <w:bookmarkEnd w:id="23"/>
-    </w:p>
-    <w:p/>
-    <w:p>
-      <w:pPr>
-        <w:jc w:val="both"/>
-      </w:pPr>
-      <w:r>
-        <w:t xml:space="preserve">The server code uses the standard C++ Toolkit logging. </w:t>
-      </w:r>
-      <w:proofErr w:type="gramStart"/>
-      <w:r>
-        <w:t>So</w:t>
-      </w:r>
-      <w:proofErr w:type="gramEnd"/>
-      <w:r>
-        <w:t xml:space="preserve"> logging configuration is the same as for all other NCBI C++ written applications.</w:t>
-      </w:r>
-    </w:p>
-    <w:p>
-      <w:pPr>
-        <w:jc w:val="both"/>
-      </w:pPr>
-      <w:r>
-        <w:t xml:space="preserve">The server also </w:t>
-      </w:r>
-      <w:r>
-        <w:t xml:space="preserve">exposes </w:t>
-      </w:r>
-      <w:r>
-        <w:t xml:space="preserve">some internal events monotonically growing </w:t>
-      </w:r>
-      <w:r>
-        <w:t>counters, status and configuration information</w:t>
-      </w:r>
-      <w:r>
-        <w:t>. This information is available via /ADMIN/&lt;item&gt; requests (see the request description above)</w:t>
-      </w:r>
-      <w:r>
-        <w:t>.</w:t>
-      </w:r>
-      <w:r>
-        <w:t xml:space="preserve"> It is also possible to </w:t>
-      </w:r>
-      <w:proofErr w:type="spellStart"/>
-      <w:r>
-        <w:t>shutdown</w:t>
-      </w:r>
-      <w:proofErr w:type="spellEnd"/>
-      <w:r>
-        <w:t xml:space="preserve"> the server using a URL request.</w:t>
-      </w:r>
-    </w:p>
-    <w:p>
-      <w:proofErr w:type="gramStart"/>
-      <w:r>
-        <w:t>At the moment</w:t>
-      </w:r>
-      <w:proofErr w:type="gramEnd"/>
-      <w:r>
-        <w:t xml:space="preserve"> the alerts infrastructure is not supported.</w:t>
-      </w:r>
-    </w:p>
-    <w:p/>
-    <w:p>
-      <w:pPr>
-        <w:pStyle w:val="Heading1"/>
-      </w:pPr>
-      <w:bookmarkStart w:id="24" w:name="_Toc26881536"/>
-      <w:r>
-        <w:lastRenderedPageBreak/>
-        <w:t>Files Architecture</w:t>
-      </w:r>
-      <w:bookmarkEnd w:id="24"/>
     </w:p>
     <w:p/>
     <w:p>
@@ -14922,7 +15200,7 @@
           <v:shape id="_x0000_i1026" type="#_x0000_t75" style="width:367.5pt;height:79.5pt" o:ole="">
             <v:imagedata r:id="rId38" o:title=""/>
           </v:shape>
-          <o:OLEObject Type="Embed" ProgID="Visio.Drawing.15" ShapeID="_x0000_i1026" DrawAspect="Content" ObjectID="_1637494267" r:id="rId39"/>
+          <o:OLEObject Type="Embed" ProgID="Visio.Drawing.15" ShapeID="_x0000_i1026" DrawAspect="Content" ObjectID="_1640175621" r:id="rId39"/>
         </w:object>
       </w:r>
     </w:p>
@@ -14948,11 +15226,11 @@
       <w:pPr>
         <w:pStyle w:val="Heading1"/>
       </w:pPr>
-      <w:bookmarkStart w:id="25" w:name="_Toc26881537"/>
+      <w:bookmarkStart w:id="24" w:name="_Toc26881537"/>
       <w:r>
         <w:t>Client API</w:t>
       </w:r>
-      <w:bookmarkEnd w:id="25"/>
+      <w:bookmarkEnd w:id="24"/>
     </w:p>
     <w:p/>
     <w:p>
@@ -14975,11 +15253,11 @@
       <w:pPr>
         <w:pStyle w:val="Heading1"/>
       </w:pPr>
-      <w:bookmarkStart w:id="26" w:name="_Toc26881538"/>
+      <w:bookmarkStart w:id="25" w:name="_Toc26881538"/>
       <w:r>
         <w:t>Command Line Arguments</w:t>
       </w:r>
-      <w:bookmarkEnd w:id="26"/>
+      <w:bookmarkEnd w:id="25"/>
     </w:p>
     <w:p/>
     <w:p>
@@ -15200,7 +15478,6 @@
           </w:tcPr>
           <w:p>
             <w:r>
-              <w:lastRenderedPageBreak/>
               <w:t>-</w:t>
             </w:r>
             <w:proofErr w:type="spellStart"/>
@@ -15227,11 +15504,11 @@
       <w:pPr>
         <w:pStyle w:val="Heading1"/>
       </w:pPr>
-      <w:bookmarkStart w:id="27" w:name="_Toc26881539"/>
+      <w:bookmarkStart w:id="26" w:name="_Toc26881539"/>
       <w:r>
         <w:t>Signal Handling</w:t>
       </w:r>
-      <w:bookmarkEnd w:id="27"/>
+      <w:bookmarkEnd w:id="26"/>
     </w:p>
     <w:p/>
     <w:p>
@@ -15381,6 +15658,7 @@
           </w:tcPr>
           <w:p>
             <w:r>
+              <w:lastRenderedPageBreak/>
               <w:t>HUP USR1 USR2 WINCH</w:t>
             </w:r>
           </w:p>
@@ -15402,101 +15680,101 @@
       <w:pPr>
         <w:pStyle w:val="Heading1"/>
       </w:pPr>
-      <w:bookmarkStart w:id="28" w:name="_Toc26881540"/>
+      <w:bookmarkStart w:id="27" w:name="_Toc26881540"/>
       <w:r>
         <w:t>Configuration Parameters</w:t>
       </w:r>
+      <w:bookmarkEnd w:id="27"/>
+    </w:p>
+    <w:p>
+      <w:pPr>
+        <w:jc w:val="both"/>
+      </w:pPr>
+    </w:p>
+    <w:p>
+      <w:pPr>
+        <w:jc w:val="both"/>
+      </w:pPr>
+      <w:r>
+        <w:t>Pubseq Gateway</w:t>
+      </w:r>
+      <w:r>
+        <w:t xml:space="preserve"> reads the configuration from a file. The default name of the server is </w:t>
+      </w:r>
+      <w:proofErr w:type="spellStart"/>
+      <w:r>
+        <w:t>pubseq_gateway</w:t>
+      </w:r>
+      <w:proofErr w:type="spellEnd"/>
+      <w:r>
+        <w:t xml:space="preserve"> so (if the </w:t>
+      </w:r>
+      <w:r>
+        <w:t>–</w:t>
+      </w:r>
+      <w:proofErr w:type="spellStart"/>
+      <w:r>
+        <w:t>conffile</w:t>
+      </w:r>
+      <w:proofErr w:type="spellEnd"/>
+      <w:r>
+        <w:t xml:space="preserve"> command line argument is not provided) the default configuration file name will be </w:t>
+      </w:r>
+      <w:r>
+        <w:t>pubseq_gateway</w:t>
+      </w:r>
+      <w:r>
+        <w:t>.ini.</w:t>
+      </w:r>
+    </w:p>
+    <w:p>
+      <w:pPr>
+        <w:jc w:val="both"/>
+      </w:pPr>
+      <w:r>
+        <w:t xml:space="preserve">The configuration file uses the </w:t>
+      </w:r>
+      <w:r>
+        <w:t>NCBI</w:t>
+      </w:r>
+      <w:r>
+        <w:t xml:space="preserve"> standard </w:t>
+      </w:r>
+      <w:proofErr w:type="spellStart"/>
+      <w:r>
+        <w:t>ini</w:t>
+      </w:r>
+      <w:proofErr w:type="spellEnd"/>
+      <w:r>
+        <w:t xml:space="preserve"> file format with sections and values within sections. The sections below describe each section of the configuration file separately.</w:t>
+      </w:r>
+    </w:p>
+    <w:p>
+      <w:pPr>
+        <w:jc w:val="both"/>
+      </w:pPr>
+    </w:p>
+    <w:p>
+      <w:pPr>
+        <w:pStyle w:val="Heading2"/>
+      </w:pPr>
+      <w:bookmarkStart w:id="28" w:name="_Toc26881541"/>
+      <w:r>
+        <w:t>[</w:t>
+      </w:r>
+      <w:r>
+        <w:t>LMDB_CACHE</w:t>
+      </w:r>
+      <w:r>
+        <w:t xml:space="preserve">] </w:t>
+      </w:r>
+      <w:r>
+        <w:t>S</w:t>
+      </w:r>
+      <w:r>
+        <w:t>ection</w:t>
+      </w:r>
       <w:bookmarkEnd w:id="28"/>
-    </w:p>
-    <w:p>
-      <w:pPr>
-        <w:jc w:val="both"/>
-      </w:pPr>
-    </w:p>
-    <w:p>
-      <w:pPr>
-        <w:jc w:val="both"/>
-      </w:pPr>
-      <w:r>
-        <w:t>Pubseq Gateway</w:t>
-      </w:r>
-      <w:r>
-        <w:t xml:space="preserve"> reads the configuration from a file. The default name of the server is </w:t>
-      </w:r>
-      <w:proofErr w:type="spellStart"/>
-      <w:r>
-        <w:t>pubseq_gateway</w:t>
-      </w:r>
-      <w:proofErr w:type="spellEnd"/>
-      <w:r>
-        <w:t xml:space="preserve"> so (if the </w:t>
-      </w:r>
-      <w:r>
-        <w:t>–</w:t>
-      </w:r>
-      <w:proofErr w:type="spellStart"/>
-      <w:r>
-        <w:t>conffile</w:t>
-      </w:r>
-      <w:proofErr w:type="spellEnd"/>
-      <w:r>
-        <w:t xml:space="preserve"> command line argument is not provided) the default configuration file name will be </w:t>
-      </w:r>
-      <w:r>
-        <w:t>pubseq_gateway</w:t>
-      </w:r>
-      <w:r>
-        <w:t>.ini.</w:t>
-      </w:r>
-    </w:p>
-    <w:p>
-      <w:pPr>
-        <w:jc w:val="both"/>
-      </w:pPr>
-      <w:r>
-        <w:t xml:space="preserve">The configuration file uses the </w:t>
-      </w:r>
-      <w:r>
-        <w:t>NCBI</w:t>
-      </w:r>
-      <w:r>
-        <w:t xml:space="preserve"> standard </w:t>
-      </w:r>
-      <w:proofErr w:type="spellStart"/>
-      <w:r>
-        <w:t>ini</w:t>
-      </w:r>
-      <w:proofErr w:type="spellEnd"/>
-      <w:r>
-        <w:t xml:space="preserve"> file format with sections and values within sections. The sections below describe each section of the configuration file separately.</w:t>
-      </w:r>
-    </w:p>
-    <w:p>
-      <w:pPr>
-        <w:jc w:val="both"/>
-      </w:pPr>
-    </w:p>
-    <w:p>
-      <w:pPr>
-        <w:pStyle w:val="Heading2"/>
-      </w:pPr>
-      <w:bookmarkStart w:id="29" w:name="_Toc26881541"/>
-      <w:r>
-        <w:t>[</w:t>
-      </w:r>
-      <w:r>
-        <w:t>LMDB_CACHE</w:t>
-      </w:r>
-      <w:r>
-        <w:t xml:space="preserve">] </w:t>
-      </w:r>
-      <w:r>
-        <w:t>S</w:t>
-      </w:r>
-      <w:r>
-        <w:t>ection</w:t>
-      </w:r>
-      <w:bookmarkEnd w:id="29"/>
     </w:p>
     <w:p/>
     <w:tbl>
@@ -15692,7 +15970,7 @@
       <w:pPr>
         <w:pStyle w:val="Heading2"/>
       </w:pPr>
-      <w:bookmarkStart w:id="30" w:name="_Toc26881542"/>
+      <w:bookmarkStart w:id="29" w:name="_Toc26881542"/>
       <w:r>
         <w:t>[SERVER</w:t>
       </w:r>
@@ -15705,7 +15983,7 @@
       <w:r>
         <w:t>ection</w:t>
       </w:r>
-      <w:bookmarkEnd w:id="30"/>
+      <w:bookmarkEnd w:id="29"/>
     </w:p>
     <w:p/>
     <w:tbl>
@@ -15979,6 +16257,7 @@
               <w:jc w:val="both"/>
             </w:pPr>
             <w:r>
+              <w:lastRenderedPageBreak/>
               <w:t>log</w:t>
             </w:r>
           </w:p>
@@ -16112,11 +16391,11 @@
       <w:pPr>
         <w:pStyle w:val="Heading2"/>
       </w:pPr>
-      <w:bookmarkStart w:id="31" w:name="_Toc26881543"/>
+      <w:bookmarkStart w:id="30" w:name="_Toc26881543"/>
       <w:r>
         <w:t>[AUTO_EXCLUDE] Section</w:t>
       </w:r>
-      <w:bookmarkEnd w:id="31"/>
+      <w:bookmarkEnd w:id="30"/>
     </w:p>
     <w:p>
       <w:pPr>
@@ -16287,12 +16566,11 @@
       <w:pPr>
         <w:pStyle w:val="Heading2"/>
       </w:pPr>
-      <w:bookmarkStart w:id="32" w:name="_Toc26881544"/>
-      <w:r>
-        <w:lastRenderedPageBreak/>
+      <w:bookmarkStart w:id="31" w:name="_Toc26881544"/>
+      <w:r>
         <w:t>[ADMIN] Section</w:t>
       </w:r>
-      <w:bookmarkEnd w:id="32"/>
+      <w:bookmarkEnd w:id="31"/>
     </w:p>
     <w:p/>
     <w:tbl>
@@ -16401,11 +16679,11 @@
       <w:pPr>
         <w:pStyle w:val="Heading2"/>
       </w:pPr>
-      <w:bookmarkStart w:id="33" w:name="_Toc26881545"/>
+      <w:bookmarkStart w:id="32" w:name="_Toc26881545"/>
       <w:r>
         <w:t>[STATISTICS] Section</w:t>
       </w:r>
-      <w:bookmarkEnd w:id="33"/>
+      <w:bookmarkEnd w:id="32"/>
     </w:p>
     <w:p/>
     <w:tbl>
@@ -16523,6 +16801,7 @@
               <w:jc w:val="both"/>
             </w:pPr>
             <w:r>
+              <w:lastRenderedPageBreak/>
               <w:t>Default: 1</w:t>
             </w:r>
           </w:p>
@@ -16538,6 +16817,7 @@
               <w:jc w:val="both"/>
             </w:pPr>
             <w:r>
+              <w:lastRenderedPageBreak/>
               <w:t>max</w:t>
             </w:r>
           </w:p>
@@ -16661,11 +16941,11 @@
       <w:pPr>
         <w:pStyle w:val="Heading2"/>
       </w:pPr>
-      <w:bookmarkStart w:id="34" w:name="_Toc26881546"/>
+      <w:bookmarkStart w:id="33" w:name="_Toc26881546"/>
       <w:r>
         <w:t>[DEBUG] Section</w:t>
       </w:r>
-      <w:bookmarkEnd w:id="34"/>
+      <w:bookmarkEnd w:id="33"/>
     </w:p>
     <w:p>
       <w:pPr>
@@ -16804,7 +17084,7 @@
       <w:pPr>
         <w:pStyle w:val="Heading2"/>
       </w:pPr>
-      <w:bookmarkStart w:id="35" w:name="_Toc26881547"/>
+      <w:bookmarkStart w:id="34" w:name="_Toc26881547"/>
       <w:r>
         <w:t xml:space="preserve">[CASSANDRA_DB] </w:t>
       </w:r>
@@ -16814,7 +17094,7 @@
       <w:r>
         <w:t>ection</w:t>
       </w:r>
-      <w:bookmarkEnd w:id="35"/>
+      <w:bookmarkEnd w:id="34"/>
     </w:p>
     <w:p/>
     <w:tbl>
@@ -16915,7 +17195,6 @@
             </w:pPr>
             <w:proofErr w:type="spellStart"/>
             <w:r>
-              <w:lastRenderedPageBreak/>
               <w:t>qtimeout</w:t>
             </w:r>
             <w:proofErr w:type="spellEnd"/>
@@ -17289,6 +17568,7 @@
               <w:jc w:val="both"/>
             </w:pPr>
             <w:r>
+              <w:lastRenderedPageBreak/>
               <w:t>Default: 4</w:t>
             </w:r>
           </w:p>
@@ -17305,6 +17585,7 @@
             </w:pPr>
             <w:proofErr w:type="spellStart"/>
             <w:r>
+              <w:lastRenderedPageBreak/>
               <w:t>numconnperhost</w:t>
             </w:r>
             <w:proofErr w:type="spellEnd"/>
@@ -17689,7 +17970,6 @@
     </w:p>
     <w:p>
       <w:r>
-        <w:lastRenderedPageBreak/>
         <w:br w:type="page"/>
       </w:r>
     </w:p>
@@ -17697,23 +17977,23 @@
       <w:pPr>
         <w:pStyle w:val="Heading1"/>
       </w:pPr>
-      <w:bookmarkStart w:id="36" w:name="_Toc26881548"/>
+      <w:bookmarkStart w:id="35" w:name="_Toc26881548"/>
       <w:r>
         <w:lastRenderedPageBreak/>
         <w:t>Appendix</w:t>
       </w:r>
+      <w:bookmarkEnd w:id="35"/>
+    </w:p>
+    <w:p/>
+    <w:p>
+      <w:pPr>
+        <w:pStyle w:val="Heading2"/>
+      </w:pPr>
+      <w:bookmarkStart w:id="36" w:name="_Toc26881549"/>
+      <w:r>
+        <w:t>Protocol Diagrams</w:t>
+      </w:r>
       <w:bookmarkEnd w:id="36"/>
-    </w:p>
-    <w:p/>
-    <w:p>
-      <w:pPr>
-        <w:pStyle w:val="Heading2"/>
-      </w:pPr>
-      <w:bookmarkStart w:id="37" w:name="_Toc26881549"/>
-      <w:r>
-        <w:t>Protocol Diagrams</w:t>
-      </w:r>
-      <w:bookmarkEnd w:id="37"/>
     </w:p>
     <w:p/>
     <w:p>
@@ -21107,7 +21387,7 @@
       <w:pPr>
         <w:pStyle w:val="Heading2"/>
       </w:pPr>
-      <w:bookmarkStart w:id="38" w:name="_Toc26881550"/>
+      <w:bookmarkStart w:id="37" w:name="_Toc26881550"/>
       <w:proofErr w:type="spellStart"/>
       <w:r>
         <w:t>GetBlob</w:t>
@@ -21119,7 +21399,7 @@
       <w:r>
         <w:t>Diagram</w:t>
       </w:r>
-      <w:bookmarkEnd w:id="38"/>
+      <w:bookmarkEnd w:id="37"/>
     </w:p>
     <w:p/>
     <w:p>
@@ -25650,7 +25930,7 @@
 <file path=customXml/item1.xml><?xml version="1.0" encoding="utf-8"?>
 <CoverPageProperties xmlns="http://schemas.microsoft.com/office/2006/coverPageProps">
   <PublishDate>2018-01-24T00:00:00</PublishDate>
-  <Abstract>Document version: 2.8</Abstract>
+  <Abstract>Document version: 2.9</Abstract>
   <CompanyAddress/>
   <CompanyPhone/>
   <CompanyFax/>
@@ -25659,18 +25939,6 @@
 </file>
 
 <file path=customXml/item2.xml><?xml version="1.0" encoding="utf-8"?>
-<p:properties xmlns:p="http://schemas.microsoft.com/office/2006/metadata/properties" xmlns:xsi="http://www.w3.org/2001/XMLSchema-instance">
-  <documentManagement>
-    <_dlc_DocId xmlns="bebfb516-47c3-42bf-8695-c627e02fd07c">RP5EP2USD5DN-418-13</_dlc_DocId>
-    <_dlc_DocIdUrl xmlns="bebfb516-47c3-42bf-8695-c627e02fd07c">
-      <Url>https://sp.ncbi.nlm.nih.gov/IEB/ISS/_layouts/15/DocIdRedir.aspx?ID=RP5EP2USD5DN-418-13</Url>
-      <Description>RP5EP2USD5DN-418-13</Description>
-    </_dlc_DocIdUrl>
-  </documentManagement>
-</p:properties>
-</file>
-
-<file path=customXml/item3.xml><?xml version="1.0" encoding="utf-8"?>
 <ct:contentTypeSchema xmlns:ct="http://schemas.microsoft.com/office/2006/metadata/contentType" xmlns:ma="http://schemas.microsoft.com/office/2006/metadata/properties/metaAttributes" ct:_="" ma:_="" ma:contentTypeName="Document" ma:contentTypeID="0x010100804F0F871C92454BA582842CD3B861CB" ma:contentTypeVersion="1" ma:contentTypeDescription="Create a new document." ma:contentTypeScope="" ma:versionID="17108c8fb818525b19f04f03124d2db9">
   <xsd:schema xmlns:xsd="http://www.w3.org/2001/XMLSchema" xmlns:xs="http://www.w3.org/2001/XMLSchema" xmlns:p="http://schemas.microsoft.com/office/2006/metadata/properties" xmlns:ns2="bebfb516-47c3-42bf-8695-c627e02fd07c" targetNamespace="http://schemas.microsoft.com/office/2006/metadata/properties" ma:root="true" ma:fieldsID="1c56c5b5f1ead94acc500394bce569b3" ns2:_="">
     <xsd:import namespace="bebfb516-47c3-42bf-8695-c627e02fd07c"/>
@@ -25815,7 +26083,28 @@
 </ct:contentTypeSchema>
 </file>
 
+<file path=customXml/item3.xml><?xml version="1.0" encoding="utf-8"?>
+<p:properties xmlns:p="http://schemas.microsoft.com/office/2006/metadata/properties" xmlns:xsi="http://www.w3.org/2001/XMLSchema-instance">
+  <documentManagement>
+    <_dlc_DocId xmlns="bebfb516-47c3-42bf-8695-c627e02fd07c">RP5EP2USD5DN-418-13</_dlc_DocId>
+    <_dlc_DocIdUrl xmlns="bebfb516-47c3-42bf-8695-c627e02fd07c">
+      <Url>https://sp.ncbi.nlm.nih.gov/IEB/ISS/_layouts/15/DocIdRedir.aspx?ID=RP5EP2USD5DN-418-13</Url>
+      <Description>RP5EP2USD5DN-418-13</Description>
+    </_dlc_DocIdUrl>
+  </documentManagement>
+</p:properties>
+</file>
+
 <file path=customXml/item4.xml><?xml version="1.0" encoding="utf-8"?>
+<?mso-contentType ?>
+<FormTemplates xmlns="http://schemas.microsoft.com/sharepoint/v3/contenttype/forms">
+  <Display>DocumentLibraryForm</Display>
+  <Edit>DocumentLibraryForm</Edit>
+  <New>DocumentLibraryForm</New>
+</FormTemplates>
+</file>
+
+<file path=customXml/item5.xml><?xml version="1.0" encoding="utf-8"?>
 <?mso-contentType ?>
 <spe:Receivers xmlns:spe="http://schemas.microsoft.com/sharepoint/events">
   <Receiver>
@@ -25865,15 +26154,6 @@
 </spe:Receivers>
 </file>
 
-<file path=customXml/item5.xml><?xml version="1.0" encoding="utf-8"?>
-<?mso-contentType ?>
-<FormTemplates xmlns="http://schemas.microsoft.com/sharepoint/v3/contenttype/forms">
-  <Display>DocumentLibraryForm</Display>
-  <Edit>DocumentLibraryForm</Edit>
-  <New>DocumentLibraryForm</New>
-</FormTemplates>
-</file>
-
 <file path=customXml/item6.xml><?xml version="1.0" encoding="utf-8"?>
 <b:Sources xmlns:b="http://schemas.openxmlformats.org/officeDocument/2006/bibliography" xmlns="http://schemas.openxmlformats.org/officeDocument/2006/bibliography" SelectedStyle="\APA.XSL" StyleName="APA"/>
 </file>
@@ -25887,22 +26167,6 @@
 </file>
 
 <file path=customXml/itemProps2.xml><?xml version="1.0" encoding="utf-8"?>
-<ds:datastoreItem xmlns:ds="http://schemas.openxmlformats.org/officeDocument/2006/customXml" ds:itemID="{AED05E43-12FF-4C22-A572-6E3D13391423}">
-  <ds:schemaRefs>
-    <ds:schemaRef ds:uri="http://purl.org/dc/elements/1.1/"/>
-    <ds:schemaRef ds:uri="http://schemas.microsoft.com/office/2006/metadata/properties"/>
-    <ds:schemaRef ds:uri="http://schemas.microsoft.com/office/2006/documentManagement/types"/>
-    <ds:schemaRef ds:uri="http://purl.org/dc/terms/"/>
-    <ds:schemaRef ds:uri="http://schemas.openxmlformats.org/package/2006/metadata/core-properties"/>
-    <ds:schemaRef ds:uri="http://purl.org/dc/dcmitype/"/>
-    <ds:schemaRef ds:uri="http://schemas.microsoft.com/office/infopath/2007/PartnerControls"/>
-    <ds:schemaRef ds:uri="bebfb516-47c3-42bf-8695-c627e02fd07c"/>
-    <ds:schemaRef ds:uri="http://www.w3.org/XML/1998/namespace"/>
-  </ds:schemaRefs>
-</ds:datastoreItem>
-</file>
-
-<file path=customXml/itemProps3.xml><?xml version="1.0" encoding="utf-8"?>
 <ds:datastoreItem xmlns:ds="http://schemas.openxmlformats.org/officeDocument/2006/customXml" ds:itemID="{AA0E1C7F-2557-4EEC-A922-A4F9B8592289}">
   <ds:schemaRefs>
     <ds:schemaRef ds:uri="http://schemas.microsoft.com/office/2006/metadata/contentType"/>
@@ -25920,7 +26184,31 @@
 </ds:datastoreItem>
 </file>
 
+<file path=customXml/itemProps3.xml><?xml version="1.0" encoding="utf-8"?>
+<ds:datastoreItem xmlns:ds="http://schemas.openxmlformats.org/officeDocument/2006/customXml" ds:itemID="{AED05E43-12FF-4C22-A572-6E3D13391423}">
+  <ds:schemaRefs>
+    <ds:schemaRef ds:uri="http://purl.org/dc/elements/1.1/"/>
+    <ds:schemaRef ds:uri="http://schemas.microsoft.com/office/2006/metadata/properties"/>
+    <ds:schemaRef ds:uri="http://schemas.microsoft.com/office/2006/documentManagement/types"/>
+    <ds:schemaRef ds:uri="http://purl.org/dc/terms/"/>
+    <ds:schemaRef ds:uri="http://schemas.openxmlformats.org/package/2006/metadata/core-properties"/>
+    <ds:schemaRef ds:uri="http://purl.org/dc/dcmitype/"/>
+    <ds:schemaRef ds:uri="http://schemas.microsoft.com/office/infopath/2007/PartnerControls"/>
+    <ds:schemaRef ds:uri="bebfb516-47c3-42bf-8695-c627e02fd07c"/>
+    <ds:schemaRef ds:uri="http://www.w3.org/XML/1998/namespace"/>
+  </ds:schemaRefs>
+</ds:datastoreItem>
+</file>
+
 <file path=customXml/itemProps4.xml><?xml version="1.0" encoding="utf-8"?>
+<ds:datastoreItem xmlns:ds="http://schemas.openxmlformats.org/officeDocument/2006/customXml" ds:itemID="{910EA325-BFD3-40A7-B49F-A40A5596D5CE}">
+  <ds:schemaRefs>
+    <ds:schemaRef ds:uri="http://schemas.microsoft.com/sharepoint/v3/contenttype/forms"/>
+  </ds:schemaRefs>
+</ds:datastoreItem>
+</file>
+
+<file path=customXml/itemProps5.xml><?xml version="1.0" encoding="utf-8"?>
 <ds:datastoreItem xmlns:ds="http://schemas.openxmlformats.org/officeDocument/2006/customXml" ds:itemID="{4BDF85BA-E69F-4D6A-AE92-E7CF998321DD}">
   <ds:schemaRefs>
     <ds:schemaRef ds:uri="http://schemas.microsoft.com/sharepoint/events"/>
@@ -25928,16 +26216,8 @@
 </ds:datastoreItem>
 </file>
 
-<file path=customXml/itemProps5.xml><?xml version="1.0" encoding="utf-8"?>
-<ds:datastoreItem xmlns:ds="http://schemas.openxmlformats.org/officeDocument/2006/customXml" ds:itemID="{910EA325-BFD3-40A7-B49F-A40A5596D5CE}">
-  <ds:schemaRefs>
-    <ds:schemaRef ds:uri="http://schemas.microsoft.com/sharepoint/v3/contenttype/forms"/>
-  </ds:schemaRefs>
-</ds:datastoreItem>
-</file>
-
 <file path=customXml/itemProps6.xml><?xml version="1.0" encoding="utf-8"?>
-<ds:datastoreItem xmlns:ds="http://schemas.openxmlformats.org/officeDocument/2006/customXml" ds:itemID="{612A515C-399E-4CB3-B36C-7CDDE1A49FBB}">
+<ds:datastoreItem xmlns:ds="http://schemas.openxmlformats.org/officeDocument/2006/customXml" ds:itemID="{D44DC338-1829-47C0-A986-328DC2717A9C}">
   <ds:schemaRefs>
     <ds:schemaRef ds:uri="http://schemas.openxmlformats.org/officeDocument/2006/bibliography"/>
   </ds:schemaRefs>

</xml_diff>

<commit_message>
Adding description of the [COUNTERS] section. JIRA: CXX-11224
</commit_message>
<xml_diff>
--- a/misc/PSG Server.docx
+++ b/misc/PSG Server.docx
@@ -342,7 +342,7 @@
                       <w:t>2.</w:t>
                     </w:r>
                     <w:r>
-                      <w:t>9</w:t>
+                      <w:t>10</w:t>
                     </w:r>
                   </w:p>
                 </w:tc>
@@ -1463,6 +1463,51 @@
           </w:p>
         </w:tc>
       </w:tr>
+      <w:tr>
+        <w:tc>
+          <w:tcPr>
+            <w:tcW w:w="1001" w:type="dxa"/>
+          </w:tcPr>
+          <w:p>
+            <w:r>
+              <w:t>2.10</w:t>
+            </w:r>
+          </w:p>
+        </w:tc>
+        <w:tc>
+          <w:tcPr>
+            <w:tcW w:w="1678" w:type="dxa"/>
+          </w:tcPr>
+          <w:p>
+            <w:r>
+              <w:t>Mar 18, 2020</w:t>
+            </w:r>
+          </w:p>
+        </w:tc>
+        <w:tc>
+          <w:tcPr>
+            <w:tcW w:w="2182" w:type="dxa"/>
+          </w:tcPr>
+          <w:p>
+            <w:r>
+              <w:t>Sergey Satskiy</w:t>
+            </w:r>
+          </w:p>
+        </w:tc>
+        <w:tc>
+          <w:tcPr>
+            <w:tcW w:w="4489" w:type="dxa"/>
+          </w:tcPr>
+          <w:p>
+            <w:r>
+              <w:t>Adding the [COUNTERS</w:t>
+            </w:r>
+            <w:r>
+              <w:t xml:space="preserve">] configuration section </w:t>
+            </w:r>
+          </w:p>
+        </w:tc>
+      </w:tr>
     </w:tbl>
     <w:p/>
     <w:p>
@@ -1499,7 +1544,12 @@
             <w:pStyle w:val="TOCHeading"/>
           </w:pPr>
           <w:r>
-            <w:t>Table of Contents</w:t>
+            <w:t>Table of C</w:t>
+          </w:r>
+          <w:bookmarkStart w:id="0" w:name="_GoBack"/>
+          <w:bookmarkEnd w:id="0"/>
+          <w:r>
+            <w:t>ontents</w:t>
           </w:r>
         </w:p>
         <w:p>
@@ -1522,7 +1572,7 @@
           <w:r>
             <w:fldChar w:fldCharType="separate"/>
           </w:r>
-          <w:hyperlink w:anchor="_Toc26881513" w:history="1">
+          <w:hyperlink w:anchor="_Toc35419640" w:history="1">
             <w:r>
               <w:rPr>
                 <w:rStyle w:val="Hyperlink"/>
@@ -1549,7 +1599,7 @@
                 <w:noProof/>
                 <w:webHidden/>
               </w:rPr>
-              <w:instrText xml:space="preserve"> PAGEREF _Toc26881513 \h </w:instrText>
+              <w:instrText xml:space="preserve"> PAGEREF _Toc35419640 \h </w:instrText>
             </w:r>
             <w:r>
               <w:rPr>
@@ -1591,7 +1641,7 @@
               <w:noProof/>
             </w:rPr>
           </w:pPr>
-          <w:hyperlink w:anchor="_Toc26881514" w:history="1">
+          <w:hyperlink w:anchor="_Toc35419641" w:history="1">
             <w:r>
               <w:rPr>
                 <w:rStyle w:val="Hyperlink"/>
@@ -1618,7 +1668,7 @@
                 <w:noProof/>
                 <w:webHidden/>
               </w:rPr>
-              <w:instrText xml:space="preserve"> PAGEREF _Toc26881514 \h </w:instrText>
+              <w:instrText xml:space="preserve"> PAGEREF _Toc35419641 \h </w:instrText>
             </w:r>
             <w:r>
               <w:rPr>
@@ -1660,7 +1710,7 @@
               <w:noProof/>
             </w:rPr>
           </w:pPr>
-          <w:hyperlink w:anchor="_Toc26881515" w:history="1">
+          <w:hyperlink w:anchor="_Toc35419642" w:history="1">
             <w:r>
               <w:rPr>
                 <w:rStyle w:val="Hyperlink"/>
@@ -1687,7 +1737,7 @@
                 <w:noProof/>
                 <w:webHidden/>
               </w:rPr>
-              <w:instrText xml:space="preserve"> PAGEREF _Toc26881515 \h </w:instrText>
+              <w:instrText xml:space="preserve"> PAGEREF _Toc35419642 \h </w:instrText>
             </w:r>
             <w:r>
               <w:rPr>
@@ -1729,7 +1779,7 @@
               <w:noProof/>
             </w:rPr>
           </w:pPr>
-          <w:hyperlink w:anchor="_Toc26881516" w:history="1">
+          <w:hyperlink w:anchor="_Toc35419643" w:history="1">
             <w:r>
               <w:rPr>
                 <w:rStyle w:val="Hyperlink"/>
@@ -1756,7 +1806,7 @@
                 <w:noProof/>
                 <w:webHidden/>
               </w:rPr>
-              <w:instrText xml:space="preserve"> PAGEREF _Toc26881516 \h </w:instrText>
+              <w:instrText xml:space="preserve"> PAGEREF _Toc35419643 \h </w:instrText>
             </w:r>
             <w:r>
               <w:rPr>
@@ -1798,7 +1848,7 @@
               <w:noProof/>
             </w:rPr>
           </w:pPr>
-          <w:hyperlink w:anchor="_Toc26881517" w:history="1">
+          <w:hyperlink w:anchor="_Toc35419644" w:history="1">
             <w:r>
               <w:rPr>
                 <w:rStyle w:val="Hyperlink"/>
@@ -1825,7 +1875,7 @@
                 <w:noProof/>
                 <w:webHidden/>
               </w:rPr>
-              <w:instrText xml:space="preserve"> PAGEREF _Toc26881517 \h </w:instrText>
+              <w:instrText xml:space="preserve"> PAGEREF _Toc35419644 \h </w:instrText>
             </w:r>
             <w:r>
               <w:rPr>
@@ -1867,7 +1917,7 @@
               <w:noProof/>
             </w:rPr>
           </w:pPr>
-          <w:hyperlink w:anchor="_Toc26881518" w:history="1">
+          <w:hyperlink w:anchor="_Toc35419645" w:history="1">
             <w:r>
               <w:rPr>
                 <w:rStyle w:val="Hyperlink"/>
@@ -1894,7 +1944,7 @@
                 <w:noProof/>
                 <w:webHidden/>
               </w:rPr>
-              <w:instrText xml:space="preserve"> PAGEREF _Toc26881518 \h </w:instrText>
+              <w:instrText xml:space="preserve"> PAGEREF _Toc35419645 \h </w:instrText>
             </w:r>
             <w:r>
               <w:rPr>
@@ -1936,7 +1986,7 @@
               <w:noProof/>
             </w:rPr>
           </w:pPr>
-          <w:hyperlink w:anchor="_Toc26881519" w:history="1">
+          <w:hyperlink w:anchor="_Toc35419646" w:history="1">
             <w:r>
               <w:rPr>
                 <w:rStyle w:val="Hyperlink"/>
@@ -1963,7 +2013,7 @@
                 <w:noProof/>
                 <w:webHidden/>
               </w:rPr>
-              <w:instrText xml:space="preserve"> PAGEREF _Toc26881519 \h </w:instrText>
+              <w:instrText xml:space="preserve"> PAGEREF _Toc35419646 \h </w:instrText>
             </w:r>
             <w:r>
               <w:rPr>
@@ -2005,7 +2055,7 @@
               <w:noProof/>
             </w:rPr>
           </w:pPr>
-          <w:hyperlink w:anchor="_Toc26881520" w:history="1">
+          <w:hyperlink w:anchor="_Toc35419647" w:history="1">
             <w:r>
               <w:rPr>
                 <w:rStyle w:val="Hyperlink"/>
@@ -2032,7 +2082,7 @@
                 <w:noProof/>
                 <w:webHidden/>
               </w:rPr>
-              <w:instrText xml:space="preserve"> PAGEREF _Toc26881520 \h </w:instrText>
+              <w:instrText xml:space="preserve"> PAGEREF _Toc35419647 \h </w:instrText>
             </w:r>
             <w:r>
               <w:rPr>
@@ -2074,7 +2124,7 @@
               <w:noProof/>
             </w:rPr>
           </w:pPr>
-          <w:hyperlink w:anchor="_Toc26881521" w:history="1">
+          <w:hyperlink w:anchor="_Toc35419648" w:history="1">
             <w:r>
               <w:rPr>
                 <w:rStyle w:val="Hyperlink"/>
@@ -2101,7 +2151,7 @@
                 <w:noProof/>
                 <w:webHidden/>
               </w:rPr>
-              <w:instrText xml:space="preserve"> PAGEREF _Toc26881521 \h </w:instrText>
+              <w:instrText xml:space="preserve"> PAGEREF _Toc35419648 \h </w:instrText>
             </w:r>
             <w:r>
               <w:rPr>
@@ -2143,7 +2193,7 @@
               <w:noProof/>
             </w:rPr>
           </w:pPr>
-          <w:hyperlink w:anchor="_Toc26881522" w:history="1">
+          <w:hyperlink w:anchor="_Toc35419649" w:history="1">
             <w:r>
               <w:rPr>
                 <w:rStyle w:val="Hyperlink"/>
@@ -2170,7 +2220,7 @@
                 <w:noProof/>
                 <w:webHidden/>
               </w:rPr>
-              <w:instrText xml:space="preserve"> PAGEREF _Toc26881522 \h </w:instrText>
+              <w:instrText xml:space="preserve"> PAGEREF _Toc35419649 \h </w:instrText>
             </w:r>
             <w:r>
               <w:rPr>
@@ -2212,7 +2262,7 @@
               <w:noProof/>
             </w:rPr>
           </w:pPr>
-          <w:hyperlink w:anchor="_Toc26881523" w:history="1">
+          <w:hyperlink w:anchor="_Toc35419650" w:history="1">
             <w:r>
               <w:rPr>
                 <w:rStyle w:val="Hyperlink"/>
@@ -2239,7 +2289,7 @@
                 <w:noProof/>
                 <w:webHidden/>
               </w:rPr>
-              <w:instrText xml:space="preserve"> PAGEREF _Toc26881523 \h </w:instrText>
+              <w:instrText xml:space="preserve"> PAGEREF _Toc35419650 \h </w:instrText>
             </w:r>
             <w:r>
               <w:rPr>
@@ -2281,7 +2331,7 @@
               <w:noProof/>
             </w:rPr>
           </w:pPr>
-          <w:hyperlink w:anchor="_Toc26881524" w:history="1">
+          <w:hyperlink w:anchor="_Toc35419651" w:history="1">
             <w:r>
               <w:rPr>
                 <w:rStyle w:val="Hyperlink"/>
@@ -2308,7 +2358,7 @@
                 <w:noProof/>
                 <w:webHidden/>
               </w:rPr>
-              <w:instrText xml:space="preserve"> PAGEREF _Toc26881524 \h </w:instrText>
+              <w:instrText xml:space="preserve"> PAGEREF _Toc35419651 \h </w:instrText>
             </w:r>
             <w:r>
               <w:rPr>
@@ -2350,7 +2400,7 @@
               <w:noProof/>
             </w:rPr>
           </w:pPr>
-          <w:hyperlink w:anchor="_Toc26881525" w:history="1">
+          <w:hyperlink w:anchor="_Toc35419652" w:history="1">
             <w:r>
               <w:rPr>
                 <w:rStyle w:val="Hyperlink"/>
@@ -2377,7 +2427,7 @@
                 <w:noProof/>
                 <w:webHidden/>
               </w:rPr>
-              <w:instrText xml:space="preserve"> PAGEREF _Toc26881525 \h </w:instrText>
+              <w:instrText xml:space="preserve"> PAGEREF _Toc35419652 \h </w:instrText>
             </w:r>
             <w:r>
               <w:rPr>
@@ -2419,7 +2469,7 @@
               <w:noProof/>
             </w:rPr>
           </w:pPr>
-          <w:hyperlink w:anchor="_Toc26881526" w:history="1">
+          <w:hyperlink w:anchor="_Toc35419653" w:history="1">
             <w:r>
               <w:rPr>
                 <w:rStyle w:val="Hyperlink"/>
@@ -2446,7 +2496,7 @@
                 <w:noProof/>
                 <w:webHidden/>
               </w:rPr>
-              <w:instrText xml:space="preserve"> PAGEREF _Toc26881526 \h </w:instrText>
+              <w:instrText xml:space="preserve"> PAGEREF _Toc35419653 \h </w:instrText>
             </w:r>
             <w:r>
               <w:rPr>
@@ -2488,7 +2538,7 @@
               <w:noProof/>
             </w:rPr>
           </w:pPr>
-          <w:hyperlink w:anchor="_Toc26881527" w:history="1">
+          <w:hyperlink w:anchor="_Toc35419654" w:history="1">
             <w:r>
               <w:rPr>
                 <w:rStyle w:val="Hyperlink"/>
@@ -2515,7 +2565,7 @@
                 <w:noProof/>
                 <w:webHidden/>
               </w:rPr>
-              <w:instrText xml:space="preserve"> PAGEREF _Toc26881527 \h </w:instrText>
+              <w:instrText xml:space="preserve"> PAGEREF _Toc35419654 \h </w:instrText>
             </w:r>
             <w:r>
               <w:rPr>
@@ -2557,7 +2607,7 @@
               <w:noProof/>
             </w:rPr>
           </w:pPr>
-          <w:hyperlink w:anchor="_Toc26881528" w:history="1">
+          <w:hyperlink w:anchor="_Toc35419655" w:history="1">
             <w:r>
               <w:rPr>
                 <w:rStyle w:val="Hyperlink"/>
@@ -2584,7 +2634,7 @@
                 <w:noProof/>
                 <w:webHidden/>
               </w:rPr>
-              <w:instrText xml:space="preserve"> PAGEREF _Toc26881528 \h </w:instrText>
+              <w:instrText xml:space="preserve"> PAGEREF _Toc35419655 \h </w:instrText>
             </w:r>
             <w:r>
               <w:rPr>
@@ -2626,7 +2676,7 @@
               <w:noProof/>
             </w:rPr>
           </w:pPr>
-          <w:hyperlink w:anchor="_Toc26881529" w:history="1">
+          <w:hyperlink w:anchor="_Toc35419656" w:history="1">
             <w:r>
               <w:rPr>
                 <w:rStyle w:val="Hyperlink"/>
@@ -2653,7 +2703,7 @@
                 <w:noProof/>
                 <w:webHidden/>
               </w:rPr>
-              <w:instrText xml:space="preserve"> PAGEREF _Toc26881529 \h </w:instrText>
+              <w:instrText xml:space="preserve"> PAGEREF _Toc35419656 \h </w:instrText>
             </w:r>
             <w:r>
               <w:rPr>
@@ -2695,7 +2745,7 @@
               <w:noProof/>
             </w:rPr>
           </w:pPr>
-          <w:hyperlink w:anchor="_Toc26881530" w:history="1">
+          <w:hyperlink w:anchor="_Toc35419657" w:history="1">
             <w:r>
               <w:rPr>
                 <w:rStyle w:val="Hyperlink"/>
@@ -2722,7 +2772,7 @@
                 <w:noProof/>
                 <w:webHidden/>
               </w:rPr>
-              <w:instrText xml:space="preserve"> PAGEREF _Toc26881530 \h </w:instrText>
+              <w:instrText xml:space="preserve"> PAGEREF _Toc35419657 \h </w:instrText>
             </w:r>
             <w:r>
               <w:rPr>
@@ -2764,7 +2814,7 @@
               <w:noProof/>
             </w:rPr>
           </w:pPr>
-          <w:hyperlink w:anchor="_Toc26881531" w:history="1">
+          <w:hyperlink w:anchor="_Toc35419658" w:history="1">
             <w:r>
               <w:rPr>
                 <w:rStyle w:val="Hyperlink"/>
@@ -2791,7 +2841,7 @@
                 <w:noProof/>
                 <w:webHidden/>
               </w:rPr>
-              <w:instrText xml:space="preserve"> PAGEREF _Toc26881531 \h </w:instrText>
+              <w:instrText xml:space="preserve"> PAGEREF _Toc35419658 \h </w:instrText>
             </w:r>
             <w:r>
               <w:rPr>
@@ -2833,7 +2883,7 @@
               <w:noProof/>
             </w:rPr>
           </w:pPr>
-          <w:hyperlink w:anchor="_Toc26881532" w:history="1">
+          <w:hyperlink w:anchor="_Toc35419659" w:history="1">
             <w:r>
               <w:rPr>
                 <w:rStyle w:val="Hyperlink"/>
@@ -2860,7 +2910,7 @@
                 <w:noProof/>
                 <w:webHidden/>
               </w:rPr>
-              <w:instrText xml:space="preserve"> PAGEREF _Toc26881532 \h </w:instrText>
+              <w:instrText xml:space="preserve"> PAGEREF _Toc35419659 \h </w:instrText>
             </w:r>
             <w:r>
               <w:rPr>
@@ -2902,7 +2952,7 @@
               <w:noProof/>
             </w:rPr>
           </w:pPr>
-          <w:hyperlink w:anchor="_Toc26881533" w:history="1">
+          <w:hyperlink w:anchor="_Toc35419660" w:history="1">
             <w:r>
               <w:rPr>
                 <w:rStyle w:val="Hyperlink"/>
@@ -2929,7 +2979,7 @@
                 <w:noProof/>
                 <w:webHidden/>
               </w:rPr>
-              <w:instrText xml:space="preserve"> PAGEREF _Toc26881533 \h </w:instrText>
+              <w:instrText xml:space="preserve"> PAGEREF _Toc35419660 \h </w:instrText>
             </w:r>
             <w:r>
               <w:rPr>
@@ -2971,7 +3021,7 @@
               <w:noProof/>
             </w:rPr>
           </w:pPr>
-          <w:hyperlink w:anchor="_Toc26881534" w:history="1">
+          <w:hyperlink w:anchor="_Toc35419661" w:history="1">
             <w:r>
               <w:rPr>
                 <w:rStyle w:val="Hyperlink"/>
@@ -2998,7 +3048,7 @@
                 <w:noProof/>
                 <w:webHidden/>
               </w:rPr>
-              <w:instrText xml:space="preserve"> PAGEREF _Toc26881534 \h </w:instrText>
+              <w:instrText xml:space="preserve"> PAGEREF _Toc35419661 \h </w:instrText>
             </w:r>
             <w:r>
               <w:rPr>
@@ -3040,7 +3090,7 @@
               <w:noProof/>
             </w:rPr>
           </w:pPr>
-          <w:hyperlink w:anchor="_Toc26881535" w:history="1">
+          <w:hyperlink w:anchor="_Toc35419662" w:history="1">
             <w:r>
               <w:rPr>
                 <w:rStyle w:val="Hyperlink"/>
@@ -3067,7 +3117,7 @@
                 <w:noProof/>
                 <w:webHidden/>
               </w:rPr>
-              <w:instrText xml:space="preserve"> PAGEREF _Toc26881535 \h </w:instrText>
+              <w:instrText xml:space="preserve"> PAGEREF _Toc35419662 \h </w:instrText>
             </w:r>
             <w:r>
               <w:rPr>
@@ -3109,7 +3159,7 @@
               <w:noProof/>
             </w:rPr>
           </w:pPr>
-          <w:hyperlink w:anchor="_Toc26881536" w:history="1">
+          <w:hyperlink w:anchor="_Toc35419663" w:history="1">
             <w:r>
               <w:rPr>
                 <w:rStyle w:val="Hyperlink"/>
@@ -3136,7 +3186,7 @@
                 <w:noProof/>
                 <w:webHidden/>
               </w:rPr>
-              <w:instrText xml:space="preserve"> PAGEREF _Toc26881536 \h </w:instrText>
+              <w:instrText xml:space="preserve"> PAGEREF _Toc35419663 \h </w:instrText>
             </w:r>
             <w:r>
               <w:rPr>
@@ -3178,7 +3228,7 @@
               <w:noProof/>
             </w:rPr>
           </w:pPr>
-          <w:hyperlink w:anchor="_Toc26881537" w:history="1">
+          <w:hyperlink w:anchor="_Toc35419664" w:history="1">
             <w:r>
               <w:rPr>
                 <w:rStyle w:val="Hyperlink"/>
@@ -3205,7 +3255,7 @@
                 <w:noProof/>
                 <w:webHidden/>
               </w:rPr>
-              <w:instrText xml:space="preserve"> PAGEREF _Toc26881537 \h </w:instrText>
+              <w:instrText xml:space="preserve"> PAGEREF _Toc35419664 \h </w:instrText>
             </w:r>
             <w:r>
               <w:rPr>
@@ -3247,7 +3297,7 @@
               <w:noProof/>
             </w:rPr>
           </w:pPr>
-          <w:hyperlink w:anchor="_Toc26881538" w:history="1">
+          <w:hyperlink w:anchor="_Toc35419665" w:history="1">
             <w:r>
               <w:rPr>
                 <w:rStyle w:val="Hyperlink"/>
@@ -3274,7 +3324,7 @@
                 <w:noProof/>
                 <w:webHidden/>
               </w:rPr>
-              <w:instrText xml:space="preserve"> PAGEREF _Toc26881538 \h </w:instrText>
+              <w:instrText xml:space="preserve"> PAGEREF _Toc35419665 \h </w:instrText>
             </w:r>
             <w:r>
               <w:rPr>
@@ -3316,7 +3366,7 @@
               <w:noProof/>
             </w:rPr>
           </w:pPr>
-          <w:hyperlink w:anchor="_Toc26881539" w:history="1">
+          <w:hyperlink w:anchor="_Toc35419666" w:history="1">
             <w:r>
               <w:rPr>
                 <w:rStyle w:val="Hyperlink"/>
@@ -3343,7 +3393,7 @@
                 <w:noProof/>
                 <w:webHidden/>
               </w:rPr>
-              <w:instrText xml:space="preserve"> PAGEREF _Toc26881539 \h </w:instrText>
+              <w:instrText xml:space="preserve"> PAGEREF _Toc35419666 \h </w:instrText>
             </w:r>
             <w:r>
               <w:rPr>
@@ -3385,7 +3435,7 @@
               <w:noProof/>
             </w:rPr>
           </w:pPr>
-          <w:hyperlink w:anchor="_Toc26881540" w:history="1">
+          <w:hyperlink w:anchor="_Toc35419667" w:history="1">
             <w:r>
               <w:rPr>
                 <w:rStyle w:val="Hyperlink"/>
@@ -3412,7 +3462,7 @@
                 <w:noProof/>
                 <w:webHidden/>
               </w:rPr>
-              <w:instrText xml:space="preserve"> PAGEREF _Toc26881540 \h </w:instrText>
+              <w:instrText xml:space="preserve"> PAGEREF _Toc35419667 \h </w:instrText>
             </w:r>
             <w:r>
               <w:rPr>
@@ -3454,7 +3504,7 @@
               <w:noProof/>
             </w:rPr>
           </w:pPr>
-          <w:hyperlink w:anchor="_Toc26881541" w:history="1">
+          <w:hyperlink w:anchor="_Toc35419668" w:history="1">
             <w:r>
               <w:rPr>
                 <w:rStyle w:val="Hyperlink"/>
@@ -3481,7 +3531,7 @@
                 <w:noProof/>
                 <w:webHidden/>
               </w:rPr>
-              <w:instrText xml:space="preserve"> PAGEREF _Toc26881541 \h </w:instrText>
+              <w:instrText xml:space="preserve"> PAGEREF _Toc35419668 \h </w:instrText>
             </w:r>
             <w:r>
               <w:rPr>
@@ -3523,7 +3573,7 @@
               <w:noProof/>
             </w:rPr>
           </w:pPr>
-          <w:hyperlink w:anchor="_Toc26881542" w:history="1">
+          <w:hyperlink w:anchor="_Toc35419669" w:history="1">
             <w:r>
               <w:rPr>
                 <w:rStyle w:val="Hyperlink"/>
@@ -3550,7 +3600,7 @@
                 <w:noProof/>
                 <w:webHidden/>
               </w:rPr>
-              <w:instrText xml:space="preserve"> PAGEREF _Toc26881542 \h </w:instrText>
+              <w:instrText xml:space="preserve"> PAGEREF _Toc35419669 \h </w:instrText>
             </w:r>
             <w:r>
               <w:rPr>
@@ -3592,7 +3642,7 @@
               <w:noProof/>
             </w:rPr>
           </w:pPr>
-          <w:hyperlink w:anchor="_Toc26881543" w:history="1">
+          <w:hyperlink w:anchor="_Toc35419670" w:history="1">
             <w:r>
               <w:rPr>
                 <w:rStyle w:val="Hyperlink"/>
@@ -3619,7 +3669,7 @@
                 <w:noProof/>
                 <w:webHidden/>
               </w:rPr>
-              <w:instrText xml:space="preserve"> PAGEREF _Toc26881543 \h </w:instrText>
+              <w:instrText xml:space="preserve"> PAGEREF _Toc35419670 \h </w:instrText>
             </w:r>
             <w:r>
               <w:rPr>
@@ -3661,7 +3711,7 @@
               <w:noProof/>
             </w:rPr>
           </w:pPr>
-          <w:hyperlink w:anchor="_Toc26881544" w:history="1">
+          <w:hyperlink w:anchor="_Toc35419671" w:history="1">
             <w:r>
               <w:rPr>
                 <w:rStyle w:val="Hyperlink"/>
@@ -3688,7 +3738,7 @@
                 <w:noProof/>
                 <w:webHidden/>
               </w:rPr>
-              <w:instrText xml:space="preserve"> PAGEREF _Toc26881544 \h </w:instrText>
+              <w:instrText xml:space="preserve"> PAGEREF _Toc35419671 \h </w:instrText>
             </w:r>
             <w:r>
               <w:rPr>
@@ -3730,7 +3780,7 @@
               <w:noProof/>
             </w:rPr>
           </w:pPr>
-          <w:hyperlink w:anchor="_Toc26881545" w:history="1">
+          <w:hyperlink w:anchor="_Toc35419672" w:history="1">
             <w:r>
               <w:rPr>
                 <w:rStyle w:val="Hyperlink"/>
@@ -3757,7 +3807,7 @@
                 <w:noProof/>
                 <w:webHidden/>
               </w:rPr>
-              <w:instrText xml:space="preserve"> PAGEREF _Toc26881545 \h </w:instrText>
+              <w:instrText xml:space="preserve"> PAGEREF _Toc35419672 \h </w:instrText>
             </w:r>
             <w:r>
               <w:rPr>
@@ -3799,7 +3849,7 @@
               <w:noProof/>
             </w:rPr>
           </w:pPr>
-          <w:hyperlink w:anchor="_Toc26881546" w:history="1">
+          <w:hyperlink w:anchor="_Toc35419673" w:history="1">
             <w:r>
               <w:rPr>
                 <w:rStyle w:val="Hyperlink"/>
@@ -3826,7 +3876,7 @@
                 <w:noProof/>
                 <w:webHidden/>
               </w:rPr>
-              <w:instrText xml:space="preserve"> PAGEREF _Toc26881546 \h </w:instrText>
+              <w:instrText xml:space="preserve"> PAGEREF _Toc35419673 \h </w:instrText>
             </w:r>
             <w:r>
               <w:rPr>
@@ -3868,7 +3918,7 @@
               <w:noProof/>
             </w:rPr>
           </w:pPr>
-          <w:hyperlink w:anchor="_Toc26881547" w:history="1">
+          <w:hyperlink w:anchor="_Toc35419674" w:history="1">
             <w:r>
               <w:rPr>
                 <w:rStyle w:val="Hyperlink"/>
@@ -3895,7 +3945,7 @@
                 <w:noProof/>
                 <w:webHidden/>
               </w:rPr>
-              <w:instrText xml:space="preserve"> PAGEREF _Toc26881547 \h </w:instrText>
+              <w:instrText xml:space="preserve"> PAGEREF _Toc35419674 \h </w:instrText>
             </w:r>
             <w:r>
               <w:rPr>
@@ -3916,6 +3966,75 @@
                 <w:webHidden/>
               </w:rPr>
               <w:t>35</w:t>
+            </w:r>
+            <w:r>
+              <w:rPr>
+                <w:noProof/>
+                <w:webHidden/>
+              </w:rPr>
+              <w:fldChar w:fldCharType="end"/>
+            </w:r>
+          </w:hyperlink>
+        </w:p>
+        <w:p>
+          <w:pPr>
+            <w:pStyle w:val="TOC2"/>
+            <w:tabs>
+              <w:tab w:val="right" w:leader="dot" w:pos="9350"/>
+            </w:tabs>
+            <w:rPr>
+              <w:rFonts w:eastAsiaTheme="minorEastAsia"/>
+              <w:noProof/>
+            </w:rPr>
+          </w:pPr>
+          <w:hyperlink w:anchor="_Toc35419675" w:history="1">
+            <w:r>
+              <w:rPr>
+                <w:rStyle w:val="Hyperlink"/>
+                <w:noProof/>
+              </w:rPr>
+              <w:t>[COUNTERS] Section</w:t>
+            </w:r>
+            <w:r>
+              <w:rPr>
+                <w:noProof/>
+                <w:webHidden/>
+              </w:rPr>
+              <w:tab/>
+            </w:r>
+            <w:r>
+              <w:rPr>
+                <w:noProof/>
+                <w:webHidden/>
+              </w:rPr>
+              <w:fldChar w:fldCharType="begin"/>
+            </w:r>
+            <w:r>
+              <w:rPr>
+                <w:noProof/>
+                <w:webHidden/>
+              </w:rPr>
+              <w:instrText xml:space="preserve"> PAGEREF _Toc35419675 \h </w:instrText>
+            </w:r>
+            <w:r>
+              <w:rPr>
+                <w:noProof/>
+                <w:webHidden/>
+              </w:rPr>
+            </w:r>
+            <w:r>
+              <w:rPr>
+                <w:noProof/>
+                <w:webHidden/>
+              </w:rPr>
+              <w:fldChar w:fldCharType="separate"/>
+            </w:r>
+            <w:r>
+              <w:rPr>
+                <w:noProof/>
+                <w:webHidden/>
+              </w:rPr>
+              <w:t>36</w:t>
             </w:r>
             <w:r>
               <w:rPr>
@@ -3937,7 +4056,7 @@
               <w:noProof/>
             </w:rPr>
           </w:pPr>
-          <w:hyperlink w:anchor="_Toc26881548" w:history="1">
+          <w:hyperlink w:anchor="_Toc35419676" w:history="1">
             <w:r>
               <w:rPr>
                 <w:rStyle w:val="Hyperlink"/>
@@ -3964,7 +4083,7 @@
                 <w:noProof/>
                 <w:webHidden/>
               </w:rPr>
-              <w:instrText xml:space="preserve"> PAGEREF _Toc26881548 \h </w:instrText>
+              <w:instrText xml:space="preserve"> PAGEREF _Toc35419676 \h </w:instrText>
             </w:r>
             <w:r>
               <w:rPr>
@@ -4006,7 +4125,7 @@
               <w:noProof/>
             </w:rPr>
           </w:pPr>
-          <w:hyperlink w:anchor="_Toc26881549" w:history="1">
+          <w:hyperlink w:anchor="_Toc35419677" w:history="1">
             <w:r>
               <w:rPr>
                 <w:rStyle w:val="Hyperlink"/>
@@ -4033,7 +4152,7 @@
                 <w:noProof/>
                 <w:webHidden/>
               </w:rPr>
-              <w:instrText xml:space="preserve"> PAGEREF _Toc26881549 \h </w:instrText>
+              <w:instrText xml:space="preserve"> PAGEREF _Toc35419677 \h </w:instrText>
             </w:r>
             <w:r>
               <w:rPr>
@@ -4075,7 +4194,7 @@
               <w:noProof/>
             </w:rPr>
           </w:pPr>
-          <w:hyperlink w:anchor="_Toc26881550" w:history="1">
+          <w:hyperlink w:anchor="_Toc35419678" w:history="1">
             <w:r>
               <w:rPr>
                 <w:rStyle w:val="Hyperlink"/>
@@ -4102,7 +4221,7 @@
                 <w:noProof/>
                 <w:webHidden/>
               </w:rPr>
-              <w:instrText xml:space="preserve"> PAGEREF _Toc26881550 \h </w:instrText>
+              <w:instrText xml:space="preserve"> PAGEREF _Toc35419678 \h </w:instrText>
             </w:r>
             <w:r>
               <w:rPr>
@@ -4154,7 +4273,7 @@
       <w:pPr>
         <w:pStyle w:val="Heading1"/>
       </w:pPr>
-      <w:bookmarkStart w:id="0" w:name="_Toc26881513"/>
+      <w:bookmarkStart w:id="1" w:name="_Toc35419640"/>
       <w:r>
         <w:lastRenderedPageBreak/>
         <w:t xml:space="preserve">Pubseq Gateway </w:t>
@@ -4168,7 +4287,7 @@
       <w:r>
         <w:t>)</w:t>
       </w:r>
-      <w:bookmarkEnd w:id="0"/>
+      <w:bookmarkEnd w:id="1"/>
     </w:p>
     <w:p>
       <w:pPr>
@@ -4482,12 +4601,12 @@
       <w:pPr>
         <w:pStyle w:val="Heading1"/>
       </w:pPr>
-      <w:bookmarkStart w:id="1" w:name="_Toc26881514"/>
+      <w:bookmarkStart w:id="2" w:name="_Toc35419641"/>
       <w:r>
         <w:lastRenderedPageBreak/>
         <w:t>Overview</w:t>
       </w:r>
-      <w:bookmarkEnd w:id="1"/>
+      <w:bookmarkEnd w:id="2"/>
     </w:p>
     <w:p/>
     <w:p>
@@ -4534,7 +4653,7 @@
           <v:shape id="_x0000_i1025" type="#_x0000_t75" style="width:467.25pt;height:232.5pt" o:ole="">
             <v:imagedata r:id="rId11" o:title=""/>
           </v:shape>
-          <o:OLEObject Type="Embed" ProgID="Visio.Drawing.15" ShapeID="_x0000_i1025" DrawAspect="Content" ObjectID="_1640175620" r:id="rId12"/>
+          <o:OLEObject Type="Embed" ProgID="Visio.Drawing.15" ShapeID="_x0000_i1025" DrawAspect="Content" ObjectID="_1646032380" r:id="rId12"/>
         </w:object>
       </w:r>
     </w:p>
@@ -4737,12 +4856,12 @@
       <w:pPr>
         <w:pStyle w:val="Heading1"/>
       </w:pPr>
-      <w:bookmarkStart w:id="2" w:name="_Toc26881515"/>
+      <w:bookmarkStart w:id="3" w:name="_Toc35419642"/>
       <w:r>
         <w:lastRenderedPageBreak/>
         <w:t>Communication Protocol</w:t>
       </w:r>
-      <w:bookmarkEnd w:id="2"/>
+      <w:bookmarkEnd w:id="3"/>
     </w:p>
     <w:p/>
     <w:p>
@@ -4819,11 +4938,11 @@
       <w:pPr>
         <w:pStyle w:val="Heading2"/>
       </w:pPr>
-      <w:bookmarkStart w:id="3" w:name="_Toc26881516"/>
+      <w:bookmarkStart w:id="4" w:name="_Toc35419643"/>
       <w:r>
         <w:t>PSG Protocol</w:t>
       </w:r>
-      <w:bookmarkEnd w:id="3"/>
+      <w:bookmarkEnd w:id="4"/>
     </w:p>
     <w:p/>
     <w:p>
@@ -6121,15 +6240,7 @@
         <w:jc w:val="both"/>
       </w:pPr>
       <w:r>
-        <w:t xml:space="preserve">When the server finishes </w:t>
-      </w:r>
-      <w:proofErr w:type="gramStart"/>
-      <w:r>
-        <w:t>response</w:t>
-      </w:r>
-      <w:proofErr w:type="gramEnd"/>
-      <w:r>
-        <w:t xml:space="preserve"> it sends the </w:t>
+        <w:t xml:space="preserve">When the server finishes response it sends the </w:t>
       </w:r>
       <w:proofErr w:type="spellStart"/>
       <w:r>
@@ -6160,11 +6271,11 @@
       <w:pPr>
         <w:pStyle w:val="Heading1"/>
       </w:pPr>
-      <w:bookmarkStart w:id="4" w:name="_Toc26881517"/>
+      <w:bookmarkStart w:id="5" w:name="_Toc35419644"/>
       <w:r>
         <w:t>Exclude Blob Cache</w:t>
       </w:r>
-      <w:bookmarkEnd w:id="4"/>
+      <w:bookmarkEnd w:id="5"/>
     </w:p>
     <w:p>
       <w:pPr>
@@ -6423,11 +6534,11 @@
       <w:pPr>
         <w:pStyle w:val="Heading1"/>
       </w:pPr>
-      <w:bookmarkStart w:id="5" w:name="_Toc26881518"/>
+      <w:bookmarkStart w:id="6" w:name="_Toc35419645"/>
       <w:r>
         <w:t>Requests</w:t>
       </w:r>
-      <w:bookmarkEnd w:id="5"/>
+      <w:bookmarkEnd w:id="6"/>
     </w:p>
     <w:p/>
     <w:p>
@@ -6516,7 +6627,7 @@
       <w:pPr>
         <w:pStyle w:val="Heading2"/>
       </w:pPr>
-      <w:bookmarkStart w:id="6" w:name="_Toc26881519"/>
+      <w:bookmarkStart w:id="7" w:name="_Toc35419646"/>
       <w:r>
         <w:t>ID/</w:t>
       </w:r>
@@ -6531,7 +6642,7 @@
       <w:r>
         <w:t xml:space="preserve"> Request</w:t>
       </w:r>
-      <w:bookmarkEnd w:id="6"/>
+      <w:bookmarkEnd w:id="7"/>
     </w:p>
     <w:p/>
     <w:p>
@@ -7224,7 +7335,7 @@
       <w:pPr>
         <w:pStyle w:val="Heading2"/>
       </w:pPr>
-      <w:bookmarkStart w:id="7" w:name="_Toc26881520"/>
+      <w:bookmarkStart w:id="8" w:name="_Toc35419647"/>
       <w:r>
         <w:t>ID/</w:t>
       </w:r>
@@ -7240,7 +7351,7 @@
       <w:r>
         <w:t>equest</w:t>
       </w:r>
-      <w:bookmarkEnd w:id="7"/>
+      <w:bookmarkEnd w:id="8"/>
     </w:p>
     <w:p/>
     <w:p>
@@ -8204,7 +8315,7 @@
       <w:pPr>
         <w:pStyle w:val="Heading2"/>
       </w:pPr>
-      <w:bookmarkStart w:id="8" w:name="_Toc26881521"/>
+      <w:bookmarkStart w:id="9" w:name="_Toc35419648"/>
       <w:r>
         <w:t>ID/</w:t>
       </w:r>
@@ -8216,7 +8327,7 @@
       <w:r>
         <w:t xml:space="preserve"> Request</w:t>
       </w:r>
-      <w:bookmarkEnd w:id="8"/>
+      <w:bookmarkEnd w:id="9"/>
     </w:p>
     <w:p/>
     <w:p>
@@ -8662,7 +8773,7 @@
       <w:pPr>
         <w:pStyle w:val="Heading2"/>
       </w:pPr>
-      <w:bookmarkStart w:id="9" w:name="_Toc26881522"/>
+      <w:bookmarkStart w:id="10" w:name="_Toc35419649"/>
       <w:r>
         <w:lastRenderedPageBreak/>
         <w:t>ID/</w:t>
@@ -8670,7 +8781,7 @@
       <w:r>
         <w:t>resolve Request</w:t>
       </w:r>
-      <w:bookmarkEnd w:id="9"/>
+      <w:bookmarkEnd w:id="10"/>
     </w:p>
     <w:p/>
     <w:p>
@@ -9819,7 +9930,7 @@
       <w:pPr>
         <w:pStyle w:val="Heading2"/>
       </w:pPr>
-      <w:bookmarkStart w:id="10" w:name="_Toc26881523"/>
+      <w:bookmarkStart w:id="11" w:name="_Toc35419650"/>
       <w:r>
         <w:t>ID/</w:t>
       </w:r>
@@ -9831,7 +9942,7 @@
       <w:r>
         <w:t xml:space="preserve"> Request</w:t>
       </w:r>
-      <w:bookmarkEnd w:id="10"/>
+      <w:bookmarkEnd w:id="11"/>
     </w:p>
     <w:p/>
     <w:p>
@@ -10450,14 +10561,14 @@
       <w:pPr>
         <w:pStyle w:val="Heading2"/>
       </w:pPr>
-      <w:bookmarkStart w:id="11" w:name="_Toc26881524"/>
+      <w:bookmarkStart w:id="12" w:name="_Toc35419651"/>
       <w:r>
         <w:t>ADMIN/</w:t>
       </w:r>
       <w:r>
         <w:t>config Request</w:t>
       </w:r>
-      <w:bookmarkEnd w:id="11"/>
+      <w:bookmarkEnd w:id="12"/>
     </w:p>
     <w:p/>
     <w:p>
@@ -10631,14 +10742,14 @@
       <w:pPr>
         <w:pStyle w:val="Heading2"/>
       </w:pPr>
-      <w:bookmarkStart w:id="12" w:name="_Toc26881525"/>
+      <w:bookmarkStart w:id="13" w:name="_Toc35419652"/>
       <w:r>
         <w:t>ADMIN/</w:t>
       </w:r>
       <w:r>
         <w:t>info Request</w:t>
       </w:r>
-      <w:bookmarkEnd w:id="12"/>
+      <w:bookmarkEnd w:id="13"/>
     </w:p>
     <w:p/>
     <w:p>
@@ -11909,14 +12020,14 @@
       <w:pPr>
         <w:pStyle w:val="Heading2"/>
       </w:pPr>
-      <w:bookmarkStart w:id="13" w:name="_Toc26881526"/>
+      <w:bookmarkStart w:id="14" w:name="_Toc35419653"/>
       <w:r>
         <w:t>ADMIN/</w:t>
       </w:r>
       <w:r>
         <w:t>status Request</w:t>
       </w:r>
-      <w:bookmarkEnd w:id="13"/>
+      <w:bookmarkEnd w:id="14"/>
     </w:p>
     <w:p/>
     <w:p>
@@ -13476,7 +13587,7 @@
       <w:pPr>
         <w:pStyle w:val="Heading2"/>
       </w:pPr>
-      <w:bookmarkStart w:id="14" w:name="_Toc26881527"/>
+      <w:bookmarkStart w:id="15" w:name="_Toc35419654"/>
       <w:r>
         <w:lastRenderedPageBreak/>
         <w:t>ADMIN/</w:t>
@@ -13484,7 +13595,7 @@
       <w:r>
         <w:t>shutdown Request</w:t>
       </w:r>
-      <w:bookmarkEnd w:id="14"/>
+      <w:bookmarkEnd w:id="15"/>
     </w:p>
     <w:p/>
     <w:p>
@@ -13896,7 +14007,7 @@
       <w:pPr>
         <w:pStyle w:val="Heading2"/>
       </w:pPr>
-      <w:bookmarkStart w:id="15" w:name="_Toc26881528"/>
+      <w:bookmarkStart w:id="16" w:name="_Toc35419655"/>
       <w:r>
         <w:t>ADMIN/</w:t>
       </w:r>
@@ -13911,7 +14022,7 @@
       <w:r>
         <w:t xml:space="preserve"> Request</w:t>
       </w:r>
-      <w:bookmarkEnd w:id="15"/>
+      <w:bookmarkEnd w:id="16"/>
     </w:p>
     <w:p/>
     <w:p>
@@ -13984,7 +14095,7 @@
       <w:pPr>
         <w:pStyle w:val="Heading2"/>
       </w:pPr>
-      <w:bookmarkStart w:id="16" w:name="_Toc26881529"/>
+      <w:bookmarkStart w:id="17" w:name="_Toc35419656"/>
       <w:r>
         <w:t>ADMIN/</w:t>
       </w:r>
@@ -13996,7 +14107,7 @@
       <w:r>
         <w:t xml:space="preserve"> Request</w:t>
       </w:r>
-      <w:bookmarkEnd w:id="16"/>
+      <w:bookmarkEnd w:id="17"/>
     </w:p>
     <w:p/>
     <w:p>
@@ -14254,11 +14365,11 @@
       <w:pPr>
         <w:pStyle w:val="Heading2"/>
       </w:pPr>
-      <w:bookmarkStart w:id="17" w:name="_Toc26881530"/>
+      <w:bookmarkStart w:id="18" w:name="_Toc35419657"/>
       <w:r>
         <w:t>ADMIN/statistics Request</w:t>
       </w:r>
-      <w:bookmarkEnd w:id="17"/>
+      <w:bookmarkEnd w:id="18"/>
     </w:p>
     <w:p/>
     <w:p>
@@ -14437,13 +14548,7 @@
           </w:tcPr>
           <w:p>
             <w:r>
-              <w:t>Number of seconds for the most</w:t>
-            </w:r>
-            <w:r>
-              <w:t xml:space="preserve"> ancient</w:t>
-            </w:r>
-            <w:r>
-              <w:t xml:space="preserve"> time range limit.</w:t>
+              <w:t>Number of seconds for the most ancient time range limit.</w:t>
             </w:r>
           </w:p>
           <w:p>
@@ -14651,7 +14756,7 @@
       <w:pPr>
         <w:pStyle w:val="Heading2"/>
       </w:pPr>
-      <w:bookmarkStart w:id="18" w:name="_Toc26881531"/>
+      <w:bookmarkStart w:id="19" w:name="_Toc35419658"/>
       <w:r>
         <w:t>TEST/</w:t>
       </w:r>
@@ -14663,7 +14768,7 @@
       <w:r>
         <w:t xml:space="preserve"> Request</w:t>
       </w:r>
-      <w:bookmarkEnd w:id="18"/>
+      <w:bookmarkEnd w:id="19"/>
     </w:p>
     <w:p/>
     <w:p>
@@ -14911,11 +15016,11 @@
       <w:pPr>
         <w:pStyle w:val="Heading2"/>
       </w:pPr>
-      <w:bookmarkStart w:id="19" w:name="_Toc26881532"/>
+      <w:bookmarkStart w:id="20" w:name="_Toc35419659"/>
       <w:r>
         <w:t>favicon.ico Request</w:t>
       </w:r>
-      <w:bookmarkEnd w:id="19"/>
+      <w:bookmarkEnd w:id="20"/>
     </w:p>
     <w:p/>
     <w:p>
@@ -14975,11 +15080,11 @@
       <w:pPr>
         <w:pStyle w:val="Heading2"/>
       </w:pPr>
-      <w:bookmarkStart w:id="20" w:name="_Toc26881533"/>
+      <w:bookmarkStart w:id="21" w:name="_Toc35419660"/>
       <w:r>
         <w:t>Unknown URL Request</w:t>
       </w:r>
-      <w:bookmarkEnd w:id="20"/>
+      <w:bookmarkEnd w:id="21"/>
     </w:p>
     <w:p/>
     <w:p>
@@ -15069,12 +15174,12 @@
       <w:pPr>
         <w:pStyle w:val="Heading1"/>
       </w:pPr>
-      <w:bookmarkStart w:id="21" w:name="_Toc26881534"/>
+      <w:bookmarkStart w:id="22" w:name="_Toc35419661"/>
       <w:r>
         <w:lastRenderedPageBreak/>
         <w:t>Cassandra Database</w:t>
       </w:r>
-      <w:bookmarkEnd w:id="21"/>
+      <w:bookmarkEnd w:id="22"/>
     </w:p>
     <w:p/>
     <w:p>
@@ -15098,11 +15203,11 @@
         <w:pStyle w:val="Heading1"/>
         <w:jc w:val="both"/>
       </w:pPr>
-      <w:bookmarkStart w:id="22" w:name="_Toc26881535"/>
+      <w:bookmarkStart w:id="23" w:name="_Toc35419662"/>
       <w:r>
         <w:t>Monitoring and Maintenance</w:t>
       </w:r>
-      <w:bookmarkEnd w:id="22"/>
+      <w:bookmarkEnd w:id="23"/>
     </w:p>
     <w:p/>
     <w:p>
@@ -15170,11 +15275,11 @@
       <w:pPr>
         <w:pStyle w:val="Heading1"/>
       </w:pPr>
-      <w:bookmarkStart w:id="23" w:name="_Toc26881536"/>
+      <w:bookmarkStart w:id="24" w:name="_Toc35419663"/>
       <w:r>
         <w:t>Files Architecture</w:t>
       </w:r>
-      <w:bookmarkEnd w:id="23"/>
+      <w:bookmarkEnd w:id="24"/>
     </w:p>
     <w:p/>
     <w:p>
@@ -15200,7 +15305,7 @@
           <v:shape id="_x0000_i1026" type="#_x0000_t75" style="width:367.5pt;height:79.5pt" o:ole="">
             <v:imagedata r:id="rId38" o:title=""/>
           </v:shape>
-          <o:OLEObject Type="Embed" ProgID="Visio.Drawing.15" ShapeID="_x0000_i1026" DrawAspect="Content" ObjectID="_1640175621" r:id="rId39"/>
+          <o:OLEObject Type="Embed" ProgID="Visio.Drawing.15" ShapeID="_x0000_i1026" DrawAspect="Content" ObjectID="_1646032381" r:id="rId39"/>
         </w:object>
       </w:r>
     </w:p>
@@ -15226,11 +15331,11 @@
       <w:pPr>
         <w:pStyle w:val="Heading1"/>
       </w:pPr>
-      <w:bookmarkStart w:id="24" w:name="_Toc26881537"/>
+      <w:bookmarkStart w:id="25" w:name="_Toc35419664"/>
       <w:r>
         <w:t>Client API</w:t>
       </w:r>
-      <w:bookmarkEnd w:id="24"/>
+      <w:bookmarkEnd w:id="25"/>
     </w:p>
     <w:p/>
     <w:p>
@@ -15253,11 +15358,11 @@
       <w:pPr>
         <w:pStyle w:val="Heading1"/>
       </w:pPr>
-      <w:bookmarkStart w:id="25" w:name="_Toc26881538"/>
+      <w:bookmarkStart w:id="26" w:name="_Toc35419665"/>
       <w:r>
         <w:t>Command Line Arguments</w:t>
       </w:r>
-      <w:bookmarkEnd w:id="25"/>
+      <w:bookmarkEnd w:id="26"/>
     </w:p>
     <w:p/>
     <w:p>
@@ -15504,11 +15609,11 @@
       <w:pPr>
         <w:pStyle w:val="Heading1"/>
       </w:pPr>
-      <w:bookmarkStart w:id="26" w:name="_Toc26881539"/>
+      <w:bookmarkStart w:id="27" w:name="_Toc35419666"/>
       <w:r>
         <w:t>Signal Handling</w:t>
       </w:r>
-      <w:bookmarkEnd w:id="26"/>
+      <w:bookmarkEnd w:id="27"/>
     </w:p>
     <w:p/>
     <w:p>
@@ -15680,11 +15785,11 @@
       <w:pPr>
         <w:pStyle w:val="Heading1"/>
       </w:pPr>
-      <w:bookmarkStart w:id="27" w:name="_Toc26881540"/>
+      <w:bookmarkStart w:id="28" w:name="_Toc35419667"/>
       <w:r>
         <w:t>Configuration Parameters</w:t>
       </w:r>
-      <w:bookmarkEnd w:id="27"/>
+      <w:bookmarkEnd w:id="28"/>
     </w:p>
     <w:p>
       <w:pPr>
@@ -15758,7 +15863,7 @@
       <w:pPr>
         <w:pStyle w:val="Heading2"/>
       </w:pPr>
-      <w:bookmarkStart w:id="28" w:name="_Toc26881541"/>
+      <w:bookmarkStart w:id="29" w:name="_Toc35419668"/>
       <w:r>
         <w:t>[</w:t>
       </w:r>
@@ -15774,7 +15879,7 @@
       <w:r>
         <w:t>ection</w:t>
       </w:r>
-      <w:bookmarkEnd w:id="28"/>
+      <w:bookmarkEnd w:id="29"/>
     </w:p>
     <w:p/>
     <w:tbl>
@@ -15970,7 +16075,7 @@
       <w:pPr>
         <w:pStyle w:val="Heading2"/>
       </w:pPr>
-      <w:bookmarkStart w:id="29" w:name="_Toc26881542"/>
+      <w:bookmarkStart w:id="30" w:name="_Toc35419669"/>
       <w:r>
         <w:t>[SERVER</w:t>
       </w:r>
@@ -15983,7 +16088,7 @@
       <w:r>
         <w:t>ection</w:t>
       </w:r>
-      <w:bookmarkEnd w:id="29"/>
+      <w:bookmarkEnd w:id="30"/>
     </w:p>
     <w:p/>
     <w:tbl>
@@ -16391,11 +16496,11 @@
       <w:pPr>
         <w:pStyle w:val="Heading2"/>
       </w:pPr>
-      <w:bookmarkStart w:id="30" w:name="_Toc26881543"/>
+      <w:bookmarkStart w:id="31" w:name="_Toc35419670"/>
       <w:r>
         <w:t>[AUTO_EXCLUDE] Section</w:t>
       </w:r>
-      <w:bookmarkEnd w:id="30"/>
+      <w:bookmarkEnd w:id="31"/>
     </w:p>
     <w:p>
       <w:pPr>
@@ -16566,11 +16671,11 @@
       <w:pPr>
         <w:pStyle w:val="Heading2"/>
       </w:pPr>
-      <w:bookmarkStart w:id="31" w:name="_Toc26881544"/>
+      <w:bookmarkStart w:id="32" w:name="_Toc35419671"/>
       <w:r>
         <w:t>[ADMIN] Section</w:t>
       </w:r>
-      <w:bookmarkEnd w:id="31"/>
+      <w:bookmarkEnd w:id="32"/>
     </w:p>
     <w:p/>
     <w:tbl>
@@ -16679,11 +16784,11 @@
       <w:pPr>
         <w:pStyle w:val="Heading2"/>
       </w:pPr>
-      <w:bookmarkStart w:id="32" w:name="_Toc26881545"/>
+      <w:bookmarkStart w:id="33" w:name="_Toc35419672"/>
       <w:r>
         <w:t>[STATISTICS] Section</w:t>
       </w:r>
-      <w:bookmarkEnd w:id="32"/>
+      <w:bookmarkEnd w:id="33"/>
     </w:p>
     <w:p/>
     <w:tbl>
@@ -16941,11 +17046,11 @@
       <w:pPr>
         <w:pStyle w:val="Heading2"/>
       </w:pPr>
-      <w:bookmarkStart w:id="33" w:name="_Toc26881546"/>
+      <w:bookmarkStart w:id="34" w:name="_Toc35419673"/>
       <w:r>
         <w:t>[DEBUG] Section</w:t>
       </w:r>
-      <w:bookmarkEnd w:id="33"/>
+      <w:bookmarkEnd w:id="34"/>
     </w:p>
     <w:p>
       <w:pPr>
@@ -17084,7 +17189,7 @@
       <w:pPr>
         <w:pStyle w:val="Heading2"/>
       </w:pPr>
-      <w:bookmarkStart w:id="34" w:name="_Toc26881547"/>
+      <w:bookmarkStart w:id="35" w:name="_Toc35419674"/>
       <w:r>
         <w:t xml:space="preserve">[CASSANDRA_DB] </w:t>
       </w:r>
@@ -17094,7 +17199,7 @@
       <w:r>
         <w:t>ection</w:t>
       </w:r>
-      <w:bookmarkEnd w:id="34"/>
+      <w:bookmarkEnd w:id="35"/>
     </w:p>
     <w:p/>
     <w:tbl>
@@ -17969,6 +18074,108 @@
       </w:pPr>
     </w:p>
     <w:p>
+      <w:pPr>
+        <w:pStyle w:val="Heading2"/>
+      </w:pPr>
+      <w:bookmarkStart w:id="36" w:name="_Toc35419675"/>
+      <w:r>
+        <w:t>[COUNTERS] Section</w:t>
+      </w:r>
+      <w:bookmarkEnd w:id="36"/>
+    </w:p>
+    <w:p/>
+    <w:p>
+      <w:pPr>
+        <w:jc w:val="both"/>
+      </w:pPr>
+      <w:r>
+        <w:t>The section lets to configure what name and what description the server will send to the client for each statistics counter and histogram in the corresponding requests.</w:t>
+      </w:r>
+    </w:p>
+    <w:p>
+      <w:pPr>
+        <w:jc w:val="both"/>
+      </w:pPr>
+      <w:r>
+        <w:t>All the values are optional and have the following format:</w:t>
+      </w:r>
+    </w:p>
+    <w:p>
+      <w:pPr>
+        <w:jc w:val="center"/>
+        <w:rPr>
+          <w:rFonts w:ascii="Courier New" w:hAnsi="Courier New" w:cs="Courier New"/>
+        </w:rPr>
+      </w:pPr>
+      <w:r>
+        <w:rPr>
+          <w:rFonts w:ascii="Courier New" w:hAnsi="Courier New" w:cs="Courier New"/>
+        </w:rPr>
+        <w:t>&lt;Item ID&gt; = &lt;Name</w:t>
+      </w:r>
+      <w:proofErr w:type="gramStart"/>
+      <w:r>
+        <w:rPr>
+          <w:rFonts w:ascii="Courier New" w:hAnsi="Courier New" w:cs="Courier New"/>
+        </w:rPr>
+        <w:t>&gt;::</w:t>
+      </w:r>
+      <w:proofErr w:type="gramEnd"/>
+      <w:r>
+        <w:rPr>
+          <w:rFonts w:ascii="Courier New" w:hAnsi="Courier New" w:cs="Courier New"/>
+        </w:rPr>
+        <w:t>:&lt;Description&gt;</w:t>
+      </w:r>
+    </w:p>
+    <w:p>
+      <w:pPr>
+        <w:jc w:val="both"/>
+      </w:pPr>
+      <w:r>
+        <w:t>Where:</w:t>
+      </w:r>
+    </w:p>
+    <w:p>
+      <w:pPr>
+        <w:pStyle w:val="ListParagraph"/>
+        <w:numPr>
+          <w:ilvl w:val="0"/>
+          <w:numId w:val="29"/>
+        </w:numPr>
+        <w:jc w:val="both"/>
+      </w:pPr>
+      <w:r>
+        <w:t>Item ID is an identifier of a counter or a histogram the server sends to the client</w:t>
+      </w:r>
+    </w:p>
+    <w:p>
+      <w:pPr>
+        <w:pStyle w:val="ListParagraph"/>
+        <w:numPr>
+          <w:ilvl w:val="0"/>
+          <w:numId w:val="29"/>
+        </w:numPr>
+        <w:jc w:val="both"/>
+      </w:pPr>
+      <w:r>
+        <w:t>Name is a string which is used by GRID Dashboard to display the item</w:t>
+      </w:r>
+    </w:p>
+    <w:p>
+      <w:pPr>
+        <w:pStyle w:val="ListParagraph"/>
+        <w:numPr>
+          <w:ilvl w:val="0"/>
+          <w:numId w:val="29"/>
+        </w:numPr>
+        <w:jc w:val="both"/>
+      </w:pPr>
+      <w:r>
+        <w:t>Description is a string which is used by GRID Dashboard to show a tooltip for the corresponding item</w:t>
+      </w:r>
+    </w:p>
+    <w:p>
       <w:r>
         <w:br w:type="page"/>
       </w:r>
@@ -17977,23 +18184,23 @@
       <w:pPr>
         <w:pStyle w:val="Heading1"/>
       </w:pPr>
-      <w:bookmarkStart w:id="35" w:name="_Toc26881548"/>
+      <w:bookmarkStart w:id="37" w:name="_Toc35419676"/>
       <w:r>
         <w:lastRenderedPageBreak/>
         <w:t>Appendix</w:t>
       </w:r>
-      <w:bookmarkEnd w:id="35"/>
+      <w:bookmarkEnd w:id="37"/>
     </w:p>
     <w:p/>
     <w:p>
       <w:pPr>
         <w:pStyle w:val="Heading2"/>
       </w:pPr>
-      <w:bookmarkStart w:id="36" w:name="_Toc26881549"/>
+      <w:bookmarkStart w:id="38" w:name="_Toc35419677"/>
       <w:r>
         <w:t>Protocol Diagrams</w:t>
       </w:r>
-      <w:bookmarkEnd w:id="36"/>
+      <w:bookmarkEnd w:id="38"/>
     </w:p>
     <w:p/>
     <w:p>
@@ -21387,7 +21594,7 @@
       <w:pPr>
         <w:pStyle w:val="Heading2"/>
       </w:pPr>
-      <w:bookmarkStart w:id="37" w:name="_Toc26881550"/>
+      <w:bookmarkStart w:id="39" w:name="_Toc35419678"/>
       <w:proofErr w:type="spellStart"/>
       <w:r>
         <w:t>GetBlob</w:t>
@@ -21399,7 +21606,7 @@
       <w:r>
         <w:t>Diagram</w:t>
       </w:r>
-      <w:bookmarkEnd w:id="37"/>
+      <w:bookmarkEnd w:id="39"/>
     </w:p>
     <w:p/>
     <w:p>
@@ -23720,9 +23927,9 @@
     </w:lvl>
   </w:abstractNum>
   <w:abstractNum w:abstractNumId="20" w15:restartNumberingAfterBreak="0">
-    <w:nsid w:val="5C143B38"/>
+    <w:nsid w:val="5BCB4D15"/>
     <w:multiLevelType w:val="hybridMultilevel"/>
-    <w:tmpl w:val="8EC6BFA8"/>
+    <w:tmpl w:val="C4601BE4"/>
     <w:lvl w:ilvl="0" w:tplc="04090001">
       <w:start w:val="1"/>
       <w:numFmt w:val="bullet"/>
@@ -23833,16 +24040,16 @@
     </w:lvl>
   </w:abstractNum>
   <w:abstractNum w:abstractNumId="21" w15:restartNumberingAfterBreak="0">
-    <w:nsid w:val="5CDC3233"/>
+    <w:nsid w:val="5C143B38"/>
     <w:multiLevelType w:val="hybridMultilevel"/>
-    <w:tmpl w:val="2B4439D4"/>
+    <w:tmpl w:val="8EC6BFA8"/>
     <w:lvl w:ilvl="0" w:tplc="04090001">
       <w:start w:val="1"/>
       <w:numFmt w:val="bullet"/>
       <w:lvlText w:val=""/>
       <w:lvlJc w:val="left"/>
       <w:pPr>
-        <w:ind w:left="360" w:hanging="360"/>
+        <w:ind w:left="720" w:hanging="360"/>
       </w:pPr>
       <w:rPr>
         <w:rFonts w:ascii="Symbol" w:hAnsi="Symbol" w:hint="default"/>
@@ -23854,7 +24061,7 @@
       <w:lvlText w:val="o"/>
       <w:lvlJc w:val="left"/>
       <w:pPr>
-        <w:ind w:left="1080" w:hanging="360"/>
+        <w:ind w:left="1440" w:hanging="360"/>
       </w:pPr>
       <w:rPr>
         <w:rFonts w:ascii="Courier New" w:hAnsi="Courier New" w:cs="Courier New" w:hint="default"/>
@@ -23866,7 +24073,7 @@
       <w:lvlText w:val=""/>
       <w:lvlJc w:val="left"/>
       <w:pPr>
-        <w:ind w:left="1800" w:hanging="360"/>
+        <w:ind w:left="2160" w:hanging="360"/>
       </w:pPr>
       <w:rPr>
         <w:rFonts w:ascii="Wingdings" w:hAnsi="Wingdings" w:hint="default"/>
@@ -23878,7 +24085,7 @@
       <w:lvlText w:val=""/>
       <w:lvlJc w:val="left"/>
       <w:pPr>
-        <w:ind w:left="2520" w:hanging="360"/>
+        <w:ind w:left="2880" w:hanging="360"/>
       </w:pPr>
       <w:rPr>
         <w:rFonts w:ascii="Symbol" w:hAnsi="Symbol" w:hint="default"/>
@@ -23890,7 +24097,7 @@
       <w:lvlText w:val="o"/>
       <w:lvlJc w:val="left"/>
       <w:pPr>
-        <w:ind w:left="3240" w:hanging="360"/>
+        <w:ind w:left="3600" w:hanging="360"/>
       </w:pPr>
       <w:rPr>
         <w:rFonts w:ascii="Courier New" w:hAnsi="Courier New" w:cs="Courier New" w:hint="default"/>
@@ -23902,7 +24109,7 @@
       <w:lvlText w:val=""/>
       <w:lvlJc w:val="left"/>
       <w:pPr>
-        <w:ind w:left="3960" w:hanging="360"/>
+        <w:ind w:left="4320" w:hanging="360"/>
       </w:pPr>
       <w:rPr>
         <w:rFonts w:ascii="Wingdings" w:hAnsi="Wingdings" w:hint="default"/>
@@ -23914,7 +24121,7 @@
       <w:lvlText w:val=""/>
       <w:lvlJc w:val="left"/>
       <w:pPr>
-        <w:ind w:left="4680" w:hanging="360"/>
+        <w:ind w:left="5040" w:hanging="360"/>
       </w:pPr>
       <w:rPr>
         <w:rFonts w:ascii="Symbol" w:hAnsi="Symbol" w:hint="default"/>
@@ -23926,7 +24133,7 @@
       <w:lvlText w:val="o"/>
       <w:lvlJc w:val="left"/>
       <w:pPr>
-        <w:ind w:left="5400" w:hanging="360"/>
+        <w:ind w:left="5760" w:hanging="360"/>
       </w:pPr>
       <w:rPr>
         <w:rFonts w:ascii="Courier New" w:hAnsi="Courier New" w:cs="Courier New" w:hint="default"/>
@@ -23938,7 +24145,7 @@
       <w:lvlText w:val=""/>
       <w:lvlJc w:val="left"/>
       <w:pPr>
-        <w:ind w:left="6120" w:hanging="360"/>
+        <w:ind w:left="6480" w:hanging="360"/>
       </w:pPr>
       <w:rPr>
         <w:rFonts w:ascii="Wingdings" w:hAnsi="Wingdings" w:hint="default"/>
@@ -23946,16 +24153,16 @@
     </w:lvl>
   </w:abstractNum>
   <w:abstractNum w:abstractNumId="22" w15:restartNumberingAfterBreak="0">
-    <w:nsid w:val="606959AA"/>
+    <w:nsid w:val="5CDC3233"/>
     <w:multiLevelType w:val="hybridMultilevel"/>
-    <w:tmpl w:val="40D828CE"/>
+    <w:tmpl w:val="2B4439D4"/>
     <w:lvl w:ilvl="0" w:tplc="04090001">
       <w:start w:val="1"/>
       <w:numFmt w:val="bullet"/>
       <w:lvlText w:val=""/>
       <w:lvlJc w:val="left"/>
       <w:pPr>
-        <w:ind w:left="720" w:hanging="360"/>
+        <w:ind w:left="360" w:hanging="360"/>
       </w:pPr>
       <w:rPr>
         <w:rFonts w:ascii="Symbol" w:hAnsi="Symbol" w:hint="default"/>
@@ -23967,7 +24174,7 @@
       <w:lvlText w:val="o"/>
       <w:lvlJc w:val="left"/>
       <w:pPr>
-        <w:ind w:left="1440" w:hanging="360"/>
+        <w:ind w:left="1080" w:hanging="360"/>
       </w:pPr>
       <w:rPr>
         <w:rFonts w:ascii="Courier New" w:hAnsi="Courier New" w:cs="Courier New" w:hint="default"/>
@@ -23979,7 +24186,7 @@
       <w:lvlText w:val=""/>
       <w:lvlJc w:val="left"/>
       <w:pPr>
-        <w:ind w:left="2160" w:hanging="360"/>
+        <w:ind w:left="1800" w:hanging="360"/>
       </w:pPr>
       <w:rPr>
         <w:rFonts w:ascii="Wingdings" w:hAnsi="Wingdings" w:hint="default"/>
@@ -23991,7 +24198,7 @@
       <w:lvlText w:val=""/>
       <w:lvlJc w:val="left"/>
       <w:pPr>
-        <w:ind w:left="2880" w:hanging="360"/>
+        <w:ind w:left="2520" w:hanging="360"/>
       </w:pPr>
       <w:rPr>
         <w:rFonts w:ascii="Symbol" w:hAnsi="Symbol" w:hint="default"/>
@@ -24003,7 +24210,7 @@
       <w:lvlText w:val="o"/>
       <w:lvlJc w:val="left"/>
       <w:pPr>
-        <w:ind w:left="3600" w:hanging="360"/>
+        <w:ind w:left="3240" w:hanging="360"/>
       </w:pPr>
       <w:rPr>
         <w:rFonts w:ascii="Courier New" w:hAnsi="Courier New" w:cs="Courier New" w:hint="default"/>
@@ -24015,7 +24222,7 @@
       <w:lvlText w:val=""/>
       <w:lvlJc w:val="left"/>
       <w:pPr>
-        <w:ind w:left="4320" w:hanging="360"/>
+        <w:ind w:left="3960" w:hanging="360"/>
       </w:pPr>
       <w:rPr>
         <w:rFonts w:ascii="Wingdings" w:hAnsi="Wingdings" w:hint="default"/>
@@ -24027,7 +24234,7 @@
       <w:lvlText w:val=""/>
       <w:lvlJc w:val="left"/>
       <w:pPr>
-        <w:ind w:left="5040" w:hanging="360"/>
+        <w:ind w:left="4680" w:hanging="360"/>
       </w:pPr>
       <w:rPr>
         <w:rFonts w:ascii="Symbol" w:hAnsi="Symbol" w:hint="default"/>
@@ -24039,7 +24246,7 @@
       <w:lvlText w:val="o"/>
       <w:lvlJc w:val="left"/>
       <w:pPr>
-        <w:ind w:left="5760" w:hanging="360"/>
+        <w:ind w:left="5400" w:hanging="360"/>
       </w:pPr>
       <w:rPr>
         <w:rFonts w:ascii="Courier New" w:hAnsi="Courier New" w:cs="Courier New" w:hint="default"/>
@@ -24051,7 +24258,7 @@
       <w:lvlText w:val=""/>
       <w:lvlJc w:val="left"/>
       <w:pPr>
-        <w:ind w:left="6480" w:hanging="360"/>
+        <w:ind w:left="6120" w:hanging="360"/>
       </w:pPr>
       <w:rPr>
         <w:rFonts w:ascii="Wingdings" w:hAnsi="Wingdings" w:hint="default"/>
@@ -24059,9 +24266,9 @@
     </w:lvl>
   </w:abstractNum>
   <w:abstractNum w:abstractNumId="23" w15:restartNumberingAfterBreak="0">
-    <w:nsid w:val="63E765E6"/>
+    <w:nsid w:val="606959AA"/>
     <w:multiLevelType w:val="hybridMultilevel"/>
-    <w:tmpl w:val="E7F405C4"/>
+    <w:tmpl w:val="40D828CE"/>
     <w:lvl w:ilvl="0" w:tplc="04090001">
       <w:start w:val="1"/>
       <w:numFmt w:val="bullet"/>
@@ -24172,9 +24379,9 @@
     </w:lvl>
   </w:abstractNum>
   <w:abstractNum w:abstractNumId="24" w15:restartNumberingAfterBreak="0">
-    <w:nsid w:val="6A661CFB"/>
+    <w:nsid w:val="63E765E6"/>
     <w:multiLevelType w:val="hybridMultilevel"/>
-    <w:tmpl w:val="F154D660"/>
+    <w:tmpl w:val="E7F405C4"/>
     <w:lvl w:ilvl="0" w:tplc="04090001">
       <w:start w:val="1"/>
       <w:numFmt w:val="bullet"/>
@@ -24285,9 +24492,9 @@
     </w:lvl>
   </w:abstractNum>
   <w:abstractNum w:abstractNumId="25" w15:restartNumberingAfterBreak="0">
-    <w:nsid w:val="70B64B0A"/>
+    <w:nsid w:val="6A661CFB"/>
     <w:multiLevelType w:val="hybridMultilevel"/>
-    <w:tmpl w:val="188036E6"/>
+    <w:tmpl w:val="F154D660"/>
     <w:lvl w:ilvl="0" w:tplc="04090001">
       <w:start w:val="1"/>
       <w:numFmt w:val="bullet"/>
@@ -24398,9 +24605,9 @@
     </w:lvl>
   </w:abstractNum>
   <w:abstractNum w:abstractNumId="26" w15:restartNumberingAfterBreak="0">
-    <w:nsid w:val="74564EA7"/>
+    <w:nsid w:val="70B64B0A"/>
     <w:multiLevelType w:val="hybridMultilevel"/>
-    <w:tmpl w:val="49326E4A"/>
+    <w:tmpl w:val="188036E6"/>
     <w:lvl w:ilvl="0" w:tplc="04090001">
       <w:start w:val="1"/>
       <w:numFmt w:val="bullet"/>
@@ -24511,6 +24718,119 @@
     </w:lvl>
   </w:abstractNum>
   <w:abstractNum w:abstractNumId="27" w15:restartNumberingAfterBreak="0">
+    <w:nsid w:val="74564EA7"/>
+    <w:multiLevelType w:val="hybridMultilevel"/>
+    <w:tmpl w:val="49326E4A"/>
+    <w:lvl w:ilvl="0" w:tplc="04090001">
+      <w:start w:val="1"/>
+      <w:numFmt w:val="bullet"/>
+      <w:lvlText w:val=""/>
+      <w:lvlJc w:val="left"/>
+      <w:pPr>
+        <w:ind w:left="720" w:hanging="360"/>
+      </w:pPr>
+      <w:rPr>
+        <w:rFonts w:ascii="Symbol" w:hAnsi="Symbol" w:hint="default"/>
+      </w:rPr>
+    </w:lvl>
+    <w:lvl w:ilvl="1" w:tplc="04090003" w:tentative="1">
+      <w:start w:val="1"/>
+      <w:numFmt w:val="bullet"/>
+      <w:lvlText w:val="o"/>
+      <w:lvlJc w:val="left"/>
+      <w:pPr>
+        <w:ind w:left="1440" w:hanging="360"/>
+      </w:pPr>
+      <w:rPr>
+        <w:rFonts w:ascii="Courier New" w:hAnsi="Courier New" w:cs="Courier New" w:hint="default"/>
+      </w:rPr>
+    </w:lvl>
+    <w:lvl w:ilvl="2" w:tplc="04090005" w:tentative="1">
+      <w:start w:val="1"/>
+      <w:numFmt w:val="bullet"/>
+      <w:lvlText w:val=""/>
+      <w:lvlJc w:val="left"/>
+      <w:pPr>
+        <w:ind w:left="2160" w:hanging="360"/>
+      </w:pPr>
+      <w:rPr>
+        <w:rFonts w:ascii="Wingdings" w:hAnsi="Wingdings" w:hint="default"/>
+      </w:rPr>
+    </w:lvl>
+    <w:lvl w:ilvl="3" w:tplc="04090001" w:tentative="1">
+      <w:start w:val="1"/>
+      <w:numFmt w:val="bullet"/>
+      <w:lvlText w:val=""/>
+      <w:lvlJc w:val="left"/>
+      <w:pPr>
+        <w:ind w:left="2880" w:hanging="360"/>
+      </w:pPr>
+      <w:rPr>
+        <w:rFonts w:ascii="Symbol" w:hAnsi="Symbol" w:hint="default"/>
+      </w:rPr>
+    </w:lvl>
+    <w:lvl w:ilvl="4" w:tplc="04090003" w:tentative="1">
+      <w:start w:val="1"/>
+      <w:numFmt w:val="bullet"/>
+      <w:lvlText w:val="o"/>
+      <w:lvlJc w:val="left"/>
+      <w:pPr>
+        <w:ind w:left="3600" w:hanging="360"/>
+      </w:pPr>
+      <w:rPr>
+        <w:rFonts w:ascii="Courier New" w:hAnsi="Courier New" w:cs="Courier New" w:hint="default"/>
+      </w:rPr>
+    </w:lvl>
+    <w:lvl w:ilvl="5" w:tplc="04090005" w:tentative="1">
+      <w:start w:val="1"/>
+      <w:numFmt w:val="bullet"/>
+      <w:lvlText w:val=""/>
+      <w:lvlJc w:val="left"/>
+      <w:pPr>
+        <w:ind w:left="4320" w:hanging="360"/>
+      </w:pPr>
+      <w:rPr>
+        <w:rFonts w:ascii="Wingdings" w:hAnsi="Wingdings" w:hint="default"/>
+      </w:rPr>
+    </w:lvl>
+    <w:lvl w:ilvl="6" w:tplc="04090001" w:tentative="1">
+      <w:start w:val="1"/>
+      <w:numFmt w:val="bullet"/>
+      <w:lvlText w:val=""/>
+      <w:lvlJc w:val="left"/>
+      <w:pPr>
+        <w:ind w:left="5040" w:hanging="360"/>
+      </w:pPr>
+      <w:rPr>
+        <w:rFonts w:ascii="Symbol" w:hAnsi="Symbol" w:hint="default"/>
+      </w:rPr>
+    </w:lvl>
+    <w:lvl w:ilvl="7" w:tplc="04090003" w:tentative="1">
+      <w:start w:val="1"/>
+      <w:numFmt w:val="bullet"/>
+      <w:lvlText w:val="o"/>
+      <w:lvlJc w:val="left"/>
+      <w:pPr>
+        <w:ind w:left="5760" w:hanging="360"/>
+      </w:pPr>
+      <w:rPr>
+        <w:rFonts w:ascii="Courier New" w:hAnsi="Courier New" w:cs="Courier New" w:hint="default"/>
+      </w:rPr>
+    </w:lvl>
+    <w:lvl w:ilvl="8" w:tplc="04090005" w:tentative="1">
+      <w:start w:val="1"/>
+      <w:numFmt w:val="bullet"/>
+      <w:lvlText w:val=""/>
+      <w:lvlJc w:val="left"/>
+      <w:pPr>
+        <w:ind w:left="6480" w:hanging="360"/>
+      </w:pPr>
+      <w:rPr>
+        <w:rFonts w:ascii="Wingdings" w:hAnsi="Wingdings" w:hint="default"/>
+      </w:rPr>
+    </w:lvl>
+  </w:abstractNum>
+  <w:abstractNum w:abstractNumId="28" w15:restartNumberingAfterBreak="0">
     <w:nsid w:val="7F8C0059"/>
     <w:multiLevelType w:val="hybridMultilevel"/>
     <w:tmpl w:val="FD94CA20"/>
@@ -24630,7 +24950,7 @@
     <w:abstractNumId w:val="6"/>
   </w:num>
   <w:num w:numId="3">
-    <w:abstractNumId w:val="24"/>
+    <w:abstractNumId w:val="25"/>
   </w:num>
   <w:num w:numId="4">
     <w:abstractNumId w:val="16"/>
@@ -24651,10 +24971,10 @@
     <w:abstractNumId w:val="15"/>
   </w:num>
   <w:num w:numId="10">
-    <w:abstractNumId w:val="20"/>
+    <w:abstractNumId w:val="21"/>
   </w:num>
   <w:num w:numId="11">
-    <w:abstractNumId w:val="26"/>
+    <w:abstractNumId w:val="27"/>
   </w:num>
   <w:num w:numId="12">
     <w:abstractNumId w:val="17"/>
@@ -24672,7 +24992,7 @@
     <w:abstractNumId w:val="14"/>
   </w:num>
   <w:num w:numId="17">
-    <w:abstractNumId w:val="25"/>
+    <w:abstractNumId w:val="26"/>
   </w:num>
   <w:num w:numId="18">
     <w:abstractNumId w:val="2"/>
@@ -24684,7 +25004,7 @@
     <w:abstractNumId w:val="11"/>
   </w:num>
   <w:num w:numId="21">
-    <w:abstractNumId w:val="22"/>
+    <w:abstractNumId w:val="23"/>
   </w:num>
   <w:num w:numId="22">
     <w:abstractNumId w:val="18"/>
@@ -24693,7 +25013,7 @@
     <w:abstractNumId w:val="0"/>
   </w:num>
   <w:num w:numId="24">
-    <w:abstractNumId w:val="23"/>
+    <w:abstractNumId w:val="24"/>
   </w:num>
   <w:num w:numId="25">
     <w:abstractNumId w:val="4"/>
@@ -24702,10 +25022,13 @@
     <w:abstractNumId w:val="19"/>
   </w:num>
   <w:num w:numId="27">
-    <w:abstractNumId w:val="27"/>
+    <w:abstractNumId w:val="28"/>
   </w:num>
   <w:num w:numId="28">
-    <w:abstractNumId w:val="21"/>
+    <w:abstractNumId w:val="22"/>
+  </w:num>
+  <w:num w:numId="29">
+    <w:abstractNumId w:val="20"/>
   </w:num>
 </w:numbering>
 </file>
@@ -24727,7 +25050,7 @@
       </w:pPr>
     </w:pPrDefault>
   </w:docDefaults>
-  <w:latentStyles w:defLockedState="0" w:defUIPriority="99" w:defSemiHidden="0" w:defUnhideWhenUsed="0" w:defQFormat="0" w:count="375">
+  <w:latentStyles w:defLockedState="0" w:defUIPriority="99" w:defSemiHidden="0" w:defUnhideWhenUsed="0" w:defQFormat="0" w:count="377">
     <w:lsdException w:name="Normal" w:uiPriority="0" w:qFormat="1"/>
     <w:lsdException w:name="heading 1" w:uiPriority="9" w:qFormat="1"/>
     <w:lsdException w:name="heading 2" w:semiHidden="1" w:uiPriority="9" w:unhideWhenUsed="1" w:qFormat="1"/>
@@ -24833,7 +25156,6 @@
     <w:lsdException w:name="HTML Sample" w:semiHidden="1" w:unhideWhenUsed="1"/>
     <w:lsdException w:name="HTML Typewriter" w:semiHidden="1" w:unhideWhenUsed="1"/>
     <w:lsdException w:name="HTML Variable" w:semiHidden="1" w:unhideWhenUsed="1"/>
-    <w:lsdException w:name="Normal Table" w:semiHidden="1" w:unhideWhenUsed="1"/>
     <w:lsdException w:name="annotation subject" w:semiHidden="1" w:unhideWhenUsed="1"/>
     <w:lsdException w:name="No List" w:semiHidden="1" w:unhideWhenUsed="1"/>
     <w:lsdException w:name="Outline List 1" w:semiHidden="1" w:unhideWhenUsed="1"/>
@@ -24879,11 +25201,9 @@
     <w:lsdException w:name="Table Subtle 1" w:semiHidden="1" w:unhideWhenUsed="1"/>
     <w:lsdException w:name="Table Subtle 2" w:semiHidden="1" w:unhideWhenUsed="1"/>
     <w:lsdException w:name="Table Web 1" w:semiHidden="1" w:unhideWhenUsed="1"/>
-    <w:lsdException w:name="Table Web 2" w:semiHidden="1" w:unhideWhenUsed="1"/>
     <w:lsdException w:name="Table Web 3" w:semiHidden="1" w:unhideWhenUsed="1"/>
     <w:lsdException w:name="Balloon Text" w:semiHidden="1" w:unhideWhenUsed="1"/>
     <w:lsdException w:name="Table Grid" w:uiPriority="59"/>
-    <w:lsdException w:name="Table Theme" w:semiHidden="1" w:unhideWhenUsed="1"/>
     <w:lsdException w:name="Placeholder Text" w:semiHidden="1"/>
     <w:lsdException w:name="No Spacing" w:uiPriority="1" w:qFormat="1"/>
     <w:lsdException w:name="Light Shading" w:uiPriority="60"/>
@@ -25103,6 +25423,8 @@
     <w:lsdException w:name="Smart Hyperlink" w:semiHidden="1" w:unhideWhenUsed="1"/>
     <w:lsdException w:name="Hashtag" w:semiHidden="1" w:unhideWhenUsed="1"/>
     <w:lsdException w:name="Unresolved Mention" w:semiHidden="1" w:unhideWhenUsed="1"/>
+    <w:lsdException w:name="Smart Link" w:semiHidden="1" w:unhideWhenUsed="1"/>
+    <w:lsdException w:name="Smart Link Error" w:semiHidden="1" w:unhideWhenUsed="1"/>
   </w:latentStyles>
   <w:style w:type="paragraph" w:default="1" w:styleId="Normal">
     <w:name w:val="Normal"/>
@@ -25930,7 +26252,7 @@
 <file path=customXml/item1.xml><?xml version="1.0" encoding="utf-8"?>
 <CoverPageProperties xmlns="http://schemas.microsoft.com/office/2006/coverPageProps">
   <PublishDate>2018-01-24T00:00:00</PublishDate>
-  <Abstract>Document version: 2.9</Abstract>
+  <Abstract>Document version: 2.10</Abstract>
   <CompanyAddress/>
   <CompanyPhone/>
   <CompanyFax/>
@@ -25939,6 +26261,18 @@
 </file>
 
 <file path=customXml/item2.xml><?xml version="1.0" encoding="utf-8"?>
+<p:properties xmlns:p="http://schemas.microsoft.com/office/2006/metadata/properties" xmlns:xsi="http://www.w3.org/2001/XMLSchema-instance">
+  <documentManagement>
+    <_dlc_DocId xmlns="bebfb516-47c3-42bf-8695-c627e02fd07c">RP5EP2USD5DN-418-13</_dlc_DocId>
+    <_dlc_DocIdUrl xmlns="bebfb516-47c3-42bf-8695-c627e02fd07c">
+      <Url>https://sp.ncbi.nlm.nih.gov/IEB/ISS/_layouts/15/DocIdRedir.aspx?ID=RP5EP2USD5DN-418-13</Url>
+      <Description>RP5EP2USD5DN-418-13</Description>
+    </_dlc_DocIdUrl>
+  </documentManagement>
+</p:properties>
+</file>
+
+<file path=customXml/item3.xml><?xml version="1.0" encoding="utf-8"?>
 <ct:contentTypeSchema xmlns:ct="http://schemas.microsoft.com/office/2006/metadata/contentType" xmlns:ma="http://schemas.microsoft.com/office/2006/metadata/properties/metaAttributes" ct:_="" ma:_="" ma:contentTypeName="Document" ma:contentTypeID="0x010100804F0F871C92454BA582842CD3B861CB" ma:contentTypeVersion="1" ma:contentTypeDescription="Create a new document." ma:contentTypeScope="" ma:versionID="17108c8fb818525b19f04f03124d2db9">
   <xsd:schema xmlns:xsd="http://www.w3.org/2001/XMLSchema" xmlns:xs="http://www.w3.org/2001/XMLSchema" xmlns:p="http://schemas.microsoft.com/office/2006/metadata/properties" xmlns:ns2="bebfb516-47c3-42bf-8695-c627e02fd07c" targetNamespace="http://schemas.microsoft.com/office/2006/metadata/properties" ma:root="true" ma:fieldsID="1c56c5b5f1ead94acc500394bce569b3" ns2:_="">
     <xsd:import namespace="bebfb516-47c3-42bf-8695-c627e02fd07c"/>
@@ -26083,28 +26417,7 @@
 </ct:contentTypeSchema>
 </file>
 
-<file path=customXml/item3.xml><?xml version="1.0" encoding="utf-8"?>
-<p:properties xmlns:p="http://schemas.microsoft.com/office/2006/metadata/properties" xmlns:xsi="http://www.w3.org/2001/XMLSchema-instance">
-  <documentManagement>
-    <_dlc_DocId xmlns="bebfb516-47c3-42bf-8695-c627e02fd07c">RP5EP2USD5DN-418-13</_dlc_DocId>
-    <_dlc_DocIdUrl xmlns="bebfb516-47c3-42bf-8695-c627e02fd07c">
-      <Url>https://sp.ncbi.nlm.nih.gov/IEB/ISS/_layouts/15/DocIdRedir.aspx?ID=RP5EP2USD5DN-418-13</Url>
-      <Description>RP5EP2USD5DN-418-13</Description>
-    </_dlc_DocIdUrl>
-  </documentManagement>
-</p:properties>
-</file>
-
 <file path=customXml/item4.xml><?xml version="1.0" encoding="utf-8"?>
-<?mso-contentType ?>
-<FormTemplates xmlns="http://schemas.microsoft.com/sharepoint/v3/contenttype/forms">
-  <Display>DocumentLibraryForm</Display>
-  <Edit>DocumentLibraryForm</Edit>
-  <New>DocumentLibraryForm</New>
-</FormTemplates>
-</file>
-
-<file path=customXml/item5.xml><?xml version="1.0" encoding="utf-8"?>
 <?mso-contentType ?>
 <spe:Receivers xmlns:spe="http://schemas.microsoft.com/sharepoint/events">
   <Receiver>
@@ -26154,6 +26467,15 @@
 </spe:Receivers>
 </file>
 
+<file path=customXml/item5.xml><?xml version="1.0" encoding="utf-8"?>
+<?mso-contentType ?>
+<FormTemplates xmlns="http://schemas.microsoft.com/sharepoint/v3/contenttype/forms">
+  <Display>DocumentLibraryForm</Display>
+  <Edit>DocumentLibraryForm</Edit>
+  <New>DocumentLibraryForm</New>
+</FormTemplates>
+</file>
+
 <file path=customXml/item6.xml><?xml version="1.0" encoding="utf-8"?>
 <b:Sources xmlns:b="http://schemas.openxmlformats.org/officeDocument/2006/bibliography" xmlns="http://schemas.openxmlformats.org/officeDocument/2006/bibliography" SelectedStyle="\APA.XSL" StyleName="APA"/>
 </file>
@@ -26167,6 +26489,22 @@
 </file>
 
 <file path=customXml/itemProps2.xml><?xml version="1.0" encoding="utf-8"?>
+<ds:datastoreItem xmlns:ds="http://schemas.openxmlformats.org/officeDocument/2006/customXml" ds:itemID="{AED05E43-12FF-4C22-A572-6E3D13391423}">
+  <ds:schemaRefs>
+    <ds:schemaRef ds:uri="http://purl.org/dc/elements/1.1/"/>
+    <ds:schemaRef ds:uri="http://schemas.microsoft.com/office/2006/metadata/properties"/>
+    <ds:schemaRef ds:uri="http://schemas.microsoft.com/office/2006/documentManagement/types"/>
+    <ds:schemaRef ds:uri="http://purl.org/dc/terms/"/>
+    <ds:schemaRef ds:uri="http://schemas.openxmlformats.org/package/2006/metadata/core-properties"/>
+    <ds:schemaRef ds:uri="http://purl.org/dc/dcmitype/"/>
+    <ds:schemaRef ds:uri="http://schemas.microsoft.com/office/infopath/2007/PartnerControls"/>
+    <ds:schemaRef ds:uri="bebfb516-47c3-42bf-8695-c627e02fd07c"/>
+    <ds:schemaRef ds:uri="http://www.w3.org/XML/1998/namespace"/>
+  </ds:schemaRefs>
+</ds:datastoreItem>
+</file>
+
+<file path=customXml/itemProps3.xml><?xml version="1.0" encoding="utf-8"?>
 <ds:datastoreItem xmlns:ds="http://schemas.openxmlformats.org/officeDocument/2006/customXml" ds:itemID="{AA0E1C7F-2557-4EEC-A922-A4F9B8592289}">
   <ds:schemaRefs>
     <ds:schemaRef ds:uri="http://schemas.microsoft.com/office/2006/metadata/contentType"/>
@@ -26184,23 +26522,15 @@
 </ds:datastoreItem>
 </file>
 
-<file path=customXml/itemProps3.xml><?xml version="1.0" encoding="utf-8"?>
-<ds:datastoreItem xmlns:ds="http://schemas.openxmlformats.org/officeDocument/2006/customXml" ds:itemID="{AED05E43-12FF-4C22-A572-6E3D13391423}">
+<file path=customXml/itemProps4.xml><?xml version="1.0" encoding="utf-8"?>
+<ds:datastoreItem xmlns:ds="http://schemas.openxmlformats.org/officeDocument/2006/customXml" ds:itemID="{4BDF85BA-E69F-4D6A-AE92-E7CF998321DD}">
   <ds:schemaRefs>
-    <ds:schemaRef ds:uri="http://purl.org/dc/elements/1.1/"/>
-    <ds:schemaRef ds:uri="http://schemas.microsoft.com/office/2006/metadata/properties"/>
-    <ds:schemaRef ds:uri="http://schemas.microsoft.com/office/2006/documentManagement/types"/>
-    <ds:schemaRef ds:uri="http://purl.org/dc/terms/"/>
-    <ds:schemaRef ds:uri="http://schemas.openxmlformats.org/package/2006/metadata/core-properties"/>
-    <ds:schemaRef ds:uri="http://purl.org/dc/dcmitype/"/>
-    <ds:schemaRef ds:uri="http://schemas.microsoft.com/office/infopath/2007/PartnerControls"/>
-    <ds:schemaRef ds:uri="bebfb516-47c3-42bf-8695-c627e02fd07c"/>
-    <ds:schemaRef ds:uri="http://www.w3.org/XML/1998/namespace"/>
+    <ds:schemaRef ds:uri="http://schemas.microsoft.com/sharepoint/events"/>
   </ds:schemaRefs>
 </ds:datastoreItem>
 </file>
 
-<file path=customXml/itemProps4.xml><?xml version="1.0" encoding="utf-8"?>
+<file path=customXml/itemProps5.xml><?xml version="1.0" encoding="utf-8"?>
 <ds:datastoreItem xmlns:ds="http://schemas.openxmlformats.org/officeDocument/2006/customXml" ds:itemID="{910EA325-BFD3-40A7-B49F-A40A5596D5CE}">
   <ds:schemaRefs>
     <ds:schemaRef ds:uri="http://schemas.microsoft.com/sharepoint/v3/contenttype/forms"/>
@@ -26208,16 +26538,8 @@
 </ds:datastoreItem>
 </file>
 
-<file path=customXml/itemProps5.xml><?xml version="1.0" encoding="utf-8"?>
-<ds:datastoreItem xmlns:ds="http://schemas.openxmlformats.org/officeDocument/2006/customXml" ds:itemID="{4BDF85BA-E69F-4D6A-AE92-E7CF998321DD}">
-  <ds:schemaRefs>
-    <ds:schemaRef ds:uri="http://schemas.microsoft.com/sharepoint/events"/>
-  </ds:schemaRefs>
-</ds:datastoreItem>
-</file>
-
 <file path=customXml/itemProps6.xml><?xml version="1.0" encoding="utf-8"?>
-<ds:datastoreItem xmlns:ds="http://schemas.openxmlformats.org/officeDocument/2006/customXml" ds:itemID="{D44DC338-1829-47C0-A986-328DC2717A9C}">
+<ds:datastoreItem xmlns:ds="http://schemas.openxmlformats.org/officeDocument/2006/customXml" ds:itemID="{3BF6642B-2AA2-41C2-8C38-9B51602E52F6}">
   <ds:schemaRefs>
     <ds:schemaRef ds:uri="http://schemas.openxmlformats.org/officeDocument/2006/bibliography"/>
   </ds:schemaRefs>

</xml_diff>

<commit_message>
Updating resolve and get_na requests description (remove psg_protocol parameter). JIRA: CXX-11312
</commit_message>
<xml_diff>
--- a/misc/PSG Server.docx
+++ b/misc/PSG Server.docx
@@ -100,6 +100,7 @@
                 <w:dataBinding w:prefixMappings="xmlns:ns0='http://schemas.openxmlformats.org/package/2006/metadata/core-properties' xmlns:ns1='http://purl.org/dc/elements/1.1/'" w:xpath="/ns0:coreProperties[1]/ns1:title[1]" w:storeItemID="{6C3C8BC8-F283-45AE-878A-BAB7291924A1}"/>
                 <w:text/>
               </w:sdtPr>
+              <w:sdtEndPr/>
               <w:sdtContent>
                 <w:tc>
                   <w:tcPr>
@@ -165,6 +166,7 @@
                 <w:dataBinding w:prefixMappings="xmlns:ns0='http://schemas.openxmlformats.org/package/2006/metadata/core-properties' xmlns:ns1='http://purl.org/dc/elements/1.1/'" w:xpath="/ns0:coreProperties[1]/ns1:subject[1]" w:storeItemID="{6C3C8BC8-F283-45AE-878A-BAB7291924A1}"/>
                 <w:text/>
               </w:sdtPr>
+              <w:sdtEndPr/>
               <w:sdtContent>
                 <w:tc>
                   <w:tcPr>
@@ -231,6 +233,7 @@
                 <w:dataBinding w:prefixMappings="xmlns:ns0='http://schemas.openxmlformats.org/package/2006/metadata/core-properties' xmlns:ns1='http://purl.org/dc/elements/1.1/'" w:xpath="/ns0:coreProperties[1]/ns1:creator[1]" w:storeItemID="{6C3C8BC8-F283-45AE-878A-BAB7291924A1}"/>
                 <w:text/>
               </w:sdtPr>
+              <w:sdtEndPr/>
               <w:sdtContent>
                 <w:tc>
                   <w:tcPr>
@@ -279,6 +282,7 @@
                   <w:calendar w:val="gregorian"/>
                 </w:date>
               </w:sdtPr>
+              <w:sdtEndPr/>
               <w:sdtContent>
                 <w:tc>
                   <w:tcPr>
@@ -326,6 +330,7 @@
                 <w:dataBinding w:prefixMappings="xmlns:ns0='http://schemas.microsoft.com/office/2006/coverPageProps'" w:xpath="/ns0:CoverPageProperties[1]/ns0:Abstract[1]" w:storeItemID="{55AF091B-3C7A-41E3-B477-F2FDAA23CFDA}"/>
                 <w:text/>
               </w:sdtPr>
+              <w:sdtEndPr/>
               <w:sdtContent>
                 <w:tc>
                   <w:tcPr>
@@ -342,7 +347,10 @@
                       <w:t>2.</w:t>
                     </w:r>
                     <w:r>
-                      <w:t>10</w:t>
+                      <w:t>1</w:t>
+                    </w:r>
+                    <w:r>
+                      <w:t>1</w:t>
                     </w:r>
                   </w:p>
                 </w:tc>
@@ -1508,8 +1516,69 @@
           </w:p>
         </w:tc>
       </w:tr>
+      <w:tr>
+        <w:tc>
+          <w:tcPr>
+            <w:tcW w:w="1001" w:type="dxa"/>
+          </w:tcPr>
+          <w:p>
+            <w:r>
+              <w:t>2.11</w:t>
+            </w:r>
+          </w:p>
+        </w:tc>
+        <w:tc>
+          <w:tcPr>
+            <w:tcW w:w="1678" w:type="dxa"/>
+          </w:tcPr>
+          <w:p>
+            <w:r>
+              <w:t>Jun 09, 2020</w:t>
+            </w:r>
+          </w:p>
+        </w:tc>
+        <w:tc>
+          <w:tcPr>
+            <w:tcW w:w="2182" w:type="dxa"/>
+          </w:tcPr>
+          <w:p>
+            <w:r>
+              <w:t>Sergey Satskiy</w:t>
+            </w:r>
+          </w:p>
+        </w:tc>
+        <w:tc>
+          <w:tcPr>
+            <w:tcW w:w="4489" w:type="dxa"/>
+          </w:tcPr>
+          <w:p>
+            <w:r>
+              <w:t xml:space="preserve">Making </w:t>
+            </w:r>
+            <w:proofErr w:type="spellStart"/>
+            <w:r>
+              <w:t>psg_protocol</w:t>
+            </w:r>
+            <w:proofErr w:type="spellEnd"/>
+            <w:r>
+              <w:t xml:space="preserve"> parameter obsolete for the resolve and </w:t>
+            </w:r>
+            <w:proofErr w:type="spellStart"/>
+            <w:r>
+              <w:t>get_na</w:t>
+            </w:r>
+            <w:proofErr w:type="spellEnd"/>
+            <w:r>
+              <w:t xml:space="preserve"> requests for PSG 1.10.0</w:t>
+            </w:r>
+          </w:p>
+        </w:tc>
+      </w:tr>
     </w:tbl>
-    <w:p/>
+    <w:p>
+      <w:bookmarkStart w:id="0" w:name="_GoBack"/>
+      <w:bookmarkEnd w:id="0"/>
+    </w:p>
     <w:p>
       <w:r>
         <w:br w:type="page"/>
@@ -1544,12 +1613,7 @@
             <w:pStyle w:val="TOCHeading"/>
           </w:pPr>
           <w:r>
-            <w:t>Table of C</w:t>
-          </w:r>
-          <w:bookmarkStart w:id="0" w:name="_GoBack"/>
-          <w:bookmarkEnd w:id="0"/>
-          <w:r>
-            <w:t>ontents</w:t>
+            <w:t>Table of Contents</w:t>
           </w:r>
         </w:p>
         <w:p>
@@ -4653,7 +4717,7 @@
           <v:shape id="_x0000_i1025" type="#_x0000_t75" style="width:467.25pt;height:232.5pt" o:ole="">
             <v:imagedata r:id="rId11" o:title=""/>
           </v:shape>
-          <o:OLEObject Type="Embed" ProgID="Visio.Drawing.15" ShapeID="_x0000_i1025" DrawAspect="Content" ObjectID="_1646032380" r:id="rId12"/>
+          <o:OLEObject Type="Embed" ProgID="Visio.Drawing.15" ShapeID="_x0000_i1025" DrawAspect="Content" ObjectID="_1653202920" r:id="rId12"/>
         </w:object>
       </w:r>
     </w:p>
@@ -8907,6 +8971,26 @@
               <w:t>Mandatory parameter.</w:t>
             </w:r>
           </w:p>
+          <w:p>
+            <w:r>
+              <w:rPr>
+                <w:b/>
+                <w:bCs/>
+              </w:rPr>
+              <w:t>Note</w:t>
+            </w:r>
+            <w:r>
+              <w:t xml:space="preserve">: obsolete starting from PSG 1.10.0. The parameter will be </w:t>
+            </w:r>
+            <w:proofErr w:type="gramStart"/>
+            <w:r>
+              <w:t>ignored</w:t>
+            </w:r>
+            <w:proofErr w:type="gramEnd"/>
+            <w:r>
+              <w:t xml:space="preserve"> and PSG protocol will be used</w:t>
+            </w:r>
+          </w:p>
         </w:tc>
       </w:tr>
       <w:tr>
@@ -9346,6 +9430,7 @@
           <w:p>
             <w:proofErr w:type="spellStart"/>
             <w:r>
+              <w:lastRenderedPageBreak/>
               <w:t>blob_id</w:t>
             </w:r>
             <w:proofErr w:type="spellEnd"/>
@@ -9381,7 +9466,6 @@
           </w:p>
           <w:p>
             <w:r>
-              <w:lastRenderedPageBreak/>
               <w:t>hash=&lt;</w:t>
             </w:r>
             <w:proofErr w:type="spellStart"/>
@@ -9529,12 +9613,12 @@
           </w:p>
           <w:p>
             <w:r>
+              <w:lastRenderedPageBreak/>
               <w:t>Default: do not include anything.</w:t>
             </w:r>
           </w:p>
           <w:p>
             <w:r>
-              <w:lastRenderedPageBreak/>
               <w:t>The parameters are taken into consideration only if the effective data format is JSON.</w:t>
             </w:r>
           </w:p>
@@ -10044,6 +10128,26 @@
               <w:t>Mandatory parameter.</w:t>
             </w:r>
           </w:p>
+          <w:p>
+            <w:r>
+              <w:rPr>
+                <w:b/>
+                <w:bCs/>
+              </w:rPr>
+              <w:t>Note</w:t>
+            </w:r>
+            <w:r>
+              <w:t xml:space="preserve">: obsolete starting from PSG 1.10.0. The parameter will be </w:t>
+            </w:r>
+            <w:proofErr w:type="gramStart"/>
+            <w:r>
+              <w:t>ignored</w:t>
+            </w:r>
+            <w:proofErr w:type="gramEnd"/>
+            <w:r>
+              <w:t xml:space="preserve"> and PSG protocol will be used.</w:t>
+            </w:r>
+          </w:p>
         </w:tc>
       </w:tr>
       <w:tr>
@@ -10341,6 +10445,7 @@
           </w:tcPr>
           <w:p>
             <w:r>
+              <w:lastRenderedPageBreak/>
               <w:t>trace=&lt;trace&gt;</w:t>
             </w:r>
           </w:p>
@@ -10356,7 +10461,6 @@
           </w:p>
           <w:p>
             <w:r>
-              <w:lastRenderedPageBreak/>
               <w:t>Default: no</w:t>
             </w:r>
           </w:p>
@@ -10598,12 +10702,12 @@
     <w:p/>
     <w:p>
       <w:r>
+        <w:lastRenderedPageBreak/>
         <w:t>Response:</w:t>
       </w:r>
     </w:p>
     <w:p>
       <w:r>
-        <w:lastRenderedPageBreak/>
         <w:t>The standard HTTP 1.1 or HTTP/2 protocol is used.</w:t>
       </w:r>
     </w:p>
@@ -11045,6 +11149,7 @@
           </w:p>
           <w:p>
             <w:r>
+              <w:lastRenderedPageBreak/>
               <w:t>In case of an error getting the value from the OS then a string with a fixed value “n/a”.</w:t>
             </w:r>
           </w:p>
@@ -11582,6 +11687,7 @@
           <w:p>
             <w:proofErr w:type="spellStart"/>
             <w:r>
+              <w:lastRenderedPageBreak/>
               <w:t>MemoryUsedSwap</w:t>
             </w:r>
             <w:proofErr w:type="spellEnd"/>
@@ -11616,7 +11722,6 @@
           </w:p>
           <w:p>
             <w:r>
-              <w:lastRenderedPageBreak/>
               <w:t>In case of an error getting the value from the OS then a string with a fixed value “n/a”.</w:t>
             </w:r>
           </w:p>
@@ -11630,7 +11735,6 @@
           <w:p>
             <w:proofErr w:type="spellStart"/>
             <w:r>
-              <w:lastRenderedPageBreak/>
               <w:t>ProcFDSoftLimit</w:t>
             </w:r>
             <w:proofErr w:type="spellEnd"/>
@@ -15305,7 +15409,7 @@
           <v:shape id="_x0000_i1026" type="#_x0000_t75" style="width:367.5pt;height:79.5pt" o:ole="">
             <v:imagedata r:id="rId38" o:title=""/>
           </v:shape>
-          <o:OLEObject Type="Embed" ProgID="Visio.Drawing.15" ShapeID="_x0000_i1026" DrawAspect="Content" ObjectID="_1646032381" r:id="rId39"/>
+          <o:OLEObject Type="Embed" ProgID="Visio.Drawing.15" ShapeID="_x0000_i1026" DrawAspect="Content" ObjectID="_1653202921" r:id="rId39"/>
         </w:object>
       </w:r>
     </w:p>
@@ -25156,6 +25260,7 @@
     <w:lsdException w:name="HTML Sample" w:semiHidden="1" w:unhideWhenUsed="1"/>
     <w:lsdException w:name="HTML Typewriter" w:semiHidden="1" w:unhideWhenUsed="1"/>
     <w:lsdException w:name="HTML Variable" w:semiHidden="1" w:unhideWhenUsed="1"/>
+    <w:lsdException w:name="Normal Table" w:semiHidden="1" w:unhideWhenUsed="1"/>
     <w:lsdException w:name="annotation subject" w:semiHidden="1" w:unhideWhenUsed="1"/>
     <w:lsdException w:name="No List" w:semiHidden="1" w:unhideWhenUsed="1"/>
     <w:lsdException w:name="Outline List 1" w:semiHidden="1" w:unhideWhenUsed="1"/>
@@ -25201,9 +25306,11 @@
     <w:lsdException w:name="Table Subtle 1" w:semiHidden="1" w:unhideWhenUsed="1"/>
     <w:lsdException w:name="Table Subtle 2" w:semiHidden="1" w:unhideWhenUsed="1"/>
     <w:lsdException w:name="Table Web 1" w:semiHidden="1" w:unhideWhenUsed="1"/>
+    <w:lsdException w:name="Table Web 2" w:semiHidden="1" w:unhideWhenUsed="1"/>
     <w:lsdException w:name="Table Web 3" w:semiHidden="1" w:unhideWhenUsed="1"/>
     <w:lsdException w:name="Balloon Text" w:semiHidden="1" w:unhideWhenUsed="1"/>
     <w:lsdException w:name="Table Grid" w:uiPriority="59"/>
+    <w:lsdException w:name="Table Theme" w:semiHidden="1" w:unhideWhenUsed="1"/>
     <w:lsdException w:name="Placeholder Text" w:semiHidden="1"/>
     <w:lsdException w:name="No Spacing" w:uiPriority="1" w:qFormat="1"/>
     <w:lsdException w:name="Light Shading" w:uiPriority="60"/>
@@ -26252,7 +26359,7 @@
 <file path=customXml/item1.xml><?xml version="1.0" encoding="utf-8"?>
 <CoverPageProperties xmlns="http://schemas.microsoft.com/office/2006/coverPageProps">
   <PublishDate>2018-01-24T00:00:00</PublishDate>
-  <Abstract>Document version: 2.10</Abstract>
+  <Abstract>Document version: 2.11</Abstract>
   <CompanyAddress/>
   <CompanyPhone/>
   <CompanyFax/>
@@ -26261,18 +26368,6 @@
 </file>
 
 <file path=customXml/item2.xml><?xml version="1.0" encoding="utf-8"?>
-<p:properties xmlns:p="http://schemas.microsoft.com/office/2006/metadata/properties" xmlns:xsi="http://www.w3.org/2001/XMLSchema-instance">
-  <documentManagement>
-    <_dlc_DocId xmlns="bebfb516-47c3-42bf-8695-c627e02fd07c">RP5EP2USD5DN-418-13</_dlc_DocId>
-    <_dlc_DocIdUrl xmlns="bebfb516-47c3-42bf-8695-c627e02fd07c">
-      <Url>https://sp.ncbi.nlm.nih.gov/IEB/ISS/_layouts/15/DocIdRedir.aspx?ID=RP5EP2USD5DN-418-13</Url>
-      <Description>RP5EP2USD5DN-418-13</Description>
-    </_dlc_DocIdUrl>
-  </documentManagement>
-</p:properties>
-</file>
-
-<file path=customXml/item3.xml><?xml version="1.0" encoding="utf-8"?>
 <ct:contentTypeSchema xmlns:ct="http://schemas.microsoft.com/office/2006/metadata/contentType" xmlns:ma="http://schemas.microsoft.com/office/2006/metadata/properties/metaAttributes" ct:_="" ma:_="" ma:contentTypeName="Document" ma:contentTypeID="0x010100804F0F871C92454BA582842CD3B861CB" ma:contentTypeVersion="1" ma:contentTypeDescription="Create a new document." ma:contentTypeScope="" ma:versionID="17108c8fb818525b19f04f03124d2db9">
   <xsd:schema xmlns:xsd="http://www.w3.org/2001/XMLSchema" xmlns:xs="http://www.w3.org/2001/XMLSchema" xmlns:p="http://schemas.microsoft.com/office/2006/metadata/properties" xmlns:ns2="bebfb516-47c3-42bf-8695-c627e02fd07c" targetNamespace="http://schemas.microsoft.com/office/2006/metadata/properties" ma:root="true" ma:fieldsID="1c56c5b5f1ead94acc500394bce569b3" ns2:_="">
     <xsd:import namespace="bebfb516-47c3-42bf-8695-c627e02fd07c"/>
@@ -26417,7 +26512,28 @@
 </ct:contentTypeSchema>
 </file>
 
+<file path=customXml/item3.xml><?xml version="1.0" encoding="utf-8"?>
+<p:properties xmlns:p="http://schemas.microsoft.com/office/2006/metadata/properties" xmlns:xsi="http://www.w3.org/2001/XMLSchema-instance">
+  <documentManagement>
+    <_dlc_DocId xmlns="bebfb516-47c3-42bf-8695-c627e02fd07c">RP5EP2USD5DN-418-13</_dlc_DocId>
+    <_dlc_DocIdUrl xmlns="bebfb516-47c3-42bf-8695-c627e02fd07c">
+      <Url>https://sp.ncbi.nlm.nih.gov/IEB/ISS/_layouts/15/DocIdRedir.aspx?ID=RP5EP2USD5DN-418-13</Url>
+      <Description>RP5EP2USD5DN-418-13</Description>
+    </_dlc_DocIdUrl>
+  </documentManagement>
+</p:properties>
+</file>
+
 <file path=customXml/item4.xml><?xml version="1.0" encoding="utf-8"?>
+<?mso-contentType ?>
+<FormTemplates xmlns="http://schemas.microsoft.com/sharepoint/v3/contenttype/forms">
+  <Display>DocumentLibraryForm</Display>
+  <Edit>DocumentLibraryForm</Edit>
+  <New>DocumentLibraryForm</New>
+</FormTemplates>
+</file>
+
+<file path=customXml/item5.xml><?xml version="1.0" encoding="utf-8"?>
 <?mso-contentType ?>
 <spe:Receivers xmlns:spe="http://schemas.microsoft.com/sharepoint/events">
   <Receiver>
@@ -26467,15 +26583,6 @@
 </spe:Receivers>
 </file>
 
-<file path=customXml/item5.xml><?xml version="1.0" encoding="utf-8"?>
-<?mso-contentType ?>
-<FormTemplates xmlns="http://schemas.microsoft.com/sharepoint/v3/contenttype/forms">
-  <Display>DocumentLibraryForm</Display>
-  <Edit>DocumentLibraryForm</Edit>
-  <New>DocumentLibraryForm</New>
-</FormTemplates>
-</file>
-
 <file path=customXml/item6.xml><?xml version="1.0" encoding="utf-8"?>
 <b:Sources xmlns:b="http://schemas.openxmlformats.org/officeDocument/2006/bibliography" xmlns="http://schemas.openxmlformats.org/officeDocument/2006/bibliography" SelectedStyle="\APA.XSL" StyleName="APA"/>
 </file>
@@ -26489,22 +26596,6 @@
 </file>
 
 <file path=customXml/itemProps2.xml><?xml version="1.0" encoding="utf-8"?>
-<ds:datastoreItem xmlns:ds="http://schemas.openxmlformats.org/officeDocument/2006/customXml" ds:itemID="{AED05E43-12FF-4C22-A572-6E3D13391423}">
-  <ds:schemaRefs>
-    <ds:schemaRef ds:uri="http://purl.org/dc/elements/1.1/"/>
-    <ds:schemaRef ds:uri="http://schemas.microsoft.com/office/2006/metadata/properties"/>
-    <ds:schemaRef ds:uri="http://schemas.microsoft.com/office/2006/documentManagement/types"/>
-    <ds:schemaRef ds:uri="http://purl.org/dc/terms/"/>
-    <ds:schemaRef ds:uri="http://schemas.openxmlformats.org/package/2006/metadata/core-properties"/>
-    <ds:schemaRef ds:uri="http://purl.org/dc/dcmitype/"/>
-    <ds:schemaRef ds:uri="http://schemas.microsoft.com/office/infopath/2007/PartnerControls"/>
-    <ds:schemaRef ds:uri="bebfb516-47c3-42bf-8695-c627e02fd07c"/>
-    <ds:schemaRef ds:uri="http://www.w3.org/XML/1998/namespace"/>
-  </ds:schemaRefs>
-</ds:datastoreItem>
-</file>
-
-<file path=customXml/itemProps3.xml><?xml version="1.0" encoding="utf-8"?>
 <ds:datastoreItem xmlns:ds="http://schemas.openxmlformats.org/officeDocument/2006/customXml" ds:itemID="{AA0E1C7F-2557-4EEC-A922-A4F9B8592289}">
   <ds:schemaRefs>
     <ds:schemaRef ds:uri="http://schemas.microsoft.com/office/2006/metadata/contentType"/>
@@ -26522,7 +26613,31 @@
 </ds:datastoreItem>
 </file>
 
+<file path=customXml/itemProps3.xml><?xml version="1.0" encoding="utf-8"?>
+<ds:datastoreItem xmlns:ds="http://schemas.openxmlformats.org/officeDocument/2006/customXml" ds:itemID="{AED05E43-12FF-4C22-A572-6E3D13391423}">
+  <ds:schemaRefs>
+    <ds:schemaRef ds:uri="http://purl.org/dc/elements/1.1/"/>
+    <ds:schemaRef ds:uri="http://schemas.microsoft.com/office/2006/metadata/properties"/>
+    <ds:schemaRef ds:uri="http://schemas.microsoft.com/office/2006/documentManagement/types"/>
+    <ds:schemaRef ds:uri="http://purl.org/dc/terms/"/>
+    <ds:schemaRef ds:uri="http://schemas.openxmlformats.org/package/2006/metadata/core-properties"/>
+    <ds:schemaRef ds:uri="http://purl.org/dc/dcmitype/"/>
+    <ds:schemaRef ds:uri="http://schemas.microsoft.com/office/infopath/2007/PartnerControls"/>
+    <ds:schemaRef ds:uri="bebfb516-47c3-42bf-8695-c627e02fd07c"/>
+    <ds:schemaRef ds:uri="http://www.w3.org/XML/1998/namespace"/>
+  </ds:schemaRefs>
+</ds:datastoreItem>
+</file>
+
 <file path=customXml/itemProps4.xml><?xml version="1.0" encoding="utf-8"?>
+<ds:datastoreItem xmlns:ds="http://schemas.openxmlformats.org/officeDocument/2006/customXml" ds:itemID="{910EA325-BFD3-40A7-B49F-A40A5596D5CE}">
+  <ds:schemaRefs>
+    <ds:schemaRef ds:uri="http://schemas.microsoft.com/sharepoint/v3/contenttype/forms"/>
+  </ds:schemaRefs>
+</ds:datastoreItem>
+</file>
+
+<file path=customXml/itemProps5.xml><?xml version="1.0" encoding="utf-8"?>
 <ds:datastoreItem xmlns:ds="http://schemas.openxmlformats.org/officeDocument/2006/customXml" ds:itemID="{4BDF85BA-E69F-4D6A-AE92-E7CF998321DD}">
   <ds:schemaRefs>
     <ds:schemaRef ds:uri="http://schemas.microsoft.com/sharepoint/events"/>
@@ -26530,16 +26645,8 @@
 </ds:datastoreItem>
 </file>
 
-<file path=customXml/itemProps5.xml><?xml version="1.0" encoding="utf-8"?>
-<ds:datastoreItem xmlns:ds="http://schemas.openxmlformats.org/officeDocument/2006/customXml" ds:itemID="{910EA325-BFD3-40A7-B49F-A40A5596D5CE}">
-  <ds:schemaRefs>
-    <ds:schemaRef ds:uri="http://schemas.microsoft.com/sharepoint/v3/contenttype/forms"/>
-  </ds:schemaRefs>
-</ds:datastoreItem>
-</file>
-
 <file path=customXml/itemProps6.xml><?xml version="1.0" encoding="utf-8"?>
-<ds:datastoreItem xmlns:ds="http://schemas.openxmlformats.org/officeDocument/2006/customXml" ds:itemID="{3BF6642B-2AA2-41C2-8C38-9B51602E52F6}">
+<ds:datastoreItem xmlns:ds="http://schemas.openxmlformats.org/officeDocument/2006/customXml" ds:itemID="{1EF65654-0E7A-4EC8-AE26-000CCF796E8E}">
   <ds:schemaRefs>
     <ds:schemaRef ds:uri="http://schemas.openxmlformats.org/officeDocument/2006/bibliography"/>
   </ds:schemaRefs>

</xml_diff>

<commit_message>
Adding description of the 'hops' parameters; adding description of the [SERVER]/max_hops setting. JIRA: CXX-11438
</commit_message>
<xml_diff>
--- a/misc/PSG Server.docx
+++ b/misc/PSG Server.docx
@@ -350,7 +350,7 @@
                       <w:t>1</w:t>
                     </w:r>
                     <w:r>
-                      <w:t>1</w:t>
+                      <w:t>2</w:t>
                     </w:r>
                   </w:p>
                 </w:tc>
@@ -1574,11 +1574,58 @@
           </w:p>
         </w:tc>
       </w:tr>
+      <w:tr>
+        <w:tc>
+          <w:tcPr>
+            <w:tcW w:w="1001" w:type="dxa"/>
+          </w:tcPr>
+          <w:p>
+            <w:r>
+              <w:t>2.12</w:t>
+            </w:r>
+          </w:p>
+        </w:tc>
+        <w:tc>
+          <w:tcPr>
+            <w:tcW w:w="1678" w:type="dxa"/>
+          </w:tcPr>
+          <w:p>
+            <w:r>
+              <w:t>July 09, 2020</w:t>
+            </w:r>
+          </w:p>
+        </w:tc>
+        <w:tc>
+          <w:tcPr>
+            <w:tcW w:w="2182" w:type="dxa"/>
+          </w:tcPr>
+          <w:p>
+            <w:r>
+              <w:t>Sergey Satskiy</w:t>
+            </w:r>
+          </w:p>
+        </w:tc>
+        <w:tc>
+          <w:tcPr>
+            <w:tcW w:w="4489" w:type="dxa"/>
+          </w:tcPr>
+          <w:p>
+            <w:r>
+              <w:t xml:space="preserve">Adding hops </w:t>
+            </w:r>
+            <w:proofErr w:type="spellStart"/>
+            <w:r>
+              <w:t>pararmeter</w:t>
+            </w:r>
+            <w:proofErr w:type="spellEnd"/>
+            <w:r>
+              <w:t xml:space="preserve"> and config setting for PSG 1.10.0</w:t>
+            </w:r>
+          </w:p>
+        </w:tc>
+      </w:tr>
     </w:tbl>
-    <w:p>
-      <w:bookmarkStart w:id="0" w:name="_GoBack"/>
-      <w:bookmarkEnd w:id="0"/>
-    </w:p>
+    <w:p/>
     <w:p>
       <w:r>
         <w:br w:type="page"/>
@@ -1613,7 +1660,12 @@
             <w:pStyle w:val="TOCHeading"/>
           </w:pPr>
           <w:r>
-            <w:t>Table of Contents</w:t>
+            <w:t>Table of Con</w:t>
+          </w:r>
+          <w:bookmarkStart w:id="0" w:name="_GoBack"/>
+          <w:bookmarkEnd w:id="0"/>
+          <w:r>
+            <w:t>tents</w:t>
           </w:r>
         </w:p>
         <w:p>
@@ -2235,7 +2287,7 @@
                 <w:noProof/>
                 <w:webHidden/>
               </w:rPr>
-              <w:t>15</w:t>
+              <w:t>16</w:t>
             </w:r>
             <w:r>
               <w:rPr>
@@ -2442,7 +2494,7 @@
                 <w:noProof/>
                 <w:webHidden/>
               </w:rPr>
-              <w:t>20</w:t>
+              <w:t>21</w:t>
             </w:r>
             <w:r>
               <w:rPr>
@@ -2511,7 +2563,7 @@
                 <w:noProof/>
                 <w:webHidden/>
               </w:rPr>
-              <w:t>21</w:t>
+              <w:t>22</w:t>
             </w:r>
             <w:r>
               <w:rPr>
@@ -2580,7 +2632,7 @@
                 <w:noProof/>
                 <w:webHidden/>
               </w:rPr>
-              <w:t>23</w:t>
+              <w:t>24</w:t>
             </w:r>
             <w:r>
               <w:rPr>
@@ -2718,7 +2770,7 @@
                 <w:noProof/>
                 <w:webHidden/>
               </w:rPr>
-              <w:t>27</w:t>
+              <w:t>28</w:t>
             </w:r>
             <w:r>
               <w:rPr>
@@ -2787,7 +2839,7 @@
                 <w:noProof/>
                 <w:webHidden/>
               </w:rPr>
-              <w:t>27</w:t>
+              <w:t>28</w:t>
             </w:r>
             <w:r>
               <w:rPr>
@@ -2856,7 +2908,7 @@
                 <w:noProof/>
                 <w:webHidden/>
               </w:rPr>
-              <w:t>28</w:t>
+              <w:t>29</w:t>
             </w:r>
             <w:r>
               <w:rPr>
@@ -2925,7 +2977,7 @@
                 <w:noProof/>
                 <w:webHidden/>
               </w:rPr>
-              <w:t>29</w:t>
+              <w:t>30</w:t>
             </w:r>
             <w:r>
               <w:rPr>
@@ -2994,7 +3046,7 @@
                 <w:noProof/>
                 <w:webHidden/>
               </w:rPr>
-              <w:t>30</w:t>
+              <w:t>31</w:t>
             </w:r>
             <w:r>
               <w:rPr>
@@ -3063,7 +3115,7 @@
                 <w:noProof/>
                 <w:webHidden/>
               </w:rPr>
-              <w:t>30</w:t>
+              <w:t>31</w:t>
             </w:r>
             <w:r>
               <w:rPr>
@@ -3201,7 +3253,7 @@
                 <w:noProof/>
                 <w:webHidden/>
               </w:rPr>
-              <w:t>31</w:t>
+              <w:t>32</w:t>
             </w:r>
             <w:r>
               <w:rPr>
@@ -3270,7 +3322,7 @@
                 <w:noProof/>
                 <w:webHidden/>
               </w:rPr>
-              <w:t>31</w:t>
+              <w:t>32</w:t>
             </w:r>
             <w:r>
               <w:rPr>
@@ -3339,7 +3391,7 @@
                 <w:noProof/>
                 <w:webHidden/>
               </w:rPr>
-              <w:t>32</w:t>
+              <w:t>33</w:t>
             </w:r>
             <w:r>
               <w:rPr>
@@ -3408,7 +3460,7 @@
                 <w:noProof/>
                 <w:webHidden/>
               </w:rPr>
-              <w:t>32</w:t>
+              <w:t>33</w:t>
             </w:r>
             <w:r>
               <w:rPr>
@@ -3477,7 +3529,7 @@
                 <w:noProof/>
                 <w:webHidden/>
               </w:rPr>
-              <w:t>32</w:t>
+              <w:t>33</w:t>
             </w:r>
             <w:r>
               <w:rPr>
@@ -3546,7 +3598,7 @@
                 <w:noProof/>
                 <w:webHidden/>
               </w:rPr>
-              <w:t>33</w:t>
+              <w:t>34</w:t>
             </w:r>
             <w:r>
               <w:rPr>
@@ -3615,7 +3667,7 @@
                 <w:noProof/>
                 <w:webHidden/>
               </w:rPr>
-              <w:t>33</w:t>
+              <w:t>34</w:t>
             </w:r>
             <w:r>
               <w:rPr>
@@ -3684,7 +3736,7 @@
                 <w:noProof/>
                 <w:webHidden/>
               </w:rPr>
-              <w:t>33</w:t>
+              <w:t>34</w:t>
             </w:r>
             <w:r>
               <w:rPr>
@@ -3753,7 +3805,7 @@
                 <w:noProof/>
                 <w:webHidden/>
               </w:rPr>
-              <w:t>34</w:t>
+              <w:t>35</w:t>
             </w:r>
             <w:r>
               <w:rPr>
@@ -3822,7 +3874,7 @@
                 <w:noProof/>
                 <w:webHidden/>
               </w:rPr>
-              <w:t>34</w:t>
+              <w:t>35</w:t>
             </w:r>
             <w:r>
               <w:rPr>
@@ -3891,7 +3943,7 @@
                 <w:noProof/>
                 <w:webHidden/>
               </w:rPr>
-              <w:t>34</w:t>
+              <w:t>35</w:t>
             </w:r>
             <w:r>
               <w:rPr>
@@ -3960,7 +4012,7 @@
                 <w:noProof/>
                 <w:webHidden/>
               </w:rPr>
-              <w:t>35</w:t>
+              <w:t>36</w:t>
             </w:r>
             <w:r>
               <w:rPr>
@@ -4029,7 +4081,7 @@
                 <w:noProof/>
                 <w:webHidden/>
               </w:rPr>
-              <w:t>35</w:t>
+              <w:t>36</w:t>
             </w:r>
             <w:r>
               <w:rPr>
@@ -4098,7 +4150,7 @@
                 <w:noProof/>
                 <w:webHidden/>
               </w:rPr>
-              <w:t>36</w:t>
+              <w:t>37</w:t>
             </w:r>
             <w:r>
               <w:rPr>
@@ -4167,7 +4219,7 @@
                 <w:noProof/>
                 <w:webHidden/>
               </w:rPr>
-              <w:t>37</w:t>
+              <w:t>38</w:t>
             </w:r>
             <w:r>
               <w:rPr>
@@ -4236,7 +4288,7 @@
                 <w:noProof/>
                 <w:webHidden/>
               </w:rPr>
-              <w:t>37</w:t>
+              <w:t>38</w:t>
             </w:r>
             <w:r>
               <w:rPr>
@@ -4305,7 +4357,7 @@
                 <w:noProof/>
                 <w:webHidden/>
               </w:rPr>
-              <w:t>39</w:t>
+              <w:t>40</w:t>
             </w:r>
             <w:r>
               <w:rPr>
@@ -4717,7 +4769,7 @@
           <v:shape id="_x0000_i1025" type="#_x0000_t75" style="width:467.25pt;height:232.5pt" o:ole="">
             <v:imagedata r:id="rId11" o:title=""/>
           </v:shape>
-          <o:OLEObject Type="Embed" ProgID="Visio.Drawing.15" ShapeID="_x0000_i1025" DrawAspect="Content" ObjectID="_1653202920" r:id="rId12"/>
+          <o:OLEObject Type="Embed" ProgID="Visio.Drawing.15" ShapeID="_x0000_i1025" DrawAspect="Content" ObjectID="_1655795901" r:id="rId12"/>
         </w:object>
       </w:r>
     </w:p>
@@ -6434,7 +6486,13 @@
         <w:jc w:val="both"/>
       </w:pPr>
       <w:r>
-        <w:t xml:space="preserve">To address the problem - i.e. to </w:t>
+        <w:t xml:space="preserve">To address the problem </w:t>
+      </w:r>
+      <w:r>
+        <w:t>–</w:t>
+      </w:r>
+      <w:r>
+        <w:t xml:space="preserve"> i.e. to </w:t>
       </w:r>
       <w:r>
         <w:t xml:space="preserve">avoid transferring the same blob more than one time to the same client – the PSG server introduces the exclude blob cache feature. </w:t>
@@ -6718,20 +6776,14 @@
       <w:pPr>
         <w:jc w:val="center"/>
       </w:pPr>
-      <w:r>
-        <w:t>http://</w:t>
-      </w:r>
-      <w:r>
-        <w:t>&lt;</w:t>
-      </w:r>
-      <w:proofErr w:type="gramStart"/>
-      <w:r>
-        <w:t>host:port</w:t>
-      </w:r>
-      <w:proofErr w:type="gramEnd"/>
-      <w:r>
-        <w:t>&gt;/ID/getblob</w:t>
-      </w:r>
+      <w:hyperlink w:history="1">
+        <w:r>
+          <w:rPr>
+            <w:rStyle w:val="Hyperlink"/>
+          </w:rPr>
+          <w:t>http://&lt;host:port&gt;/ID/getblob</w:t>
+        </w:r>
+      </w:hyperlink>
     </w:p>
     <w:p>
       <w:r>
@@ -7291,6 +7343,74 @@
           </w:p>
         </w:tc>
       </w:tr>
+      <w:tr>
+        <w:tc>
+          <w:tcPr>
+            <w:tcW w:w="2875" w:type="dxa"/>
+          </w:tcPr>
+          <w:p>
+            <w:r>
+              <w:t>hops=&lt;N&gt;</w:t>
+            </w:r>
+          </w:p>
+        </w:tc>
+        <w:tc>
+          <w:tcPr>
+            <w:tcW w:w="6475" w:type="dxa"/>
+          </w:tcPr>
+          <w:p>
+            <w:r>
+              <w:t>Number of hops, integer greater than zero.</w:t>
+            </w:r>
+          </w:p>
+          <w:p>
+            <w:r>
+              <w:t>If the number of hops is greater than the configured value of [SERVER]/</w:t>
+            </w:r>
+            <w:proofErr w:type="spellStart"/>
+            <w:r>
+              <w:t>max_hops</w:t>
+            </w:r>
+            <w:proofErr w:type="spellEnd"/>
+            <w:r>
+              <w:t xml:space="preserve"> (default: 2) then the request is </w:t>
+            </w:r>
+            <w:proofErr w:type="gramStart"/>
+            <w:r>
+              <w:t>rejected</w:t>
+            </w:r>
+            <w:proofErr w:type="gramEnd"/>
+            <w:r>
+              <w:t xml:space="preserve"> and the server replies in PSG protocol with 400 error code.</w:t>
+            </w:r>
+          </w:p>
+          <w:p>
+            <w:r>
+              <w:t>Note: individual processors may reject a request basing on a specific logic around the number of hops.</w:t>
+            </w:r>
+          </w:p>
+          <w:p>
+            <w:r>
+              <w:t>Optional parameter.</w:t>
+            </w:r>
+          </w:p>
+          <w:p>
+            <w:r>
+              <w:t>Default: 0</w:t>
+            </w:r>
+          </w:p>
+          <w:p>
+            <w:proofErr w:type="spellStart"/>
+            <w:r>
+              <w:t>NoteL</w:t>
+            </w:r>
+            <w:proofErr w:type="spellEnd"/>
+            <w:r>
+              <w:t xml:space="preserve"> the parameter is available starting from PSG 1.10.0</w:t>
+            </w:r>
+          </w:p>
+        </w:tc>
+      </w:tr>
     </w:tbl>
     <w:p/>
     <w:p>
@@ -7331,6 +7451,7 @@
         <w:rPr>
           <w:noProof/>
         </w:rPr>
+        <w:lastRenderedPageBreak/>
         <w:drawing>
           <wp:inline distT="0" distB="0" distL="0" distR="0" wp14:anchorId="0FEB63E4" wp14:editId="486FB34E">
             <wp:extent cx="5943600" cy="850265"/>
@@ -7943,6 +8064,7 @@
           <w:p>
             <w:proofErr w:type="spellStart"/>
             <w:r>
+              <w:lastRenderedPageBreak/>
               <w:t>exclude_blobs</w:t>
             </w:r>
             <w:proofErr w:type="spellEnd"/>
@@ -8079,7 +8201,6 @@
           <w:p>
             <w:proofErr w:type="spellStart"/>
             <w:r>
-              <w:lastRenderedPageBreak/>
               <w:t>acc_substitution</w:t>
             </w:r>
             <w:proofErr w:type="spellEnd"/>
@@ -8270,6 +8391,74 @@
           </w:p>
         </w:tc>
       </w:tr>
+      <w:tr>
+        <w:tc>
+          <w:tcPr>
+            <w:tcW w:w="2887" w:type="dxa"/>
+          </w:tcPr>
+          <w:p>
+            <w:r>
+              <w:t>hops=&lt;N&gt;</w:t>
+            </w:r>
+          </w:p>
+        </w:tc>
+        <w:tc>
+          <w:tcPr>
+            <w:tcW w:w="6463" w:type="dxa"/>
+          </w:tcPr>
+          <w:p>
+            <w:r>
+              <w:t>Number of hops, integer greater than zero.</w:t>
+            </w:r>
+          </w:p>
+          <w:p>
+            <w:r>
+              <w:t>If the number of hops is greater than the configured value of [SERVER]/</w:t>
+            </w:r>
+            <w:proofErr w:type="spellStart"/>
+            <w:r>
+              <w:t>max_hops</w:t>
+            </w:r>
+            <w:proofErr w:type="spellEnd"/>
+            <w:r>
+              <w:t xml:space="preserve"> (default: 2) then the request is </w:t>
+            </w:r>
+            <w:proofErr w:type="gramStart"/>
+            <w:r>
+              <w:t>rejected</w:t>
+            </w:r>
+            <w:proofErr w:type="gramEnd"/>
+            <w:r>
+              <w:t xml:space="preserve"> and the server replies in PSG protocol with 400 error code.</w:t>
+            </w:r>
+          </w:p>
+          <w:p>
+            <w:r>
+              <w:t>Note: individual processors may reject a request basing on a specific logic around the number of hops.</w:t>
+            </w:r>
+          </w:p>
+          <w:p>
+            <w:r>
+              <w:t>Optional parameter.</w:t>
+            </w:r>
+          </w:p>
+          <w:p>
+            <w:r>
+              <w:t>Default: 0</w:t>
+            </w:r>
+          </w:p>
+          <w:p>
+            <w:proofErr w:type="spellStart"/>
+            <w:r>
+              <w:t>NoteL</w:t>
+            </w:r>
+            <w:proofErr w:type="spellEnd"/>
+            <w:r>
+              <w:t xml:space="preserve"> the parameter is available starting from PSG 1.10.0</w:t>
+            </w:r>
+          </w:p>
+        </w:tc>
+      </w:tr>
     </w:tbl>
     <w:p/>
     <w:p>
@@ -8311,6 +8500,7 @@
         <w:rPr>
           <w:noProof/>
         </w:rPr>
+        <w:lastRenderedPageBreak/>
         <w:drawing>
           <wp:inline distT="0" distB="0" distL="0" distR="0" wp14:anchorId="7DD0DAE3" wp14:editId="1FBA95DE">
             <wp:extent cx="5943600" cy="1070610"/>
@@ -8404,7 +8594,6 @@
         <w:jc w:val="center"/>
       </w:pPr>
       <w:r>
-        <w:lastRenderedPageBreak/>
         <w:t>http://</w:t>
       </w:r>
       <w:r>
@@ -8750,6 +8939,75 @@
           <w:p>
             <w:r>
               <w:t>Note: the option is available starting from PSG 1.8.3</w:t>
+            </w:r>
+          </w:p>
+        </w:tc>
+      </w:tr>
+      <w:tr>
+        <w:tc>
+          <w:tcPr>
+            <w:tcW w:w="2875" w:type="dxa"/>
+          </w:tcPr>
+          <w:p>
+            <w:r>
+              <w:t>hops=&lt;N&gt;</w:t>
+            </w:r>
+          </w:p>
+        </w:tc>
+        <w:tc>
+          <w:tcPr>
+            <w:tcW w:w="6475" w:type="dxa"/>
+          </w:tcPr>
+          <w:p>
+            <w:r>
+              <w:t>Number of hops, integer greater than zero.</w:t>
+            </w:r>
+          </w:p>
+          <w:p>
+            <w:r>
+              <w:t>If the number of hops is greater than the configured value of [SERVER]/</w:t>
+            </w:r>
+            <w:proofErr w:type="spellStart"/>
+            <w:r>
+              <w:t>max_hops</w:t>
+            </w:r>
+            <w:proofErr w:type="spellEnd"/>
+            <w:r>
+              <w:t xml:space="preserve"> (default: 2) then the request is </w:t>
+            </w:r>
+            <w:proofErr w:type="gramStart"/>
+            <w:r>
+              <w:t>rejected</w:t>
+            </w:r>
+            <w:proofErr w:type="gramEnd"/>
+            <w:r>
+              <w:t xml:space="preserve"> and the server replies in PSG protocol with 400 error code.</w:t>
+            </w:r>
+          </w:p>
+          <w:p>
+            <w:r>
+              <w:lastRenderedPageBreak/>
+              <w:t>Note: individual processors may reject a request basing on a specific logic around the number of hops.</w:t>
+            </w:r>
+          </w:p>
+          <w:p>
+            <w:r>
+              <w:t>Optional parameter.</w:t>
+            </w:r>
+          </w:p>
+          <w:p>
+            <w:r>
+              <w:t>Default: 0</w:t>
+            </w:r>
+          </w:p>
+          <w:p>
+            <w:proofErr w:type="spellStart"/>
+            <w:r>
+              <w:t>NoteL</w:t>
+            </w:r>
+            <w:proofErr w:type="spellEnd"/>
+            <w:r>
+              <w:t xml:space="preserve"> the parameter is available starting from PSG 1.10.0</w:t>
             </w:r>
           </w:p>
         </w:tc>
@@ -8839,7 +9097,6 @@
       </w:pPr>
       <w:bookmarkStart w:id="10" w:name="_Toc35419649"/>
       <w:r>
-        <w:lastRenderedPageBreak/>
         <w:t>ID/</w:t>
       </w:r>
       <w:r>
@@ -9130,6 +9387,7 @@
               </w:numPr>
             </w:pPr>
             <w:r>
+              <w:lastRenderedPageBreak/>
               <w:t>no: d</w:t>
             </w:r>
             <w:r>
@@ -9194,6 +9452,7 @@
           <w:p>
             <w:proofErr w:type="spellStart"/>
             <w:r>
+              <w:lastRenderedPageBreak/>
               <w:t>fmt</w:t>
             </w:r>
             <w:proofErr w:type="spellEnd"/>
@@ -9430,7 +9689,6 @@
           <w:p>
             <w:proofErr w:type="spellStart"/>
             <w:r>
-              <w:lastRenderedPageBreak/>
               <w:t>blob_id</w:t>
             </w:r>
             <w:proofErr w:type="spellEnd"/>
@@ -9551,7 +9809,6 @@
           </w:tcPr>
           <w:p>
             <w:r>
-              <w:lastRenderedPageBreak/>
               <w:t xml:space="preserve">It is used </w:t>
             </w:r>
             <w:r>
@@ -9613,7 +9870,6 @@
           </w:p>
           <w:p>
             <w:r>
-              <w:lastRenderedPageBreak/>
               <w:t>Default: do not include anything.</w:t>
             </w:r>
           </w:p>
@@ -9663,7 +9919,6 @@
           <w:p>
             <w:proofErr w:type="spellStart"/>
             <w:r>
-              <w:lastRenderedPageBreak/>
               <w:t>acc_substitution</w:t>
             </w:r>
             <w:proofErr w:type="spellEnd"/>
@@ -9832,12 +10087,82 @@
           </w:p>
           <w:p>
             <w:r>
+              <w:lastRenderedPageBreak/>
               <w:t>Default: no</w:t>
             </w:r>
           </w:p>
           <w:p>
             <w:r>
               <w:t>Note: the option is available starting from PSG 1.8.3</w:t>
+            </w:r>
+          </w:p>
+        </w:tc>
+      </w:tr>
+      <w:tr>
+        <w:tc>
+          <w:tcPr>
+            <w:tcW w:w="2875" w:type="dxa"/>
+          </w:tcPr>
+          <w:p>
+            <w:r>
+              <w:lastRenderedPageBreak/>
+              <w:t>hops=&lt;N&gt;</w:t>
+            </w:r>
+          </w:p>
+        </w:tc>
+        <w:tc>
+          <w:tcPr>
+            <w:tcW w:w="6475" w:type="dxa"/>
+          </w:tcPr>
+          <w:p>
+            <w:r>
+              <w:t>Number of hops, integer greater than zero.</w:t>
+            </w:r>
+          </w:p>
+          <w:p>
+            <w:r>
+              <w:t>If the number of hops is greater than the configured value of [SERVER]/</w:t>
+            </w:r>
+            <w:proofErr w:type="spellStart"/>
+            <w:r>
+              <w:t>max_hops</w:t>
+            </w:r>
+            <w:proofErr w:type="spellEnd"/>
+            <w:r>
+              <w:t xml:space="preserve"> (default: 2) then the request is </w:t>
+            </w:r>
+            <w:proofErr w:type="gramStart"/>
+            <w:r>
+              <w:t>rejected</w:t>
+            </w:r>
+            <w:proofErr w:type="gramEnd"/>
+            <w:r>
+              <w:t xml:space="preserve"> and the server replies in PSG protocol with 400 error code.</w:t>
+            </w:r>
+          </w:p>
+          <w:p>
+            <w:r>
+              <w:t>Note: individual processors may reject a request basing on a specific logic around the number of hops.</w:t>
+            </w:r>
+          </w:p>
+          <w:p>
+            <w:r>
+              <w:t>Optional parameter.</w:t>
+            </w:r>
+          </w:p>
+          <w:p>
+            <w:r>
+              <w:t>Default: 0</w:t>
+            </w:r>
+          </w:p>
+          <w:p>
+            <w:proofErr w:type="spellStart"/>
+            <w:r>
+              <w:t>NoteL</w:t>
+            </w:r>
+            <w:proofErr w:type="spellEnd"/>
+            <w:r>
+              <w:t xml:space="preserve"> the parameter is available starting from PSG 1.10.0</w:t>
             </w:r>
           </w:p>
         </w:tc>
@@ -9945,7 +10270,6 @@
         <w:rPr>
           <w:noProof/>
         </w:rPr>
-        <w:lastRenderedPageBreak/>
         <w:drawing>
           <wp:inline distT="0" distB="0" distL="0" distR="0" wp14:anchorId="4384D343" wp14:editId="59A9925F">
             <wp:extent cx="4914900" cy="781050"/>
@@ -10031,6 +10355,7 @@
     <w:p/>
     <w:p>
       <w:r>
+        <w:lastRenderedPageBreak/>
         <w:t>The format of the request:</w:t>
       </w:r>
     </w:p>
@@ -10445,7 +10770,6 @@
           </w:tcPr>
           <w:p>
             <w:r>
-              <w:lastRenderedPageBreak/>
               <w:t>trace=&lt;trace&gt;</w:t>
             </w:r>
           </w:p>
@@ -10467,6 +10791,74 @@
           <w:p>
             <w:r>
               <w:t>Note: the option is available starting from PSG 1.8.3</w:t>
+            </w:r>
+          </w:p>
+        </w:tc>
+      </w:tr>
+      <w:tr>
+        <w:tc>
+          <w:tcPr>
+            <w:tcW w:w="2875" w:type="dxa"/>
+          </w:tcPr>
+          <w:p>
+            <w:r>
+              <w:t>hops=&lt;N&gt;</w:t>
+            </w:r>
+          </w:p>
+        </w:tc>
+        <w:tc>
+          <w:tcPr>
+            <w:tcW w:w="6475" w:type="dxa"/>
+          </w:tcPr>
+          <w:p>
+            <w:r>
+              <w:t>Number of hops, integer greater than zero.</w:t>
+            </w:r>
+          </w:p>
+          <w:p>
+            <w:r>
+              <w:t>If the number of hops is greater than the configured value of [SERVER]/</w:t>
+            </w:r>
+            <w:proofErr w:type="spellStart"/>
+            <w:r>
+              <w:t>max_hops</w:t>
+            </w:r>
+            <w:proofErr w:type="spellEnd"/>
+            <w:r>
+              <w:t xml:space="preserve"> (default: 2) then the request is </w:t>
+            </w:r>
+            <w:proofErr w:type="gramStart"/>
+            <w:r>
+              <w:t>rejected</w:t>
+            </w:r>
+            <w:proofErr w:type="gramEnd"/>
+            <w:r>
+              <w:t xml:space="preserve"> and the server replies in PSG protocol with 400 error code.</w:t>
+            </w:r>
+          </w:p>
+          <w:p>
+            <w:r>
+              <w:t>Note: individual processors may reject a request basing on a specific logic around the number of hops.</w:t>
+            </w:r>
+          </w:p>
+          <w:p>
+            <w:r>
+              <w:t>Optional parameter.</w:t>
+            </w:r>
+          </w:p>
+          <w:p>
+            <w:r>
+              <w:t>Default: 0</w:t>
+            </w:r>
+          </w:p>
+          <w:p>
+            <w:proofErr w:type="spellStart"/>
+            <w:r>
+              <w:t>NoteL</w:t>
+            </w:r>
+            <w:proofErr w:type="spellEnd"/>
+            <w:r>
+              <w:t xml:space="preserve"> the parameter is available starting from PSG 1.10.0</w:t>
             </w:r>
           </w:p>
         </w:tc>
@@ -10475,6 +10867,7 @@
     <w:p/>
     <w:p>
       <w:r>
+        <w:lastRenderedPageBreak/>
         <w:t>The response uses the PSG protocol.</w:t>
       </w:r>
     </w:p>
@@ -10702,22 +11095,22 @@
     <w:p/>
     <w:p>
       <w:r>
+        <w:t>Response:</w:t>
+      </w:r>
+    </w:p>
+    <w:p>
+      <w:r>
+        <w:t>The standard HTTP 1.1 or HTTP/2 protocol is used.</w:t>
+      </w:r>
+    </w:p>
+    <w:p>
+      <w:r>
+        <w:t>The HTTP header Content-Type is set to “application/json”</w:t>
+      </w:r>
+    </w:p>
+    <w:p>
+      <w:r>
         <w:lastRenderedPageBreak/>
-        <w:t>Response:</w:t>
-      </w:r>
-    </w:p>
-    <w:p>
-      <w:r>
-        <w:t>The standard HTTP 1.1 or HTTP/2 protocol is used.</w:t>
-      </w:r>
-    </w:p>
-    <w:p>
-      <w:r>
-        <w:t>The HTTP header Content-Type is set to “application/json”</w:t>
-      </w:r>
-    </w:p>
-    <w:p>
-      <w:r>
         <w:t xml:space="preserve">The HTTP header Content-Length is set </w:t>
       </w:r>
       <w:proofErr w:type="spellStart"/>
@@ -11149,6 +11542,53 @@
           </w:p>
           <w:p>
             <w:r>
+              <w:t>In case of an error getting the value from the OS then a string with a fixed value “n/a”.</w:t>
+            </w:r>
+          </w:p>
+        </w:tc>
+      </w:tr>
+      <w:tr>
+        <w:tc>
+          <w:tcPr>
+            <w:tcW w:w="2695" w:type="dxa"/>
+          </w:tcPr>
+          <w:p>
+            <w:proofErr w:type="spellStart"/>
+            <w:r>
+              <w:t>SystemTime</w:t>
+            </w:r>
+            <w:proofErr w:type="spellEnd"/>
+          </w:p>
+        </w:tc>
+        <w:tc>
+          <w:tcPr>
+            <w:tcW w:w="2070" w:type="dxa"/>
+          </w:tcPr>
+          <w:p>
+            <w:r>
+              <w:t>Double or string</w:t>
+            </w:r>
+          </w:p>
+        </w:tc>
+        <w:tc>
+          <w:tcPr>
+            <w:tcW w:w="4585" w:type="dxa"/>
+          </w:tcPr>
+          <w:p>
+            <w:r>
+              <w:t xml:space="preserve">If </w:t>
+            </w:r>
+            <w:proofErr w:type="gramStart"/>
+            <w:r>
+              <w:t>succeeded</w:t>
+            </w:r>
+            <w:proofErr w:type="gramEnd"/>
+            <w:r>
+              <w:t xml:space="preserve"> then the process system time consumed as a double.</w:t>
+            </w:r>
+          </w:p>
+          <w:p>
+            <w:r>
               <w:lastRenderedPageBreak/>
               <w:t>In case of an error getting the value from the OS then a string with a fixed value “n/a”.</w:t>
             </w:r>
@@ -11164,7 +11604,7 @@
             <w:proofErr w:type="spellStart"/>
             <w:r>
               <w:lastRenderedPageBreak/>
-              <w:t>SystemTime</w:t>
+              <w:t>PhysicalMemory</w:t>
             </w:r>
             <w:proofErr w:type="spellEnd"/>
           </w:p>
@@ -11175,7 +11615,7 @@
           </w:tcPr>
           <w:p>
             <w:r>
-              <w:t>Double or string</w:t>
+              <w:t>Integer or string</w:t>
             </w:r>
           </w:p>
         </w:tc>
@@ -11193,7 +11633,7 @@
             </w:r>
             <w:proofErr w:type="gramEnd"/>
             <w:r>
-              <w:t xml:space="preserve"> then the process system time consumed as a double.</w:t>
+              <w:t xml:space="preserve"> then the number of physical memory bytes available on the host as an integer.</w:t>
             </w:r>
           </w:p>
           <w:p>
@@ -11211,7 +11651,7 @@
           <w:p>
             <w:proofErr w:type="spellStart"/>
             <w:r>
-              <w:t>PhysicalMemory</w:t>
+              <w:t>MemoryUsedTotal</w:t>
             </w:r>
             <w:proofErr w:type="spellEnd"/>
           </w:p>
@@ -11240,7 +11680,7 @@
             </w:r>
             <w:proofErr w:type="gramEnd"/>
             <w:r>
-              <w:t xml:space="preserve"> then the number of physical memory bytes available on the host as an integer.</w:t>
+              <w:t xml:space="preserve"> then the number of total used memory bytes as an integer.</w:t>
             </w:r>
           </w:p>
           <w:p>
@@ -11258,7 +11698,7 @@
           <w:p>
             <w:proofErr w:type="spellStart"/>
             <w:r>
-              <w:t>MemoryUsedTotal</w:t>
+              <w:t>MemoryUsedTotalPeak</w:t>
             </w:r>
             <w:proofErr w:type="spellEnd"/>
           </w:p>
@@ -11287,7 +11727,10 @@
             </w:r>
             <w:proofErr w:type="gramEnd"/>
             <w:r>
-              <w:t xml:space="preserve"> then the number of total used memory bytes as an integer.</w:t>
+              <w:t xml:space="preserve"> then </w:t>
+            </w:r>
+            <w:r>
+              <w:t>the peak number of total used memory bytes as an integer.</w:t>
             </w:r>
           </w:p>
           <w:p>
@@ -11305,7 +11748,7 @@
           <w:p>
             <w:proofErr w:type="spellStart"/>
             <w:r>
-              <w:t>MemoryUsedTotalPeak</w:t>
+              <w:t>MemoryUsedResident</w:t>
             </w:r>
             <w:proofErr w:type="spellEnd"/>
           </w:p>
@@ -11334,10 +11777,7 @@
             </w:r>
             <w:proofErr w:type="gramEnd"/>
             <w:r>
-              <w:t xml:space="preserve"> then </w:t>
-            </w:r>
-            <w:r>
-              <w:t>the peak number of total used memory bytes as an integer.</w:t>
+              <w:t xml:space="preserve"> then the number of resident memory bytes as an integer.</w:t>
             </w:r>
           </w:p>
           <w:p>
@@ -11355,7 +11795,10 @@
           <w:p>
             <w:proofErr w:type="spellStart"/>
             <w:r>
-              <w:t>MemoryUsedResident</w:t>
+              <w:t>MemoryUsed</w:t>
+            </w:r>
+            <w:r>
+              <w:t>ResidentPeak</w:t>
             </w:r>
             <w:proofErr w:type="spellEnd"/>
           </w:p>
@@ -11384,7 +11827,7 @@
             </w:r>
             <w:proofErr w:type="gramEnd"/>
             <w:r>
-              <w:t xml:space="preserve"> then the number of resident memory bytes as an integer.</w:t>
+              <w:t xml:space="preserve"> then the peak number of resident memory bytes as an integer.</w:t>
             </w:r>
           </w:p>
           <w:p>
@@ -11402,10 +11845,7 @@
           <w:p>
             <w:proofErr w:type="spellStart"/>
             <w:r>
-              <w:t>MemoryUsed</w:t>
-            </w:r>
-            <w:r>
-              <w:t>ResidentPeak</w:t>
+              <w:t>MemoryUsedShared</w:t>
             </w:r>
             <w:proofErr w:type="spellEnd"/>
           </w:p>
@@ -11434,7 +11874,7 @@
             </w:r>
             <w:proofErr w:type="gramEnd"/>
             <w:r>
-              <w:t xml:space="preserve"> then the peak number of resident memory bytes as an integer.</w:t>
+              <w:t xml:space="preserve"> then the number of used shared memory bytes as an integer.</w:t>
             </w:r>
           </w:p>
           <w:p>
@@ -11452,7 +11892,7 @@
           <w:p>
             <w:proofErr w:type="spellStart"/>
             <w:r>
-              <w:t>MemoryUsedShared</w:t>
+              <w:t>MemoryUsedData</w:t>
             </w:r>
             <w:proofErr w:type="spellEnd"/>
           </w:p>
@@ -11481,7 +11921,7 @@
             </w:r>
             <w:proofErr w:type="gramEnd"/>
             <w:r>
-              <w:t xml:space="preserve"> then the number of used shared memory bytes as an integer.</w:t>
+              <w:t xml:space="preserve"> then the number of used data memory bytes as an integer.</w:t>
             </w:r>
           </w:p>
           <w:p>
@@ -11499,7 +11939,7 @@
           <w:p>
             <w:proofErr w:type="spellStart"/>
             <w:r>
-              <w:t>MemoryUsedData</w:t>
+              <w:t>MemoryUsedStack</w:t>
             </w:r>
             <w:proofErr w:type="spellEnd"/>
           </w:p>
@@ -11528,7 +11968,7 @@
             </w:r>
             <w:proofErr w:type="gramEnd"/>
             <w:r>
-              <w:t xml:space="preserve"> then the number of used data memory bytes as an integer.</w:t>
+              <w:t xml:space="preserve"> then the number of used stack memory bytes as an integer.</w:t>
             </w:r>
           </w:p>
           <w:p>
@@ -11546,7 +11986,7 @@
           <w:p>
             <w:proofErr w:type="spellStart"/>
             <w:r>
-              <w:t>MemoryUsedStack</w:t>
+              <w:t>MemoryUsedText</w:t>
             </w:r>
             <w:proofErr w:type="spellEnd"/>
           </w:p>
@@ -11575,7 +12015,7 @@
             </w:r>
             <w:proofErr w:type="gramEnd"/>
             <w:r>
-              <w:t xml:space="preserve"> then the number of used stack memory bytes as an integer.</w:t>
+              <w:t xml:space="preserve"> then the number of used text memory bytes as an integer.</w:t>
             </w:r>
           </w:p>
           <w:p>
@@ -11593,7 +12033,7 @@
           <w:p>
             <w:proofErr w:type="spellStart"/>
             <w:r>
-              <w:t>MemoryUsedText</w:t>
+              <w:t>MemoryUsedLib</w:t>
             </w:r>
             <w:proofErr w:type="spellEnd"/>
           </w:p>
@@ -11622,7 +12062,7 @@
             </w:r>
             <w:proofErr w:type="gramEnd"/>
             <w:r>
-              <w:t xml:space="preserve"> then the number of used text memory bytes as an integer.</w:t>
+              <w:t xml:space="preserve"> then the number of used library memory bytes as an integer.</w:t>
             </w:r>
           </w:p>
           <w:p>
@@ -11640,7 +12080,7 @@
           <w:p>
             <w:proofErr w:type="spellStart"/>
             <w:r>
-              <w:t>MemoryUsedLib</w:t>
+              <w:t>MemoryUsedSwap</w:t>
             </w:r>
             <w:proofErr w:type="spellEnd"/>
           </w:p>
@@ -11669,7 +12109,7 @@
             </w:r>
             <w:proofErr w:type="gramEnd"/>
             <w:r>
-              <w:t xml:space="preserve"> then the number of used library memory bytes as an integer.</w:t>
+              <w:t xml:space="preserve"> then the number of used swap memory bytes as an integer.</w:t>
             </w:r>
           </w:p>
           <w:p>
@@ -11688,53 +12128,6 @@
             <w:proofErr w:type="spellStart"/>
             <w:r>
               <w:lastRenderedPageBreak/>
-              <w:t>MemoryUsedSwap</w:t>
-            </w:r>
-            <w:proofErr w:type="spellEnd"/>
-          </w:p>
-        </w:tc>
-        <w:tc>
-          <w:tcPr>
-            <w:tcW w:w="2070" w:type="dxa"/>
-          </w:tcPr>
-          <w:p>
-            <w:r>
-              <w:t>Integer or string</w:t>
-            </w:r>
-          </w:p>
-        </w:tc>
-        <w:tc>
-          <w:tcPr>
-            <w:tcW w:w="4585" w:type="dxa"/>
-          </w:tcPr>
-          <w:p>
-            <w:r>
-              <w:t xml:space="preserve">If </w:t>
-            </w:r>
-            <w:proofErr w:type="gramStart"/>
-            <w:r>
-              <w:t>succeeded</w:t>
-            </w:r>
-            <w:proofErr w:type="gramEnd"/>
-            <w:r>
-              <w:t xml:space="preserve"> then the number of used swap memory bytes as an integer.</w:t>
-            </w:r>
-          </w:p>
-          <w:p>
-            <w:r>
-              <w:t>In case of an error getting the value from the OS then a string with a fixed value “n/a”.</w:t>
-            </w:r>
-          </w:p>
-        </w:tc>
-      </w:tr>
-      <w:tr>
-        <w:tc>
-          <w:tcPr>
-            <w:tcW w:w="2695" w:type="dxa"/>
-          </w:tcPr>
-          <w:p>
-            <w:proofErr w:type="spellStart"/>
-            <w:r>
               <w:t>ProcFDSoftLimit</w:t>
             </w:r>
             <w:proofErr w:type="spellEnd"/>
@@ -12187,12 +12580,12 @@
     </w:p>
     <w:p>
       <w:r>
+        <w:t>All the event counters (errors, request counters etc.) are monotonically growing and are set to 0 at the server instance startup.</w:t>
+      </w:r>
+    </w:p>
+    <w:p>
+      <w:r>
         <w:lastRenderedPageBreak/>
-        <w:t>All the event counters (errors, request counters etc.) are monotonically growing and are set to 0 at the server instance startup.</w:t>
-      </w:r>
-    </w:p>
-    <w:p>
-      <w:r>
         <w:t>The content is formed as a JSON dictionary with the following items:</w:t>
       </w:r>
     </w:p>
@@ -12984,7 +13377,6 @@
           <w:p>
             <w:proofErr w:type="spellStart"/>
             <w:r>
-              <w:lastRenderedPageBreak/>
               <w:t>GetBlobBySeqIdRequestCount</w:t>
             </w:r>
             <w:proofErr w:type="spellEnd"/>
@@ -13027,6 +13419,7 @@
           <w:p>
             <w:proofErr w:type="spellStart"/>
             <w:r>
+              <w:lastRenderedPageBreak/>
               <w:t>GetBlobBySatSatKeyRequestCount</w:t>
             </w:r>
             <w:proofErr w:type="spellEnd"/>
@@ -13693,17 +14086,17 @@
       </w:pPr>
       <w:bookmarkStart w:id="15" w:name="_Toc35419654"/>
       <w:r>
+        <w:t>ADMIN/</w:t>
+      </w:r>
+      <w:r>
+        <w:t>shutdown Request</w:t>
+      </w:r>
+      <w:bookmarkEnd w:id="15"/>
+    </w:p>
+    <w:p/>
+    <w:p>
+      <w:r>
         <w:lastRenderedPageBreak/>
-        <w:t>ADMIN/</w:t>
-      </w:r>
-      <w:r>
-        <w:t>shutdown Request</w:t>
-      </w:r>
-      <w:bookmarkEnd w:id="15"/>
-    </w:p>
-    <w:p/>
-    <w:p>
-      <w:r>
         <w:t>The format of the request:</w:t>
       </w:r>
     </w:p>
@@ -14102,7 +14495,6 @@
     <w:p/>
     <w:p>
       <w:r>
-        <w:lastRenderedPageBreak/>
         <w:t>The content may have the corresponding message.</w:t>
       </w:r>
     </w:p>
@@ -14371,7 +14763,6 @@
     </w:p>
     <w:p>
       <w:r>
-        <w:lastRenderedPageBreak/>
         <w:t>The HTTP header Content-Length is set appropriately.</w:t>
       </w:r>
     </w:p>
@@ -14395,6 +14786,7 @@
               <w:jc w:val="center"/>
             </w:pPr>
             <w:r>
+              <w:lastRenderedPageBreak/>
               <w:t>HTTP 1.1 or HTTP/2 status code</w:t>
             </w:r>
           </w:p>
@@ -14768,28 +15160,28 @@
     </w:p>
     <w:p>
       <w:r>
+        <w:t xml:space="preserve">If only </w:t>
+      </w:r>
+      <w:proofErr w:type="spellStart"/>
+      <w:r>
+        <w:t>most_recent_time</w:t>
+      </w:r>
+      <w:proofErr w:type="spellEnd"/>
+      <w:r>
+        <w:t xml:space="preserve"> is specified, then assume </w:t>
+      </w:r>
+      <w:proofErr w:type="spellStart"/>
+      <w:r>
+        <w:t>most_ancient_time</w:t>
+      </w:r>
+      <w:proofErr w:type="spellEnd"/>
+      <w:r>
+        <w:t xml:space="preserve"> as infinite.</w:t>
+      </w:r>
+    </w:p>
+    <w:p>
+      <w:r>
         <w:lastRenderedPageBreak/>
-        <w:t xml:space="preserve">If only </w:t>
-      </w:r>
-      <w:proofErr w:type="spellStart"/>
-      <w:r>
-        <w:t>most_recent_time</w:t>
-      </w:r>
-      <w:proofErr w:type="spellEnd"/>
-      <w:r>
-        <w:t xml:space="preserve"> is specified, then assume </w:t>
-      </w:r>
-      <w:proofErr w:type="spellStart"/>
-      <w:r>
-        <w:t>most_ancient_time</w:t>
-      </w:r>
-      <w:proofErr w:type="spellEnd"/>
-      <w:r>
-        <w:t xml:space="preserve"> as infinite.</w:t>
-      </w:r>
-    </w:p>
-    <w:p>
-      <w:r>
         <w:t xml:space="preserve">If only </w:t>
       </w:r>
       <w:proofErr w:type="spellStart"/>
@@ -15085,12 +15477,12 @@
     </w:p>
     <w:p>
       <w:r>
+        <w:t>The HTTP header Content-Type is set to “application/octet-stream”.</w:t>
+      </w:r>
+    </w:p>
+    <w:p>
+      <w:r>
         <w:lastRenderedPageBreak/>
-        <w:t>The HTTP header Content-Type is set to “application/octet-stream”.</w:t>
-      </w:r>
-    </w:p>
-    <w:p>
-      <w:r>
         <w:t xml:space="preserve">The HTTP header Content-Length is set to </w:t>
       </w:r>
       <w:proofErr w:type="spellStart"/>
@@ -15280,14 +15672,14 @@
       </w:pPr>
       <w:bookmarkStart w:id="22" w:name="_Toc35419661"/>
       <w:r>
+        <w:t>Cassandra Database</w:t>
+      </w:r>
+      <w:bookmarkEnd w:id="22"/>
+    </w:p>
+    <w:p/>
+    <w:p>
+      <w:r>
         <w:lastRenderedPageBreak/>
-        <w:t>Cassandra Database</w:t>
-      </w:r>
-      <w:bookmarkEnd w:id="22"/>
-    </w:p>
-    <w:p/>
-    <w:p>
-      <w:r>
         <w:t>The database structure is described here:</w:t>
       </w:r>
     </w:p>
@@ -15409,7 +15801,7 @@
           <v:shape id="_x0000_i1026" type="#_x0000_t75" style="width:367.5pt;height:79.5pt" o:ole="">
             <v:imagedata r:id="rId38" o:title=""/>
           </v:shape>
-          <o:OLEObject Type="Embed" ProgID="Visio.Drawing.15" ShapeID="_x0000_i1026" DrawAspect="Content" ObjectID="_1653202921" r:id="rId39"/>
+          <o:OLEObject Type="Embed" ProgID="Visio.Drawing.15" ShapeID="_x0000_i1026" DrawAspect="Content" ObjectID="_1655795902" r:id="rId39"/>
         </w:object>
       </w:r>
     </w:p>
@@ -15437,6 +15829,7 @@
       </w:pPr>
       <w:bookmarkStart w:id="25" w:name="_Toc35419664"/>
       <w:r>
+        <w:lastRenderedPageBreak/>
         <w:t>Client API</w:t>
       </w:r>
       <w:bookmarkEnd w:id="25"/>
@@ -15867,7 +16260,6 @@
           </w:tcPr>
           <w:p>
             <w:r>
-              <w:lastRenderedPageBreak/>
               <w:t>HUP USR1 USR2 WINCH</w:t>
             </w:r>
           </w:p>
@@ -15891,6 +16283,7 @@
       </w:pPr>
       <w:bookmarkStart w:id="28" w:name="_Toc35419667"/>
       <w:r>
+        <w:lastRenderedPageBreak/>
         <w:t>Configuration Parameters</w:t>
       </w:r>
       <w:bookmarkEnd w:id="28"/>
@@ -16466,7 +16859,6 @@
               <w:jc w:val="both"/>
             </w:pPr>
             <w:r>
-              <w:lastRenderedPageBreak/>
               <w:t>log</w:t>
             </w:r>
           </w:p>
@@ -16563,6 +16955,7 @@
             </w:pPr>
             <w:proofErr w:type="spellStart"/>
             <w:r>
+              <w:lastRenderedPageBreak/>
               <w:t>slim_max_blob_size</w:t>
             </w:r>
             <w:proofErr w:type="spellEnd"/>
@@ -16586,6 +16979,60 @@
             </w:pPr>
             <w:r>
               <w:t>Default: 10KB</w:t>
+            </w:r>
+          </w:p>
+        </w:tc>
+      </w:tr>
+      <w:tr>
+        <w:tc>
+          <w:tcPr>
+            <w:tcW w:w="2605" w:type="dxa"/>
+          </w:tcPr>
+          <w:p>
+            <w:pPr>
+              <w:jc w:val="both"/>
+            </w:pPr>
+            <w:proofErr w:type="spellStart"/>
+            <w:r>
+              <w:t>max_hops</w:t>
+            </w:r>
+            <w:proofErr w:type="spellEnd"/>
+          </w:p>
+        </w:tc>
+        <w:tc>
+          <w:tcPr>
+            <w:tcW w:w="6745" w:type="dxa"/>
+          </w:tcPr>
+          <w:p>
+            <w:pPr>
+              <w:jc w:val="both"/>
+            </w:pPr>
+            <w:r>
+              <w:t xml:space="preserve">The number of maximum allowed hops for the ID requests. If </w:t>
+            </w:r>
+            <w:proofErr w:type="gramStart"/>
+            <w:r>
+              <w:t>exceeded</w:t>
+            </w:r>
+            <w:proofErr w:type="gramEnd"/>
+            <w:r>
+              <w:t xml:space="preserve"> then the request is rejected.</w:t>
+            </w:r>
+          </w:p>
+          <w:p>
+            <w:pPr>
+              <w:jc w:val="both"/>
+            </w:pPr>
+            <w:r>
+              <w:t>The accepted value is integer and must be greater than zero.</w:t>
+            </w:r>
+          </w:p>
+          <w:p>
+            <w:pPr>
+              <w:jc w:val="both"/>
+            </w:pPr>
+            <w:r>
+              <w:t>Default: 2</w:t>
             </w:r>
           </w:p>
         </w:tc>
@@ -26359,7 +26806,7 @@
 <file path=customXml/item1.xml><?xml version="1.0" encoding="utf-8"?>
 <CoverPageProperties xmlns="http://schemas.microsoft.com/office/2006/coverPageProps">
   <PublishDate>2018-01-24T00:00:00</PublishDate>
-  <Abstract>Document version: 2.11</Abstract>
+  <Abstract>Document version: 2.12</Abstract>
   <CompanyAddress/>
   <CompanyPhone/>
   <CompanyFax/>
@@ -26368,6 +26815,18 @@
 </file>
 
 <file path=customXml/item2.xml><?xml version="1.0" encoding="utf-8"?>
+<p:properties xmlns:p="http://schemas.microsoft.com/office/2006/metadata/properties" xmlns:xsi="http://www.w3.org/2001/XMLSchema-instance">
+  <documentManagement>
+    <_dlc_DocId xmlns="bebfb516-47c3-42bf-8695-c627e02fd07c">RP5EP2USD5DN-418-13</_dlc_DocId>
+    <_dlc_DocIdUrl xmlns="bebfb516-47c3-42bf-8695-c627e02fd07c">
+      <Url>https://sp.ncbi.nlm.nih.gov/IEB/ISS/_layouts/15/DocIdRedir.aspx?ID=RP5EP2USD5DN-418-13</Url>
+      <Description>RP5EP2USD5DN-418-13</Description>
+    </_dlc_DocIdUrl>
+  </documentManagement>
+</p:properties>
+</file>
+
+<file path=customXml/item3.xml><?xml version="1.0" encoding="utf-8"?>
 <ct:contentTypeSchema xmlns:ct="http://schemas.microsoft.com/office/2006/metadata/contentType" xmlns:ma="http://schemas.microsoft.com/office/2006/metadata/properties/metaAttributes" ct:_="" ma:_="" ma:contentTypeName="Document" ma:contentTypeID="0x010100804F0F871C92454BA582842CD3B861CB" ma:contentTypeVersion="1" ma:contentTypeDescription="Create a new document." ma:contentTypeScope="" ma:versionID="17108c8fb818525b19f04f03124d2db9">
   <xsd:schema xmlns:xsd="http://www.w3.org/2001/XMLSchema" xmlns:xs="http://www.w3.org/2001/XMLSchema" xmlns:p="http://schemas.microsoft.com/office/2006/metadata/properties" xmlns:ns2="bebfb516-47c3-42bf-8695-c627e02fd07c" targetNamespace="http://schemas.microsoft.com/office/2006/metadata/properties" ma:root="true" ma:fieldsID="1c56c5b5f1ead94acc500394bce569b3" ns2:_="">
     <xsd:import namespace="bebfb516-47c3-42bf-8695-c627e02fd07c"/>
@@ -26512,28 +26971,7 @@
 </ct:contentTypeSchema>
 </file>
 
-<file path=customXml/item3.xml><?xml version="1.0" encoding="utf-8"?>
-<p:properties xmlns:p="http://schemas.microsoft.com/office/2006/metadata/properties" xmlns:xsi="http://www.w3.org/2001/XMLSchema-instance">
-  <documentManagement>
-    <_dlc_DocId xmlns="bebfb516-47c3-42bf-8695-c627e02fd07c">RP5EP2USD5DN-418-13</_dlc_DocId>
-    <_dlc_DocIdUrl xmlns="bebfb516-47c3-42bf-8695-c627e02fd07c">
-      <Url>https://sp.ncbi.nlm.nih.gov/IEB/ISS/_layouts/15/DocIdRedir.aspx?ID=RP5EP2USD5DN-418-13</Url>
-      <Description>RP5EP2USD5DN-418-13</Description>
-    </_dlc_DocIdUrl>
-  </documentManagement>
-</p:properties>
-</file>
-
 <file path=customXml/item4.xml><?xml version="1.0" encoding="utf-8"?>
-<?mso-contentType ?>
-<FormTemplates xmlns="http://schemas.microsoft.com/sharepoint/v3/contenttype/forms">
-  <Display>DocumentLibraryForm</Display>
-  <Edit>DocumentLibraryForm</Edit>
-  <New>DocumentLibraryForm</New>
-</FormTemplates>
-</file>
-
-<file path=customXml/item5.xml><?xml version="1.0" encoding="utf-8"?>
 <?mso-contentType ?>
 <spe:Receivers xmlns:spe="http://schemas.microsoft.com/sharepoint/events">
   <Receiver>
@@ -26583,6 +27021,15 @@
 </spe:Receivers>
 </file>
 
+<file path=customXml/item5.xml><?xml version="1.0" encoding="utf-8"?>
+<?mso-contentType ?>
+<FormTemplates xmlns="http://schemas.microsoft.com/sharepoint/v3/contenttype/forms">
+  <Display>DocumentLibraryForm</Display>
+  <Edit>DocumentLibraryForm</Edit>
+  <New>DocumentLibraryForm</New>
+</FormTemplates>
+</file>
+
 <file path=customXml/item6.xml><?xml version="1.0" encoding="utf-8"?>
 <b:Sources xmlns:b="http://schemas.openxmlformats.org/officeDocument/2006/bibliography" xmlns="http://schemas.openxmlformats.org/officeDocument/2006/bibliography" SelectedStyle="\APA.XSL" StyleName="APA"/>
 </file>
@@ -26596,6 +27043,22 @@
 </file>
 
 <file path=customXml/itemProps2.xml><?xml version="1.0" encoding="utf-8"?>
+<ds:datastoreItem xmlns:ds="http://schemas.openxmlformats.org/officeDocument/2006/customXml" ds:itemID="{AED05E43-12FF-4C22-A572-6E3D13391423}">
+  <ds:schemaRefs>
+    <ds:schemaRef ds:uri="http://purl.org/dc/elements/1.1/"/>
+    <ds:schemaRef ds:uri="http://schemas.microsoft.com/office/2006/metadata/properties"/>
+    <ds:schemaRef ds:uri="http://schemas.microsoft.com/office/2006/documentManagement/types"/>
+    <ds:schemaRef ds:uri="http://purl.org/dc/terms/"/>
+    <ds:schemaRef ds:uri="http://schemas.openxmlformats.org/package/2006/metadata/core-properties"/>
+    <ds:schemaRef ds:uri="http://purl.org/dc/dcmitype/"/>
+    <ds:schemaRef ds:uri="http://schemas.microsoft.com/office/infopath/2007/PartnerControls"/>
+    <ds:schemaRef ds:uri="bebfb516-47c3-42bf-8695-c627e02fd07c"/>
+    <ds:schemaRef ds:uri="http://www.w3.org/XML/1998/namespace"/>
+  </ds:schemaRefs>
+</ds:datastoreItem>
+</file>
+
+<file path=customXml/itemProps3.xml><?xml version="1.0" encoding="utf-8"?>
 <ds:datastoreItem xmlns:ds="http://schemas.openxmlformats.org/officeDocument/2006/customXml" ds:itemID="{AA0E1C7F-2557-4EEC-A922-A4F9B8592289}">
   <ds:schemaRefs>
     <ds:schemaRef ds:uri="http://schemas.microsoft.com/office/2006/metadata/contentType"/>
@@ -26613,23 +27076,15 @@
 </ds:datastoreItem>
 </file>
 
-<file path=customXml/itemProps3.xml><?xml version="1.0" encoding="utf-8"?>
-<ds:datastoreItem xmlns:ds="http://schemas.openxmlformats.org/officeDocument/2006/customXml" ds:itemID="{AED05E43-12FF-4C22-A572-6E3D13391423}">
+<file path=customXml/itemProps4.xml><?xml version="1.0" encoding="utf-8"?>
+<ds:datastoreItem xmlns:ds="http://schemas.openxmlformats.org/officeDocument/2006/customXml" ds:itemID="{4BDF85BA-E69F-4D6A-AE92-E7CF998321DD}">
   <ds:schemaRefs>
-    <ds:schemaRef ds:uri="http://purl.org/dc/elements/1.1/"/>
-    <ds:schemaRef ds:uri="http://schemas.microsoft.com/office/2006/metadata/properties"/>
-    <ds:schemaRef ds:uri="http://schemas.microsoft.com/office/2006/documentManagement/types"/>
-    <ds:schemaRef ds:uri="http://purl.org/dc/terms/"/>
-    <ds:schemaRef ds:uri="http://schemas.openxmlformats.org/package/2006/metadata/core-properties"/>
-    <ds:schemaRef ds:uri="http://purl.org/dc/dcmitype/"/>
-    <ds:schemaRef ds:uri="http://schemas.microsoft.com/office/infopath/2007/PartnerControls"/>
-    <ds:schemaRef ds:uri="bebfb516-47c3-42bf-8695-c627e02fd07c"/>
-    <ds:schemaRef ds:uri="http://www.w3.org/XML/1998/namespace"/>
+    <ds:schemaRef ds:uri="http://schemas.microsoft.com/sharepoint/events"/>
   </ds:schemaRefs>
 </ds:datastoreItem>
 </file>
 
-<file path=customXml/itemProps4.xml><?xml version="1.0" encoding="utf-8"?>
+<file path=customXml/itemProps5.xml><?xml version="1.0" encoding="utf-8"?>
 <ds:datastoreItem xmlns:ds="http://schemas.openxmlformats.org/officeDocument/2006/customXml" ds:itemID="{910EA325-BFD3-40A7-B49F-A40A5596D5CE}">
   <ds:schemaRefs>
     <ds:schemaRef ds:uri="http://schemas.microsoft.com/sharepoint/v3/contenttype/forms"/>
@@ -26637,16 +27092,8 @@
 </ds:datastoreItem>
 </file>
 
-<file path=customXml/itemProps5.xml><?xml version="1.0" encoding="utf-8"?>
-<ds:datastoreItem xmlns:ds="http://schemas.openxmlformats.org/officeDocument/2006/customXml" ds:itemID="{4BDF85BA-E69F-4D6A-AE92-E7CF998321DD}">
-  <ds:schemaRefs>
-    <ds:schemaRef ds:uri="http://schemas.microsoft.com/sharepoint/events"/>
-  </ds:schemaRefs>
-</ds:datastoreItem>
-</file>
-
 <file path=customXml/itemProps6.xml><?xml version="1.0" encoding="utf-8"?>
-<ds:datastoreItem xmlns:ds="http://schemas.openxmlformats.org/officeDocument/2006/customXml" ds:itemID="{1EF65654-0E7A-4EC8-AE26-000CCF796E8E}">
+<ds:datastoreItem xmlns:ds="http://schemas.openxmlformats.org/officeDocument/2006/customXml" ds:itemID="{211DA92C-E0D8-42F4-873E-5F15D8EF6D68}">
   <ds:schemaRefs>
     <ds:schemaRef ds:uri="http://schemas.openxmlformats.org/officeDocument/2006/bibliography"/>
   </ds:schemaRefs>

</xml_diff>

<commit_message>
Fix: adding missed client_id parameter description for the ID/getblob request. NOJIRA
</commit_message>
<xml_diff>
--- a/misc/PSG Server.docx
+++ b/misc/PSG Server.docx
@@ -350,7 +350,7 @@
                       <w:t>1</w:t>
                     </w:r>
                     <w:r>
-                      <w:t>2</w:t>
+                      <w:t>3</w:t>
                     </w:r>
                   </w:p>
                 </w:tc>
@@ -1591,7 +1591,7 @@
           </w:tcPr>
           <w:p>
             <w:r>
-              <w:t>July 09, 2020</w:t>
+              <w:t>Jul 09, 2020</w:t>
             </w:r>
           </w:p>
         </w:tc>
@@ -1620,6 +1620,64 @@
             <w:proofErr w:type="spellEnd"/>
             <w:r>
               <w:t xml:space="preserve"> and config setting for PSG 1.10.0</w:t>
+            </w:r>
+          </w:p>
+        </w:tc>
+      </w:tr>
+      <w:tr>
+        <w:tc>
+          <w:tcPr>
+            <w:tcW w:w="1001" w:type="dxa"/>
+          </w:tcPr>
+          <w:p>
+            <w:r>
+              <w:t>2.13</w:t>
+            </w:r>
+          </w:p>
+        </w:tc>
+        <w:tc>
+          <w:tcPr>
+            <w:tcW w:w="1678" w:type="dxa"/>
+          </w:tcPr>
+          <w:p>
+            <w:r>
+              <w:t>Jul 09, 2020</w:t>
+            </w:r>
+          </w:p>
+        </w:tc>
+        <w:tc>
+          <w:tcPr>
+            <w:tcW w:w="2182" w:type="dxa"/>
+          </w:tcPr>
+          <w:p>
+            <w:r>
+              <w:t>Sergey Satskiy</w:t>
+            </w:r>
+          </w:p>
+        </w:tc>
+        <w:tc>
+          <w:tcPr>
+            <w:tcW w:w="4489" w:type="dxa"/>
+          </w:tcPr>
+          <w:p>
+            <w:r>
+              <w:t xml:space="preserve">Fix: adding missed </w:t>
+            </w:r>
+            <w:proofErr w:type="spellStart"/>
+            <w:r>
+              <w:t>client_id</w:t>
+            </w:r>
+            <w:proofErr w:type="spellEnd"/>
+            <w:r>
+              <w:t xml:space="preserve"> parameter description for the ID/</w:t>
+            </w:r>
+            <w:proofErr w:type="spellStart"/>
+            <w:r>
+              <w:t>getblob</w:t>
+            </w:r>
+            <w:proofErr w:type="spellEnd"/>
+            <w:r>
+              <w:t xml:space="preserve"> request</w:t>
             </w:r>
           </w:p>
         </w:tc>
@@ -1631,7 +1689,10 @@
         <w:br w:type="page"/>
       </w:r>
     </w:p>
-    <w:p/>
+    <w:p>
+      <w:bookmarkStart w:id="0" w:name="_GoBack"/>
+      <w:bookmarkEnd w:id="0"/>
+    </w:p>
     <w:sdt>
       <w:sdtPr>
         <w:rPr>
@@ -1660,12 +1721,7 @@
             <w:pStyle w:val="TOCHeading"/>
           </w:pPr>
           <w:r>
-            <w:t>Table of Con</w:t>
-          </w:r>
-          <w:bookmarkStart w:id="0" w:name="_GoBack"/>
-          <w:bookmarkEnd w:id="0"/>
-          <w:r>
-            <w:t>tents</w:t>
+            <w:t>Table of Contents</w:t>
           </w:r>
         </w:p>
         <w:p>
@@ -2425,7 +2481,7 @@
                 <w:noProof/>
                 <w:webHidden/>
               </w:rPr>
-              <w:t>19</w:t>
+              <w:t>20</w:t>
             </w:r>
             <w:r>
               <w:rPr>
@@ -2701,7 +2757,7 @@
                 <w:noProof/>
                 <w:webHidden/>
               </w:rPr>
-              <w:t>26</w:t>
+              <w:t>27</w:t>
             </w:r>
             <w:r>
               <w:rPr>
@@ -3184,7 +3240,7 @@
                 <w:noProof/>
                 <w:webHidden/>
               </w:rPr>
-              <w:t>31</w:t>
+              <w:t>32</w:t>
             </w:r>
             <w:r>
               <w:rPr>
@@ -4219,7 +4275,7 @@
                 <w:noProof/>
                 <w:webHidden/>
               </w:rPr>
-              <w:t>38</w:t>
+              <w:t>39</w:t>
             </w:r>
             <w:r>
               <w:rPr>
@@ -4288,7 +4344,7 @@
                 <w:noProof/>
                 <w:webHidden/>
               </w:rPr>
-              <w:t>38</w:t>
+              <w:t>39</w:t>
             </w:r>
             <w:r>
               <w:rPr>
@@ -4357,7 +4413,7 @@
                 <w:noProof/>
                 <w:webHidden/>
               </w:rPr>
-              <w:t>40</w:t>
+              <w:t>41</w:t>
             </w:r>
             <w:r>
               <w:rPr>
@@ -4769,7 +4825,7 @@
           <v:shape id="_x0000_i1025" type="#_x0000_t75" style="width:467.25pt;height:232.5pt" o:ole="">
             <v:imagedata r:id="rId11" o:title=""/>
           </v:shape>
-          <o:OLEObject Type="Embed" ProgID="Visio.Drawing.15" ShapeID="_x0000_i1025" DrawAspect="Content" ObjectID="_1655795901" r:id="rId12"/>
+          <o:OLEObject Type="Embed" ProgID="Visio.Drawing.15" ShapeID="_x0000_i1025" DrawAspect="Content" ObjectID="_1655803097" r:id="rId12"/>
         </w:object>
       </w:r>
     </w:p>
@@ -6798,7 +6854,8 @@
       </w:tblPr>
       <w:tblGrid>
         <w:gridCol w:w="2875"/>
-        <w:gridCol w:w="6475"/>
+        <w:gridCol w:w="12"/>
+        <w:gridCol w:w="6463"/>
       </w:tblGrid>
       <w:tr>
         <w:tc>
@@ -6817,6 +6874,7 @@
         <w:tc>
           <w:tcPr>
             <w:tcW w:w="6475" w:type="dxa"/>
+            <w:gridSpan w:val="2"/>
           </w:tcPr>
           <w:p>
             <w:pPr>
@@ -6864,6 +6922,7 @@
         <w:tc>
           <w:tcPr>
             <w:tcW w:w="6475" w:type="dxa"/>
+            <w:gridSpan w:val="2"/>
             <w:shd w:val="clear" w:color="auto" w:fill="F2DBDB" w:themeFill="accent2" w:themeFillTint="33"/>
           </w:tcPr>
           <w:p>
@@ -6908,6 +6967,7 @@
         <w:tc>
           <w:tcPr>
             <w:tcW w:w="6475" w:type="dxa"/>
+            <w:gridSpan w:val="2"/>
           </w:tcPr>
           <w:p>
             <w:r>
@@ -7182,6 +7242,7 @@
         <w:tc>
           <w:tcPr>
             <w:tcW w:w="6475" w:type="dxa"/>
+            <w:gridSpan w:val="2"/>
           </w:tcPr>
           <w:p>
             <w:r>
@@ -7240,6 +7301,7 @@
         <w:tc>
           <w:tcPr>
             <w:tcW w:w="6475" w:type="dxa"/>
+            <w:gridSpan w:val="2"/>
           </w:tcPr>
           <w:p>
             <w:r>
@@ -7314,31 +7376,53 @@
       <w:tr>
         <w:tc>
           <w:tcPr>
-            <w:tcW w:w="2875" w:type="dxa"/>
-          </w:tcPr>
-          <w:p>
-            <w:r>
-              <w:t>trace=&lt;trace&gt;</w:t>
-            </w:r>
-          </w:p>
-        </w:tc>
-        <w:tc>
-          <w:tcPr>
-            <w:tcW w:w="6475" w:type="dxa"/>
-          </w:tcPr>
-          <w:p>
-            <w:r>
-              <w:t>The option to include trace messages to the server output. Acceptable values: yes and no.</w:t>
-            </w:r>
-          </w:p>
-          <w:p>
-            <w:r>
-              <w:t>Default: no</w:t>
-            </w:r>
-          </w:p>
-          <w:p>
-            <w:r>
-              <w:t>Note: the option is available starting from PSG 1.8.3</w:t>
+            <w:tcW w:w="2887" w:type="dxa"/>
+            <w:gridSpan w:val="2"/>
+          </w:tcPr>
+          <w:p>
+            <w:proofErr w:type="spellStart"/>
+            <w:r>
+              <w:t>client_id</w:t>
+            </w:r>
+            <w:proofErr w:type="spellEnd"/>
+            <w:r>
+              <w:t>=&lt;</w:t>
+            </w:r>
+            <w:proofErr w:type="spellStart"/>
+            <w:r>
+              <w:t>client_id</w:t>
+            </w:r>
+            <w:proofErr w:type="spellEnd"/>
+            <w:r>
+              <w:t>&gt;</w:t>
+            </w:r>
+          </w:p>
+        </w:tc>
+        <w:tc>
+          <w:tcPr>
+            <w:tcW w:w="6463" w:type="dxa"/>
+          </w:tcPr>
+          <w:p>
+            <w:r>
+              <w:t>The client identifier (string).</w:t>
+            </w:r>
+          </w:p>
+          <w:p>
+            <w:r>
+              <w:t xml:space="preserve">If </w:t>
+            </w:r>
+            <w:proofErr w:type="gramStart"/>
+            <w:r>
+              <w:t>provided</w:t>
+            </w:r>
+            <w:proofErr w:type="gramEnd"/>
+            <w:r>
+              <w:t xml:space="preserve"> then the exclude blob feature takes place.</w:t>
+            </w:r>
+          </w:p>
+          <w:p>
+            <w:r>
+              <w:t>Optional parameter.</w:t>
             </w:r>
           </w:p>
         </w:tc>
@@ -7350,6 +7434,39 @@
           </w:tcPr>
           <w:p>
             <w:r>
+              <w:t>trace=&lt;trace&gt;</w:t>
+            </w:r>
+          </w:p>
+        </w:tc>
+        <w:tc>
+          <w:tcPr>
+            <w:tcW w:w="6475" w:type="dxa"/>
+            <w:gridSpan w:val="2"/>
+          </w:tcPr>
+          <w:p>
+            <w:r>
+              <w:t>The option to include trace messages to the server output. Acceptable values: yes and no.</w:t>
+            </w:r>
+          </w:p>
+          <w:p>
+            <w:r>
+              <w:t>Default: no</w:t>
+            </w:r>
+          </w:p>
+          <w:p>
+            <w:r>
+              <w:t>Note: the option is available starting from PSG 1.8.3</w:t>
+            </w:r>
+          </w:p>
+        </w:tc>
+      </w:tr>
+      <w:tr>
+        <w:tc>
+          <w:tcPr>
+            <w:tcW w:w="2875" w:type="dxa"/>
+          </w:tcPr>
+          <w:p>
+            <w:r>
               <w:t>hops=&lt;N&gt;</w:t>
             </w:r>
           </w:p>
@@ -7357,6 +7474,7 @@
         <w:tc>
           <w:tcPr>
             <w:tcW w:w="6475" w:type="dxa"/>
+            <w:gridSpan w:val="2"/>
           </w:tcPr>
           <w:p>
             <w:r>
@@ -7443,6 +7561,7 @@
     </w:p>
     <w:p>
       <w:r>
+        <w:lastRenderedPageBreak/>
         <w:t>In case of success the following PSG protocol chunks will appear:</w:t>
       </w:r>
     </w:p>
@@ -7451,7 +7570,6 @@
         <w:rPr>
           <w:noProof/>
         </w:rPr>
-        <w:lastRenderedPageBreak/>
         <w:drawing>
           <wp:inline distT="0" distB="0" distL="0" distR="0" wp14:anchorId="0FEB63E4" wp14:editId="486FB34E">
             <wp:extent cx="5943600" cy="850265"/>
@@ -8017,6 +8135,7 @@
                 </w:tcPr>
                 <w:p>
                   <w:r>
+                    <w:lastRenderedPageBreak/>
                     <w:t>slim</w:t>
                   </w:r>
                 </w:p>
@@ -8500,7 +8619,6 @@
         <w:rPr>
           <w:noProof/>
         </w:rPr>
-        <w:lastRenderedPageBreak/>
         <w:drawing>
           <wp:inline distT="0" distB="0" distL="0" distR="0" wp14:anchorId="7DD0DAE3" wp14:editId="1FBA95DE">
             <wp:extent cx="5943600" cy="1070610"/>
@@ -8965,6 +9083,7 @@
           </w:p>
           <w:p>
             <w:r>
+              <w:lastRenderedPageBreak/>
               <w:t>If the number of hops is greater than the configured value of [SERVER]/</w:t>
             </w:r>
             <w:proofErr w:type="spellStart"/>
@@ -8986,7 +9105,6 @@
           </w:p>
           <w:p>
             <w:r>
-              <w:lastRenderedPageBreak/>
               <w:t>Note: individual processors may reject a request basing on a specific logic around the number of hops.</w:t>
             </w:r>
           </w:p>
@@ -9348,6 +9466,7 @@
           </w:p>
           <w:p>
             <w:r>
+              <w:lastRenderedPageBreak/>
               <w:t>Default: false</w:t>
             </w:r>
           </w:p>
@@ -9361,6 +9480,7 @@
           <w:p>
             <w:proofErr w:type="spellStart"/>
             <w:r>
+              <w:lastRenderedPageBreak/>
               <w:t>use_cache</w:t>
             </w:r>
             <w:proofErr w:type="spellEnd"/>
@@ -9387,7 +9507,6 @@
               </w:numPr>
             </w:pPr>
             <w:r>
-              <w:lastRenderedPageBreak/>
               <w:t>no: d</w:t>
             </w:r>
             <w:r>
@@ -9452,7 +9571,6 @@
           <w:p>
             <w:proofErr w:type="spellStart"/>
             <w:r>
-              <w:lastRenderedPageBreak/>
               <w:t>fmt</w:t>
             </w:r>
             <w:proofErr w:type="spellEnd"/>
@@ -10072,6 +10190,7 @@
           </w:tcPr>
           <w:p>
             <w:r>
+              <w:lastRenderedPageBreak/>
               <w:t>trace=&lt;trace&gt;</w:t>
             </w:r>
           </w:p>
@@ -10087,7 +10206,6 @@
           </w:p>
           <w:p>
             <w:r>
-              <w:lastRenderedPageBreak/>
               <w:t>Default: no</w:t>
             </w:r>
           </w:p>
@@ -10105,7 +10223,6 @@
           </w:tcPr>
           <w:p>
             <w:r>
-              <w:lastRenderedPageBreak/>
               <w:t>hops=&lt;N&gt;</w:t>
             </w:r>
           </w:p>
@@ -10340,6 +10457,7 @@
       </w:pPr>
       <w:bookmarkStart w:id="11" w:name="_Toc35419650"/>
       <w:r>
+        <w:lastRenderedPageBreak/>
         <w:t>ID/</w:t>
       </w:r>
       <w:proofErr w:type="spellStart"/>
@@ -10355,7 +10473,6 @@
     <w:p/>
     <w:p>
       <w:r>
-        <w:lastRenderedPageBreak/>
         <w:t>The format of the request:</w:t>
       </w:r>
     </w:p>
@@ -10848,6 +10965,7 @@
           </w:p>
           <w:p>
             <w:r>
+              <w:lastRenderedPageBreak/>
               <w:t>Default: 0</w:t>
             </w:r>
           </w:p>
@@ -10867,7 +10985,6 @@
     <w:p/>
     <w:p>
       <w:r>
-        <w:lastRenderedPageBreak/>
         <w:t>The response uses the PSG protocol.</w:t>
       </w:r>
     </w:p>
@@ -11100,6 +11217,7 @@
     </w:p>
     <w:p>
       <w:r>
+        <w:lastRenderedPageBreak/>
         <w:t>The standard HTTP 1.1 or HTTP/2 protocol is used.</w:t>
       </w:r>
     </w:p>
@@ -11110,7 +11228,6 @@
     </w:p>
     <w:p>
       <w:r>
-        <w:lastRenderedPageBreak/>
         <w:t xml:space="preserve">The HTTP header Content-Length is set </w:t>
       </w:r>
       <w:proofErr w:type="spellStart"/>
@@ -11555,6 +11672,7 @@
           <w:p>
             <w:proofErr w:type="spellStart"/>
             <w:r>
+              <w:lastRenderedPageBreak/>
               <w:t>SystemTime</w:t>
             </w:r>
             <w:proofErr w:type="spellEnd"/>
@@ -11589,7 +11707,6 @@
           </w:p>
           <w:p>
             <w:r>
-              <w:lastRenderedPageBreak/>
               <w:t>In case of an error getting the value from the OS then a string with a fixed value “n/a”.</w:t>
             </w:r>
           </w:p>
@@ -11603,7 +11720,6 @@
           <w:p>
             <w:proofErr w:type="spellStart"/>
             <w:r>
-              <w:lastRenderedPageBreak/>
               <w:t>PhysicalMemory</w:t>
             </w:r>
             <w:proofErr w:type="spellEnd"/>
@@ -12114,6 +12230,7 @@
           </w:p>
           <w:p>
             <w:r>
+              <w:lastRenderedPageBreak/>
               <w:t>In case of an error getting the value from the OS then a string with a fixed value “n/a”.</w:t>
             </w:r>
           </w:p>
@@ -12580,12 +12697,12 @@
     </w:p>
     <w:p>
       <w:r>
+        <w:lastRenderedPageBreak/>
         <w:t>All the event counters (errors, request counters etc.) are monotonically growing and are set to 0 at the server instance startup.</w:t>
       </w:r>
     </w:p>
     <w:p>
       <w:r>
-        <w:lastRenderedPageBreak/>
         <w:t>The content is formed as a JSON dictionary with the following items:</w:t>
       </w:r>
     </w:p>
@@ -13377,6 +13494,7 @@
           <w:p>
             <w:proofErr w:type="spellStart"/>
             <w:r>
+              <w:lastRenderedPageBreak/>
               <w:t>GetBlobBySeqIdRequestCount</w:t>
             </w:r>
             <w:proofErr w:type="spellEnd"/>
@@ -13419,7 +13537,6 @@
           <w:p>
             <w:proofErr w:type="spellStart"/>
             <w:r>
-              <w:lastRenderedPageBreak/>
               <w:t>GetBlobBySatSatKeyRequestCount</w:t>
             </w:r>
             <w:proofErr w:type="spellEnd"/>
@@ -14086,6 +14203,7 @@
       </w:pPr>
       <w:bookmarkStart w:id="15" w:name="_Toc35419654"/>
       <w:r>
+        <w:lastRenderedPageBreak/>
         <w:t>ADMIN/</w:t>
       </w:r>
       <w:r>
@@ -14096,7 +14214,6 @@
     <w:p/>
     <w:p>
       <w:r>
-        <w:lastRenderedPageBreak/>
         <w:t>The format of the request:</w:t>
       </w:r>
     </w:p>
@@ -14495,6 +14612,7 @@
     <w:p/>
     <w:p>
       <w:r>
+        <w:lastRenderedPageBreak/>
         <w:t>The content may have the corresponding message.</w:t>
       </w:r>
     </w:p>
@@ -14763,6 +14881,7 @@
     </w:p>
     <w:p>
       <w:r>
+        <w:lastRenderedPageBreak/>
         <w:t>The HTTP header Content-Length is set appropriately.</w:t>
       </w:r>
     </w:p>
@@ -14786,7 +14905,6 @@
               <w:jc w:val="center"/>
             </w:pPr>
             <w:r>
-              <w:lastRenderedPageBreak/>
               <w:t>HTTP 1.1 or HTTP/2 status code</w:t>
             </w:r>
           </w:p>
@@ -15160,6 +15278,7 @@
     </w:p>
     <w:p>
       <w:r>
+        <w:lastRenderedPageBreak/>
         <w:t xml:space="preserve">If only </w:t>
       </w:r>
       <w:proofErr w:type="spellStart"/>
@@ -15181,7 +15300,6 @@
     </w:p>
     <w:p>
       <w:r>
-        <w:lastRenderedPageBreak/>
         <w:t xml:space="preserve">If only </w:t>
       </w:r>
       <w:proofErr w:type="spellStart"/>
@@ -15477,12 +15595,12 @@
     </w:p>
     <w:p>
       <w:r>
+        <w:lastRenderedPageBreak/>
         <w:t>The HTTP header Content-Type is set to “application/octet-stream”.</w:t>
       </w:r>
     </w:p>
     <w:p>
       <w:r>
-        <w:lastRenderedPageBreak/>
         <w:t xml:space="preserve">The HTTP header Content-Length is set to </w:t>
       </w:r>
       <w:proofErr w:type="spellStart"/>
@@ -15672,6 +15790,7 @@
       </w:pPr>
       <w:bookmarkStart w:id="22" w:name="_Toc35419661"/>
       <w:r>
+        <w:lastRenderedPageBreak/>
         <w:t>Cassandra Database</w:t>
       </w:r>
       <w:bookmarkEnd w:id="22"/>
@@ -15679,7 +15798,6 @@
     <w:p/>
     <w:p>
       <w:r>
-        <w:lastRenderedPageBreak/>
         <w:t>The database structure is described here:</w:t>
       </w:r>
     </w:p>
@@ -15801,7 +15919,7 @@
           <v:shape id="_x0000_i1026" type="#_x0000_t75" style="width:367.5pt;height:79.5pt" o:ole="">
             <v:imagedata r:id="rId38" o:title=""/>
           </v:shape>
-          <o:OLEObject Type="Embed" ProgID="Visio.Drawing.15" ShapeID="_x0000_i1026" DrawAspect="Content" ObjectID="_1655795902" r:id="rId39"/>
+          <o:OLEObject Type="Embed" ProgID="Visio.Drawing.15" ShapeID="_x0000_i1026" DrawAspect="Content" ObjectID="_1655803098" r:id="rId39"/>
         </w:object>
       </w:r>
     </w:p>
@@ -15829,7 +15947,6 @@
       </w:pPr>
       <w:bookmarkStart w:id="25" w:name="_Toc35419664"/>
       <w:r>
-        <w:lastRenderedPageBreak/>
         <w:t>Client API</w:t>
       </w:r>
       <w:bookmarkEnd w:id="25"/>
@@ -16260,6 +16377,7 @@
           </w:tcPr>
           <w:p>
             <w:r>
+              <w:lastRenderedPageBreak/>
               <w:t>HUP USR1 USR2 WINCH</w:t>
             </w:r>
           </w:p>
@@ -16283,7 +16401,6 @@
       </w:pPr>
       <w:bookmarkStart w:id="28" w:name="_Toc35419667"/>
       <w:r>
-        <w:lastRenderedPageBreak/>
         <w:t>Configuration Parameters</w:t>
       </w:r>
       <w:bookmarkEnd w:id="28"/>
@@ -16859,6 +16976,7 @@
               <w:jc w:val="both"/>
             </w:pPr>
             <w:r>
+              <w:lastRenderedPageBreak/>
               <w:t>log</w:t>
             </w:r>
           </w:p>
@@ -16955,7 +17073,6 @@
             </w:pPr>
             <w:proofErr w:type="spellStart"/>
             <w:r>
-              <w:lastRenderedPageBreak/>
               <w:t>slim_max_blob_size</w:t>
             </w:r>
             <w:proofErr w:type="spellEnd"/>
@@ -17405,7 +17522,11 @@
               <w:jc w:val="both"/>
             </w:pPr>
             <w:r>
-              <w:t xml:space="preserve">The statistics for the blob retrieving timing is collected depending on the blob sizes in separate bins. The first bin covers the range of sizes from 0 till </w:t>
+              <w:t xml:space="preserve">The statistics for the blob retrieving timing is collected depending on the blob sizes in separate bins. The first bin covers the range of sizes from 0 </w:t>
+            </w:r>
+            <w:r>
+              <w:lastRenderedPageBreak/>
+              <w:t xml:space="preserve">till </w:t>
             </w:r>
             <w:proofErr w:type="spellStart"/>
             <w:r>
@@ -17436,6 +17557,7 @@
               <w:jc w:val="both"/>
             </w:pPr>
             <w:r>
+              <w:lastRenderedPageBreak/>
               <w:t>min</w:t>
             </w:r>
           </w:p>
@@ -17457,7 +17579,6 @@
               <w:jc w:val="both"/>
             </w:pPr>
             <w:r>
-              <w:lastRenderedPageBreak/>
               <w:t>Default: 1</w:t>
             </w:r>
           </w:p>
@@ -17473,7 +17594,6 @@
               <w:jc w:val="both"/>
             </w:pPr>
             <w:r>
-              <w:lastRenderedPageBreak/>
               <w:t>max</w:t>
             </w:r>
           </w:p>
@@ -18181,6 +18301,7 @@
             </w:pPr>
             <w:proofErr w:type="spellStart"/>
             <w:r>
+              <w:lastRenderedPageBreak/>
               <w:t>numthreadsio</w:t>
             </w:r>
             <w:proofErr w:type="spellEnd"/>
@@ -18224,7 +18345,6 @@
               <w:jc w:val="both"/>
             </w:pPr>
             <w:r>
-              <w:lastRenderedPageBreak/>
               <w:t>Default: 4</w:t>
             </w:r>
           </w:p>
@@ -18241,7 +18361,6 @@
             </w:pPr>
             <w:proofErr w:type="spellStart"/>
             <w:r>
-              <w:lastRenderedPageBreak/>
               <w:t>numconnperhost</w:t>
             </w:r>
             <w:proofErr w:type="spellEnd"/>
@@ -18728,6 +18847,7 @@
     </w:p>
     <w:p>
       <w:r>
+        <w:lastRenderedPageBreak/>
         <w:br w:type="page"/>
       </w:r>
     </w:p>
@@ -26806,7 +26926,7 @@
 <file path=customXml/item1.xml><?xml version="1.0" encoding="utf-8"?>
 <CoverPageProperties xmlns="http://schemas.microsoft.com/office/2006/coverPageProps">
   <PublishDate>2018-01-24T00:00:00</PublishDate>
-  <Abstract>Document version: 2.12</Abstract>
+  <Abstract>Document version: 2.13</Abstract>
   <CompanyAddress/>
   <CompanyPhone/>
   <CompanyFax/>
@@ -26815,18 +26935,6 @@
 </file>
 
 <file path=customXml/item2.xml><?xml version="1.0" encoding="utf-8"?>
-<p:properties xmlns:p="http://schemas.microsoft.com/office/2006/metadata/properties" xmlns:xsi="http://www.w3.org/2001/XMLSchema-instance">
-  <documentManagement>
-    <_dlc_DocId xmlns="bebfb516-47c3-42bf-8695-c627e02fd07c">RP5EP2USD5DN-418-13</_dlc_DocId>
-    <_dlc_DocIdUrl xmlns="bebfb516-47c3-42bf-8695-c627e02fd07c">
-      <Url>https://sp.ncbi.nlm.nih.gov/IEB/ISS/_layouts/15/DocIdRedir.aspx?ID=RP5EP2USD5DN-418-13</Url>
-      <Description>RP5EP2USD5DN-418-13</Description>
-    </_dlc_DocIdUrl>
-  </documentManagement>
-</p:properties>
-</file>
-
-<file path=customXml/item3.xml><?xml version="1.0" encoding="utf-8"?>
 <ct:contentTypeSchema xmlns:ct="http://schemas.microsoft.com/office/2006/metadata/contentType" xmlns:ma="http://schemas.microsoft.com/office/2006/metadata/properties/metaAttributes" ct:_="" ma:_="" ma:contentTypeName="Document" ma:contentTypeID="0x010100804F0F871C92454BA582842CD3B861CB" ma:contentTypeVersion="1" ma:contentTypeDescription="Create a new document." ma:contentTypeScope="" ma:versionID="17108c8fb818525b19f04f03124d2db9">
   <xsd:schema xmlns:xsd="http://www.w3.org/2001/XMLSchema" xmlns:xs="http://www.w3.org/2001/XMLSchema" xmlns:p="http://schemas.microsoft.com/office/2006/metadata/properties" xmlns:ns2="bebfb516-47c3-42bf-8695-c627e02fd07c" targetNamespace="http://schemas.microsoft.com/office/2006/metadata/properties" ma:root="true" ma:fieldsID="1c56c5b5f1ead94acc500394bce569b3" ns2:_="">
     <xsd:import namespace="bebfb516-47c3-42bf-8695-c627e02fd07c"/>
@@ -26971,7 +27079,28 @@
 </ct:contentTypeSchema>
 </file>
 
+<file path=customXml/item3.xml><?xml version="1.0" encoding="utf-8"?>
+<p:properties xmlns:p="http://schemas.microsoft.com/office/2006/metadata/properties" xmlns:xsi="http://www.w3.org/2001/XMLSchema-instance">
+  <documentManagement>
+    <_dlc_DocId xmlns="bebfb516-47c3-42bf-8695-c627e02fd07c">RP5EP2USD5DN-418-13</_dlc_DocId>
+    <_dlc_DocIdUrl xmlns="bebfb516-47c3-42bf-8695-c627e02fd07c">
+      <Url>https://sp.ncbi.nlm.nih.gov/IEB/ISS/_layouts/15/DocIdRedir.aspx?ID=RP5EP2USD5DN-418-13</Url>
+      <Description>RP5EP2USD5DN-418-13</Description>
+    </_dlc_DocIdUrl>
+  </documentManagement>
+</p:properties>
+</file>
+
 <file path=customXml/item4.xml><?xml version="1.0" encoding="utf-8"?>
+<?mso-contentType ?>
+<FormTemplates xmlns="http://schemas.microsoft.com/sharepoint/v3/contenttype/forms">
+  <Display>DocumentLibraryForm</Display>
+  <Edit>DocumentLibraryForm</Edit>
+  <New>DocumentLibraryForm</New>
+</FormTemplates>
+</file>
+
+<file path=customXml/item5.xml><?xml version="1.0" encoding="utf-8"?>
 <?mso-contentType ?>
 <spe:Receivers xmlns:spe="http://schemas.microsoft.com/sharepoint/events">
   <Receiver>
@@ -27021,15 +27150,6 @@
 </spe:Receivers>
 </file>
 
-<file path=customXml/item5.xml><?xml version="1.0" encoding="utf-8"?>
-<?mso-contentType ?>
-<FormTemplates xmlns="http://schemas.microsoft.com/sharepoint/v3/contenttype/forms">
-  <Display>DocumentLibraryForm</Display>
-  <Edit>DocumentLibraryForm</Edit>
-  <New>DocumentLibraryForm</New>
-</FormTemplates>
-</file>
-
 <file path=customXml/item6.xml><?xml version="1.0" encoding="utf-8"?>
 <b:Sources xmlns:b="http://schemas.openxmlformats.org/officeDocument/2006/bibliography" xmlns="http://schemas.openxmlformats.org/officeDocument/2006/bibliography" SelectedStyle="\APA.XSL" StyleName="APA"/>
 </file>
@@ -27043,22 +27163,6 @@
 </file>
 
 <file path=customXml/itemProps2.xml><?xml version="1.0" encoding="utf-8"?>
-<ds:datastoreItem xmlns:ds="http://schemas.openxmlformats.org/officeDocument/2006/customXml" ds:itemID="{AED05E43-12FF-4C22-A572-6E3D13391423}">
-  <ds:schemaRefs>
-    <ds:schemaRef ds:uri="http://purl.org/dc/elements/1.1/"/>
-    <ds:schemaRef ds:uri="http://schemas.microsoft.com/office/2006/metadata/properties"/>
-    <ds:schemaRef ds:uri="http://schemas.microsoft.com/office/2006/documentManagement/types"/>
-    <ds:schemaRef ds:uri="http://purl.org/dc/terms/"/>
-    <ds:schemaRef ds:uri="http://schemas.openxmlformats.org/package/2006/metadata/core-properties"/>
-    <ds:schemaRef ds:uri="http://purl.org/dc/dcmitype/"/>
-    <ds:schemaRef ds:uri="http://schemas.microsoft.com/office/infopath/2007/PartnerControls"/>
-    <ds:schemaRef ds:uri="bebfb516-47c3-42bf-8695-c627e02fd07c"/>
-    <ds:schemaRef ds:uri="http://www.w3.org/XML/1998/namespace"/>
-  </ds:schemaRefs>
-</ds:datastoreItem>
-</file>
-
-<file path=customXml/itemProps3.xml><?xml version="1.0" encoding="utf-8"?>
 <ds:datastoreItem xmlns:ds="http://schemas.openxmlformats.org/officeDocument/2006/customXml" ds:itemID="{AA0E1C7F-2557-4EEC-A922-A4F9B8592289}">
   <ds:schemaRefs>
     <ds:schemaRef ds:uri="http://schemas.microsoft.com/office/2006/metadata/contentType"/>
@@ -27076,7 +27180,31 @@
 </ds:datastoreItem>
 </file>
 
+<file path=customXml/itemProps3.xml><?xml version="1.0" encoding="utf-8"?>
+<ds:datastoreItem xmlns:ds="http://schemas.openxmlformats.org/officeDocument/2006/customXml" ds:itemID="{AED05E43-12FF-4C22-A572-6E3D13391423}">
+  <ds:schemaRefs>
+    <ds:schemaRef ds:uri="http://purl.org/dc/elements/1.1/"/>
+    <ds:schemaRef ds:uri="http://schemas.microsoft.com/office/2006/metadata/properties"/>
+    <ds:schemaRef ds:uri="http://schemas.microsoft.com/office/2006/documentManagement/types"/>
+    <ds:schemaRef ds:uri="http://purl.org/dc/terms/"/>
+    <ds:schemaRef ds:uri="http://schemas.openxmlformats.org/package/2006/metadata/core-properties"/>
+    <ds:schemaRef ds:uri="http://purl.org/dc/dcmitype/"/>
+    <ds:schemaRef ds:uri="http://schemas.microsoft.com/office/infopath/2007/PartnerControls"/>
+    <ds:schemaRef ds:uri="bebfb516-47c3-42bf-8695-c627e02fd07c"/>
+    <ds:schemaRef ds:uri="http://www.w3.org/XML/1998/namespace"/>
+  </ds:schemaRefs>
+</ds:datastoreItem>
+</file>
+
 <file path=customXml/itemProps4.xml><?xml version="1.0" encoding="utf-8"?>
+<ds:datastoreItem xmlns:ds="http://schemas.openxmlformats.org/officeDocument/2006/customXml" ds:itemID="{910EA325-BFD3-40A7-B49F-A40A5596D5CE}">
+  <ds:schemaRefs>
+    <ds:schemaRef ds:uri="http://schemas.microsoft.com/sharepoint/v3/contenttype/forms"/>
+  </ds:schemaRefs>
+</ds:datastoreItem>
+</file>
+
+<file path=customXml/itemProps5.xml><?xml version="1.0" encoding="utf-8"?>
 <ds:datastoreItem xmlns:ds="http://schemas.openxmlformats.org/officeDocument/2006/customXml" ds:itemID="{4BDF85BA-E69F-4D6A-AE92-E7CF998321DD}">
   <ds:schemaRefs>
     <ds:schemaRef ds:uri="http://schemas.microsoft.com/sharepoint/events"/>
@@ -27084,16 +27212,8 @@
 </ds:datastoreItem>
 </file>
 
-<file path=customXml/itemProps5.xml><?xml version="1.0" encoding="utf-8"?>
-<ds:datastoreItem xmlns:ds="http://schemas.openxmlformats.org/officeDocument/2006/customXml" ds:itemID="{910EA325-BFD3-40A7-B49F-A40A5596D5CE}">
-  <ds:schemaRefs>
-    <ds:schemaRef ds:uri="http://schemas.microsoft.com/sharepoint/v3/contenttype/forms"/>
-  </ds:schemaRefs>
-</ds:datastoreItem>
-</file>
-
 <file path=customXml/itemProps6.xml><?xml version="1.0" encoding="utf-8"?>
-<ds:datastoreItem xmlns:ds="http://schemas.openxmlformats.org/officeDocument/2006/customXml" ds:itemID="{211DA92C-E0D8-42F4-873E-5F15D8EF6D68}">
+<ds:datastoreItem xmlns:ds="http://schemas.openxmlformats.org/officeDocument/2006/customXml" ds:itemID="{C2861785-B1E2-4AB4-90D4-19B2EEB448A7}">
   <ds:schemaRefs>
     <ds:schemaRef ds:uri="http://schemas.openxmlformats.org/officeDocument/2006/bibliography"/>
   </ds:schemaRefs>

</xml_diff>

<commit_message>
blob_id and tse_id parameters description update. JIRA: CXX-11444
</commit_message>
<xml_diff>
--- a/misc/PSG Server.docx
+++ b/misc/PSG Server.docx
@@ -350,7 +350,7 @@
                       <w:t>1</w:t>
                     </w:r>
                     <w:r>
-                      <w:t>3</w:t>
+                      <w:t>4</w:t>
                     </w:r>
                   </w:p>
                 </w:tc>
@@ -1682,6 +1682,48 @@
           </w:p>
         </w:tc>
       </w:tr>
+      <w:tr>
+        <w:tc>
+          <w:tcPr>
+            <w:tcW w:w="1001" w:type="dxa"/>
+          </w:tcPr>
+          <w:p>
+            <w:r>
+              <w:t>2.14</w:t>
+            </w:r>
+          </w:p>
+        </w:tc>
+        <w:tc>
+          <w:tcPr>
+            <w:tcW w:w="1678" w:type="dxa"/>
+          </w:tcPr>
+          <w:p>
+            <w:r>
+              <w:t>Jul 16, 2020</w:t>
+            </w:r>
+          </w:p>
+        </w:tc>
+        <w:tc>
+          <w:tcPr>
+            <w:tcW w:w="2182" w:type="dxa"/>
+          </w:tcPr>
+          <w:p>
+            <w:r>
+              <w:t>Sergey Satskiy</w:t>
+            </w:r>
+          </w:p>
+        </w:tc>
+        <w:tc>
+          <w:tcPr>
+            <w:tcW w:w="4489" w:type="dxa"/>
+          </w:tcPr>
+          <w:p>
+            <w:r>
+              <w:t>blob id format updates</w:t>
+            </w:r>
+          </w:p>
+        </w:tc>
+      </w:tr>
     </w:tbl>
     <w:p/>
     <w:p>
@@ -4825,7 +4867,7 @@
           <v:shape id="_x0000_i1025" type="#_x0000_t75" style="width:467.25pt;height:232.5pt" o:ole="">
             <v:imagedata r:id="rId11" o:title=""/>
           </v:shape>
-          <o:OLEObject Type="Embed" ProgID="Visio.Drawing.15" ShapeID="_x0000_i1025" DrawAspect="Content" ObjectID="_1655803097" r:id="rId12"/>
+          <o:OLEObject Type="Embed" ProgID="Visio.Drawing.15" ShapeID="_x0000_i1025" DrawAspect="Content" ObjectID="_1656421202" r:id="rId12"/>
         </w:object>
       </w:r>
     </w:p>
@@ -6902,18 +6944,11 @@
               <w:t>=</w:t>
             </w:r>
             <w:r>
-              <w:t>&lt;sat</w:t>
-            </w:r>
-            <w:proofErr w:type="gramStart"/>
-            <w:r>
-              <w:t>&gt;.&lt;</w:t>
-            </w:r>
-            <w:proofErr w:type="spellStart"/>
-            <w:proofErr w:type="gramEnd"/>
-            <w:r>
-              <w:t>sat_key</w:t>
-            </w:r>
-            <w:proofErr w:type="spellEnd"/>
+              <w:t>&lt;s</w:t>
+            </w:r>
+            <w:r>
+              <w:t>tring</w:t>
+            </w:r>
             <w:r>
               <w:t>&gt;</w:t>
             </w:r>
@@ -6927,15 +6962,41 @@
           </w:tcPr>
           <w:p>
             <w:r>
-              <w:t>The blob sat</w:t>
-            </w:r>
-            <w:r>
-              <w:t xml:space="preserve"> and sat key. Both must be positive integers.</w:t>
+              <w:t xml:space="preserve">The blob </w:t>
+            </w:r>
+            <w:r>
+              <w:t>identifier</w:t>
+            </w:r>
+            <w:r>
+              <w:t>.</w:t>
             </w:r>
           </w:p>
           <w:p>
             <w:r>
               <w:t>Mandatory parameter</w:t>
+            </w:r>
+          </w:p>
+          <w:p>
+            <w:r>
+              <w:t>Processors may interpret the blob id in their own way.</w:t>
+            </w:r>
+          </w:p>
+          <w:p>
+            <w:r>
+              <w:t>Cassandra processors expect the following format: &lt;sat</w:t>
+            </w:r>
+            <w:proofErr w:type="gramStart"/>
+            <w:r>
+              <w:t>&gt;.&lt;</w:t>
+            </w:r>
+            <w:proofErr w:type="spellStart"/>
+            <w:proofErr w:type="gramEnd"/>
+            <w:r>
+              <w:t>sat_key</w:t>
+            </w:r>
+            <w:proofErr w:type="spellEnd"/>
+            <w:r>
+              <w:t>&gt; where both are integers.</w:t>
             </w:r>
           </w:p>
         </w:tc>
@@ -7106,6 +7167,7 @@
                 <w:p>
                   <w:proofErr w:type="spellStart"/>
                   <w:r>
+                    <w:lastRenderedPageBreak/>
                     <w:t>orig</w:t>
                   </w:r>
                   <w:proofErr w:type="spellEnd"/>
@@ -7139,7 +7201,6 @@
                 </w:tcPr>
                 <w:p>
                   <w:r>
-                    <w:lastRenderedPageBreak/>
                     <w:t>s</w:t>
                   </w:r>
                   <w:r>
@@ -7556,12 +7617,12 @@
     </w:p>
     <w:p>
       <w:r>
+        <w:lastRenderedPageBreak/>
         <w:t>The HTTP 1.1 or HTTP/2 status code is always 200.</w:t>
       </w:r>
     </w:p>
     <w:p>
       <w:r>
-        <w:lastRenderedPageBreak/>
         <w:t>In case of success the following PSG protocol chunks will appear:</w:t>
       </w:r>
     </w:p>
@@ -8103,6 +8164,7 @@
                 </w:tcPr>
                 <w:p>
                   <w:r>
+                    <w:lastRenderedPageBreak/>
                     <w:t>Smart</w:t>
                   </w:r>
                 </w:p>
@@ -8135,7 +8197,6 @@
                 </w:tcPr>
                 <w:p>
                   <w:r>
-                    <w:lastRenderedPageBreak/>
                     <w:t>slim</w:t>
                   </w:r>
                 </w:p>
@@ -8610,6 +8671,7 @@
     </w:p>
     <w:p>
       <w:r>
+        <w:lastRenderedPageBreak/>
         <w:t>In case of success the following PSG protocol chunks will appear:</w:t>
       </w:r>
     </w:p>
@@ -8778,14 +8840,49 @@
           <w:p>
             <w:proofErr w:type="spellStart"/>
             <w:r>
-              <w:t>tse_id</w:t>
+              <w:t>tse</w:t>
+            </w:r>
+            <w:r>
+              <w:t>_id</w:t>
             </w:r>
             <w:proofErr w:type="spellEnd"/>
             <w:r>
               <w:t>=</w:t>
             </w:r>
             <w:r>
-              <w:t>&lt;sat</w:t>
+              <w:t>&lt;string&gt;</w:t>
+            </w:r>
+          </w:p>
+        </w:tc>
+        <w:tc>
+          <w:tcPr>
+            <w:tcW w:w="6475" w:type="dxa"/>
+            <w:shd w:val="clear" w:color="auto" w:fill="F2DBDB" w:themeFill="accent2" w:themeFillTint="33"/>
+          </w:tcPr>
+          <w:p>
+            <w:r>
+              <w:t xml:space="preserve">The </w:t>
+            </w:r>
+            <w:r>
+              <w:t xml:space="preserve">TSE </w:t>
+            </w:r>
+            <w:r>
+              <w:t>blob identifier.</w:t>
+            </w:r>
+          </w:p>
+          <w:p>
+            <w:r>
+              <w:t>Mandatory parameter</w:t>
+            </w:r>
+          </w:p>
+          <w:p>
+            <w:r>
+              <w:t>Processors may interpret the blob id in their own way.</w:t>
+            </w:r>
+          </w:p>
+          <w:p>
+            <w:r>
+              <w:t>Cassandra processors expect the following format: &lt;sat</w:t>
             </w:r>
             <w:proofErr w:type="gramStart"/>
             <w:r>
@@ -8798,29 +8895,7 @@
             </w:r>
             <w:proofErr w:type="spellEnd"/>
             <w:r>
-              <w:t>&gt;</w:t>
-            </w:r>
-          </w:p>
-        </w:tc>
-        <w:tc>
-          <w:tcPr>
-            <w:tcW w:w="6475" w:type="dxa"/>
-            <w:shd w:val="clear" w:color="auto" w:fill="F2DBDB" w:themeFill="accent2" w:themeFillTint="33"/>
-          </w:tcPr>
-          <w:p>
-            <w:r>
-              <w:t xml:space="preserve">The </w:t>
-            </w:r>
-            <w:r>
-              <w:t xml:space="preserve">TSE blob </w:t>
-            </w:r>
-            <w:r>
-              <w:t>sat and sat key. Both must be positive integers.</w:t>
-            </w:r>
-          </w:p>
-          <w:p>
-            <w:r>
-              <w:t>Mandatory parameter</w:t>
+              <w:t>&gt; where both are integers.</w:t>
             </w:r>
           </w:p>
         </w:tc>
@@ -9036,6 +9111,7 @@
           </w:tcPr>
           <w:p>
             <w:r>
+              <w:lastRenderedPageBreak/>
               <w:t>trace=&lt;trace&gt;</w:t>
             </w:r>
           </w:p>
@@ -9083,7 +9159,6 @@
           </w:p>
           <w:p>
             <w:r>
-              <w:lastRenderedPageBreak/>
               <w:t>If the number of hops is greater than the configured value of [SERVER]/</w:t>
             </w:r>
             <w:proofErr w:type="spellStart"/>
@@ -9376,6 +9451,7 @@
           <w:p>
             <w:proofErr w:type="spellStart"/>
             <w:r>
+              <w:lastRenderedPageBreak/>
               <w:t>seq_id_type</w:t>
             </w:r>
             <w:proofErr w:type="spellEnd"/>
@@ -9466,7 +9542,6 @@
           </w:p>
           <w:p>
             <w:r>
-              <w:lastRenderedPageBreak/>
               <w:t>Default: false</w:t>
             </w:r>
           </w:p>
@@ -9480,7 +9555,6 @@
           <w:p>
             <w:proofErr w:type="spellStart"/>
             <w:r>
-              <w:lastRenderedPageBreak/>
               <w:t>use_cache</w:t>
             </w:r>
             <w:proofErr w:type="spellEnd"/>
@@ -10152,6 +10226,7 @@
           </w:p>
           <w:p>
             <w:r>
+              <w:lastRenderedPageBreak/>
               <w:t xml:space="preserve">If the substitution is </w:t>
             </w:r>
             <w:proofErr w:type="gramStart"/>
@@ -10431,6 +10506,7 @@
     </w:p>
     <w:p>
       <w:r>
+        <w:lastRenderedPageBreak/>
         <w:t xml:space="preserve">In case of errors a </w:t>
       </w:r>
       <w:proofErr w:type="spellStart"/>
@@ -10457,7 +10533,6 @@
       </w:pPr>
       <w:bookmarkStart w:id="11" w:name="_Toc35419650"/>
       <w:r>
-        <w:lastRenderedPageBreak/>
         <w:t>ID/</w:t>
       </w:r>
       <w:proofErr w:type="spellStart"/>
@@ -10955,6 +11030,7 @@
           </w:p>
           <w:p>
             <w:r>
+              <w:lastRenderedPageBreak/>
               <w:t>Note: individual processors may reject a request basing on a specific logic around the number of hops.</w:t>
             </w:r>
           </w:p>
@@ -10965,7 +11041,6 @@
           </w:p>
           <w:p>
             <w:r>
-              <w:lastRenderedPageBreak/>
               <w:t>Default: 0</w:t>
             </w:r>
           </w:p>
@@ -11217,7 +11292,6 @@
     </w:p>
     <w:p>
       <w:r>
-        <w:lastRenderedPageBreak/>
         <w:t>The standard HTTP 1.1 or HTTP/2 protocol is used.</w:t>
       </w:r>
     </w:p>
@@ -11619,6 +11693,7 @@
           <w:p>
             <w:proofErr w:type="spellStart"/>
             <w:r>
+              <w:lastRenderedPageBreak/>
               <w:t>UserTime</w:t>
             </w:r>
             <w:proofErr w:type="spellEnd"/>
@@ -11672,7 +11747,6 @@
           <w:p>
             <w:proofErr w:type="spellStart"/>
             <w:r>
-              <w:lastRenderedPageBreak/>
               <w:t>SystemTime</w:t>
             </w:r>
             <w:proofErr w:type="spellEnd"/>
@@ -12183,6 +12257,7 @@
           </w:p>
           <w:p>
             <w:r>
+              <w:lastRenderedPageBreak/>
               <w:t>In case of an error getting the value from the OS then a string with a fixed value “n/a”.</w:t>
             </w:r>
           </w:p>
@@ -12196,6 +12271,7 @@
           <w:p>
             <w:proofErr w:type="spellStart"/>
             <w:r>
+              <w:lastRenderedPageBreak/>
               <w:t>MemoryUsedSwap</w:t>
             </w:r>
             <w:proofErr w:type="spellEnd"/>
@@ -12230,7 +12306,6 @@
           </w:p>
           <w:p>
             <w:r>
-              <w:lastRenderedPageBreak/>
               <w:t>In case of an error getting the value from the OS then a string with a fixed value “n/a”.</w:t>
             </w:r>
           </w:p>
@@ -12244,7 +12319,6 @@
           <w:p>
             <w:proofErr w:type="spellStart"/>
             <w:r>
-              <w:lastRenderedPageBreak/>
               <w:t>ProcFDSoftLimit</w:t>
             </w:r>
             <w:proofErr w:type="spellEnd"/>
@@ -12689,6 +12763,7 @@
     </w:p>
     <w:p>
       <w:r>
+        <w:lastRenderedPageBreak/>
         <w:t xml:space="preserve">The HTTP header Content-Length is set </w:t>
       </w:r>
       <w:r>
@@ -12697,7 +12772,6 @@
     </w:p>
     <w:p>
       <w:r>
-        <w:lastRenderedPageBreak/>
         <w:t>All the event counters (errors, request counters etc.) are monotonically growing and are set to 0 at the server instance startup.</w:t>
       </w:r>
     </w:p>
@@ -13460,6 +13534,7 @@
           <w:p>
             <w:proofErr w:type="spellStart"/>
             <w:r>
+              <w:lastRenderedPageBreak/>
               <w:t>ResolveRequestCount</w:t>
             </w:r>
             <w:proofErr w:type="spellEnd"/>
@@ -13494,7 +13569,6 @@
           <w:p>
             <w:proofErr w:type="spellStart"/>
             <w:r>
-              <w:lastRenderedPageBreak/>
               <w:t>GetBlobBySeqIdRequestCount</w:t>
             </w:r>
             <w:proofErr w:type="spellEnd"/>
@@ -14203,7 +14277,6 @@
       </w:pPr>
       <w:bookmarkStart w:id="15" w:name="_Toc35419654"/>
       <w:r>
-        <w:lastRenderedPageBreak/>
         <w:t>ADMIN/</w:t>
       </w:r>
       <w:r>
@@ -14593,6 +14666,7 @@
           </w:tcPr>
           <w:p>
             <w:r>
+              <w:lastRenderedPageBreak/>
               <w:t>500</w:t>
             </w:r>
           </w:p>
@@ -14612,7 +14686,6 @@
     <w:p/>
     <w:p>
       <w:r>
-        <w:lastRenderedPageBreak/>
         <w:t>The content may have the corresponding message.</w:t>
       </w:r>
     </w:p>
@@ -14876,12 +14949,12 @@
     </w:p>
     <w:p>
       <w:r>
+        <w:lastRenderedPageBreak/>
         <w:t>The HTTP header Content-Type is set to “text/plain”.</w:t>
       </w:r>
     </w:p>
     <w:p>
       <w:r>
-        <w:lastRenderedPageBreak/>
         <w:t>The HTTP header Content-Length is set appropriately.</w:t>
       </w:r>
     </w:p>
@@ -15257,6 +15330,7 @@
     </w:p>
     <w:p>
       <w:r>
+        <w:lastRenderedPageBreak/>
         <w:t xml:space="preserve">If both </w:t>
       </w:r>
       <w:proofErr w:type="spellStart"/>
@@ -15278,7 +15352,6 @@
     </w:p>
     <w:p>
       <w:r>
-        <w:lastRenderedPageBreak/>
         <w:t xml:space="preserve">If only </w:t>
       </w:r>
       <w:proofErr w:type="spellStart"/>
@@ -15590,12 +15663,12 @@
     </w:p>
     <w:p>
       <w:r>
+        <w:lastRenderedPageBreak/>
         <w:t>The standard HTTP 1.1 or HTTP/2 protocol is used.</w:t>
       </w:r>
     </w:p>
     <w:p>
       <w:r>
-        <w:lastRenderedPageBreak/>
         <w:t>The HTTP header Content-Type is set to “application/octet-stream”.</w:t>
       </w:r>
     </w:p>
@@ -15919,7 +15992,7 @@
           <v:shape id="_x0000_i1026" type="#_x0000_t75" style="width:367.5pt;height:79.5pt" o:ole="">
             <v:imagedata r:id="rId38" o:title=""/>
           </v:shape>
-          <o:OLEObject Type="Embed" ProgID="Visio.Drawing.15" ShapeID="_x0000_i1026" DrawAspect="Content" ObjectID="_1655803098" r:id="rId39"/>
+          <o:OLEObject Type="Embed" ProgID="Visio.Drawing.15" ShapeID="_x0000_i1026" DrawAspect="Content" ObjectID="_1656421203" r:id="rId39"/>
         </w:object>
       </w:r>
     </w:p>
@@ -26926,7 +26999,7 @@
 <file path=customXml/item1.xml><?xml version="1.0" encoding="utf-8"?>
 <CoverPageProperties xmlns="http://schemas.microsoft.com/office/2006/coverPageProps">
   <PublishDate>2018-01-24T00:00:00</PublishDate>
-  <Abstract>Document version: 2.13</Abstract>
+  <Abstract>Document version: 2.14</Abstract>
   <CompanyAddress/>
   <CompanyPhone/>
   <CompanyFax/>
@@ -26935,6 +27008,18 @@
 </file>
 
 <file path=customXml/item2.xml><?xml version="1.0" encoding="utf-8"?>
+<p:properties xmlns:p="http://schemas.microsoft.com/office/2006/metadata/properties" xmlns:xsi="http://www.w3.org/2001/XMLSchema-instance">
+  <documentManagement>
+    <_dlc_DocId xmlns="bebfb516-47c3-42bf-8695-c627e02fd07c">RP5EP2USD5DN-418-13</_dlc_DocId>
+    <_dlc_DocIdUrl xmlns="bebfb516-47c3-42bf-8695-c627e02fd07c">
+      <Url>https://sp.ncbi.nlm.nih.gov/IEB/ISS/_layouts/15/DocIdRedir.aspx?ID=RP5EP2USD5DN-418-13</Url>
+      <Description>RP5EP2USD5DN-418-13</Description>
+    </_dlc_DocIdUrl>
+  </documentManagement>
+</p:properties>
+</file>
+
+<file path=customXml/item3.xml><?xml version="1.0" encoding="utf-8"?>
 <ct:contentTypeSchema xmlns:ct="http://schemas.microsoft.com/office/2006/metadata/contentType" xmlns:ma="http://schemas.microsoft.com/office/2006/metadata/properties/metaAttributes" ct:_="" ma:_="" ma:contentTypeName="Document" ma:contentTypeID="0x010100804F0F871C92454BA582842CD3B861CB" ma:contentTypeVersion="1" ma:contentTypeDescription="Create a new document." ma:contentTypeScope="" ma:versionID="17108c8fb818525b19f04f03124d2db9">
   <xsd:schema xmlns:xsd="http://www.w3.org/2001/XMLSchema" xmlns:xs="http://www.w3.org/2001/XMLSchema" xmlns:p="http://schemas.microsoft.com/office/2006/metadata/properties" xmlns:ns2="bebfb516-47c3-42bf-8695-c627e02fd07c" targetNamespace="http://schemas.microsoft.com/office/2006/metadata/properties" ma:root="true" ma:fieldsID="1c56c5b5f1ead94acc500394bce569b3" ns2:_="">
     <xsd:import namespace="bebfb516-47c3-42bf-8695-c627e02fd07c"/>
@@ -27079,28 +27164,7 @@
 </ct:contentTypeSchema>
 </file>
 
-<file path=customXml/item3.xml><?xml version="1.0" encoding="utf-8"?>
-<p:properties xmlns:p="http://schemas.microsoft.com/office/2006/metadata/properties" xmlns:xsi="http://www.w3.org/2001/XMLSchema-instance">
-  <documentManagement>
-    <_dlc_DocId xmlns="bebfb516-47c3-42bf-8695-c627e02fd07c">RP5EP2USD5DN-418-13</_dlc_DocId>
-    <_dlc_DocIdUrl xmlns="bebfb516-47c3-42bf-8695-c627e02fd07c">
-      <Url>https://sp.ncbi.nlm.nih.gov/IEB/ISS/_layouts/15/DocIdRedir.aspx?ID=RP5EP2USD5DN-418-13</Url>
-      <Description>RP5EP2USD5DN-418-13</Description>
-    </_dlc_DocIdUrl>
-  </documentManagement>
-</p:properties>
-</file>
-
 <file path=customXml/item4.xml><?xml version="1.0" encoding="utf-8"?>
-<?mso-contentType ?>
-<FormTemplates xmlns="http://schemas.microsoft.com/sharepoint/v3/contenttype/forms">
-  <Display>DocumentLibraryForm</Display>
-  <Edit>DocumentLibraryForm</Edit>
-  <New>DocumentLibraryForm</New>
-</FormTemplates>
-</file>
-
-<file path=customXml/item5.xml><?xml version="1.0" encoding="utf-8"?>
 <?mso-contentType ?>
 <spe:Receivers xmlns:spe="http://schemas.microsoft.com/sharepoint/events">
   <Receiver>
@@ -27150,6 +27214,15 @@
 </spe:Receivers>
 </file>
 
+<file path=customXml/item5.xml><?xml version="1.0" encoding="utf-8"?>
+<?mso-contentType ?>
+<FormTemplates xmlns="http://schemas.microsoft.com/sharepoint/v3/contenttype/forms">
+  <Display>DocumentLibraryForm</Display>
+  <Edit>DocumentLibraryForm</Edit>
+  <New>DocumentLibraryForm</New>
+</FormTemplates>
+</file>
+
 <file path=customXml/item6.xml><?xml version="1.0" encoding="utf-8"?>
 <b:Sources xmlns:b="http://schemas.openxmlformats.org/officeDocument/2006/bibliography" xmlns="http://schemas.openxmlformats.org/officeDocument/2006/bibliography" SelectedStyle="\APA.XSL" StyleName="APA"/>
 </file>
@@ -27163,6 +27236,22 @@
 </file>
 
 <file path=customXml/itemProps2.xml><?xml version="1.0" encoding="utf-8"?>
+<ds:datastoreItem xmlns:ds="http://schemas.openxmlformats.org/officeDocument/2006/customXml" ds:itemID="{AED05E43-12FF-4C22-A572-6E3D13391423}">
+  <ds:schemaRefs>
+    <ds:schemaRef ds:uri="http://purl.org/dc/elements/1.1/"/>
+    <ds:schemaRef ds:uri="http://schemas.microsoft.com/office/2006/metadata/properties"/>
+    <ds:schemaRef ds:uri="http://schemas.microsoft.com/office/2006/documentManagement/types"/>
+    <ds:schemaRef ds:uri="http://purl.org/dc/terms/"/>
+    <ds:schemaRef ds:uri="http://schemas.openxmlformats.org/package/2006/metadata/core-properties"/>
+    <ds:schemaRef ds:uri="http://purl.org/dc/dcmitype/"/>
+    <ds:schemaRef ds:uri="http://schemas.microsoft.com/office/infopath/2007/PartnerControls"/>
+    <ds:schemaRef ds:uri="bebfb516-47c3-42bf-8695-c627e02fd07c"/>
+    <ds:schemaRef ds:uri="http://www.w3.org/XML/1998/namespace"/>
+  </ds:schemaRefs>
+</ds:datastoreItem>
+</file>
+
+<file path=customXml/itemProps3.xml><?xml version="1.0" encoding="utf-8"?>
 <ds:datastoreItem xmlns:ds="http://schemas.openxmlformats.org/officeDocument/2006/customXml" ds:itemID="{AA0E1C7F-2557-4EEC-A922-A4F9B8592289}">
   <ds:schemaRefs>
     <ds:schemaRef ds:uri="http://schemas.microsoft.com/office/2006/metadata/contentType"/>
@@ -27180,23 +27269,15 @@
 </ds:datastoreItem>
 </file>
 
-<file path=customXml/itemProps3.xml><?xml version="1.0" encoding="utf-8"?>
-<ds:datastoreItem xmlns:ds="http://schemas.openxmlformats.org/officeDocument/2006/customXml" ds:itemID="{AED05E43-12FF-4C22-A572-6E3D13391423}">
+<file path=customXml/itemProps4.xml><?xml version="1.0" encoding="utf-8"?>
+<ds:datastoreItem xmlns:ds="http://schemas.openxmlformats.org/officeDocument/2006/customXml" ds:itemID="{4BDF85BA-E69F-4D6A-AE92-E7CF998321DD}">
   <ds:schemaRefs>
-    <ds:schemaRef ds:uri="http://purl.org/dc/elements/1.1/"/>
-    <ds:schemaRef ds:uri="http://schemas.microsoft.com/office/2006/metadata/properties"/>
-    <ds:schemaRef ds:uri="http://schemas.microsoft.com/office/2006/documentManagement/types"/>
-    <ds:schemaRef ds:uri="http://purl.org/dc/terms/"/>
-    <ds:schemaRef ds:uri="http://schemas.openxmlformats.org/package/2006/metadata/core-properties"/>
-    <ds:schemaRef ds:uri="http://purl.org/dc/dcmitype/"/>
-    <ds:schemaRef ds:uri="http://schemas.microsoft.com/office/infopath/2007/PartnerControls"/>
-    <ds:schemaRef ds:uri="bebfb516-47c3-42bf-8695-c627e02fd07c"/>
-    <ds:schemaRef ds:uri="http://www.w3.org/XML/1998/namespace"/>
+    <ds:schemaRef ds:uri="http://schemas.microsoft.com/sharepoint/events"/>
   </ds:schemaRefs>
 </ds:datastoreItem>
 </file>
 
-<file path=customXml/itemProps4.xml><?xml version="1.0" encoding="utf-8"?>
+<file path=customXml/itemProps5.xml><?xml version="1.0" encoding="utf-8"?>
 <ds:datastoreItem xmlns:ds="http://schemas.openxmlformats.org/officeDocument/2006/customXml" ds:itemID="{910EA325-BFD3-40A7-B49F-A40A5596D5CE}">
   <ds:schemaRefs>
     <ds:schemaRef ds:uri="http://schemas.microsoft.com/sharepoint/v3/contenttype/forms"/>
@@ -27204,16 +27285,8 @@
 </ds:datastoreItem>
 </file>
 
-<file path=customXml/itemProps5.xml><?xml version="1.0" encoding="utf-8"?>
-<ds:datastoreItem xmlns:ds="http://schemas.openxmlformats.org/officeDocument/2006/customXml" ds:itemID="{4BDF85BA-E69F-4D6A-AE92-E7CF998321DD}">
-  <ds:schemaRefs>
-    <ds:schemaRef ds:uri="http://schemas.microsoft.com/sharepoint/events"/>
-  </ds:schemaRefs>
-</ds:datastoreItem>
-</file>
-
 <file path=customXml/itemProps6.xml><?xml version="1.0" encoding="utf-8"?>
-<ds:datastoreItem xmlns:ds="http://schemas.openxmlformats.org/officeDocument/2006/customXml" ds:itemID="{C2861785-B1E2-4AB4-90D4-19B2EEB448A7}">
+<ds:datastoreItem xmlns:ds="http://schemas.openxmlformats.org/officeDocument/2006/customXml" ds:itemID="{76905283-42FA-4C8F-9D25-3858CCFD764E}">
   <ds:schemaRefs>
     <ds:schemaRef ds:uri="http://schemas.openxmlformats.org/officeDocument/2006/bibliography"/>
   </ds:schemaRefs>

</xml_diff>

<commit_message>
Bug and typo fixes
</commit_message>
<xml_diff>
--- a/misc/PSG Server.docx
+++ b/misc/PSG Server.docx
@@ -100,6 +100,7 @@
                 <w:dataBinding w:prefixMappings="xmlns:ns0='http://schemas.openxmlformats.org/package/2006/metadata/core-properties' xmlns:ns1='http://purl.org/dc/elements/1.1/'" w:xpath="/ns0:coreProperties[1]/ns1:title[1]" w:storeItemID="{6C3C8BC8-F283-45AE-878A-BAB7291924A1}"/>
                 <w:text/>
               </w:sdtPr>
+              <w:sdtEndPr/>
               <w:sdtContent>
                 <w:tc>
                   <w:tcPr>
@@ -165,6 +166,7 @@
                 <w:dataBinding w:prefixMappings="xmlns:ns0='http://schemas.openxmlformats.org/package/2006/metadata/core-properties' xmlns:ns1='http://purl.org/dc/elements/1.1/'" w:xpath="/ns0:coreProperties[1]/ns1:subject[1]" w:storeItemID="{6C3C8BC8-F283-45AE-878A-BAB7291924A1}"/>
                 <w:text/>
               </w:sdtPr>
+              <w:sdtEndPr/>
               <w:sdtContent>
                 <w:tc>
                   <w:tcPr>
@@ -231,6 +233,7 @@
                 <w:dataBinding w:prefixMappings="xmlns:ns0='http://schemas.openxmlformats.org/package/2006/metadata/core-properties' xmlns:ns1='http://purl.org/dc/elements/1.1/'" w:xpath="/ns0:coreProperties[1]/ns1:creator[1]" w:storeItemID="{6C3C8BC8-F283-45AE-878A-BAB7291924A1}"/>
                 <w:text/>
               </w:sdtPr>
+              <w:sdtEndPr/>
               <w:sdtContent>
                 <w:tc>
                   <w:tcPr>
@@ -279,6 +282,7 @@
                   <w:calendar w:val="gregorian"/>
                 </w:date>
               </w:sdtPr>
+              <w:sdtEndPr/>
               <w:sdtContent>
                 <w:tc>
                   <w:tcPr>
@@ -294,6 +298,13 @@
                         <w:bCs/>
                       </w:rPr>
                     </w:pPr>
+                    <w:r>
+                      <w:rPr>
+                        <w:b/>
+                        <w:bCs/>
+                      </w:rPr>
+                      <w:t xml:space="preserve">Creation date: </w:t>
+                    </w:r>
                     <w:r>
                       <w:rPr>
                         <w:b/>
@@ -326,6 +337,7 @@
                 <w:dataBinding w:prefixMappings="xmlns:ns0='http://schemas.microsoft.com/office/2006/coverPageProps'" w:xpath="/ns0:CoverPageProperties[1]/ns0:Abstract[1]" w:storeItemID="{55AF091B-3C7A-41E3-B477-F2FDAA23CFDA}"/>
                 <w:text/>
               </w:sdtPr>
+              <w:sdtEndPr/>
               <w:sdtContent>
                 <w:tc>
                   <w:tcPr>
@@ -345,7 +357,7 @@
                       <w:t>1</w:t>
                     </w:r>
                     <w:r>
-                      <w:t>5</w:t>
+                      <w:t>6</w:t>
                     </w:r>
                   </w:p>
                 </w:tc>
@@ -1761,6 +1773,56 @@
           </w:p>
         </w:tc>
       </w:tr>
+      <w:tr>
+        <w:tc>
+          <w:tcPr>
+            <w:tcW w:w="1001" w:type="dxa"/>
+          </w:tcPr>
+          <w:p>
+            <w:r>
+              <w:t>2.16</w:t>
+            </w:r>
+          </w:p>
+        </w:tc>
+        <w:tc>
+          <w:tcPr>
+            <w:tcW w:w="1678" w:type="dxa"/>
+          </w:tcPr>
+          <w:p>
+            <w:r>
+              <w:t>Jul 31, 2020</w:t>
+            </w:r>
+          </w:p>
+        </w:tc>
+        <w:tc>
+          <w:tcPr>
+            <w:tcW w:w="2182" w:type="dxa"/>
+          </w:tcPr>
+          <w:p>
+            <w:r>
+              <w:t>Sergey Satskiy</w:t>
+            </w:r>
+          </w:p>
+        </w:tc>
+        <w:tc>
+          <w:tcPr>
+            <w:tcW w:w="4489" w:type="dxa"/>
+          </w:tcPr>
+          <w:p>
+            <w:r>
+              <w:t xml:space="preserve">Bug fixes: description of the </w:t>
+            </w:r>
+            <w:proofErr w:type="spellStart"/>
+            <w:r>
+              <w:t>tse</w:t>
+            </w:r>
+            <w:proofErr w:type="spellEnd"/>
+            <w:r>
+              <w:t xml:space="preserve"> option</w:t>
+            </w:r>
+          </w:p>
+        </w:tc>
+      </w:tr>
     </w:tbl>
     <w:p/>
     <w:p>
@@ -4588,12 +4650,7 @@
         <w:t>the following</w:t>
       </w:r>
       <w:r>
-        <w:t xml:space="preserve"> ser</w:t>
-      </w:r>
-      <w:bookmarkStart w:id="1" w:name="_GoBack"/>
-      <w:bookmarkEnd w:id="1"/>
-      <w:r>
-        <w:t>vices:</w:t>
+        <w:t xml:space="preserve"> services:</w:t>
       </w:r>
     </w:p>
     <w:p>
@@ -4854,12 +4911,12 @@
       <w:pPr>
         <w:pStyle w:val="Heading1"/>
       </w:pPr>
-      <w:bookmarkStart w:id="2" w:name="_Toc35419641"/>
+      <w:bookmarkStart w:id="1" w:name="_Toc35419641"/>
       <w:r>
         <w:lastRenderedPageBreak/>
         <w:t>Overview</w:t>
       </w:r>
-      <w:bookmarkEnd w:id="2"/>
+      <w:bookmarkEnd w:id="1"/>
     </w:p>
     <w:p/>
     <w:p>
@@ -4906,7 +4963,7 @@
           <v:shape id="_x0000_i1025" type="#_x0000_t75" style="width:466.95pt;height:232.65pt" o:ole="">
             <v:imagedata r:id="rId11" o:title=""/>
           </v:shape>
-          <o:OLEObject Type="Embed" ProgID="Visio.Drawing.15" ShapeID="_x0000_i1025" DrawAspect="Content" ObjectID="_1657351573" r:id="rId12"/>
+          <o:OLEObject Type="Embed" ProgID="Visio.Drawing.15" ShapeID="_x0000_i1025" DrawAspect="Content" ObjectID="_1657718085" r:id="rId12"/>
         </w:object>
       </w:r>
     </w:p>
@@ -5109,93 +5166,93 @@
       <w:pPr>
         <w:pStyle w:val="Heading1"/>
       </w:pPr>
-      <w:bookmarkStart w:id="3" w:name="_Toc35419642"/>
+      <w:bookmarkStart w:id="2" w:name="_Toc35419642"/>
       <w:r>
         <w:lastRenderedPageBreak/>
         <w:t>Communication Protocol</w:t>
       </w:r>
+      <w:bookmarkEnd w:id="2"/>
+    </w:p>
+    <w:p/>
+    <w:p>
+      <w:r>
+        <w:t xml:space="preserve">The communication with the server is provided over </w:t>
+      </w:r>
+      <w:r>
+        <w:t xml:space="preserve">HTTP 1.1 or </w:t>
+      </w:r>
+      <w:r>
+        <w:t>HTTP/2</w:t>
+      </w:r>
+      <w:r>
+        <w:t xml:space="preserve"> protocols</w:t>
+      </w:r>
+      <w:r>
+        <w:t>.</w:t>
+      </w:r>
+    </w:p>
+    <w:p>
+      <w:r>
+        <w:t xml:space="preserve">The requests are standard </w:t>
+      </w:r>
+      <w:proofErr w:type="gramStart"/>
+      <w:r>
+        <w:t>URLs</w:t>
+      </w:r>
+      <w:proofErr w:type="gramEnd"/>
+      <w:r>
+        <w:t xml:space="preserve"> so the server extracts the parameters in a standard way.</w:t>
+      </w:r>
+    </w:p>
+    <w:p>
+      <w:pPr>
+        <w:jc w:val="both"/>
+      </w:pPr>
+      <w:r>
+        <w:t xml:space="preserve">The </w:t>
+      </w:r>
+      <w:proofErr w:type="spellStart"/>
+      <w:r>
+        <w:t>responces</w:t>
+      </w:r>
+      <w:proofErr w:type="spellEnd"/>
+      <w:r>
+        <w:t xml:space="preserve"> </w:t>
+      </w:r>
+      <w:r>
+        <w:t xml:space="preserve">are standard HTTP 1.1 or HTTP/2 replies however in some cases the reply body introduces a </w:t>
+      </w:r>
+      <w:proofErr w:type="gramStart"/>
+      <w:r>
+        <w:t>higher level</w:t>
+      </w:r>
+      <w:proofErr w:type="gramEnd"/>
+      <w:r>
+        <w:t xml:space="preserve"> structure which is called PSG protocol. The PSG protocol is comprised out of reply chunks and possibly some data. Whether or not a PSG protocol appears in the reply will be described in the individual </w:t>
+      </w:r>
+      <w:proofErr w:type="gramStart"/>
+      <w:r>
+        <w:t>requests</w:t>
+      </w:r>
+      <w:proofErr w:type="gramEnd"/>
+      <w:r>
+        <w:t xml:space="preserve"> sections.</w:t>
+      </w:r>
+    </w:p>
+    <w:p>
+      <w:pPr>
+        <w:jc w:val="both"/>
+      </w:pPr>
+    </w:p>
+    <w:p>
+      <w:pPr>
+        <w:pStyle w:val="Heading2"/>
+      </w:pPr>
+      <w:bookmarkStart w:id="3" w:name="_Toc35419643"/>
+      <w:r>
+        <w:t>PSG Protocol</w:t>
+      </w:r>
       <w:bookmarkEnd w:id="3"/>
-    </w:p>
-    <w:p/>
-    <w:p>
-      <w:r>
-        <w:t xml:space="preserve">The communication with the server is provided over </w:t>
-      </w:r>
-      <w:r>
-        <w:t xml:space="preserve">HTTP 1.1 or </w:t>
-      </w:r>
-      <w:r>
-        <w:t>HTTP/2</w:t>
-      </w:r>
-      <w:r>
-        <w:t xml:space="preserve"> protocols</w:t>
-      </w:r>
-      <w:r>
-        <w:t>.</w:t>
-      </w:r>
-    </w:p>
-    <w:p>
-      <w:r>
-        <w:t xml:space="preserve">The requests are standard </w:t>
-      </w:r>
-      <w:proofErr w:type="gramStart"/>
-      <w:r>
-        <w:t>URLs</w:t>
-      </w:r>
-      <w:proofErr w:type="gramEnd"/>
-      <w:r>
-        <w:t xml:space="preserve"> so the server extracts the parameters in a standard way.</w:t>
-      </w:r>
-    </w:p>
-    <w:p>
-      <w:pPr>
-        <w:jc w:val="both"/>
-      </w:pPr>
-      <w:r>
-        <w:t xml:space="preserve">The </w:t>
-      </w:r>
-      <w:proofErr w:type="spellStart"/>
-      <w:r>
-        <w:t>responces</w:t>
-      </w:r>
-      <w:proofErr w:type="spellEnd"/>
-      <w:r>
-        <w:t xml:space="preserve"> </w:t>
-      </w:r>
-      <w:r>
-        <w:t xml:space="preserve">are standard HTTP 1.1 or HTTP/2 replies however in some cases the reply body introduces a </w:t>
-      </w:r>
-      <w:proofErr w:type="gramStart"/>
-      <w:r>
-        <w:t>higher level</w:t>
-      </w:r>
-      <w:proofErr w:type="gramEnd"/>
-      <w:r>
-        <w:t xml:space="preserve"> structure which is called PSG protocol. The PSG protocol is comprised out of reply chunks and possibly some data. Whether or not a PSG protocol appears in the reply will be described in the individual </w:t>
-      </w:r>
-      <w:proofErr w:type="gramStart"/>
-      <w:r>
-        <w:t>requests</w:t>
-      </w:r>
-      <w:proofErr w:type="gramEnd"/>
-      <w:r>
-        <w:t xml:space="preserve"> sections.</w:t>
-      </w:r>
-    </w:p>
-    <w:p>
-      <w:pPr>
-        <w:jc w:val="both"/>
-      </w:pPr>
-    </w:p>
-    <w:p>
-      <w:pPr>
-        <w:pStyle w:val="Heading2"/>
-      </w:pPr>
-      <w:bookmarkStart w:id="4" w:name="_Toc35419643"/>
-      <w:r>
-        <w:t>PSG Protocol</w:t>
-      </w:r>
-      <w:bookmarkEnd w:id="4"/>
     </w:p>
     <w:p/>
     <w:p>
@@ -6722,11 +6779,11 @@
       <w:pPr>
         <w:pStyle w:val="Heading1"/>
       </w:pPr>
-      <w:bookmarkStart w:id="5" w:name="_Toc35419644"/>
+      <w:bookmarkStart w:id="4" w:name="_Toc35419644"/>
       <w:r>
         <w:t>Exclude Blob Cache</w:t>
       </w:r>
-      <w:bookmarkEnd w:id="5"/>
+      <w:bookmarkEnd w:id="4"/>
     </w:p>
     <w:p>
       <w:pPr>
@@ -6982,11 +7039,11 @@
       <w:pPr>
         <w:pStyle w:val="Heading1"/>
       </w:pPr>
-      <w:bookmarkStart w:id="6" w:name="_Toc35419645"/>
+      <w:bookmarkStart w:id="5" w:name="_Toc35419645"/>
       <w:r>
         <w:t>Requests</w:t>
       </w:r>
-      <w:bookmarkEnd w:id="6"/>
+      <w:bookmarkEnd w:id="5"/>
     </w:p>
     <w:p/>
     <w:p>
@@ -7076,7 +7133,7 @@
       <w:pPr>
         <w:pStyle w:val="Heading2"/>
       </w:pPr>
-      <w:bookmarkStart w:id="7" w:name="_Toc35419646"/>
+      <w:bookmarkStart w:id="6" w:name="_Toc35419646"/>
       <w:r>
         <w:t>ID/</w:t>
       </w:r>
@@ -7091,7 +7148,7 @@
       <w:r>
         <w:t xml:space="preserve"> Request</w:t>
       </w:r>
-      <w:bookmarkEnd w:id="7"/>
+      <w:bookmarkEnd w:id="6"/>
     </w:p>
     <w:p/>
     <w:p>
@@ -7266,7 +7323,10 @@
           </w:p>
           <w:p>
             <w:r>
-              <w:t xml:space="preserve">The following blobs </w:t>
+              <w:t>Return t</w:t>
+            </w:r>
+            <w:r>
+              <w:t xml:space="preserve">he following blobs </w:t>
             </w:r>
             <w:r>
               <w:t>de</w:t>
@@ -7373,7 +7433,7 @@
                 </w:tcPr>
                 <w:p>
                   <w:r>
-                    <w:t>Split INFO blob only</w:t>
+                    <w:t>All Cassandra data chunks of the blob itself</w:t>
                   </w:r>
                 </w:p>
               </w:tc>
@@ -7383,7 +7443,7 @@
                 </w:tcPr>
                 <w:p>
                   <w:r>
-                    <w:t>Nothing</w:t>
+                    <w:t>All Cassandra data chunks of the blob itself</w:t>
                   </w:r>
                 </w:p>
               </w:tc>
@@ -7474,7 +7534,7 @@
                 </w:tcPr>
                 <w:p>
                   <w:r>
-                    <w:t>All Cassandra data chunks of the blob itself</w:t>
+                    <w:t>Split INFO blob only</w:t>
                   </w:r>
                 </w:p>
               </w:tc>
@@ -7484,7 +7544,7 @@
                 </w:tcPr>
                 <w:p>
                   <w:r>
-                    <w:t>All Cassandra data chunks of the blob itself</w:t>
+                    <w:t>Nothing</w:t>
                   </w:r>
                 </w:p>
               </w:tc>
@@ -7930,7 +7990,7 @@
       <w:pPr>
         <w:pStyle w:val="Heading2"/>
       </w:pPr>
-      <w:bookmarkStart w:id="8" w:name="_Toc35419647"/>
+      <w:bookmarkStart w:id="7" w:name="_Toc35419647"/>
       <w:r>
         <w:t>ID/</w:t>
       </w:r>
@@ -7946,7 +8006,7 @@
       <w:r>
         <w:t>equest</w:t>
       </w:r>
-      <w:bookmarkEnd w:id="8"/>
+      <w:bookmarkEnd w:id="7"/>
     </w:p>
     <w:p/>
     <w:p>
@@ -8237,15 +8297,16 @@
           </w:p>
           <w:p>
             <w:r>
-              <w:t xml:space="preserve">The following blobs </w:t>
-            </w:r>
-            <w:proofErr w:type="spellStart"/>
-            <w:r>
-              <w:t>deoending</w:t>
-            </w:r>
-            <w:proofErr w:type="spellEnd"/>
-            <w:r>
-              <w:t xml:space="preserve"> on the value:</w:t>
+              <w:t>Return t</w:t>
+            </w:r>
+            <w:r>
+              <w:t>he following blobs de</w:t>
+            </w:r>
+            <w:r>
+              <w:t>p</w:t>
+            </w:r>
+            <w:r>
+              <w:t>ending on the value:</w:t>
             </w:r>
           </w:p>
           <w:tbl>
@@ -8340,7 +8401,7 @@
                 </w:tcPr>
                 <w:p>
                   <w:r>
-                    <w:t>Split INFO blob only</w:t>
+                    <w:t>All Cassandra data chunks of the blob itself</w:t>
                   </w:r>
                 </w:p>
               </w:tc>
@@ -8350,7 +8411,7 @@
                 </w:tcPr>
                 <w:p>
                   <w:r>
-                    <w:t>Nothing</w:t>
+                    <w:t>All Cassandra data chunks of the blob itself</w:t>
                   </w:r>
                 </w:p>
               </w:tc>
@@ -8396,7 +8457,10 @@
                 </w:tcPr>
                 <w:p>
                   <w:r>
-                    <w:t>Smart</w:t>
+                    <w:t>s</w:t>
+                  </w:r>
+                  <w:r>
+                    <w:t>mart</w:t>
                   </w:r>
                 </w:p>
               </w:tc>
@@ -8438,7 +8502,7 @@
                 </w:tcPr>
                 <w:p>
                   <w:r>
-                    <w:t>All Cassandra data chunks of the blob itself</w:t>
+                    <w:t>Split INFO blob only</w:t>
                   </w:r>
                 </w:p>
               </w:tc>
@@ -8448,7 +8512,7 @@
                 </w:tcPr>
                 <w:p>
                   <w:r>
-                    <w:t>All Cassandra data chunks of the blob itself</w:t>
+                    <w:t>Nothing</w:t>
                   </w:r>
                 </w:p>
               </w:tc>
@@ -8980,7 +9044,7 @@
       <w:pPr>
         <w:pStyle w:val="Heading2"/>
       </w:pPr>
-      <w:bookmarkStart w:id="9" w:name="_Toc35419648"/>
+      <w:bookmarkStart w:id="8" w:name="_Toc35419648"/>
       <w:r>
         <w:lastRenderedPageBreak/>
         <w:t>ID/</w:t>
@@ -8993,7 +9057,7 @@
       <w:r>
         <w:t xml:space="preserve"> Request</w:t>
       </w:r>
-      <w:bookmarkEnd w:id="9"/>
+      <w:bookmarkEnd w:id="8"/>
     </w:p>
     <w:p/>
     <w:p>
@@ -9511,14 +9575,14 @@
       <w:pPr>
         <w:pStyle w:val="Heading2"/>
       </w:pPr>
-      <w:bookmarkStart w:id="10" w:name="_Toc35419649"/>
+      <w:bookmarkStart w:id="9" w:name="_Toc35419649"/>
       <w:r>
         <w:t>ID/</w:t>
       </w:r>
       <w:r>
         <w:t>resolve Request</w:t>
       </w:r>
-      <w:bookmarkEnd w:id="10"/>
+      <w:bookmarkEnd w:id="9"/>
     </w:p>
     <w:p/>
     <w:p>
@@ -10753,7 +10817,7 @@
       <w:pPr>
         <w:pStyle w:val="Heading2"/>
       </w:pPr>
-      <w:bookmarkStart w:id="11" w:name="_Toc35419650"/>
+      <w:bookmarkStart w:id="10" w:name="_Toc35419650"/>
       <w:r>
         <w:t>ID/</w:t>
       </w:r>
@@ -10765,7 +10829,7 @@
       <w:r>
         <w:t xml:space="preserve"> Request</w:t>
       </w:r>
-      <w:bookmarkEnd w:id="11"/>
+      <w:bookmarkEnd w:id="10"/>
     </w:p>
     <w:p/>
     <w:p>
@@ -11474,14 +11538,14 @@
       <w:pPr>
         <w:pStyle w:val="Heading2"/>
       </w:pPr>
-      <w:bookmarkStart w:id="12" w:name="_Toc35419651"/>
+      <w:bookmarkStart w:id="11" w:name="_Toc35419651"/>
       <w:r>
         <w:t>ADMIN/</w:t>
       </w:r>
       <w:r>
         <w:t>config Request</w:t>
       </w:r>
-      <w:bookmarkEnd w:id="12"/>
+      <w:bookmarkEnd w:id="11"/>
     </w:p>
     <w:p/>
     <w:p>
@@ -11655,14 +11719,14 @@
       <w:pPr>
         <w:pStyle w:val="Heading2"/>
       </w:pPr>
-      <w:bookmarkStart w:id="13" w:name="_Toc35419652"/>
+      <w:bookmarkStart w:id="12" w:name="_Toc35419652"/>
       <w:r>
         <w:t>ADMIN/</w:t>
       </w:r>
       <w:r>
         <w:t>info Request</w:t>
       </w:r>
-      <w:bookmarkEnd w:id="13"/>
+      <w:bookmarkEnd w:id="12"/>
     </w:p>
     <w:p/>
     <w:p>
@@ -12933,14 +12997,14 @@
       <w:pPr>
         <w:pStyle w:val="Heading2"/>
       </w:pPr>
-      <w:bookmarkStart w:id="14" w:name="_Toc35419653"/>
+      <w:bookmarkStart w:id="13" w:name="_Toc35419653"/>
       <w:r>
         <w:t>ADMIN/</w:t>
       </w:r>
       <w:r>
         <w:t>status Request</w:t>
       </w:r>
-      <w:bookmarkEnd w:id="14"/>
+      <w:bookmarkEnd w:id="13"/>
     </w:p>
     <w:p/>
     <w:p>
@@ -14500,14 +14564,14 @@
       <w:pPr>
         <w:pStyle w:val="Heading2"/>
       </w:pPr>
-      <w:bookmarkStart w:id="15" w:name="_Toc35419654"/>
+      <w:bookmarkStart w:id="14" w:name="_Toc35419654"/>
       <w:r>
         <w:t>ADMIN/</w:t>
       </w:r>
       <w:r>
         <w:t>shutdown Request</w:t>
       </w:r>
-      <w:bookmarkEnd w:id="15"/>
+      <w:bookmarkEnd w:id="14"/>
     </w:p>
     <w:p/>
     <w:p>
@@ -14919,7 +14983,7 @@
       <w:pPr>
         <w:pStyle w:val="Heading2"/>
       </w:pPr>
-      <w:bookmarkStart w:id="16" w:name="_Toc35419655"/>
+      <w:bookmarkStart w:id="15" w:name="_Toc35419655"/>
       <w:r>
         <w:t>ADMIN/</w:t>
       </w:r>
@@ -14934,7 +14998,7 @@
       <w:r>
         <w:t xml:space="preserve"> Request</w:t>
       </w:r>
-      <w:bookmarkEnd w:id="16"/>
+      <w:bookmarkEnd w:id="15"/>
     </w:p>
     <w:p/>
     <w:p>
@@ -15008,7 +15072,7 @@
       <w:pPr>
         <w:pStyle w:val="Heading2"/>
       </w:pPr>
-      <w:bookmarkStart w:id="17" w:name="_Toc35419656"/>
+      <w:bookmarkStart w:id="16" w:name="_Toc35419656"/>
       <w:r>
         <w:t>ADMIN/</w:t>
       </w:r>
@@ -15020,7 +15084,7 @@
       <w:r>
         <w:t xml:space="preserve"> Request</w:t>
       </w:r>
-      <w:bookmarkEnd w:id="17"/>
+      <w:bookmarkEnd w:id="16"/>
     </w:p>
     <w:p/>
     <w:p>
@@ -15277,11 +15341,11 @@
       <w:pPr>
         <w:pStyle w:val="Heading2"/>
       </w:pPr>
-      <w:bookmarkStart w:id="18" w:name="_Toc35419657"/>
+      <w:bookmarkStart w:id="17" w:name="_Toc35419657"/>
       <w:r>
         <w:t>ADMIN/statistics Request</w:t>
       </w:r>
-      <w:bookmarkEnd w:id="18"/>
+      <w:bookmarkEnd w:id="17"/>
     </w:p>
     <w:p/>
     <w:p>
@@ -15668,7 +15732,7 @@
       <w:pPr>
         <w:pStyle w:val="Heading2"/>
       </w:pPr>
-      <w:bookmarkStart w:id="19" w:name="_Toc35419658"/>
+      <w:bookmarkStart w:id="18" w:name="_Toc35419658"/>
       <w:r>
         <w:t>TEST/</w:t>
       </w:r>
@@ -15680,7 +15744,7 @@
       <w:r>
         <w:t xml:space="preserve"> Request</w:t>
       </w:r>
-      <w:bookmarkEnd w:id="19"/>
+      <w:bookmarkEnd w:id="18"/>
     </w:p>
     <w:p/>
     <w:p>
@@ -15927,76 +15991,76 @@
       <w:pPr>
         <w:pStyle w:val="Heading2"/>
       </w:pPr>
-      <w:bookmarkStart w:id="20" w:name="_Toc35419659"/>
+      <w:bookmarkStart w:id="19" w:name="_Toc35419659"/>
       <w:r>
         <w:lastRenderedPageBreak/>
         <w:t>favicon.ico Request</w:t>
       </w:r>
+      <w:bookmarkEnd w:id="19"/>
+    </w:p>
+    <w:p/>
+    <w:p>
+      <w:r>
+        <w:t>The format of the request:</w:t>
+      </w:r>
+    </w:p>
+    <w:p>
+      <w:pPr>
+        <w:jc w:val="center"/>
+      </w:pPr>
+      <w:r>
+        <w:t>http://</w:t>
+      </w:r>
+      <w:r>
+        <w:t>&lt;</w:t>
+      </w:r>
+      <w:proofErr w:type="gramStart"/>
+      <w:r>
+        <w:t>host:port</w:t>
+      </w:r>
+      <w:proofErr w:type="gramEnd"/>
+      <w:r>
+        <w:t>&gt;/favicon.ico</w:t>
+      </w:r>
+    </w:p>
+    <w:p>
+      <w:r>
+        <w:t xml:space="preserve">The request is often sent by various </w:t>
+      </w:r>
+      <w:proofErr w:type="gramStart"/>
+      <w:r>
+        <w:t>browsers</w:t>
+      </w:r>
+      <w:proofErr w:type="gramEnd"/>
+      <w:r>
+        <w:t xml:space="preserve"> so the PSG server implements a response to it.</w:t>
+      </w:r>
+    </w:p>
+    <w:p>
+      <w:r>
+        <w:t>Response:</w:t>
+      </w:r>
+    </w:p>
+    <w:p>
+      <w:r>
+        <w:t>The standard HTTP 1.1 or HTTP/2 protocol is used.</w:t>
+      </w:r>
+    </w:p>
+    <w:p>
+      <w:r>
+        <w:t>The status code is always 404.</w:t>
+      </w:r>
+    </w:p>
+    <w:p/>
+    <w:p>
+      <w:pPr>
+        <w:pStyle w:val="Heading2"/>
+      </w:pPr>
+      <w:bookmarkStart w:id="20" w:name="_Toc35419660"/>
+      <w:r>
+        <w:t>Unknown URL Request</w:t>
+      </w:r>
       <w:bookmarkEnd w:id="20"/>
-    </w:p>
-    <w:p/>
-    <w:p>
-      <w:r>
-        <w:t>The format of the request:</w:t>
-      </w:r>
-    </w:p>
-    <w:p>
-      <w:pPr>
-        <w:jc w:val="center"/>
-      </w:pPr>
-      <w:r>
-        <w:t>http://</w:t>
-      </w:r>
-      <w:r>
-        <w:t>&lt;</w:t>
-      </w:r>
-      <w:proofErr w:type="gramStart"/>
-      <w:r>
-        <w:t>host:port</w:t>
-      </w:r>
-      <w:proofErr w:type="gramEnd"/>
-      <w:r>
-        <w:t>&gt;/favicon.ico</w:t>
-      </w:r>
-    </w:p>
-    <w:p>
-      <w:r>
-        <w:t xml:space="preserve">The request is often sent by various </w:t>
-      </w:r>
-      <w:proofErr w:type="gramStart"/>
-      <w:r>
-        <w:t>browsers</w:t>
-      </w:r>
-      <w:proofErr w:type="gramEnd"/>
-      <w:r>
-        <w:t xml:space="preserve"> so the PSG server implements a response to it.</w:t>
-      </w:r>
-    </w:p>
-    <w:p>
-      <w:r>
-        <w:t>Response:</w:t>
-      </w:r>
-    </w:p>
-    <w:p>
-      <w:r>
-        <w:t>The standard HTTP 1.1 or HTTP/2 protocol is used.</w:t>
-      </w:r>
-    </w:p>
-    <w:p>
-      <w:r>
-        <w:t>The status code is always 404.</w:t>
-      </w:r>
-    </w:p>
-    <w:p/>
-    <w:p>
-      <w:pPr>
-        <w:pStyle w:val="Heading2"/>
-      </w:pPr>
-      <w:bookmarkStart w:id="21" w:name="_Toc35419660"/>
-      <w:r>
-        <w:t>Unknown URL Request</w:t>
-      </w:r>
-      <w:bookmarkEnd w:id="21"/>
     </w:p>
     <w:p/>
     <w:p>
@@ -16086,11 +16150,11 @@
       <w:pPr>
         <w:pStyle w:val="Heading1"/>
       </w:pPr>
-      <w:bookmarkStart w:id="22" w:name="_Toc35419661"/>
+      <w:bookmarkStart w:id="21" w:name="_Toc35419661"/>
       <w:r>
         <w:t>Cassandra Database</w:t>
       </w:r>
-      <w:bookmarkEnd w:id="22"/>
+      <w:bookmarkEnd w:id="21"/>
     </w:p>
     <w:p/>
     <w:p>
@@ -16114,83 +16178,83 @@
         <w:pStyle w:val="Heading1"/>
         <w:jc w:val="both"/>
       </w:pPr>
-      <w:bookmarkStart w:id="23" w:name="_Toc35419662"/>
+      <w:bookmarkStart w:id="22" w:name="_Toc35419662"/>
       <w:r>
         <w:t>Monitoring and Maintenance</w:t>
       </w:r>
+      <w:bookmarkEnd w:id="22"/>
+    </w:p>
+    <w:p/>
+    <w:p>
+      <w:pPr>
+        <w:jc w:val="both"/>
+      </w:pPr>
+      <w:r>
+        <w:t xml:space="preserve">The server code uses the standard C++ Toolkit logging. </w:t>
+      </w:r>
+      <w:proofErr w:type="gramStart"/>
+      <w:r>
+        <w:t>So</w:t>
+      </w:r>
+      <w:proofErr w:type="gramEnd"/>
+      <w:r>
+        <w:t xml:space="preserve"> logging configuration is the same as for all other NCBI C++ written applications.</w:t>
+      </w:r>
+    </w:p>
+    <w:p>
+      <w:pPr>
+        <w:jc w:val="both"/>
+      </w:pPr>
+      <w:r>
+        <w:t xml:space="preserve">The server also </w:t>
+      </w:r>
+      <w:r>
+        <w:t xml:space="preserve">exposes </w:t>
+      </w:r>
+      <w:r>
+        <w:t xml:space="preserve">some internal events monotonically growing </w:t>
+      </w:r>
+      <w:r>
+        <w:t>counters, status and configuration information</w:t>
+      </w:r>
+      <w:r>
+        <w:t>. This information is available via /ADMIN/&lt;item&gt; requests (see the request description above)</w:t>
+      </w:r>
+      <w:r>
+        <w:t>.</w:t>
+      </w:r>
+      <w:r>
+        <w:t xml:space="preserve"> It is also possible to </w:t>
+      </w:r>
+      <w:proofErr w:type="spellStart"/>
+      <w:r>
+        <w:t>shutdown</w:t>
+      </w:r>
+      <w:proofErr w:type="spellEnd"/>
+      <w:r>
+        <w:t xml:space="preserve"> the server using a URL request.</w:t>
+      </w:r>
+    </w:p>
+    <w:p>
+      <w:proofErr w:type="gramStart"/>
+      <w:r>
+        <w:t>At the moment</w:t>
+      </w:r>
+      <w:proofErr w:type="gramEnd"/>
+      <w:r>
+        <w:t xml:space="preserve"> the alerts infrastructure is not supported.</w:t>
+      </w:r>
+    </w:p>
+    <w:p/>
+    <w:p>
+      <w:pPr>
+        <w:pStyle w:val="Heading1"/>
+      </w:pPr>
+      <w:bookmarkStart w:id="23" w:name="_Toc35419663"/>
+      <w:r>
+        <w:t>Files Architecture</w:t>
+      </w:r>
       <w:bookmarkEnd w:id="23"/>
-    </w:p>
-    <w:p/>
-    <w:p>
-      <w:pPr>
-        <w:jc w:val="both"/>
-      </w:pPr>
-      <w:r>
-        <w:t xml:space="preserve">The server code uses the standard C++ Toolkit logging. </w:t>
-      </w:r>
-      <w:proofErr w:type="gramStart"/>
-      <w:r>
-        <w:t>So</w:t>
-      </w:r>
-      <w:proofErr w:type="gramEnd"/>
-      <w:r>
-        <w:t xml:space="preserve"> logging configuration is the same as for all other NCBI C++ written applications.</w:t>
-      </w:r>
-    </w:p>
-    <w:p>
-      <w:pPr>
-        <w:jc w:val="both"/>
-      </w:pPr>
-      <w:r>
-        <w:t xml:space="preserve">The server also </w:t>
-      </w:r>
-      <w:r>
-        <w:t xml:space="preserve">exposes </w:t>
-      </w:r>
-      <w:r>
-        <w:t xml:space="preserve">some internal events monotonically growing </w:t>
-      </w:r>
-      <w:r>
-        <w:t>counters, status and configuration information</w:t>
-      </w:r>
-      <w:r>
-        <w:t>. This information is available via /ADMIN/&lt;item&gt; requests (see the request description above)</w:t>
-      </w:r>
-      <w:r>
-        <w:t>.</w:t>
-      </w:r>
-      <w:r>
-        <w:t xml:space="preserve"> It is also possible to </w:t>
-      </w:r>
-      <w:proofErr w:type="spellStart"/>
-      <w:r>
-        <w:t>shutdown</w:t>
-      </w:r>
-      <w:proofErr w:type="spellEnd"/>
-      <w:r>
-        <w:t xml:space="preserve"> the server using a URL request.</w:t>
-      </w:r>
-    </w:p>
-    <w:p>
-      <w:proofErr w:type="gramStart"/>
-      <w:r>
-        <w:t>At the moment</w:t>
-      </w:r>
-      <w:proofErr w:type="gramEnd"/>
-      <w:r>
-        <w:t xml:space="preserve"> the alerts infrastructure is not supported.</w:t>
-      </w:r>
-    </w:p>
-    <w:p/>
-    <w:p>
-      <w:pPr>
-        <w:pStyle w:val="Heading1"/>
-      </w:pPr>
-      <w:bookmarkStart w:id="24" w:name="_Toc35419663"/>
-      <w:r>
-        <w:t>Files Architecture</w:t>
-      </w:r>
-      <w:bookmarkEnd w:id="24"/>
     </w:p>
     <w:p/>
     <w:p>
@@ -16216,7 +16280,7 @@
           <v:shape id="_x0000_i1026" type="#_x0000_t75" style="width:367.5pt;height:79.5pt" o:ole="">
             <v:imagedata r:id="rId41" o:title=""/>
           </v:shape>
-          <o:OLEObject Type="Embed" ProgID="Visio.Drawing.15" ShapeID="_x0000_i1026" DrawAspect="Content" ObjectID="_1657351574" r:id="rId42"/>
+          <o:OLEObject Type="Embed" ProgID="Visio.Drawing.15" ShapeID="_x0000_i1026" DrawAspect="Content" ObjectID="_1657718086" r:id="rId42"/>
         </w:object>
       </w:r>
     </w:p>
@@ -16242,11 +16306,11 @@
       <w:pPr>
         <w:pStyle w:val="Heading1"/>
       </w:pPr>
-      <w:bookmarkStart w:id="25" w:name="_Toc35419664"/>
+      <w:bookmarkStart w:id="24" w:name="_Toc35419664"/>
       <w:r>
         <w:t>Client API</w:t>
       </w:r>
-      <w:bookmarkEnd w:id="25"/>
+      <w:bookmarkEnd w:id="24"/>
     </w:p>
     <w:p/>
     <w:p>
@@ -16269,11 +16333,11 @@
       <w:pPr>
         <w:pStyle w:val="Heading1"/>
       </w:pPr>
-      <w:bookmarkStart w:id="26" w:name="_Toc35419665"/>
+      <w:bookmarkStart w:id="25" w:name="_Toc35419665"/>
       <w:r>
         <w:t>Command Line Arguments</w:t>
       </w:r>
-      <w:bookmarkEnd w:id="26"/>
+      <w:bookmarkEnd w:id="25"/>
     </w:p>
     <w:p/>
     <w:p>
@@ -16520,11 +16584,11 @@
       <w:pPr>
         <w:pStyle w:val="Heading1"/>
       </w:pPr>
-      <w:bookmarkStart w:id="27" w:name="_Toc35419666"/>
+      <w:bookmarkStart w:id="26" w:name="_Toc35419666"/>
       <w:r>
         <w:t>Signal Handling</w:t>
       </w:r>
-      <w:bookmarkEnd w:id="27"/>
+      <w:bookmarkEnd w:id="26"/>
     </w:p>
     <w:p/>
     <w:p>
@@ -16695,11 +16759,11 @@
       <w:pPr>
         <w:pStyle w:val="Heading1"/>
       </w:pPr>
-      <w:bookmarkStart w:id="28" w:name="_Toc35419667"/>
+      <w:bookmarkStart w:id="27" w:name="_Toc35419667"/>
       <w:r>
         <w:t>Configuration Parameters</w:t>
       </w:r>
-      <w:bookmarkEnd w:id="28"/>
+      <w:bookmarkEnd w:id="27"/>
     </w:p>
     <w:p>
       <w:pPr>
@@ -16774,7 +16838,7 @@
       <w:pPr>
         <w:pStyle w:val="Heading2"/>
       </w:pPr>
-      <w:bookmarkStart w:id="29" w:name="_Toc35419668"/>
+      <w:bookmarkStart w:id="28" w:name="_Toc35419668"/>
       <w:r>
         <w:t>[</w:t>
       </w:r>
@@ -16790,7 +16854,7 @@
       <w:r>
         <w:t>ection</w:t>
       </w:r>
-      <w:bookmarkEnd w:id="29"/>
+      <w:bookmarkEnd w:id="28"/>
     </w:p>
     <w:p/>
     <w:tbl>
@@ -16986,7 +17050,7 @@
       <w:pPr>
         <w:pStyle w:val="Heading2"/>
       </w:pPr>
-      <w:bookmarkStart w:id="30" w:name="_Toc35419669"/>
+      <w:bookmarkStart w:id="29" w:name="_Toc35419669"/>
       <w:r>
         <w:t>[SERVER</w:t>
       </w:r>
@@ -16999,7 +17063,7 @@
       <w:r>
         <w:t>ection</w:t>
       </w:r>
-      <w:bookmarkEnd w:id="30"/>
+      <w:bookmarkEnd w:id="29"/>
     </w:p>
     <w:p/>
     <w:tbl>
@@ -17461,11 +17525,11 @@
       <w:pPr>
         <w:pStyle w:val="Heading2"/>
       </w:pPr>
-      <w:bookmarkStart w:id="31" w:name="_Toc35419670"/>
+      <w:bookmarkStart w:id="30" w:name="_Toc35419670"/>
       <w:r>
         <w:t>[AUTO_EXCLUDE] Section</w:t>
       </w:r>
-      <w:bookmarkEnd w:id="31"/>
+      <w:bookmarkEnd w:id="30"/>
     </w:p>
     <w:p>
       <w:pPr>
@@ -17636,11 +17700,11 @@
       <w:pPr>
         <w:pStyle w:val="Heading2"/>
       </w:pPr>
-      <w:bookmarkStart w:id="32" w:name="_Toc35419671"/>
+      <w:bookmarkStart w:id="31" w:name="_Toc35419671"/>
       <w:r>
         <w:t>[ADMIN] Section</w:t>
       </w:r>
-      <w:bookmarkEnd w:id="32"/>
+      <w:bookmarkEnd w:id="31"/>
     </w:p>
     <w:p/>
     <w:tbl>
@@ -17749,11 +17813,11 @@
       <w:pPr>
         <w:pStyle w:val="Heading2"/>
       </w:pPr>
-      <w:bookmarkStart w:id="33" w:name="_Toc35419672"/>
+      <w:bookmarkStart w:id="32" w:name="_Toc35419672"/>
       <w:r>
         <w:t>[STATISTICS] Section</w:t>
       </w:r>
-      <w:bookmarkEnd w:id="33"/>
+      <w:bookmarkEnd w:id="32"/>
     </w:p>
     <w:p/>
     <w:tbl>
@@ -18011,11 +18075,11 @@
       <w:pPr>
         <w:pStyle w:val="Heading2"/>
       </w:pPr>
-      <w:bookmarkStart w:id="34" w:name="_Toc35419673"/>
+      <w:bookmarkStart w:id="33" w:name="_Toc35419673"/>
       <w:r>
         <w:t>[DEBUG] Section</w:t>
       </w:r>
-      <w:bookmarkEnd w:id="34"/>
+      <w:bookmarkEnd w:id="33"/>
     </w:p>
     <w:p>
       <w:pPr>
@@ -18154,7 +18218,7 @@
       <w:pPr>
         <w:pStyle w:val="Heading2"/>
       </w:pPr>
-      <w:bookmarkStart w:id="35" w:name="_Toc35419674"/>
+      <w:bookmarkStart w:id="34" w:name="_Toc35419674"/>
       <w:r>
         <w:t xml:space="preserve">[CASSANDRA_DB] </w:t>
       </w:r>
@@ -18164,7 +18228,7 @@
       <w:r>
         <w:t>ection</w:t>
       </w:r>
-      <w:bookmarkEnd w:id="35"/>
+      <w:bookmarkEnd w:id="34"/>
     </w:p>
     <w:p/>
     <w:tbl>
@@ -19042,11 +19106,11 @@
       <w:pPr>
         <w:pStyle w:val="Heading2"/>
       </w:pPr>
-      <w:bookmarkStart w:id="36" w:name="_Toc35419675"/>
+      <w:bookmarkStart w:id="35" w:name="_Toc35419675"/>
       <w:r>
         <w:t>[COUNTERS] Section</w:t>
       </w:r>
-      <w:bookmarkEnd w:id="36"/>
+      <w:bookmarkEnd w:id="35"/>
     </w:p>
     <w:p/>
     <w:p>
@@ -19149,23 +19213,23 @@
       <w:pPr>
         <w:pStyle w:val="Heading1"/>
       </w:pPr>
-      <w:bookmarkStart w:id="37" w:name="_Toc35419676"/>
+      <w:bookmarkStart w:id="36" w:name="_Toc35419676"/>
       <w:r>
         <w:lastRenderedPageBreak/>
         <w:t>Appendix</w:t>
       </w:r>
+      <w:bookmarkEnd w:id="36"/>
+    </w:p>
+    <w:p/>
+    <w:p>
+      <w:pPr>
+        <w:pStyle w:val="Heading2"/>
+      </w:pPr>
+      <w:bookmarkStart w:id="37" w:name="_Toc35419677"/>
+      <w:r>
+        <w:t>Protocol Diagrams</w:t>
+      </w:r>
       <w:bookmarkEnd w:id="37"/>
-    </w:p>
-    <w:p/>
-    <w:p>
-      <w:pPr>
-        <w:pStyle w:val="Heading2"/>
-      </w:pPr>
-      <w:bookmarkStart w:id="38" w:name="_Toc35419677"/>
-      <w:r>
-        <w:t>Protocol Diagrams</w:t>
-      </w:r>
-      <w:bookmarkEnd w:id="38"/>
     </w:p>
     <w:p/>
     <w:p>
@@ -20349,25 +20413,7 @@
           <w:sz w:val="20"/>
           <w:szCs w:val="20"/>
         </w:rPr>
-        <w:t xml:space="preserve">=' </w:t>
-      </w:r>
-      <w:proofErr w:type="spellStart"/>
-      <w:r>
-        <w:rPr>
-          <w:rFonts w:ascii="Lucida Console" w:hAnsi="Lucida Console"/>
-          <w:sz w:val="20"/>
-          <w:szCs w:val="20"/>
-        </w:rPr>
-        <w:t>BlobId</w:t>
-      </w:r>
-      <w:proofErr w:type="spellEnd"/>
-      <w:r>
-        <w:rPr>
-          <w:rFonts w:ascii="Lucida Console" w:hAnsi="Lucida Console"/>
-          <w:sz w:val="20"/>
-          <w:szCs w:val="20"/>
-        </w:rPr>
-        <w:t xml:space="preserve"> '\n'</w:t>
+        <w:t>=' BlobId '\n'</w:t>
       </w:r>
     </w:p>
     <w:p>
@@ -23205,7 +23251,7 @@
       <w:pPr>
         <w:pStyle w:val="Heading2"/>
       </w:pPr>
-      <w:bookmarkStart w:id="39" w:name="_Toc35419678"/>
+      <w:bookmarkStart w:id="38" w:name="_Toc35419678"/>
       <w:proofErr w:type="spellStart"/>
       <w:r>
         <w:t>GetBlob</w:t>
@@ -23217,7 +23263,7 @@
       <w:r>
         <w:t>Diagram</w:t>
       </w:r>
-      <w:bookmarkEnd w:id="39"/>
+      <w:bookmarkEnd w:id="38"/>
     </w:p>
     <w:p/>
     <w:p>
@@ -27865,7 +27911,7 @@
 <file path=customXml/item1.xml><?xml version="1.0" encoding="utf-8"?>
 <CoverPageProperties xmlns="http://schemas.microsoft.com/office/2006/coverPageProps">
   <PublishDate>2018-01-24T00:00:00</PublishDate>
-  <Abstract>Document version: 2.15</Abstract>
+  <Abstract>Document version: 2.16</Abstract>
   <CompanyAddress/>
   <CompanyPhone/>
   <CompanyFax/>
@@ -27874,6 +27920,18 @@
 </file>
 
 <file path=customXml/item2.xml><?xml version="1.0" encoding="utf-8"?>
+<p:properties xmlns:p="http://schemas.microsoft.com/office/2006/metadata/properties" xmlns:xsi="http://www.w3.org/2001/XMLSchema-instance">
+  <documentManagement>
+    <_dlc_DocId xmlns="bebfb516-47c3-42bf-8695-c627e02fd07c">RP5EP2USD5DN-418-13</_dlc_DocId>
+    <_dlc_DocIdUrl xmlns="bebfb516-47c3-42bf-8695-c627e02fd07c">
+      <Url>https://sp.ncbi.nlm.nih.gov/IEB/ISS/_layouts/15/DocIdRedir.aspx?ID=RP5EP2USD5DN-418-13</Url>
+      <Description>RP5EP2USD5DN-418-13</Description>
+    </_dlc_DocIdUrl>
+  </documentManagement>
+</p:properties>
+</file>
+
+<file path=customXml/item3.xml><?xml version="1.0" encoding="utf-8"?>
 <ct:contentTypeSchema xmlns:ct="http://schemas.microsoft.com/office/2006/metadata/contentType" xmlns:ma="http://schemas.microsoft.com/office/2006/metadata/properties/metaAttributes" ct:_="" ma:_="" ma:contentTypeName="Document" ma:contentTypeID="0x010100804F0F871C92454BA582842CD3B861CB" ma:contentTypeVersion="1" ma:contentTypeDescription="Create a new document." ma:contentTypeScope="" ma:versionID="17108c8fb818525b19f04f03124d2db9">
   <xsd:schema xmlns:xsd="http://www.w3.org/2001/XMLSchema" xmlns:xs="http://www.w3.org/2001/XMLSchema" xmlns:p="http://schemas.microsoft.com/office/2006/metadata/properties" xmlns:ns2="bebfb516-47c3-42bf-8695-c627e02fd07c" targetNamespace="http://schemas.microsoft.com/office/2006/metadata/properties" ma:root="true" ma:fieldsID="1c56c5b5f1ead94acc500394bce569b3" ns2:_="">
     <xsd:import namespace="bebfb516-47c3-42bf-8695-c627e02fd07c"/>
@@ -28018,28 +28076,7 @@
 </ct:contentTypeSchema>
 </file>
 
-<file path=customXml/item3.xml><?xml version="1.0" encoding="utf-8"?>
-<p:properties xmlns:p="http://schemas.microsoft.com/office/2006/metadata/properties" xmlns:xsi="http://www.w3.org/2001/XMLSchema-instance">
-  <documentManagement>
-    <_dlc_DocId xmlns="bebfb516-47c3-42bf-8695-c627e02fd07c">RP5EP2USD5DN-418-13</_dlc_DocId>
-    <_dlc_DocIdUrl xmlns="bebfb516-47c3-42bf-8695-c627e02fd07c">
-      <Url>https://sp.ncbi.nlm.nih.gov/IEB/ISS/_layouts/15/DocIdRedir.aspx?ID=RP5EP2USD5DN-418-13</Url>
-      <Description>RP5EP2USD5DN-418-13</Description>
-    </_dlc_DocIdUrl>
-  </documentManagement>
-</p:properties>
-</file>
-
 <file path=customXml/item4.xml><?xml version="1.0" encoding="utf-8"?>
-<?mso-contentType ?>
-<FormTemplates xmlns="http://schemas.microsoft.com/sharepoint/v3/contenttype/forms">
-  <Display>DocumentLibraryForm</Display>
-  <Edit>DocumentLibraryForm</Edit>
-  <New>DocumentLibraryForm</New>
-</FormTemplates>
-</file>
-
-<file path=customXml/item5.xml><?xml version="1.0" encoding="utf-8"?>
 <?mso-contentType ?>
 <spe:Receivers xmlns:spe="http://schemas.microsoft.com/sharepoint/events">
   <Receiver>
@@ -28089,6 +28126,15 @@
 </spe:Receivers>
 </file>
 
+<file path=customXml/item5.xml><?xml version="1.0" encoding="utf-8"?>
+<?mso-contentType ?>
+<FormTemplates xmlns="http://schemas.microsoft.com/sharepoint/v3/contenttype/forms">
+  <Display>DocumentLibraryForm</Display>
+  <Edit>DocumentLibraryForm</Edit>
+  <New>DocumentLibraryForm</New>
+</FormTemplates>
+</file>
+
 <file path=customXml/item6.xml><?xml version="1.0" encoding="utf-8"?>
 <b:Sources xmlns:b="http://schemas.openxmlformats.org/officeDocument/2006/bibliography" xmlns="http://schemas.openxmlformats.org/officeDocument/2006/bibliography" SelectedStyle="\APA.XSL" StyleName="APA"/>
 </file>
@@ -28102,6 +28148,22 @@
 </file>
 
 <file path=customXml/itemProps2.xml><?xml version="1.0" encoding="utf-8"?>
+<ds:datastoreItem xmlns:ds="http://schemas.openxmlformats.org/officeDocument/2006/customXml" ds:itemID="{AED05E43-12FF-4C22-A572-6E3D13391423}">
+  <ds:schemaRefs>
+    <ds:schemaRef ds:uri="http://purl.org/dc/elements/1.1/"/>
+    <ds:schemaRef ds:uri="http://schemas.microsoft.com/office/2006/metadata/properties"/>
+    <ds:schemaRef ds:uri="http://schemas.microsoft.com/office/2006/documentManagement/types"/>
+    <ds:schemaRef ds:uri="http://purl.org/dc/terms/"/>
+    <ds:schemaRef ds:uri="http://schemas.openxmlformats.org/package/2006/metadata/core-properties"/>
+    <ds:schemaRef ds:uri="http://purl.org/dc/dcmitype/"/>
+    <ds:schemaRef ds:uri="http://schemas.microsoft.com/office/infopath/2007/PartnerControls"/>
+    <ds:schemaRef ds:uri="bebfb516-47c3-42bf-8695-c627e02fd07c"/>
+    <ds:schemaRef ds:uri="http://www.w3.org/XML/1998/namespace"/>
+  </ds:schemaRefs>
+</ds:datastoreItem>
+</file>
+
+<file path=customXml/itemProps3.xml><?xml version="1.0" encoding="utf-8"?>
 <ds:datastoreItem xmlns:ds="http://schemas.openxmlformats.org/officeDocument/2006/customXml" ds:itemID="{AA0E1C7F-2557-4EEC-A922-A4F9B8592289}">
   <ds:schemaRefs>
     <ds:schemaRef ds:uri="http://schemas.microsoft.com/office/2006/metadata/contentType"/>
@@ -28119,23 +28181,15 @@
 </ds:datastoreItem>
 </file>
 
-<file path=customXml/itemProps3.xml><?xml version="1.0" encoding="utf-8"?>
-<ds:datastoreItem xmlns:ds="http://schemas.openxmlformats.org/officeDocument/2006/customXml" ds:itemID="{AED05E43-12FF-4C22-A572-6E3D13391423}">
+<file path=customXml/itemProps4.xml><?xml version="1.0" encoding="utf-8"?>
+<ds:datastoreItem xmlns:ds="http://schemas.openxmlformats.org/officeDocument/2006/customXml" ds:itemID="{4BDF85BA-E69F-4D6A-AE92-E7CF998321DD}">
   <ds:schemaRefs>
-    <ds:schemaRef ds:uri="http://purl.org/dc/elements/1.1/"/>
-    <ds:schemaRef ds:uri="http://schemas.microsoft.com/office/2006/metadata/properties"/>
-    <ds:schemaRef ds:uri="http://schemas.microsoft.com/office/2006/documentManagement/types"/>
-    <ds:schemaRef ds:uri="http://purl.org/dc/terms/"/>
-    <ds:schemaRef ds:uri="http://schemas.openxmlformats.org/package/2006/metadata/core-properties"/>
-    <ds:schemaRef ds:uri="http://purl.org/dc/dcmitype/"/>
-    <ds:schemaRef ds:uri="http://schemas.microsoft.com/office/infopath/2007/PartnerControls"/>
-    <ds:schemaRef ds:uri="bebfb516-47c3-42bf-8695-c627e02fd07c"/>
-    <ds:schemaRef ds:uri="http://www.w3.org/XML/1998/namespace"/>
+    <ds:schemaRef ds:uri="http://schemas.microsoft.com/sharepoint/events"/>
   </ds:schemaRefs>
 </ds:datastoreItem>
 </file>
 
-<file path=customXml/itemProps4.xml><?xml version="1.0" encoding="utf-8"?>
+<file path=customXml/itemProps5.xml><?xml version="1.0" encoding="utf-8"?>
 <ds:datastoreItem xmlns:ds="http://schemas.openxmlformats.org/officeDocument/2006/customXml" ds:itemID="{910EA325-BFD3-40A7-B49F-A40A5596D5CE}">
   <ds:schemaRefs>
     <ds:schemaRef ds:uri="http://schemas.microsoft.com/sharepoint/v3/contenttype/forms"/>
@@ -28143,16 +28197,8 @@
 </ds:datastoreItem>
 </file>
 
-<file path=customXml/itemProps5.xml><?xml version="1.0" encoding="utf-8"?>
-<ds:datastoreItem xmlns:ds="http://schemas.openxmlformats.org/officeDocument/2006/customXml" ds:itemID="{4BDF85BA-E69F-4D6A-AE92-E7CF998321DD}">
-  <ds:schemaRefs>
-    <ds:schemaRef ds:uri="http://schemas.microsoft.com/sharepoint/events"/>
-  </ds:schemaRefs>
-</ds:datastoreItem>
-</file>
-
 <file path=customXml/itemProps6.xml><?xml version="1.0" encoding="utf-8"?>
-<ds:datastoreItem xmlns:ds="http://schemas.openxmlformats.org/officeDocument/2006/customXml" ds:itemID="{7132830D-9923-4369-84E5-3342AE2BE08D}">
+<ds:datastoreItem xmlns:ds="http://schemas.openxmlformats.org/officeDocument/2006/customXml" ds:itemID="{42CEDFB0-EE89-4CA7-98E6-6A4D841F5C45}">
   <ds:schemaRefs>
     <ds:schemaRef ds:uri="http://schemas.openxmlformats.org/officeDocument/2006/bibliography"/>
   </ds:schemaRefs>

</xml_diff>

<commit_message>
Adding description of the ID/get_tse_chunk new (and obsolete) parameters. JIRA: CXX-11478
</commit_message>
<xml_diff>
--- a/misc/PSG Server.docx
+++ b/misc/PSG Server.docx
@@ -100,7 +100,6 @@
                 <w:dataBinding w:prefixMappings="xmlns:ns0='http://schemas.openxmlformats.org/package/2006/metadata/core-properties' xmlns:ns1='http://purl.org/dc/elements/1.1/'" w:xpath="/ns0:coreProperties[1]/ns1:title[1]" w:storeItemID="{6C3C8BC8-F283-45AE-878A-BAB7291924A1}"/>
                 <w:text/>
               </w:sdtPr>
-              <w:sdtEndPr/>
               <w:sdtContent>
                 <w:tc>
                   <w:tcPr>
@@ -166,7 +165,6 @@
                 <w:dataBinding w:prefixMappings="xmlns:ns0='http://schemas.openxmlformats.org/package/2006/metadata/core-properties' xmlns:ns1='http://purl.org/dc/elements/1.1/'" w:xpath="/ns0:coreProperties[1]/ns1:subject[1]" w:storeItemID="{6C3C8BC8-F283-45AE-878A-BAB7291924A1}"/>
                 <w:text/>
               </w:sdtPr>
-              <w:sdtEndPr/>
               <w:sdtContent>
                 <w:tc>
                   <w:tcPr>
@@ -233,7 +231,6 @@
                 <w:dataBinding w:prefixMappings="xmlns:ns0='http://schemas.openxmlformats.org/package/2006/metadata/core-properties' xmlns:ns1='http://purl.org/dc/elements/1.1/'" w:xpath="/ns0:coreProperties[1]/ns1:creator[1]" w:storeItemID="{6C3C8BC8-F283-45AE-878A-BAB7291924A1}"/>
                 <w:text/>
               </w:sdtPr>
-              <w:sdtEndPr/>
               <w:sdtContent>
                 <w:tc>
                   <w:tcPr>
@@ -282,7 +279,6 @@
                   <w:calendar w:val="gregorian"/>
                 </w:date>
               </w:sdtPr>
-              <w:sdtEndPr/>
               <w:sdtContent>
                 <w:tc>
                   <w:tcPr>
@@ -298,13 +294,6 @@
                         <w:bCs/>
                       </w:rPr>
                     </w:pPr>
-                    <w:r>
-                      <w:rPr>
-                        <w:b/>
-                        <w:bCs/>
-                      </w:rPr>
-                      <w:t xml:space="preserve">Creation date: </w:t>
-                    </w:r>
                     <w:r>
                       <w:rPr>
                         <w:b/>
@@ -337,7 +326,6 @@
                 <w:dataBinding w:prefixMappings="xmlns:ns0='http://schemas.microsoft.com/office/2006/coverPageProps'" w:xpath="/ns0:CoverPageProperties[1]/ns0:Abstract[1]" w:storeItemID="{55AF091B-3C7A-41E3-B477-F2FDAA23CFDA}"/>
                 <w:text/>
               </w:sdtPr>
-              <w:sdtEndPr/>
               <w:sdtContent>
                 <w:tc>
                   <w:tcPr>
@@ -357,7 +345,7 @@
                       <w:t>1</w:t>
                     </w:r>
                     <w:r>
-                      <w:t>6</w:t>
+                      <w:t>7</w:t>
                     </w:r>
                   </w:p>
                 </w:tc>
@@ -1823,6 +1811,61 @@
           </w:p>
         </w:tc>
       </w:tr>
+      <w:tr>
+        <w:tc>
+          <w:tcPr>
+            <w:tcW w:w="1001" w:type="dxa"/>
+          </w:tcPr>
+          <w:p>
+            <w:r>
+              <w:t>2.17</w:t>
+            </w:r>
+          </w:p>
+        </w:tc>
+        <w:tc>
+          <w:tcPr>
+            <w:tcW w:w="1678" w:type="dxa"/>
+          </w:tcPr>
+          <w:p>
+            <w:r>
+              <w:t>Aug 11, 2020</w:t>
+            </w:r>
+          </w:p>
+        </w:tc>
+        <w:tc>
+          <w:tcPr>
+            <w:tcW w:w="2182" w:type="dxa"/>
+          </w:tcPr>
+          <w:p>
+            <w:r>
+              <w:t>Sergey Satskiy</w:t>
+            </w:r>
+          </w:p>
+        </w:tc>
+        <w:tc>
+          <w:tcPr>
+            <w:tcW w:w="4489" w:type="dxa"/>
+          </w:tcPr>
+          <w:p>
+            <w:r>
+              <w:t>Adding</w:t>
+            </w:r>
+            <w:bookmarkStart w:id="0" w:name="_GoBack"/>
+            <w:bookmarkEnd w:id="0"/>
+            <w:r>
+              <w:t xml:space="preserve"> description of the </w:t>
+            </w:r>
+            <w:proofErr w:type="spellStart"/>
+            <w:r>
+              <w:t>get_tse_chunk</w:t>
+            </w:r>
+            <w:proofErr w:type="spellEnd"/>
+            <w:r>
+              <w:t xml:space="preserve"> parameters for PSG 2.0.0</w:t>
+            </w:r>
+          </w:p>
+        </w:tc>
+      </w:tr>
     </w:tbl>
     <w:p/>
     <w:p>
@@ -1882,7 +1925,7 @@
           <w:r>
             <w:fldChar w:fldCharType="separate"/>
           </w:r>
-          <w:hyperlink w:anchor="_Toc35419640" w:history="1">
+          <w:hyperlink w:anchor="_Toc48059545" w:history="1">
             <w:r>
               <w:rPr>
                 <w:rStyle w:val="Hyperlink"/>
@@ -1909,7 +1952,7 @@
                 <w:noProof/>
                 <w:webHidden/>
               </w:rPr>
-              <w:instrText xml:space="preserve"> PAGEREF _Toc35419640 \h </w:instrText>
+              <w:instrText xml:space="preserve"> PAGEREF _Toc48059545 \h </w:instrText>
             </w:r>
             <w:r>
               <w:rPr>
@@ -1951,7 +1994,7 @@
               <w:noProof/>
             </w:rPr>
           </w:pPr>
-          <w:hyperlink w:anchor="_Toc35419641" w:history="1">
+          <w:hyperlink w:anchor="_Toc48059546" w:history="1">
             <w:r>
               <w:rPr>
                 <w:rStyle w:val="Hyperlink"/>
@@ -1978,7 +2021,7 @@
                 <w:noProof/>
                 <w:webHidden/>
               </w:rPr>
-              <w:instrText xml:space="preserve"> PAGEREF _Toc35419641 \h </w:instrText>
+              <w:instrText xml:space="preserve"> PAGEREF _Toc48059546 \h </w:instrText>
             </w:r>
             <w:r>
               <w:rPr>
@@ -2020,7 +2063,7 @@
               <w:noProof/>
             </w:rPr>
           </w:pPr>
-          <w:hyperlink w:anchor="_Toc35419642" w:history="1">
+          <w:hyperlink w:anchor="_Toc48059547" w:history="1">
             <w:r>
               <w:rPr>
                 <w:rStyle w:val="Hyperlink"/>
@@ -2047,7 +2090,7 @@
                 <w:noProof/>
                 <w:webHidden/>
               </w:rPr>
-              <w:instrText xml:space="preserve"> PAGEREF _Toc35419642 \h </w:instrText>
+              <w:instrText xml:space="preserve"> PAGEREF _Toc48059547 \h </w:instrText>
             </w:r>
             <w:r>
               <w:rPr>
@@ -2089,7 +2132,7 @@
               <w:noProof/>
             </w:rPr>
           </w:pPr>
-          <w:hyperlink w:anchor="_Toc35419643" w:history="1">
+          <w:hyperlink w:anchor="_Toc48059548" w:history="1">
             <w:r>
               <w:rPr>
                 <w:rStyle w:val="Hyperlink"/>
@@ -2116,7 +2159,7 @@
                 <w:noProof/>
                 <w:webHidden/>
               </w:rPr>
-              <w:instrText xml:space="preserve"> PAGEREF _Toc35419643 \h </w:instrText>
+              <w:instrText xml:space="preserve"> PAGEREF _Toc48059548 \h </w:instrText>
             </w:r>
             <w:r>
               <w:rPr>
@@ -2158,7 +2201,7 @@
               <w:noProof/>
             </w:rPr>
           </w:pPr>
-          <w:hyperlink w:anchor="_Toc35419644" w:history="1">
+          <w:hyperlink w:anchor="_Toc48059549" w:history="1">
             <w:r>
               <w:rPr>
                 <w:rStyle w:val="Hyperlink"/>
@@ -2185,7 +2228,7 @@
                 <w:noProof/>
                 <w:webHidden/>
               </w:rPr>
-              <w:instrText xml:space="preserve"> PAGEREF _Toc35419644 \h </w:instrText>
+              <w:instrText xml:space="preserve"> PAGEREF _Toc48059549 \h </w:instrText>
             </w:r>
             <w:r>
               <w:rPr>
@@ -2227,7 +2270,7 @@
               <w:noProof/>
             </w:rPr>
           </w:pPr>
-          <w:hyperlink w:anchor="_Toc35419645" w:history="1">
+          <w:hyperlink w:anchor="_Toc48059550" w:history="1">
             <w:r>
               <w:rPr>
                 <w:rStyle w:val="Hyperlink"/>
@@ -2254,7 +2297,7 @@
                 <w:noProof/>
                 <w:webHidden/>
               </w:rPr>
-              <w:instrText xml:space="preserve"> PAGEREF _Toc35419645 \h </w:instrText>
+              <w:instrText xml:space="preserve"> PAGEREF _Toc48059550 \h </w:instrText>
             </w:r>
             <w:r>
               <w:rPr>
@@ -2296,7 +2339,7 @@
               <w:noProof/>
             </w:rPr>
           </w:pPr>
-          <w:hyperlink w:anchor="_Toc35419646" w:history="1">
+          <w:hyperlink w:anchor="_Toc48059551" w:history="1">
             <w:r>
               <w:rPr>
                 <w:rStyle w:val="Hyperlink"/>
@@ -2323,7 +2366,7 @@
                 <w:noProof/>
                 <w:webHidden/>
               </w:rPr>
-              <w:instrText xml:space="preserve"> PAGEREF _Toc35419646 \h </w:instrText>
+              <w:instrText xml:space="preserve"> PAGEREF _Toc48059551 \h </w:instrText>
             </w:r>
             <w:r>
               <w:rPr>
@@ -2365,7 +2408,7 @@
               <w:noProof/>
             </w:rPr>
           </w:pPr>
-          <w:hyperlink w:anchor="_Toc35419647" w:history="1">
+          <w:hyperlink w:anchor="_Toc48059552" w:history="1">
             <w:r>
               <w:rPr>
                 <w:rStyle w:val="Hyperlink"/>
@@ -2392,7 +2435,7 @@
                 <w:noProof/>
                 <w:webHidden/>
               </w:rPr>
-              <w:instrText xml:space="preserve"> PAGEREF _Toc35419647 \h </w:instrText>
+              <w:instrText xml:space="preserve"> PAGEREF _Toc48059552 \h </w:instrText>
             </w:r>
             <w:r>
               <w:rPr>
@@ -2434,7 +2477,7 @@
               <w:noProof/>
             </w:rPr>
           </w:pPr>
-          <w:hyperlink w:anchor="_Toc35419648" w:history="1">
+          <w:hyperlink w:anchor="_Toc48059553" w:history="1">
             <w:r>
               <w:rPr>
                 <w:rStyle w:val="Hyperlink"/>
@@ -2461,7 +2504,7 @@
                 <w:noProof/>
                 <w:webHidden/>
               </w:rPr>
-              <w:instrText xml:space="preserve"> PAGEREF _Toc35419648 \h </w:instrText>
+              <w:instrText xml:space="preserve"> PAGEREF _Toc48059553 \h </w:instrText>
             </w:r>
             <w:r>
               <w:rPr>
@@ -2503,7 +2546,7 @@
               <w:noProof/>
             </w:rPr>
           </w:pPr>
-          <w:hyperlink w:anchor="_Toc35419649" w:history="1">
+          <w:hyperlink w:anchor="_Toc48059554" w:history="1">
             <w:r>
               <w:rPr>
                 <w:rStyle w:val="Hyperlink"/>
@@ -2530,7 +2573,7 @@
                 <w:noProof/>
                 <w:webHidden/>
               </w:rPr>
-              <w:instrText xml:space="preserve"> PAGEREF _Toc35419649 \h </w:instrText>
+              <w:instrText xml:space="preserve"> PAGEREF _Toc48059554 \h </w:instrText>
             </w:r>
             <w:r>
               <w:rPr>
@@ -2572,7 +2615,7 @@
               <w:noProof/>
             </w:rPr>
           </w:pPr>
-          <w:hyperlink w:anchor="_Toc35419650" w:history="1">
+          <w:hyperlink w:anchor="_Toc48059555" w:history="1">
             <w:r>
               <w:rPr>
                 <w:rStyle w:val="Hyperlink"/>
@@ -2599,7 +2642,7 @@
                 <w:noProof/>
                 <w:webHidden/>
               </w:rPr>
-              <w:instrText xml:space="preserve"> PAGEREF _Toc35419650 \h </w:instrText>
+              <w:instrText xml:space="preserve"> PAGEREF _Toc48059555 \h </w:instrText>
             </w:r>
             <w:r>
               <w:rPr>
@@ -2619,7 +2662,7 @@
                 <w:noProof/>
                 <w:webHidden/>
               </w:rPr>
-              <w:t>20</w:t>
+              <w:t>21</w:t>
             </w:r>
             <w:r>
               <w:rPr>
@@ -2641,7 +2684,7 @@
               <w:noProof/>
             </w:rPr>
           </w:pPr>
-          <w:hyperlink w:anchor="_Toc35419651" w:history="1">
+          <w:hyperlink w:anchor="_Toc48059556" w:history="1">
             <w:r>
               <w:rPr>
                 <w:rStyle w:val="Hyperlink"/>
@@ -2668,7 +2711,7 @@
                 <w:noProof/>
                 <w:webHidden/>
               </w:rPr>
-              <w:instrText xml:space="preserve"> PAGEREF _Toc35419651 \h </w:instrText>
+              <w:instrText xml:space="preserve"> PAGEREF _Toc48059556 \h </w:instrText>
             </w:r>
             <w:r>
               <w:rPr>
@@ -2688,7 +2731,7 @@
                 <w:noProof/>
                 <w:webHidden/>
               </w:rPr>
-              <w:t>22</w:t>
+              <w:t>23</w:t>
             </w:r>
             <w:r>
               <w:rPr>
@@ -2710,7 +2753,7 @@
               <w:noProof/>
             </w:rPr>
           </w:pPr>
-          <w:hyperlink w:anchor="_Toc35419652" w:history="1">
+          <w:hyperlink w:anchor="_Toc48059557" w:history="1">
             <w:r>
               <w:rPr>
                 <w:rStyle w:val="Hyperlink"/>
@@ -2737,7 +2780,7 @@
                 <w:noProof/>
                 <w:webHidden/>
               </w:rPr>
-              <w:instrText xml:space="preserve"> PAGEREF _Toc35419652 \h </w:instrText>
+              <w:instrText xml:space="preserve"> PAGEREF _Toc48059557 \h </w:instrText>
             </w:r>
             <w:r>
               <w:rPr>
@@ -2779,7 +2822,7 @@
               <w:noProof/>
             </w:rPr>
           </w:pPr>
-          <w:hyperlink w:anchor="_Toc35419653" w:history="1">
+          <w:hyperlink w:anchor="_Toc48059558" w:history="1">
             <w:r>
               <w:rPr>
                 <w:rStyle w:val="Hyperlink"/>
@@ -2806,7 +2849,7 @@
                 <w:noProof/>
                 <w:webHidden/>
               </w:rPr>
-              <w:instrText xml:space="preserve"> PAGEREF _Toc35419653 \h </w:instrText>
+              <w:instrText xml:space="preserve"> PAGEREF _Toc48059558 \h </w:instrText>
             </w:r>
             <w:r>
               <w:rPr>
@@ -2848,7 +2891,7 @@
               <w:noProof/>
             </w:rPr>
           </w:pPr>
-          <w:hyperlink w:anchor="_Toc35419654" w:history="1">
+          <w:hyperlink w:anchor="_Toc48059559" w:history="1">
             <w:r>
               <w:rPr>
                 <w:rStyle w:val="Hyperlink"/>
@@ -2875,7 +2918,7 @@
                 <w:noProof/>
                 <w:webHidden/>
               </w:rPr>
-              <w:instrText xml:space="preserve"> PAGEREF _Toc35419654 \h </w:instrText>
+              <w:instrText xml:space="preserve"> PAGEREF _Toc48059559 \h </w:instrText>
             </w:r>
             <w:r>
               <w:rPr>
@@ -2895,7 +2938,7 @@
                 <w:noProof/>
                 <w:webHidden/>
               </w:rPr>
-              <w:t>27</w:t>
+              <w:t>28</w:t>
             </w:r>
             <w:r>
               <w:rPr>
@@ -2917,7 +2960,7 @@
               <w:noProof/>
             </w:rPr>
           </w:pPr>
-          <w:hyperlink w:anchor="_Toc35419655" w:history="1">
+          <w:hyperlink w:anchor="_Toc48059560" w:history="1">
             <w:r>
               <w:rPr>
                 <w:rStyle w:val="Hyperlink"/>
@@ -2944,7 +2987,7 @@
                 <w:noProof/>
                 <w:webHidden/>
               </w:rPr>
-              <w:instrText xml:space="preserve"> PAGEREF _Toc35419655 \h </w:instrText>
+              <w:instrText xml:space="preserve"> PAGEREF _Toc48059560 \h </w:instrText>
             </w:r>
             <w:r>
               <w:rPr>
@@ -2964,7 +3007,7 @@
                 <w:noProof/>
                 <w:webHidden/>
               </w:rPr>
-              <w:t>28</w:t>
+              <w:t>29</w:t>
             </w:r>
             <w:r>
               <w:rPr>
@@ -2986,7 +3029,7 @@
               <w:noProof/>
             </w:rPr>
           </w:pPr>
-          <w:hyperlink w:anchor="_Toc35419656" w:history="1">
+          <w:hyperlink w:anchor="_Toc48059561" w:history="1">
             <w:r>
               <w:rPr>
                 <w:rStyle w:val="Hyperlink"/>
@@ -3013,7 +3056,7 @@
                 <w:noProof/>
                 <w:webHidden/>
               </w:rPr>
-              <w:instrText xml:space="preserve"> PAGEREF _Toc35419656 \h </w:instrText>
+              <w:instrText xml:space="preserve"> PAGEREF _Toc48059561 \h </w:instrText>
             </w:r>
             <w:r>
               <w:rPr>
@@ -3055,7 +3098,7 @@
               <w:noProof/>
             </w:rPr>
           </w:pPr>
-          <w:hyperlink w:anchor="_Toc35419657" w:history="1">
+          <w:hyperlink w:anchor="_Toc48059562" w:history="1">
             <w:r>
               <w:rPr>
                 <w:rStyle w:val="Hyperlink"/>
@@ -3082,7 +3125,7 @@
                 <w:noProof/>
                 <w:webHidden/>
               </w:rPr>
-              <w:instrText xml:space="preserve"> PAGEREF _Toc35419657 \h </w:instrText>
+              <w:instrText xml:space="preserve"> PAGEREF _Toc48059562 \h </w:instrText>
             </w:r>
             <w:r>
               <w:rPr>
@@ -3124,7 +3167,7 @@
               <w:noProof/>
             </w:rPr>
           </w:pPr>
-          <w:hyperlink w:anchor="_Toc35419658" w:history="1">
+          <w:hyperlink w:anchor="_Toc48059563" w:history="1">
             <w:r>
               <w:rPr>
                 <w:rStyle w:val="Hyperlink"/>
@@ -3151,7 +3194,7 @@
                 <w:noProof/>
                 <w:webHidden/>
               </w:rPr>
-              <w:instrText xml:space="preserve"> PAGEREF _Toc35419658 \h </w:instrText>
+              <w:instrText xml:space="preserve"> PAGEREF _Toc48059563 \h </w:instrText>
             </w:r>
             <w:r>
               <w:rPr>
@@ -3193,7 +3236,7 @@
               <w:noProof/>
             </w:rPr>
           </w:pPr>
-          <w:hyperlink w:anchor="_Toc35419659" w:history="1">
+          <w:hyperlink w:anchor="_Toc48059564" w:history="1">
             <w:r>
               <w:rPr>
                 <w:rStyle w:val="Hyperlink"/>
@@ -3220,7 +3263,7 @@
                 <w:noProof/>
                 <w:webHidden/>
               </w:rPr>
-              <w:instrText xml:space="preserve"> PAGEREF _Toc35419659 \h </w:instrText>
+              <w:instrText xml:space="preserve"> PAGEREF _Toc48059564 \h </w:instrText>
             </w:r>
             <w:r>
               <w:rPr>
@@ -3262,7 +3305,7 @@
               <w:noProof/>
             </w:rPr>
           </w:pPr>
-          <w:hyperlink w:anchor="_Toc35419660" w:history="1">
+          <w:hyperlink w:anchor="_Toc48059565" w:history="1">
             <w:r>
               <w:rPr>
                 <w:rStyle w:val="Hyperlink"/>
@@ -3289,7 +3332,7 @@
                 <w:noProof/>
                 <w:webHidden/>
               </w:rPr>
-              <w:instrText xml:space="preserve"> PAGEREF _Toc35419660 \h </w:instrText>
+              <w:instrText xml:space="preserve"> PAGEREF _Toc48059565 \h </w:instrText>
             </w:r>
             <w:r>
               <w:rPr>
@@ -3331,7 +3374,7 @@
               <w:noProof/>
             </w:rPr>
           </w:pPr>
-          <w:hyperlink w:anchor="_Toc35419661" w:history="1">
+          <w:hyperlink w:anchor="_Toc48059566" w:history="1">
             <w:r>
               <w:rPr>
                 <w:rStyle w:val="Hyperlink"/>
@@ -3358,7 +3401,7 @@
                 <w:noProof/>
                 <w:webHidden/>
               </w:rPr>
-              <w:instrText xml:space="preserve"> PAGEREF _Toc35419661 \h </w:instrText>
+              <w:instrText xml:space="preserve"> PAGEREF _Toc48059566 \h </w:instrText>
             </w:r>
             <w:r>
               <w:rPr>
@@ -3378,7 +3421,7 @@
                 <w:noProof/>
                 <w:webHidden/>
               </w:rPr>
-              <w:t>32</w:t>
+              <w:t>33</w:t>
             </w:r>
             <w:r>
               <w:rPr>
@@ -3400,7 +3443,7 @@
               <w:noProof/>
             </w:rPr>
           </w:pPr>
-          <w:hyperlink w:anchor="_Toc35419662" w:history="1">
+          <w:hyperlink w:anchor="_Toc48059567" w:history="1">
             <w:r>
               <w:rPr>
                 <w:rStyle w:val="Hyperlink"/>
@@ -3427,7 +3470,7 @@
                 <w:noProof/>
                 <w:webHidden/>
               </w:rPr>
-              <w:instrText xml:space="preserve"> PAGEREF _Toc35419662 \h </w:instrText>
+              <w:instrText xml:space="preserve"> PAGEREF _Toc48059567 \h </w:instrText>
             </w:r>
             <w:r>
               <w:rPr>
@@ -3469,7 +3512,7 @@
               <w:noProof/>
             </w:rPr>
           </w:pPr>
-          <w:hyperlink w:anchor="_Toc35419663" w:history="1">
+          <w:hyperlink w:anchor="_Toc48059568" w:history="1">
             <w:r>
               <w:rPr>
                 <w:rStyle w:val="Hyperlink"/>
@@ -3496,7 +3539,7 @@
                 <w:noProof/>
                 <w:webHidden/>
               </w:rPr>
-              <w:instrText xml:space="preserve"> PAGEREF _Toc35419663 \h </w:instrText>
+              <w:instrText xml:space="preserve"> PAGEREF _Toc48059568 \h </w:instrText>
             </w:r>
             <w:r>
               <w:rPr>
@@ -3538,7 +3581,7 @@
               <w:noProof/>
             </w:rPr>
           </w:pPr>
-          <w:hyperlink w:anchor="_Toc35419664" w:history="1">
+          <w:hyperlink w:anchor="_Toc48059569" w:history="1">
             <w:r>
               <w:rPr>
                 <w:rStyle w:val="Hyperlink"/>
@@ -3565,7 +3608,7 @@
                 <w:noProof/>
                 <w:webHidden/>
               </w:rPr>
-              <w:instrText xml:space="preserve"> PAGEREF _Toc35419664 \h </w:instrText>
+              <w:instrText xml:space="preserve"> PAGEREF _Toc48059569 \h </w:instrText>
             </w:r>
             <w:r>
               <w:rPr>
@@ -3585,7 +3628,7 @@
                 <w:noProof/>
                 <w:webHidden/>
               </w:rPr>
-              <w:t>33</w:t>
+              <w:t>34</w:t>
             </w:r>
             <w:r>
               <w:rPr>
@@ -3607,7 +3650,7 @@
               <w:noProof/>
             </w:rPr>
           </w:pPr>
-          <w:hyperlink w:anchor="_Toc35419665" w:history="1">
+          <w:hyperlink w:anchor="_Toc48059570" w:history="1">
             <w:r>
               <w:rPr>
                 <w:rStyle w:val="Hyperlink"/>
@@ -3634,7 +3677,7 @@
                 <w:noProof/>
                 <w:webHidden/>
               </w:rPr>
-              <w:instrText xml:space="preserve"> PAGEREF _Toc35419665 \h </w:instrText>
+              <w:instrText xml:space="preserve"> PAGEREF _Toc48059570 \h </w:instrText>
             </w:r>
             <w:r>
               <w:rPr>
@@ -3676,7 +3719,7 @@
               <w:noProof/>
             </w:rPr>
           </w:pPr>
-          <w:hyperlink w:anchor="_Toc35419666" w:history="1">
+          <w:hyperlink w:anchor="_Toc48059571" w:history="1">
             <w:r>
               <w:rPr>
                 <w:rStyle w:val="Hyperlink"/>
@@ -3703,7 +3746,7 @@
                 <w:noProof/>
                 <w:webHidden/>
               </w:rPr>
-              <w:instrText xml:space="preserve"> PAGEREF _Toc35419666 \h </w:instrText>
+              <w:instrText xml:space="preserve"> PAGEREF _Toc48059571 \h </w:instrText>
             </w:r>
             <w:r>
               <w:rPr>
@@ -3745,7 +3788,7 @@
               <w:noProof/>
             </w:rPr>
           </w:pPr>
-          <w:hyperlink w:anchor="_Toc35419667" w:history="1">
+          <w:hyperlink w:anchor="_Toc48059572" w:history="1">
             <w:r>
               <w:rPr>
                 <w:rStyle w:val="Hyperlink"/>
@@ -3772,7 +3815,7 @@
                 <w:noProof/>
                 <w:webHidden/>
               </w:rPr>
-              <w:instrText xml:space="preserve"> PAGEREF _Toc35419667 \h </w:instrText>
+              <w:instrText xml:space="preserve"> PAGEREF _Toc48059572 \h </w:instrText>
             </w:r>
             <w:r>
               <w:rPr>
@@ -3792,7 +3835,7 @@
                 <w:noProof/>
                 <w:webHidden/>
               </w:rPr>
-              <w:t>34</w:t>
+              <w:t>35</w:t>
             </w:r>
             <w:r>
               <w:rPr>
@@ -3814,7 +3857,7 @@
               <w:noProof/>
             </w:rPr>
           </w:pPr>
-          <w:hyperlink w:anchor="_Toc35419668" w:history="1">
+          <w:hyperlink w:anchor="_Toc48059573" w:history="1">
             <w:r>
               <w:rPr>
                 <w:rStyle w:val="Hyperlink"/>
@@ -3841,7 +3884,7 @@
                 <w:noProof/>
                 <w:webHidden/>
               </w:rPr>
-              <w:instrText xml:space="preserve"> PAGEREF _Toc35419668 \h </w:instrText>
+              <w:instrText xml:space="preserve"> PAGEREF _Toc48059573 \h </w:instrText>
             </w:r>
             <w:r>
               <w:rPr>
@@ -3883,7 +3926,7 @@
               <w:noProof/>
             </w:rPr>
           </w:pPr>
-          <w:hyperlink w:anchor="_Toc35419669" w:history="1">
+          <w:hyperlink w:anchor="_Toc48059574" w:history="1">
             <w:r>
               <w:rPr>
                 <w:rStyle w:val="Hyperlink"/>
@@ -3910,7 +3953,7 @@
                 <w:noProof/>
                 <w:webHidden/>
               </w:rPr>
-              <w:instrText xml:space="preserve"> PAGEREF _Toc35419669 \h </w:instrText>
+              <w:instrText xml:space="preserve"> PAGEREF _Toc48059574 \h </w:instrText>
             </w:r>
             <w:r>
               <w:rPr>
@@ -3952,7 +3995,7 @@
               <w:noProof/>
             </w:rPr>
           </w:pPr>
-          <w:hyperlink w:anchor="_Toc35419670" w:history="1">
+          <w:hyperlink w:anchor="_Toc48059575" w:history="1">
             <w:r>
               <w:rPr>
                 <w:rStyle w:val="Hyperlink"/>
@@ -3979,7 +4022,7 @@
                 <w:noProof/>
                 <w:webHidden/>
               </w:rPr>
-              <w:instrText xml:space="preserve"> PAGEREF _Toc35419670 \h </w:instrText>
+              <w:instrText xml:space="preserve"> PAGEREF _Toc48059575 \h </w:instrText>
             </w:r>
             <w:r>
               <w:rPr>
@@ -4021,7 +4064,7 @@
               <w:noProof/>
             </w:rPr>
           </w:pPr>
-          <w:hyperlink w:anchor="_Toc35419671" w:history="1">
+          <w:hyperlink w:anchor="_Toc48059576" w:history="1">
             <w:r>
               <w:rPr>
                 <w:rStyle w:val="Hyperlink"/>
@@ -4048,7 +4091,7 @@
                 <w:noProof/>
                 <w:webHidden/>
               </w:rPr>
-              <w:instrText xml:space="preserve"> PAGEREF _Toc35419671 \h </w:instrText>
+              <w:instrText xml:space="preserve"> PAGEREF _Toc48059576 \h </w:instrText>
             </w:r>
             <w:r>
               <w:rPr>
@@ -4090,7 +4133,7 @@
               <w:noProof/>
             </w:rPr>
           </w:pPr>
-          <w:hyperlink w:anchor="_Toc35419672" w:history="1">
+          <w:hyperlink w:anchor="_Toc48059577" w:history="1">
             <w:r>
               <w:rPr>
                 <w:rStyle w:val="Hyperlink"/>
@@ -4117,7 +4160,7 @@
                 <w:noProof/>
                 <w:webHidden/>
               </w:rPr>
-              <w:instrText xml:space="preserve"> PAGEREF _Toc35419672 \h </w:instrText>
+              <w:instrText xml:space="preserve"> PAGEREF _Toc48059577 \h </w:instrText>
             </w:r>
             <w:r>
               <w:rPr>
@@ -4137,7 +4180,7 @@
                 <w:noProof/>
                 <w:webHidden/>
               </w:rPr>
-              <w:t>36</w:t>
+              <w:t>37</w:t>
             </w:r>
             <w:r>
               <w:rPr>
@@ -4159,7 +4202,7 @@
               <w:noProof/>
             </w:rPr>
           </w:pPr>
-          <w:hyperlink w:anchor="_Toc35419673" w:history="1">
+          <w:hyperlink w:anchor="_Toc48059578" w:history="1">
             <w:r>
               <w:rPr>
                 <w:rStyle w:val="Hyperlink"/>
@@ -4186,7 +4229,7 @@
                 <w:noProof/>
                 <w:webHidden/>
               </w:rPr>
-              <w:instrText xml:space="preserve"> PAGEREF _Toc35419673 \h </w:instrText>
+              <w:instrText xml:space="preserve"> PAGEREF _Toc48059578 \h </w:instrText>
             </w:r>
             <w:r>
               <w:rPr>
@@ -4228,7 +4271,7 @@
               <w:noProof/>
             </w:rPr>
           </w:pPr>
-          <w:hyperlink w:anchor="_Toc35419674" w:history="1">
+          <w:hyperlink w:anchor="_Toc48059579" w:history="1">
             <w:r>
               <w:rPr>
                 <w:rStyle w:val="Hyperlink"/>
@@ -4255,7 +4298,7 @@
                 <w:noProof/>
                 <w:webHidden/>
               </w:rPr>
-              <w:instrText xml:space="preserve"> PAGEREF _Toc35419674 \h </w:instrText>
+              <w:instrText xml:space="preserve"> PAGEREF _Toc48059579 \h </w:instrText>
             </w:r>
             <w:r>
               <w:rPr>
@@ -4297,7 +4340,7 @@
               <w:noProof/>
             </w:rPr>
           </w:pPr>
-          <w:hyperlink w:anchor="_Toc35419675" w:history="1">
+          <w:hyperlink w:anchor="_Toc48059580" w:history="1">
             <w:r>
               <w:rPr>
                 <w:rStyle w:val="Hyperlink"/>
@@ -4324,7 +4367,7 @@
                 <w:noProof/>
                 <w:webHidden/>
               </w:rPr>
-              <w:instrText xml:space="preserve"> PAGEREF _Toc35419675 \h </w:instrText>
+              <w:instrText xml:space="preserve"> PAGEREF _Toc48059580 \h </w:instrText>
             </w:r>
             <w:r>
               <w:rPr>
@@ -4366,7 +4409,7 @@
               <w:noProof/>
             </w:rPr>
           </w:pPr>
-          <w:hyperlink w:anchor="_Toc35419676" w:history="1">
+          <w:hyperlink w:anchor="_Toc48059581" w:history="1">
             <w:r>
               <w:rPr>
                 <w:rStyle w:val="Hyperlink"/>
@@ -4393,7 +4436,7 @@
                 <w:noProof/>
                 <w:webHidden/>
               </w:rPr>
-              <w:instrText xml:space="preserve"> PAGEREF _Toc35419676 \h </w:instrText>
+              <w:instrText xml:space="preserve"> PAGEREF _Toc48059581 \h </w:instrText>
             </w:r>
             <w:r>
               <w:rPr>
@@ -4413,7 +4456,7 @@
                 <w:noProof/>
                 <w:webHidden/>
               </w:rPr>
-              <w:t>39</w:t>
+              <w:t>40</w:t>
             </w:r>
             <w:r>
               <w:rPr>
@@ -4435,7 +4478,7 @@
               <w:noProof/>
             </w:rPr>
           </w:pPr>
-          <w:hyperlink w:anchor="_Toc35419677" w:history="1">
+          <w:hyperlink w:anchor="_Toc48059582" w:history="1">
             <w:r>
               <w:rPr>
                 <w:rStyle w:val="Hyperlink"/>
@@ -4462,7 +4505,7 @@
                 <w:noProof/>
                 <w:webHidden/>
               </w:rPr>
-              <w:instrText xml:space="preserve"> PAGEREF _Toc35419677 \h </w:instrText>
+              <w:instrText xml:space="preserve"> PAGEREF _Toc48059582 \h </w:instrText>
             </w:r>
             <w:r>
               <w:rPr>
@@ -4482,7 +4525,7 @@
                 <w:noProof/>
                 <w:webHidden/>
               </w:rPr>
-              <w:t>39</w:t>
+              <w:t>40</w:t>
             </w:r>
             <w:r>
               <w:rPr>
@@ -4504,7 +4547,7 @@
               <w:noProof/>
             </w:rPr>
           </w:pPr>
-          <w:hyperlink w:anchor="_Toc35419678" w:history="1">
+          <w:hyperlink w:anchor="_Toc48059583" w:history="1">
             <w:r>
               <w:rPr>
                 <w:rStyle w:val="Hyperlink"/>
@@ -4531,7 +4574,7 @@
                 <w:noProof/>
                 <w:webHidden/>
               </w:rPr>
-              <w:instrText xml:space="preserve"> PAGEREF _Toc35419678 \h </w:instrText>
+              <w:instrText xml:space="preserve"> PAGEREF _Toc48059583 \h </w:instrText>
             </w:r>
             <w:r>
               <w:rPr>
@@ -4551,7 +4594,7 @@
                 <w:noProof/>
                 <w:webHidden/>
               </w:rPr>
-              <w:t>41</w:t>
+              <w:t>42</w:t>
             </w:r>
             <w:r>
               <w:rPr>
@@ -4583,7 +4626,7 @@
       <w:pPr>
         <w:pStyle w:val="Heading1"/>
       </w:pPr>
-      <w:bookmarkStart w:id="0" w:name="_Toc35419640"/>
+      <w:bookmarkStart w:id="1" w:name="_Toc48059545"/>
       <w:r>
         <w:lastRenderedPageBreak/>
         <w:t xml:space="preserve">Pubseq Gateway </w:t>
@@ -4597,7 +4640,7 @@
       <w:r>
         <w:t>)</w:t>
       </w:r>
-      <w:bookmarkEnd w:id="0"/>
+      <w:bookmarkEnd w:id="1"/>
     </w:p>
     <w:p>
       <w:pPr>
@@ -4911,12 +4954,12 @@
       <w:pPr>
         <w:pStyle w:val="Heading1"/>
       </w:pPr>
-      <w:bookmarkStart w:id="1" w:name="_Toc35419641"/>
+      <w:bookmarkStart w:id="2" w:name="_Toc48059546"/>
       <w:r>
         <w:lastRenderedPageBreak/>
         <w:t>Overview</w:t>
       </w:r>
-      <w:bookmarkEnd w:id="1"/>
+      <w:bookmarkEnd w:id="2"/>
     </w:p>
     <w:p/>
     <w:p>
@@ -4963,7 +5006,7 @@
           <v:shape id="_x0000_i1025" type="#_x0000_t75" style="width:466.95pt;height:232.65pt" o:ole="">
             <v:imagedata r:id="rId11" o:title=""/>
           </v:shape>
-          <o:OLEObject Type="Embed" ProgID="Visio.Drawing.15" ShapeID="_x0000_i1025" DrawAspect="Content" ObjectID="_1657718085" r:id="rId12"/>
+          <o:OLEObject Type="Embed" ProgID="Visio.Drawing.15" ShapeID="_x0000_i1025" DrawAspect="Content" ObjectID="_1658672296" r:id="rId12"/>
         </w:object>
       </w:r>
     </w:p>
@@ -5166,12 +5209,12 @@
       <w:pPr>
         <w:pStyle w:val="Heading1"/>
       </w:pPr>
-      <w:bookmarkStart w:id="2" w:name="_Toc35419642"/>
+      <w:bookmarkStart w:id="3" w:name="_Toc48059547"/>
       <w:r>
         <w:lastRenderedPageBreak/>
         <w:t>Communication Protocol</w:t>
       </w:r>
-      <w:bookmarkEnd w:id="2"/>
+      <w:bookmarkEnd w:id="3"/>
     </w:p>
     <w:p/>
     <w:p>
@@ -5248,11 +5291,11 @@
       <w:pPr>
         <w:pStyle w:val="Heading2"/>
       </w:pPr>
-      <w:bookmarkStart w:id="3" w:name="_Toc35419643"/>
+      <w:bookmarkStart w:id="4" w:name="_Toc48059548"/>
       <w:r>
         <w:t>PSG Protocol</w:t>
       </w:r>
-      <w:bookmarkEnd w:id="3"/>
+      <w:bookmarkEnd w:id="4"/>
     </w:p>
     <w:p/>
     <w:p>
@@ -6779,11 +6822,11 @@
       <w:pPr>
         <w:pStyle w:val="Heading1"/>
       </w:pPr>
-      <w:bookmarkStart w:id="4" w:name="_Toc35419644"/>
+      <w:bookmarkStart w:id="5" w:name="_Toc48059549"/>
       <w:r>
         <w:t>Exclude Blob Cache</w:t>
       </w:r>
-      <w:bookmarkEnd w:id="4"/>
+      <w:bookmarkEnd w:id="5"/>
     </w:p>
     <w:p>
       <w:pPr>
@@ -7039,11 +7082,11 @@
       <w:pPr>
         <w:pStyle w:val="Heading1"/>
       </w:pPr>
-      <w:bookmarkStart w:id="5" w:name="_Toc35419645"/>
+      <w:bookmarkStart w:id="6" w:name="_Toc48059550"/>
       <w:r>
         <w:t>Requests</w:t>
       </w:r>
-      <w:bookmarkEnd w:id="5"/>
+      <w:bookmarkEnd w:id="6"/>
     </w:p>
     <w:p/>
     <w:p>
@@ -7133,7 +7176,7 @@
       <w:pPr>
         <w:pStyle w:val="Heading2"/>
       </w:pPr>
-      <w:bookmarkStart w:id="6" w:name="_Toc35419646"/>
+      <w:bookmarkStart w:id="7" w:name="_Toc48059551"/>
       <w:r>
         <w:t>ID/</w:t>
       </w:r>
@@ -7148,7 +7191,7 @@
       <w:r>
         <w:t xml:space="preserve"> Request</w:t>
       </w:r>
-      <w:bookmarkEnd w:id="6"/>
+      <w:bookmarkEnd w:id="7"/>
     </w:p>
     <w:p/>
     <w:p>
@@ -7990,7 +8033,7 @@
       <w:pPr>
         <w:pStyle w:val="Heading2"/>
       </w:pPr>
-      <w:bookmarkStart w:id="7" w:name="_Toc35419647"/>
+      <w:bookmarkStart w:id="8" w:name="_Toc48059552"/>
       <w:r>
         <w:t>ID/</w:t>
       </w:r>
@@ -8006,7 +8049,7 @@
       <w:r>
         <w:t>equest</w:t>
       </w:r>
-      <w:bookmarkEnd w:id="7"/>
+      <w:bookmarkEnd w:id="8"/>
     </w:p>
     <w:p/>
     <w:p>
@@ -9044,7 +9087,7 @@
       <w:pPr>
         <w:pStyle w:val="Heading2"/>
       </w:pPr>
-      <w:bookmarkStart w:id="8" w:name="_Toc35419648"/>
+      <w:bookmarkStart w:id="9" w:name="_Toc48059553"/>
       <w:r>
         <w:lastRenderedPageBreak/>
         <w:t>ID/</w:t>
@@ -9057,7 +9100,7 @@
       <w:r>
         <w:t xml:space="preserve"> Request</w:t>
       </w:r>
-      <w:bookmarkEnd w:id="8"/>
+      <w:bookmarkEnd w:id="9"/>
     </w:p>
     <w:p/>
     <w:p>
@@ -9185,6 +9228,22 @@
               <w:t>&gt; where both are integers.</w:t>
             </w:r>
           </w:p>
+          <w:p>
+            <w:r>
+              <w:t xml:space="preserve">Note: in PSG release 2.0.0 and up the Cassandra/LMDB processor does not </w:t>
+            </w:r>
+            <w:proofErr w:type="spellStart"/>
+            <w:r>
+              <w:t>analyse</w:t>
+            </w:r>
+            <w:proofErr w:type="spellEnd"/>
+            <w:r>
+              <w:t xml:space="preserve"> this </w:t>
+            </w:r>
+            <w:r>
+              <w:t>parameter. It passes it in reply as is.</w:t>
+            </w:r>
+          </w:p>
         </w:tc>
       </w:tr>
       <w:tr>
@@ -9214,7 +9273,13 @@
             </w:r>
             <w:proofErr w:type="spellEnd"/>
             <w:r>
-              <w:t xml:space="preserve"> TSE blob chunk number. It must be greater than 0 integer.</w:t>
+              <w:t xml:space="preserve"> TSE blob chunk number. It must be greater than 0 integer</w:t>
+            </w:r>
+            <w:r>
+              <w:t xml:space="preserve"> (PSG prior 2.0.0) or greater or equal than 0 (PSG 2.0.0 and up)</w:t>
+            </w:r>
+            <w:r>
+              <w:t>.</w:t>
             </w:r>
           </w:p>
           <w:p>
@@ -9254,6 +9319,123 @@
           <w:p>
             <w:r>
               <w:t>Mandatory parameter</w:t>
+            </w:r>
+          </w:p>
+          <w:p>
+            <w:r>
+              <w:t>Note: obsolete starting from PSG 2.0.0</w:t>
+            </w:r>
+          </w:p>
+        </w:tc>
+      </w:tr>
+      <w:tr>
+        <w:tc>
+          <w:tcPr>
+            <w:tcW w:w="2875" w:type="dxa"/>
+            <w:shd w:val="clear" w:color="auto" w:fill="F2DBDB" w:themeFill="accent2" w:themeFillTint="33"/>
+          </w:tcPr>
+          <w:p>
+            <w:proofErr w:type="spellStart"/>
+            <w:r>
+              <w:t>tse_last_modified</w:t>
+            </w:r>
+            <w:proofErr w:type="spellEnd"/>
+            <w:r>
+              <w:t>=&lt;int&gt;</w:t>
+            </w:r>
+          </w:p>
+        </w:tc>
+        <w:tc>
+          <w:tcPr>
+            <w:tcW w:w="6475" w:type="dxa"/>
+            <w:shd w:val="clear" w:color="auto" w:fill="F2DBDB" w:themeFill="accent2" w:themeFillTint="33"/>
+          </w:tcPr>
+          <w:p>
+            <w:r>
+              <w:t>TSE last modified date.</w:t>
+            </w:r>
+          </w:p>
+          <w:p>
+            <w:r>
+              <w:t xml:space="preserve">Note: </w:t>
+            </w:r>
+            <w:r>
+              <w:t xml:space="preserve">introduced </w:t>
+            </w:r>
+            <w:r>
+              <w:t>in PSG release 2.0.0</w:t>
+            </w:r>
+          </w:p>
+          <w:p>
+            <w:r>
+              <w:t>Note:</w:t>
+            </w:r>
+            <w:r>
+              <w:t xml:space="preserve"> </w:t>
+            </w:r>
+            <w:r>
+              <w:t>T</w:t>
+            </w:r>
+            <w:r>
+              <w:t xml:space="preserve">he Cassandra/LMDB processor does not </w:t>
+            </w:r>
+            <w:proofErr w:type="spellStart"/>
+            <w:r>
+              <w:t>analyse</w:t>
+            </w:r>
+            <w:proofErr w:type="spellEnd"/>
+            <w:r>
+              <w:t xml:space="preserve"> this parameter. It passes it in reply as is.</w:t>
+            </w:r>
+          </w:p>
+        </w:tc>
+      </w:tr>
+      <w:tr>
+        <w:tc>
+          <w:tcPr>
+            <w:tcW w:w="2875" w:type="dxa"/>
+            <w:shd w:val="clear" w:color="auto" w:fill="F2DBDB" w:themeFill="accent2" w:themeFillTint="33"/>
+          </w:tcPr>
+          <w:p>
+            <w:r>
+              <w:t>id2_info=&lt;string&gt;</w:t>
+            </w:r>
+          </w:p>
+        </w:tc>
+        <w:tc>
+          <w:tcPr>
+            <w:tcW w:w="6475" w:type="dxa"/>
+            <w:shd w:val="clear" w:color="auto" w:fill="F2DBDB" w:themeFill="accent2" w:themeFillTint="33"/>
+          </w:tcPr>
+          <w:p>
+            <w:r>
+              <w:t>ID2 info in the following format:</w:t>
+            </w:r>
+          </w:p>
+          <w:p>
+            <w:r>
+              <w:t>3 or 4 integers separated by '.': &lt;sat</w:t>
+            </w:r>
+            <w:proofErr w:type="gramStart"/>
+            <w:r>
+              <w:t>&gt;.&lt;</w:t>
+            </w:r>
+            <w:proofErr w:type="gramEnd"/>
+            <w:r>
+              <w:t>info&gt;.&lt;chunks&gt;[.&lt;split version&gt;]</w:t>
+            </w:r>
+          </w:p>
+          <w:p>
+            <w:r>
+              <w:t xml:space="preserve">The Cassandra/LMDB processor uses this information to calculate the requested chunk blob id. </w:t>
+            </w:r>
+            <w:proofErr w:type="gramStart"/>
+            <w:r>
+              <w:t>Also</w:t>
+            </w:r>
+            <w:proofErr w:type="gramEnd"/>
+            <w:r>
+              <w:t xml:space="preserve"> the given value is transferred back to the client.</w:t>
             </w:r>
           </w:p>
         </w:tc>
@@ -9418,6 +9600,7 @@
           </w:p>
           <w:p>
             <w:r>
+              <w:lastRenderedPageBreak/>
               <w:t>Note: the option is available starting from PSG 1.8.3</w:t>
             </w:r>
           </w:p>
@@ -9430,6 +9613,7 @@
           </w:tcPr>
           <w:p>
             <w:r>
+              <w:lastRenderedPageBreak/>
               <w:t>hops=&lt;N&gt;</w:t>
             </w:r>
           </w:p>
@@ -9513,7 +9697,6 @@
     </w:p>
     <w:p>
       <w:r>
-        <w:lastRenderedPageBreak/>
         <w:t>The HTTP header Content-Length is not set.</w:t>
       </w:r>
     </w:p>
@@ -9570,19 +9753,77 @@
         </w:drawing>
       </w:r>
     </w:p>
+    <w:p>
+      <w:r>
+        <w:t xml:space="preserve">Note: starting from PSG 2.0.0 the Cassandra/LMDB processor extends the </w:t>
+      </w:r>
+      <w:proofErr w:type="spellStart"/>
+      <w:r>
+        <w:t>BlobChunk</w:t>
+      </w:r>
+      <w:proofErr w:type="spellEnd"/>
+      <w:r>
+        <w:t xml:space="preserve"> item with 3 more values:</w:t>
+      </w:r>
+    </w:p>
+    <w:p>
+      <w:pPr>
+        <w:pStyle w:val="ListParagraph"/>
+        <w:numPr>
+          <w:ilvl w:val="0"/>
+          <w:numId w:val="30"/>
+        </w:numPr>
+      </w:pPr>
+      <w:proofErr w:type="spellStart"/>
+      <w:r>
+        <w:t>tse_id</w:t>
+      </w:r>
+      <w:proofErr w:type="spellEnd"/>
+    </w:p>
+    <w:p>
+      <w:pPr>
+        <w:pStyle w:val="ListParagraph"/>
+        <w:numPr>
+          <w:ilvl w:val="0"/>
+          <w:numId w:val="30"/>
+        </w:numPr>
+      </w:pPr>
+      <w:r>
+        <w:t>id2_info</w:t>
+      </w:r>
+    </w:p>
+    <w:p>
+      <w:pPr>
+        <w:pStyle w:val="ListParagraph"/>
+        <w:numPr>
+          <w:ilvl w:val="0"/>
+          <w:numId w:val="30"/>
+        </w:numPr>
+      </w:pPr>
+      <w:proofErr w:type="spellStart"/>
+      <w:r>
+        <w:t>tse_last_modified</w:t>
+      </w:r>
+      <w:proofErr w:type="spellEnd"/>
+    </w:p>
+    <w:p>
+      <w:r>
+        <w:t>All of them are passed as copies of what was received from the client.</w:t>
+      </w:r>
+    </w:p>
     <w:p/>
     <w:p>
       <w:pPr>
         <w:pStyle w:val="Heading2"/>
       </w:pPr>
-      <w:bookmarkStart w:id="9" w:name="_Toc35419649"/>
+      <w:bookmarkStart w:id="10" w:name="_Toc48059554"/>
       <w:r>
         <w:t>ID/</w:t>
       </w:r>
       <w:r>
         <w:t>resolve Request</w:t>
       </w:r>
-      <w:bookmarkEnd w:id="9"/>
+      <w:bookmarkEnd w:id="10"/>
     </w:p>
     <w:p/>
     <w:p>
@@ -9637,6 +9878,7 @@
               <w:jc w:val="center"/>
             </w:pPr>
             <w:r>
+              <w:lastRenderedPageBreak/>
               <w:t>Parameter</w:t>
             </w:r>
           </w:p>
@@ -9978,7 +10220,6 @@
                 </w:tcPr>
                 <w:p>
                   <w:r>
-                    <w:lastRenderedPageBreak/>
                     <w:t>protobuf</w:t>
                   </w:r>
                 </w:p>
@@ -10070,7 +10311,6 @@
           <w:p>
             <w:proofErr w:type="spellStart"/>
             <w:r>
-              <w:lastRenderedPageBreak/>
               <w:t>all_info</w:t>
             </w:r>
             <w:proofErr w:type="spellEnd"/>
@@ -10438,6 +10678,7 @@
               </w:numPr>
             </w:pPr>
             <w:r>
+              <w:lastRenderedPageBreak/>
               <w:t xml:space="preserve">default: substitute if </w:t>
             </w:r>
             <w:r>
@@ -10552,6 +10793,7 @@
           </w:tcPr>
           <w:p>
             <w:r>
+              <w:lastRenderedPageBreak/>
               <w:t>trace=&lt;trace&gt;</w:t>
             </w:r>
           </w:p>
@@ -10649,7 +10891,6 @@
     <w:p/>
     <w:p>
       <w:r>
-        <w:lastRenderedPageBreak/>
         <w:t>The response depends on the ‘</w:t>
       </w:r>
       <w:proofErr w:type="spellStart"/>
@@ -10749,6 +10990,7 @@
         <w:rPr>
           <w:noProof/>
         </w:rPr>
+        <w:lastRenderedPageBreak/>
         <w:drawing>
           <wp:inline distT="0" distB="0" distL="0" distR="0" wp14:anchorId="4384D343" wp14:editId="59A9925F">
             <wp:extent cx="4914900" cy="781050"/>
@@ -10817,7 +11059,7 @@
       <w:pPr>
         <w:pStyle w:val="Heading2"/>
       </w:pPr>
-      <w:bookmarkStart w:id="10" w:name="_Toc35419650"/>
+      <w:bookmarkStart w:id="11" w:name="_Toc48059555"/>
       <w:r>
         <w:t>ID/</w:t>
       </w:r>
@@ -10829,7 +11071,7 @@
       <w:r>
         <w:t xml:space="preserve"> Request</w:t>
       </w:r>
-      <w:bookmarkEnd w:id="10"/>
+      <w:bookmarkEnd w:id="11"/>
     </w:p>
     <w:p/>
     <w:p>
@@ -11003,7 +11245,6 @@
           </w:p>
           <w:p>
             <w:r>
-              <w:lastRenderedPageBreak/>
               <w:t>Mandatory parameter.</w:t>
             </w:r>
           </w:p>
@@ -11017,7 +11258,6 @@
           <w:p>
             <w:proofErr w:type="spellStart"/>
             <w:r>
-              <w:lastRenderedPageBreak/>
               <w:t>seq_id_type</w:t>
             </w:r>
             <w:proofErr w:type="spellEnd"/>
@@ -11250,6 +11490,7 @@
           </w:tcPr>
           <w:p>
             <w:r>
+              <w:lastRenderedPageBreak/>
               <w:t>trace=&lt;trace&gt;</w:t>
             </w:r>
           </w:p>
@@ -11389,7 +11630,6 @@
         <w:rPr>
           <w:noProof/>
         </w:rPr>
-        <w:lastRenderedPageBreak/>
         <w:drawing>
           <wp:inline distT="0" distB="0" distL="0" distR="0" wp14:anchorId="6ACC75B5" wp14:editId="40CC8F93">
             <wp:extent cx="5553075" cy="1095375"/>
@@ -11538,14 +11778,15 @@
       <w:pPr>
         <w:pStyle w:val="Heading2"/>
       </w:pPr>
-      <w:bookmarkStart w:id="11" w:name="_Toc35419651"/>
-      <w:r>
+      <w:bookmarkStart w:id="12" w:name="_Toc48059556"/>
+      <w:r>
+        <w:lastRenderedPageBreak/>
         <w:t>ADMIN/</w:t>
       </w:r>
       <w:r>
         <w:t>config Request</w:t>
       </w:r>
-      <w:bookmarkEnd w:id="11"/>
+      <w:bookmarkEnd w:id="12"/>
     </w:p>
     <w:p/>
     <w:p>
@@ -11687,7 +11928,6 @@
           </w:tcPr>
           <w:p>
             <w:r>
-              <w:lastRenderedPageBreak/>
               <w:t>Configuration</w:t>
             </w:r>
           </w:p>
@@ -11719,14 +11959,14 @@
       <w:pPr>
         <w:pStyle w:val="Heading2"/>
       </w:pPr>
-      <w:bookmarkStart w:id="12" w:name="_Toc35419652"/>
+      <w:bookmarkStart w:id="13" w:name="_Toc48059557"/>
       <w:r>
         <w:t>ADMIN/</w:t>
       </w:r>
       <w:r>
         <w:t>info Request</w:t>
       </w:r>
-      <w:bookmarkEnd w:id="12"/>
+      <w:bookmarkEnd w:id="13"/>
     </w:p>
     <w:p/>
     <w:p>
@@ -11867,6 +12107,7 @@
           <w:p>
             <w:proofErr w:type="spellStart"/>
             <w:r>
+              <w:lastRenderedPageBreak/>
               <w:t>ExecutablePath</w:t>
             </w:r>
             <w:proofErr w:type="spellEnd"/>
@@ -12129,7 +12370,6 @@
           <w:p>
             <w:proofErr w:type="spellStart"/>
             <w:r>
-              <w:lastRenderedPageBreak/>
               <w:t>MemoryUsedTotal</w:t>
             </w:r>
             <w:proofErr w:type="spellEnd"/>
@@ -12452,6 +12692,7 @@
           </w:p>
           <w:p>
             <w:r>
+              <w:lastRenderedPageBreak/>
               <w:t>In case of an error getting the value from the OS then a string with a fixed value “n/a”.</w:t>
             </w:r>
           </w:p>
@@ -12465,6 +12706,7 @@
           <w:p>
             <w:proofErr w:type="spellStart"/>
             <w:r>
+              <w:lastRenderedPageBreak/>
               <w:t>MemoryUsedText</w:t>
             </w:r>
             <w:proofErr w:type="spellEnd"/>
@@ -12687,7 +12929,6 @@
           </w:p>
           <w:p>
             <w:r>
-              <w:lastRenderedPageBreak/>
               <w:t>In case of an error getting the value from the OS then a string with a fixed value “n/a”.</w:t>
             </w:r>
           </w:p>
@@ -12701,7 +12942,6 @@
           <w:p>
             <w:proofErr w:type="spellStart"/>
             <w:r>
-              <w:lastRenderedPageBreak/>
               <w:t>ProcFDUsed</w:t>
             </w:r>
             <w:proofErr w:type="spellEnd"/>
@@ -12997,14 +13237,14 @@
       <w:pPr>
         <w:pStyle w:val="Heading2"/>
       </w:pPr>
-      <w:bookmarkStart w:id="13" w:name="_Toc35419653"/>
+      <w:bookmarkStart w:id="14" w:name="_Toc48059558"/>
       <w:r>
         <w:t>ADMIN/</w:t>
       </w:r>
       <w:r>
         <w:t>status Request</w:t>
       </w:r>
-      <w:bookmarkEnd w:id="13"/>
+      <w:bookmarkEnd w:id="14"/>
     </w:p>
     <w:p/>
     <w:p>
@@ -13017,6 +13257,7 @@
         <w:jc w:val="center"/>
       </w:pPr>
       <w:r>
+        <w:lastRenderedPageBreak/>
         <w:t>http://</w:t>
       </w:r>
       <w:r>
@@ -13153,7 +13394,6 @@
           <w:p>
             <w:proofErr w:type="spellStart"/>
             <w:r>
-              <w:lastRenderedPageBreak/>
               <w:t>NumberOfConnections</w:t>
             </w:r>
             <w:proofErr w:type="spellEnd"/>
@@ -13642,6 +13882,7 @@
           <w:p>
             <w:proofErr w:type="spellStart"/>
             <w:r>
+              <w:lastRenderedPageBreak/>
               <w:t>LMDBErrorCount</w:t>
             </w:r>
             <w:proofErr w:type="spellEnd"/>
@@ -14050,7 +14291,6 @@
           </w:tcPr>
           <w:p>
             <w:r>
-              <w:lastRenderedPageBreak/>
               <w:t>Si2csiCacheHit</w:t>
             </w:r>
           </w:p>
@@ -14424,6 +14664,7 @@
           <w:p>
             <w:proofErr w:type="spellStart"/>
             <w:r>
+              <w:lastRenderedPageBreak/>
               <w:t>BioseqInfoFoundOne</w:t>
             </w:r>
             <w:proofErr w:type="spellEnd"/>
@@ -14564,14 +14805,14 @@
       <w:pPr>
         <w:pStyle w:val="Heading2"/>
       </w:pPr>
-      <w:bookmarkStart w:id="14" w:name="_Toc35419654"/>
+      <w:bookmarkStart w:id="15" w:name="_Toc48059559"/>
       <w:r>
         <w:t>ADMIN/</w:t>
       </w:r>
       <w:r>
         <w:t>shutdown Request</w:t>
       </w:r>
-      <w:bookmarkEnd w:id="14"/>
+      <w:bookmarkEnd w:id="15"/>
     </w:p>
     <w:p/>
     <w:p>
@@ -14626,7 +14867,6 @@
               <w:jc w:val="center"/>
             </w:pPr>
             <w:r>
-              <w:lastRenderedPageBreak/>
               <w:t>Parameter</w:t>
             </w:r>
           </w:p>
@@ -14804,6 +15044,7 @@
     </w:p>
     <w:p>
       <w:r>
+        <w:lastRenderedPageBreak/>
         <w:t>The standard HTTP 1.1 or HTTP/2 protocol is used.</w:t>
       </w:r>
     </w:p>
@@ -14983,7 +15224,7 @@
       <w:pPr>
         <w:pStyle w:val="Heading2"/>
       </w:pPr>
-      <w:bookmarkStart w:id="15" w:name="_Toc35419655"/>
+      <w:bookmarkStart w:id="16" w:name="_Toc48059560"/>
       <w:r>
         <w:t>ADMIN/</w:t>
       </w:r>
@@ -14998,7 +15239,7 @@
       <w:r>
         <w:t xml:space="preserve"> Request</w:t>
       </w:r>
-      <w:bookmarkEnd w:id="15"/>
+      <w:bookmarkEnd w:id="16"/>
     </w:p>
     <w:p/>
     <w:p>
@@ -15011,7 +15252,6 @@
         <w:jc w:val="center"/>
       </w:pPr>
       <w:r>
-        <w:lastRenderedPageBreak/>
         <w:t>http://</w:t>
       </w:r>
       <w:r>
@@ -15072,7 +15312,7 @@
       <w:pPr>
         <w:pStyle w:val="Heading2"/>
       </w:pPr>
-      <w:bookmarkStart w:id="16" w:name="_Toc35419656"/>
+      <w:bookmarkStart w:id="17" w:name="_Toc48059561"/>
       <w:r>
         <w:t>ADMIN/</w:t>
       </w:r>
@@ -15084,7 +15324,7 @@
       <w:r>
         <w:t xml:space="preserve"> Request</w:t>
       </w:r>
-      <w:bookmarkEnd w:id="16"/>
+      <w:bookmarkEnd w:id="17"/>
     </w:p>
     <w:p/>
     <w:p>
@@ -15162,6 +15402,7 @@
           </w:tcPr>
           <w:p>
             <w:r>
+              <w:lastRenderedPageBreak/>
               <w:t>alert=&lt;</w:t>
             </w:r>
             <w:proofErr w:type="spellStart"/>
@@ -15341,11 +15582,11 @@
       <w:pPr>
         <w:pStyle w:val="Heading2"/>
       </w:pPr>
-      <w:bookmarkStart w:id="17" w:name="_Toc35419657"/>
+      <w:bookmarkStart w:id="18" w:name="_Toc48059562"/>
       <w:r>
         <w:t>ADMIN/statistics Request</w:t>
       </w:r>
-      <w:bookmarkEnd w:id="17"/>
+      <w:bookmarkEnd w:id="18"/>
     </w:p>
     <w:p/>
     <w:p>
@@ -15558,6 +15799,7 @@
           </w:p>
           <w:p>
             <w:r>
+              <w:lastRenderedPageBreak/>
               <w:t xml:space="preserve">If </w:t>
             </w:r>
             <w:proofErr w:type="gramStart"/>
@@ -15708,7 +15950,6 @@
     </w:p>
     <w:p>
       <w:r>
-        <w:lastRenderedPageBreak/>
         <w:t>The standard HTTP 1.1 or HTTP/2 protocol is used.</w:t>
       </w:r>
     </w:p>
@@ -15732,7 +15973,7 @@
       <w:pPr>
         <w:pStyle w:val="Heading2"/>
       </w:pPr>
-      <w:bookmarkStart w:id="18" w:name="_Toc35419658"/>
+      <w:bookmarkStart w:id="19" w:name="_Toc48059563"/>
       <w:r>
         <w:t>TEST/</w:t>
       </w:r>
@@ -15744,7 +15985,7 @@
       <w:r>
         <w:t xml:space="preserve"> Request</w:t>
       </w:r>
-      <w:bookmarkEnd w:id="18"/>
+      <w:bookmarkEnd w:id="19"/>
     </w:p>
     <w:p/>
     <w:p>
@@ -15851,6 +16092,7 @@
           <w:p>
             <w:proofErr w:type="spellStart"/>
             <w:r>
+              <w:lastRenderedPageBreak/>
               <w:t>return_data_size</w:t>
             </w:r>
             <w:proofErr w:type="spellEnd"/>
@@ -15991,103 +16233,103 @@
       <w:pPr>
         <w:pStyle w:val="Heading2"/>
       </w:pPr>
-      <w:bookmarkStart w:id="19" w:name="_Toc35419659"/>
+      <w:bookmarkStart w:id="20" w:name="_Toc48059564"/>
+      <w:r>
+        <w:t>favicon.ico Request</w:t>
+      </w:r>
+      <w:bookmarkEnd w:id="20"/>
+    </w:p>
+    <w:p/>
+    <w:p>
+      <w:r>
+        <w:t>The format of the request:</w:t>
+      </w:r>
+    </w:p>
+    <w:p>
+      <w:pPr>
+        <w:jc w:val="center"/>
+      </w:pPr>
+      <w:r>
+        <w:t>http://</w:t>
+      </w:r>
+      <w:r>
+        <w:t>&lt;</w:t>
+      </w:r>
+      <w:proofErr w:type="gramStart"/>
+      <w:r>
+        <w:t>host:port</w:t>
+      </w:r>
+      <w:proofErr w:type="gramEnd"/>
+      <w:r>
+        <w:t>&gt;/favicon.ico</w:t>
+      </w:r>
+    </w:p>
+    <w:p>
+      <w:r>
+        <w:t xml:space="preserve">The request is often sent by various </w:t>
+      </w:r>
+      <w:proofErr w:type="gramStart"/>
+      <w:r>
+        <w:t>browsers</w:t>
+      </w:r>
+      <w:proofErr w:type="gramEnd"/>
+      <w:r>
+        <w:t xml:space="preserve"> so the PSG server implements a response to it.</w:t>
+      </w:r>
+    </w:p>
+    <w:p>
+      <w:r>
+        <w:t>Response:</w:t>
+      </w:r>
+    </w:p>
+    <w:p>
+      <w:r>
+        <w:t>The standard HTTP 1.1 or HTTP/2 protocol is used.</w:t>
+      </w:r>
+    </w:p>
+    <w:p>
+      <w:r>
+        <w:t>The status code is always 404.</w:t>
+      </w:r>
+    </w:p>
+    <w:p/>
+    <w:p>
+      <w:pPr>
+        <w:pStyle w:val="Heading2"/>
+      </w:pPr>
+      <w:bookmarkStart w:id="21" w:name="_Toc48059565"/>
+      <w:r>
+        <w:t>Unknown URL Request</w:t>
+      </w:r>
+      <w:bookmarkEnd w:id="21"/>
+    </w:p>
+    <w:p/>
+    <w:p>
+      <w:r>
+        <w:t>Response:</w:t>
+      </w:r>
+    </w:p>
+    <w:p>
+      <w:r>
+        <w:t>The PSG protocol is used. The status is 200.</w:t>
+      </w:r>
+    </w:p>
+    <w:p>
+      <w:r>
+        <w:t>The HTTP header Content-Type is set to “application/x-ncbi-</w:t>
+      </w:r>
+      <w:proofErr w:type="spellStart"/>
+      <w:r>
+        <w:t>psg</w:t>
+      </w:r>
+      <w:proofErr w:type="spellEnd"/>
+      <w:r>
+        <w:t>”.</w:t>
+      </w:r>
+    </w:p>
+    <w:p>
       <w:r>
         <w:lastRenderedPageBreak/>
-        <w:t>favicon.ico Request</w:t>
-      </w:r>
-      <w:bookmarkEnd w:id="19"/>
-    </w:p>
-    <w:p/>
-    <w:p>
-      <w:r>
-        <w:t>The format of the request:</w:t>
-      </w:r>
-    </w:p>
-    <w:p>
-      <w:pPr>
-        <w:jc w:val="center"/>
-      </w:pPr>
-      <w:r>
-        <w:t>http://</w:t>
-      </w:r>
-      <w:r>
-        <w:t>&lt;</w:t>
-      </w:r>
-      <w:proofErr w:type="gramStart"/>
-      <w:r>
-        <w:t>host:port</w:t>
-      </w:r>
-      <w:proofErr w:type="gramEnd"/>
-      <w:r>
-        <w:t>&gt;/favicon.ico</w:t>
-      </w:r>
-    </w:p>
-    <w:p>
-      <w:r>
-        <w:t xml:space="preserve">The request is often sent by various </w:t>
-      </w:r>
-      <w:proofErr w:type="gramStart"/>
-      <w:r>
-        <w:t>browsers</w:t>
-      </w:r>
-      <w:proofErr w:type="gramEnd"/>
-      <w:r>
-        <w:t xml:space="preserve"> so the PSG server implements a response to it.</w:t>
-      </w:r>
-    </w:p>
-    <w:p>
-      <w:r>
-        <w:t>Response:</w:t>
-      </w:r>
-    </w:p>
-    <w:p>
-      <w:r>
-        <w:t>The standard HTTP 1.1 or HTTP/2 protocol is used.</w:t>
-      </w:r>
-    </w:p>
-    <w:p>
-      <w:r>
-        <w:t>The status code is always 404.</w:t>
-      </w:r>
-    </w:p>
-    <w:p/>
-    <w:p>
-      <w:pPr>
-        <w:pStyle w:val="Heading2"/>
-      </w:pPr>
-      <w:bookmarkStart w:id="20" w:name="_Toc35419660"/>
-      <w:r>
-        <w:t>Unknown URL Request</w:t>
-      </w:r>
-      <w:bookmarkEnd w:id="20"/>
-    </w:p>
-    <w:p/>
-    <w:p>
-      <w:r>
-        <w:t>Response:</w:t>
-      </w:r>
-    </w:p>
-    <w:p>
-      <w:r>
-        <w:t>The PSG protocol is used. The status is 200.</w:t>
-      </w:r>
-    </w:p>
-    <w:p>
-      <w:r>
-        <w:t>The HTTP header Content-Type is set to “application/x-ncbi-</w:t>
-      </w:r>
-      <w:proofErr w:type="spellStart"/>
-      <w:r>
-        <w:t>psg</w:t>
-      </w:r>
-      <w:proofErr w:type="spellEnd"/>
-      <w:r>
-        <w:t>”.</w:t>
-      </w:r>
-    </w:p>
-    <w:p>
-      <w:r>
         <w:t>The HTTP header Content-Length is not set.</w:t>
       </w:r>
     </w:p>
@@ -16150,11 +16392,11 @@
       <w:pPr>
         <w:pStyle w:val="Heading1"/>
       </w:pPr>
-      <w:bookmarkStart w:id="21" w:name="_Toc35419661"/>
+      <w:bookmarkStart w:id="22" w:name="_Toc48059566"/>
       <w:r>
         <w:t>Cassandra Database</w:t>
       </w:r>
-      <w:bookmarkEnd w:id="21"/>
+      <w:bookmarkEnd w:id="22"/>
     </w:p>
     <w:p/>
     <w:p>
@@ -16178,11 +16420,11 @@
         <w:pStyle w:val="Heading1"/>
         <w:jc w:val="both"/>
       </w:pPr>
-      <w:bookmarkStart w:id="22" w:name="_Toc35419662"/>
+      <w:bookmarkStart w:id="23" w:name="_Toc48059567"/>
       <w:r>
         <w:t>Monitoring and Maintenance</w:t>
       </w:r>
-      <w:bookmarkEnd w:id="22"/>
+      <w:bookmarkEnd w:id="23"/>
     </w:p>
     <w:p/>
     <w:p>
@@ -16250,11 +16492,11 @@
       <w:pPr>
         <w:pStyle w:val="Heading1"/>
       </w:pPr>
-      <w:bookmarkStart w:id="23" w:name="_Toc35419663"/>
+      <w:bookmarkStart w:id="24" w:name="_Toc48059568"/>
       <w:r>
         <w:t>Files Architecture</w:t>
       </w:r>
-      <w:bookmarkEnd w:id="23"/>
+      <w:bookmarkEnd w:id="24"/>
     </w:p>
     <w:p/>
     <w:p>
@@ -16280,7 +16522,7 @@
           <v:shape id="_x0000_i1026" type="#_x0000_t75" style="width:367.5pt;height:79.5pt" o:ole="">
             <v:imagedata r:id="rId41" o:title=""/>
           </v:shape>
-          <o:OLEObject Type="Embed" ProgID="Visio.Drawing.15" ShapeID="_x0000_i1026" DrawAspect="Content" ObjectID="_1657718086" r:id="rId42"/>
+          <o:OLEObject Type="Embed" ProgID="Visio.Drawing.15" ShapeID="_x0000_i1026" DrawAspect="Content" ObjectID="_1658672297" r:id="rId42"/>
         </w:object>
       </w:r>
     </w:p>
@@ -16306,11 +16548,11 @@
       <w:pPr>
         <w:pStyle w:val="Heading1"/>
       </w:pPr>
-      <w:bookmarkStart w:id="24" w:name="_Toc35419664"/>
+      <w:bookmarkStart w:id="25" w:name="_Toc48059569"/>
       <w:r>
         <w:t>Client API</w:t>
       </w:r>
-      <w:bookmarkEnd w:id="24"/>
+      <w:bookmarkEnd w:id="25"/>
     </w:p>
     <w:p/>
     <w:p>
@@ -16333,11 +16575,11 @@
       <w:pPr>
         <w:pStyle w:val="Heading1"/>
       </w:pPr>
-      <w:bookmarkStart w:id="25" w:name="_Toc35419665"/>
+      <w:bookmarkStart w:id="26" w:name="_Toc48059570"/>
       <w:r>
         <w:t>Command Line Arguments</w:t>
       </w:r>
-      <w:bookmarkEnd w:id="25"/>
+      <w:bookmarkEnd w:id="26"/>
     </w:p>
     <w:p/>
     <w:p>
@@ -16584,15 +16826,16 @@
       <w:pPr>
         <w:pStyle w:val="Heading1"/>
       </w:pPr>
-      <w:bookmarkStart w:id="26" w:name="_Toc35419666"/>
+      <w:bookmarkStart w:id="27" w:name="_Toc48059571"/>
       <w:r>
         <w:t>Signal Handling</w:t>
       </w:r>
-      <w:bookmarkEnd w:id="26"/>
+      <w:bookmarkEnd w:id="27"/>
     </w:p>
     <w:p/>
     <w:p>
       <w:r>
+        <w:lastRenderedPageBreak/>
         <w:t>The table below describes the signal handling in the server.</w:t>
       </w:r>
     </w:p>
@@ -16759,11 +17002,11 @@
       <w:pPr>
         <w:pStyle w:val="Heading1"/>
       </w:pPr>
-      <w:bookmarkStart w:id="27" w:name="_Toc35419667"/>
+      <w:bookmarkStart w:id="28" w:name="_Toc48059572"/>
       <w:r>
         <w:t>Configuration Parameters</w:t>
       </w:r>
-      <w:bookmarkEnd w:id="27"/>
+      <w:bookmarkEnd w:id="28"/>
     </w:p>
     <w:p>
       <w:pPr>
@@ -16775,7 +17018,6 @@
         <w:jc w:val="both"/>
       </w:pPr>
       <w:r>
-        <w:lastRenderedPageBreak/>
         <w:t>Pubseq Gateway</w:t>
       </w:r>
       <w:r>
@@ -16838,7 +17080,7 @@
       <w:pPr>
         <w:pStyle w:val="Heading2"/>
       </w:pPr>
-      <w:bookmarkStart w:id="28" w:name="_Toc35419668"/>
+      <w:bookmarkStart w:id="29" w:name="_Toc48059573"/>
       <w:r>
         <w:t>[</w:t>
       </w:r>
@@ -16854,7 +17096,7 @@
       <w:r>
         <w:t>ection</w:t>
       </w:r>
-      <w:bookmarkEnd w:id="28"/>
+      <w:bookmarkEnd w:id="29"/>
     </w:p>
     <w:p/>
     <w:tbl>
@@ -17050,7 +17292,7 @@
       <w:pPr>
         <w:pStyle w:val="Heading2"/>
       </w:pPr>
-      <w:bookmarkStart w:id="29" w:name="_Toc35419669"/>
+      <w:bookmarkStart w:id="30" w:name="_Toc48059574"/>
       <w:r>
         <w:t>[SERVER</w:t>
       </w:r>
@@ -17063,7 +17305,7 @@
       <w:r>
         <w:t>ection</w:t>
       </w:r>
-      <w:bookmarkEnd w:id="29"/>
+      <w:bookmarkEnd w:id="30"/>
     </w:p>
     <w:p/>
     <w:tbl>
@@ -17136,6 +17378,7 @@
               </w:tabs>
             </w:pPr>
             <w:r>
+              <w:lastRenderedPageBreak/>
               <w:t>No default. If port is not specified or is out of range the server will not start</w:t>
             </w:r>
           </w:p>
@@ -17151,6 +17394,7 @@
               <w:jc w:val="both"/>
             </w:pPr>
             <w:r>
+              <w:lastRenderedPageBreak/>
               <w:t>workers</w:t>
             </w:r>
           </w:p>
@@ -17471,7 +17715,6 @@
             </w:pPr>
             <w:proofErr w:type="spellStart"/>
             <w:r>
-              <w:lastRenderedPageBreak/>
               <w:t>max_hops</w:t>
             </w:r>
             <w:proofErr w:type="spellEnd"/>
@@ -17525,11 +17768,11 @@
       <w:pPr>
         <w:pStyle w:val="Heading2"/>
       </w:pPr>
-      <w:bookmarkStart w:id="30" w:name="_Toc35419670"/>
+      <w:bookmarkStart w:id="31" w:name="_Toc48059575"/>
       <w:r>
         <w:t>[AUTO_EXCLUDE] Section</w:t>
       </w:r>
-      <w:bookmarkEnd w:id="30"/>
+      <w:bookmarkEnd w:id="31"/>
     </w:p>
     <w:p>
       <w:pPr>
@@ -17700,11 +17943,11 @@
       <w:pPr>
         <w:pStyle w:val="Heading2"/>
       </w:pPr>
-      <w:bookmarkStart w:id="31" w:name="_Toc35419671"/>
+      <w:bookmarkStart w:id="32" w:name="_Toc48059576"/>
       <w:r>
         <w:t>[ADMIN] Section</w:t>
       </w:r>
-      <w:bookmarkEnd w:id="31"/>
+      <w:bookmarkEnd w:id="32"/>
     </w:p>
     <w:p/>
     <w:tbl>
@@ -17753,6 +17996,7 @@
           <w:p>
             <w:proofErr w:type="spellStart"/>
             <w:r>
+              <w:lastRenderedPageBreak/>
               <w:t>auth_token</w:t>
             </w:r>
             <w:proofErr w:type="spellEnd"/>
@@ -17813,11 +18057,11 @@
       <w:pPr>
         <w:pStyle w:val="Heading2"/>
       </w:pPr>
-      <w:bookmarkStart w:id="32" w:name="_Toc35419672"/>
+      <w:bookmarkStart w:id="33" w:name="_Toc48059577"/>
       <w:r>
         <w:t>[STATISTICS] Section</w:t>
       </w:r>
-      <w:bookmarkEnd w:id="32"/>
+      <w:bookmarkEnd w:id="33"/>
     </w:p>
     <w:p/>
     <w:tbl>
@@ -18009,7 +18253,6 @@
               <w:jc w:val="both"/>
             </w:pPr>
             <w:r>
-              <w:lastRenderedPageBreak/>
               <w:t>Default: 24</w:t>
             </w:r>
           </w:p>
@@ -18025,7 +18268,6 @@
               <w:jc w:val="both"/>
             </w:pPr>
             <w:r>
-              <w:lastRenderedPageBreak/>
               <w:t>type</w:t>
             </w:r>
           </w:p>
@@ -18075,11 +18317,11 @@
       <w:pPr>
         <w:pStyle w:val="Heading2"/>
       </w:pPr>
-      <w:bookmarkStart w:id="33" w:name="_Toc35419673"/>
+      <w:bookmarkStart w:id="34" w:name="_Toc48059578"/>
       <w:r>
         <w:t>[DEBUG] Section</w:t>
       </w:r>
-      <w:bookmarkEnd w:id="33"/>
+      <w:bookmarkEnd w:id="34"/>
     </w:p>
     <w:p>
       <w:pPr>
@@ -18218,7 +18460,7 @@
       <w:pPr>
         <w:pStyle w:val="Heading2"/>
       </w:pPr>
-      <w:bookmarkStart w:id="34" w:name="_Toc35419674"/>
+      <w:bookmarkStart w:id="35" w:name="_Toc48059579"/>
       <w:r>
         <w:t xml:space="preserve">[CASSANDRA_DB] </w:t>
       </w:r>
@@ -18228,7 +18470,7 @@
       <w:r>
         <w:t>ection</w:t>
       </w:r>
-      <w:bookmarkEnd w:id="34"/>
+      <w:bookmarkEnd w:id="35"/>
     </w:p>
     <w:p/>
     <w:tbl>
@@ -18408,6 +18650,7 @@
             </w:pPr>
             <w:proofErr w:type="spellStart"/>
             <w:r>
+              <w:lastRenderedPageBreak/>
               <w:t>fallbackrdconsistency</w:t>
             </w:r>
             <w:proofErr w:type="spellEnd"/>
@@ -18778,7 +19021,6 @@
               <w:jc w:val="both"/>
             </w:pPr>
             <w:r>
-              <w:lastRenderedPageBreak/>
               <w:t>Default: 4</w:t>
             </w:r>
           </w:p>
@@ -18794,7 +19036,6 @@
               <w:jc w:val="both"/>
             </w:pPr>
             <w:r>
-              <w:lastRenderedPageBreak/>
               <w:t>keepalive</w:t>
             </w:r>
           </w:p>
@@ -19106,11 +19347,11 @@
       <w:pPr>
         <w:pStyle w:val="Heading2"/>
       </w:pPr>
-      <w:bookmarkStart w:id="35" w:name="_Toc35419675"/>
+      <w:bookmarkStart w:id="36" w:name="_Toc48059580"/>
       <w:r>
         <w:t>[COUNTERS] Section</w:t>
       </w:r>
-      <w:bookmarkEnd w:id="35"/>
+      <w:bookmarkEnd w:id="36"/>
     </w:p>
     <w:p/>
     <w:p>
@@ -19118,6 +19359,7 @@
         <w:jc w:val="both"/>
       </w:pPr>
       <w:r>
+        <w:lastRenderedPageBreak/>
         <w:t>The section lets to configure what name and what description the server will send to the client for each statistics counter and histogram in the corresponding requests.</w:t>
       </w:r>
     </w:p>
@@ -19213,23 +19455,23 @@
       <w:pPr>
         <w:pStyle w:val="Heading1"/>
       </w:pPr>
-      <w:bookmarkStart w:id="36" w:name="_Toc35419676"/>
+      <w:bookmarkStart w:id="37" w:name="_Toc48059581"/>
       <w:r>
         <w:lastRenderedPageBreak/>
         <w:t>Appendix</w:t>
       </w:r>
-      <w:bookmarkEnd w:id="36"/>
+      <w:bookmarkEnd w:id="37"/>
     </w:p>
     <w:p/>
     <w:p>
       <w:pPr>
         <w:pStyle w:val="Heading2"/>
       </w:pPr>
-      <w:bookmarkStart w:id="37" w:name="_Toc35419677"/>
+      <w:bookmarkStart w:id="38" w:name="_Toc48059582"/>
       <w:r>
         <w:t>Protocol Diagrams</w:t>
       </w:r>
-      <w:bookmarkEnd w:id="37"/>
+      <w:bookmarkEnd w:id="38"/>
     </w:p>
     <w:p/>
     <w:p>
@@ -23251,7 +23493,7 @@
       <w:pPr>
         <w:pStyle w:val="Heading2"/>
       </w:pPr>
-      <w:bookmarkStart w:id="38" w:name="_Toc35419678"/>
+      <w:bookmarkStart w:id="39" w:name="_Toc48059583"/>
       <w:proofErr w:type="spellStart"/>
       <w:r>
         <w:t>GetBlob</w:t>
@@ -23263,7 +23505,7 @@
       <w:r>
         <w:t>Diagram</w:t>
       </w:r>
-      <w:bookmarkEnd w:id="38"/>
+      <w:bookmarkEnd w:id="39"/>
     </w:p>
     <w:p/>
     <w:p>
@@ -25471,16 +25713,16 @@
     </w:lvl>
   </w:abstractNum>
   <w:abstractNum w:abstractNumId="19" w15:restartNumberingAfterBreak="0">
-    <w:nsid w:val="59606F29"/>
+    <w:nsid w:val="56972AB0"/>
     <w:multiLevelType w:val="hybridMultilevel"/>
-    <w:tmpl w:val="A230A6FE"/>
+    <w:tmpl w:val="C3D2C660"/>
     <w:lvl w:ilvl="0" w:tplc="04090001">
       <w:start w:val="1"/>
       <w:numFmt w:val="bullet"/>
       <w:lvlText w:val=""/>
       <w:lvlJc w:val="left"/>
       <w:pPr>
-        <w:ind w:left="360" w:hanging="360"/>
+        <w:ind w:left="720" w:hanging="360"/>
       </w:pPr>
       <w:rPr>
         <w:rFonts w:ascii="Symbol" w:hAnsi="Symbol" w:hint="default"/>
@@ -25492,7 +25734,7 @@
       <w:lvlText w:val="o"/>
       <w:lvlJc w:val="left"/>
       <w:pPr>
-        <w:ind w:left="1080" w:hanging="360"/>
+        <w:ind w:left="1440" w:hanging="360"/>
       </w:pPr>
       <w:rPr>
         <w:rFonts w:ascii="Courier New" w:hAnsi="Courier New" w:cs="Courier New" w:hint="default"/>
@@ -25504,7 +25746,7 @@
       <w:lvlText w:val=""/>
       <w:lvlJc w:val="left"/>
       <w:pPr>
-        <w:ind w:left="1800" w:hanging="360"/>
+        <w:ind w:left="2160" w:hanging="360"/>
       </w:pPr>
       <w:rPr>
         <w:rFonts w:ascii="Wingdings" w:hAnsi="Wingdings" w:hint="default"/>
@@ -25516,7 +25758,7 @@
       <w:lvlText w:val=""/>
       <w:lvlJc w:val="left"/>
       <w:pPr>
-        <w:ind w:left="2520" w:hanging="360"/>
+        <w:ind w:left="2880" w:hanging="360"/>
       </w:pPr>
       <w:rPr>
         <w:rFonts w:ascii="Symbol" w:hAnsi="Symbol" w:hint="default"/>
@@ -25528,7 +25770,7 @@
       <w:lvlText w:val="o"/>
       <w:lvlJc w:val="left"/>
       <w:pPr>
-        <w:ind w:left="3240" w:hanging="360"/>
+        <w:ind w:left="3600" w:hanging="360"/>
       </w:pPr>
       <w:rPr>
         <w:rFonts w:ascii="Courier New" w:hAnsi="Courier New" w:cs="Courier New" w:hint="default"/>
@@ -25540,7 +25782,7 @@
       <w:lvlText w:val=""/>
       <w:lvlJc w:val="left"/>
       <w:pPr>
-        <w:ind w:left="3960" w:hanging="360"/>
+        <w:ind w:left="4320" w:hanging="360"/>
       </w:pPr>
       <w:rPr>
         <w:rFonts w:ascii="Wingdings" w:hAnsi="Wingdings" w:hint="default"/>
@@ -25552,7 +25794,7 @@
       <w:lvlText w:val=""/>
       <w:lvlJc w:val="left"/>
       <w:pPr>
-        <w:ind w:left="4680" w:hanging="360"/>
+        <w:ind w:left="5040" w:hanging="360"/>
       </w:pPr>
       <w:rPr>
         <w:rFonts w:ascii="Symbol" w:hAnsi="Symbol" w:hint="default"/>
@@ -25564,7 +25806,7 @@
       <w:lvlText w:val="o"/>
       <w:lvlJc w:val="left"/>
       <w:pPr>
-        <w:ind w:left="5400" w:hanging="360"/>
+        <w:ind w:left="5760" w:hanging="360"/>
       </w:pPr>
       <w:rPr>
         <w:rFonts w:ascii="Courier New" w:hAnsi="Courier New" w:cs="Courier New" w:hint="default"/>
@@ -25576,7 +25818,7 @@
       <w:lvlText w:val=""/>
       <w:lvlJc w:val="left"/>
       <w:pPr>
-        <w:ind w:left="6120" w:hanging="360"/>
+        <w:ind w:left="6480" w:hanging="360"/>
       </w:pPr>
       <w:rPr>
         <w:rFonts w:ascii="Wingdings" w:hAnsi="Wingdings" w:hint="default"/>
@@ -25584,16 +25826,16 @@
     </w:lvl>
   </w:abstractNum>
   <w:abstractNum w:abstractNumId="20" w15:restartNumberingAfterBreak="0">
-    <w:nsid w:val="5BCB4D15"/>
+    <w:nsid w:val="59606F29"/>
     <w:multiLevelType w:val="hybridMultilevel"/>
-    <w:tmpl w:val="C4601BE4"/>
+    <w:tmpl w:val="A230A6FE"/>
     <w:lvl w:ilvl="0" w:tplc="04090001">
       <w:start w:val="1"/>
       <w:numFmt w:val="bullet"/>
       <w:lvlText w:val=""/>
       <w:lvlJc w:val="left"/>
       <w:pPr>
-        <w:ind w:left="720" w:hanging="360"/>
+        <w:ind w:left="360" w:hanging="360"/>
       </w:pPr>
       <w:rPr>
         <w:rFonts w:ascii="Symbol" w:hAnsi="Symbol" w:hint="default"/>
@@ -25605,7 +25847,7 @@
       <w:lvlText w:val="o"/>
       <w:lvlJc w:val="left"/>
       <w:pPr>
-        <w:ind w:left="1440" w:hanging="360"/>
+        <w:ind w:left="1080" w:hanging="360"/>
       </w:pPr>
       <w:rPr>
         <w:rFonts w:ascii="Courier New" w:hAnsi="Courier New" w:cs="Courier New" w:hint="default"/>
@@ -25617,7 +25859,7 @@
       <w:lvlText w:val=""/>
       <w:lvlJc w:val="left"/>
       <w:pPr>
-        <w:ind w:left="2160" w:hanging="360"/>
+        <w:ind w:left="1800" w:hanging="360"/>
       </w:pPr>
       <w:rPr>
         <w:rFonts w:ascii="Wingdings" w:hAnsi="Wingdings" w:hint="default"/>
@@ -25629,7 +25871,7 @@
       <w:lvlText w:val=""/>
       <w:lvlJc w:val="left"/>
       <w:pPr>
-        <w:ind w:left="2880" w:hanging="360"/>
+        <w:ind w:left="2520" w:hanging="360"/>
       </w:pPr>
       <w:rPr>
         <w:rFonts w:ascii="Symbol" w:hAnsi="Symbol" w:hint="default"/>
@@ -25641,7 +25883,7 @@
       <w:lvlText w:val="o"/>
       <w:lvlJc w:val="left"/>
       <w:pPr>
-        <w:ind w:left="3600" w:hanging="360"/>
+        <w:ind w:left="3240" w:hanging="360"/>
       </w:pPr>
       <w:rPr>
         <w:rFonts w:ascii="Courier New" w:hAnsi="Courier New" w:cs="Courier New" w:hint="default"/>
@@ -25653,7 +25895,7 @@
       <w:lvlText w:val=""/>
       <w:lvlJc w:val="left"/>
       <w:pPr>
-        <w:ind w:left="4320" w:hanging="360"/>
+        <w:ind w:left="3960" w:hanging="360"/>
       </w:pPr>
       <w:rPr>
         <w:rFonts w:ascii="Wingdings" w:hAnsi="Wingdings" w:hint="default"/>
@@ -25665,7 +25907,7 @@
       <w:lvlText w:val=""/>
       <w:lvlJc w:val="left"/>
       <w:pPr>
-        <w:ind w:left="5040" w:hanging="360"/>
+        <w:ind w:left="4680" w:hanging="360"/>
       </w:pPr>
       <w:rPr>
         <w:rFonts w:ascii="Symbol" w:hAnsi="Symbol" w:hint="default"/>
@@ -25677,7 +25919,7 @@
       <w:lvlText w:val="o"/>
       <w:lvlJc w:val="left"/>
       <w:pPr>
-        <w:ind w:left="5760" w:hanging="360"/>
+        <w:ind w:left="5400" w:hanging="360"/>
       </w:pPr>
       <w:rPr>
         <w:rFonts w:ascii="Courier New" w:hAnsi="Courier New" w:cs="Courier New" w:hint="default"/>
@@ -25689,7 +25931,7 @@
       <w:lvlText w:val=""/>
       <w:lvlJc w:val="left"/>
       <w:pPr>
-        <w:ind w:left="6480" w:hanging="360"/>
+        <w:ind w:left="6120" w:hanging="360"/>
       </w:pPr>
       <w:rPr>
         <w:rFonts w:ascii="Wingdings" w:hAnsi="Wingdings" w:hint="default"/>
@@ -25697,9 +25939,9 @@
     </w:lvl>
   </w:abstractNum>
   <w:abstractNum w:abstractNumId="21" w15:restartNumberingAfterBreak="0">
-    <w:nsid w:val="5C143B38"/>
+    <w:nsid w:val="5BCB4D15"/>
     <w:multiLevelType w:val="hybridMultilevel"/>
-    <w:tmpl w:val="8EC6BFA8"/>
+    <w:tmpl w:val="C4601BE4"/>
     <w:lvl w:ilvl="0" w:tplc="04090001">
       <w:start w:val="1"/>
       <w:numFmt w:val="bullet"/>
@@ -25810,16 +26052,16 @@
     </w:lvl>
   </w:abstractNum>
   <w:abstractNum w:abstractNumId="22" w15:restartNumberingAfterBreak="0">
-    <w:nsid w:val="5CDC3233"/>
+    <w:nsid w:val="5C143B38"/>
     <w:multiLevelType w:val="hybridMultilevel"/>
-    <w:tmpl w:val="2B4439D4"/>
+    <w:tmpl w:val="8EC6BFA8"/>
     <w:lvl w:ilvl="0" w:tplc="04090001">
       <w:start w:val="1"/>
       <w:numFmt w:val="bullet"/>
       <w:lvlText w:val=""/>
       <w:lvlJc w:val="left"/>
       <w:pPr>
-        <w:ind w:left="360" w:hanging="360"/>
+        <w:ind w:left="720" w:hanging="360"/>
       </w:pPr>
       <w:rPr>
         <w:rFonts w:ascii="Symbol" w:hAnsi="Symbol" w:hint="default"/>
@@ -25831,7 +26073,7 @@
       <w:lvlText w:val="o"/>
       <w:lvlJc w:val="left"/>
       <w:pPr>
-        <w:ind w:left="1080" w:hanging="360"/>
+        <w:ind w:left="1440" w:hanging="360"/>
       </w:pPr>
       <w:rPr>
         <w:rFonts w:ascii="Courier New" w:hAnsi="Courier New" w:cs="Courier New" w:hint="default"/>
@@ -25843,7 +26085,7 @@
       <w:lvlText w:val=""/>
       <w:lvlJc w:val="left"/>
       <w:pPr>
-        <w:ind w:left="1800" w:hanging="360"/>
+        <w:ind w:left="2160" w:hanging="360"/>
       </w:pPr>
       <w:rPr>
         <w:rFonts w:ascii="Wingdings" w:hAnsi="Wingdings" w:hint="default"/>
@@ -25855,7 +26097,7 @@
       <w:lvlText w:val=""/>
       <w:lvlJc w:val="left"/>
       <w:pPr>
-        <w:ind w:left="2520" w:hanging="360"/>
+        <w:ind w:left="2880" w:hanging="360"/>
       </w:pPr>
       <w:rPr>
         <w:rFonts w:ascii="Symbol" w:hAnsi="Symbol" w:hint="default"/>
@@ -25867,7 +26109,7 @@
       <w:lvlText w:val="o"/>
       <w:lvlJc w:val="left"/>
       <w:pPr>
-        <w:ind w:left="3240" w:hanging="360"/>
+        <w:ind w:left="3600" w:hanging="360"/>
       </w:pPr>
       <w:rPr>
         <w:rFonts w:ascii="Courier New" w:hAnsi="Courier New" w:cs="Courier New" w:hint="default"/>
@@ -25879,7 +26121,7 @@
       <w:lvlText w:val=""/>
       <w:lvlJc w:val="left"/>
       <w:pPr>
-        <w:ind w:left="3960" w:hanging="360"/>
+        <w:ind w:left="4320" w:hanging="360"/>
       </w:pPr>
       <w:rPr>
         <w:rFonts w:ascii="Wingdings" w:hAnsi="Wingdings" w:hint="default"/>
@@ -25891,7 +26133,7 @@
       <w:lvlText w:val=""/>
       <w:lvlJc w:val="left"/>
       <w:pPr>
-        <w:ind w:left="4680" w:hanging="360"/>
+        <w:ind w:left="5040" w:hanging="360"/>
       </w:pPr>
       <w:rPr>
         <w:rFonts w:ascii="Symbol" w:hAnsi="Symbol" w:hint="default"/>
@@ -25903,7 +26145,7 @@
       <w:lvlText w:val="o"/>
       <w:lvlJc w:val="left"/>
       <w:pPr>
-        <w:ind w:left="5400" w:hanging="360"/>
+        <w:ind w:left="5760" w:hanging="360"/>
       </w:pPr>
       <w:rPr>
         <w:rFonts w:ascii="Courier New" w:hAnsi="Courier New" w:cs="Courier New" w:hint="default"/>
@@ -25915,7 +26157,7 @@
       <w:lvlText w:val=""/>
       <w:lvlJc w:val="left"/>
       <w:pPr>
-        <w:ind w:left="6120" w:hanging="360"/>
+        <w:ind w:left="6480" w:hanging="360"/>
       </w:pPr>
       <w:rPr>
         <w:rFonts w:ascii="Wingdings" w:hAnsi="Wingdings" w:hint="default"/>
@@ -25923,16 +26165,16 @@
     </w:lvl>
   </w:abstractNum>
   <w:abstractNum w:abstractNumId="23" w15:restartNumberingAfterBreak="0">
-    <w:nsid w:val="606959AA"/>
+    <w:nsid w:val="5CDC3233"/>
     <w:multiLevelType w:val="hybridMultilevel"/>
-    <w:tmpl w:val="40D828CE"/>
+    <w:tmpl w:val="2B4439D4"/>
     <w:lvl w:ilvl="0" w:tplc="04090001">
       <w:start w:val="1"/>
       <w:numFmt w:val="bullet"/>
       <w:lvlText w:val=""/>
       <w:lvlJc w:val="left"/>
       <w:pPr>
-        <w:ind w:left="720" w:hanging="360"/>
+        <w:ind w:left="360" w:hanging="360"/>
       </w:pPr>
       <w:rPr>
         <w:rFonts w:ascii="Symbol" w:hAnsi="Symbol" w:hint="default"/>
@@ -25944,7 +26186,7 @@
       <w:lvlText w:val="o"/>
       <w:lvlJc w:val="left"/>
       <w:pPr>
-        <w:ind w:left="1440" w:hanging="360"/>
+        <w:ind w:left="1080" w:hanging="360"/>
       </w:pPr>
       <w:rPr>
         <w:rFonts w:ascii="Courier New" w:hAnsi="Courier New" w:cs="Courier New" w:hint="default"/>
@@ -25956,7 +26198,7 @@
       <w:lvlText w:val=""/>
       <w:lvlJc w:val="left"/>
       <w:pPr>
-        <w:ind w:left="2160" w:hanging="360"/>
+        <w:ind w:left="1800" w:hanging="360"/>
       </w:pPr>
       <w:rPr>
         <w:rFonts w:ascii="Wingdings" w:hAnsi="Wingdings" w:hint="default"/>
@@ -25968,7 +26210,7 @@
       <w:lvlText w:val=""/>
       <w:lvlJc w:val="left"/>
       <w:pPr>
-        <w:ind w:left="2880" w:hanging="360"/>
+        <w:ind w:left="2520" w:hanging="360"/>
       </w:pPr>
       <w:rPr>
         <w:rFonts w:ascii="Symbol" w:hAnsi="Symbol" w:hint="default"/>
@@ -25980,7 +26222,7 @@
       <w:lvlText w:val="o"/>
       <w:lvlJc w:val="left"/>
       <w:pPr>
-        <w:ind w:left="3600" w:hanging="360"/>
+        <w:ind w:left="3240" w:hanging="360"/>
       </w:pPr>
       <w:rPr>
         <w:rFonts w:ascii="Courier New" w:hAnsi="Courier New" w:cs="Courier New" w:hint="default"/>
@@ -25992,7 +26234,7 @@
       <w:lvlText w:val=""/>
       <w:lvlJc w:val="left"/>
       <w:pPr>
-        <w:ind w:left="4320" w:hanging="360"/>
+        <w:ind w:left="3960" w:hanging="360"/>
       </w:pPr>
       <w:rPr>
         <w:rFonts w:ascii="Wingdings" w:hAnsi="Wingdings" w:hint="default"/>
@@ -26004,7 +26246,7 @@
       <w:lvlText w:val=""/>
       <w:lvlJc w:val="left"/>
       <w:pPr>
-        <w:ind w:left="5040" w:hanging="360"/>
+        <w:ind w:left="4680" w:hanging="360"/>
       </w:pPr>
       <w:rPr>
         <w:rFonts w:ascii="Symbol" w:hAnsi="Symbol" w:hint="default"/>
@@ -26016,7 +26258,7 @@
       <w:lvlText w:val="o"/>
       <w:lvlJc w:val="left"/>
       <w:pPr>
-        <w:ind w:left="5760" w:hanging="360"/>
+        <w:ind w:left="5400" w:hanging="360"/>
       </w:pPr>
       <w:rPr>
         <w:rFonts w:ascii="Courier New" w:hAnsi="Courier New" w:cs="Courier New" w:hint="default"/>
@@ -26028,7 +26270,7 @@
       <w:lvlText w:val=""/>
       <w:lvlJc w:val="left"/>
       <w:pPr>
-        <w:ind w:left="6480" w:hanging="360"/>
+        <w:ind w:left="6120" w:hanging="360"/>
       </w:pPr>
       <w:rPr>
         <w:rFonts w:ascii="Wingdings" w:hAnsi="Wingdings" w:hint="default"/>
@@ -26036,9 +26278,9 @@
     </w:lvl>
   </w:abstractNum>
   <w:abstractNum w:abstractNumId="24" w15:restartNumberingAfterBreak="0">
-    <w:nsid w:val="63E765E6"/>
+    <w:nsid w:val="606959AA"/>
     <w:multiLevelType w:val="hybridMultilevel"/>
-    <w:tmpl w:val="E7F405C4"/>
+    <w:tmpl w:val="40D828CE"/>
     <w:lvl w:ilvl="0" w:tplc="04090001">
       <w:start w:val="1"/>
       <w:numFmt w:val="bullet"/>
@@ -26149,9 +26391,9 @@
     </w:lvl>
   </w:abstractNum>
   <w:abstractNum w:abstractNumId="25" w15:restartNumberingAfterBreak="0">
-    <w:nsid w:val="6A661CFB"/>
+    <w:nsid w:val="63E765E6"/>
     <w:multiLevelType w:val="hybridMultilevel"/>
-    <w:tmpl w:val="F154D660"/>
+    <w:tmpl w:val="E7F405C4"/>
     <w:lvl w:ilvl="0" w:tplc="04090001">
       <w:start w:val="1"/>
       <w:numFmt w:val="bullet"/>
@@ -26262,9 +26504,9 @@
     </w:lvl>
   </w:abstractNum>
   <w:abstractNum w:abstractNumId="26" w15:restartNumberingAfterBreak="0">
-    <w:nsid w:val="70B64B0A"/>
+    <w:nsid w:val="6A661CFB"/>
     <w:multiLevelType w:val="hybridMultilevel"/>
-    <w:tmpl w:val="188036E6"/>
+    <w:tmpl w:val="F154D660"/>
     <w:lvl w:ilvl="0" w:tplc="04090001">
       <w:start w:val="1"/>
       <w:numFmt w:val="bullet"/>
@@ -26375,9 +26617,9 @@
     </w:lvl>
   </w:abstractNum>
   <w:abstractNum w:abstractNumId="27" w15:restartNumberingAfterBreak="0">
-    <w:nsid w:val="74564EA7"/>
+    <w:nsid w:val="70B64B0A"/>
     <w:multiLevelType w:val="hybridMultilevel"/>
-    <w:tmpl w:val="49326E4A"/>
+    <w:tmpl w:val="188036E6"/>
     <w:lvl w:ilvl="0" w:tplc="04090001">
       <w:start w:val="1"/>
       <w:numFmt w:val="bullet"/>
@@ -26488,6 +26730,119 @@
     </w:lvl>
   </w:abstractNum>
   <w:abstractNum w:abstractNumId="28" w15:restartNumberingAfterBreak="0">
+    <w:nsid w:val="74564EA7"/>
+    <w:multiLevelType w:val="hybridMultilevel"/>
+    <w:tmpl w:val="49326E4A"/>
+    <w:lvl w:ilvl="0" w:tplc="04090001">
+      <w:start w:val="1"/>
+      <w:numFmt w:val="bullet"/>
+      <w:lvlText w:val=""/>
+      <w:lvlJc w:val="left"/>
+      <w:pPr>
+        <w:ind w:left="720" w:hanging="360"/>
+      </w:pPr>
+      <w:rPr>
+        <w:rFonts w:ascii="Symbol" w:hAnsi="Symbol" w:hint="default"/>
+      </w:rPr>
+    </w:lvl>
+    <w:lvl w:ilvl="1" w:tplc="04090003" w:tentative="1">
+      <w:start w:val="1"/>
+      <w:numFmt w:val="bullet"/>
+      <w:lvlText w:val="o"/>
+      <w:lvlJc w:val="left"/>
+      <w:pPr>
+        <w:ind w:left="1440" w:hanging="360"/>
+      </w:pPr>
+      <w:rPr>
+        <w:rFonts w:ascii="Courier New" w:hAnsi="Courier New" w:cs="Courier New" w:hint="default"/>
+      </w:rPr>
+    </w:lvl>
+    <w:lvl w:ilvl="2" w:tplc="04090005" w:tentative="1">
+      <w:start w:val="1"/>
+      <w:numFmt w:val="bullet"/>
+      <w:lvlText w:val=""/>
+      <w:lvlJc w:val="left"/>
+      <w:pPr>
+        <w:ind w:left="2160" w:hanging="360"/>
+      </w:pPr>
+      <w:rPr>
+        <w:rFonts w:ascii="Wingdings" w:hAnsi="Wingdings" w:hint="default"/>
+      </w:rPr>
+    </w:lvl>
+    <w:lvl w:ilvl="3" w:tplc="04090001" w:tentative="1">
+      <w:start w:val="1"/>
+      <w:numFmt w:val="bullet"/>
+      <w:lvlText w:val=""/>
+      <w:lvlJc w:val="left"/>
+      <w:pPr>
+        <w:ind w:left="2880" w:hanging="360"/>
+      </w:pPr>
+      <w:rPr>
+        <w:rFonts w:ascii="Symbol" w:hAnsi="Symbol" w:hint="default"/>
+      </w:rPr>
+    </w:lvl>
+    <w:lvl w:ilvl="4" w:tplc="04090003" w:tentative="1">
+      <w:start w:val="1"/>
+      <w:numFmt w:val="bullet"/>
+      <w:lvlText w:val="o"/>
+      <w:lvlJc w:val="left"/>
+      <w:pPr>
+        <w:ind w:left="3600" w:hanging="360"/>
+      </w:pPr>
+      <w:rPr>
+        <w:rFonts w:ascii="Courier New" w:hAnsi="Courier New" w:cs="Courier New" w:hint="default"/>
+      </w:rPr>
+    </w:lvl>
+    <w:lvl w:ilvl="5" w:tplc="04090005" w:tentative="1">
+      <w:start w:val="1"/>
+      <w:numFmt w:val="bullet"/>
+      <w:lvlText w:val=""/>
+      <w:lvlJc w:val="left"/>
+      <w:pPr>
+        <w:ind w:left="4320" w:hanging="360"/>
+      </w:pPr>
+      <w:rPr>
+        <w:rFonts w:ascii="Wingdings" w:hAnsi="Wingdings" w:hint="default"/>
+      </w:rPr>
+    </w:lvl>
+    <w:lvl w:ilvl="6" w:tplc="04090001" w:tentative="1">
+      <w:start w:val="1"/>
+      <w:numFmt w:val="bullet"/>
+      <w:lvlText w:val=""/>
+      <w:lvlJc w:val="left"/>
+      <w:pPr>
+        <w:ind w:left="5040" w:hanging="360"/>
+      </w:pPr>
+      <w:rPr>
+        <w:rFonts w:ascii="Symbol" w:hAnsi="Symbol" w:hint="default"/>
+      </w:rPr>
+    </w:lvl>
+    <w:lvl w:ilvl="7" w:tplc="04090003" w:tentative="1">
+      <w:start w:val="1"/>
+      <w:numFmt w:val="bullet"/>
+      <w:lvlText w:val="o"/>
+      <w:lvlJc w:val="left"/>
+      <w:pPr>
+        <w:ind w:left="5760" w:hanging="360"/>
+      </w:pPr>
+      <w:rPr>
+        <w:rFonts w:ascii="Courier New" w:hAnsi="Courier New" w:cs="Courier New" w:hint="default"/>
+      </w:rPr>
+    </w:lvl>
+    <w:lvl w:ilvl="8" w:tplc="04090005" w:tentative="1">
+      <w:start w:val="1"/>
+      <w:numFmt w:val="bullet"/>
+      <w:lvlText w:val=""/>
+      <w:lvlJc w:val="left"/>
+      <w:pPr>
+        <w:ind w:left="6480" w:hanging="360"/>
+      </w:pPr>
+      <w:rPr>
+        <w:rFonts w:ascii="Wingdings" w:hAnsi="Wingdings" w:hint="default"/>
+      </w:rPr>
+    </w:lvl>
+  </w:abstractNum>
+  <w:abstractNum w:abstractNumId="29" w15:restartNumberingAfterBreak="0">
     <w:nsid w:val="7F8C0059"/>
     <w:multiLevelType w:val="hybridMultilevel"/>
     <w:tmpl w:val="FD94CA20"/>
@@ -26607,7 +26962,7 @@
     <w:abstractNumId w:val="6"/>
   </w:num>
   <w:num w:numId="3">
-    <w:abstractNumId w:val="25"/>
+    <w:abstractNumId w:val="26"/>
   </w:num>
   <w:num w:numId="4">
     <w:abstractNumId w:val="16"/>
@@ -26628,10 +26983,10 @@
     <w:abstractNumId w:val="15"/>
   </w:num>
   <w:num w:numId="10">
-    <w:abstractNumId w:val="21"/>
+    <w:abstractNumId w:val="22"/>
   </w:num>
   <w:num w:numId="11">
-    <w:abstractNumId w:val="27"/>
+    <w:abstractNumId w:val="28"/>
   </w:num>
   <w:num w:numId="12">
     <w:abstractNumId w:val="17"/>
@@ -26649,7 +27004,7 @@
     <w:abstractNumId w:val="14"/>
   </w:num>
   <w:num w:numId="17">
-    <w:abstractNumId w:val="26"/>
+    <w:abstractNumId w:val="27"/>
   </w:num>
   <w:num w:numId="18">
     <w:abstractNumId w:val="2"/>
@@ -26661,7 +27016,7 @@
     <w:abstractNumId w:val="11"/>
   </w:num>
   <w:num w:numId="21">
-    <w:abstractNumId w:val="23"/>
+    <w:abstractNumId w:val="24"/>
   </w:num>
   <w:num w:numId="22">
     <w:abstractNumId w:val="18"/>
@@ -26670,22 +27025,25 @@
     <w:abstractNumId w:val="0"/>
   </w:num>
   <w:num w:numId="24">
-    <w:abstractNumId w:val="24"/>
+    <w:abstractNumId w:val="25"/>
   </w:num>
   <w:num w:numId="25">
     <w:abstractNumId w:val="4"/>
   </w:num>
   <w:num w:numId="26">
-    <w:abstractNumId w:val="19"/>
+    <w:abstractNumId w:val="20"/>
   </w:num>
   <w:num w:numId="27">
-    <w:abstractNumId w:val="28"/>
+    <w:abstractNumId w:val="29"/>
   </w:num>
   <w:num w:numId="28">
-    <w:abstractNumId w:val="22"/>
+    <w:abstractNumId w:val="23"/>
   </w:num>
   <w:num w:numId="29">
-    <w:abstractNumId w:val="20"/>
+    <w:abstractNumId w:val="21"/>
+  </w:num>
+  <w:num w:numId="30">
+    <w:abstractNumId w:val="19"/>
   </w:num>
 </w:numbering>
 </file>
@@ -27911,7 +28269,7 @@
 <file path=customXml/item1.xml><?xml version="1.0" encoding="utf-8"?>
 <CoverPageProperties xmlns="http://schemas.microsoft.com/office/2006/coverPageProps">
   <PublishDate>2018-01-24T00:00:00</PublishDate>
-  <Abstract>Document version: 2.16</Abstract>
+  <Abstract>Document version: 2.17</Abstract>
   <CompanyAddress/>
   <CompanyPhone/>
   <CompanyFax/>
@@ -27920,18 +28278,6 @@
 </file>
 
 <file path=customXml/item2.xml><?xml version="1.0" encoding="utf-8"?>
-<p:properties xmlns:p="http://schemas.microsoft.com/office/2006/metadata/properties" xmlns:xsi="http://www.w3.org/2001/XMLSchema-instance">
-  <documentManagement>
-    <_dlc_DocId xmlns="bebfb516-47c3-42bf-8695-c627e02fd07c">RP5EP2USD5DN-418-13</_dlc_DocId>
-    <_dlc_DocIdUrl xmlns="bebfb516-47c3-42bf-8695-c627e02fd07c">
-      <Url>https://sp.ncbi.nlm.nih.gov/IEB/ISS/_layouts/15/DocIdRedir.aspx?ID=RP5EP2USD5DN-418-13</Url>
-      <Description>RP5EP2USD5DN-418-13</Description>
-    </_dlc_DocIdUrl>
-  </documentManagement>
-</p:properties>
-</file>
-
-<file path=customXml/item3.xml><?xml version="1.0" encoding="utf-8"?>
 <ct:contentTypeSchema xmlns:ct="http://schemas.microsoft.com/office/2006/metadata/contentType" xmlns:ma="http://schemas.microsoft.com/office/2006/metadata/properties/metaAttributes" ct:_="" ma:_="" ma:contentTypeName="Document" ma:contentTypeID="0x010100804F0F871C92454BA582842CD3B861CB" ma:contentTypeVersion="1" ma:contentTypeDescription="Create a new document." ma:contentTypeScope="" ma:versionID="17108c8fb818525b19f04f03124d2db9">
   <xsd:schema xmlns:xsd="http://www.w3.org/2001/XMLSchema" xmlns:xs="http://www.w3.org/2001/XMLSchema" xmlns:p="http://schemas.microsoft.com/office/2006/metadata/properties" xmlns:ns2="bebfb516-47c3-42bf-8695-c627e02fd07c" targetNamespace="http://schemas.microsoft.com/office/2006/metadata/properties" ma:root="true" ma:fieldsID="1c56c5b5f1ead94acc500394bce569b3" ns2:_="">
     <xsd:import namespace="bebfb516-47c3-42bf-8695-c627e02fd07c"/>
@@ -28076,7 +28422,28 @@
 </ct:contentTypeSchema>
 </file>
 
+<file path=customXml/item3.xml><?xml version="1.0" encoding="utf-8"?>
+<p:properties xmlns:p="http://schemas.microsoft.com/office/2006/metadata/properties" xmlns:xsi="http://www.w3.org/2001/XMLSchema-instance">
+  <documentManagement>
+    <_dlc_DocId xmlns="bebfb516-47c3-42bf-8695-c627e02fd07c">RP5EP2USD5DN-418-13</_dlc_DocId>
+    <_dlc_DocIdUrl xmlns="bebfb516-47c3-42bf-8695-c627e02fd07c">
+      <Url>https://sp.ncbi.nlm.nih.gov/IEB/ISS/_layouts/15/DocIdRedir.aspx?ID=RP5EP2USD5DN-418-13</Url>
+      <Description>RP5EP2USD5DN-418-13</Description>
+    </_dlc_DocIdUrl>
+  </documentManagement>
+</p:properties>
+</file>
+
 <file path=customXml/item4.xml><?xml version="1.0" encoding="utf-8"?>
+<?mso-contentType ?>
+<FormTemplates xmlns="http://schemas.microsoft.com/sharepoint/v3/contenttype/forms">
+  <Display>DocumentLibraryForm</Display>
+  <Edit>DocumentLibraryForm</Edit>
+  <New>DocumentLibraryForm</New>
+</FormTemplates>
+</file>
+
+<file path=customXml/item5.xml><?xml version="1.0" encoding="utf-8"?>
 <?mso-contentType ?>
 <spe:Receivers xmlns:spe="http://schemas.microsoft.com/sharepoint/events">
   <Receiver>
@@ -28126,15 +28493,6 @@
 </spe:Receivers>
 </file>
 
-<file path=customXml/item5.xml><?xml version="1.0" encoding="utf-8"?>
-<?mso-contentType ?>
-<FormTemplates xmlns="http://schemas.microsoft.com/sharepoint/v3/contenttype/forms">
-  <Display>DocumentLibraryForm</Display>
-  <Edit>DocumentLibraryForm</Edit>
-  <New>DocumentLibraryForm</New>
-</FormTemplates>
-</file>
-
 <file path=customXml/item6.xml><?xml version="1.0" encoding="utf-8"?>
 <b:Sources xmlns:b="http://schemas.openxmlformats.org/officeDocument/2006/bibliography" xmlns="http://schemas.openxmlformats.org/officeDocument/2006/bibliography" SelectedStyle="\APA.XSL" StyleName="APA"/>
 </file>
@@ -28148,22 +28506,6 @@
 </file>
 
 <file path=customXml/itemProps2.xml><?xml version="1.0" encoding="utf-8"?>
-<ds:datastoreItem xmlns:ds="http://schemas.openxmlformats.org/officeDocument/2006/customXml" ds:itemID="{AED05E43-12FF-4C22-A572-6E3D13391423}">
-  <ds:schemaRefs>
-    <ds:schemaRef ds:uri="http://purl.org/dc/elements/1.1/"/>
-    <ds:schemaRef ds:uri="http://schemas.microsoft.com/office/2006/metadata/properties"/>
-    <ds:schemaRef ds:uri="http://schemas.microsoft.com/office/2006/documentManagement/types"/>
-    <ds:schemaRef ds:uri="http://purl.org/dc/terms/"/>
-    <ds:schemaRef ds:uri="http://schemas.openxmlformats.org/package/2006/metadata/core-properties"/>
-    <ds:schemaRef ds:uri="http://purl.org/dc/dcmitype/"/>
-    <ds:schemaRef ds:uri="http://schemas.microsoft.com/office/infopath/2007/PartnerControls"/>
-    <ds:schemaRef ds:uri="bebfb516-47c3-42bf-8695-c627e02fd07c"/>
-    <ds:schemaRef ds:uri="http://www.w3.org/XML/1998/namespace"/>
-  </ds:schemaRefs>
-</ds:datastoreItem>
-</file>
-
-<file path=customXml/itemProps3.xml><?xml version="1.0" encoding="utf-8"?>
 <ds:datastoreItem xmlns:ds="http://schemas.openxmlformats.org/officeDocument/2006/customXml" ds:itemID="{AA0E1C7F-2557-4EEC-A922-A4F9B8592289}">
   <ds:schemaRefs>
     <ds:schemaRef ds:uri="http://schemas.microsoft.com/office/2006/metadata/contentType"/>
@@ -28181,7 +28523,31 @@
 </ds:datastoreItem>
 </file>
 
+<file path=customXml/itemProps3.xml><?xml version="1.0" encoding="utf-8"?>
+<ds:datastoreItem xmlns:ds="http://schemas.openxmlformats.org/officeDocument/2006/customXml" ds:itemID="{AED05E43-12FF-4C22-A572-6E3D13391423}">
+  <ds:schemaRefs>
+    <ds:schemaRef ds:uri="http://purl.org/dc/elements/1.1/"/>
+    <ds:schemaRef ds:uri="http://schemas.microsoft.com/office/2006/metadata/properties"/>
+    <ds:schemaRef ds:uri="http://schemas.microsoft.com/office/2006/documentManagement/types"/>
+    <ds:schemaRef ds:uri="http://purl.org/dc/terms/"/>
+    <ds:schemaRef ds:uri="http://schemas.openxmlformats.org/package/2006/metadata/core-properties"/>
+    <ds:schemaRef ds:uri="http://purl.org/dc/dcmitype/"/>
+    <ds:schemaRef ds:uri="http://schemas.microsoft.com/office/infopath/2007/PartnerControls"/>
+    <ds:schemaRef ds:uri="bebfb516-47c3-42bf-8695-c627e02fd07c"/>
+    <ds:schemaRef ds:uri="http://www.w3.org/XML/1998/namespace"/>
+  </ds:schemaRefs>
+</ds:datastoreItem>
+</file>
+
 <file path=customXml/itemProps4.xml><?xml version="1.0" encoding="utf-8"?>
+<ds:datastoreItem xmlns:ds="http://schemas.openxmlformats.org/officeDocument/2006/customXml" ds:itemID="{910EA325-BFD3-40A7-B49F-A40A5596D5CE}">
+  <ds:schemaRefs>
+    <ds:schemaRef ds:uri="http://schemas.microsoft.com/sharepoint/v3/contenttype/forms"/>
+  </ds:schemaRefs>
+</ds:datastoreItem>
+</file>
+
+<file path=customXml/itemProps5.xml><?xml version="1.0" encoding="utf-8"?>
 <ds:datastoreItem xmlns:ds="http://schemas.openxmlformats.org/officeDocument/2006/customXml" ds:itemID="{4BDF85BA-E69F-4D6A-AE92-E7CF998321DD}">
   <ds:schemaRefs>
     <ds:schemaRef ds:uri="http://schemas.microsoft.com/sharepoint/events"/>
@@ -28189,16 +28555,8 @@
 </ds:datastoreItem>
 </file>
 
-<file path=customXml/itemProps5.xml><?xml version="1.0" encoding="utf-8"?>
-<ds:datastoreItem xmlns:ds="http://schemas.openxmlformats.org/officeDocument/2006/customXml" ds:itemID="{910EA325-BFD3-40A7-B49F-A40A5596D5CE}">
-  <ds:schemaRefs>
-    <ds:schemaRef ds:uri="http://schemas.microsoft.com/sharepoint/v3/contenttype/forms"/>
-  </ds:schemaRefs>
-</ds:datastoreItem>
-</file>
-
 <file path=customXml/itemProps6.xml><?xml version="1.0" encoding="utf-8"?>
-<ds:datastoreItem xmlns:ds="http://schemas.openxmlformats.org/officeDocument/2006/customXml" ds:itemID="{42CEDFB0-EE89-4CA7-98E6-6A4D841F5C45}">
+<ds:datastoreItem xmlns:ds="http://schemas.openxmlformats.org/officeDocument/2006/customXml" ds:itemID="{C8582EE3-CA77-4521-BA32-E835AF74F4F3}">
   <ds:schemaRefs>
     <ds:schemaRef ds:uri="http://schemas.openxmlformats.org/officeDocument/2006/bibliography"/>
   </ds:schemaRefs>

</xml_diff>

<commit_message>
Adding new auto_blob_skipping parameter description for ID/get requests. JIRA: CXX-11502
</commit_message>
<xml_diff>
--- a/misc/PSG Server.docx
+++ b/misc/PSG Server.docx
@@ -100,6 +100,7 @@
                 <w:dataBinding w:prefixMappings="xmlns:ns0='http://schemas.openxmlformats.org/package/2006/metadata/core-properties' xmlns:ns1='http://purl.org/dc/elements/1.1/'" w:xpath="/ns0:coreProperties[1]/ns1:title[1]" w:storeItemID="{6C3C8BC8-F283-45AE-878A-BAB7291924A1}"/>
                 <w:text/>
               </w:sdtPr>
+              <w:sdtEndPr/>
               <w:sdtContent>
                 <w:tc>
                   <w:tcPr>
@@ -165,6 +166,7 @@
                 <w:dataBinding w:prefixMappings="xmlns:ns0='http://schemas.openxmlformats.org/package/2006/metadata/core-properties' xmlns:ns1='http://purl.org/dc/elements/1.1/'" w:xpath="/ns0:coreProperties[1]/ns1:subject[1]" w:storeItemID="{6C3C8BC8-F283-45AE-878A-BAB7291924A1}"/>
                 <w:text/>
               </w:sdtPr>
+              <w:sdtEndPr/>
               <w:sdtContent>
                 <w:tc>
                   <w:tcPr>
@@ -231,6 +233,7 @@
                 <w:dataBinding w:prefixMappings="xmlns:ns0='http://schemas.openxmlformats.org/package/2006/metadata/core-properties' xmlns:ns1='http://purl.org/dc/elements/1.1/'" w:xpath="/ns0:coreProperties[1]/ns1:creator[1]" w:storeItemID="{6C3C8BC8-F283-45AE-878A-BAB7291924A1}"/>
                 <w:text/>
               </w:sdtPr>
+              <w:sdtEndPr/>
               <w:sdtContent>
                 <w:tc>
                   <w:tcPr>
@@ -279,6 +282,7 @@
                   <w:calendar w:val="gregorian"/>
                 </w:date>
               </w:sdtPr>
+              <w:sdtEndPr/>
               <w:sdtContent>
                 <w:tc>
                   <w:tcPr>
@@ -326,6 +330,7 @@
                 <w:dataBinding w:prefixMappings="xmlns:ns0='http://schemas.microsoft.com/office/2006/coverPageProps'" w:xpath="/ns0:CoverPageProperties[1]/ns0:Abstract[1]" w:storeItemID="{55AF091B-3C7A-41E3-B477-F2FDAA23CFDA}"/>
                 <w:text/>
               </w:sdtPr>
+              <w:sdtEndPr/>
               <w:sdtContent>
                 <w:tc>
                   <w:tcPr>
@@ -345,7 +350,7 @@
                       <w:t>1</w:t>
                     </w:r>
                     <w:r>
-                      <w:t>7</w:t>
+                      <w:t>8</w:t>
                     </w:r>
                   </w:p>
                 </w:tc>
@@ -1848,12 +1853,7 @@
           </w:tcPr>
           <w:p>
             <w:r>
-              <w:t>Adding</w:t>
-            </w:r>
-            <w:bookmarkStart w:id="0" w:name="_GoBack"/>
-            <w:bookmarkEnd w:id="0"/>
-            <w:r>
-              <w:t xml:space="preserve"> description of the </w:t>
+              <w:t xml:space="preserve">Adding description of the </w:t>
             </w:r>
             <w:proofErr w:type="spellStart"/>
             <w:r>
@@ -1862,12 +1862,61 @@
             <w:proofErr w:type="spellEnd"/>
             <w:r>
               <w:t xml:space="preserve"> parameters for PSG 2.0.0</w:t>
+            </w:r>
+          </w:p>
+        </w:tc>
+      </w:tr>
+      <w:tr>
+        <w:tc>
+          <w:tcPr>
+            <w:tcW w:w="1001" w:type="dxa"/>
+          </w:tcPr>
+          <w:p>
+            <w:r>
+              <w:t>2.18</w:t>
+            </w:r>
+          </w:p>
+        </w:tc>
+        <w:tc>
+          <w:tcPr>
+            <w:tcW w:w="1678" w:type="dxa"/>
+          </w:tcPr>
+          <w:p>
+            <w:r>
+              <w:t>Sep 2, 2020</w:t>
+            </w:r>
+          </w:p>
+        </w:tc>
+        <w:tc>
+          <w:tcPr>
+            <w:tcW w:w="2182" w:type="dxa"/>
+          </w:tcPr>
+          <w:p>
+            <w:r>
+              <w:t>Sergey Satskiy</w:t>
+            </w:r>
+          </w:p>
+        </w:tc>
+        <w:tc>
+          <w:tcPr>
+            <w:tcW w:w="4489" w:type="dxa"/>
+          </w:tcPr>
+          <w:p>
+            <w:r>
+              <w:t xml:space="preserve">Adding description of the </w:t>
+            </w:r>
+            <w:proofErr w:type="spellStart"/>
+            <w:r>
+              <w:t>auto_blob_skipping</w:t>
+            </w:r>
+            <w:proofErr w:type="spellEnd"/>
+            <w:r>
+              <w:t xml:space="preserve"> parameter for ID/get request for PSG 1.10.1</w:t>
             </w:r>
           </w:p>
         </w:tc>
       </w:tr>
     </w:tbl>
-    <w:p/>
     <w:p>
       <w:r>
         <w:br w:type="page"/>
@@ -1902,7 +1951,12 @@
             <w:pStyle w:val="TOCHeading"/>
           </w:pPr>
           <w:r>
-            <w:t>Table of Contents</w:t>
+            <w:t>Table of Cont</w:t>
+          </w:r>
+          <w:bookmarkStart w:id="0" w:name="_GoBack"/>
+          <w:bookmarkEnd w:id="0"/>
+          <w:r>
+            <w:t>ents</w:t>
           </w:r>
         </w:p>
         <w:p>
@@ -2869,7 +2923,7 @@
                 <w:noProof/>
                 <w:webHidden/>
               </w:rPr>
-              <w:t>25</w:t>
+              <w:t>26</w:t>
             </w:r>
             <w:r>
               <w:rPr>
@@ -5006,7 +5060,7 @@
           <v:shape id="_x0000_i1025" type="#_x0000_t75" style="width:466.95pt;height:232.65pt" o:ole="">
             <v:imagedata r:id="rId11" o:title=""/>
           </v:shape>
-          <o:OLEObject Type="Embed" ProgID="Visio.Drawing.15" ShapeID="_x0000_i1025" DrawAspect="Content" ObjectID="_1658672296" r:id="rId12"/>
+          <o:OLEObject Type="Embed" ProgID="Visio.Drawing.15" ShapeID="_x0000_i1025" DrawAspect="Content" ObjectID="_1660555507" r:id="rId12"/>
         </w:object>
       </w:r>
     </w:p>
@@ -8978,6 +9032,64 @@
           </w:p>
         </w:tc>
       </w:tr>
+      <w:tr>
+        <w:tc>
+          <w:tcPr>
+            <w:tcW w:w="2887" w:type="dxa"/>
+          </w:tcPr>
+          <w:p>
+            <w:proofErr w:type="spellStart"/>
+            <w:r>
+              <w:t>auto_blob_skipping</w:t>
+            </w:r>
+            <w:proofErr w:type="spellEnd"/>
+            <w:r>
+              <w:t>=&lt;value&gt;</w:t>
+            </w:r>
+          </w:p>
+        </w:tc>
+        <w:tc>
+          <w:tcPr>
+            <w:tcW w:w="6463" w:type="dxa"/>
+          </w:tcPr>
+          <w:p>
+            <w:r>
+              <w:t xml:space="preserve">The option to switch on/off automatic cache of already sent blobs to a </w:t>
+            </w:r>
+            <w:proofErr w:type="gramStart"/>
+            <w:r>
+              <w:t>particular client</w:t>
+            </w:r>
+            <w:proofErr w:type="gramEnd"/>
+            <w:r>
+              <w:t xml:space="preserve">. If </w:t>
+            </w:r>
+            <w:proofErr w:type="gramStart"/>
+            <w:r>
+              <w:t>on</w:t>
+            </w:r>
+            <w:proofErr w:type="gramEnd"/>
+            <w:r>
+              <w:t xml:space="preserve"> then a blob will be skipped if it was already delivered to the client.</w:t>
+            </w:r>
+          </w:p>
+          <w:p>
+            <w:r>
+              <w:t>Acceptable values: yes and no.</w:t>
+            </w:r>
+          </w:p>
+          <w:p>
+            <w:r>
+              <w:t>Default: yes</w:t>
+            </w:r>
+          </w:p>
+          <w:p>
+            <w:r>
+              <w:t>Note: the option is available starting from PSG 1.10.1</w:t>
+            </w:r>
+          </w:p>
+        </w:tc>
+      </w:tr>
     </w:tbl>
     <w:p/>
     <w:p>
@@ -9058,6 +9170,7 @@
     </w:p>
     <w:p>
       <w:r>
+        <w:lastRenderedPageBreak/>
         <w:t>The sequence of chunks is not guaranteed.</w:t>
       </w:r>
     </w:p>
@@ -9089,7 +9202,6 @@
       </w:pPr>
       <w:bookmarkStart w:id="9" w:name="_Toc48059553"/>
       <w:r>
-        <w:lastRenderedPageBreak/>
         <w:t>ID/</w:t>
       </w:r>
       <w:proofErr w:type="spellStart"/>
@@ -9357,27 +9469,12 @@
           </w:p>
           <w:p>
             <w:r>
-              <w:t xml:space="preserve">Note: </w:t>
-            </w:r>
-            <w:r>
-              <w:t xml:space="preserve">introduced </w:t>
-            </w:r>
-            <w:r>
-              <w:t>in PSG release 2.0.0</w:t>
-            </w:r>
-          </w:p>
-          <w:p>
-            <w:r>
-              <w:t>Note:</w:t>
-            </w:r>
-            <w:r>
-              <w:t xml:space="preserve"> </w:t>
-            </w:r>
-            <w:r>
-              <w:t>T</w:t>
-            </w:r>
-            <w:r>
-              <w:t xml:space="preserve">he Cassandra/LMDB processor does not </w:t>
+              <w:t>Note: introduced in PSG release 2.0.0</w:t>
+            </w:r>
+          </w:p>
+          <w:p>
+            <w:r>
+              <w:t xml:space="preserve">Note: The Cassandra/LMDB processor does not </w:t>
             </w:r>
             <w:proofErr w:type="spellStart"/>
             <w:r>
@@ -9546,6 +9643,7 @@
           </w:p>
           <w:p>
             <w:r>
+              <w:lastRenderedPageBreak/>
               <w:t xml:space="preserve">By default (no </w:t>
             </w:r>
             <w:proofErr w:type="spellStart"/>
@@ -9580,6 +9678,7 @@
           </w:tcPr>
           <w:p>
             <w:r>
+              <w:lastRenderedPageBreak/>
               <w:t>trace=&lt;trace&gt;</w:t>
             </w:r>
           </w:p>
@@ -9600,7 +9699,6 @@
           </w:p>
           <w:p>
             <w:r>
-              <w:lastRenderedPageBreak/>
               <w:t>Note: the option is available starting from PSG 1.8.3</w:t>
             </w:r>
           </w:p>
@@ -9613,7 +9711,6 @@
           </w:tcPr>
           <w:p>
             <w:r>
-              <w:lastRenderedPageBreak/>
               <w:t>hops=&lt;N&gt;</w:t>
             </w:r>
           </w:p>
@@ -9828,6 +9925,7 @@
     <w:p/>
     <w:p>
       <w:r>
+        <w:lastRenderedPageBreak/>
         <w:t>The format of the request:</w:t>
       </w:r>
     </w:p>
@@ -9878,7 +9976,6 @@
               <w:jc w:val="center"/>
             </w:pPr>
             <w:r>
-              <w:lastRenderedPageBreak/>
               <w:t>Parameter</w:t>
             </w:r>
           </w:p>
@@ -10476,6 +10573,7 @@
           <w:p>
             <w:proofErr w:type="spellStart"/>
             <w:r>
+              <w:lastRenderedPageBreak/>
               <w:t>gi</w:t>
             </w:r>
             <w:proofErr w:type="spellEnd"/>
@@ -10529,6 +10627,7 @@
           </w:tcPr>
           <w:p>
             <w:r>
+              <w:lastRenderedPageBreak/>
               <w:t xml:space="preserve">It is used </w:t>
             </w:r>
             <w:r>
@@ -10613,6 +10712,7 @@
           </w:p>
           <w:p>
             <w:r>
+              <w:lastRenderedPageBreak/>
               <w:t>Note: the ‘name’ flag is available starting from PSG 1.8.2</w:t>
             </w:r>
           </w:p>
@@ -10639,6 +10739,7 @@
           <w:p>
             <w:proofErr w:type="spellStart"/>
             <w:r>
+              <w:lastRenderedPageBreak/>
               <w:t>acc_substitution</w:t>
             </w:r>
             <w:proofErr w:type="spellEnd"/>
@@ -10678,7 +10779,6 @@
               </w:numPr>
             </w:pPr>
             <w:r>
-              <w:lastRenderedPageBreak/>
               <w:t xml:space="preserve">default: substitute if </w:t>
             </w:r>
             <w:r>
@@ -10793,7 +10893,6 @@
           </w:tcPr>
           <w:p>
             <w:r>
-              <w:lastRenderedPageBreak/>
               <w:t>trace=&lt;trace&gt;</w:t>
             </w:r>
           </w:p>
@@ -10971,6 +11070,7 @@
         <w:rPr>
           <w:u w:val="single"/>
         </w:rPr>
+        <w:lastRenderedPageBreak/>
         <w:t>PSG protocol case</w:t>
       </w:r>
       <w:r>
@@ -10990,7 +11090,6 @@
         <w:rPr>
           <w:noProof/>
         </w:rPr>
-        <w:lastRenderedPageBreak/>
         <w:drawing>
           <wp:inline distT="0" distB="0" distL="0" distR="0" wp14:anchorId="4384D343" wp14:editId="59A9925F">
             <wp:extent cx="4914900" cy="781050"/>
@@ -11460,6 +11559,7 @@
           </w:p>
           <w:p>
             <w:r>
+              <w:lastRenderedPageBreak/>
               <w:t>Optional parameter.</w:t>
             </w:r>
           </w:p>
@@ -11748,6 +11848,7 @@
         <w:rPr>
           <w:b/>
         </w:rPr>
+        <w:lastRenderedPageBreak/>
         <w:t>NOTE</w:t>
       </w:r>
       <w:r>
@@ -11780,7 +11881,6 @@
       </w:pPr>
       <w:bookmarkStart w:id="12" w:name="_Toc48059556"/>
       <w:r>
-        <w:lastRenderedPageBreak/>
         <w:t>ADMIN/</w:t>
       </w:r>
       <w:r>
@@ -12021,6 +12121,7 @@
     </w:p>
     <w:p>
       <w:r>
+        <w:lastRenderedPageBreak/>
         <w:t>The content is formed as a JSON dictionary with the following items:</w:t>
       </w:r>
     </w:p>
@@ -12107,7 +12208,6 @@
           <w:p>
             <w:proofErr w:type="spellStart"/>
             <w:r>
-              <w:lastRenderedPageBreak/>
               <w:t>ExecutablePath</w:t>
             </w:r>
             <w:proofErr w:type="spellEnd"/>
@@ -12645,6 +12745,7 @@
           </w:p>
           <w:p>
             <w:r>
+              <w:lastRenderedPageBreak/>
               <w:t>In case of an error getting the value from the OS then a string with a fixed value “n/a”.</w:t>
             </w:r>
           </w:p>
@@ -12658,6 +12759,7 @@
           <w:p>
             <w:proofErr w:type="spellStart"/>
             <w:r>
+              <w:lastRenderedPageBreak/>
               <w:t>MemoryUsedStack</w:t>
             </w:r>
             <w:proofErr w:type="spellEnd"/>
@@ -12692,7 +12794,6 @@
           </w:p>
           <w:p>
             <w:r>
-              <w:lastRenderedPageBreak/>
               <w:t>In case of an error getting the value from the OS then a string with a fixed value “n/a”.</w:t>
             </w:r>
           </w:p>
@@ -12706,7 +12807,6 @@
           <w:p>
             <w:proofErr w:type="spellStart"/>
             <w:r>
-              <w:lastRenderedPageBreak/>
               <w:t>MemoryUsedText</w:t>
             </w:r>
             <w:proofErr w:type="spellEnd"/>
@@ -13239,6 +13339,7 @@
       </w:pPr>
       <w:bookmarkStart w:id="14" w:name="_Toc48059558"/>
       <w:r>
+        <w:lastRenderedPageBreak/>
         <w:t>ADMIN/</w:t>
       </w:r>
       <w:r>
@@ -13257,7 +13358,6 @@
         <w:jc w:val="center"/>
       </w:pPr>
       <w:r>
-        <w:lastRenderedPageBreak/>
         <w:t>http://</w:t>
       </w:r>
       <w:r>
@@ -13815,6 +13915,7 @@
           </w:tcPr>
           <w:p>
             <w:r>
+              <w:lastRenderedPageBreak/>
               <w:t>BioseqID2InfoErrorCount</w:t>
             </w:r>
           </w:p>
@@ -13882,7 +13983,6 @@
           <w:p>
             <w:proofErr w:type="spellStart"/>
             <w:r>
-              <w:lastRenderedPageBreak/>
               <w:t>LMDBErrorCount</w:t>
             </w:r>
             <w:proofErr w:type="spellEnd"/>
@@ -14630,6 +14730,7 @@
           <w:p>
             <w:proofErr w:type="spellStart"/>
             <w:r>
+              <w:lastRenderedPageBreak/>
               <w:t>BioseqInfoNotFound</w:t>
             </w:r>
             <w:proofErr w:type="spellEnd"/>
@@ -14664,7 +14765,6 @@
           <w:p>
             <w:proofErr w:type="spellStart"/>
             <w:r>
-              <w:lastRenderedPageBreak/>
               <w:t>BioseqInfoFoundOne</w:t>
             </w:r>
             <w:proofErr w:type="spellEnd"/>
@@ -15044,7 +15144,6 @@
     </w:p>
     <w:p>
       <w:r>
-        <w:lastRenderedPageBreak/>
         <w:t>The standard HTTP 1.1 or HTTP/2 protocol is used.</w:t>
       </w:r>
     </w:p>
@@ -15353,6 +15452,7 @@
     </w:p>
     <w:p>
       <w:r>
+        <w:lastRenderedPageBreak/>
         <w:t>where</w:t>
       </w:r>
     </w:p>
@@ -15402,7 +15502,6 @@
           </w:tcPr>
           <w:p>
             <w:r>
-              <w:lastRenderedPageBreak/>
               <w:t>alert=&lt;</w:t>
             </w:r>
             <w:proofErr w:type="spellStart"/>
@@ -15751,6 +15850,7 @@
           <w:p>
             <w:proofErr w:type="spellStart"/>
             <w:r>
+              <w:lastRenderedPageBreak/>
               <w:t>most_ancient_time</w:t>
             </w:r>
             <w:proofErr w:type="spellEnd"/>
@@ -15799,7 +15899,6 @@
           </w:p>
           <w:p>
             <w:r>
-              <w:lastRenderedPageBreak/>
               <w:t xml:space="preserve">If </w:t>
             </w:r>
             <w:proofErr w:type="gramStart"/>
@@ -16042,6 +16141,7 @@
     </w:p>
     <w:p>
       <w:r>
+        <w:lastRenderedPageBreak/>
         <w:t>where</w:t>
       </w:r>
     </w:p>
@@ -16092,7 +16192,6 @@
           <w:p>
             <w:proofErr w:type="spellStart"/>
             <w:r>
-              <w:lastRenderedPageBreak/>
               <w:t>return_data_size</w:t>
             </w:r>
             <w:proofErr w:type="spellEnd"/>
@@ -16316,6 +16415,7 @@
     </w:p>
     <w:p>
       <w:r>
+        <w:lastRenderedPageBreak/>
         <w:t>The HTTP header Content-Type is set to “application/x-ncbi-</w:t>
       </w:r>
       <w:proofErr w:type="spellStart"/>
@@ -16329,7 +16429,6 @@
     </w:p>
     <w:p>
       <w:r>
-        <w:lastRenderedPageBreak/>
         <w:t>The HTTP header Content-Length is not set.</w:t>
       </w:r>
     </w:p>
@@ -16522,7 +16621,7 @@
           <v:shape id="_x0000_i1026" type="#_x0000_t75" style="width:367.5pt;height:79.5pt" o:ole="">
             <v:imagedata r:id="rId41" o:title=""/>
           </v:shape>
-          <o:OLEObject Type="Embed" ProgID="Visio.Drawing.15" ShapeID="_x0000_i1026" DrawAspect="Content" ObjectID="_1658672297" r:id="rId42"/>
+          <o:OLEObject Type="Embed" ProgID="Visio.Drawing.15" ShapeID="_x0000_i1026" DrawAspect="Content" ObjectID="_1660555508" r:id="rId42"/>
         </w:object>
       </w:r>
     </w:p>
@@ -28269,7 +28368,7 @@
 <file path=customXml/item1.xml><?xml version="1.0" encoding="utf-8"?>
 <CoverPageProperties xmlns="http://schemas.microsoft.com/office/2006/coverPageProps">
   <PublishDate>2018-01-24T00:00:00</PublishDate>
-  <Abstract>Document version: 2.17</Abstract>
+  <Abstract>Document version: 2.18</Abstract>
   <CompanyAddress/>
   <CompanyPhone/>
   <CompanyFax/>
@@ -28278,6 +28377,18 @@
 </file>
 
 <file path=customXml/item2.xml><?xml version="1.0" encoding="utf-8"?>
+<p:properties xmlns:p="http://schemas.microsoft.com/office/2006/metadata/properties" xmlns:xsi="http://www.w3.org/2001/XMLSchema-instance">
+  <documentManagement>
+    <_dlc_DocId xmlns="bebfb516-47c3-42bf-8695-c627e02fd07c">RP5EP2USD5DN-418-13</_dlc_DocId>
+    <_dlc_DocIdUrl xmlns="bebfb516-47c3-42bf-8695-c627e02fd07c">
+      <Url>https://sp.ncbi.nlm.nih.gov/IEB/ISS/_layouts/15/DocIdRedir.aspx?ID=RP5EP2USD5DN-418-13</Url>
+      <Description>RP5EP2USD5DN-418-13</Description>
+    </_dlc_DocIdUrl>
+  </documentManagement>
+</p:properties>
+</file>
+
+<file path=customXml/item3.xml><?xml version="1.0" encoding="utf-8"?>
 <ct:contentTypeSchema xmlns:ct="http://schemas.microsoft.com/office/2006/metadata/contentType" xmlns:ma="http://schemas.microsoft.com/office/2006/metadata/properties/metaAttributes" ct:_="" ma:_="" ma:contentTypeName="Document" ma:contentTypeID="0x010100804F0F871C92454BA582842CD3B861CB" ma:contentTypeVersion="1" ma:contentTypeDescription="Create a new document." ma:contentTypeScope="" ma:versionID="17108c8fb818525b19f04f03124d2db9">
   <xsd:schema xmlns:xsd="http://www.w3.org/2001/XMLSchema" xmlns:xs="http://www.w3.org/2001/XMLSchema" xmlns:p="http://schemas.microsoft.com/office/2006/metadata/properties" xmlns:ns2="bebfb516-47c3-42bf-8695-c627e02fd07c" targetNamespace="http://schemas.microsoft.com/office/2006/metadata/properties" ma:root="true" ma:fieldsID="1c56c5b5f1ead94acc500394bce569b3" ns2:_="">
     <xsd:import namespace="bebfb516-47c3-42bf-8695-c627e02fd07c"/>
@@ -28422,28 +28533,7 @@
 </ct:contentTypeSchema>
 </file>
 
-<file path=customXml/item3.xml><?xml version="1.0" encoding="utf-8"?>
-<p:properties xmlns:p="http://schemas.microsoft.com/office/2006/metadata/properties" xmlns:xsi="http://www.w3.org/2001/XMLSchema-instance">
-  <documentManagement>
-    <_dlc_DocId xmlns="bebfb516-47c3-42bf-8695-c627e02fd07c">RP5EP2USD5DN-418-13</_dlc_DocId>
-    <_dlc_DocIdUrl xmlns="bebfb516-47c3-42bf-8695-c627e02fd07c">
-      <Url>https://sp.ncbi.nlm.nih.gov/IEB/ISS/_layouts/15/DocIdRedir.aspx?ID=RP5EP2USD5DN-418-13</Url>
-      <Description>RP5EP2USD5DN-418-13</Description>
-    </_dlc_DocIdUrl>
-  </documentManagement>
-</p:properties>
-</file>
-
 <file path=customXml/item4.xml><?xml version="1.0" encoding="utf-8"?>
-<?mso-contentType ?>
-<FormTemplates xmlns="http://schemas.microsoft.com/sharepoint/v3/contenttype/forms">
-  <Display>DocumentLibraryForm</Display>
-  <Edit>DocumentLibraryForm</Edit>
-  <New>DocumentLibraryForm</New>
-</FormTemplates>
-</file>
-
-<file path=customXml/item5.xml><?xml version="1.0" encoding="utf-8"?>
 <?mso-contentType ?>
 <spe:Receivers xmlns:spe="http://schemas.microsoft.com/sharepoint/events">
   <Receiver>
@@ -28493,6 +28583,15 @@
 </spe:Receivers>
 </file>
 
+<file path=customXml/item5.xml><?xml version="1.0" encoding="utf-8"?>
+<?mso-contentType ?>
+<FormTemplates xmlns="http://schemas.microsoft.com/sharepoint/v3/contenttype/forms">
+  <Display>DocumentLibraryForm</Display>
+  <Edit>DocumentLibraryForm</Edit>
+  <New>DocumentLibraryForm</New>
+</FormTemplates>
+</file>
+
 <file path=customXml/item6.xml><?xml version="1.0" encoding="utf-8"?>
 <b:Sources xmlns:b="http://schemas.openxmlformats.org/officeDocument/2006/bibliography" xmlns="http://schemas.openxmlformats.org/officeDocument/2006/bibliography" SelectedStyle="\APA.XSL" StyleName="APA"/>
 </file>
@@ -28506,6 +28605,22 @@
 </file>
 
 <file path=customXml/itemProps2.xml><?xml version="1.0" encoding="utf-8"?>
+<ds:datastoreItem xmlns:ds="http://schemas.openxmlformats.org/officeDocument/2006/customXml" ds:itemID="{AED05E43-12FF-4C22-A572-6E3D13391423}">
+  <ds:schemaRefs>
+    <ds:schemaRef ds:uri="http://purl.org/dc/elements/1.1/"/>
+    <ds:schemaRef ds:uri="http://schemas.microsoft.com/office/2006/metadata/properties"/>
+    <ds:schemaRef ds:uri="http://schemas.microsoft.com/office/2006/documentManagement/types"/>
+    <ds:schemaRef ds:uri="http://purl.org/dc/terms/"/>
+    <ds:schemaRef ds:uri="http://schemas.openxmlformats.org/package/2006/metadata/core-properties"/>
+    <ds:schemaRef ds:uri="http://purl.org/dc/dcmitype/"/>
+    <ds:schemaRef ds:uri="http://schemas.microsoft.com/office/infopath/2007/PartnerControls"/>
+    <ds:schemaRef ds:uri="bebfb516-47c3-42bf-8695-c627e02fd07c"/>
+    <ds:schemaRef ds:uri="http://www.w3.org/XML/1998/namespace"/>
+  </ds:schemaRefs>
+</ds:datastoreItem>
+</file>
+
+<file path=customXml/itemProps3.xml><?xml version="1.0" encoding="utf-8"?>
 <ds:datastoreItem xmlns:ds="http://schemas.openxmlformats.org/officeDocument/2006/customXml" ds:itemID="{AA0E1C7F-2557-4EEC-A922-A4F9B8592289}">
   <ds:schemaRefs>
     <ds:schemaRef ds:uri="http://schemas.microsoft.com/office/2006/metadata/contentType"/>
@@ -28523,23 +28638,15 @@
 </ds:datastoreItem>
 </file>
 
-<file path=customXml/itemProps3.xml><?xml version="1.0" encoding="utf-8"?>
-<ds:datastoreItem xmlns:ds="http://schemas.openxmlformats.org/officeDocument/2006/customXml" ds:itemID="{AED05E43-12FF-4C22-A572-6E3D13391423}">
+<file path=customXml/itemProps4.xml><?xml version="1.0" encoding="utf-8"?>
+<ds:datastoreItem xmlns:ds="http://schemas.openxmlformats.org/officeDocument/2006/customXml" ds:itemID="{4BDF85BA-E69F-4D6A-AE92-E7CF998321DD}">
   <ds:schemaRefs>
-    <ds:schemaRef ds:uri="http://purl.org/dc/elements/1.1/"/>
-    <ds:schemaRef ds:uri="http://schemas.microsoft.com/office/2006/metadata/properties"/>
-    <ds:schemaRef ds:uri="http://schemas.microsoft.com/office/2006/documentManagement/types"/>
-    <ds:schemaRef ds:uri="http://purl.org/dc/terms/"/>
-    <ds:schemaRef ds:uri="http://schemas.openxmlformats.org/package/2006/metadata/core-properties"/>
-    <ds:schemaRef ds:uri="http://purl.org/dc/dcmitype/"/>
-    <ds:schemaRef ds:uri="http://schemas.microsoft.com/office/infopath/2007/PartnerControls"/>
-    <ds:schemaRef ds:uri="bebfb516-47c3-42bf-8695-c627e02fd07c"/>
-    <ds:schemaRef ds:uri="http://www.w3.org/XML/1998/namespace"/>
+    <ds:schemaRef ds:uri="http://schemas.microsoft.com/sharepoint/events"/>
   </ds:schemaRefs>
 </ds:datastoreItem>
 </file>
 
-<file path=customXml/itemProps4.xml><?xml version="1.0" encoding="utf-8"?>
+<file path=customXml/itemProps5.xml><?xml version="1.0" encoding="utf-8"?>
 <ds:datastoreItem xmlns:ds="http://schemas.openxmlformats.org/officeDocument/2006/customXml" ds:itemID="{910EA325-BFD3-40A7-B49F-A40A5596D5CE}">
   <ds:schemaRefs>
     <ds:schemaRef ds:uri="http://schemas.microsoft.com/sharepoint/v3/contenttype/forms"/>
@@ -28547,16 +28654,8 @@
 </ds:datastoreItem>
 </file>
 
-<file path=customXml/itemProps5.xml><?xml version="1.0" encoding="utf-8"?>
-<ds:datastoreItem xmlns:ds="http://schemas.openxmlformats.org/officeDocument/2006/customXml" ds:itemID="{4BDF85BA-E69F-4D6A-AE92-E7CF998321DD}">
-  <ds:schemaRefs>
-    <ds:schemaRef ds:uri="http://schemas.microsoft.com/sharepoint/events"/>
-  </ds:schemaRefs>
-</ds:datastoreItem>
-</file>
-
 <file path=customXml/itemProps6.xml><?xml version="1.0" encoding="utf-8"?>
-<ds:datastoreItem xmlns:ds="http://schemas.openxmlformats.org/officeDocument/2006/customXml" ds:itemID="{C8582EE3-CA77-4521-BA32-E835AF74F4F3}">
+<ds:datastoreItem xmlns:ds="http://schemas.openxmlformats.org/officeDocument/2006/customXml" ds:itemID="{3C33BE59-F6EA-4700-8551-0085AEB83A93}">
   <ds:schemaRefs>
     <ds:schemaRef ds:uri="http://schemas.openxmlformats.org/officeDocument/2006/bibliography"/>
   </ds:schemaRefs>

</xml_diff>

<commit_message>
Adding description of the ID/get_tse_chunk for PSG 2.0.0 (JIRA: CXX-11478)
</commit_message>
<xml_diff>
--- a/misc/PSG Server.docx
+++ b/misc/PSG Server.docx
@@ -100,7 +100,6 @@
                 <w:dataBinding w:prefixMappings="xmlns:ns0='http://schemas.openxmlformats.org/package/2006/metadata/core-properties' xmlns:ns1='http://purl.org/dc/elements/1.1/'" w:xpath="/ns0:coreProperties[1]/ns1:title[1]" w:storeItemID="{6C3C8BC8-F283-45AE-878A-BAB7291924A1}"/>
                 <w:text/>
               </w:sdtPr>
-              <w:sdtEndPr/>
               <w:sdtContent>
                 <w:tc>
                   <w:tcPr>
@@ -166,7 +165,6 @@
                 <w:dataBinding w:prefixMappings="xmlns:ns0='http://schemas.openxmlformats.org/package/2006/metadata/core-properties' xmlns:ns1='http://purl.org/dc/elements/1.1/'" w:xpath="/ns0:coreProperties[1]/ns1:subject[1]" w:storeItemID="{6C3C8BC8-F283-45AE-878A-BAB7291924A1}"/>
                 <w:text/>
               </w:sdtPr>
-              <w:sdtEndPr/>
               <w:sdtContent>
                 <w:tc>
                   <w:tcPr>
@@ -233,7 +231,6 @@
                 <w:dataBinding w:prefixMappings="xmlns:ns0='http://schemas.openxmlformats.org/package/2006/metadata/core-properties' xmlns:ns1='http://purl.org/dc/elements/1.1/'" w:xpath="/ns0:coreProperties[1]/ns1:creator[1]" w:storeItemID="{6C3C8BC8-F283-45AE-878A-BAB7291924A1}"/>
                 <w:text/>
               </w:sdtPr>
-              <w:sdtEndPr/>
               <w:sdtContent>
                 <w:tc>
                   <w:tcPr>
@@ -282,7 +279,6 @@
                   <w:calendar w:val="gregorian"/>
                 </w:date>
               </w:sdtPr>
-              <w:sdtEndPr/>
               <w:sdtContent>
                 <w:tc>
                   <w:tcPr>
@@ -330,7 +326,6 @@
                 <w:dataBinding w:prefixMappings="xmlns:ns0='http://schemas.microsoft.com/office/2006/coverPageProps'" w:xpath="/ns0:CoverPageProperties[1]/ns0:Abstract[1]" w:storeItemID="{55AF091B-3C7A-41E3-B477-F2FDAA23CFDA}"/>
                 <w:text/>
               </w:sdtPr>
-              <w:sdtEndPr/>
               <w:sdtContent>
                 <w:tc>
                   <w:tcPr>
@@ -350,7 +345,7 @@
                       <w:t>1</w:t>
                     </w:r>
                     <w:r>
-                      <w:t>8</w:t>
+                      <w:t>9</w:t>
                     </w:r>
                   </w:p>
                 </w:tc>
@@ -1916,9 +1911,60 @@
           </w:p>
         </w:tc>
       </w:tr>
+      <w:tr>
+        <w:tc>
+          <w:tcPr>
+            <w:tcW w:w="1001" w:type="dxa"/>
+          </w:tcPr>
+          <w:p>
+            <w:r>
+              <w:t>2.19</w:t>
+            </w:r>
+          </w:p>
+        </w:tc>
+        <w:tc>
+          <w:tcPr>
+            <w:tcW w:w="1678" w:type="dxa"/>
+          </w:tcPr>
+          <w:p>
+            <w:r>
+              <w:t>Sep 29, 2020</w:t>
+            </w:r>
+          </w:p>
+        </w:tc>
+        <w:tc>
+          <w:tcPr>
+            <w:tcW w:w="2182" w:type="dxa"/>
+          </w:tcPr>
+          <w:p>
+            <w:r>
+              <w:t>Sergey Satskiy</w:t>
+            </w:r>
+          </w:p>
+        </w:tc>
+        <w:tc>
+          <w:tcPr>
+            <w:tcW w:w="4489" w:type="dxa"/>
+          </w:tcPr>
+          <w:p>
+            <w:r>
+              <w:t>Update description of the ID/</w:t>
+            </w:r>
+            <w:proofErr w:type="spellStart"/>
+            <w:r>
+              <w:t>get_tse_chunk</w:t>
+            </w:r>
+            <w:proofErr w:type="spellEnd"/>
+            <w:r>
+              <w:t xml:space="preserve"> for PSG 2.0.0 and up</w:t>
+            </w:r>
+          </w:p>
+        </w:tc>
+      </w:tr>
     </w:tbl>
     <w:p>
       <w:r>
+        <w:lastRenderedPageBreak/>
         <w:br w:type="page"/>
       </w:r>
     </w:p>
@@ -1951,12 +1997,7 @@
             <w:pStyle w:val="TOCHeading"/>
           </w:pPr>
           <w:r>
-            <w:t>Table of Cont</w:t>
-          </w:r>
-          <w:bookmarkStart w:id="0" w:name="_GoBack"/>
-          <w:bookmarkEnd w:id="0"/>
-          <w:r>
-            <w:t>ents</w:t>
+            <w:t>Table of Contents</w:t>
           </w:r>
         </w:p>
         <w:p>
@@ -1979,7 +2020,7 @@
           <w:r>
             <w:fldChar w:fldCharType="separate"/>
           </w:r>
-          <w:hyperlink w:anchor="_Toc48059545" w:history="1">
+          <w:hyperlink w:anchor="_Toc52271228" w:history="1">
             <w:r>
               <w:rPr>
                 <w:rStyle w:val="Hyperlink"/>
@@ -2006,7 +2047,7 @@
                 <w:noProof/>
                 <w:webHidden/>
               </w:rPr>
-              <w:instrText xml:space="preserve"> PAGEREF _Toc48059545 \h </w:instrText>
+              <w:instrText xml:space="preserve"> PAGEREF _Toc52271228 \h </w:instrText>
             </w:r>
             <w:r>
               <w:rPr>
@@ -2026,7 +2067,7 @@
                 <w:noProof/>
                 <w:webHidden/>
               </w:rPr>
-              <w:t>4</w:t>
+              <w:t>5</w:t>
             </w:r>
             <w:r>
               <w:rPr>
@@ -2048,7 +2089,7 @@
               <w:noProof/>
             </w:rPr>
           </w:pPr>
-          <w:hyperlink w:anchor="_Toc48059546" w:history="1">
+          <w:hyperlink w:anchor="_Toc52271229" w:history="1">
             <w:r>
               <w:rPr>
                 <w:rStyle w:val="Hyperlink"/>
@@ -2075,7 +2116,7 @@
                 <w:noProof/>
                 <w:webHidden/>
               </w:rPr>
-              <w:instrText xml:space="preserve"> PAGEREF _Toc48059546 \h </w:instrText>
+              <w:instrText xml:space="preserve"> PAGEREF _Toc52271229 \h </w:instrText>
             </w:r>
             <w:r>
               <w:rPr>
@@ -2095,7 +2136,7 @@
                 <w:noProof/>
                 <w:webHidden/>
               </w:rPr>
-              <w:t>5</w:t>
+              <w:t>6</w:t>
             </w:r>
             <w:r>
               <w:rPr>
@@ -2117,7 +2158,7 @@
               <w:noProof/>
             </w:rPr>
           </w:pPr>
-          <w:hyperlink w:anchor="_Toc48059547" w:history="1">
+          <w:hyperlink w:anchor="_Toc52271230" w:history="1">
             <w:r>
               <w:rPr>
                 <w:rStyle w:val="Hyperlink"/>
@@ -2144,7 +2185,7 @@
                 <w:noProof/>
                 <w:webHidden/>
               </w:rPr>
-              <w:instrText xml:space="preserve"> PAGEREF _Toc48059547 \h </w:instrText>
+              <w:instrText xml:space="preserve"> PAGEREF _Toc52271230 \h </w:instrText>
             </w:r>
             <w:r>
               <w:rPr>
@@ -2164,7 +2205,7 @@
                 <w:noProof/>
                 <w:webHidden/>
               </w:rPr>
-              <w:t>6</w:t>
+              <w:t>7</w:t>
             </w:r>
             <w:r>
               <w:rPr>
@@ -2186,7 +2227,7 @@
               <w:noProof/>
             </w:rPr>
           </w:pPr>
-          <w:hyperlink w:anchor="_Toc48059548" w:history="1">
+          <w:hyperlink w:anchor="_Toc52271231" w:history="1">
             <w:r>
               <w:rPr>
                 <w:rStyle w:val="Hyperlink"/>
@@ -2213,7 +2254,7 @@
                 <w:noProof/>
                 <w:webHidden/>
               </w:rPr>
-              <w:instrText xml:space="preserve"> PAGEREF _Toc48059548 \h </w:instrText>
+              <w:instrText xml:space="preserve"> PAGEREF _Toc52271231 \h </w:instrText>
             </w:r>
             <w:r>
               <w:rPr>
@@ -2233,7 +2274,7 @@
                 <w:noProof/>
                 <w:webHidden/>
               </w:rPr>
-              <w:t>6</w:t>
+              <w:t>7</w:t>
             </w:r>
             <w:r>
               <w:rPr>
@@ -2255,7 +2296,7 @@
               <w:noProof/>
             </w:rPr>
           </w:pPr>
-          <w:hyperlink w:anchor="_Toc48059549" w:history="1">
+          <w:hyperlink w:anchor="_Toc52271232" w:history="1">
             <w:r>
               <w:rPr>
                 <w:rStyle w:val="Hyperlink"/>
@@ -2282,7 +2323,7 @@
                 <w:noProof/>
                 <w:webHidden/>
               </w:rPr>
-              <w:instrText xml:space="preserve"> PAGEREF _Toc48059549 \h </w:instrText>
+              <w:instrText xml:space="preserve"> PAGEREF _Toc52271232 \h </w:instrText>
             </w:r>
             <w:r>
               <w:rPr>
@@ -2302,7 +2343,7 @@
                 <w:noProof/>
                 <w:webHidden/>
               </w:rPr>
-              <w:t>12</w:t>
+              <w:t>13</w:t>
             </w:r>
             <w:r>
               <w:rPr>
@@ -2324,7 +2365,7 @@
               <w:noProof/>
             </w:rPr>
           </w:pPr>
-          <w:hyperlink w:anchor="_Toc48059550" w:history="1">
+          <w:hyperlink w:anchor="_Toc52271233" w:history="1">
             <w:r>
               <w:rPr>
                 <w:rStyle w:val="Hyperlink"/>
@@ -2351,7 +2392,7 @@
                 <w:noProof/>
                 <w:webHidden/>
               </w:rPr>
-              <w:instrText xml:space="preserve"> PAGEREF _Toc48059550 \h </w:instrText>
+              <w:instrText xml:space="preserve"> PAGEREF _Toc52271233 \h </w:instrText>
             </w:r>
             <w:r>
               <w:rPr>
@@ -2371,7 +2412,7 @@
                 <w:noProof/>
                 <w:webHidden/>
               </w:rPr>
-              <w:t>12</w:t>
+              <w:t>13</w:t>
             </w:r>
             <w:r>
               <w:rPr>
@@ -2393,7 +2434,7 @@
               <w:noProof/>
             </w:rPr>
           </w:pPr>
-          <w:hyperlink w:anchor="_Toc48059551" w:history="1">
+          <w:hyperlink w:anchor="_Toc52271234" w:history="1">
             <w:r>
               <w:rPr>
                 <w:rStyle w:val="Hyperlink"/>
@@ -2420,7 +2461,7 @@
                 <w:noProof/>
                 <w:webHidden/>
               </w:rPr>
-              <w:instrText xml:space="preserve"> PAGEREF _Toc48059551 \h </w:instrText>
+              <w:instrText xml:space="preserve"> PAGEREF _Toc52271234 \h </w:instrText>
             </w:r>
             <w:r>
               <w:rPr>
@@ -2440,7 +2481,7 @@
                 <w:noProof/>
                 <w:webHidden/>
               </w:rPr>
-              <w:t>13</w:t>
+              <w:t>14</w:t>
             </w:r>
             <w:r>
               <w:rPr>
@@ -2462,7 +2503,7 @@
               <w:noProof/>
             </w:rPr>
           </w:pPr>
-          <w:hyperlink w:anchor="_Toc48059552" w:history="1">
+          <w:hyperlink w:anchor="_Toc52271235" w:history="1">
             <w:r>
               <w:rPr>
                 <w:rStyle w:val="Hyperlink"/>
@@ -2489,7 +2530,7 @@
                 <w:noProof/>
                 <w:webHidden/>
               </w:rPr>
-              <w:instrText xml:space="preserve"> PAGEREF _Toc48059552 \h </w:instrText>
+              <w:instrText xml:space="preserve"> PAGEREF _Toc52271235 \h </w:instrText>
             </w:r>
             <w:r>
               <w:rPr>
@@ -2509,7 +2550,7 @@
                 <w:noProof/>
                 <w:webHidden/>
               </w:rPr>
-              <w:t>14</w:t>
+              <w:t>15</w:t>
             </w:r>
             <w:r>
               <w:rPr>
@@ -2531,7 +2572,7 @@
               <w:noProof/>
             </w:rPr>
           </w:pPr>
-          <w:hyperlink w:anchor="_Toc48059553" w:history="1">
+          <w:hyperlink w:anchor="_Toc52271236" w:history="1">
             <w:r>
               <w:rPr>
                 <w:rStyle w:val="Hyperlink"/>
@@ -2558,7 +2599,7 @@
                 <w:noProof/>
                 <w:webHidden/>
               </w:rPr>
-              <w:instrText xml:space="preserve"> PAGEREF _Toc48059553 \h </w:instrText>
+              <w:instrText xml:space="preserve"> PAGEREF _Toc52271236 \h </w:instrText>
             </w:r>
             <w:r>
               <w:rPr>
@@ -2578,7 +2619,7 @@
                 <w:noProof/>
                 <w:webHidden/>
               </w:rPr>
-              <w:t>17</w:t>
+              <w:t>18</w:t>
             </w:r>
             <w:r>
               <w:rPr>
@@ -2600,7 +2641,7 @@
               <w:noProof/>
             </w:rPr>
           </w:pPr>
-          <w:hyperlink w:anchor="_Toc48059554" w:history="1">
+          <w:hyperlink w:anchor="_Toc52271237" w:history="1">
             <w:r>
               <w:rPr>
                 <w:rStyle w:val="Hyperlink"/>
@@ -2627,7 +2668,7 @@
                 <w:noProof/>
                 <w:webHidden/>
               </w:rPr>
-              <w:instrText xml:space="preserve"> PAGEREF _Toc48059554 \h </w:instrText>
+              <w:instrText xml:space="preserve"> PAGEREF _Toc52271237 \h </w:instrText>
             </w:r>
             <w:r>
               <w:rPr>
@@ -2647,7 +2688,7 @@
                 <w:noProof/>
                 <w:webHidden/>
               </w:rPr>
-              <w:t>18</w:t>
+              <w:t>19</w:t>
             </w:r>
             <w:r>
               <w:rPr>
@@ -2669,7 +2710,7 @@
               <w:noProof/>
             </w:rPr>
           </w:pPr>
-          <w:hyperlink w:anchor="_Toc48059555" w:history="1">
+          <w:hyperlink w:anchor="_Toc52271238" w:history="1">
             <w:r>
               <w:rPr>
                 <w:rStyle w:val="Hyperlink"/>
@@ -2696,7 +2737,7 @@
                 <w:noProof/>
                 <w:webHidden/>
               </w:rPr>
-              <w:instrText xml:space="preserve"> PAGEREF _Toc48059555 \h </w:instrText>
+              <w:instrText xml:space="preserve"> PAGEREF _Toc52271238 \h </w:instrText>
             </w:r>
             <w:r>
               <w:rPr>
@@ -2716,7 +2757,7 @@
                 <w:noProof/>
                 <w:webHidden/>
               </w:rPr>
-              <w:t>21</w:t>
+              <w:t>22</w:t>
             </w:r>
             <w:r>
               <w:rPr>
@@ -2738,7 +2779,7 @@
               <w:noProof/>
             </w:rPr>
           </w:pPr>
-          <w:hyperlink w:anchor="_Toc48059556" w:history="1">
+          <w:hyperlink w:anchor="_Toc52271239" w:history="1">
             <w:r>
               <w:rPr>
                 <w:rStyle w:val="Hyperlink"/>
@@ -2765,7 +2806,7 @@
                 <w:noProof/>
                 <w:webHidden/>
               </w:rPr>
-              <w:instrText xml:space="preserve"> PAGEREF _Toc48059556 \h </w:instrText>
+              <w:instrText xml:space="preserve"> PAGEREF _Toc52271239 \h </w:instrText>
             </w:r>
             <w:r>
               <w:rPr>
@@ -2807,7 +2848,7 @@
               <w:noProof/>
             </w:rPr>
           </w:pPr>
-          <w:hyperlink w:anchor="_Toc48059557" w:history="1">
+          <w:hyperlink w:anchor="_Toc52271240" w:history="1">
             <w:r>
               <w:rPr>
                 <w:rStyle w:val="Hyperlink"/>
@@ -2834,7 +2875,7 @@
                 <w:noProof/>
                 <w:webHidden/>
               </w:rPr>
-              <w:instrText xml:space="preserve"> PAGEREF _Toc48059557 \h </w:instrText>
+              <w:instrText xml:space="preserve"> PAGEREF _Toc52271240 \h </w:instrText>
             </w:r>
             <w:r>
               <w:rPr>
@@ -2854,7 +2895,7 @@
                 <w:noProof/>
                 <w:webHidden/>
               </w:rPr>
-              <w:t>23</w:t>
+              <w:t>24</w:t>
             </w:r>
             <w:r>
               <w:rPr>
@@ -2876,7 +2917,7 @@
               <w:noProof/>
             </w:rPr>
           </w:pPr>
-          <w:hyperlink w:anchor="_Toc48059558" w:history="1">
+          <w:hyperlink w:anchor="_Toc52271241" w:history="1">
             <w:r>
               <w:rPr>
                 <w:rStyle w:val="Hyperlink"/>
@@ -2903,7 +2944,7 @@
                 <w:noProof/>
                 <w:webHidden/>
               </w:rPr>
-              <w:instrText xml:space="preserve"> PAGEREF _Toc48059558 \h </w:instrText>
+              <w:instrText xml:space="preserve"> PAGEREF _Toc52271241 \h </w:instrText>
             </w:r>
             <w:r>
               <w:rPr>
@@ -2945,7 +2986,7 @@
               <w:noProof/>
             </w:rPr>
           </w:pPr>
-          <w:hyperlink w:anchor="_Toc48059559" w:history="1">
+          <w:hyperlink w:anchor="_Toc52271242" w:history="1">
             <w:r>
               <w:rPr>
                 <w:rStyle w:val="Hyperlink"/>
@@ -2972,7 +3013,7 @@
                 <w:noProof/>
                 <w:webHidden/>
               </w:rPr>
-              <w:instrText xml:space="preserve"> PAGEREF _Toc48059559 \h </w:instrText>
+              <w:instrText xml:space="preserve"> PAGEREF _Toc52271242 \h </w:instrText>
             </w:r>
             <w:r>
               <w:rPr>
@@ -2992,7 +3033,7 @@
                 <w:noProof/>
                 <w:webHidden/>
               </w:rPr>
-              <w:t>28</w:t>
+              <w:t>29</w:t>
             </w:r>
             <w:r>
               <w:rPr>
@@ -3014,7 +3055,7 @@
               <w:noProof/>
             </w:rPr>
           </w:pPr>
-          <w:hyperlink w:anchor="_Toc48059560" w:history="1">
+          <w:hyperlink w:anchor="_Toc52271243" w:history="1">
             <w:r>
               <w:rPr>
                 <w:rStyle w:val="Hyperlink"/>
@@ -3041,7 +3082,7 @@
                 <w:noProof/>
                 <w:webHidden/>
               </w:rPr>
-              <w:instrText xml:space="preserve"> PAGEREF _Toc48059560 \h </w:instrText>
+              <w:instrText xml:space="preserve"> PAGEREF _Toc52271243 \h </w:instrText>
             </w:r>
             <w:r>
               <w:rPr>
@@ -3061,7 +3102,7 @@
                 <w:noProof/>
                 <w:webHidden/>
               </w:rPr>
-              <w:t>29</w:t>
+              <w:t>30</w:t>
             </w:r>
             <w:r>
               <w:rPr>
@@ -3083,7 +3124,7 @@
               <w:noProof/>
             </w:rPr>
           </w:pPr>
-          <w:hyperlink w:anchor="_Toc48059561" w:history="1">
+          <w:hyperlink w:anchor="_Toc52271244" w:history="1">
             <w:r>
               <w:rPr>
                 <w:rStyle w:val="Hyperlink"/>
@@ -3110,7 +3151,7 @@
                 <w:noProof/>
                 <w:webHidden/>
               </w:rPr>
-              <w:instrText xml:space="preserve"> PAGEREF _Toc48059561 \h </w:instrText>
+              <w:instrText xml:space="preserve"> PAGEREF _Toc52271244 \h </w:instrText>
             </w:r>
             <w:r>
               <w:rPr>
@@ -3130,7 +3171,7 @@
                 <w:noProof/>
                 <w:webHidden/>
               </w:rPr>
-              <w:t>29</w:t>
+              <w:t>30</w:t>
             </w:r>
             <w:r>
               <w:rPr>
@@ -3152,7 +3193,7 @@
               <w:noProof/>
             </w:rPr>
           </w:pPr>
-          <w:hyperlink w:anchor="_Toc48059562" w:history="1">
+          <w:hyperlink w:anchor="_Toc52271245" w:history="1">
             <w:r>
               <w:rPr>
                 <w:rStyle w:val="Hyperlink"/>
@@ -3179,7 +3220,7 @@
                 <w:noProof/>
                 <w:webHidden/>
               </w:rPr>
-              <w:instrText xml:space="preserve"> PAGEREF _Toc48059562 \h </w:instrText>
+              <w:instrText xml:space="preserve"> PAGEREF _Toc52271245 \h </w:instrText>
             </w:r>
             <w:r>
               <w:rPr>
@@ -3199,7 +3240,7 @@
                 <w:noProof/>
                 <w:webHidden/>
               </w:rPr>
-              <w:t>30</w:t>
+              <w:t>31</w:t>
             </w:r>
             <w:r>
               <w:rPr>
@@ -3221,7 +3262,7 @@
               <w:noProof/>
             </w:rPr>
           </w:pPr>
-          <w:hyperlink w:anchor="_Toc48059563" w:history="1">
+          <w:hyperlink w:anchor="_Toc52271246" w:history="1">
             <w:r>
               <w:rPr>
                 <w:rStyle w:val="Hyperlink"/>
@@ -3248,7 +3289,7 @@
                 <w:noProof/>
                 <w:webHidden/>
               </w:rPr>
-              <w:instrText xml:space="preserve"> PAGEREF _Toc48059563 \h </w:instrText>
+              <w:instrText xml:space="preserve"> PAGEREF _Toc52271246 \h </w:instrText>
             </w:r>
             <w:r>
               <w:rPr>
@@ -3268,7 +3309,7 @@
                 <w:noProof/>
                 <w:webHidden/>
               </w:rPr>
-              <w:t>31</w:t>
+              <w:t>32</w:t>
             </w:r>
             <w:r>
               <w:rPr>
@@ -3290,7 +3331,7 @@
               <w:noProof/>
             </w:rPr>
           </w:pPr>
-          <w:hyperlink w:anchor="_Toc48059564" w:history="1">
+          <w:hyperlink w:anchor="_Toc52271247" w:history="1">
             <w:r>
               <w:rPr>
                 <w:rStyle w:val="Hyperlink"/>
@@ -3317,7 +3358,7 @@
                 <w:noProof/>
                 <w:webHidden/>
               </w:rPr>
-              <w:instrText xml:space="preserve"> PAGEREF _Toc48059564 \h </w:instrText>
+              <w:instrText xml:space="preserve"> PAGEREF _Toc52271247 \h </w:instrText>
             </w:r>
             <w:r>
               <w:rPr>
@@ -3337,7 +3378,7 @@
                 <w:noProof/>
                 <w:webHidden/>
               </w:rPr>
-              <w:t>32</w:t>
+              <w:t>33</w:t>
             </w:r>
             <w:r>
               <w:rPr>
@@ -3359,7 +3400,7 @@
               <w:noProof/>
             </w:rPr>
           </w:pPr>
-          <w:hyperlink w:anchor="_Toc48059565" w:history="1">
+          <w:hyperlink w:anchor="_Toc52271248" w:history="1">
             <w:r>
               <w:rPr>
                 <w:rStyle w:val="Hyperlink"/>
@@ -3386,7 +3427,7 @@
                 <w:noProof/>
                 <w:webHidden/>
               </w:rPr>
-              <w:instrText xml:space="preserve"> PAGEREF _Toc48059565 \h </w:instrText>
+              <w:instrText xml:space="preserve"> PAGEREF _Toc52271248 \h </w:instrText>
             </w:r>
             <w:r>
               <w:rPr>
@@ -3406,7 +3447,7 @@
                 <w:noProof/>
                 <w:webHidden/>
               </w:rPr>
-              <w:t>32</w:t>
+              <w:t>33</w:t>
             </w:r>
             <w:r>
               <w:rPr>
@@ -3428,7 +3469,7 @@
               <w:noProof/>
             </w:rPr>
           </w:pPr>
-          <w:hyperlink w:anchor="_Toc48059566" w:history="1">
+          <w:hyperlink w:anchor="_Toc52271249" w:history="1">
             <w:r>
               <w:rPr>
                 <w:rStyle w:val="Hyperlink"/>
@@ -3455,7 +3496,7 @@
                 <w:noProof/>
                 <w:webHidden/>
               </w:rPr>
-              <w:instrText xml:space="preserve"> PAGEREF _Toc48059566 \h </w:instrText>
+              <w:instrText xml:space="preserve"> PAGEREF _Toc52271249 \h </w:instrText>
             </w:r>
             <w:r>
               <w:rPr>
@@ -3475,7 +3516,7 @@
                 <w:noProof/>
                 <w:webHidden/>
               </w:rPr>
-              <w:t>33</w:t>
+              <w:t>34</w:t>
             </w:r>
             <w:r>
               <w:rPr>
@@ -3497,7 +3538,7 @@
               <w:noProof/>
             </w:rPr>
           </w:pPr>
-          <w:hyperlink w:anchor="_Toc48059567" w:history="1">
+          <w:hyperlink w:anchor="_Toc52271250" w:history="1">
             <w:r>
               <w:rPr>
                 <w:rStyle w:val="Hyperlink"/>
@@ -3524,7 +3565,7 @@
                 <w:noProof/>
                 <w:webHidden/>
               </w:rPr>
-              <w:instrText xml:space="preserve"> PAGEREF _Toc48059567 \h </w:instrText>
+              <w:instrText xml:space="preserve"> PAGEREF _Toc52271250 \h </w:instrText>
             </w:r>
             <w:r>
               <w:rPr>
@@ -3544,7 +3585,7 @@
                 <w:noProof/>
                 <w:webHidden/>
               </w:rPr>
-              <w:t>33</w:t>
+              <w:t>34</w:t>
             </w:r>
             <w:r>
               <w:rPr>
@@ -3566,7 +3607,7 @@
               <w:noProof/>
             </w:rPr>
           </w:pPr>
-          <w:hyperlink w:anchor="_Toc48059568" w:history="1">
+          <w:hyperlink w:anchor="_Toc52271251" w:history="1">
             <w:r>
               <w:rPr>
                 <w:rStyle w:val="Hyperlink"/>
@@ -3593,7 +3634,7 @@
                 <w:noProof/>
                 <w:webHidden/>
               </w:rPr>
-              <w:instrText xml:space="preserve"> PAGEREF _Toc48059568 \h </w:instrText>
+              <w:instrText xml:space="preserve"> PAGEREF _Toc52271251 \h </w:instrText>
             </w:r>
             <w:r>
               <w:rPr>
@@ -3613,7 +3654,7 @@
                 <w:noProof/>
                 <w:webHidden/>
               </w:rPr>
-              <w:t>33</w:t>
+              <w:t>34</w:t>
             </w:r>
             <w:r>
               <w:rPr>
@@ -3635,7 +3676,7 @@
               <w:noProof/>
             </w:rPr>
           </w:pPr>
-          <w:hyperlink w:anchor="_Toc48059569" w:history="1">
+          <w:hyperlink w:anchor="_Toc52271252" w:history="1">
             <w:r>
               <w:rPr>
                 <w:rStyle w:val="Hyperlink"/>
@@ -3662,7 +3703,7 @@
                 <w:noProof/>
                 <w:webHidden/>
               </w:rPr>
-              <w:instrText xml:space="preserve"> PAGEREF _Toc48059569 \h </w:instrText>
+              <w:instrText xml:space="preserve"> PAGEREF _Toc52271252 \h </w:instrText>
             </w:r>
             <w:r>
               <w:rPr>
@@ -3682,7 +3723,7 @@
                 <w:noProof/>
                 <w:webHidden/>
               </w:rPr>
-              <w:t>34</w:t>
+              <w:t>35</w:t>
             </w:r>
             <w:r>
               <w:rPr>
@@ -3704,7 +3745,7 @@
               <w:noProof/>
             </w:rPr>
           </w:pPr>
-          <w:hyperlink w:anchor="_Toc48059570" w:history="1">
+          <w:hyperlink w:anchor="_Toc52271253" w:history="1">
             <w:r>
               <w:rPr>
                 <w:rStyle w:val="Hyperlink"/>
@@ -3731,7 +3772,7 @@
                 <w:noProof/>
                 <w:webHidden/>
               </w:rPr>
-              <w:instrText xml:space="preserve"> PAGEREF _Toc48059570 \h </w:instrText>
+              <w:instrText xml:space="preserve"> PAGEREF _Toc52271253 \h </w:instrText>
             </w:r>
             <w:r>
               <w:rPr>
@@ -3751,7 +3792,7 @@
                 <w:noProof/>
                 <w:webHidden/>
               </w:rPr>
-              <w:t>34</w:t>
+              <w:t>35</w:t>
             </w:r>
             <w:r>
               <w:rPr>
@@ -3773,7 +3814,7 @@
               <w:noProof/>
             </w:rPr>
           </w:pPr>
-          <w:hyperlink w:anchor="_Toc48059571" w:history="1">
+          <w:hyperlink w:anchor="_Toc52271254" w:history="1">
             <w:r>
               <w:rPr>
                 <w:rStyle w:val="Hyperlink"/>
@@ -3800,7 +3841,7 @@
                 <w:noProof/>
                 <w:webHidden/>
               </w:rPr>
-              <w:instrText xml:space="preserve"> PAGEREF _Toc48059571 \h </w:instrText>
+              <w:instrText xml:space="preserve"> PAGEREF _Toc52271254 \h </w:instrText>
             </w:r>
             <w:r>
               <w:rPr>
@@ -3820,7 +3861,7 @@
                 <w:noProof/>
                 <w:webHidden/>
               </w:rPr>
-              <w:t>34</w:t>
+              <w:t>35</w:t>
             </w:r>
             <w:r>
               <w:rPr>
@@ -3842,7 +3883,7 @@
               <w:noProof/>
             </w:rPr>
           </w:pPr>
-          <w:hyperlink w:anchor="_Toc48059572" w:history="1">
+          <w:hyperlink w:anchor="_Toc52271255" w:history="1">
             <w:r>
               <w:rPr>
                 <w:rStyle w:val="Hyperlink"/>
@@ -3869,7 +3910,7 @@
                 <w:noProof/>
                 <w:webHidden/>
               </w:rPr>
-              <w:instrText xml:space="preserve"> PAGEREF _Toc48059572 \h </w:instrText>
+              <w:instrText xml:space="preserve"> PAGEREF _Toc52271255 \h </w:instrText>
             </w:r>
             <w:r>
               <w:rPr>
@@ -3889,7 +3930,7 @@
                 <w:noProof/>
                 <w:webHidden/>
               </w:rPr>
-              <w:t>35</w:t>
+              <w:t>36</w:t>
             </w:r>
             <w:r>
               <w:rPr>
@@ -3911,7 +3952,7 @@
               <w:noProof/>
             </w:rPr>
           </w:pPr>
-          <w:hyperlink w:anchor="_Toc48059573" w:history="1">
+          <w:hyperlink w:anchor="_Toc52271256" w:history="1">
             <w:r>
               <w:rPr>
                 <w:rStyle w:val="Hyperlink"/>
@@ -3938,7 +3979,7 @@
                 <w:noProof/>
                 <w:webHidden/>
               </w:rPr>
-              <w:instrText xml:space="preserve"> PAGEREF _Toc48059573 \h </w:instrText>
+              <w:instrText xml:space="preserve"> PAGEREF _Toc52271256 \h </w:instrText>
             </w:r>
             <w:r>
               <w:rPr>
@@ -3958,7 +3999,7 @@
                 <w:noProof/>
                 <w:webHidden/>
               </w:rPr>
-              <w:t>35</w:t>
+              <w:t>36</w:t>
             </w:r>
             <w:r>
               <w:rPr>
@@ -3980,7 +4021,7 @@
               <w:noProof/>
             </w:rPr>
           </w:pPr>
-          <w:hyperlink w:anchor="_Toc48059574" w:history="1">
+          <w:hyperlink w:anchor="_Toc52271257" w:history="1">
             <w:r>
               <w:rPr>
                 <w:rStyle w:val="Hyperlink"/>
@@ -4007,7 +4048,7 @@
                 <w:noProof/>
                 <w:webHidden/>
               </w:rPr>
-              <w:instrText xml:space="preserve"> PAGEREF _Toc48059574 \h </w:instrText>
+              <w:instrText xml:space="preserve"> PAGEREF _Toc52271257 \h </w:instrText>
             </w:r>
             <w:r>
               <w:rPr>
@@ -4027,7 +4068,7 @@
                 <w:noProof/>
                 <w:webHidden/>
               </w:rPr>
-              <w:t>35</w:t>
+              <w:t>36</w:t>
             </w:r>
             <w:r>
               <w:rPr>
@@ -4049,7 +4090,7 @@
               <w:noProof/>
             </w:rPr>
           </w:pPr>
-          <w:hyperlink w:anchor="_Toc48059575" w:history="1">
+          <w:hyperlink w:anchor="_Toc52271258" w:history="1">
             <w:r>
               <w:rPr>
                 <w:rStyle w:val="Hyperlink"/>
@@ -4076,7 +4117,7 @@
                 <w:noProof/>
                 <w:webHidden/>
               </w:rPr>
-              <w:instrText xml:space="preserve"> PAGEREF _Toc48059575 \h </w:instrText>
+              <w:instrText xml:space="preserve"> PAGEREF _Toc52271258 \h </w:instrText>
             </w:r>
             <w:r>
               <w:rPr>
@@ -4096,7 +4137,7 @@
                 <w:noProof/>
                 <w:webHidden/>
               </w:rPr>
-              <w:t>36</w:t>
+              <w:t>37</w:t>
             </w:r>
             <w:r>
               <w:rPr>
@@ -4118,7 +4159,7 @@
               <w:noProof/>
             </w:rPr>
           </w:pPr>
-          <w:hyperlink w:anchor="_Toc48059576" w:history="1">
+          <w:hyperlink w:anchor="_Toc52271259" w:history="1">
             <w:r>
               <w:rPr>
                 <w:rStyle w:val="Hyperlink"/>
@@ -4145,7 +4186,7 @@
                 <w:noProof/>
                 <w:webHidden/>
               </w:rPr>
-              <w:instrText xml:space="preserve"> PAGEREF _Toc48059576 \h </w:instrText>
+              <w:instrText xml:space="preserve"> PAGEREF _Toc52271259 \h </w:instrText>
             </w:r>
             <w:r>
               <w:rPr>
@@ -4165,7 +4206,7 @@
                 <w:noProof/>
                 <w:webHidden/>
               </w:rPr>
-              <w:t>36</w:t>
+              <w:t>37</w:t>
             </w:r>
             <w:r>
               <w:rPr>
@@ -4187,7 +4228,7 @@
               <w:noProof/>
             </w:rPr>
           </w:pPr>
-          <w:hyperlink w:anchor="_Toc48059577" w:history="1">
+          <w:hyperlink w:anchor="_Toc52271260" w:history="1">
             <w:r>
               <w:rPr>
                 <w:rStyle w:val="Hyperlink"/>
@@ -4214,7 +4255,7 @@
                 <w:noProof/>
                 <w:webHidden/>
               </w:rPr>
-              <w:instrText xml:space="preserve"> PAGEREF _Toc48059577 \h </w:instrText>
+              <w:instrText xml:space="preserve"> PAGEREF _Toc52271260 \h </w:instrText>
             </w:r>
             <w:r>
               <w:rPr>
@@ -4256,7 +4297,7 @@
               <w:noProof/>
             </w:rPr>
           </w:pPr>
-          <w:hyperlink w:anchor="_Toc48059578" w:history="1">
+          <w:hyperlink w:anchor="_Toc52271261" w:history="1">
             <w:r>
               <w:rPr>
                 <w:rStyle w:val="Hyperlink"/>
@@ -4283,7 +4324,7 @@
                 <w:noProof/>
                 <w:webHidden/>
               </w:rPr>
-              <w:instrText xml:space="preserve"> PAGEREF _Toc48059578 \h </w:instrText>
+              <w:instrText xml:space="preserve"> PAGEREF _Toc52271261 \h </w:instrText>
             </w:r>
             <w:r>
               <w:rPr>
@@ -4303,7 +4344,7 @@
                 <w:noProof/>
                 <w:webHidden/>
               </w:rPr>
-              <w:t>37</w:t>
+              <w:t>38</w:t>
             </w:r>
             <w:r>
               <w:rPr>
@@ -4325,7 +4366,7 @@
               <w:noProof/>
             </w:rPr>
           </w:pPr>
-          <w:hyperlink w:anchor="_Toc48059579" w:history="1">
+          <w:hyperlink w:anchor="_Toc52271262" w:history="1">
             <w:r>
               <w:rPr>
                 <w:rStyle w:val="Hyperlink"/>
@@ -4352,7 +4393,7 @@
                 <w:noProof/>
                 <w:webHidden/>
               </w:rPr>
-              <w:instrText xml:space="preserve"> PAGEREF _Toc48059579 \h </w:instrText>
+              <w:instrText xml:space="preserve"> PAGEREF _Toc52271262 \h </w:instrText>
             </w:r>
             <w:r>
               <w:rPr>
@@ -4372,7 +4413,7 @@
                 <w:noProof/>
                 <w:webHidden/>
               </w:rPr>
-              <w:t>37</w:t>
+              <w:t>38</w:t>
             </w:r>
             <w:r>
               <w:rPr>
@@ -4394,7 +4435,7 @@
               <w:noProof/>
             </w:rPr>
           </w:pPr>
-          <w:hyperlink w:anchor="_Toc48059580" w:history="1">
+          <w:hyperlink w:anchor="_Toc52271263" w:history="1">
             <w:r>
               <w:rPr>
                 <w:rStyle w:val="Hyperlink"/>
@@ -4421,7 +4462,7 @@
                 <w:noProof/>
                 <w:webHidden/>
               </w:rPr>
-              <w:instrText xml:space="preserve"> PAGEREF _Toc48059580 \h </w:instrText>
+              <w:instrText xml:space="preserve"> PAGEREF _Toc52271263 \h </w:instrText>
             </w:r>
             <w:r>
               <w:rPr>
@@ -4441,7 +4482,7 @@
                 <w:noProof/>
                 <w:webHidden/>
               </w:rPr>
-              <w:t>38</w:t>
+              <w:t>39</w:t>
             </w:r>
             <w:r>
               <w:rPr>
@@ -4463,7 +4504,7 @@
               <w:noProof/>
             </w:rPr>
           </w:pPr>
-          <w:hyperlink w:anchor="_Toc48059581" w:history="1">
+          <w:hyperlink w:anchor="_Toc52271264" w:history="1">
             <w:r>
               <w:rPr>
                 <w:rStyle w:val="Hyperlink"/>
@@ -4490,7 +4531,7 @@
                 <w:noProof/>
                 <w:webHidden/>
               </w:rPr>
-              <w:instrText xml:space="preserve"> PAGEREF _Toc48059581 \h </w:instrText>
+              <w:instrText xml:space="preserve"> PAGEREF _Toc52271264 \h </w:instrText>
             </w:r>
             <w:r>
               <w:rPr>
@@ -4510,7 +4551,7 @@
                 <w:noProof/>
                 <w:webHidden/>
               </w:rPr>
-              <w:t>40</w:t>
+              <w:t>41</w:t>
             </w:r>
             <w:r>
               <w:rPr>
@@ -4532,7 +4573,7 @@
               <w:noProof/>
             </w:rPr>
           </w:pPr>
-          <w:hyperlink w:anchor="_Toc48059582" w:history="1">
+          <w:hyperlink w:anchor="_Toc52271265" w:history="1">
             <w:r>
               <w:rPr>
                 <w:rStyle w:val="Hyperlink"/>
@@ -4559,7 +4600,7 @@
                 <w:noProof/>
                 <w:webHidden/>
               </w:rPr>
-              <w:instrText xml:space="preserve"> PAGEREF _Toc48059582 \h </w:instrText>
+              <w:instrText xml:space="preserve"> PAGEREF _Toc52271265 \h </w:instrText>
             </w:r>
             <w:r>
               <w:rPr>
@@ -4579,7 +4620,7 @@
                 <w:noProof/>
                 <w:webHidden/>
               </w:rPr>
-              <w:t>40</w:t>
+              <w:t>41</w:t>
             </w:r>
             <w:r>
               <w:rPr>
@@ -4601,7 +4642,7 @@
               <w:noProof/>
             </w:rPr>
           </w:pPr>
-          <w:hyperlink w:anchor="_Toc48059583" w:history="1">
+          <w:hyperlink w:anchor="_Toc52271266" w:history="1">
             <w:r>
               <w:rPr>
                 <w:rStyle w:val="Hyperlink"/>
@@ -4628,7 +4669,7 @@
                 <w:noProof/>
                 <w:webHidden/>
               </w:rPr>
-              <w:instrText xml:space="preserve"> PAGEREF _Toc48059583 \h </w:instrText>
+              <w:instrText xml:space="preserve"> PAGEREF _Toc52271266 \h </w:instrText>
             </w:r>
             <w:r>
               <w:rPr>
@@ -4648,7 +4689,76 @@
                 <w:noProof/>
                 <w:webHidden/>
               </w:rPr>
-              <w:t>42</w:t>
+              <w:t>43</w:t>
+            </w:r>
+            <w:r>
+              <w:rPr>
+                <w:noProof/>
+                <w:webHidden/>
+              </w:rPr>
+              <w:fldChar w:fldCharType="end"/>
+            </w:r>
+          </w:hyperlink>
+        </w:p>
+        <w:p>
+          <w:pPr>
+            <w:pStyle w:val="TOC2"/>
+            <w:tabs>
+              <w:tab w:val="right" w:leader="dot" w:pos="9350"/>
+            </w:tabs>
+            <w:rPr>
+              <w:rFonts w:eastAsiaTheme="minorEastAsia"/>
+              <w:noProof/>
+            </w:rPr>
+          </w:pPr>
+          <w:hyperlink w:anchor="_Toc52271267" w:history="1">
+            <w:r>
+              <w:rPr>
+                <w:rStyle w:val="Hyperlink"/>
+                <w:noProof/>
+              </w:rPr>
+              <w:t>ID/get_tse_chunk Request (prior PSG 2.0.0)</w:t>
+            </w:r>
+            <w:r>
+              <w:rPr>
+                <w:noProof/>
+                <w:webHidden/>
+              </w:rPr>
+              <w:tab/>
+            </w:r>
+            <w:r>
+              <w:rPr>
+                <w:noProof/>
+                <w:webHidden/>
+              </w:rPr>
+              <w:fldChar w:fldCharType="begin"/>
+            </w:r>
+            <w:r>
+              <w:rPr>
+                <w:noProof/>
+                <w:webHidden/>
+              </w:rPr>
+              <w:instrText xml:space="preserve"> PAGEREF _Toc52271267 \h </w:instrText>
+            </w:r>
+            <w:r>
+              <w:rPr>
+                <w:noProof/>
+                <w:webHidden/>
+              </w:rPr>
+            </w:r>
+            <w:r>
+              <w:rPr>
+                <w:noProof/>
+                <w:webHidden/>
+              </w:rPr>
+              <w:fldChar w:fldCharType="separate"/>
+            </w:r>
+            <w:r>
+              <w:rPr>
+                <w:noProof/>
+                <w:webHidden/>
+              </w:rPr>
+              <w:t>44</w:t>
             </w:r>
             <w:r>
               <w:rPr>
@@ -4680,7 +4790,7 @@
       <w:pPr>
         <w:pStyle w:val="Heading1"/>
       </w:pPr>
-      <w:bookmarkStart w:id="1" w:name="_Toc48059545"/>
+      <w:bookmarkStart w:id="0" w:name="_Toc52271228"/>
       <w:r>
         <w:lastRenderedPageBreak/>
         <w:t xml:space="preserve">Pubseq Gateway </w:t>
@@ -4694,7 +4804,7 @@
       <w:r>
         <w:t>)</w:t>
       </w:r>
-      <w:bookmarkEnd w:id="1"/>
+      <w:bookmarkEnd w:id="0"/>
     </w:p>
     <w:p>
       <w:pPr>
@@ -5008,12 +5118,12 @@
       <w:pPr>
         <w:pStyle w:val="Heading1"/>
       </w:pPr>
-      <w:bookmarkStart w:id="2" w:name="_Toc48059546"/>
+      <w:bookmarkStart w:id="1" w:name="_Toc52271229"/>
       <w:r>
         <w:lastRenderedPageBreak/>
         <w:t>Overview</w:t>
       </w:r>
-      <w:bookmarkEnd w:id="2"/>
+      <w:bookmarkEnd w:id="1"/>
     </w:p>
     <w:p/>
     <w:p>
@@ -5060,7 +5170,7 @@
           <v:shape id="_x0000_i1025" type="#_x0000_t75" style="width:466.95pt;height:232.65pt" o:ole="">
             <v:imagedata r:id="rId11" o:title=""/>
           </v:shape>
-          <o:OLEObject Type="Embed" ProgID="Visio.Drawing.15" ShapeID="_x0000_i1025" DrawAspect="Content" ObjectID="_1660555507" r:id="rId12"/>
+          <o:OLEObject Type="Embed" ProgID="Visio.Drawing.15" ShapeID="_x0000_i1025" DrawAspect="Content" ObjectID="_1662883979" r:id="rId12"/>
         </w:object>
       </w:r>
     </w:p>
@@ -5263,93 +5373,93 @@
       <w:pPr>
         <w:pStyle w:val="Heading1"/>
       </w:pPr>
-      <w:bookmarkStart w:id="3" w:name="_Toc48059547"/>
+      <w:bookmarkStart w:id="2" w:name="_Toc52271230"/>
       <w:r>
         <w:lastRenderedPageBreak/>
         <w:t>Communication Protocol</w:t>
       </w:r>
+      <w:bookmarkEnd w:id="2"/>
+    </w:p>
+    <w:p/>
+    <w:p>
+      <w:r>
+        <w:t xml:space="preserve">The communication with the server is provided over </w:t>
+      </w:r>
+      <w:r>
+        <w:t xml:space="preserve">HTTP 1.1 or </w:t>
+      </w:r>
+      <w:r>
+        <w:t>HTTP/2</w:t>
+      </w:r>
+      <w:r>
+        <w:t xml:space="preserve"> protocols</w:t>
+      </w:r>
+      <w:r>
+        <w:t>.</w:t>
+      </w:r>
+    </w:p>
+    <w:p>
+      <w:r>
+        <w:t xml:space="preserve">The requests are standard </w:t>
+      </w:r>
+      <w:proofErr w:type="gramStart"/>
+      <w:r>
+        <w:t>URLs</w:t>
+      </w:r>
+      <w:proofErr w:type="gramEnd"/>
+      <w:r>
+        <w:t xml:space="preserve"> so the server extracts the parameters in a standard way.</w:t>
+      </w:r>
+    </w:p>
+    <w:p>
+      <w:pPr>
+        <w:jc w:val="both"/>
+      </w:pPr>
+      <w:r>
+        <w:t xml:space="preserve">The </w:t>
+      </w:r>
+      <w:proofErr w:type="spellStart"/>
+      <w:r>
+        <w:t>responces</w:t>
+      </w:r>
+      <w:proofErr w:type="spellEnd"/>
+      <w:r>
+        <w:t xml:space="preserve"> </w:t>
+      </w:r>
+      <w:r>
+        <w:t xml:space="preserve">are standard HTTP 1.1 or HTTP/2 replies however in some cases the reply body introduces a </w:t>
+      </w:r>
+      <w:proofErr w:type="gramStart"/>
+      <w:r>
+        <w:t>higher level</w:t>
+      </w:r>
+      <w:proofErr w:type="gramEnd"/>
+      <w:r>
+        <w:t xml:space="preserve"> structure which is called PSG protocol. The PSG protocol is comprised out of reply chunks and possibly some data. Whether or not a PSG protocol appears in the reply will be described in the individual </w:t>
+      </w:r>
+      <w:proofErr w:type="gramStart"/>
+      <w:r>
+        <w:t>requests</w:t>
+      </w:r>
+      <w:proofErr w:type="gramEnd"/>
+      <w:r>
+        <w:t xml:space="preserve"> sections.</w:t>
+      </w:r>
+    </w:p>
+    <w:p>
+      <w:pPr>
+        <w:jc w:val="both"/>
+      </w:pPr>
+    </w:p>
+    <w:p>
+      <w:pPr>
+        <w:pStyle w:val="Heading2"/>
+      </w:pPr>
+      <w:bookmarkStart w:id="3" w:name="_Toc52271231"/>
+      <w:r>
+        <w:t>PSG Protocol</w:t>
+      </w:r>
       <w:bookmarkEnd w:id="3"/>
-    </w:p>
-    <w:p/>
-    <w:p>
-      <w:r>
-        <w:t xml:space="preserve">The communication with the server is provided over </w:t>
-      </w:r>
-      <w:r>
-        <w:t xml:space="preserve">HTTP 1.1 or </w:t>
-      </w:r>
-      <w:r>
-        <w:t>HTTP/2</w:t>
-      </w:r>
-      <w:r>
-        <w:t xml:space="preserve"> protocols</w:t>
-      </w:r>
-      <w:r>
-        <w:t>.</w:t>
-      </w:r>
-    </w:p>
-    <w:p>
-      <w:r>
-        <w:t xml:space="preserve">The requests are standard </w:t>
-      </w:r>
-      <w:proofErr w:type="gramStart"/>
-      <w:r>
-        <w:t>URLs</w:t>
-      </w:r>
-      <w:proofErr w:type="gramEnd"/>
-      <w:r>
-        <w:t xml:space="preserve"> so the server extracts the parameters in a standard way.</w:t>
-      </w:r>
-    </w:p>
-    <w:p>
-      <w:pPr>
-        <w:jc w:val="both"/>
-      </w:pPr>
-      <w:r>
-        <w:t xml:space="preserve">The </w:t>
-      </w:r>
-      <w:proofErr w:type="spellStart"/>
-      <w:r>
-        <w:t>responces</w:t>
-      </w:r>
-      <w:proofErr w:type="spellEnd"/>
-      <w:r>
-        <w:t xml:space="preserve"> </w:t>
-      </w:r>
-      <w:r>
-        <w:t xml:space="preserve">are standard HTTP 1.1 or HTTP/2 replies however in some cases the reply body introduces a </w:t>
-      </w:r>
-      <w:proofErr w:type="gramStart"/>
-      <w:r>
-        <w:t>higher level</w:t>
-      </w:r>
-      <w:proofErr w:type="gramEnd"/>
-      <w:r>
-        <w:t xml:space="preserve"> structure which is called PSG protocol. The PSG protocol is comprised out of reply chunks and possibly some data. Whether or not a PSG protocol appears in the reply will be described in the individual </w:t>
-      </w:r>
-      <w:proofErr w:type="gramStart"/>
-      <w:r>
-        <w:t>requests</w:t>
-      </w:r>
-      <w:proofErr w:type="gramEnd"/>
-      <w:r>
-        <w:t xml:space="preserve"> sections.</w:t>
-      </w:r>
-    </w:p>
-    <w:p>
-      <w:pPr>
-        <w:jc w:val="both"/>
-      </w:pPr>
-    </w:p>
-    <w:p>
-      <w:pPr>
-        <w:pStyle w:val="Heading2"/>
-      </w:pPr>
-      <w:bookmarkStart w:id="4" w:name="_Toc48059548"/>
-      <w:r>
-        <w:t>PSG Protocol</w:t>
-      </w:r>
-      <w:bookmarkEnd w:id="4"/>
     </w:p>
     <w:p/>
     <w:p>
@@ -6876,11 +6986,11 @@
       <w:pPr>
         <w:pStyle w:val="Heading1"/>
       </w:pPr>
-      <w:bookmarkStart w:id="5" w:name="_Toc48059549"/>
+      <w:bookmarkStart w:id="4" w:name="_Toc52271232"/>
       <w:r>
         <w:t>Exclude Blob Cache</w:t>
       </w:r>
-      <w:bookmarkEnd w:id="5"/>
+      <w:bookmarkEnd w:id="4"/>
     </w:p>
     <w:p>
       <w:pPr>
@@ -7136,11 +7246,11 @@
       <w:pPr>
         <w:pStyle w:val="Heading1"/>
       </w:pPr>
-      <w:bookmarkStart w:id="6" w:name="_Toc48059550"/>
+      <w:bookmarkStart w:id="5" w:name="_Toc52271233"/>
       <w:r>
         <w:t>Requests</w:t>
       </w:r>
-      <w:bookmarkEnd w:id="6"/>
+      <w:bookmarkEnd w:id="5"/>
     </w:p>
     <w:p/>
     <w:p>
@@ -7230,7 +7340,7 @@
       <w:pPr>
         <w:pStyle w:val="Heading2"/>
       </w:pPr>
-      <w:bookmarkStart w:id="7" w:name="_Toc48059551"/>
+      <w:bookmarkStart w:id="6" w:name="_Toc52271234"/>
       <w:r>
         <w:t>ID/</w:t>
       </w:r>
@@ -7245,7 +7355,7 @@
       <w:r>
         <w:t xml:space="preserve"> Request</w:t>
       </w:r>
-      <w:bookmarkEnd w:id="7"/>
+      <w:bookmarkEnd w:id="6"/>
     </w:p>
     <w:p/>
     <w:p>
@@ -8087,7 +8197,7 @@
       <w:pPr>
         <w:pStyle w:val="Heading2"/>
       </w:pPr>
-      <w:bookmarkStart w:id="8" w:name="_Toc48059552"/>
+      <w:bookmarkStart w:id="7" w:name="_Toc52271235"/>
       <w:r>
         <w:t>ID/</w:t>
       </w:r>
@@ -8103,7 +8213,7 @@
       <w:r>
         <w:t>equest</w:t>
       </w:r>
-      <w:bookmarkEnd w:id="8"/>
+      <w:bookmarkEnd w:id="7"/>
     </w:p>
     <w:p/>
     <w:p>
@@ -9200,7 +9310,7 @@
       <w:pPr>
         <w:pStyle w:val="Heading2"/>
       </w:pPr>
-      <w:bookmarkStart w:id="9" w:name="_Toc48059553"/>
+      <w:bookmarkStart w:id="8" w:name="_Toc52271236"/>
       <w:r>
         <w:t>ID/</w:t>
       </w:r>
@@ -9212,9 +9322,21 @@
       <w:r>
         <w:t xml:space="preserve"> Request</w:t>
       </w:r>
-      <w:bookmarkEnd w:id="9"/>
+      <w:bookmarkEnd w:id="8"/>
     </w:p>
     <w:p/>
+    <w:p>
+      <w:r>
+        <w:rPr>
+          <w:b/>
+          <w:bCs/>
+        </w:rPr>
+        <w:t>Note</w:t>
+      </w:r>
+      <w:r>
+        <w:t>: the chapter describes the interface version 2.0.0 and up. The prior versions interface is described in Appendix.</w:t>
+      </w:r>
+    </w:p>
     <w:p>
       <w:r>
         <w:t>The format of the request:</w:t>
@@ -9289,16 +9411,11 @@
             <w:shd w:val="clear" w:color="auto" w:fill="F2DBDB" w:themeFill="accent2" w:themeFillTint="33"/>
           </w:tcPr>
           <w:p>
-            <w:proofErr w:type="spellStart"/>
-            <w:r>
-              <w:t>tse_id</w:t>
-            </w:r>
-            <w:proofErr w:type="spellEnd"/>
-            <w:r>
-              <w:t>=</w:t>
-            </w:r>
-            <w:r>
-              <w:t>&lt;string&gt;</w:t>
+            <w:r>
+              <w:t>id2_</w:t>
+            </w:r>
+            <w:r>
+              <w:t>chunk=&lt;chunk number&gt;</w:t>
             </w:r>
           </w:p>
         </w:tc>
@@ -9309,7 +9426,21 @@
           </w:tcPr>
           <w:p>
             <w:r>
-              <w:t>The TSE blob identifier.</w:t>
+              <w:t xml:space="preserve">The </w:t>
+            </w:r>
+            <w:proofErr w:type="spellStart"/>
+            <w:r>
+              <w:t>requied</w:t>
+            </w:r>
+            <w:proofErr w:type="spellEnd"/>
+            <w:r>
+              <w:t xml:space="preserve"> TSE blob chunk number. It must be </w:t>
+            </w:r>
+            <w:r>
+              <w:t>greater or equal than 0</w:t>
+            </w:r>
+            <w:r>
+              <w:t>.</w:t>
             </w:r>
           </w:p>
           <w:p>
@@ -9319,41 +9450,16 @@
           </w:p>
           <w:p>
             <w:r>
-              <w:t>Processors may interpret the blob id in their own way.</w:t>
-            </w:r>
-          </w:p>
-          <w:p>
-            <w:r>
-              <w:t>Cassandra processors expect the following format: &lt;sat</w:t>
-            </w:r>
-            <w:proofErr w:type="gramStart"/>
-            <w:r>
-              <w:t>&gt;.&lt;</w:t>
-            </w:r>
-            <w:proofErr w:type="spellStart"/>
-            <w:proofErr w:type="gramEnd"/>
-            <w:r>
-              <w:t>sat_key</w:t>
-            </w:r>
-            <w:proofErr w:type="spellEnd"/>
-            <w:r>
-              <w:t>&gt; where both are integers.</w:t>
-            </w:r>
-          </w:p>
-          <w:p>
-            <w:r>
-              <w:t xml:space="preserve">Note: in PSG release 2.0.0 and up the Cassandra/LMDB processor does not </w:t>
-            </w:r>
-            <w:proofErr w:type="spellStart"/>
-            <w:r>
-              <w:t>analyse</w:t>
-            </w:r>
-            <w:proofErr w:type="spellEnd"/>
-            <w:r>
-              <w:t xml:space="preserve"> this </w:t>
-            </w:r>
-            <w:r>
-              <w:t>parameter. It passes it in reply as is.</w:t>
+              <w:t>Note: the Cassandra</w:t>
+            </w:r>
+            <w:r>
+              <w:t>/LMDB</w:t>
+            </w:r>
+            <w:r>
+              <w:t xml:space="preserve"> processor </w:t>
+            </w:r>
+            <w:r>
+              <w:t>needs the chunk number greater than 0.</w:t>
             </w:r>
           </w:p>
         </w:tc>
@@ -9366,7 +9472,7 @@
           </w:tcPr>
           <w:p>
             <w:r>
-              <w:t>chunk=&lt;chunk number&gt;</w:t>
+              <w:t>id2_info=&lt;string&gt;</w:t>
             </w:r>
           </w:p>
         </w:tc>
@@ -9377,136 +9483,16 @@
           </w:tcPr>
           <w:p>
             <w:r>
-              <w:t xml:space="preserve">The </w:t>
-            </w:r>
-            <w:proofErr w:type="spellStart"/>
-            <w:r>
-              <w:t>requied</w:t>
-            </w:r>
-            <w:proofErr w:type="spellEnd"/>
-            <w:r>
-              <w:t xml:space="preserve"> TSE blob chunk number. It must be greater than 0 integer</w:t>
-            </w:r>
-            <w:r>
-              <w:t xml:space="preserve"> (PSG prior 2.0.0) or greater or equal than 0 (PSG 2.0.0 and up)</w:t>
-            </w:r>
-            <w:r>
-              <w:t>.</w:t>
-            </w:r>
-          </w:p>
-          <w:p>
-            <w:r>
-              <w:t>Mandatory parameter</w:t>
-            </w:r>
-          </w:p>
-        </w:tc>
-      </w:tr>
-      <w:tr>
-        <w:tc>
-          <w:tcPr>
-            <w:tcW w:w="2875" w:type="dxa"/>
-            <w:shd w:val="clear" w:color="auto" w:fill="F2DBDB" w:themeFill="accent2" w:themeFillTint="33"/>
-          </w:tcPr>
-          <w:p>
-            <w:proofErr w:type="spellStart"/>
-            <w:r>
-              <w:t>split_version</w:t>
-            </w:r>
-            <w:proofErr w:type="spellEnd"/>
-            <w:r>
-              <w:t>=&lt;split version&gt;</w:t>
-            </w:r>
-          </w:p>
-        </w:tc>
-        <w:tc>
-          <w:tcPr>
-            <w:tcW w:w="6475" w:type="dxa"/>
-            <w:shd w:val="clear" w:color="auto" w:fill="F2DBDB" w:themeFill="accent2" w:themeFillTint="33"/>
-          </w:tcPr>
-          <w:p>
-            <w:r>
-              <w:t>The TSE blob split version. It must be an integer.</w:t>
-            </w:r>
-          </w:p>
-          <w:p>
-            <w:r>
-              <w:t>Mandatory parameter</w:t>
-            </w:r>
-          </w:p>
-          <w:p>
-            <w:r>
-              <w:t>Note: obsolete starting from PSG 2.0.0</w:t>
-            </w:r>
-          </w:p>
-        </w:tc>
-      </w:tr>
-      <w:tr>
-        <w:tc>
-          <w:tcPr>
-            <w:tcW w:w="2875" w:type="dxa"/>
-            <w:shd w:val="clear" w:color="auto" w:fill="F2DBDB" w:themeFill="accent2" w:themeFillTint="33"/>
-          </w:tcPr>
-          <w:p>
-            <w:proofErr w:type="spellStart"/>
-            <w:r>
-              <w:t>tse_last_modified</w:t>
-            </w:r>
-            <w:proofErr w:type="spellEnd"/>
-            <w:r>
-              <w:t>=&lt;int&gt;</w:t>
-            </w:r>
-          </w:p>
-        </w:tc>
-        <w:tc>
-          <w:tcPr>
-            <w:tcW w:w="6475" w:type="dxa"/>
-            <w:shd w:val="clear" w:color="auto" w:fill="F2DBDB" w:themeFill="accent2" w:themeFillTint="33"/>
-          </w:tcPr>
-          <w:p>
-            <w:r>
-              <w:t>TSE last modified date.</w:t>
-            </w:r>
-          </w:p>
-          <w:p>
-            <w:r>
-              <w:t>Note: introduced in PSG release 2.0.0</w:t>
-            </w:r>
-          </w:p>
-          <w:p>
-            <w:r>
-              <w:t xml:space="preserve">Note: The Cassandra/LMDB processor does not </w:t>
-            </w:r>
-            <w:proofErr w:type="spellStart"/>
-            <w:r>
-              <w:t>analyse</w:t>
-            </w:r>
-            <w:proofErr w:type="spellEnd"/>
-            <w:r>
-              <w:t xml:space="preserve"> this parameter. It passes it in reply as is.</w:t>
-            </w:r>
-          </w:p>
-        </w:tc>
-      </w:tr>
-      <w:tr>
-        <w:tc>
-          <w:tcPr>
-            <w:tcW w:w="2875" w:type="dxa"/>
-            <w:shd w:val="clear" w:color="auto" w:fill="F2DBDB" w:themeFill="accent2" w:themeFillTint="33"/>
-          </w:tcPr>
-          <w:p>
-            <w:r>
-              <w:t>id2_info=&lt;string&gt;</w:t>
-            </w:r>
-          </w:p>
-        </w:tc>
-        <w:tc>
-          <w:tcPr>
-            <w:tcW w:w="6475" w:type="dxa"/>
-            <w:shd w:val="clear" w:color="auto" w:fill="F2DBDB" w:themeFill="accent2" w:themeFillTint="33"/>
-          </w:tcPr>
-          <w:p>
-            <w:r>
-              <w:t>ID2 info in the following format:</w:t>
+              <w:t>The Cassandra</w:t>
+            </w:r>
+            <w:r>
+              <w:t>/LMDB</w:t>
+            </w:r>
+            <w:r>
+              <w:t xml:space="preserve"> processor recognizes the following format</w:t>
+            </w:r>
+            <w:r>
+              <w:t>:</w:t>
             </w:r>
           </w:p>
           <w:p>
@@ -9524,15 +9510,27 @@
           </w:p>
           <w:p>
             <w:r>
-              <w:t xml:space="preserve">The Cassandra/LMDB processor uses this information to calculate the requested chunk blob id. </w:t>
-            </w:r>
-            <w:proofErr w:type="gramStart"/>
-            <w:r>
-              <w:t>Also</w:t>
-            </w:r>
-            <w:proofErr w:type="gramEnd"/>
-            <w:r>
-              <w:t xml:space="preserve"> the given value is transferred back to the client.</w:t>
+              <w:t>The other processors may recognize the following format:</w:t>
+            </w:r>
+          </w:p>
+          <w:p>
+            <w:r>
+              <w:t>id2~~tse_id-</w:t>
+            </w:r>
+            <w:r>
+              <w:t>&lt;string&gt;</w:t>
+            </w:r>
+            <w:r>
+              <w:t>~~tse_last_modified-</w:t>
+            </w:r>
+            <w:r>
+              <w:t>&lt;int&gt;</w:t>
+            </w:r>
+            <w:r>
+              <w:t>~~tse_split_version-</w:t>
+            </w:r>
+            <w:r>
+              <w:t>&lt;int&gt;</w:t>
             </w:r>
           </w:p>
         </w:tc>
@@ -9643,7 +9641,6 @@
           </w:p>
           <w:p>
             <w:r>
-              <w:lastRenderedPageBreak/>
               <w:t xml:space="preserve">By default (no </w:t>
             </w:r>
             <w:proofErr w:type="spellStart"/>
@@ -9678,7 +9675,6 @@
           </w:tcPr>
           <w:p>
             <w:r>
-              <w:lastRenderedPageBreak/>
               <w:t>trace=&lt;trace&gt;</w:t>
             </w:r>
           </w:p>
@@ -9747,6 +9743,7 @@
           </w:p>
           <w:p>
             <w:r>
+              <w:lastRenderedPageBreak/>
               <w:t>Note: individual processors may reject a request basing on a specific logic around the number of hops.</w:t>
             </w:r>
           </w:p>
@@ -9852,15 +9849,22 @@
     </w:p>
     <w:p>
       <w:r>
-        <w:t xml:space="preserve">Note: starting from PSG 2.0.0 the Cassandra/LMDB processor extends the </w:t>
-      </w:r>
-      <w:proofErr w:type="spellStart"/>
-      <w:r>
-        <w:t>BlobChunk</w:t>
-      </w:r>
-      <w:proofErr w:type="spellEnd"/>
-      <w:r>
-        <w:t xml:space="preserve"> item with 3 more values:</w:t>
+        <w:t>T</w:t>
+      </w:r>
+      <w:r>
+        <w:t xml:space="preserve">he Cassandra/LMDB processor extends </w:t>
+      </w:r>
+      <w:r>
+        <w:t xml:space="preserve">all the chunks (except the final one) </w:t>
+      </w:r>
+      <w:r>
+        <w:t xml:space="preserve">with </w:t>
+      </w:r>
+      <w:r>
+        <w:t>2</w:t>
+      </w:r>
+      <w:r>
+        <w:t xml:space="preserve"> more values:</w:t>
       </w:r>
     </w:p>
     <w:p>
@@ -9871,11 +9875,9 @@
           <w:numId w:val="30"/>
         </w:numPr>
       </w:pPr>
-      <w:proofErr w:type="spellStart"/>
-      <w:r>
-        <w:t>tse_id</w:t>
-      </w:r>
-      <w:proofErr w:type="spellEnd"/>
+      <w:r>
+        <w:t>id2_chunk=&lt;value from the request&gt;</w:t>
+      </w:r>
     </w:p>
     <w:p>
       <w:pPr>
@@ -9888,24 +9890,16 @@
       <w:r>
         <w:t>id2_info</w:t>
       </w:r>
-    </w:p>
-    <w:p>
-      <w:pPr>
-        <w:pStyle w:val="ListParagraph"/>
-        <w:numPr>
-          <w:ilvl w:val="0"/>
-          <w:numId w:val="30"/>
-        </w:numPr>
-      </w:pPr>
-      <w:proofErr w:type="spellStart"/>
-      <w:r>
-        <w:t>tse_last_modified</w:t>
-      </w:r>
-      <w:proofErr w:type="spellEnd"/>
-    </w:p>
-    <w:p>
-      <w:r>
-        <w:t>All of them are passed as copies of what was received from the client.</w:t>
+      <w:r>
+        <w:t>=</w:t>
+      </w:r>
+      <w:r>
+        <w:t>&lt;value from the request&gt;</w:t>
+      </w:r>
+    </w:p>
+    <w:p>
+      <w:r>
+        <w:t>The Cassandra/LMDB processor message chunks in case of errors or warnings will also have id2_chunk and id2_info items.</w:t>
       </w:r>
     </w:p>
     <w:p/>
@@ -9913,19 +9907,18 @@
       <w:pPr>
         <w:pStyle w:val="Heading2"/>
       </w:pPr>
-      <w:bookmarkStart w:id="10" w:name="_Toc48059554"/>
+      <w:bookmarkStart w:id="9" w:name="_Toc52271237"/>
       <w:r>
         <w:t>ID/</w:t>
       </w:r>
       <w:r>
         <w:t>resolve Request</w:t>
       </w:r>
-      <w:bookmarkEnd w:id="10"/>
+      <w:bookmarkEnd w:id="9"/>
     </w:p>
     <w:p/>
     <w:p>
       <w:r>
-        <w:lastRenderedPageBreak/>
         <w:t>The format of the request:</w:t>
       </w:r>
     </w:p>
@@ -10077,6 +10070,7 @@
           <w:p>
             <w:proofErr w:type="spellStart"/>
             <w:r>
+              <w:lastRenderedPageBreak/>
               <w:t>seq_id_type</w:t>
             </w:r>
             <w:proofErr w:type="spellEnd"/>
@@ -10573,7 +10567,6 @@
           <w:p>
             <w:proofErr w:type="spellStart"/>
             <w:r>
-              <w:lastRenderedPageBreak/>
               <w:t>gi</w:t>
             </w:r>
             <w:proofErr w:type="spellEnd"/>
@@ -10627,7 +10620,6 @@
           </w:tcPr>
           <w:p>
             <w:r>
-              <w:lastRenderedPageBreak/>
               <w:t xml:space="preserve">It is used </w:t>
             </w:r>
             <w:r>
@@ -10712,7 +10704,6 @@
           </w:p>
           <w:p>
             <w:r>
-              <w:lastRenderedPageBreak/>
               <w:t>Note: the ‘name’ flag is available starting from PSG 1.8.2</w:t>
             </w:r>
           </w:p>
@@ -10739,7 +10730,6 @@
           <w:p>
             <w:proofErr w:type="spellStart"/>
             <w:r>
-              <w:lastRenderedPageBreak/>
               <w:t>acc_substitution</w:t>
             </w:r>
             <w:proofErr w:type="spellEnd"/>
@@ -10855,6 +10845,7 @@
           </w:p>
           <w:p>
             <w:r>
+              <w:lastRenderedPageBreak/>
               <w:t xml:space="preserve">If the substitution is </w:t>
             </w:r>
             <w:proofErr w:type="gramStart"/>
@@ -10893,6 +10884,7 @@
           </w:tcPr>
           <w:p>
             <w:r>
+              <w:lastRenderedPageBreak/>
               <w:t>trace=&lt;trace&gt;</w:t>
             </w:r>
           </w:p>
@@ -11070,7 +11062,6 @@
         <w:rPr>
           <w:u w:val="single"/>
         </w:rPr>
-        <w:lastRenderedPageBreak/>
         <w:t>PSG protocol case</w:t>
       </w:r>
       <w:r>
@@ -11134,6 +11125,7 @@
     </w:p>
     <w:p>
       <w:r>
+        <w:lastRenderedPageBreak/>
         <w:t xml:space="preserve">In case of errors a </w:t>
       </w:r>
       <w:proofErr w:type="spellStart"/>
@@ -11158,7 +11150,7 @@
       <w:pPr>
         <w:pStyle w:val="Heading2"/>
       </w:pPr>
-      <w:bookmarkStart w:id="11" w:name="_Toc48059555"/>
+      <w:bookmarkStart w:id="10" w:name="_Toc52271238"/>
       <w:r>
         <w:t>ID/</w:t>
       </w:r>
@@ -11170,7 +11162,7 @@
       <w:r>
         <w:t xml:space="preserve"> Request</w:t>
       </w:r>
-      <w:bookmarkEnd w:id="11"/>
+      <w:bookmarkEnd w:id="10"/>
     </w:p>
     <w:p/>
     <w:p>
@@ -11559,7 +11551,6 @@
           </w:p>
           <w:p>
             <w:r>
-              <w:lastRenderedPageBreak/>
               <w:t>Optional parameter.</w:t>
             </w:r>
           </w:p>
@@ -11590,7 +11581,6 @@
           </w:tcPr>
           <w:p>
             <w:r>
-              <w:lastRenderedPageBreak/>
               <w:t>trace=&lt;trace&gt;</w:t>
             </w:r>
           </w:p>
@@ -11659,6 +11649,7 @@
           </w:p>
           <w:p>
             <w:r>
+              <w:lastRenderedPageBreak/>
               <w:t>Note: individual processors may reject a request basing on a specific logic around the number of hops.</w:t>
             </w:r>
           </w:p>
@@ -11848,7 +11839,6 @@
         <w:rPr>
           <w:b/>
         </w:rPr>
-        <w:lastRenderedPageBreak/>
         <w:t>NOTE</w:t>
       </w:r>
       <w:r>
@@ -11879,14 +11869,14 @@
       <w:pPr>
         <w:pStyle w:val="Heading2"/>
       </w:pPr>
-      <w:bookmarkStart w:id="12" w:name="_Toc48059556"/>
+      <w:bookmarkStart w:id="11" w:name="_Toc52271239"/>
       <w:r>
         <w:t>ADMIN/</w:t>
       </w:r>
       <w:r>
         <w:t>config Request</w:t>
       </w:r>
-      <w:bookmarkEnd w:id="12"/>
+      <w:bookmarkEnd w:id="11"/>
     </w:p>
     <w:p/>
     <w:p>
@@ -12059,14 +12049,14 @@
       <w:pPr>
         <w:pStyle w:val="Heading2"/>
       </w:pPr>
-      <w:bookmarkStart w:id="13" w:name="_Toc48059557"/>
+      <w:bookmarkStart w:id="12" w:name="_Toc52271240"/>
       <w:r>
         <w:t>ADMIN/</w:t>
       </w:r>
       <w:r>
         <w:t>info Request</w:t>
       </w:r>
-      <w:bookmarkEnd w:id="13"/>
+      <w:bookmarkEnd w:id="12"/>
     </w:p>
     <w:p/>
     <w:p>
@@ -12121,7 +12111,6 @@
     </w:p>
     <w:p>
       <w:r>
-        <w:lastRenderedPageBreak/>
         <w:t>The content is formed as a JSON dictionary with the following items:</w:t>
       </w:r>
     </w:p>
@@ -12323,6 +12312,7 @@
           <w:p>
             <w:proofErr w:type="spellStart"/>
             <w:r>
+              <w:lastRenderedPageBreak/>
               <w:t>UserTime</w:t>
             </w:r>
             <w:proofErr w:type="spellEnd"/>
@@ -12745,6 +12735,147 @@
           </w:p>
           <w:p>
             <w:r>
+              <w:t>In case of an error getting the value from the OS then a string with a fixed value “n/a”.</w:t>
+            </w:r>
+          </w:p>
+        </w:tc>
+      </w:tr>
+      <w:tr>
+        <w:tc>
+          <w:tcPr>
+            <w:tcW w:w="2695" w:type="dxa"/>
+          </w:tcPr>
+          <w:p>
+            <w:proofErr w:type="spellStart"/>
+            <w:r>
+              <w:t>MemoryUsedStack</w:t>
+            </w:r>
+            <w:proofErr w:type="spellEnd"/>
+          </w:p>
+        </w:tc>
+        <w:tc>
+          <w:tcPr>
+            <w:tcW w:w="2070" w:type="dxa"/>
+          </w:tcPr>
+          <w:p>
+            <w:r>
+              <w:t>Integer or string</w:t>
+            </w:r>
+          </w:p>
+        </w:tc>
+        <w:tc>
+          <w:tcPr>
+            <w:tcW w:w="4585" w:type="dxa"/>
+          </w:tcPr>
+          <w:p>
+            <w:r>
+              <w:t xml:space="preserve">If </w:t>
+            </w:r>
+            <w:proofErr w:type="gramStart"/>
+            <w:r>
+              <w:t>succeeded</w:t>
+            </w:r>
+            <w:proofErr w:type="gramEnd"/>
+            <w:r>
+              <w:t xml:space="preserve"> then the number of used stack memory bytes as an integer.</w:t>
+            </w:r>
+          </w:p>
+          <w:p>
+            <w:r>
+              <w:t>In case of an error getting the value from the OS then a string with a fixed value “n/a”.</w:t>
+            </w:r>
+          </w:p>
+        </w:tc>
+      </w:tr>
+      <w:tr>
+        <w:tc>
+          <w:tcPr>
+            <w:tcW w:w="2695" w:type="dxa"/>
+          </w:tcPr>
+          <w:p>
+            <w:proofErr w:type="spellStart"/>
+            <w:r>
+              <w:t>MemoryUsedText</w:t>
+            </w:r>
+            <w:proofErr w:type="spellEnd"/>
+          </w:p>
+        </w:tc>
+        <w:tc>
+          <w:tcPr>
+            <w:tcW w:w="2070" w:type="dxa"/>
+          </w:tcPr>
+          <w:p>
+            <w:r>
+              <w:t>Integer or string</w:t>
+            </w:r>
+          </w:p>
+        </w:tc>
+        <w:tc>
+          <w:tcPr>
+            <w:tcW w:w="4585" w:type="dxa"/>
+          </w:tcPr>
+          <w:p>
+            <w:r>
+              <w:t xml:space="preserve">If </w:t>
+            </w:r>
+            <w:proofErr w:type="gramStart"/>
+            <w:r>
+              <w:t>succeeded</w:t>
+            </w:r>
+            <w:proofErr w:type="gramEnd"/>
+            <w:r>
+              <w:t xml:space="preserve"> then the number of used text memory bytes as an integer.</w:t>
+            </w:r>
+          </w:p>
+          <w:p>
+            <w:r>
+              <w:t>In case of an error getting the value from the OS then a string with a fixed value “n/a”.</w:t>
+            </w:r>
+          </w:p>
+        </w:tc>
+      </w:tr>
+      <w:tr>
+        <w:tc>
+          <w:tcPr>
+            <w:tcW w:w="2695" w:type="dxa"/>
+          </w:tcPr>
+          <w:p>
+            <w:proofErr w:type="spellStart"/>
+            <w:r>
+              <w:t>MemoryUsedLib</w:t>
+            </w:r>
+            <w:proofErr w:type="spellEnd"/>
+          </w:p>
+        </w:tc>
+        <w:tc>
+          <w:tcPr>
+            <w:tcW w:w="2070" w:type="dxa"/>
+          </w:tcPr>
+          <w:p>
+            <w:r>
+              <w:t>Integer or string</w:t>
+            </w:r>
+          </w:p>
+        </w:tc>
+        <w:tc>
+          <w:tcPr>
+            <w:tcW w:w="4585" w:type="dxa"/>
+          </w:tcPr>
+          <w:p>
+            <w:r>
+              <w:t xml:space="preserve">If </w:t>
+            </w:r>
+            <w:proofErr w:type="gramStart"/>
+            <w:r>
+              <w:t>succeeded</w:t>
+            </w:r>
+            <w:proofErr w:type="gramEnd"/>
+            <w:r>
+              <w:t xml:space="preserve"> then the number of used library memory bytes as an integer.</w:t>
+            </w:r>
+          </w:p>
+          <w:p>
+            <w:r>
               <w:lastRenderedPageBreak/>
               <w:t>In case of an error getting the value from the OS then a string with a fixed value “n/a”.</w:t>
             </w:r>
@@ -12760,147 +12891,6 @@
             <w:proofErr w:type="spellStart"/>
             <w:r>
               <w:lastRenderedPageBreak/>
-              <w:t>MemoryUsedStack</w:t>
-            </w:r>
-            <w:proofErr w:type="spellEnd"/>
-          </w:p>
-        </w:tc>
-        <w:tc>
-          <w:tcPr>
-            <w:tcW w:w="2070" w:type="dxa"/>
-          </w:tcPr>
-          <w:p>
-            <w:r>
-              <w:t>Integer or string</w:t>
-            </w:r>
-          </w:p>
-        </w:tc>
-        <w:tc>
-          <w:tcPr>
-            <w:tcW w:w="4585" w:type="dxa"/>
-          </w:tcPr>
-          <w:p>
-            <w:r>
-              <w:t xml:space="preserve">If </w:t>
-            </w:r>
-            <w:proofErr w:type="gramStart"/>
-            <w:r>
-              <w:t>succeeded</w:t>
-            </w:r>
-            <w:proofErr w:type="gramEnd"/>
-            <w:r>
-              <w:t xml:space="preserve"> then the number of used stack memory bytes as an integer.</w:t>
-            </w:r>
-          </w:p>
-          <w:p>
-            <w:r>
-              <w:t>In case of an error getting the value from the OS then a string with a fixed value “n/a”.</w:t>
-            </w:r>
-          </w:p>
-        </w:tc>
-      </w:tr>
-      <w:tr>
-        <w:tc>
-          <w:tcPr>
-            <w:tcW w:w="2695" w:type="dxa"/>
-          </w:tcPr>
-          <w:p>
-            <w:proofErr w:type="spellStart"/>
-            <w:r>
-              <w:t>MemoryUsedText</w:t>
-            </w:r>
-            <w:proofErr w:type="spellEnd"/>
-          </w:p>
-        </w:tc>
-        <w:tc>
-          <w:tcPr>
-            <w:tcW w:w="2070" w:type="dxa"/>
-          </w:tcPr>
-          <w:p>
-            <w:r>
-              <w:t>Integer or string</w:t>
-            </w:r>
-          </w:p>
-        </w:tc>
-        <w:tc>
-          <w:tcPr>
-            <w:tcW w:w="4585" w:type="dxa"/>
-          </w:tcPr>
-          <w:p>
-            <w:r>
-              <w:t xml:space="preserve">If </w:t>
-            </w:r>
-            <w:proofErr w:type="gramStart"/>
-            <w:r>
-              <w:t>succeeded</w:t>
-            </w:r>
-            <w:proofErr w:type="gramEnd"/>
-            <w:r>
-              <w:t xml:space="preserve"> then the number of used text memory bytes as an integer.</w:t>
-            </w:r>
-          </w:p>
-          <w:p>
-            <w:r>
-              <w:t>In case of an error getting the value from the OS then a string with a fixed value “n/a”.</w:t>
-            </w:r>
-          </w:p>
-        </w:tc>
-      </w:tr>
-      <w:tr>
-        <w:tc>
-          <w:tcPr>
-            <w:tcW w:w="2695" w:type="dxa"/>
-          </w:tcPr>
-          <w:p>
-            <w:proofErr w:type="spellStart"/>
-            <w:r>
-              <w:t>MemoryUsedLib</w:t>
-            </w:r>
-            <w:proofErr w:type="spellEnd"/>
-          </w:p>
-        </w:tc>
-        <w:tc>
-          <w:tcPr>
-            <w:tcW w:w="2070" w:type="dxa"/>
-          </w:tcPr>
-          <w:p>
-            <w:r>
-              <w:t>Integer or string</w:t>
-            </w:r>
-          </w:p>
-        </w:tc>
-        <w:tc>
-          <w:tcPr>
-            <w:tcW w:w="4585" w:type="dxa"/>
-          </w:tcPr>
-          <w:p>
-            <w:r>
-              <w:t xml:space="preserve">If </w:t>
-            </w:r>
-            <w:proofErr w:type="gramStart"/>
-            <w:r>
-              <w:t>succeeded</w:t>
-            </w:r>
-            <w:proofErr w:type="gramEnd"/>
-            <w:r>
-              <w:t xml:space="preserve"> then the number of used library memory bytes as an integer.</w:t>
-            </w:r>
-          </w:p>
-          <w:p>
-            <w:r>
-              <w:t>In case of an error getting the value from the OS then a string with a fixed value “n/a”.</w:t>
-            </w:r>
-          </w:p>
-        </w:tc>
-      </w:tr>
-      <w:tr>
-        <w:tc>
-          <w:tcPr>
-            <w:tcW w:w="2695" w:type="dxa"/>
-          </w:tcPr>
-          <w:p>
-            <w:proofErr w:type="spellStart"/>
-            <w:r>
               <w:t>MemoryUsedSwap</w:t>
             </w:r>
             <w:proofErr w:type="spellEnd"/>
@@ -13337,62 +13327,62 @@
       <w:pPr>
         <w:pStyle w:val="Heading2"/>
       </w:pPr>
-      <w:bookmarkStart w:id="14" w:name="_Toc48059558"/>
+      <w:bookmarkStart w:id="13" w:name="_Toc52271241"/>
+      <w:r>
+        <w:t>ADMIN/</w:t>
+      </w:r>
+      <w:r>
+        <w:t>status Request</w:t>
+      </w:r>
+      <w:bookmarkEnd w:id="13"/>
+    </w:p>
+    <w:p/>
+    <w:p>
+      <w:r>
+        <w:t>The format of the request:</w:t>
+      </w:r>
+    </w:p>
+    <w:p>
+      <w:pPr>
+        <w:jc w:val="center"/>
+      </w:pPr>
+      <w:r>
+        <w:t>http://</w:t>
+      </w:r>
+      <w:r>
+        <w:t>&lt;</w:t>
+      </w:r>
+      <w:proofErr w:type="gramStart"/>
+      <w:r>
+        <w:t>host:port</w:t>
+      </w:r>
+      <w:proofErr w:type="gramEnd"/>
+      <w:r>
+        <w:t>&gt;/ADMIN/status</w:t>
+      </w:r>
+    </w:p>
+    <w:p/>
+    <w:p>
+      <w:r>
+        <w:t>Response:</w:t>
+      </w:r>
+    </w:p>
+    <w:p>
+      <w:r>
+        <w:t>The standard HTTP 1.1 or HTTP/2 protocol is used.</w:t>
+      </w:r>
+    </w:p>
+    <w:p>
+      <w:r>
+        <w:t>The HTTP header Content-Type is set to “application/json”</w:t>
+      </w:r>
+      <w:r>
+        <w:t>.</w:t>
+      </w:r>
+    </w:p>
+    <w:p>
       <w:r>
         <w:lastRenderedPageBreak/>
-        <w:t>ADMIN/</w:t>
-      </w:r>
-      <w:r>
-        <w:t>status Request</w:t>
-      </w:r>
-      <w:bookmarkEnd w:id="14"/>
-    </w:p>
-    <w:p/>
-    <w:p>
-      <w:r>
-        <w:t>The format of the request:</w:t>
-      </w:r>
-    </w:p>
-    <w:p>
-      <w:pPr>
-        <w:jc w:val="center"/>
-      </w:pPr>
-      <w:r>
-        <w:t>http://</w:t>
-      </w:r>
-      <w:r>
-        <w:t>&lt;</w:t>
-      </w:r>
-      <w:proofErr w:type="gramStart"/>
-      <w:r>
-        <w:t>host:port</w:t>
-      </w:r>
-      <w:proofErr w:type="gramEnd"/>
-      <w:r>
-        <w:t>&gt;/ADMIN/status</w:t>
-      </w:r>
-    </w:p>
-    <w:p/>
-    <w:p>
-      <w:r>
-        <w:t>Response:</w:t>
-      </w:r>
-    </w:p>
-    <w:p>
-      <w:r>
-        <w:t>The standard HTTP 1.1 or HTTP/2 protocol is used.</w:t>
-      </w:r>
-    </w:p>
-    <w:p>
-      <w:r>
-        <w:t>The HTTP header Content-Type is set to “application/json”</w:t>
-      </w:r>
-      <w:r>
-        <w:t>.</w:t>
-      </w:r>
-    </w:p>
-    <w:p>
-      <w:r>
         <w:t xml:space="preserve">The HTTP header Content-Length is set </w:t>
       </w:r>
       <w:r>
@@ -13915,7 +13905,6 @@
           </w:tcPr>
           <w:p>
             <w:r>
-              <w:lastRenderedPageBreak/>
               <w:t>BioseqID2InfoErrorCount</w:t>
             </w:r>
           </w:p>
@@ -14164,6 +14153,7 @@
           <w:p>
             <w:proofErr w:type="spellStart"/>
             <w:r>
+              <w:lastRenderedPageBreak/>
               <w:t>ResolveRequestCount</w:t>
             </w:r>
             <w:proofErr w:type="spellEnd"/>
@@ -14730,7 +14720,6 @@
           <w:p>
             <w:proofErr w:type="spellStart"/>
             <w:r>
-              <w:lastRenderedPageBreak/>
               <w:t>BioseqInfoNotFound</w:t>
             </w:r>
             <w:proofErr w:type="spellEnd"/>
@@ -14905,14 +14894,14 @@
       <w:pPr>
         <w:pStyle w:val="Heading2"/>
       </w:pPr>
-      <w:bookmarkStart w:id="15" w:name="_Toc48059559"/>
+      <w:bookmarkStart w:id="14" w:name="_Toc52271242"/>
       <w:r>
         <w:t>ADMIN/</w:t>
       </w:r>
       <w:r>
         <w:t>shutdown Request</w:t>
       </w:r>
-      <w:bookmarkEnd w:id="15"/>
+      <w:bookmarkEnd w:id="14"/>
     </w:p>
     <w:p/>
     <w:p>
@@ -15296,6 +15285,7 @@
           </w:tcPr>
           <w:p>
             <w:r>
+              <w:lastRenderedPageBreak/>
               <w:t>500</w:t>
             </w:r>
           </w:p>
@@ -15323,7 +15313,7 @@
       <w:pPr>
         <w:pStyle w:val="Heading2"/>
       </w:pPr>
-      <w:bookmarkStart w:id="16" w:name="_Toc48059560"/>
+      <w:bookmarkStart w:id="15" w:name="_Toc52271243"/>
       <w:r>
         <w:t>ADMIN/</w:t>
       </w:r>
@@ -15338,6 +15328,91 @@
       <w:r>
         <w:t xml:space="preserve"> Request</w:t>
       </w:r>
+      <w:bookmarkEnd w:id="15"/>
+    </w:p>
+    <w:p/>
+    <w:p>
+      <w:r>
+        <w:t>The format of the request:</w:t>
+      </w:r>
+    </w:p>
+    <w:p>
+      <w:pPr>
+        <w:jc w:val="center"/>
+      </w:pPr>
+      <w:r>
+        <w:t>http://</w:t>
+      </w:r>
+      <w:r>
+        <w:t>&lt;</w:t>
+      </w:r>
+      <w:proofErr w:type="gramStart"/>
+      <w:r>
+        <w:t>host:port</w:t>
+      </w:r>
+      <w:proofErr w:type="gramEnd"/>
+      <w:r>
+        <w:t>&gt;/ADMIN/</w:t>
+      </w:r>
+      <w:r>
+        <w:t>get_</w:t>
+      </w:r>
+      <w:r>
+        <w:t>alerts</w:t>
+      </w:r>
+    </w:p>
+    <w:p/>
+    <w:p>
+      <w:r>
+        <w:t>Response:</w:t>
+      </w:r>
+    </w:p>
+    <w:p>
+      <w:r>
+        <w:t>The standard HTTP 1.1 or HTTP/2 protocol is used.</w:t>
+      </w:r>
+    </w:p>
+    <w:p>
+      <w:r>
+        <w:t>The HTTP header Content-Type is set to “</w:t>
+      </w:r>
+      <w:r>
+        <w:t>application/json</w:t>
+      </w:r>
+      <w:r>
+        <w:t>”.</w:t>
+      </w:r>
+    </w:p>
+    <w:p>
+      <w:r>
+        <w:t>The HTTP header Content-Length is set appropriately.</w:t>
+      </w:r>
+    </w:p>
+    <w:p>
+      <w:r>
+        <w:t>The content</w:t>
+      </w:r>
+      <w:r>
+        <w:t xml:space="preserve"> has a JSON dictionary which describes the current alerts, both acknowledged and not.</w:t>
+      </w:r>
+    </w:p>
+    <w:p/>
+    <w:p>
+      <w:pPr>
+        <w:pStyle w:val="Heading2"/>
+      </w:pPr>
+      <w:bookmarkStart w:id="16" w:name="_Toc52271244"/>
+      <w:r>
+        <w:t>ADMIN/</w:t>
+      </w:r>
+      <w:proofErr w:type="spellStart"/>
+      <w:r>
+        <w:t>ack_alert</w:t>
+      </w:r>
+      <w:proofErr w:type="spellEnd"/>
+      <w:r>
+        <w:t xml:space="preserve"> Request</w:t>
+      </w:r>
       <w:bookmarkEnd w:id="16"/>
     </w:p>
     <w:p/>
@@ -15362,97 +15437,11 @@
       </w:r>
       <w:proofErr w:type="gramEnd"/>
       <w:r>
-        <w:t>&gt;/ADMIN/</w:t>
-      </w:r>
-      <w:r>
-        <w:t>get_</w:t>
-      </w:r>
-      <w:r>
-        <w:t>alerts</w:t>
-      </w:r>
-    </w:p>
-    <w:p/>
-    <w:p>
-      <w:r>
-        <w:t>Response:</w:t>
-      </w:r>
-    </w:p>
-    <w:p>
-      <w:r>
-        <w:t>The standard HTTP 1.1 or HTTP/2 protocol is used.</w:t>
-      </w:r>
-    </w:p>
-    <w:p>
-      <w:r>
-        <w:t>The HTTP header Content-Type is set to “</w:t>
-      </w:r>
-      <w:r>
-        <w:t>application/json</w:t>
-      </w:r>
-      <w:r>
-        <w:t>”.</w:t>
-      </w:r>
-    </w:p>
-    <w:p>
-      <w:r>
-        <w:t>The HTTP header Content-Length is set appropriately.</w:t>
-      </w:r>
-    </w:p>
-    <w:p>
-      <w:r>
-        <w:t>The content</w:t>
-      </w:r>
-      <w:r>
-        <w:t xml:space="preserve"> has a JSON dictionary which describes the current alerts, both acknowledged and not.</w:t>
-      </w:r>
-    </w:p>
-    <w:p/>
-    <w:p>
-      <w:pPr>
-        <w:pStyle w:val="Heading2"/>
-      </w:pPr>
-      <w:bookmarkStart w:id="17" w:name="_Toc48059561"/>
-      <w:r>
-        <w:t>ADMIN/</w:t>
-      </w:r>
-      <w:proofErr w:type="spellStart"/>
-      <w:r>
-        <w:t>ack_alert</w:t>
-      </w:r>
-      <w:proofErr w:type="spellEnd"/>
-      <w:r>
-        <w:t xml:space="preserve"> Request</w:t>
-      </w:r>
-      <w:bookmarkEnd w:id="17"/>
-    </w:p>
-    <w:p/>
-    <w:p>
-      <w:r>
-        <w:t>The format of the request:</w:t>
-      </w:r>
-    </w:p>
-    <w:p>
-      <w:pPr>
-        <w:jc w:val="center"/>
-      </w:pPr>
-      <w:r>
-        <w:t>http://</w:t>
-      </w:r>
-      <w:r>
-        <w:t>&lt;</w:t>
-      </w:r>
-      <w:proofErr w:type="gramStart"/>
-      <w:r>
-        <w:t>host:port</w:t>
-      </w:r>
-      <w:proofErr w:type="gramEnd"/>
-      <w:r>
         <w:t>&gt;/ADMIN/ack_alert?</w:t>
       </w:r>
     </w:p>
     <w:p>
       <w:r>
-        <w:lastRenderedPageBreak/>
         <w:t>where</w:t>
       </w:r>
     </w:p>
@@ -15579,6 +15568,7 @@
     </w:p>
     <w:p>
       <w:r>
+        <w:lastRenderedPageBreak/>
         <w:t>The HTTP header Content-Type is set to “text/plain”.</w:t>
       </w:r>
     </w:p>
@@ -15681,11 +15671,11 @@
       <w:pPr>
         <w:pStyle w:val="Heading2"/>
       </w:pPr>
-      <w:bookmarkStart w:id="18" w:name="_Toc48059562"/>
+      <w:bookmarkStart w:id="17" w:name="_Toc52271245"/>
       <w:r>
         <w:t>ADMIN/statistics Request</w:t>
       </w:r>
-      <w:bookmarkEnd w:id="18"/>
+      <w:bookmarkEnd w:id="17"/>
     </w:p>
     <w:p/>
     <w:p>
@@ -15850,7 +15840,6 @@
           <w:p>
             <w:proofErr w:type="spellStart"/>
             <w:r>
-              <w:lastRenderedPageBreak/>
               <w:t>most_ancient_time</w:t>
             </w:r>
             <w:proofErr w:type="spellEnd"/>
@@ -15960,6 +15949,7 @@
     </w:p>
     <w:p>
       <w:r>
+        <w:lastRenderedPageBreak/>
         <w:t xml:space="preserve">If both </w:t>
       </w:r>
       <w:proofErr w:type="spellStart"/>
@@ -16072,7 +16062,7 @@
       <w:pPr>
         <w:pStyle w:val="Heading2"/>
       </w:pPr>
-      <w:bookmarkStart w:id="19" w:name="_Toc48059563"/>
+      <w:bookmarkStart w:id="18" w:name="_Toc52271246"/>
       <w:r>
         <w:t>TEST/</w:t>
       </w:r>
@@ -16084,7 +16074,7 @@
       <w:r>
         <w:t xml:space="preserve"> Request</w:t>
       </w:r>
-      <w:bookmarkEnd w:id="19"/>
+      <w:bookmarkEnd w:id="18"/>
     </w:p>
     <w:p/>
     <w:p>
@@ -16141,7 +16131,6 @@
     </w:p>
     <w:p>
       <w:r>
-        <w:lastRenderedPageBreak/>
         <w:t>where</w:t>
       </w:r>
     </w:p>
@@ -16293,6 +16282,7 @@
     </w:p>
     <w:p>
       <w:r>
+        <w:lastRenderedPageBreak/>
         <w:t>The standard HTTP 1.1 or HTTP/2 protocol is used.</w:t>
       </w:r>
     </w:p>
@@ -16332,90 +16322,89 @@
       <w:pPr>
         <w:pStyle w:val="Heading2"/>
       </w:pPr>
-      <w:bookmarkStart w:id="20" w:name="_Toc48059564"/>
+      <w:bookmarkStart w:id="19" w:name="_Toc52271247"/>
       <w:r>
         <w:t>favicon.ico Request</w:t>
       </w:r>
+      <w:bookmarkEnd w:id="19"/>
+    </w:p>
+    <w:p/>
+    <w:p>
+      <w:r>
+        <w:t>The format of the request:</w:t>
+      </w:r>
+    </w:p>
+    <w:p>
+      <w:pPr>
+        <w:jc w:val="center"/>
+      </w:pPr>
+      <w:r>
+        <w:t>http://</w:t>
+      </w:r>
+      <w:r>
+        <w:t>&lt;</w:t>
+      </w:r>
+      <w:proofErr w:type="gramStart"/>
+      <w:r>
+        <w:t>host:port</w:t>
+      </w:r>
+      <w:proofErr w:type="gramEnd"/>
+      <w:r>
+        <w:t>&gt;/favicon.ico</w:t>
+      </w:r>
+    </w:p>
+    <w:p>
+      <w:r>
+        <w:t xml:space="preserve">The request is often sent by various </w:t>
+      </w:r>
+      <w:proofErr w:type="gramStart"/>
+      <w:r>
+        <w:t>browsers</w:t>
+      </w:r>
+      <w:proofErr w:type="gramEnd"/>
+      <w:r>
+        <w:t xml:space="preserve"> so the PSG server implements a response to it.</w:t>
+      </w:r>
+    </w:p>
+    <w:p>
+      <w:r>
+        <w:t>Response:</w:t>
+      </w:r>
+    </w:p>
+    <w:p>
+      <w:r>
+        <w:t>The standard HTTP 1.1 or HTTP/2 protocol is used.</w:t>
+      </w:r>
+    </w:p>
+    <w:p>
+      <w:r>
+        <w:t>The status code is always 404.</w:t>
+      </w:r>
+    </w:p>
+    <w:p/>
+    <w:p>
+      <w:pPr>
+        <w:pStyle w:val="Heading2"/>
+      </w:pPr>
+      <w:bookmarkStart w:id="20" w:name="_Toc52271248"/>
+      <w:r>
+        <w:t>Unknown URL Request</w:t>
+      </w:r>
       <w:bookmarkEnd w:id="20"/>
     </w:p>
     <w:p/>
     <w:p>
       <w:r>
-        <w:t>The format of the request:</w:t>
-      </w:r>
-    </w:p>
-    <w:p>
-      <w:pPr>
-        <w:jc w:val="center"/>
-      </w:pPr>
-      <w:r>
-        <w:t>http://</w:t>
-      </w:r>
-      <w:r>
-        <w:t>&lt;</w:t>
-      </w:r>
-      <w:proofErr w:type="gramStart"/>
-      <w:r>
-        <w:t>host:port</w:t>
-      </w:r>
-      <w:proofErr w:type="gramEnd"/>
-      <w:r>
-        <w:t>&gt;/favicon.ico</w:t>
-      </w:r>
-    </w:p>
-    <w:p>
-      <w:r>
-        <w:t xml:space="preserve">The request is often sent by various </w:t>
-      </w:r>
-      <w:proofErr w:type="gramStart"/>
-      <w:r>
-        <w:t>browsers</w:t>
-      </w:r>
-      <w:proofErr w:type="gramEnd"/>
-      <w:r>
-        <w:t xml:space="preserve"> so the PSG server implements a response to it.</w:t>
-      </w:r>
-    </w:p>
-    <w:p>
-      <w:r>
         <w:t>Response:</w:t>
       </w:r>
     </w:p>
     <w:p>
       <w:r>
-        <w:t>The standard HTTP 1.1 or HTTP/2 protocol is used.</w:t>
-      </w:r>
-    </w:p>
-    <w:p>
-      <w:r>
-        <w:t>The status code is always 404.</w:t>
-      </w:r>
-    </w:p>
-    <w:p/>
-    <w:p>
-      <w:pPr>
-        <w:pStyle w:val="Heading2"/>
-      </w:pPr>
-      <w:bookmarkStart w:id="21" w:name="_Toc48059565"/>
-      <w:r>
-        <w:t>Unknown URL Request</w:t>
-      </w:r>
-      <w:bookmarkEnd w:id="21"/>
-    </w:p>
-    <w:p/>
-    <w:p>
-      <w:r>
-        <w:t>Response:</w:t>
-      </w:r>
-    </w:p>
-    <w:p>
-      <w:r>
         <w:t>The PSG protocol is used. The status is 200.</w:t>
       </w:r>
     </w:p>
     <w:p>
       <w:r>
-        <w:lastRenderedPageBreak/>
         <w:t>The HTTP header Content-Type is set to “application/x-ncbi-</w:t>
       </w:r>
       <w:proofErr w:type="spellStart"/>
@@ -16491,11 +16480,12 @@
       <w:pPr>
         <w:pStyle w:val="Heading1"/>
       </w:pPr>
-      <w:bookmarkStart w:id="22" w:name="_Toc48059566"/>
-      <w:r>
+      <w:bookmarkStart w:id="21" w:name="_Toc52271249"/>
+      <w:r>
+        <w:lastRenderedPageBreak/>
         <w:t>Cassandra Database</w:t>
       </w:r>
-      <w:bookmarkEnd w:id="22"/>
+      <w:bookmarkEnd w:id="21"/>
     </w:p>
     <w:p/>
     <w:p>
@@ -16519,83 +16509,83 @@
         <w:pStyle w:val="Heading1"/>
         <w:jc w:val="both"/>
       </w:pPr>
-      <w:bookmarkStart w:id="23" w:name="_Toc48059567"/>
+      <w:bookmarkStart w:id="22" w:name="_Toc52271250"/>
       <w:r>
         <w:t>Monitoring and Maintenance</w:t>
       </w:r>
+      <w:bookmarkEnd w:id="22"/>
+    </w:p>
+    <w:p/>
+    <w:p>
+      <w:pPr>
+        <w:jc w:val="both"/>
+      </w:pPr>
+      <w:r>
+        <w:t xml:space="preserve">The server code uses the standard C++ Toolkit logging. </w:t>
+      </w:r>
+      <w:proofErr w:type="gramStart"/>
+      <w:r>
+        <w:t>So</w:t>
+      </w:r>
+      <w:proofErr w:type="gramEnd"/>
+      <w:r>
+        <w:t xml:space="preserve"> logging configuration is the same as for all other NCBI C++ written applications.</w:t>
+      </w:r>
+    </w:p>
+    <w:p>
+      <w:pPr>
+        <w:jc w:val="both"/>
+      </w:pPr>
+      <w:r>
+        <w:t xml:space="preserve">The server also </w:t>
+      </w:r>
+      <w:r>
+        <w:t xml:space="preserve">exposes </w:t>
+      </w:r>
+      <w:r>
+        <w:t xml:space="preserve">some internal events monotonically growing </w:t>
+      </w:r>
+      <w:r>
+        <w:t>counters, status and configuration information</w:t>
+      </w:r>
+      <w:r>
+        <w:t>. This information is available via /ADMIN/&lt;item&gt; requests (see the request description above)</w:t>
+      </w:r>
+      <w:r>
+        <w:t>.</w:t>
+      </w:r>
+      <w:r>
+        <w:t xml:space="preserve"> It is also possible to </w:t>
+      </w:r>
+      <w:proofErr w:type="spellStart"/>
+      <w:r>
+        <w:t>shutdown</w:t>
+      </w:r>
+      <w:proofErr w:type="spellEnd"/>
+      <w:r>
+        <w:t xml:space="preserve"> the server using a URL request.</w:t>
+      </w:r>
+    </w:p>
+    <w:p>
+      <w:proofErr w:type="gramStart"/>
+      <w:r>
+        <w:t>At the moment</w:t>
+      </w:r>
+      <w:proofErr w:type="gramEnd"/>
+      <w:r>
+        <w:t xml:space="preserve"> the alerts infrastructure is not supported.</w:t>
+      </w:r>
+    </w:p>
+    <w:p/>
+    <w:p>
+      <w:pPr>
+        <w:pStyle w:val="Heading1"/>
+      </w:pPr>
+      <w:bookmarkStart w:id="23" w:name="_Toc52271251"/>
+      <w:r>
+        <w:t>Files Architecture</w:t>
+      </w:r>
       <w:bookmarkEnd w:id="23"/>
-    </w:p>
-    <w:p/>
-    <w:p>
-      <w:pPr>
-        <w:jc w:val="both"/>
-      </w:pPr>
-      <w:r>
-        <w:t xml:space="preserve">The server code uses the standard C++ Toolkit logging. </w:t>
-      </w:r>
-      <w:proofErr w:type="gramStart"/>
-      <w:r>
-        <w:t>So</w:t>
-      </w:r>
-      <w:proofErr w:type="gramEnd"/>
-      <w:r>
-        <w:t xml:space="preserve"> logging configuration is the same as for all other NCBI C++ written applications.</w:t>
-      </w:r>
-    </w:p>
-    <w:p>
-      <w:pPr>
-        <w:jc w:val="both"/>
-      </w:pPr>
-      <w:r>
-        <w:t xml:space="preserve">The server also </w:t>
-      </w:r>
-      <w:r>
-        <w:t xml:space="preserve">exposes </w:t>
-      </w:r>
-      <w:r>
-        <w:t xml:space="preserve">some internal events monotonically growing </w:t>
-      </w:r>
-      <w:r>
-        <w:t>counters, status and configuration information</w:t>
-      </w:r>
-      <w:r>
-        <w:t>. This information is available via /ADMIN/&lt;item&gt; requests (see the request description above)</w:t>
-      </w:r>
-      <w:r>
-        <w:t>.</w:t>
-      </w:r>
-      <w:r>
-        <w:t xml:space="preserve"> It is also possible to </w:t>
-      </w:r>
-      <w:proofErr w:type="spellStart"/>
-      <w:r>
-        <w:t>shutdown</w:t>
-      </w:r>
-      <w:proofErr w:type="spellEnd"/>
-      <w:r>
-        <w:t xml:space="preserve"> the server using a URL request.</w:t>
-      </w:r>
-    </w:p>
-    <w:p>
-      <w:proofErr w:type="gramStart"/>
-      <w:r>
-        <w:t>At the moment</w:t>
-      </w:r>
-      <w:proofErr w:type="gramEnd"/>
-      <w:r>
-        <w:t xml:space="preserve"> the alerts infrastructure is not supported.</w:t>
-      </w:r>
-    </w:p>
-    <w:p/>
-    <w:p>
-      <w:pPr>
-        <w:pStyle w:val="Heading1"/>
-      </w:pPr>
-      <w:bookmarkStart w:id="24" w:name="_Toc48059568"/>
-      <w:r>
-        <w:t>Files Architecture</w:t>
-      </w:r>
-      <w:bookmarkEnd w:id="24"/>
     </w:p>
     <w:p/>
     <w:p>
@@ -16621,7 +16611,7 @@
           <v:shape id="_x0000_i1026" type="#_x0000_t75" style="width:367.5pt;height:79.5pt" o:ole="">
             <v:imagedata r:id="rId41" o:title=""/>
           </v:shape>
-          <o:OLEObject Type="Embed" ProgID="Visio.Drawing.15" ShapeID="_x0000_i1026" DrawAspect="Content" ObjectID="_1660555508" r:id="rId42"/>
+          <o:OLEObject Type="Embed" ProgID="Visio.Drawing.15" ShapeID="_x0000_i1026" DrawAspect="Content" ObjectID="_1662883980" r:id="rId42"/>
         </w:object>
       </w:r>
     </w:p>
@@ -16647,11 +16637,11 @@
       <w:pPr>
         <w:pStyle w:val="Heading1"/>
       </w:pPr>
-      <w:bookmarkStart w:id="25" w:name="_Toc48059569"/>
+      <w:bookmarkStart w:id="24" w:name="_Toc52271252"/>
       <w:r>
         <w:t>Client API</w:t>
       </w:r>
-      <w:bookmarkEnd w:id="25"/>
+      <w:bookmarkEnd w:id="24"/>
     </w:p>
     <w:p/>
     <w:p>
@@ -16674,11 +16664,11 @@
       <w:pPr>
         <w:pStyle w:val="Heading1"/>
       </w:pPr>
-      <w:bookmarkStart w:id="26" w:name="_Toc48059570"/>
+      <w:bookmarkStart w:id="25" w:name="_Toc52271253"/>
       <w:r>
         <w:t>Command Line Arguments</w:t>
       </w:r>
-      <w:bookmarkEnd w:id="26"/>
+      <w:bookmarkEnd w:id="25"/>
     </w:p>
     <w:p/>
     <w:p>
@@ -16925,16 +16915,15 @@
       <w:pPr>
         <w:pStyle w:val="Heading1"/>
       </w:pPr>
-      <w:bookmarkStart w:id="27" w:name="_Toc48059571"/>
+      <w:bookmarkStart w:id="26" w:name="_Toc52271254"/>
       <w:r>
         <w:t>Signal Handling</w:t>
       </w:r>
-      <w:bookmarkEnd w:id="27"/>
+      <w:bookmarkEnd w:id="26"/>
     </w:p>
     <w:p/>
     <w:p>
       <w:r>
-        <w:lastRenderedPageBreak/>
         <w:t>The table below describes the signal handling in the server.</w:t>
       </w:r>
     </w:p>
@@ -17080,6 +17069,7 @@
           </w:tcPr>
           <w:p>
             <w:r>
+              <w:lastRenderedPageBreak/>
               <w:t>HUP USR1 USR2 WINCH</w:t>
             </w:r>
           </w:p>
@@ -17101,101 +17091,101 @@
       <w:pPr>
         <w:pStyle w:val="Heading1"/>
       </w:pPr>
-      <w:bookmarkStart w:id="28" w:name="_Toc48059572"/>
+      <w:bookmarkStart w:id="27" w:name="_Toc52271255"/>
       <w:r>
         <w:t>Configuration Parameters</w:t>
       </w:r>
+      <w:bookmarkEnd w:id="27"/>
+    </w:p>
+    <w:p>
+      <w:pPr>
+        <w:jc w:val="both"/>
+      </w:pPr>
+    </w:p>
+    <w:p>
+      <w:pPr>
+        <w:jc w:val="both"/>
+      </w:pPr>
+      <w:r>
+        <w:t>Pubseq Gateway</w:t>
+      </w:r>
+      <w:r>
+        <w:t xml:space="preserve"> reads the configuration from a file. The default name of the server is </w:t>
+      </w:r>
+      <w:proofErr w:type="spellStart"/>
+      <w:r>
+        <w:t>pubseq_gateway</w:t>
+      </w:r>
+      <w:proofErr w:type="spellEnd"/>
+      <w:r>
+        <w:t xml:space="preserve"> so (if the </w:t>
+      </w:r>
+      <w:r>
+        <w:t>–</w:t>
+      </w:r>
+      <w:proofErr w:type="spellStart"/>
+      <w:r>
+        <w:t>conffile</w:t>
+      </w:r>
+      <w:proofErr w:type="spellEnd"/>
+      <w:r>
+        <w:t xml:space="preserve"> command line argument is not provided) the default configuration file name will be </w:t>
+      </w:r>
+      <w:r>
+        <w:t>pubseq_gateway</w:t>
+      </w:r>
+      <w:r>
+        <w:t>.ini.</w:t>
+      </w:r>
+    </w:p>
+    <w:p>
+      <w:pPr>
+        <w:jc w:val="both"/>
+      </w:pPr>
+      <w:r>
+        <w:t xml:space="preserve">The configuration file uses the </w:t>
+      </w:r>
+      <w:r>
+        <w:t>NCBI</w:t>
+      </w:r>
+      <w:r>
+        <w:t xml:space="preserve"> standard </w:t>
+      </w:r>
+      <w:proofErr w:type="spellStart"/>
+      <w:r>
+        <w:t>ini</w:t>
+      </w:r>
+      <w:proofErr w:type="spellEnd"/>
+      <w:r>
+        <w:t xml:space="preserve"> file format with sections and values within sections. The sections below describe each section of the configuration file separately.</w:t>
+      </w:r>
+    </w:p>
+    <w:p>
+      <w:pPr>
+        <w:jc w:val="both"/>
+      </w:pPr>
+    </w:p>
+    <w:p>
+      <w:pPr>
+        <w:pStyle w:val="Heading2"/>
+      </w:pPr>
+      <w:bookmarkStart w:id="28" w:name="_Toc52271256"/>
+      <w:r>
+        <w:t>[</w:t>
+      </w:r>
+      <w:r>
+        <w:t>LMDB_CACHE</w:t>
+      </w:r>
+      <w:r>
+        <w:t xml:space="preserve">] </w:t>
+      </w:r>
+      <w:r>
+        <w:t>S</w:t>
+      </w:r>
+      <w:r>
+        <w:t>ection</w:t>
+      </w:r>
       <w:bookmarkEnd w:id="28"/>
-    </w:p>
-    <w:p>
-      <w:pPr>
-        <w:jc w:val="both"/>
-      </w:pPr>
-    </w:p>
-    <w:p>
-      <w:pPr>
-        <w:jc w:val="both"/>
-      </w:pPr>
-      <w:r>
-        <w:t>Pubseq Gateway</w:t>
-      </w:r>
-      <w:r>
-        <w:t xml:space="preserve"> reads the configuration from a file. The default name of the server is </w:t>
-      </w:r>
-      <w:proofErr w:type="spellStart"/>
-      <w:r>
-        <w:t>pubseq_gateway</w:t>
-      </w:r>
-      <w:proofErr w:type="spellEnd"/>
-      <w:r>
-        <w:t xml:space="preserve"> so (if the </w:t>
-      </w:r>
-      <w:r>
-        <w:t>–</w:t>
-      </w:r>
-      <w:proofErr w:type="spellStart"/>
-      <w:r>
-        <w:t>conffile</w:t>
-      </w:r>
-      <w:proofErr w:type="spellEnd"/>
-      <w:r>
-        <w:t xml:space="preserve"> command line argument is not provided) the default configuration file name will be </w:t>
-      </w:r>
-      <w:r>
-        <w:t>pubseq_gateway</w:t>
-      </w:r>
-      <w:r>
-        <w:t>.ini.</w:t>
-      </w:r>
-    </w:p>
-    <w:p>
-      <w:pPr>
-        <w:jc w:val="both"/>
-      </w:pPr>
-      <w:r>
-        <w:t xml:space="preserve">The configuration file uses the </w:t>
-      </w:r>
-      <w:r>
-        <w:t>NCBI</w:t>
-      </w:r>
-      <w:r>
-        <w:t xml:space="preserve"> standard </w:t>
-      </w:r>
-      <w:proofErr w:type="spellStart"/>
-      <w:r>
-        <w:t>ini</w:t>
-      </w:r>
-      <w:proofErr w:type="spellEnd"/>
-      <w:r>
-        <w:t xml:space="preserve"> file format with sections and values within sections. The sections below describe each section of the configuration file separately.</w:t>
-      </w:r>
-    </w:p>
-    <w:p>
-      <w:pPr>
-        <w:jc w:val="both"/>
-      </w:pPr>
-    </w:p>
-    <w:p>
-      <w:pPr>
-        <w:pStyle w:val="Heading2"/>
-      </w:pPr>
-      <w:bookmarkStart w:id="29" w:name="_Toc48059573"/>
-      <w:r>
-        <w:t>[</w:t>
-      </w:r>
-      <w:r>
-        <w:t>LMDB_CACHE</w:t>
-      </w:r>
-      <w:r>
-        <w:t xml:space="preserve">] </w:t>
-      </w:r>
-      <w:r>
-        <w:t>S</w:t>
-      </w:r>
-      <w:r>
-        <w:t>ection</w:t>
-      </w:r>
-      <w:bookmarkEnd w:id="29"/>
     </w:p>
     <w:p/>
     <w:tbl>
@@ -17391,7 +17381,7 @@
       <w:pPr>
         <w:pStyle w:val="Heading2"/>
       </w:pPr>
-      <w:bookmarkStart w:id="30" w:name="_Toc48059574"/>
+      <w:bookmarkStart w:id="29" w:name="_Toc52271257"/>
       <w:r>
         <w:t>[SERVER</w:t>
       </w:r>
@@ -17404,7 +17394,7 @@
       <w:r>
         <w:t>ection</w:t>
       </w:r>
-      <w:bookmarkEnd w:id="30"/>
+      <w:bookmarkEnd w:id="29"/>
     </w:p>
     <w:p/>
     <w:tbl>
@@ -17477,7 +17467,6 @@
               </w:tabs>
             </w:pPr>
             <w:r>
-              <w:lastRenderedPageBreak/>
               <w:t>No default. If port is not specified or is out of range the server will not start</w:t>
             </w:r>
           </w:p>
@@ -17493,7 +17482,6 @@
               <w:jc w:val="both"/>
             </w:pPr>
             <w:r>
-              <w:lastRenderedPageBreak/>
               <w:t>workers</w:t>
             </w:r>
           </w:p>
@@ -17680,6 +17668,7 @@
               <w:jc w:val="both"/>
             </w:pPr>
             <w:r>
+              <w:lastRenderedPageBreak/>
               <w:t>log</w:t>
             </w:r>
           </w:p>
@@ -17867,11 +17856,11 @@
       <w:pPr>
         <w:pStyle w:val="Heading2"/>
       </w:pPr>
-      <w:bookmarkStart w:id="31" w:name="_Toc48059575"/>
+      <w:bookmarkStart w:id="30" w:name="_Toc52271258"/>
       <w:r>
         <w:t>[AUTO_EXCLUDE] Section</w:t>
       </w:r>
-      <w:bookmarkEnd w:id="31"/>
+      <w:bookmarkEnd w:id="30"/>
     </w:p>
     <w:p>
       <w:pPr>
@@ -18042,11 +18031,11 @@
       <w:pPr>
         <w:pStyle w:val="Heading2"/>
       </w:pPr>
-      <w:bookmarkStart w:id="32" w:name="_Toc48059576"/>
+      <w:bookmarkStart w:id="31" w:name="_Toc52271259"/>
       <w:r>
         <w:t>[ADMIN] Section</w:t>
       </w:r>
-      <w:bookmarkEnd w:id="32"/>
+      <w:bookmarkEnd w:id="31"/>
     </w:p>
     <w:p/>
     <w:tbl>
@@ -18095,7 +18084,6 @@
           <w:p>
             <w:proofErr w:type="spellStart"/>
             <w:r>
-              <w:lastRenderedPageBreak/>
               <w:t>auth_token</w:t>
             </w:r>
             <w:proofErr w:type="spellEnd"/>
@@ -18156,11 +18144,11 @@
       <w:pPr>
         <w:pStyle w:val="Heading2"/>
       </w:pPr>
-      <w:bookmarkStart w:id="33" w:name="_Toc48059577"/>
+      <w:bookmarkStart w:id="32" w:name="_Toc52271260"/>
       <w:r>
         <w:t>[STATISTICS] Section</w:t>
       </w:r>
-      <w:bookmarkEnd w:id="33"/>
+      <w:bookmarkEnd w:id="32"/>
     </w:p>
     <w:p/>
     <w:tbl>
@@ -18226,7 +18214,11 @@
               <w:jc w:val="both"/>
             </w:pPr>
             <w:r>
-              <w:t xml:space="preserve">The statistics for the blob retrieving timing is collected depending on the blob sizes in separate bins. The first bin covers the range of sizes from 0 till </w:t>
+              <w:t xml:space="preserve">The statistics for the blob retrieving timing is collected depending on the blob sizes in separate bins. The first bin covers the range of sizes from 0 </w:t>
+            </w:r>
+            <w:r>
+              <w:lastRenderedPageBreak/>
+              <w:t xml:space="preserve">till </w:t>
             </w:r>
             <w:proofErr w:type="spellStart"/>
             <w:r>
@@ -18257,6 +18249,7 @@
               <w:jc w:val="both"/>
             </w:pPr>
             <w:r>
+              <w:lastRenderedPageBreak/>
               <w:t>min</w:t>
             </w:r>
           </w:p>
@@ -18416,11 +18409,11 @@
       <w:pPr>
         <w:pStyle w:val="Heading2"/>
       </w:pPr>
-      <w:bookmarkStart w:id="34" w:name="_Toc48059578"/>
+      <w:bookmarkStart w:id="33" w:name="_Toc52271261"/>
       <w:r>
         <w:t>[DEBUG] Section</w:t>
       </w:r>
-      <w:bookmarkEnd w:id="34"/>
+      <w:bookmarkEnd w:id="33"/>
     </w:p>
     <w:p>
       <w:pPr>
@@ -18559,7 +18552,7 @@
       <w:pPr>
         <w:pStyle w:val="Heading2"/>
       </w:pPr>
-      <w:bookmarkStart w:id="35" w:name="_Toc48059579"/>
+      <w:bookmarkStart w:id="34" w:name="_Toc52271262"/>
       <w:r>
         <w:t xml:space="preserve">[CASSANDRA_DB] </w:t>
       </w:r>
@@ -18569,7 +18562,7 @@
       <w:r>
         <w:t>ection</w:t>
       </w:r>
-      <w:bookmarkEnd w:id="35"/>
+      <w:bookmarkEnd w:id="34"/>
     </w:p>
     <w:p/>
     <w:tbl>
@@ -18749,7 +18742,6 @@
             </w:pPr>
             <w:proofErr w:type="spellStart"/>
             <w:r>
-              <w:lastRenderedPageBreak/>
               <w:t>fallbackrdconsistency</w:t>
             </w:r>
             <w:proofErr w:type="spellEnd"/>
@@ -19001,6 +18993,7 @@
             </w:pPr>
             <w:proofErr w:type="spellStart"/>
             <w:r>
+              <w:lastRenderedPageBreak/>
               <w:t>numthreadsio</w:t>
             </w:r>
             <w:proofErr w:type="spellEnd"/>
@@ -19446,11 +19439,11 @@
       <w:pPr>
         <w:pStyle w:val="Heading2"/>
       </w:pPr>
-      <w:bookmarkStart w:id="36" w:name="_Toc48059580"/>
+      <w:bookmarkStart w:id="35" w:name="_Toc52271263"/>
       <w:r>
         <w:t>[COUNTERS] Section</w:t>
       </w:r>
-      <w:bookmarkEnd w:id="36"/>
+      <w:bookmarkEnd w:id="35"/>
     </w:p>
     <w:p/>
     <w:p>
@@ -19458,7 +19451,6 @@
         <w:jc w:val="both"/>
       </w:pPr>
       <w:r>
-        <w:lastRenderedPageBreak/>
         <w:t>The section lets to configure what name and what description the server will send to the client for each statistics counter and histogram in the corresponding requests.</w:t>
       </w:r>
     </w:p>
@@ -19547,6 +19539,7 @@
     </w:p>
     <w:p>
       <w:r>
+        <w:lastRenderedPageBreak/>
         <w:br w:type="page"/>
       </w:r>
     </w:p>
@@ -19554,23 +19547,23 @@
       <w:pPr>
         <w:pStyle w:val="Heading1"/>
       </w:pPr>
-      <w:bookmarkStart w:id="37" w:name="_Toc48059581"/>
+      <w:bookmarkStart w:id="36" w:name="_Toc52271264"/>
       <w:r>
         <w:lastRenderedPageBreak/>
         <w:t>Appendix</w:t>
       </w:r>
+      <w:bookmarkEnd w:id="36"/>
+    </w:p>
+    <w:p/>
+    <w:p>
+      <w:pPr>
+        <w:pStyle w:val="Heading2"/>
+      </w:pPr>
+      <w:bookmarkStart w:id="37" w:name="_Toc52271265"/>
+      <w:r>
+        <w:t>Protocol Diagrams</w:t>
+      </w:r>
       <w:bookmarkEnd w:id="37"/>
-    </w:p>
-    <w:p/>
-    <w:p>
-      <w:pPr>
-        <w:pStyle w:val="Heading2"/>
-      </w:pPr>
-      <w:bookmarkStart w:id="38" w:name="_Toc48059582"/>
-      <w:r>
-        <w:t>Protocol Diagrams</w:t>
-      </w:r>
-      <w:bookmarkEnd w:id="38"/>
     </w:p>
     <w:p/>
     <w:p>
@@ -23592,7 +23585,7 @@
       <w:pPr>
         <w:pStyle w:val="Heading2"/>
       </w:pPr>
-      <w:bookmarkStart w:id="39" w:name="_Toc48059583"/>
+      <w:bookmarkStart w:id="38" w:name="_Toc52271266"/>
       <w:proofErr w:type="spellStart"/>
       <w:r>
         <w:t>GetBlob</w:t>
@@ -23604,7 +23597,7 @@
       <w:r>
         <w:t>Diagram</w:t>
       </w:r>
-      <w:bookmarkEnd w:id="39"/>
+      <w:bookmarkEnd w:id="38"/>
     </w:p>
     <w:p/>
     <w:p>
@@ -23637,6 +23630,530 @@
                     <a:xfrm>
                       <a:off x="0" y="0"/>
                       <a:ext cx="5943600" cy="3671570"/>
+                    </a:xfrm>
+                    <a:prstGeom prst="rect">
+                      <a:avLst/>
+                    </a:prstGeom>
+                  </pic:spPr>
+                </pic:pic>
+              </a:graphicData>
+            </a:graphic>
+          </wp:inline>
+        </w:drawing>
+      </w:r>
+    </w:p>
+    <w:p/>
+    <w:p>
+      <w:r>
+        <w:br w:type="page"/>
+      </w:r>
+    </w:p>
+    <w:p>
+      <w:pPr>
+        <w:pStyle w:val="Heading2"/>
+      </w:pPr>
+      <w:bookmarkStart w:id="39" w:name="_Toc52271267"/>
+      <w:r>
+        <w:lastRenderedPageBreak/>
+        <w:t>ID/</w:t>
+      </w:r>
+      <w:proofErr w:type="spellStart"/>
+      <w:r>
+        <w:t>get_tse_chunk</w:t>
+      </w:r>
+      <w:proofErr w:type="spellEnd"/>
+      <w:r>
+        <w:t xml:space="preserve"> Request (prior PSG 2.0.0)</w:t>
+      </w:r>
+      <w:bookmarkEnd w:id="39"/>
+    </w:p>
+    <w:p/>
+    <w:p>
+      <w:r>
+        <w:t>The format of the request:</w:t>
+      </w:r>
+    </w:p>
+    <w:p>
+      <w:pPr>
+        <w:jc w:val="center"/>
+      </w:pPr>
+      <w:r>
+        <w:t>http://</w:t>
+      </w:r>
+      <w:r>
+        <w:t>&lt;</w:t>
+      </w:r>
+      <w:proofErr w:type="gramStart"/>
+      <w:r>
+        <w:t>host:port</w:t>
+      </w:r>
+      <w:proofErr w:type="gramEnd"/>
+      <w:r>
+        <w:t>&gt;/ID/get_tse_chunk</w:t>
+      </w:r>
+    </w:p>
+    <w:p>
+      <w:r>
+        <w:t>where</w:t>
+      </w:r>
+    </w:p>
+    <w:tbl>
+      <w:tblPr>
+        <w:tblStyle w:val="TableGrid"/>
+        <w:tblW w:w="0" w:type="auto"/>
+        <w:tblLook w:val="04A0" w:firstRow="1" w:lastRow="0" w:firstColumn="1" w:lastColumn="0" w:noHBand="0" w:noVBand="1"/>
+      </w:tblPr>
+      <w:tblGrid>
+        <w:gridCol w:w="2875"/>
+        <w:gridCol w:w="6475"/>
+      </w:tblGrid>
+      <w:tr>
+        <w:tc>
+          <w:tcPr>
+            <w:tcW w:w="2875" w:type="dxa"/>
+          </w:tcPr>
+          <w:p>
+            <w:pPr>
+              <w:jc w:val="center"/>
+            </w:pPr>
+            <w:r>
+              <w:t>Parameter</w:t>
+            </w:r>
+          </w:p>
+        </w:tc>
+        <w:tc>
+          <w:tcPr>
+            <w:tcW w:w="6475" w:type="dxa"/>
+          </w:tcPr>
+          <w:p>
+            <w:pPr>
+              <w:jc w:val="center"/>
+            </w:pPr>
+            <w:r>
+              <w:t>Description</w:t>
+            </w:r>
+          </w:p>
+        </w:tc>
+      </w:tr>
+      <w:tr>
+        <w:tc>
+          <w:tcPr>
+            <w:tcW w:w="2875" w:type="dxa"/>
+            <w:shd w:val="clear" w:color="auto" w:fill="F2DBDB" w:themeFill="accent2" w:themeFillTint="33"/>
+          </w:tcPr>
+          <w:p>
+            <w:proofErr w:type="spellStart"/>
+            <w:r>
+              <w:t>tse_id</w:t>
+            </w:r>
+            <w:proofErr w:type="spellEnd"/>
+            <w:r>
+              <w:t>=</w:t>
+            </w:r>
+            <w:r>
+              <w:t>&lt;string&gt;</w:t>
+            </w:r>
+          </w:p>
+        </w:tc>
+        <w:tc>
+          <w:tcPr>
+            <w:tcW w:w="6475" w:type="dxa"/>
+            <w:shd w:val="clear" w:color="auto" w:fill="F2DBDB" w:themeFill="accent2" w:themeFillTint="33"/>
+          </w:tcPr>
+          <w:p>
+            <w:r>
+              <w:t>The TSE blob identifier.</w:t>
+            </w:r>
+          </w:p>
+          <w:p>
+            <w:r>
+              <w:t>Mandatory parameter</w:t>
+            </w:r>
+          </w:p>
+          <w:p>
+            <w:r>
+              <w:t>Processors may interpret the blob id in their own way.</w:t>
+            </w:r>
+          </w:p>
+          <w:p>
+            <w:r>
+              <w:t>Cassandra processors expect the following format: &lt;sat</w:t>
+            </w:r>
+            <w:proofErr w:type="gramStart"/>
+            <w:r>
+              <w:t>&gt;.&lt;</w:t>
+            </w:r>
+            <w:proofErr w:type="spellStart"/>
+            <w:proofErr w:type="gramEnd"/>
+            <w:r>
+              <w:t>sat_key</w:t>
+            </w:r>
+            <w:proofErr w:type="spellEnd"/>
+            <w:r>
+              <w:t>&gt; where both are integers.</w:t>
+            </w:r>
+          </w:p>
+        </w:tc>
+      </w:tr>
+      <w:tr>
+        <w:tc>
+          <w:tcPr>
+            <w:tcW w:w="2875" w:type="dxa"/>
+            <w:shd w:val="clear" w:color="auto" w:fill="F2DBDB" w:themeFill="accent2" w:themeFillTint="33"/>
+          </w:tcPr>
+          <w:p>
+            <w:r>
+              <w:t>chunk=&lt;chunk number&gt;</w:t>
+            </w:r>
+          </w:p>
+        </w:tc>
+        <w:tc>
+          <w:tcPr>
+            <w:tcW w:w="6475" w:type="dxa"/>
+            <w:shd w:val="clear" w:color="auto" w:fill="F2DBDB" w:themeFill="accent2" w:themeFillTint="33"/>
+          </w:tcPr>
+          <w:p>
+            <w:r>
+              <w:t xml:space="preserve">The </w:t>
+            </w:r>
+            <w:proofErr w:type="spellStart"/>
+            <w:r>
+              <w:t>requied</w:t>
+            </w:r>
+            <w:proofErr w:type="spellEnd"/>
+            <w:r>
+              <w:t xml:space="preserve"> TSE blob chunk number. It must be greater than 0 integer.</w:t>
+            </w:r>
+          </w:p>
+          <w:p>
+            <w:r>
+              <w:t>Mandatory parameter</w:t>
+            </w:r>
+          </w:p>
+        </w:tc>
+      </w:tr>
+      <w:tr>
+        <w:tc>
+          <w:tcPr>
+            <w:tcW w:w="2875" w:type="dxa"/>
+            <w:shd w:val="clear" w:color="auto" w:fill="F2DBDB" w:themeFill="accent2" w:themeFillTint="33"/>
+          </w:tcPr>
+          <w:p>
+            <w:proofErr w:type="spellStart"/>
+            <w:r>
+              <w:t>split_version</w:t>
+            </w:r>
+            <w:proofErr w:type="spellEnd"/>
+            <w:r>
+              <w:t>=&lt;split version&gt;</w:t>
+            </w:r>
+          </w:p>
+        </w:tc>
+        <w:tc>
+          <w:tcPr>
+            <w:tcW w:w="6475" w:type="dxa"/>
+            <w:shd w:val="clear" w:color="auto" w:fill="F2DBDB" w:themeFill="accent2" w:themeFillTint="33"/>
+          </w:tcPr>
+          <w:p>
+            <w:r>
+              <w:t>The TSE blob split version. It must be an integer.</w:t>
+            </w:r>
+          </w:p>
+          <w:p>
+            <w:r>
+              <w:t>Mandatory parameter</w:t>
+            </w:r>
+          </w:p>
+        </w:tc>
+      </w:tr>
+      <w:tr>
+        <w:tc>
+          <w:tcPr>
+            <w:tcW w:w="2875" w:type="dxa"/>
+          </w:tcPr>
+          <w:p>
+            <w:proofErr w:type="spellStart"/>
+            <w:r>
+              <w:t>use_cache</w:t>
+            </w:r>
+            <w:proofErr w:type="spellEnd"/>
+            <w:r>
+              <w:t>=&lt;cache&gt;</w:t>
+            </w:r>
+          </w:p>
+        </w:tc>
+        <w:tc>
+          <w:tcPr>
+            <w:tcW w:w="6475" w:type="dxa"/>
+          </w:tcPr>
+          <w:p>
+            <w:r>
+              <w:t>Allowed values:</w:t>
+            </w:r>
+          </w:p>
+          <w:p>
+            <w:pPr>
+              <w:pStyle w:val="ListParagraph"/>
+              <w:numPr>
+                <w:ilvl w:val="0"/>
+                <w:numId w:val="27"/>
+              </w:numPr>
+            </w:pPr>
+            <w:r>
+              <w:t>no: d</w:t>
+            </w:r>
+            <w:r>
+              <w:t>o not use LMDB cache (BLOB_PROP</w:t>
+            </w:r>
+            <w:r>
+              <w:t xml:space="preserve"> table</w:t>
+            </w:r>
+            <w:r>
+              <w:t>) at all; go straight to Cassandra storage.</w:t>
+            </w:r>
+          </w:p>
+          <w:p>
+            <w:pPr>
+              <w:pStyle w:val="ListParagraph"/>
+              <w:numPr>
+                <w:ilvl w:val="0"/>
+                <w:numId w:val="27"/>
+              </w:numPr>
+            </w:pPr>
+            <w:r>
+              <w:t>yes: d</w:t>
+            </w:r>
+            <w:r>
+              <w:t xml:space="preserve">o not use BLOB_PROP </w:t>
+            </w:r>
+            <w:r>
+              <w:t xml:space="preserve">table </w:t>
+            </w:r>
+            <w:r>
+              <w:t xml:space="preserve">from Cassandra storage </w:t>
+            </w:r>
+            <w:r>
+              <w:t xml:space="preserve">if the initial lookup of the TSE blob in the BLOB_PROP cache </w:t>
+            </w:r>
+            <w:proofErr w:type="gramStart"/>
+            <w:r>
+              <w:t>succeeded</w:t>
+            </w:r>
+            <w:proofErr w:type="gramEnd"/>
+            <w:r>
+              <w:t xml:space="preserve"> and its split version matched the </w:t>
+            </w:r>
+            <w:proofErr w:type="spellStart"/>
+            <w:r>
+              <w:t>requsted</w:t>
+            </w:r>
+            <w:proofErr w:type="spellEnd"/>
+            <w:r>
+              <w:t xml:space="preserve"> one.</w:t>
+            </w:r>
+          </w:p>
+          <w:p/>
+          <w:p>
+            <w:r>
+              <w:t>Optional parameter.</w:t>
+            </w:r>
+          </w:p>
+          <w:p>
+            <w:r>
+              <w:t xml:space="preserve">By default (no </w:t>
+            </w:r>
+            <w:proofErr w:type="spellStart"/>
+            <w:r>
+              <w:t>use_cache</w:t>
+            </w:r>
+            <w:proofErr w:type="spellEnd"/>
+            <w:r>
+              <w:t xml:space="preserve"> option specified), the behavior is </w:t>
+            </w:r>
+            <w:r>
+              <w:t xml:space="preserve">to </w:t>
+            </w:r>
+            <w:r>
+              <w:t xml:space="preserve">use the LMDB cache </w:t>
+            </w:r>
+            <w:proofErr w:type="gramStart"/>
+            <w:r>
+              <w:t>if at all possible</w:t>
+            </w:r>
+            <w:proofErr w:type="gramEnd"/>
+            <w:r>
+              <w:t>; then, fallback to Cassandra storage.</w:t>
+            </w:r>
+          </w:p>
+        </w:tc>
+      </w:tr>
+      <w:tr>
+        <w:tc>
+          <w:tcPr>
+            <w:tcW w:w="2875" w:type="dxa"/>
+          </w:tcPr>
+          <w:p>
+            <w:r>
+              <w:t>trace=&lt;trace&gt;</w:t>
+            </w:r>
+          </w:p>
+        </w:tc>
+        <w:tc>
+          <w:tcPr>
+            <w:tcW w:w="6475" w:type="dxa"/>
+          </w:tcPr>
+          <w:p>
+            <w:r>
+              <w:t>The option to include trace messages to the server output. Acceptable values: yes and no.</w:t>
+            </w:r>
+          </w:p>
+          <w:p>
+            <w:r>
+              <w:t>Default: no</w:t>
+            </w:r>
+          </w:p>
+          <w:p>
+            <w:r>
+              <w:t>Note: the option is available starting from PSG 1.8.3</w:t>
+            </w:r>
+          </w:p>
+        </w:tc>
+      </w:tr>
+      <w:tr>
+        <w:tc>
+          <w:tcPr>
+            <w:tcW w:w="2875" w:type="dxa"/>
+          </w:tcPr>
+          <w:p>
+            <w:r>
+              <w:t>hops=&lt;N&gt;</w:t>
+            </w:r>
+          </w:p>
+        </w:tc>
+        <w:tc>
+          <w:tcPr>
+            <w:tcW w:w="6475" w:type="dxa"/>
+          </w:tcPr>
+          <w:p>
+            <w:r>
+              <w:t>Number of hops, integer greater than zero.</w:t>
+            </w:r>
+          </w:p>
+          <w:p>
+            <w:r>
+              <w:t>If the number of hops is greater than the configured value of [SERVER]/</w:t>
+            </w:r>
+            <w:proofErr w:type="spellStart"/>
+            <w:r>
+              <w:t>max_hops</w:t>
+            </w:r>
+            <w:proofErr w:type="spellEnd"/>
+            <w:r>
+              <w:t xml:space="preserve"> (default: 2) then the request is </w:t>
+            </w:r>
+            <w:proofErr w:type="gramStart"/>
+            <w:r>
+              <w:t>rejected</w:t>
+            </w:r>
+            <w:proofErr w:type="gramEnd"/>
+            <w:r>
+              <w:t xml:space="preserve"> and the server replies in PSG protocol with 400 error code.</w:t>
+            </w:r>
+          </w:p>
+          <w:p>
+            <w:r>
+              <w:t>Note: individual processors may reject a request basing on a specific logic around the number of hops.</w:t>
+            </w:r>
+          </w:p>
+          <w:p>
+            <w:r>
+              <w:t>Optional parameter.</w:t>
+            </w:r>
+          </w:p>
+          <w:p>
+            <w:r>
+              <w:t>Default: 0</w:t>
+            </w:r>
+          </w:p>
+          <w:p>
+            <w:proofErr w:type="spellStart"/>
+            <w:r>
+              <w:t>NoteL</w:t>
+            </w:r>
+            <w:proofErr w:type="spellEnd"/>
+            <w:r>
+              <w:t xml:space="preserve"> the parameter is available starting from PSG 1.10.0</w:t>
+            </w:r>
+          </w:p>
+        </w:tc>
+      </w:tr>
+    </w:tbl>
+    <w:p/>
+    <w:p>
+      <w:r>
+        <w:t>The response uses the PSG protocol.</w:t>
+      </w:r>
+    </w:p>
+    <w:p>
+      <w:r>
+        <w:t>The HTTP header Content-Type is set to “application/x-ncbi-</w:t>
+      </w:r>
+      <w:proofErr w:type="spellStart"/>
+      <w:r>
+        <w:t>psg</w:t>
+      </w:r>
+      <w:proofErr w:type="spellEnd"/>
+      <w:r>
+        <w:t>”.</w:t>
+      </w:r>
+    </w:p>
+    <w:p>
+      <w:r>
+        <w:lastRenderedPageBreak/>
+        <w:t>The HTTP header Content-Length is not set.</w:t>
+      </w:r>
+    </w:p>
+    <w:p>
+      <w:r>
+        <w:t>The HTTP 1.1 or HTTP/2 status code is always 200.</w:t>
+      </w:r>
+    </w:p>
+    <w:p>
+      <w:r>
+        <w:t>In case of success the following PSG protocol chunks will appear:</w:t>
+      </w:r>
+    </w:p>
+    <w:p/>
+    <w:p>
+      <w:r>
+        <w:rPr>
+          <w:noProof/>
+        </w:rPr>
+        <w:drawing>
+          <wp:inline distT="0" distB="0" distL="0" distR="0" wp14:anchorId="27D4B3FE" wp14:editId="2609E0EE">
+            <wp:extent cx="5943600" cy="763270"/>
+            <wp:effectExtent l="0" t="0" r="0" b="0"/>
+            <wp:docPr id="5" name="Picture 5"/>
+            <wp:cNvGraphicFramePr>
+              <a:graphicFrameLocks xmlns:a="http://schemas.openxmlformats.org/drawingml/2006/main" noChangeAspect="1"/>
+            </wp:cNvGraphicFramePr>
+            <a:graphic xmlns:a="http://schemas.openxmlformats.org/drawingml/2006/main">
+              <a:graphicData uri="http://schemas.openxmlformats.org/drawingml/2006/picture">
+                <pic:pic xmlns:pic="http://schemas.openxmlformats.org/drawingml/2006/picture">
+                  <pic:nvPicPr>
+                    <pic:cNvPr id="1" name=""/>
+                    <pic:cNvPicPr/>
+                  </pic:nvPicPr>
+                  <pic:blipFill>
+                    <a:blip r:embed="rId34"/>
+                    <a:stretch>
+                      <a:fillRect/>
+                    </a:stretch>
+                  </pic:blipFill>
+                  <pic:spPr>
+                    <a:xfrm>
+                      <a:off x="0" y="0"/>
+                      <a:ext cx="5943600" cy="763270"/>
                     </a:xfrm>
                     <a:prstGeom prst="rect">
                       <a:avLst/>
@@ -28368,7 +28885,7 @@
 <file path=customXml/item1.xml><?xml version="1.0" encoding="utf-8"?>
 <CoverPageProperties xmlns="http://schemas.microsoft.com/office/2006/coverPageProps">
   <PublishDate>2018-01-24T00:00:00</PublishDate>
-  <Abstract>Document version: 2.18</Abstract>
+  <Abstract>Document version: 2.19</Abstract>
   <CompanyAddress/>
   <CompanyPhone/>
   <CompanyFax/>
@@ -28377,18 +28894,6 @@
 </file>
 
 <file path=customXml/item2.xml><?xml version="1.0" encoding="utf-8"?>
-<p:properties xmlns:p="http://schemas.microsoft.com/office/2006/metadata/properties" xmlns:xsi="http://www.w3.org/2001/XMLSchema-instance">
-  <documentManagement>
-    <_dlc_DocId xmlns="bebfb516-47c3-42bf-8695-c627e02fd07c">RP5EP2USD5DN-418-13</_dlc_DocId>
-    <_dlc_DocIdUrl xmlns="bebfb516-47c3-42bf-8695-c627e02fd07c">
-      <Url>https://sp.ncbi.nlm.nih.gov/IEB/ISS/_layouts/15/DocIdRedir.aspx?ID=RP5EP2USD5DN-418-13</Url>
-      <Description>RP5EP2USD5DN-418-13</Description>
-    </_dlc_DocIdUrl>
-  </documentManagement>
-</p:properties>
-</file>
-
-<file path=customXml/item3.xml><?xml version="1.0" encoding="utf-8"?>
 <ct:contentTypeSchema xmlns:ct="http://schemas.microsoft.com/office/2006/metadata/contentType" xmlns:ma="http://schemas.microsoft.com/office/2006/metadata/properties/metaAttributes" ct:_="" ma:_="" ma:contentTypeName="Document" ma:contentTypeID="0x010100804F0F871C92454BA582842CD3B861CB" ma:contentTypeVersion="1" ma:contentTypeDescription="Create a new document." ma:contentTypeScope="" ma:versionID="17108c8fb818525b19f04f03124d2db9">
   <xsd:schema xmlns:xsd="http://www.w3.org/2001/XMLSchema" xmlns:xs="http://www.w3.org/2001/XMLSchema" xmlns:p="http://schemas.microsoft.com/office/2006/metadata/properties" xmlns:ns2="bebfb516-47c3-42bf-8695-c627e02fd07c" targetNamespace="http://schemas.microsoft.com/office/2006/metadata/properties" ma:root="true" ma:fieldsID="1c56c5b5f1ead94acc500394bce569b3" ns2:_="">
     <xsd:import namespace="bebfb516-47c3-42bf-8695-c627e02fd07c"/>
@@ -28533,7 +29038,28 @@
 </ct:contentTypeSchema>
 </file>
 
+<file path=customXml/item3.xml><?xml version="1.0" encoding="utf-8"?>
+<p:properties xmlns:p="http://schemas.microsoft.com/office/2006/metadata/properties" xmlns:xsi="http://www.w3.org/2001/XMLSchema-instance">
+  <documentManagement>
+    <_dlc_DocId xmlns="bebfb516-47c3-42bf-8695-c627e02fd07c">RP5EP2USD5DN-418-13</_dlc_DocId>
+    <_dlc_DocIdUrl xmlns="bebfb516-47c3-42bf-8695-c627e02fd07c">
+      <Url>https://sp.ncbi.nlm.nih.gov/IEB/ISS/_layouts/15/DocIdRedir.aspx?ID=RP5EP2USD5DN-418-13</Url>
+      <Description>RP5EP2USD5DN-418-13</Description>
+    </_dlc_DocIdUrl>
+  </documentManagement>
+</p:properties>
+</file>
+
 <file path=customXml/item4.xml><?xml version="1.0" encoding="utf-8"?>
+<?mso-contentType ?>
+<FormTemplates xmlns="http://schemas.microsoft.com/sharepoint/v3/contenttype/forms">
+  <Display>DocumentLibraryForm</Display>
+  <Edit>DocumentLibraryForm</Edit>
+  <New>DocumentLibraryForm</New>
+</FormTemplates>
+</file>
+
+<file path=customXml/item5.xml><?xml version="1.0" encoding="utf-8"?>
 <?mso-contentType ?>
 <spe:Receivers xmlns:spe="http://schemas.microsoft.com/sharepoint/events">
   <Receiver>
@@ -28583,15 +29109,6 @@
 </spe:Receivers>
 </file>
 
-<file path=customXml/item5.xml><?xml version="1.0" encoding="utf-8"?>
-<?mso-contentType ?>
-<FormTemplates xmlns="http://schemas.microsoft.com/sharepoint/v3/contenttype/forms">
-  <Display>DocumentLibraryForm</Display>
-  <Edit>DocumentLibraryForm</Edit>
-  <New>DocumentLibraryForm</New>
-</FormTemplates>
-</file>
-
 <file path=customXml/item6.xml><?xml version="1.0" encoding="utf-8"?>
 <b:Sources xmlns:b="http://schemas.openxmlformats.org/officeDocument/2006/bibliography" xmlns="http://schemas.openxmlformats.org/officeDocument/2006/bibliography" SelectedStyle="\APA.XSL" StyleName="APA"/>
 </file>
@@ -28605,22 +29122,6 @@
 </file>
 
 <file path=customXml/itemProps2.xml><?xml version="1.0" encoding="utf-8"?>
-<ds:datastoreItem xmlns:ds="http://schemas.openxmlformats.org/officeDocument/2006/customXml" ds:itemID="{AED05E43-12FF-4C22-A572-6E3D13391423}">
-  <ds:schemaRefs>
-    <ds:schemaRef ds:uri="http://purl.org/dc/elements/1.1/"/>
-    <ds:schemaRef ds:uri="http://schemas.microsoft.com/office/2006/metadata/properties"/>
-    <ds:schemaRef ds:uri="http://schemas.microsoft.com/office/2006/documentManagement/types"/>
-    <ds:schemaRef ds:uri="http://purl.org/dc/terms/"/>
-    <ds:schemaRef ds:uri="http://schemas.openxmlformats.org/package/2006/metadata/core-properties"/>
-    <ds:schemaRef ds:uri="http://purl.org/dc/dcmitype/"/>
-    <ds:schemaRef ds:uri="http://schemas.microsoft.com/office/infopath/2007/PartnerControls"/>
-    <ds:schemaRef ds:uri="bebfb516-47c3-42bf-8695-c627e02fd07c"/>
-    <ds:schemaRef ds:uri="http://www.w3.org/XML/1998/namespace"/>
-  </ds:schemaRefs>
-</ds:datastoreItem>
-</file>
-
-<file path=customXml/itemProps3.xml><?xml version="1.0" encoding="utf-8"?>
 <ds:datastoreItem xmlns:ds="http://schemas.openxmlformats.org/officeDocument/2006/customXml" ds:itemID="{AA0E1C7F-2557-4EEC-A922-A4F9B8592289}">
   <ds:schemaRefs>
     <ds:schemaRef ds:uri="http://schemas.microsoft.com/office/2006/metadata/contentType"/>
@@ -28638,7 +29139,31 @@
 </ds:datastoreItem>
 </file>
 
+<file path=customXml/itemProps3.xml><?xml version="1.0" encoding="utf-8"?>
+<ds:datastoreItem xmlns:ds="http://schemas.openxmlformats.org/officeDocument/2006/customXml" ds:itemID="{AED05E43-12FF-4C22-A572-6E3D13391423}">
+  <ds:schemaRefs>
+    <ds:schemaRef ds:uri="http://purl.org/dc/elements/1.1/"/>
+    <ds:schemaRef ds:uri="http://schemas.microsoft.com/office/2006/metadata/properties"/>
+    <ds:schemaRef ds:uri="http://schemas.microsoft.com/office/2006/documentManagement/types"/>
+    <ds:schemaRef ds:uri="http://purl.org/dc/terms/"/>
+    <ds:schemaRef ds:uri="http://schemas.openxmlformats.org/package/2006/metadata/core-properties"/>
+    <ds:schemaRef ds:uri="http://purl.org/dc/dcmitype/"/>
+    <ds:schemaRef ds:uri="http://schemas.microsoft.com/office/infopath/2007/PartnerControls"/>
+    <ds:schemaRef ds:uri="bebfb516-47c3-42bf-8695-c627e02fd07c"/>
+    <ds:schemaRef ds:uri="http://www.w3.org/XML/1998/namespace"/>
+  </ds:schemaRefs>
+</ds:datastoreItem>
+</file>
+
 <file path=customXml/itemProps4.xml><?xml version="1.0" encoding="utf-8"?>
+<ds:datastoreItem xmlns:ds="http://schemas.openxmlformats.org/officeDocument/2006/customXml" ds:itemID="{910EA325-BFD3-40A7-B49F-A40A5596D5CE}">
+  <ds:schemaRefs>
+    <ds:schemaRef ds:uri="http://schemas.microsoft.com/sharepoint/v3/contenttype/forms"/>
+  </ds:schemaRefs>
+</ds:datastoreItem>
+</file>
+
+<file path=customXml/itemProps5.xml><?xml version="1.0" encoding="utf-8"?>
 <ds:datastoreItem xmlns:ds="http://schemas.openxmlformats.org/officeDocument/2006/customXml" ds:itemID="{4BDF85BA-E69F-4D6A-AE92-E7CF998321DD}">
   <ds:schemaRefs>
     <ds:schemaRef ds:uri="http://schemas.microsoft.com/sharepoint/events"/>
@@ -28646,16 +29171,8 @@
 </ds:datastoreItem>
 </file>
 
-<file path=customXml/itemProps5.xml><?xml version="1.0" encoding="utf-8"?>
-<ds:datastoreItem xmlns:ds="http://schemas.openxmlformats.org/officeDocument/2006/customXml" ds:itemID="{910EA325-BFD3-40A7-B49F-A40A5596D5CE}">
-  <ds:schemaRefs>
-    <ds:schemaRef ds:uri="http://schemas.microsoft.com/sharepoint/v3/contenttype/forms"/>
-  </ds:schemaRefs>
-</ds:datastoreItem>
-</file>
-
 <file path=customXml/itemProps6.xml><?xml version="1.0" encoding="utf-8"?>
-<ds:datastoreItem xmlns:ds="http://schemas.openxmlformats.org/officeDocument/2006/customXml" ds:itemID="{3C33BE59-F6EA-4700-8551-0085AEB83A93}">
+<ds:datastoreItem xmlns:ds="http://schemas.openxmlformats.org/officeDocument/2006/customXml" ds:itemID="{94643C21-53AB-4C8F-8C54-751006865FF9}">
   <ds:schemaRefs>
     <ds:schemaRef ds:uri="http://schemas.openxmlformats.org/officeDocument/2006/bibliography"/>
   </ds:schemaRefs>

</xml_diff>

<commit_message>
Updated ID/get and ID/getblob reply descriptions; fix: tse=... parameter description; added: special value for the ID/get_tse_chunk request. JIRA: CXX-11530
</commit_message>
<xml_diff>
--- a/misc/PSG Server.docx
+++ b/misc/PSG Server.docx
@@ -100,6 +100,7 @@
                 <w:dataBinding w:prefixMappings="xmlns:ns0='http://schemas.openxmlformats.org/package/2006/metadata/core-properties' xmlns:ns1='http://purl.org/dc/elements/1.1/'" w:xpath="/ns0:coreProperties[1]/ns1:title[1]" w:storeItemID="{6C3C8BC8-F283-45AE-878A-BAB7291924A1}"/>
                 <w:text/>
               </w:sdtPr>
+              <w:sdtEndPr/>
               <w:sdtContent>
                 <w:tc>
                   <w:tcPr>
@@ -165,6 +166,7 @@
                 <w:dataBinding w:prefixMappings="xmlns:ns0='http://schemas.openxmlformats.org/package/2006/metadata/core-properties' xmlns:ns1='http://purl.org/dc/elements/1.1/'" w:xpath="/ns0:coreProperties[1]/ns1:subject[1]" w:storeItemID="{6C3C8BC8-F283-45AE-878A-BAB7291924A1}"/>
                 <w:text/>
               </w:sdtPr>
+              <w:sdtEndPr/>
               <w:sdtContent>
                 <w:tc>
                   <w:tcPr>
@@ -231,6 +233,7 @@
                 <w:dataBinding w:prefixMappings="xmlns:ns0='http://schemas.openxmlformats.org/package/2006/metadata/core-properties' xmlns:ns1='http://purl.org/dc/elements/1.1/'" w:xpath="/ns0:coreProperties[1]/ns1:creator[1]" w:storeItemID="{6C3C8BC8-F283-45AE-878A-BAB7291924A1}"/>
                 <w:text/>
               </w:sdtPr>
+              <w:sdtEndPr/>
               <w:sdtContent>
                 <w:tc>
                   <w:tcPr>
@@ -279,6 +282,7 @@
                   <w:calendar w:val="gregorian"/>
                 </w:date>
               </w:sdtPr>
+              <w:sdtEndPr/>
               <w:sdtContent>
                 <w:tc>
                   <w:tcPr>
@@ -326,6 +330,7 @@
                 <w:dataBinding w:prefixMappings="xmlns:ns0='http://schemas.microsoft.com/office/2006/coverPageProps'" w:xpath="/ns0:CoverPageProperties[1]/ns0:Abstract[1]" w:storeItemID="{55AF091B-3C7A-41E3-B477-F2FDAA23CFDA}"/>
                 <w:text/>
               </w:sdtPr>
+              <w:sdtEndPr/>
               <w:sdtContent>
                 <w:tc>
                   <w:tcPr>
@@ -342,10 +347,7 @@
                       <w:t>2.</w:t>
                     </w:r>
                     <w:r>
-                      <w:t>1</w:t>
-                    </w:r>
-                    <w:r>
-                      <w:t>9</w:t>
+                      <w:t>20</w:t>
                     </w:r>
                   </w:p>
                 </w:tc>
@@ -1961,10 +1963,94 @@
           </w:p>
         </w:tc>
       </w:tr>
+      <w:tr>
+        <w:tc>
+          <w:tcPr>
+            <w:tcW w:w="1001" w:type="dxa"/>
+          </w:tcPr>
+          <w:p>
+            <w:r>
+              <w:lastRenderedPageBreak/>
+              <w:t>2.20</w:t>
+            </w:r>
+          </w:p>
+        </w:tc>
+        <w:tc>
+          <w:tcPr>
+            <w:tcW w:w="1678" w:type="dxa"/>
+          </w:tcPr>
+          <w:p>
+            <w:r>
+              <w:t>Oct 5, 2020</w:t>
+            </w:r>
+          </w:p>
+        </w:tc>
+        <w:tc>
+          <w:tcPr>
+            <w:tcW w:w="2182" w:type="dxa"/>
+          </w:tcPr>
+          <w:p>
+            <w:r>
+              <w:t>Sergey Satskiy</w:t>
+            </w:r>
+          </w:p>
+        </w:tc>
+        <w:tc>
+          <w:tcPr>
+            <w:tcW w:w="4489" w:type="dxa"/>
+          </w:tcPr>
+          <w:p>
+            <w:r>
+              <w:t>Update description of the ID/get and ID/</w:t>
+            </w:r>
+            <w:proofErr w:type="spellStart"/>
+            <w:r>
+              <w:t>getblob</w:t>
+            </w:r>
+            <w:proofErr w:type="spellEnd"/>
+            <w:r>
+              <w:t xml:space="preserve"> replies for PSG 2.0.0.</w:t>
+            </w:r>
+          </w:p>
+          <w:p>
+            <w:r>
+              <w:t xml:space="preserve">Fix: description of the </w:t>
+            </w:r>
+            <w:proofErr w:type="spellStart"/>
+            <w:r>
+              <w:t>tse</w:t>
+            </w:r>
+            <w:proofErr w:type="spellEnd"/>
+            <w:r>
+              <w:t>=&lt;…&gt; request option for the ID/get and ID/</w:t>
+            </w:r>
+            <w:proofErr w:type="spellStart"/>
+            <w:r>
+              <w:t>getblob</w:t>
+            </w:r>
+            <w:proofErr w:type="spellEnd"/>
+            <w:r>
+              <w:t xml:space="preserve"> requests.</w:t>
+            </w:r>
+          </w:p>
+          <w:p>
+            <w:r>
+              <w:t>Update description of the special id2_chunk value for the ID/</w:t>
+            </w:r>
+            <w:proofErr w:type="spellStart"/>
+            <w:r>
+              <w:t>get_tse_chunk</w:t>
+            </w:r>
+            <w:proofErr w:type="spellEnd"/>
+            <w:r>
+              <w:t xml:space="preserve"> request</w:t>
+            </w:r>
+          </w:p>
+        </w:tc>
+      </w:tr>
     </w:tbl>
     <w:p>
       <w:r>
-        <w:lastRenderedPageBreak/>
         <w:br w:type="page"/>
       </w:r>
     </w:p>
@@ -1997,7 +2083,12 @@
             <w:pStyle w:val="TOCHeading"/>
           </w:pPr>
           <w:r>
-            <w:t>Table of Contents</w:t>
+            <w:t>Table of C</w:t>
+          </w:r>
+          <w:bookmarkStart w:id="0" w:name="_GoBack"/>
+          <w:bookmarkEnd w:id="0"/>
+          <w:r>
+            <w:t>ontents</w:t>
           </w:r>
         </w:p>
         <w:p>
@@ -2020,7 +2111,7 @@
           <w:r>
             <w:fldChar w:fldCharType="separate"/>
           </w:r>
-          <w:hyperlink w:anchor="_Toc52271228" w:history="1">
+          <w:hyperlink w:anchor="_Toc52810033" w:history="1">
             <w:r>
               <w:rPr>
                 <w:rStyle w:val="Hyperlink"/>
@@ -2047,7 +2138,7 @@
                 <w:noProof/>
                 <w:webHidden/>
               </w:rPr>
-              <w:instrText xml:space="preserve"> PAGEREF _Toc52271228 \h </w:instrText>
+              <w:instrText xml:space="preserve"> PAGEREF _Toc52810033 \h </w:instrText>
             </w:r>
             <w:r>
               <w:rPr>
@@ -2089,7 +2180,7 @@
               <w:noProof/>
             </w:rPr>
           </w:pPr>
-          <w:hyperlink w:anchor="_Toc52271229" w:history="1">
+          <w:hyperlink w:anchor="_Toc52810034" w:history="1">
             <w:r>
               <w:rPr>
                 <w:rStyle w:val="Hyperlink"/>
@@ -2116,7 +2207,7 @@
                 <w:noProof/>
                 <w:webHidden/>
               </w:rPr>
-              <w:instrText xml:space="preserve"> PAGEREF _Toc52271229 \h </w:instrText>
+              <w:instrText xml:space="preserve"> PAGEREF _Toc52810034 \h </w:instrText>
             </w:r>
             <w:r>
               <w:rPr>
@@ -2158,7 +2249,7 @@
               <w:noProof/>
             </w:rPr>
           </w:pPr>
-          <w:hyperlink w:anchor="_Toc52271230" w:history="1">
+          <w:hyperlink w:anchor="_Toc52810035" w:history="1">
             <w:r>
               <w:rPr>
                 <w:rStyle w:val="Hyperlink"/>
@@ -2185,7 +2276,7 @@
                 <w:noProof/>
                 <w:webHidden/>
               </w:rPr>
-              <w:instrText xml:space="preserve"> PAGEREF _Toc52271230 \h </w:instrText>
+              <w:instrText xml:space="preserve"> PAGEREF _Toc52810035 \h </w:instrText>
             </w:r>
             <w:r>
               <w:rPr>
@@ -2227,7 +2318,7 @@
               <w:noProof/>
             </w:rPr>
           </w:pPr>
-          <w:hyperlink w:anchor="_Toc52271231" w:history="1">
+          <w:hyperlink w:anchor="_Toc52810036" w:history="1">
             <w:r>
               <w:rPr>
                 <w:rStyle w:val="Hyperlink"/>
@@ -2254,7 +2345,7 @@
                 <w:noProof/>
                 <w:webHidden/>
               </w:rPr>
-              <w:instrText xml:space="preserve"> PAGEREF _Toc52271231 \h </w:instrText>
+              <w:instrText xml:space="preserve"> PAGEREF _Toc52810036 \h </w:instrText>
             </w:r>
             <w:r>
               <w:rPr>
@@ -2296,7 +2387,7 @@
               <w:noProof/>
             </w:rPr>
           </w:pPr>
-          <w:hyperlink w:anchor="_Toc52271232" w:history="1">
+          <w:hyperlink w:anchor="_Toc52810037" w:history="1">
             <w:r>
               <w:rPr>
                 <w:rStyle w:val="Hyperlink"/>
@@ -2323,7 +2414,7 @@
                 <w:noProof/>
                 <w:webHidden/>
               </w:rPr>
-              <w:instrText xml:space="preserve"> PAGEREF _Toc52271232 \h </w:instrText>
+              <w:instrText xml:space="preserve"> PAGEREF _Toc52810037 \h </w:instrText>
             </w:r>
             <w:r>
               <w:rPr>
@@ -2365,7 +2456,7 @@
               <w:noProof/>
             </w:rPr>
           </w:pPr>
-          <w:hyperlink w:anchor="_Toc52271233" w:history="1">
+          <w:hyperlink w:anchor="_Toc52810038" w:history="1">
             <w:r>
               <w:rPr>
                 <w:rStyle w:val="Hyperlink"/>
@@ -2392,7 +2483,7 @@
                 <w:noProof/>
                 <w:webHidden/>
               </w:rPr>
-              <w:instrText xml:space="preserve"> PAGEREF _Toc52271233 \h </w:instrText>
+              <w:instrText xml:space="preserve"> PAGEREF _Toc52810038 \h </w:instrText>
             </w:r>
             <w:r>
               <w:rPr>
@@ -2434,7 +2525,7 @@
               <w:noProof/>
             </w:rPr>
           </w:pPr>
-          <w:hyperlink w:anchor="_Toc52271234" w:history="1">
+          <w:hyperlink w:anchor="_Toc52810039" w:history="1">
             <w:r>
               <w:rPr>
                 <w:rStyle w:val="Hyperlink"/>
@@ -2461,7 +2552,7 @@
                 <w:noProof/>
                 <w:webHidden/>
               </w:rPr>
-              <w:instrText xml:space="preserve"> PAGEREF _Toc52271234 \h </w:instrText>
+              <w:instrText xml:space="preserve"> PAGEREF _Toc52810039 \h </w:instrText>
             </w:r>
             <w:r>
               <w:rPr>
@@ -2503,7 +2594,7 @@
               <w:noProof/>
             </w:rPr>
           </w:pPr>
-          <w:hyperlink w:anchor="_Toc52271235" w:history="1">
+          <w:hyperlink w:anchor="_Toc52810040" w:history="1">
             <w:r>
               <w:rPr>
                 <w:rStyle w:val="Hyperlink"/>
@@ -2530,7 +2621,7 @@
                 <w:noProof/>
                 <w:webHidden/>
               </w:rPr>
-              <w:instrText xml:space="preserve"> PAGEREF _Toc52271235 \h </w:instrText>
+              <w:instrText xml:space="preserve"> PAGEREF _Toc52810040 \h </w:instrText>
             </w:r>
             <w:r>
               <w:rPr>
@@ -2550,7 +2641,7 @@
                 <w:noProof/>
                 <w:webHidden/>
               </w:rPr>
-              <w:t>15</w:t>
+              <w:t>16</w:t>
             </w:r>
             <w:r>
               <w:rPr>
@@ -2572,7 +2663,7 @@
               <w:noProof/>
             </w:rPr>
           </w:pPr>
-          <w:hyperlink w:anchor="_Toc52271236" w:history="1">
+          <w:hyperlink w:anchor="_Toc52810041" w:history="1">
             <w:r>
               <w:rPr>
                 <w:rStyle w:val="Hyperlink"/>
@@ -2599,7 +2690,7 @@
                 <w:noProof/>
                 <w:webHidden/>
               </w:rPr>
-              <w:instrText xml:space="preserve"> PAGEREF _Toc52271236 \h </w:instrText>
+              <w:instrText xml:space="preserve"> PAGEREF _Toc52810041 \h </w:instrText>
             </w:r>
             <w:r>
               <w:rPr>
@@ -2641,7 +2732,7 @@
               <w:noProof/>
             </w:rPr>
           </w:pPr>
-          <w:hyperlink w:anchor="_Toc52271237" w:history="1">
+          <w:hyperlink w:anchor="_Toc52810042" w:history="1">
             <w:r>
               <w:rPr>
                 <w:rStyle w:val="Hyperlink"/>
@@ -2668,7 +2759,7 @@
                 <w:noProof/>
                 <w:webHidden/>
               </w:rPr>
-              <w:instrText xml:space="preserve"> PAGEREF _Toc52271237 \h </w:instrText>
+              <w:instrText xml:space="preserve"> PAGEREF _Toc52810042 \h </w:instrText>
             </w:r>
             <w:r>
               <w:rPr>
@@ -2688,7 +2779,7 @@
                 <w:noProof/>
                 <w:webHidden/>
               </w:rPr>
-              <w:t>19</w:t>
+              <w:t>20</w:t>
             </w:r>
             <w:r>
               <w:rPr>
@@ -2710,7 +2801,7 @@
               <w:noProof/>
             </w:rPr>
           </w:pPr>
-          <w:hyperlink w:anchor="_Toc52271238" w:history="1">
+          <w:hyperlink w:anchor="_Toc52810043" w:history="1">
             <w:r>
               <w:rPr>
                 <w:rStyle w:val="Hyperlink"/>
@@ -2737,7 +2828,7 @@
                 <w:noProof/>
                 <w:webHidden/>
               </w:rPr>
-              <w:instrText xml:space="preserve"> PAGEREF _Toc52271238 \h </w:instrText>
+              <w:instrText xml:space="preserve"> PAGEREF _Toc52810043 \h </w:instrText>
             </w:r>
             <w:r>
               <w:rPr>
@@ -2779,7 +2870,7 @@
               <w:noProof/>
             </w:rPr>
           </w:pPr>
-          <w:hyperlink w:anchor="_Toc52271239" w:history="1">
+          <w:hyperlink w:anchor="_Toc52810044" w:history="1">
             <w:r>
               <w:rPr>
                 <w:rStyle w:val="Hyperlink"/>
@@ -2806,7 +2897,7 @@
                 <w:noProof/>
                 <w:webHidden/>
               </w:rPr>
-              <w:instrText xml:space="preserve"> PAGEREF _Toc52271239 \h </w:instrText>
+              <w:instrText xml:space="preserve"> PAGEREF _Toc52810044 \h </w:instrText>
             </w:r>
             <w:r>
               <w:rPr>
@@ -2826,7 +2917,7 @@
                 <w:noProof/>
                 <w:webHidden/>
               </w:rPr>
-              <w:t>23</w:t>
+              <w:t>24</w:t>
             </w:r>
             <w:r>
               <w:rPr>
@@ -2848,7 +2939,7 @@
               <w:noProof/>
             </w:rPr>
           </w:pPr>
-          <w:hyperlink w:anchor="_Toc52271240" w:history="1">
+          <w:hyperlink w:anchor="_Toc52810045" w:history="1">
             <w:r>
               <w:rPr>
                 <w:rStyle w:val="Hyperlink"/>
@@ -2875,7 +2966,7 @@
                 <w:noProof/>
                 <w:webHidden/>
               </w:rPr>
-              <w:instrText xml:space="preserve"> PAGEREF _Toc52271240 \h </w:instrText>
+              <w:instrText xml:space="preserve"> PAGEREF _Toc52810045 \h </w:instrText>
             </w:r>
             <w:r>
               <w:rPr>
@@ -2917,7 +3008,7 @@
               <w:noProof/>
             </w:rPr>
           </w:pPr>
-          <w:hyperlink w:anchor="_Toc52271241" w:history="1">
+          <w:hyperlink w:anchor="_Toc52810046" w:history="1">
             <w:r>
               <w:rPr>
                 <w:rStyle w:val="Hyperlink"/>
@@ -2944,7 +3035,7 @@
                 <w:noProof/>
                 <w:webHidden/>
               </w:rPr>
-              <w:instrText xml:space="preserve"> PAGEREF _Toc52271241 \h </w:instrText>
+              <w:instrText xml:space="preserve"> PAGEREF _Toc52810046 \h </w:instrText>
             </w:r>
             <w:r>
               <w:rPr>
@@ -2964,7 +3055,7 @@
                 <w:noProof/>
                 <w:webHidden/>
               </w:rPr>
-              <w:t>26</w:t>
+              <w:t>27</w:t>
             </w:r>
             <w:r>
               <w:rPr>
@@ -2986,7 +3077,7 @@
               <w:noProof/>
             </w:rPr>
           </w:pPr>
-          <w:hyperlink w:anchor="_Toc52271242" w:history="1">
+          <w:hyperlink w:anchor="_Toc52810047" w:history="1">
             <w:r>
               <w:rPr>
                 <w:rStyle w:val="Hyperlink"/>
@@ -3013,7 +3104,7 @@
                 <w:noProof/>
                 <w:webHidden/>
               </w:rPr>
-              <w:instrText xml:space="preserve"> PAGEREF _Toc52271242 \h </w:instrText>
+              <w:instrText xml:space="preserve"> PAGEREF _Toc52810047 \h </w:instrText>
             </w:r>
             <w:r>
               <w:rPr>
@@ -3055,7 +3146,7 @@
               <w:noProof/>
             </w:rPr>
           </w:pPr>
-          <w:hyperlink w:anchor="_Toc52271243" w:history="1">
+          <w:hyperlink w:anchor="_Toc52810048" w:history="1">
             <w:r>
               <w:rPr>
                 <w:rStyle w:val="Hyperlink"/>
@@ -3082,7 +3173,7 @@
                 <w:noProof/>
                 <w:webHidden/>
               </w:rPr>
-              <w:instrText xml:space="preserve"> PAGEREF _Toc52271243 \h </w:instrText>
+              <w:instrText xml:space="preserve"> PAGEREF _Toc52810048 \h </w:instrText>
             </w:r>
             <w:r>
               <w:rPr>
@@ -3124,7 +3215,7 @@
               <w:noProof/>
             </w:rPr>
           </w:pPr>
-          <w:hyperlink w:anchor="_Toc52271244" w:history="1">
+          <w:hyperlink w:anchor="_Toc52810049" w:history="1">
             <w:r>
               <w:rPr>
                 <w:rStyle w:val="Hyperlink"/>
@@ -3151,7 +3242,7 @@
                 <w:noProof/>
                 <w:webHidden/>
               </w:rPr>
-              <w:instrText xml:space="preserve"> PAGEREF _Toc52271244 \h </w:instrText>
+              <w:instrText xml:space="preserve"> PAGEREF _Toc52810049 \h </w:instrText>
             </w:r>
             <w:r>
               <w:rPr>
@@ -3171,7 +3262,7 @@
                 <w:noProof/>
                 <w:webHidden/>
               </w:rPr>
-              <w:t>30</w:t>
+              <w:t>31</w:t>
             </w:r>
             <w:r>
               <w:rPr>
@@ -3193,7 +3284,7 @@
               <w:noProof/>
             </w:rPr>
           </w:pPr>
-          <w:hyperlink w:anchor="_Toc52271245" w:history="1">
+          <w:hyperlink w:anchor="_Toc52810050" w:history="1">
             <w:r>
               <w:rPr>
                 <w:rStyle w:val="Hyperlink"/>
@@ -3220,7 +3311,7 @@
                 <w:noProof/>
                 <w:webHidden/>
               </w:rPr>
-              <w:instrText xml:space="preserve"> PAGEREF _Toc52271245 \h </w:instrText>
+              <w:instrText xml:space="preserve"> PAGEREF _Toc52810050 \h </w:instrText>
             </w:r>
             <w:r>
               <w:rPr>
@@ -3262,7 +3353,7 @@
               <w:noProof/>
             </w:rPr>
           </w:pPr>
-          <w:hyperlink w:anchor="_Toc52271246" w:history="1">
+          <w:hyperlink w:anchor="_Toc52810051" w:history="1">
             <w:r>
               <w:rPr>
                 <w:rStyle w:val="Hyperlink"/>
@@ -3289,7 +3380,7 @@
                 <w:noProof/>
                 <w:webHidden/>
               </w:rPr>
-              <w:instrText xml:space="preserve"> PAGEREF _Toc52271246 \h </w:instrText>
+              <w:instrText xml:space="preserve"> PAGEREF _Toc52810051 \h </w:instrText>
             </w:r>
             <w:r>
               <w:rPr>
@@ -3309,7 +3400,7 @@
                 <w:noProof/>
                 <w:webHidden/>
               </w:rPr>
-              <w:t>32</w:t>
+              <w:t>33</w:t>
             </w:r>
             <w:r>
               <w:rPr>
@@ -3331,7 +3422,7 @@
               <w:noProof/>
             </w:rPr>
           </w:pPr>
-          <w:hyperlink w:anchor="_Toc52271247" w:history="1">
+          <w:hyperlink w:anchor="_Toc52810052" w:history="1">
             <w:r>
               <w:rPr>
                 <w:rStyle w:val="Hyperlink"/>
@@ -3358,7 +3449,7 @@
                 <w:noProof/>
                 <w:webHidden/>
               </w:rPr>
-              <w:instrText xml:space="preserve"> PAGEREF _Toc52271247 \h </w:instrText>
+              <w:instrText xml:space="preserve"> PAGEREF _Toc52810052 \h </w:instrText>
             </w:r>
             <w:r>
               <w:rPr>
@@ -3400,7 +3491,7 @@
               <w:noProof/>
             </w:rPr>
           </w:pPr>
-          <w:hyperlink w:anchor="_Toc52271248" w:history="1">
+          <w:hyperlink w:anchor="_Toc52810053" w:history="1">
             <w:r>
               <w:rPr>
                 <w:rStyle w:val="Hyperlink"/>
@@ -3427,7 +3518,7 @@
                 <w:noProof/>
                 <w:webHidden/>
               </w:rPr>
-              <w:instrText xml:space="preserve"> PAGEREF _Toc52271248 \h </w:instrText>
+              <w:instrText xml:space="preserve"> PAGEREF _Toc52810053 \h </w:instrText>
             </w:r>
             <w:r>
               <w:rPr>
@@ -3447,7 +3538,7 @@
                 <w:noProof/>
                 <w:webHidden/>
               </w:rPr>
-              <w:t>33</w:t>
+              <w:t>34</w:t>
             </w:r>
             <w:r>
               <w:rPr>
@@ -3469,7 +3560,7 @@
               <w:noProof/>
             </w:rPr>
           </w:pPr>
-          <w:hyperlink w:anchor="_Toc52271249" w:history="1">
+          <w:hyperlink w:anchor="_Toc52810054" w:history="1">
             <w:r>
               <w:rPr>
                 <w:rStyle w:val="Hyperlink"/>
@@ -3496,7 +3587,7 @@
                 <w:noProof/>
                 <w:webHidden/>
               </w:rPr>
-              <w:instrText xml:space="preserve"> PAGEREF _Toc52271249 \h </w:instrText>
+              <w:instrText xml:space="preserve"> PAGEREF _Toc52810054 \h </w:instrText>
             </w:r>
             <w:r>
               <w:rPr>
@@ -3538,7 +3629,7 @@
               <w:noProof/>
             </w:rPr>
           </w:pPr>
-          <w:hyperlink w:anchor="_Toc52271250" w:history="1">
+          <w:hyperlink w:anchor="_Toc52810055" w:history="1">
             <w:r>
               <w:rPr>
                 <w:rStyle w:val="Hyperlink"/>
@@ -3565,7 +3656,7 @@
                 <w:noProof/>
                 <w:webHidden/>
               </w:rPr>
-              <w:instrText xml:space="preserve"> PAGEREF _Toc52271250 \h </w:instrText>
+              <w:instrText xml:space="preserve"> PAGEREF _Toc52810055 \h </w:instrText>
             </w:r>
             <w:r>
               <w:rPr>
@@ -3607,7 +3698,7 @@
               <w:noProof/>
             </w:rPr>
           </w:pPr>
-          <w:hyperlink w:anchor="_Toc52271251" w:history="1">
+          <w:hyperlink w:anchor="_Toc52810056" w:history="1">
             <w:r>
               <w:rPr>
                 <w:rStyle w:val="Hyperlink"/>
@@ -3634,7 +3725,7 @@
                 <w:noProof/>
                 <w:webHidden/>
               </w:rPr>
-              <w:instrText xml:space="preserve"> PAGEREF _Toc52271251 \h </w:instrText>
+              <w:instrText xml:space="preserve"> PAGEREF _Toc52810056 \h </w:instrText>
             </w:r>
             <w:r>
               <w:rPr>
@@ -3654,7 +3745,7 @@
                 <w:noProof/>
                 <w:webHidden/>
               </w:rPr>
-              <w:t>34</w:t>
+              <w:t>35</w:t>
             </w:r>
             <w:r>
               <w:rPr>
@@ -3676,7 +3767,7 @@
               <w:noProof/>
             </w:rPr>
           </w:pPr>
-          <w:hyperlink w:anchor="_Toc52271252" w:history="1">
+          <w:hyperlink w:anchor="_Toc52810057" w:history="1">
             <w:r>
               <w:rPr>
                 <w:rStyle w:val="Hyperlink"/>
@@ -3703,7 +3794,7 @@
                 <w:noProof/>
                 <w:webHidden/>
               </w:rPr>
-              <w:instrText xml:space="preserve"> PAGEREF _Toc52271252 \h </w:instrText>
+              <w:instrText xml:space="preserve"> PAGEREF _Toc52810057 \h </w:instrText>
             </w:r>
             <w:r>
               <w:rPr>
@@ -3745,7 +3836,7 @@
               <w:noProof/>
             </w:rPr>
           </w:pPr>
-          <w:hyperlink w:anchor="_Toc52271253" w:history="1">
+          <w:hyperlink w:anchor="_Toc52810058" w:history="1">
             <w:r>
               <w:rPr>
                 <w:rStyle w:val="Hyperlink"/>
@@ -3772,7 +3863,7 @@
                 <w:noProof/>
                 <w:webHidden/>
               </w:rPr>
-              <w:instrText xml:space="preserve"> PAGEREF _Toc52271253 \h </w:instrText>
+              <w:instrText xml:space="preserve"> PAGEREF _Toc52810058 \h </w:instrText>
             </w:r>
             <w:r>
               <w:rPr>
@@ -3792,7 +3883,7 @@
                 <w:noProof/>
                 <w:webHidden/>
               </w:rPr>
-              <w:t>35</w:t>
+              <w:t>36</w:t>
             </w:r>
             <w:r>
               <w:rPr>
@@ -3814,7 +3905,7 @@
               <w:noProof/>
             </w:rPr>
           </w:pPr>
-          <w:hyperlink w:anchor="_Toc52271254" w:history="1">
+          <w:hyperlink w:anchor="_Toc52810059" w:history="1">
             <w:r>
               <w:rPr>
                 <w:rStyle w:val="Hyperlink"/>
@@ -3841,7 +3932,7 @@
                 <w:noProof/>
                 <w:webHidden/>
               </w:rPr>
-              <w:instrText xml:space="preserve"> PAGEREF _Toc52271254 \h </w:instrText>
+              <w:instrText xml:space="preserve"> PAGEREF _Toc52810059 \h </w:instrText>
             </w:r>
             <w:r>
               <w:rPr>
@@ -3861,7 +3952,7 @@
                 <w:noProof/>
                 <w:webHidden/>
               </w:rPr>
-              <w:t>35</w:t>
+              <w:t>36</w:t>
             </w:r>
             <w:r>
               <w:rPr>
@@ -3883,7 +3974,7 @@
               <w:noProof/>
             </w:rPr>
           </w:pPr>
-          <w:hyperlink w:anchor="_Toc52271255" w:history="1">
+          <w:hyperlink w:anchor="_Toc52810060" w:history="1">
             <w:r>
               <w:rPr>
                 <w:rStyle w:val="Hyperlink"/>
@@ -3910,7 +4001,7 @@
                 <w:noProof/>
                 <w:webHidden/>
               </w:rPr>
-              <w:instrText xml:space="preserve"> PAGEREF _Toc52271255 \h </w:instrText>
+              <w:instrText xml:space="preserve"> PAGEREF _Toc52810060 \h </w:instrText>
             </w:r>
             <w:r>
               <w:rPr>
@@ -3952,7 +4043,7 @@
               <w:noProof/>
             </w:rPr>
           </w:pPr>
-          <w:hyperlink w:anchor="_Toc52271256" w:history="1">
+          <w:hyperlink w:anchor="_Toc52810061" w:history="1">
             <w:r>
               <w:rPr>
                 <w:rStyle w:val="Hyperlink"/>
@@ -3979,7 +4070,7 @@
                 <w:noProof/>
                 <w:webHidden/>
               </w:rPr>
-              <w:instrText xml:space="preserve"> PAGEREF _Toc52271256 \h </w:instrText>
+              <w:instrText xml:space="preserve"> PAGEREF _Toc52810061 \h </w:instrText>
             </w:r>
             <w:r>
               <w:rPr>
@@ -3999,7 +4090,7 @@
                 <w:noProof/>
                 <w:webHidden/>
               </w:rPr>
-              <w:t>36</w:t>
+              <w:t>37</w:t>
             </w:r>
             <w:r>
               <w:rPr>
@@ -4021,7 +4112,7 @@
               <w:noProof/>
             </w:rPr>
           </w:pPr>
-          <w:hyperlink w:anchor="_Toc52271257" w:history="1">
+          <w:hyperlink w:anchor="_Toc52810062" w:history="1">
             <w:r>
               <w:rPr>
                 <w:rStyle w:val="Hyperlink"/>
@@ -4048,7 +4139,7 @@
                 <w:noProof/>
                 <w:webHidden/>
               </w:rPr>
-              <w:instrText xml:space="preserve"> PAGEREF _Toc52271257 \h </w:instrText>
+              <w:instrText xml:space="preserve"> PAGEREF _Toc52810062 \h </w:instrText>
             </w:r>
             <w:r>
               <w:rPr>
@@ -4068,7 +4159,7 @@
                 <w:noProof/>
                 <w:webHidden/>
               </w:rPr>
-              <w:t>36</w:t>
+              <w:t>37</w:t>
             </w:r>
             <w:r>
               <w:rPr>
@@ -4090,7 +4181,7 @@
               <w:noProof/>
             </w:rPr>
           </w:pPr>
-          <w:hyperlink w:anchor="_Toc52271258" w:history="1">
+          <w:hyperlink w:anchor="_Toc52810063" w:history="1">
             <w:r>
               <w:rPr>
                 <w:rStyle w:val="Hyperlink"/>
@@ -4117,7 +4208,7 @@
                 <w:noProof/>
                 <w:webHidden/>
               </w:rPr>
-              <w:instrText xml:space="preserve"> PAGEREF _Toc52271258 \h </w:instrText>
+              <w:instrText xml:space="preserve"> PAGEREF _Toc52810063 \h </w:instrText>
             </w:r>
             <w:r>
               <w:rPr>
@@ -4159,7 +4250,7 @@
               <w:noProof/>
             </w:rPr>
           </w:pPr>
-          <w:hyperlink w:anchor="_Toc52271259" w:history="1">
+          <w:hyperlink w:anchor="_Toc52810064" w:history="1">
             <w:r>
               <w:rPr>
                 <w:rStyle w:val="Hyperlink"/>
@@ -4186,7 +4277,7 @@
                 <w:noProof/>
                 <w:webHidden/>
               </w:rPr>
-              <w:instrText xml:space="preserve"> PAGEREF _Toc52271259 \h </w:instrText>
+              <w:instrText xml:space="preserve"> PAGEREF _Toc52810064 \h </w:instrText>
             </w:r>
             <w:r>
               <w:rPr>
@@ -4206,7 +4297,7 @@
                 <w:noProof/>
                 <w:webHidden/>
               </w:rPr>
-              <w:t>37</w:t>
+              <w:t>38</w:t>
             </w:r>
             <w:r>
               <w:rPr>
@@ -4228,7 +4319,7 @@
               <w:noProof/>
             </w:rPr>
           </w:pPr>
-          <w:hyperlink w:anchor="_Toc52271260" w:history="1">
+          <w:hyperlink w:anchor="_Toc52810065" w:history="1">
             <w:r>
               <w:rPr>
                 <w:rStyle w:val="Hyperlink"/>
@@ -4255,7 +4346,7 @@
                 <w:noProof/>
                 <w:webHidden/>
               </w:rPr>
-              <w:instrText xml:space="preserve"> PAGEREF _Toc52271260 \h </w:instrText>
+              <w:instrText xml:space="preserve"> PAGEREF _Toc52810065 \h </w:instrText>
             </w:r>
             <w:r>
               <w:rPr>
@@ -4275,7 +4366,7 @@
                 <w:noProof/>
                 <w:webHidden/>
               </w:rPr>
-              <w:t>37</w:t>
+              <w:t>38</w:t>
             </w:r>
             <w:r>
               <w:rPr>
@@ -4297,7 +4388,7 @@
               <w:noProof/>
             </w:rPr>
           </w:pPr>
-          <w:hyperlink w:anchor="_Toc52271261" w:history="1">
+          <w:hyperlink w:anchor="_Toc52810066" w:history="1">
             <w:r>
               <w:rPr>
                 <w:rStyle w:val="Hyperlink"/>
@@ -4324,7 +4415,7 @@
                 <w:noProof/>
                 <w:webHidden/>
               </w:rPr>
-              <w:instrText xml:space="preserve"> PAGEREF _Toc52271261 \h </w:instrText>
+              <w:instrText xml:space="preserve"> PAGEREF _Toc52810066 \h </w:instrText>
             </w:r>
             <w:r>
               <w:rPr>
@@ -4344,7 +4435,7 @@
                 <w:noProof/>
                 <w:webHidden/>
               </w:rPr>
-              <w:t>38</w:t>
+              <w:t>39</w:t>
             </w:r>
             <w:r>
               <w:rPr>
@@ -4366,7 +4457,7 @@
               <w:noProof/>
             </w:rPr>
           </w:pPr>
-          <w:hyperlink w:anchor="_Toc52271262" w:history="1">
+          <w:hyperlink w:anchor="_Toc52810067" w:history="1">
             <w:r>
               <w:rPr>
                 <w:rStyle w:val="Hyperlink"/>
@@ -4393,7 +4484,7 @@
                 <w:noProof/>
                 <w:webHidden/>
               </w:rPr>
-              <w:instrText xml:space="preserve"> PAGEREF _Toc52271262 \h </w:instrText>
+              <w:instrText xml:space="preserve"> PAGEREF _Toc52810067 \h </w:instrText>
             </w:r>
             <w:r>
               <w:rPr>
@@ -4413,7 +4504,7 @@
                 <w:noProof/>
                 <w:webHidden/>
               </w:rPr>
-              <w:t>38</w:t>
+              <w:t>39</w:t>
             </w:r>
             <w:r>
               <w:rPr>
@@ -4435,7 +4526,7 @@
               <w:noProof/>
             </w:rPr>
           </w:pPr>
-          <w:hyperlink w:anchor="_Toc52271263" w:history="1">
+          <w:hyperlink w:anchor="_Toc52810068" w:history="1">
             <w:r>
               <w:rPr>
                 <w:rStyle w:val="Hyperlink"/>
@@ -4462,7 +4553,7 @@
                 <w:noProof/>
                 <w:webHidden/>
               </w:rPr>
-              <w:instrText xml:space="preserve"> PAGEREF _Toc52271263 \h </w:instrText>
+              <w:instrText xml:space="preserve"> PAGEREF _Toc52810068 \h </w:instrText>
             </w:r>
             <w:r>
               <w:rPr>
@@ -4482,7 +4573,7 @@
                 <w:noProof/>
                 <w:webHidden/>
               </w:rPr>
-              <w:t>39</w:t>
+              <w:t>40</w:t>
             </w:r>
             <w:r>
               <w:rPr>
@@ -4504,7 +4595,7 @@
               <w:noProof/>
             </w:rPr>
           </w:pPr>
-          <w:hyperlink w:anchor="_Toc52271264" w:history="1">
+          <w:hyperlink w:anchor="_Toc52810069" w:history="1">
             <w:r>
               <w:rPr>
                 <w:rStyle w:val="Hyperlink"/>
@@ -4531,7 +4622,7 @@
                 <w:noProof/>
                 <w:webHidden/>
               </w:rPr>
-              <w:instrText xml:space="preserve"> PAGEREF _Toc52271264 \h </w:instrText>
+              <w:instrText xml:space="preserve"> PAGEREF _Toc52810069 \h </w:instrText>
             </w:r>
             <w:r>
               <w:rPr>
@@ -4573,7 +4664,7 @@
               <w:noProof/>
             </w:rPr>
           </w:pPr>
-          <w:hyperlink w:anchor="_Toc52271265" w:history="1">
+          <w:hyperlink w:anchor="_Toc52810070" w:history="1">
             <w:r>
               <w:rPr>
                 <w:rStyle w:val="Hyperlink"/>
@@ -4600,7 +4691,7 @@
                 <w:noProof/>
                 <w:webHidden/>
               </w:rPr>
-              <w:instrText xml:space="preserve"> PAGEREF _Toc52271265 \h </w:instrText>
+              <w:instrText xml:space="preserve"> PAGEREF _Toc52810070 \h </w:instrText>
             </w:r>
             <w:r>
               <w:rPr>
@@ -4642,7 +4733,7 @@
               <w:noProof/>
             </w:rPr>
           </w:pPr>
-          <w:hyperlink w:anchor="_Toc52271266" w:history="1">
+          <w:hyperlink w:anchor="_Toc52810071" w:history="1">
             <w:r>
               <w:rPr>
                 <w:rStyle w:val="Hyperlink"/>
@@ -4669,7 +4760,7 @@
                 <w:noProof/>
                 <w:webHidden/>
               </w:rPr>
-              <w:instrText xml:space="preserve"> PAGEREF _Toc52271266 \h </w:instrText>
+              <w:instrText xml:space="preserve"> PAGEREF _Toc52810071 \h </w:instrText>
             </w:r>
             <w:r>
               <w:rPr>
@@ -4711,7 +4802,7 @@
               <w:noProof/>
             </w:rPr>
           </w:pPr>
-          <w:hyperlink w:anchor="_Toc52271267" w:history="1">
+          <w:hyperlink w:anchor="_Toc52810072" w:history="1">
             <w:r>
               <w:rPr>
                 <w:rStyle w:val="Hyperlink"/>
@@ -4738,7 +4829,7 @@
                 <w:noProof/>
                 <w:webHidden/>
               </w:rPr>
-              <w:instrText xml:space="preserve"> PAGEREF _Toc52271267 \h </w:instrText>
+              <w:instrText xml:space="preserve"> PAGEREF _Toc52810072 \h </w:instrText>
             </w:r>
             <w:r>
               <w:rPr>
@@ -4790,7 +4881,7 @@
       <w:pPr>
         <w:pStyle w:val="Heading1"/>
       </w:pPr>
-      <w:bookmarkStart w:id="0" w:name="_Toc52271228"/>
+      <w:bookmarkStart w:id="1" w:name="_Toc52810033"/>
       <w:r>
         <w:lastRenderedPageBreak/>
         <w:t xml:space="preserve">Pubseq Gateway </w:t>
@@ -4804,7 +4895,7 @@
       <w:r>
         <w:t>)</w:t>
       </w:r>
-      <w:bookmarkEnd w:id="0"/>
+      <w:bookmarkEnd w:id="1"/>
     </w:p>
     <w:p>
       <w:pPr>
@@ -5118,12 +5209,12 @@
       <w:pPr>
         <w:pStyle w:val="Heading1"/>
       </w:pPr>
-      <w:bookmarkStart w:id="1" w:name="_Toc52271229"/>
+      <w:bookmarkStart w:id="2" w:name="_Toc52810034"/>
       <w:r>
         <w:lastRenderedPageBreak/>
         <w:t>Overview</w:t>
       </w:r>
-      <w:bookmarkEnd w:id="1"/>
+      <w:bookmarkEnd w:id="2"/>
     </w:p>
     <w:p/>
     <w:p>
@@ -5170,7 +5261,7 @@
           <v:shape id="_x0000_i1025" type="#_x0000_t75" style="width:466.95pt;height:232.65pt" o:ole="">
             <v:imagedata r:id="rId11" o:title=""/>
           </v:shape>
-          <o:OLEObject Type="Embed" ProgID="Visio.Drawing.15" ShapeID="_x0000_i1025" DrawAspect="Content" ObjectID="_1662883979" r:id="rId12"/>
+          <o:OLEObject Type="Embed" ProgID="Visio.Drawing.15" ShapeID="_x0000_i1025" DrawAspect="Content" ObjectID="_1663422783" r:id="rId12"/>
         </w:object>
       </w:r>
     </w:p>
@@ -5373,12 +5464,12 @@
       <w:pPr>
         <w:pStyle w:val="Heading1"/>
       </w:pPr>
-      <w:bookmarkStart w:id="2" w:name="_Toc52271230"/>
+      <w:bookmarkStart w:id="3" w:name="_Toc52810035"/>
       <w:r>
         <w:lastRenderedPageBreak/>
         <w:t>Communication Protocol</w:t>
       </w:r>
-      <w:bookmarkEnd w:id="2"/>
+      <w:bookmarkEnd w:id="3"/>
     </w:p>
     <w:p/>
     <w:p>
@@ -5455,11 +5546,11 @@
       <w:pPr>
         <w:pStyle w:val="Heading2"/>
       </w:pPr>
-      <w:bookmarkStart w:id="3" w:name="_Toc52271231"/>
+      <w:bookmarkStart w:id="4" w:name="_Toc52810036"/>
       <w:r>
         <w:t>PSG Protocol</w:t>
       </w:r>
-      <w:bookmarkEnd w:id="3"/>
+      <w:bookmarkEnd w:id="4"/>
     </w:p>
     <w:p/>
     <w:p>
@@ -6986,11 +7077,11 @@
       <w:pPr>
         <w:pStyle w:val="Heading1"/>
       </w:pPr>
-      <w:bookmarkStart w:id="4" w:name="_Toc52271232"/>
+      <w:bookmarkStart w:id="5" w:name="_Toc52810037"/>
       <w:r>
         <w:t>Exclude Blob Cache</w:t>
       </w:r>
-      <w:bookmarkEnd w:id="4"/>
+      <w:bookmarkEnd w:id="5"/>
     </w:p>
     <w:p>
       <w:pPr>
@@ -7246,11 +7337,11 @@
       <w:pPr>
         <w:pStyle w:val="Heading1"/>
       </w:pPr>
-      <w:bookmarkStart w:id="5" w:name="_Toc52271233"/>
+      <w:bookmarkStart w:id="6" w:name="_Toc52810038"/>
       <w:r>
         <w:t>Requests</w:t>
       </w:r>
-      <w:bookmarkEnd w:id="5"/>
+      <w:bookmarkEnd w:id="6"/>
     </w:p>
     <w:p/>
     <w:p>
@@ -7340,7 +7431,7 @@
       <w:pPr>
         <w:pStyle w:val="Heading2"/>
       </w:pPr>
-      <w:bookmarkStart w:id="6" w:name="_Toc52271234"/>
+      <w:bookmarkStart w:id="7" w:name="_Toc52810039"/>
       <w:r>
         <w:t>ID/</w:t>
       </w:r>
@@ -7355,7 +7446,7 @@
       <w:r>
         <w:t xml:space="preserve"> Request</w:t>
       </w:r>
-      <w:bookmarkEnd w:id="6"/>
+      <w:bookmarkEnd w:id="7"/>
     </w:p>
     <w:p/>
     <w:p>
@@ -7640,7 +7731,7 @@
                 </w:tcPr>
                 <w:p>
                   <w:r>
-                    <w:t>All Cassandra data chunks of the blob itself</w:t>
+                    <w:t>All split blobs</w:t>
                   </w:r>
                 </w:p>
               </w:tc>
@@ -7674,7 +7765,7 @@
                 </w:tcPr>
                 <w:p>
                   <w:r>
-                    <w:t>Split INFO blob only</w:t>
+                    <w:t>All Cassandra data chunks of the blob itself</w:t>
                   </w:r>
                 </w:p>
               </w:tc>
@@ -7696,10 +7787,7 @@
                 </w:tcPr>
                 <w:p>
                   <w:r>
-                    <w:t>s</w:t>
-                  </w:r>
-                  <w:r>
-                    <w:t>mart</w:t>
+                    <w:t>smart</w:t>
                   </w:r>
                 </w:p>
               </w:tc>
@@ -7709,7 +7797,7 @@
                 </w:tcPr>
                 <w:p>
                   <w:r>
-                    <w:t>All split blobs</w:t>
+                    <w:t>Split INFO blob only</w:t>
                   </w:r>
                 </w:p>
               </w:tc>
@@ -8192,12 +8280,100 @@
         <w:t>.</w:t>
       </w:r>
     </w:p>
+    <w:p>
+      <w:r>
+        <w:t xml:space="preserve">Note: PSG 2.0.0 and up introduce the </w:t>
+      </w:r>
+      <w:proofErr w:type="spellStart"/>
+      <w:r>
+        <w:t>id_chunk</w:t>
+      </w:r>
+      <w:proofErr w:type="spellEnd"/>
+      <w:r>
+        <w:t xml:space="preserve">=&lt;int&gt; and the id2_info=&lt;string&gt; values in the reply chunks if the following </w:t>
+      </w:r>
+      <w:proofErr w:type="spellStart"/>
+      <w:r>
+        <w:t>coditions</w:t>
+      </w:r>
+      <w:proofErr w:type="spellEnd"/>
+      <w:r>
+        <w:t xml:space="preserve"> are met:</w:t>
+      </w:r>
+    </w:p>
+    <w:p>
+      <w:pPr>
+        <w:pStyle w:val="ListParagraph"/>
+        <w:numPr>
+          <w:ilvl w:val="0"/>
+          <w:numId w:val="31"/>
+        </w:numPr>
+      </w:pPr>
+      <w:r>
+        <w:t>The originally requested blob has id2info not empty</w:t>
+      </w:r>
+    </w:p>
+    <w:p>
+      <w:pPr>
+        <w:pStyle w:val="ListParagraph"/>
+        <w:numPr>
+          <w:ilvl w:val="0"/>
+          <w:numId w:val="31"/>
+        </w:numPr>
+      </w:pPr>
+      <w:r>
+        <w:lastRenderedPageBreak/>
+        <w:t xml:space="preserve">the </w:t>
+      </w:r>
+      <w:proofErr w:type="spellStart"/>
+      <w:r>
+        <w:t>tse</w:t>
+      </w:r>
+      <w:proofErr w:type="spellEnd"/>
+      <w:r>
+        <w:t xml:space="preserve"> request option is not </w:t>
+      </w:r>
+      <w:proofErr w:type="spellStart"/>
+      <w:r>
+        <w:t>orig</w:t>
+      </w:r>
+      <w:proofErr w:type="spellEnd"/>
+    </w:p>
+    <w:p>
+      <w:r>
+        <w:t xml:space="preserve">If the id2_chunk value is going to be added and the chunk </w:t>
+      </w:r>
+      <w:proofErr w:type="spellStart"/>
+      <w:r>
+        <w:t>sat_key</w:t>
+      </w:r>
+      <w:proofErr w:type="spellEnd"/>
+      <w:r>
+        <w:t xml:space="preserve"> is equal the </w:t>
+      </w:r>
+      <w:proofErr w:type="spellStart"/>
+      <w:r>
+        <w:t>the</w:t>
+      </w:r>
+      <w:proofErr w:type="spellEnd"/>
+      <w:r>
+        <w:t xml:space="preserve"> </w:t>
+      </w:r>
+      <w:proofErr w:type="spellStart"/>
+      <w:r>
+        <w:t>sat_key</w:t>
+      </w:r>
+      <w:proofErr w:type="spellEnd"/>
+      <w:r>
+        <w:t xml:space="preserve"> from the original blob props id2info then the id2_chunk value is reported as 999999999.</w:t>
+      </w:r>
+    </w:p>
     <w:p/>
     <w:p>
       <w:pPr>
         <w:pStyle w:val="Heading2"/>
       </w:pPr>
-      <w:bookmarkStart w:id="7" w:name="_Toc52271235"/>
+      <w:bookmarkStart w:id="8" w:name="_Toc52810040"/>
       <w:r>
         <w:t>ID/</w:t>
       </w:r>
@@ -8213,12 +8389,11 @@
       <w:r>
         <w:t>equest</w:t>
       </w:r>
-      <w:bookmarkEnd w:id="7"/>
+      <w:bookmarkEnd w:id="8"/>
     </w:p>
     <w:p/>
     <w:p>
       <w:r>
-        <w:lastRenderedPageBreak/>
         <w:t>The format of the request:</w:t>
       </w:r>
     </w:p>
@@ -8608,7 +8783,7 @@
                 </w:tcPr>
                 <w:p>
                   <w:r>
-                    <w:t>All Cassandra data chunks of the blob itself</w:t>
+                    <w:t>All split blobs</w:t>
                   </w:r>
                 </w:p>
               </w:tc>
@@ -8642,7 +8817,7 @@
                 </w:tcPr>
                 <w:p>
                   <w:r>
-                    <w:t>Split INFO blob only</w:t>
+                    <w:t>All Cassandra data chunks of the blob itself</w:t>
                   </w:r>
                 </w:p>
               </w:tc>
@@ -8677,7 +8852,7 @@
                 </w:tcPr>
                 <w:p>
                   <w:r>
-                    <w:t>All split blobs</w:t>
+                    <w:t>Split INFO blob only</w:t>
                   </w:r>
                 </w:p>
               </w:tc>
@@ -8746,6 +8921,7 @@
           <w:p>
             <w:proofErr w:type="spellStart"/>
             <w:r>
+              <w:lastRenderedPageBreak/>
               <w:t>exclude_blobs</w:t>
             </w:r>
             <w:proofErr w:type="spellEnd"/>
@@ -8967,7 +9143,6 @@
               </w:numPr>
             </w:pPr>
             <w:r>
-              <w:lastRenderedPageBreak/>
               <w:t>limited</w:t>
             </w:r>
             <w:r>
@@ -9048,7 +9223,6 @@
           </w:tcPr>
           <w:p>
             <w:r>
-              <w:lastRenderedPageBreak/>
               <w:t>trace=&lt;trace&gt;</w:t>
             </w:r>
           </w:p>
@@ -9232,6 +9406,7 @@
     </w:p>
     <w:p>
       <w:r>
+        <w:lastRenderedPageBreak/>
         <w:t>In case of success the following PSG protocol chunks will appear:</w:t>
       </w:r>
     </w:p>
@@ -9280,7 +9455,6 @@
     </w:p>
     <w:p>
       <w:r>
-        <w:lastRenderedPageBreak/>
         <w:t>The sequence of chunks is not guaranteed.</w:t>
       </w:r>
     </w:p>
@@ -9305,12 +9479,99 @@
         <w:t>.</w:t>
       </w:r>
     </w:p>
+    <w:p>
+      <w:r>
+        <w:t xml:space="preserve">Note: PSG 2.0.0 and up introduce the </w:t>
+      </w:r>
+      <w:proofErr w:type="spellStart"/>
+      <w:r>
+        <w:t>id_chunk</w:t>
+      </w:r>
+      <w:proofErr w:type="spellEnd"/>
+      <w:r>
+        <w:t xml:space="preserve">=&lt;int&gt; and the id2_info=&lt;string&gt; values in the reply chunks if the following </w:t>
+      </w:r>
+      <w:proofErr w:type="spellStart"/>
+      <w:r>
+        <w:t>coditions</w:t>
+      </w:r>
+      <w:proofErr w:type="spellEnd"/>
+      <w:r>
+        <w:t xml:space="preserve"> are met:</w:t>
+      </w:r>
+    </w:p>
+    <w:p>
+      <w:pPr>
+        <w:pStyle w:val="ListParagraph"/>
+        <w:numPr>
+          <w:ilvl w:val="0"/>
+          <w:numId w:val="31"/>
+        </w:numPr>
+      </w:pPr>
+      <w:r>
+        <w:t>The originally requested blob has id2info not empty</w:t>
+      </w:r>
+    </w:p>
+    <w:p>
+      <w:pPr>
+        <w:pStyle w:val="ListParagraph"/>
+        <w:numPr>
+          <w:ilvl w:val="0"/>
+          <w:numId w:val="31"/>
+        </w:numPr>
+      </w:pPr>
+      <w:r>
+        <w:t xml:space="preserve">the </w:t>
+      </w:r>
+      <w:proofErr w:type="spellStart"/>
+      <w:r>
+        <w:t>tse</w:t>
+      </w:r>
+      <w:proofErr w:type="spellEnd"/>
+      <w:r>
+        <w:t xml:space="preserve"> request option is not </w:t>
+      </w:r>
+      <w:proofErr w:type="spellStart"/>
+      <w:r>
+        <w:t>orig</w:t>
+      </w:r>
+      <w:proofErr w:type="spellEnd"/>
+    </w:p>
+    <w:p>
+      <w:r>
+        <w:t xml:space="preserve">If the id2_chunk value is going to be added and the chunk </w:t>
+      </w:r>
+      <w:proofErr w:type="spellStart"/>
+      <w:r>
+        <w:t>sat_key</w:t>
+      </w:r>
+      <w:proofErr w:type="spellEnd"/>
+      <w:r>
+        <w:t xml:space="preserve"> is equal the </w:t>
+      </w:r>
+      <w:proofErr w:type="spellStart"/>
+      <w:r>
+        <w:t>the</w:t>
+      </w:r>
+      <w:proofErr w:type="spellEnd"/>
+      <w:r>
+        <w:t xml:space="preserve"> </w:t>
+      </w:r>
+      <w:proofErr w:type="spellStart"/>
+      <w:r>
+        <w:t>sat_key</w:t>
+      </w:r>
+      <w:proofErr w:type="spellEnd"/>
+      <w:r>
+        <w:t xml:space="preserve"> from the original blob props id2info then the id2_chunk value is reported as 999999999.</w:t>
+      </w:r>
+    </w:p>
     <w:p/>
     <w:p>
       <w:pPr>
         <w:pStyle w:val="Heading2"/>
       </w:pPr>
-      <w:bookmarkStart w:id="8" w:name="_Toc52271236"/>
+      <w:bookmarkStart w:id="9" w:name="_Toc52810041"/>
       <w:r>
         <w:t>ID/</w:t>
       </w:r>
@@ -9322,7 +9583,7 @@
       <w:r>
         <w:t xml:space="preserve"> Request</w:t>
       </w:r>
-      <w:bookmarkEnd w:id="8"/>
+      <w:bookmarkEnd w:id="9"/>
     </w:p>
     <w:p/>
     <w:p>
@@ -9462,6 +9723,11 @@
               <w:t>needs the chunk number greater than 0.</w:t>
             </w:r>
           </w:p>
+          <w:p>
+            <w:r>
+              <w:t>Note: the Cassandra/LMDB processors recognize a special value of 999999999 for the id2_chunk. In this case the effective id2_chunk value will be taken from the id2_info.</w:t>
+            </w:r>
+          </w:p>
         </w:tc>
       </w:tr>
       <w:tr>
@@ -9497,6 +9763,7 @@
           </w:p>
           <w:p>
             <w:r>
+              <w:lastRenderedPageBreak/>
               <w:t>3 or 4 integers separated by '.': &lt;sat</w:t>
             </w:r>
             <w:proofErr w:type="gramStart"/>
@@ -9543,6 +9810,7 @@
           <w:p>
             <w:proofErr w:type="spellStart"/>
             <w:r>
+              <w:lastRenderedPageBreak/>
               <w:t>use_cache</w:t>
             </w:r>
             <w:proofErr w:type="spellEnd"/>
@@ -9743,7 +10011,6 @@
           </w:p>
           <w:p>
             <w:r>
-              <w:lastRenderedPageBreak/>
               <w:t>Note: individual processors may reject a request basing on a specific logic around the number of hops.</w:t>
             </w:r>
           </w:p>
@@ -9876,6 +10143,7 @@
         </w:numPr>
       </w:pPr>
       <w:r>
+        <w:lastRenderedPageBreak/>
         <w:t>id2_chunk=&lt;value from the request&gt;</w:t>
       </w:r>
     </w:p>
@@ -9891,10 +10159,7 @@
         <w:t>id2_info</w:t>
       </w:r>
       <w:r>
-        <w:t>=</w:t>
-      </w:r>
-      <w:r>
-        <w:t>&lt;value from the request&gt;</w:t>
+        <w:t>=&lt;value from the request&gt;</w:t>
       </w:r>
     </w:p>
     <w:p>
@@ -9907,14 +10172,14 @@
       <w:pPr>
         <w:pStyle w:val="Heading2"/>
       </w:pPr>
-      <w:bookmarkStart w:id="9" w:name="_Toc52271237"/>
+      <w:bookmarkStart w:id="10" w:name="_Toc52810042"/>
       <w:r>
         <w:t>ID/</w:t>
       </w:r>
       <w:r>
         <w:t>resolve Request</w:t>
       </w:r>
-      <w:bookmarkEnd w:id="9"/>
+      <w:bookmarkEnd w:id="10"/>
     </w:p>
     <w:p/>
     <w:p>
@@ -10070,7 +10335,6 @@
           <w:p>
             <w:proofErr w:type="spellStart"/>
             <w:r>
-              <w:lastRenderedPageBreak/>
               <w:t>seq_id_type</w:t>
             </w:r>
             <w:proofErr w:type="spellEnd"/>
@@ -10384,6 +10648,7 @@
           <w:p/>
           <w:p>
             <w:r>
+              <w:lastRenderedPageBreak/>
               <w:t>Optional parameter.</w:t>
             </w:r>
           </w:p>
@@ -10402,6 +10667,7 @@
           <w:p>
             <w:proofErr w:type="spellStart"/>
             <w:r>
+              <w:lastRenderedPageBreak/>
               <w:t>all_info</w:t>
             </w:r>
             <w:proofErr w:type="spellEnd"/>
@@ -10845,7 +11111,6 @@
           </w:p>
           <w:p>
             <w:r>
-              <w:lastRenderedPageBreak/>
               <w:t xml:space="preserve">If the substitution is </w:t>
             </w:r>
             <w:proofErr w:type="gramStart"/>
@@ -10884,7 +11149,6 @@
           </w:tcPr>
           <w:p>
             <w:r>
-              <w:lastRenderedPageBreak/>
               <w:t>trace=&lt;trace&gt;</w:t>
             </w:r>
           </w:p>
@@ -11022,6 +11286,7 @@
     </w:p>
     <w:p>
       <w:r>
+        <w:lastRenderedPageBreak/>
         <w:t>The HTTP header Content-Type is set to “application/json” if the selected format is json. Otherwise it is set to “application/octet-stream”.</w:t>
       </w:r>
     </w:p>
@@ -11125,7 +11390,6 @@
     </w:p>
     <w:p>
       <w:r>
-        <w:lastRenderedPageBreak/>
         <w:t xml:space="preserve">In case of errors a </w:t>
       </w:r>
       <w:proofErr w:type="spellStart"/>
@@ -11150,7 +11414,7 @@
       <w:pPr>
         <w:pStyle w:val="Heading2"/>
       </w:pPr>
-      <w:bookmarkStart w:id="10" w:name="_Toc52271238"/>
+      <w:bookmarkStart w:id="11" w:name="_Toc52810043"/>
       <w:r>
         <w:t>ID/</w:t>
       </w:r>
@@ -11162,7 +11426,7 @@
       <w:r>
         <w:t xml:space="preserve"> Request</w:t>
       </w:r>
-      <w:bookmarkEnd w:id="10"/>
+      <w:bookmarkEnd w:id="11"/>
     </w:p>
     <w:p/>
     <w:p>
@@ -11431,6 +11695,7 @@
           <w:p>
             <w:proofErr w:type="spellStart"/>
             <w:r>
+              <w:lastRenderedPageBreak/>
               <w:t>use_cache</w:t>
             </w:r>
             <w:proofErr w:type="spellEnd"/>
@@ -11649,7 +11914,6 @@
           </w:p>
           <w:p>
             <w:r>
-              <w:lastRenderedPageBreak/>
               <w:t>Note: individual processors may reject a request basing on a specific logic around the number of hops.</w:t>
             </w:r>
           </w:p>
@@ -11760,6 +12024,7 @@
     </w:p>
     <w:p>
       <w:r>
+        <w:lastRenderedPageBreak/>
         <w:t>starting from PSG 1.8.2:</w:t>
       </w:r>
     </w:p>
@@ -11869,14 +12134,14 @@
       <w:pPr>
         <w:pStyle w:val="Heading2"/>
       </w:pPr>
-      <w:bookmarkStart w:id="11" w:name="_Toc52271239"/>
+      <w:bookmarkStart w:id="12" w:name="_Toc52810044"/>
       <w:r>
         <w:t>ADMIN/</w:t>
       </w:r>
       <w:r>
         <w:t>config Request</w:t>
       </w:r>
-      <w:bookmarkEnd w:id="11"/>
+      <w:bookmarkEnd w:id="12"/>
     </w:p>
     <w:p/>
     <w:p>
@@ -12049,14 +12314,14 @@
       <w:pPr>
         <w:pStyle w:val="Heading2"/>
       </w:pPr>
-      <w:bookmarkStart w:id="12" w:name="_Toc52271240"/>
+      <w:bookmarkStart w:id="13" w:name="_Toc52810045"/>
       <w:r>
         <w:t>ADMIN/</w:t>
       </w:r>
       <w:r>
         <w:t>info Request</w:t>
       </w:r>
-      <w:bookmarkEnd w:id="12"/>
+      <w:bookmarkEnd w:id="13"/>
     </w:p>
     <w:p/>
     <w:p>
@@ -12069,6 +12334,7 @@
         <w:jc w:val="center"/>
       </w:pPr>
       <w:r>
+        <w:lastRenderedPageBreak/>
         <w:t>http://</w:t>
       </w:r>
       <w:r>
@@ -12312,7 +12578,6 @@
           <w:p>
             <w:proofErr w:type="spellStart"/>
             <w:r>
-              <w:lastRenderedPageBreak/>
               <w:t>UserTime</w:t>
             </w:r>
             <w:proofErr w:type="spellEnd"/>
@@ -12591,6 +12856,7 @@
           </w:p>
           <w:p>
             <w:r>
+              <w:lastRenderedPageBreak/>
               <w:t>In case of an error getting the value from the OS then a string with a fixed value “n/a”.</w:t>
             </w:r>
           </w:p>
@@ -12604,6 +12870,7 @@
           <w:p>
             <w:proofErr w:type="spellStart"/>
             <w:r>
+              <w:lastRenderedPageBreak/>
               <w:t>MemoryUsed</w:t>
             </w:r>
             <w:r>
@@ -12876,7 +13143,6 @@
           </w:p>
           <w:p>
             <w:r>
-              <w:lastRenderedPageBreak/>
               <w:t>In case of an error getting the value from the OS then a string with a fixed value “n/a”.</w:t>
             </w:r>
           </w:p>
@@ -12890,7 +13156,6 @@
           <w:p>
             <w:proofErr w:type="spellStart"/>
             <w:r>
-              <w:lastRenderedPageBreak/>
               <w:t>MemoryUsedSwap</w:t>
             </w:r>
             <w:proofErr w:type="spellEnd"/>
@@ -13159,6 +13424,7 @@
           </w:tcPr>
           <w:p>
             <w:r>
+              <w:lastRenderedPageBreak/>
               <w:t>Version</w:t>
             </w:r>
           </w:p>
@@ -13327,14 +13593,14 @@
       <w:pPr>
         <w:pStyle w:val="Heading2"/>
       </w:pPr>
-      <w:bookmarkStart w:id="13" w:name="_Toc52271241"/>
+      <w:bookmarkStart w:id="14" w:name="_Toc52810046"/>
       <w:r>
         <w:t>ADMIN/</w:t>
       </w:r>
       <w:r>
         <w:t>status Request</w:t>
       </w:r>
-      <w:bookmarkEnd w:id="13"/>
+      <w:bookmarkEnd w:id="14"/>
     </w:p>
     <w:p/>
     <w:p>
@@ -13382,7 +13648,6 @@
     </w:p>
     <w:p>
       <w:r>
-        <w:lastRenderedPageBreak/>
         <w:t xml:space="preserve">The HTTP header Content-Length is set </w:t>
       </w:r>
       <w:r>
@@ -13712,6 +13977,7 @@
           <w:p>
             <w:proofErr w:type="spellStart"/>
             <w:r>
+              <w:lastRenderedPageBreak/>
               <w:t>MalformedArgumentsCount</w:t>
             </w:r>
             <w:proofErr w:type="spellEnd"/>
@@ -14153,7 +14419,6 @@
           <w:p>
             <w:proofErr w:type="spellStart"/>
             <w:r>
-              <w:lastRenderedPageBreak/>
               <w:t>ResolveRequestCount</w:t>
             </w:r>
             <w:proofErr w:type="spellEnd"/>
@@ -14582,6 +14847,7 @@
           <w:p>
             <w:proofErr w:type="spellStart"/>
             <w:r>
+              <w:lastRenderedPageBreak/>
               <w:t>BlobPropCacheMiss</w:t>
             </w:r>
             <w:proofErr w:type="spellEnd"/>
@@ -14894,14 +15160,14 @@
       <w:pPr>
         <w:pStyle w:val="Heading2"/>
       </w:pPr>
-      <w:bookmarkStart w:id="14" w:name="_Toc52271242"/>
+      <w:bookmarkStart w:id="15" w:name="_Toc52810047"/>
       <w:r>
         <w:t>ADMIN/</w:t>
       </w:r>
       <w:r>
         <w:t>shutdown Request</w:t>
       </w:r>
-      <w:bookmarkEnd w:id="14"/>
+      <w:bookmarkEnd w:id="15"/>
     </w:p>
     <w:p/>
     <w:p>
@@ -15043,6 +15309,7 @@
           </w:p>
           <w:p>
             <w:r>
+              <w:lastRenderedPageBreak/>
               <w:t>If the configuration [ADMIN]/</w:t>
             </w:r>
             <w:proofErr w:type="spellStart"/>
@@ -15081,6 +15348,7 @@
           </w:tcPr>
           <w:p>
             <w:r>
+              <w:lastRenderedPageBreak/>
               <w:t>timeout=&lt;timeout&gt;</w:t>
             </w:r>
           </w:p>
@@ -15285,7 +15553,6 @@
           </w:tcPr>
           <w:p>
             <w:r>
-              <w:lastRenderedPageBreak/>
               <w:t>500</w:t>
             </w:r>
           </w:p>
@@ -15313,7 +15580,7 @@
       <w:pPr>
         <w:pStyle w:val="Heading2"/>
       </w:pPr>
-      <w:bookmarkStart w:id="15" w:name="_Toc52271243"/>
+      <w:bookmarkStart w:id="16" w:name="_Toc52810048"/>
       <w:r>
         <w:t>ADMIN/</w:t>
       </w:r>
@@ -15328,7 +15595,7 @@
       <w:r>
         <w:t xml:space="preserve"> Request</w:t>
       </w:r>
-      <w:bookmarkEnd w:id="15"/>
+      <w:bookmarkEnd w:id="16"/>
     </w:p>
     <w:p/>
     <w:p>
@@ -15374,6 +15641,7 @@
     </w:p>
     <w:p>
       <w:r>
+        <w:lastRenderedPageBreak/>
         <w:t>The HTTP header Content-Type is set to “</w:t>
       </w:r>
       <w:r>
@@ -15401,7 +15669,7 @@
       <w:pPr>
         <w:pStyle w:val="Heading2"/>
       </w:pPr>
-      <w:bookmarkStart w:id="16" w:name="_Toc52271244"/>
+      <w:bookmarkStart w:id="17" w:name="_Toc52810049"/>
       <w:r>
         <w:t>ADMIN/</w:t>
       </w:r>
@@ -15413,7 +15681,7 @@
       <w:r>
         <w:t xml:space="preserve"> Request</w:t>
       </w:r>
-      <w:bookmarkEnd w:id="16"/>
+      <w:bookmarkEnd w:id="17"/>
     </w:p>
     <w:p/>
     <w:p>
@@ -15568,7 +15836,6 @@
     </w:p>
     <w:p>
       <w:r>
-        <w:lastRenderedPageBreak/>
         <w:t>The HTTP header Content-Type is set to “text/plain”.</w:t>
       </w:r>
     </w:p>
@@ -15671,11 +15938,11 @@
       <w:pPr>
         <w:pStyle w:val="Heading2"/>
       </w:pPr>
-      <w:bookmarkStart w:id="17" w:name="_Toc52271245"/>
+      <w:bookmarkStart w:id="18" w:name="_Toc52810050"/>
       <w:r>
         <w:t>ADMIN/statistics Request</w:t>
       </w:r>
-      <w:bookmarkEnd w:id="17"/>
+      <w:bookmarkEnd w:id="18"/>
     </w:p>
     <w:p/>
     <w:p>
@@ -15688,6 +15955,7 @@
         <w:jc w:val="center"/>
       </w:pPr>
       <w:r>
+        <w:lastRenderedPageBreak/>
         <w:t>http://</w:t>
       </w:r>
       <w:r>
@@ -15949,132 +16217,132 @@
     </w:p>
     <w:p>
       <w:r>
+        <w:t xml:space="preserve">If both </w:t>
+      </w:r>
+      <w:proofErr w:type="spellStart"/>
+      <w:r>
+        <w:t>most_recent_time</w:t>
+      </w:r>
+      <w:proofErr w:type="spellEnd"/>
+      <w:r>
+        <w:t xml:space="preserve"> and </w:t>
+      </w:r>
+      <w:proofErr w:type="spellStart"/>
+      <w:r>
+        <w:t>most_ancient_time</w:t>
+      </w:r>
+      <w:proofErr w:type="spellEnd"/>
+      <w:r>
+        <w:t xml:space="preserve"> are specified, then their order is not important (will be auto-reordered if needed)</w:t>
+      </w:r>
+    </w:p>
+    <w:p>
+      <w:r>
+        <w:t xml:space="preserve">If only </w:t>
+      </w:r>
+      <w:proofErr w:type="spellStart"/>
+      <w:r>
+        <w:t>most_recent_time</w:t>
+      </w:r>
+      <w:proofErr w:type="spellEnd"/>
+      <w:r>
+        <w:t xml:space="preserve"> is specified, then assume </w:t>
+      </w:r>
+      <w:proofErr w:type="spellStart"/>
+      <w:r>
+        <w:t>most_ancient_time</w:t>
+      </w:r>
+      <w:proofErr w:type="spellEnd"/>
+      <w:r>
+        <w:t xml:space="preserve"> as infinite.</w:t>
+      </w:r>
+    </w:p>
+    <w:p>
+      <w:r>
+        <w:t xml:space="preserve">If only </w:t>
+      </w:r>
+      <w:proofErr w:type="spellStart"/>
+      <w:r>
+        <w:t>most_ancient_time</w:t>
+      </w:r>
+      <w:proofErr w:type="spellEnd"/>
+      <w:r>
+        <w:t xml:space="preserve"> is specified, then assume </w:t>
+      </w:r>
+      <w:proofErr w:type="spellStart"/>
+      <w:r>
+        <w:t>most_recent_time</w:t>
+      </w:r>
+      <w:proofErr w:type="spellEnd"/>
+      <w:r>
+        <w:t xml:space="preserve"> equal to </w:t>
+      </w:r>
+      <w:r>
+        <w:t>0</w:t>
+      </w:r>
+      <w:r>
+        <w:t>.</w:t>
+      </w:r>
+    </w:p>
+    <w:p>
+      <w:r>
+        <w:t xml:space="preserve">The actual time period for which the data is returned </w:t>
+      </w:r>
+      <w:r>
+        <w:t>is</w:t>
+      </w:r>
+      <w:r>
+        <w:t xml:space="preserve"> passed back to the client</w:t>
+      </w:r>
+      <w:r>
+        <w:t>.</w:t>
+      </w:r>
+    </w:p>
+    <w:p/>
+    <w:p>
+      <w:r>
+        <w:t>Response:</w:t>
+      </w:r>
+    </w:p>
+    <w:p>
+      <w:r>
+        <w:t>The standard HTTP 1.1 or HTTP/2 protocol is used.</w:t>
+      </w:r>
+    </w:p>
+    <w:p>
+      <w:r>
+        <w:t>The HTTP header Content-Type is set to “application/json”.</w:t>
+      </w:r>
+    </w:p>
+    <w:p>
+      <w:r>
+        <w:t>The HTTP header Content-Length is set appropriately.</w:t>
+      </w:r>
+    </w:p>
+    <w:p>
+      <w:r>
         <w:lastRenderedPageBreak/>
-        <w:t xml:space="preserve">If both </w:t>
+        <w:t>The content has a JSON dictionary which stores all the collected statistics since the server restart or the last reset.</w:t>
+      </w:r>
+    </w:p>
+    <w:p/>
+    <w:p>
+      <w:pPr>
+        <w:pStyle w:val="Heading2"/>
+      </w:pPr>
+      <w:bookmarkStart w:id="19" w:name="_Toc52810051"/>
+      <w:r>
+        <w:t>TEST/</w:t>
       </w:r>
       <w:proofErr w:type="spellStart"/>
       <w:r>
-        <w:t>most_recent_time</w:t>
+        <w:t>io</w:t>
       </w:r>
       <w:proofErr w:type="spellEnd"/>
       <w:r>
-        <w:t xml:space="preserve"> and </w:t>
-      </w:r>
-      <w:proofErr w:type="spellStart"/>
-      <w:r>
-        <w:t>most_ancient_time</w:t>
-      </w:r>
-      <w:proofErr w:type="spellEnd"/>
-      <w:r>
-        <w:t xml:space="preserve"> are specified, then their order is not important (will be auto-reordered if needed)</w:t>
-      </w:r>
-    </w:p>
-    <w:p>
-      <w:r>
-        <w:t xml:space="preserve">If only </w:t>
-      </w:r>
-      <w:proofErr w:type="spellStart"/>
-      <w:r>
-        <w:t>most_recent_time</w:t>
-      </w:r>
-      <w:proofErr w:type="spellEnd"/>
-      <w:r>
-        <w:t xml:space="preserve"> is specified, then assume </w:t>
-      </w:r>
-      <w:proofErr w:type="spellStart"/>
-      <w:r>
-        <w:t>most_ancient_time</w:t>
-      </w:r>
-      <w:proofErr w:type="spellEnd"/>
-      <w:r>
-        <w:t xml:space="preserve"> as infinite.</w:t>
-      </w:r>
-    </w:p>
-    <w:p>
-      <w:r>
-        <w:t xml:space="preserve">If only </w:t>
-      </w:r>
-      <w:proofErr w:type="spellStart"/>
-      <w:r>
-        <w:t>most_ancient_time</w:t>
-      </w:r>
-      <w:proofErr w:type="spellEnd"/>
-      <w:r>
-        <w:t xml:space="preserve"> is specified, then assume </w:t>
-      </w:r>
-      <w:proofErr w:type="spellStart"/>
-      <w:r>
-        <w:t>most_recent_time</w:t>
-      </w:r>
-      <w:proofErr w:type="spellEnd"/>
-      <w:r>
-        <w:t xml:space="preserve"> equal to </w:t>
-      </w:r>
-      <w:r>
-        <w:t>0</w:t>
-      </w:r>
-      <w:r>
-        <w:t>.</w:t>
-      </w:r>
-    </w:p>
-    <w:p>
-      <w:r>
-        <w:t xml:space="preserve">The actual time period for which the data is returned </w:t>
-      </w:r>
-      <w:r>
-        <w:t>is</w:t>
-      </w:r>
-      <w:r>
-        <w:t xml:space="preserve"> passed back to the client</w:t>
-      </w:r>
-      <w:r>
-        <w:t>.</w:t>
-      </w:r>
-    </w:p>
-    <w:p/>
-    <w:p>
-      <w:r>
-        <w:t>Response:</w:t>
-      </w:r>
-    </w:p>
-    <w:p>
-      <w:r>
-        <w:t>The standard HTTP 1.1 or HTTP/2 protocol is used.</w:t>
-      </w:r>
-    </w:p>
-    <w:p>
-      <w:r>
-        <w:t>The HTTP header Content-Type is set to “application/json”.</w:t>
-      </w:r>
-    </w:p>
-    <w:p>
-      <w:r>
-        <w:t>The HTTP header Content-Length is set appropriately.</w:t>
-      </w:r>
-    </w:p>
-    <w:p>
-      <w:r>
-        <w:t>The content has a JSON dictionary which stores all the collected statistics since the server restart or the last reset.</w:t>
-      </w:r>
-    </w:p>
-    <w:p/>
-    <w:p>
-      <w:pPr>
-        <w:pStyle w:val="Heading2"/>
-      </w:pPr>
-      <w:bookmarkStart w:id="18" w:name="_Toc52271246"/>
-      <w:r>
-        <w:t>TEST/</w:t>
-      </w:r>
-      <w:proofErr w:type="spellStart"/>
-      <w:r>
-        <w:t>io</w:t>
-      </w:r>
-      <w:proofErr w:type="spellEnd"/>
-      <w:r>
         <w:t xml:space="preserve"> Request</w:t>
       </w:r>
-      <w:bookmarkEnd w:id="18"/>
+      <w:bookmarkEnd w:id="19"/>
     </w:p>
     <w:p/>
     <w:p>
@@ -16282,39 +16550,103 @@
     </w:p>
     <w:p>
       <w:r>
+        <w:t>The standard HTTP 1.1 or HTTP/2 protocol is used.</w:t>
+      </w:r>
+    </w:p>
+    <w:p>
+      <w:r>
+        <w:t>The HTTP header Content-Type is set to “application/octet-stream”.</w:t>
+      </w:r>
+    </w:p>
+    <w:p>
+      <w:r>
+        <w:t xml:space="preserve">The HTTP header Content-Length is set to </w:t>
+      </w:r>
+      <w:proofErr w:type="spellStart"/>
+      <w:r>
+        <w:t>data_size</w:t>
+      </w:r>
+      <w:proofErr w:type="spellEnd"/>
+      <w:r>
+        <w:t>.</w:t>
+      </w:r>
+    </w:p>
+    <w:p>
+      <w:r>
+        <w:t xml:space="preserve">The content will have the </w:t>
+      </w:r>
+      <w:proofErr w:type="spellStart"/>
+      <w:r>
+        <w:t>data_size</w:t>
+      </w:r>
+      <w:proofErr w:type="spellEnd"/>
+      <w:r>
+        <w:t xml:space="preserve"> of randomly generated bytes.</w:t>
+      </w:r>
+    </w:p>
+    <w:p/>
+    <w:p>
+      <w:pPr>
+        <w:pStyle w:val="Heading2"/>
+      </w:pPr>
+      <w:bookmarkStart w:id="20" w:name="_Toc52810052"/>
+      <w:r>
+        <w:t>favicon.ico Request</w:t>
+      </w:r>
+      <w:bookmarkEnd w:id="20"/>
+    </w:p>
+    <w:p/>
+    <w:p>
+      <w:r>
+        <w:t>The format of the request:</w:t>
+      </w:r>
+    </w:p>
+    <w:p>
+      <w:pPr>
+        <w:jc w:val="center"/>
+      </w:pPr>
+      <w:r>
+        <w:t>http://</w:t>
+      </w:r>
+      <w:r>
+        <w:t>&lt;</w:t>
+      </w:r>
+      <w:proofErr w:type="gramStart"/>
+      <w:r>
+        <w:t>host:port</w:t>
+      </w:r>
+      <w:proofErr w:type="gramEnd"/>
+      <w:r>
+        <w:t>&gt;/favicon.ico</w:t>
+      </w:r>
+    </w:p>
+    <w:p>
+      <w:r>
         <w:lastRenderedPageBreak/>
+        <w:t xml:space="preserve">The request is often sent by various </w:t>
+      </w:r>
+      <w:proofErr w:type="gramStart"/>
+      <w:r>
+        <w:t>browsers</w:t>
+      </w:r>
+      <w:proofErr w:type="gramEnd"/>
+      <w:r>
+        <w:t xml:space="preserve"> so the PSG server implements a response to it.</w:t>
+      </w:r>
+    </w:p>
+    <w:p>
+      <w:r>
+        <w:t>Response:</w:t>
+      </w:r>
+    </w:p>
+    <w:p>
+      <w:r>
         <w:t>The standard HTTP 1.1 or HTTP/2 protocol is used.</w:t>
       </w:r>
     </w:p>
     <w:p>
       <w:r>
-        <w:t>The HTTP header Content-Type is set to “application/octet-stream”.</w:t>
-      </w:r>
-    </w:p>
-    <w:p>
-      <w:r>
-        <w:t xml:space="preserve">The HTTP header Content-Length is set to </w:t>
-      </w:r>
-      <w:proofErr w:type="spellStart"/>
-      <w:r>
-        <w:t>data_size</w:t>
-      </w:r>
-      <w:proofErr w:type="spellEnd"/>
-      <w:r>
-        <w:t>.</w:t>
-      </w:r>
-    </w:p>
-    <w:p>
-      <w:r>
-        <w:t xml:space="preserve">The content will have the </w:t>
-      </w:r>
-      <w:proofErr w:type="spellStart"/>
-      <w:r>
-        <w:t>data_size</w:t>
-      </w:r>
-      <w:proofErr w:type="spellEnd"/>
-      <w:r>
-        <w:t xml:space="preserve"> of randomly generated bytes.</w:t>
+        <w:t>The status code is always 404.</w:t>
       </w:r>
     </w:p>
     <w:p/>
@@ -16322,75 +16654,11 @@
       <w:pPr>
         <w:pStyle w:val="Heading2"/>
       </w:pPr>
-      <w:bookmarkStart w:id="19" w:name="_Toc52271247"/>
-      <w:r>
-        <w:t>favicon.ico Request</w:t>
-      </w:r>
-      <w:bookmarkEnd w:id="19"/>
-    </w:p>
-    <w:p/>
-    <w:p>
-      <w:r>
-        <w:t>The format of the request:</w:t>
-      </w:r>
-    </w:p>
-    <w:p>
-      <w:pPr>
-        <w:jc w:val="center"/>
-      </w:pPr>
-      <w:r>
-        <w:t>http://</w:t>
-      </w:r>
-      <w:r>
-        <w:t>&lt;</w:t>
-      </w:r>
-      <w:proofErr w:type="gramStart"/>
-      <w:r>
-        <w:t>host:port</w:t>
-      </w:r>
-      <w:proofErr w:type="gramEnd"/>
-      <w:r>
-        <w:t>&gt;/favicon.ico</w:t>
-      </w:r>
-    </w:p>
-    <w:p>
-      <w:r>
-        <w:t xml:space="preserve">The request is often sent by various </w:t>
-      </w:r>
-      <w:proofErr w:type="gramStart"/>
-      <w:r>
-        <w:t>browsers</w:t>
-      </w:r>
-      <w:proofErr w:type="gramEnd"/>
-      <w:r>
-        <w:t xml:space="preserve"> so the PSG server implements a response to it.</w:t>
-      </w:r>
-    </w:p>
-    <w:p>
-      <w:r>
-        <w:t>Response:</w:t>
-      </w:r>
-    </w:p>
-    <w:p>
-      <w:r>
-        <w:t>The standard HTTP 1.1 or HTTP/2 protocol is used.</w:t>
-      </w:r>
-    </w:p>
-    <w:p>
-      <w:r>
-        <w:t>The status code is always 404.</w:t>
-      </w:r>
-    </w:p>
-    <w:p/>
-    <w:p>
-      <w:pPr>
-        <w:pStyle w:val="Heading2"/>
-      </w:pPr>
-      <w:bookmarkStart w:id="20" w:name="_Toc52271248"/>
+      <w:bookmarkStart w:id="21" w:name="_Toc52810053"/>
       <w:r>
         <w:t>Unknown URL Request</w:t>
       </w:r>
-      <w:bookmarkEnd w:id="20"/>
+      <w:bookmarkEnd w:id="21"/>
     </w:p>
     <w:p/>
     <w:p>
@@ -16480,12 +16748,11 @@
       <w:pPr>
         <w:pStyle w:val="Heading1"/>
       </w:pPr>
-      <w:bookmarkStart w:id="21" w:name="_Toc52271249"/>
-      <w:r>
-        <w:lastRenderedPageBreak/>
+      <w:bookmarkStart w:id="22" w:name="_Toc52810054"/>
+      <w:r>
         <w:t>Cassandra Database</w:t>
       </w:r>
-      <w:bookmarkEnd w:id="21"/>
+      <w:bookmarkEnd w:id="22"/>
     </w:p>
     <w:p/>
     <w:p>
@@ -16509,11 +16776,11 @@
         <w:pStyle w:val="Heading1"/>
         <w:jc w:val="both"/>
       </w:pPr>
-      <w:bookmarkStart w:id="22" w:name="_Toc52271250"/>
+      <w:bookmarkStart w:id="23" w:name="_Toc52810055"/>
       <w:r>
         <w:t>Monitoring and Maintenance</w:t>
       </w:r>
-      <w:bookmarkEnd w:id="22"/>
+      <w:bookmarkEnd w:id="23"/>
     </w:p>
     <w:p/>
     <w:p>
@@ -16521,6 +16788,7 @@
         <w:jc w:val="both"/>
       </w:pPr>
       <w:r>
+        <w:lastRenderedPageBreak/>
         <w:t xml:space="preserve">The server code uses the standard C++ Toolkit logging. </w:t>
       </w:r>
       <w:proofErr w:type="gramStart"/>
@@ -16581,11 +16849,11 @@
       <w:pPr>
         <w:pStyle w:val="Heading1"/>
       </w:pPr>
-      <w:bookmarkStart w:id="23" w:name="_Toc52271251"/>
+      <w:bookmarkStart w:id="24" w:name="_Toc52810056"/>
       <w:r>
         <w:t>Files Architecture</w:t>
       </w:r>
-      <w:bookmarkEnd w:id="23"/>
+      <w:bookmarkEnd w:id="24"/>
     </w:p>
     <w:p/>
     <w:p>
@@ -16611,7 +16879,7 @@
           <v:shape id="_x0000_i1026" type="#_x0000_t75" style="width:367.5pt;height:79.5pt" o:ole="">
             <v:imagedata r:id="rId41" o:title=""/>
           </v:shape>
-          <o:OLEObject Type="Embed" ProgID="Visio.Drawing.15" ShapeID="_x0000_i1026" DrawAspect="Content" ObjectID="_1662883980" r:id="rId42"/>
+          <o:OLEObject Type="Embed" ProgID="Visio.Drawing.15" ShapeID="_x0000_i1026" DrawAspect="Content" ObjectID="_1663422784" r:id="rId42"/>
         </w:object>
       </w:r>
     </w:p>
@@ -16637,11 +16905,11 @@
       <w:pPr>
         <w:pStyle w:val="Heading1"/>
       </w:pPr>
-      <w:bookmarkStart w:id="24" w:name="_Toc52271252"/>
+      <w:bookmarkStart w:id="25" w:name="_Toc52810057"/>
       <w:r>
         <w:t>Client API</w:t>
       </w:r>
-      <w:bookmarkEnd w:id="24"/>
+      <w:bookmarkEnd w:id="25"/>
     </w:p>
     <w:p/>
     <w:p>
@@ -16664,11 +16932,12 @@
       <w:pPr>
         <w:pStyle w:val="Heading1"/>
       </w:pPr>
-      <w:bookmarkStart w:id="25" w:name="_Toc52271253"/>
-      <w:r>
+      <w:bookmarkStart w:id="26" w:name="_Toc52810058"/>
+      <w:r>
+        <w:lastRenderedPageBreak/>
         <w:t>Command Line Arguments</w:t>
       </w:r>
-      <w:bookmarkEnd w:id="25"/>
+      <w:bookmarkEnd w:id="26"/>
     </w:p>
     <w:p/>
     <w:p>
@@ -16915,11 +17184,11 @@
       <w:pPr>
         <w:pStyle w:val="Heading1"/>
       </w:pPr>
-      <w:bookmarkStart w:id="26" w:name="_Toc52271254"/>
+      <w:bookmarkStart w:id="27" w:name="_Toc52810059"/>
       <w:r>
         <w:t>Signal Handling</w:t>
       </w:r>
-      <w:bookmarkEnd w:id="26"/>
+      <w:bookmarkEnd w:id="27"/>
     </w:p>
     <w:p/>
     <w:p>
@@ -17069,7 +17338,6 @@
           </w:tcPr>
           <w:p>
             <w:r>
-              <w:lastRenderedPageBreak/>
               <w:t>HUP USR1 USR2 WINCH</w:t>
             </w:r>
           </w:p>
@@ -17091,11 +17359,11 @@
       <w:pPr>
         <w:pStyle w:val="Heading1"/>
       </w:pPr>
-      <w:bookmarkStart w:id="27" w:name="_Toc52271255"/>
+      <w:bookmarkStart w:id="28" w:name="_Toc52810060"/>
       <w:r>
         <w:t>Configuration Parameters</w:t>
       </w:r>
-      <w:bookmarkEnd w:id="27"/>
+      <w:bookmarkEnd w:id="28"/>
     </w:p>
     <w:p>
       <w:pPr>
@@ -17169,7 +17437,7 @@
       <w:pPr>
         <w:pStyle w:val="Heading2"/>
       </w:pPr>
-      <w:bookmarkStart w:id="28" w:name="_Toc52271256"/>
+      <w:bookmarkStart w:id="29" w:name="_Toc52810061"/>
       <w:r>
         <w:t>[</w:t>
       </w:r>
@@ -17185,7 +17453,7 @@
       <w:r>
         <w:t>ection</w:t>
       </w:r>
-      <w:bookmarkEnd w:id="28"/>
+      <w:bookmarkEnd w:id="29"/>
     </w:p>
     <w:p/>
     <w:tbl>
@@ -17381,7 +17649,7 @@
       <w:pPr>
         <w:pStyle w:val="Heading2"/>
       </w:pPr>
-      <w:bookmarkStart w:id="29" w:name="_Toc52271257"/>
+      <w:bookmarkStart w:id="30" w:name="_Toc52810062"/>
       <w:r>
         <w:t>[SERVER</w:t>
       </w:r>
@@ -17394,7 +17662,7 @@
       <w:r>
         <w:t>ection</w:t>
       </w:r>
-      <w:bookmarkEnd w:id="29"/>
+      <w:bookmarkEnd w:id="30"/>
     </w:p>
     <w:p/>
     <w:tbl>
@@ -17668,7 +17936,6 @@
               <w:jc w:val="both"/>
             </w:pPr>
             <w:r>
-              <w:lastRenderedPageBreak/>
               <w:t>log</w:t>
             </w:r>
           </w:p>
@@ -17856,11 +18123,11 @@
       <w:pPr>
         <w:pStyle w:val="Heading2"/>
       </w:pPr>
-      <w:bookmarkStart w:id="30" w:name="_Toc52271258"/>
+      <w:bookmarkStart w:id="31" w:name="_Toc52810063"/>
       <w:r>
         <w:t>[AUTO_EXCLUDE] Section</w:t>
       </w:r>
-      <w:bookmarkEnd w:id="30"/>
+      <w:bookmarkEnd w:id="31"/>
     </w:p>
     <w:p>
       <w:pPr>
@@ -17872,6 +18139,7 @@
         <w:jc w:val="both"/>
       </w:pPr>
       <w:r>
+        <w:lastRenderedPageBreak/>
         <w:t xml:space="preserve">The section describes settings for the </w:t>
       </w:r>
       <w:r>
@@ -18031,11 +18299,11 @@
       <w:pPr>
         <w:pStyle w:val="Heading2"/>
       </w:pPr>
-      <w:bookmarkStart w:id="31" w:name="_Toc52271259"/>
+      <w:bookmarkStart w:id="32" w:name="_Toc52810064"/>
       <w:r>
         <w:t>[ADMIN] Section</w:t>
       </w:r>
-      <w:bookmarkEnd w:id="31"/>
+      <w:bookmarkEnd w:id="32"/>
     </w:p>
     <w:p/>
     <w:tbl>
@@ -18144,11 +18412,11 @@
       <w:pPr>
         <w:pStyle w:val="Heading2"/>
       </w:pPr>
-      <w:bookmarkStart w:id="32" w:name="_Toc52271260"/>
+      <w:bookmarkStart w:id="33" w:name="_Toc52810065"/>
       <w:r>
         <w:t>[STATISTICS] Section</w:t>
       </w:r>
-      <w:bookmarkEnd w:id="32"/>
+      <w:bookmarkEnd w:id="33"/>
     </w:p>
     <w:p/>
     <w:tbl>
@@ -18214,11 +18482,7 @@
               <w:jc w:val="both"/>
             </w:pPr>
             <w:r>
-              <w:t xml:space="preserve">The statistics for the blob retrieving timing is collected depending on the blob sizes in separate bins. The first bin covers the range of sizes from 0 </w:t>
-            </w:r>
-            <w:r>
-              <w:lastRenderedPageBreak/>
-              <w:t xml:space="preserve">till </w:t>
+              <w:t xml:space="preserve">The statistics for the blob retrieving timing is collected depending on the blob sizes in separate bins. The first bin covers the range of sizes from 0 till </w:t>
             </w:r>
             <w:proofErr w:type="spellStart"/>
             <w:r>
@@ -18249,7 +18513,6 @@
               <w:jc w:val="both"/>
             </w:pPr>
             <w:r>
-              <w:lastRenderedPageBreak/>
               <w:t>min</w:t>
             </w:r>
           </w:p>
@@ -18409,11 +18672,12 @@
       <w:pPr>
         <w:pStyle w:val="Heading2"/>
       </w:pPr>
-      <w:bookmarkStart w:id="33" w:name="_Toc52271261"/>
-      <w:r>
+      <w:bookmarkStart w:id="34" w:name="_Toc52810066"/>
+      <w:r>
+        <w:lastRenderedPageBreak/>
         <w:t>[DEBUG] Section</w:t>
       </w:r>
-      <w:bookmarkEnd w:id="33"/>
+      <w:bookmarkEnd w:id="34"/>
     </w:p>
     <w:p>
       <w:pPr>
@@ -18552,7 +18816,7 @@
       <w:pPr>
         <w:pStyle w:val="Heading2"/>
       </w:pPr>
-      <w:bookmarkStart w:id="34" w:name="_Toc52271262"/>
+      <w:bookmarkStart w:id="35" w:name="_Toc52810067"/>
       <w:r>
         <w:t xml:space="preserve">[CASSANDRA_DB] </w:t>
       </w:r>
@@ -18562,7 +18826,7 @@
       <w:r>
         <w:t>ection</w:t>
       </w:r>
-      <w:bookmarkEnd w:id="34"/>
+      <w:bookmarkEnd w:id="35"/>
     </w:p>
     <w:p/>
     <w:tbl>
@@ -18993,7 +19257,6 @@
             </w:pPr>
             <w:proofErr w:type="spellStart"/>
             <w:r>
-              <w:lastRenderedPageBreak/>
               <w:t>numthreadsio</w:t>
             </w:r>
             <w:proofErr w:type="spellEnd"/>
@@ -19302,6 +19565,7 @@
               <w:jc w:val="both"/>
             </w:pPr>
             <w:r>
+              <w:lastRenderedPageBreak/>
               <w:t xml:space="preserve">If the value has neither </w:t>
             </w:r>
             <w:proofErr w:type="gramStart"/>
@@ -19386,6 +19650,7 @@
             </w:pPr>
             <w:proofErr w:type="spellStart"/>
             <w:r>
+              <w:lastRenderedPageBreak/>
               <w:t>cassandralog</w:t>
             </w:r>
             <w:proofErr w:type="spellEnd"/>
@@ -19439,11 +19704,11 @@
       <w:pPr>
         <w:pStyle w:val="Heading2"/>
       </w:pPr>
-      <w:bookmarkStart w:id="35" w:name="_Toc52271263"/>
+      <w:bookmarkStart w:id="36" w:name="_Toc52810068"/>
       <w:r>
         <w:t>[COUNTERS] Section</w:t>
       </w:r>
-      <w:bookmarkEnd w:id="35"/>
+      <w:bookmarkEnd w:id="36"/>
     </w:p>
     <w:p/>
     <w:p>
@@ -19539,7 +19804,6 @@
     </w:p>
     <w:p>
       <w:r>
-        <w:lastRenderedPageBreak/>
         <w:br w:type="page"/>
       </w:r>
     </w:p>
@@ -19547,23 +19811,23 @@
       <w:pPr>
         <w:pStyle w:val="Heading1"/>
       </w:pPr>
-      <w:bookmarkStart w:id="36" w:name="_Toc52271264"/>
+      <w:bookmarkStart w:id="37" w:name="_Toc52810069"/>
       <w:r>
         <w:lastRenderedPageBreak/>
         <w:t>Appendix</w:t>
       </w:r>
-      <w:bookmarkEnd w:id="36"/>
+      <w:bookmarkEnd w:id="37"/>
     </w:p>
     <w:p/>
     <w:p>
       <w:pPr>
         <w:pStyle w:val="Heading2"/>
       </w:pPr>
-      <w:bookmarkStart w:id="37" w:name="_Toc52271265"/>
+      <w:bookmarkStart w:id="38" w:name="_Toc52810070"/>
       <w:r>
         <w:t>Protocol Diagrams</w:t>
       </w:r>
-      <w:bookmarkEnd w:id="37"/>
+      <w:bookmarkEnd w:id="38"/>
     </w:p>
     <w:p/>
     <w:p>
@@ -23585,7 +23849,7 @@
       <w:pPr>
         <w:pStyle w:val="Heading2"/>
       </w:pPr>
-      <w:bookmarkStart w:id="38" w:name="_Toc52271266"/>
+      <w:bookmarkStart w:id="39" w:name="_Toc52810071"/>
       <w:proofErr w:type="spellStart"/>
       <w:r>
         <w:t>GetBlob</w:t>
@@ -23597,7 +23861,7 @@
       <w:r>
         <w:t>Diagram</w:t>
       </w:r>
-      <w:bookmarkEnd w:id="38"/>
+      <w:bookmarkEnd w:id="39"/>
     </w:p>
     <w:p/>
     <w:p>
@@ -23652,7 +23916,7 @@
       <w:pPr>
         <w:pStyle w:val="Heading2"/>
       </w:pPr>
-      <w:bookmarkStart w:id="39" w:name="_Toc52271267"/>
+      <w:bookmarkStart w:id="40" w:name="_Toc52810072"/>
       <w:r>
         <w:lastRenderedPageBreak/>
         <w:t>ID/</w:t>
@@ -23665,7 +23929,7 @@
       <w:r>
         <w:t xml:space="preserve"> Request (prior PSG 2.0.0)</w:t>
       </w:r>
-      <w:bookmarkEnd w:id="39"/>
+      <w:bookmarkEnd w:id="40"/>
     </w:p>
     <w:p/>
     <w:p>
@@ -25425,9 +25689,9 @@
     </w:lvl>
   </w:abstractNum>
   <w:abstractNum w:abstractNumId="11" w15:restartNumberingAfterBreak="0">
-    <w:nsid w:val="2D9156CF"/>
+    <w:nsid w:val="2D37494F"/>
     <w:multiLevelType w:val="hybridMultilevel"/>
-    <w:tmpl w:val="29A622E0"/>
+    <w:tmpl w:val="2CBCB37E"/>
     <w:lvl w:ilvl="0" w:tplc="04090001">
       <w:start w:val="1"/>
       <w:numFmt w:val="bullet"/>
@@ -25538,9 +25802,9 @@
     </w:lvl>
   </w:abstractNum>
   <w:abstractNum w:abstractNumId="12" w15:restartNumberingAfterBreak="0">
-    <w:nsid w:val="30EF780C"/>
+    <w:nsid w:val="2D9156CF"/>
     <w:multiLevelType w:val="hybridMultilevel"/>
-    <w:tmpl w:val="68B2FF5E"/>
+    <w:tmpl w:val="29A622E0"/>
     <w:lvl w:ilvl="0" w:tplc="04090001">
       <w:start w:val="1"/>
       <w:numFmt w:val="bullet"/>
@@ -25651,9 +25915,9 @@
     </w:lvl>
   </w:abstractNum>
   <w:abstractNum w:abstractNumId="13" w15:restartNumberingAfterBreak="0">
-    <w:nsid w:val="358567F2"/>
+    <w:nsid w:val="30EF780C"/>
     <w:multiLevelType w:val="hybridMultilevel"/>
-    <w:tmpl w:val="FC4C7E32"/>
+    <w:tmpl w:val="68B2FF5E"/>
     <w:lvl w:ilvl="0" w:tplc="04090001">
       <w:start w:val="1"/>
       <w:numFmt w:val="bullet"/>
@@ -25764,9 +26028,9 @@
     </w:lvl>
   </w:abstractNum>
   <w:abstractNum w:abstractNumId="14" w15:restartNumberingAfterBreak="0">
-    <w:nsid w:val="3A4351DE"/>
+    <w:nsid w:val="358567F2"/>
     <w:multiLevelType w:val="hybridMultilevel"/>
-    <w:tmpl w:val="D4C6613A"/>
+    <w:tmpl w:val="FC4C7E32"/>
     <w:lvl w:ilvl="0" w:tplc="04090001">
       <w:start w:val="1"/>
       <w:numFmt w:val="bullet"/>
@@ -25877,9 +26141,9 @@
     </w:lvl>
   </w:abstractNum>
   <w:abstractNum w:abstractNumId="15" w15:restartNumberingAfterBreak="0">
-    <w:nsid w:val="3F932C78"/>
+    <w:nsid w:val="3A4351DE"/>
     <w:multiLevelType w:val="hybridMultilevel"/>
-    <w:tmpl w:val="4842788A"/>
+    <w:tmpl w:val="D4C6613A"/>
     <w:lvl w:ilvl="0" w:tplc="04090001">
       <w:start w:val="1"/>
       <w:numFmt w:val="bullet"/>
@@ -25990,9 +26254,9 @@
     </w:lvl>
   </w:abstractNum>
   <w:abstractNum w:abstractNumId="16" w15:restartNumberingAfterBreak="0">
-    <w:nsid w:val="40676BD2"/>
+    <w:nsid w:val="3F932C78"/>
     <w:multiLevelType w:val="hybridMultilevel"/>
-    <w:tmpl w:val="4B705ACE"/>
+    <w:tmpl w:val="4842788A"/>
     <w:lvl w:ilvl="0" w:tplc="04090001">
       <w:start w:val="1"/>
       <w:numFmt w:val="bullet"/>
@@ -26103,6 +26367,119 @@
     </w:lvl>
   </w:abstractNum>
   <w:abstractNum w:abstractNumId="17" w15:restartNumberingAfterBreak="0">
+    <w:nsid w:val="40676BD2"/>
+    <w:multiLevelType w:val="hybridMultilevel"/>
+    <w:tmpl w:val="4B705ACE"/>
+    <w:lvl w:ilvl="0" w:tplc="04090001">
+      <w:start w:val="1"/>
+      <w:numFmt w:val="bullet"/>
+      <w:lvlText w:val=""/>
+      <w:lvlJc w:val="left"/>
+      <w:pPr>
+        <w:ind w:left="720" w:hanging="360"/>
+      </w:pPr>
+      <w:rPr>
+        <w:rFonts w:ascii="Symbol" w:hAnsi="Symbol" w:hint="default"/>
+      </w:rPr>
+    </w:lvl>
+    <w:lvl w:ilvl="1" w:tplc="04090003" w:tentative="1">
+      <w:start w:val="1"/>
+      <w:numFmt w:val="bullet"/>
+      <w:lvlText w:val="o"/>
+      <w:lvlJc w:val="left"/>
+      <w:pPr>
+        <w:ind w:left="1440" w:hanging="360"/>
+      </w:pPr>
+      <w:rPr>
+        <w:rFonts w:ascii="Courier New" w:hAnsi="Courier New" w:cs="Courier New" w:hint="default"/>
+      </w:rPr>
+    </w:lvl>
+    <w:lvl w:ilvl="2" w:tplc="04090005" w:tentative="1">
+      <w:start w:val="1"/>
+      <w:numFmt w:val="bullet"/>
+      <w:lvlText w:val=""/>
+      <w:lvlJc w:val="left"/>
+      <w:pPr>
+        <w:ind w:left="2160" w:hanging="360"/>
+      </w:pPr>
+      <w:rPr>
+        <w:rFonts w:ascii="Wingdings" w:hAnsi="Wingdings" w:hint="default"/>
+      </w:rPr>
+    </w:lvl>
+    <w:lvl w:ilvl="3" w:tplc="04090001" w:tentative="1">
+      <w:start w:val="1"/>
+      <w:numFmt w:val="bullet"/>
+      <w:lvlText w:val=""/>
+      <w:lvlJc w:val="left"/>
+      <w:pPr>
+        <w:ind w:left="2880" w:hanging="360"/>
+      </w:pPr>
+      <w:rPr>
+        <w:rFonts w:ascii="Symbol" w:hAnsi="Symbol" w:hint="default"/>
+      </w:rPr>
+    </w:lvl>
+    <w:lvl w:ilvl="4" w:tplc="04090003" w:tentative="1">
+      <w:start w:val="1"/>
+      <w:numFmt w:val="bullet"/>
+      <w:lvlText w:val="o"/>
+      <w:lvlJc w:val="left"/>
+      <w:pPr>
+        <w:ind w:left="3600" w:hanging="360"/>
+      </w:pPr>
+      <w:rPr>
+        <w:rFonts w:ascii="Courier New" w:hAnsi="Courier New" w:cs="Courier New" w:hint="default"/>
+      </w:rPr>
+    </w:lvl>
+    <w:lvl w:ilvl="5" w:tplc="04090005" w:tentative="1">
+      <w:start w:val="1"/>
+      <w:numFmt w:val="bullet"/>
+      <w:lvlText w:val=""/>
+      <w:lvlJc w:val="left"/>
+      <w:pPr>
+        <w:ind w:left="4320" w:hanging="360"/>
+      </w:pPr>
+      <w:rPr>
+        <w:rFonts w:ascii="Wingdings" w:hAnsi="Wingdings" w:hint="default"/>
+      </w:rPr>
+    </w:lvl>
+    <w:lvl w:ilvl="6" w:tplc="04090001" w:tentative="1">
+      <w:start w:val="1"/>
+      <w:numFmt w:val="bullet"/>
+      <w:lvlText w:val=""/>
+      <w:lvlJc w:val="left"/>
+      <w:pPr>
+        <w:ind w:left="5040" w:hanging="360"/>
+      </w:pPr>
+      <w:rPr>
+        <w:rFonts w:ascii="Symbol" w:hAnsi="Symbol" w:hint="default"/>
+      </w:rPr>
+    </w:lvl>
+    <w:lvl w:ilvl="7" w:tplc="04090003" w:tentative="1">
+      <w:start w:val="1"/>
+      <w:numFmt w:val="bullet"/>
+      <w:lvlText w:val="o"/>
+      <w:lvlJc w:val="left"/>
+      <w:pPr>
+        <w:ind w:left="5760" w:hanging="360"/>
+      </w:pPr>
+      <w:rPr>
+        <w:rFonts w:ascii="Courier New" w:hAnsi="Courier New" w:cs="Courier New" w:hint="default"/>
+      </w:rPr>
+    </w:lvl>
+    <w:lvl w:ilvl="8" w:tplc="04090005" w:tentative="1">
+      <w:start w:val="1"/>
+      <w:numFmt w:val="bullet"/>
+      <w:lvlText w:val=""/>
+      <w:lvlJc w:val="left"/>
+      <w:pPr>
+        <w:ind w:left="6480" w:hanging="360"/>
+      </w:pPr>
+      <w:rPr>
+        <w:rFonts w:ascii="Wingdings" w:hAnsi="Wingdings" w:hint="default"/>
+      </w:rPr>
+    </w:lvl>
+  </w:abstractNum>
+  <w:abstractNum w:abstractNumId="18" w15:restartNumberingAfterBreak="0">
     <w:nsid w:val="509405F9"/>
     <w:multiLevelType w:val="hybridMultilevel"/>
     <w:tmpl w:val="B8648B68"/>
@@ -26215,7 +26592,7 @@
       </w:rPr>
     </w:lvl>
   </w:abstractNum>
-  <w:abstractNum w:abstractNumId="18" w15:restartNumberingAfterBreak="0">
+  <w:abstractNum w:abstractNumId="19" w15:restartNumberingAfterBreak="0">
     <w:nsid w:val="522F2DEA"/>
     <w:multiLevelType w:val="hybridMultilevel"/>
     <w:tmpl w:val="479C8330"/>
@@ -26328,7 +26705,7 @@
       </w:rPr>
     </w:lvl>
   </w:abstractNum>
-  <w:abstractNum w:abstractNumId="19" w15:restartNumberingAfterBreak="0">
+  <w:abstractNum w:abstractNumId="20" w15:restartNumberingAfterBreak="0">
     <w:nsid w:val="56972AB0"/>
     <w:multiLevelType w:val="hybridMultilevel"/>
     <w:tmpl w:val="C3D2C660"/>
@@ -26441,7 +26818,7 @@
       </w:rPr>
     </w:lvl>
   </w:abstractNum>
-  <w:abstractNum w:abstractNumId="20" w15:restartNumberingAfterBreak="0">
+  <w:abstractNum w:abstractNumId="21" w15:restartNumberingAfterBreak="0">
     <w:nsid w:val="59606F29"/>
     <w:multiLevelType w:val="hybridMultilevel"/>
     <w:tmpl w:val="A230A6FE"/>
@@ -26554,7 +26931,7 @@
       </w:rPr>
     </w:lvl>
   </w:abstractNum>
-  <w:abstractNum w:abstractNumId="21" w15:restartNumberingAfterBreak="0">
+  <w:abstractNum w:abstractNumId="22" w15:restartNumberingAfterBreak="0">
     <w:nsid w:val="5BCB4D15"/>
     <w:multiLevelType w:val="hybridMultilevel"/>
     <w:tmpl w:val="C4601BE4"/>
@@ -26667,7 +27044,7 @@
       </w:rPr>
     </w:lvl>
   </w:abstractNum>
-  <w:abstractNum w:abstractNumId="22" w15:restartNumberingAfterBreak="0">
+  <w:abstractNum w:abstractNumId="23" w15:restartNumberingAfterBreak="0">
     <w:nsid w:val="5C143B38"/>
     <w:multiLevelType w:val="hybridMultilevel"/>
     <w:tmpl w:val="8EC6BFA8"/>
@@ -26780,7 +27157,7 @@
       </w:rPr>
     </w:lvl>
   </w:abstractNum>
-  <w:abstractNum w:abstractNumId="23" w15:restartNumberingAfterBreak="0">
+  <w:abstractNum w:abstractNumId="24" w15:restartNumberingAfterBreak="0">
     <w:nsid w:val="5CDC3233"/>
     <w:multiLevelType w:val="hybridMultilevel"/>
     <w:tmpl w:val="2B4439D4"/>
@@ -26893,7 +27270,7 @@
       </w:rPr>
     </w:lvl>
   </w:abstractNum>
-  <w:abstractNum w:abstractNumId="24" w15:restartNumberingAfterBreak="0">
+  <w:abstractNum w:abstractNumId="25" w15:restartNumberingAfterBreak="0">
     <w:nsid w:val="606959AA"/>
     <w:multiLevelType w:val="hybridMultilevel"/>
     <w:tmpl w:val="40D828CE"/>
@@ -27006,7 +27383,7 @@
       </w:rPr>
     </w:lvl>
   </w:abstractNum>
-  <w:abstractNum w:abstractNumId="25" w15:restartNumberingAfterBreak="0">
+  <w:abstractNum w:abstractNumId="26" w15:restartNumberingAfterBreak="0">
     <w:nsid w:val="63E765E6"/>
     <w:multiLevelType w:val="hybridMultilevel"/>
     <w:tmpl w:val="E7F405C4"/>
@@ -27119,7 +27496,7 @@
       </w:rPr>
     </w:lvl>
   </w:abstractNum>
-  <w:abstractNum w:abstractNumId="26" w15:restartNumberingAfterBreak="0">
+  <w:abstractNum w:abstractNumId="27" w15:restartNumberingAfterBreak="0">
     <w:nsid w:val="6A661CFB"/>
     <w:multiLevelType w:val="hybridMultilevel"/>
     <w:tmpl w:val="F154D660"/>
@@ -27232,7 +27609,7 @@
       </w:rPr>
     </w:lvl>
   </w:abstractNum>
-  <w:abstractNum w:abstractNumId="27" w15:restartNumberingAfterBreak="0">
+  <w:abstractNum w:abstractNumId="28" w15:restartNumberingAfterBreak="0">
     <w:nsid w:val="70B64B0A"/>
     <w:multiLevelType w:val="hybridMultilevel"/>
     <w:tmpl w:val="188036E6"/>
@@ -27345,7 +27722,7 @@
       </w:rPr>
     </w:lvl>
   </w:abstractNum>
-  <w:abstractNum w:abstractNumId="28" w15:restartNumberingAfterBreak="0">
+  <w:abstractNum w:abstractNumId="29" w15:restartNumberingAfterBreak="0">
     <w:nsid w:val="74564EA7"/>
     <w:multiLevelType w:val="hybridMultilevel"/>
     <w:tmpl w:val="49326E4A"/>
@@ -27458,7 +27835,7 @@
       </w:rPr>
     </w:lvl>
   </w:abstractNum>
-  <w:abstractNum w:abstractNumId="29" w15:restartNumberingAfterBreak="0">
+  <w:abstractNum w:abstractNumId="30" w15:restartNumberingAfterBreak="0">
     <w:nsid w:val="7F8C0059"/>
     <w:multiLevelType w:val="hybridMultilevel"/>
     <w:tmpl w:val="FD94CA20"/>
@@ -27572,16 +27949,16 @@
     </w:lvl>
   </w:abstractNum>
   <w:num w:numId="1">
-    <w:abstractNumId w:val="12"/>
+    <w:abstractNumId w:val="13"/>
   </w:num>
   <w:num w:numId="2">
     <w:abstractNumId w:val="6"/>
   </w:num>
   <w:num w:numId="3">
-    <w:abstractNumId w:val="26"/>
+    <w:abstractNumId w:val="27"/>
   </w:num>
   <w:num w:numId="4">
-    <w:abstractNumId w:val="16"/>
+    <w:abstractNumId w:val="17"/>
   </w:num>
   <w:num w:numId="5">
     <w:abstractNumId w:val="10"/>
@@ -27596,16 +27973,16 @@
     <w:abstractNumId w:val="9"/>
   </w:num>
   <w:num w:numId="9">
-    <w:abstractNumId w:val="15"/>
+    <w:abstractNumId w:val="16"/>
   </w:num>
   <w:num w:numId="10">
-    <w:abstractNumId w:val="22"/>
+    <w:abstractNumId w:val="23"/>
   </w:num>
   <w:num w:numId="11">
-    <w:abstractNumId w:val="28"/>
+    <w:abstractNumId w:val="29"/>
   </w:num>
   <w:num w:numId="12">
-    <w:abstractNumId w:val="17"/>
+    <w:abstractNumId w:val="18"/>
   </w:num>
   <w:num w:numId="13">
     <w:abstractNumId w:val="7"/>
@@ -27617,49 +27994,52 @@
     <w:abstractNumId w:val="3"/>
   </w:num>
   <w:num w:numId="16">
-    <w:abstractNumId w:val="14"/>
+    <w:abstractNumId w:val="15"/>
   </w:num>
   <w:num w:numId="17">
-    <w:abstractNumId w:val="27"/>
+    <w:abstractNumId w:val="28"/>
   </w:num>
   <w:num w:numId="18">
     <w:abstractNumId w:val="2"/>
   </w:num>
   <w:num w:numId="19">
-    <w:abstractNumId w:val="13"/>
+    <w:abstractNumId w:val="14"/>
   </w:num>
   <w:num w:numId="20">
-    <w:abstractNumId w:val="11"/>
+    <w:abstractNumId w:val="12"/>
   </w:num>
   <w:num w:numId="21">
-    <w:abstractNumId w:val="24"/>
+    <w:abstractNumId w:val="25"/>
   </w:num>
   <w:num w:numId="22">
-    <w:abstractNumId w:val="18"/>
+    <w:abstractNumId w:val="19"/>
   </w:num>
   <w:num w:numId="23">
     <w:abstractNumId w:val="0"/>
   </w:num>
   <w:num w:numId="24">
-    <w:abstractNumId w:val="25"/>
+    <w:abstractNumId w:val="26"/>
   </w:num>
   <w:num w:numId="25">
     <w:abstractNumId w:val="4"/>
   </w:num>
   <w:num w:numId="26">
+    <w:abstractNumId w:val="21"/>
+  </w:num>
+  <w:num w:numId="27">
+    <w:abstractNumId w:val="30"/>
+  </w:num>
+  <w:num w:numId="28">
+    <w:abstractNumId w:val="24"/>
+  </w:num>
+  <w:num w:numId="29">
+    <w:abstractNumId w:val="22"/>
+  </w:num>
+  <w:num w:numId="30">
     <w:abstractNumId w:val="20"/>
   </w:num>
-  <w:num w:numId="27">
-    <w:abstractNumId w:val="29"/>
-  </w:num>
-  <w:num w:numId="28">
-    <w:abstractNumId w:val="23"/>
-  </w:num>
-  <w:num w:numId="29">
-    <w:abstractNumId w:val="21"/>
-  </w:num>
-  <w:num w:numId="30">
-    <w:abstractNumId w:val="19"/>
+  <w:num w:numId="31">
+    <w:abstractNumId w:val="11"/>
   </w:num>
 </w:numbering>
 </file>
@@ -28885,7 +29265,7 @@
 <file path=customXml/item1.xml><?xml version="1.0" encoding="utf-8"?>
 <CoverPageProperties xmlns="http://schemas.microsoft.com/office/2006/coverPageProps">
   <PublishDate>2018-01-24T00:00:00</PublishDate>
-  <Abstract>Document version: 2.19</Abstract>
+  <Abstract>Document version: 2.20</Abstract>
   <CompanyAddress/>
   <CompanyPhone/>
   <CompanyFax/>
@@ -28894,6 +29274,18 @@
 </file>
 
 <file path=customXml/item2.xml><?xml version="1.0" encoding="utf-8"?>
+<p:properties xmlns:p="http://schemas.microsoft.com/office/2006/metadata/properties" xmlns:xsi="http://www.w3.org/2001/XMLSchema-instance">
+  <documentManagement>
+    <_dlc_DocId xmlns="bebfb516-47c3-42bf-8695-c627e02fd07c">RP5EP2USD5DN-418-13</_dlc_DocId>
+    <_dlc_DocIdUrl xmlns="bebfb516-47c3-42bf-8695-c627e02fd07c">
+      <Url>https://sp.ncbi.nlm.nih.gov/IEB/ISS/_layouts/15/DocIdRedir.aspx?ID=RP5EP2USD5DN-418-13</Url>
+      <Description>RP5EP2USD5DN-418-13</Description>
+    </_dlc_DocIdUrl>
+  </documentManagement>
+</p:properties>
+</file>
+
+<file path=customXml/item3.xml><?xml version="1.0" encoding="utf-8"?>
 <ct:contentTypeSchema xmlns:ct="http://schemas.microsoft.com/office/2006/metadata/contentType" xmlns:ma="http://schemas.microsoft.com/office/2006/metadata/properties/metaAttributes" ct:_="" ma:_="" ma:contentTypeName="Document" ma:contentTypeID="0x010100804F0F871C92454BA582842CD3B861CB" ma:contentTypeVersion="1" ma:contentTypeDescription="Create a new document." ma:contentTypeScope="" ma:versionID="17108c8fb818525b19f04f03124d2db9">
   <xsd:schema xmlns:xsd="http://www.w3.org/2001/XMLSchema" xmlns:xs="http://www.w3.org/2001/XMLSchema" xmlns:p="http://schemas.microsoft.com/office/2006/metadata/properties" xmlns:ns2="bebfb516-47c3-42bf-8695-c627e02fd07c" targetNamespace="http://schemas.microsoft.com/office/2006/metadata/properties" ma:root="true" ma:fieldsID="1c56c5b5f1ead94acc500394bce569b3" ns2:_="">
     <xsd:import namespace="bebfb516-47c3-42bf-8695-c627e02fd07c"/>
@@ -29038,28 +29430,7 @@
 </ct:contentTypeSchema>
 </file>
 
-<file path=customXml/item3.xml><?xml version="1.0" encoding="utf-8"?>
-<p:properties xmlns:p="http://schemas.microsoft.com/office/2006/metadata/properties" xmlns:xsi="http://www.w3.org/2001/XMLSchema-instance">
-  <documentManagement>
-    <_dlc_DocId xmlns="bebfb516-47c3-42bf-8695-c627e02fd07c">RP5EP2USD5DN-418-13</_dlc_DocId>
-    <_dlc_DocIdUrl xmlns="bebfb516-47c3-42bf-8695-c627e02fd07c">
-      <Url>https://sp.ncbi.nlm.nih.gov/IEB/ISS/_layouts/15/DocIdRedir.aspx?ID=RP5EP2USD5DN-418-13</Url>
-      <Description>RP5EP2USD5DN-418-13</Description>
-    </_dlc_DocIdUrl>
-  </documentManagement>
-</p:properties>
-</file>
-
 <file path=customXml/item4.xml><?xml version="1.0" encoding="utf-8"?>
-<?mso-contentType ?>
-<FormTemplates xmlns="http://schemas.microsoft.com/sharepoint/v3/contenttype/forms">
-  <Display>DocumentLibraryForm</Display>
-  <Edit>DocumentLibraryForm</Edit>
-  <New>DocumentLibraryForm</New>
-</FormTemplates>
-</file>
-
-<file path=customXml/item5.xml><?xml version="1.0" encoding="utf-8"?>
 <?mso-contentType ?>
 <spe:Receivers xmlns:spe="http://schemas.microsoft.com/sharepoint/events">
   <Receiver>
@@ -29109,6 +29480,15 @@
 </spe:Receivers>
 </file>
 
+<file path=customXml/item5.xml><?xml version="1.0" encoding="utf-8"?>
+<?mso-contentType ?>
+<FormTemplates xmlns="http://schemas.microsoft.com/sharepoint/v3/contenttype/forms">
+  <Display>DocumentLibraryForm</Display>
+  <Edit>DocumentLibraryForm</Edit>
+  <New>DocumentLibraryForm</New>
+</FormTemplates>
+</file>
+
 <file path=customXml/item6.xml><?xml version="1.0" encoding="utf-8"?>
 <b:Sources xmlns:b="http://schemas.openxmlformats.org/officeDocument/2006/bibliography" xmlns="http://schemas.openxmlformats.org/officeDocument/2006/bibliography" SelectedStyle="\APA.XSL" StyleName="APA"/>
 </file>
@@ -29122,6 +29502,22 @@
 </file>
 
 <file path=customXml/itemProps2.xml><?xml version="1.0" encoding="utf-8"?>
+<ds:datastoreItem xmlns:ds="http://schemas.openxmlformats.org/officeDocument/2006/customXml" ds:itemID="{AED05E43-12FF-4C22-A572-6E3D13391423}">
+  <ds:schemaRefs>
+    <ds:schemaRef ds:uri="http://purl.org/dc/elements/1.1/"/>
+    <ds:schemaRef ds:uri="http://schemas.microsoft.com/office/2006/metadata/properties"/>
+    <ds:schemaRef ds:uri="http://schemas.microsoft.com/office/2006/documentManagement/types"/>
+    <ds:schemaRef ds:uri="http://purl.org/dc/terms/"/>
+    <ds:schemaRef ds:uri="http://schemas.openxmlformats.org/package/2006/metadata/core-properties"/>
+    <ds:schemaRef ds:uri="http://purl.org/dc/dcmitype/"/>
+    <ds:schemaRef ds:uri="http://schemas.microsoft.com/office/infopath/2007/PartnerControls"/>
+    <ds:schemaRef ds:uri="bebfb516-47c3-42bf-8695-c627e02fd07c"/>
+    <ds:schemaRef ds:uri="http://www.w3.org/XML/1998/namespace"/>
+  </ds:schemaRefs>
+</ds:datastoreItem>
+</file>
+
+<file path=customXml/itemProps3.xml><?xml version="1.0" encoding="utf-8"?>
 <ds:datastoreItem xmlns:ds="http://schemas.openxmlformats.org/officeDocument/2006/customXml" ds:itemID="{AA0E1C7F-2557-4EEC-A922-A4F9B8592289}">
   <ds:schemaRefs>
     <ds:schemaRef ds:uri="http://schemas.microsoft.com/office/2006/metadata/contentType"/>
@@ -29139,23 +29535,15 @@
 </ds:datastoreItem>
 </file>
 
-<file path=customXml/itemProps3.xml><?xml version="1.0" encoding="utf-8"?>
-<ds:datastoreItem xmlns:ds="http://schemas.openxmlformats.org/officeDocument/2006/customXml" ds:itemID="{AED05E43-12FF-4C22-A572-6E3D13391423}">
+<file path=customXml/itemProps4.xml><?xml version="1.0" encoding="utf-8"?>
+<ds:datastoreItem xmlns:ds="http://schemas.openxmlformats.org/officeDocument/2006/customXml" ds:itemID="{4BDF85BA-E69F-4D6A-AE92-E7CF998321DD}">
   <ds:schemaRefs>
-    <ds:schemaRef ds:uri="http://purl.org/dc/elements/1.1/"/>
-    <ds:schemaRef ds:uri="http://schemas.microsoft.com/office/2006/metadata/properties"/>
-    <ds:schemaRef ds:uri="http://schemas.microsoft.com/office/2006/documentManagement/types"/>
-    <ds:schemaRef ds:uri="http://purl.org/dc/terms/"/>
-    <ds:schemaRef ds:uri="http://schemas.openxmlformats.org/package/2006/metadata/core-properties"/>
-    <ds:schemaRef ds:uri="http://purl.org/dc/dcmitype/"/>
-    <ds:schemaRef ds:uri="http://schemas.microsoft.com/office/infopath/2007/PartnerControls"/>
-    <ds:schemaRef ds:uri="bebfb516-47c3-42bf-8695-c627e02fd07c"/>
-    <ds:schemaRef ds:uri="http://www.w3.org/XML/1998/namespace"/>
+    <ds:schemaRef ds:uri="http://schemas.microsoft.com/sharepoint/events"/>
   </ds:schemaRefs>
 </ds:datastoreItem>
 </file>
 
-<file path=customXml/itemProps4.xml><?xml version="1.0" encoding="utf-8"?>
+<file path=customXml/itemProps5.xml><?xml version="1.0" encoding="utf-8"?>
 <ds:datastoreItem xmlns:ds="http://schemas.openxmlformats.org/officeDocument/2006/customXml" ds:itemID="{910EA325-BFD3-40A7-B49F-A40A5596D5CE}">
   <ds:schemaRefs>
     <ds:schemaRef ds:uri="http://schemas.microsoft.com/sharepoint/v3/contenttype/forms"/>
@@ -29163,16 +29551,8 @@
 </ds:datastoreItem>
 </file>
 
-<file path=customXml/itemProps5.xml><?xml version="1.0" encoding="utf-8"?>
-<ds:datastoreItem xmlns:ds="http://schemas.openxmlformats.org/officeDocument/2006/customXml" ds:itemID="{4BDF85BA-E69F-4D6A-AE92-E7CF998321DD}">
-  <ds:schemaRefs>
-    <ds:schemaRef ds:uri="http://schemas.microsoft.com/sharepoint/events"/>
-  </ds:schemaRefs>
-</ds:datastoreItem>
-</file>
-
 <file path=customXml/itemProps6.xml><?xml version="1.0" encoding="utf-8"?>
-<ds:datastoreItem xmlns:ds="http://schemas.openxmlformats.org/officeDocument/2006/customXml" ds:itemID="{94643C21-53AB-4C8F-8C54-751006865FF9}">
+<ds:datastoreItem xmlns:ds="http://schemas.openxmlformats.org/officeDocument/2006/customXml" ds:itemID="{5F6A5E0B-7356-4558-B924-A74C0649EE91}">
   <ds:schemaRefs>
     <ds:schemaRef ds:uri="http://schemas.openxmlformats.org/officeDocument/2006/bibliography"/>
   </ds:schemaRefs>

</xml_diff>

<commit_message>
Update documentation for the enable/disable processor feature. JIRA: CXX-11549
</commit_message>
<xml_diff>
--- a/misc/PSG Server.docx
+++ b/misc/PSG Server.docx
@@ -100,7 +100,6 @@
                 <w:dataBinding w:prefixMappings="xmlns:ns0='http://schemas.openxmlformats.org/package/2006/metadata/core-properties' xmlns:ns1='http://purl.org/dc/elements/1.1/'" w:xpath="/ns0:coreProperties[1]/ns1:title[1]" w:storeItemID="{6C3C8BC8-F283-45AE-878A-BAB7291924A1}"/>
                 <w:text/>
               </w:sdtPr>
-              <w:sdtEndPr/>
               <w:sdtContent>
                 <w:tc>
                   <w:tcPr>
@@ -166,7 +165,6 @@
                 <w:dataBinding w:prefixMappings="xmlns:ns0='http://schemas.openxmlformats.org/package/2006/metadata/core-properties' xmlns:ns1='http://purl.org/dc/elements/1.1/'" w:xpath="/ns0:coreProperties[1]/ns1:subject[1]" w:storeItemID="{6C3C8BC8-F283-45AE-878A-BAB7291924A1}"/>
                 <w:text/>
               </w:sdtPr>
-              <w:sdtEndPr/>
               <w:sdtContent>
                 <w:tc>
                   <w:tcPr>
@@ -233,7 +231,6 @@
                 <w:dataBinding w:prefixMappings="xmlns:ns0='http://schemas.openxmlformats.org/package/2006/metadata/core-properties' xmlns:ns1='http://purl.org/dc/elements/1.1/'" w:xpath="/ns0:coreProperties[1]/ns1:creator[1]" w:storeItemID="{6C3C8BC8-F283-45AE-878A-BAB7291924A1}"/>
                 <w:text/>
               </w:sdtPr>
-              <w:sdtEndPr/>
               <w:sdtContent>
                 <w:tc>
                   <w:tcPr>
@@ -282,7 +279,6 @@
                   <w:calendar w:val="gregorian"/>
                 </w:date>
               </w:sdtPr>
-              <w:sdtEndPr/>
               <w:sdtContent>
                 <w:tc>
                   <w:tcPr>
@@ -303,12 +299,48 @@
                         <w:b/>
                         <w:bCs/>
                       </w:rPr>
+                      <w:t xml:space="preserve">Creation date: </w:t>
+                    </w:r>
+                    <w:r>
+                      <w:rPr>
+                        <w:b/>
+                        <w:bCs/>
+                      </w:rPr>
                       <w:t>1/24/2018</w:t>
                     </w:r>
                   </w:p>
                 </w:tc>
               </w:sdtContent>
             </w:sdt>
+          </w:tr>
+          <w:tr>
+            <w:trPr>
+              <w:trHeight w:val="360"/>
+              <w:jc w:val="center"/>
+            </w:trPr>
+            <w:tc>
+              <w:tcPr>
+                <w:tcW w:w="5000" w:type="pct"/>
+                <w:vAlign w:val="center"/>
+              </w:tcPr>
+              <w:p>
+                <w:pPr>
+                  <w:pStyle w:val="NoSpacing"/>
+                  <w:jc w:val="center"/>
+                  <w:rPr>
+                    <w:b/>
+                    <w:bCs/>
+                  </w:rPr>
+                </w:pPr>
+                <w:r>
+                  <w:rPr>
+                    <w:b/>
+                    <w:bCs/>
+                  </w:rPr>
+                  <w:t>Last update date: 10/15/2020</w:t>
+                </w:r>
+              </w:p>
+            </w:tc>
           </w:tr>
         </w:tbl>
         <w:p/>
@@ -330,7 +362,6 @@
                 <w:dataBinding w:prefixMappings="xmlns:ns0='http://schemas.microsoft.com/office/2006/coverPageProps'" w:xpath="/ns0:CoverPageProperties[1]/ns0:Abstract[1]" w:storeItemID="{55AF091B-3C7A-41E3-B477-F2FDAA23CFDA}"/>
                 <w:text/>
               </w:sdtPr>
-              <w:sdtEndPr/>
               <w:sdtContent>
                 <w:tc>
                   <w:tcPr>
@@ -347,7 +378,10 @@
                       <w:t>2.</w:t>
                     </w:r>
                     <w:r>
-                      <w:t>20</w:t>
+                      <w:t>2</w:t>
+                    </w:r>
+                    <w:r>
+                      <w:t>1</w:t>
                     </w:r>
                   </w:p>
                 </w:tc>
@@ -2048,13 +2082,66 @@
           </w:p>
         </w:tc>
       </w:tr>
+      <w:tr>
+        <w:tc>
+          <w:tcPr>
+            <w:tcW w:w="1001" w:type="dxa"/>
+          </w:tcPr>
+          <w:p>
+            <w:r>
+              <w:t>2.21</w:t>
+            </w:r>
+          </w:p>
+        </w:tc>
+        <w:tc>
+          <w:tcPr>
+            <w:tcW w:w="1678" w:type="dxa"/>
+          </w:tcPr>
+          <w:p>
+            <w:r>
+              <w:t>Oct 15, 2020</w:t>
+            </w:r>
+          </w:p>
+        </w:tc>
+        <w:tc>
+          <w:tcPr>
+            <w:tcW w:w="2182" w:type="dxa"/>
+          </w:tcPr>
+          <w:p>
+            <w:r>
+              <w:t>Sergey Satskiy</w:t>
+            </w:r>
+          </w:p>
+        </w:tc>
+        <w:tc>
+          <w:tcPr>
+            <w:tcW w:w="4489" w:type="dxa"/>
+          </w:tcPr>
+          <w:p>
+            <w:r>
+              <w:t xml:space="preserve">Adding </w:t>
+            </w:r>
+            <w:proofErr w:type="spellStart"/>
+            <w:r>
+              <w:t>enable_processor</w:t>
+            </w:r>
+            <w:proofErr w:type="spellEnd"/>
+            <w:r>
+              <w:t xml:space="preserve"> and disable processor parameters description</w:t>
+            </w:r>
+          </w:p>
+        </w:tc>
+      </w:tr>
     </w:tbl>
     <w:p>
       <w:r>
         <w:br w:type="page"/>
       </w:r>
     </w:p>
-    <w:p/>
+    <w:p>
+      <w:bookmarkStart w:id="0" w:name="_GoBack"/>
+      <w:bookmarkEnd w:id="0"/>
+    </w:p>
     <w:sdt>
       <w:sdtPr>
         <w:rPr>
@@ -2083,12 +2170,7 @@
             <w:pStyle w:val="TOCHeading"/>
           </w:pPr>
           <w:r>
-            <w:t>Table of C</w:t>
-          </w:r>
-          <w:bookmarkStart w:id="0" w:name="_GoBack"/>
-          <w:bookmarkEnd w:id="0"/>
-          <w:r>
-            <w:t>ontents</w:t>
+            <w:t>Table of Contents</w:t>
           </w:r>
         </w:p>
         <w:p>
@@ -2111,7 +2193,7 @@
           <w:r>
             <w:fldChar w:fldCharType="separate"/>
           </w:r>
-          <w:hyperlink w:anchor="_Toc52810033" w:history="1">
+          <w:hyperlink w:anchor="_Toc53655394" w:history="1">
             <w:r>
               <w:rPr>
                 <w:rStyle w:val="Hyperlink"/>
@@ -2138,7 +2220,7 @@
                 <w:noProof/>
                 <w:webHidden/>
               </w:rPr>
-              <w:instrText xml:space="preserve"> PAGEREF _Toc52810033 \h </w:instrText>
+              <w:instrText xml:space="preserve"> PAGEREF _Toc53655394 \h </w:instrText>
             </w:r>
             <w:r>
               <w:rPr>
@@ -2180,7 +2262,7 @@
               <w:noProof/>
             </w:rPr>
           </w:pPr>
-          <w:hyperlink w:anchor="_Toc52810034" w:history="1">
+          <w:hyperlink w:anchor="_Toc53655395" w:history="1">
             <w:r>
               <w:rPr>
                 <w:rStyle w:val="Hyperlink"/>
@@ -2207,7 +2289,7 @@
                 <w:noProof/>
                 <w:webHidden/>
               </w:rPr>
-              <w:instrText xml:space="preserve"> PAGEREF _Toc52810034 \h </w:instrText>
+              <w:instrText xml:space="preserve"> PAGEREF _Toc53655395 \h </w:instrText>
             </w:r>
             <w:r>
               <w:rPr>
@@ -2249,7 +2331,7 @@
               <w:noProof/>
             </w:rPr>
           </w:pPr>
-          <w:hyperlink w:anchor="_Toc52810035" w:history="1">
+          <w:hyperlink w:anchor="_Toc53655396" w:history="1">
             <w:r>
               <w:rPr>
                 <w:rStyle w:val="Hyperlink"/>
@@ -2276,7 +2358,7 @@
                 <w:noProof/>
                 <w:webHidden/>
               </w:rPr>
-              <w:instrText xml:space="preserve"> PAGEREF _Toc52810035 \h </w:instrText>
+              <w:instrText xml:space="preserve"> PAGEREF _Toc53655396 \h </w:instrText>
             </w:r>
             <w:r>
               <w:rPr>
@@ -2318,7 +2400,7 @@
               <w:noProof/>
             </w:rPr>
           </w:pPr>
-          <w:hyperlink w:anchor="_Toc52810036" w:history="1">
+          <w:hyperlink w:anchor="_Toc53655397" w:history="1">
             <w:r>
               <w:rPr>
                 <w:rStyle w:val="Hyperlink"/>
@@ -2345,7 +2427,7 @@
                 <w:noProof/>
                 <w:webHidden/>
               </w:rPr>
-              <w:instrText xml:space="preserve"> PAGEREF _Toc52810036 \h </w:instrText>
+              <w:instrText xml:space="preserve"> PAGEREF _Toc53655397 \h </w:instrText>
             </w:r>
             <w:r>
               <w:rPr>
@@ -2387,7 +2469,7 @@
               <w:noProof/>
             </w:rPr>
           </w:pPr>
-          <w:hyperlink w:anchor="_Toc52810037" w:history="1">
+          <w:hyperlink w:anchor="_Toc53655398" w:history="1">
             <w:r>
               <w:rPr>
                 <w:rStyle w:val="Hyperlink"/>
@@ -2414,7 +2496,7 @@
                 <w:noProof/>
                 <w:webHidden/>
               </w:rPr>
-              <w:instrText xml:space="preserve"> PAGEREF _Toc52810037 \h </w:instrText>
+              <w:instrText xml:space="preserve"> PAGEREF _Toc53655398 \h </w:instrText>
             </w:r>
             <w:r>
               <w:rPr>
@@ -2456,7 +2538,7 @@
               <w:noProof/>
             </w:rPr>
           </w:pPr>
-          <w:hyperlink w:anchor="_Toc52810038" w:history="1">
+          <w:hyperlink w:anchor="_Toc53655399" w:history="1">
             <w:r>
               <w:rPr>
                 <w:rStyle w:val="Hyperlink"/>
@@ -2483,7 +2565,7 @@
                 <w:noProof/>
                 <w:webHidden/>
               </w:rPr>
-              <w:instrText xml:space="preserve"> PAGEREF _Toc52810038 \h </w:instrText>
+              <w:instrText xml:space="preserve"> PAGEREF _Toc53655399 \h </w:instrText>
             </w:r>
             <w:r>
               <w:rPr>
@@ -2525,13 +2607,13 @@
               <w:noProof/>
             </w:rPr>
           </w:pPr>
-          <w:hyperlink w:anchor="_Toc52810039" w:history="1">
+          <w:hyperlink w:anchor="_Toc53655400" w:history="1">
             <w:r>
               <w:rPr>
                 <w:rStyle w:val="Hyperlink"/>
                 <w:noProof/>
               </w:rPr>
-              <w:t>ID/getblob Request</w:t>
+              <w:t>Common ID/... Request Parameters</w:t>
             </w:r>
             <w:r>
               <w:rPr>
@@ -2552,7 +2634,7 @@
                 <w:noProof/>
                 <w:webHidden/>
               </w:rPr>
-              <w:instrText xml:space="preserve"> PAGEREF _Toc52810039 \h </w:instrText>
+              <w:instrText xml:space="preserve"> PAGEREF _Toc53655400 \h </w:instrText>
             </w:r>
             <w:r>
               <w:rPr>
@@ -2594,13 +2676,13 @@
               <w:noProof/>
             </w:rPr>
           </w:pPr>
-          <w:hyperlink w:anchor="_Toc52810040" w:history="1">
+          <w:hyperlink w:anchor="_Toc53655401" w:history="1">
             <w:r>
               <w:rPr>
                 <w:rStyle w:val="Hyperlink"/>
                 <w:noProof/>
               </w:rPr>
-              <w:t>ID/get Request</w:t>
+              <w:t>ID/getblob Request</w:t>
             </w:r>
             <w:r>
               <w:rPr>
@@ -2621,7 +2703,7 @@
                 <w:noProof/>
                 <w:webHidden/>
               </w:rPr>
-              <w:instrText xml:space="preserve"> PAGEREF _Toc52810040 \h </w:instrText>
+              <w:instrText xml:space="preserve"> PAGEREF _Toc53655401 \h </w:instrText>
             </w:r>
             <w:r>
               <w:rPr>
@@ -2641,7 +2723,7 @@
                 <w:noProof/>
                 <w:webHidden/>
               </w:rPr>
-              <w:t>16</w:t>
+              <w:t>15</w:t>
             </w:r>
             <w:r>
               <w:rPr>
@@ -2663,13 +2745,13 @@
               <w:noProof/>
             </w:rPr>
           </w:pPr>
-          <w:hyperlink w:anchor="_Toc52810041" w:history="1">
+          <w:hyperlink w:anchor="_Toc53655402" w:history="1">
             <w:r>
               <w:rPr>
                 <w:rStyle w:val="Hyperlink"/>
                 <w:noProof/>
               </w:rPr>
-              <w:t>ID/get_tse_chunk Request</w:t>
+              <w:t>ID/get Request</w:t>
             </w:r>
             <w:r>
               <w:rPr>
@@ -2690,7 +2772,7 @@
                 <w:noProof/>
                 <w:webHidden/>
               </w:rPr>
-              <w:instrText xml:space="preserve"> PAGEREF _Toc52810041 \h </w:instrText>
+              <w:instrText xml:space="preserve"> PAGEREF _Toc53655402 \h </w:instrText>
             </w:r>
             <w:r>
               <w:rPr>
@@ -2710,7 +2792,7 @@
                 <w:noProof/>
                 <w:webHidden/>
               </w:rPr>
-              <w:t>18</w:t>
+              <w:t>16</w:t>
             </w:r>
             <w:r>
               <w:rPr>
@@ -2732,13 +2814,13 @@
               <w:noProof/>
             </w:rPr>
           </w:pPr>
-          <w:hyperlink w:anchor="_Toc52810042" w:history="1">
+          <w:hyperlink w:anchor="_Toc53655403" w:history="1">
             <w:r>
               <w:rPr>
                 <w:rStyle w:val="Hyperlink"/>
                 <w:noProof/>
               </w:rPr>
-              <w:t>ID/resolve Request</w:t>
+              <w:t>ID/get_tse_chunk Request</w:t>
             </w:r>
             <w:r>
               <w:rPr>
@@ -2759,7 +2841,7 @@
                 <w:noProof/>
                 <w:webHidden/>
               </w:rPr>
-              <w:instrText xml:space="preserve"> PAGEREF _Toc52810042 \h </w:instrText>
+              <w:instrText xml:space="preserve"> PAGEREF _Toc53655403 \h </w:instrText>
             </w:r>
             <w:r>
               <w:rPr>
@@ -2779,7 +2861,7 @@
                 <w:noProof/>
                 <w:webHidden/>
               </w:rPr>
-              <w:t>20</w:t>
+              <w:t>19</w:t>
             </w:r>
             <w:r>
               <w:rPr>
@@ -2801,13 +2883,13 @@
               <w:noProof/>
             </w:rPr>
           </w:pPr>
-          <w:hyperlink w:anchor="_Toc52810043" w:history="1">
+          <w:hyperlink w:anchor="_Toc53655404" w:history="1">
             <w:r>
               <w:rPr>
                 <w:rStyle w:val="Hyperlink"/>
                 <w:noProof/>
               </w:rPr>
-              <w:t>ID/get_na Request</w:t>
+              <w:t>ID/resolve Request</w:t>
             </w:r>
             <w:r>
               <w:rPr>
@@ -2828,7 +2910,7 @@
                 <w:noProof/>
                 <w:webHidden/>
               </w:rPr>
-              <w:instrText xml:space="preserve"> PAGEREF _Toc52810043 \h </w:instrText>
+              <w:instrText xml:space="preserve"> PAGEREF _Toc53655404 \h </w:instrText>
             </w:r>
             <w:r>
               <w:rPr>
@@ -2848,7 +2930,7 @@
                 <w:noProof/>
                 <w:webHidden/>
               </w:rPr>
-              <w:t>22</w:t>
+              <w:t>20</w:t>
             </w:r>
             <w:r>
               <w:rPr>
@@ -2870,13 +2952,13 @@
               <w:noProof/>
             </w:rPr>
           </w:pPr>
-          <w:hyperlink w:anchor="_Toc52810044" w:history="1">
+          <w:hyperlink w:anchor="_Toc53655405" w:history="1">
             <w:r>
               <w:rPr>
                 <w:rStyle w:val="Hyperlink"/>
                 <w:noProof/>
               </w:rPr>
-              <w:t>ADMIN/config Request</w:t>
+              <w:t>ID/get_na Request</w:t>
             </w:r>
             <w:r>
               <w:rPr>
@@ -2897,7 +2979,7 @@
                 <w:noProof/>
                 <w:webHidden/>
               </w:rPr>
-              <w:instrText xml:space="preserve"> PAGEREF _Toc52810044 \h </w:instrText>
+              <w:instrText xml:space="preserve"> PAGEREF _Toc53655405 \h </w:instrText>
             </w:r>
             <w:r>
               <w:rPr>
@@ -2917,7 +2999,7 @@
                 <w:noProof/>
                 <w:webHidden/>
               </w:rPr>
-              <w:t>24</w:t>
+              <w:t>22</w:t>
             </w:r>
             <w:r>
               <w:rPr>
@@ -2939,13 +3021,13 @@
               <w:noProof/>
             </w:rPr>
           </w:pPr>
-          <w:hyperlink w:anchor="_Toc52810045" w:history="1">
+          <w:hyperlink w:anchor="_Toc53655406" w:history="1">
             <w:r>
               <w:rPr>
                 <w:rStyle w:val="Hyperlink"/>
                 <w:noProof/>
               </w:rPr>
-              <w:t>ADMIN/info Request</w:t>
+              <w:t>ADMIN/config Request</w:t>
             </w:r>
             <w:r>
               <w:rPr>
@@ -2966,7 +3048,7 @@
                 <w:noProof/>
                 <w:webHidden/>
               </w:rPr>
-              <w:instrText xml:space="preserve"> PAGEREF _Toc52810045 \h </w:instrText>
+              <w:instrText xml:space="preserve"> PAGEREF _Toc53655406 \h </w:instrText>
             </w:r>
             <w:r>
               <w:rPr>
@@ -3008,13 +3090,13 @@
               <w:noProof/>
             </w:rPr>
           </w:pPr>
-          <w:hyperlink w:anchor="_Toc52810046" w:history="1">
+          <w:hyperlink w:anchor="_Toc53655407" w:history="1">
             <w:r>
               <w:rPr>
                 <w:rStyle w:val="Hyperlink"/>
                 <w:noProof/>
               </w:rPr>
-              <w:t>ADMIN/status Request</w:t>
+              <w:t>ADMIN/info Request</w:t>
             </w:r>
             <w:r>
               <w:rPr>
@@ -3035,7 +3117,7 @@
                 <w:noProof/>
                 <w:webHidden/>
               </w:rPr>
-              <w:instrText xml:space="preserve"> PAGEREF _Toc52810046 \h </w:instrText>
+              <w:instrText xml:space="preserve"> PAGEREF _Toc53655407 \h </w:instrText>
             </w:r>
             <w:r>
               <w:rPr>
@@ -3055,7 +3137,7 @@
                 <w:noProof/>
                 <w:webHidden/>
               </w:rPr>
-              <w:t>27</w:t>
+              <w:t>24</w:t>
             </w:r>
             <w:r>
               <w:rPr>
@@ -3077,13 +3159,13 @@
               <w:noProof/>
             </w:rPr>
           </w:pPr>
-          <w:hyperlink w:anchor="_Toc52810047" w:history="1">
+          <w:hyperlink w:anchor="_Toc53655408" w:history="1">
             <w:r>
               <w:rPr>
                 <w:rStyle w:val="Hyperlink"/>
                 <w:noProof/>
               </w:rPr>
-              <w:t>ADMIN/shutdown Request</w:t>
+              <w:t>ADMIN/status Request</w:t>
             </w:r>
             <w:r>
               <w:rPr>
@@ -3104,7 +3186,7 @@
                 <w:noProof/>
                 <w:webHidden/>
               </w:rPr>
-              <w:instrText xml:space="preserve"> PAGEREF _Toc52810047 \h </w:instrText>
+              <w:instrText xml:space="preserve"> PAGEREF _Toc53655408 \h </w:instrText>
             </w:r>
             <w:r>
               <w:rPr>
@@ -3124,7 +3206,7 @@
                 <w:noProof/>
                 <w:webHidden/>
               </w:rPr>
-              <w:t>29</w:t>
+              <w:t>26</w:t>
             </w:r>
             <w:r>
               <w:rPr>
@@ -3146,13 +3228,13 @@
               <w:noProof/>
             </w:rPr>
           </w:pPr>
-          <w:hyperlink w:anchor="_Toc52810048" w:history="1">
+          <w:hyperlink w:anchor="_Toc53655409" w:history="1">
             <w:r>
               <w:rPr>
                 <w:rStyle w:val="Hyperlink"/>
                 <w:noProof/>
               </w:rPr>
-              <w:t>ADMIN/get_alerts Request</w:t>
+              <w:t>ADMIN/shutdown Request</w:t>
             </w:r>
             <w:r>
               <w:rPr>
@@ -3173,7 +3255,7 @@
                 <w:noProof/>
                 <w:webHidden/>
               </w:rPr>
-              <w:instrText xml:space="preserve"> PAGEREF _Toc52810048 \h </w:instrText>
+              <w:instrText xml:space="preserve"> PAGEREF _Toc53655409 \h </w:instrText>
             </w:r>
             <w:r>
               <w:rPr>
@@ -3193,7 +3275,7 @@
                 <w:noProof/>
                 <w:webHidden/>
               </w:rPr>
-              <w:t>30</w:t>
+              <w:t>29</w:t>
             </w:r>
             <w:r>
               <w:rPr>
@@ -3215,13 +3297,13 @@
               <w:noProof/>
             </w:rPr>
           </w:pPr>
-          <w:hyperlink w:anchor="_Toc52810049" w:history="1">
+          <w:hyperlink w:anchor="_Toc53655410" w:history="1">
             <w:r>
               <w:rPr>
                 <w:rStyle w:val="Hyperlink"/>
                 <w:noProof/>
               </w:rPr>
-              <w:t>ADMIN/ack_alert Request</w:t>
+              <w:t>ADMIN/get_alerts Request</w:t>
             </w:r>
             <w:r>
               <w:rPr>
@@ -3242,7 +3324,7 @@
                 <w:noProof/>
                 <w:webHidden/>
               </w:rPr>
-              <w:instrText xml:space="preserve"> PAGEREF _Toc52810049 \h </w:instrText>
+              <w:instrText xml:space="preserve"> PAGEREF _Toc53655410 \h </w:instrText>
             </w:r>
             <w:r>
               <w:rPr>
@@ -3262,7 +3344,7 @@
                 <w:noProof/>
                 <w:webHidden/>
               </w:rPr>
-              <w:t>31</w:t>
+              <w:t>30</w:t>
             </w:r>
             <w:r>
               <w:rPr>
@@ -3284,13 +3366,13 @@
               <w:noProof/>
             </w:rPr>
           </w:pPr>
-          <w:hyperlink w:anchor="_Toc52810050" w:history="1">
+          <w:hyperlink w:anchor="_Toc53655411" w:history="1">
             <w:r>
               <w:rPr>
                 <w:rStyle w:val="Hyperlink"/>
                 <w:noProof/>
               </w:rPr>
-              <w:t>ADMIN/statistics Request</w:t>
+              <w:t>ADMIN/ack_alert Request</w:t>
             </w:r>
             <w:r>
               <w:rPr>
@@ -3311,7 +3393,7 @@
                 <w:noProof/>
                 <w:webHidden/>
               </w:rPr>
-              <w:instrText xml:space="preserve"> PAGEREF _Toc52810050 \h </w:instrText>
+              <w:instrText xml:space="preserve"> PAGEREF _Toc53655411 \h </w:instrText>
             </w:r>
             <w:r>
               <w:rPr>
@@ -3331,7 +3413,7 @@
                 <w:noProof/>
                 <w:webHidden/>
               </w:rPr>
-              <w:t>31</w:t>
+              <w:t>30</w:t>
             </w:r>
             <w:r>
               <w:rPr>
@@ -3353,13 +3435,13 @@
               <w:noProof/>
             </w:rPr>
           </w:pPr>
-          <w:hyperlink w:anchor="_Toc52810051" w:history="1">
+          <w:hyperlink w:anchor="_Toc53655412" w:history="1">
             <w:r>
               <w:rPr>
                 <w:rStyle w:val="Hyperlink"/>
                 <w:noProof/>
               </w:rPr>
-              <w:t>TEST/io Request</w:t>
+              <w:t>ADMIN/statistics Request</w:t>
             </w:r>
             <w:r>
               <w:rPr>
@@ -3380,7 +3462,7 @@
                 <w:noProof/>
                 <w:webHidden/>
               </w:rPr>
-              <w:instrText xml:space="preserve"> PAGEREF _Toc52810051 \h </w:instrText>
+              <w:instrText xml:space="preserve"> PAGEREF _Toc53655412 \h </w:instrText>
             </w:r>
             <w:r>
               <w:rPr>
@@ -3400,7 +3482,7 @@
                 <w:noProof/>
                 <w:webHidden/>
               </w:rPr>
-              <w:t>33</w:t>
+              <w:t>31</w:t>
             </w:r>
             <w:r>
               <w:rPr>
@@ -3422,13 +3504,13 @@
               <w:noProof/>
             </w:rPr>
           </w:pPr>
-          <w:hyperlink w:anchor="_Toc52810052" w:history="1">
+          <w:hyperlink w:anchor="_Toc53655413" w:history="1">
             <w:r>
               <w:rPr>
                 <w:rStyle w:val="Hyperlink"/>
                 <w:noProof/>
               </w:rPr>
-              <w:t>favicon.ico Request</w:t>
+              <w:t>TEST/io Request</w:t>
             </w:r>
             <w:r>
               <w:rPr>
@@ -3449,7 +3531,7 @@
                 <w:noProof/>
                 <w:webHidden/>
               </w:rPr>
-              <w:instrText xml:space="preserve"> PAGEREF _Toc52810052 \h </w:instrText>
+              <w:instrText xml:space="preserve"> PAGEREF _Toc53655413 \h </w:instrText>
             </w:r>
             <w:r>
               <w:rPr>
@@ -3469,7 +3551,7 @@
                 <w:noProof/>
                 <w:webHidden/>
               </w:rPr>
-              <w:t>33</w:t>
+              <w:t>32</w:t>
             </w:r>
             <w:r>
               <w:rPr>
@@ -3491,12 +3573,81 @@
               <w:noProof/>
             </w:rPr>
           </w:pPr>
-          <w:hyperlink w:anchor="_Toc52810053" w:history="1">
+          <w:hyperlink w:anchor="_Toc53655414" w:history="1">
             <w:r>
               <w:rPr>
                 <w:rStyle w:val="Hyperlink"/>
                 <w:noProof/>
               </w:rPr>
+              <w:t>favicon.ico Request</w:t>
+            </w:r>
+            <w:r>
+              <w:rPr>
+                <w:noProof/>
+                <w:webHidden/>
+              </w:rPr>
+              <w:tab/>
+            </w:r>
+            <w:r>
+              <w:rPr>
+                <w:noProof/>
+                <w:webHidden/>
+              </w:rPr>
+              <w:fldChar w:fldCharType="begin"/>
+            </w:r>
+            <w:r>
+              <w:rPr>
+                <w:noProof/>
+                <w:webHidden/>
+              </w:rPr>
+              <w:instrText xml:space="preserve"> PAGEREF _Toc53655414 \h </w:instrText>
+            </w:r>
+            <w:r>
+              <w:rPr>
+                <w:noProof/>
+                <w:webHidden/>
+              </w:rPr>
+            </w:r>
+            <w:r>
+              <w:rPr>
+                <w:noProof/>
+                <w:webHidden/>
+              </w:rPr>
+              <w:fldChar w:fldCharType="separate"/>
+            </w:r>
+            <w:r>
+              <w:rPr>
+                <w:noProof/>
+                <w:webHidden/>
+              </w:rPr>
+              <w:t>33</w:t>
+            </w:r>
+            <w:r>
+              <w:rPr>
+                <w:noProof/>
+                <w:webHidden/>
+              </w:rPr>
+              <w:fldChar w:fldCharType="end"/>
+            </w:r>
+          </w:hyperlink>
+        </w:p>
+        <w:p>
+          <w:pPr>
+            <w:pStyle w:val="TOC2"/>
+            <w:tabs>
+              <w:tab w:val="right" w:leader="dot" w:pos="9350"/>
+            </w:tabs>
+            <w:rPr>
+              <w:rFonts w:eastAsiaTheme="minorEastAsia"/>
+              <w:noProof/>
+            </w:rPr>
+          </w:pPr>
+          <w:hyperlink w:anchor="_Toc53655415" w:history="1">
+            <w:r>
+              <w:rPr>
+                <w:rStyle w:val="Hyperlink"/>
+                <w:noProof/>
+              </w:rPr>
               <w:t>Unknown URL Request</w:t>
             </w:r>
             <w:r>
@@ -3518,7 +3669,7 @@
                 <w:noProof/>
                 <w:webHidden/>
               </w:rPr>
-              <w:instrText xml:space="preserve"> PAGEREF _Toc52810053 \h </w:instrText>
+              <w:instrText xml:space="preserve"> PAGEREF _Toc53655415 \h </w:instrText>
             </w:r>
             <w:r>
               <w:rPr>
@@ -3538,7 +3689,7 @@
                 <w:noProof/>
                 <w:webHidden/>
               </w:rPr>
-              <w:t>34</w:t>
+              <w:t>33</w:t>
             </w:r>
             <w:r>
               <w:rPr>
@@ -3560,7 +3711,7 @@
               <w:noProof/>
             </w:rPr>
           </w:pPr>
-          <w:hyperlink w:anchor="_Toc52810054" w:history="1">
+          <w:hyperlink w:anchor="_Toc53655416" w:history="1">
             <w:r>
               <w:rPr>
                 <w:rStyle w:val="Hyperlink"/>
@@ -3587,7 +3738,7 @@
                 <w:noProof/>
                 <w:webHidden/>
               </w:rPr>
-              <w:instrText xml:space="preserve"> PAGEREF _Toc52810054 \h </w:instrText>
+              <w:instrText xml:space="preserve"> PAGEREF _Toc53655416 \h </w:instrText>
             </w:r>
             <w:r>
               <w:rPr>
@@ -3629,7 +3780,7 @@
               <w:noProof/>
             </w:rPr>
           </w:pPr>
-          <w:hyperlink w:anchor="_Toc52810055" w:history="1">
+          <w:hyperlink w:anchor="_Toc53655417" w:history="1">
             <w:r>
               <w:rPr>
                 <w:rStyle w:val="Hyperlink"/>
@@ -3656,7 +3807,7 @@
                 <w:noProof/>
                 <w:webHidden/>
               </w:rPr>
-              <w:instrText xml:space="preserve"> PAGEREF _Toc52810055 \h </w:instrText>
+              <w:instrText xml:space="preserve"> PAGEREF _Toc53655417 \h </w:instrText>
             </w:r>
             <w:r>
               <w:rPr>
@@ -3698,7 +3849,7 @@
               <w:noProof/>
             </w:rPr>
           </w:pPr>
-          <w:hyperlink w:anchor="_Toc52810056" w:history="1">
+          <w:hyperlink w:anchor="_Toc53655418" w:history="1">
             <w:r>
               <w:rPr>
                 <w:rStyle w:val="Hyperlink"/>
@@ -3725,7 +3876,7 @@
                 <w:noProof/>
                 <w:webHidden/>
               </w:rPr>
-              <w:instrText xml:space="preserve"> PAGEREF _Toc52810056 \h </w:instrText>
+              <w:instrText xml:space="preserve"> PAGEREF _Toc53655418 \h </w:instrText>
             </w:r>
             <w:r>
               <w:rPr>
@@ -3745,7 +3896,7 @@
                 <w:noProof/>
                 <w:webHidden/>
               </w:rPr>
-              <w:t>35</w:t>
+              <w:t>34</w:t>
             </w:r>
             <w:r>
               <w:rPr>
@@ -3767,7 +3918,7 @@
               <w:noProof/>
             </w:rPr>
           </w:pPr>
-          <w:hyperlink w:anchor="_Toc52810057" w:history="1">
+          <w:hyperlink w:anchor="_Toc53655419" w:history="1">
             <w:r>
               <w:rPr>
                 <w:rStyle w:val="Hyperlink"/>
@@ -3794,7 +3945,7 @@
                 <w:noProof/>
                 <w:webHidden/>
               </w:rPr>
-              <w:instrText xml:space="preserve"> PAGEREF _Toc52810057 \h </w:instrText>
+              <w:instrText xml:space="preserve"> PAGEREF _Toc53655419 \h </w:instrText>
             </w:r>
             <w:r>
               <w:rPr>
@@ -3836,7 +3987,7 @@
               <w:noProof/>
             </w:rPr>
           </w:pPr>
-          <w:hyperlink w:anchor="_Toc52810058" w:history="1">
+          <w:hyperlink w:anchor="_Toc53655420" w:history="1">
             <w:r>
               <w:rPr>
                 <w:rStyle w:val="Hyperlink"/>
@@ -3863,7 +4014,7 @@
                 <w:noProof/>
                 <w:webHidden/>
               </w:rPr>
-              <w:instrText xml:space="preserve"> PAGEREF _Toc52810058 \h </w:instrText>
+              <w:instrText xml:space="preserve"> PAGEREF _Toc53655420 \h </w:instrText>
             </w:r>
             <w:r>
               <w:rPr>
@@ -3883,7 +4034,7 @@
                 <w:noProof/>
                 <w:webHidden/>
               </w:rPr>
-              <w:t>36</w:t>
+              <w:t>35</w:t>
             </w:r>
             <w:r>
               <w:rPr>
@@ -3905,7 +4056,7 @@
               <w:noProof/>
             </w:rPr>
           </w:pPr>
-          <w:hyperlink w:anchor="_Toc52810059" w:history="1">
+          <w:hyperlink w:anchor="_Toc53655421" w:history="1">
             <w:r>
               <w:rPr>
                 <w:rStyle w:val="Hyperlink"/>
@@ -3932,7 +4083,7 @@
                 <w:noProof/>
                 <w:webHidden/>
               </w:rPr>
-              <w:instrText xml:space="preserve"> PAGEREF _Toc52810059 \h </w:instrText>
+              <w:instrText xml:space="preserve"> PAGEREF _Toc53655421 \h </w:instrText>
             </w:r>
             <w:r>
               <w:rPr>
@@ -3952,7 +4103,7 @@
                 <w:noProof/>
                 <w:webHidden/>
               </w:rPr>
-              <w:t>36</w:t>
+              <w:t>35</w:t>
             </w:r>
             <w:r>
               <w:rPr>
@@ -3974,7 +4125,7 @@
               <w:noProof/>
             </w:rPr>
           </w:pPr>
-          <w:hyperlink w:anchor="_Toc52810060" w:history="1">
+          <w:hyperlink w:anchor="_Toc53655422" w:history="1">
             <w:r>
               <w:rPr>
                 <w:rStyle w:val="Hyperlink"/>
@@ -4001,7 +4152,7 @@
                 <w:noProof/>
                 <w:webHidden/>
               </w:rPr>
-              <w:instrText xml:space="preserve"> PAGEREF _Toc52810060 \h </w:instrText>
+              <w:instrText xml:space="preserve"> PAGEREF _Toc53655422 \h </w:instrText>
             </w:r>
             <w:r>
               <w:rPr>
@@ -4043,7 +4194,7 @@
               <w:noProof/>
             </w:rPr>
           </w:pPr>
-          <w:hyperlink w:anchor="_Toc52810061" w:history="1">
+          <w:hyperlink w:anchor="_Toc53655423" w:history="1">
             <w:r>
               <w:rPr>
                 <w:rStyle w:val="Hyperlink"/>
@@ -4070,7 +4221,7 @@
                 <w:noProof/>
                 <w:webHidden/>
               </w:rPr>
-              <w:instrText xml:space="preserve"> PAGEREF _Toc52810061 \h </w:instrText>
+              <w:instrText xml:space="preserve"> PAGEREF _Toc53655423 \h </w:instrText>
             </w:r>
             <w:r>
               <w:rPr>
@@ -4090,7 +4241,7 @@
                 <w:noProof/>
                 <w:webHidden/>
               </w:rPr>
-              <w:t>37</w:t>
+              <w:t>36</w:t>
             </w:r>
             <w:r>
               <w:rPr>
@@ -4112,7 +4263,7 @@
               <w:noProof/>
             </w:rPr>
           </w:pPr>
-          <w:hyperlink w:anchor="_Toc52810062" w:history="1">
+          <w:hyperlink w:anchor="_Toc53655424" w:history="1">
             <w:r>
               <w:rPr>
                 <w:rStyle w:val="Hyperlink"/>
@@ -4139,7 +4290,7 @@
                 <w:noProof/>
                 <w:webHidden/>
               </w:rPr>
-              <w:instrText xml:space="preserve"> PAGEREF _Toc52810062 \h </w:instrText>
+              <w:instrText xml:space="preserve"> PAGEREF _Toc53655424 \h </w:instrText>
             </w:r>
             <w:r>
               <w:rPr>
@@ -4159,7 +4310,7 @@
                 <w:noProof/>
                 <w:webHidden/>
               </w:rPr>
-              <w:t>37</w:t>
+              <w:t>36</w:t>
             </w:r>
             <w:r>
               <w:rPr>
@@ -4181,7 +4332,7 @@
               <w:noProof/>
             </w:rPr>
           </w:pPr>
-          <w:hyperlink w:anchor="_Toc52810063" w:history="1">
+          <w:hyperlink w:anchor="_Toc53655425" w:history="1">
             <w:r>
               <w:rPr>
                 <w:rStyle w:val="Hyperlink"/>
@@ -4208,7 +4359,7 @@
                 <w:noProof/>
                 <w:webHidden/>
               </w:rPr>
-              <w:instrText xml:space="preserve"> PAGEREF _Toc52810063 \h </w:instrText>
+              <w:instrText xml:space="preserve"> PAGEREF _Toc53655425 \h </w:instrText>
             </w:r>
             <w:r>
               <w:rPr>
@@ -4250,7 +4401,7 @@
               <w:noProof/>
             </w:rPr>
           </w:pPr>
-          <w:hyperlink w:anchor="_Toc52810064" w:history="1">
+          <w:hyperlink w:anchor="_Toc53655426" w:history="1">
             <w:r>
               <w:rPr>
                 <w:rStyle w:val="Hyperlink"/>
@@ -4277,7 +4428,7 @@
                 <w:noProof/>
                 <w:webHidden/>
               </w:rPr>
-              <w:instrText xml:space="preserve"> PAGEREF _Toc52810064 \h </w:instrText>
+              <w:instrText xml:space="preserve"> PAGEREF _Toc53655426 \h </w:instrText>
             </w:r>
             <w:r>
               <w:rPr>
@@ -4297,7 +4448,7 @@
                 <w:noProof/>
                 <w:webHidden/>
               </w:rPr>
-              <w:t>38</w:t>
+              <w:t>37</w:t>
             </w:r>
             <w:r>
               <w:rPr>
@@ -4319,7 +4470,7 @@
               <w:noProof/>
             </w:rPr>
           </w:pPr>
-          <w:hyperlink w:anchor="_Toc52810065" w:history="1">
+          <w:hyperlink w:anchor="_Toc53655427" w:history="1">
             <w:r>
               <w:rPr>
                 <w:rStyle w:val="Hyperlink"/>
@@ -4346,7 +4497,7 @@
                 <w:noProof/>
                 <w:webHidden/>
               </w:rPr>
-              <w:instrText xml:space="preserve"> PAGEREF _Toc52810065 \h </w:instrText>
+              <w:instrText xml:space="preserve"> PAGEREF _Toc53655427 \h </w:instrText>
             </w:r>
             <w:r>
               <w:rPr>
@@ -4388,7 +4539,7 @@
               <w:noProof/>
             </w:rPr>
           </w:pPr>
-          <w:hyperlink w:anchor="_Toc52810066" w:history="1">
+          <w:hyperlink w:anchor="_Toc53655428" w:history="1">
             <w:r>
               <w:rPr>
                 <w:rStyle w:val="Hyperlink"/>
@@ -4415,7 +4566,7 @@
                 <w:noProof/>
                 <w:webHidden/>
               </w:rPr>
-              <w:instrText xml:space="preserve"> PAGEREF _Toc52810066 \h </w:instrText>
+              <w:instrText xml:space="preserve"> PAGEREF _Toc53655428 \h </w:instrText>
             </w:r>
             <w:r>
               <w:rPr>
@@ -4435,7 +4586,7 @@
                 <w:noProof/>
                 <w:webHidden/>
               </w:rPr>
-              <w:t>39</w:t>
+              <w:t>38</w:t>
             </w:r>
             <w:r>
               <w:rPr>
@@ -4457,7 +4608,7 @@
               <w:noProof/>
             </w:rPr>
           </w:pPr>
-          <w:hyperlink w:anchor="_Toc52810067" w:history="1">
+          <w:hyperlink w:anchor="_Toc53655429" w:history="1">
             <w:r>
               <w:rPr>
                 <w:rStyle w:val="Hyperlink"/>
@@ -4484,7 +4635,7 @@
                 <w:noProof/>
                 <w:webHidden/>
               </w:rPr>
-              <w:instrText xml:space="preserve"> PAGEREF _Toc52810067 \h </w:instrText>
+              <w:instrText xml:space="preserve"> PAGEREF _Toc53655429 \h </w:instrText>
             </w:r>
             <w:r>
               <w:rPr>
@@ -4504,7 +4655,7 @@
                 <w:noProof/>
                 <w:webHidden/>
               </w:rPr>
-              <w:t>39</w:t>
+              <w:t>38</w:t>
             </w:r>
             <w:r>
               <w:rPr>
@@ -4526,12 +4677,81 @@
               <w:noProof/>
             </w:rPr>
           </w:pPr>
-          <w:hyperlink w:anchor="_Toc52810068" w:history="1">
+          <w:hyperlink w:anchor="_Toc53655430" w:history="1">
             <w:r>
               <w:rPr>
                 <w:rStyle w:val="Hyperlink"/>
                 <w:noProof/>
               </w:rPr>
+              <w:t>[CASSANDRA_PROCESSOR] Section</w:t>
+            </w:r>
+            <w:r>
+              <w:rPr>
+                <w:noProof/>
+                <w:webHidden/>
+              </w:rPr>
+              <w:tab/>
+            </w:r>
+            <w:r>
+              <w:rPr>
+                <w:noProof/>
+                <w:webHidden/>
+              </w:rPr>
+              <w:fldChar w:fldCharType="begin"/>
+            </w:r>
+            <w:r>
+              <w:rPr>
+                <w:noProof/>
+                <w:webHidden/>
+              </w:rPr>
+              <w:instrText xml:space="preserve"> PAGEREF _Toc53655430 \h </w:instrText>
+            </w:r>
+            <w:r>
+              <w:rPr>
+                <w:noProof/>
+                <w:webHidden/>
+              </w:rPr>
+            </w:r>
+            <w:r>
+              <w:rPr>
+                <w:noProof/>
+                <w:webHidden/>
+              </w:rPr>
+              <w:fldChar w:fldCharType="separate"/>
+            </w:r>
+            <w:r>
+              <w:rPr>
+                <w:noProof/>
+                <w:webHidden/>
+              </w:rPr>
+              <w:t>39</w:t>
+            </w:r>
+            <w:r>
+              <w:rPr>
+                <w:noProof/>
+                <w:webHidden/>
+              </w:rPr>
+              <w:fldChar w:fldCharType="end"/>
+            </w:r>
+          </w:hyperlink>
+        </w:p>
+        <w:p>
+          <w:pPr>
+            <w:pStyle w:val="TOC2"/>
+            <w:tabs>
+              <w:tab w:val="right" w:leader="dot" w:pos="9350"/>
+            </w:tabs>
+            <w:rPr>
+              <w:rFonts w:eastAsiaTheme="minorEastAsia"/>
+              <w:noProof/>
+            </w:rPr>
+          </w:pPr>
+          <w:hyperlink w:anchor="_Toc53655431" w:history="1">
+            <w:r>
+              <w:rPr>
+                <w:rStyle w:val="Hyperlink"/>
+                <w:noProof/>
+              </w:rPr>
               <w:t>[COUNTERS] Section</w:t>
             </w:r>
             <w:r>
@@ -4553,7 +4773,7 @@
                 <w:noProof/>
                 <w:webHidden/>
               </w:rPr>
-              <w:instrText xml:space="preserve"> PAGEREF _Toc52810068 \h </w:instrText>
+              <w:instrText xml:space="preserve"> PAGEREF _Toc53655431 \h </w:instrText>
             </w:r>
             <w:r>
               <w:rPr>
@@ -4595,7 +4815,7 @@
               <w:noProof/>
             </w:rPr>
           </w:pPr>
-          <w:hyperlink w:anchor="_Toc52810069" w:history="1">
+          <w:hyperlink w:anchor="_Toc53655432" w:history="1">
             <w:r>
               <w:rPr>
                 <w:rStyle w:val="Hyperlink"/>
@@ -4622,7 +4842,7 @@
                 <w:noProof/>
                 <w:webHidden/>
               </w:rPr>
-              <w:instrText xml:space="preserve"> PAGEREF _Toc52810069 \h </w:instrText>
+              <w:instrText xml:space="preserve"> PAGEREF _Toc53655432 \h </w:instrText>
             </w:r>
             <w:r>
               <w:rPr>
@@ -4664,7 +4884,7 @@
               <w:noProof/>
             </w:rPr>
           </w:pPr>
-          <w:hyperlink w:anchor="_Toc52810070" w:history="1">
+          <w:hyperlink w:anchor="_Toc53655433" w:history="1">
             <w:r>
               <w:rPr>
                 <w:rStyle w:val="Hyperlink"/>
@@ -4691,7 +4911,7 @@
                 <w:noProof/>
                 <w:webHidden/>
               </w:rPr>
-              <w:instrText xml:space="preserve"> PAGEREF _Toc52810070 \h </w:instrText>
+              <w:instrText xml:space="preserve"> PAGEREF _Toc53655433 \h </w:instrText>
             </w:r>
             <w:r>
               <w:rPr>
@@ -4733,7 +4953,7 @@
               <w:noProof/>
             </w:rPr>
           </w:pPr>
-          <w:hyperlink w:anchor="_Toc52810071" w:history="1">
+          <w:hyperlink w:anchor="_Toc53655434" w:history="1">
             <w:r>
               <w:rPr>
                 <w:rStyle w:val="Hyperlink"/>
@@ -4760,7 +4980,7 @@
                 <w:noProof/>
                 <w:webHidden/>
               </w:rPr>
-              <w:instrText xml:space="preserve"> PAGEREF _Toc52810071 \h </w:instrText>
+              <w:instrText xml:space="preserve"> PAGEREF _Toc53655434 \h </w:instrText>
             </w:r>
             <w:r>
               <w:rPr>
@@ -4802,7 +5022,7 @@
               <w:noProof/>
             </w:rPr>
           </w:pPr>
-          <w:hyperlink w:anchor="_Toc52810072" w:history="1">
+          <w:hyperlink w:anchor="_Toc53655435" w:history="1">
             <w:r>
               <w:rPr>
                 <w:rStyle w:val="Hyperlink"/>
@@ -4829,7 +5049,7 @@
                 <w:noProof/>
                 <w:webHidden/>
               </w:rPr>
-              <w:instrText xml:space="preserve"> PAGEREF _Toc52810072 \h </w:instrText>
+              <w:instrText xml:space="preserve"> PAGEREF _Toc53655435 \h </w:instrText>
             </w:r>
             <w:r>
               <w:rPr>
@@ -4881,7 +5101,7 @@
       <w:pPr>
         <w:pStyle w:val="Heading1"/>
       </w:pPr>
-      <w:bookmarkStart w:id="1" w:name="_Toc52810033"/>
+      <w:bookmarkStart w:id="1" w:name="_Toc53655394"/>
       <w:r>
         <w:lastRenderedPageBreak/>
         <w:t xml:space="preserve">Pubseq Gateway </w:t>
@@ -5209,7 +5429,7 @@
       <w:pPr>
         <w:pStyle w:val="Heading1"/>
       </w:pPr>
-      <w:bookmarkStart w:id="2" w:name="_Toc52810034"/>
+      <w:bookmarkStart w:id="2" w:name="_Toc53655395"/>
       <w:r>
         <w:lastRenderedPageBreak/>
         <w:t>Overview</w:t>
@@ -5261,7 +5481,7 @@
           <v:shape id="_x0000_i1025" type="#_x0000_t75" style="width:466.95pt;height:232.65pt" o:ole="">
             <v:imagedata r:id="rId11" o:title=""/>
           </v:shape>
-          <o:OLEObject Type="Embed" ProgID="Visio.Drawing.15" ShapeID="_x0000_i1025" DrawAspect="Content" ObjectID="_1663422783" r:id="rId12"/>
+          <o:OLEObject Type="Embed" ProgID="Visio.Drawing.15" ShapeID="_x0000_i1025" DrawAspect="Content" ObjectID="_1664268150" r:id="rId12"/>
         </w:object>
       </w:r>
     </w:p>
@@ -5464,7 +5684,7 @@
       <w:pPr>
         <w:pStyle w:val="Heading1"/>
       </w:pPr>
-      <w:bookmarkStart w:id="3" w:name="_Toc52810035"/>
+      <w:bookmarkStart w:id="3" w:name="_Toc53655396"/>
       <w:r>
         <w:lastRenderedPageBreak/>
         <w:t>Communication Protocol</w:t>
@@ -5546,7 +5766,7 @@
       <w:pPr>
         <w:pStyle w:val="Heading2"/>
       </w:pPr>
-      <w:bookmarkStart w:id="4" w:name="_Toc52810036"/>
+      <w:bookmarkStart w:id="4" w:name="_Toc53655397"/>
       <w:r>
         <w:t>PSG Protocol</w:t>
       </w:r>
@@ -7077,7 +7297,7 @@
       <w:pPr>
         <w:pStyle w:val="Heading1"/>
       </w:pPr>
-      <w:bookmarkStart w:id="5" w:name="_Toc52810037"/>
+      <w:bookmarkStart w:id="5" w:name="_Toc53655398"/>
       <w:r>
         <w:t>Exclude Blob Cache</w:t>
       </w:r>
@@ -7337,7 +7557,7 @@
       <w:pPr>
         <w:pStyle w:val="Heading1"/>
       </w:pPr>
-      <w:bookmarkStart w:id="6" w:name="_Toc52810038"/>
+      <w:bookmarkStart w:id="6" w:name="_Toc53655399"/>
       <w:r>
         <w:t>Requests</w:t>
       </w:r>
@@ -7431,7 +7651,485 @@
       <w:pPr>
         <w:pStyle w:val="Heading2"/>
       </w:pPr>
-      <w:bookmarkStart w:id="7" w:name="_Toc52810039"/>
+      <w:bookmarkStart w:id="7" w:name="_Toc53655400"/>
+      <w:r>
+        <w:t>Common ID/... Request Parameters</w:t>
+      </w:r>
+      <w:bookmarkEnd w:id="7"/>
+    </w:p>
+    <w:p/>
+    <w:p>
+      <w:r>
+        <w:t xml:space="preserve">All requests which URL starts with </w:t>
+      </w:r>
+      <w:r>
+        <w:rPr>
+          <w:rFonts w:ascii="Lucida Console" w:hAnsi="Lucida Console"/>
+        </w:rPr>
+        <w:t>http://&lt;</w:t>
+      </w:r>
+      <w:proofErr w:type="gramStart"/>
+      <w:r>
+        <w:rPr>
+          <w:rFonts w:ascii="Lucida Console" w:hAnsi="Lucida Console"/>
+        </w:rPr>
+        <w:t>host:port</w:t>
+      </w:r>
+      <w:proofErr w:type="gramEnd"/>
+      <w:r>
+        <w:rPr>
+          <w:rFonts w:ascii="Lucida Console" w:hAnsi="Lucida Console"/>
+        </w:rPr>
+        <w:t>&gt;/ID/</w:t>
+      </w:r>
+      <w:r>
+        <w:t xml:space="preserve"> have common parameters. The table below describes them.</w:t>
+      </w:r>
+    </w:p>
+    <w:tbl>
+      <w:tblPr>
+        <w:tblStyle w:val="TableGrid"/>
+        <w:tblW w:w="0" w:type="auto"/>
+        <w:tblLook w:val="04A0" w:firstRow="1" w:lastRow="0" w:firstColumn="1" w:lastColumn="0" w:noHBand="0" w:noVBand="1"/>
+      </w:tblPr>
+      <w:tblGrid>
+        <w:gridCol w:w="2983"/>
+        <w:gridCol w:w="6367"/>
+      </w:tblGrid>
+      <w:tr>
+        <w:tc>
+          <w:tcPr>
+            <w:tcW w:w="2875" w:type="dxa"/>
+          </w:tcPr>
+          <w:p>
+            <w:pPr>
+              <w:jc w:val="center"/>
+            </w:pPr>
+            <w:r>
+              <w:t>Parameter</w:t>
+            </w:r>
+          </w:p>
+        </w:tc>
+        <w:tc>
+          <w:tcPr>
+            <w:tcW w:w="6475" w:type="dxa"/>
+          </w:tcPr>
+          <w:p>
+            <w:pPr>
+              <w:jc w:val="center"/>
+            </w:pPr>
+            <w:r>
+              <w:t>Description</w:t>
+            </w:r>
+          </w:p>
+        </w:tc>
+      </w:tr>
+      <w:tr>
+        <w:tc>
+          <w:tcPr>
+            <w:tcW w:w="2875" w:type="dxa"/>
+          </w:tcPr>
+          <w:p>
+            <w:r>
+              <w:t>trace=&lt;trace&gt;</w:t>
+            </w:r>
+          </w:p>
+        </w:tc>
+        <w:tc>
+          <w:tcPr>
+            <w:tcW w:w="6475" w:type="dxa"/>
+          </w:tcPr>
+          <w:p>
+            <w:r>
+              <w:t>The option to include trace messages to the server output. Acceptable values: yes and no.</w:t>
+            </w:r>
+          </w:p>
+          <w:p>
+            <w:r>
+              <w:t>Default: no</w:t>
+            </w:r>
+          </w:p>
+          <w:p>
+            <w:r>
+              <w:t>Note: the option is available starting from PSG 1.8.3</w:t>
+            </w:r>
+          </w:p>
+        </w:tc>
+      </w:tr>
+      <w:tr>
+        <w:tc>
+          <w:tcPr>
+            <w:tcW w:w="2875" w:type="dxa"/>
+          </w:tcPr>
+          <w:p>
+            <w:r>
+              <w:t>hops=&lt;N&gt;</w:t>
+            </w:r>
+          </w:p>
+        </w:tc>
+        <w:tc>
+          <w:tcPr>
+            <w:tcW w:w="6475" w:type="dxa"/>
+          </w:tcPr>
+          <w:p>
+            <w:r>
+              <w:t>Number of hops, integer greater than zero.</w:t>
+            </w:r>
+          </w:p>
+          <w:p>
+            <w:r>
+              <w:t>If the number of hops is greater than the configured value of [SERVER]/</w:t>
+            </w:r>
+            <w:proofErr w:type="spellStart"/>
+            <w:r>
+              <w:t>max_hops</w:t>
+            </w:r>
+            <w:proofErr w:type="spellEnd"/>
+            <w:r>
+              <w:t xml:space="preserve"> (default: 2) then the request is </w:t>
+            </w:r>
+            <w:proofErr w:type="gramStart"/>
+            <w:r>
+              <w:t>rejected</w:t>
+            </w:r>
+            <w:proofErr w:type="gramEnd"/>
+            <w:r>
+              <w:t xml:space="preserve"> and the server replies in PSG protocol with 400 error code.</w:t>
+            </w:r>
+          </w:p>
+          <w:p>
+            <w:r>
+              <w:t>Note: individual processors may reject a request basing on a specific logic around the number of hops.</w:t>
+            </w:r>
+          </w:p>
+          <w:p>
+            <w:r>
+              <w:t>Optional parameter.</w:t>
+            </w:r>
+          </w:p>
+          <w:p>
+            <w:r>
+              <w:t>Default: 0</w:t>
+            </w:r>
+          </w:p>
+          <w:p>
+            <w:r>
+              <w:t>Note</w:t>
+            </w:r>
+            <w:r>
+              <w:t>:</w:t>
+            </w:r>
+            <w:r>
+              <w:t xml:space="preserve"> the parameter is available starting from PSG 1.10.0</w:t>
+            </w:r>
+          </w:p>
+        </w:tc>
+      </w:tr>
+      <w:tr>
+        <w:tc>
+          <w:tcPr>
+            <w:tcW w:w="2875" w:type="dxa"/>
+          </w:tcPr>
+          <w:p>
+            <w:proofErr w:type="spellStart"/>
+            <w:r>
+              <w:t>enable_processor</w:t>
+            </w:r>
+            <w:proofErr w:type="spellEnd"/>
+            <w:r>
+              <w:t>=&lt;identifier&gt;</w:t>
+            </w:r>
+          </w:p>
+        </w:tc>
+        <w:tc>
+          <w:tcPr>
+            <w:tcW w:w="6475" w:type="dxa"/>
+          </w:tcPr>
+          <w:p>
+            <w:r>
+              <w:t>The parameter tells what processor is enabled.</w:t>
+            </w:r>
+          </w:p>
+          <w:p>
+            <w:r>
+              <w:t xml:space="preserve">There could be many </w:t>
+            </w:r>
+            <w:proofErr w:type="spellStart"/>
+            <w:r>
+              <w:t>enable_processor</w:t>
+            </w:r>
+            <w:proofErr w:type="spellEnd"/>
+            <w:r>
+              <w:t xml:space="preserve"> parameters with different string identifiers. It works in pair with the </w:t>
+            </w:r>
+            <w:proofErr w:type="spellStart"/>
+            <w:r>
+              <w:t>disable_processor</w:t>
+            </w:r>
+            <w:proofErr w:type="spellEnd"/>
+            <w:r>
+              <w:t xml:space="preserve"> parameters. Individual processors may </w:t>
+            </w:r>
+            <w:r>
+              <w:t xml:space="preserve">consult to the enabled and disabled processors from the request and </w:t>
+            </w:r>
+            <w:proofErr w:type="gramStart"/>
+            <w:r>
+              <w:t>make a decision</w:t>
+            </w:r>
+            <w:proofErr w:type="gramEnd"/>
+            <w:r>
+              <w:t xml:space="preserve"> if they are enabled or not. The logic depends on a </w:t>
+            </w:r>
+            <w:proofErr w:type="gramStart"/>
+            <w:r>
+              <w:t>particular processor</w:t>
+            </w:r>
+            <w:proofErr w:type="gramEnd"/>
+            <w:r>
+              <w:t>.</w:t>
+            </w:r>
+          </w:p>
+          <w:p>
+            <w:r>
+              <w:t>Optional parameter.</w:t>
+            </w:r>
+          </w:p>
+          <w:p>
+            <w:r>
+              <w:t>Default: n/a</w:t>
+            </w:r>
+          </w:p>
+          <w:p>
+            <w:r>
+              <w:t>Note: the parameter is available starting from PSG 2.0.0</w:t>
+            </w:r>
+          </w:p>
+        </w:tc>
+      </w:tr>
+      <w:tr>
+        <w:tc>
+          <w:tcPr>
+            <w:tcW w:w="2875" w:type="dxa"/>
+          </w:tcPr>
+          <w:p>
+            <w:proofErr w:type="spellStart"/>
+            <w:r>
+              <w:t>disable_processor</w:t>
+            </w:r>
+            <w:proofErr w:type="spellEnd"/>
+            <w:r>
+              <w:t>=&lt;identifier&gt;</w:t>
+            </w:r>
+          </w:p>
+        </w:tc>
+        <w:tc>
+          <w:tcPr>
+            <w:tcW w:w="6475" w:type="dxa"/>
+          </w:tcPr>
+          <w:p>
+            <w:r>
+              <w:t xml:space="preserve">The parameter tells what processor is </w:t>
+            </w:r>
+            <w:r>
+              <w:t>dis</w:t>
+            </w:r>
+            <w:r>
+              <w:t>abled.</w:t>
+            </w:r>
+          </w:p>
+          <w:p>
+            <w:r>
+              <w:t xml:space="preserve">There could be many </w:t>
+            </w:r>
+            <w:proofErr w:type="spellStart"/>
+            <w:r>
+              <w:t>dis</w:t>
+            </w:r>
+            <w:r>
+              <w:t>able_processor</w:t>
+            </w:r>
+            <w:proofErr w:type="spellEnd"/>
+            <w:r>
+              <w:t xml:space="preserve"> parameters with different string identifiers. It works in pair with the </w:t>
+            </w:r>
+            <w:proofErr w:type="spellStart"/>
+            <w:r>
+              <w:t>en</w:t>
+            </w:r>
+            <w:r>
+              <w:t>able_processor</w:t>
+            </w:r>
+            <w:proofErr w:type="spellEnd"/>
+            <w:r>
+              <w:t xml:space="preserve"> parameters. Individual processors may consult to the enabled and disabled processors from the request and </w:t>
+            </w:r>
+            <w:proofErr w:type="gramStart"/>
+            <w:r>
+              <w:t>make a decision</w:t>
+            </w:r>
+            <w:proofErr w:type="gramEnd"/>
+            <w:r>
+              <w:t xml:space="preserve"> if they are enabled or not. The logic depends on a </w:t>
+            </w:r>
+            <w:proofErr w:type="gramStart"/>
+            <w:r>
+              <w:t>particular processor</w:t>
+            </w:r>
+            <w:proofErr w:type="gramEnd"/>
+            <w:r>
+              <w:t>.</w:t>
+            </w:r>
+          </w:p>
+          <w:p>
+            <w:r>
+              <w:t>Optional parameter.</w:t>
+            </w:r>
+          </w:p>
+          <w:p>
+            <w:r>
+              <w:t>Default: n/a</w:t>
+            </w:r>
+          </w:p>
+          <w:p>
+            <w:r>
+              <w:t>Note: the parameter is available starting from PSG 2.0.0</w:t>
+            </w:r>
+          </w:p>
+        </w:tc>
+      </w:tr>
+    </w:tbl>
+    <w:p/>
+    <w:p>
+      <w:r>
+        <w:lastRenderedPageBreak/>
+        <w:t xml:space="preserve">Cassandra/LMDB processors implement the logic for the </w:t>
+      </w:r>
+      <w:proofErr w:type="spellStart"/>
+      <w:r>
+        <w:t>enable_processor</w:t>
+      </w:r>
+      <w:proofErr w:type="spellEnd"/>
+      <w:r>
+        <w:t xml:space="preserve"> and </w:t>
+      </w:r>
+      <w:proofErr w:type="spellStart"/>
+      <w:r>
+        <w:t>disable_processor</w:t>
+      </w:r>
+      <w:proofErr w:type="spellEnd"/>
+      <w:r>
+        <w:t xml:space="preserve"> as follows:</w:t>
+      </w:r>
+    </w:p>
+    <w:p>
+      <w:pPr>
+        <w:pStyle w:val="ListParagraph"/>
+        <w:numPr>
+          <w:ilvl w:val="0"/>
+          <w:numId w:val="32"/>
+        </w:numPr>
+      </w:pPr>
+      <w:r>
+        <w:t>Check what the configuration file setting in [CASSANDRA_PROCESSOR]/enabled (default: 1)</w:t>
+      </w:r>
+    </w:p>
+    <w:p>
+      <w:pPr>
+        <w:pStyle w:val="ListParagraph"/>
+        <w:numPr>
+          <w:ilvl w:val="0"/>
+          <w:numId w:val="32"/>
+        </w:numPr>
+      </w:pPr>
+      <w:r>
+        <w:t xml:space="preserve">If [CASSANDRA_PROCESSOR]/enable is 1 then the </w:t>
+      </w:r>
+      <w:proofErr w:type="spellStart"/>
+      <w:r>
+        <w:t>disable_processor</w:t>
+      </w:r>
+      <w:proofErr w:type="spellEnd"/>
+      <w:r>
+        <w:t xml:space="preserve"> list is checked. If there is (case insensitive) value “</w:t>
+      </w:r>
+      <w:proofErr w:type="spellStart"/>
+      <w:r>
+        <w:t>cassandra</w:t>
+      </w:r>
+      <w:proofErr w:type="spellEnd"/>
+      <w:r>
+        <w:t xml:space="preserve">" in the </w:t>
+      </w:r>
+      <w:proofErr w:type="gramStart"/>
+      <w:r>
+        <w:t>list</w:t>
+      </w:r>
+      <w:proofErr w:type="gramEnd"/>
+      <w:r>
+        <w:t xml:space="preserve"> then </w:t>
+      </w:r>
+      <w:r>
+        <w:t>the processor is disabled.</w:t>
+      </w:r>
+    </w:p>
+    <w:p>
+      <w:pPr>
+        <w:pStyle w:val="ListParagraph"/>
+        <w:numPr>
+          <w:ilvl w:val="0"/>
+          <w:numId w:val="32"/>
+        </w:numPr>
+      </w:pPr>
+      <w:r>
+        <w:t xml:space="preserve">If [CASSANDRA_PROCESSOR]/enable is </w:t>
+      </w:r>
+      <w:r>
+        <w:t>0</w:t>
+      </w:r>
+      <w:r>
+        <w:t xml:space="preserve"> then the </w:t>
+      </w:r>
+      <w:proofErr w:type="spellStart"/>
+      <w:r>
+        <w:t>en</w:t>
+      </w:r>
+      <w:r>
+        <w:t>able_processor</w:t>
+      </w:r>
+      <w:proofErr w:type="spellEnd"/>
+      <w:r>
+        <w:t xml:space="preserve"> list is checked. If there is (case insensitive) value “</w:t>
+      </w:r>
+      <w:proofErr w:type="spellStart"/>
+      <w:r>
+        <w:t>cassandra</w:t>
+      </w:r>
+      <w:proofErr w:type="spellEnd"/>
+      <w:r>
+        <w:t xml:space="preserve">" in the </w:t>
+      </w:r>
+      <w:proofErr w:type="gramStart"/>
+      <w:r>
+        <w:t>list</w:t>
+      </w:r>
+      <w:proofErr w:type="gramEnd"/>
+      <w:r>
+        <w:t xml:space="preserve"> then the processor is </w:t>
+      </w:r>
+      <w:r>
+        <w:t>en</w:t>
+      </w:r>
+      <w:r>
+        <w:t>abled.</w:t>
+      </w:r>
+    </w:p>
+    <w:p/>
+    <w:p>
+      <w:pPr>
+        <w:pStyle w:val="Heading2"/>
+      </w:pPr>
+      <w:bookmarkStart w:id="8" w:name="_Toc53655401"/>
       <w:r>
         <w:t>ID/</w:t>
       </w:r>
@@ -7446,7 +8144,7 @@
       <w:r>
         <w:t xml:space="preserve"> Request</w:t>
       </w:r>
-      <w:bookmarkEnd w:id="7"/>
+      <w:bookmarkEnd w:id="8"/>
     </w:p>
     <w:p/>
     <w:p>
@@ -7470,6 +8168,9 @@
     <w:p>
       <w:r>
         <w:t>where</w:t>
+      </w:r>
+      <w:r>
+        <w:t xml:space="preserve"> (see the “Common ID/… Request Parameters” chapter as well):</w:t>
       </w:r>
     </w:p>
     <w:tbl>
@@ -7975,14 +8676,11 @@
               </w:numPr>
             </w:pPr>
             <w:r>
+              <w:lastRenderedPageBreak/>
               <w:t>yes: d</w:t>
             </w:r>
             <w:r>
-              <w:t>o not use tables SI2CSI, BIOSEQ_INFO and BLOB_PROP from Cassandra storage at all. I.e., exclusively use the cache for all seq-</w:t>
-            </w:r>
-            <w:r>
-              <w:lastRenderedPageBreak/>
-              <w:t>id resolution steps. If the seq-id cannot be fully resolved through the cache alone, then code 404 must be returned.</w:t>
+              <w:t>o not use tables SI2CSI, BIOSEQ_INFO and BLOB_PROP from Cassandra storage at all. I.e., exclusively use the cache for all seq-id resolution steps. If the seq-id cannot be fully resolved through the cache alone, then code 404 must be returned.</w:t>
             </w:r>
           </w:p>
           <w:p/>
@@ -8071,108 +8769,6 @@
           <w:p>
             <w:r>
               <w:t>Optional parameter.</w:t>
-            </w:r>
-          </w:p>
-        </w:tc>
-      </w:tr>
-      <w:tr>
-        <w:tc>
-          <w:tcPr>
-            <w:tcW w:w="2875" w:type="dxa"/>
-          </w:tcPr>
-          <w:p>
-            <w:r>
-              <w:t>trace=&lt;trace&gt;</w:t>
-            </w:r>
-          </w:p>
-        </w:tc>
-        <w:tc>
-          <w:tcPr>
-            <w:tcW w:w="6475" w:type="dxa"/>
-            <w:gridSpan w:val="2"/>
-          </w:tcPr>
-          <w:p>
-            <w:r>
-              <w:t>The option to include trace messages to the server output. Acceptable values: yes and no.</w:t>
-            </w:r>
-          </w:p>
-          <w:p>
-            <w:r>
-              <w:t>Default: no</w:t>
-            </w:r>
-          </w:p>
-          <w:p>
-            <w:r>
-              <w:t>Note: the option is available starting from PSG 1.8.3</w:t>
-            </w:r>
-          </w:p>
-        </w:tc>
-      </w:tr>
-      <w:tr>
-        <w:tc>
-          <w:tcPr>
-            <w:tcW w:w="2875" w:type="dxa"/>
-          </w:tcPr>
-          <w:p>
-            <w:r>
-              <w:t>hops=&lt;N&gt;</w:t>
-            </w:r>
-          </w:p>
-        </w:tc>
-        <w:tc>
-          <w:tcPr>
-            <w:tcW w:w="6475" w:type="dxa"/>
-            <w:gridSpan w:val="2"/>
-          </w:tcPr>
-          <w:p>
-            <w:r>
-              <w:t>Number of hops, integer greater than zero.</w:t>
-            </w:r>
-          </w:p>
-          <w:p>
-            <w:r>
-              <w:t>If the number of hops is greater than the configured value of [SERVER]/</w:t>
-            </w:r>
-            <w:proofErr w:type="spellStart"/>
-            <w:r>
-              <w:t>max_hops</w:t>
-            </w:r>
-            <w:proofErr w:type="spellEnd"/>
-            <w:r>
-              <w:t xml:space="preserve"> (default: 2) then the request is </w:t>
-            </w:r>
-            <w:proofErr w:type="gramStart"/>
-            <w:r>
-              <w:t>rejected</w:t>
-            </w:r>
-            <w:proofErr w:type="gramEnd"/>
-            <w:r>
-              <w:t xml:space="preserve"> and the server replies in PSG protocol with 400 error code.</w:t>
-            </w:r>
-          </w:p>
-          <w:p>
-            <w:r>
-              <w:t>Note: individual processors may reject a request basing on a specific logic around the number of hops.</w:t>
-            </w:r>
-          </w:p>
-          <w:p>
-            <w:r>
-              <w:t>Optional parameter.</w:t>
-            </w:r>
-          </w:p>
-          <w:p>
-            <w:r>
-              <w:t>Default: 0</w:t>
-            </w:r>
-          </w:p>
-          <w:p>
-            <w:proofErr w:type="spellStart"/>
-            <w:r>
-              <w:t>NoteL</w:t>
-            </w:r>
-            <w:proofErr w:type="spellEnd"/>
-            <w:r>
-              <w:t xml:space="preserve"> the parameter is available starting from PSG 1.10.0</w:t>
             </w:r>
           </w:p>
         </w:tc>
@@ -8322,86 +8918,86 @@
         </w:numPr>
       </w:pPr>
       <w:r>
+        <w:t xml:space="preserve">the </w:t>
+      </w:r>
+      <w:proofErr w:type="spellStart"/>
+      <w:r>
+        <w:t>tse</w:t>
+      </w:r>
+      <w:proofErr w:type="spellEnd"/>
+      <w:r>
+        <w:t xml:space="preserve"> request option is not </w:t>
+      </w:r>
+      <w:proofErr w:type="spellStart"/>
+      <w:r>
+        <w:t>orig</w:t>
+      </w:r>
+      <w:proofErr w:type="spellEnd"/>
+    </w:p>
+    <w:p>
+      <w:r>
+        <w:t xml:space="preserve">If the id2_chunk value is going to be added and the chunk </w:t>
+      </w:r>
+      <w:proofErr w:type="spellStart"/>
+      <w:r>
+        <w:t>sat_key</w:t>
+      </w:r>
+      <w:proofErr w:type="spellEnd"/>
+      <w:r>
+        <w:t xml:space="preserve"> is equal the </w:t>
+      </w:r>
+      <w:proofErr w:type="spellStart"/>
+      <w:r>
+        <w:t>the</w:t>
+      </w:r>
+      <w:proofErr w:type="spellEnd"/>
+      <w:r>
+        <w:t xml:space="preserve"> </w:t>
+      </w:r>
+      <w:proofErr w:type="spellStart"/>
+      <w:r>
+        <w:t>sat_key</w:t>
+      </w:r>
+      <w:proofErr w:type="spellEnd"/>
+      <w:r>
+        <w:t xml:space="preserve"> from the original blob props id2info then the id2_chunk value is reported as 999999999.</w:t>
+      </w:r>
+    </w:p>
+    <w:p/>
+    <w:p>
+      <w:pPr>
+        <w:pStyle w:val="Heading2"/>
+      </w:pPr>
+      <w:bookmarkStart w:id="9" w:name="_Toc53655402"/>
+      <w:r>
+        <w:t>ID/</w:t>
+      </w:r>
+      <w:r>
+        <w:t>get</w:t>
+      </w:r>
+      <w:r>
+        <w:t xml:space="preserve"> </w:t>
+      </w:r>
+      <w:r>
+        <w:t>R</w:t>
+      </w:r>
+      <w:r>
+        <w:t>equest</w:t>
+      </w:r>
+      <w:bookmarkEnd w:id="9"/>
+    </w:p>
+    <w:p/>
+    <w:p>
+      <w:r>
+        <w:t>The format of the request:</w:t>
+      </w:r>
+    </w:p>
+    <w:p>
+      <w:pPr>
+        <w:jc w:val="center"/>
+      </w:pPr>
+      <w:r>
         <w:lastRenderedPageBreak/>
-        <w:t xml:space="preserve">the </w:t>
-      </w:r>
-      <w:proofErr w:type="spellStart"/>
-      <w:r>
-        <w:t>tse</w:t>
-      </w:r>
-      <w:proofErr w:type="spellEnd"/>
-      <w:r>
-        <w:t xml:space="preserve"> request option is not </w:t>
-      </w:r>
-      <w:proofErr w:type="spellStart"/>
-      <w:r>
-        <w:t>orig</w:t>
-      </w:r>
-      <w:proofErr w:type="spellEnd"/>
-    </w:p>
-    <w:p>
-      <w:r>
-        <w:t xml:space="preserve">If the id2_chunk value is going to be added and the chunk </w:t>
-      </w:r>
-      <w:proofErr w:type="spellStart"/>
-      <w:r>
-        <w:t>sat_key</w:t>
-      </w:r>
-      <w:proofErr w:type="spellEnd"/>
-      <w:r>
-        <w:t xml:space="preserve"> is equal the </w:t>
-      </w:r>
-      <w:proofErr w:type="spellStart"/>
-      <w:r>
-        <w:t>the</w:t>
-      </w:r>
-      <w:proofErr w:type="spellEnd"/>
-      <w:r>
-        <w:t xml:space="preserve"> </w:t>
-      </w:r>
-      <w:proofErr w:type="spellStart"/>
-      <w:r>
-        <w:t>sat_key</w:t>
-      </w:r>
-      <w:proofErr w:type="spellEnd"/>
-      <w:r>
-        <w:t xml:space="preserve"> from the original blob props id2info then the id2_chunk value is reported as 999999999.</w:t>
-      </w:r>
-    </w:p>
-    <w:p/>
-    <w:p>
-      <w:pPr>
-        <w:pStyle w:val="Heading2"/>
-      </w:pPr>
-      <w:bookmarkStart w:id="8" w:name="_Toc52810040"/>
-      <w:r>
-        <w:t>ID/</w:t>
-      </w:r>
-      <w:r>
-        <w:t>get</w:t>
-      </w:r>
-      <w:r>
-        <w:t xml:space="preserve"> </w:t>
-      </w:r>
-      <w:r>
-        <w:t>R</w:t>
-      </w:r>
-      <w:r>
-        <w:t>equest</w:t>
-      </w:r>
-      <w:bookmarkEnd w:id="8"/>
-    </w:p>
-    <w:p/>
-    <w:p>
-      <w:r>
-        <w:t>The format of the request:</w:t>
-      </w:r>
-    </w:p>
-    <w:p>
-      <w:pPr>
-        <w:jc w:val="center"/>
-      </w:pPr>
-      <w:r>
         <w:t>http://</w:t>
       </w:r>
       <w:r>
@@ -8419,6 +9015,9 @@
     <w:p>
       <w:r>
         <w:t>where</w:t>
+      </w:r>
+      <w:r>
+        <w:t xml:space="preserve"> (see the “Common ID/… Request Parameters” chapter as well):</w:t>
       </w:r>
     </w:p>
     <w:tbl>
@@ -8921,7 +9520,6 @@
           <w:p>
             <w:proofErr w:type="spellStart"/>
             <w:r>
-              <w:lastRenderedPageBreak/>
               <w:t>exclude_blobs</w:t>
             </w:r>
             <w:proofErr w:type="spellEnd"/>
@@ -9185,6 +9783,7 @@
           </w:p>
           <w:p>
             <w:r>
+              <w:lastRenderedPageBreak/>
               <w:t xml:space="preserve">If the substitution is </w:t>
             </w:r>
             <w:proofErr w:type="gramStart"/>
@@ -9222,108 +9821,9 @@
             <w:tcW w:w="2887" w:type="dxa"/>
           </w:tcPr>
           <w:p>
-            <w:r>
-              <w:t>trace=&lt;trace&gt;</w:t>
-            </w:r>
-          </w:p>
-        </w:tc>
-        <w:tc>
-          <w:tcPr>
-            <w:tcW w:w="6463" w:type="dxa"/>
-          </w:tcPr>
-          <w:p>
-            <w:r>
-              <w:t>The option to include trace messages to the server output. Acceptable values: yes and no.</w:t>
-            </w:r>
-          </w:p>
-          <w:p>
-            <w:r>
-              <w:t>Default: no</w:t>
-            </w:r>
-          </w:p>
-          <w:p>
-            <w:r>
-              <w:t>Note: the option is available starting from PSG 1.8.3</w:t>
-            </w:r>
-          </w:p>
-        </w:tc>
-      </w:tr>
-      <w:tr>
-        <w:tc>
-          <w:tcPr>
-            <w:tcW w:w="2887" w:type="dxa"/>
-          </w:tcPr>
-          <w:p>
-            <w:r>
-              <w:t>hops=&lt;N&gt;</w:t>
-            </w:r>
-          </w:p>
-        </w:tc>
-        <w:tc>
-          <w:tcPr>
-            <w:tcW w:w="6463" w:type="dxa"/>
-          </w:tcPr>
-          <w:p>
-            <w:r>
-              <w:t>Number of hops, integer greater than zero.</w:t>
-            </w:r>
-          </w:p>
-          <w:p>
-            <w:r>
-              <w:t>If the number of hops is greater than the configured value of [SERVER]/</w:t>
-            </w:r>
             <w:proofErr w:type="spellStart"/>
             <w:r>
-              <w:t>max_hops</w:t>
-            </w:r>
-            <w:proofErr w:type="spellEnd"/>
-            <w:r>
-              <w:t xml:space="preserve"> (default: 2) then the request is </w:t>
-            </w:r>
-            <w:proofErr w:type="gramStart"/>
-            <w:r>
-              <w:t>rejected</w:t>
-            </w:r>
-            <w:proofErr w:type="gramEnd"/>
-            <w:r>
-              <w:t xml:space="preserve"> and the server replies in PSG protocol with 400 error code.</w:t>
-            </w:r>
-          </w:p>
-          <w:p>
-            <w:r>
-              <w:t>Note: individual processors may reject a request basing on a specific logic around the number of hops.</w:t>
-            </w:r>
-          </w:p>
-          <w:p>
-            <w:r>
-              <w:t>Optional parameter.</w:t>
-            </w:r>
-          </w:p>
-          <w:p>
-            <w:r>
-              <w:t>Default: 0</w:t>
-            </w:r>
-          </w:p>
-          <w:p>
-            <w:proofErr w:type="spellStart"/>
-            <w:r>
-              <w:t>NoteL</w:t>
-            </w:r>
-            <w:proofErr w:type="spellEnd"/>
-            <w:r>
-              <w:t xml:space="preserve"> the parameter is available starting from PSG 1.10.0</w:t>
-            </w:r>
-          </w:p>
-        </w:tc>
-      </w:tr>
-      <w:tr>
-        <w:tc>
-          <w:tcPr>
-            <w:tcW w:w="2887" w:type="dxa"/>
-          </w:tcPr>
-          <w:p>
-            <w:proofErr w:type="spellStart"/>
-            <w:r>
+              <w:lastRenderedPageBreak/>
               <w:t>auto_blob_skipping</w:t>
             </w:r>
             <w:proofErr w:type="spellEnd"/>
@@ -9406,7 +9906,6 @@
     </w:p>
     <w:p>
       <w:r>
-        <w:lastRenderedPageBreak/>
         <w:t>In case of success the following PSG protocol chunks will appear:</w:t>
       </w:r>
     </w:p>
@@ -9571,8 +10070,9 @@
       <w:pPr>
         <w:pStyle w:val="Heading2"/>
       </w:pPr>
-      <w:bookmarkStart w:id="9" w:name="_Toc52810041"/>
-      <w:r>
+      <w:bookmarkStart w:id="10" w:name="_Toc53655403"/>
+      <w:r>
+        <w:lastRenderedPageBreak/>
         <w:t>ID/</w:t>
       </w:r>
       <w:proofErr w:type="spellStart"/>
@@ -9583,7 +10083,7 @@
       <w:r>
         <w:t xml:space="preserve"> Request</w:t>
       </w:r>
-      <w:bookmarkEnd w:id="9"/>
+      <w:bookmarkEnd w:id="10"/>
     </w:p>
     <w:p/>
     <w:p>
@@ -9625,6 +10125,9 @@
     <w:p>
       <w:r>
         <w:t>where</w:t>
+      </w:r>
+      <w:r>
+        <w:t xml:space="preserve"> (see the “Common ID/… Request Parameters” chapter as well):</w:t>
       </w:r>
     </w:p>
     <w:tbl>
@@ -9763,7 +10266,6 @@
           </w:p>
           <w:p>
             <w:r>
-              <w:lastRenderedPageBreak/>
               <w:t>3 or 4 integers separated by '.': &lt;sat</w:t>
             </w:r>
             <w:proofErr w:type="gramStart"/>
@@ -9810,7 +10312,6 @@
           <w:p>
             <w:proofErr w:type="spellStart"/>
             <w:r>
-              <w:lastRenderedPageBreak/>
               <w:t>use_cache</w:t>
             </w:r>
             <w:proofErr w:type="spellEnd"/>
@@ -9932,106 +10433,6 @@
             <w:proofErr w:type="gramEnd"/>
             <w:r>
               <w:t>; then, fallback to Cassandra storage.</w:t>
-            </w:r>
-          </w:p>
-        </w:tc>
-      </w:tr>
-      <w:tr>
-        <w:tc>
-          <w:tcPr>
-            <w:tcW w:w="2875" w:type="dxa"/>
-          </w:tcPr>
-          <w:p>
-            <w:r>
-              <w:t>trace=&lt;trace&gt;</w:t>
-            </w:r>
-          </w:p>
-        </w:tc>
-        <w:tc>
-          <w:tcPr>
-            <w:tcW w:w="6475" w:type="dxa"/>
-          </w:tcPr>
-          <w:p>
-            <w:r>
-              <w:t>The option to include trace messages to the server output. Acceptable values: yes and no.</w:t>
-            </w:r>
-          </w:p>
-          <w:p>
-            <w:r>
-              <w:t>Default: no</w:t>
-            </w:r>
-          </w:p>
-          <w:p>
-            <w:r>
-              <w:t>Note: the option is available starting from PSG 1.8.3</w:t>
-            </w:r>
-          </w:p>
-        </w:tc>
-      </w:tr>
-      <w:tr>
-        <w:tc>
-          <w:tcPr>
-            <w:tcW w:w="2875" w:type="dxa"/>
-          </w:tcPr>
-          <w:p>
-            <w:r>
-              <w:t>hops=&lt;N&gt;</w:t>
-            </w:r>
-          </w:p>
-        </w:tc>
-        <w:tc>
-          <w:tcPr>
-            <w:tcW w:w="6475" w:type="dxa"/>
-          </w:tcPr>
-          <w:p>
-            <w:r>
-              <w:t>Number of hops, integer greater than zero.</w:t>
-            </w:r>
-          </w:p>
-          <w:p>
-            <w:r>
-              <w:t>If the number of hops is greater than the configured value of [SERVER]/</w:t>
-            </w:r>
-            <w:proofErr w:type="spellStart"/>
-            <w:r>
-              <w:t>max_hops</w:t>
-            </w:r>
-            <w:proofErr w:type="spellEnd"/>
-            <w:r>
-              <w:t xml:space="preserve"> (default: 2) then the request is </w:t>
-            </w:r>
-            <w:proofErr w:type="gramStart"/>
-            <w:r>
-              <w:t>rejected</w:t>
-            </w:r>
-            <w:proofErr w:type="gramEnd"/>
-            <w:r>
-              <w:t xml:space="preserve"> and the server replies in PSG protocol with 400 error code.</w:t>
-            </w:r>
-          </w:p>
-          <w:p>
-            <w:r>
-              <w:t>Note: individual processors may reject a request basing on a specific logic around the number of hops.</w:t>
-            </w:r>
-          </w:p>
-          <w:p>
-            <w:r>
-              <w:t>Optional parameter.</w:t>
-            </w:r>
-          </w:p>
-          <w:p>
-            <w:r>
-              <w:t>Default: 0</w:t>
-            </w:r>
-          </w:p>
-          <w:p>
-            <w:proofErr w:type="spellStart"/>
-            <w:r>
-              <w:t>NoteL</w:t>
-            </w:r>
-            <w:proofErr w:type="spellEnd"/>
-            <w:r>
-              <w:t xml:space="preserve"> the parameter is available starting from PSG 1.10.0</w:t>
             </w:r>
           </w:p>
         </w:tc>
@@ -10143,7 +10544,6 @@
         </w:numPr>
       </w:pPr>
       <w:r>
-        <w:lastRenderedPageBreak/>
         <w:t>id2_chunk=&lt;value from the request&gt;</w:t>
       </w:r>
     </w:p>
@@ -10172,14 +10572,14 @@
       <w:pPr>
         <w:pStyle w:val="Heading2"/>
       </w:pPr>
-      <w:bookmarkStart w:id="10" w:name="_Toc52810042"/>
+      <w:bookmarkStart w:id="11" w:name="_Toc53655404"/>
       <w:r>
         <w:t>ID/</w:t>
       </w:r>
       <w:r>
         <w:t>resolve Request</w:t>
       </w:r>
-      <w:bookmarkEnd w:id="10"/>
+      <w:bookmarkEnd w:id="11"/>
     </w:p>
     <w:p/>
     <w:p>
@@ -10212,6 +10612,9 @@
     <w:p>
       <w:r>
         <w:t>where</w:t>
+      </w:r>
+      <w:r>
+        <w:t xml:space="preserve"> (see the “Common ID/… Request Parameters” chapter as well):</w:t>
       </w:r>
     </w:p>
     <w:tbl>
@@ -10493,6 +10896,7 @@
           </w:p>
           <w:p>
             <w:r>
+              <w:lastRenderedPageBreak/>
               <w:t xml:space="preserve">By default (no </w:t>
             </w:r>
             <w:proofErr w:type="spellStart"/>
@@ -10528,6 +10932,7 @@
           <w:p>
             <w:proofErr w:type="spellStart"/>
             <w:r>
+              <w:lastRenderedPageBreak/>
               <w:t>fmt</w:t>
             </w:r>
             <w:proofErr w:type="spellEnd"/>
@@ -10648,7 +11053,6 @@
           <w:p/>
           <w:p>
             <w:r>
-              <w:lastRenderedPageBreak/>
               <w:t>Optional parameter.</w:t>
             </w:r>
           </w:p>
@@ -10667,7 +11071,6 @@
           <w:p>
             <w:proofErr w:type="spellStart"/>
             <w:r>
-              <w:lastRenderedPageBreak/>
               <w:t>all_info</w:t>
             </w:r>
             <w:proofErr w:type="spellEnd"/>
@@ -11142,106 +11545,6 @@
           </w:p>
         </w:tc>
       </w:tr>
-      <w:tr>
-        <w:tc>
-          <w:tcPr>
-            <w:tcW w:w="2875" w:type="dxa"/>
-          </w:tcPr>
-          <w:p>
-            <w:r>
-              <w:t>trace=&lt;trace&gt;</w:t>
-            </w:r>
-          </w:p>
-        </w:tc>
-        <w:tc>
-          <w:tcPr>
-            <w:tcW w:w="6475" w:type="dxa"/>
-          </w:tcPr>
-          <w:p>
-            <w:r>
-              <w:t>The option to include trace messages to the server output. Acceptable values: yes and no.</w:t>
-            </w:r>
-          </w:p>
-          <w:p>
-            <w:r>
-              <w:t>Default: no</w:t>
-            </w:r>
-          </w:p>
-          <w:p>
-            <w:r>
-              <w:t>Note: the option is available starting from PSG 1.8.3</w:t>
-            </w:r>
-          </w:p>
-        </w:tc>
-      </w:tr>
-      <w:tr>
-        <w:tc>
-          <w:tcPr>
-            <w:tcW w:w="2875" w:type="dxa"/>
-          </w:tcPr>
-          <w:p>
-            <w:r>
-              <w:t>hops=&lt;N&gt;</w:t>
-            </w:r>
-          </w:p>
-        </w:tc>
-        <w:tc>
-          <w:tcPr>
-            <w:tcW w:w="6475" w:type="dxa"/>
-          </w:tcPr>
-          <w:p>
-            <w:r>
-              <w:t>Number of hops, integer greater than zero.</w:t>
-            </w:r>
-          </w:p>
-          <w:p>
-            <w:r>
-              <w:t>If the number of hops is greater than the configured value of [SERVER]/</w:t>
-            </w:r>
-            <w:proofErr w:type="spellStart"/>
-            <w:r>
-              <w:t>max_hops</w:t>
-            </w:r>
-            <w:proofErr w:type="spellEnd"/>
-            <w:r>
-              <w:t xml:space="preserve"> (default: 2) then the request is </w:t>
-            </w:r>
-            <w:proofErr w:type="gramStart"/>
-            <w:r>
-              <w:t>rejected</w:t>
-            </w:r>
-            <w:proofErr w:type="gramEnd"/>
-            <w:r>
-              <w:t xml:space="preserve"> and the server replies in PSG protocol with 400 error code.</w:t>
-            </w:r>
-          </w:p>
-          <w:p>
-            <w:r>
-              <w:t>Note: individual processors may reject a request basing on a specific logic around the number of hops.</w:t>
-            </w:r>
-          </w:p>
-          <w:p>
-            <w:r>
-              <w:t>Optional parameter.</w:t>
-            </w:r>
-          </w:p>
-          <w:p>
-            <w:r>
-              <w:t>Default: 0</w:t>
-            </w:r>
-          </w:p>
-          <w:p>
-            <w:proofErr w:type="spellStart"/>
-            <w:r>
-              <w:t>NoteL</w:t>
-            </w:r>
-            <w:proofErr w:type="spellEnd"/>
-            <w:r>
-              <w:t xml:space="preserve"> the parameter is available starting from PSG 1.10.0</w:t>
-            </w:r>
-          </w:p>
-        </w:tc>
-      </w:tr>
     </w:tbl>
     <w:p/>
     <w:p>
@@ -11286,12 +11589,12 @@
     </w:p>
     <w:p>
       <w:r>
+        <w:t>The HTTP header Content-Type is set to “application/json” if the selected format is json. Otherwise it is set to “application/octet-stream”.</w:t>
+      </w:r>
+    </w:p>
+    <w:p>
+      <w:r>
         <w:lastRenderedPageBreak/>
-        <w:t>The HTTP header Content-Type is set to “application/json” if the selected format is json. Otherwise it is set to “application/octet-stream”.</w:t>
-      </w:r>
-    </w:p>
-    <w:p>
-      <w:r>
         <w:t>The HTTP header Content-Length is set appropriately.</w:t>
       </w:r>
     </w:p>
@@ -11414,7 +11717,7 @@
       <w:pPr>
         <w:pStyle w:val="Heading2"/>
       </w:pPr>
-      <w:bookmarkStart w:id="11" w:name="_Toc52810043"/>
+      <w:bookmarkStart w:id="12" w:name="_Toc53655405"/>
       <w:r>
         <w:t>ID/</w:t>
       </w:r>
@@ -11426,7 +11729,7 @@
       <w:r>
         <w:t xml:space="preserve"> Request</w:t>
       </w:r>
-      <w:bookmarkEnd w:id="11"/>
+      <w:bookmarkEnd w:id="12"/>
     </w:p>
     <w:p/>
     <w:p>
@@ -11456,6 +11759,9 @@
     <w:p>
       <w:r>
         <w:t>where</w:t>
+      </w:r>
+      <w:r>
+        <w:t xml:space="preserve"> (see the “Common ID/… Request Parameters” chapter as well):</w:t>
       </w:r>
     </w:p>
     <w:tbl>
@@ -11695,7 +12001,6 @@
           <w:p>
             <w:proofErr w:type="spellStart"/>
             <w:r>
-              <w:lastRenderedPageBreak/>
               <w:t>use_cache</w:t>
             </w:r>
             <w:proofErr w:type="spellEnd"/>
@@ -11737,6 +12042,7 @@
               </w:numPr>
             </w:pPr>
             <w:r>
+              <w:lastRenderedPageBreak/>
               <w:t>yes: d</w:t>
             </w:r>
             <w:r>
@@ -11786,6 +12092,7 @@
           <w:p>
             <w:proofErr w:type="spellStart"/>
             <w:r>
+              <w:lastRenderedPageBreak/>
               <w:t>fmt</w:t>
             </w:r>
             <w:proofErr w:type="spellEnd"/>
@@ -11835,106 +12142,6 @@
             <w:proofErr w:type="gramEnd"/>
             <w:r>
               <w:t xml:space="preserve"> JSON format is always used.</w:t>
-            </w:r>
-          </w:p>
-        </w:tc>
-      </w:tr>
-      <w:tr>
-        <w:tc>
-          <w:tcPr>
-            <w:tcW w:w="2875" w:type="dxa"/>
-          </w:tcPr>
-          <w:p>
-            <w:r>
-              <w:t>trace=&lt;trace&gt;</w:t>
-            </w:r>
-          </w:p>
-        </w:tc>
-        <w:tc>
-          <w:tcPr>
-            <w:tcW w:w="6475" w:type="dxa"/>
-          </w:tcPr>
-          <w:p>
-            <w:r>
-              <w:t>The option to include trace messages to the server output. Acceptable values: yes and no.</w:t>
-            </w:r>
-          </w:p>
-          <w:p>
-            <w:r>
-              <w:t>Default: no</w:t>
-            </w:r>
-          </w:p>
-          <w:p>
-            <w:r>
-              <w:t>Note: the option is available starting from PSG 1.8.3</w:t>
-            </w:r>
-          </w:p>
-        </w:tc>
-      </w:tr>
-      <w:tr>
-        <w:tc>
-          <w:tcPr>
-            <w:tcW w:w="2875" w:type="dxa"/>
-          </w:tcPr>
-          <w:p>
-            <w:r>
-              <w:t>hops=&lt;N&gt;</w:t>
-            </w:r>
-          </w:p>
-        </w:tc>
-        <w:tc>
-          <w:tcPr>
-            <w:tcW w:w="6475" w:type="dxa"/>
-          </w:tcPr>
-          <w:p>
-            <w:r>
-              <w:t>Number of hops, integer greater than zero.</w:t>
-            </w:r>
-          </w:p>
-          <w:p>
-            <w:r>
-              <w:t>If the number of hops is greater than the configured value of [SERVER]/</w:t>
-            </w:r>
-            <w:proofErr w:type="spellStart"/>
-            <w:r>
-              <w:t>max_hops</w:t>
-            </w:r>
-            <w:proofErr w:type="spellEnd"/>
-            <w:r>
-              <w:t xml:space="preserve"> (default: 2) then the request is </w:t>
-            </w:r>
-            <w:proofErr w:type="gramStart"/>
-            <w:r>
-              <w:t>rejected</w:t>
-            </w:r>
-            <w:proofErr w:type="gramEnd"/>
-            <w:r>
-              <w:t xml:space="preserve"> and the server replies in PSG protocol with 400 error code.</w:t>
-            </w:r>
-          </w:p>
-          <w:p>
-            <w:r>
-              <w:t>Note: individual processors may reject a request basing on a specific logic around the number of hops.</w:t>
-            </w:r>
-          </w:p>
-          <w:p>
-            <w:r>
-              <w:t>Optional parameter.</w:t>
-            </w:r>
-          </w:p>
-          <w:p>
-            <w:r>
-              <w:t>Default: 0</w:t>
-            </w:r>
-          </w:p>
-          <w:p>
-            <w:proofErr w:type="spellStart"/>
-            <w:r>
-              <w:t>NoteL</w:t>
-            </w:r>
-            <w:proofErr w:type="spellEnd"/>
-            <w:r>
-              <w:t xml:space="preserve"> the parameter is available starting from PSG 1.10.0</w:t>
             </w:r>
           </w:p>
         </w:tc>
@@ -12024,7 +12231,6 @@
     </w:p>
     <w:p>
       <w:r>
-        <w:lastRenderedPageBreak/>
         <w:t>starting from PSG 1.8.2:</w:t>
       </w:r>
     </w:p>
@@ -12134,14 +12340,15 @@
       <w:pPr>
         <w:pStyle w:val="Heading2"/>
       </w:pPr>
-      <w:bookmarkStart w:id="12" w:name="_Toc52810044"/>
-      <w:r>
+      <w:bookmarkStart w:id="13" w:name="_Toc53655406"/>
+      <w:r>
+        <w:lastRenderedPageBreak/>
         <w:t>ADMIN/</w:t>
       </w:r>
       <w:r>
         <w:t>config Request</w:t>
       </w:r>
-      <w:bookmarkEnd w:id="12"/>
+      <w:bookmarkEnd w:id="13"/>
     </w:p>
     <w:p/>
     <w:p>
@@ -12314,14 +12521,14 @@
       <w:pPr>
         <w:pStyle w:val="Heading2"/>
       </w:pPr>
-      <w:bookmarkStart w:id="13" w:name="_Toc52810045"/>
+      <w:bookmarkStart w:id="14" w:name="_Toc53655407"/>
       <w:r>
         <w:t>ADMIN/</w:t>
       </w:r>
       <w:r>
         <w:t>info Request</w:t>
       </w:r>
-      <w:bookmarkEnd w:id="13"/>
+      <w:bookmarkEnd w:id="14"/>
     </w:p>
     <w:p/>
     <w:p>
@@ -12334,7 +12541,6 @@
         <w:jc w:val="center"/>
       </w:pPr>
       <w:r>
-        <w:lastRenderedPageBreak/>
         <w:t>http://</w:t>
       </w:r>
       <w:r>
@@ -12463,6 +12669,7 @@
           <w:p>
             <w:proofErr w:type="spellStart"/>
             <w:r>
+              <w:lastRenderedPageBreak/>
               <w:t>ExecutablePath</w:t>
             </w:r>
             <w:proofErr w:type="spellEnd"/>
@@ -12856,6 +13063,197 @@
           </w:p>
           <w:p>
             <w:r>
+              <w:t>In case of an error getting the value from the OS then a string with a fixed value “n/a”.</w:t>
+            </w:r>
+          </w:p>
+        </w:tc>
+      </w:tr>
+      <w:tr>
+        <w:tc>
+          <w:tcPr>
+            <w:tcW w:w="2695" w:type="dxa"/>
+          </w:tcPr>
+          <w:p>
+            <w:proofErr w:type="spellStart"/>
+            <w:r>
+              <w:t>MemoryUsed</w:t>
+            </w:r>
+            <w:r>
+              <w:t>ResidentPeak</w:t>
+            </w:r>
+            <w:proofErr w:type="spellEnd"/>
+          </w:p>
+        </w:tc>
+        <w:tc>
+          <w:tcPr>
+            <w:tcW w:w="2070" w:type="dxa"/>
+          </w:tcPr>
+          <w:p>
+            <w:r>
+              <w:t>Integer or string</w:t>
+            </w:r>
+          </w:p>
+        </w:tc>
+        <w:tc>
+          <w:tcPr>
+            <w:tcW w:w="4585" w:type="dxa"/>
+          </w:tcPr>
+          <w:p>
+            <w:r>
+              <w:t xml:space="preserve">If </w:t>
+            </w:r>
+            <w:proofErr w:type="gramStart"/>
+            <w:r>
+              <w:t>succeeded</w:t>
+            </w:r>
+            <w:proofErr w:type="gramEnd"/>
+            <w:r>
+              <w:t xml:space="preserve"> then the peak number of resident memory bytes as an integer.</w:t>
+            </w:r>
+          </w:p>
+          <w:p>
+            <w:r>
+              <w:t>In case of an error getting the value from the OS then a string with a fixed value “n/a”.</w:t>
+            </w:r>
+          </w:p>
+        </w:tc>
+      </w:tr>
+      <w:tr>
+        <w:tc>
+          <w:tcPr>
+            <w:tcW w:w="2695" w:type="dxa"/>
+          </w:tcPr>
+          <w:p>
+            <w:proofErr w:type="spellStart"/>
+            <w:r>
+              <w:t>MemoryUsedShared</w:t>
+            </w:r>
+            <w:proofErr w:type="spellEnd"/>
+          </w:p>
+        </w:tc>
+        <w:tc>
+          <w:tcPr>
+            <w:tcW w:w="2070" w:type="dxa"/>
+          </w:tcPr>
+          <w:p>
+            <w:r>
+              <w:t>Integer or string</w:t>
+            </w:r>
+          </w:p>
+        </w:tc>
+        <w:tc>
+          <w:tcPr>
+            <w:tcW w:w="4585" w:type="dxa"/>
+          </w:tcPr>
+          <w:p>
+            <w:r>
+              <w:t xml:space="preserve">If </w:t>
+            </w:r>
+            <w:proofErr w:type="gramStart"/>
+            <w:r>
+              <w:t>succeeded</w:t>
+            </w:r>
+            <w:proofErr w:type="gramEnd"/>
+            <w:r>
+              <w:t xml:space="preserve"> then the number of used shared memory bytes as an integer.</w:t>
+            </w:r>
+          </w:p>
+          <w:p>
+            <w:r>
+              <w:t>In case of an error getting the value from the OS then a string with a fixed value “n/a”.</w:t>
+            </w:r>
+          </w:p>
+        </w:tc>
+      </w:tr>
+      <w:tr>
+        <w:tc>
+          <w:tcPr>
+            <w:tcW w:w="2695" w:type="dxa"/>
+          </w:tcPr>
+          <w:p>
+            <w:proofErr w:type="spellStart"/>
+            <w:r>
+              <w:t>MemoryUsedData</w:t>
+            </w:r>
+            <w:proofErr w:type="spellEnd"/>
+          </w:p>
+        </w:tc>
+        <w:tc>
+          <w:tcPr>
+            <w:tcW w:w="2070" w:type="dxa"/>
+          </w:tcPr>
+          <w:p>
+            <w:r>
+              <w:t>Integer or string</w:t>
+            </w:r>
+          </w:p>
+        </w:tc>
+        <w:tc>
+          <w:tcPr>
+            <w:tcW w:w="4585" w:type="dxa"/>
+          </w:tcPr>
+          <w:p>
+            <w:r>
+              <w:t xml:space="preserve">If </w:t>
+            </w:r>
+            <w:proofErr w:type="gramStart"/>
+            <w:r>
+              <w:t>succeeded</w:t>
+            </w:r>
+            <w:proofErr w:type="gramEnd"/>
+            <w:r>
+              <w:t xml:space="preserve"> then the number of used data memory bytes as an integer.</w:t>
+            </w:r>
+          </w:p>
+          <w:p>
+            <w:r>
+              <w:t>In case of an error getting the value from the OS then a string with a fixed value “n/a”.</w:t>
+            </w:r>
+          </w:p>
+        </w:tc>
+      </w:tr>
+      <w:tr>
+        <w:tc>
+          <w:tcPr>
+            <w:tcW w:w="2695" w:type="dxa"/>
+          </w:tcPr>
+          <w:p>
+            <w:proofErr w:type="spellStart"/>
+            <w:r>
+              <w:t>MemoryUsedStack</w:t>
+            </w:r>
+            <w:proofErr w:type="spellEnd"/>
+          </w:p>
+        </w:tc>
+        <w:tc>
+          <w:tcPr>
+            <w:tcW w:w="2070" w:type="dxa"/>
+          </w:tcPr>
+          <w:p>
+            <w:r>
+              <w:t>Integer or string</w:t>
+            </w:r>
+          </w:p>
+        </w:tc>
+        <w:tc>
+          <w:tcPr>
+            <w:tcW w:w="4585" w:type="dxa"/>
+          </w:tcPr>
+          <w:p>
+            <w:r>
+              <w:t xml:space="preserve">If </w:t>
+            </w:r>
+            <w:proofErr w:type="gramStart"/>
+            <w:r>
+              <w:t>succeeded</w:t>
+            </w:r>
+            <w:proofErr w:type="gramEnd"/>
+            <w:r>
+              <w:t xml:space="preserve"> then the number of used stack memory bytes as an integer.</w:t>
+            </w:r>
+          </w:p>
+          <w:p>
+            <w:r>
               <w:lastRenderedPageBreak/>
               <w:t>In case of an error getting the value from the OS then a string with a fixed value “n/a”.</w:t>
             </w:r>
@@ -12871,10 +13269,7 @@
             <w:proofErr w:type="spellStart"/>
             <w:r>
               <w:lastRenderedPageBreak/>
-              <w:t>MemoryUsed</w:t>
-            </w:r>
-            <w:r>
-              <w:t>ResidentPeak</w:t>
+              <w:t>MemoryUsedText</w:t>
             </w:r>
             <w:proofErr w:type="spellEnd"/>
           </w:p>
@@ -12903,7 +13298,7 @@
             </w:r>
             <w:proofErr w:type="gramEnd"/>
             <w:r>
-              <w:t xml:space="preserve"> then the peak number of resident memory bytes as an integer.</w:t>
+              <w:t xml:space="preserve"> then the number of used text memory bytes as an integer.</w:t>
             </w:r>
           </w:p>
           <w:p>
@@ -12921,7 +13316,7 @@
           <w:p>
             <w:proofErr w:type="spellStart"/>
             <w:r>
-              <w:t>MemoryUsedShared</w:t>
+              <w:t>MemoryUsedLib</w:t>
             </w:r>
             <w:proofErr w:type="spellEnd"/>
           </w:p>
@@ -12950,7 +13345,7 @@
             </w:r>
             <w:proofErr w:type="gramEnd"/>
             <w:r>
-              <w:t xml:space="preserve"> then the number of used shared memory bytes as an integer.</w:t>
+              <w:t xml:space="preserve"> then the number of used library memory bytes as an integer.</w:t>
             </w:r>
           </w:p>
           <w:p>
@@ -12968,7 +13363,7 @@
           <w:p>
             <w:proofErr w:type="spellStart"/>
             <w:r>
-              <w:t>MemoryUsedData</w:t>
+              <w:t>MemoryUsedSwap</w:t>
             </w:r>
             <w:proofErr w:type="spellEnd"/>
           </w:p>
@@ -12997,7 +13392,7 @@
             </w:r>
             <w:proofErr w:type="gramEnd"/>
             <w:r>
-              <w:t xml:space="preserve"> then the number of used data memory bytes as an integer.</w:t>
+              <w:t xml:space="preserve"> then the number of used swap memory bytes as an integer.</w:t>
             </w:r>
           </w:p>
           <w:p>
@@ -13015,7 +13410,7 @@
           <w:p>
             <w:proofErr w:type="spellStart"/>
             <w:r>
-              <w:t>MemoryUsedStack</w:t>
+              <w:t>ProcFDSoftLimit</w:t>
             </w:r>
             <w:proofErr w:type="spellEnd"/>
           </w:p>
@@ -13044,7 +13439,7 @@
             </w:r>
             <w:proofErr w:type="gramEnd"/>
             <w:r>
-              <w:t xml:space="preserve"> then the number of used stack memory bytes as an integer.</w:t>
+              <w:t xml:space="preserve"> then the process file descriptor soft limit as an integer.</w:t>
             </w:r>
           </w:p>
           <w:p>
@@ -13062,7 +13457,7 @@
           <w:p>
             <w:proofErr w:type="spellStart"/>
             <w:r>
-              <w:t>MemoryUsedText</w:t>
+              <w:t>ProcFDHardLimit</w:t>
             </w:r>
             <w:proofErr w:type="spellEnd"/>
           </w:p>
@@ -13091,7 +13486,7 @@
             </w:r>
             <w:proofErr w:type="gramEnd"/>
             <w:r>
-              <w:t xml:space="preserve"> then the number of used text memory bytes as an integer.</w:t>
+              <w:t xml:space="preserve"> then the process file descriptor hard limit as an integer.</w:t>
             </w:r>
           </w:p>
           <w:p>
@@ -13109,7 +13504,7 @@
           <w:p>
             <w:proofErr w:type="spellStart"/>
             <w:r>
-              <w:t>MemoryUsedLib</w:t>
+              <w:t>ProcFDUsed</w:t>
             </w:r>
             <w:proofErr w:type="spellEnd"/>
           </w:p>
@@ -13138,7 +13533,7 @@
             </w:r>
             <w:proofErr w:type="gramEnd"/>
             <w:r>
-              <w:t xml:space="preserve"> then the number of used library memory bytes as an integer.</w:t>
+              <w:t xml:space="preserve"> then the number of used file descriptors as an integer.</w:t>
             </w:r>
           </w:p>
           <w:p>
@@ -13156,7 +13551,7 @@
           <w:p>
             <w:proofErr w:type="spellStart"/>
             <w:r>
-              <w:t>MemoryUsedSwap</w:t>
+              <w:t>CPUCount</w:t>
             </w:r>
             <w:proofErr w:type="spellEnd"/>
           </w:p>
@@ -13167,7 +13562,7 @@
           </w:tcPr>
           <w:p>
             <w:r>
-              <w:t>Integer or string</w:t>
+              <w:t>Integer</w:t>
             </w:r>
           </w:p>
         </w:tc>
@@ -13177,20 +13572,7 @@
           </w:tcPr>
           <w:p>
             <w:r>
-              <w:t xml:space="preserve">If </w:t>
-            </w:r>
-            <w:proofErr w:type="gramStart"/>
-            <w:r>
-              <w:t>succeeded</w:t>
-            </w:r>
-            <w:proofErr w:type="gramEnd"/>
-            <w:r>
-              <w:t xml:space="preserve"> then the number of used swap memory bytes as an integer.</w:t>
-            </w:r>
-          </w:p>
-          <w:p>
-            <w:r>
-              <w:t>In case of an error getting the value from the OS then a string with a fixed value “n/a”.</w:t>
+              <w:t>The number of CPUs on the host.</w:t>
             </w:r>
           </w:p>
         </w:tc>
@@ -13203,7 +13585,7 @@
           <w:p>
             <w:proofErr w:type="spellStart"/>
             <w:r>
-              <w:t>ProcFDSoftLimit</w:t>
+              <w:t>ProcThreadCount</w:t>
             </w:r>
             <w:proofErr w:type="spellEnd"/>
           </w:p>
@@ -13232,7 +13614,7 @@
             </w:r>
             <w:proofErr w:type="gramEnd"/>
             <w:r>
-              <w:t xml:space="preserve"> then the process file descriptor soft limit as an integer.</w:t>
+              <w:t xml:space="preserve"> then the number of threads the process uses as an integer.</w:t>
             </w:r>
           </w:p>
           <w:p>
@@ -13248,183 +13630,7 @@
             <w:tcW w:w="2695" w:type="dxa"/>
           </w:tcPr>
           <w:p>
-            <w:proofErr w:type="spellStart"/>
-            <w:r>
-              <w:t>ProcFDHardLimit</w:t>
-            </w:r>
-            <w:proofErr w:type="spellEnd"/>
-          </w:p>
-        </w:tc>
-        <w:tc>
-          <w:tcPr>
-            <w:tcW w:w="2070" w:type="dxa"/>
-          </w:tcPr>
-          <w:p>
-            <w:r>
-              <w:t>Integer or string</w:t>
-            </w:r>
-          </w:p>
-        </w:tc>
-        <w:tc>
-          <w:tcPr>
-            <w:tcW w:w="4585" w:type="dxa"/>
-          </w:tcPr>
-          <w:p>
-            <w:r>
-              <w:t xml:space="preserve">If </w:t>
-            </w:r>
-            <w:proofErr w:type="gramStart"/>
-            <w:r>
-              <w:t>succeeded</w:t>
-            </w:r>
-            <w:proofErr w:type="gramEnd"/>
-            <w:r>
-              <w:t xml:space="preserve"> then the process file descriptor hard limit as an integer.</w:t>
-            </w:r>
-          </w:p>
-          <w:p>
-            <w:r>
-              <w:t>In case of an error getting the value from the OS then a string with a fixed value “n/a”.</w:t>
-            </w:r>
-          </w:p>
-        </w:tc>
-      </w:tr>
-      <w:tr>
-        <w:tc>
-          <w:tcPr>
-            <w:tcW w:w="2695" w:type="dxa"/>
-          </w:tcPr>
-          <w:p>
-            <w:proofErr w:type="spellStart"/>
-            <w:r>
-              <w:t>ProcFDUsed</w:t>
-            </w:r>
-            <w:proofErr w:type="spellEnd"/>
-          </w:p>
-        </w:tc>
-        <w:tc>
-          <w:tcPr>
-            <w:tcW w:w="2070" w:type="dxa"/>
-          </w:tcPr>
-          <w:p>
-            <w:r>
-              <w:t>Integer or string</w:t>
-            </w:r>
-          </w:p>
-        </w:tc>
-        <w:tc>
-          <w:tcPr>
-            <w:tcW w:w="4585" w:type="dxa"/>
-          </w:tcPr>
-          <w:p>
-            <w:r>
-              <w:t xml:space="preserve">If </w:t>
-            </w:r>
-            <w:proofErr w:type="gramStart"/>
-            <w:r>
-              <w:t>succeeded</w:t>
-            </w:r>
-            <w:proofErr w:type="gramEnd"/>
-            <w:r>
-              <w:t xml:space="preserve"> then the number of used file descriptors as an integer.</w:t>
-            </w:r>
-          </w:p>
-          <w:p>
-            <w:r>
-              <w:t>In case of an error getting the value from the OS then a string with a fixed value “n/a”.</w:t>
-            </w:r>
-          </w:p>
-        </w:tc>
-      </w:tr>
-      <w:tr>
-        <w:tc>
-          <w:tcPr>
-            <w:tcW w:w="2695" w:type="dxa"/>
-          </w:tcPr>
-          <w:p>
-            <w:proofErr w:type="spellStart"/>
-            <w:r>
-              <w:t>CPUCount</w:t>
-            </w:r>
-            <w:proofErr w:type="spellEnd"/>
-          </w:p>
-        </w:tc>
-        <w:tc>
-          <w:tcPr>
-            <w:tcW w:w="2070" w:type="dxa"/>
-          </w:tcPr>
-          <w:p>
-            <w:r>
-              <w:t>Integer</w:t>
-            </w:r>
-          </w:p>
-        </w:tc>
-        <w:tc>
-          <w:tcPr>
-            <w:tcW w:w="4585" w:type="dxa"/>
-          </w:tcPr>
-          <w:p>
-            <w:r>
-              <w:t>The number of CPUs on the host.</w:t>
-            </w:r>
-          </w:p>
-        </w:tc>
-      </w:tr>
-      <w:tr>
-        <w:tc>
-          <w:tcPr>
-            <w:tcW w:w="2695" w:type="dxa"/>
-          </w:tcPr>
-          <w:p>
-            <w:proofErr w:type="spellStart"/>
-            <w:r>
-              <w:t>ProcThreadCount</w:t>
-            </w:r>
-            <w:proofErr w:type="spellEnd"/>
-          </w:p>
-        </w:tc>
-        <w:tc>
-          <w:tcPr>
-            <w:tcW w:w="2070" w:type="dxa"/>
-          </w:tcPr>
-          <w:p>
-            <w:r>
-              <w:t>Integer or string</w:t>
-            </w:r>
-          </w:p>
-        </w:tc>
-        <w:tc>
-          <w:tcPr>
-            <w:tcW w:w="4585" w:type="dxa"/>
-          </w:tcPr>
-          <w:p>
-            <w:r>
-              <w:t xml:space="preserve">If </w:t>
-            </w:r>
-            <w:proofErr w:type="gramStart"/>
-            <w:r>
-              <w:t>succeeded</w:t>
-            </w:r>
-            <w:proofErr w:type="gramEnd"/>
-            <w:r>
-              <w:t xml:space="preserve"> then the number of threads the process uses as an integer.</w:t>
-            </w:r>
-          </w:p>
-          <w:p>
-            <w:r>
-              <w:t>In case of an error getting the value from the OS then a string with a fixed value “n/a”.</w:t>
-            </w:r>
-          </w:p>
-        </w:tc>
-      </w:tr>
-      <w:tr>
-        <w:tc>
-          <w:tcPr>
-            <w:tcW w:w="2695" w:type="dxa"/>
-          </w:tcPr>
-          <w:p>
-            <w:r>
-              <w:lastRenderedPageBreak/>
+            <w:r>
               <w:t>Version</w:t>
             </w:r>
           </w:p>
@@ -13593,14 +13799,14 @@
       <w:pPr>
         <w:pStyle w:val="Heading2"/>
       </w:pPr>
-      <w:bookmarkStart w:id="14" w:name="_Toc52810046"/>
+      <w:bookmarkStart w:id="15" w:name="_Toc53655408"/>
       <w:r>
         <w:t>ADMIN/</w:t>
       </w:r>
       <w:r>
         <w:t>status Request</w:t>
       </w:r>
-      <w:bookmarkEnd w:id="14"/>
+      <w:bookmarkEnd w:id="15"/>
     </w:p>
     <w:p/>
     <w:p>
@@ -13613,6 +13819,7 @@
         <w:jc w:val="center"/>
       </w:pPr>
       <w:r>
+        <w:lastRenderedPageBreak/>
         <w:t>http://</w:t>
       </w:r>
       <w:r>
@@ -13977,7 +14184,6 @@
           <w:p>
             <w:proofErr w:type="spellStart"/>
             <w:r>
-              <w:lastRenderedPageBreak/>
               <w:t>MalformedArgumentsCount</w:t>
             </w:r>
             <w:proofErr w:type="spellEnd"/>
@@ -14238,6 +14444,7 @@
           <w:p>
             <w:proofErr w:type="spellStart"/>
             <w:r>
+              <w:lastRenderedPageBreak/>
               <w:t>LMDBErrorCount</w:t>
             </w:r>
             <w:proofErr w:type="spellEnd"/>
@@ -14847,7 +15054,6 @@
           <w:p>
             <w:proofErr w:type="spellStart"/>
             <w:r>
-              <w:lastRenderedPageBreak/>
               <w:t>BlobPropCacheMiss</w:t>
             </w:r>
             <w:proofErr w:type="spellEnd"/>
@@ -15020,6 +15226,7 @@
           <w:p>
             <w:proofErr w:type="spellStart"/>
             <w:r>
+              <w:lastRenderedPageBreak/>
               <w:t>BioseqInfoFoundOne</w:t>
             </w:r>
             <w:proofErr w:type="spellEnd"/>
@@ -15160,14 +15367,14 @@
       <w:pPr>
         <w:pStyle w:val="Heading2"/>
       </w:pPr>
-      <w:bookmarkStart w:id="15" w:name="_Toc52810047"/>
+      <w:bookmarkStart w:id="16" w:name="_Toc53655409"/>
       <w:r>
         <w:t>ADMIN/</w:t>
       </w:r>
       <w:r>
         <w:t>shutdown Request</w:t>
       </w:r>
-      <w:bookmarkEnd w:id="15"/>
+      <w:bookmarkEnd w:id="16"/>
     </w:p>
     <w:p/>
     <w:p>
@@ -15309,7 +15516,6 @@
           </w:p>
           <w:p>
             <w:r>
-              <w:lastRenderedPageBreak/>
               <w:t>If the configuration [ADMIN]/</w:t>
             </w:r>
             <w:proofErr w:type="spellStart"/>
@@ -15348,7 +15554,6 @@
           </w:tcPr>
           <w:p>
             <w:r>
-              <w:lastRenderedPageBreak/>
               <w:t>timeout=&lt;timeout&gt;</w:t>
             </w:r>
           </w:p>
@@ -15401,6 +15606,7 @@
     </w:p>
     <w:p>
       <w:r>
+        <w:lastRenderedPageBreak/>
         <w:t>The standard HTTP 1.1 or HTTP/2 protocol is used.</w:t>
       </w:r>
     </w:p>
@@ -15580,7 +15786,7 @@
       <w:pPr>
         <w:pStyle w:val="Heading2"/>
       </w:pPr>
-      <w:bookmarkStart w:id="16" w:name="_Toc52810048"/>
+      <w:bookmarkStart w:id="17" w:name="_Toc53655410"/>
       <w:r>
         <w:t>ADMIN/</w:t>
       </w:r>
@@ -15595,7 +15801,7 @@
       <w:r>
         <w:t xml:space="preserve"> Request</w:t>
       </w:r>
-      <w:bookmarkEnd w:id="16"/>
+      <w:bookmarkEnd w:id="17"/>
     </w:p>
     <w:p/>
     <w:p>
@@ -15641,7 +15847,6 @@
     </w:p>
     <w:p>
       <w:r>
-        <w:lastRenderedPageBreak/>
         <w:t>The HTTP header Content-Type is set to “</w:t>
       </w:r>
       <w:r>
@@ -15669,7 +15874,7 @@
       <w:pPr>
         <w:pStyle w:val="Heading2"/>
       </w:pPr>
-      <w:bookmarkStart w:id="17" w:name="_Toc52810049"/>
+      <w:bookmarkStart w:id="18" w:name="_Toc53655411"/>
       <w:r>
         <w:t>ADMIN/</w:t>
       </w:r>
@@ -15681,7 +15886,7 @@
       <w:r>
         <w:t xml:space="preserve"> Request</w:t>
       </w:r>
-      <w:bookmarkEnd w:id="17"/>
+      <w:bookmarkEnd w:id="18"/>
     </w:p>
     <w:p/>
     <w:p>
@@ -15759,6 +15964,7 @@
           </w:tcPr>
           <w:p>
             <w:r>
+              <w:lastRenderedPageBreak/>
               <w:t>alert=&lt;</w:t>
             </w:r>
             <w:proofErr w:type="spellStart"/>
@@ -15938,11 +16144,11 @@
       <w:pPr>
         <w:pStyle w:val="Heading2"/>
       </w:pPr>
-      <w:bookmarkStart w:id="18" w:name="_Toc52810050"/>
+      <w:bookmarkStart w:id="19" w:name="_Toc53655412"/>
       <w:r>
         <w:t>ADMIN/statistics Request</w:t>
       </w:r>
-      <w:bookmarkEnd w:id="18"/>
+      <w:bookmarkEnd w:id="19"/>
     </w:p>
     <w:p/>
     <w:p>
@@ -15955,7 +16161,6 @@
         <w:jc w:val="center"/>
       </w:pPr>
       <w:r>
-        <w:lastRenderedPageBreak/>
         <w:t>http://</w:t>
       </w:r>
       <w:r>
@@ -16156,6 +16361,7 @@
           </w:p>
           <w:p>
             <w:r>
+              <w:lastRenderedPageBreak/>
               <w:t xml:space="preserve">If </w:t>
             </w:r>
             <w:proofErr w:type="gramStart"/>
@@ -16321,7 +16527,6 @@
     </w:p>
     <w:p>
       <w:r>
-        <w:lastRenderedPageBreak/>
         <w:t>The content has a JSON dictionary which stores all the collected statistics since the server restart or the last reset.</w:t>
       </w:r>
     </w:p>
@@ -16330,7 +16535,7 @@
       <w:pPr>
         <w:pStyle w:val="Heading2"/>
       </w:pPr>
-      <w:bookmarkStart w:id="19" w:name="_Toc52810051"/>
+      <w:bookmarkStart w:id="20" w:name="_Toc53655413"/>
       <w:r>
         <w:t>TEST/</w:t>
       </w:r>
@@ -16342,7 +16547,7 @@
       <w:r>
         <w:t xml:space="preserve"> Request</w:t>
       </w:r>
-      <w:bookmarkEnd w:id="19"/>
+      <w:bookmarkEnd w:id="20"/>
     </w:p>
     <w:p/>
     <w:p>
@@ -16449,6 +16654,7 @@
           <w:p>
             <w:proofErr w:type="spellStart"/>
             <w:r>
+              <w:lastRenderedPageBreak/>
               <w:t>return_data_size</w:t>
             </w:r>
             <w:proofErr w:type="spellEnd"/>
@@ -16589,11 +16795,11 @@
       <w:pPr>
         <w:pStyle w:val="Heading2"/>
       </w:pPr>
-      <w:bookmarkStart w:id="20" w:name="_Toc52810052"/>
+      <w:bookmarkStart w:id="21" w:name="_Toc53655414"/>
       <w:r>
         <w:t>favicon.ico Request</w:t>
       </w:r>
-      <w:bookmarkEnd w:id="20"/>
+      <w:bookmarkEnd w:id="21"/>
     </w:p>
     <w:p/>
     <w:p>
@@ -16622,70 +16828,70 @@
     </w:p>
     <w:p>
       <w:r>
+        <w:t xml:space="preserve">The request is often sent by various </w:t>
+      </w:r>
+      <w:proofErr w:type="gramStart"/>
+      <w:r>
+        <w:t>browsers</w:t>
+      </w:r>
+      <w:proofErr w:type="gramEnd"/>
+      <w:r>
+        <w:t xml:space="preserve"> so the PSG server implements a response to it.</w:t>
+      </w:r>
+    </w:p>
+    <w:p>
+      <w:r>
+        <w:t>Response:</w:t>
+      </w:r>
+    </w:p>
+    <w:p>
+      <w:r>
+        <w:t>The standard HTTP 1.1 or HTTP/2 protocol is used.</w:t>
+      </w:r>
+    </w:p>
+    <w:p>
+      <w:r>
+        <w:t>The status code is always 404.</w:t>
+      </w:r>
+    </w:p>
+    <w:p/>
+    <w:p>
+      <w:pPr>
+        <w:pStyle w:val="Heading2"/>
+      </w:pPr>
+      <w:bookmarkStart w:id="22" w:name="_Toc53655415"/>
+      <w:r>
+        <w:t>Unknown URL Request</w:t>
+      </w:r>
+      <w:bookmarkEnd w:id="22"/>
+    </w:p>
+    <w:p/>
+    <w:p>
+      <w:r>
+        <w:t>Response:</w:t>
+      </w:r>
+    </w:p>
+    <w:p>
+      <w:r>
+        <w:t>The PSG protocol is used. The status is 200.</w:t>
+      </w:r>
+    </w:p>
+    <w:p>
+      <w:r>
+        <w:t>The HTTP header Content-Type is set to “application/x-ncbi-</w:t>
+      </w:r>
+      <w:proofErr w:type="spellStart"/>
+      <w:r>
+        <w:t>psg</w:t>
+      </w:r>
+      <w:proofErr w:type="spellEnd"/>
+      <w:r>
+        <w:t>”.</w:t>
+      </w:r>
+    </w:p>
+    <w:p>
+      <w:r>
         <w:lastRenderedPageBreak/>
-        <w:t xml:space="preserve">The request is often sent by various </w:t>
-      </w:r>
-      <w:proofErr w:type="gramStart"/>
-      <w:r>
-        <w:t>browsers</w:t>
-      </w:r>
-      <w:proofErr w:type="gramEnd"/>
-      <w:r>
-        <w:t xml:space="preserve"> so the PSG server implements a response to it.</w:t>
-      </w:r>
-    </w:p>
-    <w:p>
-      <w:r>
-        <w:t>Response:</w:t>
-      </w:r>
-    </w:p>
-    <w:p>
-      <w:r>
-        <w:t>The standard HTTP 1.1 or HTTP/2 protocol is used.</w:t>
-      </w:r>
-    </w:p>
-    <w:p>
-      <w:r>
-        <w:t>The status code is always 404.</w:t>
-      </w:r>
-    </w:p>
-    <w:p/>
-    <w:p>
-      <w:pPr>
-        <w:pStyle w:val="Heading2"/>
-      </w:pPr>
-      <w:bookmarkStart w:id="21" w:name="_Toc52810053"/>
-      <w:r>
-        <w:t>Unknown URL Request</w:t>
-      </w:r>
-      <w:bookmarkEnd w:id="21"/>
-    </w:p>
-    <w:p/>
-    <w:p>
-      <w:r>
-        <w:t>Response:</w:t>
-      </w:r>
-    </w:p>
-    <w:p>
-      <w:r>
-        <w:t>The PSG protocol is used. The status is 200.</w:t>
-      </w:r>
-    </w:p>
-    <w:p>
-      <w:r>
-        <w:t>The HTTP header Content-Type is set to “application/x-ncbi-</w:t>
-      </w:r>
-      <w:proofErr w:type="spellStart"/>
-      <w:r>
-        <w:t>psg</w:t>
-      </w:r>
-      <w:proofErr w:type="spellEnd"/>
-      <w:r>
-        <w:t>”.</w:t>
-      </w:r>
-    </w:p>
-    <w:p>
-      <w:r>
         <w:t>The HTTP header Content-Length is not set.</w:t>
       </w:r>
     </w:p>
@@ -16748,11 +16954,11 @@
       <w:pPr>
         <w:pStyle w:val="Heading1"/>
       </w:pPr>
-      <w:bookmarkStart w:id="22" w:name="_Toc52810054"/>
+      <w:bookmarkStart w:id="23" w:name="_Toc53655416"/>
       <w:r>
         <w:t>Cassandra Database</w:t>
       </w:r>
-      <w:bookmarkEnd w:id="22"/>
+      <w:bookmarkEnd w:id="23"/>
     </w:p>
     <w:p/>
     <w:p>
@@ -16776,11 +16982,11 @@
         <w:pStyle w:val="Heading1"/>
         <w:jc w:val="both"/>
       </w:pPr>
-      <w:bookmarkStart w:id="23" w:name="_Toc52810055"/>
+      <w:bookmarkStart w:id="24" w:name="_Toc53655417"/>
       <w:r>
         <w:t>Monitoring and Maintenance</w:t>
       </w:r>
-      <w:bookmarkEnd w:id="23"/>
+      <w:bookmarkEnd w:id="24"/>
     </w:p>
     <w:p/>
     <w:p>
@@ -16788,7 +16994,6 @@
         <w:jc w:val="both"/>
       </w:pPr>
       <w:r>
-        <w:lastRenderedPageBreak/>
         <w:t xml:space="preserve">The server code uses the standard C++ Toolkit logging. </w:t>
       </w:r>
       <w:proofErr w:type="gramStart"/>
@@ -16849,11 +17054,11 @@
       <w:pPr>
         <w:pStyle w:val="Heading1"/>
       </w:pPr>
-      <w:bookmarkStart w:id="24" w:name="_Toc52810056"/>
+      <w:bookmarkStart w:id="25" w:name="_Toc53655418"/>
       <w:r>
         <w:t>Files Architecture</w:t>
       </w:r>
-      <w:bookmarkEnd w:id="24"/>
+      <w:bookmarkEnd w:id="25"/>
     </w:p>
     <w:p/>
     <w:p>
@@ -16879,7 +17084,7 @@
           <v:shape id="_x0000_i1026" type="#_x0000_t75" style="width:367.5pt;height:79.5pt" o:ole="">
             <v:imagedata r:id="rId41" o:title=""/>
           </v:shape>
-          <o:OLEObject Type="Embed" ProgID="Visio.Drawing.15" ShapeID="_x0000_i1026" DrawAspect="Content" ObjectID="_1663422784" r:id="rId42"/>
+          <o:OLEObject Type="Embed" ProgID="Visio.Drawing.15" ShapeID="_x0000_i1026" DrawAspect="Content" ObjectID="_1664268151" r:id="rId42"/>
         </w:object>
       </w:r>
     </w:p>
@@ -16905,11 +17110,11 @@
       <w:pPr>
         <w:pStyle w:val="Heading1"/>
       </w:pPr>
-      <w:bookmarkStart w:id="25" w:name="_Toc52810057"/>
+      <w:bookmarkStart w:id="26" w:name="_Toc53655419"/>
       <w:r>
         <w:t>Client API</w:t>
       </w:r>
-      <w:bookmarkEnd w:id="25"/>
+      <w:bookmarkEnd w:id="26"/>
     </w:p>
     <w:p/>
     <w:p>
@@ -16932,12 +17137,11 @@
       <w:pPr>
         <w:pStyle w:val="Heading1"/>
       </w:pPr>
-      <w:bookmarkStart w:id="26" w:name="_Toc52810058"/>
-      <w:r>
-        <w:lastRenderedPageBreak/>
+      <w:bookmarkStart w:id="27" w:name="_Toc53655420"/>
+      <w:r>
         <w:t>Command Line Arguments</w:t>
       </w:r>
-      <w:bookmarkEnd w:id="26"/>
+      <w:bookmarkEnd w:id="27"/>
     </w:p>
     <w:p/>
     <w:p>
@@ -17184,15 +17388,16 @@
       <w:pPr>
         <w:pStyle w:val="Heading1"/>
       </w:pPr>
-      <w:bookmarkStart w:id="27" w:name="_Toc52810059"/>
+      <w:bookmarkStart w:id="28" w:name="_Toc53655421"/>
       <w:r>
         <w:t>Signal Handling</w:t>
       </w:r>
-      <w:bookmarkEnd w:id="27"/>
+      <w:bookmarkEnd w:id="28"/>
     </w:p>
     <w:p/>
     <w:p>
       <w:r>
+        <w:lastRenderedPageBreak/>
         <w:t>The table below describes the signal handling in the server.</w:t>
       </w:r>
     </w:p>
@@ -17359,11 +17564,11 @@
       <w:pPr>
         <w:pStyle w:val="Heading1"/>
       </w:pPr>
-      <w:bookmarkStart w:id="28" w:name="_Toc52810060"/>
+      <w:bookmarkStart w:id="29" w:name="_Toc53655422"/>
       <w:r>
         <w:t>Configuration Parameters</w:t>
       </w:r>
-      <w:bookmarkEnd w:id="28"/>
+      <w:bookmarkEnd w:id="29"/>
     </w:p>
     <w:p>
       <w:pPr>
@@ -17437,7 +17642,7 @@
       <w:pPr>
         <w:pStyle w:val="Heading2"/>
       </w:pPr>
-      <w:bookmarkStart w:id="29" w:name="_Toc52810061"/>
+      <w:bookmarkStart w:id="30" w:name="_Toc53655423"/>
       <w:r>
         <w:t>[</w:t>
       </w:r>
@@ -17453,7 +17658,7 @@
       <w:r>
         <w:t>ection</w:t>
       </w:r>
-      <w:bookmarkEnd w:id="29"/>
+      <w:bookmarkEnd w:id="30"/>
     </w:p>
     <w:p/>
     <w:tbl>
@@ -17649,7 +17854,7 @@
       <w:pPr>
         <w:pStyle w:val="Heading2"/>
       </w:pPr>
-      <w:bookmarkStart w:id="30" w:name="_Toc52810062"/>
+      <w:bookmarkStart w:id="31" w:name="_Toc53655424"/>
       <w:r>
         <w:t>[SERVER</w:t>
       </w:r>
@@ -17662,7 +17867,7 @@
       <w:r>
         <w:t>ection</w:t>
       </w:r>
-      <w:bookmarkEnd w:id="30"/>
+      <w:bookmarkEnd w:id="31"/>
     </w:p>
     <w:p/>
     <w:tbl>
@@ -17735,6 +17940,7 @@
               </w:tabs>
             </w:pPr>
             <w:r>
+              <w:lastRenderedPageBreak/>
               <w:t>No default. If port is not specified or is out of range the server will not start</w:t>
             </w:r>
           </w:p>
@@ -17750,6 +17956,7 @@
               <w:jc w:val="both"/>
             </w:pPr>
             <w:r>
+              <w:lastRenderedPageBreak/>
               <w:t>workers</w:t>
             </w:r>
           </w:p>
@@ -18123,11 +18330,11 @@
       <w:pPr>
         <w:pStyle w:val="Heading2"/>
       </w:pPr>
-      <w:bookmarkStart w:id="31" w:name="_Toc52810063"/>
+      <w:bookmarkStart w:id="32" w:name="_Toc53655425"/>
       <w:r>
         <w:t>[AUTO_EXCLUDE] Section</w:t>
       </w:r>
-      <w:bookmarkEnd w:id="31"/>
+      <w:bookmarkEnd w:id="32"/>
     </w:p>
     <w:p>
       <w:pPr>
@@ -18139,7 +18346,6 @@
         <w:jc w:val="both"/>
       </w:pPr>
       <w:r>
-        <w:lastRenderedPageBreak/>
         <w:t xml:space="preserve">The section describes settings for the </w:t>
       </w:r>
       <w:r>
@@ -18299,11 +18505,11 @@
       <w:pPr>
         <w:pStyle w:val="Heading2"/>
       </w:pPr>
-      <w:bookmarkStart w:id="32" w:name="_Toc52810064"/>
+      <w:bookmarkStart w:id="33" w:name="_Toc53655426"/>
       <w:r>
         <w:t>[ADMIN] Section</w:t>
       </w:r>
-      <w:bookmarkEnd w:id="32"/>
+      <w:bookmarkEnd w:id="33"/>
     </w:p>
     <w:p/>
     <w:tbl>
@@ -18352,6 +18558,7 @@
           <w:p>
             <w:proofErr w:type="spellStart"/>
             <w:r>
+              <w:lastRenderedPageBreak/>
               <w:t>auth_token</w:t>
             </w:r>
             <w:proofErr w:type="spellEnd"/>
@@ -18412,11 +18619,11 @@
       <w:pPr>
         <w:pStyle w:val="Heading2"/>
       </w:pPr>
-      <w:bookmarkStart w:id="33" w:name="_Toc52810065"/>
+      <w:bookmarkStart w:id="34" w:name="_Toc53655427"/>
       <w:r>
         <w:t>[STATISTICS] Section</w:t>
       </w:r>
-      <w:bookmarkEnd w:id="33"/>
+      <w:bookmarkEnd w:id="34"/>
     </w:p>
     <w:p/>
     <w:tbl>
@@ -18672,12 +18879,11 @@
       <w:pPr>
         <w:pStyle w:val="Heading2"/>
       </w:pPr>
-      <w:bookmarkStart w:id="34" w:name="_Toc52810066"/>
-      <w:r>
-        <w:lastRenderedPageBreak/>
+      <w:bookmarkStart w:id="35" w:name="_Toc53655428"/>
+      <w:r>
         <w:t>[DEBUG] Section</w:t>
       </w:r>
-      <w:bookmarkEnd w:id="34"/>
+      <w:bookmarkEnd w:id="35"/>
     </w:p>
     <w:p>
       <w:pPr>
@@ -18816,7 +19022,7 @@
       <w:pPr>
         <w:pStyle w:val="Heading2"/>
       </w:pPr>
-      <w:bookmarkStart w:id="35" w:name="_Toc52810067"/>
+      <w:bookmarkStart w:id="36" w:name="_Toc53655429"/>
       <w:r>
         <w:t xml:space="preserve">[CASSANDRA_DB] </w:t>
       </w:r>
@@ -18826,7 +19032,7 @@
       <w:r>
         <w:t>ection</w:t>
       </w:r>
-      <w:bookmarkEnd w:id="35"/>
+      <w:bookmarkEnd w:id="36"/>
     </w:p>
     <w:p/>
     <w:tbl>
@@ -19006,6 +19212,7 @@
             </w:pPr>
             <w:proofErr w:type="spellStart"/>
             <w:r>
+              <w:lastRenderedPageBreak/>
               <w:t>fallbackrdconsistency</w:t>
             </w:r>
             <w:proofErr w:type="spellEnd"/>
@@ -19565,7 +19772,6 @@
               <w:jc w:val="both"/>
             </w:pPr>
             <w:r>
-              <w:lastRenderedPageBreak/>
               <w:t xml:space="preserve">If the value has neither </w:t>
             </w:r>
             <w:proofErr w:type="gramStart"/>
@@ -19650,7 +19856,6 @@
             </w:pPr>
             <w:proofErr w:type="spellStart"/>
             <w:r>
-              <w:lastRenderedPageBreak/>
               <w:t>cassandralog</w:t>
             </w:r>
             <w:proofErr w:type="spellEnd"/>
@@ -19704,11 +19909,102 @@
       <w:pPr>
         <w:pStyle w:val="Heading2"/>
       </w:pPr>
-      <w:bookmarkStart w:id="36" w:name="_Toc52810068"/>
+      <w:bookmarkStart w:id="37" w:name="_Toc53655430"/>
+      <w:r>
+        <w:t>[CASSANDRA_PROCESSOR] Section</w:t>
+      </w:r>
+      <w:bookmarkEnd w:id="37"/>
+    </w:p>
+    <w:p/>
+    <w:tbl>
+      <w:tblPr>
+        <w:tblStyle w:val="TableGrid"/>
+        <w:tblW w:w="0" w:type="auto"/>
+        <w:tblLook w:val="04A0" w:firstRow="1" w:lastRow="0" w:firstColumn="1" w:lastColumn="0" w:noHBand="0" w:noVBand="1"/>
+      </w:tblPr>
+      <w:tblGrid>
+        <w:gridCol w:w="2605"/>
+        <w:gridCol w:w="6745"/>
+      </w:tblGrid>
+      <w:tr>
+        <w:tc>
+          <w:tcPr>
+            <w:tcW w:w="2605" w:type="dxa"/>
+          </w:tcPr>
+          <w:p>
+            <w:pPr>
+              <w:jc w:val="center"/>
+            </w:pPr>
+            <w:r>
+              <w:t>Value</w:t>
+            </w:r>
+          </w:p>
+        </w:tc>
+        <w:tc>
+          <w:tcPr>
+            <w:tcW w:w="6745" w:type="dxa"/>
+          </w:tcPr>
+          <w:p>
+            <w:pPr>
+              <w:jc w:val="center"/>
+            </w:pPr>
+            <w:r>
+              <w:t>Description</w:t>
+            </w:r>
+          </w:p>
+        </w:tc>
+      </w:tr>
+      <w:tr>
+        <w:tc>
+          <w:tcPr>
+            <w:tcW w:w="2605" w:type="dxa"/>
+          </w:tcPr>
+          <w:p>
+            <w:pPr>
+              <w:jc w:val="both"/>
+            </w:pPr>
+            <w:r>
+              <w:lastRenderedPageBreak/>
+              <w:t>enabled</w:t>
+            </w:r>
+          </w:p>
+        </w:tc>
+        <w:tc>
+          <w:tcPr>
+            <w:tcW w:w="6745" w:type="dxa"/>
+          </w:tcPr>
+          <w:p>
+            <w:pPr>
+              <w:jc w:val="both"/>
+            </w:pPr>
+            <w:r>
+              <w:t>Tells if the Cassandra/LMDB processors are enabled if a request URL does not specify it explicitly.</w:t>
+            </w:r>
+          </w:p>
+          <w:p>
+            <w:pPr>
+              <w:jc w:val="both"/>
+            </w:pPr>
+            <w:r>
+              <w:t xml:space="preserve">Default: </w:t>
+            </w:r>
+            <w:r>
+              <w:t>1</w:t>
+            </w:r>
+          </w:p>
+        </w:tc>
+      </w:tr>
+    </w:tbl>
+    <w:p/>
+    <w:p>
+      <w:pPr>
+        <w:pStyle w:val="Heading2"/>
+      </w:pPr>
+      <w:bookmarkStart w:id="38" w:name="_Toc53655431"/>
       <w:r>
         <w:t>[COUNTERS] Section</w:t>
       </w:r>
-      <w:bookmarkEnd w:id="36"/>
+      <w:bookmarkEnd w:id="38"/>
     </w:p>
     <w:p/>
     <w:p>
@@ -19811,23 +20107,23 @@
       <w:pPr>
         <w:pStyle w:val="Heading1"/>
       </w:pPr>
-      <w:bookmarkStart w:id="37" w:name="_Toc52810069"/>
+      <w:bookmarkStart w:id="39" w:name="_Toc53655432"/>
       <w:r>
         <w:lastRenderedPageBreak/>
         <w:t>Appendix</w:t>
       </w:r>
-      <w:bookmarkEnd w:id="37"/>
+      <w:bookmarkEnd w:id="39"/>
     </w:p>
     <w:p/>
     <w:p>
       <w:pPr>
         <w:pStyle w:val="Heading2"/>
       </w:pPr>
-      <w:bookmarkStart w:id="38" w:name="_Toc52810070"/>
+      <w:bookmarkStart w:id="40" w:name="_Toc53655433"/>
       <w:r>
         <w:t>Protocol Diagrams</w:t>
       </w:r>
-      <w:bookmarkEnd w:id="38"/>
+      <w:bookmarkEnd w:id="40"/>
     </w:p>
     <w:p/>
     <w:p>
@@ -23849,7 +24145,7 @@
       <w:pPr>
         <w:pStyle w:val="Heading2"/>
       </w:pPr>
-      <w:bookmarkStart w:id="39" w:name="_Toc52810071"/>
+      <w:bookmarkStart w:id="41" w:name="_Toc53655434"/>
       <w:proofErr w:type="spellStart"/>
       <w:r>
         <w:t>GetBlob</w:t>
@@ -23861,7 +24157,7 @@
       <w:r>
         <w:t>Diagram</w:t>
       </w:r>
-      <w:bookmarkEnd w:id="39"/>
+      <w:bookmarkEnd w:id="41"/>
     </w:p>
     <w:p/>
     <w:p>
@@ -23916,7 +24212,7 @@
       <w:pPr>
         <w:pStyle w:val="Heading2"/>
       </w:pPr>
-      <w:bookmarkStart w:id="40" w:name="_Toc52810072"/>
+      <w:bookmarkStart w:id="42" w:name="_Toc53655435"/>
       <w:r>
         <w:lastRenderedPageBreak/>
         <w:t>ID/</w:t>
@@ -23929,7 +24225,7 @@
       <w:r>
         <w:t xml:space="preserve"> Request (prior PSG 2.0.0)</w:t>
       </w:r>
-      <w:bookmarkEnd w:id="40"/>
+      <w:bookmarkEnd w:id="42"/>
     </w:p>
     <w:p/>
     <w:p>
@@ -25237,6 +25533,119 @@
     </w:lvl>
   </w:abstractNum>
   <w:abstractNum w:abstractNumId="7" w15:restartNumberingAfterBreak="0">
+    <w:nsid w:val="1B512685"/>
+    <w:multiLevelType w:val="hybridMultilevel"/>
+    <w:tmpl w:val="EC1EDA8E"/>
+    <w:lvl w:ilvl="0" w:tplc="04090001">
+      <w:start w:val="1"/>
+      <w:numFmt w:val="bullet"/>
+      <w:lvlText w:val=""/>
+      <w:lvlJc w:val="left"/>
+      <w:pPr>
+        <w:ind w:left="720" w:hanging="360"/>
+      </w:pPr>
+      <w:rPr>
+        <w:rFonts w:ascii="Symbol" w:hAnsi="Symbol" w:hint="default"/>
+      </w:rPr>
+    </w:lvl>
+    <w:lvl w:ilvl="1" w:tplc="04090003" w:tentative="1">
+      <w:start w:val="1"/>
+      <w:numFmt w:val="bullet"/>
+      <w:lvlText w:val="o"/>
+      <w:lvlJc w:val="left"/>
+      <w:pPr>
+        <w:ind w:left="1440" w:hanging="360"/>
+      </w:pPr>
+      <w:rPr>
+        <w:rFonts w:ascii="Courier New" w:hAnsi="Courier New" w:cs="Courier New" w:hint="default"/>
+      </w:rPr>
+    </w:lvl>
+    <w:lvl w:ilvl="2" w:tplc="04090005" w:tentative="1">
+      <w:start w:val="1"/>
+      <w:numFmt w:val="bullet"/>
+      <w:lvlText w:val=""/>
+      <w:lvlJc w:val="left"/>
+      <w:pPr>
+        <w:ind w:left="2160" w:hanging="360"/>
+      </w:pPr>
+      <w:rPr>
+        <w:rFonts w:ascii="Wingdings" w:hAnsi="Wingdings" w:hint="default"/>
+      </w:rPr>
+    </w:lvl>
+    <w:lvl w:ilvl="3" w:tplc="04090001" w:tentative="1">
+      <w:start w:val="1"/>
+      <w:numFmt w:val="bullet"/>
+      <w:lvlText w:val=""/>
+      <w:lvlJc w:val="left"/>
+      <w:pPr>
+        <w:ind w:left="2880" w:hanging="360"/>
+      </w:pPr>
+      <w:rPr>
+        <w:rFonts w:ascii="Symbol" w:hAnsi="Symbol" w:hint="default"/>
+      </w:rPr>
+    </w:lvl>
+    <w:lvl w:ilvl="4" w:tplc="04090003" w:tentative="1">
+      <w:start w:val="1"/>
+      <w:numFmt w:val="bullet"/>
+      <w:lvlText w:val="o"/>
+      <w:lvlJc w:val="left"/>
+      <w:pPr>
+        <w:ind w:left="3600" w:hanging="360"/>
+      </w:pPr>
+      <w:rPr>
+        <w:rFonts w:ascii="Courier New" w:hAnsi="Courier New" w:cs="Courier New" w:hint="default"/>
+      </w:rPr>
+    </w:lvl>
+    <w:lvl w:ilvl="5" w:tplc="04090005" w:tentative="1">
+      <w:start w:val="1"/>
+      <w:numFmt w:val="bullet"/>
+      <w:lvlText w:val=""/>
+      <w:lvlJc w:val="left"/>
+      <w:pPr>
+        <w:ind w:left="4320" w:hanging="360"/>
+      </w:pPr>
+      <w:rPr>
+        <w:rFonts w:ascii="Wingdings" w:hAnsi="Wingdings" w:hint="default"/>
+      </w:rPr>
+    </w:lvl>
+    <w:lvl w:ilvl="6" w:tplc="04090001" w:tentative="1">
+      <w:start w:val="1"/>
+      <w:numFmt w:val="bullet"/>
+      <w:lvlText w:val=""/>
+      <w:lvlJc w:val="left"/>
+      <w:pPr>
+        <w:ind w:left="5040" w:hanging="360"/>
+      </w:pPr>
+      <w:rPr>
+        <w:rFonts w:ascii="Symbol" w:hAnsi="Symbol" w:hint="default"/>
+      </w:rPr>
+    </w:lvl>
+    <w:lvl w:ilvl="7" w:tplc="04090003" w:tentative="1">
+      <w:start w:val="1"/>
+      <w:numFmt w:val="bullet"/>
+      <w:lvlText w:val="o"/>
+      <w:lvlJc w:val="left"/>
+      <w:pPr>
+        <w:ind w:left="5760" w:hanging="360"/>
+      </w:pPr>
+      <w:rPr>
+        <w:rFonts w:ascii="Courier New" w:hAnsi="Courier New" w:cs="Courier New" w:hint="default"/>
+      </w:rPr>
+    </w:lvl>
+    <w:lvl w:ilvl="8" w:tplc="04090005" w:tentative="1">
+      <w:start w:val="1"/>
+      <w:numFmt w:val="bullet"/>
+      <w:lvlText w:val=""/>
+      <w:lvlJc w:val="left"/>
+      <w:pPr>
+        <w:ind w:left="6480" w:hanging="360"/>
+      </w:pPr>
+      <w:rPr>
+        <w:rFonts w:ascii="Wingdings" w:hAnsi="Wingdings" w:hint="default"/>
+      </w:rPr>
+    </w:lvl>
+  </w:abstractNum>
+  <w:abstractNum w:abstractNumId="8" w15:restartNumberingAfterBreak="0">
     <w:nsid w:val="22973B60"/>
     <w:multiLevelType w:val="hybridMultilevel"/>
     <w:tmpl w:val="E8A83CDA"/>
@@ -25349,7 +25758,7 @@
       </w:rPr>
     </w:lvl>
   </w:abstractNum>
-  <w:abstractNum w:abstractNumId="8" w15:restartNumberingAfterBreak="0">
+  <w:abstractNum w:abstractNumId="9" w15:restartNumberingAfterBreak="0">
     <w:nsid w:val="23620DA0"/>
     <w:multiLevelType w:val="hybridMultilevel"/>
     <w:tmpl w:val="D97CF19C"/>
@@ -25462,7 +25871,7 @@
       </w:rPr>
     </w:lvl>
   </w:abstractNum>
-  <w:abstractNum w:abstractNumId="9" w15:restartNumberingAfterBreak="0">
+  <w:abstractNum w:abstractNumId="10" w15:restartNumberingAfterBreak="0">
     <w:nsid w:val="28CE300B"/>
     <w:multiLevelType w:val="hybridMultilevel"/>
     <w:tmpl w:val="955A3B4A"/>
@@ -25575,7 +25984,7 @@
       </w:rPr>
     </w:lvl>
   </w:abstractNum>
-  <w:abstractNum w:abstractNumId="10" w15:restartNumberingAfterBreak="0">
+  <w:abstractNum w:abstractNumId="11" w15:restartNumberingAfterBreak="0">
     <w:nsid w:val="2917016A"/>
     <w:multiLevelType w:val="hybridMultilevel"/>
     <w:tmpl w:val="E9C84444"/>
@@ -25688,7 +26097,7 @@
       </w:rPr>
     </w:lvl>
   </w:abstractNum>
-  <w:abstractNum w:abstractNumId="11" w15:restartNumberingAfterBreak="0">
+  <w:abstractNum w:abstractNumId="12" w15:restartNumberingAfterBreak="0">
     <w:nsid w:val="2D37494F"/>
     <w:multiLevelType w:val="hybridMultilevel"/>
     <w:tmpl w:val="2CBCB37E"/>
@@ -25801,7 +26210,7 @@
       </w:rPr>
     </w:lvl>
   </w:abstractNum>
-  <w:abstractNum w:abstractNumId="12" w15:restartNumberingAfterBreak="0">
+  <w:abstractNum w:abstractNumId="13" w15:restartNumberingAfterBreak="0">
     <w:nsid w:val="2D9156CF"/>
     <w:multiLevelType w:val="hybridMultilevel"/>
     <w:tmpl w:val="29A622E0"/>
@@ -25914,7 +26323,7 @@
       </w:rPr>
     </w:lvl>
   </w:abstractNum>
-  <w:abstractNum w:abstractNumId="13" w15:restartNumberingAfterBreak="0">
+  <w:abstractNum w:abstractNumId="14" w15:restartNumberingAfterBreak="0">
     <w:nsid w:val="30EF780C"/>
     <w:multiLevelType w:val="hybridMultilevel"/>
     <w:tmpl w:val="68B2FF5E"/>
@@ -26027,7 +26436,7 @@
       </w:rPr>
     </w:lvl>
   </w:abstractNum>
-  <w:abstractNum w:abstractNumId="14" w15:restartNumberingAfterBreak="0">
+  <w:abstractNum w:abstractNumId="15" w15:restartNumberingAfterBreak="0">
     <w:nsid w:val="358567F2"/>
     <w:multiLevelType w:val="hybridMultilevel"/>
     <w:tmpl w:val="FC4C7E32"/>
@@ -26140,7 +26549,7 @@
       </w:rPr>
     </w:lvl>
   </w:abstractNum>
-  <w:abstractNum w:abstractNumId="15" w15:restartNumberingAfterBreak="0">
+  <w:abstractNum w:abstractNumId="16" w15:restartNumberingAfterBreak="0">
     <w:nsid w:val="3A4351DE"/>
     <w:multiLevelType w:val="hybridMultilevel"/>
     <w:tmpl w:val="D4C6613A"/>
@@ -26253,7 +26662,7 @@
       </w:rPr>
     </w:lvl>
   </w:abstractNum>
-  <w:abstractNum w:abstractNumId="16" w15:restartNumberingAfterBreak="0">
+  <w:abstractNum w:abstractNumId="17" w15:restartNumberingAfterBreak="0">
     <w:nsid w:val="3F932C78"/>
     <w:multiLevelType w:val="hybridMultilevel"/>
     <w:tmpl w:val="4842788A"/>
@@ -26366,7 +26775,7 @@
       </w:rPr>
     </w:lvl>
   </w:abstractNum>
-  <w:abstractNum w:abstractNumId="17" w15:restartNumberingAfterBreak="0">
+  <w:abstractNum w:abstractNumId="18" w15:restartNumberingAfterBreak="0">
     <w:nsid w:val="40676BD2"/>
     <w:multiLevelType w:val="hybridMultilevel"/>
     <w:tmpl w:val="4B705ACE"/>
@@ -26479,7 +26888,7 @@
       </w:rPr>
     </w:lvl>
   </w:abstractNum>
-  <w:abstractNum w:abstractNumId="18" w15:restartNumberingAfterBreak="0">
+  <w:abstractNum w:abstractNumId="19" w15:restartNumberingAfterBreak="0">
     <w:nsid w:val="509405F9"/>
     <w:multiLevelType w:val="hybridMultilevel"/>
     <w:tmpl w:val="B8648B68"/>
@@ -26592,7 +27001,7 @@
       </w:rPr>
     </w:lvl>
   </w:abstractNum>
-  <w:abstractNum w:abstractNumId="19" w15:restartNumberingAfterBreak="0">
+  <w:abstractNum w:abstractNumId="20" w15:restartNumberingAfterBreak="0">
     <w:nsid w:val="522F2DEA"/>
     <w:multiLevelType w:val="hybridMultilevel"/>
     <w:tmpl w:val="479C8330"/>
@@ -26705,7 +27114,7 @@
       </w:rPr>
     </w:lvl>
   </w:abstractNum>
-  <w:abstractNum w:abstractNumId="20" w15:restartNumberingAfterBreak="0">
+  <w:abstractNum w:abstractNumId="21" w15:restartNumberingAfterBreak="0">
     <w:nsid w:val="56972AB0"/>
     <w:multiLevelType w:val="hybridMultilevel"/>
     <w:tmpl w:val="C3D2C660"/>
@@ -26818,7 +27227,7 @@
       </w:rPr>
     </w:lvl>
   </w:abstractNum>
-  <w:abstractNum w:abstractNumId="21" w15:restartNumberingAfterBreak="0">
+  <w:abstractNum w:abstractNumId="22" w15:restartNumberingAfterBreak="0">
     <w:nsid w:val="59606F29"/>
     <w:multiLevelType w:val="hybridMultilevel"/>
     <w:tmpl w:val="A230A6FE"/>
@@ -26931,7 +27340,7 @@
       </w:rPr>
     </w:lvl>
   </w:abstractNum>
-  <w:abstractNum w:abstractNumId="22" w15:restartNumberingAfterBreak="0">
+  <w:abstractNum w:abstractNumId="23" w15:restartNumberingAfterBreak="0">
     <w:nsid w:val="5BCB4D15"/>
     <w:multiLevelType w:val="hybridMultilevel"/>
     <w:tmpl w:val="C4601BE4"/>
@@ -27044,7 +27453,7 @@
       </w:rPr>
     </w:lvl>
   </w:abstractNum>
-  <w:abstractNum w:abstractNumId="23" w15:restartNumberingAfterBreak="0">
+  <w:abstractNum w:abstractNumId="24" w15:restartNumberingAfterBreak="0">
     <w:nsid w:val="5C143B38"/>
     <w:multiLevelType w:val="hybridMultilevel"/>
     <w:tmpl w:val="8EC6BFA8"/>
@@ -27157,7 +27566,7 @@
       </w:rPr>
     </w:lvl>
   </w:abstractNum>
-  <w:abstractNum w:abstractNumId="24" w15:restartNumberingAfterBreak="0">
+  <w:abstractNum w:abstractNumId="25" w15:restartNumberingAfterBreak="0">
     <w:nsid w:val="5CDC3233"/>
     <w:multiLevelType w:val="hybridMultilevel"/>
     <w:tmpl w:val="2B4439D4"/>
@@ -27270,7 +27679,7 @@
       </w:rPr>
     </w:lvl>
   </w:abstractNum>
-  <w:abstractNum w:abstractNumId="25" w15:restartNumberingAfterBreak="0">
+  <w:abstractNum w:abstractNumId="26" w15:restartNumberingAfterBreak="0">
     <w:nsid w:val="606959AA"/>
     <w:multiLevelType w:val="hybridMultilevel"/>
     <w:tmpl w:val="40D828CE"/>
@@ -27383,7 +27792,7 @@
       </w:rPr>
     </w:lvl>
   </w:abstractNum>
-  <w:abstractNum w:abstractNumId="26" w15:restartNumberingAfterBreak="0">
+  <w:abstractNum w:abstractNumId="27" w15:restartNumberingAfterBreak="0">
     <w:nsid w:val="63E765E6"/>
     <w:multiLevelType w:val="hybridMultilevel"/>
     <w:tmpl w:val="E7F405C4"/>
@@ -27496,7 +27905,7 @@
       </w:rPr>
     </w:lvl>
   </w:abstractNum>
-  <w:abstractNum w:abstractNumId="27" w15:restartNumberingAfterBreak="0">
+  <w:abstractNum w:abstractNumId="28" w15:restartNumberingAfterBreak="0">
     <w:nsid w:val="6A661CFB"/>
     <w:multiLevelType w:val="hybridMultilevel"/>
     <w:tmpl w:val="F154D660"/>
@@ -27609,7 +28018,7 @@
       </w:rPr>
     </w:lvl>
   </w:abstractNum>
-  <w:abstractNum w:abstractNumId="28" w15:restartNumberingAfterBreak="0">
+  <w:abstractNum w:abstractNumId="29" w15:restartNumberingAfterBreak="0">
     <w:nsid w:val="70B64B0A"/>
     <w:multiLevelType w:val="hybridMultilevel"/>
     <w:tmpl w:val="188036E6"/>
@@ -27722,7 +28131,7 @@
       </w:rPr>
     </w:lvl>
   </w:abstractNum>
-  <w:abstractNum w:abstractNumId="29" w15:restartNumberingAfterBreak="0">
+  <w:abstractNum w:abstractNumId="30" w15:restartNumberingAfterBreak="0">
     <w:nsid w:val="74564EA7"/>
     <w:multiLevelType w:val="hybridMultilevel"/>
     <w:tmpl w:val="49326E4A"/>
@@ -27835,7 +28244,7 @@
       </w:rPr>
     </w:lvl>
   </w:abstractNum>
-  <w:abstractNum w:abstractNumId="30" w15:restartNumberingAfterBreak="0">
+  <w:abstractNum w:abstractNumId="31" w15:restartNumberingAfterBreak="0">
     <w:nsid w:val="7F8C0059"/>
     <w:multiLevelType w:val="hybridMultilevel"/>
     <w:tmpl w:val="FD94CA20"/>
@@ -27949,43 +28358,43 @@
     </w:lvl>
   </w:abstractNum>
   <w:num w:numId="1">
-    <w:abstractNumId w:val="13"/>
+    <w:abstractNumId w:val="14"/>
   </w:num>
   <w:num w:numId="2">
     <w:abstractNumId w:val="6"/>
   </w:num>
   <w:num w:numId="3">
-    <w:abstractNumId w:val="27"/>
+    <w:abstractNumId w:val="28"/>
   </w:num>
   <w:num w:numId="4">
-    <w:abstractNumId w:val="17"/>
+    <w:abstractNumId w:val="18"/>
   </w:num>
   <w:num w:numId="5">
-    <w:abstractNumId w:val="10"/>
+    <w:abstractNumId w:val="11"/>
   </w:num>
   <w:num w:numId="6">
     <w:abstractNumId w:val="1"/>
   </w:num>
   <w:num w:numId="7">
-    <w:abstractNumId w:val="8"/>
+    <w:abstractNumId w:val="9"/>
   </w:num>
   <w:num w:numId="8">
-    <w:abstractNumId w:val="9"/>
+    <w:abstractNumId w:val="10"/>
   </w:num>
   <w:num w:numId="9">
-    <w:abstractNumId w:val="16"/>
+    <w:abstractNumId w:val="17"/>
   </w:num>
   <w:num w:numId="10">
-    <w:abstractNumId w:val="23"/>
+    <w:abstractNumId w:val="24"/>
   </w:num>
   <w:num w:numId="11">
-    <w:abstractNumId w:val="29"/>
+    <w:abstractNumId w:val="30"/>
   </w:num>
   <w:num w:numId="12">
-    <w:abstractNumId w:val="18"/>
+    <w:abstractNumId w:val="19"/>
   </w:num>
   <w:num w:numId="13">
-    <w:abstractNumId w:val="7"/>
+    <w:abstractNumId w:val="8"/>
   </w:num>
   <w:num w:numId="14">
     <w:abstractNumId w:val="5"/>
@@ -27994,52 +28403,55 @@
     <w:abstractNumId w:val="3"/>
   </w:num>
   <w:num w:numId="16">
-    <w:abstractNumId w:val="15"/>
+    <w:abstractNumId w:val="16"/>
   </w:num>
   <w:num w:numId="17">
-    <w:abstractNumId w:val="28"/>
+    <w:abstractNumId w:val="29"/>
   </w:num>
   <w:num w:numId="18">
     <w:abstractNumId w:val="2"/>
   </w:num>
   <w:num w:numId="19">
-    <w:abstractNumId w:val="14"/>
+    <w:abstractNumId w:val="15"/>
   </w:num>
   <w:num w:numId="20">
-    <w:abstractNumId w:val="12"/>
+    <w:abstractNumId w:val="13"/>
   </w:num>
   <w:num w:numId="21">
-    <w:abstractNumId w:val="25"/>
+    <w:abstractNumId w:val="26"/>
   </w:num>
   <w:num w:numId="22">
-    <w:abstractNumId w:val="19"/>
+    <w:abstractNumId w:val="20"/>
   </w:num>
   <w:num w:numId="23">
     <w:abstractNumId w:val="0"/>
   </w:num>
   <w:num w:numId="24">
-    <w:abstractNumId w:val="26"/>
+    <w:abstractNumId w:val="27"/>
   </w:num>
   <w:num w:numId="25">
     <w:abstractNumId w:val="4"/>
   </w:num>
   <w:num w:numId="26">
+    <w:abstractNumId w:val="22"/>
+  </w:num>
+  <w:num w:numId="27">
+    <w:abstractNumId w:val="31"/>
+  </w:num>
+  <w:num w:numId="28">
+    <w:abstractNumId w:val="25"/>
+  </w:num>
+  <w:num w:numId="29">
+    <w:abstractNumId w:val="23"/>
+  </w:num>
+  <w:num w:numId="30">
     <w:abstractNumId w:val="21"/>
   </w:num>
-  <w:num w:numId="27">
-    <w:abstractNumId w:val="30"/>
+  <w:num w:numId="31">
+    <w:abstractNumId w:val="12"/>
   </w:num>
-  <w:num w:numId="28">
-    <w:abstractNumId w:val="24"/>
-  </w:num>
-  <w:num w:numId="29">
-    <w:abstractNumId w:val="22"/>
-  </w:num>
-  <w:num w:numId="30">
-    <w:abstractNumId w:val="20"/>
-  </w:num>
-  <w:num w:numId="31">
-    <w:abstractNumId w:val="11"/>
+  <w:num w:numId="32">
+    <w:abstractNumId w:val="7"/>
   </w:num>
 </w:numbering>
 </file>
@@ -29265,7 +29677,7 @@
 <file path=customXml/item1.xml><?xml version="1.0" encoding="utf-8"?>
 <CoverPageProperties xmlns="http://schemas.microsoft.com/office/2006/coverPageProps">
   <PublishDate>2018-01-24T00:00:00</PublishDate>
-  <Abstract>Document version: 2.20</Abstract>
+  <Abstract>Document version: 2.21</Abstract>
   <CompanyAddress/>
   <CompanyPhone/>
   <CompanyFax/>
@@ -29274,18 +29686,6 @@
 </file>
 
 <file path=customXml/item2.xml><?xml version="1.0" encoding="utf-8"?>
-<p:properties xmlns:p="http://schemas.microsoft.com/office/2006/metadata/properties" xmlns:xsi="http://www.w3.org/2001/XMLSchema-instance">
-  <documentManagement>
-    <_dlc_DocId xmlns="bebfb516-47c3-42bf-8695-c627e02fd07c">RP5EP2USD5DN-418-13</_dlc_DocId>
-    <_dlc_DocIdUrl xmlns="bebfb516-47c3-42bf-8695-c627e02fd07c">
-      <Url>https://sp.ncbi.nlm.nih.gov/IEB/ISS/_layouts/15/DocIdRedir.aspx?ID=RP5EP2USD5DN-418-13</Url>
-      <Description>RP5EP2USD5DN-418-13</Description>
-    </_dlc_DocIdUrl>
-  </documentManagement>
-</p:properties>
-</file>
-
-<file path=customXml/item3.xml><?xml version="1.0" encoding="utf-8"?>
 <ct:contentTypeSchema xmlns:ct="http://schemas.microsoft.com/office/2006/metadata/contentType" xmlns:ma="http://schemas.microsoft.com/office/2006/metadata/properties/metaAttributes" ct:_="" ma:_="" ma:contentTypeName="Document" ma:contentTypeID="0x010100804F0F871C92454BA582842CD3B861CB" ma:contentTypeVersion="1" ma:contentTypeDescription="Create a new document." ma:contentTypeScope="" ma:versionID="17108c8fb818525b19f04f03124d2db9">
   <xsd:schema xmlns:xsd="http://www.w3.org/2001/XMLSchema" xmlns:xs="http://www.w3.org/2001/XMLSchema" xmlns:p="http://schemas.microsoft.com/office/2006/metadata/properties" xmlns:ns2="bebfb516-47c3-42bf-8695-c627e02fd07c" targetNamespace="http://schemas.microsoft.com/office/2006/metadata/properties" ma:root="true" ma:fieldsID="1c56c5b5f1ead94acc500394bce569b3" ns2:_="">
     <xsd:import namespace="bebfb516-47c3-42bf-8695-c627e02fd07c"/>
@@ -29430,7 +29830,28 @@
 </ct:contentTypeSchema>
 </file>
 
+<file path=customXml/item3.xml><?xml version="1.0" encoding="utf-8"?>
+<p:properties xmlns:p="http://schemas.microsoft.com/office/2006/metadata/properties" xmlns:xsi="http://www.w3.org/2001/XMLSchema-instance">
+  <documentManagement>
+    <_dlc_DocId xmlns="bebfb516-47c3-42bf-8695-c627e02fd07c">RP5EP2USD5DN-418-13</_dlc_DocId>
+    <_dlc_DocIdUrl xmlns="bebfb516-47c3-42bf-8695-c627e02fd07c">
+      <Url>https://sp.ncbi.nlm.nih.gov/IEB/ISS/_layouts/15/DocIdRedir.aspx?ID=RP5EP2USD5DN-418-13</Url>
+      <Description>RP5EP2USD5DN-418-13</Description>
+    </_dlc_DocIdUrl>
+  </documentManagement>
+</p:properties>
+</file>
+
 <file path=customXml/item4.xml><?xml version="1.0" encoding="utf-8"?>
+<?mso-contentType ?>
+<FormTemplates xmlns="http://schemas.microsoft.com/sharepoint/v3/contenttype/forms">
+  <Display>DocumentLibraryForm</Display>
+  <Edit>DocumentLibraryForm</Edit>
+  <New>DocumentLibraryForm</New>
+</FormTemplates>
+</file>
+
+<file path=customXml/item5.xml><?xml version="1.0" encoding="utf-8"?>
 <?mso-contentType ?>
 <spe:Receivers xmlns:spe="http://schemas.microsoft.com/sharepoint/events">
   <Receiver>
@@ -29480,15 +29901,6 @@
 </spe:Receivers>
 </file>
 
-<file path=customXml/item5.xml><?xml version="1.0" encoding="utf-8"?>
-<?mso-contentType ?>
-<FormTemplates xmlns="http://schemas.microsoft.com/sharepoint/v3/contenttype/forms">
-  <Display>DocumentLibraryForm</Display>
-  <Edit>DocumentLibraryForm</Edit>
-  <New>DocumentLibraryForm</New>
-</FormTemplates>
-</file>
-
 <file path=customXml/item6.xml><?xml version="1.0" encoding="utf-8"?>
 <b:Sources xmlns:b="http://schemas.openxmlformats.org/officeDocument/2006/bibliography" xmlns="http://schemas.openxmlformats.org/officeDocument/2006/bibliography" SelectedStyle="\APA.XSL" StyleName="APA"/>
 </file>
@@ -29502,22 +29914,6 @@
 </file>
 
 <file path=customXml/itemProps2.xml><?xml version="1.0" encoding="utf-8"?>
-<ds:datastoreItem xmlns:ds="http://schemas.openxmlformats.org/officeDocument/2006/customXml" ds:itemID="{AED05E43-12FF-4C22-A572-6E3D13391423}">
-  <ds:schemaRefs>
-    <ds:schemaRef ds:uri="http://purl.org/dc/elements/1.1/"/>
-    <ds:schemaRef ds:uri="http://schemas.microsoft.com/office/2006/metadata/properties"/>
-    <ds:schemaRef ds:uri="http://schemas.microsoft.com/office/2006/documentManagement/types"/>
-    <ds:schemaRef ds:uri="http://purl.org/dc/terms/"/>
-    <ds:schemaRef ds:uri="http://schemas.openxmlformats.org/package/2006/metadata/core-properties"/>
-    <ds:schemaRef ds:uri="http://purl.org/dc/dcmitype/"/>
-    <ds:schemaRef ds:uri="http://schemas.microsoft.com/office/infopath/2007/PartnerControls"/>
-    <ds:schemaRef ds:uri="bebfb516-47c3-42bf-8695-c627e02fd07c"/>
-    <ds:schemaRef ds:uri="http://www.w3.org/XML/1998/namespace"/>
-  </ds:schemaRefs>
-</ds:datastoreItem>
-</file>
-
-<file path=customXml/itemProps3.xml><?xml version="1.0" encoding="utf-8"?>
 <ds:datastoreItem xmlns:ds="http://schemas.openxmlformats.org/officeDocument/2006/customXml" ds:itemID="{AA0E1C7F-2557-4EEC-A922-A4F9B8592289}">
   <ds:schemaRefs>
     <ds:schemaRef ds:uri="http://schemas.microsoft.com/office/2006/metadata/contentType"/>
@@ -29535,7 +29931,31 @@
 </ds:datastoreItem>
 </file>
 
+<file path=customXml/itemProps3.xml><?xml version="1.0" encoding="utf-8"?>
+<ds:datastoreItem xmlns:ds="http://schemas.openxmlformats.org/officeDocument/2006/customXml" ds:itemID="{AED05E43-12FF-4C22-A572-6E3D13391423}">
+  <ds:schemaRefs>
+    <ds:schemaRef ds:uri="http://purl.org/dc/elements/1.1/"/>
+    <ds:schemaRef ds:uri="http://schemas.microsoft.com/office/2006/metadata/properties"/>
+    <ds:schemaRef ds:uri="http://schemas.microsoft.com/office/2006/documentManagement/types"/>
+    <ds:schemaRef ds:uri="http://purl.org/dc/terms/"/>
+    <ds:schemaRef ds:uri="http://schemas.openxmlformats.org/package/2006/metadata/core-properties"/>
+    <ds:schemaRef ds:uri="http://purl.org/dc/dcmitype/"/>
+    <ds:schemaRef ds:uri="http://schemas.microsoft.com/office/infopath/2007/PartnerControls"/>
+    <ds:schemaRef ds:uri="bebfb516-47c3-42bf-8695-c627e02fd07c"/>
+    <ds:schemaRef ds:uri="http://www.w3.org/XML/1998/namespace"/>
+  </ds:schemaRefs>
+</ds:datastoreItem>
+</file>
+
 <file path=customXml/itemProps4.xml><?xml version="1.0" encoding="utf-8"?>
+<ds:datastoreItem xmlns:ds="http://schemas.openxmlformats.org/officeDocument/2006/customXml" ds:itemID="{910EA325-BFD3-40A7-B49F-A40A5596D5CE}">
+  <ds:schemaRefs>
+    <ds:schemaRef ds:uri="http://schemas.microsoft.com/sharepoint/v3/contenttype/forms"/>
+  </ds:schemaRefs>
+</ds:datastoreItem>
+</file>
+
+<file path=customXml/itemProps5.xml><?xml version="1.0" encoding="utf-8"?>
 <ds:datastoreItem xmlns:ds="http://schemas.openxmlformats.org/officeDocument/2006/customXml" ds:itemID="{4BDF85BA-E69F-4D6A-AE92-E7CF998321DD}">
   <ds:schemaRefs>
     <ds:schemaRef ds:uri="http://schemas.microsoft.com/sharepoint/events"/>
@@ -29543,16 +29963,8 @@
 </ds:datastoreItem>
 </file>
 
-<file path=customXml/itemProps5.xml><?xml version="1.0" encoding="utf-8"?>
-<ds:datastoreItem xmlns:ds="http://schemas.openxmlformats.org/officeDocument/2006/customXml" ds:itemID="{910EA325-BFD3-40A7-B49F-A40A5596D5CE}">
-  <ds:schemaRefs>
-    <ds:schemaRef ds:uri="http://schemas.microsoft.com/sharepoint/v3/contenttype/forms"/>
-  </ds:schemaRefs>
-</ds:datastoreItem>
-</file>
-
 <file path=customXml/itemProps6.xml><?xml version="1.0" encoding="utf-8"?>
-<ds:datastoreItem xmlns:ds="http://schemas.openxmlformats.org/officeDocument/2006/customXml" ds:itemID="{5F6A5E0B-7356-4558-B924-A74C0649EE91}">
+<ds:datastoreItem xmlns:ds="http://schemas.openxmlformats.org/officeDocument/2006/customXml" ds:itemID="{B05B1E49-418D-4D18-A35E-2A57015942D3}">
   <ds:schemaRefs>
     <ds:schemaRef ds:uri="http://schemas.openxmlformats.org/officeDocument/2006/bibliography"/>
   </ds:schemaRefs>

</xml_diff>

<commit_message>
Add ID/get_tse_chunk id2_info format description for Cassandra/LMDB processor. JIRA: CXX-11478
</commit_message>
<xml_diff>
--- a/misc/PSG Server.docx
+++ b/misc/PSG Server.docx
@@ -100,6 +100,7 @@
                 <w:dataBinding w:prefixMappings="xmlns:ns0='http://schemas.openxmlformats.org/package/2006/metadata/core-properties' xmlns:ns1='http://purl.org/dc/elements/1.1/'" w:xpath="/ns0:coreProperties[1]/ns1:title[1]" w:storeItemID="{6C3C8BC8-F283-45AE-878A-BAB7291924A1}"/>
                 <w:text/>
               </w:sdtPr>
+              <w:sdtEndPr/>
               <w:sdtContent>
                 <w:tc>
                   <w:tcPr>
@@ -165,6 +166,7 @@
                 <w:dataBinding w:prefixMappings="xmlns:ns0='http://schemas.openxmlformats.org/package/2006/metadata/core-properties' xmlns:ns1='http://purl.org/dc/elements/1.1/'" w:xpath="/ns0:coreProperties[1]/ns1:subject[1]" w:storeItemID="{6C3C8BC8-F283-45AE-878A-BAB7291924A1}"/>
                 <w:text/>
               </w:sdtPr>
+              <w:sdtEndPr/>
               <w:sdtContent>
                 <w:tc>
                   <w:tcPr>
@@ -231,6 +233,7 @@
                 <w:dataBinding w:prefixMappings="xmlns:ns0='http://schemas.openxmlformats.org/package/2006/metadata/core-properties' xmlns:ns1='http://purl.org/dc/elements/1.1/'" w:xpath="/ns0:coreProperties[1]/ns1:creator[1]" w:storeItemID="{6C3C8BC8-F283-45AE-878A-BAB7291924A1}"/>
                 <w:text/>
               </w:sdtPr>
+              <w:sdtEndPr/>
               <w:sdtContent>
                 <w:tc>
                   <w:tcPr>
@@ -279,6 +282,7 @@
                   <w:calendar w:val="gregorian"/>
                 </w:date>
               </w:sdtPr>
+              <w:sdtEndPr/>
               <w:sdtContent>
                 <w:tc>
                   <w:tcPr>
@@ -294,13 +298,6 @@
                         <w:bCs/>
                       </w:rPr>
                     </w:pPr>
-                    <w:r>
-                      <w:rPr>
-                        <w:b/>
-                        <w:bCs/>
-                      </w:rPr>
-                      <w:t xml:space="preserve">Creation date: </w:t>
-                    </w:r>
                     <w:r>
                       <w:rPr>
                         <w:b/>
@@ -337,7 +334,21 @@
                     <w:b/>
                     <w:bCs/>
                   </w:rPr>
-                  <w:t>Last update date: 10/15/2020</w:t>
+                  <w:t>Last update date: 10/</w:t>
+                </w:r>
+                <w:r>
+                  <w:rPr>
+                    <w:b/>
+                    <w:bCs/>
+                  </w:rPr>
+                  <w:t>27</w:t>
+                </w:r>
+                <w:r>
+                  <w:rPr>
+                    <w:b/>
+                    <w:bCs/>
+                  </w:rPr>
+                  <w:t>/2020</w:t>
                 </w:r>
               </w:p>
             </w:tc>
@@ -362,6 +373,7 @@
                 <w:dataBinding w:prefixMappings="xmlns:ns0='http://schemas.microsoft.com/office/2006/coverPageProps'" w:xpath="/ns0:CoverPageProperties[1]/ns0:Abstract[1]" w:storeItemID="{55AF091B-3C7A-41E3-B477-F2FDAA23CFDA}"/>
                 <w:text/>
               </w:sdtPr>
+              <w:sdtEndPr/>
               <w:sdtContent>
                 <w:tc>
                   <w:tcPr>
@@ -381,7 +393,7 @@
                       <w:t>2</w:t>
                     </w:r>
                     <w:r>
-                      <w:t>1</w:t>
+                      <w:t>2</w:t>
                     </w:r>
                   </w:p>
                 </w:tc>
@@ -2132,6 +2144,56 @@
           </w:p>
         </w:tc>
       </w:tr>
+      <w:tr>
+        <w:tc>
+          <w:tcPr>
+            <w:tcW w:w="1001" w:type="dxa"/>
+          </w:tcPr>
+          <w:p>
+            <w:r>
+              <w:t>2.22</w:t>
+            </w:r>
+          </w:p>
+        </w:tc>
+        <w:tc>
+          <w:tcPr>
+            <w:tcW w:w="1678" w:type="dxa"/>
+          </w:tcPr>
+          <w:p>
+            <w:r>
+              <w:t>Oct 27, 2020</w:t>
+            </w:r>
+          </w:p>
+        </w:tc>
+        <w:tc>
+          <w:tcPr>
+            <w:tcW w:w="2182" w:type="dxa"/>
+          </w:tcPr>
+          <w:p>
+            <w:r>
+              <w:t>Sergey Satskiy</w:t>
+            </w:r>
+          </w:p>
+        </w:tc>
+        <w:tc>
+          <w:tcPr>
+            <w:tcW w:w="4489" w:type="dxa"/>
+          </w:tcPr>
+          <w:p>
+            <w:r>
+              <w:t>Add description of the ID/</w:t>
+            </w:r>
+            <w:proofErr w:type="spellStart"/>
+            <w:r>
+              <w:t>get_tse_chunk</w:t>
+            </w:r>
+            <w:proofErr w:type="spellEnd"/>
+            <w:r>
+              <w:t xml:space="preserve"> request id2_info format for the Cassandra/LMDB processor</w:t>
+            </w:r>
+          </w:p>
+        </w:tc>
+      </w:tr>
     </w:tbl>
     <w:p>
       <w:r>
@@ -3206,7 +3268,7 @@
                 <w:noProof/>
                 <w:webHidden/>
               </w:rPr>
-              <w:t>26</w:t>
+              <w:t>27</w:t>
             </w:r>
             <w:r>
               <w:rPr>
@@ -5481,7 +5543,7 @@
           <v:shape id="_x0000_i1025" type="#_x0000_t75" style="width:466.95pt;height:232.65pt" o:ole="">
             <v:imagedata r:id="rId11" o:title=""/>
           </v:shape>
-          <o:OLEObject Type="Embed" ProgID="Visio.Drawing.15" ShapeID="_x0000_i1025" DrawAspect="Content" ObjectID="_1664268150" r:id="rId12"/>
+          <o:OLEObject Type="Embed" ProgID="Visio.Drawing.15" ShapeID="_x0000_i1025" DrawAspect="Content" ObjectID="_1665319675" r:id="rId12"/>
         </w:object>
       </w:r>
     </w:p>
@@ -7944,10 +8006,7 @@
             </w:r>
             <w:proofErr w:type="spellStart"/>
             <w:r>
-              <w:t>dis</w:t>
-            </w:r>
-            <w:r>
-              <w:t>able_processor</w:t>
+              <w:t>disable_processor</w:t>
             </w:r>
             <w:proofErr w:type="spellEnd"/>
             <w:r>
@@ -7955,10 +8014,7 @@
             </w:r>
             <w:proofErr w:type="spellStart"/>
             <w:r>
-              <w:t>en</w:t>
-            </w:r>
-            <w:r>
-              <w:t>able_processor</w:t>
+              <w:t>enable_processor</w:t>
             </w:r>
             <w:proofErr w:type="spellEnd"/>
             <w:r>
@@ -8082,20 +8138,11 @@
         </w:numPr>
       </w:pPr>
       <w:r>
-        <w:t xml:space="preserve">If [CASSANDRA_PROCESSOR]/enable is </w:t>
-      </w:r>
-      <w:r>
-        <w:t>0</w:t>
-      </w:r>
-      <w:r>
-        <w:t xml:space="preserve"> then the </w:t>
+        <w:t xml:space="preserve">If [CASSANDRA_PROCESSOR]/enable is 0 then the </w:t>
       </w:r>
       <w:proofErr w:type="spellStart"/>
       <w:r>
-        <w:t>en</w:t>
-      </w:r>
-      <w:r>
-        <w:t>able_processor</w:t>
+        <w:t>enable_processor</w:t>
       </w:r>
       <w:proofErr w:type="spellEnd"/>
       <w:r>
@@ -8115,13 +8162,7 @@
       </w:r>
       <w:proofErr w:type="gramEnd"/>
       <w:r>
-        <w:t xml:space="preserve"> then the processor is </w:t>
-      </w:r>
-      <w:r>
-        <w:t>en</w:t>
-      </w:r>
-      <w:r>
-        <w:t>abled.</w:t>
+        <w:t xml:space="preserve"> then the processor is enabled.</w:t>
       </w:r>
     </w:p>
     <w:p/>
@@ -10258,13 +10299,29 @@
               <w:t>/LMDB</w:t>
             </w:r>
             <w:r>
-              <w:t xml:space="preserve"> processor recognizes the following format</w:t>
+              <w:t xml:space="preserve"> processor recognizes </w:t>
+            </w:r>
+            <w:r>
+              <w:t xml:space="preserve">two </w:t>
+            </w:r>
+            <w:r>
+              <w:t>format</w:t>
+            </w:r>
+            <w:r>
+              <w:t>s as follows</w:t>
             </w:r>
             <w:r>
               <w:t>:</w:t>
             </w:r>
           </w:p>
           <w:p>
+            <w:pPr>
+              <w:pStyle w:val="ListParagraph"/>
+              <w:numPr>
+                <w:ilvl w:val="0"/>
+                <w:numId w:val="33"/>
+              </w:numPr>
+            </w:pPr>
             <w:r>
               <w:t>3 or 4 integers separated by '.': &lt;sat</w:t>
             </w:r>
@@ -10277,6 +10334,80 @@
               <w:t>info&gt;.&lt;chunks&gt;[.&lt;split version&gt;]</w:t>
             </w:r>
           </w:p>
+          <w:p>
+            <w:pPr>
+              <w:pStyle w:val="ListParagraph"/>
+              <w:numPr>
+                <w:ilvl w:val="0"/>
+                <w:numId w:val="33"/>
+              </w:numPr>
+            </w:pPr>
+            <w:proofErr w:type="spellStart"/>
+            <w:r>
+              <w:t>psg</w:t>
+            </w:r>
+            <w:proofErr w:type="spellEnd"/>
+            <w:r>
+              <w:t>~~</w:t>
+            </w:r>
+            <w:proofErr w:type="spellStart"/>
+            <w:r>
+              <w:t>tse_id</w:t>
+            </w:r>
+            <w:proofErr w:type="spellEnd"/>
+            <w:r>
+              <w:t>-</w:t>
+            </w:r>
+            <w:r>
+              <w:t>&lt;sat</w:t>
+            </w:r>
+            <w:proofErr w:type="gramStart"/>
+            <w:r>
+              <w:t>&gt;</w:t>
+            </w:r>
+            <w:r>
+              <w:t>.</w:t>
+            </w:r>
+            <w:r>
+              <w:t>&lt;</w:t>
+            </w:r>
+            <w:proofErr w:type="gramEnd"/>
+            <w:r>
+              <w:t>sat key&gt;</w:t>
+            </w:r>
+            <w:r>
+              <w:t>[~~</w:t>
+            </w:r>
+            <w:proofErr w:type="spellStart"/>
+            <w:r>
+              <w:t>tse_last_modified</w:t>
+            </w:r>
+            <w:proofErr w:type="spellEnd"/>
+            <w:r>
+              <w:t>-</w:t>
+            </w:r>
+            <w:r>
+              <w:t>&lt;int&gt;</w:t>
+            </w:r>
+            <w:r>
+              <w:t>[~~</w:t>
+            </w:r>
+            <w:proofErr w:type="spellStart"/>
+            <w:r>
+              <w:t>tse_split_version</w:t>
+            </w:r>
+            <w:proofErr w:type="spellEnd"/>
+            <w:r>
+              <w:t>-</w:t>
+            </w:r>
+            <w:r>
+              <w:t>&lt;int&gt;</w:t>
+            </w:r>
+            <w:r>
+              <w:t>]</w:t>
+            </w:r>
+          </w:p>
+          <w:p/>
           <w:p>
             <w:r>
               <w:t>The other processors may recognize the following format:</w:t>
@@ -10464,6 +10595,7 @@
     </w:p>
     <w:p>
       <w:r>
+        <w:lastRenderedPageBreak/>
         <w:t>The HTTP 1.1 or HTTP/2 status code is always 200.</w:t>
       </w:r>
     </w:p>
@@ -10896,7 +11028,6 @@
           </w:p>
           <w:p>
             <w:r>
-              <w:lastRenderedPageBreak/>
               <w:t xml:space="preserve">By default (no </w:t>
             </w:r>
             <w:proofErr w:type="spellStart"/>
@@ -11589,12 +11720,12 @@
     </w:p>
     <w:p>
       <w:r>
+        <w:lastRenderedPageBreak/>
         <w:t>The HTTP header Content-Type is set to “application/json” if the selected format is json. Otherwise it is set to “application/octet-stream”.</w:t>
       </w:r>
     </w:p>
     <w:p>
       <w:r>
-        <w:lastRenderedPageBreak/>
         <w:t>The HTTP header Content-Length is set appropriately.</w:t>
       </w:r>
     </w:p>
@@ -12001,6 +12132,7 @@
           <w:p>
             <w:proofErr w:type="spellStart"/>
             <w:r>
+              <w:lastRenderedPageBreak/>
               <w:t>use_cache</w:t>
             </w:r>
             <w:proofErr w:type="spellEnd"/>
@@ -12042,7 +12174,6 @@
               </w:numPr>
             </w:pPr>
             <w:r>
-              <w:lastRenderedPageBreak/>
               <w:t>yes: d</w:t>
             </w:r>
             <w:r>
@@ -12092,7 +12223,6 @@
           <w:p>
             <w:proofErr w:type="spellStart"/>
             <w:r>
-              <w:lastRenderedPageBreak/>
               <w:t>fmt</w:t>
             </w:r>
             <w:proofErr w:type="spellEnd"/>
@@ -12310,6 +12440,7 @@
         <w:rPr>
           <w:b/>
         </w:rPr>
+        <w:lastRenderedPageBreak/>
         <w:t>NOTE</w:t>
       </w:r>
       <w:r>
@@ -12342,7 +12473,6 @@
       </w:pPr>
       <w:bookmarkStart w:id="13" w:name="_Toc53655406"/>
       <w:r>
-        <w:lastRenderedPageBreak/>
         <w:t>ADMIN/</w:t>
       </w:r>
       <w:r>
@@ -12583,6 +12713,7 @@
     </w:p>
     <w:p>
       <w:r>
+        <w:lastRenderedPageBreak/>
         <w:t>The content is formed as a JSON dictionary with the following items:</w:t>
       </w:r>
     </w:p>
@@ -12669,7 +12800,6 @@
           <w:p>
             <w:proofErr w:type="spellStart"/>
             <w:r>
-              <w:lastRenderedPageBreak/>
               <w:t>ExecutablePath</w:t>
             </w:r>
             <w:proofErr w:type="spellEnd"/>
@@ -13207,6 +13337,7 @@
           </w:p>
           <w:p>
             <w:r>
+              <w:lastRenderedPageBreak/>
               <w:t>In case of an error getting the value from the OS then a string with a fixed value “n/a”.</w:t>
             </w:r>
           </w:p>
@@ -13220,6 +13351,7 @@
           <w:p>
             <w:proofErr w:type="spellStart"/>
             <w:r>
+              <w:lastRenderedPageBreak/>
               <w:t>MemoryUsedStack</w:t>
             </w:r>
             <w:proofErr w:type="spellEnd"/>
@@ -13254,7 +13386,6 @@
           </w:p>
           <w:p>
             <w:r>
-              <w:lastRenderedPageBreak/>
               <w:t>In case of an error getting the value from the OS then a string with a fixed value “n/a”.</w:t>
             </w:r>
           </w:p>
@@ -13268,7 +13399,6 @@
           <w:p>
             <w:proofErr w:type="spellStart"/>
             <w:r>
-              <w:lastRenderedPageBreak/>
               <w:t>MemoryUsedText</w:t>
             </w:r>
             <w:proofErr w:type="spellEnd"/>
@@ -13801,6 +13931,7 @@
       </w:pPr>
       <w:bookmarkStart w:id="15" w:name="_Toc53655408"/>
       <w:r>
+        <w:lastRenderedPageBreak/>
         <w:t>ADMIN/</w:t>
       </w:r>
       <w:r>
@@ -13819,7 +13950,6 @@
         <w:jc w:val="center"/>
       </w:pPr>
       <w:r>
-        <w:lastRenderedPageBreak/>
         <w:t>http://</w:t>
       </w:r>
       <w:r>
@@ -14377,6 +14507,7 @@
           </w:tcPr>
           <w:p>
             <w:r>
+              <w:lastRenderedPageBreak/>
               <w:t>BioseqID2InfoErrorCount</w:t>
             </w:r>
           </w:p>
@@ -14444,7 +14575,6 @@
           <w:p>
             <w:proofErr w:type="spellStart"/>
             <w:r>
-              <w:lastRenderedPageBreak/>
               <w:t>LMDBErrorCount</w:t>
             </w:r>
             <w:proofErr w:type="spellEnd"/>
@@ -15192,6 +15322,7 @@
           <w:p>
             <w:proofErr w:type="spellStart"/>
             <w:r>
+              <w:lastRenderedPageBreak/>
               <w:t>BioseqInfoNotFound</w:t>
             </w:r>
             <w:proofErr w:type="spellEnd"/>
@@ -15226,7 +15357,6 @@
           <w:p>
             <w:proofErr w:type="spellStart"/>
             <w:r>
-              <w:lastRenderedPageBreak/>
               <w:t>BioseqInfoFoundOne</w:t>
             </w:r>
             <w:proofErr w:type="spellEnd"/>
@@ -15606,7 +15736,6 @@
     </w:p>
     <w:p>
       <w:r>
-        <w:lastRenderedPageBreak/>
         <w:t>The standard HTTP 1.1 or HTTP/2 protocol is used.</w:t>
       </w:r>
     </w:p>
@@ -15915,6 +16044,7 @@
     </w:p>
     <w:p>
       <w:r>
+        <w:lastRenderedPageBreak/>
         <w:t>where</w:t>
       </w:r>
     </w:p>
@@ -15964,7 +16094,6 @@
           </w:tcPr>
           <w:p>
             <w:r>
-              <w:lastRenderedPageBreak/>
               <w:t>alert=&lt;</w:t>
             </w:r>
             <w:proofErr w:type="spellStart"/>
@@ -16313,6 +16442,7 @@
           <w:p>
             <w:proofErr w:type="spellStart"/>
             <w:r>
+              <w:lastRenderedPageBreak/>
               <w:t>most_ancient_time</w:t>
             </w:r>
             <w:proofErr w:type="spellEnd"/>
@@ -16361,7 +16491,6 @@
           </w:p>
           <w:p>
             <w:r>
-              <w:lastRenderedPageBreak/>
               <w:t xml:space="preserve">If </w:t>
             </w:r>
             <w:proofErr w:type="gramStart"/>
@@ -16604,6 +16733,7 @@
     </w:p>
     <w:p>
       <w:r>
+        <w:lastRenderedPageBreak/>
         <w:t>where</w:t>
       </w:r>
     </w:p>
@@ -16654,7 +16784,6 @@
           <w:p>
             <w:proofErr w:type="spellStart"/>
             <w:r>
-              <w:lastRenderedPageBreak/>
               <w:t>return_data_size</w:t>
             </w:r>
             <w:proofErr w:type="spellEnd"/>
@@ -16878,6 +17007,7 @@
     </w:p>
     <w:p>
       <w:r>
+        <w:lastRenderedPageBreak/>
         <w:t>The HTTP header Content-Type is set to “application/x-ncbi-</w:t>
       </w:r>
       <w:proofErr w:type="spellStart"/>
@@ -16891,7 +17021,6 @@
     </w:p>
     <w:p>
       <w:r>
-        <w:lastRenderedPageBreak/>
         <w:t>The HTTP header Content-Length is not set.</w:t>
       </w:r>
     </w:p>
@@ -17084,7 +17213,7 @@
           <v:shape id="_x0000_i1026" type="#_x0000_t75" style="width:367.5pt;height:79.5pt" o:ole="">
             <v:imagedata r:id="rId41" o:title=""/>
           </v:shape>
-          <o:OLEObject Type="Embed" ProgID="Visio.Drawing.15" ShapeID="_x0000_i1026" DrawAspect="Content" ObjectID="_1664268151" r:id="rId42"/>
+          <o:OLEObject Type="Embed" ProgID="Visio.Drawing.15" ShapeID="_x0000_i1026" DrawAspect="Content" ObjectID="_1665319676" r:id="rId42"/>
         </w:object>
       </w:r>
     </w:p>
@@ -19986,10 +20115,7 @@
               <w:jc w:val="both"/>
             </w:pPr>
             <w:r>
-              <w:t xml:space="preserve">Default: </w:t>
-            </w:r>
-            <w:r>
-              <w:t>1</w:t>
+              <w:t>Default: 1</w:t>
             </w:r>
           </w:p>
         </w:tc>
@@ -27228,6 +27354,119 @@
     </w:lvl>
   </w:abstractNum>
   <w:abstractNum w:abstractNumId="22" w15:restartNumberingAfterBreak="0">
+    <w:nsid w:val="56C9175A"/>
+    <w:multiLevelType w:val="hybridMultilevel"/>
+    <w:tmpl w:val="E92CE6AC"/>
+    <w:lvl w:ilvl="0" w:tplc="B636D14C">
+      <w:start w:val="3"/>
+      <w:numFmt w:val="bullet"/>
+      <w:lvlText w:val="-"/>
+      <w:lvlJc w:val="left"/>
+      <w:pPr>
+        <w:ind w:left="720" w:hanging="360"/>
+      </w:pPr>
+      <w:rPr>
+        <w:rFonts w:ascii="Calibri" w:eastAsiaTheme="minorHAnsi" w:hAnsi="Calibri" w:cs="Calibri" w:hint="default"/>
+      </w:rPr>
+    </w:lvl>
+    <w:lvl w:ilvl="1" w:tplc="04090003" w:tentative="1">
+      <w:start w:val="1"/>
+      <w:numFmt w:val="bullet"/>
+      <w:lvlText w:val="o"/>
+      <w:lvlJc w:val="left"/>
+      <w:pPr>
+        <w:ind w:left="1440" w:hanging="360"/>
+      </w:pPr>
+      <w:rPr>
+        <w:rFonts w:ascii="Courier New" w:hAnsi="Courier New" w:cs="Courier New" w:hint="default"/>
+      </w:rPr>
+    </w:lvl>
+    <w:lvl w:ilvl="2" w:tplc="04090005" w:tentative="1">
+      <w:start w:val="1"/>
+      <w:numFmt w:val="bullet"/>
+      <w:lvlText w:val=""/>
+      <w:lvlJc w:val="left"/>
+      <w:pPr>
+        <w:ind w:left="2160" w:hanging="360"/>
+      </w:pPr>
+      <w:rPr>
+        <w:rFonts w:ascii="Wingdings" w:hAnsi="Wingdings" w:hint="default"/>
+      </w:rPr>
+    </w:lvl>
+    <w:lvl w:ilvl="3" w:tplc="04090001" w:tentative="1">
+      <w:start w:val="1"/>
+      <w:numFmt w:val="bullet"/>
+      <w:lvlText w:val=""/>
+      <w:lvlJc w:val="left"/>
+      <w:pPr>
+        <w:ind w:left="2880" w:hanging="360"/>
+      </w:pPr>
+      <w:rPr>
+        <w:rFonts w:ascii="Symbol" w:hAnsi="Symbol" w:hint="default"/>
+      </w:rPr>
+    </w:lvl>
+    <w:lvl w:ilvl="4" w:tplc="04090003" w:tentative="1">
+      <w:start w:val="1"/>
+      <w:numFmt w:val="bullet"/>
+      <w:lvlText w:val="o"/>
+      <w:lvlJc w:val="left"/>
+      <w:pPr>
+        <w:ind w:left="3600" w:hanging="360"/>
+      </w:pPr>
+      <w:rPr>
+        <w:rFonts w:ascii="Courier New" w:hAnsi="Courier New" w:cs="Courier New" w:hint="default"/>
+      </w:rPr>
+    </w:lvl>
+    <w:lvl w:ilvl="5" w:tplc="04090005" w:tentative="1">
+      <w:start w:val="1"/>
+      <w:numFmt w:val="bullet"/>
+      <w:lvlText w:val=""/>
+      <w:lvlJc w:val="left"/>
+      <w:pPr>
+        <w:ind w:left="4320" w:hanging="360"/>
+      </w:pPr>
+      <w:rPr>
+        <w:rFonts w:ascii="Wingdings" w:hAnsi="Wingdings" w:hint="default"/>
+      </w:rPr>
+    </w:lvl>
+    <w:lvl w:ilvl="6" w:tplc="04090001" w:tentative="1">
+      <w:start w:val="1"/>
+      <w:numFmt w:val="bullet"/>
+      <w:lvlText w:val=""/>
+      <w:lvlJc w:val="left"/>
+      <w:pPr>
+        <w:ind w:left="5040" w:hanging="360"/>
+      </w:pPr>
+      <w:rPr>
+        <w:rFonts w:ascii="Symbol" w:hAnsi="Symbol" w:hint="default"/>
+      </w:rPr>
+    </w:lvl>
+    <w:lvl w:ilvl="7" w:tplc="04090003" w:tentative="1">
+      <w:start w:val="1"/>
+      <w:numFmt w:val="bullet"/>
+      <w:lvlText w:val="o"/>
+      <w:lvlJc w:val="left"/>
+      <w:pPr>
+        <w:ind w:left="5760" w:hanging="360"/>
+      </w:pPr>
+      <w:rPr>
+        <w:rFonts w:ascii="Courier New" w:hAnsi="Courier New" w:cs="Courier New" w:hint="default"/>
+      </w:rPr>
+    </w:lvl>
+    <w:lvl w:ilvl="8" w:tplc="04090005" w:tentative="1">
+      <w:start w:val="1"/>
+      <w:numFmt w:val="bullet"/>
+      <w:lvlText w:val=""/>
+      <w:lvlJc w:val="left"/>
+      <w:pPr>
+        <w:ind w:left="6480" w:hanging="360"/>
+      </w:pPr>
+      <w:rPr>
+        <w:rFonts w:ascii="Wingdings" w:hAnsi="Wingdings" w:hint="default"/>
+      </w:rPr>
+    </w:lvl>
+  </w:abstractNum>
+  <w:abstractNum w:abstractNumId="23" w15:restartNumberingAfterBreak="0">
     <w:nsid w:val="59606F29"/>
     <w:multiLevelType w:val="hybridMultilevel"/>
     <w:tmpl w:val="A230A6FE"/>
@@ -27340,7 +27579,7 @@
       </w:rPr>
     </w:lvl>
   </w:abstractNum>
-  <w:abstractNum w:abstractNumId="23" w15:restartNumberingAfterBreak="0">
+  <w:abstractNum w:abstractNumId="24" w15:restartNumberingAfterBreak="0">
     <w:nsid w:val="5BCB4D15"/>
     <w:multiLevelType w:val="hybridMultilevel"/>
     <w:tmpl w:val="C4601BE4"/>
@@ -27453,7 +27692,7 @@
       </w:rPr>
     </w:lvl>
   </w:abstractNum>
-  <w:abstractNum w:abstractNumId="24" w15:restartNumberingAfterBreak="0">
+  <w:abstractNum w:abstractNumId="25" w15:restartNumberingAfterBreak="0">
     <w:nsid w:val="5C143B38"/>
     <w:multiLevelType w:val="hybridMultilevel"/>
     <w:tmpl w:val="8EC6BFA8"/>
@@ -27566,7 +27805,7 @@
       </w:rPr>
     </w:lvl>
   </w:abstractNum>
-  <w:abstractNum w:abstractNumId="25" w15:restartNumberingAfterBreak="0">
+  <w:abstractNum w:abstractNumId="26" w15:restartNumberingAfterBreak="0">
     <w:nsid w:val="5CDC3233"/>
     <w:multiLevelType w:val="hybridMultilevel"/>
     <w:tmpl w:val="2B4439D4"/>
@@ -27679,7 +27918,7 @@
       </w:rPr>
     </w:lvl>
   </w:abstractNum>
-  <w:abstractNum w:abstractNumId="26" w15:restartNumberingAfterBreak="0">
+  <w:abstractNum w:abstractNumId="27" w15:restartNumberingAfterBreak="0">
     <w:nsid w:val="606959AA"/>
     <w:multiLevelType w:val="hybridMultilevel"/>
     <w:tmpl w:val="40D828CE"/>
@@ -27792,7 +28031,7 @@
       </w:rPr>
     </w:lvl>
   </w:abstractNum>
-  <w:abstractNum w:abstractNumId="27" w15:restartNumberingAfterBreak="0">
+  <w:abstractNum w:abstractNumId="28" w15:restartNumberingAfterBreak="0">
     <w:nsid w:val="63E765E6"/>
     <w:multiLevelType w:val="hybridMultilevel"/>
     <w:tmpl w:val="E7F405C4"/>
@@ -27905,7 +28144,7 @@
       </w:rPr>
     </w:lvl>
   </w:abstractNum>
-  <w:abstractNum w:abstractNumId="28" w15:restartNumberingAfterBreak="0">
+  <w:abstractNum w:abstractNumId="29" w15:restartNumberingAfterBreak="0">
     <w:nsid w:val="6A661CFB"/>
     <w:multiLevelType w:val="hybridMultilevel"/>
     <w:tmpl w:val="F154D660"/>
@@ -28018,7 +28257,7 @@
       </w:rPr>
     </w:lvl>
   </w:abstractNum>
-  <w:abstractNum w:abstractNumId="29" w15:restartNumberingAfterBreak="0">
+  <w:abstractNum w:abstractNumId="30" w15:restartNumberingAfterBreak="0">
     <w:nsid w:val="70B64B0A"/>
     <w:multiLevelType w:val="hybridMultilevel"/>
     <w:tmpl w:val="188036E6"/>
@@ -28131,7 +28370,7 @@
       </w:rPr>
     </w:lvl>
   </w:abstractNum>
-  <w:abstractNum w:abstractNumId="30" w15:restartNumberingAfterBreak="0">
+  <w:abstractNum w:abstractNumId="31" w15:restartNumberingAfterBreak="0">
     <w:nsid w:val="74564EA7"/>
     <w:multiLevelType w:val="hybridMultilevel"/>
     <w:tmpl w:val="49326E4A"/>
@@ -28244,7 +28483,7 @@
       </w:rPr>
     </w:lvl>
   </w:abstractNum>
-  <w:abstractNum w:abstractNumId="31" w15:restartNumberingAfterBreak="0">
+  <w:abstractNum w:abstractNumId="32" w15:restartNumberingAfterBreak="0">
     <w:nsid w:val="7F8C0059"/>
     <w:multiLevelType w:val="hybridMultilevel"/>
     <w:tmpl w:val="FD94CA20"/>
@@ -28364,7 +28603,7 @@
     <w:abstractNumId w:val="6"/>
   </w:num>
   <w:num w:numId="3">
-    <w:abstractNumId w:val="28"/>
+    <w:abstractNumId w:val="29"/>
   </w:num>
   <w:num w:numId="4">
     <w:abstractNumId w:val="18"/>
@@ -28385,10 +28624,10 @@
     <w:abstractNumId w:val="17"/>
   </w:num>
   <w:num w:numId="10">
-    <w:abstractNumId w:val="24"/>
+    <w:abstractNumId w:val="25"/>
   </w:num>
   <w:num w:numId="11">
-    <w:abstractNumId w:val="30"/>
+    <w:abstractNumId w:val="31"/>
   </w:num>
   <w:num w:numId="12">
     <w:abstractNumId w:val="19"/>
@@ -28406,7 +28645,7 @@
     <w:abstractNumId w:val="16"/>
   </w:num>
   <w:num w:numId="17">
-    <w:abstractNumId w:val="29"/>
+    <w:abstractNumId w:val="30"/>
   </w:num>
   <w:num w:numId="18">
     <w:abstractNumId w:val="2"/>
@@ -28418,7 +28657,7 @@
     <w:abstractNumId w:val="13"/>
   </w:num>
   <w:num w:numId="21">
-    <w:abstractNumId w:val="26"/>
+    <w:abstractNumId w:val="27"/>
   </w:num>
   <w:num w:numId="22">
     <w:abstractNumId w:val="20"/>
@@ -28427,22 +28666,22 @@
     <w:abstractNumId w:val="0"/>
   </w:num>
   <w:num w:numId="24">
-    <w:abstractNumId w:val="27"/>
+    <w:abstractNumId w:val="28"/>
   </w:num>
   <w:num w:numId="25">
     <w:abstractNumId w:val="4"/>
   </w:num>
   <w:num w:numId="26">
-    <w:abstractNumId w:val="22"/>
+    <w:abstractNumId w:val="23"/>
   </w:num>
   <w:num w:numId="27">
-    <w:abstractNumId w:val="31"/>
+    <w:abstractNumId w:val="32"/>
   </w:num>
   <w:num w:numId="28">
-    <w:abstractNumId w:val="25"/>
+    <w:abstractNumId w:val="26"/>
   </w:num>
   <w:num w:numId="29">
-    <w:abstractNumId w:val="23"/>
+    <w:abstractNumId w:val="24"/>
   </w:num>
   <w:num w:numId="30">
     <w:abstractNumId w:val="21"/>
@@ -28452,6 +28691,9 @@
   </w:num>
   <w:num w:numId="32">
     <w:abstractNumId w:val="7"/>
+  </w:num>
+  <w:num w:numId="33">
+    <w:abstractNumId w:val="22"/>
   </w:num>
 </w:numbering>
 </file>
@@ -29677,7 +29919,7 @@
 <file path=customXml/item1.xml><?xml version="1.0" encoding="utf-8"?>
 <CoverPageProperties xmlns="http://schemas.microsoft.com/office/2006/coverPageProps">
   <PublishDate>2018-01-24T00:00:00</PublishDate>
-  <Abstract>Document version: 2.21</Abstract>
+  <Abstract>Document version: 2.22</Abstract>
   <CompanyAddress/>
   <CompanyPhone/>
   <CompanyFax/>
@@ -29686,6 +29928,18 @@
 </file>
 
 <file path=customXml/item2.xml><?xml version="1.0" encoding="utf-8"?>
+<p:properties xmlns:p="http://schemas.microsoft.com/office/2006/metadata/properties" xmlns:xsi="http://www.w3.org/2001/XMLSchema-instance">
+  <documentManagement>
+    <_dlc_DocId xmlns="bebfb516-47c3-42bf-8695-c627e02fd07c">RP5EP2USD5DN-418-13</_dlc_DocId>
+    <_dlc_DocIdUrl xmlns="bebfb516-47c3-42bf-8695-c627e02fd07c">
+      <Url>https://sp.ncbi.nlm.nih.gov/IEB/ISS/_layouts/15/DocIdRedir.aspx?ID=RP5EP2USD5DN-418-13</Url>
+      <Description>RP5EP2USD5DN-418-13</Description>
+    </_dlc_DocIdUrl>
+  </documentManagement>
+</p:properties>
+</file>
+
+<file path=customXml/item3.xml><?xml version="1.0" encoding="utf-8"?>
 <ct:contentTypeSchema xmlns:ct="http://schemas.microsoft.com/office/2006/metadata/contentType" xmlns:ma="http://schemas.microsoft.com/office/2006/metadata/properties/metaAttributes" ct:_="" ma:_="" ma:contentTypeName="Document" ma:contentTypeID="0x010100804F0F871C92454BA582842CD3B861CB" ma:contentTypeVersion="1" ma:contentTypeDescription="Create a new document." ma:contentTypeScope="" ma:versionID="17108c8fb818525b19f04f03124d2db9">
   <xsd:schema xmlns:xsd="http://www.w3.org/2001/XMLSchema" xmlns:xs="http://www.w3.org/2001/XMLSchema" xmlns:p="http://schemas.microsoft.com/office/2006/metadata/properties" xmlns:ns2="bebfb516-47c3-42bf-8695-c627e02fd07c" targetNamespace="http://schemas.microsoft.com/office/2006/metadata/properties" ma:root="true" ma:fieldsID="1c56c5b5f1ead94acc500394bce569b3" ns2:_="">
     <xsd:import namespace="bebfb516-47c3-42bf-8695-c627e02fd07c"/>
@@ -29830,28 +30084,7 @@
 </ct:contentTypeSchema>
 </file>
 
-<file path=customXml/item3.xml><?xml version="1.0" encoding="utf-8"?>
-<p:properties xmlns:p="http://schemas.microsoft.com/office/2006/metadata/properties" xmlns:xsi="http://www.w3.org/2001/XMLSchema-instance">
-  <documentManagement>
-    <_dlc_DocId xmlns="bebfb516-47c3-42bf-8695-c627e02fd07c">RP5EP2USD5DN-418-13</_dlc_DocId>
-    <_dlc_DocIdUrl xmlns="bebfb516-47c3-42bf-8695-c627e02fd07c">
-      <Url>https://sp.ncbi.nlm.nih.gov/IEB/ISS/_layouts/15/DocIdRedir.aspx?ID=RP5EP2USD5DN-418-13</Url>
-      <Description>RP5EP2USD5DN-418-13</Description>
-    </_dlc_DocIdUrl>
-  </documentManagement>
-</p:properties>
-</file>
-
 <file path=customXml/item4.xml><?xml version="1.0" encoding="utf-8"?>
-<?mso-contentType ?>
-<FormTemplates xmlns="http://schemas.microsoft.com/sharepoint/v3/contenttype/forms">
-  <Display>DocumentLibraryForm</Display>
-  <Edit>DocumentLibraryForm</Edit>
-  <New>DocumentLibraryForm</New>
-</FormTemplates>
-</file>
-
-<file path=customXml/item5.xml><?xml version="1.0" encoding="utf-8"?>
 <?mso-contentType ?>
 <spe:Receivers xmlns:spe="http://schemas.microsoft.com/sharepoint/events">
   <Receiver>
@@ -29901,6 +30134,15 @@
 </spe:Receivers>
 </file>
 
+<file path=customXml/item5.xml><?xml version="1.0" encoding="utf-8"?>
+<?mso-contentType ?>
+<FormTemplates xmlns="http://schemas.microsoft.com/sharepoint/v3/contenttype/forms">
+  <Display>DocumentLibraryForm</Display>
+  <Edit>DocumentLibraryForm</Edit>
+  <New>DocumentLibraryForm</New>
+</FormTemplates>
+</file>
+
 <file path=customXml/item6.xml><?xml version="1.0" encoding="utf-8"?>
 <b:Sources xmlns:b="http://schemas.openxmlformats.org/officeDocument/2006/bibliography" xmlns="http://schemas.openxmlformats.org/officeDocument/2006/bibliography" SelectedStyle="\APA.XSL" StyleName="APA"/>
 </file>
@@ -29914,6 +30156,22 @@
 </file>
 
 <file path=customXml/itemProps2.xml><?xml version="1.0" encoding="utf-8"?>
+<ds:datastoreItem xmlns:ds="http://schemas.openxmlformats.org/officeDocument/2006/customXml" ds:itemID="{AED05E43-12FF-4C22-A572-6E3D13391423}">
+  <ds:schemaRefs>
+    <ds:schemaRef ds:uri="http://purl.org/dc/elements/1.1/"/>
+    <ds:schemaRef ds:uri="http://schemas.microsoft.com/office/2006/metadata/properties"/>
+    <ds:schemaRef ds:uri="http://schemas.microsoft.com/office/2006/documentManagement/types"/>
+    <ds:schemaRef ds:uri="http://purl.org/dc/terms/"/>
+    <ds:schemaRef ds:uri="http://schemas.openxmlformats.org/package/2006/metadata/core-properties"/>
+    <ds:schemaRef ds:uri="http://purl.org/dc/dcmitype/"/>
+    <ds:schemaRef ds:uri="http://schemas.microsoft.com/office/infopath/2007/PartnerControls"/>
+    <ds:schemaRef ds:uri="bebfb516-47c3-42bf-8695-c627e02fd07c"/>
+    <ds:schemaRef ds:uri="http://www.w3.org/XML/1998/namespace"/>
+  </ds:schemaRefs>
+</ds:datastoreItem>
+</file>
+
+<file path=customXml/itemProps3.xml><?xml version="1.0" encoding="utf-8"?>
 <ds:datastoreItem xmlns:ds="http://schemas.openxmlformats.org/officeDocument/2006/customXml" ds:itemID="{AA0E1C7F-2557-4EEC-A922-A4F9B8592289}">
   <ds:schemaRefs>
     <ds:schemaRef ds:uri="http://schemas.microsoft.com/office/2006/metadata/contentType"/>
@@ -29931,23 +30189,15 @@
 </ds:datastoreItem>
 </file>
 
-<file path=customXml/itemProps3.xml><?xml version="1.0" encoding="utf-8"?>
-<ds:datastoreItem xmlns:ds="http://schemas.openxmlformats.org/officeDocument/2006/customXml" ds:itemID="{AED05E43-12FF-4C22-A572-6E3D13391423}">
+<file path=customXml/itemProps4.xml><?xml version="1.0" encoding="utf-8"?>
+<ds:datastoreItem xmlns:ds="http://schemas.openxmlformats.org/officeDocument/2006/customXml" ds:itemID="{4BDF85BA-E69F-4D6A-AE92-E7CF998321DD}">
   <ds:schemaRefs>
-    <ds:schemaRef ds:uri="http://purl.org/dc/elements/1.1/"/>
-    <ds:schemaRef ds:uri="http://schemas.microsoft.com/office/2006/metadata/properties"/>
-    <ds:schemaRef ds:uri="http://schemas.microsoft.com/office/2006/documentManagement/types"/>
-    <ds:schemaRef ds:uri="http://purl.org/dc/terms/"/>
-    <ds:schemaRef ds:uri="http://schemas.openxmlformats.org/package/2006/metadata/core-properties"/>
-    <ds:schemaRef ds:uri="http://purl.org/dc/dcmitype/"/>
-    <ds:schemaRef ds:uri="http://schemas.microsoft.com/office/infopath/2007/PartnerControls"/>
-    <ds:schemaRef ds:uri="bebfb516-47c3-42bf-8695-c627e02fd07c"/>
-    <ds:schemaRef ds:uri="http://www.w3.org/XML/1998/namespace"/>
+    <ds:schemaRef ds:uri="http://schemas.microsoft.com/sharepoint/events"/>
   </ds:schemaRefs>
 </ds:datastoreItem>
 </file>
 
-<file path=customXml/itemProps4.xml><?xml version="1.0" encoding="utf-8"?>
+<file path=customXml/itemProps5.xml><?xml version="1.0" encoding="utf-8"?>
 <ds:datastoreItem xmlns:ds="http://schemas.openxmlformats.org/officeDocument/2006/customXml" ds:itemID="{910EA325-BFD3-40A7-B49F-A40A5596D5CE}">
   <ds:schemaRefs>
     <ds:schemaRef ds:uri="http://schemas.microsoft.com/sharepoint/v3/contenttype/forms"/>
@@ -29955,16 +30205,8 @@
 </ds:datastoreItem>
 </file>
 
-<file path=customXml/itemProps5.xml><?xml version="1.0" encoding="utf-8"?>
-<ds:datastoreItem xmlns:ds="http://schemas.openxmlformats.org/officeDocument/2006/customXml" ds:itemID="{4BDF85BA-E69F-4D6A-AE92-E7CF998321DD}">
-  <ds:schemaRefs>
-    <ds:schemaRef ds:uri="http://schemas.microsoft.com/sharepoint/events"/>
-  </ds:schemaRefs>
-</ds:datastoreItem>
-</file>
-
 <file path=customXml/itemProps6.xml><?xml version="1.0" encoding="utf-8"?>
-<ds:datastoreItem xmlns:ds="http://schemas.openxmlformats.org/officeDocument/2006/customXml" ds:itemID="{B05B1E49-418D-4D18-A35E-2A57015942D3}">
+<ds:datastoreItem xmlns:ds="http://schemas.openxmlformats.org/officeDocument/2006/customXml" ds:itemID="{0582BD7C-CD69-4020-985E-09636163C019}">
   <ds:schemaRefs>
     <ds:schemaRef ds:uri="http://schemas.openxmlformats.org/officeDocument/2006/bibliography"/>
   </ds:schemaRefs>

</xml_diff>

<commit_message>
Adding description of the [SSL] section. JIRA: CXX-11738
</commit_message>
<xml_diff>
--- a/misc/PSG Server.docx
+++ b/misc/PSG Server.docx
@@ -1,6 +1,6 @@
 
 <file path=word/document.xml><?xml version="1.0" encoding="utf-8"?>
-<w:document xmlns:wpc="http://schemas.microsoft.com/office/word/2010/wordprocessingCanvas" xmlns:cx="http://schemas.microsoft.com/office/drawing/2014/chartex" xmlns:cx1="http://schemas.microsoft.com/office/drawing/2015/9/8/chartex" xmlns:cx2="http://schemas.microsoft.com/office/drawing/2015/10/21/chartex" xmlns:cx3="http://schemas.microsoft.com/office/drawing/2016/5/9/chartex" xmlns:cx4="http://schemas.microsoft.com/office/drawing/2016/5/10/chartex" xmlns:cx5="http://schemas.microsoft.com/office/drawing/2016/5/11/chartex" xmlns:cx6="http://schemas.microsoft.com/office/drawing/2016/5/12/chartex" xmlns:cx7="http://schemas.microsoft.com/office/drawing/2016/5/13/chartex" xmlns:cx8="http://schemas.microsoft.com/office/drawing/2016/5/14/chartex" xmlns:mc="http://schemas.openxmlformats.org/markup-compatibility/2006" xmlns:aink="http://schemas.microsoft.com/office/drawing/2016/ink" xmlns:am3d="http://schemas.microsoft.com/office/drawing/2017/model3d" xmlns:o="urn:schemas-microsoft-com:office:office" xmlns:r="http://schemas.openxmlformats.org/officeDocument/2006/relationships" xmlns:m="http://schemas.openxmlformats.org/officeDocument/2006/math" xmlns:v="urn:schemas-microsoft-com:vml" xmlns:wp14="http://schemas.microsoft.com/office/word/2010/wordprocessingDrawing" xmlns:wp="http://schemas.openxmlformats.org/drawingml/2006/wordprocessingDrawing" xmlns:w10="urn:schemas-microsoft-com:office:word" xmlns:w="http://schemas.openxmlformats.org/wordprocessingml/2006/main" xmlns:w14="http://schemas.microsoft.com/office/word/2010/wordml" xmlns:w15="http://schemas.microsoft.com/office/word/2012/wordml" xmlns:w16cid="http://schemas.microsoft.com/office/word/2016/wordml/cid" xmlns:w16se="http://schemas.microsoft.com/office/word/2015/wordml/symex" xmlns:wpg="http://schemas.microsoft.com/office/word/2010/wordprocessingGroup" xmlns:wpi="http://schemas.microsoft.com/office/word/2010/wordprocessingInk" xmlns:wne="http://schemas.microsoft.com/office/word/2006/wordml" xmlns:wps="http://schemas.microsoft.com/office/word/2010/wordprocessingShape" mc:Ignorable="w14 w15 w16se w16cid wp14">
+<w:document xmlns:wpc="http://schemas.microsoft.com/office/word/2010/wordprocessingCanvas" xmlns:cx="http://schemas.microsoft.com/office/drawing/2014/chartex" xmlns:cx1="http://schemas.microsoft.com/office/drawing/2015/9/8/chartex" xmlns:cx2="http://schemas.microsoft.com/office/drawing/2015/10/21/chartex" xmlns:cx3="http://schemas.microsoft.com/office/drawing/2016/5/9/chartex" xmlns:cx4="http://schemas.microsoft.com/office/drawing/2016/5/10/chartex" xmlns:cx5="http://schemas.microsoft.com/office/drawing/2016/5/11/chartex" xmlns:cx6="http://schemas.microsoft.com/office/drawing/2016/5/12/chartex" xmlns:cx7="http://schemas.microsoft.com/office/drawing/2016/5/13/chartex" xmlns:cx8="http://schemas.microsoft.com/office/drawing/2016/5/14/chartex" xmlns:mc="http://schemas.openxmlformats.org/markup-compatibility/2006" xmlns:aink="http://schemas.microsoft.com/office/drawing/2016/ink" xmlns:am3d="http://schemas.microsoft.com/office/drawing/2017/model3d" xmlns:o="urn:schemas-microsoft-com:office:office" xmlns:r="http://schemas.openxmlformats.org/officeDocument/2006/relationships" xmlns:m="http://schemas.openxmlformats.org/officeDocument/2006/math" xmlns:v="urn:schemas-microsoft-com:vml" xmlns:wp14="http://schemas.microsoft.com/office/word/2010/wordprocessingDrawing" xmlns:wp="http://schemas.openxmlformats.org/drawingml/2006/wordprocessingDrawing" xmlns:w10="urn:schemas-microsoft-com:office:word" xmlns:w="http://schemas.openxmlformats.org/wordprocessingml/2006/main" xmlns:w14="http://schemas.microsoft.com/office/word/2010/wordml" xmlns:w15="http://schemas.microsoft.com/office/word/2012/wordml" xmlns:w16cex="http://schemas.microsoft.com/office/word/2018/wordml/cex" xmlns:w16cid="http://schemas.microsoft.com/office/word/2016/wordml/cid" xmlns:w16="http://schemas.microsoft.com/office/word/2018/wordml" xmlns:w16se="http://schemas.microsoft.com/office/word/2015/wordml/symex" xmlns:wpg="http://schemas.microsoft.com/office/word/2010/wordprocessingGroup" xmlns:wpi="http://schemas.microsoft.com/office/word/2010/wordprocessingInk" xmlns:wne="http://schemas.microsoft.com/office/word/2006/wordml" xmlns:wps="http://schemas.microsoft.com/office/word/2010/wordprocessingShape" mc:Ignorable="w14 w15 w16se w16cid w16 w16cex wp14">
   <w:body>
     <w:sdt>
       <w:sdtPr>
@@ -100,6 +100,7 @@
                 <w:dataBinding w:prefixMappings="xmlns:ns0='http://schemas.openxmlformats.org/package/2006/metadata/core-properties' xmlns:ns1='http://purl.org/dc/elements/1.1/'" w:xpath="/ns0:coreProperties[1]/ns1:title[1]" w:storeItemID="{6C3C8BC8-F283-45AE-878A-BAB7291924A1}"/>
                 <w:text/>
               </w:sdtPr>
+              <w:sdtEndPr/>
               <w:sdtContent>
                 <w:tc>
                   <w:tcPr>
@@ -165,6 +166,7 @@
                 <w:dataBinding w:prefixMappings="xmlns:ns0='http://schemas.openxmlformats.org/package/2006/metadata/core-properties' xmlns:ns1='http://purl.org/dc/elements/1.1/'" w:xpath="/ns0:coreProperties[1]/ns1:subject[1]" w:storeItemID="{6C3C8BC8-F283-45AE-878A-BAB7291924A1}"/>
                 <w:text/>
               </w:sdtPr>
+              <w:sdtEndPr/>
               <w:sdtContent>
                 <w:tc>
                   <w:tcPr>
@@ -231,6 +233,7 @@
                 <w:dataBinding w:prefixMappings="xmlns:ns0='http://schemas.openxmlformats.org/package/2006/metadata/core-properties' xmlns:ns1='http://purl.org/dc/elements/1.1/'" w:xpath="/ns0:coreProperties[1]/ns1:creator[1]" w:storeItemID="{6C3C8BC8-F283-45AE-878A-BAB7291924A1}"/>
                 <w:text/>
               </w:sdtPr>
+              <w:sdtEndPr/>
               <w:sdtContent>
                 <w:tc>
                   <w:tcPr>
@@ -279,6 +282,7 @@
                   <w:calendar w:val="gregorian"/>
                 </w:date>
               </w:sdtPr>
+              <w:sdtEndPr/>
               <w:sdtContent>
                 <w:tc>
                   <w:tcPr>
@@ -344,14 +348,28 @@
                     <w:b/>
                     <w:bCs/>
                   </w:rPr>
-                  <w:t>1/</w:t>
+                  <w:t>2</w:t>
                 </w:r>
                 <w:r>
                   <w:rPr>
                     <w:b/>
                     <w:bCs/>
                   </w:rPr>
-                  <w:t>19</w:t>
+                  <w:t>/</w:t>
+                </w:r>
+                <w:r>
+                  <w:rPr>
+                    <w:b/>
+                    <w:bCs/>
+                  </w:rPr>
+                  <w:t>1</w:t>
+                </w:r>
+                <w:r>
+                  <w:rPr>
+                    <w:b/>
+                    <w:bCs/>
+                  </w:rPr>
+                  <w:t>7</w:t>
                 </w:r>
                 <w:r>
                   <w:rPr>
@@ -390,6 +408,7 @@
                 <w:dataBinding w:prefixMappings="xmlns:ns0='http://schemas.microsoft.com/office/2006/coverPageProps'" w:xpath="/ns0:CoverPageProperties[1]/ns0:Abstract[1]" w:storeItemID="{55AF091B-3C7A-41E3-B477-F2FDAA23CFDA}"/>
                 <w:text/>
               </w:sdtPr>
+              <w:sdtEndPr/>
               <w:sdtContent>
                 <w:tc>
                   <w:tcPr>
@@ -409,7 +428,7 @@
                       <w:t>2</w:t>
                     </w:r>
                     <w:r>
-                      <w:t>4</w:t>
+                      <w:t>5</w:t>
                     </w:r>
                   </w:p>
                 </w:tc>
@@ -2297,6 +2316,48 @@
           </w:p>
         </w:tc>
       </w:tr>
+      <w:tr>
+        <w:tc>
+          <w:tcPr>
+            <w:tcW w:w="1001" w:type="dxa"/>
+          </w:tcPr>
+          <w:p>
+            <w:r>
+              <w:t>2.25</w:t>
+            </w:r>
+          </w:p>
+        </w:tc>
+        <w:tc>
+          <w:tcPr>
+            <w:tcW w:w="1678" w:type="dxa"/>
+          </w:tcPr>
+          <w:p>
+            <w:r>
+              <w:t>Feb 17, 2021</w:t>
+            </w:r>
+          </w:p>
+        </w:tc>
+        <w:tc>
+          <w:tcPr>
+            <w:tcW w:w="2182" w:type="dxa"/>
+          </w:tcPr>
+          <w:p>
+            <w:r>
+              <w:t>Sergey Satskiy</w:t>
+            </w:r>
+          </w:p>
+        </w:tc>
+        <w:tc>
+          <w:tcPr>
+            <w:tcW w:w="4489" w:type="dxa"/>
+          </w:tcPr>
+          <w:p>
+            <w:r>
+              <w:t>Adding the [SSL] section description</w:t>
+            </w:r>
+          </w:p>
+        </w:tc>
+      </w:tr>
     </w:tbl>
     <w:p>
       <w:r>
@@ -2355,129 +2416,13 @@
           <w:r>
             <w:fldChar w:fldCharType="separate"/>
           </w:r>
-          <w:bookmarkStart w:id="0" w:name="_GoBack"/>
-          <w:bookmarkEnd w:id="0"/>
-          <w:r>
-            <w:rPr>
-              <w:rStyle w:val="Hyperlink"/>
-              <w:noProof/>
-            </w:rPr>
-            <w:fldChar w:fldCharType="begin"/>
-          </w:r>
-          <w:r>
-            <w:rPr>
-              <w:rStyle w:val="Hyperlink"/>
-              <w:noProof/>
-            </w:rPr>
-            <w:instrText xml:space="preserve"> </w:instrText>
-          </w:r>
-          <w:r>
-            <w:rPr>
-              <w:noProof/>
-            </w:rPr>
-            <w:instrText>HYPERLINK \l "_Toc61948917"</w:instrText>
-          </w:r>
-          <w:r>
-            <w:rPr>
-              <w:rStyle w:val="Hyperlink"/>
-              <w:noProof/>
-            </w:rPr>
-            <w:instrText xml:space="preserve"> </w:instrText>
-          </w:r>
-          <w:r>
-            <w:rPr>
-              <w:rStyle w:val="Hyperlink"/>
-              <w:noProof/>
-            </w:rPr>
-          </w:r>
-          <w:r>
-            <w:rPr>
-              <w:rStyle w:val="Hyperlink"/>
-              <w:noProof/>
-            </w:rPr>
-            <w:fldChar w:fldCharType="separate"/>
-          </w:r>
-          <w:r>
-            <w:rPr>
-              <w:rStyle w:val="Hyperlink"/>
-              <w:noProof/>
-            </w:rPr>
-            <w:t>Pubseq Gateway Server (PSG)</w:t>
-          </w:r>
-          <w:r>
-            <w:rPr>
-              <w:noProof/>
-              <w:webHidden/>
-            </w:rPr>
-            <w:tab/>
-          </w:r>
-          <w:r>
-            <w:rPr>
-              <w:noProof/>
-              <w:webHidden/>
-            </w:rPr>
-            <w:fldChar w:fldCharType="begin"/>
-          </w:r>
-          <w:r>
-            <w:rPr>
-              <w:noProof/>
-              <w:webHidden/>
-            </w:rPr>
-            <w:instrText xml:space="preserve"> PAGEREF _Toc61948917 \h </w:instrText>
-          </w:r>
-          <w:r>
-            <w:rPr>
-              <w:noProof/>
-              <w:webHidden/>
-            </w:rPr>
-          </w:r>
-          <w:r>
-            <w:rPr>
-              <w:noProof/>
-              <w:webHidden/>
-            </w:rPr>
-            <w:fldChar w:fldCharType="separate"/>
-          </w:r>
-          <w:r>
-            <w:rPr>
-              <w:noProof/>
-              <w:webHidden/>
-            </w:rPr>
-            <w:t>5</w:t>
-          </w:r>
-          <w:r>
-            <w:rPr>
-              <w:noProof/>
-              <w:webHidden/>
-            </w:rPr>
-            <w:fldChar w:fldCharType="end"/>
-          </w:r>
-          <w:r>
-            <w:rPr>
-              <w:rStyle w:val="Hyperlink"/>
-              <w:noProof/>
-            </w:rPr>
-            <w:fldChar w:fldCharType="end"/>
-          </w:r>
-        </w:p>
-        <w:p>
-          <w:pPr>
-            <w:pStyle w:val="TOC1"/>
-            <w:tabs>
-              <w:tab w:val="right" w:leader="dot" w:pos="9350"/>
-            </w:tabs>
-            <w:rPr>
-              <w:rFonts w:eastAsiaTheme="minorEastAsia"/>
-              <w:noProof/>
-            </w:rPr>
-          </w:pPr>
-          <w:hyperlink w:anchor="_Toc61948918" w:history="1">
+          <w:hyperlink w:anchor="_Toc64460069" w:history="1">
             <w:r>
               <w:rPr>
                 <w:rStyle w:val="Hyperlink"/>
                 <w:noProof/>
               </w:rPr>
-              <w:t>Overview</w:t>
+              <w:t>Pubseq Gateway Server (PSG)</w:t>
             </w:r>
             <w:r>
               <w:rPr>
@@ -2498,7 +2443,7 @@
                 <w:noProof/>
                 <w:webHidden/>
               </w:rPr>
-              <w:instrText xml:space="preserve"> PAGEREF _Toc61948918 \h </w:instrText>
+              <w:instrText xml:space="preserve"> PAGEREF _Toc64460069 \h </w:instrText>
             </w:r>
             <w:r>
               <w:rPr>
@@ -2518,7 +2463,7 @@
                 <w:noProof/>
                 <w:webHidden/>
               </w:rPr>
-              <w:t>6</w:t>
+              <w:t>5</w:t>
             </w:r>
             <w:r>
               <w:rPr>
@@ -2540,12 +2485,81 @@
               <w:noProof/>
             </w:rPr>
           </w:pPr>
-          <w:hyperlink w:anchor="_Toc61948919" w:history="1">
+          <w:hyperlink w:anchor="_Toc64460070" w:history="1">
             <w:r>
               <w:rPr>
                 <w:rStyle w:val="Hyperlink"/>
                 <w:noProof/>
               </w:rPr>
+              <w:t>Overview</w:t>
+            </w:r>
+            <w:r>
+              <w:rPr>
+                <w:noProof/>
+                <w:webHidden/>
+              </w:rPr>
+              <w:tab/>
+            </w:r>
+            <w:r>
+              <w:rPr>
+                <w:noProof/>
+                <w:webHidden/>
+              </w:rPr>
+              <w:fldChar w:fldCharType="begin"/>
+            </w:r>
+            <w:r>
+              <w:rPr>
+                <w:noProof/>
+                <w:webHidden/>
+              </w:rPr>
+              <w:instrText xml:space="preserve"> PAGEREF _Toc64460070 \h </w:instrText>
+            </w:r>
+            <w:r>
+              <w:rPr>
+                <w:noProof/>
+                <w:webHidden/>
+              </w:rPr>
+            </w:r>
+            <w:r>
+              <w:rPr>
+                <w:noProof/>
+                <w:webHidden/>
+              </w:rPr>
+              <w:fldChar w:fldCharType="separate"/>
+            </w:r>
+            <w:r>
+              <w:rPr>
+                <w:noProof/>
+                <w:webHidden/>
+              </w:rPr>
+              <w:t>6</w:t>
+            </w:r>
+            <w:r>
+              <w:rPr>
+                <w:noProof/>
+                <w:webHidden/>
+              </w:rPr>
+              <w:fldChar w:fldCharType="end"/>
+            </w:r>
+          </w:hyperlink>
+        </w:p>
+        <w:p>
+          <w:pPr>
+            <w:pStyle w:val="TOC1"/>
+            <w:tabs>
+              <w:tab w:val="right" w:leader="dot" w:pos="9350"/>
+            </w:tabs>
+            <w:rPr>
+              <w:rFonts w:eastAsiaTheme="minorEastAsia"/>
+              <w:noProof/>
+            </w:rPr>
+          </w:pPr>
+          <w:hyperlink w:anchor="_Toc64460071" w:history="1">
+            <w:r>
+              <w:rPr>
+                <w:rStyle w:val="Hyperlink"/>
+                <w:noProof/>
+              </w:rPr>
               <w:t>Communication Protocol</w:t>
             </w:r>
             <w:r>
@@ -2567,7 +2581,7 @@
                 <w:noProof/>
                 <w:webHidden/>
               </w:rPr>
-              <w:instrText xml:space="preserve"> PAGEREF _Toc61948919 \h </w:instrText>
+              <w:instrText xml:space="preserve"> PAGEREF _Toc64460071 \h </w:instrText>
             </w:r>
             <w:r>
               <w:rPr>
@@ -2609,7 +2623,7 @@
               <w:noProof/>
             </w:rPr>
           </w:pPr>
-          <w:hyperlink w:anchor="_Toc61948920" w:history="1">
+          <w:hyperlink w:anchor="_Toc64460072" w:history="1">
             <w:r>
               <w:rPr>
                 <w:rStyle w:val="Hyperlink"/>
@@ -2636,7 +2650,7 @@
                 <w:noProof/>
                 <w:webHidden/>
               </w:rPr>
-              <w:instrText xml:space="preserve"> PAGEREF _Toc61948920 \h </w:instrText>
+              <w:instrText xml:space="preserve"> PAGEREF _Toc64460072 \h </w:instrText>
             </w:r>
             <w:r>
               <w:rPr>
@@ -2678,7 +2692,7 @@
               <w:noProof/>
             </w:rPr>
           </w:pPr>
-          <w:hyperlink w:anchor="_Toc61948921" w:history="1">
+          <w:hyperlink w:anchor="_Toc64460073" w:history="1">
             <w:r>
               <w:rPr>
                 <w:rStyle w:val="Hyperlink"/>
@@ -2705,7 +2719,7 @@
                 <w:noProof/>
                 <w:webHidden/>
               </w:rPr>
-              <w:instrText xml:space="preserve"> PAGEREF _Toc61948921 \h </w:instrText>
+              <w:instrText xml:space="preserve"> PAGEREF _Toc64460073 \h </w:instrText>
             </w:r>
             <w:r>
               <w:rPr>
@@ -2747,7 +2761,7 @@
               <w:noProof/>
             </w:rPr>
           </w:pPr>
-          <w:hyperlink w:anchor="_Toc61948922" w:history="1">
+          <w:hyperlink w:anchor="_Toc64460074" w:history="1">
             <w:r>
               <w:rPr>
                 <w:rStyle w:val="Hyperlink"/>
@@ -2774,7 +2788,7 @@
                 <w:noProof/>
                 <w:webHidden/>
               </w:rPr>
-              <w:instrText xml:space="preserve"> PAGEREF _Toc61948922 \h </w:instrText>
+              <w:instrText xml:space="preserve"> PAGEREF _Toc64460074 \h </w:instrText>
             </w:r>
             <w:r>
               <w:rPr>
@@ -2816,7 +2830,7 @@
               <w:noProof/>
             </w:rPr>
           </w:pPr>
-          <w:hyperlink w:anchor="_Toc61948923" w:history="1">
+          <w:hyperlink w:anchor="_Toc64460075" w:history="1">
             <w:r>
               <w:rPr>
                 <w:rStyle w:val="Hyperlink"/>
@@ -2843,7 +2857,7 @@
                 <w:noProof/>
                 <w:webHidden/>
               </w:rPr>
-              <w:instrText xml:space="preserve"> PAGEREF _Toc61948923 \h </w:instrText>
+              <w:instrText xml:space="preserve"> PAGEREF _Toc64460075 \h </w:instrText>
             </w:r>
             <w:r>
               <w:rPr>
@@ -2885,7 +2899,7 @@
               <w:noProof/>
             </w:rPr>
           </w:pPr>
-          <w:hyperlink w:anchor="_Toc61948924" w:history="1">
+          <w:hyperlink w:anchor="_Toc64460076" w:history="1">
             <w:r>
               <w:rPr>
                 <w:rStyle w:val="Hyperlink"/>
@@ -2912,7 +2926,7 @@
                 <w:noProof/>
                 <w:webHidden/>
               </w:rPr>
-              <w:instrText xml:space="preserve"> PAGEREF _Toc61948924 \h </w:instrText>
+              <w:instrText xml:space="preserve"> PAGEREF _Toc64460076 \h </w:instrText>
             </w:r>
             <w:r>
               <w:rPr>
@@ -2954,7 +2968,7 @@
               <w:noProof/>
             </w:rPr>
           </w:pPr>
-          <w:hyperlink w:anchor="_Toc61948925" w:history="1">
+          <w:hyperlink w:anchor="_Toc64460077" w:history="1">
             <w:r>
               <w:rPr>
                 <w:rStyle w:val="Hyperlink"/>
@@ -2981,7 +2995,7 @@
                 <w:noProof/>
                 <w:webHidden/>
               </w:rPr>
-              <w:instrText xml:space="preserve"> PAGEREF _Toc61948925 \h </w:instrText>
+              <w:instrText xml:space="preserve"> PAGEREF _Toc64460077 \h </w:instrText>
             </w:r>
             <w:r>
               <w:rPr>
@@ -3023,7 +3037,7 @@
               <w:noProof/>
             </w:rPr>
           </w:pPr>
-          <w:hyperlink w:anchor="_Toc61948926" w:history="1">
+          <w:hyperlink w:anchor="_Toc64460078" w:history="1">
             <w:r>
               <w:rPr>
                 <w:rStyle w:val="Hyperlink"/>
@@ -3050,7 +3064,7 @@
                 <w:noProof/>
                 <w:webHidden/>
               </w:rPr>
-              <w:instrText xml:space="preserve"> PAGEREF _Toc61948926 \h </w:instrText>
+              <w:instrText xml:space="preserve"> PAGEREF _Toc64460078 \h </w:instrText>
             </w:r>
             <w:r>
               <w:rPr>
@@ -3092,7 +3106,7 @@
               <w:noProof/>
             </w:rPr>
           </w:pPr>
-          <w:hyperlink w:anchor="_Toc61948927" w:history="1">
+          <w:hyperlink w:anchor="_Toc64460079" w:history="1">
             <w:r>
               <w:rPr>
                 <w:rStyle w:val="Hyperlink"/>
@@ -3119,7 +3133,7 @@
                 <w:noProof/>
                 <w:webHidden/>
               </w:rPr>
-              <w:instrText xml:space="preserve"> PAGEREF _Toc61948927 \h </w:instrText>
+              <w:instrText xml:space="preserve"> PAGEREF _Toc64460079 \h </w:instrText>
             </w:r>
             <w:r>
               <w:rPr>
@@ -3161,7 +3175,7 @@
               <w:noProof/>
             </w:rPr>
           </w:pPr>
-          <w:hyperlink w:anchor="_Toc61948928" w:history="1">
+          <w:hyperlink w:anchor="_Toc64460080" w:history="1">
             <w:r>
               <w:rPr>
                 <w:rStyle w:val="Hyperlink"/>
@@ -3188,7 +3202,7 @@
                 <w:noProof/>
                 <w:webHidden/>
               </w:rPr>
-              <w:instrText xml:space="preserve"> PAGEREF _Toc61948928 \h </w:instrText>
+              <w:instrText xml:space="preserve"> PAGEREF _Toc64460080 \h </w:instrText>
             </w:r>
             <w:r>
               <w:rPr>
@@ -3230,7 +3244,7 @@
               <w:noProof/>
             </w:rPr>
           </w:pPr>
-          <w:hyperlink w:anchor="_Toc61948929" w:history="1">
+          <w:hyperlink w:anchor="_Toc64460081" w:history="1">
             <w:r>
               <w:rPr>
                 <w:rStyle w:val="Hyperlink"/>
@@ -3257,7 +3271,7 @@
                 <w:noProof/>
                 <w:webHidden/>
               </w:rPr>
-              <w:instrText xml:space="preserve"> PAGEREF _Toc61948929 \h </w:instrText>
+              <w:instrText xml:space="preserve"> PAGEREF _Toc64460081 \h </w:instrText>
             </w:r>
             <w:r>
               <w:rPr>
@@ -3299,7 +3313,7 @@
               <w:noProof/>
             </w:rPr>
           </w:pPr>
-          <w:hyperlink w:anchor="_Toc61948930" w:history="1">
+          <w:hyperlink w:anchor="_Toc64460082" w:history="1">
             <w:r>
               <w:rPr>
                 <w:rStyle w:val="Hyperlink"/>
@@ -3326,7 +3340,7 @@
                 <w:noProof/>
                 <w:webHidden/>
               </w:rPr>
-              <w:instrText xml:space="preserve"> PAGEREF _Toc61948930 \h </w:instrText>
+              <w:instrText xml:space="preserve"> PAGEREF _Toc64460082 \h </w:instrText>
             </w:r>
             <w:r>
               <w:rPr>
@@ -3368,7 +3382,7 @@
               <w:noProof/>
             </w:rPr>
           </w:pPr>
-          <w:hyperlink w:anchor="_Toc61948931" w:history="1">
+          <w:hyperlink w:anchor="_Toc64460083" w:history="1">
             <w:r>
               <w:rPr>
                 <w:rStyle w:val="Hyperlink"/>
@@ -3395,7 +3409,7 @@
                 <w:noProof/>
                 <w:webHidden/>
               </w:rPr>
-              <w:instrText xml:space="preserve"> PAGEREF _Toc61948931 \h </w:instrText>
+              <w:instrText xml:space="preserve"> PAGEREF _Toc64460083 \h </w:instrText>
             </w:r>
             <w:r>
               <w:rPr>
@@ -3437,7 +3451,7 @@
               <w:noProof/>
             </w:rPr>
           </w:pPr>
-          <w:hyperlink w:anchor="_Toc61948932" w:history="1">
+          <w:hyperlink w:anchor="_Toc64460084" w:history="1">
             <w:r>
               <w:rPr>
                 <w:rStyle w:val="Hyperlink"/>
@@ -3464,7 +3478,7 @@
                 <w:noProof/>
                 <w:webHidden/>
               </w:rPr>
-              <w:instrText xml:space="preserve"> PAGEREF _Toc61948932 \h </w:instrText>
+              <w:instrText xml:space="preserve"> PAGEREF _Toc64460084 \h </w:instrText>
             </w:r>
             <w:r>
               <w:rPr>
@@ -3506,7 +3520,7 @@
               <w:noProof/>
             </w:rPr>
           </w:pPr>
-          <w:hyperlink w:anchor="_Toc61948933" w:history="1">
+          <w:hyperlink w:anchor="_Toc64460085" w:history="1">
             <w:r>
               <w:rPr>
                 <w:rStyle w:val="Hyperlink"/>
@@ -3533,7 +3547,7 @@
                 <w:noProof/>
                 <w:webHidden/>
               </w:rPr>
-              <w:instrText xml:space="preserve"> PAGEREF _Toc61948933 \h </w:instrText>
+              <w:instrText xml:space="preserve"> PAGEREF _Toc64460085 \h </w:instrText>
             </w:r>
             <w:r>
               <w:rPr>
@@ -3575,7 +3589,7 @@
               <w:noProof/>
             </w:rPr>
           </w:pPr>
-          <w:hyperlink w:anchor="_Toc61948934" w:history="1">
+          <w:hyperlink w:anchor="_Toc64460086" w:history="1">
             <w:r>
               <w:rPr>
                 <w:rStyle w:val="Hyperlink"/>
@@ -3602,7 +3616,7 @@
                 <w:noProof/>
                 <w:webHidden/>
               </w:rPr>
-              <w:instrText xml:space="preserve"> PAGEREF _Toc61948934 \h </w:instrText>
+              <w:instrText xml:space="preserve"> PAGEREF _Toc64460086 \h </w:instrText>
             </w:r>
             <w:r>
               <w:rPr>
@@ -3644,7 +3658,7 @@
               <w:noProof/>
             </w:rPr>
           </w:pPr>
-          <w:hyperlink w:anchor="_Toc61948935" w:history="1">
+          <w:hyperlink w:anchor="_Toc64460087" w:history="1">
             <w:r>
               <w:rPr>
                 <w:rStyle w:val="Hyperlink"/>
@@ -3671,7 +3685,7 @@
                 <w:noProof/>
                 <w:webHidden/>
               </w:rPr>
-              <w:instrText xml:space="preserve"> PAGEREF _Toc61948935 \h </w:instrText>
+              <w:instrText xml:space="preserve"> PAGEREF _Toc64460087 \h </w:instrText>
             </w:r>
             <w:r>
               <w:rPr>
@@ -3713,7 +3727,7 @@
               <w:noProof/>
             </w:rPr>
           </w:pPr>
-          <w:hyperlink w:anchor="_Toc61948936" w:history="1">
+          <w:hyperlink w:anchor="_Toc64460088" w:history="1">
             <w:r>
               <w:rPr>
                 <w:rStyle w:val="Hyperlink"/>
@@ -3740,7 +3754,7 @@
                 <w:noProof/>
                 <w:webHidden/>
               </w:rPr>
-              <w:instrText xml:space="preserve"> PAGEREF _Toc61948936 \h </w:instrText>
+              <w:instrText xml:space="preserve"> PAGEREF _Toc64460088 \h </w:instrText>
             </w:r>
             <w:r>
               <w:rPr>
@@ -3782,7 +3796,7 @@
               <w:noProof/>
             </w:rPr>
           </w:pPr>
-          <w:hyperlink w:anchor="_Toc61948937" w:history="1">
+          <w:hyperlink w:anchor="_Toc64460089" w:history="1">
             <w:r>
               <w:rPr>
                 <w:rStyle w:val="Hyperlink"/>
@@ -3809,7 +3823,7 @@
                 <w:noProof/>
                 <w:webHidden/>
               </w:rPr>
-              <w:instrText xml:space="preserve"> PAGEREF _Toc61948937 \h </w:instrText>
+              <w:instrText xml:space="preserve"> PAGEREF _Toc64460089 \h </w:instrText>
             </w:r>
             <w:r>
               <w:rPr>
@@ -3851,7 +3865,7 @@
               <w:noProof/>
             </w:rPr>
           </w:pPr>
-          <w:hyperlink w:anchor="_Toc61948938" w:history="1">
+          <w:hyperlink w:anchor="_Toc64460090" w:history="1">
             <w:r>
               <w:rPr>
                 <w:rStyle w:val="Hyperlink"/>
@@ -3878,7 +3892,7 @@
                 <w:noProof/>
                 <w:webHidden/>
               </w:rPr>
-              <w:instrText xml:space="preserve"> PAGEREF _Toc61948938 \h </w:instrText>
+              <w:instrText xml:space="preserve"> PAGEREF _Toc64460090 \h </w:instrText>
             </w:r>
             <w:r>
               <w:rPr>
@@ -3920,7 +3934,7 @@
               <w:noProof/>
             </w:rPr>
           </w:pPr>
-          <w:hyperlink w:anchor="_Toc61948939" w:history="1">
+          <w:hyperlink w:anchor="_Toc64460091" w:history="1">
             <w:r>
               <w:rPr>
                 <w:rStyle w:val="Hyperlink"/>
@@ -3947,7 +3961,7 @@
                 <w:noProof/>
                 <w:webHidden/>
               </w:rPr>
-              <w:instrText xml:space="preserve"> PAGEREF _Toc61948939 \h </w:instrText>
+              <w:instrText xml:space="preserve"> PAGEREF _Toc64460091 \h </w:instrText>
             </w:r>
             <w:r>
               <w:rPr>
@@ -3989,7 +4003,7 @@
               <w:noProof/>
             </w:rPr>
           </w:pPr>
-          <w:hyperlink w:anchor="_Toc61948940" w:history="1">
+          <w:hyperlink w:anchor="_Toc64460092" w:history="1">
             <w:r>
               <w:rPr>
                 <w:rStyle w:val="Hyperlink"/>
@@ -4016,7 +4030,7 @@
                 <w:noProof/>
                 <w:webHidden/>
               </w:rPr>
-              <w:instrText xml:space="preserve"> PAGEREF _Toc61948940 \h </w:instrText>
+              <w:instrText xml:space="preserve"> PAGEREF _Toc64460092 \h </w:instrText>
             </w:r>
             <w:r>
               <w:rPr>
@@ -4058,7 +4072,7 @@
               <w:noProof/>
             </w:rPr>
           </w:pPr>
-          <w:hyperlink w:anchor="_Toc61948941" w:history="1">
+          <w:hyperlink w:anchor="_Toc64460093" w:history="1">
             <w:r>
               <w:rPr>
                 <w:rStyle w:val="Hyperlink"/>
@@ -4085,7 +4099,7 @@
                 <w:noProof/>
                 <w:webHidden/>
               </w:rPr>
-              <w:instrText xml:space="preserve"> PAGEREF _Toc61948941 \h </w:instrText>
+              <w:instrText xml:space="preserve"> PAGEREF _Toc64460093 \h </w:instrText>
             </w:r>
             <w:r>
               <w:rPr>
@@ -4127,7 +4141,7 @@
               <w:noProof/>
             </w:rPr>
           </w:pPr>
-          <w:hyperlink w:anchor="_Toc61948942" w:history="1">
+          <w:hyperlink w:anchor="_Toc64460094" w:history="1">
             <w:r>
               <w:rPr>
                 <w:rStyle w:val="Hyperlink"/>
@@ -4154,7 +4168,7 @@
                 <w:noProof/>
                 <w:webHidden/>
               </w:rPr>
-              <w:instrText xml:space="preserve"> PAGEREF _Toc61948942 \h </w:instrText>
+              <w:instrText xml:space="preserve"> PAGEREF _Toc64460094 \h </w:instrText>
             </w:r>
             <w:r>
               <w:rPr>
@@ -4196,7 +4210,7 @@
               <w:noProof/>
             </w:rPr>
           </w:pPr>
-          <w:hyperlink w:anchor="_Toc61948943" w:history="1">
+          <w:hyperlink w:anchor="_Toc64460095" w:history="1">
             <w:r>
               <w:rPr>
                 <w:rStyle w:val="Hyperlink"/>
@@ -4223,7 +4237,7 @@
                 <w:noProof/>
                 <w:webHidden/>
               </w:rPr>
-              <w:instrText xml:space="preserve"> PAGEREF _Toc61948943 \h </w:instrText>
+              <w:instrText xml:space="preserve"> PAGEREF _Toc64460095 \h </w:instrText>
             </w:r>
             <w:r>
               <w:rPr>
@@ -4265,7 +4279,7 @@
               <w:noProof/>
             </w:rPr>
           </w:pPr>
-          <w:hyperlink w:anchor="_Toc61948944" w:history="1">
+          <w:hyperlink w:anchor="_Toc64460096" w:history="1">
             <w:r>
               <w:rPr>
                 <w:rStyle w:val="Hyperlink"/>
@@ -4292,7 +4306,7 @@
                 <w:noProof/>
                 <w:webHidden/>
               </w:rPr>
-              <w:instrText xml:space="preserve"> PAGEREF _Toc61948944 \h </w:instrText>
+              <w:instrText xml:space="preserve"> PAGEREF _Toc64460096 \h </w:instrText>
             </w:r>
             <w:r>
               <w:rPr>
@@ -4334,7 +4348,7 @@
               <w:noProof/>
             </w:rPr>
           </w:pPr>
-          <w:hyperlink w:anchor="_Toc61948945" w:history="1">
+          <w:hyperlink w:anchor="_Toc64460097" w:history="1">
             <w:r>
               <w:rPr>
                 <w:rStyle w:val="Hyperlink"/>
@@ -4361,7 +4375,7 @@
                 <w:noProof/>
                 <w:webHidden/>
               </w:rPr>
-              <w:instrText xml:space="preserve"> PAGEREF _Toc61948945 \h </w:instrText>
+              <w:instrText xml:space="preserve"> PAGEREF _Toc64460097 \h </w:instrText>
             </w:r>
             <w:r>
               <w:rPr>
@@ -4403,7 +4417,7 @@
               <w:noProof/>
             </w:rPr>
           </w:pPr>
-          <w:hyperlink w:anchor="_Toc61948946" w:history="1">
+          <w:hyperlink w:anchor="_Toc64460098" w:history="1">
             <w:r>
               <w:rPr>
                 <w:rStyle w:val="Hyperlink"/>
@@ -4430,7 +4444,7 @@
                 <w:noProof/>
                 <w:webHidden/>
               </w:rPr>
-              <w:instrText xml:space="preserve"> PAGEREF _Toc61948946 \h </w:instrText>
+              <w:instrText xml:space="preserve"> PAGEREF _Toc64460098 \h </w:instrText>
             </w:r>
             <w:r>
               <w:rPr>
@@ -4472,7 +4486,7 @@
               <w:noProof/>
             </w:rPr>
           </w:pPr>
-          <w:hyperlink w:anchor="_Toc61948947" w:history="1">
+          <w:hyperlink w:anchor="_Toc64460099" w:history="1">
             <w:r>
               <w:rPr>
                 <w:rStyle w:val="Hyperlink"/>
@@ -4499,7 +4513,7 @@
                 <w:noProof/>
                 <w:webHidden/>
               </w:rPr>
-              <w:instrText xml:space="preserve"> PAGEREF _Toc61948947 \h </w:instrText>
+              <w:instrText xml:space="preserve"> PAGEREF _Toc64460099 \h </w:instrText>
             </w:r>
             <w:r>
               <w:rPr>
@@ -4541,7 +4555,7 @@
               <w:noProof/>
             </w:rPr>
           </w:pPr>
-          <w:hyperlink w:anchor="_Toc61948948" w:history="1">
+          <w:hyperlink w:anchor="_Toc64460100" w:history="1">
             <w:r>
               <w:rPr>
                 <w:rStyle w:val="Hyperlink"/>
@@ -4568,7 +4582,7 @@
                 <w:noProof/>
                 <w:webHidden/>
               </w:rPr>
-              <w:instrText xml:space="preserve"> PAGEREF _Toc61948948 \h </w:instrText>
+              <w:instrText xml:space="preserve"> PAGEREF _Toc64460100 \h </w:instrText>
             </w:r>
             <w:r>
               <w:rPr>
@@ -4610,7 +4624,7 @@
               <w:noProof/>
             </w:rPr>
           </w:pPr>
-          <w:hyperlink w:anchor="_Toc61948949" w:history="1">
+          <w:hyperlink w:anchor="_Toc64460101" w:history="1">
             <w:r>
               <w:rPr>
                 <w:rStyle w:val="Hyperlink"/>
@@ -4637,7 +4651,7 @@
                 <w:noProof/>
                 <w:webHidden/>
               </w:rPr>
-              <w:instrText xml:space="preserve"> PAGEREF _Toc61948949 \h </w:instrText>
+              <w:instrText xml:space="preserve"> PAGEREF _Toc64460101 \h </w:instrText>
             </w:r>
             <w:r>
               <w:rPr>
@@ -4679,7 +4693,7 @@
               <w:noProof/>
             </w:rPr>
           </w:pPr>
-          <w:hyperlink w:anchor="_Toc61948950" w:history="1">
+          <w:hyperlink w:anchor="_Toc64460102" w:history="1">
             <w:r>
               <w:rPr>
                 <w:rStyle w:val="Hyperlink"/>
@@ -4706,7 +4720,7 @@
                 <w:noProof/>
                 <w:webHidden/>
               </w:rPr>
-              <w:instrText xml:space="preserve"> PAGEREF _Toc61948950 \h </w:instrText>
+              <w:instrText xml:space="preserve"> PAGEREF _Toc64460102 \h </w:instrText>
             </w:r>
             <w:r>
               <w:rPr>
@@ -4748,7 +4762,7 @@
               <w:noProof/>
             </w:rPr>
           </w:pPr>
-          <w:hyperlink w:anchor="_Toc61948951" w:history="1">
+          <w:hyperlink w:anchor="_Toc64460103" w:history="1">
             <w:r>
               <w:rPr>
                 <w:rStyle w:val="Hyperlink"/>
@@ -4775,7 +4789,7 @@
                 <w:noProof/>
                 <w:webHidden/>
               </w:rPr>
-              <w:instrText xml:space="preserve"> PAGEREF _Toc61948951 \h </w:instrText>
+              <w:instrText xml:space="preserve"> PAGEREF _Toc64460103 \h </w:instrText>
             </w:r>
             <w:r>
               <w:rPr>
@@ -4817,7 +4831,7 @@
               <w:noProof/>
             </w:rPr>
           </w:pPr>
-          <w:hyperlink w:anchor="_Toc61948952" w:history="1">
+          <w:hyperlink w:anchor="_Toc64460104" w:history="1">
             <w:r>
               <w:rPr>
                 <w:rStyle w:val="Hyperlink"/>
@@ -4844,7 +4858,7 @@
                 <w:noProof/>
                 <w:webHidden/>
               </w:rPr>
-              <w:instrText xml:space="preserve"> PAGEREF _Toc61948952 \h </w:instrText>
+              <w:instrText xml:space="preserve"> PAGEREF _Toc64460104 \h </w:instrText>
             </w:r>
             <w:r>
               <w:rPr>
@@ -4886,7 +4900,7 @@
               <w:noProof/>
             </w:rPr>
           </w:pPr>
-          <w:hyperlink w:anchor="_Toc61948953" w:history="1">
+          <w:hyperlink w:anchor="_Toc64460105" w:history="1">
             <w:r>
               <w:rPr>
                 <w:rStyle w:val="Hyperlink"/>
@@ -4913,7 +4927,7 @@
                 <w:noProof/>
                 <w:webHidden/>
               </w:rPr>
-              <w:instrText xml:space="preserve"> PAGEREF _Toc61948953 \h </w:instrText>
+              <w:instrText xml:space="preserve"> PAGEREF _Toc64460105 \h </w:instrText>
             </w:r>
             <w:r>
               <w:rPr>
@@ -4955,7 +4969,7 @@
               <w:noProof/>
             </w:rPr>
           </w:pPr>
-          <w:hyperlink w:anchor="_Toc61948954" w:history="1">
+          <w:hyperlink w:anchor="_Toc64460106" w:history="1">
             <w:r>
               <w:rPr>
                 <w:rStyle w:val="Hyperlink"/>
@@ -4982,7 +4996,7 @@
                 <w:noProof/>
                 <w:webHidden/>
               </w:rPr>
-              <w:instrText xml:space="preserve"> PAGEREF _Toc61948954 \h </w:instrText>
+              <w:instrText xml:space="preserve"> PAGEREF _Toc64460106 \h </w:instrText>
             </w:r>
             <w:r>
               <w:rPr>
@@ -5024,7 +5038,7 @@
               <w:noProof/>
             </w:rPr>
           </w:pPr>
-          <w:hyperlink w:anchor="_Toc61948955" w:history="1">
+          <w:hyperlink w:anchor="_Toc64460107" w:history="1">
             <w:r>
               <w:rPr>
                 <w:rStyle w:val="Hyperlink"/>
@@ -5051,7 +5065,7 @@
                 <w:noProof/>
                 <w:webHidden/>
               </w:rPr>
-              <w:instrText xml:space="preserve"> PAGEREF _Toc61948955 \h </w:instrText>
+              <w:instrText xml:space="preserve"> PAGEREF _Toc64460107 \h </w:instrText>
             </w:r>
             <w:r>
               <w:rPr>
@@ -5093,7 +5107,7 @@
               <w:noProof/>
             </w:rPr>
           </w:pPr>
-          <w:hyperlink w:anchor="_Toc61948956" w:history="1">
+          <w:hyperlink w:anchor="_Toc64460108" w:history="1">
             <w:r>
               <w:rPr>
                 <w:rStyle w:val="Hyperlink"/>
@@ -5120,7 +5134,7 @@
                 <w:noProof/>
                 <w:webHidden/>
               </w:rPr>
-              <w:instrText xml:space="preserve"> PAGEREF _Toc61948956 \h </w:instrText>
+              <w:instrText xml:space="preserve"> PAGEREF _Toc64460108 \h </w:instrText>
             </w:r>
             <w:r>
               <w:rPr>
@@ -5162,7 +5176,7 @@
               <w:noProof/>
             </w:rPr>
           </w:pPr>
-          <w:hyperlink w:anchor="_Toc61948957" w:history="1">
+          <w:hyperlink w:anchor="_Toc64460109" w:history="1">
             <w:r>
               <w:rPr>
                 <w:rStyle w:val="Hyperlink"/>
@@ -5189,7 +5203,7 @@
                 <w:noProof/>
                 <w:webHidden/>
               </w:rPr>
-              <w:instrText xml:space="preserve"> PAGEREF _Toc61948957 \h </w:instrText>
+              <w:instrText xml:space="preserve"> PAGEREF _Toc64460109 \h </w:instrText>
             </w:r>
             <w:r>
               <w:rPr>
@@ -5210,6 +5224,75 @@
                 <w:webHidden/>
               </w:rPr>
               <w:t>42</w:t>
+            </w:r>
+            <w:r>
+              <w:rPr>
+                <w:noProof/>
+                <w:webHidden/>
+              </w:rPr>
+              <w:fldChar w:fldCharType="end"/>
+            </w:r>
+          </w:hyperlink>
+        </w:p>
+        <w:p>
+          <w:pPr>
+            <w:pStyle w:val="TOC2"/>
+            <w:tabs>
+              <w:tab w:val="right" w:leader="dot" w:pos="9350"/>
+            </w:tabs>
+            <w:rPr>
+              <w:rFonts w:eastAsiaTheme="minorEastAsia"/>
+              <w:noProof/>
+            </w:rPr>
+          </w:pPr>
+          <w:hyperlink w:anchor="_Toc64460110" w:history="1">
+            <w:r>
+              <w:rPr>
+                <w:rStyle w:val="Hyperlink"/>
+                <w:noProof/>
+              </w:rPr>
+              <w:t>[SSL] Section</w:t>
+            </w:r>
+            <w:r>
+              <w:rPr>
+                <w:noProof/>
+                <w:webHidden/>
+              </w:rPr>
+              <w:tab/>
+            </w:r>
+            <w:r>
+              <w:rPr>
+                <w:noProof/>
+                <w:webHidden/>
+              </w:rPr>
+              <w:fldChar w:fldCharType="begin"/>
+            </w:r>
+            <w:r>
+              <w:rPr>
+                <w:noProof/>
+                <w:webHidden/>
+              </w:rPr>
+              <w:instrText xml:space="preserve"> PAGEREF _Toc64460110 \h </w:instrText>
+            </w:r>
+            <w:r>
+              <w:rPr>
+                <w:noProof/>
+                <w:webHidden/>
+              </w:rPr>
+            </w:r>
+            <w:r>
+              <w:rPr>
+                <w:noProof/>
+                <w:webHidden/>
+              </w:rPr>
+              <w:fldChar w:fldCharType="separate"/>
+            </w:r>
+            <w:r>
+              <w:rPr>
+                <w:noProof/>
+                <w:webHidden/>
+              </w:rPr>
+              <w:t>43</w:t>
             </w:r>
             <w:r>
               <w:rPr>
@@ -5231,7 +5314,7 @@
               <w:noProof/>
             </w:rPr>
           </w:pPr>
-          <w:hyperlink w:anchor="_Toc61948958" w:history="1">
+          <w:hyperlink w:anchor="_Toc64460111" w:history="1">
             <w:r>
               <w:rPr>
                 <w:rStyle w:val="Hyperlink"/>
@@ -5258,7 +5341,7 @@
                 <w:noProof/>
                 <w:webHidden/>
               </w:rPr>
-              <w:instrText xml:space="preserve"> PAGEREF _Toc61948958 \h </w:instrText>
+              <w:instrText xml:space="preserve"> PAGEREF _Toc64460111 \h </w:instrText>
             </w:r>
             <w:r>
               <w:rPr>
@@ -5300,7 +5383,7 @@
               <w:noProof/>
             </w:rPr>
           </w:pPr>
-          <w:hyperlink w:anchor="_Toc61948959" w:history="1">
+          <w:hyperlink w:anchor="_Toc64460112" w:history="1">
             <w:r>
               <w:rPr>
                 <w:rStyle w:val="Hyperlink"/>
@@ -5327,7 +5410,7 @@
                 <w:noProof/>
                 <w:webHidden/>
               </w:rPr>
-              <w:instrText xml:space="preserve"> PAGEREF _Toc61948959 \h </w:instrText>
+              <w:instrText xml:space="preserve"> PAGEREF _Toc64460112 \h </w:instrText>
             </w:r>
             <w:r>
               <w:rPr>
@@ -5369,7 +5452,7 @@
               <w:noProof/>
             </w:rPr>
           </w:pPr>
-          <w:hyperlink w:anchor="_Toc61948960" w:history="1">
+          <w:hyperlink w:anchor="_Toc64460113" w:history="1">
             <w:r>
               <w:rPr>
                 <w:rStyle w:val="Hyperlink"/>
@@ -5396,7 +5479,7 @@
                 <w:noProof/>
                 <w:webHidden/>
               </w:rPr>
-              <w:instrText xml:space="preserve"> PAGEREF _Toc61948960 \h </w:instrText>
+              <w:instrText xml:space="preserve"> PAGEREF _Toc64460113 \h </w:instrText>
             </w:r>
             <w:r>
               <w:rPr>
@@ -5438,7 +5521,7 @@
               <w:noProof/>
             </w:rPr>
           </w:pPr>
-          <w:hyperlink w:anchor="_Toc61948961" w:history="1">
+          <w:hyperlink w:anchor="_Toc64460114" w:history="1">
             <w:r>
               <w:rPr>
                 <w:rStyle w:val="Hyperlink"/>
@@ -5465,7 +5548,7 @@
                 <w:noProof/>
                 <w:webHidden/>
               </w:rPr>
-              <w:instrText xml:space="preserve"> PAGEREF _Toc61948961 \h </w:instrText>
+              <w:instrText xml:space="preserve"> PAGEREF _Toc64460114 \h </w:instrText>
             </w:r>
             <w:r>
               <w:rPr>
@@ -5517,7 +5600,7 @@
       <w:pPr>
         <w:pStyle w:val="Heading1"/>
       </w:pPr>
-      <w:bookmarkStart w:id="1" w:name="_Toc61948917"/>
+      <w:bookmarkStart w:id="0" w:name="_Toc64460069"/>
       <w:r>
         <w:lastRenderedPageBreak/>
         <w:t xml:space="preserve">Pubseq Gateway </w:t>
@@ -5531,7 +5614,7 @@
       <w:r>
         <w:t>)</w:t>
       </w:r>
-      <w:bookmarkEnd w:id="1"/>
+      <w:bookmarkEnd w:id="0"/>
     </w:p>
     <w:p>
       <w:pPr>
@@ -5845,12 +5928,12 @@
       <w:pPr>
         <w:pStyle w:val="Heading1"/>
       </w:pPr>
-      <w:bookmarkStart w:id="2" w:name="_Toc61948918"/>
+      <w:bookmarkStart w:id="1" w:name="_Toc64460070"/>
       <w:r>
         <w:lastRenderedPageBreak/>
         <w:t>Overview</w:t>
       </w:r>
-      <w:bookmarkEnd w:id="2"/>
+      <w:bookmarkEnd w:id="1"/>
     </w:p>
     <w:p/>
     <w:p>
@@ -5897,7 +5980,7 @@
           <v:shape id="_x0000_i1025" type="#_x0000_t75" style="width:466.95pt;height:232.65pt" o:ole="">
             <v:imagedata r:id="rId11" o:title=""/>
           </v:shape>
-          <o:OLEObject Type="Embed" ProgID="Visio.Drawing.15" ShapeID="_x0000_i1025" DrawAspect="Content" ObjectID="_1672561664" r:id="rId12"/>
+          <o:OLEObject Type="Embed" ProgID="Visio.Drawing.15" ShapeID="_x0000_i1025" DrawAspect="Content" ObjectID="_1675072811" r:id="rId12"/>
         </w:object>
       </w:r>
     </w:p>
@@ -6100,93 +6183,93 @@
       <w:pPr>
         <w:pStyle w:val="Heading1"/>
       </w:pPr>
-      <w:bookmarkStart w:id="3" w:name="_Toc61948919"/>
+      <w:bookmarkStart w:id="2" w:name="_Toc64460071"/>
       <w:r>
         <w:lastRenderedPageBreak/>
         <w:t>Communication Protocol</w:t>
       </w:r>
+      <w:bookmarkEnd w:id="2"/>
+    </w:p>
+    <w:p/>
+    <w:p>
+      <w:r>
+        <w:t xml:space="preserve">The communication with the server is provided over </w:t>
+      </w:r>
+      <w:r>
+        <w:t xml:space="preserve">HTTP 1.1 or </w:t>
+      </w:r>
+      <w:r>
+        <w:t>HTTP/2</w:t>
+      </w:r>
+      <w:r>
+        <w:t xml:space="preserve"> protocols</w:t>
+      </w:r>
+      <w:r>
+        <w:t>.</w:t>
+      </w:r>
+    </w:p>
+    <w:p>
+      <w:r>
+        <w:t xml:space="preserve">The requests are standard </w:t>
+      </w:r>
+      <w:proofErr w:type="gramStart"/>
+      <w:r>
+        <w:t>URLs</w:t>
+      </w:r>
+      <w:proofErr w:type="gramEnd"/>
+      <w:r>
+        <w:t xml:space="preserve"> so the server extracts the parameters in a standard way.</w:t>
+      </w:r>
+    </w:p>
+    <w:p>
+      <w:pPr>
+        <w:jc w:val="both"/>
+      </w:pPr>
+      <w:r>
+        <w:t xml:space="preserve">The </w:t>
+      </w:r>
+      <w:proofErr w:type="spellStart"/>
+      <w:r>
+        <w:t>responces</w:t>
+      </w:r>
+      <w:proofErr w:type="spellEnd"/>
+      <w:r>
+        <w:t xml:space="preserve"> </w:t>
+      </w:r>
+      <w:r>
+        <w:t xml:space="preserve">are standard HTTP 1.1 or HTTP/2 replies however in some cases the reply body introduces a </w:t>
+      </w:r>
+      <w:proofErr w:type="gramStart"/>
+      <w:r>
+        <w:t>higher level</w:t>
+      </w:r>
+      <w:proofErr w:type="gramEnd"/>
+      <w:r>
+        <w:t xml:space="preserve"> structure which is called PSG protocol. The PSG protocol is comprised out of reply chunks and possibly some data. Whether or not a PSG protocol appears in the reply will be described in the individual </w:t>
+      </w:r>
+      <w:proofErr w:type="gramStart"/>
+      <w:r>
+        <w:t>requests</w:t>
+      </w:r>
+      <w:proofErr w:type="gramEnd"/>
+      <w:r>
+        <w:t xml:space="preserve"> sections.</w:t>
+      </w:r>
+    </w:p>
+    <w:p>
+      <w:pPr>
+        <w:jc w:val="both"/>
+      </w:pPr>
+    </w:p>
+    <w:p>
+      <w:pPr>
+        <w:pStyle w:val="Heading2"/>
+      </w:pPr>
+      <w:bookmarkStart w:id="3" w:name="_Toc64460072"/>
+      <w:r>
+        <w:t>PSG Protocol</w:t>
+      </w:r>
       <w:bookmarkEnd w:id="3"/>
-    </w:p>
-    <w:p/>
-    <w:p>
-      <w:r>
-        <w:t xml:space="preserve">The communication with the server is provided over </w:t>
-      </w:r>
-      <w:r>
-        <w:t xml:space="preserve">HTTP 1.1 or </w:t>
-      </w:r>
-      <w:r>
-        <w:t>HTTP/2</w:t>
-      </w:r>
-      <w:r>
-        <w:t xml:space="preserve"> protocols</w:t>
-      </w:r>
-      <w:r>
-        <w:t>.</w:t>
-      </w:r>
-    </w:p>
-    <w:p>
-      <w:r>
-        <w:t xml:space="preserve">The requests are standard </w:t>
-      </w:r>
-      <w:proofErr w:type="gramStart"/>
-      <w:r>
-        <w:t>URLs</w:t>
-      </w:r>
-      <w:proofErr w:type="gramEnd"/>
-      <w:r>
-        <w:t xml:space="preserve"> so the server extracts the parameters in a standard way.</w:t>
-      </w:r>
-    </w:p>
-    <w:p>
-      <w:pPr>
-        <w:jc w:val="both"/>
-      </w:pPr>
-      <w:r>
-        <w:t xml:space="preserve">The </w:t>
-      </w:r>
-      <w:proofErr w:type="spellStart"/>
-      <w:r>
-        <w:t>responces</w:t>
-      </w:r>
-      <w:proofErr w:type="spellEnd"/>
-      <w:r>
-        <w:t xml:space="preserve"> </w:t>
-      </w:r>
-      <w:r>
-        <w:t xml:space="preserve">are standard HTTP 1.1 or HTTP/2 replies however in some cases the reply body introduces a </w:t>
-      </w:r>
-      <w:proofErr w:type="gramStart"/>
-      <w:r>
-        <w:t>higher level</w:t>
-      </w:r>
-      <w:proofErr w:type="gramEnd"/>
-      <w:r>
-        <w:t xml:space="preserve"> structure which is called PSG protocol. The PSG protocol is comprised out of reply chunks and possibly some data. Whether or not a PSG protocol appears in the reply will be described in the individual </w:t>
-      </w:r>
-      <w:proofErr w:type="gramStart"/>
-      <w:r>
-        <w:t>requests</w:t>
-      </w:r>
-      <w:proofErr w:type="gramEnd"/>
-      <w:r>
-        <w:t xml:space="preserve"> sections.</w:t>
-      </w:r>
-    </w:p>
-    <w:p>
-      <w:pPr>
-        <w:jc w:val="both"/>
-      </w:pPr>
-    </w:p>
-    <w:p>
-      <w:pPr>
-        <w:pStyle w:val="Heading2"/>
-      </w:pPr>
-      <w:bookmarkStart w:id="4" w:name="_Toc61948920"/>
-      <w:r>
-        <w:t>PSG Protocol</w:t>
-      </w:r>
-      <w:bookmarkEnd w:id="4"/>
     </w:p>
     <w:p/>
     <w:p>
@@ -7903,11 +7986,11 @@
       <w:pPr>
         <w:pStyle w:val="Heading1"/>
       </w:pPr>
-      <w:bookmarkStart w:id="5" w:name="_Toc61948921"/>
+      <w:bookmarkStart w:id="4" w:name="_Toc64460073"/>
       <w:r>
         <w:t>Exclude Blob Cache</w:t>
       </w:r>
-      <w:bookmarkEnd w:id="5"/>
+      <w:bookmarkEnd w:id="4"/>
     </w:p>
     <w:p>
       <w:pPr>
@@ -8164,11 +8247,11 @@
       <w:pPr>
         <w:pStyle w:val="Heading1"/>
       </w:pPr>
-      <w:bookmarkStart w:id="6" w:name="_Toc61948922"/>
+      <w:bookmarkStart w:id="5" w:name="_Toc64460074"/>
       <w:r>
         <w:t>Requests</w:t>
       </w:r>
-      <w:bookmarkEnd w:id="6"/>
+      <w:bookmarkEnd w:id="5"/>
     </w:p>
     <w:p/>
     <w:p>
@@ -8257,11 +8340,11 @@
       <w:pPr>
         <w:pStyle w:val="Heading2"/>
       </w:pPr>
-      <w:bookmarkStart w:id="7" w:name="_Toc61948923"/>
+      <w:bookmarkStart w:id="6" w:name="_Toc64460075"/>
       <w:r>
         <w:t>Common ID/... Request Parameters</w:t>
       </w:r>
-      <w:bookmarkEnd w:id="7"/>
+      <w:bookmarkEnd w:id="6"/>
     </w:p>
     <w:p/>
     <w:p>
@@ -8486,15 +8569,7 @@
             </w:r>
             <w:proofErr w:type="gramEnd"/>
             <w:r>
-              <w:t xml:space="preserve"> if they are enabled or not. The logic depends on a </w:t>
-            </w:r>
-            <w:proofErr w:type="gramStart"/>
-            <w:r>
-              <w:t>particular processor</w:t>
-            </w:r>
-            <w:proofErr w:type="gramEnd"/>
-            <w:r>
-              <w:t>.</w:t>
+              <w:t xml:space="preserve"> if they are enabled or not. The logic depends on a particular processor.</w:t>
             </w:r>
           </w:p>
           <w:p>
@@ -8571,15 +8646,7 @@
             </w:r>
             <w:proofErr w:type="gramEnd"/>
             <w:r>
-              <w:t xml:space="preserve"> if they are enabled or not. The logic depends on a </w:t>
-            </w:r>
-            <w:proofErr w:type="gramStart"/>
-            <w:r>
-              <w:t>particular processor</w:t>
-            </w:r>
-            <w:proofErr w:type="gramEnd"/>
-            <w:r>
-              <w:t>.</w:t>
+              <w:t xml:space="preserve"> if they are enabled or not. The logic depends on a particular processor.</w:t>
             </w:r>
           </w:p>
           <w:p>
@@ -8714,7 +8781,7 @@
       <w:pPr>
         <w:pStyle w:val="Heading2"/>
       </w:pPr>
-      <w:bookmarkStart w:id="8" w:name="_Toc61948924"/>
+      <w:bookmarkStart w:id="7" w:name="_Toc64460076"/>
       <w:r>
         <w:t>ID/</w:t>
       </w:r>
@@ -8729,7 +8796,7 @@
       <w:r>
         <w:t xml:space="preserve"> Request</w:t>
       </w:r>
-      <w:bookmarkEnd w:id="8"/>
+      <w:bookmarkEnd w:id="7"/>
     </w:p>
     <w:p/>
     <w:p>
@@ -9554,7 +9621,7 @@
       <w:pPr>
         <w:pStyle w:val="Heading2"/>
       </w:pPr>
-      <w:bookmarkStart w:id="9" w:name="_Toc61948925"/>
+      <w:bookmarkStart w:id="8" w:name="_Toc64460077"/>
       <w:r>
         <w:t>ID/</w:t>
       </w:r>
@@ -9570,7 +9637,7 @@
       <w:r>
         <w:t>equest</w:t>
       </w:r>
-      <w:bookmarkEnd w:id="9"/>
+      <w:bookmarkEnd w:id="8"/>
     </w:p>
     <w:p/>
     <w:p>
@@ -10423,15 +10490,7 @@
           </w:tcPr>
           <w:p>
             <w:r>
-              <w:t xml:space="preserve">The option to switch on/off automatic cache of already sent blobs to a </w:t>
-            </w:r>
-            <w:proofErr w:type="gramStart"/>
-            <w:r>
-              <w:t>particular client</w:t>
-            </w:r>
-            <w:proofErr w:type="gramEnd"/>
-            <w:r>
-              <w:t xml:space="preserve">. If </w:t>
+              <w:t xml:space="preserve">The option to switch on/off automatic cache of already sent blobs to a particular client. If </w:t>
             </w:r>
             <w:proofErr w:type="gramStart"/>
             <w:r>
@@ -10656,7 +10715,7 @@
       <w:pPr>
         <w:pStyle w:val="Heading2"/>
       </w:pPr>
-      <w:bookmarkStart w:id="10" w:name="_Toc61948926"/>
+      <w:bookmarkStart w:id="9" w:name="_Toc64460078"/>
       <w:r>
         <w:t>ID/</w:t>
       </w:r>
@@ -10668,7 +10727,7 @@
       <w:r>
         <w:t xml:space="preserve"> Request</w:t>
       </w:r>
-      <w:bookmarkEnd w:id="10"/>
+      <w:bookmarkEnd w:id="9"/>
     </w:p>
     <w:p/>
     <w:p>
@@ -11250,14 +11309,14 @@
       <w:pPr>
         <w:pStyle w:val="Heading2"/>
       </w:pPr>
-      <w:bookmarkStart w:id="11" w:name="_Toc61948927"/>
+      <w:bookmarkStart w:id="10" w:name="_Toc64460079"/>
       <w:r>
         <w:t>ID/</w:t>
       </w:r>
       <w:r>
         <w:t>resolve Request</w:t>
       </w:r>
-      <w:bookmarkEnd w:id="11"/>
+      <w:bookmarkEnd w:id="10"/>
     </w:p>
     <w:p/>
     <w:p>
@@ -12395,7 +12454,7 @@
       <w:pPr>
         <w:pStyle w:val="Heading2"/>
       </w:pPr>
-      <w:bookmarkStart w:id="12" w:name="_Toc61948928"/>
+      <w:bookmarkStart w:id="11" w:name="_Toc64460080"/>
       <w:r>
         <w:t>ID/</w:t>
       </w:r>
@@ -12407,7 +12466,7 @@
       <w:r>
         <w:t xml:space="preserve"> Request</w:t>
       </w:r>
-      <w:bookmarkEnd w:id="12"/>
+      <w:bookmarkEnd w:id="11"/>
     </w:p>
     <w:p/>
     <w:p>
@@ -13017,14 +13076,14 @@
       <w:pPr>
         <w:pStyle w:val="Heading2"/>
       </w:pPr>
-      <w:bookmarkStart w:id="13" w:name="_Toc61948929"/>
+      <w:bookmarkStart w:id="12" w:name="_Toc64460081"/>
       <w:r>
         <w:t>ADMIN/</w:t>
       </w:r>
       <w:r>
         <w:t>config Request</w:t>
       </w:r>
-      <w:bookmarkEnd w:id="13"/>
+      <w:bookmarkEnd w:id="12"/>
     </w:p>
     <w:p/>
     <w:p>
@@ -13198,14 +13257,14 @@
       <w:pPr>
         <w:pStyle w:val="Heading2"/>
       </w:pPr>
-      <w:bookmarkStart w:id="14" w:name="_Toc61948930"/>
+      <w:bookmarkStart w:id="13" w:name="_Toc64460082"/>
       <w:r>
         <w:t>ADMIN/</w:t>
       </w:r>
       <w:r>
         <w:t>info Request</w:t>
       </w:r>
-      <w:bookmarkEnd w:id="14"/>
+      <w:bookmarkEnd w:id="13"/>
     </w:p>
     <w:p/>
     <w:p>
@@ -14476,14 +14535,14 @@
       <w:pPr>
         <w:pStyle w:val="Heading2"/>
       </w:pPr>
-      <w:bookmarkStart w:id="15" w:name="_Toc61948931"/>
+      <w:bookmarkStart w:id="14" w:name="_Toc64460083"/>
       <w:r>
         <w:t>ADMIN/</w:t>
       </w:r>
       <w:r>
         <w:t>status Request</w:t>
       </w:r>
-      <w:bookmarkEnd w:id="15"/>
+      <w:bookmarkEnd w:id="14"/>
     </w:p>
     <w:p/>
     <w:p>
@@ -15476,15 +15535,7 @@
           </w:tcPr>
           <w:p>
             <w:r>
-              <w:t xml:space="preserve">The total number of the </w:t>
-            </w:r>
-            <w:proofErr w:type="spellStart"/>
-            <w:r>
-              <w:t>io</w:t>
-            </w:r>
-            <w:proofErr w:type="spellEnd"/>
-            <w:r>
-              <w:t xml:space="preserve"> requests.</w:t>
+              <w:t>The total number of the io requests.</w:t>
             </w:r>
           </w:p>
         </w:tc>
@@ -16043,7 +16094,7 @@
       <w:pPr>
         <w:pStyle w:val="Heading2"/>
       </w:pPr>
-      <w:bookmarkStart w:id="16" w:name="_Toc61948932"/>
+      <w:bookmarkStart w:id="15" w:name="_Toc64460084"/>
       <w:r>
         <w:lastRenderedPageBreak/>
         <w:t>ADMIN/</w:t>
@@ -16051,7 +16102,7 @@
       <w:r>
         <w:t>shutdown Request</w:t>
       </w:r>
-      <w:bookmarkEnd w:id="16"/>
+      <w:bookmarkEnd w:id="15"/>
     </w:p>
     <w:p/>
     <w:p>
@@ -16463,7 +16514,7 @@
       <w:pPr>
         <w:pStyle w:val="Heading2"/>
       </w:pPr>
-      <w:bookmarkStart w:id="17" w:name="_Toc61948933"/>
+      <w:bookmarkStart w:id="16" w:name="_Toc64460085"/>
       <w:r>
         <w:t>ADMIN/</w:t>
       </w:r>
@@ -16478,92 +16529,92 @@
       <w:r>
         <w:t xml:space="preserve"> Request</w:t>
       </w:r>
+      <w:bookmarkEnd w:id="16"/>
+    </w:p>
+    <w:p/>
+    <w:p>
+      <w:r>
+        <w:t>The format of the request:</w:t>
+      </w:r>
+    </w:p>
+    <w:p>
+      <w:pPr>
+        <w:jc w:val="center"/>
+      </w:pPr>
+      <w:r>
+        <w:t>http://</w:t>
+      </w:r>
+      <w:r>
+        <w:t>&lt;</w:t>
+      </w:r>
+      <w:proofErr w:type="gramStart"/>
+      <w:r>
+        <w:t>host:port</w:t>
+      </w:r>
+      <w:proofErr w:type="gramEnd"/>
+      <w:r>
+        <w:t>&gt;/ADMIN/</w:t>
+      </w:r>
+      <w:r>
+        <w:t>get_</w:t>
+      </w:r>
+      <w:r>
+        <w:t>alerts</w:t>
+      </w:r>
+    </w:p>
+    <w:p/>
+    <w:p>
+      <w:r>
+        <w:t>Response:</w:t>
+      </w:r>
+    </w:p>
+    <w:p>
+      <w:r>
+        <w:t>The standard HTTP 1.1 or HTTP/2 protocol is used.</w:t>
+      </w:r>
+    </w:p>
+    <w:p>
+      <w:r>
+        <w:t>The HTTP header Content-Type is set to “</w:t>
+      </w:r>
+      <w:r>
+        <w:t>application/json</w:t>
+      </w:r>
+      <w:r>
+        <w:t>”.</w:t>
+      </w:r>
+    </w:p>
+    <w:p>
+      <w:r>
+        <w:t>The HTTP header Content-Length is set appropriately.</w:t>
+      </w:r>
+    </w:p>
+    <w:p>
+      <w:r>
+        <w:t>The content</w:t>
+      </w:r>
+      <w:r>
+        <w:t xml:space="preserve"> has a JSON dictionary which describes the current alerts, both acknowledged and not.</w:t>
+      </w:r>
+    </w:p>
+    <w:p/>
+    <w:p>
+      <w:pPr>
+        <w:pStyle w:val="Heading2"/>
+      </w:pPr>
+      <w:bookmarkStart w:id="17" w:name="_Toc64460086"/>
+      <w:r>
+        <w:t>ADMIN/</w:t>
+      </w:r>
+      <w:proofErr w:type="spellStart"/>
+      <w:r>
+        <w:t>ack_alert</w:t>
+      </w:r>
+      <w:proofErr w:type="spellEnd"/>
+      <w:r>
+        <w:t xml:space="preserve"> Request</w:t>
+      </w:r>
       <w:bookmarkEnd w:id="17"/>
-    </w:p>
-    <w:p/>
-    <w:p>
-      <w:r>
-        <w:t>The format of the request:</w:t>
-      </w:r>
-    </w:p>
-    <w:p>
-      <w:pPr>
-        <w:jc w:val="center"/>
-      </w:pPr>
-      <w:r>
-        <w:t>http://</w:t>
-      </w:r>
-      <w:r>
-        <w:t>&lt;</w:t>
-      </w:r>
-      <w:proofErr w:type="gramStart"/>
-      <w:r>
-        <w:t>host:port</w:t>
-      </w:r>
-      <w:proofErr w:type="gramEnd"/>
-      <w:r>
-        <w:t>&gt;/ADMIN/</w:t>
-      </w:r>
-      <w:r>
-        <w:t>get_</w:t>
-      </w:r>
-      <w:r>
-        <w:t>alerts</w:t>
-      </w:r>
-    </w:p>
-    <w:p/>
-    <w:p>
-      <w:r>
-        <w:t>Response:</w:t>
-      </w:r>
-    </w:p>
-    <w:p>
-      <w:r>
-        <w:t>The standard HTTP 1.1 or HTTP/2 protocol is used.</w:t>
-      </w:r>
-    </w:p>
-    <w:p>
-      <w:r>
-        <w:t>The HTTP header Content-Type is set to “</w:t>
-      </w:r>
-      <w:r>
-        <w:t>application/json</w:t>
-      </w:r>
-      <w:r>
-        <w:t>”.</w:t>
-      </w:r>
-    </w:p>
-    <w:p>
-      <w:r>
-        <w:t>The HTTP header Content-Length is set appropriately.</w:t>
-      </w:r>
-    </w:p>
-    <w:p>
-      <w:r>
-        <w:t>The content</w:t>
-      </w:r>
-      <w:r>
-        <w:t xml:space="preserve"> has a JSON dictionary which describes the current alerts, both acknowledged and not.</w:t>
-      </w:r>
-    </w:p>
-    <w:p/>
-    <w:p>
-      <w:pPr>
-        <w:pStyle w:val="Heading2"/>
-      </w:pPr>
-      <w:bookmarkStart w:id="18" w:name="_Toc61948934"/>
-      <w:r>
-        <w:t>ADMIN/</w:t>
-      </w:r>
-      <w:proofErr w:type="spellStart"/>
-      <w:r>
-        <w:t>ack_alert</w:t>
-      </w:r>
-      <w:proofErr w:type="spellEnd"/>
-      <w:r>
-        <w:t xml:space="preserve"> Request</w:t>
-      </w:r>
-      <w:bookmarkEnd w:id="18"/>
     </w:p>
     <w:p/>
     <w:p>
@@ -16821,11 +16872,11 @@
       <w:pPr>
         <w:pStyle w:val="Heading2"/>
       </w:pPr>
-      <w:bookmarkStart w:id="19" w:name="_Toc61948935"/>
+      <w:bookmarkStart w:id="18" w:name="_Toc64460087"/>
       <w:r>
         <w:t>ADMIN/statistics Request</w:t>
       </w:r>
-      <w:bookmarkEnd w:id="19"/>
+      <w:bookmarkEnd w:id="18"/>
     </w:p>
     <w:p/>
     <w:p>
@@ -17212,19 +17263,14 @@
       <w:pPr>
         <w:pStyle w:val="Heading2"/>
       </w:pPr>
-      <w:bookmarkStart w:id="20" w:name="_Toc61948936"/>
+      <w:bookmarkStart w:id="19" w:name="_Toc64460088"/>
       <w:r>
         <w:t>TEST/</w:t>
       </w:r>
-      <w:proofErr w:type="spellStart"/>
-      <w:r>
-        <w:t>io</w:t>
-      </w:r>
-      <w:proofErr w:type="spellEnd"/>
-      <w:r>
-        <w:t xml:space="preserve"> Request</w:t>
-      </w:r>
-      <w:bookmarkEnd w:id="20"/>
+      <w:r>
+        <w:t>io Request</w:t>
+      </w:r>
+      <w:bookmarkEnd w:id="19"/>
     </w:p>
     <w:p/>
     <w:p>
@@ -17472,11 +17518,11 @@
       <w:pPr>
         <w:pStyle w:val="Heading2"/>
       </w:pPr>
-      <w:bookmarkStart w:id="21" w:name="_Toc61948937"/>
+      <w:bookmarkStart w:id="20" w:name="_Toc64460089"/>
       <w:r>
         <w:t>health Request</w:t>
       </w:r>
-      <w:bookmarkEnd w:id="21"/>
+      <w:bookmarkEnd w:id="20"/>
     </w:p>
     <w:p/>
     <w:p>
@@ -17622,21 +17668,85 @@
       <w:pPr>
         <w:pStyle w:val="Heading2"/>
       </w:pPr>
-      <w:bookmarkStart w:id="22" w:name="_Toc61948938"/>
+      <w:bookmarkStart w:id="21" w:name="_Toc64460090"/>
       <w:r>
         <w:t>deep-health Request</w:t>
       </w:r>
+      <w:bookmarkEnd w:id="21"/>
+    </w:p>
+    <w:p/>
+    <w:p>
+      <w:proofErr w:type="gramStart"/>
+      <w:r>
+        <w:t>At the moment</w:t>
+      </w:r>
+      <w:proofErr w:type="gramEnd"/>
+      <w:r>
+        <w:t xml:space="preserve"> the deep-health request is an equivalent of the health request (see description above).</w:t>
+      </w:r>
+    </w:p>
+    <w:p/>
+    <w:p>
+      <w:pPr>
+        <w:pStyle w:val="Heading2"/>
+      </w:pPr>
+      <w:bookmarkStart w:id="22" w:name="_Toc64460091"/>
+      <w:r>
+        <w:t>favicon.ico Request</w:t>
+      </w:r>
       <w:bookmarkEnd w:id="22"/>
     </w:p>
     <w:p/>
     <w:p>
+      <w:r>
+        <w:t>The format of the request:</w:t>
+      </w:r>
+    </w:p>
+    <w:p>
+      <w:pPr>
+        <w:jc w:val="center"/>
+      </w:pPr>
+      <w:r>
+        <w:t>http://</w:t>
+      </w:r>
+      <w:r>
+        <w:t>&lt;</w:t>
+      </w:r>
       <w:proofErr w:type="gramStart"/>
       <w:r>
-        <w:t>At the moment</w:t>
+        <w:t>host:port</w:t>
       </w:r>
       <w:proofErr w:type="gramEnd"/>
       <w:r>
-        <w:t xml:space="preserve"> the deep-health request is an equivalent of the health request (see description above).</w:t>
+        <w:t>&gt;/favicon.ico</w:t>
+      </w:r>
+    </w:p>
+    <w:p>
+      <w:r>
+        <w:t xml:space="preserve">The request is often sent by various </w:t>
+      </w:r>
+      <w:proofErr w:type="gramStart"/>
+      <w:r>
+        <w:t>browsers</w:t>
+      </w:r>
+      <w:proofErr w:type="gramEnd"/>
+      <w:r>
+        <w:t xml:space="preserve"> so the PSG server implements a response to it.</w:t>
+      </w:r>
+    </w:p>
+    <w:p>
+      <w:r>
+        <w:t>Response:</w:t>
+      </w:r>
+    </w:p>
+    <w:p>
+      <w:r>
+        <w:t>The standard HTTP 1.1 or HTTP/2 protocol is used.</w:t>
+      </w:r>
+    </w:p>
+    <w:p>
+      <w:r>
+        <w:t>The status code is always 404.</w:t>
       </w:r>
     </w:p>
     <w:p/>
@@ -17644,75 +17754,11 @@
       <w:pPr>
         <w:pStyle w:val="Heading2"/>
       </w:pPr>
-      <w:bookmarkStart w:id="23" w:name="_Toc61948939"/>
-      <w:r>
-        <w:t>favicon.ico Request</w:t>
+      <w:bookmarkStart w:id="23" w:name="_Toc64460092"/>
+      <w:r>
+        <w:t>Unknown URL Request</w:t>
       </w:r>
       <w:bookmarkEnd w:id="23"/>
-    </w:p>
-    <w:p/>
-    <w:p>
-      <w:r>
-        <w:t>The format of the request:</w:t>
-      </w:r>
-    </w:p>
-    <w:p>
-      <w:pPr>
-        <w:jc w:val="center"/>
-      </w:pPr>
-      <w:r>
-        <w:t>http://</w:t>
-      </w:r>
-      <w:r>
-        <w:t>&lt;</w:t>
-      </w:r>
-      <w:proofErr w:type="gramStart"/>
-      <w:r>
-        <w:t>host:port</w:t>
-      </w:r>
-      <w:proofErr w:type="gramEnd"/>
-      <w:r>
-        <w:t>&gt;/favicon.ico</w:t>
-      </w:r>
-    </w:p>
-    <w:p>
-      <w:r>
-        <w:t xml:space="preserve">The request is often sent by various </w:t>
-      </w:r>
-      <w:proofErr w:type="gramStart"/>
-      <w:r>
-        <w:t>browsers</w:t>
-      </w:r>
-      <w:proofErr w:type="gramEnd"/>
-      <w:r>
-        <w:t xml:space="preserve"> so the PSG server implements a response to it.</w:t>
-      </w:r>
-    </w:p>
-    <w:p>
-      <w:r>
-        <w:t>Response:</w:t>
-      </w:r>
-    </w:p>
-    <w:p>
-      <w:r>
-        <w:t>The standard HTTP 1.1 or HTTP/2 protocol is used.</w:t>
-      </w:r>
-    </w:p>
-    <w:p>
-      <w:r>
-        <w:t>The status code is always 404.</w:t>
-      </w:r>
-    </w:p>
-    <w:p/>
-    <w:p>
-      <w:pPr>
-        <w:pStyle w:val="Heading2"/>
-      </w:pPr>
-      <w:bookmarkStart w:id="24" w:name="_Toc61948940"/>
-      <w:r>
-        <w:t>Unknown URL Request</w:t>
-      </w:r>
-      <w:bookmarkEnd w:id="24"/>
     </w:p>
     <w:p/>
     <w:p>
@@ -17802,11 +17848,11 @@
       <w:pPr>
         <w:pStyle w:val="Heading1"/>
       </w:pPr>
-      <w:bookmarkStart w:id="25" w:name="_Toc61948941"/>
+      <w:bookmarkStart w:id="24" w:name="_Toc64460093"/>
       <w:r>
         <w:t>Cassandra Database</w:t>
       </w:r>
-      <w:bookmarkEnd w:id="25"/>
+      <w:bookmarkEnd w:id="24"/>
     </w:p>
     <w:p/>
     <w:p>
@@ -17830,83 +17876,83 @@
         <w:pStyle w:val="Heading1"/>
         <w:jc w:val="both"/>
       </w:pPr>
-      <w:bookmarkStart w:id="26" w:name="_Toc61948942"/>
+      <w:bookmarkStart w:id="25" w:name="_Toc64460094"/>
       <w:r>
         <w:t>Monitoring and Maintenance</w:t>
       </w:r>
+      <w:bookmarkEnd w:id="25"/>
+    </w:p>
+    <w:p/>
+    <w:p>
+      <w:pPr>
+        <w:jc w:val="both"/>
+      </w:pPr>
+      <w:r>
+        <w:t xml:space="preserve">The server code uses the standard C++ Toolkit logging. </w:t>
+      </w:r>
+      <w:proofErr w:type="gramStart"/>
+      <w:r>
+        <w:t>So</w:t>
+      </w:r>
+      <w:proofErr w:type="gramEnd"/>
+      <w:r>
+        <w:t xml:space="preserve"> logging configuration is the same as for all other NCBI C++ written applications.</w:t>
+      </w:r>
+    </w:p>
+    <w:p>
+      <w:pPr>
+        <w:jc w:val="both"/>
+      </w:pPr>
+      <w:r>
+        <w:t xml:space="preserve">The server also </w:t>
+      </w:r>
+      <w:r>
+        <w:t xml:space="preserve">exposes </w:t>
+      </w:r>
+      <w:r>
+        <w:t xml:space="preserve">some internal events monotonically growing </w:t>
+      </w:r>
+      <w:r>
+        <w:t>counters, status and configuration information</w:t>
+      </w:r>
+      <w:r>
+        <w:t>. This information is available via /ADMIN/&lt;item&gt; requests (see the request description above)</w:t>
+      </w:r>
+      <w:r>
+        <w:t>.</w:t>
+      </w:r>
+      <w:r>
+        <w:t xml:space="preserve"> It is also possible to </w:t>
+      </w:r>
+      <w:proofErr w:type="spellStart"/>
+      <w:r>
+        <w:t>shutdown</w:t>
+      </w:r>
+      <w:proofErr w:type="spellEnd"/>
+      <w:r>
+        <w:t xml:space="preserve"> the server using a URL request.</w:t>
+      </w:r>
+    </w:p>
+    <w:p>
+      <w:proofErr w:type="gramStart"/>
+      <w:r>
+        <w:t>At the moment</w:t>
+      </w:r>
+      <w:proofErr w:type="gramEnd"/>
+      <w:r>
+        <w:t xml:space="preserve"> the alerts infrastructure is not supported.</w:t>
+      </w:r>
+    </w:p>
+    <w:p/>
+    <w:p>
+      <w:pPr>
+        <w:pStyle w:val="Heading1"/>
+      </w:pPr>
+      <w:bookmarkStart w:id="26" w:name="_Toc64460095"/>
+      <w:r>
+        <w:t>Files Architecture</w:t>
+      </w:r>
       <w:bookmarkEnd w:id="26"/>
-    </w:p>
-    <w:p/>
-    <w:p>
-      <w:pPr>
-        <w:jc w:val="both"/>
-      </w:pPr>
-      <w:r>
-        <w:t xml:space="preserve">The server code uses the standard C++ Toolkit logging. </w:t>
-      </w:r>
-      <w:proofErr w:type="gramStart"/>
-      <w:r>
-        <w:t>So</w:t>
-      </w:r>
-      <w:proofErr w:type="gramEnd"/>
-      <w:r>
-        <w:t xml:space="preserve"> logging configuration is the same as for all other NCBI C++ written applications.</w:t>
-      </w:r>
-    </w:p>
-    <w:p>
-      <w:pPr>
-        <w:jc w:val="both"/>
-      </w:pPr>
-      <w:r>
-        <w:t xml:space="preserve">The server also </w:t>
-      </w:r>
-      <w:r>
-        <w:t xml:space="preserve">exposes </w:t>
-      </w:r>
-      <w:r>
-        <w:t xml:space="preserve">some internal events monotonically growing </w:t>
-      </w:r>
-      <w:r>
-        <w:t>counters, status and configuration information</w:t>
-      </w:r>
-      <w:r>
-        <w:t>. This information is available via /ADMIN/&lt;item&gt; requests (see the request description above)</w:t>
-      </w:r>
-      <w:r>
-        <w:t>.</w:t>
-      </w:r>
-      <w:r>
-        <w:t xml:space="preserve"> It is also possible to </w:t>
-      </w:r>
-      <w:proofErr w:type="spellStart"/>
-      <w:r>
-        <w:t>shutdown</w:t>
-      </w:r>
-      <w:proofErr w:type="spellEnd"/>
-      <w:r>
-        <w:t xml:space="preserve"> the server using a URL request.</w:t>
-      </w:r>
-    </w:p>
-    <w:p>
-      <w:proofErr w:type="gramStart"/>
-      <w:r>
-        <w:t>At the moment</w:t>
-      </w:r>
-      <w:proofErr w:type="gramEnd"/>
-      <w:r>
-        <w:t xml:space="preserve"> the alerts infrastructure is not supported.</w:t>
-      </w:r>
-    </w:p>
-    <w:p/>
-    <w:p>
-      <w:pPr>
-        <w:pStyle w:val="Heading1"/>
-      </w:pPr>
-      <w:bookmarkStart w:id="27" w:name="_Toc61948943"/>
-      <w:r>
-        <w:t>Files Architecture</w:t>
-      </w:r>
-      <w:bookmarkEnd w:id="27"/>
     </w:p>
     <w:p/>
     <w:p>
@@ -17932,7 +17978,7 @@
           <v:shape id="_x0000_i1026" type="#_x0000_t75" style="width:367.5pt;height:79.5pt" o:ole="">
             <v:imagedata r:id="rId43" o:title=""/>
           </v:shape>
-          <o:OLEObject Type="Embed" ProgID="Visio.Drawing.15" ShapeID="_x0000_i1026" DrawAspect="Content" ObjectID="_1672561665" r:id="rId44"/>
+          <o:OLEObject Type="Embed" ProgID="Visio.Drawing.15" ShapeID="_x0000_i1026" DrawAspect="Content" ObjectID="_1675072812" r:id="rId44"/>
         </w:object>
       </w:r>
     </w:p>
@@ -17958,11 +18004,11 @@
       <w:pPr>
         <w:pStyle w:val="Heading1"/>
       </w:pPr>
-      <w:bookmarkStart w:id="28" w:name="_Toc61948944"/>
+      <w:bookmarkStart w:id="27" w:name="_Toc64460096"/>
       <w:r>
         <w:t>Client API</w:t>
       </w:r>
-      <w:bookmarkEnd w:id="28"/>
+      <w:bookmarkEnd w:id="27"/>
     </w:p>
     <w:p/>
     <w:p>
@@ -17985,11 +18031,11 @@
       <w:pPr>
         <w:pStyle w:val="Heading1"/>
       </w:pPr>
-      <w:bookmarkStart w:id="29" w:name="_Toc61948945"/>
+      <w:bookmarkStart w:id="28" w:name="_Toc64460097"/>
       <w:r>
         <w:t>Command Line Arguments</w:t>
       </w:r>
-      <w:bookmarkEnd w:id="29"/>
+      <w:bookmarkEnd w:id="28"/>
     </w:p>
     <w:p/>
     <w:p>
@@ -18237,11 +18283,11 @@
       <w:pPr>
         <w:pStyle w:val="Heading1"/>
       </w:pPr>
-      <w:bookmarkStart w:id="30" w:name="_Toc61948946"/>
+      <w:bookmarkStart w:id="29" w:name="_Toc64460098"/>
       <w:r>
         <w:t>Signal Handling</w:t>
       </w:r>
-      <w:bookmarkEnd w:id="30"/>
+      <w:bookmarkEnd w:id="29"/>
     </w:p>
     <w:p/>
     <w:p>
@@ -18412,101 +18458,101 @@
       <w:pPr>
         <w:pStyle w:val="Heading1"/>
       </w:pPr>
-      <w:bookmarkStart w:id="31" w:name="_Toc61948947"/>
+      <w:bookmarkStart w:id="30" w:name="_Toc64460099"/>
       <w:r>
         <w:t>Configuration Parameters</w:t>
       </w:r>
+      <w:bookmarkEnd w:id="30"/>
+    </w:p>
+    <w:p>
+      <w:pPr>
+        <w:jc w:val="both"/>
+      </w:pPr>
+    </w:p>
+    <w:p>
+      <w:pPr>
+        <w:jc w:val="both"/>
+      </w:pPr>
+      <w:r>
+        <w:t>Pubseq Gateway</w:t>
+      </w:r>
+      <w:r>
+        <w:t xml:space="preserve"> reads the configuration from a file. The default name of the server is </w:t>
+      </w:r>
+      <w:proofErr w:type="spellStart"/>
+      <w:r>
+        <w:t>pubseq_gateway</w:t>
+      </w:r>
+      <w:proofErr w:type="spellEnd"/>
+      <w:r>
+        <w:t xml:space="preserve"> so (if the </w:t>
+      </w:r>
+      <w:r>
+        <w:t>–</w:t>
+      </w:r>
+      <w:proofErr w:type="spellStart"/>
+      <w:r>
+        <w:t>conffile</w:t>
+      </w:r>
+      <w:proofErr w:type="spellEnd"/>
+      <w:r>
+        <w:t xml:space="preserve"> command line argument is not provided) the default configuration file name will be </w:t>
+      </w:r>
+      <w:r>
+        <w:t>pubseq_gateway</w:t>
+      </w:r>
+      <w:r>
+        <w:t>.ini.</w:t>
+      </w:r>
+    </w:p>
+    <w:p>
+      <w:pPr>
+        <w:jc w:val="both"/>
+      </w:pPr>
+      <w:r>
+        <w:t xml:space="preserve">The configuration file uses the </w:t>
+      </w:r>
+      <w:r>
+        <w:t>NCBI</w:t>
+      </w:r>
+      <w:r>
+        <w:t xml:space="preserve"> standard </w:t>
+      </w:r>
+      <w:proofErr w:type="spellStart"/>
+      <w:r>
+        <w:t>ini</w:t>
+      </w:r>
+      <w:proofErr w:type="spellEnd"/>
+      <w:r>
+        <w:t xml:space="preserve"> file format with sections and values within sections. The sections below describe each section of the configuration file separately.</w:t>
+      </w:r>
+    </w:p>
+    <w:p>
+      <w:pPr>
+        <w:jc w:val="both"/>
+      </w:pPr>
+    </w:p>
+    <w:p>
+      <w:pPr>
+        <w:pStyle w:val="Heading2"/>
+      </w:pPr>
+      <w:bookmarkStart w:id="31" w:name="_Toc64460100"/>
+      <w:r>
+        <w:t>[</w:t>
+      </w:r>
+      <w:r>
+        <w:t>LMDB_CACHE</w:t>
+      </w:r>
+      <w:r>
+        <w:t xml:space="preserve">] </w:t>
+      </w:r>
+      <w:r>
+        <w:t>S</w:t>
+      </w:r>
+      <w:r>
+        <w:t>ection</w:t>
+      </w:r>
       <w:bookmarkEnd w:id="31"/>
-    </w:p>
-    <w:p>
-      <w:pPr>
-        <w:jc w:val="both"/>
-      </w:pPr>
-    </w:p>
-    <w:p>
-      <w:pPr>
-        <w:jc w:val="both"/>
-      </w:pPr>
-      <w:r>
-        <w:t>Pubseq Gateway</w:t>
-      </w:r>
-      <w:r>
-        <w:t xml:space="preserve"> reads the configuration from a file. The default name of the server is </w:t>
-      </w:r>
-      <w:proofErr w:type="spellStart"/>
-      <w:r>
-        <w:t>pubseq_gateway</w:t>
-      </w:r>
-      <w:proofErr w:type="spellEnd"/>
-      <w:r>
-        <w:t xml:space="preserve"> so (if the </w:t>
-      </w:r>
-      <w:r>
-        <w:t>–</w:t>
-      </w:r>
-      <w:proofErr w:type="spellStart"/>
-      <w:r>
-        <w:t>conffile</w:t>
-      </w:r>
-      <w:proofErr w:type="spellEnd"/>
-      <w:r>
-        <w:t xml:space="preserve"> command line argument is not provided) the default configuration file name will be </w:t>
-      </w:r>
-      <w:r>
-        <w:t>pubseq_gateway</w:t>
-      </w:r>
-      <w:r>
-        <w:t>.ini.</w:t>
-      </w:r>
-    </w:p>
-    <w:p>
-      <w:pPr>
-        <w:jc w:val="both"/>
-      </w:pPr>
-      <w:r>
-        <w:t xml:space="preserve">The configuration file uses the </w:t>
-      </w:r>
-      <w:r>
-        <w:t>NCBI</w:t>
-      </w:r>
-      <w:r>
-        <w:t xml:space="preserve"> standard </w:t>
-      </w:r>
-      <w:proofErr w:type="spellStart"/>
-      <w:r>
-        <w:t>ini</w:t>
-      </w:r>
-      <w:proofErr w:type="spellEnd"/>
-      <w:r>
-        <w:t xml:space="preserve"> file format with sections and values within sections. The sections below describe each section of the configuration file separately.</w:t>
-      </w:r>
-    </w:p>
-    <w:p>
-      <w:pPr>
-        <w:jc w:val="both"/>
-      </w:pPr>
-    </w:p>
-    <w:p>
-      <w:pPr>
-        <w:pStyle w:val="Heading2"/>
-      </w:pPr>
-      <w:bookmarkStart w:id="32" w:name="_Toc61948948"/>
-      <w:r>
-        <w:t>[</w:t>
-      </w:r>
-      <w:r>
-        <w:t>LMDB_CACHE</w:t>
-      </w:r>
-      <w:r>
-        <w:t xml:space="preserve">] </w:t>
-      </w:r>
-      <w:r>
-        <w:t>S</w:t>
-      </w:r>
-      <w:r>
-        <w:t>ection</w:t>
-      </w:r>
-      <w:bookmarkEnd w:id="32"/>
     </w:p>
     <w:p/>
     <w:tbl>
@@ -18703,7 +18749,7 @@
       <w:pPr>
         <w:pStyle w:val="Heading2"/>
       </w:pPr>
-      <w:bookmarkStart w:id="33" w:name="_Toc61948949"/>
+      <w:bookmarkStart w:id="32" w:name="_Toc64460101"/>
       <w:r>
         <w:t>[SERVER</w:t>
       </w:r>
@@ -18716,7 +18762,7 @@
       <w:r>
         <w:t>ection</w:t>
       </w:r>
-      <w:bookmarkEnd w:id="33"/>
+      <w:bookmarkEnd w:id="32"/>
     </w:p>
     <w:p/>
     <w:tbl>
@@ -19177,11 +19223,11 @@
       <w:pPr>
         <w:pStyle w:val="Heading2"/>
       </w:pPr>
-      <w:bookmarkStart w:id="34" w:name="_Toc61948950"/>
+      <w:bookmarkStart w:id="33" w:name="_Toc64460102"/>
       <w:r>
         <w:t>[AUTO_EXCLUDE] Section</w:t>
       </w:r>
-      <w:bookmarkEnd w:id="34"/>
+      <w:bookmarkEnd w:id="33"/>
     </w:p>
     <w:p>
       <w:pPr>
@@ -19353,11 +19399,11 @@
       <w:pPr>
         <w:pStyle w:val="Heading2"/>
       </w:pPr>
-      <w:bookmarkStart w:id="35" w:name="_Toc61948951"/>
+      <w:bookmarkStart w:id="34" w:name="_Toc64460103"/>
       <w:r>
         <w:t>[ADMIN] Section</w:t>
       </w:r>
-      <w:bookmarkEnd w:id="35"/>
+      <w:bookmarkEnd w:id="34"/>
     </w:p>
     <w:p/>
     <w:tbl>
@@ -19466,11 +19512,11 @@
       <w:pPr>
         <w:pStyle w:val="Heading2"/>
       </w:pPr>
-      <w:bookmarkStart w:id="36" w:name="_Toc61948952"/>
+      <w:bookmarkStart w:id="35" w:name="_Toc64460104"/>
       <w:r>
         <w:t>[STATISTICS] Section</w:t>
       </w:r>
-      <w:bookmarkEnd w:id="36"/>
+      <w:bookmarkEnd w:id="35"/>
     </w:p>
     <w:p/>
     <w:tbl>
@@ -19726,11 +19772,11 @@
       <w:pPr>
         <w:pStyle w:val="Heading2"/>
       </w:pPr>
-      <w:bookmarkStart w:id="37" w:name="_Toc61948953"/>
+      <w:bookmarkStart w:id="36" w:name="_Toc64460105"/>
       <w:r>
         <w:t>[DEBUG] Section</w:t>
       </w:r>
-      <w:bookmarkEnd w:id="37"/>
+      <w:bookmarkEnd w:id="36"/>
     </w:p>
     <w:p>
       <w:pPr>
@@ -19846,15 +19892,7 @@
             </w:r>
             <w:proofErr w:type="spellEnd"/>
             <w:r>
-              <w:t xml:space="preserve"> will respond to TEST/</w:t>
-            </w:r>
-            <w:proofErr w:type="spellStart"/>
-            <w:r>
-              <w:t>io</w:t>
-            </w:r>
-            <w:proofErr w:type="spellEnd"/>
-            <w:r>
-              <w:t xml:space="preserve"> URL sending back up to 1000000000 bytes</w:t>
+              <w:t xml:space="preserve"> will respond to TEST/io URL sending back up to 1000000000 bytes</w:t>
             </w:r>
           </w:p>
         </w:tc>
@@ -19869,7 +19907,7 @@
       <w:pPr>
         <w:pStyle w:val="Heading2"/>
       </w:pPr>
-      <w:bookmarkStart w:id="38" w:name="_Toc61948954"/>
+      <w:bookmarkStart w:id="37" w:name="_Toc64460106"/>
       <w:r>
         <w:t xml:space="preserve">[CASSANDRA_DB] </w:t>
       </w:r>
@@ -19879,7 +19917,7 @@
       <w:r>
         <w:t>ection</w:t>
       </w:r>
-      <w:bookmarkEnd w:id="38"/>
+      <w:bookmarkEnd w:id="37"/>
     </w:p>
     <w:p/>
     <w:tbl>
@@ -20324,15 +20362,7 @@
               <w:jc w:val="both"/>
             </w:pPr>
             <w:r>
-              <w:t xml:space="preserve">Number of </w:t>
-            </w:r>
-            <w:proofErr w:type="spellStart"/>
-            <w:r>
-              <w:t>io</w:t>
-            </w:r>
-            <w:proofErr w:type="spellEnd"/>
-            <w:r>
-              <w:t xml:space="preserve"> threads to async processing (1...32)</w:t>
+              <w:t>Number of io threads to async processing (1...32)</w:t>
             </w:r>
           </w:p>
           <w:p>
@@ -20760,11 +20790,11 @@
       <w:pPr>
         <w:pStyle w:val="Heading2"/>
       </w:pPr>
-      <w:bookmarkStart w:id="39" w:name="_Toc61948955"/>
+      <w:bookmarkStart w:id="38" w:name="_Toc64460107"/>
       <w:r>
         <w:t>[CASSANDRA_PROCESSOR] Section</w:t>
       </w:r>
-      <w:bookmarkEnd w:id="39"/>
+      <w:bookmarkEnd w:id="38"/>
     </w:p>
     <w:p/>
     <w:tbl>
@@ -20847,11 +20877,11 @@
       <w:pPr>
         <w:pStyle w:val="Heading2"/>
       </w:pPr>
-      <w:bookmarkStart w:id="40" w:name="_Toc61948956"/>
+      <w:bookmarkStart w:id="39" w:name="_Toc64460108"/>
       <w:r>
         <w:t>[COUNTERS] Section</w:t>
       </w:r>
-      <w:bookmarkEnd w:id="40"/>
+      <w:bookmarkEnd w:id="39"/>
     </w:p>
     <w:p/>
     <w:p>
@@ -20954,11 +20984,11 @@
       <w:pPr>
         <w:pStyle w:val="Heading2"/>
       </w:pPr>
-      <w:bookmarkStart w:id="41" w:name="_Toc61948957"/>
+      <w:bookmarkStart w:id="40" w:name="_Toc64460109"/>
       <w:r>
         <w:t>[HEALTH] Section</w:t>
       </w:r>
-      <w:bookmarkEnd w:id="41"/>
+      <w:bookmarkEnd w:id="40"/>
     </w:p>
     <w:p>
       <w:pPr>
@@ -21141,6 +21171,261 @@
       </w:pPr>
     </w:p>
     <w:p>
+      <w:pPr>
+        <w:pStyle w:val="Heading2"/>
+      </w:pPr>
+      <w:bookmarkStart w:id="41" w:name="_Toc64460110"/>
+      <w:r>
+        <w:t>[</w:t>
+      </w:r>
+      <w:r>
+        <w:t>SSL</w:t>
+      </w:r>
+      <w:r>
+        <w:t>] Section</w:t>
+      </w:r>
+      <w:bookmarkEnd w:id="41"/>
+    </w:p>
+    <w:p>
+      <w:pPr>
+        <w:jc w:val="both"/>
+      </w:pPr>
+    </w:p>
+    <w:p>
+      <w:pPr>
+        <w:jc w:val="both"/>
+      </w:pPr>
+      <w:r>
+        <w:t xml:space="preserve">The section configures the server </w:t>
+      </w:r>
+      <w:r>
+        <w:t>https configuration</w:t>
+      </w:r>
+      <w:r>
+        <w:t>.</w:t>
+      </w:r>
+    </w:p>
+    <w:tbl>
+      <w:tblPr>
+        <w:tblStyle w:val="TableGrid"/>
+        <w:tblW w:w="0" w:type="auto"/>
+        <w:tblLook w:val="04A0" w:firstRow="1" w:lastRow="0" w:firstColumn="1" w:lastColumn="0" w:noHBand="0" w:noVBand="1"/>
+      </w:tblPr>
+      <w:tblGrid>
+        <w:gridCol w:w="2199"/>
+        <w:gridCol w:w="7151"/>
+      </w:tblGrid>
+      <w:tr>
+        <w:tc>
+          <w:tcPr>
+            <w:tcW w:w="2605" w:type="dxa"/>
+          </w:tcPr>
+          <w:p>
+            <w:pPr>
+              <w:jc w:val="center"/>
+            </w:pPr>
+            <w:r>
+              <w:t>Value</w:t>
+            </w:r>
+          </w:p>
+        </w:tc>
+        <w:tc>
+          <w:tcPr>
+            <w:tcW w:w="6745" w:type="dxa"/>
+          </w:tcPr>
+          <w:p>
+            <w:pPr>
+              <w:jc w:val="center"/>
+            </w:pPr>
+            <w:r>
+              <w:t>Description</w:t>
+            </w:r>
+          </w:p>
+        </w:tc>
+      </w:tr>
+      <w:tr>
+        <w:tc>
+          <w:tcPr>
+            <w:tcW w:w="2605" w:type="dxa"/>
+          </w:tcPr>
+          <w:p>
+            <w:pPr>
+              <w:jc w:val="both"/>
+            </w:pPr>
+            <w:proofErr w:type="spellStart"/>
+            <w:r>
+              <w:t>ssl_enable</w:t>
+            </w:r>
+            <w:proofErr w:type="spellEnd"/>
+          </w:p>
+        </w:tc>
+        <w:tc>
+          <w:tcPr>
+            <w:tcW w:w="6745" w:type="dxa"/>
+          </w:tcPr>
+          <w:p>
+            <w:pPr>
+              <w:jc w:val="both"/>
+            </w:pPr>
+            <w:proofErr w:type="spellStart"/>
+            <w:r>
+              <w:t>Lets</w:t>
+            </w:r>
+            <w:proofErr w:type="spellEnd"/>
+            <w:r>
+              <w:t xml:space="preserve"> to switch on/off the https support</w:t>
+            </w:r>
+          </w:p>
+          <w:p>
+            <w:pPr>
+              <w:jc w:val="both"/>
+            </w:pPr>
+            <w:r>
+              <w:t>Note: certificate and private key files must be provided if switched on</w:t>
+            </w:r>
+          </w:p>
+          <w:p>
+            <w:pPr>
+              <w:jc w:val="both"/>
+            </w:pPr>
+            <w:r>
+              <w:t xml:space="preserve">Default: </w:t>
+            </w:r>
+            <w:r>
+              <w:t>false</w:t>
+            </w:r>
+          </w:p>
+        </w:tc>
+      </w:tr>
+      <w:tr>
+        <w:tc>
+          <w:tcPr>
+            <w:tcW w:w="2605" w:type="dxa"/>
+          </w:tcPr>
+          <w:p>
+            <w:pPr>
+              <w:jc w:val="both"/>
+            </w:pPr>
+            <w:proofErr w:type="spellStart"/>
+            <w:r>
+              <w:t>ssl_cert_file</w:t>
+            </w:r>
+            <w:proofErr w:type="spellEnd"/>
+          </w:p>
+        </w:tc>
+        <w:tc>
+          <w:tcPr>
+            <w:tcW w:w="6745" w:type="dxa"/>
+          </w:tcPr>
+          <w:p>
+            <w:pPr>
+              <w:jc w:val="both"/>
+            </w:pPr>
+            <w:r>
+              <w:t>Path to the certificate file. Must be provided for https.</w:t>
+            </w:r>
+          </w:p>
+          <w:p>
+            <w:pPr>
+              <w:jc w:val="both"/>
+            </w:pPr>
+            <w:r>
+              <w:t>Default: no default</w:t>
+            </w:r>
+          </w:p>
+        </w:tc>
+      </w:tr>
+      <w:tr>
+        <w:tc>
+          <w:tcPr>
+            <w:tcW w:w="2605" w:type="dxa"/>
+          </w:tcPr>
+          <w:p>
+            <w:pPr>
+              <w:jc w:val="both"/>
+            </w:pPr>
+            <w:proofErr w:type="spellStart"/>
+            <w:r>
+              <w:t>ssl_key_file</w:t>
+            </w:r>
+            <w:proofErr w:type="spellEnd"/>
+          </w:p>
+        </w:tc>
+        <w:tc>
+          <w:tcPr>
+            <w:tcW w:w="6745" w:type="dxa"/>
+          </w:tcPr>
+          <w:p>
+            <w:pPr>
+              <w:jc w:val="both"/>
+            </w:pPr>
+            <w:r>
+              <w:t>Path to the private key file. Must be provided for https.</w:t>
+            </w:r>
+          </w:p>
+          <w:p>
+            <w:pPr>
+              <w:jc w:val="both"/>
+            </w:pPr>
+            <w:r>
+              <w:t>Default: no default</w:t>
+            </w:r>
+          </w:p>
+        </w:tc>
+      </w:tr>
+      <w:tr>
+        <w:tc>
+          <w:tcPr>
+            <w:tcW w:w="2605" w:type="dxa"/>
+          </w:tcPr>
+          <w:p>
+            <w:pPr>
+              <w:jc w:val="both"/>
+            </w:pPr>
+            <w:proofErr w:type="spellStart"/>
+            <w:r>
+              <w:t>ssl_ciphers</w:t>
+            </w:r>
+            <w:proofErr w:type="spellEnd"/>
+          </w:p>
+        </w:tc>
+        <w:tc>
+          <w:tcPr>
+            <w:tcW w:w="6745" w:type="dxa"/>
+          </w:tcPr>
+          <w:p>
+            <w:pPr>
+              <w:jc w:val="both"/>
+            </w:pPr>
+            <w:r>
+              <w:t>SSL ciphers. Optional</w:t>
+            </w:r>
+          </w:p>
+          <w:p>
+            <w:pPr>
+              <w:jc w:val="both"/>
+            </w:pPr>
+            <w:r>
+              <w:t xml:space="preserve">Default: </w:t>
+            </w:r>
+            <w:proofErr w:type="gramStart"/>
+            <w:r>
+              <w:t>DEFAULT:!</w:t>
+            </w:r>
+            <w:proofErr w:type="gramEnd"/>
+            <w:r>
+              <w:t>MD5:!DSS:!DES:!RC4:!RC2:!SEED:!IDEA:!NULL:!ADH:!EXP:!SRP:!PSK</w:t>
+            </w:r>
+          </w:p>
+        </w:tc>
+      </w:tr>
+    </w:tbl>
+    <w:p>
+      <w:pPr>
+        <w:jc w:val="both"/>
+      </w:pPr>
+    </w:p>
+    <w:p>
       <w:r>
         <w:br w:type="page"/>
       </w:r>
@@ -21149,7 +21434,7 @@
       <w:pPr>
         <w:pStyle w:val="Heading1"/>
       </w:pPr>
-      <w:bookmarkStart w:id="42" w:name="_Toc61948958"/>
+      <w:bookmarkStart w:id="42" w:name="_Toc64460111"/>
       <w:r>
         <w:lastRenderedPageBreak/>
         <w:t>Appendix</w:t>
@@ -21161,7 +21446,7 @@
       <w:pPr>
         <w:pStyle w:val="Heading2"/>
       </w:pPr>
-      <w:bookmarkStart w:id="43" w:name="_Toc61948959"/>
+      <w:bookmarkStart w:id="43" w:name="_Toc64460112"/>
       <w:r>
         <w:t>Protocol Diagrams</w:t>
       </w:r>
@@ -26122,7 +26407,7 @@
       <w:pPr>
         <w:pStyle w:val="Heading2"/>
       </w:pPr>
-      <w:bookmarkStart w:id="44" w:name="_Toc61948960"/>
+      <w:bookmarkStart w:id="44" w:name="_Toc64460113"/>
       <w:proofErr w:type="spellStart"/>
       <w:r>
         <w:t>GetBlob</w:t>
@@ -26189,7 +26474,7 @@
       <w:pPr>
         <w:pStyle w:val="Heading2"/>
       </w:pPr>
-      <w:bookmarkStart w:id="45" w:name="_Toc61948961"/>
+      <w:bookmarkStart w:id="45" w:name="_Toc64460114"/>
       <w:r>
         <w:lastRenderedPageBreak/>
         <w:t>ID/</w:t>
@@ -26717,7 +27002,7 @@
 </file>
 
 <file path=word/numbering.xml><?xml version="1.0" encoding="utf-8"?>
-<w:numbering xmlns:wpc="http://schemas.microsoft.com/office/word/2010/wordprocessingCanvas" xmlns:cx="http://schemas.microsoft.com/office/drawing/2014/chartex" xmlns:cx1="http://schemas.microsoft.com/office/drawing/2015/9/8/chartex" xmlns:cx2="http://schemas.microsoft.com/office/drawing/2015/10/21/chartex" xmlns:cx3="http://schemas.microsoft.com/office/drawing/2016/5/9/chartex" xmlns:cx4="http://schemas.microsoft.com/office/drawing/2016/5/10/chartex" xmlns:cx5="http://schemas.microsoft.com/office/drawing/2016/5/11/chartex" xmlns:cx6="http://schemas.microsoft.com/office/drawing/2016/5/12/chartex" xmlns:cx7="http://schemas.microsoft.com/office/drawing/2016/5/13/chartex" xmlns:cx8="http://schemas.microsoft.com/office/drawing/2016/5/14/chartex" xmlns:mc="http://schemas.openxmlformats.org/markup-compatibility/2006" xmlns:aink="http://schemas.microsoft.com/office/drawing/2016/ink" xmlns:am3d="http://schemas.microsoft.com/office/drawing/2017/model3d" xmlns:o="urn:schemas-microsoft-com:office:office" xmlns:r="http://schemas.openxmlformats.org/officeDocument/2006/relationships" xmlns:m="http://schemas.openxmlformats.org/officeDocument/2006/math" xmlns:v="urn:schemas-microsoft-com:vml" xmlns:wp14="http://schemas.microsoft.com/office/word/2010/wordprocessingDrawing" xmlns:wp="http://schemas.openxmlformats.org/drawingml/2006/wordprocessingDrawing" xmlns:w10="urn:schemas-microsoft-com:office:word" xmlns:w="http://schemas.openxmlformats.org/wordprocessingml/2006/main" xmlns:w14="http://schemas.microsoft.com/office/word/2010/wordml" xmlns:w15="http://schemas.microsoft.com/office/word/2012/wordml" xmlns:w16cid="http://schemas.microsoft.com/office/word/2016/wordml/cid" xmlns:w16se="http://schemas.microsoft.com/office/word/2015/wordml/symex" xmlns:wpg="http://schemas.microsoft.com/office/word/2010/wordprocessingGroup" xmlns:wpi="http://schemas.microsoft.com/office/word/2010/wordprocessingInk" xmlns:wne="http://schemas.microsoft.com/office/word/2006/wordml" xmlns:wps="http://schemas.microsoft.com/office/word/2010/wordprocessingShape" mc:Ignorable="w14 w15 w16se w16cid wp14">
+<w:numbering xmlns:wpc="http://schemas.microsoft.com/office/word/2010/wordprocessingCanvas" xmlns:cx="http://schemas.microsoft.com/office/drawing/2014/chartex" xmlns:cx1="http://schemas.microsoft.com/office/drawing/2015/9/8/chartex" xmlns:cx2="http://schemas.microsoft.com/office/drawing/2015/10/21/chartex" xmlns:cx3="http://schemas.microsoft.com/office/drawing/2016/5/9/chartex" xmlns:cx4="http://schemas.microsoft.com/office/drawing/2016/5/10/chartex" xmlns:cx5="http://schemas.microsoft.com/office/drawing/2016/5/11/chartex" xmlns:cx6="http://schemas.microsoft.com/office/drawing/2016/5/12/chartex" xmlns:cx7="http://schemas.microsoft.com/office/drawing/2016/5/13/chartex" xmlns:cx8="http://schemas.microsoft.com/office/drawing/2016/5/14/chartex" xmlns:mc="http://schemas.openxmlformats.org/markup-compatibility/2006" xmlns:aink="http://schemas.microsoft.com/office/drawing/2016/ink" xmlns:am3d="http://schemas.microsoft.com/office/drawing/2017/model3d" xmlns:o="urn:schemas-microsoft-com:office:office" xmlns:r="http://schemas.openxmlformats.org/officeDocument/2006/relationships" xmlns:m="http://schemas.openxmlformats.org/officeDocument/2006/math" xmlns:v="urn:schemas-microsoft-com:vml" xmlns:wp14="http://schemas.microsoft.com/office/word/2010/wordprocessingDrawing" xmlns:wp="http://schemas.openxmlformats.org/drawingml/2006/wordprocessingDrawing" xmlns:w10="urn:schemas-microsoft-com:office:word" xmlns:w="http://schemas.openxmlformats.org/wordprocessingml/2006/main" xmlns:w14="http://schemas.microsoft.com/office/word/2010/wordml" xmlns:w15="http://schemas.microsoft.com/office/word/2012/wordml" xmlns:w16cex="http://schemas.microsoft.com/office/word/2018/wordml/cex" xmlns:w16cid="http://schemas.microsoft.com/office/word/2016/wordml/cid" xmlns:w16="http://schemas.microsoft.com/office/word/2018/wordml" xmlns:w16se="http://schemas.microsoft.com/office/word/2015/wordml/symex" xmlns:wpg="http://schemas.microsoft.com/office/word/2010/wordprocessingGroup" xmlns:wpi="http://schemas.microsoft.com/office/word/2010/wordprocessingInk" xmlns:wne="http://schemas.microsoft.com/office/word/2006/wordml" xmlns:wps="http://schemas.microsoft.com/office/word/2010/wordprocessingShape" mc:Ignorable="w14 w15 w16se w16cid w16 w16cex wp14">
   <w:abstractNum w:abstractNumId="0" w15:restartNumberingAfterBreak="0">
     <w:nsid w:val="06E93F50"/>
     <w:multiLevelType w:val="hybridMultilevel"/>
@@ -30666,7 +30951,7 @@
 </file>
 
 <file path=word/styles.xml><?xml version="1.0" encoding="utf-8"?>
-<w:styles xmlns:mc="http://schemas.openxmlformats.org/markup-compatibility/2006" xmlns:r="http://schemas.openxmlformats.org/officeDocument/2006/relationships" xmlns:w="http://schemas.openxmlformats.org/wordprocessingml/2006/main" xmlns:w14="http://schemas.microsoft.com/office/word/2010/wordml" xmlns:w15="http://schemas.microsoft.com/office/word/2012/wordml" xmlns:w16cid="http://schemas.microsoft.com/office/word/2016/wordml/cid" xmlns:w16se="http://schemas.microsoft.com/office/word/2015/wordml/symex" mc:Ignorable="w14 w15 w16se w16cid">
+<w:styles xmlns:mc="http://schemas.openxmlformats.org/markup-compatibility/2006" xmlns:r="http://schemas.openxmlformats.org/officeDocument/2006/relationships" xmlns:w="http://schemas.openxmlformats.org/wordprocessingml/2006/main" xmlns:w14="http://schemas.microsoft.com/office/word/2010/wordml" xmlns:w15="http://schemas.microsoft.com/office/word/2012/wordml" xmlns:w16cex="http://schemas.microsoft.com/office/word/2018/wordml/cex" xmlns:w16cid="http://schemas.microsoft.com/office/word/2016/wordml/cid" xmlns:w16="http://schemas.microsoft.com/office/word/2018/wordml" xmlns:w16se="http://schemas.microsoft.com/office/word/2015/wordml/symex" mc:Ignorable="w14 w15 w16se w16cid w16 w16cex">
   <w:docDefaults>
     <w:rPrDefault>
       <w:rPr>
@@ -31886,7 +32171,7 @@
 <file path=customXml/item1.xml><?xml version="1.0" encoding="utf-8"?>
 <CoverPageProperties xmlns="http://schemas.microsoft.com/office/2006/coverPageProps">
   <PublishDate>2018-01-24T00:00:00</PublishDate>
-  <Abstract>Document version: 2.24</Abstract>
+  <Abstract>Document version: 2.25</Abstract>
   <CompanyAddress/>
   <CompanyPhone/>
   <CompanyFax/>
@@ -31895,18 +32180,6 @@
 </file>
 
 <file path=customXml/item2.xml><?xml version="1.0" encoding="utf-8"?>
-<p:properties xmlns:p="http://schemas.microsoft.com/office/2006/metadata/properties" xmlns:xsi="http://www.w3.org/2001/XMLSchema-instance">
-  <documentManagement>
-    <_dlc_DocId xmlns="bebfb516-47c3-42bf-8695-c627e02fd07c">RP5EP2USD5DN-418-13</_dlc_DocId>
-    <_dlc_DocIdUrl xmlns="bebfb516-47c3-42bf-8695-c627e02fd07c">
-      <Url>https://sp.ncbi.nlm.nih.gov/IEB/ISS/_layouts/15/DocIdRedir.aspx?ID=RP5EP2USD5DN-418-13</Url>
-      <Description>RP5EP2USD5DN-418-13</Description>
-    </_dlc_DocIdUrl>
-  </documentManagement>
-</p:properties>
-</file>
-
-<file path=customXml/item3.xml><?xml version="1.0" encoding="utf-8"?>
 <ct:contentTypeSchema xmlns:ct="http://schemas.microsoft.com/office/2006/metadata/contentType" xmlns:ma="http://schemas.microsoft.com/office/2006/metadata/properties/metaAttributes" ct:_="" ma:_="" ma:contentTypeName="Document" ma:contentTypeID="0x010100804F0F871C92454BA582842CD3B861CB" ma:contentTypeVersion="1" ma:contentTypeDescription="Create a new document." ma:contentTypeScope="" ma:versionID="17108c8fb818525b19f04f03124d2db9">
   <xsd:schema xmlns:xsd="http://www.w3.org/2001/XMLSchema" xmlns:xs="http://www.w3.org/2001/XMLSchema" xmlns:p="http://schemas.microsoft.com/office/2006/metadata/properties" xmlns:ns2="bebfb516-47c3-42bf-8695-c627e02fd07c" targetNamespace="http://schemas.microsoft.com/office/2006/metadata/properties" ma:root="true" ma:fieldsID="1c56c5b5f1ead94acc500394bce569b3" ns2:_="">
     <xsd:import namespace="bebfb516-47c3-42bf-8695-c627e02fd07c"/>
@@ -32051,7 +32324,32 @@
 </ct:contentTypeSchema>
 </file>
 
+<file path=customXml/item3.xml><?xml version="1.0" encoding="utf-8"?>
+<p:properties xmlns:p="http://schemas.microsoft.com/office/2006/metadata/properties" xmlns:xsi="http://www.w3.org/2001/XMLSchema-instance">
+  <documentManagement>
+    <_dlc_DocId xmlns="bebfb516-47c3-42bf-8695-c627e02fd07c">RP5EP2USD5DN-418-13</_dlc_DocId>
+    <_dlc_DocIdUrl xmlns="bebfb516-47c3-42bf-8695-c627e02fd07c">
+      <Url>https://sp.ncbi.nlm.nih.gov/IEB/ISS/_layouts/15/DocIdRedir.aspx?ID=RP5EP2USD5DN-418-13</Url>
+      <Description>RP5EP2USD5DN-418-13</Description>
+    </_dlc_DocIdUrl>
+  </documentManagement>
+</p:properties>
+</file>
+
 <file path=customXml/item4.xml><?xml version="1.0" encoding="utf-8"?>
+<b:Sources xmlns:b="http://schemas.openxmlformats.org/officeDocument/2006/bibliography" xmlns="http://schemas.openxmlformats.org/officeDocument/2006/bibliography" SelectedStyle="\APA.XSL" StyleName="APA"/>
+</file>
+
+<file path=customXml/item5.xml><?xml version="1.0" encoding="utf-8"?>
+<?mso-contentType ?>
+<FormTemplates xmlns="http://schemas.microsoft.com/sharepoint/v3/contenttype/forms">
+  <Display>DocumentLibraryForm</Display>
+  <Edit>DocumentLibraryForm</Edit>
+  <New>DocumentLibraryForm</New>
+</FormTemplates>
+</file>
+
+<file path=customXml/item6.xml><?xml version="1.0" encoding="utf-8"?>
 <?mso-contentType ?>
 <spe:Receivers xmlns:spe="http://schemas.microsoft.com/sharepoint/events">
   <Receiver>
@@ -32101,19 +32399,6 @@
 </spe:Receivers>
 </file>
 
-<file path=customXml/item5.xml><?xml version="1.0" encoding="utf-8"?>
-<?mso-contentType ?>
-<FormTemplates xmlns="http://schemas.microsoft.com/sharepoint/v3/contenttype/forms">
-  <Display>DocumentLibraryForm</Display>
-  <Edit>DocumentLibraryForm</Edit>
-  <New>DocumentLibraryForm</New>
-</FormTemplates>
-</file>
-
-<file path=customXml/item6.xml><?xml version="1.0" encoding="utf-8"?>
-<b:Sources xmlns:b="http://schemas.openxmlformats.org/officeDocument/2006/bibliography" xmlns="http://schemas.openxmlformats.org/officeDocument/2006/bibliography" SelectedStyle="\APA.XSL" StyleName="APA"/>
-</file>
-
 <file path=customXml/itemProps1.xml><?xml version="1.0" encoding="utf-8"?>
 <ds:datastoreItem xmlns:ds="http://schemas.openxmlformats.org/officeDocument/2006/customXml" ds:itemID="{55AF091B-3C7A-41E3-B477-F2FDAA23CFDA}">
   <ds:schemaRefs>
@@ -32123,22 +32408,6 @@
 </file>
 
 <file path=customXml/itemProps2.xml><?xml version="1.0" encoding="utf-8"?>
-<ds:datastoreItem xmlns:ds="http://schemas.openxmlformats.org/officeDocument/2006/customXml" ds:itemID="{AED05E43-12FF-4C22-A572-6E3D13391423}">
-  <ds:schemaRefs>
-    <ds:schemaRef ds:uri="http://purl.org/dc/elements/1.1/"/>
-    <ds:schemaRef ds:uri="http://schemas.microsoft.com/office/2006/metadata/properties"/>
-    <ds:schemaRef ds:uri="http://schemas.microsoft.com/office/2006/documentManagement/types"/>
-    <ds:schemaRef ds:uri="http://purl.org/dc/terms/"/>
-    <ds:schemaRef ds:uri="http://schemas.openxmlformats.org/package/2006/metadata/core-properties"/>
-    <ds:schemaRef ds:uri="http://purl.org/dc/dcmitype/"/>
-    <ds:schemaRef ds:uri="http://schemas.microsoft.com/office/infopath/2007/PartnerControls"/>
-    <ds:schemaRef ds:uri="bebfb516-47c3-42bf-8695-c627e02fd07c"/>
-    <ds:schemaRef ds:uri="http://www.w3.org/XML/1998/namespace"/>
-  </ds:schemaRefs>
-</ds:datastoreItem>
-</file>
-
-<file path=customXml/itemProps3.xml><?xml version="1.0" encoding="utf-8"?>
 <ds:datastoreItem xmlns:ds="http://schemas.openxmlformats.org/officeDocument/2006/customXml" ds:itemID="{AA0E1C7F-2557-4EEC-A922-A4F9B8592289}">
   <ds:schemaRefs>
     <ds:schemaRef ds:uri="http://schemas.microsoft.com/office/2006/metadata/contentType"/>
@@ -32156,10 +32425,26 @@
 </ds:datastoreItem>
 </file>
 
+<file path=customXml/itemProps3.xml><?xml version="1.0" encoding="utf-8"?>
+<ds:datastoreItem xmlns:ds="http://schemas.openxmlformats.org/officeDocument/2006/customXml" ds:itemID="{AED05E43-12FF-4C22-A572-6E3D13391423}">
+  <ds:schemaRefs>
+    <ds:schemaRef ds:uri="http://purl.org/dc/elements/1.1/"/>
+    <ds:schemaRef ds:uri="http://schemas.microsoft.com/office/2006/metadata/properties"/>
+    <ds:schemaRef ds:uri="http://schemas.microsoft.com/office/2006/documentManagement/types"/>
+    <ds:schemaRef ds:uri="http://purl.org/dc/terms/"/>
+    <ds:schemaRef ds:uri="http://schemas.openxmlformats.org/package/2006/metadata/core-properties"/>
+    <ds:schemaRef ds:uri="http://purl.org/dc/dcmitype/"/>
+    <ds:schemaRef ds:uri="http://schemas.microsoft.com/office/infopath/2007/PartnerControls"/>
+    <ds:schemaRef ds:uri="bebfb516-47c3-42bf-8695-c627e02fd07c"/>
+    <ds:schemaRef ds:uri="http://www.w3.org/XML/1998/namespace"/>
+  </ds:schemaRefs>
+</ds:datastoreItem>
+</file>
+
 <file path=customXml/itemProps4.xml><?xml version="1.0" encoding="utf-8"?>
-<ds:datastoreItem xmlns:ds="http://schemas.openxmlformats.org/officeDocument/2006/customXml" ds:itemID="{4BDF85BA-E69F-4D6A-AE92-E7CF998321DD}">
+<ds:datastoreItem xmlns:ds="http://schemas.openxmlformats.org/officeDocument/2006/customXml" ds:itemID="{CFFBBBB2-ADC5-4CE0-A9B5-8D3026204BDD}">
   <ds:schemaRefs>
-    <ds:schemaRef ds:uri="http://schemas.microsoft.com/sharepoint/events"/>
+    <ds:schemaRef ds:uri="http://schemas.openxmlformats.org/officeDocument/2006/bibliography"/>
   </ds:schemaRefs>
 </ds:datastoreItem>
 </file>
@@ -32173,9 +32458,9 @@
 </file>
 
 <file path=customXml/itemProps6.xml><?xml version="1.0" encoding="utf-8"?>
-<ds:datastoreItem xmlns:ds="http://schemas.openxmlformats.org/officeDocument/2006/customXml" ds:itemID="{CFFBBBB2-ADC5-4CE0-A9B5-8D3026204BDD}">
+<ds:datastoreItem xmlns:ds="http://schemas.openxmlformats.org/officeDocument/2006/customXml" ds:itemID="{4BDF85BA-E69F-4D6A-AE92-E7CF998321DD}">
   <ds:schemaRefs>
-    <ds:schemaRef ds:uri="http://schemas.openxmlformats.org/officeDocument/2006/bibliography"/>
+    <ds:schemaRef ds:uri="http://schemas.microsoft.com/sharepoint/events"/>
   </ds:schemaRefs>
 </ds:datastoreItem>
 </file>
</xml_diff>

<commit_message>
Changing default for [SSL]/ssl_ciphers. JIRA: CXX-11738
</commit_message>
<xml_diff>
--- a/misc/PSG Server.docx
+++ b/misc/PSG Server.docx
@@ -428,7 +428,7 @@
                       <w:t>2</w:t>
                     </w:r>
                     <w:r>
-                      <w:t>5</w:t>
+                      <w:t>6</w:t>
                     </w:r>
                   </w:p>
                 </w:tc>
@@ -2358,6 +2358,53 @@
           </w:p>
         </w:tc>
       </w:tr>
+      <w:tr>
+        <w:tc>
+          <w:tcPr>
+            <w:tcW w:w="1001" w:type="dxa"/>
+          </w:tcPr>
+          <w:p>
+            <w:r>
+              <w:t>2.26</w:t>
+            </w:r>
+          </w:p>
+        </w:tc>
+        <w:tc>
+          <w:tcPr>
+            <w:tcW w:w="1678" w:type="dxa"/>
+          </w:tcPr>
+          <w:p>
+            <w:r>
+              <w:t>Feb 26, 2021</w:t>
+            </w:r>
+          </w:p>
+        </w:tc>
+        <w:tc>
+          <w:tcPr>
+            <w:tcW w:w="2182" w:type="dxa"/>
+          </w:tcPr>
+          <w:p>
+            <w:r>
+              <w:t>Sergey Satskiy</w:t>
+            </w:r>
+          </w:p>
+        </w:tc>
+        <w:tc>
+          <w:tcPr>
+            <w:tcW w:w="4489" w:type="dxa"/>
+          </w:tcPr>
+          <w:p>
+            <w:r>
+              <w:t>Changing default for [SSL]/</w:t>
+            </w:r>
+            <w:proofErr w:type="spellStart"/>
+            <w:r>
+              <w:t>ssl_ciphers</w:t>
+            </w:r>
+            <w:proofErr w:type="spellEnd"/>
+          </w:p>
+        </w:tc>
+      </w:tr>
     </w:tbl>
     <w:p>
       <w:r>
@@ -5980,7 +6027,7 @@
           <v:shape id="_x0000_i1025" type="#_x0000_t75" style="width:466.95pt;height:232.65pt" o:ole="">
             <v:imagedata r:id="rId11" o:title=""/>
           </v:shape>
-          <o:OLEObject Type="Embed" ProgID="Visio.Drawing.15" ShapeID="_x0000_i1025" DrawAspect="Content" ObjectID="_1675072811" r:id="rId12"/>
+          <o:OLEObject Type="Embed" ProgID="Visio.Drawing.15" ShapeID="_x0000_i1025" DrawAspect="Content" ObjectID="_1675868081" r:id="rId12"/>
         </w:object>
       </w:r>
     </w:p>
@@ -17978,7 +18025,7 @@
           <v:shape id="_x0000_i1026" type="#_x0000_t75" style="width:367.5pt;height:79.5pt" o:ole="">
             <v:imagedata r:id="rId43" o:title=""/>
           </v:shape>
-          <o:OLEObject Type="Embed" ProgID="Visio.Drawing.15" ShapeID="_x0000_i1026" DrawAspect="Content" ObjectID="_1675072812" r:id="rId44"/>
+          <o:OLEObject Type="Embed" ProgID="Visio.Drawing.15" ShapeID="_x0000_i1026" DrawAspect="Content" ObjectID="_1675868082" r:id="rId44"/>
         </w:object>
       </w:r>
     </w:p>
@@ -21176,13 +21223,7 @@
       </w:pPr>
       <w:bookmarkStart w:id="41" w:name="_Toc64460110"/>
       <w:r>
-        <w:t>[</w:t>
-      </w:r>
-      <w:r>
-        <w:t>SSL</w:t>
-      </w:r>
-      <w:r>
-        <w:t>] Section</w:t>
+        <w:t>[SSL] Section</w:t>
       </w:r>
       <w:bookmarkEnd w:id="41"/>
     </w:p>
@@ -21196,13 +21237,7 @@
         <w:jc w:val="both"/>
       </w:pPr>
       <w:r>
-        <w:t xml:space="preserve">The section configures the server </w:t>
-      </w:r>
-      <w:r>
-        <w:t>https configuration</w:t>
-      </w:r>
-      <w:r>
-        <w:t>.</w:t>
+        <w:t>The section configures the server https configuration.</w:t>
       </w:r>
     </w:p>
     <w:tbl>
@@ -21212,8 +21247,8 @@
         <w:tblLook w:val="04A0" w:firstRow="1" w:lastRow="0" w:firstColumn="1" w:lastColumn="0" w:noHBand="0" w:noVBand="1"/>
       </w:tblPr>
       <w:tblGrid>
-        <w:gridCol w:w="2199"/>
-        <w:gridCol w:w="7151"/>
+        <w:gridCol w:w="2605"/>
+        <w:gridCol w:w="6745"/>
       </w:tblGrid>
       <w:tr>
         <w:tc>
@@ -21289,10 +21324,7 @@
               <w:jc w:val="both"/>
             </w:pPr>
             <w:r>
-              <w:t xml:space="preserve">Default: </w:t>
-            </w:r>
-            <w:r>
-              <w:t>false</w:t>
+              <w:t>Default: false</w:t>
             </w:r>
           </w:p>
         </w:tc>
@@ -21408,13 +21440,8 @@
             <w:r>
               <w:t xml:space="preserve">Default: </w:t>
             </w:r>
-            <w:proofErr w:type="gramStart"/>
-            <w:r>
-              <w:t>DEFAULT:!</w:t>
-            </w:r>
-            <w:proofErr w:type="gramEnd"/>
-            <w:r>
-              <w:t>MD5:!DSS:!DES:!RC4:!RC2:!SEED:!IDEA:!NULL:!ADH:!EXP:!SRP:!PSK</w:t>
+            <w:r>
+              <w:t>TLSv1.2</w:t>
             </w:r>
           </w:p>
         </w:tc>
@@ -32171,7 +32198,7 @@
 <file path=customXml/item1.xml><?xml version="1.0" encoding="utf-8"?>
 <CoverPageProperties xmlns="http://schemas.microsoft.com/office/2006/coverPageProps">
   <PublishDate>2018-01-24T00:00:00</PublishDate>
-  <Abstract>Document version: 2.25</Abstract>
+  <Abstract>Document version: 2.26</Abstract>
   <CompanyAddress/>
   <CompanyPhone/>
   <CompanyFax/>
@@ -32180,6 +32207,18 @@
 </file>
 
 <file path=customXml/item2.xml><?xml version="1.0" encoding="utf-8"?>
+<p:properties xmlns:p="http://schemas.microsoft.com/office/2006/metadata/properties" xmlns:xsi="http://www.w3.org/2001/XMLSchema-instance">
+  <documentManagement>
+    <_dlc_DocId xmlns="bebfb516-47c3-42bf-8695-c627e02fd07c">RP5EP2USD5DN-418-13</_dlc_DocId>
+    <_dlc_DocIdUrl xmlns="bebfb516-47c3-42bf-8695-c627e02fd07c">
+      <Url>https://sp.ncbi.nlm.nih.gov/IEB/ISS/_layouts/15/DocIdRedir.aspx?ID=RP5EP2USD5DN-418-13</Url>
+      <Description>RP5EP2USD5DN-418-13</Description>
+    </_dlc_DocIdUrl>
+  </documentManagement>
+</p:properties>
+</file>
+
+<file path=customXml/item3.xml><?xml version="1.0" encoding="utf-8"?>
 <ct:contentTypeSchema xmlns:ct="http://schemas.microsoft.com/office/2006/metadata/contentType" xmlns:ma="http://schemas.microsoft.com/office/2006/metadata/properties/metaAttributes" ct:_="" ma:_="" ma:contentTypeName="Document" ma:contentTypeID="0x010100804F0F871C92454BA582842CD3B861CB" ma:contentTypeVersion="1" ma:contentTypeDescription="Create a new document." ma:contentTypeScope="" ma:versionID="17108c8fb818525b19f04f03124d2db9">
   <xsd:schema xmlns:xsd="http://www.w3.org/2001/XMLSchema" xmlns:xs="http://www.w3.org/2001/XMLSchema" xmlns:p="http://schemas.microsoft.com/office/2006/metadata/properties" xmlns:ns2="bebfb516-47c3-42bf-8695-c627e02fd07c" targetNamespace="http://schemas.microsoft.com/office/2006/metadata/properties" ma:root="true" ma:fieldsID="1c56c5b5f1ead94acc500394bce569b3" ns2:_="">
     <xsd:import namespace="bebfb516-47c3-42bf-8695-c627e02fd07c"/>
@@ -32324,32 +32363,7 @@
 </ct:contentTypeSchema>
 </file>
 
-<file path=customXml/item3.xml><?xml version="1.0" encoding="utf-8"?>
-<p:properties xmlns:p="http://schemas.microsoft.com/office/2006/metadata/properties" xmlns:xsi="http://www.w3.org/2001/XMLSchema-instance">
-  <documentManagement>
-    <_dlc_DocId xmlns="bebfb516-47c3-42bf-8695-c627e02fd07c">RP5EP2USD5DN-418-13</_dlc_DocId>
-    <_dlc_DocIdUrl xmlns="bebfb516-47c3-42bf-8695-c627e02fd07c">
-      <Url>https://sp.ncbi.nlm.nih.gov/IEB/ISS/_layouts/15/DocIdRedir.aspx?ID=RP5EP2USD5DN-418-13</Url>
-      <Description>RP5EP2USD5DN-418-13</Description>
-    </_dlc_DocIdUrl>
-  </documentManagement>
-</p:properties>
-</file>
-
 <file path=customXml/item4.xml><?xml version="1.0" encoding="utf-8"?>
-<b:Sources xmlns:b="http://schemas.openxmlformats.org/officeDocument/2006/bibliography" xmlns="http://schemas.openxmlformats.org/officeDocument/2006/bibliography" SelectedStyle="\APA.XSL" StyleName="APA"/>
-</file>
-
-<file path=customXml/item5.xml><?xml version="1.0" encoding="utf-8"?>
-<?mso-contentType ?>
-<FormTemplates xmlns="http://schemas.microsoft.com/sharepoint/v3/contenttype/forms">
-  <Display>DocumentLibraryForm</Display>
-  <Edit>DocumentLibraryForm</Edit>
-  <New>DocumentLibraryForm</New>
-</FormTemplates>
-</file>
-
-<file path=customXml/item6.xml><?xml version="1.0" encoding="utf-8"?>
 <?mso-contentType ?>
 <spe:Receivers xmlns:spe="http://schemas.microsoft.com/sharepoint/events">
   <Receiver>
@@ -32399,6 +32413,19 @@
 </spe:Receivers>
 </file>
 
+<file path=customXml/item5.xml><?xml version="1.0" encoding="utf-8"?>
+<?mso-contentType ?>
+<FormTemplates xmlns="http://schemas.microsoft.com/sharepoint/v3/contenttype/forms">
+  <Display>DocumentLibraryForm</Display>
+  <Edit>DocumentLibraryForm</Edit>
+  <New>DocumentLibraryForm</New>
+</FormTemplates>
+</file>
+
+<file path=customXml/item6.xml><?xml version="1.0" encoding="utf-8"?>
+<b:Sources xmlns:b="http://schemas.openxmlformats.org/officeDocument/2006/bibliography" xmlns="http://schemas.openxmlformats.org/officeDocument/2006/bibliography" SelectedStyle="\APA.XSL" StyleName="APA"/>
+</file>
+
 <file path=customXml/itemProps1.xml><?xml version="1.0" encoding="utf-8"?>
 <ds:datastoreItem xmlns:ds="http://schemas.openxmlformats.org/officeDocument/2006/customXml" ds:itemID="{55AF091B-3C7A-41E3-B477-F2FDAA23CFDA}">
   <ds:schemaRefs>
@@ -32408,6 +32435,22 @@
 </file>
 
 <file path=customXml/itemProps2.xml><?xml version="1.0" encoding="utf-8"?>
+<ds:datastoreItem xmlns:ds="http://schemas.openxmlformats.org/officeDocument/2006/customXml" ds:itemID="{AED05E43-12FF-4C22-A572-6E3D13391423}">
+  <ds:schemaRefs>
+    <ds:schemaRef ds:uri="http://purl.org/dc/elements/1.1/"/>
+    <ds:schemaRef ds:uri="http://schemas.microsoft.com/office/2006/metadata/properties"/>
+    <ds:schemaRef ds:uri="http://schemas.microsoft.com/office/2006/documentManagement/types"/>
+    <ds:schemaRef ds:uri="http://purl.org/dc/terms/"/>
+    <ds:schemaRef ds:uri="http://schemas.openxmlformats.org/package/2006/metadata/core-properties"/>
+    <ds:schemaRef ds:uri="http://purl.org/dc/dcmitype/"/>
+    <ds:schemaRef ds:uri="http://schemas.microsoft.com/office/infopath/2007/PartnerControls"/>
+    <ds:schemaRef ds:uri="bebfb516-47c3-42bf-8695-c627e02fd07c"/>
+    <ds:schemaRef ds:uri="http://www.w3.org/XML/1998/namespace"/>
+  </ds:schemaRefs>
+</ds:datastoreItem>
+</file>
+
+<file path=customXml/itemProps3.xml><?xml version="1.0" encoding="utf-8"?>
 <ds:datastoreItem xmlns:ds="http://schemas.openxmlformats.org/officeDocument/2006/customXml" ds:itemID="{AA0E1C7F-2557-4EEC-A922-A4F9B8592289}">
   <ds:schemaRefs>
     <ds:schemaRef ds:uri="http://schemas.microsoft.com/office/2006/metadata/contentType"/>
@@ -32425,26 +32468,10 @@
 </ds:datastoreItem>
 </file>
 
-<file path=customXml/itemProps3.xml><?xml version="1.0" encoding="utf-8"?>
-<ds:datastoreItem xmlns:ds="http://schemas.openxmlformats.org/officeDocument/2006/customXml" ds:itemID="{AED05E43-12FF-4C22-A572-6E3D13391423}">
+<file path=customXml/itemProps4.xml><?xml version="1.0" encoding="utf-8"?>
+<ds:datastoreItem xmlns:ds="http://schemas.openxmlformats.org/officeDocument/2006/customXml" ds:itemID="{4BDF85BA-E69F-4D6A-AE92-E7CF998321DD}">
   <ds:schemaRefs>
-    <ds:schemaRef ds:uri="http://purl.org/dc/elements/1.1/"/>
-    <ds:schemaRef ds:uri="http://schemas.microsoft.com/office/2006/metadata/properties"/>
-    <ds:schemaRef ds:uri="http://schemas.microsoft.com/office/2006/documentManagement/types"/>
-    <ds:schemaRef ds:uri="http://purl.org/dc/terms/"/>
-    <ds:schemaRef ds:uri="http://schemas.openxmlformats.org/package/2006/metadata/core-properties"/>
-    <ds:schemaRef ds:uri="http://purl.org/dc/dcmitype/"/>
-    <ds:schemaRef ds:uri="http://schemas.microsoft.com/office/infopath/2007/PartnerControls"/>
-    <ds:schemaRef ds:uri="bebfb516-47c3-42bf-8695-c627e02fd07c"/>
-    <ds:schemaRef ds:uri="http://www.w3.org/XML/1998/namespace"/>
-  </ds:schemaRefs>
-</ds:datastoreItem>
-</file>
-
-<file path=customXml/itemProps4.xml><?xml version="1.0" encoding="utf-8"?>
-<ds:datastoreItem xmlns:ds="http://schemas.openxmlformats.org/officeDocument/2006/customXml" ds:itemID="{CFFBBBB2-ADC5-4CE0-A9B5-8D3026204BDD}">
-  <ds:schemaRefs>
-    <ds:schemaRef ds:uri="http://schemas.openxmlformats.org/officeDocument/2006/bibliography"/>
+    <ds:schemaRef ds:uri="http://schemas.microsoft.com/sharepoint/events"/>
   </ds:schemaRefs>
 </ds:datastoreItem>
 </file>
@@ -32458,9 +32485,9 @@
 </file>
 
 <file path=customXml/itemProps6.xml><?xml version="1.0" encoding="utf-8"?>
-<ds:datastoreItem xmlns:ds="http://schemas.openxmlformats.org/officeDocument/2006/customXml" ds:itemID="{4BDF85BA-E69F-4D6A-AE92-E7CF998321DD}">
+<ds:datastoreItem xmlns:ds="http://schemas.openxmlformats.org/officeDocument/2006/customXml" ds:itemID="{CFFBBBB2-ADC5-4CE0-A9B5-8D3026204BDD}">
   <ds:schemaRefs>
-    <ds:schemaRef ds:uri="http://schemas.microsoft.com/sharepoint/events"/>
+    <ds:schemaRef ds:uri="http://schemas.openxmlformats.org/officeDocument/2006/bibliography"/>
   </ds:schemaRefs>
 </ds:datastoreItem>
 </file>
</xml_diff>

<commit_message>
Better description of the logging option in the configuration file. JIRA: CXX-11785
</commit_message>
<xml_diff>
--- a/misc/PSG Server.docx
+++ b/misc/PSG Server.docx
@@ -348,7 +348,7 @@
                     <w:b/>
                     <w:bCs/>
                   </w:rPr>
-                  <w:t>2</w:t>
+                  <w:t>3</w:t>
                 </w:r>
                 <w:r>
                   <w:rPr>
@@ -369,7 +369,7 @@
                     <w:b/>
                     <w:bCs/>
                   </w:rPr>
-                  <w:t>7</w:t>
+                  <w:t>0</w:t>
                 </w:r>
                 <w:r>
                   <w:rPr>
@@ -428,7 +428,7 @@
                       <w:t>2</w:t>
                     </w:r>
                     <w:r>
-                      <w:t>6</w:t>
+                      <w:t>7</w:t>
                     </w:r>
                   </w:p>
                 </w:tc>
@@ -2405,6 +2405,48 @@
           </w:p>
         </w:tc>
       </w:tr>
+      <w:tr>
+        <w:tc>
+          <w:tcPr>
+            <w:tcW w:w="1001" w:type="dxa"/>
+          </w:tcPr>
+          <w:p>
+            <w:r>
+              <w:t>2.27</w:t>
+            </w:r>
+          </w:p>
+        </w:tc>
+        <w:tc>
+          <w:tcPr>
+            <w:tcW w:w="1678" w:type="dxa"/>
+          </w:tcPr>
+          <w:p>
+            <w:r>
+              <w:t>Mar 10, 2021</w:t>
+            </w:r>
+          </w:p>
+        </w:tc>
+        <w:tc>
+          <w:tcPr>
+            <w:tcW w:w="2182" w:type="dxa"/>
+          </w:tcPr>
+          <w:p>
+            <w:r>
+              <w:t>Sergey Satskiy</w:t>
+            </w:r>
+          </w:p>
+        </w:tc>
+        <w:tc>
+          <w:tcPr>
+            <w:tcW w:w="4489" w:type="dxa"/>
+          </w:tcPr>
+          <w:p>
+            <w:r>
+              <w:t>Better description of the logging option in the configuration file</w:t>
+            </w:r>
+          </w:p>
+        </w:tc>
+      </w:tr>
     </w:tbl>
     <w:p>
       <w:r>
@@ -6027,7 +6069,7 @@
           <v:shape id="_x0000_i1025" type="#_x0000_t75" style="width:466.95pt;height:232.65pt" o:ole="">
             <v:imagedata r:id="rId11" o:title=""/>
           </v:shape>
-          <o:OLEObject Type="Embed" ProgID="Visio.Drawing.15" ShapeID="_x0000_i1025" DrawAspect="Content" ObjectID="_1675868081" r:id="rId12"/>
+          <o:OLEObject Type="Embed" ProgID="Visio.Drawing.15" ShapeID="_x0000_i1025" DrawAspect="Content" ObjectID="_1676882472" r:id="rId12"/>
         </w:object>
       </w:r>
     </w:p>
@@ -18025,7 +18067,7 @@
           <v:shape id="_x0000_i1026" type="#_x0000_t75" style="width:367.5pt;height:79.5pt" o:ole="">
             <v:imagedata r:id="rId43" o:title=""/>
           </v:shape>
-          <o:OLEObject Type="Embed" ProgID="Visio.Drawing.15" ShapeID="_x0000_i1026" DrawAspect="Content" ObjectID="_1675868082" r:id="rId44"/>
+          <o:OLEObject Type="Embed" ProgID="Visio.Drawing.15" ShapeID="_x0000_i1026" DrawAspect="Content" ObjectID="_1676882473" r:id="rId44"/>
         </w:object>
       </w:r>
     </w:p>
@@ -19107,6 +19149,14 @@
               <w:t xml:space="preserve"> then request contexts will be created for each request.</w:t>
             </w:r>
           </w:p>
+          <w:p>
+            <w:pPr>
+              <w:jc w:val="both"/>
+            </w:pPr>
+            <w:r>
+              <w:t>It does not affect logging macros.</w:t>
+            </w:r>
+          </w:p>
         </w:tc>
       </w:tr>
       <w:tr>
@@ -19902,6 +19952,28 @@
               <w:t>The level of messages which will be in the log file</w:t>
             </w:r>
           </w:p>
+          <w:p>
+            <w:r>
+              <w:lastRenderedPageBreak/>
+              <w:t xml:space="preserve">Note: the value “Trace” will have no effect; in this case the value will </w:t>
+            </w:r>
+            <w:proofErr w:type="spellStart"/>
+            <w:r>
+              <w:t>taken</w:t>
+            </w:r>
+            <w:proofErr w:type="spellEnd"/>
+            <w:r>
+              <w:t xml:space="preserve"> as “Info”. The trace is controlled independently in the </w:t>
+            </w:r>
+            <w:proofErr w:type="spellStart"/>
+            <w:r>
+              <w:t>diag_trace</w:t>
+            </w:r>
+            <w:proofErr w:type="spellEnd"/>
+            <w:r>
+              <w:t xml:space="preserve"> option</w:t>
+            </w:r>
+          </w:p>
         </w:tc>
       </w:tr>
       <w:tr>
@@ -19912,6 +19984,7 @@
           <w:p>
             <w:proofErr w:type="spellStart"/>
             <w:r>
+              <w:lastRenderedPageBreak/>
               <w:t>psg_allow_io_test</w:t>
             </w:r>
             <w:proofErr w:type="spellEnd"/>
@@ -19940,6 +20013,41 @@
             <w:proofErr w:type="spellEnd"/>
             <w:r>
               <w:t xml:space="preserve"> will respond to TEST/io URL sending back up to 1000000000 bytes</w:t>
+            </w:r>
+          </w:p>
+        </w:tc>
+      </w:tr>
+      <w:tr>
+        <w:tc>
+          <w:tcPr>
+            <w:tcW w:w="2605" w:type="dxa"/>
+          </w:tcPr>
+          <w:p>
+            <w:proofErr w:type="spellStart"/>
+            <w:r>
+              <w:t>diag_trac</w:t>
+            </w:r>
+            <w:r>
+              <w:t>e</w:t>
+            </w:r>
+            <w:proofErr w:type="spellEnd"/>
+          </w:p>
+        </w:tc>
+        <w:tc>
+          <w:tcPr>
+            <w:tcW w:w="6745" w:type="dxa"/>
+          </w:tcPr>
+          <w:p>
+            <w:r>
+              <w:t>If present in the config file with any value (the datatype is string for this option) then PSG_TRACE and ERR_</w:t>
+            </w:r>
+            <w:proofErr w:type="gramStart"/>
+            <w:r>
+              <w:t>POST(</w:t>
+            </w:r>
+            <w:proofErr w:type="gramEnd"/>
+            <w:r>
+              <w:t>Trace …) will be populated in the log file</w:t>
             </w:r>
           </w:p>
         </w:tc>
@@ -20651,6 +20759,7 @@
               <w:jc w:val="both"/>
             </w:pPr>
             <w:r>
+              <w:lastRenderedPageBreak/>
               <w:t>service</w:t>
             </w:r>
           </w:p>
@@ -20747,11 +20856,7 @@
             </w:r>
             <w:proofErr w:type="spellEnd"/>
             <w:r>
-              <w:t xml:space="preserve"> checks that if ports are provided then they are the same. If the </w:t>
-            </w:r>
-            <w:r>
-              <w:lastRenderedPageBreak/>
-              <w:t xml:space="preserve">port is </w:t>
+              <w:t xml:space="preserve"> checks that if ports are provided then they are the same. If the port is </w:t>
             </w:r>
             <w:proofErr w:type="gramStart"/>
             <w:r>
@@ -20783,7 +20888,6 @@
             </w:pPr>
             <w:proofErr w:type="spellStart"/>
             <w:r>
-              <w:lastRenderedPageBreak/>
               <w:t>cassandralog</w:t>
             </w:r>
             <w:proofErr w:type="spellEnd"/>
@@ -21047,6 +21151,7 @@
         <w:jc w:val="both"/>
       </w:pPr>
       <w:r>
+        <w:lastRenderedPageBreak/>
         <w:t>The section configures the server behavior for the /health and /deep-health URLs.</w:t>
       </w:r>
     </w:p>
@@ -21151,7 +21256,6 @@
             </w:pPr>
             <w:proofErr w:type="spellStart"/>
             <w:r>
-              <w:lastRenderedPageBreak/>
               <w:t>test_seq_id_ignore_error</w:t>
             </w:r>
             <w:proofErr w:type="spellEnd"/>
@@ -32198,7 +32302,7 @@
 <file path=customXml/item1.xml><?xml version="1.0" encoding="utf-8"?>
 <CoverPageProperties xmlns="http://schemas.microsoft.com/office/2006/coverPageProps">
   <PublishDate>2018-01-24T00:00:00</PublishDate>
-  <Abstract>Document version: 2.26</Abstract>
+  <Abstract>Document version: 2.27</Abstract>
   <CompanyAddress/>
   <CompanyPhone/>
   <CompanyFax/>
@@ -32207,18 +32311,6 @@
 </file>
 
 <file path=customXml/item2.xml><?xml version="1.0" encoding="utf-8"?>
-<p:properties xmlns:p="http://schemas.microsoft.com/office/2006/metadata/properties" xmlns:xsi="http://www.w3.org/2001/XMLSchema-instance">
-  <documentManagement>
-    <_dlc_DocId xmlns="bebfb516-47c3-42bf-8695-c627e02fd07c">RP5EP2USD5DN-418-13</_dlc_DocId>
-    <_dlc_DocIdUrl xmlns="bebfb516-47c3-42bf-8695-c627e02fd07c">
-      <Url>https://sp.ncbi.nlm.nih.gov/IEB/ISS/_layouts/15/DocIdRedir.aspx?ID=RP5EP2USD5DN-418-13</Url>
-      <Description>RP5EP2USD5DN-418-13</Description>
-    </_dlc_DocIdUrl>
-  </documentManagement>
-</p:properties>
-</file>
-
-<file path=customXml/item3.xml><?xml version="1.0" encoding="utf-8"?>
 <ct:contentTypeSchema xmlns:ct="http://schemas.microsoft.com/office/2006/metadata/contentType" xmlns:ma="http://schemas.microsoft.com/office/2006/metadata/properties/metaAttributes" ct:_="" ma:_="" ma:contentTypeName="Document" ma:contentTypeID="0x010100804F0F871C92454BA582842CD3B861CB" ma:contentTypeVersion="1" ma:contentTypeDescription="Create a new document." ma:contentTypeScope="" ma:versionID="17108c8fb818525b19f04f03124d2db9">
   <xsd:schema xmlns:xsd="http://www.w3.org/2001/XMLSchema" xmlns:xs="http://www.w3.org/2001/XMLSchema" xmlns:p="http://schemas.microsoft.com/office/2006/metadata/properties" xmlns:ns2="bebfb516-47c3-42bf-8695-c627e02fd07c" targetNamespace="http://schemas.microsoft.com/office/2006/metadata/properties" ma:root="true" ma:fieldsID="1c56c5b5f1ead94acc500394bce569b3" ns2:_="">
     <xsd:import namespace="bebfb516-47c3-42bf-8695-c627e02fd07c"/>
@@ -32363,7 +32455,32 @@
 </ct:contentTypeSchema>
 </file>
 
+<file path=customXml/item3.xml><?xml version="1.0" encoding="utf-8"?>
+<p:properties xmlns:p="http://schemas.microsoft.com/office/2006/metadata/properties" xmlns:xsi="http://www.w3.org/2001/XMLSchema-instance">
+  <documentManagement>
+    <_dlc_DocId xmlns="bebfb516-47c3-42bf-8695-c627e02fd07c">RP5EP2USD5DN-418-13</_dlc_DocId>
+    <_dlc_DocIdUrl xmlns="bebfb516-47c3-42bf-8695-c627e02fd07c">
+      <Url>https://sp.ncbi.nlm.nih.gov/IEB/ISS/_layouts/15/DocIdRedir.aspx?ID=RP5EP2USD5DN-418-13</Url>
+      <Description>RP5EP2USD5DN-418-13</Description>
+    </_dlc_DocIdUrl>
+  </documentManagement>
+</p:properties>
+</file>
+
 <file path=customXml/item4.xml><?xml version="1.0" encoding="utf-8"?>
+<b:Sources xmlns:b="http://schemas.openxmlformats.org/officeDocument/2006/bibliography" xmlns="http://schemas.openxmlformats.org/officeDocument/2006/bibliography" SelectedStyle="\APA.XSL" StyleName="APA"/>
+</file>
+
+<file path=customXml/item5.xml><?xml version="1.0" encoding="utf-8"?>
+<?mso-contentType ?>
+<FormTemplates xmlns="http://schemas.microsoft.com/sharepoint/v3/contenttype/forms">
+  <Display>DocumentLibraryForm</Display>
+  <Edit>DocumentLibraryForm</Edit>
+  <New>DocumentLibraryForm</New>
+</FormTemplates>
+</file>
+
+<file path=customXml/item6.xml><?xml version="1.0" encoding="utf-8"?>
 <?mso-contentType ?>
 <spe:Receivers xmlns:spe="http://schemas.microsoft.com/sharepoint/events">
   <Receiver>
@@ -32413,19 +32530,6 @@
 </spe:Receivers>
 </file>
 
-<file path=customXml/item5.xml><?xml version="1.0" encoding="utf-8"?>
-<?mso-contentType ?>
-<FormTemplates xmlns="http://schemas.microsoft.com/sharepoint/v3/contenttype/forms">
-  <Display>DocumentLibraryForm</Display>
-  <Edit>DocumentLibraryForm</Edit>
-  <New>DocumentLibraryForm</New>
-</FormTemplates>
-</file>
-
-<file path=customXml/item6.xml><?xml version="1.0" encoding="utf-8"?>
-<b:Sources xmlns:b="http://schemas.openxmlformats.org/officeDocument/2006/bibliography" xmlns="http://schemas.openxmlformats.org/officeDocument/2006/bibliography" SelectedStyle="\APA.XSL" StyleName="APA"/>
-</file>
-
 <file path=customXml/itemProps1.xml><?xml version="1.0" encoding="utf-8"?>
 <ds:datastoreItem xmlns:ds="http://schemas.openxmlformats.org/officeDocument/2006/customXml" ds:itemID="{55AF091B-3C7A-41E3-B477-F2FDAA23CFDA}">
   <ds:schemaRefs>
@@ -32435,22 +32539,6 @@
 </file>
 
 <file path=customXml/itemProps2.xml><?xml version="1.0" encoding="utf-8"?>
-<ds:datastoreItem xmlns:ds="http://schemas.openxmlformats.org/officeDocument/2006/customXml" ds:itemID="{AED05E43-12FF-4C22-A572-6E3D13391423}">
-  <ds:schemaRefs>
-    <ds:schemaRef ds:uri="http://purl.org/dc/elements/1.1/"/>
-    <ds:schemaRef ds:uri="http://schemas.microsoft.com/office/2006/metadata/properties"/>
-    <ds:schemaRef ds:uri="http://schemas.microsoft.com/office/2006/documentManagement/types"/>
-    <ds:schemaRef ds:uri="http://purl.org/dc/terms/"/>
-    <ds:schemaRef ds:uri="http://schemas.openxmlformats.org/package/2006/metadata/core-properties"/>
-    <ds:schemaRef ds:uri="http://purl.org/dc/dcmitype/"/>
-    <ds:schemaRef ds:uri="http://schemas.microsoft.com/office/infopath/2007/PartnerControls"/>
-    <ds:schemaRef ds:uri="bebfb516-47c3-42bf-8695-c627e02fd07c"/>
-    <ds:schemaRef ds:uri="http://www.w3.org/XML/1998/namespace"/>
-  </ds:schemaRefs>
-</ds:datastoreItem>
-</file>
-
-<file path=customXml/itemProps3.xml><?xml version="1.0" encoding="utf-8"?>
 <ds:datastoreItem xmlns:ds="http://schemas.openxmlformats.org/officeDocument/2006/customXml" ds:itemID="{AA0E1C7F-2557-4EEC-A922-A4F9B8592289}">
   <ds:schemaRefs>
     <ds:schemaRef ds:uri="http://schemas.microsoft.com/office/2006/metadata/contentType"/>
@@ -32468,10 +32556,26 @@
 </ds:datastoreItem>
 </file>
 
+<file path=customXml/itemProps3.xml><?xml version="1.0" encoding="utf-8"?>
+<ds:datastoreItem xmlns:ds="http://schemas.openxmlformats.org/officeDocument/2006/customXml" ds:itemID="{AED05E43-12FF-4C22-A572-6E3D13391423}">
+  <ds:schemaRefs>
+    <ds:schemaRef ds:uri="http://purl.org/dc/elements/1.1/"/>
+    <ds:schemaRef ds:uri="http://schemas.microsoft.com/office/2006/metadata/properties"/>
+    <ds:schemaRef ds:uri="http://schemas.microsoft.com/office/2006/documentManagement/types"/>
+    <ds:schemaRef ds:uri="http://purl.org/dc/terms/"/>
+    <ds:schemaRef ds:uri="http://schemas.openxmlformats.org/package/2006/metadata/core-properties"/>
+    <ds:schemaRef ds:uri="http://purl.org/dc/dcmitype/"/>
+    <ds:schemaRef ds:uri="http://schemas.microsoft.com/office/infopath/2007/PartnerControls"/>
+    <ds:schemaRef ds:uri="bebfb516-47c3-42bf-8695-c627e02fd07c"/>
+    <ds:schemaRef ds:uri="http://www.w3.org/XML/1998/namespace"/>
+  </ds:schemaRefs>
+</ds:datastoreItem>
+</file>
+
 <file path=customXml/itemProps4.xml><?xml version="1.0" encoding="utf-8"?>
-<ds:datastoreItem xmlns:ds="http://schemas.openxmlformats.org/officeDocument/2006/customXml" ds:itemID="{4BDF85BA-E69F-4D6A-AE92-E7CF998321DD}">
+<ds:datastoreItem xmlns:ds="http://schemas.openxmlformats.org/officeDocument/2006/customXml" ds:itemID="{CFFBBBB2-ADC5-4CE0-A9B5-8D3026204BDD}">
   <ds:schemaRefs>
-    <ds:schemaRef ds:uri="http://schemas.microsoft.com/sharepoint/events"/>
+    <ds:schemaRef ds:uri="http://schemas.openxmlformats.org/officeDocument/2006/bibliography"/>
   </ds:schemaRefs>
 </ds:datastoreItem>
 </file>
@@ -32485,9 +32589,9 @@
 </file>
 
 <file path=customXml/itemProps6.xml><?xml version="1.0" encoding="utf-8"?>
-<ds:datastoreItem xmlns:ds="http://schemas.openxmlformats.org/officeDocument/2006/customXml" ds:itemID="{CFFBBBB2-ADC5-4CE0-A9B5-8D3026204BDD}">
+<ds:datastoreItem xmlns:ds="http://schemas.openxmlformats.org/officeDocument/2006/customXml" ds:itemID="{4BDF85BA-E69F-4D6A-AE92-E7CF998321DD}">
   <ds:schemaRefs>
-    <ds:schemaRef ds:uri="http://schemas.openxmlformats.org/officeDocument/2006/bibliography"/>
+    <ds:schemaRef ds:uri="http://schemas.microsoft.com/sharepoint/events"/>
   </ds:schemaRefs>
 </ds:datastoreItem>
 </file>
</xml_diff>

<commit_message>
Update replies for non-200 replies. JIRA: CXX-11802
</commit_message>
<xml_diff>
--- a/misc/PSG Server.docx
+++ b/misc/PSG Server.docx
@@ -100,7 +100,6 @@
                 <w:dataBinding w:prefixMappings="xmlns:ns0='http://schemas.openxmlformats.org/package/2006/metadata/core-properties' xmlns:ns1='http://purl.org/dc/elements/1.1/'" w:xpath="/ns0:coreProperties[1]/ns1:title[1]" w:storeItemID="{6C3C8BC8-F283-45AE-878A-BAB7291924A1}"/>
                 <w:text/>
               </w:sdtPr>
-              <w:sdtEndPr/>
               <w:sdtContent>
                 <w:tc>
                   <w:tcPr>
@@ -166,7 +165,6 @@
                 <w:dataBinding w:prefixMappings="xmlns:ns0='http://schemas.openxmlformats.org/package/2006/metadata/core-properties' xmlns:ns1='http://purl.org/dc/elements/1.1/'" w:xpath="/ns0:coreProperties[1]/ns1:subject[1]" w:storeItemID="{6C3C8BC8-F283-45AE-878A-BAB7291924A1}"/>
                 <w:text/>
               </w:sdtPr>
-              <w:sdtEndPr/>
               <w:sdtContent>
                 <w:tc>
                   <w:tcPr>
@@ -233,7 +231,6 @@
                 <w:dataBinding w:prefixMappings="xmlns:ns0='http://schemas.openxmlformats.org/package/2006/metadata/core-properties' xmlns:ns1='http://purl.org/dc/elements/1.1/'" w:xpath="/ns0:coreProperties[1]/ns1:creator[1]" w:storeItemID="{6C3C8BC8-F283-45AE-878A-BAB7291924A1}"/>
                 <w:text/>
               </w:sdtPr>
-              <w:sdtEndPr/>
               <w:sdtContent>
                 <w:tc>
                   <w:tcPr>
@@ -282,7 +279,6 @@
                   <w:calendar w:val="gregorian"/>
                 </w:date>
               </w:sdtPr>
-              <w:sdtEndPr/>
               <w:sdtContent>
                 <w:tc>
                   <w:tcPr>
@@ -369,7 +365,7 @@
                     <w:b/>
                     <w:bCs/>
                   </w:rPr>
-                  <w:t>0</w:t>
+                  <w:t>7</w:t>
                 </w:r>
                 <w:r>
                   <w:rPr>
@@ -408,7 +404,6 @@
                 <w:dataBinding w:prefixMappings="xmlns:ns0='http://schemas.microsoft.com/office/2006/coverPageProps'" w:xpath="/ns0:CoverPageProperties[1]/ns0:Abstract[1]" w:storeItemID="{55AF091B-3C7A-41E3-B477-F2FDAA23CFDA}"/>
                 <w:text/>
               </w:sdtPr>
-              <w:sdtEndPr/>
               <w:sdtContent>
                 <w:tc>
                   <w:tcPr>
@@ -428,7 +423,7 @@
                       <w:t>2</w:t>
                     </w:r>
                     <w:r>
-                      <w:t>7</w:t>
+                      <w:t>8</w:t>
                     </w:r>
                   </w:p>
                 </w:tc>
@@ -2447,6 +2442,48 @@
           </w:p>
         </w:tc>
       </w:tr>
+      <w:tr>
+        <w:tc>
+          <w:tcPr>
+            <w:tcW w:w="1001" w:type="dxa"/>
+          </w:tcPr>
+          <w:p>
+            <w:r>
+              <w:t>2.28</w:t>
+            </w:r>
+          </w:p>
+        </w:tc>
+        <w:tc>
+          <w:tcPr>
+            <w:tcW w:w="1678" w:type="dxa"/>
+          </w:tcPr>
+          <w:p>
+            <w:r>
+              <w:t>Mar 17, 2021</w:t>
+            </w:r>
+          </w:p>
+        </w:tc>
+        <w:tc>
+          <w:tcPr>
+            <w:tcW w:w="2182" w:type="dxa"/>
+          </w:tcPr>
+          <w:p>
+            <w:r>
+              <w:t>Sergey Satskiy</w:t>
+            </w:r>
+          </w:p>
+        </w:tc>
+        <w:tc>
+          <w:tcPr>
+            <w:tcW w:w="4489" w:type="dxa"/>
+          </w:tcPr>
+          <w:p>
+            <w:r>
+              <w:t>Reply updates for error cases: now PSG protocol is used.</w:t>
+            </w:r>
+          </w:p>
+        </w:tc>
+      </w:tr>
     </w:tbl>
     <w:p>
       <w:r>
@@ -4001,7 +4038,7 @@
                 <w:noProof/>
                 <w:webHidden/>
               </w:rPr>
-              <w:t>35</w:t>
+              <w:t>36</w:t>
             </w:r>
             <w:r>
               <w:rPr>
@@ -4070,7 +4107,7 @@
                 <w:noProof/>
                 <w:webHidden/>
               </w:rPr>
-              <w:t>35</w:t>
+              <w:t>36</w:t>
             </w:r>
             <w:r>
               <w:rPr>
@@ -4208,7 +4245,7 @@
                 <w:noProof/>
                 <w:webHidden/>
               </w:rPr>
-              <w:t>36</w:t>
+              <w:t>37</w:t>
             </w:r>
             <w:r>
               <w:rPr>
@@ -4277,7 +4314,7 @@
                 <w:noProof/>
                 <w:webHidden/>
               </w:rPr>
-              <w:t>36</w:t>
+              <w:t>37</w:t>
             </w:r>
             <w:r>
               <w:rPr>
@@ -4415,7 +4452,7 @@
                 <w:noProof/>
                 <w:webHidden/>
               </w:rPr>
-              <w:t>37</w:t>
+              <w:t>38</w:t>
             </w:r>
             <w:r>
               <w:rPr>
@@ -4484,7 +4521,7 @@
                 <w:noProof/>
                 <w:webHidden/>
               </w:rPr>
-              <w:t>37</w:t>
+              <w:t>38</w:t>
             </w:r>
             <w:r>
               <w:rPr>
@@ -4622,7 +4659,7 @@
                 <w:noProof/>
                 <w:webHidden/>
               </w:rPr>
-              <w:t>38</w:t>
+              <w:t>39</w:t>
             </w:r>
             <w:r>
               <w:rPr>
@@ -4691,7 +4728,7 @@
                 <w:noProof/>
                 <w:webHidden/>
               </w:rPr>
-              <w:t>38</w:t>
+              <w:t>39</w:t>
             </w:r>
             <w:r>
               <w:rPr>
@@ -4829,7 +4866,7 @@
                 <w:noProof/>
                 <w:webHidden/>
               </w:rPr>
-              <w:t>39</w:t>
+              <w:t>40</w:t>
             </w:r>
             <w:r>
               <w:rPr>
@@ -4967,7 +5004,7 @@
                 <w:noProof/>
                 <w:webHidden/>
               </w:rPr>
-              <w:t>40</w:t>
+              <w:t>41</w:t>
             </w:r>
             <w:r>
               <w:rPr>
@@ -5036,7 +5073,7 @@
                 <w:noProof/>
                 <w:webHidden/>
               </w:rPr>
-              <w:t>40</w:t>
+              <w:t>41</w:t>
             </w:r>
             <w:r>
               <w:rPr>
@@ -5174,7 +5211,7 @@
                 <w:noProof/>
                 <w:webHidden/>
               </w:rPr>
-              <w:t>42</w:t>
+              <w:t>43</w:t>
             </w:r>
             <w:r>
               <w:rPr>
@@ -5243,7 +5280,7 @@
                 <w:noProof/>
                 <w:webHidden/>
               </w:rPr>
-              <w:t>42</w:t>
+              <w:t>43</w:t>
             </w:r>
             <w:r>
               <w:rPr>
@@ -5312,7 +5349,7 @@
                 <w:noProof/>
                 <w:webHidden/>
               </w:rPr>
-              <w:t>42</w:t>
+              <w:t>43</w:t>
             </w:r>
             <w:r>
               <w:rPr>
@@ -5381,7 +5418,7 @@
                 <w:noProof/>
                 <w:webHidden/>
               </w:rPr>
-              <w:t>43</w:t>
+              <w:t>44</w:t>
             </w:r>
             <w:r>
               <w:rPr>
@@ -5450,7 +5487,7 @@
                 <w:noProof/>
                 <w:webHidden/>
               </w:rPr>
-              <w:t>44</w:t>
+              <w:t>45</w:t>
             </w:r>
             <w:r>
               <w:rPr>
@@ -5519,7 +5556,7 @@
                 <w:noProof/>
                 <w:webHidden/>
               </w:rPr>
-              <w:t>44</w:t>
+              <w:t>45</w:t>
             </w:r>
             <w:r>
               <w:rPr>
@@ -5588,7 +5625,7 @@
                 <w:noProof/>
                 <w:webHidden/>
               </w:rPr>
-              <w:t>47</w:t>
+              <w:t>48</w:t>
             </w:r>
             <w:r>
               <w:rPr>
@@ -5657,7 +5694,7 @@
                 <w:noProof/>
                 <w:webHidden/>
               </w:rPr>
-              <w:t>48</w:t>
+              <w:t>49</w:t>
             </w:r>
             <w:r>
               <w:rPr>
@@ -6069,7 +6106,7 @@
           <v:shape id="_x0000_i1025" type="#_x0000_t75" style="width:466.95pt;height:232.65pt" o:ole="">
             <v:imagedata r:id="rId11" o:title=""/>
           </v:shape>
-          <o:OLEObject Type="Embed" ProgID="Visio.Drawing.15" ShapeID="_x0000_i1025" DrawAspect="Content" ObjectID="_1676882472" r:id="rId12"/>
+          <o:OLEObject Type="Embed" ProgID="Visio.Drawing.15" ShapeID="_x0000_i1025" DrawAspect="Content" ObjectID="_1677507660" r:id="rId12"/>
         </w:object>
       </w:r>
     </w:p>
@@ -11657,6 +11694,26 @@
               <w:t>Default: false</w:t>
             </w:r>
           </w:p>
+          <w:p>
+            <w:r>
+              <w:rPr>
+                <w:b/>
+                <w:bCs/>
+              </w:rPr>
+              <w:t>Note</w:t>
+            </w:r>
+            <w:r>
+              <w:t xml:space="preserve">: Obsolete starting from 2.0.0. It will be ignored if provided and </w:t>
+            </w:r>
+            <w:proofErr w:type="spellStart"/>
+            <w:r>
+              <w:t>psg</w:t>
+            </w:r>
+            <w:proofErr w:type="spellEnd"/>
+            <w:r>
+              <w:t xml:space="preserve"> protocol will be used in all cases.</w:t>
+            </w:r>
+          </w:p>
         </w:tc>
       </w:tr>
       <w:tr>
@@ -11858,6 +11915,7 @@
                 </w:tcPr>
                 <w:p>
                   <w:r>
+                    <w:lastRenderedPageBreak/>
                     <w:t>native</w:t>
                   </w:r>
                 </w:p>
@@ -11877,7 +11935,6 @@
           <w:p/>
           <w:p>
             <w:r>
-              <w:lastRenderedPageBreak/>
               <w:t>Optional parameter.</w:t>
             </w:r>
           </w:p>
@@ -12408,6 +12465,12 @@
           <w:u w:val="single"/>
         </w:rPr>
         <w:t>Standard HTTP 1.1 or HTTP/2 case</w:t>
+      </w:r>
+      <w:r>
+        <w:rPr>
+          <w:u w:val="single"/>
+        </w:rPr>
+        <w:t xml:space="preserve"> (obsolete starting from PSG 2.0.0)</w:t>
       </w:r>
       <w:r>
         <w:t>:</w:t>
@@ -12463,7 +12526,6 @@
     </w:p>
     <w:p>
       <w:r>
-        <w:lastRenderedPageBreak/>
         <w:t>The following PSG protocol chunks will appear:</w:t>
       </w:r>
     </w:p>
@@ -12917,6 +12979,7 @@
           <w:p>
             <w:proofErr w:type="spellStart"/>
             <w:r>
+              <w:lastRenderedPageBreak/>
               <w:t>fmt</w:t>
             </w:r>
             <w:proofErr w:type="spellEnd"/>
@@ -12952,7 +13015,6 @@
           </w:p>
           <w:p>
             <w:r>
-              <w:lastRenderedPageBreak/>
               <w:t>Default is json.</w:t>
             </w:r>
           </w:p>
@@ -13207,16 +13269,54 @@
     </w:p>
     <w:p>
       <w:r>
-        <w:lastRenderedPageBreak/>
+        <w:t>In case of errors a PSG protocol reply is sent otherwise the standard HTTP 1.1 or HTTP/2 protocol is used.</w:t>
+      </w:r>
+    </w:p>
+    <w:p>
+      <w:r>
+        <w:t xml:space="preserve">If non-error </w:t>
+      </w:r>
+      <w:proofErr w:type="gramStart"/>
+      <w:r>
+        <w:t>reply</w:t>
+      </w:r>
+      <w:proofErr w:type="gramEnd"/>
+      <w:r>
+        <w:t xml:space="preserve"> then:</w:t>
+      </w:r>
+    </w:p>
+    <w:p>
+      <w:pPr>
+        <w:pStyle w:val="ListParagraph"/>
+        <w:numPr>
+          <w:ilvl w:val="0"/>
+          <w:numId w:val="40"/>
+        </w:numPr>
+      </w:pPr>
+      <w:r>
         <w:t>The standard HTTP 1.1 or HTTP/2 protocol is used.</w:t>
       </w:r>
     </w:p>
     <w:p>
+      <w:pPr>
+        <w:pStyle w:val="ListParagraph"/>
+        <w:numPr>
+          <w:ilvl w:val="0"/>
+          <w:numId w:val="40"/>
+        </w:numPr>
+      </w:pPr>
       <w:r>
         <w:t>The HTTP header Content-Type is set to “application/json”</w:t>
       </w:r>
     </w:p>
     <w:p>
+      <w:pPr>
+        <w:pStyle w:val="ListParagraph"/>
+        <w:numPr>
+          <w:ilvl w:val="0"/>
+          <w:numId w:val="40"/>
+        </w:numPr>
+      </w:pPr>
       <w:r>
         <w:t xml:space="preserve">The HTTP header Content-Length is set </w:t>
       </w:r>
@@ -13227,6 +13327,13 @@
       <w:proofErr w:type="spellEnd"/>
     </w:p>
     <w:p>
+      <w:pPr>
+        <w:pStyle w:val="ListParagraph"/>
+        <w:numPr>
+          <w:ilvl w:val="0"/>
+          <w:numId w:val="40"/>
+        </w:numPr>
+      </w:pPr>
       <w:r>
         <w:t>The content is formed as a JSON dictionary with the following items:</w:t>
       </w:r>
@@ -13388,15 +13495,54 @@
     </w:p>
     <w:p>
       <w:r>
+        <w:t>In case of errors a PSG protocol reply is sent otherwise the standard HTTP 1.1 or HTTP/2 protocol is used.</w:t>
+      </w:r>
+    </w:p>
+    <w:p>
+      <w:r>
+        <w:t xml:space="preserve">If non-error </w:t>
+      </w:r>
+      <w:proofErr w:type="gramStart"/>
+      <w:r>
+        <w:t>reply</w:t>
+      </w:r>
+      <w:proofErr w:type="gramEnd"/>
+      <w:r>
+        <w:t xml:space="preserve"> then:</w:t>
+      </w:r>
+    </w:p>
+    <w:p>
+      <w:pPr>
+        <w:pStyle w:val="ListParagraph"/>
+        <w:numPr>
+          <w:ilvl w:val="0"/>
+          <w:numId w:val="39"/>
+        </w:numPr>
+      </w:pPr>
+      <w:r>
         <w:t>The standard HTTP 1.1 or HTTP/2 protocol is used.</w:t>
       </w:r>
     </w:p>
     <w:p>
+      <w:pPr>
+        <w:pStyle w:val="ListParagraph"/>
+        <w:numPr>
+          <w:ilvl w:val="0"/>
+          <w:numId w:val="39"/>
+        </w:numPr>
+      </w:pPr>
       <w:r>
         <w:t>The HTTP header Content-Type is set to “application/json”</w:t>
       </w:r>
     </w:p>
     <w:p>
+      <w:pPr>
+        <w:pStyle w:val="ListParagraph"/>
+        <w:numPr>
+          <w:ilvl w:val="0"/>
+          <w:numId w:val="39"/>
+        </w:numPr>
+      </w:pPr>
       <w:r>
         <w:t xml:space="preserve">The HTTP header Content-Length is set </w:t>
       </w:r>
@@ -13407,6 +13553,13 @@
       <w:proofErr w:type="spellEnd"/>
     </w:p>
     <w:p>
+      <w:pPr>
+        <w:pStyle w:val="ListParagraph"/>
+        <w:numPr>
+          <w:ilvl w:val="0"/>
+          <w:numId w:val="39"/>
+        </w:numPr>
+      </w:pPr>
       <w:r>
         <w:t>The content is formed as a JSON dictionary with the following items:</w:t>
       </w:r>
@@ -13528,6 +13681,7 @@
           <w:p>
             <w:proofErr w:type="spellStart"/>
             <w:r>
+              <w:lastRenderedPageBreak/>
               <w:t>CommandLineArguments</w:t>
             </w:r>
             <w:proofErr w:type="spellEnd"/>
@@ -13662,7 +13816,6 @@
           <w:p>
             <w:proofErr w:type="spellStart"/>
             <w:r>
-              <w:lastRenderedPageBreak/>
               <w:t>SystemTime</w:t>
             </w:r>
             <w:proofErr w:type="spellEnd"/>
@@ -14092,6 +14245,7 @@
           <w:p>
             <w:proofErr w:type="spellStart"/>
             <w:r>
+              <w:lastRenderedPageBreak/>
               <w:t>MemoryUsedText</w:t>
             </w:r>
             <w:proofErr w:type="spellEnd"/>
@@ -14220,7 +14374,6 @@
           </w:p>
           <w:p>
             <w:r>
-              <w:lastRenderedPageBreak/>
               <w:t>In case of an error getting the value from the OS then a string with a fixed value “n/a”.</w:t>
             </w:r>
           </w:p>
@@ -14234,7 +14387,6 @@
           <w:p>
             <w:proofErr w:type="spellStart"/>
             <w:r>
-              <w:lastRenderedPageBreak/>
               <w:t>ProcFDSoftLimit</w:t>
             </w:r>
             <w:proofErr w:type="spellEnd"/>
@@ -14666,10 +14818,30 @@
     </w:p>
     <w:p>
       <w:r>
-        <w:t>The standard HTTP 1.1 or HTTP/2 protocol is used.</w:t>
-      </w:r>
-    </w:p>
-    <w:p>
+        <w:t>In case of errors a PSG protocol reply is sent otherwise the standard HTTP 1.1 or HTTP/2 protocol is used.</w:t>
+      </w:r>
+    </w:p>
+    <w:p>
+      <w:r>
+        <w:t xml:space="preserve">If non-error </w:t>
+      </w:r>
+      <w:proofErr w:type="gramStart"/>
+      <w:r>
+        <w:t>reply</w:t>
+      </w:r>
+      <w:proofErr w:type="gramEnd"/>
+      <w:r>
+        <w:t xml:space="preserve"> then:</w:t>
+      </w:r>
+    </w:p>
+    <w:p>
+      <w:pPr>
+        <w:pStyle w:val="ListParagraph"/>
+        <w:numPr>
+          <w:ilvl w:val="0"/>
+          <w:numId w:val="38"/>
+        </w:numPr>
+      </w:pPr>
       <w:r>
         <w:t>The HTTP header Content-Type is set to “application/json”</w:t>
       </w:r>
@@ -14678,6 +14850,13 @@
       </w:r>
     </w:p>
     <w:p>
+      <w:pPr>
+        <w:pStyle w:val="ListParagraph"/>
+        <w:numPr>
+          <w:ilvl w:val="0"/>
+          <w:numId w:val="38"/>
+        </w:numPr>
+      </w:pPr>
       <w:r>
         <w:t xml:space="preserve">The HTTP header Content-Length is set </w:t>
       </w:r>
@@ -14686,12 +14865,25 @@
       </w:r>
     </w:p>
     <w:p>
-      <w:r>
-        <w:lastRenderedPageBreak/>
+      <w:pPr>
+        <w:pStyle w:val="ListParagraph"/>
+        <w:numPr>
+          <w:ilvl w:val="0"/>
+          <w:numId w:val="38"/>
+        </w:numPr>
+      </w:pPr>
+      <w:r>
         <w:t>All the event counters (errors, request counters etc.) are monotonically growing and are set to 0 at the server instance startup.</w:t>
       </w:r>
     </w:p>
     <w:p>
+      <w:pPr>
+        <w:pStyle w:val="ListParagraph"/>
+        <w:numPr>
+          <w:ilvl w:val="0"/>
+          <w:numId w:val="38"/>
+        </w:numPr>
+      </w:pPr>
       <w:r>
         <w:t>The content is formed as a JSON dictionary with the following items:</w:t>
       </w:r>
@@ -15303,6 +15495,7 @@
           <w:p>
             <w:proofErr w:type="spellStart"/>
             <w:r>
+              <w:lastRenderedPageBreak/>
               <w:t>CassQueryTimeoutErrorCount</w:t>
             </w:r>
             <w:proofErr w:type="spellEnd"/>
@@ -15484,7 +15677,6 @@
           <w:p>
             <w:proofErr w:type="spellStart"/>
             <w:r>
-              <w:lastRenderedPageBreak/>
               <w:t>GetBlobBySeqIdRequestCount</w:t>
             </w:r>
             <w:proofErr w:type="spellEnd"/>
@@ -16077,6 +16269,7 @@
           <w:p>
             <w:proofErr w:type="spellStart"/>
             <w:r>
+              <w:lastRenderedPageBreak/>
               <w:t>BioseqInfoFoundMany</w:t>
             </w:r>
             <w:proofErr w:type="spellEnd"/>
@@ -16185,7 +16378,6 @@
       </w:pPr>
       <w:bookmarkStart w:id="15" w:name="_Toc64460084"/>
       <w:r>
-        <w:lastRenderedPageBreak/>
         <w:t>ADMIN/</w:t>
       </w:r>
       <w:r>
@@ -16423,23 +16615,10 @@
     </w:p>
     <w:p>
       <w:r>
-        <w:t>The standard HTTP 1.1 or HTTP/2 protocol is used.</w:t>
-      </w:r>
-    </w:p>
-    <w:p>
-      <w:r>
-        <w:t>The HTTP header Content-Type is set to “</w:t>
-      </w:r>
-      <w:r>
-        <w:t>text/plain</w:t>
-      </w:r>
-      <w:r>
-        <w:t>”.</w:t>
-      </w:r>
-    </w:p>
-    <w:p>
-      <w:r>
-        <w:t>The HTTP header Content-Length is set appropriately.</w:t>
+        <w:t>In case of errors a PSG protocol reply is sent otherwise the standard HTTP 1.1 or HTTP/2 protocol is used.</w:t>
+      </w:r>
+      <w:r>
+        <w:t xml:space="preserve"> In case of errors:</w:t>
       </w:r>
     </w:p>
     <w:tbl>
@@ -16462,7 +16641,11 @@
               <w:jc w:val="center"/>
             </w:pPr>
             <w:r>
-              <w:t>HTTP 1.1 or HTTP/2 status code</w:t>
+              <w:lastRenderedPageBreak/>
+              <w:t>PSG protocol</w:t>
+            </w:r>
+            <w:r>
+              <w:t xml:space="preserve"> status code</w:t>
             </w:r>
           </w:p>
         </w:tc>
@@ -16487,28 +16670,6 @@
           </w:tcPr>
           <w:p>
             <w:r>
-              <w:t>202</w:t>
-            </w:r>
-          </w:p>
-        </w:tc>
-        <w:tc>
-          <w:tcPr>
-            <w:tcW w:w="5125" w:type="dxa"/>
-          </w:tcPr>
-          <w:p>
-            <w:r>
-              <w:t>Shutdown request has been successfully accepted</w:t>
-            </w:r>
-          </w:p>
-        </w:tc>
-      </w:tr>
-      <w:tr>
-        <w:tc>
-          <w:tcPr>
-            <w:tcW w:w="4225" w:type="dxa"/>
-          </w:tcPr>
-          <w:p>
-            <w:r>
               <w:t>409</w:t>
             </w:r>
           </w:p>
@@ -16594,120 +16755,273 @@
     <w:p/>
     <w:p>
       <w:r>
+        <w:t xml:space="preserve">If it is a non-error </w:t>
+      </w:r>
+      <w:proofErr w:type="gramStart"/>
+      <w:r>
+        <w:t>reply</w:t>
+      </w:r>
+      <w:proofErr w:type="gramEnd"/>
+      <w:r>
+        <w:t xml:space="preserve"> then:</w:t>
+      </w:r>
+    </w:p>
+    <w:p>
+      <w:pPr>
+        <w:pStyle w:val="ListParagraph"/>
+        <w:numPr>
+          <w:ilvl w:val="0"/>
+          <w:numId w:val="37"/>
+        </w:numPr>
+      </w:pPr>
+      <w:r>
+        <w:t>The standard HTTP 1.1 or HTTP/2 protocol is used.</w:t>
+      </w:r>
+    </w:p>
+    <w:p>
+      <w:pPr>
+        <w:pStyle w:val="ListParagraph"/>
+        <w:numPr>
+          <w:ilvl w:val="0"/>
+          <w:numId w:val="37"/>
+        </w:numPr>
+      </w:pPr>
+      <w:r>
+        <w:t>The HTTP header Content-Type is set to “</w:t>
+      </w:r>
+      <w:r>
+        <w:t>text/plain</w:t>
+      </w:r>
+      <w:r>
+        <w:t>”.</w:t>
+      </w:r>
+    </w:p>
+    <w:p>
+      <w:pPr>
+        <w:pStyle w:val="ListParagraph"/>
+        <w:numPr>
+          <w:ilvl w:val="0"/>
+          <w:numId w:val="37"/>
+        </w:numPr>
+      </w:pPr>
+      <w:r>
+        <w:t>The HTTP header Content-Length is set appropriately.</w:t>
+      </w:r>
+    </w:p>
+    <w:tbl>
+      <w:tblPr>
+        <w:tblStyle w:val="TableGrid"/>
+        <w:tblW w:w="0" w:type="auto"/>
+        <w:tblLook w:val="04A0" w:firstRow="1" w:lastRow="0" w:firstColumn="1" w:lastColumn="0" w:noHBand="0" w:noVBand="1"/>
+      </w:tblPr>
+      <w:tblGrid>
+        <w:gridCol w:w="4225"/>
+        <w:gridCol w:w="5125"/>
+      </w:tblGrid>
+      <w:tr>
+        <w:tc>
+          <w:tcPr>
+            <w:tcW w:w="4225" w:type="dxa"/>
+          </w:tcPr>
+          <w:p>
+            <w:pPr>
+              <w:jc w:val="center"/>
+            </w:pPr>
+            <w:r>
+              <w:t>HTTP 1.1 or HTTP/2 status code</w:t>
+            </w:r>
+          </w:p>
+        </w:tc>
+        <w:tc>
+          <w:tcPr>
+            <w:tcW w:w="5125" w:type="dxa"/>
+          </w:tcPr>
+          <w:p>
+            <w:pPr>
+              <w:jc w:val="center"/>
+            </w:pPr>
+            <w:r>
+              <w:t>Description</w:t>
+            </w:r>
+          </w:p>
+        </w:tc>
+      </w:tr>
+      <w:tr>
+        <w:tc>
+          <w:tcPr>
+            <w:tcW w:w="4225" w:type="dxa"/>
+          </w:tcPr>
+          <w:p>
+            <w:r>
+              <w:t>202</w:t>
+            </w:r>
+          </w:p>
+        </w:tc>
+        <w:tc>
+          <w:tcPr>
+            <w:tcW w:w="5125" w:type="dxa"/>
+          </w:tcPr>
+          <w:p>
+            <w:r>
+              <w:t>Shutdown request has been successfully accepted</w:t>
+            </w:r>
+          </w:p>
+        </w:tc>
+      </w:tr>
+    </w:tbl>
+    <w:p/>
+    <w:p>
+      <w:r>
+        <w:t>The content may have the corresponding message.</w:t>
+      </w:r>
+    </w:p>
+    <w:p/>
+    <w:p>
+      <w:pPr>
+        <w:pStyle w:val="Heading2"/>
+      </w:pPr>
+      <w:bookmarkStart w:id="16" w:name="_Toc64460085"/>
+      <w:r>
+        <w:t>ADMIN/</w:t>
+      </w:r>
+      <w:proofErr w:type="spellStart"/>
+      <w:r>
+        <w:t>get_</w:t>
+      </w:r>
+      <w:r>
+        <w:t>alerts</w:t>
+      </w:r>
+      <w:proofErr w:type="spellEnd"/>
+      <w:r>
+        <w:t xml:space="preserve"> Request</w:t>
+      </w:r>
+      <w:bookmarkEnd w:id="16"/>
+    </w:p>
+    <w:p/>
+    <w:p>
+      <w:r>
+        <w:t>The format of the request:</w:t>
+      </w:r>
+    </w:p>
+    <w:p>
+      <w:pPr>
+        <w:jc w:val="center"/>
+      </w:pPr>
+      <w:r>
+        <w:t>http://</w:t>
+      </w:r>
+      <w:r>
+        <w:t>&lt;</w:t>
+      </w:r>
+      <w:proofErr w:type="gramStart"/>
+      <w:r>
+        <w:t>host:port</w:t>
+      </w:r>
+      <w:proofErr w:type="gramEnd"/>
+      <w:r>
+        <w:t>&gt;/ADMIN/</w:t>
+      </w:r>
+      <w:r>
+        <w:t>get_</w:t>
+      </w:r>
+      <w:r>
+        <w:t>alerts</w:t>
+      </w:r>
+    </w:p>
+    <w:p/>
+    <w:p>
+      <w:r>
+        <w:t>Response:</w:t>
+      </w:r>
+    </w:p>
+    <w:p>
+      <w:r>
+        <w:t>In case of er